<commit_message>
Report Fiche AFC Review table
</commit_message>
<xml_diff>
--- a/src/AppBundle/Resources/templates/report-ra1999.docx
+++ b/src/AppBundle/Resources/templates/report-ra1999.docx
@@ -308,20 +308,17 @@
                     <w:framePr w:w="10206" w:h="57" w:wrap="notBeside" w:xAlign="center" w:anchorLock="1"/>
                     <w:rPr>
                       <w:rFonts w:ascii="Arial" w:hAnsi="Arial" w:cs="Arial"/>
-                      <w:lang w:val="en-US"/>
                     </w:rPr>
                   </w:pPr>
                   <w:r>
                     <w:rPr>
                       <w:rFonts w:ascii="Arial" w:hAnsi="Arial" w:cs="Arial"/>
-                      <w:lang w:val="en-US"/>
                     </w:rPr>
                     <w:t xml:space="preserve">Nº d’affaire : </w:t>
                   </w:r>
                   <w:r>
                     <w:rPr>
                       <w:rFonts w:ascii="Arial" w:hAnsi="Arial" w:cs="Arial"/>
-                      <w:lang w:val="en-US"/>
                     </w:rPr>
                     <w:t>${CASEREF}</w:t>
                   </w:r>
@@ -332,7 +329,6 @@
                     <w:framePr w:w="10206" w:h="57" w:wrap="notBeside" w:xAlign="center" w:anchorLock="1"/>
                     <w:rPr>
                       <w:rFonts w:ascii="Arial" w:hAnsi="Arial" w:cs="Arial"/>
-                      <w:lang w:val="en-US"/>
                     </w:rPr>
                   </w:pPr>
                   <w:r>
@@ -341,21 +337,18 @@
                       <w:b/>
                       <w:sz w:val="19"/>
                       <w:szCs w:val="19"/>
-                      <w:lang w:val="en-US"/>
                     </w:rPr>
                     <w:t>Désignation</w:t>
                   </w:r>
                   <w:r>
                     <w:rPr>
                       <w:rFonts w:ascii="Arial" w:hAnsi="Arial" w:cs="Arial"/>
-                      <w:lang w:val="en-US"/>
                     </w:rPr>
                     <w:t xml:space="preserve"> : </w:t>
                   </w:r>
                   <w:r>
                     <w:rPr>
                       <w:rFonts w:ascii="Arial" w:hAnsi="Arial" w:cs="Arial"/>
-                      <w:lang w:val="en-US"/>
                     </w:rPr>
                     <w:t>${OPENAME}</w:t>
                   </w:r>
@@ -688,7 +681,49 @@
                           <w:rPr>
                             <w:rFonts w:ascii="Arial" w:hAnsi="Arial" w:cs="Arial"/>
                           </w:rPr>
-                          <w:t>XX XX XX XX XX</w:t>
+                          <w:t xml:space="preserve">XX </w:t>
+                        </w:r>
+                        <w:proofErr w:type="spellStart"/>
+                        <w:r>
+                          <w:rPr>
+                            <w:rFonts w:ascii="Arial" w:hAnsi="Arial" w:cs="Arial"/>
+                          </w:rPr>
+                          <w:t>XX</w:t>
+                        </w:r>
+                        <w:proofErr w:type="spellEnd"/>
+                        <w:r>
+                          <w:rPr>
+                            <w:rFonts w:ascii="Arial" w:hAnsi="Arial" w:cs="Arial"/>
+                          </w:rPr>
+                          <w:t xml:space="preserve"> </w:t>
+                        </w:r>
+                        <w:proofErr w:type="spellStart"/>
+                        <w:r>
+                          <w:rPr>
+                            <w:rFonts w:ascii="Arial" w:hAnsi="Arial" w:cs="Arial"/>
+                          </w:rPr>
+                          <w:t>XX</w:t>
+                        </w:r>
+                        <w:proofErr w:type="spellEnd"/>
+                        <w:r>
+                          <w:rPr>
+                            <w:rFonts w:ascii="Arial" w:hAnsi="Arial" w:cs="Arial"/>
+                          </w:rPr>
+                          <w:t xml:space="preserve"> </w:t>
+                        </w:r>
+                        <w:proofErr w:type="spellStart"/>
+                        <w:r>
+                          <w:rPr>
+                            <w:rFonts w:ascii="Arial" w:hAnsi="Arial" w:cs="Arial"/>
+                          </w:rPr>
+                          <w:t>XX</w:t>
+                        </w:r>
+                        <w:proofErr w:type="spellEnd"/>
+                        <w:r>
+                          <w:rPr>
+                            <w:rFonts w:ascii="Arial" w:hAnsi="Arial" w:cs="Arial"/>
+                          </w:rPr>
+                          <w:t> XX</w:t>
                         </w:r>
                         <w:r>
                           <w:rPr>
@@ -700,7 +735,49 @@
                           <w:rPr>
                             <w:rFonts w:ascii="Arial" w:hAnsi="Arial" w:cs="Arial"/>
                           </w:rPr>
-                          <w:t xml:space="preserve"> XX XX XX XX XX</w:t>
+                          <w:t xml:space="preserve"> XX </w:t>
+                        </w:r>
+                        <w:proofErr w:type="spellStart"/>
+                        <w:r>
+                          <w:rPr>
+                            <w:rFonts w:ascii="Arial" w:hAnsi="Arial" w:cs="Arial"/>
+                          </w:rPr>
+                          <w:t>XX</w:t>
+                        </w:r>
+                        <w:proofErr w:type="spellEnd"/>
+                        <w:r>
+                          <w:rPr>
+                            <w:rFonts w:ascii="Arial" w:hAnsi="Arial" w:cs="Arial"/>
+                          </w:rPr>
+                          <w:t xml:space="preserve"> </w:t>
+                        </w:r>
+                        <w:proofErr w:type="spellStart"/>
+                        <w:r>
+                          <w:rPr>
+                            <w:rFonts w:ascii="Arial" w:hAnsi="Arial" w:cs="Arial"/>
+                          </w:rPr>
+                          <w:t>XX</w:t>
+                        </w:r>
+                        <w:proofErr w:type="spellEnd"/>
+                        <w:r>
+                          <w:rPr>
+                            <w:rFonts w:ascii="Arial" w:hAnsi="Arial" w:cs="Arial"/>
+                          </w:rPr>
+                          <w:t xml:space="preserve"> </w:t>
+                        </w:r>
+                        <w:proofErr w:type="spellStart"/>
+                        <w:r>
+                          <w:rPr>
+                            <w:rFonts w:ascii="Arial" w:hAnsi="Arial" w:cs="Arial"/>
+                          </w:rPr>
+                          <w:t>XX</w:t>
+                        </w:r>
+                        <w:proofErr w:type="spellEnd"/>
+                        <w:r>
+                          <w:rPr>
+                            <w:rFonts w:ascii="Arial" w:hAnsi="Arial" w:cs="Arial"/>
+                          </w:rPr>
+                          <w:t> XX</w:t>
                         </w:r>
                       </w:p>
                       <w:p>
@@ -876,13 +953,27 @@
                           <w:rPr>
                             <w:rFonts w:ascii="Arial" w:hAnsi="Arial" w:cs="Arial"/>
                           </w:rPr>
-                          <w:t>Auteur du rapport</w:t>
+                          <w:t xml:space="preserve">Auteur du </w:t>
+                        </w:r>
+                        <w:proofErr w:type="gramStart"/>
+                        <w:r>
+                          <w:rPr>
+                            <w:rFonts w:ascii="Arial" w:hAnsi="Arial" w:cs="Arial"/>
+                          </w:rPr>
+                          <w:t>rapport</w:t>
                         </w:r>
                         <w:r>
                           <w:rPr>
                             <w:rFonts w:ascii="Arial" w:hAnsi="Arial" w:cs="Arial"/>
                           </w:rPr>
-                          <w:t>: $</w:t>
+                          <w:t>:</w:t>
+                        </w:r>
+                        <w:proofErr w:type="gramEnd"/>
+                        <w:r>
+                          <w:rPr>
+                            <w:rFonts w:ascii="Arial" w:hAnsi="Arial" w:cs="Arial"/>
+                          </w:rPr>
+                          <w:t xml:space="preserve"> $</w:t>
                         </w:r>
                         <w:r>
                           <w:rPr>
@@ -4615,15 +4706,32 @@
         <w:rPr>
           <w:szCs w:val="20"/>
         </w:rPr>
-        <w:t>Pour l’isolement acoustique vis-à-vis des bruits de l’espace extérieur, les valeurs du « D</w:t>
+        <w:t>Pour l’isolement acoustique vis-à-vis des bruits de l’espace extérieur, les valeurs du « </w:t>
+      </w:r>
+      <w:proofErr w:type="spellStart"/>
+      <w:proofErr w:type="gramStart"/>
+      <w:r>
+        <w:rPr>
+          <w:szCs w:val="20"/>
+        </w:rPr>
+        <w:t>D</w:t>
       </w:r>
       <w:r>
         <w:rPr>
           <w:szCs w:val="20"/>
           <w:vertAlign w:val="subscript"/>
         </w:rPr>
-        <w:t>nT,A,tr</w:t>
+        <w:t>nT,A</w:t>
       </w:r>
+      <w:proofErr w:type="gramEnd"/>
+      <w:r>
+        <w:rPr>
+          <w:szCs w:val="20"/>
+          <w:vertAlign w:val="subscript"/>
+        </w:rPr>
+        <w:t>,tr</w:t>
+      </w:r>
+      <w:proofErr w:type="spellEnd"/>
       <w:r>
         <w:rPr>
           <w:szCs w:val="20"/>
@@ -4654,11 +4762,19 @@
           <w:szCs w:val="20"/>
         </w:rPr>
       </w:pPr>
+      <w:proofErr w:type="gramStart"/>
       <w:r>
         <w:rPr>
           <w:szCs w:val="20"/>
         </w:rPr>
-        <w:t>de l’arrêté du 30 juin 1999 relatif aux caractéristiques acoustiques des bâtiments d’habitation si l’opération est située en dehors d’un secteur affecté par le bruit d’une ou plusieurs infrastructures de transport terrestre ou d’un aérodrome,</w:t>
+        <w:t>de</w:t>
+      </w:r>
+      <w:proofErr w:type="gramEnd"/>
+      <w:r>
+        <w:rPr>
+          <w:szCs w:val="20"/>
+        </w:rPr>
+        <w:t xml:space="preserve"> l’arrêté du 30 juin 1999 relatif aux caractéristiques acoustiques des bâtiments d’habitation si l’opération est située en dehors d’un secteur affecté par le bruit d’une ou plusieurs infrastructures de transport terrestre ou d’un aérodrome,</w:t>
       </w:r>
     </w:p>
     <w:p>
@@ -4678,12 +4794,21 @@
           <w:szCs w:val="20"/>
         </w:rPr>
       </w:pPr>
+      <w:proofErr w:type="gramStart"/>
       <w:r>
         <w:rPr>
           <w:sz w:val="20"/>
           <w:szCs w:val="20"/>
         </w:rPr>
-        <w:t>de la note de détermination de l’isolement acoustique minimal des façades de l’opération fournie par le maître d’ouvrage.</w:t>
+        <w:t>de</w:t>
+      </w:r>
+      <w:proofErr w:type="gramEnd"/>
+      <w:r>
+        <w:rPr>
+          <w:sz w:val="20"/>
+          <w:szCs w:val="20"/>
+        </w:rPr>
+        <w:t xml:space="preserve"> la note de détermination de l’isolement acoustique minimal des façades de l’opération fournie par le maître d’ouvrage.</w:t>
       </w:r>
     </w:p>
     <w:p>
@@ -5361,7 +5486,15 @@
         <w:rPr>
           <w:szCs w:val="20"/>
         </w:rPr>
-        <w:t>lus la valeur de D</w:t>
+        <w:t xml:space="preserve">lus la valeur de </w:t>
+      </w:r>
+      <w:proofErr w:type="spellStart"/>
+      <w:proofErr w:type="gramStart"/>
+      <w:r>
+        <w:rPr>
+          <w:szCs w:val="20"/>
+        </w:rPr>
+        <w:t>D</w:t>
       </w:r>
       <w:r>
         <w:rPr>
@@ -5370,6 +5503,8 @@
         </w:rPr>
         <w:t>nT,A</w:t>
       </w:r>
+      <w:proofErr w:type="spellEnd"/>
+      <w:proofErr w:type="gramEnd"/>
       <w:r>
         <w:rPr>
           <w:szCs w:val="20"/>
@@ -5548,6 +5683,8 @@
                 <w:color w:val="000000"/>
               </w:rPr>
             </w:pPr>
+            <w:proofErr w:type="spellStart"/>
+            <w:proofErr w:type="gramStart"/>
             <w:r>
               <w:rPr>
                 <w:rFonts w:ascii="Arial" w:hAnsi="Arial" w:cs="Arial"/>
@@ -5563,6 +5700,8 @@
               </w:rPr>
               <w:t>nT,A</w:t>
             </w:r>
+            <w:proofErr w:type="spellEnd"/>
+            <w:proofErr w:type="gramEnd"/>
             <w:r>
               <w:rPr>
                 <w:rFonts w:ascii="Arial" w:hAnsi="Arial" w:cs="Arial"/>
@@ -5599,6 +5738,8 @@
                 <w:color w:val="000000"/>
               </w:rPr>
             </w:pPr>
+            <w:proofErr w:type="spellStart"/>
+            <w:proofErr w:type="gramStart"/>
             <w:r>
               <w:rPr>
                 <w:rFonts w:ascii="Arial" w:hAnsi="Arial" w:cs="Arial"/>
@@ -5614,6 +5755,8 @@
               </w:rPr>
               <w:t>nT,A</w:t>
             </w:r>
+            <w:proofErr w:type="spellEnd"/>
+            <w:proofErr w:type="gramEnd"/>
             <w:r>
               <w:rPr>
                 <w:rFonts w:ascii="Arial" w:hAnsi="Arial" w:cs="Arial"/>
@@ -5767,6 +5910,7 @@
                 <w:color w:val="000000"/>
               </w:rPr>
             </w:pPr>
+            <w:proofErr w:type="gramStart"/>
             <w:r>
               <w:rPr>
                 <w:rFonts w:ascii="Arial" w:hAnsi="Arial" w:cs="Arial"/>
@@ -5774,6 +5918,7 @@
               </w:rPr>
               <w:t>éventuelles</w:t>
             </w:r>
+            <w:proofErr w:type="gramEnd"/>
           </w:p>
         </w:tc>
       </w:tr>
@@ -5907,12 +6052,37 @@
                 <w:color w:val="000000"/>
               </w:rPr>
             </w:pPr>
-            <w:r>
-              <w:rPr>
-                <w:rFonts w:ascii="Arial" w:hAnsi="Arial" w:cs="Arial"/>
-                <w:color w:val="000000"/>
-              </w:rPr>
-              <w:t>ou Escalier / Etage)</w:t>
+            <w:proofErr w:type="gramStart"/>
+            <w:r>
+              <w:rPr>
+                <w:rFonts w:ascii="Arial" w:hAnsi="Arial" w:cs="Arial"/>
+                <w:color w:val="000000"/>
+              </w:rPr>
+              <w:t>ou</w:t>
+            </w:r>
+            <w:proofErr w:type="gramEnd"/>
+            <w:r>
+              <w:rPr>
+                <w:rFonts w:ascii="Arial" w:hAnsi="Arial" w:cs="Arial"/>
+                <w:color w:val="000000"/>
+              </w:rPr>
+              <w:t xml:space="preserve"> Escalier / </w:t>
+            </w:r>
+            <w:proofErr w:type="spellStart"/>
+            <w:r>
+              <w:rPr>
+                <w:rFonts w:ascii="Arial" w:hAnsi="Arial" w:cs="Arial"/>
+                <w:color w:val="000000"/>
+              </w:rPr>
+              <w:t>Etage</w:t>
+            </w:r>
+            <w:proofErr w:type="spellEnd"/>
+            <w:r>
+              <w:rPr>
+                <w:rFonts w:ascii="Arial" w:hAnsi="Arial" w:cs="Arial"/>
+                <w:color w:val="000000"/>
+              </w:rPr>
+              <w:t>)</w:t>
             </w:r>
           </w:p>
         </w:tc>
@@ -5991,12 +6161,37 @@
                 <w:color w:val="000000"/>
               </w:rPr>
             </w:pPr>
-            <w:r>
-              <w:rPr>
-                <w:rFonts w:ascii="Arial" w:hAnsi="Arial" w:cs="Arial"/>
-                <w:color w:val="000000"/>
-              </w:rPr>
-              <w:t>ou Escalier / Etage)</w:t>
+            <w:proofErr w:type="gramStart"/>
+            <w:r>
+              <w:rPr>
+                <w:rFonts w:ascii="Arial" w:hAnsi="Arial" w:cs="Arial"/>
+                <w:color w:val="000000"/>
+              </w:rPr>
+              <w:t>ou</w:t>
+            </w:r>
+            <w:proofErr w:type="gramEnd"/>
+            <w:r>
+              <w:rPr>
+                <w:rFonts w:ascii="Arial" w:hAnsi="Arial" w:cs="Arial"/>
+                <w:color w:val="000000"/>
+              </w:rPr>
+              <w:t xml:space="preserve"> Escalier / </w:t>
+            </w:r>
+            <w:proofErr w:type="spellStart"/>
+            <w:r>
+              <w:rPr>
+                <w:rFonts w:ascii="Arial" w:hAnsi="Arial" w:cs="Arial"/>
+                <w:color w:val="000000"/>
+              </w:rPr>
+              <w:t>Etage</w:t>
+            </w:r>
+            <w:proofErr w:type="spellEnd"/>
+            <w:r>
+              <w:rPr>
+                <w:rFonts w:ascii="Arial" w:hAnsi="Arial" w:cs="Arial"/>
+                <w:color w:val="000000"/>
+              </w:rPr>
+              <w:t>)</w:t>
             </w:r>
           </w:p>
         </w:tc>
@@ -6488,7 +6683,32 @@
           <w:rFonts w:ascii="Arial" w:hAnsi="Arial" w:cs="Arial"/>
           <w:szCs w:val="20"/>
         </w:rPr>
-        <w:t>Plus la valeur de DnT,A,tr est élevée, meilleure est l’isolation acoustique.</w:t>
+        <w:t xml:space="preserve">Plus la valeur de </w:t>
+      </w:r>
+      <w:proofErr w:type="spellStart"/>
+      <w:proofErr w:type="gramStart"/>
+      <w:r>
+        <w:rPr>
+          <w:rFonts w:ascii="Arial" w:hAnsi="Arial" w:cs="Arial"/>
+          <w:szCs w:val="20"/>
+        </w:rPr>
+        <w:t>DnT,A</w:t>
+      </w:r>
+      <w:proofErr w:type="gramEnd"/>
+      <w:r>
+        <w:rPr>
+          <w:rFonts w:ascii="Arial" w:hAnsi="Arial" w:cs="Arial"/>
+          <w:szCs w:val="20"/>
+        </w:rPr>
+        <w:t>,tr</w:t>
+      </w:r>
+      <w:proofErr w:type="spellEnd"/>
+      <w:r>
+        <w:rPr>
+          <w:rFonts w:ascii="Arial" w:hAnsi="Arial" w:cs="Arial"/>
+          <w:szCs w:val="20"/>
+        </w:rPr>
+        <w:t xml:space="preserve"> est élevée, meilleure est l’isolation acoustique.</w:t>
       </w:r>
     </w:p>
     <w:tbl>
@@ -6662,6 +6882,8 @@
                 <w:color w:val="000000"/>
               </w:rPr>
             </w:pPr>
+            <w:proofErr w:type="spellStart"/>
+            <w:proofErr w:type="gramStart"/>
             <w:r>
               <w:rPr>
                 <w:rFonts w:ascii="Arial" w:hAnsi="Arial" w:cs="Arial"/>
@@ -6675,8 +6897,18 @@
                 <w:color w:val="000000"/>
                 <w:vertAlign w:val="subscript"/>
               </w:rPr>
-              <w:t>nT,A,tr</w:t>
-            </w:r>
+              <w:t>nT,A</w:t>
+            </w:r>
+            <w:proofErr w:type="gramEnd"/>
+            <w:r>
+              <w:rPr>
+                <w:rFonts w:ascii="Arial" w:hAnsi="Arial" w:cs="Arial"/>
+                <w:color w:val="000000"/>
+                <w:vertAlign w:val="subscript"/>
+              </w:rPr>
+              <w:t>,tr</w:t>
+            </w:r>
+            <w:proofErr w:type="spellEnd"/>
             <w:r>
               <w:rPr>
                 <w:rFonts w:ascii="Arial" w:hAnsi="Arial" w:cs="Arial"/>
@@ -6713,6 +6945,8 @@
                 <w:color w:val="000000"/>
               </w:rPr>
             </w:pPr>
+            <w:proofErr w:type="spellStart"/>
+            <w:proofErr w:type="gramStart"/>
             <w:r>
               <w:rPr>
                 <w:rFonts w:ascii="Arial" w:hAnsi="Arial" w:cs="Arial"/>
@@ -6726,8 +6960,18 @@
                 <w:color w:val="000000"/>
                 <w:vertAlign w:val="subscript"/>
               </w:rPr>
-              <w:t>nT,A,tr</w:t>
-            </w:r>
+              <w:t>nT,A</w:t>
+            </w:r>
+            <w:proofErr w:type="gramEnd"/>
+            <w:r>
+              <w:rPr>
+                <w:rFonts w:ascii="Arial" w:hAnsi="Arial" w:cs="Arial"/>
+                <w:color w:val="000000"/>
+                <w:vertAlign w:val="subscript"/>
+              </w:rPr>
+              <w:t>,tr</w:t>
+            </w:r>
+            <w:proofErr w:type="spellEnd"/>
             <w:r>
               <w:rPr>
                 <w:rFonts w:ascii="Arial" w:hAnsi="Arial" w:cs="Arial"/>
@@ -6881,6 +7125,7 @@
                 <w:color w:val="000000"/>
               </w:rPr>
             </w:pPr>
+            <w:proofErr w:type="spellStart"/>
             <w:r>
               <w:rPr>
                 <w:rFonts w:ascii="Arial" w:hAnsi="Arial" w:cs="Arial"/>
@@ -6888,6 +7133,7 @@
               </w:rPr>
               <w:t>Eventuelles</w:t>
             </w:r>
+            <w:proofErr w:type="spellEnd"/>
           </w:p>
         </w:tc>
       </w:tr>
@@ -7005,7 +7251,23 @@
                 <w:rFonts w:ascii="Arial" w:hAnsi="Arial" w:cs="Arial"/>
                 <w:color w:val="000000"/>
               </w:rPr>
-              <w:t>(mesurée à 2m)</w:t>
+              <w:t>(</w:t>
+            </w:r>
+            <w:proofErr w:type="gramStart"/>
+            <w:r>
+              <w:rPr>
+                <w:rFonts w:ascii="Arial" w:hAnsi="Arial" w:cs="Arial"/>
+                <w:color w:val="000000"/>
+              </w:rPr>
+              <w:t>mesurée</w:t>
+            </w:r>
+            <w:proofErr w:type="gramEnd"/>
+            <w:r>
+              <w:rPr>
+                <w:rFonts w:ascii="Arial" w:hAnsi="Arial" w:cs="Arial"/>
+                <w:color w:val="000000"/>
+              </w:rPr>
+              <w:t xml:space="preserve"> à 2m)</w:t>
             </w:r>
           </w:p>
         </w:tc>
@@ -7084,12 +7346,37 @@
                 <w:color w:val="000000"/>
               </w:rPr>
             </w:pPr>
-            <w:r>
-              <w:rPr>
-                <w:rFonts w:ascii="Arial" w:hAnsi="Arial" w:cs="Arial"/>
-                <w:color w:val="000000"/>
-              </w:rPr>
-              <w:t>ou Escalier / Etage)</w:t>
+            <w:proofErr w:type="gramStart"/>
+            <w:r>
+              <w:rPr>
+                <w:rFonts w:ascii="Arial" w:hAnsi="Arial" w:cs="Arial"/>
+                <w:color w:val="000000"/>
+              </w:rPr>
+              <w:t>ou</w:t>
+            </w:r>
+            <w:proofErr w:type="gramEnd"/>
+            <w:r>
+              <w:rPr>
+                <w:rFonts w:ascii="Arial" w:hAnsi="Arial" w:cs="Arial"/>
+                <w:color w:val="000000"/>
+              </w:rPr>
+              <w:t xml:space="preserve"> Escalier / </w:t>
+            </w:r>
+            <w:proofErr w:type="spellStart"/>
+            <w:r>
+              <w:rPr>
+                <w:rFonts w:ascii="Arial" w:hAnsi="Arial" w:cs="Arial"/>
+                <w:color w:val="000000"/>
+              </w:rPr>
+              <w:t>Etage</w:t>
+            </w:r>
+            <w:proofErr w:type="spellEnd"/>
+            <w:r>
+              <w:rPr>
+                <w:rFonts w:ascii="Arial" w:hAnsi="Arial" w:cs="Arial"/>
+                <w:color w:val="000000"/>
+              </w:rPr>
+              <w:t>)</w:t>
             </w:r>
           </w:p>
         </w:tc>
@@ -7576,8 +7863,16 @@
         <w:rPr>
           <w:szCs w:val="20"/>
         </w:rPr>
-        <w:t>Plus la valeur de L’</w:t>
+        <w:t xml:space="preserve">Plus la valeur de </w:t>
       </w:r>
+      <w:proofErr w:type="gramStart"/>
+      <w:r>
+        <w:rPr>
+          <w:szCs w:val="20"/>
+        </w:rPr>
+        <w:t>L’</w:t>
+      </w:r>
+      <w:proofErr w:type="spellStart"/>
       <w:r>
         <w:rPr>
           <w:szCs w:val="20"/>
@@ -7585,6 +7880,8 @@
         </w:rPr>
         <w:t>nT,w</w:t>
       </w:r>
+      <w:proofErr w:type="spellEnd"/>
+      <w:proofErr w:type="gramEnd"/>
       <w:r>
         <w:rPr>
           <w:szCs w:val="20"/>
@@ -7759,6 +8056,7 @@
                 <w:color w:val="000000"/>
               </w:rPr>
             </w:pPr>
+            <w:proofErr w:type="gramStart"/>
             <w:r>
               <w:rPr>
                 <w:rFonts w:ascii="Arial" w:hAnsi="Arial" w:cs="Arial"/>
@@ -7766,6 +8064,7 @@
               </w:rPr>
               <w:t>L’</w:t>
             </w:r>
+            <w:proofErr w:type="spellStart"/>
             <w:r>
               <w:rPr>
                 <w:rFonts w:ascii="Arial" w:hAnsi="Arial" w:cs="Arial"/>
@@ -7774,6 +8073,8 @@
               </w:rPr>
               <w:t>nT,w</w:t>
             </w:r>
+            <w:proofErr w:type="spellEnd"/>
+            <w:proofErr w:type="gramEnd"/>
             <w:r>
               <w:rPr>
                 <w:rFonts w:ascii="Arial" w:hAnsi="Arial" w:cs="Arial"/>
@@ -7809,6 +8110,7 @@
                 <w:color w:val="000000"/>
               </w:rPr>
             </w:pPr>
+            <w:proofErr w:type="gramStart"/>
             <w:r>
               <w:rPr>
                 <w:rFonts w:ascii="Arial" w:hAnsi="Arial" w:cs="Arial"/>
@@ -7816,6 +8118,7 @@
               </w:rPr>
               <w:t>L’</w:t>
             </w:r>
+            <w:proofErr w:type="spellStart"/>
             <w:r>
               <w:rPr>
                 <w:rFonts w:ascii="Arial" w:hAnsi="Arial" w:cs="Arial"/>
@@ -7824,6 +8127,8 @@
               </w:rPr>
               <w:t>nT,w</w:t>
             </w:r>
+            <w:proofErr w:type="spellEnd"/>
+            <w:proofErr w:type="gramEnd"/>
             <w:r>
               <w:rPr>
                 <w:rFonts w:ascii="Arial" w:hAnsi="Arial" w:cs="Arial"/>
@@ -7973,6 +8278,7 @@
                 <w:color w:val="000000"/>
               </w:rPr>
             </w:pPr>
+            <w:proofErr w:type="gramStart"/>
             <w:r>
               <w:rPr>
                 <w:rFonts w:ascii="Arial" w:hAnsi="Arial" w:cs="Arial"/>
@@ -7980,6 +8286,7 @@
               </w:rPr>
               <w:t>et</w:t>
             </w:r>
+            <w:proofErr w:type="gramEnd"/>
           </w:p>
           <w:p>
             <w:pPr>
@@ -8132,12 +8439,37 @@
                 <w:color w:val="000000"/>
               </w:rPr>
             </w:pPr>
-            <w:r>
-              <w:rPr>
-                <w:rFonts w:ascii="Arial" w:hAnsi="Arial" w:cs="Arial"/>
-                <w:color w:val="000000"/>
-              </w:rPr>
-              <w:t>ou Escalier / Etage)</w:t>
+            <w:proofErr w:type="gramStart"/>
+            <w:r>
+              <w:rPr>
+                <w:rFonts w:ascii="Arial" w:hAnsi="Arial" w:cs="Arial"/>
+                <w:color w:val="000000"/>
+              </w:rPr>
+              <w:t>ou</w:t>
+            </w:r>
+            <w:proofErr w:type="gramEnd"/>
+            <w:r>
+              <w:rPr>
+                <w:rFonts w:ascii="Arial" w:hAnsi="Arial" w:cs="Arial"/>
+                <w:color w:val="000000"/>
+              </w:rPr>
+              <w:t xml:space="preserve"> Escalier / </w:t>
+            </w:r>
+            <w:proofErr w:type="spellStart"/>
+            <w:r>
+              <w:rPr>
+                <w:rFonts w:ascii="Arial" w:hAnsi="Arial" w:cs="Arial"/>
+                <w:color w:val="000000"/>
+              </w:rPr>
+              <w:t>Etage</w:t>
+            </w:r>
+            <w:proofErr w:type="spellEnd"/>
+            <w:r>
+              <w:rPr>
+                <w:rFonts w:ascii="Arial" w:hAnsi="Arial" w:cs="Arial"/>
+                <w:color w:val="000000"/>
+              </w:rPr>
+              <w:t>)</w:t>
             </w:r>
           </w:p>
         </w:tc>
@@ -8216,12 +8548,37 @@
                 <w:color w:val="000000"/>
               </w:rPr>
             </w:pPr>
-            <w:r>
-              <w:rPr>
-                <w:rFonts w:ascii="Arial" w:hAnsi="Arial" w:cs="Arial"/>
-                <w:color w:val="000000"/>
-              </w:rPr>
-              <w:t>ou Escalier / Etage)</w:t>
+            <w:proofErr w:type="gramStart"/>
+            <w:r>
+              <w:rPr>
+                <w:rFonts w:ascii="Arial" w:hAnsi="Arial" w:cs="Arial"/>
+                <w:color w:val="000000"/>
+              </w:rPr>
+              <w:t>ou</w:t>
+            </w:r>
+            <w:proofErr w:type="gramEnd"/>
+            <w:r>
+              <w:rPr>
+                <w:rFonts w:ascii="Arial" w:hAnsi="Arial" w:cs="Arial"/>
+                <w:color w:val="000000"/>
+              </w:rPr>
+              <w:t xml:space="preserve"> Escalier / </w:t>
+            </w:r>
+            <w:proofErr w:type="spellStart"/>
+            <w:r>
+              <w:rPr>
+                <w:rFonts w:ascii="Arial" w:hAnsi="Arial" w:cs="Arial"/>
+                <w:color w:val="000000"/>
+              </w:rPr>
+              <w:t>Etage</w:t>
+            </w:r>
+            <w:proofErr w:type="spellEnd"/>
+            <w:r>
+              <w:rPr>
+                <w:rFonts w:ascii="Arial" w:hAnsi="Arial" w:cs="Arial"/>
+                <w:color w:val="000000"/>
+              </w:rPr>
+              <w:t>)</w:t>
             </w:r>
           </w:p>
         </w:tc>
@@ -8756,7 +9113,14 @@
         <w:rPr>
           <w:szCs w:val="20"/>
         </w:rPr>
-        <w:t>Plus la valeur de L</w:t>
+        <w:t xml:space="preserve">Plus la valeur de </w:t>
+      </w:r>
+      <w:proofErr w:type="spellStart"/>
+      <w:r>
+        <w:rPr>
+          <w:szCs w:val="20"/>
+        </w:rPr>
+        <w:t>L</w:t>
       </w:r>
       <w:r>
         <w:rPr>
@@ -8765,6 +9129,7 @@
         </w:rPr>
         <w:t>nAT</w:t>
       </w:r>
+      <w:proofErr w:type="spellEnd"/>
       <w:r>
         <w:rPr>
           <w:szCs w:val="20"/>
@@ -8857,6 +9222,7 @@
                 <w:color w:val="000000"/>
               </w:rPr>
             </w:pPr>
+            <w:proofErr w:type="spellStart"/>
             <w:r>
               <w:rPr>
                 <w:rFonts w:ascii="Arial" w:hAnsi="Arial" w:cs="Arial"/>
@@ -8864,6 +9230,7 @@
               </w:rPr>
               <w:t>Emission</w:t>
             </w:r>
+            <w:proofErr w:type="spellEnd"/>
           </w:p>
         </w:tc>
         <w:tc>
@@ -8924,6 +9291,7 @@
                 <w:color w:val="000000"/>
               </w:rPr>
             </w:pPr>
+            <w:proofErr w:type="spellStart"/>
             <w:r>
               <w:rPr>
                 <w:rFonts w:ascii="Arial" w:hAnsi="Arial" w:cs="Arial"/>
@@ -8939,13 +9307,23 @@
               </w:rPr>
               <w:t>nAT</w:t>
             </w:r>
-            <w:r>
-              <w:rPr>
-                <w:rFonts w:ascii="Arial" w:hAnsi="Arial" w:cs="Arial"/>
-                <w:color w:val="000000"/>
-              </w:rPr>
-              <w:t xml:space="preserve"> mesuré en dBA</w:t>
-            </w:r>
+            <w:proofErr w:type="spellEnd"/>
+            <w:r>
+              <w:rPr>
+                <w:rFonts w:ascii="Arial" w:hAnsi="Arial" w:cs="Arial"/>
+                <w:color w:val="000000"/>
+              </w:rPr>
+              <w:t xml:space="preserve"> mesuré en </w:t>
+            </w:r>
+            <w:proofErr w:type="spellStart"/>
+            <w:r>
+              <w:rPr>
+                <w:rFonts w:ascii="Arial" w:hAnsi="Arial" w:cs="Arial"/>
+                <w:color w:val="000000"/>
+              </w:rPr>
+              <w:t>dBA</w:t>
+            </w:r>
+            <w:proofErr w:type="spellEnd"/>
           </w:p>
         </w:tc>
         <w:tc>
@@ -8974,6 +9352,7 @@
                 <w:color w:val="000000"/>
               </w:rPr>
             </w:pPr>
+            <w:proofErr w:type="spellStart"/>
             <w:r>
               <w:rPr>
                 <w:rFonts w:ascii="Arial" w:hAnsi="Arial" w:cs="Arial"/>
@@ -8989,13 +9368,23 @@
               </w:rPr>
               <w:t>nAT</w:t>
             </w:r>
-            <w:r>
-              <w:rPr>
-                <w:rFonts w:ascii="Arial" w:hAnsi="Arial" w:cs="Arial"/>
-                <w:color w:val="000000"/>
-              </w:rPr>
-              <w:t xml:space="preserve"> objectif RA 1999 en dBA</w:t>
-            </w:r>
+            <w:proofErr w:type="spellEnd"/>
+            <w:r>
+              <w:rPr>
+                <w:rFonts w:ascii="Arial" w:hAnsi="Arial" w:cs="Arial"/>
+                <w:color w:val="000000"/>
+              </w:rPr>
+              <w:t xml:space="preserve"> objectif RA 1999 en </w:t>
+            </w:r>
+            <w:proofErr w:type="spellStart"/>
+            <w:r>
+              <w:rPr>
+                <w:rFonts w:ascii="Arial" w:hAnsi="Arial" w:cs="Arial"/>
+                <w:color w:val="000000"/>
+              </w:rPr>
+              <w:t>dBA</w:t>
+            </w:r>
+            <w:proofErr w:type="spellEnd"/>
           </w:p>
         </w:tc>
         <w:tc>
@@ -9139,6 +9528,7 @@
                 <w:color w:val="000000"/>
               </w:rPr>
             </w:pPr>
+            <w:proofErr w:type="gramStart"/>
             <w:r>
               <w:rPr>
                 <w:rFonts w:ascii="Arial" w:hAnsi="Arial" w:cs="Arial"/>
@@ -9146,6 +9536,7 @@
               </w:rPr>
               <w:t>éventuelles</w:t>
             </w:r>
+            <w:proofErr w:type="gramEnd"/>
           </w:p>
         </w:tc>
       </w:tr>
@@ -9224,6 +9615,7 @@
                 <w:color w:val="000000"/>
               </w:rPr>
             </w:pPr>
+            <w:proofErr w:type="gramStart"/>
             <w:r>
               <w:rPr>
                 <w:rFonts w:ascii="Arial" w:hAnsi="Arial" w:cs="Arial"/>
@@ -9231,6 +9623,7 @@
               </w:rPr>
               <w:t>et</w:t>
             </w:r>
+            <w:proofErr w:type="gramEnd"/>
           </w:p>
           <w:p>
             <w:pPr>
@@ -9244,6 +9637,7 @@
                 <w:color w:val="000000"/>
               </w:rPr>
             </w:pPr>
+            <w:proofErr w:type="gramStart"/>
             <w:r>
               <w:rPr>
                 <w:rFonts w:ascii="Arial" w:hAnsi="Arial" w:cs="Arial"/>
@@ -9251,6 +9645,7 @@
               </w:rPr>
               <w:t>position</w:t>
             </w:r>
+            <w:proofErr w:type="gramEnd"/>
           </w:p>
           <w:p>
             <w:pPr>
@@ -9269,7 +9664,23 @@
                 <w:rFonts w:ascii="Arial" w:hAnsi="Arial" w:cs="Arial"/>
                 <w:color w:val="000000"/>
               </w:rPr>
-              <w:t>(Pièce / Logement / Bâtiment ou Escalier / Etage)</w:t>
+              <w:t xml:space="preserve">(Pièce / Logement / Bâtiment ou Escalier / </w:t>
+            </w:r>
+            <w:proofErr w:type="spellStart"/>
+            <w:r>
+              <w:rPr>
+                <w:rFonts w:ascii="Arial" w:hAnsi="Arial" w:cs="Arial"/>
+                <w:color w:val="000000"/>
+              </w:rPr>
+              <w:t>Etage</w:t>
+            </w:r>
+            <w:proofErr w:type="spellEnd"/>
+            <w:r>
+              <w:rPr>
+                <w:rFonts w:ascii="Arial" w:hAnsi="Arial" w:cs="Arial"/>
+                <w:color w:val="000000"/>
+              </w:rPr>
+              <w:t>)</w:t>
             </w:r>
           </w:p>
         </w:tc>
@@ -9316,12 +9727,37 @@
                 <w:color w:val="000000"/>
               </w:rPr>
             </w:pPr>
-            <w:r>
-              <w:rPr>
-                <w:rFonts w:ascii="Arial" w:hAnsi="Arial" w:cs="Arial"/>
-                <w:color w:val="000000"/>
-              </w:rPr>
-              <w:t>ou Escalier / Etage)</w:t>
+            <w:proofErr w:type="gramStart"/>
+            <w:r>
+              <w:rPr>
+                <w:rFonts w:ascii="Arial" w:hAnsi="Arial" w:cs="Arial"/>
+                <w:color w:val="000000"/>
+              </w:rPr>
+              <w:t>ou</w:t>
+            </w:r>
+            <w:proofErr w:type="gramEnd"/>
+            <w:r>
+              <w:rPr>
+                <w:rFonts w:ascii="Arial" w:hAnsi="Arial" w:cs="Arial"/>
+                <w:color w:val="000000"/>
+              </w:rPr>
+              <w:t xml:space="preserve"> Escalier / </w:t>
+            </w:r>
+            <w:proofErr w:type="spellStart"/>
+            <w:r>
+              <w:rPr>
+                <w:rFonts w:ascii="Arial" w:hAnsi="Arial" w:cs="Arial"/>
+                <w:color w:val="000000"/>
+              </w:rPr>
+              <w:t>Etage</w:t>
+            </w:r>
+            <w:proofErr w:type="spellEnd"/>
+            <w:r>
+              <w:rPr>
+                <w:rFonts w:ascii="Arial" w:hAnsi="Arial" w:cs="Arial"/>
+                <w:color w:val="000000"/>
+              </w:rPr>
+              <w:t>)</w:t>
             </w:r>
           </w:p>
         </w:tc>
@@ -9818,7 +10254,14 @@
         <w:rPr>
           <w:szCs w:val="20"/>
         </w:rPr>
-        <w:t>Plus la valeur de L</w:t>
+        <w:t xml:space="preserve">Plus la valeur de </w:t>
+      </w:r>
+      <w:proofErr w:type="spellStart"/>
+      <w:r>
+        <w:rPr>
+          <w:szCs w:val="20"/>
+        </w:rPr>
+        <w:t>L</w:t>
       </w:r>
       <w:r>
         <w:rPr>
@@ -9827,6 +10270,7 @@
         </w:rPr>
         <w:t>nAT</w:t>
       </w:r>
+      <w:proofErr w:type="spellEnd"/>
       <w:r>
         <w:rPr>
           <w:szCs w:val="20"/>
@@ -9921,6 +10365,7 @@
                 <w:color w:val="000000"/>
               </w:rPr>
             </w:pPr>
+            <w:proofErr w:type="spellStart"/>
             <w:r>
               <w:rPr>
                 <w:rFonts w:ascii="Arial" w:hAnsi="Arial" w:cs="Arial"/>
@@ -9928,6 +10373,7 @@
               </w:rPr>
               <w:t>Emission</w:t>
             </w:r>
+            <w:proofErr w:type="spellEnd"/>
           </w:p>
         </w:tc>
         <w:tc>
@@ -9989,6 +10435,7 @@
                 <w:color w:val="000000"/>
               </w:rPr>
             </w:pPr>
+            <w:proofErr w:type="spellStart"/>
             <w:r>
               <w:rPr>
                 <w:rFonts w:ascii="Arial" w:hAnsi="Arial" w:cs="Arial"/>
@@ -10004,13 +10451,23 @@
               </w:rPr>
               <w:t>nAT</w:t>
             </w:r>
-            <w:r>
-              <w:rPr>
-                <w:rFonts w:ascii="Arial" w:hAnsi="Arial" w:cs="Arial"/>
-                <w:color w:val="000000"/>
-              </w:rPr>
-              <w:t xml:space="preserve"> mesuré en dBA</w:t>
-            </w:r>
+            <w:proofErr w:type="spellEnd"/>
+            <w:r>
+              <w:rPr>
+                <w:rFonts w:ascii="Arial" w:hAnsi="Arial" w:cs="Arial"/>
+                <w:color w:val="000000"/>
+              </w:rPr>
+              <w:t xml:space="preserve"> mesuré en </w:t>
+            </w:r>
+            <w:proofErr w:type="spellStart"/>
+            <w:r>
+              <w:rPr>
+                <w:rFonts w:ascii="Arial" w:hAnsi="Arial" w:cs="Arial"/>
+                <w:color w:val="000000"/>
+              </w:rPr>
+              <w:t>dBA</w:t>
+            </w:r>
+            <w:proofErr w:type="spellEnd"/>
           </w:p>
         </w:tc>
         <w:tc>
@@ -10040,6 +10497,7 @@
                 <w:color w:val="000000"/>
               </w:rPr>
             </w:pPr>
+            <w:proofErr w:type="spellStart"/>
             <w:r>
               <w:rPr>
                 <w:rFonts w:ascii="Arial" w:hAnsi="Arial" w:cs="Arial"/>
@@ -10055,13 +10513,23 @@
               </w:rPr>
               <w:t>nAT</w:t>
             </w:r>
-            <w:r>
-              <w:rPr>
-                <w:rFonts w:ascii="Arial" w:hAnsi="Arial" w:cs="Arial"/>
-                <w:color w:val="000000"/>
-              </w:rPr>
-              <w:t xml:space="preserve"> objectif RA 1999 en dBA</w:t>
-            </w:r>
+            <w:proofErr w:type="spellEnd"/>
+            <w:r>
+              <w:rPr>
+                <w:rFonts w:ascii="Arial" w:hAnsi="Arial" w:cs="Arial"/>
+                <w:color w:val="000000"/>
+              </w:rPr>
+              <w:t xml:space="preserve"> objectif RA 1999 en </w:t>
+            </w:r>
+            <w:proofErr w:type="spellStart"/>
+            <w:r>
+              <w:rPr>
+                <w:rFonts w:ascii="Arial" w:hAnsi="Arial" w:cs="Arial"/>
+                <w:color w:val="000000"/>
+              </w:rPr>
+              <w:t>dBA</w:t>
+            </w:r>
+            <w:proofErr w:type="spellEnd"/>
           </w:p>
         </w:tc>
         <w:tc>
@@ -10208,6 +10676,7 @@
                 <w:color w:val="000000"/>
               </w:rPr>
             </w:pPr>
+            <w:proofErr w:type="gramStart"/>
             <w:r>
               <w:rPr>
                 <w:rFonts w:ascii="Arial" w:hAnsi="Arial" w:cs="Arial"/>
@@ -10215,6 +10684,7 @@
               </w:rPr>
               <w:t>éventuelles</w:t>
             </w:r>
+            <w:proofErr w:type="gramEnd"/>
           </w:p>
         </w:tc>
       </w:tr>
@@ -10293,6 +10763,7 @@
                 <w:color w:val="000000"/>
               </w:rPr>
             </w:pPr>
+            <w:proofErr w:type="gramStart"/>
             <w:r>
               <w:rPr>
                 <w:rFonts w:ascii="Arial" w:hAnsi="Arial" w:cs="Arial"/>
@@ -10300,6 +10771,7 @@
               </w:rPr>
               <w:t>et</w:t>
             </w:r>
+            <w:proofErr w:type="gramEnd"/>
           </w:p>
           <w:p>
             <w:pPr>
@@ -10313,6 +10785,7 @@
                 <w:color w:val="000000"/>
               </w:rPr>
             </w:pPr>
+            <w:proofErr w:type="gramStart"/>
             <w:r>
               <w:rPr>
                 <w:rFonts w:ascii="Arial" w:hAnsi="Arial" w:cs="Arial"/>
@@ -10320,6 +10793,7 @@
               </w:rPr>
               <w:t>position</w:t>
             </w:r>
+            <w:proofErr w:type="gramEnd"/>
           </w:p>
           <w:p>
             <w:pPr>
@@ -10338,7 +10812,23 @@
                 <w:rFonts w:ascii="Arial" w:hAnsi="Arial" w:cs="Arial"/>
                 <w:color w:val="000000"/>
               </w:rPr>
-              <w:t>(Pièce / Logement / Bâtiment ou Escalier / Etage)</w:t>
+              <w:t xml:space="preserve">(Pièce / Logement / Bâtiment ou Escalier / </w:t>
+            </w:r>
+            <w:proofErr w:type="spellStart"/>
+            <w:r>
+              <w:rPr>
+                <w:rFonts w:ascii="Arial" w:hAnsi="Arial" w:cs="Arial"/>
+                <w:color w:val="000000"/>
+              </w:rPr>
+              <w:t>Etage</w:t>
+            </w:r>
+            <w:proofErr w:type="spellEnd"/>
+            <w:r>
+              <w:rPr>
+                <w:rFonts w:ascii="Arial" w:hAnsi="Arial" w:cs="Arial"/>
+                <w:color w:val="000000"/>
+              </w:rPr>
+              <w:t>)</w:t>
             </w:r>
           </w:p>
         </w:tc>
@@ -10385,12 +10875,37 @@
                 <w:color w:val="000000"/>
               </w:rPr>
             </w:pPr>
-            <w:r>
-              <w:rPr>
-                <w:rFonts w:ascii="Arial" w:hAnsi="Arial" w:cs="Arial"/>
-                <w:color w:val="000000"/>
-              </w:rPr>
-              <w:t>ou Escalier / Etage)</w:t>
+            <w:proofErr w:type="gramStart"/>
+            <w:r>
+              <w:rPr>
+                <w:rFonts w:ascii="Arial" w:hAnsi="Arial" w:cs="Arial"/>
+                <w:color w:val="000000"/>
+              </w:rPr>
+              <w:t>ou</w:t>
+            </w:r>
+            <w:proofErr w:type="gramEnd"/>
+            <w:r>
+              <w:rPr>
+                <w:rFonts w:ascii="Arial" w:hAnsi="Arial" w:cs="Arial"/>
+                <w:color w:val="000000"/>
+              </w:rPr>
+              <w:t xml:space="preserve"> Escalier / </w:t>
+            </w:r>
+            <w:proofErr w:type="spellStart"/>
+            <w:r>
+              <w:rPr>
+                <w:rFonts w:ascii="Arial" w:hAnsi="Arial" w:cs="Arial"/>
+                <w:color w:val="000000"/>
+              </w:rPr>
+              <w:t>Etage</w:t>
+            </w:r>
+            <w:proofErr w:type="spellEnd"/>
+            <w:r>
+              <w:rPr>
+                <w:rFonts w:ascii="Arial" w:hAnsi="Arial" w:cs="Arial"/>
+                <w:color w:val="000000"/>
+              </w:rPr>
+              <w:t>)</w:t>
             </w:r>
           </w:p>
         </w:tc>
@@ -10856,7 +11371,14 @@
         <w:rPr>
           <w:szCs w:val="20"/>
         </w:rPr>
-        <w:t>Plus la valeur de L</w:t>
+        <w:t xml:space="preserve">Plus la valeur de </w:t>
+      </w:r>
+      <w:proofErr w:type="spellStart"/>
+      <w:r>
+        <w:rPr>
+          <w:szCs w:val="20"/>
+        </w:rPr>
+        <w:t>L</w:t>
       </w:r>
       <w:r>
         <w:rPr>
@@ -10865,6 +11387,7 @@
         </w:rPr>
         <w:t>nAT</w:t>
       </w:r>
+      <w:proofErr w:type="spellEnd"/>
       <w:r>
         <w:rPr>
           <w:szCs w:val="20"/>
@@ -10959,6 +11482,7 @@
                 <w:color w:val="000000"/>
               </w:rPr>
             </w:pPr>
+            <w:proofErr w:type="spellStart"/>
             <w:r>
               <w:rPr>
                 <w:rFonts w:ascii="Arial" w:hAnsi="Arial" w:cs="Arial"/>
@@ -10966,6 +11490,7 @@
               </w:rPr>
               <w:t>Emission</w:t>
             </w:r>
+            <w:proofErr w:type="spellEnd"/>
           </w:p>
         </w:tc>
         <w:tc>
@@ -11027,6 +11552,7 @@
                 <w:color w:val="000000"/>
               </w:rPr>
             </w:pPr>
+            <w:proofErr w:type="spellStart"/>
             <w:r>
               <w:rPr>
                 <w:rFonts w:ascii="Arial" w:hAnsi="Arial" w:cs="Arial"/>
@@ -11042,13 +11568,23 @@
               </w:rPr>
               <w:t>nAT</w:t>
             </w:r>
-            <w:r>
-              <w:rPr>
-                <w:rFonts w:ascii="Arial" w:hAnsi="Arial" w:cs="Arial"/>
-                <w:color w:val="000000"/>
-              </w:rPr>
-              <w:t xml:space="preserve"> mesuré en dBA</w:t>
-            </w:r>
+            <w:proofErr w:type="spellEnd"/>
+            <w:r>
+              <w:rPr>
+                <w:rFonts w:ascii="Arial" w:hAnsi="Arial" w:cs="Arial"/>
+                <w:color w:val="000000"/>
+              </w:rPr>
+              <w:t xml:space="preserve"> mesuré en </w:t>
+            </w:r>
+            <w:proofErr w:type="spellStart"/>
+            <w:r>
+              <w:rPr>
+                <w:rFonts w:ascii="Arial" w:hAnsi="Arial" w:cs="Arial"/>
+                <w:color w:val="000000"/>
+              </w:rPr>
+              <w:t>dBA</w:t>
+            </w:r>
+            <w:proofErr w:type="spellEnd"/>
           </w:p>
         </w:tc>
         <w:tc>
@@ -11078,6 +11614,7 @@
                 <w:color w:val="000000"/>
               </w:rPr>
             </w:pPr>
+            <w:proofErr w:type="spellStart"/>
             <w:r>
               <w:rPr>
                 <w:rFonts w:ascii="Arial" w:hAnsi="Arial" w:cs="Arial"/>
@@ -11093,13 +11630,23 @@
               </w:rPr>
               <w:t>nAT</w:t>
             </w:r>
-            <w:r>
-              <w:rPr>
-                <w:rFonts w:ascii="Arial" w:hAnsi="Arial" w:cs="Arial"/>
-                <w:color w:val="000000"/>
-              </w:rPr>
-              <w:t xml:space="preserve"> objectif RA 1999 en dBA</w:t>
-            </w:r>
+            <w:proofErr w:type="spellEnd"/>
+            <w:r>
+              <w:rPr>
+                <w:rFonts w:ascii="Arial" w:hAnsi="Arial" w:cs="Arial"/>
+                <w:color w:val="000000"/>
+              </w:rPr>
+              <w:t xml:space="preserve"> objectif RA 1999 en </w:t>
+            </w:r>
+            <w:proofErr w:type="spellStart"/>
+            <w:r>
+              <w:rPr>
+                <w:rFonts w:ascii="Arial" w:hAnsi="Arial" w:cs="Arial"/>
+                <w:color w:val="000000"/>
+              </w:rPr>
+              <w:t>dBA</w:t>
+            </w:r>
+            <w:proofErr w:type="spellEnd"/>
           </w:p>
         </w:tc>
         <w:tc>
@@ -11246,6 +11793,7 @@
                 <w:color w:val="000000"/>
               </w:rPr>
             </w:pPr>
+            <w:proofErr w:type="gramStart"/>
             <w:r>
               <w:rPr>
                 <w:rFonts w:ascii="Arial" w:hAnsi="Arial" w:cs="Arial"/>
@@ -11253,6 +11801,7 @@
               </w:rPr>
               <w:t>éventuelles</w:t>
             </w:r>
+            <w:proofErr w:type="gramEnd"/>
           </w:p>
         </w:tc>
       </w:tr>
@@ -11331,6 +11880,7 @@
                 <w:color w:val="000000"/>
               </w:rPr>
             </w:pPr>
+            <w:proofErr w:type="gramStart"/>
             <w:r>
               <w:rPr>
                 <w:rFonts w:ascii="Arial" w:hAnsi="Arial" w:cs="Arial"/>
@@ -11338,6 +11888,7 @@
               </w:rPr>
               <w:t>et</w:t>
             </w:r>
+            <w:proofErr w:type="gramEnd"/>
           </w:p>
           <w:p>
             <w:pPr>
@@ -11351,6 +11902,7 @@
                 <w:color w:val="000000"/>
               </w:rPr>
             </w:pPr>
+            <w:proofErr w:type="gramStart"/>
             <w:r>
               <w:rPr>
                 <w:rFonts w:ascii="Arial" w:hAnsi="Arial" w:cs="Arial"/>
@@ -11358,6 +11910,7 @@
               </w:rPr>
               <w:t>position</w:t>
             </w:r>
+            <w:proofErr w:type="gramEnd"/>
           </w:p>
           <w:p>
             <w:pPr>
@@ -11376,7 +11929,23 @@
                 <w:rFonts w:ascii="Arial" w:hAnsi="Arial" w:cs="Arial"/>
                 <w:color w:val="000000"/>
               </w:rPr>
-              <w:t>(Pièce / Logement / Bâtiment ou Escalier / Etage)</w:t>
+              <w:t xml:space="preserve">(Pièce / Logement / Bâtiment ou Escalier / </w:t>
+            </w:r>
+            <w:proofErr w:type="spellStart"/>
+            <w:r>
+              <w:rPr>
+                <w:rFonts w:ascii="Arial" w:hAnsi="Arial" w:cs="Arial"/>
+                <w:color w:val="000000"/>
+              </w:rPr>
+              <w:t>Etage</w:t>
+            </w:r>
+            <w:proofErr w:type="spellEnd"/>
+            <w:r>
+              <w:rPr>
+                <w:rFonts w:ascii="Arial" w:hAnsi="Arial" w:cs="Arial"/>
+                <w:color w:val="000000"/>
+              </w:rPr>
+              <w:t>)</w:t>
             </w:r>
           </w:p>
         </w:tc>
@@ -11423,12 +11992,37 @@
                 <w:color w:val="000000"/>
               </w:rPr>
             </w:pPr>
-            <w:r>
-              <w:rPr>
-                <w:rFonts w:ascii="Arial" w:hAnsi="Arial" w:cs="Arial"/>
-                <w:color w:val="000000"/>
-              </w:rPr>
-              <w:t>ou Escalier / Etage)</w:t>
+            <w:proofErr w:type="gramStart"/>
+            <w:r>
+              <w:rPr>
+                <w:rFonts w:ascii="Arial" w:hAnsi="Arial" w:cs="Arial"/>
+                <w:color w:val="000000"/>
+              </w:rPr>
+              <w:t>ou</w:t>
+            </w:r>
+            <w:proofErr w:type="gramEnd"/>
+            <w:r>
+              <w:rPr>
+                <w:rFonts w:ascii="Arial" w:hAnsi="Arial" w:cs="Arial"/>
+                <w:color w:val="000000"/>
+              </w:rPr>
+              <w:t xml:space="preserve"> Escalier / </w:t>
+            </w:r>
+            <w:proofErr w:type="spellStart"/>
+            <w:r>
+              <w:rPr>
+                <w:rFonts w:ascii="Arial" w:hAnsi="Arial" w:cs="Arial"/>
+                <w:color w:val="000000"/>
+              </w:rPr>
+              <w:t>Etage</w:t>
+            </w:r>
+            <w:proofErr w:type="spellEnd"/>
+            <w:r>
+              <w:rPr>
+                <w:rFonts w:ascii="Arial" w:hAnsi="Arial" w:cs="Arial"/>
+                <w:color w:val="000000"/>
+              </w:rPr>
+              <w:t>)</w:t>
             </w:r>
           </w:p>
         </w:tc>
@@ -11897,7 +12491,21 @@
         <w:rPr>
           <w:szCs w:val="20"/>
         </w:rPr>
-        <w:t>Plus la valeur de LnAT est faible, meilleur est le confort acoustique.</w:t>
+        <w:t xml:space="preserve">Plus la valeur de </w:t>
+      </w:r>
+      <w:proofErr w:type="spellStart"/>
+      <w:r>
+        <w:rPr>
+          <w:szCs w:val="20"/>
+        </w:rPr>
+        <w:t>LnAT</w:t>
+      </w:r>
+      <w:proofErr w:type="spellEnd"/>
+      <w:r>
+        <w:rPr>
+          <w:szCs w:val="20"/>
+        </w:rPr>
+        <w:t xml:space="preserve"> est faible, meilleur est le confort acoustique.</w:t>
       </w:r>
     </w:p>
     <w:tbl>
@@ -11987,6 +12595,7 @@
                 <w:color w:val="000000"/>
               </w:rPr>
             </w:pPr>
+            <w:proofErr w:type="spellStart"/>
             <w:r>
               <w:rPr>
                 <w:rFonts w:ascii="Arial" w:hAnsi="Arial" w:cs="Arial"/>
@@ -11994,6 +12603,7 @@
               </w:rPr>
               <w:t>Emission</w:t>
             </w:r>
+            <w:proofErr w:type="spellEnd"/>
           </w:p>
         </w:tc>
         <w:tc>
@@ -12055,6 +12665,7 @@
                 <w:color w:val="000000"/>
               </w:rPr>
             </w:pPr>
+            <w:proofErr w:type="spellStart"/>
             <w:r>
               <w:rPr>
                 <w:rFonts w:ascii="Arial" w:hAnsi="Arial" w:cs="Arial"/>
@@ -12070,13 +12681,23 @@
               </w:rPr>
               <w:t>nAT</w:t>
             </w:r>
-            <w:r>
-              <w:rPr>
-                <w:rFonts w:ascii="Arial" w:hAnsi="Arial" w:cs="Arial"/>
-                <w:color w:val="000000"/>
-              </w:rPr>
-              <w:t xml:space="preserve"> mesuré en dBA</w:t>
-            </w:r>
+            <w:proofErr w:type="spellEnd"/>
+            <w:r>
+              <w:rPr>
+                <w:rFonts w:ascii="Arial" w:hAnsi="Arial" w:cs="Arial"/>
+                <w:color w:val="000000"/>
+              </w:rPr>
+              <w:t xml:space="preserve"> mesuré en </w:t>
+            </w:r>
+            <w:proofErr w:type="spellStart"/>
+            <w:r>
+              <w:rPr>
+                <w:rFonts w:ascii="Arial" w:hAnsi="Arial" w:cs="Arial"/>
+                <w:color w:val="000000"/>
+              </w:rPr>
+              <w:t>dBA</w:t>
+            </w:r>
+            <w:proofErr w:type="spellEnd"/>
           </w:p>
         </w:tc>
         <w:tc>
@@ -12106,6 +12727,7 @@
                 <w:color w:val="000000"/>
               </w:rPr>
             </w:pPr>
+            <w:proofErr w:type="spellStart"/>
             <w:r>
               <w:rPr>
                 <w:rFonts w:ascii="Arial" w:hAnsi="Arial" w:cs="Arial"/>
@@ -12121,13 +12743,23 @@
               </w:rPr>
               <w:t>nAT</w:t>
             </w:r>
-            <w:r>
-              <w:rPr>
-                <w:rFonts w:ascii="Arial" w:hAnsi="Arial" w:cs="Arial"/>
-                <w:color w:val="000000"/>
-              </w:rPr>
-              <w:t xml:space="preserve"> objectif RA 1999 en dBA</w:t>
-            </w:r>
+            <w:proofErr w:type="spellEnd"/>
+            <w:r>
+              <w:rPr>
+                <w:rFonts w:ascii="Arial" w:hAnsi="Arial" w:cs="Arial"/>
+                <w:color w:val="000000"/>
+              </w:rPr>
+              <w:t xml:space="preserve"> objectif RA 1999 en </w:t>
+            </w:r>
+            <w:proofErr w:type="spellStart"/>
+            <w:r>
+              <w:rPr>
+                <w:rFonts w:ascii="Arial" w:hAnsi="Arial" w:cs="Arial"/>
+                <w:color w:val="000000"/>
+              </w:rPr>
+              <w:t>dBA</w:t>
+            </w:r>
+            <w:proofErr w:type="spellEnd"/>
           </w:p>
         </w:tc>
         <w:tc>
@@ -12274,6 +12906,7 @@
                 <w:color w:val="000000"/>
               </w:rPr>
             </w:pPr>
+            <w:proofErr w:type="spellStart"/>
             <w:r>
               <w:rPr>
                 <w:rFonts w:ascii="Arial" w:hAnsi="Arial" w:cs="Arial"/>
@@ -12281,6 +12914,7 @@
               </w:rPr>
               <w:t>Eventuelles</w:t>
             </w:r>
+            <w:proofErr w:type="spellEnd"/>
           </w:p>
         </w:tc>
       </w:tr>
@@ -12356,6 +12990,7 @@
                 <w:color w:val="000000"/>
               </w:rPr>
             </w:pPr>
+            <w:proofErr w:type="gramStart"/>
             <w:r>
               <w:rPr>
                 <w:rFonts w:ascii="Arial" w:hAnsi="Arial" w:cs="Arial"/>
@@ -12363,6 +12998,7 @@
               </w:rPr>
               <w:t>et</w:t>
             </w:r>
+            <w:proofErr w:type="gramEnd"/>
           </w:p>
           <w:p>
             <w:pPr>
@@ -12376,6 +13012,7 @@
                 <w:color w:val="000000"/>
               </w:rPr>
             </w:pPr>
+            <w:proofErr w:type="gramStart"/>
             <w:r>
               <w:rPr>
                 <w:rFonts w:ascii="Arial" w:hAnsi="Arial" w:cs="Arial"/>
@@ -12383,6 +13020,7 @@
               </w:rPr>
               <w:t>position</w:t>
             </w:r>
+            <w:proofErr w:type="gramEnd"/>
           </w:p>
           <w:p>
             <w:pPr>
@@ -12401,7 +13039,23 @@
                 <w:rFonts w:ascii="Arial" w:hAnsi="Arial" w:cs="Arial"/>
                 <w:color w:val="000000"/>
               </w:rPr>
-              <w:t>(Pièce / Logement / Bâtiment ou Escalier / Etage)</w:t>
+              <w:t xml:space="preserve">(Pièce / Logement / Bâtiment ou Escalier / </w:t>
+            </w:r>
+            <w:proofErr w:type="spellStart"/>
+            <w:r>
+              <w:rPr>
+                <w:rFonts w:ascii="Arial" w:hAnsi="Arial" w:cs="Arial"/>
+                <w:color w:val="000000"/>
+              </w:rPr>
+              <w:t>Etage</w:t>
+            </w:r>
+            <w:proofErr w:type="spellEnd"/>
+            <w:r>
+              <w:rPr>
+                <w:rFonts w:ascii="Arial" w:hAnsi="Arial" w:cs="Arial"/>
+                <w:color w:val="000000"/>
+              </w:rPr>
+              <w:t>)</w:t>
             </w:r>
           </w:p>
         </w:tc>
@@ -12448,12 +13102,37 @@
                 <w:color w:val="000000"/>
               </w:rPr>
             </w:pPr>
-            <w:r>
-              <w:rPr>
-                <w:rFonts w:ascii="Arial" w:hAnsi="Arial" w:cs="Arial"/>
-                <w:color w:val="000000"/>
-              </w:rPr>
-              <w:t>ou Escalier / Etage)</w:t>
+            <w:proofErr w:type="gramStart"/>
+            <w:r>
+              <w:rPr>
+                <w:rFonts w:ascii="Arial" w:hAnsi="Arial" w:cs="Arial"/>
+                <w:color w:val="000000"/>
+              </w:rPr>
+              <w:t>ou</w:t>
+            </w:r>
+            <w:proofErr w:type="gramEnd"/>
+            <w:r>
+              <w:rPr>
+                <w:rFonts w:ascii="Arial" w:hAnsi="Arial" w:cs="Arial"/>
+                <w:color w:val="000000"/>
+              </w:rPr>
+              <w:t xml:space="preserve"> Escalier / </w:t>
+            </w:r>
+            <w:proofErr w:type="spellStart"/>
+            <w:r>
+              <w:rPr>
+                <w:rFonts w:ascii="Arial" w:hAnsi="Arial" w:cs="Arial"/>
+                <w:color w:val="000000"/>
+              </w:rPr>
+              <w:t>Etage</w:t>
+            </w:r>
+            <w:proofErr w:type="spellEnd"/>
+            <w:r>
+              <w:rPr>
+                <w:rFonts w:ascii="Arial" w:hAnsi="Arial" w:cs="Arial"/>
+                <w:color w:val="000000"/>
+              </w:rPr>
+              <w:t>)</w:t>
             </w:r>
           </w:p>
         </w:tc>
@@ -12927,7 +13606,21 @@
         <w:rPr>
           <w:szCs w:val="20"/>
         </w:rPr>
-        <w:t>Plus la valeur de AAE/Ssol est importante, meilleure est l’absorption du local.</w:t>
+        <w:t>Plus la valeur de AAE/</w:t>
+      </w:r>
+      <w:proofErr w:type="spellStart"/>
+      <w:r>
+        <w:rPr>
+          <w:szCs w:val="20"/>
+        </w:rPr>
+        <w:t>Ssol</w:t>
+      </w:r>
+      <w:proofErr w:type="spellEnd"/>
+      <w:r>
+        <w:rPr>
+          <w:szCs w:val="20"/>
+        </w:rPr>
+        <w:t xml:space="preserve"> est importante, meilleure est l’absorption du local.</w:t>
       </w:r>
     </w:p>
     <w:tbl>
@@ -13054,7 +13747,23 @@
                 <w:rFonts w:ascii="Arial" w:hAnsi="Arial" w:cs="Arial"/>
                 <w:color w:val="000000"/>
               </w:rPr>
-              <w:t>(Local / Bâtiment ou Escalier / Etage)</w:t>
+              <w:t xml:space="preserve">(Local / Bâtiment ou Escalier / </w:t>
+            </w:r>
+            <w:proofErr w:type="spellStart"/>
+            <w:r>
+              <w:rPr>
+                <w:rFonts w:ascii="Arial" w:hAnsi="Arial" w:cs="Arial"/>
+                <w:color w:val="000000"/>
+              </w:rPr>
+              <w:t>Etage</w:t>
+            </w:r>
+            <w:proofErr w:type="spellEnd"/>
+            <w:r>
+              <w:rPr>
+                <w:rFonts w:ascii="Arial" w:hAnsi="Arial" w:cs="Arial"/>
+                <w:color w:val="000000"/>
+              </w:rPr>
+              <w:t>)</w:t>
             </w:r>
           </w:p>
         </w:tc>
@@ -16463,11 +17172,19 @@
                 <w:rFonts w:cstheme="minorHAnsi"/>
               </w:rPr>
             </w:pPr>
+            <w:proofErr w:type="spellStart"/>
             <w:r>
               <w:rPr>
                 <w:rFonts w:cstheme="minorHAnsi"/>
               </w:rPr>
-              <w:t>Norsonic 1251</w:t>
+              <w:t>Norsonic</w:t>
+            </w:r>
+            <w:proofErr w:type="spellEnd"/>
+            <w:r>
+              <w:rPr>
+                <w:rFonts w:cstheme="minorHAnsi"/>
+              </w:rPr>
+              <w:t xml:space="preserve"> 1251</w:t>
             </w:r>
           </w:p>
         </w:tc>
@@ -16706,11 +17423,19 @@
                 <w:rFonts w:cstheme="minorHAnsi"/>
               </w:rPr>
             </w:pPr>
+            <w:proofErr w:type="spellStart"/>
             <w:r>
               <w:rPr>
                 <w:rFonts w:cstheme="minorHAnsi"/>
               </w:rPr>
-              <w:t>Norsonic 1251</w:t>
+              <w:t>Norsonic</w:t>
+            </w:r>
+            <w:proofErr w:type="spellEnd"/>
+            <w:r>
+              <w:rPr>
+                <w:rFonts w:cstheme="minorHAnsi"/>
+              </w:rPr>
+              <w:t xml:space="preserve"> 1251</w:t>
             </w:r>
           </w:p>
         </w:tc>
@@ -17822,7 +18547,39 @@
           <w:szCs w:val="18"/>
         </w:rPr>
         <w:tab/>
-        <w:t>Logiciel dBInside, version 1.1.2 build 5 de la société 01dB-acoem</w:t>
+        <w:t xml:space="preserve">Logiciel </w:t>
+      </w:r>
+      <w:proofErr w:type="spellStart"/>
+      <w:r>
+        <w:rPr>
+          <w:sz w:val="18"/>
+          <w:szCs w:val="18"/>
+        </w:rPr>
+        <w:t>dBInside</w:t>
+      </w:r>
+      <w:proofErr w:type="spellEnd"/>
+      <w:r>
+        <w:rPr>
+          <w:sz w:val="18"/>
+          <w:szCs w:val="18"/>
+        </w:rPr>
+        <w:t xml:space="preserve">, version 1.1.2 </w:t>
+      </w:r>
+      <w:proofErr w:type="spellStart"/>
+      <w:r>
+        <w:rPr>
+          <w:sz w:val="18"/>
+          <w:szCs w:val="18"/>
+        </w:rPr>
+        <w:t>build</w:t>
+      </w:r>
+      <w:proofErr w:type="spellEnd"/>
+      <w:r>
+        <w:rPr>
+          <w:sz w:val="18"/>
+          <w:szCs w:val="18"/>
+        </w:rPr>
+        <w:t xml:space="preserve"> 5 de la société 01dB-acoem</w:t>
       </w:r>
     </w:p>
     <w:p>
@@ -17902,7 +18659,23 @@
           <w:szCs w:val="18"/>
         </w:rPr>
         <w:tab/>
-        <w:t>Logiciel NorReview, version 5.0 de la société NORSONIC</w:t>
+        <w:t xml:space="preserve">Logiciel </w:t>
+      </w:r>
+      <w:proofErr w:type="spellStart"/>
+      <w:r>
+        <w:rPr>
+          <w:sz w:val="18"/>
+          <w:szCs w:val="18"/>
+        </w:rPr>
+        <w:t>NorReview</w:t>
+      </w:r>
+      <w:proofErr w:type="spellEnd"/>
+      <w:r>
+        <w:rPr>
+          <w:sz w:val="18"/>
+          <w:szCs w:val="18"/>
+        </w:rPr>
+        <w:t>, version 5.0 de la société NORSONIC</w:t>
       </w:r>
     </w:p>
     <w:p>
@@ -17982,7 +18755,23 @@
           <w:szCs w:val="18"/>
         </w:rPr>
         <w:tab/>
-        <w:t>Logiciel NorBuild, version 3.0 de la société NORSONIC</w:t>
+        <w:t xml:space="preserve">Logiciel </w:t>
+      </w:r>
+      <w:proofErr w:type="spellStart"/>
+      <w:r>
+        <w:rPr>
+          <w:sz w:val="18"/>
+          <w:szCs w:val="18"/>
+        </w:rPr>
+        <w:t>NorBuild</w:t>
+      </w:r>
+      <w:proofErr w:type="spellEnd"/>
+      <w:r>
+        <w:rPr>
+          <w:sz w:val="18"/>
+          <w:szCs w:val="18"/>
+        </w:rPr>
+        <w:t>, version 3.0 de la société NORSONIC</w:t>
       </w:r>
     </w:p>
     <w:p>
@@ -18185,6 +18974,7 @@
           <w:szCs w:val="18"/>
         </w:rPr>
       </w:pPr>
+      <w:proofErr w:type="gramStart"/>
       <w:r>
         <w:rPr>
           <w:i/>
@@ -18192,7 +18982,17 @@
           <w:sz w:val="18"/>
           <w:szCs w:val="18"/>
         </w:rPr>
-        <w:t>ils sont auto</w:t>
+        <w:t>ils</w:t>
+      </w:r>
+      <w:proofErr w:type="gramEnd"/>
+      <w:r>
+        <w:rPr>
+          <w:i/>
+          <w:iCs/>
+          <w:sz w:val="18"/>
+          <w:szCs w:val="18"/>
+        </w:rPr>
+        <w:t xml:space="preserve"> sont auto</w:t>
       </w:r>
       <w:r>
         <w:rPr>
@@ -18236,6 +19036,7 @@
           <w:szCs w:val="18"/>
         </w:rPr>
       </w:pPr>
+      <w:proofErr w:type="gramStart"/>
       <w:r>
         <w:rPr>
           <w:i/>
@@ -18243,7 +19044,17 @@
           <w:sz w:val="18"/>
           <w:szCs w:val="18"/>
         </w:rPr>
-        <w:t>ils font l’objet d’une vérification périodique par un laboratoire agréé et les résultats de cette vérification sont consignés dans leur carnet métrologique.</w:t>
+        <w:t>ils</w:t>
+      </w:r>
+      <w:proofErr w:type="gramEnd"/>
+      <w:r>
+        <w:rPr>
+          <w:i/>
+          <w:iCs/>
+          <w:sz w:val="18"/>
+          <w:szCs w:val="18"/>
+        </w:rPr>
+        <w:t xml:space="preserve"> font l’objet d’une vérification périodique par un laboratoire agréé et les résultats de cette vérification sont consignés dans leur carnet métrologique.</w:t>
       </w:r>
     </w:p>
     <w:p/>
@@ -20052,7 +20863,25 @@
                 <w:bCs/>
                 <w:u w:color="000000"/>
               </w:rPr>
-              <w:t>${ALocEmit-Name}</w:t>
+              <w:t>${</w:t>
+            </w:r>
+            <w:proofErr w:type="spellStart"/>
+            <w:r>
+              <w:rPr>
+                <w:rFonts w:ascii="Arial" w:hAnsi="Arial" w:cs="Arial"/>
+                <w:bCs/>
+                <w:u w:color="000000"/>
+              </w:rPr>
+              <w:t>ALocEmit</w:t>
+            </w:r>
+            <w:proofErr w:type="spellEnd"/>
+            <w:r>
+              <w:rPr>
+                <w:rFonts w:ascii="Arial" w:hAnsi="Arial" w:cs="Arial"/>
+                <w:bCs/>
+                <w:u w:color="000000"/>
+              </w:rPr>
+              <w:t>-Name}</w:t>
             </w:r>
           </w:p>
         </w:tc>
@@ -20153,7 +20982,25 @@
                 <w:bCs/>
                 <w:u w:color="000000"/>
               </w:rPr>
-              <w:t>${ALocEmit-Vol}</w:t>
+              <w:t>${</w:t>
+            </w:r>
+            <w:proofErr w:type="spellStart"/>
+            <w:r>
+              <w:rPr>
+                <w:rFonts w:ascii="Arial" w:hAnsi="Arial" w:cs="Arial"/>
+                <w:bCs/>
+                <w:u w:color="000000"/>
+              </w:rPr>
+              <w:t>ALocEmit</w:t>
+            </w:r>
+            <w:proofErr w:type="spellEnd"/>
+            <w:r>
+              <w:rPr>
+                <w:rFonts w:ascii="Arial" w:hAnsi="Arial" w:cs="Arial"/>
+                <w:bCs/>
+                <w:u w:color="000000"/>
+              </w:rPr>
+              <w:t>-Vol}</w:t>
             </w:r>
           </w:p>
         </w:tc>
@@ -20370,7 +21217,25 @@
                 <w:bCs/>
                 <w:u w:color="000000"/>
               </w:rPr>
-              <w:t>${ALocRecieve-Name}</w:t>
+              <w:t>${</w:t>
+            </w:r>
+            <w:proofErr w:type="spellStart"/>
+            <w:r>
+              <w:rPr>
+                <w:rFonts w:ascii="Arial" w:hAnsi="Arial" w:cs="Arial"/>
+                <w:bCs/>
+                <w:u w:color="000000"/>
+              </w:rPr>
+              <w:t>ALocRecieve</w:t>
+            </w:r>
+            <w:proofErr w:type="spellEnd"/>
+            <w:r>
+              <w:rPr>
+                <w:rFonts w:ascii="Arial" w:hAnsi="Arial" w:cs="Arial"/>
+                <w:bCs/>
+                <w:u w:color="000000"/>
+              </w:rPr>
+              <w:t>-Name}</w:t>
             </w:r>
           </w:p>
         </w:tc>
@@ -20471,7 +21336,25 @@
                 <w:bCs/>
                 <w:u w:color="000000"/>
               </w:rPr>
-              <w:t>${ALocRecieve-Vol}</w:t>
+              <w:t>${</w:t>
+            </w:r>
+            <w:proofErr w:type="spellStart"/>
+            <w:r>
+              <w:rPr>
+                <w:rFonts w:ascii="Arial" w:hAnsi="Arial" w:cs="Arial"/>
+                <w:bCs/>
+                <w:u w:color="000000"/>
+              </w:rPr>
+              <w:t>ALocRecieve</w:t>
+            </w:r>
+            <w:proofErr w:type="spellEnd"/>
+            <w:r>
+              <w:rPr>
+                <w:rFonts w:ascii="Arial" w:hAnsi="Arial" w:cs="Arial"/>
+                <w:bCs/>
+                <w:u w:color="000000"/>
+              </w:rPr>
+              <w:t>-Vol}</w:t>
             </w:r>
           </w:p>
         </w:tc>
@@ -20615,7 +21498,25 @@
                 <w:bCs/>
                 <w:u w:color="000000"/>
               </w:rPr>
-              <w:t>${AType}</w:t>
+              <w:t>${</w:t>
+            </w:r>
+            <w:proofErr w:type="spellStart"/>
+            <w:r>
+              <w:rPr>
+                <w:rFonts w:ascii="Arial" w:hAnsi="Arial" w:cs="Arial"/>
+                <w:bCs/>
+                <w:u w:color="000000"/>
+              </w:rPr>
+              <w:t>AType</w:t>
+            </w:r>
+            <w:proofErr w:type="spellEnd"/>
+            <w:r>
+              <w:rPr>
+                <w:rFonts w:ascii="Arial" w:hAnsi="Arial" w:cs="Arial"/>
+                <w:bCs/>
+                <w:u w:color="000000"/>
+              </w:rPr>
+              <w:t>}</w:t>
             </w:r>
           </w:p>
         </w:tc>
@@ -20842,6 +21743,7 @@
               </w:rPr>
               <w:t>${</w:t>
             </w:r>
+            <w:proofErr w:type="spellStart"/>
             <w:r>
               <w:rPr>
                 <w:rFonts w:ascii="Arial" w:hAnsi="Arial" w:cs="Arial"/>
@@ -20850,7 +21752,18 @@
                 <w:szCs w:val="16"/>
                 <w:shd w:val="clear" w:color="auto" w:fill="F7FAFF"/>
               </w:rPr>
-              <w:t>ASepWal-Nature</w:t>
+              <w:t>ASepWal</w:t>
+            </w:r>
+            <w:proofErr w:type="spellEnd"/>
+            <w:r>
+              <w:rPr>
+                <w:rFonts w:ascii="Arial" w:hAnsi="Arial" w:cs="Arial"/>
+                <w:bCs/>
+                <w:sz w:val="16"/>
+                <w:szCs w:val="16"/>
+                <w:shd w:val="clear" w:color="auto" w:fill="F7FAFF"/>
+              </w:rPr>
+              <w:t>-Nature</w:t>
             </w:r>
             <w:r>
               <w:rPr>
@@ -20949,6 +21862,7 @@
               </w:rPr>
               <w:t>${</w:t>
             </w:r>
+            <w:proofErr w:type="spellStart"/>
             <w:r>
               <w:rPr>
                 <w:rFonts w:ascii="Arial" w:hAnsi="Arial" w:cs="Arial"/>
@@ -20958,7 +21872,19 @@
                 <w:shd w:val="clear" w:color="auto" w:fill="F7FAFF"/>
                 <w:lang w:val="en-US"/>
               </w:rPr>
-              <w:t>ASepWal-Dub-Nature</w:t>
+              <w:t>ASepWal</w:t>
+            </w:r>
+            <w:proofErr w:type="spellEnd"/>
+            <w:r>
+              <w:rPr>
+                <w:rFonts w:ascii="Arial" w:hAnsi="Arial" w:cs="Arial"/>
+                <w:bCs/>
+                <w:sz w:val="16"/>
+                <w:szCs w:val="16"/>
+                <w:shd w:val="clear" w:color="auto" w:fill="F7FAFF"/>
+                <w:lang w:val="en-US"/>
+              </w:rPr>
+              <w:t>-Dub-Nature</w:t>
             </w:r>
             <w:r>
               <w:rPr>
@@ -21012,14 +21938,25 @@
                 <w:rFonts w:ascii="Arial" w:hAnsi="Arial" w:cs="Arial"/>
               </w:rPr>
             </w:pPr>
-            <w:r>
-              <w:rPr>
-                <w:rFonts w:ascii="Arial" w:hAnsi="Arial" w:cs="Arial"/>
-                <w:b/>
-                <w:bCs/>
-                <w:u w:color="000000"/>
-              </w:rPr>
-              <w:t>Epaisseur (cm)</w:t>
+            <w:proofErr w:type="spellStart"/>
+            <w:r>
+              <w:rPr>
+                <w:rFonts w:ascii="Arial" w:hAnsi="Arial" w:cs="Arial"/>
+                <w:b/>
+                <w:bCs/>
+                <w:u w:color="000000"/>
+              </w:rPr>
+              <w:t>Epaisseur</w:t>
+            </w:r>
+            <w:proofErr w:type="spellEnd"/>
+            <w:r>
+              <w:rPr>
+                <w:rFonts w:ascii="Arial" w:hAnsi="Arial" w:cs="Arial"/>
+                <w:b/>
+                <w:bCs/>
+                <w:u w:color="000000"/>
+              </w:rPr>
+              <w:t xml:space="preserve"> (cm)</w:t>
             </w:r>
           </w:p>
         </w:tc>
@@ -21058,6 +21995,7 @@
               </w:rPr>
               <w:t>${</w:t>
             </w:r>
+            <w:proofErr w:type="spellStart"/>
             <w:r>
               <w:rPr>
                 <w:rFonts w:ascii="Arial" w:hAnsi="Arial" w:cs="Arial"/>
@@ -21067,7 +22005,19 @@
                 <w:shd w:val="clear" w:color="auto" w:fill="F7FAFF"/>
                 <w:lang w:val="en-US"/>
               </w:rPr>
-              <w:t>ASepWal-Thick</w:t>
+              <w:t>ASepWal</w:t>
+            </w:r>
+            <w:proofErr w:type="spellEnd"/>
+            <w:r>
+              <w:rPr>
+                <w:rFonts w:ascii="Arial" w:hAnsi="Arial" w:cs="Arial"/>
+                <w:bCs/>
+                <w:sz w:val="16"/>
+                <w:szCs w:val="16"/>
+                <w:shd w:val="clear" w:color="auto" w:fill="F7FAFF"/>
+                <w:lang w:val="en-US"/>
+              </w:rPr>
+              <w:t>-Thick</w:t>
             </w:r>
             <w:r>
               <w:rPr>
@@ -21261,14 +22211,25 @@
                 <w:u w:color="000000"/>
               </w:rPr>
             </w:pPr>
-            <w:r>
-              <w:rPr>
-                <w:rFonts w:ascii="Arial" w:hAnsi="Arial" w:cs="Arial"/>
-                <w:b/>
-                <w:bCs/>
-                <w:u w:color="000000"/>
-              </w:rPr>
-              <w:t>Emission / Réception</w:t>
+            <w:proofErr w:type="spellStart"/>
+            <w:r>
+              <w:rPr>
+                <w:rFonts w:ascii="Arial" w:hAnsi="Arial" w:cs="Arial"/>
+                <w:b/>
+                <w:bCs/>
+                <w:u w:color="000000"/>
+              </w:rPr>
+              <w:t>Emission</w:t>
+            </w:r>
+            <w:proofErr w:type="spellEnd"/>
+            <w:r>
+              <w:rPr>
+                <w:rFonts w:ascii="Arial" w:hAnsi="Arial" w:cs="Arial"/>
+                <w:b/>
+                <w:bCs/>
+                <w:u w:color="000000"/>
+              </w:rPr>
+              <w:t xml:space="preserve"> / Réception</w:t>
             </w:r>
           </w:p>
         </w:tc>
@@ -21298,7 +22259,27 @@
                 <w:u w:color="000000"/>
                 <w:lang w:val="en-US"/>
               </w:rPr>
-              <w:t>${ANb-Door}</w:t>
+              <w:t>${</w:t>
+            </w:r>
+            <w:proofErr w:type="spellStart"/>
+            <w:r>
+              <w:rPr>
+                <w:rFonts w:ascii="Arial" w:hAnsi="Arial" w:cs="Arial"/>
+                <w:bCs/>
+                <w:u w:color="000000"/>
+                <w:lang w:val="en-US"/>
+              </w:rPr>
+              <w:t>ANb</w:t>
+            </w:r>
+            <w:proofErr w:type="spellEnd"/>
+            <w:r>
+              <w:rPr>
+                <w:rFonts w:ascii="Arial" w:hAnsi="Arial" w:cs="Arial"/>
+                <w:bCs/>
+                <w:u w:color="000000"/>
+                <w:lang w:val="en-US"/>
+              </w:rPr>
+              <w:t>-Door}</w:t>
             </w:r>
           </w:p>
         </w:tc>
@@ -21440,7 +22421,27 @@
                 <w:u w:color="000000"/>
                 <w:lang w:val="en-US"/>
               </w:rPr>
-              <w:t>${AExtraction-Mouth}</w:t>
+              <w:t>${</w:t>
+            </w:r>
+            <w:proofErr w:type="spellStart"/>
+            <w:r>
+              <w:rPr>
+                <w:rFonts w:ascii="Arial" w:hAnsi="Arial" w:cs="Arial"/>
+                <w:bCs/>
+                <w:u w:color="000000"/>
+                <w:lang w:val="en-US"/>
+              </w:rPr>
+              <w:t>AExtraction</w:t>
+            </w:r>
+            <w:proofErr w:type="spellEnd"/>
+            <w:r>
+              <w:rPr>
+                <w:rFonts w:ascii="Arial" w:hAnsi="Arial" w:cs="Arial"/>
+                <w:bCs/>
+                <w:u w:color="000000"/>
+                <w:lang w:val="en-US"/>
+              </w:rPr>
+              <w:t>-Mouth}</w:t>
             </w:r>
           </w:p>
         </w:tc>
@@ -21656,7 +22657,27 @@
                 <w:u w:color="000000"/>
                 <w:lang w:val="en-US"/>
               </w:rPr>
-              <w:t>${AFacade-Nature}</w:t>
+              <w:t>${</w:t>
+            </w:r>
+            <w:proofErr w:type="spellStart"/>
+            <w:r>
+              <w:rPr>
+                <w:rFonts w:ascii="Arial" w:hAnsi="Arial" w:cs="Arial"/>
+                <w:bCs/>
+                <w:u w:color="000000"/>
+                <w:lang w:val="en-US"/>
+              </w:rPr>
+              <w:t>AFacade</w:t>
+            </w:r>
+            <w:proofErr w:type="spellEnd"/>
+            <w:r>
+              <w:rPr>
+                <w:rFonts w:ascii="Arial" w:hAnsi="Arial" w:cs="Arial"/>
+                <w:bCs/>
+                <w:u w:color="000000"/>
+                <w:lang w:val="en-US"/>
+              </w:rPr>
+              <w:t>-Nature}</w:t>
             </w:r>
           </w:p>
         </w:tc>
@@ -21699,14 +22720,25 @@
                 <w:rFonts w:ascii="Arial" w:hAnsi="Arial" w:cs="Arial"/>
               </w:rPr>
             </w:pPr>
-            <w:r>
-              <w:rPr>
-                <w:rFonts w:ascii="Arial" w:hAnsi="Arial" w:cs="Arial"/>
-                <w:b/>
-                <w:bCs/>
-                <w:u w:color="000000"/>
-              </w:rPr>
-              <w:t>Epaisseur (cm)</w:t>
+            <w:proofErr w:type="spellStart"/>
+            <w:r>
+              <w:rPr>
+                <w:rFonts w:ascii="Arial" w:hAnsi="Arial" w:cs="Arial"/>
+                <w:b/>
+                <w:bCs/>
+                <w:u w:color="000000"/>
+              </w:rPr>
+              <w:t>Epaisseur</w:t>
+            </w:r>
+            <w:proofErr w:type="spellEnd"/>
+            <w:r>
+              <w:rPr>
+                <w:rFonts w:ascii="Arial" w:hAnsi="Arial" w:cs="Arial"/>
+                <w:b/>
+                <w:bCs/>
+                <w:u w:color="000000"/>
+              </w:rPr>
+              <w:t xml:space="preserve"> (cm)</w:t>
             </w:r>
           </w:p>
         </w:tc>
@@ -21735,7 +22767,27 @@
                 <w:u w:color="000000"/>
                 <w:lang w:val="en-US"/>
               </w:rPr>
-              <w:t>${AFacade-Thick}</w:t>
+              <w:t>${</w:t>
+            </w:r>
+            <w:proofErr w:type="spellStart"/>
+            <w:r>
+              <w:rPr>
+                <w:rFonts w:ascii="Arial" w:hAnsi="Arial" w:cs="Arial"/>
+                <w:bCs/>
+                <w:u w:color="000000"/>
+                <w:lang w:val="en-US"/>
+              </w:rPr>
+              <w:t>AFacade</w:t>
+            </w:r>
+            <w:proofErr w:type="spellEnd"/>
+            <w:r>
+              <w:rPr>
+                <w:rFonts w:ascii="Arial" w:hAnsi="Arial" w:cs="Arial"/>
+                <w:bCs/>
+                <w:u w:color="000000"/>
+                <w:lang w:val="en-US"/>
+              </w:rPr>
+              <w:t>-Thick}</w:t>
             </w:r>
           </w:p>
         </w:tc>
@@ -21927,7 +22979,7 @@
               <w:top w:val="single" w:sz="4" w:space="0" w:color="auto"/>
               <w:right w:val="single" w:sz="4" w:space="0" w:color="auto"/>
             </w:tcBorders>
-            <w:vAlign w:val="bottom"/>
+            <w:vAlign w:val="center"/>
           </w:tcPr>
           <w:p>
             <w:pPr>
@@ -21950,7 +23002,45 @@
                 <w:sz w:val="13"/>
                 <w:szCs w:val="13"/>
               </w:rPr>
-              <w:t>Isolement acoustique standardisé DnT en dB</w:t>
+              <w:t>Isolement acoustique</w:t>
+            </w:r>
+            <w:r>
+              <w:rPr>
+                <w:rFonts w:ascii="Arial" w:hAnsi="Arial" w:cs="Arial"/>
+                <w:b/>
+                <w:sz w:val="13"/>
+                <w:szCs w:val="13"/>
+              </w:rPr>
+              <w:t xml:space="preserve"> </w:t>
+            </w:r>
+            <w:r>
+              <w:rPr>
+                <w:rFonts w:ascii="Arial" w:hAnsi="Arial" w:cs="Arial"/>
+                <w:b/>
+                <w:sz w:val="13"/>
+                <w:szCs w:val="13"/>
+              </w:rPr>
+              <w:t xml:space="preserve">standardisé </w:t>
+            </w:r>
+            <w:proofErr w:type="spellStart"/>
+            <w:r>
+              <w:rPr>
+                <w:rFonts w:ascii="Arial" w:hAnsi="Arial" w:cs="Arial"/>
+                <w:b/>
+                <w:sz w:val="13"/>
+                <w:szCs w:val="13"/>
+              </w:rPr>
+              <w:t>DnT</w:t>
+            </w:r>
+            <w:proofErr w:type="spellEnd"/>
+            <w:r>
+              <w:rPr>
+                <w:rFonts w:ascii="Arial" w:hAnsi="Arial" w:cs="Arial"/>
+                <w:b/>
+                <w:sz w:val="13"/>
+                <w:szCs w:val="13"/>
+              </w:rPr>
+              <w:t xml:space="preserve"> en dB</w:t>
             </w:r>
           </w:p>
         </w:tc>
@@ -21994,6 +23084,7 @@
                 <w:szCs w:val="13"/>
               </w:rPr>
             </w:pPr>
+            <w:proofErr w:type="spellStart"/>
             <w:r>
               <w:rPr>
                 <w:rFonts w:ascii="Arial" w:hAnsi="Arial" w:cs="Arial"/>
@@ -22004,6 +23095,7 @@
               </w:rPr>
               <w:t>Emission</w:t>
             </w:r>
+            <w:proofErr w:type="spellEnd"/>
           </w:p>
         </w:tc>
         <w:tc>
@@ -23883,6 +24975,8 @@
                 <w:szCs w:val="18"/>
               </w:rPr>
             </w:pPr>
+            <w:proofErr w:type="spellStart"/>
+            <w:proofErr w:type="gramStart"/>
             <w:r>
               <w:rPr>
                 <w:rFonts w:ascii="Arial" w:hAnsi="Arial" w:cs="Arial"/>
@@ -23906,6 +25000,8 @@
               </w:rPr>
               <w:t>nT,A</w:t>
             </w:r>
+            <w:proofErr w:type="spellEnd"/>
+            <w:proofErr w:type="gramEnd"/>
             <w:r>
               <w:rPr>
                 <w:rFonts w:ascii="Arial" w:hAnsi="Arial" w:cs="Arial"/>
@@ -24011,6 +25107,8 @@
                 <w:szCs w:val="18"/>
               </w:rPr>
             </w:pPr>
+            <w:proofErr w:type="spellStart"/>
+            <w:proofErr w:type="gramStart"/>
             <w:r>
               <w:rPr>
                 <w:rFonts w:ascii="Arial" w:hAnsi="Arial" w:cs="Arial"/>
@@ -24032,6 +25130,8 @@
               </w:rPr>
               <w:t>nT,A</w:t>
             </w:r>
+            <w:proofErr w:type="spellEnd"/>
+            <w:proofErr w:type="gramEnd"/>
             <w:r>
               <w:rPr>
                 <w:rFonts w:ascii="Arial" w:hAnsi="Arial" w:cs="Arial"/>
@@ -24072,7 +25172,31 @@
                 <w:szCs w:val="18"/>
                 <w:u w:color="000000"/>
               </w:rPr>
-              <w:t>${AObj}</w:t>
+              <w:t>${</w:t>
+            </w:r>
+            <w:proofErr w:type="spellStart"/>
+            <w:r>
+              <w:rPr>
+                <w:rFonts w:ascii="Arial" w:hAnsi="Arial" w:cs="Arial"/>
+                <w:b/>
+                <w:bCs/>
+                <w:sz w:val="18"/>
+                <w:szCs w:val="18"/>
+                <w:u w:color="000000"/>
+              </w:rPr>
+              <w:t>AObj</w:t>
+            </w:r>
+            <w:proofErr w:type="spellEnd"/>
+            <w:r>
+              <w:rPr>
+                <w:rFonts w:ascii="Arial" w:hAnsi="Arial" w:cs="Arial"/>
+                <w:b/>
+                <w:bCs/>
+                <w:sz w:val="18"/>
+                <w:szCs w:val="18"/>
+                <w:u w:color="000000"/>
+              </w:rPr>
+              <w:t>}</w:t>
             </w:r>
             <w:r>
               <w:rPr>
@@ -24212,18 +25336,31 @@
                 <w:szCs w:val="13"/>
                 <w:u w:color="000000"/>
               </w:rPr>
-              <w:t xml:space="preserve"> L'isolement acoustique standardisé pondéré D</w:t>
-            </w:r>
+              <w:t xml:space="preserve"> L'isolement acoustique standardisé pondéré </w:t>
+            </w:r>
+            <w:proofErr w:type="spellStart"/>
+            <w:proofErr w:type="gramStart"/>
             <w:r>
               <w:rPr>
                 <w:rFonts w:ascii="Arial" w:hAnsi="Arial" w:cs="Arial"/>
                 <w:sz w:val="13"/>
                 <w:szCs w:val="13"/>
                 <w:u w:color="000000"/>
+              </w:rPr>
+              <w:t>D</w:t>
+            </w:r>
+            <w:r>
+              <w:rPr>
+                <w:rFonts w:ascii="Arial" w:hAnsi="Arial" w:cs="Arial"/>
+                <w:sz w:val="13"/>
+                <w:szCs w:val="13"/>
+                <w:u w:color="000000"/>
                 <w:vertAlign w:val="subscript"/>
               </w:rPr>
               <w:t>nT,A</w:t>
             </w:r>
+            <w:proofErr w:type="spellEnd"/>
+            <w:proofErr w:type="gramEnd"/>
             <w:r>
               <w:rPr>
                 <w:rFonts w:ascii="Arial" w:hAnsi="Arial" w:cs="Arial"/>
@@ -26042,6 +27179,7 @@
               </w:rPr>
               <w:t>${</w:t>
             </w:r>
+            <w:proofErr w:type="spellStart"/>
             <w:r>
               <w:rPr>
                 <w:rFonts w:ascii="Arial" w:hAnsi="Arial" w:cs="Arial"/>
@@ -26052,6 +27190,7 @@
               </w:rPr>
               <w:t>FEmitName</w:t>
             </w:r>
+            <w:proofErr w:type="spellEnd"/>
             <w:r>
               <w:rPr>
                 <w:rFonts w:ascii="Arial" w:hAnsi="Arial" w:cs="Arial"/>
@@ -26096,6 +27235,7 @@
               </w:rPr>
               <w:t>${</w:t>
             </w:r>
+            <w:proofErr w:type="spellStart"/>
             <w:r>
               <w:rPr>
                 <w:rFonts w:ascii="Arial" w:hAnsi="Arial" w:cs="Arial"/>
@@ -26106,6 +27246,7 @@
               </w:rPr>
               <w:t>FEmitType</w:t>
             </w:r>
+            <w:proofErr w:type="spellEnd"/>
             <w:r>
               <w:rPr>
                 <w:rFonts w:ascii="Arial" w:hAnsi="Arial" w:cs="Arial"/>
@@ -26399,6 +27540,7 @@
               </w:rPr>
               <w:t>${</w:t>
             </w:r>
+            <w:proofErr w:type="spellStart"/>
             <w:r>
               <w:rPr>
                 <w:rFonts w:ascii="Arial" w:hAnsi="Arial" w:cs="Arial"/>
@@ -26413,7 +27555,16 @@
                 <w:bCs/>
                 <w:u w:color="000000"/>
               </w:rPr>
-              <w:t>Name}</w:t>
+              <w:t>Name</w:t>
+            </w:r>
+            <w:proofErr w:type="spellEnd"/>
+            <w:r>
+              <w:rPr>
+                <w:rFonts w:ascii="Arial" w:hAnsi="Arial" w:cs="Arial"/>
+                <w:bCs/>
+                <w:u w:color="000000"/>
+              </w:rPr>
+              <w:t>}</w:t>
             </w:r>
           </w:p>
         </w:tc>
@@ -26516,6 +27667,7 @@
               </w:rPr>
               <w:t>${</w:t>
             </w:r>
+            <w:proofErr w:type="spellStart"/>
             <w:r>
               <w:rPr>
                 <w:rFonts w:ascii="Arial" w:hAnsi="Arial" w:cs="Arial"/>
@@ -26530,7 +27682,16 @@
                 <w:bCs/>
                 <w:u w:color="000000"/>
               </w:rPr>
-              <w:t>Vol}</w:t>
+              <w:t>Vol</w:t>
+            </w:r>
+            <w:proofErr w:type="spellEnd"/>
+            <w:r>
+              <w:rPr>
+                <w:rFonts w:ascii="Arial" w:hAnsi="Arial" w:cs="Arial"/>
+                <w:bCs/>
+                <w:u w:color="000000"/>
+              </w:rPr>
+              <w:t>}</w:t>
             </w:r>
           </w:p>
         </w:tc>
@@ -26758,6 +27919,7 @@
               </w:rPr>
               <w:t>${</w:t>
             </w:r>
+            <w:proofErr w:type="spellStart"/>
             <w:r>
               <w:rPr>
                 <w:rFonts w:ascii="Arial" w:hAnsi="Arial" w:cs="Arial"/>
@@ -26776,7 +27938,18 @@
                 <w:szCs w:val="16"/>
                 <w:shd w:val="clear" w:color="auto" w:fill="F7FAFF"/>
               </w:rPr>
-              <w:t>SepWal-Nature</w:t>
+              <w:t>SepWal</w:t>
+            </w:r>
+            <w:proofErr w:type="spellEnd"/>
+            <w:r>
+              <w:rPr>
+                <w:rFonts w:ascii="Arial" w:hAnsi="Arial" w:cs="Arial"/>
+                <w:bCs/>
+                <w:sz w:val="16"/>
+                <w:szCs w:val="16"/>
+                <w:shd w:val="clear" w:color="auto" w:fill="F7FAFF"/>
+              </w:rPr>
+              <w:t>-Nature</w:t>
             </w:r>
             <w:r>
               <w:rPr>
@@ -26829,14 +28002,25 @@
                 <w:rFonts w:ascii="Arial" w:hAnsi="Arial" w:cs="Arial"/>
               </w:rPr>
             </w:pPr>
-            <w:r>
-              <w:rPr>
-                <w:rFonts w:ascii="Arial" w:hAnsi="Arial" w:cs="Arial"/>
-                <w:b/>
-                <w:bCs/>
-                <w:u w:color="000000"/>
-              </w:rPr>
-              <w:t>Epaisseur (cm)</w:t>
+            <w:proofErr w:type="spellStart"/>
+            <w:r>
+              <w:rPr>
+                <w:rFonts w:ascii="Arial" w:hAnsi="Arial" w:cs="Arial"/>
+                <w:b/>
+                <w:bCs/>
+                <w:u w:color="000000"/>
+              </w:rPr>
+              <w:t>Epaisseur</w:t>
+            </w:r>
+            <w:proofErr w:type="spellEnd"/>
+            <w:r>
+              <w:rPr>
+                <w:rFonts w:ascii="Arial" w:hAnsi="Arial" w:cs="Arial"/>
+                <w:b/>
+                <w:bCs/>
+                <w:u w:color="000000"/>
+              </w:rPr>
+              <w:t xml:space="preserve"> (cm)</w:t>
             </w:r>
           </w:p>
         </w:tc>
@@ -26875,6 +28059,7 @@
               </w:rPr>
               <w:t>${</w:t>
             </w:r>
+            <w:proofErr w:type="spellStart"/>
             <w:r>
               <w:rPr>
                 <w:rFonts w:ascii="Arial" w:hAnsi="Arial" w:cs="Arial"/>
@@ -26895,7 +28080,19 @@
                 <w:shd w:val="clear" w:color="auto" w:fill="F7FAFF"/>
                 <w:lang w:val="en-US"/>
               </w:rPr>
-              <w:t>SepWal-Thick</w:t>
+              <w:t>SepWal</w:t>
+            </w:r>
+            <w:proofErr w:type="spellEnd"/>
+            <w:r>
+              <w:rPr>
+                <w:rFonts w:ascii="Arial" w:hAnsi="Arial" w:cs="Arial"/>
+                <w:bCs/>
+                <w:sz w:val="16"/>
+                <w:szCs w:val="16"/>
+                <w:shd w:val="clear" w:color="auto" w:fill="F7FAFF"/>
+                <w:lang w:val="en-US"/>
+              </w:rPr>
+              <w:t>-Thick</w:t>
             </w:r>
             <w:r>
               <w:rPr>
@@ -26995,6 +28192,7 @@
               </w:rPr>
               <w:t>${</w:t>
             </w:r>
+            <w:proofErr w:type="spellStart"/>
             <w:r>
               <w:rPr>
                 <w:rFonts w:ascii="Arial" w:hAnsi="Arial" w:cs="Arial"/>
@@ -27015,7 +28213,19 @@
                 <w:shd w:val="clear" w:color="auto" w:fill="F7FAFF"/>
                 <w:lang w:val="en-US"/>
               </w:rPr>
-              <w:t>SepWal-Dub-Nature</w:t>
+              <w:t>SepWal</w:t>
+            </w:r>
+            <w:proofErr w:type="spellEnd"/>
+            <w:r>
+              <w:rPr>
+                <w:rFonts w:ascii="Arial" w:hAnsi="Arial" w:cs="Arial"/>
+                <w:bCs/>
+                <w:sz w:val="16"/>
+                <w:szCs w:val="16"/>
+                <w:shd w:val="clear" w:color="auto" w:fill="F7FAFF"/>
+                <w:lang w:val="en-US"/>
+              </w:rPr>
+              <w:t>-Dub-Nature</w:t>
             </w:r>
             <w:r>
               <w:rPr>
@@ -27069,14 +28279,25 @@
                 <w:rFonts w:ascii="Arial" w:hAnsi="Arial" w:cs="Arial"/>
               </w:rPr>
             </w:pPr>
-            <w:r>
-              <w:rPr>
-                <w:rFonts w:ascii="Arial" w:hAnsi="Arial" w:cs="Arial"/>
-                <w:b/>
-                <w:bCs/>
-                <w:u w:color="000000"/>
-              </w:rPr>
-              <w:t>Epaisseur (cm)</w:t>
+            <w:proofErr w:type="spellStart"/>
+            <w:r>
+              <w:rPr>
+                <w:rFonts w:ascii="Arial" w:hAnsi="Arial" w:cs="Arial"/>
+                <w:b/>
+                <w:bCs/>
+                <w:u w:color="000000"/>
+              </w:rPr>
+              <w:t>Epaisseur</w:t>
+            </w:r>
+            <w:proofErr w:type="spellEnd"/>
+            <w:r>
+              <w:rPr>
+                <w:rFonts w:ascii="Arial" w:hAnsi="Arial" w:cs="Arial"/>
+                <w:b/>
+                <w:bCs/>
+                <w:u w:color="000000"/>
+              </w:rPr>
+              <w:t xml:space="preserve"> (cm)</w:t>
             </w:r>
           </w:p>
         </w:tc>
@@ -27115,6 +28336,7 @@
               </w:rPr>
               <w:t>${</w:t>
             </w:r>
+            <w:proofErr w:type="spellStart"/>
             <w:r>
               <w:rPr>
                 <w:rFonts w:ascii="Arial" w:hAnsi="Arial" w:cs="Arial"/>
@@ -27124,8 +28346,9 @@
                 <w:shd w:val="clear" w:color="auto" w:fill="F7FAFF"/>
                 <w:lang w:val="en-US"/>
               </w:rPr>
-              <w:t>FSepWal-Dub-t</w:t>
-            </w:r>
+              <w:t>FSepWal</w:t>
+            </w:r>
+            <w:proofErr w:type="spellEnd"/>
             <w:r>
               <w:rPr>
                 <w:rFonts w:ascii="Arial" w:hAnsi="Arial" w:cs="Arial"/>
@@ -27135,6 +28358,17 @@
                 <w:shd w:val="clear" w:color="auto" w:fill="F7FAFF"/>
                 <w:lang w:val="en-US"/>
               </w:rPr>
+              <w:t>-Dub-t</w:t>
+            </w:r>
+            <w:r>
+              <w:rPr>
+                <w:rFonts w:ascii="Arial" w:hAnsi="Arial" w:cs="Arial"/>
+                <w:bCs/>
+                <w:sz w:val="16"/>
+                <w:szCs w:val="16"/>
+                <w:shd w:val="clear" w:color="auto" w:fill="F7FAFF"/>
+                <w:lang w:val="en-US"/>
+              </w:rPr>
               <w:t>hick</w:t>
             </w:r>
             <w:r>
@@ -27371,6 +28605,7 @@
               </w:rPr>
               <w:t>${</w:t>
             </w:r>
+            <w:proofErr w:type="spellStart"/>
             <w:r>
               <w:rPr>
                 <w:rFonts w:ascii="Arial" w:hAnsi="Arial" w:cs="Arial"/>
@@ -27380,6 +28615,7 @@
               </w:rPr>
               <w:t>FWoodWorkNature</w:t>
             </w:r>
+            <w:proofErr w:type="spellEnd"/>
             <w:r>
               <w:rPr>
                 <w:rFonts w:ascii="Arial" w:hAnsi="Arial" w:cs="Arial"/>
@@ -27472,6 +28708,7 @@
               </w:rPr>
               <w:t>${</w:t>
             </w:r>
+            <w:proofErr w:type="spellStart"/>
             <w:r>
               <w:rPr>
                 <w:rFonts w:ascii="Arial" w:hAnsi="Arial" w:cs="Arial"/>
@@ -27481,6 +28718,7 @@
               </w:rPr>
               <w:t>FWoodWorkOpening</w:t>
             </w:r>
+            <w:proofErr w:type="spellEnd"/>
             <w:r>
               <w:rPr>
                 <w:rFonts w:ascii="Arial" w:hAnsi="Arial" w:cs="Arial"/>
@@ -27573,6 +28811,7 @@
               </w:rPr>
               <w:t>${</w:t>
             </w:r>
+            <w:proofErr w:type="spellStart"/>
             <w:r>
               <w:rPr>
                 <w:rFonts w:ascii="Arial" w:hAnsi="Arial" w:cs="Arial"/>
@@ -27582,6 +28821,7 @@
               </w:rPr>
               <w:t>FWoodWorkType</w:t>
             </w:r>
+            <w:proofErr w:type="spellEnd"/>
             <w:r>
               <w:rPr>
                 <w:rFonts w:ascii="Arial" w:hAnsi="Arial" w:cs="Arial"/>
@@ -27675,6 +28915,7 @@
               </w:rPr>
               <w:t>${</w:t>
             </w:r>
+            <w:proofErr w:type="spellStart"/>
             <w:r>
               <w:rPr>
                 <w:rFonts w:ascii="Arial" w:hAnsi="Arial" w:cs="Arial"/>
@@ -27684,6 +28925,7 @@
               </w:rPr>
               <w:t>FShutterBox</w:t>
             </w:r>
+            <w:proofErr w:type="spellEnd"/>
             <w:r>
               <w:rPr>
                 <w:rFonts w:ascii="Arial" w:hAnsi="Arial" w:cs="Arial"/>
@@ -28325,6 +29567,7 @@
               </w:rPr>
               <w:t>${</w:t>
             </w:r>
+            <w:proofErr w:type="spellStart"/>
             <w:r>
               <w:rPr>
                 <w:rFonts w:ascii="Arial" w:hAnsi="Arial" w:cs="Arial"/>
@@ -28334,6 +29577,7 @@
               </w:rPr>
               <w:t>FBoilerCup</w:t>
             </w:r>
+            <w:proofErr w:type="spellEnd"/>
             <w:r>
               <w:rPr>
                 <w:rFonts w:ascii="Arial" w:hAnsi="Arial" w:cs="Arial"/>
@@ -28556,7 +29800,45 @@
                 <w:sz w:val="13"/>
                 <w:szCs w:val="13"/>
               </w:rPr>
-              <w:t>Isolement acoustique standardisé DnT en dB</w:t>
+              <w:t>Isolement acoustique</w:t>
+            </w:r>
+            <w:r>
+              <w:rPr>
+                <w:rFonts w:ascii="Arial" w:hAnsi="Arial" w:cs="Arial"/>
+                <w:b/>
+                <w:sz w:val="13"/>
+                <w:szCs w:val="13"/>
+              </w:rPr>
+              <w:t xml:space="preserve"> </w:t>
+            </w:r>
+            <w:r>
+              <w:rPr>
+                <w:rFonts w:ascii="Arial" w:hAnsi="Arial" w:cs="Arial"/>
+                <w:b/>
+                <w:sz w:val="13"/>
+                <w:szCs w:val="13"/>
+              </w:rPr>
+              <w:t xml:space="preserve">standardisé </w:t>
+            </w:r>
+            <w:proofErr w:type="spellStart"/>
+            <w:r>
+              <w:rPr>
+                <w:rFonts w:ascii="Arial" w:hAnsi="Arial" w:cs="Arial"/>
+                <w:b/>
+                <w:sz w:val="13"/>
+                <w:szCs w:val="13"/>
+              </w:rPr>
+              <w:t>DnT</w:t>
+            </w:r>
+            <w:proofErr w:type="spellEnd"/>
+            <w:r>
+              <w:rPr>
+                <w:rFonts w:ascii="Arial" w:hAnsi="Arial" w:cs="Arial"/>
+                <w:b/>
+                <w:sz w:val="13"/>
+                <w:szCs w:val="13"/>
+              </w:rPr>
+              <w:t xml:space="preserve"> en dB</w:t>
             </w:r>
           </w:p>
         </w:tc>
@@ -28600,6 +29882,7 @@
                 <w:szCs w:val="13"/>
               </w:rPr>
             </w:pPr>
+            <w:proofErr w:type="spellStart"/>
             <w:r>
               <w:rPr>
                 <w:rFonts w:ascii="Arial" w:hAnsi="Arial" w:cs="Arial"/>
@@ -28610,6 +29893,7 @@
               </w:rPr>
               <w:t>Emission</w:t>
             </w:r>
+            <w:proofErr w:type="spellEnd"/>
           </w:p>
         </w:tc>
         <w:tc>
@@ -30815,41 +32099,44 @@
                 <w:b/>
                 <w:bCs/>
                 <w:color w:val="52B7FF" w:themeColor="accent2" w:themeTint="99"/>
-                <w:sz w:val="18"/>
-                <w:szCs w:val="18"/>
-              </w:rPr>
-            </w:pPr>
+                <w:sz w:val="13"/>
+                <w:szCs w:val="13"/>
+              </w:rPr>
+            </w:pPr>
+            <w:proofErr w:type="spellStart"/>
+            <w:proofErr w:type="gramStart"/>
             <w:r>
               <w:rPr>
                 <w:rFonts w:ascii="Arial" w:hAnsi="Arial" w:cs="Arial"/>
                 <w:b/>
                 <w:bCs/>
                 <w:color w:val="52B7FF" w:themeColor="accent2" w:themeTint="99"/>
-                <w:sz w:val="18"/>
-                <w:szCs w:val="18"/>
-              </w:rPr>
-              <w:t>D</w:t>
-            </w:r>
+                <w:sz w:val="13"/>
+                <w:szCs w:val="13"/>
+              </w:rPr>
+              <w:t>DnT,A</w:t>
+            </w:r>
+            <w:proofErr w:type="gramEnd"/>
             <w:r>
               <w:rPr>
                 <w:rFonts w:ascii="Arial" w:hAnsi="Arial" w:cs="Arial"/>
                 <w:b/>
                 <w:bCs/>
                 <w:color w:val="52B7FF" w:themeColor="accent2" w:themeTint="99"/>
-                <w:sz w:val="18"/>
-                <w:szCs w:val="18"/>
-                <w:vertAlign w:val="subscript"/>
-              </w:rPr>
-              <w:t>nT,A</w:t>
-            </w:r>
+                <w:sz w:val="13"/>
+                <w:szCs w:val="13"/>
+              </w:rPr>
+              <w:t>,tr</w:t>
+            </w:r>
+            <w:proofErr w:type="spellEnd"/>
             <w:r>
               <w:rPr>
                 <w:rFonts w:ascii="Arial" w:hAnsi="Arial" w:cs="Arial"/>
                 <w:b/>
                 <w:bCs/>
                 <w:color w:val="52B7FF" w:themeColor="accent2" w:themeTint="99"/>
-                <w:sz w:val="18"/>
-                <w:szCs w:val="18"/>
+                <w:sz w:val="13"/>
+                <w:szCs w:val="13"/>
               </w:rPr>
               <w:t>* =</w:t>
             </w:r>
@@ -30969,7 +32256,53 @@
                 <w:szCs w:val="18"/>
               </w:rPr>
             </w:pPr>
-            <w:r>
+            <w:proofErr w:type="spellStart"/>
+            <w:proofErr w:type="gramStart"/>
+            <w:r>
+              <w:rPr>
+                <w:rFonts w:ascii="Arial" w:hAnsi="Arial" w:cs="Arial"/>
+                <w:b/>
+                <w:bCs/>
+                <w:sz w:val="15"/>
+                <w:szCs w:val="18"/>
+              </w:rPr>
+              <w:t>DnT,A</w:t>
+            </w:r>
+            <w:proofErr w:type="gramEnd"/>
+            <w:r>
+              <w:rPr>
+                <w:rFonts w:ascii="Arial" w:hAnsi="Arial" w:cs="Arial"/>
+                <w:b/>
+                <w:bCs/>
+                <w:sz w:val="15"/>
+                <w:szCs w:val="18"/>
+              </w:rPr>
+              <w:t>,tr</w:t>
+            </w:r>
+            <w:proofErr w:type="spellEnd"/>
+            <w:r>
+              <w:rPr>
+                <w:rFonts w:ascii="Arial" w:hAnsi="Arial" w:cs="Arial"/>
+                <w:b/>
+                <w:bCs/>
+                <w:sz w:val="15"/>
+                <w:szCs w:val="18"/>
+              </w:rPr>
+              <w:t xml:space="preserve"> =</w:t>
+            </w:r>
+          </w:p>
+        </w:tc>
+        <w:tc>
+          <w:tcPr>
+            <w:tcW w:w="1577" w:type="dxa"/>
+            <w:tcBorders>
+              <w:right w:val="single" w:sz="4" w:space="0" w:color="auto"/>
+            </w:tcBorders>
+            <w:vAlign w:val="center"/>
+          </w:tcPr>
+          <w:p>
+            <w:pPr>
+              <w:jc w:val="center"/>
               <w:rPr>
                 <w:rFonts w:ascii="Arial" w:hAnsi="Arial" w:cs="Arial"/>
                 <w:b/>
@@ -30977,8 +32310,7 @@
                 <w:sz w:val="18"/>
                 <w:szCs w:val="18"/>
               </w:rPr>
-              <w:t>D</w:t>
-            </w:r>
+            </w:pPr>
             <w:r>
               <w:rPr>
                 <w:rFonts w:ascii="Arial" w:hAnsi="Arial" w:cs="Arial"/>
@@ -30986,10 +32318,11 @@
                 <w:bCs/>
                 <w:sz w:val="18"/>
                 <w:szCs w:val="18"/>
-                <w:vertAlign w:val="subscript"/>
-              </w:rPr>
-              <w:t>nT,A</w:t>
-            </w:r>
+                <w:u w:color="000000"/>
+              </w:rPr>
+              <w:t>${</w:t>
+            </w:r>
+            <w:proofErr w:type="spellStart"/>
             <w:r>
               <w:rPr>
                 <w:rFonts w:ascii="Arial" w:hAnsi="Arial" w:cs="Arial"/>
@@ -30997,30 +32330,22 @@
                 <w:bCs/>
                 <w:sz w:val="18"/>
                 <w:szCs w:val="18"/>
-              </w:rPr>
-              <w:t xml:space="preserve"> =</w:t>
-            </w:r>
-          </w:p>
-        </w:tc>
-        <w:tc>
-          <w:tcPr>
-            <w:tcW w:w="1577" w:type="dxa"/>
-            <w:tcBorders>
-              <w:right w:val="single" w:sz="4" w:space="0" w:color="auto"/>
-            </w:tcBorders>
-            <w:vAlign w:val="center"/>
-          </w:tcPr>
-          <w:p>
-            <w:pPr>
-              <w:jc w:val="center"/>
+                <w:u w:color="000000"/>
+              </w:rPr>
+              <w:t>F</w:t>
+            </w:r>
+            <w:r>
               <w:rPr>
                 <w:rFonts w:ascii="Arial" w:hAnsi="Arial" w:cs="Arial"/>
                 <w:b/>
                 <w:bCs/>
                 <w:sz w:val="18"/>
                 <w:szCs w:val="18"/>
-              </w:rPr>
-            </w:pPr>
+                <w:u w:color="000000"/>
+              </w:rPr>
+              <w:t>Obj</w:t>
+            </w:r>
+            <w:proofErr w:type="spellEnd"/>
             <w:r>
               <w:rPr>
                 <w:rFonts w:ascii="Arial" w:hAnsi="Arial" w:cs="Arial"/>
@@ -31030,29 +32355,7 @@
                 <w:szCs w:val="18"/>
                 <w:u w:color="000000"/>
               </w:rPr>
-              <w:t>${</w:t>
-            </w:r>
-            <w:r>
-              <w:rPr>
-                <w:rFonts w:ascii="Arial" w:hAnsi="Arial" w:cs="Arial"/>
-                <w:b/>
-                <w:bCs/>
-                <w:sz w:val="18"/>
-                <w:szCs w:val="18"/>
-                <w:u w:color="000000"/>
-              </w:rPr>
-              <w:t>F</w:t>
-            </w:r>
-            <w:r>
-              <w:rPr>
-                <w:rFonts w:ascii="Arial" w:hAnsi="Arial" w:cs="Arial"/>
-                <w:b/>
-                <w:bCs/>
-                <w:sz w:val="18"/>
-                <w:szCs w:val="18"/>
-                <w:u w:color="000000"/>
-              </w:rPr>
-              <w:t>Obj}</w:t>
+              <w:t>}</w:t>
             </w:r>
             <w:r>
               <w:rPr>
@@ -31191,7 +32494,6 @@
               <w:spacing w:line="280" w:lineRule="atLeast"/>
               <w:rPr>
                 <w:rFonts w:ascii="Arial" w:hAnsi="Arial" w:cs="Arial"/>
-                <w:b/>
                 <w:bCs/>
                 <w:sz w:val="13"/>
                 <w:szCs w:val="13"/>
@@ -31201,36 +32503,41 @@
             <w:r>
               <w:rPr>
                 <w:rFonts w:ascii="Arial" w:hAnsi="Arial" w:cs="Arial"/>
-                <w:b/>
                 <w:bCs/>
                 <w:sz w:val="13"/>
                 <w:szCs w:val="13"/>
                 <w:u w:color="000000"/>
               </w:rPr>
-              <w:t>*</w:t>
-            </w:r>
-            <w:r>
-              <w:rPr>
-                <w:rFonts w:ascii="Arial" w:hAnsi="Arial" w:cs="Arial"/>
+              <w:t xml:space="preserve">* L'isolement acoustique standardisé pondéré </w:t>
+            </w:r>
+            <w:proofErr w:type="spellStart"/>
+            <w:proofErr w:type="gramStart"/>
+            <w:r>
+              <w:rPr>
+                <w:rFonts w:ascii="Arial" w:hAnsi="Arial" w:cs="Arial"/>
+                <w:bCs/>
                 <w:sz w:val="13"/>
                 <w:szCs w:val="13"/>
                 <w:u w:color="000000"/>
               </w:rPr>
-              <w:t xml:space="preserve"> L'isolement acoustique standardisé pondéré D</w:t>
-            </w:r>
-            <w:r>
-              <w:rPr>
-                <w:rFonts w:ascii="Arial" w:hAnsi="Arial" w:cs="Arial"/>
+              <w:t>DnT,A</w:t>
+            </w:r>
+            <w:proofErr w:type="gramEnd"/>
+            <w:r>
+              <w:rPr>
+                <w:rFonts w:ascii="Arial" w:hAnsi="Arial" w:cs="Arial"/>
+                <w:bCs/>
                 <w:sz w:val="13"/>
                 <w:szCs w:val="13"/>
                 <w:u w:color="000000"/>
-                <w:vertAlign w:val="subscript"/>
-              </w:rPr>
-              <w:t>nT,A</w:t>
-            </w:r>
-            <w:r>
-              <w:rPr>
-                <w:rFonts w:ascii="Arial" w:hAnsi="Arial" w:cs="Arial"/>
+              </w:rPr>
+              <w:t>,tr</w:t>
+            </w:r>
+            <w:proofErr w:type="spellEnd"/>
+            <w:r>
+              <w:rPr>
+                <w:rFonts w:ascii="Arial" w:hAnsi="Arial" w:cs="Arial"/>
+                <w:bCs/>
                 <w:sz w:val="13"/>
                 <w:szCs w:val="13"/>
                 <w:u w:color="000000"/>
@@ -33039,6 +34346,7 @@
               </w:rPr>
               <w:t>${</w:t>
             </w:r>
+            <w:proofErr w:type="spellStart"/>
             <w:r>
               <w:rPr>
                 <w:rFonts w:ascii="Arial" w:hAnsi="Arial" w:cs="Arial"/>
@@ -33053,7 +34361,16 @@
                 <w:bCs/>
                 <w:u w:color="000000"/>
               </w:rPr>
-              <w:t>LocEmit-Name}</w:t>
+              <w:t>LocEmit</w:t>
+            </w:r>
+            <w:proofErr w:type="spellEnd"/>
+            <w:r>
+              <w:rPr>
+                <w:rFonts w:ascii="Arial" w:hAnsi="Arial" w:cs="Arial"/>
+                <w:bCs/>
+                <w:u w:color="000000"/>
+              </w:rPr>
+              <w:t>-Name}</w:t>
             </w:r>
           </w:p>
         </w:tc>
@@ -33156,6 +34473,7 @@
               </w:rPr>
               <w:t>${</w:t>
             </w:r>
+            <w:proofErr w:type="spellStart"/>
             <w:r>
               <w:rPr>
                 <w:rFonts w:ascii="Arial" w:hAnsi="Arial" w:cs="Arial"/>
@@ -33170,7 +34488,16 @@
                 <w:bCs/>
                 <w:u w:color="000000"/>
               </w:rPr>
-              <w:t>LocEmit-Vol}</w:t>
+              <w:t>LocEmit</w:t>
+            </w:r>
+            <w:proofErr w:type="spellEnd"/>
+            <w:r>
+              <w:rPr>
+                <w:rFonts w:ascii="Arial" w:hAnsi="Arial" w:cs="Arial"/>
+                <w:bCs/>
+                <w:u w:color="000000"/>
+              </w:rPr>
+              <w:t>-Vol}</w:t>
             </w:r>
           </w:p>
         </w:tc>
@@ -33389,6 +34716,7 @@
               </w:rPr>
               <w:t>${</w:t>
             </w:r>
+            <w:proofErr w:type="spellStart"/>
             <w:r>
               <w:rPr>
                 <w:rFonts w:ascii="Arial" w:hAnsi="Arial" w:cs="Arial"/>
@@ -33403,7 +34731,16 @@
                 <w:bCs/>
                 <w:u w:color="000000"/>
               </w:rPr>
-              <w:t>LocRecieve-Name}</w:t>
+              <w:t>LocRecieve</w:t>
+            </w:r>
+            <w:proofErr w:type="spellEnd"/>
+            <w:r>
+              <w:rPr>
+                <w:rFonts w:ascii="Arial" w:hAnsi="Arial" w:cs="Arial"/>
+                <w:bCs/>
+                <w:u w:color="000000"/>
+              </w:rPr>
+              <w:t>-Name}</w:t>
             </w:r>
           </w:p>
         </w:tc>
@@ -33506,6 +34843,7 @@
               </w:rPr>
               <w:t>${</w:t>
             </w:r>
+            <w:proofErr w:type="spellStart"/>
             <w:r>
               <w:rPr>
                 <w:rFonts w:ascii="Arial" w:hAnsi="Arial" w:cs="Arial"/>
@@ -33520,7 +34858,16 @@
                 <w:bCs/>
                 <w:u w:color="000000"/>
               </w:rPr>
-              <w:t>LocRecieve-Vol}</w:t>
+              <w:t>LocRecieve</w:t>
+            </w:r>
+            <w:proofErr w:type="spellEnd"/>
+            <w:r>
+              <w:rPr>
+                <w:rFonts w:ascii="Arial" w:hAnsi="Arial" w:cs="Arial"/>
+                <w:bCs/>
+                <w:u w:color="000000"/>
+              </w:rPr>
+              <w:t>-Vol}</w:t>
             </w:r>
           </w:p>
         </w:tc>
@@ -33666,6 +35013,7 @@
               </w:rPr>
               <w:t>${</w:t>
             </w:r>
+            <w:proofErr w:type="spellStart"/>
             <w:r>
               <w:rPr>
                 <w:rFonts w:ascii="Arial" w:hAnsi="Arial" w:cs="Arial"/>
@@ -33680,7 +35028,16 @@
                 <w:bCs/>
                 <w:u w:color="000000"/>
               </w:rPr>
-              <w:t>Type}</w:t>
+              <w:t>Type</w:t>
+            </w:r>
+            <w:proofErr w:type="spellEnd"/>
+            <w:r>
+              <w:rPr>
+                <w:rFonts w:ascii="Arial" w:hAnsi="Arial" w:cs="Arial"/>
+                <w:bCs/>
+                <w:u w:color="000000"/>
+              </w:rPr>
+              <w:t>}</w:t>
             </w:r>
           </w:p>
         </w:tc>
@@ -33827,6 +35184,7 @@
               </w:rPr>
               <w:t>${</w:t>
             </w:r>
+            <w:proofErr w:type="spellStart"/>
             <w:r>
               <w:rPr>
                 <w:rFonts w:ascii="Arial" w:hAnsi="Arial" w:cs="Arial"/>
@@ -33836,6 +35194,7 @@
               </w:rPr>
               <w:t>CNbPosMAC</w:t>
             </w:r>
+            <w:proofErr w:type="spellEnd"/>
             <w:r>
               <w:rPr>
                 <w:rFonts w:ascii="Arial" w:hAnsi="Arial" w:cs="Arial"/>
@@ -34067,6 +35426,7 @@
               </w:rPr>
               <w:t>${</w:t>
             </w:r>
+            <w:proofErr w:type="spellStart"/>
             <w:r>
               <w:rPr>
                 <w:rFonts w:ascii="Arial" w:hAnsi="Arial" w:cs="Arial"/>
@@ -34076,6 +35436,7 @@
               </w:rPr>
               <w:t>CFloorCover</w:t>
             </w:r>
+            <w:proofErr w:type="spellEnd"/>
             <w:r>
               <w:rPr>
                 <w:rFonts w:ascii="Arial" w:hAnsi="Arial" w:cs="Arial"/>
@@ -34186,6 +35547,7 @@
               </w:rPr>
               <w:t>${</w:t>
             </w:r>
+            <w:proofErr w:type="spellStart"/>
             <w:r>
               <w:rPr>
                 <w:rFonts w:ascii="Arial" w:hAnsi="Arial" w:cs="Arial"/>
@@ -34194,6 +35556,7 @@
               </w:rPr>
               <w:t>CFloor</w:t>
             </w:r>
+            <w:proofErr w:type="spellEnd"/>
             <w:r>
               <w:rPr>
                 <w:rFonts w:ascii="Arial" w:hAnsi="Arial" w:cs="Arial"/>
@@ -34452,6 +35815,7 @@
               </w:rPr>
               <w:t>${</w:t>
             </w:r>
+            <w:proofErr w:type="spellStart"/>
             <w:r>
               <w:rPr>
                 <w:rFonts w:ascii="Arial" w:hAnsi="Arial" w:cs="Arial"/>
@@ -34462,6 +35826,7 @@
               </w:rPr>
               <w:t>CFloor</w:t>
             </w:r>
+            <w:proofErr w:type="spellEnd"/>
             <w:r>
               <w:rPr>
                 <w:rFonts w:ascii="Arial" w:hAnsi="Arial" w:cs="Arial"/>
@@ -34523,14 +35888,25 @@
                 <w:rFonts w:ascii="Arial" w:hAnsi="Arial" w:cs="Arial"/>
               </w:rPr>
             </w:pPr>
-            <w:r>
-              <w:rPr>
-                <w:rFonts w:ascii="Arial" w:hAnsi="Arial" w:cs="Arial"/>
-                <w:b/>
-                <w:bCs/>
-                <w:u w:color="000000"/>
-              </w:rPr>
-              <w:t>Epaisseur (cm)</w:t>
+            <w:proofErr w:type="spellStart"/>
+            <w:r>
+              <w:rPr>
+                <w:rFonts w:ascii="Arial" w:hAnsi="Arial" w:cs="Arial"/>
+                <w:b/>
+                <w:bCs/>
+                <w:u w:color="000000"/>
+              </w:rPr>
+              <w:t>Epaisseur</w:t>
+            </w:r>
+            <w:proofErr w:type="spellEnd"/>
+            <w:r>
+              <w:rPr>
+                <w:rFonts w:ascii="Arial" w:hAnsi="Arial" w:cs="Arial"/>
+                <w:b/>
+                <w:bCs/>
+                <w:u w:color="000000"/>
+              </w:rPr>
+              <w:t xml:space="preserve"> (cm)</w:t>
             </w:r>
           </w:p>
         </w:tc>
@@ -34569,6 +35945,7 @@
               </w:rPr>
               <w:t>${</w:t>
             </w:r>
+            <w:proofErr w:type="spellStart"/>
             <w:r>
               <w:rPr>
                 <w:rFonts w:ascii="Arial" w:hAnsi="Arial" w:cs="Arial"/>
@@ -34579,6 +35956,7 @@
               </w:rPr>
               <w:t>CFloor</w:t>
             </w:r>
+            <w:proofErr w:type="spellEnd"/>
             <w:r>
               <w:rPr>
                 <w:rFonts w:ascii="Arial" w:hAnsi="Arial" w:cs="Arial"/>
@@ -35070,7 +36448,45 @@
                 <w:sz w:val="13"/>
                 <w:szCs w:val="13"/>
               </w:rPr>
-              <w:t>Isolement acoustique standardisé DnT en dB</w:t>
+              <w:t>Niveau du bruit de choc</w:t>
+            </w:r>
+            <w:r>
+              <w:rPr>
+                <w:rFonts w:ascii="Arial" w:hAnsi="Arial" w:cs="Arial"/>
+                <w:b/>
+                <w:sz w:val="13"/>
+                <w:szCs w:val="13"/>
+              </w:rPr>
+              <w:t xml:space="preserve"> </w:t>
+            </w:r>
+            <w:r>
+              <w:rPr>
+                <w:rFonts w:ascii="Arial" w:hAnsi="Arial" w:cs="Arial"/>
+                <w:b/>
+                <w:sz w:val="13"/>
+                <w:szCs w:val="13"/>
+              </w:rPr>
+              <w:t>standardisé L'</w:t>
+            </w:r>
+            <w:proofErr w:type="spellStart"/>
+            <w:r>
+              <w:rPr>
+                <w:rFonts w:ascii="Arial" w:hAnsi="Arial" w:cs="Arial"/>
+                <w:b/>
+                <w:sz w:val="13"/>
+                <w:szCs w:val="13"/>
+              </w:rPr>
+              <w:t>nT</w:t>
+            </w:r>
+            <w:proofErr w:type="spellEnd"/>
+            <w:r>
+              <w:rPr>
+                <w:rFonts w:ascii="Arial" w:hAnsi="Arial" w:cs="Arial"/>
+                <w:b/>
+                <w:sz w:val="13"/>
+                <w:szCs w:val="13"/>
+              </w:rPr>
+              <w:t xml:space="preserve"> en dB</w:t>
             </w:r>
           </w:p>
         </w:tc>
@@ -36889,10 +38305,10 @@
                 <w:b/>
                 <w:bCs/>
                 <w:color w:val="52B7FF" w:themeColor="accent2" w:themeTint="99"/>
-                <w:sz w:val="18"/>
+                <w:sz w:val="15"/>
                 <w:szCs w:val="18"/>
               </w:rPr>
-              <w:t>Isolement acoustique standardisé pondéré :</w:t>
+              <w:t>Niveau de pression pondéré du bruit de choc standardisé :</w:t>
             </w:r>
           </w:p>
         </w:tc>
@@ -36913,36 +38329,39 @@
                 <w:szCs w:val="18"/>
               </w:rPr>
             </w:pPr>
+            <w:proofErr w:type="gramStart"/>
             <w:r>
               <w:rPr>
                 <w:rFonts w:ascii="Arial" w:hAnsi="Arial" w:cs="Arial"/>
                 <w:b/>
                 <w:bCs/>
                 <w:color w:val="52B7FF" w:themeColor="accent2" w:themeTint="99"/>
-                <w:sz w:val="18"/>
+                <w:sz w:val="15"/>
                 <w:szCs w:val="18"/>
               </w:rPr>
-              <w:t>D</w:t>
-            </w:r>
+              <w:t>L'</w:t>
+            </w:r>
+            <w:proofErr w:type="spellStart"/>
             <w:r>
               <w:rPr>
                 <w:rFonts w:ascii="Arial" w:hAnsi="Arial" w:cs="Arial"/>
                 <w:b/>
                 <w:bCs/>
                 <w:color w:val="52B7FF" w:themeColor="accent2" w:themeTint="99"/>
-                <w:sz w:val="18"/>
+                <w:sz w:val="15"/>
                 <w:szCs w:val="18"/>
-                <w:vertAlign w:val="subscript"/>
-              </w:rPr>
-              <w:t>nT,A</w:t>
-            </w:r>
+              </w:rPr>
+              <w:t>nT,w</w:t>
+            </w:r>
+            <w:proofErr w:type="spellEnd"/>
+            <w:proofErr w:type="gramEnd"/>
             <w:r>
               <w:rPr>
                 <w:rFonts w:ascii="Arial" w:hAnsi="Arial" w:cs="Arial"/>
                 <w:b/>
                 <w:bCs/>
                 <w:color w:val="52B7FF" w:themeColor="accent2" w:themeTint="99"/>
-                <w:sz w:val="18"/>
+                <w:sz w:val="15"/>
                 <w:szCs w:val="18"/>
               </w:rPr>
               <w:t>* =</w:t>
@@ -37088,7 +38507,53 @@
                 <w:szCs w:val="18"/>
               </w:rPr>
             </w:pPr>
-            <w:r>
+            <w:proofErr w:type="gramStart"/>
+            <w:r>
+              <w:rPr>
+                <w:rFonts w:ascii="Arial" w:hAnsi="Arial" w:cs="Arial"/>
+                <w:b/>
+                <w:bCs/>
+                <w:sz w:val="15"/>
+                <w:szCs w:val="18"/>
+              </w:rPr>
+              <w:t>L'</w:t>
+            </w:r>
+            <w:proofErr w:type="spellStart"/>
+            <w:r>
+              <w:rPr>
+                <w:rFonts w:ascii="Arial" w:hAnsi="Arial" w:cs="Arial"/>
+                <w:b/>
+                <w:bCs/>
+                <w:sz w:val="15"/>
+                <w:szCs w:val="18"/>
+              </w:rPr>
+              <w:t>nT,w</w:t>
+            </w:r>
+            <w:proofErr w:type="spellEnd"/>
+            <w:proofErr w:type="gramEnd"/>
+            <w:r>
+              <w:rPr>
+                <w:rFonts w:ascii="Arial" w:hAnsi="Arial" w:cs="Arial"/>
+                <w:b/>
+                <w:bCs/>
+                <w:sz w:val="15"/>
+                <w:szCs w:val="18"/>
+              </w:rPr>
+              <w:t xml:space="preserve"> =</w:t>
+            </w:r>
+          </w:p>
+        </w:tc>
+        <w:tc>
+          <w:tcPr>
+            <w:tcW w:w="1575" w:type="dxa"/>
+            <w:tcBorders>
+              <w:right w:val="single" w:sz="4" w:space="0" w:color="auto"/>
+            </w:tcBorders>
+            <w:vAlign w:val="center"/>
+          </w:tcPr>
+          <w:p>
+            <w:pPr>
+              <w:jc w:val="center"/>
               <w:rPr>
                 <w:rFonts w:ascii="Arial" w:hAnsi="Arial" w:cs="Arial"/>
                 <w:b/>
@@ -37096,8 +38561,7 @@
                 <w:sz w:val="18"/>
                 <w:szCs w:val="18"/>
               </w:rPr>
-              <w:t>D</w:t>
-            </w:r>
+            </w:pPr>
             <w:r>
               <w:rPr>
                 <w:rFonts w:ascii="Arial" w:hAnsi="Arial" w:cs="Arial"/>
@@ -37105,10 +38569,11 @@
                 <w:bCs/>
                 <w:sz w:val="18"/>
                 <w:szCs w:val="18"/>
-                <w:vertAlign w:val="subscript"/>
-              </w:rPr>
-              <w:t>nT,A</w:t>
-            </w:r>
+                <w:u w:color="000000"/>
+              </w:rPr>
+              <w:t>${</w:t>
+            </w:r>
+            <w:proofErr w:type="spellStart"/>
             <w:r>
               <w:rPr>
                 <w:rFonts w:ascii="Arial" w:hAnsi="Arial" w:cs="Arial"/>
@@ -37116,30 +38581,22 @@
                 <w:bCs/>
                 <w:sz w:val="18"/>
                 <w:szCs w:val="18"/>
-              </w:rPr>
-              <w:t xml:space="preserve"> =</w:t>
-            </w:r>
-          </w:p>
-        </w:tc>
-        <w:tc>
-          <w:tcPr>
-            <w:tcW w:w="1575" w:type="dxa"/>
-            <w:tcBorders>
-              <w:right w:val="single" w:sz="4" w:space="0" w:color="auto"/>
-            </w:tcBorders>
-            <w:vAlign w:val="center"/>
-          </w:tcPr>
-          <w:p>
-            <w:pPr>
-              <w:jc w:val="center"/>
+                <w:u w:color="000000"/>
+              </w:rPr>
+              <w:t>C</w:t>
+            </w:r>
+            <w:r>
               <w:rPr>
                 <w:rFonts w:ascii="Arial" w:hAnsi="Arial" w:cs="Arial"/>
                 <w:b/>
                 <w:bCs/>
                 <w:sz w:val="18"/>
                 <w:szCs w:val="18"/>
-              </w:rPr>
-            </w:pPr>
+                <w:u w:color="000000"/>
+              </w:rPr>
+              <w:t>Obj</w:t>
+            </w:r>
+            <w:proofErr w:type="spellEnd"/>
             <w:r>
               <w:rPr>
                 <w:rFonts w:ascii="Arial" w:hAnsi="Arial" w:cs="Arial"/>
@@ -37149,29 +38606,7 @@
                 <w:szCs w:val="18"/>
                 <w:u w:color="000000"/>
               </w:rPr>
-              <w:t>${</w:t>
-            </w:r>
-            <w:r>
-              <w:rPr>
-                <w:rFonts w:ascii="Arial" w:hAnsi="Arial" w:cs="Arial"/>
-                <w:b/>
-                <w:bCs/>
-                <w:sz w:val="18"/>
-                <w:szCs w:val="18"/>
-                <w:u w:color="000000"/>
-              </w:rPr>
-              <w:t>C</w:t>
-            </w:r>
-            <w:r>
-              <w:rPr>
-                <w:rFonts w:ascii="Arial" w:hAnsi="Arial" w:cs="Arial"/>
-                <w:b/>
-                <w:bCs/>
-                <w:sz w:val="18"/>
-                <w:szCs w:val="18"/>
-                <w:u w:color="000000"/>
-              </w:rPr>
-              <w:t>Obj}</w:t>
+              <w:t>}</w:t>
             </w:r>
             <w:r>
               <w:rPr>
@@ -37364,52 +38799,58 @@
               <w:spacing w:line="280" w:lineRule="atLeast"/>
               <w:rPr>
                 <w:rFonts w:ascii="Arial" w:hAnsi="Arial" w:cs="Arial"/>
-                <w:b/>
                 <w:bCs/>
                 <w:sz w:val="13"/>
                 <w:szCs w:val="13"/>
                 <w:u w:color="000000"/>
               </w:rPr>
             </w:pPr>
-            <w:r>
-              <w:rPr>
-                <w:rFonts w:ascii="Arial" w:hAnsi="Arial" w:cs="Arial"/>
-                <w:b/>
-                <w:bCs/>
-                <w:sz w:val="13"/>
+            <w:bookmarkStart w:id="49" w:name="_GoBack"/>
+            <w:r>
+              <w:rPr>
+                <w:rFonts w:ascii="Arial" w:hAnsi="Arial" w:cs="Arial"/>
+                <w:bCs/>
+                <w:sz w:val="11"/>
                 <w:szCs w:val="13"/>
                 <w:u w:color="000000"/>
               </w:rPr>
-              <w:t>*</w:t>
-            </w:r>
-            <w:r>
-              <w:rPr>
-                <w:rFonts w:ascii="Arial" w:hAnsi="Arial" w:cs="Arial"/>
-                <w:sz w:val="13"/>
+              <w:t xml:space="preserve">* Le niveau de pression pondéré du bruit de choc standardisé </w:t>
+            </w:r>
+            <w:proofErr w:type="gramStart"/>
+            <w:r>
+              <w:rPr>
+                <w:rFonts w:ascii="Arial" w:hAnsi="Arial" w:cs="Arial"/>
+                <w:bCs/>
+                <w:sz w:val="11"/>
                 <w:szCs w:val="13"/>
                 <w:u w:color="000000"/>
               </w:rPr>
-              <w:t xml:space="preserve"> L'isolement acoustique standardisé pondéré D</w:t>
-            </w:r>
-            <w:r>
-              <w:rPr>
-                <w:rFonts w:ascii="Arial" w:hAnsi="Arial" w:cs="Arial"/>
-                <w:sz w:val="13"/>
+              <w:t>L'</w:t>
+            </w:r>
+            <w:proofErr w:type="spellStart"/>
+            <w:r>
+              <w:rPr>
+                <w:rFonts w:ascii="Arial" w:hAnsi="Arial" w:cs="Arial"/>
+                <w:bCs/>
+                <w:sz w:val="11"/>
                 <w:szCs w:val="13"/>
                 <w:u w:color="000000"/>
-                <w:vertAlign w:val="subscript"/>
-              </w:rPr>
-              <w:t>nT,A</w:t>
-            </w:r>
-            <w:r>
-              <w:rPr>
-                <w:rFonts w:ascii="Arial" w:hAnsi="Arial" w:cs="Arial"/>
-                <w:sz w:val="13"/>
+              </w:rPr>
+              <w:t>nT,w</w:t>
+            </w:r>
+            <w:proofErr w:type="spellEnd"/>
+            <w:proofErr w:type="gramEnd"/>
+            <w:r>
+              <w:rPr>
+                <w:rFonts w:ascii="Arial" w:hAnsi="Arial" w:cs="Arial"/>
+                <w:bCs/>
+                <w:sz w:val="11"/>
                 <w:szCs w:val="13"/>
                 <w:u w:color="000000"/>
               </w:rPr>
-              <w:t xml:space="preserve"> (indice Européen) est calculé sur les octaves 125 à 2000 Hz</w:t>
-            </w:r>
+              <w:t xml:space="preserve"> (indice Européen) est calculé sur les octaves 125-2000 Hz</w:t>
+            </w:r>
+            <w:bookmarkEnd w:id="49"/>
           </w:p>
         </w:tc>
         <w:tc>
@@ -37625,7 +39066,15 @@
               </w:rPr>
             </w:pPr>
             <w:r>
-              <w:t>(le résultat de mesure est la moyenne énergétique de 3 essais)</w:t>
+              <w:t>(</w:t>
+            </w:r>
+            <w:proofErr w:type="gramStart"/>
+            <w:r>
+              <w:t>le</w:t>
+            </w:r>
+            <w:proofErr w:type="gramEnd"/>
+            <w:r>
+              <w:t xml:space="preserve"> résultat de mesure est la moyenne énergétique de 3 essais)</w:t>
             </w:r>
           </w:p>
         </w:tc>
@@ -37671,8 +39120,13 @@
               <w:ind w:left="113" w:right="113"/>
               <w:jc w:val="center"/>
             </w:pPr>
-            <w:r>
-              <w:t>N°de la mesure</w:t>
+            <w:proofErr w:type="spellStart"/>
+            <w:r>
+              <w:t>N°de</w:t>
+            </w:r>
+            <w:proofErr w:type="spellEnd"/>
+            <w:r>
+              <w:t xml:space="preserve"> la mesure</w:t>
             </w:r>
           </w:p>
         </w:tc>
@@ -37740,6 +39194,8 @@
             <w:pPr>
               <w:jc w:val="center"/>
             </w:pPr>
+            <w:proofErr w:type="spellStart"/>
+            <w:proofErr w:type="gramStart"/>
             <w:r>
               <w:t>L</w:t>
             </w:r>
@@ -37757,11 +39213,25 @@
                 <w:sz w:val="13"/>
                 <w:szCs w:val="13"/>
               </w:rPr>
-              <w:t>max en</w:t>
-            </w:r>
-            <w:r>
-              <w:t xml:space="preserve"> dBA</w:t>
-            </w:r>
+              <w:t>max</w:t>
+            </w:r>
+            <w:proofErr w:type="spellEnd"/>
+            <w:proofErr w:type="gramEnd"/>
+            <w:r>
+              <w:rPr>
+                <w:sz w:val="13"/>
+                <w:szCs w:val="13"/>
+              </w:rPr>
+              <w:t xml:space="preserve"> en</w:t>
+            </w:r>
+            <w:r>
+              <w:t xml:space="preserve"> </w:t>
+            </w:r>
+            <w:proofErr w:type="spellStart"/>
+            <w:r>
+              <w:t>dBA</w:t>
+            </w:r>
+            <w:proofErr w:type="spellEnd"/>
           </w:p>
         </w:tc>
         <w:tc>
@@ -37776,6 +39246,8 @@
               <w:ind w:left="113" w:right="113"/>
               <w:jc w:val="center"/>
             </w:pPr>
+            <w:proofErr w:type="spellStart"/>
+            <w:proofErr w:type="gramStart"/>
             <w:r>
               <w:t>L</w:t>
             </w:r>
@@ -37792,9 +39264,16 @@
               </w:rPr>
               <w:t>moyen</w:t>
             </w:r>
-            <w:r>
-              <w:t xml:space="preserve"> en dBA</w:t>
-            </w:r>
+            <w:proofErr w:type="spellEnd"/>
+            <w:proofErr w:type="gramEnd"/>
+            <w:r>
+              <w:t xml:space="preserve"> en </w:t>
+            </w:r>
+            <w:proofErr w:type="spellStart"/>
+            <w:r>
+              <w:t>dBA</w:t>
+            </w:r>
+            <w:proofErr w:type="spellEnd"/>
           </w:p>
         </w:tc>
         <w:tc>
@@ -37810,8 +39289,13 @@
               <w:jc w:val="center"/>
             </w:pPr>
             <w:r>
-              <w:t>Ln bruit de fond en dBA</w:t>
-            </w:r>
+              <w:t xml:space="preserve">Ln bruit de fond en </w:t>
+            </w:r>
+            <w:proofErr w:type="spellStart"/>
+            <w:r>
+              <w:t>dBA</w:t>
+            </w:r>
+            <w:proofErr w:type="spellEnd"/>
           </w:p>
         </w:tc>
         <w:tc>
@@ -37844,7 +39328,15 @@
               <w:jc w:val="center"/>
             </w:pPr>
             <w:r>
-              <w:t>Tr 500 Hzen s</w:t>
+              <w:t xml:space="preserve">Tr 500 </w:t>
+            </w:r>
+            <w:proofErr w:type="spellStart"/>
+            <w:r>
+              <w:t>Hzen</w:t>
+            </w:r>
+            <w:proofErr w:type="spellEnd"/>
+            <w:r>
+              <w:t xml:space="preserve"> s</w:t>
             </w:r>
           </w:p>
         </w:tc>
@@ -37895,8 +39387,13 @@
               <w:jc w:val="center"/>
             </w:pPr>
             <w:r>
-              <w:t>Correction de Tr en dBA</w:t>
-            </w:r>
+              <w:t xml:space="preserve">Correction de Tr en </w:t>
+            </w:r>
+            <w:proofErr w:type="spellStart"/>
+            <w:r>
+              <w:t>dBA</w:t>
+            </w:r>
+            <w:proofErr w:type="spellEnd"/>
           </w:p>
         </w:tc>
         <w:tc>
@@ -37911,12 +39408,16 @@
               <w:ind w:left="113" w:right="113"/>
               <w:jc w:val="center"/>
             </w:pPr>
+            <w:proofErr w:type="spellStart"/>
+            <w:proofErr w:type="gramStart"/>
             <w:r>
               <w:rPr>
                 <w:b/>
               </w:rPr>
               <w:t>LnA,T</w:t>
             </w:r>
+            <w:proofErr w:type="spellEnd"/>
+            <w:proofErr w:type="gramEnd"/>
             <w:r>
               <w:rPr>
                 <w:b/>
@@ -37935,12 +39436,14 @@
               </w:rPr>
               <w:t xml:space="preserve"> </w:t>
             </w:r>
+            <w:proofErr w:type="spellStart"/>
             <w:r>
               <w:rPr>
                 <w:b/>
               </w:rPr>
               <w:t>dBA</w:t>
             </w:r>
+            <w:proofErr w:type="spellEnd"/>
           </w:p>
         </w:tc>
         <w:tc>
@@ -37955,9 +39458,21 @@
               <w:ind w:left="113" w:right="113"/>
               <w:jc w:val="center"/>
             </w:pPr>
-            <w:r>
-              <w:t>LnA,T objectif RA 1999 en dBA</w:t>
-            </w:r>
+            <w:proofErr w:type="spellStart"/>
+            <w:proofErr w:type="gramStart"/>
+            <w:r>
+              <w:t>LnA,T</w:t>
+            </w:r>
+            <w:proofErr w:type="spellEnd"/>
+            <w:proofErr w:type="gramEnd"/>
+            <w:r>
+              <w:t xml:space="preserve"> objectif RA 1999 en </w:t>
+            </w:r>
+            <w:proofErr w:type="spellStart"/>
+            <w:r>
+              <w:t>dBA</w:t>
+            </w:r>
+            <w:proofErr w:type="spellEnd"/>
           </w:p>
         </w:tc>
         <w:tc>
@@ -38755,7 +40270,15 @@
               </w:rPr>
             </w:pPr>
             <w:r>
-              <w:t>(le résultat de mesure est la valeur d'un seul essai)</w:t>
+              <w:t>(</w:t>
+            </w:r>
+            <w:proofErr w:type="gramStart"/>
+            <w:r>
+              <w:t>le</w:t>
+            </w:r>
+            <w:proofErr w:type="gramEnd"/>
+            <w:r>
+              <w:t xml:space="preserve"> résultat de mesure est la valeur d'un seul essai)</w:t>
             </w:r>
           </w:p>
         </w:tc>
@@ -38860,6 +40383,7 @@
                 <w:color w:val="000000"/>
               </w:rPr>
             </w:pPr>
+            <w:proofErr w:type="spellStart"/>
             <w:r>
               <w:rPr>
                 <w:rFonts w:ascii="Arial" w:hAnsi="Arial" w:cs="Arial"/>
@@ -38867,6 +40391,7 @@
               </w:rPr>
               <w:t>Equipement</w:t>
             </w:r>
+            <w:proofErr w:type="spellEnd"/>
             <w:r>
               <w:rPr>
                 <w:rFonts w:ascii="Arial" w:hAnsi="Arial" w:cs="Arial"/>
@@ -38976,6 +40501,7 @@
               </w:rPr>
               <w:t xml:space="preserve"> </w:t>
             </w:r>
+            <w:proofErr w:type="spellStart"/>
             <w:r>
               <w:rPr>
                 <w:rFonts w:ascii="Arial" w:hAnsi="Arial" w:cs="Arial"/>
@@ -38983,6 +40509,7 @@
               </w:rPr>
               <w:t>équipt</w:t>
             </w:r>
+            <w:proofErr w:type="spellEnd"/>
             <w:r>
               <w:rPr>
                 <w:rFonts w:ascii="Arial" w:hAnsi="Arial" w:cs="Arial"/>
@@ -38995,8 +40522,17 @@
                 <w:rFonts w:ascii="Arial" w:hAnsi="Arial" w:cs="Arial"/>
                 <w:color w:val="000000"/>
               </w:rPr>
-              <w:t>en dBA</w:t>
-            </w:r>
+              <w:t xml:space="preserve">en </w:t>
+            </w:r>
+            <w:proofErr w:type="spellStart"/>
+            <w:r>
+              <w:rPr>
+                <w:rFonts w:ascii="Arial" w:hAnsi="Arial" w:cs="Arial"/>
+                <w:color w:val="000000"/>
+              </w:rPr>
+              <w:t>dBA</w:t>
+            </w:r>
+            <w:proofErr w:type="spellEnd"/>
           </w:p>
         </w:tc>
         <w:tc>
@@ -39051,8 +40587,17 @@
                 <w:rFonts w:ascii="Arial" w:hAnsi="Arial" w:cs="Arial"/>
                 <w:color w:val="000000"/>
               </w:rPr>
-              <w:t>en dBA</w:t>
-            </w:r>
+              <w:t xml:space="preserve">en </w:t>
+            </w:r>
+            <w:proofErr w:type="spellStart"/>
+            <w:r>
+              <w:rPr>
+                <w:rFonts w:ascii="Arial" w:hAnsi="Arial" w:cs="Arial"/>
+                <w:color w:val="000000"/>
+              </w:rPr>
+              <w:t>dBA</w:t>
+            </w:r>
+            <w:proofErr w:type="spellEnd"/>
           </w:p>
         </w:tc>
         <w:tc>
@@ -39281,8 +40826,17 @@
                 <w:rFonts w:ascii="Arial" w:hAnsi="Arial" w:cs="Arial"/>
                 <w:color w:val="000000"/>
               </w:rPr>
-              <w:t>en dBA</w:t>
-            </w:r>
+              <w:t xml:space="preserve">en </w:t>
+            </w:r>
+            <w:proofErr w:type="spellStart"/>
+            <w:r>
+              <w:rPr>
+                <w:rFonts w:ascii="Arial" w:hAnsi="Arial" w:cs="Arial"/>
+                <w:color w:val="000000"/>
+              </w:rPr>
+              <w:t>dBA</w:t>
+            </w:r>
+            <w:proofErr w:type="spellEnd"/>
           </w:p>
         </w:tc>
         <w:tc>
@@ -39306,6 +40860,8 @@
                 <w:color w:val="000000"/>
               </w:rPr>
             </w:pPr>
+            <w:proofErr w:type="spellStart"/>
+            <w:proofErr w:type="gramStart"/>
             <w:r>
               <w:rPr>
                 <w:rFonts w:ascii="Arial" w:hAnsi="Arial" w:cs="Arial"/>
@@ -39325,6 +40881,8 @@
               </w:rPr>
               <w:t>nA,T</w:t>
             </w:r>
+            <w:proofErr w:type="spellEnd"/>
+            <w:proofErr w:type="gramEnd"/>
             <w:r>
               <w:rPr>
                 <w:rFonts w:ascii="Arial" w:hAnsi="Arial" w:cs="Arial"/>
@@ -39352,6 +40910,7 @@
               </w:rPr>
               <w:t xml:space="preserve"> </w:t>
             </w:r>
+            <w:proofErr w:type="spellStart"/>
             <w:r>
               <w:rPr>
                 <w:rFonts w:ascii="Arial" w:hAnsi="Arial" w:cs="Arial"/>
@@ -39361,6 +40920,7 @@
               </w:rPr>
               <w:t>dBA</w:t>
             </w:r>
+            <w:proofErr w:type="spellEnd"/>
           </w:p>
         </w:tc>
         <w:tc>
@@ -39385,6 +40945,8 @@
                 <w:color w:val="000000"/>
               </w:rPr>
             </w:pPr>
+            <w:proofErr w:type="spellStart"/>
+            <w:proofErr w:type="gramStart"/>
             <w:r>
               <w:rPr>
                 <w:rFonts w:ascii="Arial" w:hAnsi="Arial" w:cs="Arial"/>
@@ -39400,6 +40962,8 @@
               </w:rPr>
               <w:t>nA,T</w:t>
             </w:r>
+            <w:proofErr w:type="spellEnd"/>
+            <w:proofErr w:type="gramEnd"/>
             <w:r>
               <w:rPr>
                 <w:rFonts w:ascii="Arial" w:hAnsi="Arial" w:cs="Arial"/>
@@ -39440,8 +41004,17 @@
                 <w:rFonts w:ascii="Arial" w:hAnsi="Arial" w:cs="Arial"/>
                 <w:color w:val="000000"/>
               </w:rPr>
-              <w:t>en dBA</w:t>
-            </w:r>
+              <w:t xml:space="preserve">en </w:t>
+            </w:r>
+            <w:proofErr w:type="spellStart"/>
+            <w:r>
+              <w:rPr>
+                <w:rFonts w:ascii="Arial" w:hAnsi="Arial" w:cs="Arial"/>
+                <w:color w:val="000000"/>
+              </w:rPr>
+              <w:t>dBA</w:t>
+            </w:r>
+            <w:proofErr w:type="spellEnd"/>
           </w:p>
         </w:tc>
         <w:tc>
@@ -40227,12 +41800,21 @@
                 <w:color w:val="353535"/>
               </w:rPr>
             </w:pPr>
+            <w:proofErr w:type="gramStart"/>
             <w:r>
               <w:rPr>
                 <w:rFonts w:ascii="Arial" w:hAnsi="Arial" w:cs="Arial"/>
                 <w:color w:val="353535"/>
               </w:rPr>
-              <w:t>mis en place</w:t>
+              <w:t>mis</w:t>
+            </w:r>
+            <w:proofErr w:type="gramEnd"/>
+            <w:r>
+              <w:rPr>
+                <w:rFonts w:ascii="Arial" w:hAnsi="Arial" w:cs="Arial"/>
+                <w:color w:val="353535"/>
+              </w:rPr>
+              <w:t xml:space="preserve"> en place</w:t>
             </w:r>
             <w:r>
               <w:rPr>
@@ -40258,7 +41840,23 @@
                 <w:rFonts w:ascii="Arial" w:hAnsi="Arial" w:cs="Arial"/>
                 <w:color w:val="353535"/>
               </w:rPr>
-              <w:t>(αw ≥ 0,1)</w:t>
+              <w:t>(</w:t>
+            </w:r>
+            <w:proofErr w:type="gramStart"/>
+            <w:r>
+              <w:rPr>
+                <w:rFonts w:ascii="Arial" w:hAnsi="Arial" w:cs="Arial"/>
+                <w:color w:val="353535"/>
+              </w:rPr>
+              <w:t>α</w:t>
+            </w:r>
+            <w:proofErr w:type="gramEnd"/>
+            <w:r>
+              <w:rPr>
+                <w:rFonts w:ascii="Arial" w:hAnsi="Arial" w:cs="Arial"/>
+                <w:color w:val="353535"/>
+              </w:rPr>
+              <w:t>w ≥ 0,1)</w:t>
             </w:r>
           </w:p>
         </w:tc>
@@ -40276,18 +41874,27 @@
                 <w:lang w:val="en-US"/>
               </w:rPr>
             </w:pPr>
+            <w:proofErr w:type="spellStart"/>
             <w:r>
               <w:rPr>
                 <w:rFonts w:ascii="Arial" w:hAnsi="Arial" w:cs="Arial"/>
                 <w:lang w:val="en-US"/>
               </w:rPr>
-              <w:t>Indice unique</w:t>
-            </w:r>
+              <w:t>Indice</w:t>
+            </w:r>
+            <w:proofErr w:type="spellEnd"/>
             <w:r>
               <w:rPr>
                 <w:rFonts w:ascii="Arial" w:hAnsi="Arial" w:cs="Arial"/>
                 <w:lang w:val="en-US"/>
               </w:rPr>
+              <w:t xml:space="preserve"> unique</w:t>
+            </w:r>
+            <w:r>
+              <w:rPr>
+                <w:rFonts w:ascii="Arial" w:hAnsi="Arial" w:cs="Arial"/>
+                <w:lang w:val="en-US"/>
+              </w:rPr>
               <w:t xml:space="preserve"> </w:t>
             </w:r>
           </w:p>
@@ -40299,6 +41906,7 @@
                 <w:lang w:val="en-US"/>
               </w:rPr>
             </w:pPr>
+            <w:proofErr w:type="spellStart"/>
             <w:r>
               <w:rPr>
                 <w:rFonts w:ascii="Arial" w:hAnsi="Arial" w:cs="Arial"/>
@@ -40306,6 +41914,7 @@
               </w:rPr>
               <w:t>d'absorption</w:t>
             </w:r>
+            <w:proofErr w:type="spellEnd"/>
             <w:r>
               <w:rPr>
                 <w:rFonts w:ascii="Arial" w:hAnsi="Arial" w:cs="Arial"/>
@@ -40358,11 +41967,19 @@
                 <w:rFonts w:ascii="Arial" w:hAnsi="Arial" w:cs="Arial"/>
               </w:rPr>
             </w:pPr>
-            <w:r>
-              <w:rPr>
-                <w:rFonts w:ascii="Arial" w:hAnsi="Arial" w:cs="Arial"/>
-              </w:rPr>
-              <w:t>en m2</w:t>
+            <w:proofErr w:type="gramStart"/>
+            <w:r>
+              <w:rPr>
+                <w:rFonts w:ascii="Arial" w:hAnsi="Arial" w:cs="Arial"/>
+              </w:rPr>
+              <w:t>en</w:t>
+            </w:r>
+            <w:proofErr w:type="gramEnd"/>
+            <w:r>
+              <w:rPr>
+                <w:rFonts w:ascii="Arial" w:hAnsi="Arial" w:cs="Arial"/>
+              </w:rPr>
+              <w:t xml:space="preserve"> m2</w:t>
             </w:r>
           </w:p>
         </w:tc>
@@ -40524,7 +42141,6 @@
             <w:pPr>
               <w:jc w:val="center"/>
             </w:pPr>
-            <w:bookmarkStart w:id="49" w:name="_GoBack" w:colFirst="6" w:colLast="6"/>
             <w:r>
               <w:t>${AAE}</w:t>
             </w:r>
@@ -40575,10 +42191,7 @@
           </w:tcPr>
           <w:p>
             <w:r>
-              <w:t>${</w:t>
-            </w:r>
-            <w:r>
-              <w:t>AAE3-1}</w:t>
+              <w:t>${AAE3-1}</w:t>
             </w:r>
           </w:p>
         </w:tc>
@@ -40595,8 +42208,13 @@
             <w:pPr>
               <w:jc w:val="center"/>
             </w:pPr>
-            <w:r>
-              <w:t>αw1 =</w:t>
+            <w:proofErr w:type="gramStart"/>
+            <w:r>
+              <w:t>α</w:t>
+            </w:r>
+            <w:proofErr w:type="gramEnd"/>
+            <w:r>
+              <w:t>w1 =</w:t>
             </w:r>
           </w:p>
         </w:tc>
@@ -40614,16 +42232,7 @@
               <w:jc w:val="center"/>
             </w:pPr>
             <w:r>
-              <w:t>${AAE</w:t>
-            </w:r>
-            <w:r>
-              <w:t>5-</w:t>
-            </w:r>
-            <w:r>
-              <w:t>1</w:t>
-            </w:r>
-            <w:r>
-              <w:t>}</w:t>
+              <w:t>${AAE5-1}</w:t>
             </w:r>
           </w:p>
         </w:tc>
@@ -40665,16 +42274,7 @@
               <w:jc w:val="center"/>
             </w:pPr>
             <w:r>
-              <w:t>${AAE</w:t>
-            </w:r>
-            <w:r>
-              <w:t>7</w:t>
-            </w:r>
-            <w:r>
-              <w:t>-</w:t>
-            </w:r>
-            <w:r>
-              <w:t>1}</w:t>
+              <w:t>${AAE7-1}</w:t>
             </w:r>
           </w:p>
         </w:tc>
@@ -40699,10 +42299,7 @@
               <w:t>A</w:t>
             </w:r>
             <w:r>
-              <w:t>E</w:t>
-            </w:r>
-            <w:r>
-              <w:t>8}</w:t>
+              <w:t>E8}</w:t>
             </w:r>
           </w:p>
         </w:tc>
@@ -40717,13 +42314,7 @@
               <w:jc w:val="center"/>
             </w:pPr>
             <w:r>
-              <w:t>${AAE</w:t>
-            </w:r>
-            <w:r>
-              <w:t>9</w:t>
-            </w:r>
-            <w:r>
-              <w:t>}</w:t>
+              <w:t>${AAE9}</w:t>
             </w:r>
           </w:p>
         </w:tc>
@@ -40745,13 +42336,7 @@
               <w:rPr>
                 <w:shd w:val="clear" w:color="auto" w:fill="FFEC96" w:themeFill="accent4" w:themeFillTint="66"/>
               </w:rPr>
-              <w:t>AAE</w:t>
-            </w:r>
-            <w:r>
-              <w:rPr>
-                <w:shd w:val="clear" w:color="auto" w:fill="FFEC96" w:themeFill="accent4" w:themeFillTint="66"/>
-              </w:rPr>
-              <w:t>10</w:t>
+              <w:t>AAE10</w:t>
             </w:r>
             <w:r>
               <w:t>}</w:t>
@@ -40769,13 +42354,7 @@
               <w:jc w:val="center"/>
             </w:pPr>
             <w:r>
-              <w:t>${AAE</w:t>
-            </w:r>
-            <w:r>
-              <w:t>11</w:t>
-            </w:r>
-            <w:r>
-              <w:t>}</w:t>
+              <w:t>${AAE11}</w:t>
             </w:r>
           </w:p>
         </w:tc>
@@ -40825,10 +42404,7 @@
           </w:tcPr>
           <w:p>
             <w:r>
-              <w:t>${AAE</w:t>
-            </w:r>
-            <w:r>
-              <w:t>3-2}</w:t>
+              <w:t>${AAE3-2}</w:t>
             </w:r>
           </w:p>
         </w:tc>
@@ -40845,8 +42421,13 @@
             <w:pPr>
               <w:jc w:val="center"/>
             </w:pPr>
-            <w:r>
-              <w:t>αw2</w:t>
+            <w:proofErr w:type="gramStart"/>
+            <w:r>
+              <w:t>α</w:t>
+            </w:r>
+            <w:proofErr w:type="gramEnd"/>
+            <w:r>
+              <w:t>w2</w:t>
             </w:r>
             <w:r>
               <w:t xml:space="preserve"> =</w:t>
@@ -40867,10 +42448,7 @@
               <w:jc w:val="center"/>
             </w:pPr>
             <w:r>
-              <w:t>${AAE5-</w:t>
-            </w:r>
-            <w:r>
-              <w:t>2}</w:t>
+              <w:t>${AAE5-2}</w:t>
             </w:r>
           </w:p>
         </w:tc>
@@ -40912,10 +42490,7 @@
               <w:jc w:val="center"/>
             </w:pPr>
             <w:r>
-              <w:t>${AAE7-</w:t>
-            </w:r>
-            <w:r>
-              <w:t>2}</w:t>
+              <w:t>${AAE7-2}</w:t>
             </w:r>
           </w:p>
         </w:tc>
@@ -40995,10 +42570,7 @@
           </w:tcPr>
           <w:p>
             <w:r>
-              <w:t>${AAE</w:t>
-            </w:r>
-            <w:r>
-              <w:t>3-3}</w:t>
+              <w:t>${AAE3-3}</w:t>
             </w:r>
           </w:p>
         </w:tc>
@@ -41015,8 +42587,13 @@
             <w:pPr>
               <w:jc w:val="center"/>
             </w:pPr>
-            <w:r>
-              <w:t>αw3</w:t>
+            <w:proofErr w:type="gramStart"/>
+            <w:r>
+              <w:t>α</w:t>
+            </w:r>
+            <w:proofErr w:type="gramEnd"/>
+            <w:r>
+              <w:t>w3</w:t>
             </w:r>
             <w:r>
               <w:t xml:space="preserve"> =</w:t>
@@ -41037,10 +42614,7 @@
               <w:jc w:val="center"/>
             </w:pPr>
             <w:r>
-              <w:t>${AAE5-</w:t>
-            </w:r>
-            <w:r>
-              <w:t>3}</w:t>
+              <w:t>${AAE5-3}</w:t>
             </w:r>
           </w:p>
         </w:tc>
@@ -41076,10 +42650,7 @@
               <w:jc w:val="center"/>
             </w:pPr>
             <w:r>
-              <w:t>${AAE7-</w:t>
-            </w:r>
-            <w:r>
-              <w:t>3}</w:t>
+              <w:t>${AAE7-3}</w:t>
             </w:r>
           </w:p>
         </w:tc>
@@ -41114,7 +42685,6 @@
           <w:p/>
         </w:tc>
       </w:tr>
-      <w:bookmarkEnd w:id="49"/>
     </w:tbl>
     <w:p/>
     <w:p>
@@ -50416,7 +51986,7 @@
 </file>
 
 <file path=customXml/itemProps1.xml><?xml version="1.0" encoding="utf-8"?>
-<ds:datastoreItem xmlns:ds="http://schemas.openxmlformats.org/officeDocument/2006/customXml" ds:itemID="{AE68EADB-1838-1C42-9108-E6E58A2F7F3F}">
+<ds:datastoreItem xmlns:ds="http://schemas.openxmlformats.org/officeDocument/2006/customXml" ds:itemID="{3DFB9965-16A0-9C4C-8598-A04E7B3B7651}">
   <ds:schemaRefs>
     <ds:schemaRef ds:uri="http://schemas.openxmlformats.org/officeDocument/2006/bibliography"/>
   </ds:schemaRefs>

</xml_diff>

<commit_message>
Review extract Result AAE
</commit_message>
<xml_diff>
--- a/src/AppBundle/Resources/templates/report-ra1999.docx
+++ b/src/AppBundle/Resources/templates/report-ra1999.docx
@@ -6167,6 +6167,7 @@
                 <w:color w:val="000000"/>
               </w:rPr>
             </w:pPr>
+            <w:bookmarkStart w:id="14" w:name="_GoBack"/>
             <w:r>
               <w:rPr>
                 <w:rFonts w:ascii="Arial" w:hAnsi="Arial" w:cs="Arial"/>
@@ -6226,7 +6227,7 @@
               <w:autoSpaceDE w:val="0"/>
               <w:autoSpaceDN w:val="0"/>
               <w:adjustRightInd w:val="0"/>
-              <w:spacing w:line="300" w:lineRule="atLeast"/>
+              <w:spacing w:line="240" w:lineRule="auto"/>
               <w:jc w:val="center"/>
               <w:rPr>
                 <w:rFonts w:ascii="Arial" w:hAnsi="Arial" w:cs="Arial"/>
@@ -6259,7 +6260,7 @@
               <w:autoSpaceDE w:val="0"/>
               <w:autoSpaceDN w:val="0"/>
               <w:adjustRightInd w:val="0"/>
-              <w:spacing w:line="300" w:lineRule="atLeast"/>
+              <w:spacing w:line="240" w:lineRule="auto"/>
               <w:jc w:val="center"/>
               <w:rPr>
                 <w:rFonts w:ascii="Arial" w:hAnsi="Arial" w:cs="Arial"/>
@@ -6441,6 +6442,7 @@
           </w:p>
         </w:tc>
       </w:tr>
+      <w:bookmarkEnd w:id="14"/>
     </w:tbl>
     <w:p>
       <w:pPr>
@@ -6474,14 +6476,14 @@
         <w:pStyle w:val="titre30"/>
         <w:ind w:left="709" w:hanging="425"/>
       </w:pPr>
-      <w:bookmarkStart w:id="14" w:name="_Toc508815434"/>
+      <w:bookmarkStart w:id="15" w:name="_Toc508815434"/>
       <w:r>
         <w:t>Isolement</w:t>
       </w:r>
       <w:r>
         <w:t xml:space="preserve"> acoustique vis-à-vis des bruits de l’espace extérieur</w:t>
       </w:r>
-      <w:bookmarkEnd w:id="14"/>
+      <w:bookmarkEnd w:id="15"/>
     </w:p>
     <w:p>
       <w:pPr>
@@ -7585,13 +7587,13 @@
         <w:pStyle w:val="titre30"/>
         <w:ind w:left="709" w:hanging="425"/>
       </w:pPr>
-      <w:bookmarkStart w:id="15" w:name="_Toc397518787"/>
-      <w:bookmarkStart w:id="16" w:name="_Toc508815435"/>
+      <w:bookmarkStart w:id="16" w:name="_Toc397518787"/>
+      <w:bookmarkStart w:id="17" w:name="_Toc508815435"/>
       <w:r>
         <w:t>Niveau du bruit de chocs</w:t>
       </w:r>
-      <w:bookmarkEnd w:id="15"/>
       <w:bookmarkEnd w:id="16"/>
+      <w:bookmarkEnd w:id="17"/>
     </w:p>
     <w:p>
       <w:pPr>
@@ -8723,13 +8725,13 @@
           <w:szCs w:val="22"/>
         </w:rPr>
       </w:pPr>
-      <w:bookmarkStart w:id="17" w:name="_Toc397518788"/>
-      <w:bookmarkStart w:id="18" w:name="_Toc508815436"/>
+      <w:bookmarkStart w:id="18" w:name="_Toc397518788"/>
+      <w:bookmarkStart w:id="19" w:name="_Toc508815436"/>
       <w:r>
         <w:t>Niveau du bruit des équipements</w:t>
       </w:r>
-      <w:bookmarkEnd w:id="17"/>
       <w:bookmarkEnd w:id="18"/>
+      <w:bookmarkEnd w:id="19"/>
     </w:p>
     <w:p>
       <w:pPr>
@@ -8747,7 +8749,7 @@
           <w:szCs w:val="22"/>
         </w:rPr>
       </w:pPr>
-      <w:bookmarkStart w:id="19" w:name="_Toc397518789"/>
+      <w:bookmarkStart w:id="20" w:name="_Toc397518789"/>
       <w:r>
         <w:rPr>
           <w:b/>
@@ -8756,7 +8758,7 @@
         </w:rPr>
         <w:t>Niveau du bruit des appareils individuels de chauffage, de climatisation ou de production d’eau chaude sanitaire intérieurs au logement contrôlé</w:t>
       </w:r>
-      <w:bookmarkEnd w:id="19"/>
+      <w:bookmarkEnd w:id="20"/>
     </w:p>
     <w:p>
       <w:pPr>
@@ -9826,7 +9828,7 @@
           <w:szCs w:val="22"/>
         </w:rPr>
       </w:pPr>
-      <w:bookmarkStart w:id="20" w:name="_Toc397518790"/>
+      <w:bookmarkStart w:id="21" w:name="_Toc397518790"/>
       <w:r>
         <w:rPr>
           <w:b/>
@@ -9835,7 +9837,7 @@
         </w:rPr>
         <w:t>Niveau du bruit de l’installation de ventilation mécanique contrôlée (VMC)</w:t>
       </w:r>
-      <w:bookmarkEnd w:id="20"/>
+      <w:bookmarkEnd w:id="21"/>
     </w:p>
     <w:p>
       <w:pPr>
@@ -10853,7 +10855,7 @@
           <w:szCs w:val="22"/>
         </w:rPr>
       </w:pPr>
-      <w:bookmarkStart w:id="21" w:name="_Toc397518791"/>
+      <w:bookmarkStart w:id="22" w:name="_Toc397518791"/>
       <w:r>
         <w:rPr>
           <w:b/>
@@ -10862,7 +10864,7 @@
         </w:rPr>
         <w:t>Niveau du bruit des équipements individuels extérieurs au logement contrôlé</w:t>
       </w:r>
-      <w:bookmarkEnd w:id="21"/>
+      <w:bookmarkEnd w:id="22"/>
     </w:p>
     <w:p>
       <w:pPr>
@@ -11892,7 +11894,7 @@
           <w:rFonts w:ascii="Arial" w:hAnsi="Arial" w:cs="Arial"/>
         </w:rPr>
       </w:pPr>
-      <w:bookmarkStart w:id="22" w:name="_Toc397518792"/>
+      <w:bookmarkStart w:id="23" w:name="_Toc397518792"/>
     </w:p>
     <w:p>
       <w:pPr>
@@ -11914,7 +11916,7 @@
         </w:rPr>
         <w:t>Niveau du bruit des équipements collectifs (hors VMC)</w:t>
       </w:r>
-      <w:bookmarkEnd w:id="22"/>
+      <w:bookmarkEnd w:id="23"/>
     </w:p>
     <w:p>
       <w:pPr>
@@ -12935,13 +12937,13 @@
           <w:szCs w:val="22"/>
         </w:rPr>
       </w:pPr>
-      <w:bookmarkStart w:id="23" w:name="_Toc397518793"/>
-      <w:bookmarkStart w:id="24" w:name="_Toc508815437"/>
+      <w:bookmarkStart w:id="24" w:name="_Toc397518793"/>
+      <w:bookmarkStart w:id="25" w:name="_Toc508815437"/>
       <w:r>
         <w:t>Aire d’absorption équivalente des parties communes</w:t>
       </w:r>
-      <w:bookmarkEnd w:id="23"/>
       <w:bookmarkEnd w:id="24"/>
+      <w:bookmarkEnd w:id="25"/>
     </w:p>
     <w:p>
       <w:pPr>
@@ -13028,8 +13030,8 @@
                 <w:color w:val="000000"/>
               </w:rPr>
             </w:pPr>
-            <w:bookmarkStart w:id="25" w:name="_Toc196799899"/>
-            <w:bookmarkStart w:id="26" w:name="_Toc397518794"/>
+            <w:bookmarkStart w:id="26" w:name="_Toc196799899"/>
+            <w:bookmarkStart w:id="27" w:name="_Toc397518794"/>
             <w:r>
               <w:rPr>
                 <w:rFonts w:ascii="Arial" w:hAnsi="Arial" w:cs="Arial"/>
@@ -13529,7 +13531,7 @@
       <w:pPr>
         <w:pStyle w:val="Titre2"/>
       </w:pPr>
-      <w:bookmarkStart w:id="27" w:name="_Toc508815438"/>
+      <w:bookmarkStart w:id="28" w:name="_Toc508815438"/>
       <w:r>
         <w:t>APPR</w:t>
       </w:r>
@@ -13539,9 +13541,9 @@
       <w:r>
         <w:t>CIATION des RÉSULTATS</w:t>
       </w:r>
-      <w:bookmarkEnd w:id="25"/>
       <w:bookmarkEnd w:id="26"/>
       <w:bookmarkEnd w:id="27"/>
+      <w:bookmarkEnd w:id="28"/>
     </w:p>
     <w:p>
       <w:pPr>
@@ -13666,13 +13668,13 @@
           <w:szCs w:val="22"/>
         </w:rPr>
       </w:pPr>
-      <w:bookmarkStart w:id="28" w:name="_Toc397518795"/>
-      <w:bookmarkStart w:id="29" w:name="_Toc508815439"/>
+      <w:bookmarkStart w:id="29" w:name="_Toc397518795"/>
+      <w:bookmarkStart w:id="30" w:name="_Toc508815439"/>
       <w:r>
         <w:t>Isolement acoustique au bruit aérien entre locaux</w:t>
       </w:r>
-      <w:bookmarkEnd w:id="28"/>
       <w:bookmarkEnd w:id="29"/>
+      <w:bookmarkEnd w:id="30"/>
     </w:p>
     <w:p>
       <w:pPr>
@@ -13712,13 +13714,13 @@
           <w:szCs w:val="22"/>
         </w:rPr>
       </w:pPr>
-      <w:bookmarkStart w:id="30" w:name="_Toc397518796"/>
-      <w:bookmarkStart w:id="31" w:name="_Toc508815440"/>
+      <w:bookmarkStart w:id="31" w:name="_Toc397518796"/>
+      <w:bookmarkStart w:id="32" w:name="_Toc508815440"/>
       <w:r>
         <w:t>Isolement acoustique vis-à-vis des bruits de l’espace extérieur</w:t>
       </w:r>
-      <w:bookmarkEnd w:id="30"/>
       <w:bookmarkEnd w:id="31"/>
+      <w:bookmarkEnd w:id="32"/>
     </w:p>
     <w:p>
       <w:pPr>
@@ -13760,13 +13762,13 @@
           <w:szCs w:val="22"/>
         </w:rPr>
       </w:pPr>
-      <w:bookmarkStart w:id="32" w:name="_Toc397518797"/>
-      <w:bookmarkStart w:id="33" w:name="_Toc508815441"/>
+      <w:bookmarkStart w:id="33" w:name="_Toc397518797"/>
+      <w:bookmarkStart w:id="34" w:name="_Toc508815441"/>
       <w:r>
         <w:t>Niveau du bruit de chocs</w:t>
       </w:r>
-      <w:bookmarkEnd w:id="32"/>
       <w:bookmarkEnd w:id="33"/>
+      <w:bookmarkEnd w:id="34"/>
     </w:p>
     <w:p>
       <w:pPr>
@@ -13802,13 +13804,13 @@
         <w:pStyle w:val="titre30"/>
         <w:ind w:left="709" w:hanging="425"/>
       </w:pPr>
-      <w:bookmarkStart w:id="34" w:name="_Toc397518798"/>
-      <w:bookmarkStart w:id="35" w:name="_Toc508815442"/>
+      <w:bookmarkStart w:id="35" w:name="_Toc397518798"/>
+      <w:bookmarkStart w:id="36" w:name="_Toc508815442"/>
       <w:r>
         <w:t>Niveau du bruit des équipements</w:t>
       </w:r>
-      <w:bookmarkEnd w:id="34"/>
       <w:bookmarkEnd w:id="35"/>
+      <w:bookmarkEnd w:id="36"/>
     </w:p>
     <w:p>
       <w:pPr>
@@ -13826,7 +13828,7 @@
           <w:szCs w:val="22"/>
         </w:rPr>
       </w:pPr>
-      <w:bookmarkStart w:id="36" w:name="_Toc397518799"/>
+      <w:bookmarkStart w:id="37" w:name="_Toc397518799"/>
       <w:r>
         <w:rPr>
           <w:b/>
@@ -13835,7 +13837,7 @@
         </w:rPr>
         <w:t>Niveau du bruit des appareils individuels de chauffage, de climatisation et de production d’eau chaude sanitaire intérieurs au logement contrôlé</w:t>
       </w:r>
-      <w:bookmarkEnd w:id="36"/>
+      <w:bookmarkEnd w:id="37"/>
     </w:p>
     <w:p>
       <w:pPr>
@@ -13877,7 +13879,7 @@
           <w:szCs w:val="22"/>
         </w:rPr>
       </w:pPr>
-      <w:bookmarkStart w:id="37" w:name="_Toc397518800"/>
+      <w:bookmarkStart w:id="38" w:name="_Toc397518800"/>
       <w:r>
         <w:rPr>
           <w:b/>
@@ -13886,7 +13888,7 @@
         </w:rPr>
         <w:t>Niveau du bruit de l’installation de ventilation mécanique contrôlée (VMC)</w:t>
       </w:r>
-      <w:bookmarkEnd w:id="37"/>
+      <w:bookmarkEnd w:id="38"/>
     </w:p>
     <w:p>
       <w:pPr>
@@ -13936,7 +13938,7 @@
           <w:szCs w:val="22"/>
         </w:rPr>
       </w:pPr>
-      <w:bookmarkStart w:id="38" w:name="_Toc397518802"/>
+      <w:bookmarkStart w:id="39" w:name="_Toc397518802"/>
       <w:r>
         <w:rPr>
           <w:b/>
@@ -13945,7 +13947,7 @@
         </w:rPr>
         <w:t>Niveau du bruit des équipements collectifs (hors VMC)</w:t>
       </w:r>
-      <w:bookmarkEnd w:id="38"/>
+      <w:bookmarkEnd w:id="39"/>
     </w:p>
     <w:p>
       <w:pPr>
@@ -13987,13 +13989,13 @@
           <w:szCs w:val="22"/>
         </w:rPr>
       </w:pPr>
-      <w:bookmarkStart w:id="39" w:name="_Toc397518803"/>
-      <w:bookmarkStart w:id="40" w:name="_Toc508815443"/>
+      <w:bookmarkStart w:id="40" w:name="_Toc397518803"/>
+      <w:bookmarkStart w:id="41" w:name="_Toc508815443"/>
       <w:r>
         <w:t>Aire d’absorption équivalente des parties communes</w:t>
       </w:r>
-      <w:bookmarkEnd w:id="39"/>
       <w:bookmarkEnd w:id="40"/>
+      <w:bookmarkEnd w:id="41"/>
     </w:p>
     <w:p>
       <w:pPr>
@@ -14447,8 +14449,8 @@
         <w:jc w:val="center"/>
         <w:textAlignment w:val="baseline"/>
       </w:pPr>
-      <w:bookmarkStart w:id="41" w:name="_Toc508815444"/>
-      <w:bookmarkStart w:id="42" w:name="_Toc397518804"/>
+      <w:bookmarkStart w:id="42" w:name="_Toc508815444"/>
+      <w:bookmarkStart w:id="43" w:name="_Toc397518804"/>
       <w:r>
         <w:rPr>
           <w:color w:val="00ACE8" w:themeColor="accent1"/>
@@ -14457,7 +14459,7 @@
         </w:rPr>
         <w:t>ANNEXE 1 :</w:t>
       </w:r>
-      <w:bookmarkEnd w:id="41"/>
+      <w:bookmarkEnd w:id="42"/>
     </w:p>
     <w:p>
       <w:pPr>
@@ -14483,7 +14485,7 @@
         </w:rPr>
         <w:t>DÉTAIL DU MATÉRIEL UTILISÉ</w:t>
       </w:r>
-      <w:bookmarkEnd w:id="42"/>
+      <w:bookmarkEnd w:id="43"/>
     </w:p>
     <w:p>
       <w:pPr>
@@ -15681,7 +15683,7 @@
                 </w:ffData>
               </w:fldChar>
             </w:r>
-            <w:bookmarkStart w:id="43" w:name="CaseACocher1"/>
+            <w:bookmarkStart w:id="44" w:name="CaseACocher1"/>
             <w:r>
               <w:rPr>
                 <w:rFonts w:cstheme="minorHAnsi"/>
@@ -15709,7 +15711,7 @@
               </w:rPr>
               <w:fldChar w:fldCharType="end"/>
             </w:r>
-            <w:bookmarkEnd w:id="43"/>
+            <w:bookmarkEnd w:id="44"/>
           </w:p>
         </w:tc>
         <w:tc>
@@ -16663,7 +16665,7 @@
           </w:ffData>
         </w:fldChar>
       </w:r>
-      <w:bookmarkStart w:id="44" w:name="CaseACocher2"/>
+      <w:bookmarkStart w:id="45" w:name="CaseACocher2"/>
       <w:r>
         <w:rPr>
           <w:b/>
@@ -16687,7 +16689,7 @@
         </w:rPr>
         <w:fldChar w:fldCharType="end"/>
       </w:r>
-      <w:bookmarkEnd w:id="44"/>
+      <w:bookmarkEnd w:id="45"/>
       <w:r>
         <w:rPr>
           <w:b/>
@@ -16738,7 +16740,7 @@
         </w:rPr>
       </w:pPr>
     </w:p>
-    <w:bookmarkStart w:id="45" w:name="CaseACocher3"/>
+    <w:bookmarkStart w:id="46" w:name="CaseACocher3"/>
     <w:p>
       <w:pPr>
         <w:tabs>
@@ -16853,7 +16855,7 @@
         </w:rPr>
       </w:pPr>
     </w:p>
-    <w:bookmarkEnd w:id="45"/>
+    <w:bookmarkEnd w:id="46"/>
     <w:p>
       <w:pPr>
         <w:ind w:left="511" w:hanging="454"/>
@@ -18145,13 +18147,13 @@
         </w:numPr>
         <w:jc w:val="center"/>
       </w:pPr>
-      <w:bookmarkStart w:id="46" w:name="_Toc508815445"/>
-      <w:bookmarkStart w:id="47" w:name="_Toc397518805"/>
+      <w:bookmarkStart w:id="47" w:name="_Toc508815445"/>
+      <w:bookmarkStart w:id="48" w:name="_Toc397518805"/>
       <w:r>
         <w:t>ANNEXE 2 :</w:t>
       </w:r>
-      <w:bookmarkStart w:id="48" w:name="_Toc168739034"/>
-      <w:bookmarkEnd w:id="46"/>
+      <w:bookmarkStart w:id="49" w:name="_Toc168739034"/>
+      <w:bookmarkEnd w:id="47"/>
     </w:p>
     <w:p>
       <w:pPr>
@@ -18192,8 +18194,8 @@
         </w:rPr>
         <w:t>fiches de TRAITEMENT DE mesure</w:t>
       </w:r>
-      <w:bookmarkEnd w:id="47"/>
       <w:bookmarkEnd w:id="48"/>
+      <w:bookmarkEnd w:id="49"/>
     </w:p>
     <w:p/>
     <w:p>
@@ -35568,7 +35570,6 @@
                 <w:szCs w:val="18"/>
               </w:rPr>
             </w:pPr>
-            <w:bookmarkStart w:id="49" w:name="_GoBack"/>
             <w:r>
               <w:rPr>
                 <w:rFonts w:ascii="Arial" w:hAnsi="Arial" w:cs="Arial"/>
@@ -35580,7 +35581,6 @@
               </w:rPr>
               <w:t>${CPassRa1999}</w:t>
             </w:r>
-            <w:bookmarkEnd w:id="49"/>
           </w:p>
         </w:tc>
         <w:tc>
@@ -48669,7 +48669,7 @@
 </file>
 
 <file path=customXml/itemProps1.xml><?xml version="1.0" encoding="utf-8"?>
-<ds:datastoreItem xmlns:ds="http://schemas.openxmlformats.org/officeDocument/2006/customXml" ds:itemID="{A0FA4176-F78E-FA45-A6F4-F9709E6641B1}">
+<ds:datastoreItem xmlns:ds="http://schemas.openxmlformats.org/officeDocument/2006/customXml" ds:itemID="{495BBFB1-C0B9-F34E-A00F-212F0002D741}">
   <ds:schemaRefs>
     <ds:schemaRef ds:uri="http://schemas.openxmlformats.org/officeDocument/2006/bibliography"/>
   </ds:schemaRefs>

</xml_diff>

<commit_message>
NB FLAF CALC + Blue
</commit_message>
<xml_diff>
--- a/src/AppBundle/Resources/templates/report-ra1999.docx
+++ b/src/AppBundle/Resources/templates/report-ra1999.docx
@@ -308,20 +308,17 @@
                     <w:framePr w:w="10206" w:h="57" w:wrap="notBeside" w:xAlign="center" w:anchorLock="1"/>
                     <w:rPr>
                       <w:rFonts w:ascii="Arial" w:hAnsi="Arial" w:cs="Arial"/>
-                      <w:lang w:val="en-US"/>
                     </w:rPr>
                   </w:pPr>
                   <w:r>
                     <w:rPr>
                       <w:rFonts w:ascii="Arial" w:hAnsi="Arial" w:cs="Arial"/>
-                      <w:lang w:val="en-US"/>
                     </w:rPr>
                     <w:t xml:space="preserve">Nº d’affaire : </w:t>
                   </w:r>
                   <w:r>
                     <w:rPr>
                       <w:rFonts w:ascii="Arial" w:hAnsi="Arial" w:cs="Arial"/>
-                      <w:lang w:val="en-US"/>
                     </w:rPr>
                     <w:t>${CASEREF}</w:t>
                   </w:r>
@@ -332,7 +329,6 @@
                     <w:framePr w:w="10206" w:h="57" w:wrap="notBeside" w:xAlign="center" w:anchorLock="1"/>
                     <w:rPr>
                       <w:rFonts w:ascii="Arial" w:hAnsi="Arial" w:cs="Arial"/>
-                      <w:lang w:val="en-US"/>
                     </w:rPr>
                   </w:pPr>
                   <w:r>
@@ -341,21 +337,18 @@
                       <w:b/>
                       <w:sz w:val="19"/>
                       <w:szCs w:val="19"/>
-                      <w:lang w:val="en-US"/>
                     </w:rPr>
                     <w:t>Désignation</w:t>
                   </w:r>
                   <w:r>
                     <w:rPr>
                       <w:rFonts w:ascii="Arial" w:hAnsi="Arial" w:cs="Arial"/>
-                      <w:lang w:val="en-US"/>
                     </w:rPr>
                     <w:t xml:space="preserve"> : </w:t>
                   </w:r>
                   <w:r>
                     <w:rPr>
                       <w:rFonts w:ascii="Arial" w:hAnsi="Arial" w:cs="Arial"/>
-                      <w:lang w:val="en-US"/>
                     </w:rPr>
                     <w:t>${OPENAME}</w:t>
                   </w:r>
@@ -6167,7 +6160,6 @@
                 <w:color w:val="000000"/>
               </w:rPr>
             </w:pPr>
-            <w:bookmarkStart w:id="14" w:name="_GoBack"/>
             <w:r>
               <w:rPr>
                 <w:rFonts w:ascii="Arial" w:hAnsi="Arial" w:cs="Arial"/>
@@ -6442,7 +6434,6 @@
           </w:p>
         </w:tc>
       </w:tr>
-      <w:bookmarkEnd w:id="14"/>
     </w:tbl>
     <w:p>
       <w:pPr>
@@ -6476,14 +6467,14 @@
         <w:pStyle w:val="titre30"/>
         <w:ind w:left="709" w:hanging="425"/>
       </w:pPr>
-      <w:bookmarkStart w:id="15" w:name="_Toc508815434"/>
+      <w:bookmarkStart w:id="14" w:name="_Toc508815434"/>
       <w:r>
         <w:t>Isolement</w:t>
       </w:r>
       <w:r>
         <w:t xml:space="preserve"> acoustique vis-à-vis des bruits de l’espace extérieur</w:t>
       </w:r>
-      <w:bookmarkEnd w:id="15"/>
+      <w:bookmarkEnd w:id="14"/>
     </w:p>
     <w:p>
       <w:pPr>
@@ -7587,13 +7578,13 @@
         <w:pStyle w:val="titre30"/>
         <w:ind w:left="709" w:hanging="425"/>
       </w:pPr>
-      <w:bookmarkStart w:id="16" w:name="_Toc397518787"/>
-      <w:bookmarkStart w:id="17" w:name="_Toc508815435"/>
+      <w:bookmarkStart w:id="15" w:name="_Toc397518787"/>
+      <w:bookmarkStart w:id="16" w:name="_Toc508815435"/>
       <w:r>
         <w:t>Niveau du bruit de chocs</w:t>
       </w:r>
+      <w:bookmarkEnd w:id="15"/>
       <w:bookmarkEnd w:id="16"/>
-      <w:bookmarkEnd w:id="17"/>
     </w:p>
     <w:p>
       <w:pPr>
@@ -8725,13 +8716,13 @@
           <w:szCs w:val="22"/>
         </w:rPr>
       </w:pPr>
-      <w:bookmarkStart w:id="18" w:name="_Toc397518788"/>
-      <w:bookmarkStart w:id="19" w:name="_Toc508815436"/>
+      <w:bookmarkStart w:id="17" w:name="_Toc397518788"/>
+      <w:bookmarkStart w:id="18" w:name="_Toc508815436"/>
       <w:r>
         <w:t>Niveau du bruit des équipements</w:t>
       </w:r>
+      <w:bookmarkEnd w:id="17"/>
       <w:bookmarkEnd w:id="18"/>
-      <w:bookmarkEnd w:id="19"/>
     </w:p>
     <w:p>
       <w:pPr>
@@ -8749,7 +8740,7 @@
           <w:szCs w:val="22"/>
         </w:rPr>
       </w:pPr>
-      <w:bookmarkStart w:id="20" w:name="_Toc397518789"/>
+      <w:bookmarkStart w:id="19" w:name="_Toc397518789"/>
       <w:r>
         <w:rPr>
           <w:b/>
@@ -8758,7 +8749,7 @@
         </w:rPr>
         <w:t>Niveau du bruit des appareils individuels de chauffage, de climatisation ou de production d’eau chaude sanitaire intérieurs au logement contrôlé</w:t>
       </w:r>
-      <w:bookmarkEnd w:id="20"/>
+      <w:bookmarkEnd w:id="19"/>
     </w:p>
     <w:p>
       <w:pPr>
@@ -9828,7 +9819,7 @@
           <w:szCs w:val="22"/>
         </w:rPr>
       </w:pPr>
-      <w:bookmarkStart w:id="21" w:name="_Toc397518790"/>
+      <w:bookmarkStart w:id="20" w:name="_Toc397518790"/>
       <w:r>
         <w:rPr>
           <w:b/>
@@ -9837,7 +9828,7 @@
         </w:rPr>
         <w:t>Niveau du bruit de l’installation de ventilation mécanique contrôlée (VMC)</w:t>
       </w:r>
-      <w:bookmarkEnd w:id="21"/>
+      <w:bookmarkEnd w:id="20"/>
     </w:p>
     <w:p>
       <w:pPr>
@@ -10855,7 +10846,7 @@
           <w:szCs w:val="22"/>
         </w:rPr>
       </w:pPr>
-      <w:bookmarkStart w:id="22" w:name="_Toc397518791"/>
+      <w:bookmarkStart w:id="21" w:name="_Toc397518791"/>
       <w:r>
         <w:rPr>
           <w:b/>
@@ -10864,7 +10855,7 @@
         </w:rPr>
         <w:t>Niveau du bruit des équipements individuels extérieurs au logement contrôlé</w:t>
       </w:r>
-      <w:bookmarkEnd w:id="22"/>
+      <w:bookmarkEnd w:id="21"/>
     </w:p>
     <w:p>
       <w:pPr>
@@ -11894,7 +11885,7 @@
           <w:rFonts w:ascii="Arial" w:hAnsi="Arial" w:cs="Arial"/>
         </w:rPr>
       </w:pPr>
-      <w:bookmarkStart w:id="23" w:name="_Toc397518792"/>
+      <w:bookmarkStart w:id="22" w:name="_Toc397518792"/>
     </w:p>
     <w:p>
       <w:pPr>
@@ -11916,7 +11907,7 @@
         </w:rPr>
         <w:t>Niveau du bruit des équipements collectifs (hors VMC)</w:t>
       </w:r>
-      <w:bookmarkEnd w:id="23"/>
+      <w:bookmarkEnd w:id="22"/>
     </w:p>
     <w:p>
       <w:pPr>
@@ -12937,13 +12928,13 @@
           <w:szCs w:val="22"/>
         </w:rPr>
       </w:pPr>
-      <w:bookmarkStart w:id="24" w:name="_Toc397518793"/>
-      <w:bookmarkStart w:id="25" w:name="_Toc508815437"/>
+      <w:bookmarkStart w:id="23" w:name="_Toc397518793"/>
+      <w:bookmarkStart w:id="24" w:name="_Toc508815437"/>
       <w:r>
         <w:t>Aire d’absorption équivalente des parties communes</w:t>
       </w:r>
+      <w:bookmarkEnd w:id="23"/>
       <w:bookmarkEnd w:id="24"/>
-      <w:bookmarkEnd w:id="25"/>
     </w:p>
     <w:p>
       <w:pPr>
@@ -13030,8 +13021,8 @@
                 <w:color w:val="000000"/>
               </w:rPr>
             </w:pPr>
-            <w:bookmarkStart w:id="26" w:name="_Toc196799899"/>
-            <w:bookmarkStart w:id="27" w:name="_Toc397518794"/>
+            <w:bookmarkStart w:id="25" w:name="_Toc196799899"/>
+            <w:bookmarkStart w:id="26" w:name="_Toc397518794"/>
             <w:r>
               <w:rPr>
                 <w:rFonts w:ascii="Arial" w:hAnsi="Arial" w:cs="Arial"/>
@@ -13531,7 +13522,7 @@
       <w:pPr>
         <w:pStyle w:val="Titre2"/>
       </w:pPr>
-      <w:bookmarkStart w:id="28" w:name="_Toc508815438"/>
+      <w:bookmarkStart w:id="27" w:name="_Toc508815438"/>
       <w:r>
         <w:t>APPR</w:t>
       </w:r>
@@ -13541,9 +13532,9 @@
       <w:r>
         <w:t>CIATION des RÉSULTATS</w:t>
       </w:r>
+      <w:bookmarkEnd w:id="25"/>
       <w:bookmarkEnd w:id="26"/>
       <w:bookmarkEnd w:id="27"/>
-      <w:bookmarkEnd w:id="28"/>
     </w:p>
     <w:p>
       <w:pPr>
@@ -13668,13 +13659,13 @@
           <w:szCs w:val="22"/>
         </w:rPr>
       </w:pPr>
-      <w:bookmarkStart w:id="29" w:name="_Toc397518795"/>
-      <w:bookmarkStart w:id="30" w:name="_Toc508815439"/>
+      <w:bookmarkStart w:id="28" w:name="_Toc397518795"/>
+      <w:bookmarkStart w:id="29" w:name="_Toc508815439"/>
       <w:r>
         <w:t>Isolement acoustique au bruit aérien entre locaux</w:t>
       </w:r>
+      <w:bookmarkEnd w:id="28"/>
       <w:bookmarkEnd w:id="29"/>
-      <w:bookmarkEnd w:id="30"/>
     </w:p>
     <w:p>
       <w:pPr>
@@ -13714,13 +13705,13 @@
           <w:szCs w:val="22"/>
         </w:rPr>
       </w:pPr>
-      <w:bookmarkStart w:id="31" w:name="_Toc397518796"/>
-      <w:bookmarkStart w:id="32" w:name="_Toc508815440"/>
+      <w:bookmarkStart w:id="30" w:name="_Toc397518796"/>
+      <w:bookmarkStart w:id="31" w:name="_Toc508815440"/>
       <w:r>
         <w:t>Isolement acoustique vis-à-vis des bruits de l’espace extérieur</w:t>
       </w:r>
+      <w:bookmarkEnd w:id="30"/>
       <w:bookmarkEnd w:id="31"/>
-      <w:bookmarkEnd w:id="32"/>
     </w:p>
     <w:p>
       <w:pPr>
@@ -13762,13 +13753,13 @@
           <w:szCs w:val="22"/>
         </w:rPr>
       </w:pPr>
-      <w:bookmarkStart w:id="33" w:name="_Toc397518797"/>
-      <w:bookmarkStart w:id="34" w:name="_Toc508815441"/>
+      <w:bookmarkStart w:id="32" w:name="_Toc397518797"/>
+      <w:bookmarkStart w:id="33" w:name="_Toc508815441"/>
       <w:r>
         <w:t>Niveau du bruit de chocs</w:t>
       </w:r>
+      <w:bookmarkEnd w:id="32"/>
       <w:bookmarkEnd w:id="33"/>
-      <w:bookmarkEnd w:id="34"/>
     </w:p>
     <w:p>
       <w:pPr>
@@ -13804,13 +13795,13 @@
         <w:pStyle w:val="titre30"/>
         <w:ind w:left="709" w:hanging="425"/>
       </w:pPr>
-      <w:bookmarkStart w:id="35" w:name="_Toc397518798"/>
-      <w:bookmarkStart w:id="36" w:name="_Toc508815442"/>
+      <w:bookmarkStart w:id="34" w:name="_Toc397518798"/>
+      <w:bookmarkStart w:id="35" w:name="_Toc508815442"/>
       <w:r>
         <w:t>Niveau du bruit des équipements</w:t>
       </w:r>
+      <w:bookmarkEnd w:id="34"/>
       <w:bookmarkEnd w:id="35"/>
-      <w:bookmarkEnd w:id="36"/>
     </w:p>
     <w:p>
       <w:pPr>
@@ -13828,7 +13819,7 @@
           <w:szCs w:val="22"/>
         </w:rPr>
       </w:pPr>
-      <w:bookmarkStart w:id="37" w:name="_Toc397518799"/>
+      <w:bookmarkStart w:id="36" w:name="_Toc397518799"/>
       <w:r>
         <w:rPr>
           <w:b/>
@@ -13837,7 +13828,7 @@
         </w:rPr>
         <w:t>Niveau du bruit des appareils individuels de chauffage, de climatisation et de production d’eau chaude sanitaire intérieurs au logement contrôlé</w:t>
       </w:r>
-      <w:bookmarkEnd w:id="37"/>
+      <w:bookmarkEnd w:id="36"/>
     </w:p>
     <w:p>
       <w:pPr>
@@ -13879,7 +13870,7 @@
           <w:szCs w:val="22"/>
         </w:rPr>
       </w:pPr>
-      <w:bookmarkStart w:id="38" w:name="_Toc397518800"/>
+      <w:bookmarkStart w:id="37" w:name="_Toc397518800"/>
       <w:r>
         <w:rPr>
           <w:b/>
@@ -13888,7 +13879,7 @@
         </w:rPr>
         <w:t>Niveau du bruit de l’installation de ventilation mécanique contrôlée (VMC)</w:t>
       </w:r>
-      <w:bookmarkEnd w:id="38"/>
+      <w:bookmarkEnd w:id="37"/>
     </w:p>
     <w:p>
       <w:pPr>
@@ -13938,7 +13929,7 @@
           <w:szCs w:val="22"/>
         </w:rPr>
       </w:pPr>
-      <w:bookmarkStart w:id="39" w:name="_Toc397518802"/>
+      <w:bookmarkStart w:id="38" w:name="_Toc397518802"/>
       <w:r>
         <w:rPr>
           <w:b/>
@@ -13947,7 +13938,7 @@
         </w:rPr>
         <w:t>Niveau du bruit des équipements collectifs (hors VMC)</w:t>
       </w:r>
-      <w:bookmarkEnd w:id="39"/>
+      <w:bookmarkEnd w:id="38"/>
     </w:p>
     <w:p>
       <w:pPr>
@@ -13989,13 +13980,13 @@
           <w:szCs w:val="22"/>
         </w:rPr>
       </w:pPr>
-      <w:bookmarkStart w:id="40" w:name="_Toc397518803"/>
-      <w:bookmarkStart w:id="41" w:name="_Toc508815443"/>
+      <w:bookmarkStart w:id="39" w:name="_Toc397518803"/>
+      <w:bookmarkStart w:id="40" w:name="_Toc508815443"/>
       <w:r>
         <w:t>Aire d’absorption équivalente des parties communes</w:t>
       </w:r>
+      <w:bookmarkEnd w:id="39"/>
       <w:bookmarkEnd w:id="40"/>
-      <w:bookmarkEnd w:id="41"/>
     </w:p>
     <w:p>
       <w:pPr>
@@ -14449,8 +14440,8 @@
         <w:jc w:val="center"/>
         <w:textAlignment w:val="baseline"/>
       </w:pPr>
-      <w:bookmarkStart w:id="42" w:name="_Toc508815444"/>
-      <w:bookmarkStart w:id="43" w:name="_Toc397518804"/>
+      <w:bookmarkStart w:id="41" w:name="_Toc508815444"/>
+      <w:bookmarkStart w:id="42" w:name="_Toc397518804"/>
       <w:r>
         <w:rPr>
           <w:color w:val="00ACE8" w:themeColor="accent1"/>
@@ -14459,7 +14450,7 @@
         </w:rPr>
         <w:t>ANNEXE 1 :</w:t>
       </w:r>
-      <w:bookmarkEnd w:id="42"/>
+      <w:bookmarkEnd w:id="41"/>
     </w:p>
     <w:p>
       <w:pPr>
@@ -14485,7 +14476,7 @@
         </w:rPr>
         <w:t>DÉTAIL DU MATÉRIEL UTILISÉ</w:t>
       </w:r>
-      <w:bookmarkEnd w:id="43"/>
+      <w:bookmarkEnd w:id="42"/>
     </w:p>
     <w:p>
       <w:pPr>
@@ -15683,7 +15674,7 @@
                 </w:ffData>
               </w:fldChar>
             </w:r>
-            <w:bookmarkStart w:id="44" w:name="CaseACocher1"/>
+            <w:bookmarkStart w:id="43" w:name="CaseACocher1"/>
             <w:r>
               <w:rPr>
                 <w:rFonts w:cstheme="minorHAnsi"/>
@@ -15711,7 +15702,7 @@
               </w:rPr>
               <w:fldChar w:fldCharType="end"/>
             </w:r>
-            <w:bookmarkEnd w:id="44"/>
+            <w:bookmarkEnd w:id="43"/>
           </w:p>
         </w:tc>
         <w:tc>
@@ -16665,7 +16656,7 @@
           </w:ffData>
         </w:fldChar>
       </w:r>
-      <w:bookmarkStart w:id="45" w:name="CaseACocher2"/>
+      <w:bookmarkStart w:id="44" w:name="CaseACocher2"/>
       <w:r>
         <w:rPr>
           <w:b/>
@@ -16689,7 +16680,7 @@
         </w:rPr>
         <w:fldChar w:fldCharType="end"/>
       </w:r>
-      <w:bookmarkEnd w:id="45"/>
+      <w:bookmarkEnd w:id="44"/>
       <w:r>
         <w:rPr>
           <w:b/>
@@ -16740,7 +16731,7 @@
         </w:rPr>
       </w:pPr>
     </w:p>
-    <w:bookmarkStart w:id="46" w:name="CaseACocher3"/>
+    <w:bookmarkStart w:id="45" w:name="CaseACocher3"/>
     <w:p>
       <w:pPr>
         <w:tabs>
@@ -16855,7 +16846,7 @@
         </w:rPr>
       </w:pPr>
     </w:p>
-    <w:bookmarkEnd w:id="46"/>
+    <w:bookmarkEnd w:id="45"/>
     <w:p>
       <w:pPr>
         <w:ind w:left="511" w:hanging="454"/>
@@ -18147,13 +18138,13 @@
         </w:numPr>
         <w:jc w:val="center"/>
       </w:pPr>
-      <w:bookmarkStart w:id="47" w:name="_Toc508815445"/>
-      <w:bookmarkStart w:id="48" w:name="_Toc397518805"/>
+      <w:bookmarkStart w:id="46" w:name="_Toc508815445"/>
+      <w:bookmarkStart w:id="47" w:name="_Toc397518805"/>
       <w:r>
         <w:t>ANNEXE 2 :</w:t>
       </w:r>
-      <w:bookmarkStart w:id="49" w:name="_Toc168739034"/>
-      <w:bookmarkEnd w:id="47"/>
+      <w:bookmarkStart w:id="48" w:name="_Toc168739034"/>
+      <w:bookmarkEnd w:id="46"/>
     </w:p>
     <w:p>
       <w:pPr>
@@ -18194,8 +18185,8 @@
         </w:rPr>
         <w:t>fiches de TRAITEMENT DE mesure</w:t>
       </w:r>
+      <w:bookmarkEnd w:id="47"/>
       <w:bookmarkEnd w:id="48"/>
-      <w:bookmarkEnd w:id="49"/>
     </w:p>
     <w:p/>
     <w:p>
@@ -18890,7 +18881,7 @@
               <w:bottom w:val="single" w:sz="4" w:space="0" w:color="auto"/>
               <w:right w:val="single" w:sz="4" w:space="0" w:color="auto"/>
             </w:tcBorders>
-            <w:shd w:val="clear" w:color="auto" w:fill="FFF5CA" w:themeFill="accent4" w:themeFillTint="33"/>
+            <w:shd w:val="clear" w:color="auto" w:fill="B7DEFF" w:themeFill="accent3" w:themeFillTint="33"/>
           </w:tcPr>
           <w:p>
             <w:pPr>
@@ -18984,7 +18975,7 @@
               <w:bottom w:val="single" w:sz="4" w:space="0" w:color="auto"/>
               <w:right w:val="single" w:sz="4" w:space="0" w:color="auto"/>
             </w:tcBorders>
-            <w:shd w:val="clear" w:color="auto" w:fill="FFF5CA" w:themeFill="accent4" w:themeFillTint="33"/>
+            <w:shd w:val="clear" w:color="auto" w:fill="B7DEFF" w:themeFill="accent3" w:themeFillTint="33"/>
           </w:tcPr>
           <w:p>
             <w:pPr>
@@ -19078,7 +19069,7 @@
               <w:bottom w:val="single" w:sz="4" w:space="0" w:color="auto"/>
               <w:right w:val="single" w:sz="4" w:space="0" w:color="auto"/>
             </w:tcBorders>
-            <w:shd w:val="clear" w:color="auto" w:fill="FFF5CA" w:themeFill="accent4" w:themeFillTint="33"/>
+            <w:shd w:val="clear" w:color="auto" w:fill="B7DEFF" w:themeFill="accent3" w:themeFillTint="33"/>
           </w:tcPr>
           <w:p>
             <w:pPr>
@@ -19179,7 +19170,7 @@
               <w:bottom w:val="single" w:sz="4" w:space="0" w:color="auto"/>
               <w:right w:val="single" w:sz="4" w:space="0" w:color="auto"/>
             </w:tcBorders>
-            <w:shd w:val="clear" w:color="auto" w:fill="FFF5CA" w:themeFill="accent4" w:themeFillTint="33"/>
+            <w:shd w:val="clear" w:color="auto" w:fill="B7DEFF" w:themeFill="accent3" w:themeFillTint="33"/>
           </w:tcPr>
           <w:p>
             <w:pPr>
@@ -19426,7 +19417,7 @@
               <w:bottom w:val="single" w:sz="4" w:space="0" w:color="auto"/>
               <w:right w:val="single" w:sz="4" w:space="0" w:color="auto"/>
             </w:tcBorders>
-            <w:shd w:val="clear" w:color="auto" w:fill="FFF5CA" w:themeFill="accent4" w:themeFillTint="33"/>
+            <w:shd w:val="clear" w:color="auto" w:fill="B7DEFF" w:themeFill="accent3" w:themeFillTint="33"/>
           </w:tcPr>
           <w:p>
             <w:pPr>
@@ -19520,7 +19511,7 @@
               <w:bottom w:val="single" w:sz="4" w:space="0" w:color="auto"/>
               <w:right w:val="single" w:sz="4" w:space="0" w:color="auto"/>
             </w:tcBorders>
-            <w:shd w:val="clear" w:color="auto" w:fill="FFF5CA" w:themeFill="accent4" w:themeFillTint="33"/>
+            <w:shd w:val="clear" w:color="auto" w:fill="B7DEFF" w:themeFill="accent3" w:themeFillTint="33"/>
           </w:tcPr>
           <w:p>
             <w:pPr>
@@ -19678,7 +19669,7 @@
               <w:bottom w:val="single" w:sz="4" w:space="0" w:color="auto"/>
               <w:right w:val="single" w:sz="4" w:space="0" w:color="auto"/>
             </w:tcBorders>
-            <w:shd w:val="clear" w:color="auto" w:fill="FFF5CA" w:themeFill="accent4" w:themeFillTint="33"/>
+            <w:shd w:val="clear" w:color="auto" w:fill="B7DEFF" w:themeFill="accent3" w:themeFillTint="33"/>
           </w:tcPr>
           <w:p>
             <w:pPr>
@@ -19907,7 +19898,7 @@
               <w:bottom w:val="single" w:sz="4" w:space="0" w:color="auto"/>
               <w:right w:val="single" w:sz="4" w:space="0" w:color="auto"/>
             </w:tcBorders>
-            <w:shd w:val="clear" w:color="auto" w:fill="FFF5CA" w:themeFill="accent4" w:themeFillTint="33"/>
+            <w:shd w:val="clear" w:color="auto" w:fill="B7DEFF" w:themeFill="accent3" w:themeFillTint="33"/>
           </w:tcPr>
           <w:p>
             <w:pPr>
@@ -20225,7 +20216,7 @@
               <w:bottom w:val="single" w:sz="4" w:space="0" w:color="auto"/>
               <w:right w:val="single" w:sz="4" w:space="0" w:color="auto"/>
             </w:tcBorders>
-            <w:shd w:val="clear" w:color="auto" w:fill="FFF5CA" w:themeFill="accent4" w:themeFillTint="33"/>
+            <w:shd w:val="clear" w:color="auto" w:fill="B7DEFF" w:themeFill="accent3" w:themeFillTint="33"/>
           </w:tcPr>
           <w:p>
             <w:pPr>
@@ -20470,7 +20461,7 @@
               <w:bottom w:val="single" w:sz="4" w:space="0" w:color="auto"/>
               <w:right w:val="single" w:sz="4" w:space="0" w:color="auto"/>
             </w:tcBorders>
-            <w:shd w:val="clear" w:color="auto" w:fill="FFF5CA" w:themeFill="accent4" w:themeFillTint="33"/>
+            <w:shd w:val="clear" w:color="auto" w:fill="B7DEFF" w:themeFill="accent3" w:themeFillTint="33"/>
           </w:tcPr>
           <w:p>
             <w:pPr>
@@ -24510,7 +24501,7 @@
               <w:bottom w:val="single" w:sz="4" w:space="0" w:color="auto"/>
               <w:right w:val="single" w:sz="4" w:space="0" w:color="auto"/>
             </w:tcBorders>
-            <w:shd w:val="clear" w:color="auto" w:fill="FFF5CA" w:themeFill="accent4" w:themeFillTint="33"/>
+            <w:shd w:val="clear" w:color="auto" w:fill="B7DEFF" w:themeFill="accent3" w:themeFillTint="33"/>
           </w:tcPr>
           <w:p>
             <w:pPr>
@@ -24604,7 +24595,7 @@
               <w:bottom w:val="single" w:sz="4" w:space="0" w:color="auto"/>
               <w:right w:val="single" w:sz="4" w:space="0" w:color="auto"/>
             </w:tcBorders>
-            <w:shd w:val="clear" w:color="auto" w:fill="FFF5CA" w:themeFill="accent4" w:themeFillTint="33"/>
+            <w:shd w:val="clear" w:color="auto" w:fill="B7DEFF" w:themeFill="accent3" w:themeFillTint="33"/>
           </w:tcPr>
           <w:p>
             <w:pPr>
@@ -24698,7 +24689,7 @@
               <w:bottom w:val="single" w:sz="4" w:space="0" w:color="auto"/>
               <w:right w:val="single" w:sz="4" w:space="0" w:color="auto"/>
             </w:tcBorders>
-            <w:shd w:val="clear" w:color="auto" w:fill="FFF5CA" w:themeFill="accent4" w:themeFillTint="33"/>
+            <w:shd w:val="clear" w:color="auto" w:fill="B7DEFF" w:themeFill="accent3" w:themeFillTint="33"/>
           </w:tcPr>
           <w:p>
             <w:pPr>
@@ -24799,7 +24790,7 @@
               <w:bottom w:val="single" w:sz="4" w:space="0" w:color="auto"/>
               <w:right w:val="single" w:sz="4" w:space="0" w:color="auto"/>
             </w:tcBorders>
-            <w:shd w:val="clear" w:color="auto" w:fill="FFF5CA" w:themeFill="accent4" w:themeFillTint="33"/>
+            <w:shd w:val="clear" w:color="auto" w:fill="B7DEFF" w:themeFill="accent3" w:themeFillTint="33"/>
           </w:tcPr>
           <w:p>
             <w:pPr>
@@ -25040,7 +25031,7 @@
               <w:bottom w:val="single" w:sz="4" w:space="0" w:color="auto"/>
               <w:right w:val="single" w:sz="4" w:space="0" w:color="auto"/>
             </w:tcBorders>
-            <w:shd w:val="clear" w:color="auto" w:fill="FFF5CA" w:themeFill="accent4" w:themeFillTint="33"/>
+            <w:shd w:val="clear" w:color="auto" w:fill="B7DEFF" w:themeFill="accent3" w:themeFillTint="33"/>
           </w:tcPr>
           <w:p>
             <w:pPr>
@@ -25134,7 +25125,7 @@
               <w:bottom w:val="single" w:sz="4" w:space="0" w:color="auto"/>
               <w:right w:val="single" w:sz="4" w:space="0" w:color="auto"/>
             </w:tcBorders>
-            <w:shd w:val="clear" w:color="auto" w:fill="FFF5CA" w:themeFill="accent4" w:themeFillTint="33"/>
+            <w:shd w:val="clear" w:color="auto" w:fill="B7DEFF" w:themeFill="accent3" w:themeFillTint="33"/>
           </w:tcPr>
           <w:p>
             <w:pPr>
@@ -25292,13 +25283,14 @@
               <w:bottom w:val="single" w:sz="4" w:space="0" w:color="auto"/>
               <w:right w:val="single" w:sz="4" w:space="0" w:color="auto"/>
             </w:tcBorders>
-            <w:shd w:val="clear" w:color="auto" w:fill="FFF5CA" w:themeFill="accent4" w:themeFillTint="33"/>
-          </w:tcPr>
-          <w:p>
-            <w:pPr>
-              <w:rPr>
-                <w:rFonts w:ascii="Arial" w:hAnsi="Arial" w:cs="Arial"/>
-                <w:bCs/>
+            <w:shd w:val="clear" w:color="auto" w:fill="B7DEFF" w:themeFill="accent3" w:themeFillTint="33"/>
+          </w:tcPr>
+          <w:p>
+            <w:pPr>
+              <w:rPr>
+                <w:rFonts w:ascii="Arial" w:hAnsi="Arial" w:cs="Arial"/>
+                <w:bCs/>
+                <w:color w:val="00ACE8" w:themeColor="accent1"/>
               </w:rPr>
             </w:pPr>
             <w:r>
@@ -25520,47 +25512,21 @@
               <w:bottom w:val="single" w:sz="4" w:space="0" w:color="auto"/>
               <w:right w:val="single" w:sz="4" w:space="0" w:color="auto"/>
             </w:tcBorders>
-            <w:shd w:val="clear" w:color="auto" w:fill="FFF5CA" w:themeFill="accent4" w:themeFillTint="33"/>
-          </w:tcPr>
-          <w:p>
-            <w:pPr>
-              <w:pStyle w:val="PrformatHTML"/>
-              <w:shd w:val="clear" w:color="auto" w:fill="FFFFFF"/>
-              <w:rPr>
-                <w:rFonts w:ascii="Arial" w:hAnsi="Arial" w:cs="Arial"/>
-                <w:sz w:val="16"/>
-                <w:szCs w:val="16"/>
-              </w:rPr>
-            </w:pPr>
-            <w:r>
-              <w:rPr>
-                <w:rFonts w:ascii="Arial" w:hAnsi="Arial" w:cs="Arial"/>
-                <w:bCs/>
-                <w:sz w:val="16"/>
-                <w:szCs w:val="16"/>
-                <w:u w:color="000000"/>
-              </w:rPr>
-              <w:t>${</w:t>
-            </w:r>
-            <w:r>
-              <w:rPr>
-                <w:rFonts w:ascii="Arial" w:hAnsi="Arial" w:cs="Arial"/>
-                <w:bCs/>
-                <w:sz w:val="16"/>
-                <w:szCs w:val="16"/>
-                <w:shd w:val="clear" w:color="auto" w:fill="F7FAFF"/>
-              </w:rPr>
-              <w:t>FEmitName</w:t>
-            </w:r>
-            <w:r>
-              <w:rPr>
-                <w:rFonts w:ascii="Arial" w:hAnsi="Arial" w:cs="Arial"/>
-                <w:bCs/>
-                <w:sz w:val="16"/>
-                <w:szCs w:val="16"/>
-                <w:u w:color="000000"/>
-              </w:rPr>
-              <w:t>}</w:t>
+            <w:shd w:val="clear" w:color="auto" w:fill="B7DEFF" w:themeFill="accent3" w:themeFillTint="33"/>
+          </w:tcPr>
+          <w:p>
+            <w:pPr>
+              <w:rPr>
+                <w:rFonts w:ascii="Arial" w:hAnsi="Arial" w:cs="Arial"/>
+                <w:bCs/>
+              </w:rPr>
+            </w:pPr>
+            <w:r>
+              <w:rPr>
+                <w:rFonts w:ascii="Arial" w:hAnsi="Arial" w:cs="Arial"/>
+                <w:bCs/>
+              </w:rPr>
+              <w:t>${FEmitName}</w:t>
             </w:r>
           </w:p>
         </w:tc>
@@ -25574,47 +25540,21 @@
               <w:bottom w:val="single" w:sz="4" w:space="0" w:color="auto"/>
               <w:right w:val="single" w:sz="4" w:space="0" w:color="auto"/>
             </w:tcBorders>
-            <w:shd w:val="clear" w:color="auto" w:fill="FFF5CA" w:themeFill="accent4" w:themeFillTint="33"/>
-          </w:tcPr>
-          <w:p>
-            <w:pPr>
-              <w:pStyle w:val="PrformatHTML"/>
-              <w:shd w:val="clear" w:color="auto" w:fill="FFFFFF"/>
-              <w:rPr>
-                <w:rFonts w:ascii="Arial" w:hAnsi="Arial" w:cs="Arial"/>
-                <w:sz w:val="16"/>
-                <w:szCs w:val="16"/>
-              </w:rPr>
-            </w:pPr>
-            <w:r>
-              <w:rPr>
-                <w:rFonts w:ascii="Arial" w:hAnsi="Arial" w:cs="Arial"/>
-                <w:bCs/>
-                <w:sz w:val="16"/>
-                <w:szCs w:val="16"/>
-                <w:u w:color="000000"/>
-              </w:rPr>
-              <w:t>${</w:t>
-            </w:r>
-            <w:r>
-              <w:rPr>
-                <w:rFonts w:ascii="Arial" w:hAnsi="Arial" w:cs="Arial"/>
-                <w:bCs/>
-                <w:sz w:val="16"/>
-                <w:szCs w:val="16"/>
-                <w:shd w:val="clear" w:color="auto" w:fill="F7FAFF"/>
-              </w:rPr>
-              <w:t>FEmitType</w:t>
-            </w:r>
-            <w:r>
-              <w:rPr>
-                <w:rFonts w:ascii="Arial" w:hAnsi="Arial" w:cs="Arial"/>
-                <w:bCs/>
-                <w:sz w:val="16"/>
-                <w:szCs w:val="16"/>
-                <w:u w:color="000000"/>
-              </w:rPr>
-              <w:t>}</w:t>
+            <w:shd w:val="clear" w:color="auto" w:fill="B7DEFF" w:themeFill="accent3" w:themeFillTint="33"/>
+          </w:tcPr>
+          <w:p>
+            <w:pPr>
+              <w:rPr>
+                <w:rFonts w:ascii="Arial" w:hAnsi="Arial" w:cs="Arial"/>
+                <w:bCs/>
+              </w:rPr>
+            </w:pPr>
+            <w:r>
+              <w:rPr>
+                <w:rFonts w:ascii="Arial" w:hAnsi="Arial" w:cs="Arial"/>
+                <w:bCs/>
+              </w:rPr>
+              <w:t>${FEmitType}</w:t>
             </w:r>
           </w:p>
         </w:tc>
@@ -25882,7 +25822,7 @@
               <w:bottom w:val="single" w:sz="4" w:space="0" w:color="auto"/>
               <w:right w:val="single" w:sz="4" w:space="0" w:color="auto"/>
             </w:tcBorders>
-            <w:shd w:val="clear" w:color="auto" w:fill="FFF5CA" w:themeFill="accent4" w:themeFillTint="33"/>
+            <w:shd w:val="clear" w:color="auto" w:fill="B7DEFF" w:themeFill="accent3" w:themeFillTint="33"/>
           </w:tcPr>
           <w:p>
             <w:pPr>
@@ -25999,7 +25939,7 @@
               <w:bottom w:val="single" w:sz="4" w:space="0" w:color="auto"/>
               <w:right w:val="single" w:sz="4" w:space="0" w:color="auto"/>
             </w:tcBorders>
-            <w:shd w:val="clear" w:color="auto" w:fill="FFF5CA" w:themeFill="accent4" w:themeFillTint="33"/>
+            <w:shd w:val="clear" w:color="auto" w:fill="B7DEFF" w:themeFill="accent3" w:themeFillTint="33"/>
           </w:tcPr>
           <w:p>
             <w:pPr>
@@ -30698,7 +30638,7 @@
               <w:bottom w:val="single" w:sz="4" w:space="0" w:color="auto"/>
               <w:right w:val="single" w:sz="4" w:space="0" w:color="auto"/>
             </w:tcBorders>
-            <w:shd w:val="clear" w:color="auto" w:fill="FFF5CA" w:themeFill="accent4" w:themeFillTint="33"/>
+            <w:shd w:val="clear" w:color="auto" w:fill="B7DEFF" w:themeFill="accent3" w:themeFillTint="33"/>
           </w:tcPr>
           <w:p>
             <w:pPr>
@@ -30792,7 +30732,7 @@
               <w:bottom w:val="single" w:sz="4" w:space="0" w:color="auto"/>
               <w:right w:val="single" w:sz="4" w:space="0" w:color="auto"/>
             </w:tcBorders>
-            <w:shd w:val="clear" w:color="auto" w:fill="FFF5CA" w:themeFill="accent4" w:themeFillTint="33"/>
+            <w:shd w:val="clear" w:color="auto" w:fill="B7DEFF" w:themeFill="accent3" w:themeFillTint="33"/>
           </w:tcPr>
           <w:p>
             <w:pPr>
@@ -30886,7 +30826,7 @@
               <w:bottom w:val="single" w:sz="4" w:space="0" w:color="auto"/>
               <w:right w:val="single" w:sz="4" w:space="0" w:color="auto"/>
             </w:tcBorders>
-            <w:shd w:val="clear" w:color="auto" w:fill="FFF5CA" w:themeFill="accent4" w:themeFillTint="33"/>
+            <w:shd w:val="clear" w:color="auto" w:fill="B7DEFF" w:themeFill="accent3" w:themeFillTint="33"/>
           </w:tcPr>
           <w:p>
             <w:pPr>
@@ -30987,7 +30927,7 @@
               <w:bottom w:val="single" w:sz="4" w:space="0" w:color="auto"/>
               <w:right w:val="single" w:sz="4" w:space="0" w:color="auto"/>
             </w:tcBorders>
-            <w:shd w:val="clear" w:color="auto" w:fill="FFF5CA" w:themeFill="accent4" w:themeFillTint="33"/>
+            <w:shd w:val="clear" w:color="auto" w:fill="B7DEFF" w:themeFill="accent3" w:themeFillTint="33"/>
           </w:tcPr>
           <w:p>
             <w:pPr>
@@ -31228,7 +31168,7 @@
               <w:bottom w:val="single" w:sz="4" w:space="0" w:color="auto"/>
               <w:right w:val="single" w:sz="4" w:space="0" w:color="auto"/>
             </w:tcBorders>
-            <w:shd w:val="clear" w:color="auto" w:fill="FFF5CA" w:themeFill="accent4" w:themeFillTint="33"/>
+            <w:shd w:val="clear" w:color="auto" w:fill="B7DEFF" w:themeFill="accent3" w:themeFillTint="33"/>
           </w:tcPr>
           <w:p>
             <w:pPr>
@@ -31322,7 +31262,7 @@
               <w:bottom w:val="single" w:sz="4" w:space="0" w:color="auto"/>
               <w:right w:val="single" w:sz="4" w:space="0" w:color="auto"/>
             </w:tcBorders>
-            <w:shd w:val="clear" w:color="auto" w:fill="FFF5CA" w:themeFill="accent4" w:themeFillTint="33"/>
+            <w:shd w:val="clear" w:color="auto" w:fill="B7DEFF" w:themeFill="accent3" w:themeFillTint="33"/>
           </w:tcPr>
           <w:p>
             <w:pPr>
@@ -31480,7 +31420,7 @@
               <w:bottom w:val="single" w:sz="4" w:space="0" w:color="auto"/>
               <w:right w:val="single" w:sz="4" w:space="0" w:color="auto"/>
             </w:tcBorders>
-            <w:shd w:val="clear" w:color="auto" w:fill="FFF5CA" w:themeFill="accent4" w:themeFillTint="33"/>
+            <w:shd w:val="clear" w:color="auto" w:fill="B7DEFF" w:themeFill="accent3" w:themeFillTint="33"/>
           </w:tcPr>
           <w:p>
             <w:pPr>
@@ -31709,7 +31649,7 @@
               <w:bottom w:val="single" w:sz="4" w:space="0" w:color="auto"/>
               <w:right w:val="single" w:sz="4" w:space="0" w:color="auto"/>
             </w:tcBorders>
-            <w:shd w:val="clear" w:color="auto" w:fill="FFF5CA" w:themeFill="accent4" w:themeFillTint="33"/>
+            <w:shd w:val="clear" w:color="auto" w:fill="B7DEFF" w:themeFill="accent3" w:themeFillTint="33"/>
           </w:tcPr>
           <w:p>
             <w:pPr>
@@ -32059,7 +31999,7 @@
               <w:bottom w:val="single" w:sz="4" w:space="0" w:color="auto"/>
               <w:right w:val="single" w:sz="4" w:space="0" w:color="auto"/>
             </w:tcBorders>
-            <w:shd w:val="clear" w:color="auto" w:fill="FFF5CA" w:themeFill="accent4" w:themeFillTint="33"/>
+            <w:shd w:val="clear" w:color="auto" w:fill="B7DEFF" w:themeFill="accent3" w:themeFillTint="33"/>
           </w:tcPr>
           <w:p>
             <w:pPr>
@@ -32336,7 +32276,7 @@
               <w:bottom w:val="single" w:sz="4" w:space="0" w:color="auto"/>
               <w:right w:val="single" w:sz="4" w:space="0" w:color="auto"/>
             </w:tcBorders>
-            <w:shd w:val="clear" w:color="auto" w:fill="FFF5CA" w:themeFill="accent4" w:themeFillTint="33"/>
+            <w:shd w:val="clear" w:color="auto" w:fill="B7DEFF" w:themeFill="accent3" w:themeFillTint="33"/>
           </w:tcPr>
           <w:p>
             <w:pPr>
@@ -32494,8 +32434,8 @@
               <w:bottom w:val="single" w:sz="4" w:space="0" w:color="auto"/>
               <w:right w:val="single" w:sz="4" w:space="0" w:color="auto"/>
             </w:tcBorders>
-            <w:shd w:val="clear" w:color="auto" w:fill="FFF5CA" w:themeFill="accent4" w:themeFillTint="33"/>
-            <w:vAlign w:val="bottom"/>
+            <w:shd w:val="clear" w:color="auto" w:fill="B7DEFF" w:themeFill="accent3" w:themeFillTint="33"/>
+            <w:vAlign w:val="center"/>
           </w:tcPr>
           <w:p>
             <w:pPr>
@@ -32735,7 +32675,7 @@
               <w:bottom w:val="single" w:sz="4" w:space="0" w:color="auto"/>
               <w:right w:val="single" w:sz="4" w:space="0" w:color="auto"/>
             </w:tcBorders>
-            <w:shd w:val="clear" w:color="auto" w:fill="FFF5CA" w:themeFill="accent4" w:themeFillTint="33"/>
+            <w:shd w:val="clear" w:color="auto" w:fill="B7DEFF" w:themeFill="accent3" w:themeFillTint="33"/>
             <w:vAlign w:val="bottom"/>
           </w:tcPr>
           <w:p>
@@ -36426,7 +36366,7 @@
         <w:tc>
           <w:tcPr>
             <w:tcW w:w="406" w:type="dxa"/>
-            <w:shd w:val="clear" w:color="auto" w:fill="FFF5CA" w:themeFill="accent4" w:themeFillTint="33"/>
+            <w:shd w:val="clear" w:color="auto" w:fill="B7DEFF" w:themeFill="accent3" w:themeFillTint="33"/>
             <w:vAlign w:val="center"/>
           </w:tcPr>
           <w:p>
@@ -36449,7 +36389,7 @@
         <w:tc>
           <w:tcPr>
             <w:tcW w:w="1739" w:type="dxa"/>
-            <w:shd w:val="clear" w:color="auto" w:fill="FFF5CA" w:themeFill="accent4" w:themeFillTint="33"/>
+            <w:shd w:val="clear" w:color="auto" w:fill="B7DEFF" w:themeFill="accent3" w:themeFillTint="33"/>
             <w:vAlign w:val="center"/>
           </w:tcPr>
           <w:p>
@@ -36472,7 +36412,7 @@
         <w:tc>
           <w:tcPr>
             <w:tcW w:w="1739" w:type="dxa"/>
-            <w:shd w:val="clear" w:color="auto" w:fill="FFF5CA" w:themeFill="accent4" w:themeFillTint="33"/>
+            <w:shd w:val="clear" w:color="auto" w:fill="B7DEFF" w:themeFill="accent3" w:themeFillTint="33"/>
             <w:vAlign w:val="center"/>
           </w:tcPr>
           <w:p>
@@ -36495,7 +36435,7 @@
         <w:tc>
           <w:tcPr>
             <w:tcW w:w="1739" w:type="dxa"/>
-            <w:shd w:val="clear" w:color="auto" w:fill="FFF5CA" w:themeFill="accent4" w:themeFillTint="33"/>
+            <w:shd w:val="clear" w:color="auto" w:fill="B7DEFF" w:themeFill="accent3" w:themeFillTint="33"/>
             <w:vAlign w:val="center"/>
           </w:tcPr>
           <w:p>
@@ -36518,7 +36458,7 @@
         <w:tc>
           <w:tcPr>
             <w:tcW w:w="729" w:type="dxa"/>
-            <w:shd w:val="clear" w:color="auto" w:fill="FFF5CA" w:themeFill="accent4" w:themeFillTint="33"/>
+            <w:shd w:val="clear" w:color="auto" w:fill="B7DEFF" w:themeFill="accent3" w:themeFillTint="33"/>
             <w:vAlign w:val="center"/>
           </w:tcPr>
           <w:p>
@@ -36541,7 +36481,7 @@
         <w:tc>
           <w:tcPr>
             <w:tcW w:w="623" w:type="dxa"/>
-            <w:shd w:val="clear" w:color="auto" w:fill="FFF5CA" w:themeFill="accent4" w:themeFillTint="33"/>
+            <w:shd w:val="clear" w:color="auto" w:fill="B7DEFF" w:themeFill="accent3" w:themeFillTint="33"/>
             <w:vAlign w:val="center"/>
           </w:tcPr>
           <w:p>
@@ -36564,7 +36504,7 @@
         <w:tc>
           <w:tcPr>
             <w:tcW w:w="623" w:type="dxa"/>
-            <w:shd w:val="clear" w:color="auto" w:fill="FFF5CA" w:themeFill="accent4" w:themeFillTint="33"/>
+            <w:shd w:val="clear" w:color="auto" w:fill="B7DEFF" w:themeFill="accent3" w:themeFillTint="33"/>
             <w:vAlign w:val="center"/>
           </w:tcPr>
           <w:p>
@@ -36587,7 +36527,7 @@
         <w:tc>
           <w:tcPr>
             <w:tcW w:w="623" w:type="dxa"/>
-            <w:shd w:val="clear" w:color="auto" w:fill="FFF5CA" w:themeFill="accent4" w:themeFillTint="33"/>
+            <w:shd w:val="clear" w:color="auto" w:fill="B7DEFF" w:themeFill="accent3" w:themeFillTint="33"/>
             <w:vAlign w:val="center"/>
           </w:tcPr>
           <w:p>
@@ -36610,7 +36550,7 @@
         <w:tc>
           <w:tcPr>
             <w:tcW w:w="619" w:type="dxa"/>
-            <w:shd w:val="clear" w:color="auto" w:fill="FFF5CA" w:themeFill="accent4" w:themeFillTint="33"/>
+            <w:shd w:val="clear" w:color="auto" w:fill="B7DEFF" w:themeFill="accent3" w:themeFillTint="33"/>
             <w:vAlign w:val="center"/>
           </w:tcPr>
           <w:p>
@@ -36655,7 +36595,7 @@
         <w:tc>
           <w:tcPr>
             <w:tcW w:w="623" w:type="dxa"/>
-            <w:shd w:val="clear" w:color="auto" w:fill="FFF5CA" w:themeFill="accent4" w:themeFillTint="33"/>
+            <w:shd w:val="clear" w:color="auto" w:fill="B7DEFF" w:themeFill="accent3" w:themeFillTint="33"/>
             <w:vAlign w:val="center"/>
           </w:tcPr>
           <w:p>
@@ -36678,7 +36618,7 @@
         <w:tc>
           <w:tcPr>
             <w:tcW w:w="623" w:type="dxa"/>
-            <w:shd w:val="clear" w:color="auto" w:fill="FFF5CA" w:themeFill="accent4" w:themeFillTint="33"/>
+            <w:shd w:val="clear" w:color="auto" w:fill="B7DEFF" w:themeFill="accent3" w:themeFillTint="33"/>
             <w:vAlign w:val="center"/>
           </w:tcPr>
           <w:p>
@@ -36701,7 +36641,7 @@
         <w:tc>
           <w:tcPr>
             <w:tcW w:w="623" w:type="dxa"/>
-            <w:shd w:val="clear" w:color="auto" w:fill="FFF5CA" w:themeFill="accent4" w:themeFillTint="33"/>
+            <w:shd w:val="clear" w:color="auto" w:fill="B7DEFF" w:themeFill="accent3" w:themeFillTint="33"/>
             <w:vAlign w:val="center"/>
           </w:tcPr>
           <w:p>
@@ -36770,7 +36710,7 @@
         <w:tc>
           <w:tcPr>
             <w:tcW w:w="621" w:type="dxa"/>
-            <w:shd w:val="clear" w:color="auto" w:fill="FFF5CA" w:themeFill="accent4" w:themeFillTint="33"/>
+            <w:shd w:val="clear" w:color="auto" w:fill="B7DEFF" w:themeFill="accent3" w:themeFillTint="33"/>
             <w:vAlign w:val="center"/>
           </w:tcPr>
           <w:p>
@@ -36918,8 +36858,8 @@
       </w:tblPr>
       <w:tblGrid>
         <w:gridCol w:w="836"/>
-        <w:gridCol w:w="1405"/>
-        <w:gridCol w:w="1506"/>
+        <w:gridCol w:w="1406"/>
+        <w:gridCol w:w="1507"/>
         <w:gridCol w:w="1572"/>
         <w:gridCol w:w="827"/>
         <w:gridCol w:w="774"/>
@@ -36929,7 +36869,7 @@
         <w:gridCol w:w="844"/>
         <w:gridCol w:w="835"/>
         <w:gridCol w:w="835"/>
-        <w:gridCol w:w="855"/>
+        <w:gridCol w:w="853"/>
         <w:gridCol w:w="800"/>
         <w:gridCol w:w="1842"/>
       </w:tblGrid>
@@ -37710,19 +37650,13 @@
         <w:tc>
           <w:tcPr>
             <w:tcW w:w="839" w:type="dxa"/>
-            <w:shd w:val="clear" w:color="auto" w:fill="FFF5CA" w:themeFill="accent4" w:themeFillTint="33"/>
+            <w:shd w:val="clear" w:color="auto" w:fill="B7DEFF" w:themeFill="accent3" w:themeFillTint="33"/>
             <w:vAlign w:val="center"/>
           </w:tcPr>
           <w:p>
             <w:pPr>
-              <w:autoSpaceDE w:val="0"/>
-              <w:autoSpaceDN w:val="0"/>
-              <w:adjustRightInd w:val="0"/>
-              <w:spacing w:line="280" w:lineRule="atLeast"/>
-              <w:jc w:val="center"/>
-              <w:rPr>
-                <w:rFonts w:ascii="Arial" w:hAnsi="Arial" w:cs="Arial"/>
-                <w:color w:val="000000"/>
+              <w:jc w:val="center"/>
+              <w:rPr>
                 <w:sz w:val="15"/>
                 <w:szCs w:val="15"/>
               </w:rPr>
@@ -37739,15 +37673,13 @@
         <w:tc>
           <w:tcPr>
             <w:tcW w:w="1458" w:type="dxa"/>
-            <w:shd w:val="clear" w:color="auto" w:fill="FFF5CA" w:themeFill="accent4" w:themeFillTint="33"/>
+            <w:shd w:val="clear" w:color="auto" w:fill="B7DEFF" w:themeFill="accent3" w:themeFillTint="33"/>
             <w:vAlign w:val="center"/>
           </w:tcPr>
           <w:p>
             <w:pPr>
               <w:jc w:val="center"/>
               <w:rPr>
-                <w:rFonts w:ascii="Arial" w:hAnsi="Arial" w:cs="Arial"/>
-                <w:color w:val="000000"/>
                 <w:sz w:val="15"/>
                 <w:szCs w:val="15"/>
               </w:rPr>
@@ -37764,19 +37696,13 @@
         <w:tc>
           <w:tcPr>
             <w:tcW w:w="1550" w:type="dxa"/>
-            <w:shd w:val="clear" w:color="auto" w:fill="FFF5CA" w:themeFill="accent4" w:themeFillTint="33"/>
+            <w:shd w:val="clear" w:color="auto" w:fill="B7DEFF" w:themeFill="accent3" w:themeFillTint="33"/>
             <w:vAlign w:val="center"/>
           </w:tcPr>
           <w:p>
             <w:pPr>
-              <w:autoSpaceDE w:val="0"/>
-              <w:autoSpaceDN w:val="0"/>
-              <w:adjustRightInd w:val="0"/>
-              <w:spacing w:line="280" w:lineRule="atLeast"/>
-              <w:jc w:val="center"/>
-              <w:rPr>
-                <w:rFonts w:ascii="Arial" w:hAnsi="Arial" w:cs="Arial"/>
-                <w:color w:val="000000"/>
+              <w:jc w:val="center"/>
+              <w:rPr>
                 <w:sz w:val="15"/>
                 <w:szCs w:val="15"/>
               </w:rPr>
@@ -37793,15 +37719,13 @@
         <w:tc>
           <w:tcPr>
             <w:tcW w:w="1610" w:type="dxa"/>
-            <w:shd w:val="clear" w:color="auto" w:fill="FFF5CA" w:themeFill="accent4" w:themeFillTint="33"/>
+            <w:shd w:val="clear" w:color="auto" w:fill="B7DEFF" w:themeFill="accent3" w:themeFillTint="33"/>
             <w:vAlign w:val="center"/>
           </w:tcPr>
           <w:p>
             <w:pPr>
               <w:jc w:val="center"/>
               <w:rPr>
-                <w:rFonts w:ascii="Arial" w:hAnsi="Arial" w:cs="Arial"/>
-                <w:color w:val="000000"/>
                 <w:sz w:val="15"/>
                 <w:szCs w:val="15"/>
               </w:rPr>
@@ -37818,19 +37742,13 @@
         <w:tc>
           <w:tcPr>
             <w:tcW w:w="830" w:type="dxa"/>
-            <w:shd w:val="clear" w:color="auto" w:fill="FFF5CA" w:themeFill="accent4" w:themeFillTint="33"/>
+            <w:shd w:val="clear" w:color="auto" w:fill="B7DEFF" w:themeFill="accent3" w:themeFillTint="33"/>
             <w:vAlign w:val="center"/>
           </w:tcPr>
           <w:p>
             <w:pPr>
-              <w:autoSpaceDE w:val="0"/>
-              <w:autoSpaceDN w:val="0"/>
-              <w:adjustRightInd w:val="0"/>
-              <w:spacing w:line="280" w:lineRule="atLeast"/>
-              <w:jc w:val="center"/>
-              <w:rPr>
-                <w:rFonts w:ascii="Arial" w:hAnsi="Arial" w:cs="Arial"/>
-                <w:color w:val="000000"/>
+              <w:jc w:val="center"/>
+              <w:rPr>
                 <w:sz w:val="15"/>
                 <w:szCs w:val="15"/>
               </w:rPr>
@@ -37847,19 +37765,13 @@
         <w:tc>
           <w:tcPr>
             <w:tcW w:w="777" w:type="dxa"/>
-            <w:shd w:val="clear" w:color="auto" w:fill="FFF5CA" w:themeFill="accent4" w:themeFillTint="33"/>
+            <w:shd w:val="clear" w:color="auto" w:fill="B7DEFF" w:themeFill="accent3" w:themeFillTint="33"/>
             <w:vAlign w:val="center"/>
           </w:tcPr>
           <w:p>
             <w:pPr>
-              <w:autoSpaceDE w:val="0"/>
-              <w:autoSpaceDN w:val="0"/>
-              <w:adjustRightInd w:val="0"/>
-              <w:spacing w:line="280" w:lineRule="atLeast"/>
-              <w:jc w:val="center"/>
-              <w:rPr>
-                <w:rFonts w:ascii="Arial" w:hAnsi="Arial" w:cs="Arial"/>
-                <w:color w:val="000000"/>
+              <w:jc w:val="center"/>
+              <w:rPr>
                 <w:sz w:val="15"/>
                 <w:szCs w:val="15"/>
               </w:rPr>
@@ -37876,19 +37788,13 @@
         <w:tc>
           <w:tcPr>
             <w:tcW w:w="813" w:type="dxa"/>
-            <w:shd w:val="clear" w:color="auto" w:fill="FFF5CA" w:themeFill="accent4" w:themeFillTint="33"/>
+            <w:shd w:val="clear" w:color="auto" w:fill="B7DEFF" w:themeFill="accent3" w:themeFillTint="33"/>
             <w:vAlign w:val="center"/>
           </w:tcPr>
           <w:p>
             <w:pPr>
-              <w:autoSpaceDE w:val="0"/>
-              <w:autoSpaceDN w:val="0"/>
-              <w:adjustRightInd w:val="0"/>
-              <w:spacing w:line="280" w:lineRule="atLeast"/>
-              <w:jc w:val="center"/>
-              <w:rPr>
-                <w:rFonts w:ascii="Arial" w:hAnsi="Arial" w:cs="Arial"/>
-                <w:color w:val="000000"/>
+              <w:jc w:val="center"/>
+              <w:rPr>
                 <w:sz w:val="15"/>
                 <w:szCs w:val="15"/>
               </w:rPr>
@@ -37911,8 +37817,6 @@
             <w:pPr>
               <w:jc w:val="center"/>
               <w:rPr>
-                <w:rFonts w:ascii="Arial" w:hAnsi="Arial" w:cs="Arial"/>
-                <w:color w:val="000000"/>
                 <w:sz w:val="15"/>
                 <w:szCs w:val="15"/>
               </w:rPr>
@@ -37929,19 +37833,13 @@
         <w:tc>
           <w:tcPr>
             <w:tcW w:w="866" w:type="dxa"/>
-            <w:shd w:val="clear" w:color="auto" w:fill="FFF5CA" w:themeFill="accent4" w:themeFillTint="33"/>
+            <w:shd w:val="clear" w:color="auto" w:fill="B7DEFF" w:themeFill="accent3" w:themeFillTint="33"/>
             <w:vAlign w:val="center"/>
           </w:tcPr>
           <w:p>
             <w:pPr>
-              <w:autoSpaceDE w:val="0"/>
-              <w:autoSpaceDN w:val="0"/>
-              <w:adjustRightInd w:val="0"/>
-              <w:spacing w:line="280" w:lineRule="atLeast"/>
-              <w:jc w:val="center"/>
-              <w:rPr>
-                <w:rFonts w:ascii="Arial" w:hAnsi="Arial" w:cs="Arial"/>
-                <w:color w:val="000000"/>
+              <w:jc w:val="center"/>
+              <w:rPr>
                 <w:sz w:val="15"/>
                 <w:szCs w:val="15"/>
               </w:rPr>
@@ -37958,19 +37856,13 @@
         <w:tc>
           <w:tcPr>
             <w:tcW w:w="848" w:type="dxa"/>
-            <w:shd w:val="clear" w:color="auto" w:fill="FFF5CA" w:themeFill="accent4" w:themeFillTint="33"/>
+            <w:shd w:val="clear" w:color="auto" w:fill="B7DEFF" w:themeFill="accent3" w:themeFillTint="33"/>
             <w:vAlign w:val="center"/>
           </w:tcPr>
           <w:p>
             <w:pPr>
-              <w:autoSpaceDE w:val="0"/>
-              <w:autoSpaceDN w:val="0"/>
-              <w:adjustRightInd w:val="0"/>
-              <w:spacing w:line="280" w:lineRule="atLeast"/>
-              <w:jc w:val="center"/>
-              <w:rPr>
-                <w:rFonts w:ascii="Arial" w:hAnsi="Arial" w:cs="Arial"/>
-                <w:color w:val="000000"/>
+              <w:jc w:val="center"/>
+              <w:rPr>
                 <w:sz w:val="15"/>
                 <w:szCs w:val="15"/>
               </w:rPr>
@@ -37987,19 +37879,13 @@
         <w:tc>
           <w:tcPr>
             <w:tcW w:w="839" w:type="dxa"/>
-            <w:shd w:val="clear" w:color="auto" w:fill="FFF5CA" w:themeFill="accent4" w:themeFillTint="33"/>
+            <w:shd w:val="clear" w:color="auto" w:fill="B7DEFF" w:themeFill="accent3" w:themeFillTint="33"/>
             <w:vAlign w:val="center"/>
           </w:tcPr>
           <w:p>
             <w:pPr>
-              <w:autoSpaceDE w:val="0"/>
-              <w:autoSpaceDN w:val="0"/>
-              <w:adjustRightInd w:val="0"/>
-              <w:spacing w:line="280" w:lineRule="atLeast"/>
-              <w:jc w:val="center"/>
-              <w:rPr>
-                <w:rFonts w:ascii="Arial" w:hAnsi="Arial" w:cs="Arial"/>
-                <w:color w:val="000000"/>
+              <w:jc w:val="center"/>
+              <w:rPr>
                 <w:sz w:val="15"/>
                 <w:szCs w:val="15"/>
               </w:rPr>
@@ -38020,14 +37906,8 @@
           </w:tcPr>
           <w:p>
             <w:pPr>
-              <w:autoSpaceDE w:val="0"/>
-              <w:autoSpaceDN w:val="0"/>
-              <w:adjustRightInd w:val="0"/>
-              <w:spacing w:line="280" w:lineRule="atLeast"/>
-              <w:jc w:val="center"/>
-              <w:rPr>
-                <w:rFonts w:ascii="Arial" w:hAnsi="Arial" w:cs="Arial"/>
-                <w:color w:val="000000"/>
+              <w:jc w:val="center"/>
+              <w:rPr>
                 <w:sz w:val="15"/>
                 <w:szCs w:val="15"/>
               </w:rPr>
@@ -38051,23 +37931,14 @@
           </w:tcPr>
           <w:p>
             <w:pPr>
-              <w:autoSpaceDE w:val="0"/>
-              <w:autoSpaceDN w:val="0"/>
-              <w:adjustRightInd w:val="0"/>
-              <w:spacing w:line="280" w:lineRule="atLeast"/>
-              <w:jc w:val="center"/>
-              <w:rPr>
-                <w:rFonts w:ascii="Arial" w:hAnsi="Arial" w:cs="Arial"/>
-                <w:b/>
-                <w:bCs/>
-                <w:color w:val="000000"/>
+              <w:jc w:val="center"/>
+              <w:rPr>
                 <w:sz w:val="15"/>
                 <w:szCs w:val="15"/>
               </w:rPr>
             </w:pPr>
             <w:r>
               <w:rPr>
-                <w:b/>
                 <w:sz w:val="15"/>
                 <w:szCs w:val="15"/>
               </w:rPr>
@@ -38084,19 +37955,13 @@
               <w:bottom w:val="single" w:sz="4" w:space="0" w:color="auto"/>
               <w:right w:val="single" w:sz="4" w:space="0" w:color="auto"/>
             </w:tcBorders>
-            <w:shd w:val="clear" w:color="auto" w:fill="FFF5CA" w:themeFill="accent4" w:themeFillTint="33"/>
+            <w:shd w:val="clear" w:color="auto" w:fill="B7DEFF" w:themeFill="accent3" w:themeFillTint="33"/>
             <w:vAlign w:val="center"/>
           </w:tcPr>
           <w:p>
             <w:pPr>
-              <w:autoSpaceDE w:val="0"/>
-              <w:autoSpaceDN w:val="0"/>
-              <w:adjustRightInd w:val="0"/>
-              <w:spacing w:line="280" w:lineRule="atLeast"/>
-              <w:jc w:val="center"/>
-              <w:rPr>
-                <w:rFonts w:ascii="Arial" w:hAnsi="Arial" w:cs="Arial"/>
-                <w:color w:val="000000"/>
+              <w:jc w:val="center"/>
+              <w:rPr>
                 <w:sz w:val="15"/>
                 <w:szCs w:val="15"/>
               </w:rPr>
@@ -38105,7 +37970,6 @@
               <w:rPr>
                 <w:sz w:val="15"/>
                 <w:szCs w:val="15"/>
-                <w:shd w:val="clear" w:color="auto" w:fill="FFF5CA" w:themeFill="accent4" w:themeFillTint="33"/>
               </w:rPr>
               <w:t>${EQ2V</w:t>
             </w:r>
@@ -38130,20 +37994,14 @@
             <w:pPr>
               <w:jc w:val="center"/>
               <w:rPr>
-                <w:rFonts w:ascii="Arial" w:hAnsi="Arial" w:cs="Arial"/>
-                <w:b/>
-                <w:bCs/>
-                <w:color w:val="000000"/>
-                <w:sz w:val="13"/>
-                <w:szCs w:val="13"/>
-              </w:rPr>
-            </w:pPr>
-            <w:r>
-              <w:rPr>
-                <w:b/>
-                <w:color w:val="0082DE" w:themeColor="accent2"/>
-                <w:sz w:val="13"/>
-                <w:szCs w:val="13"/>
+                <w:sz w:val="15"/>
+                <w:szCs w:val="15"/>
+              </w:rPr>
+            </w:pPr>
+            <w:r>
+              <w:rPr>
+                <w:sz w:val="15"/>
+                <w:szCs w:val="15"/>
               </w:rPr>
               <w:t>${EQ2W}</w:t>
             </w:r>
@@ -38770,7 +38628,7 @@
           <w:tcPr>
             <w:tcW w:w="2068" w:type="dxa"/>
             <w:vMerge w:val="restart"/>
-            <w:shd w:val="clear" w:color="auto" w:fill="FFEC96" w:themeFill="accent4" w:themeFillTint="66"/>
+            <w:shd w:val="clear" w:color="auto" w:fill="B7DEFF" w:themeFill="accent3" w:themeFillTint="33"/>
             <w:vAlign w:val="center"/>
           </w:tcPr>
           <w:p>
@@ -38788,7 +38646,7 @@
             <w:tcBorders>
               <w:right w:val="nil"/>
             </w:tcBorders>
-            <w:shd w:val="clear" w:color="auto" w:fill="FFEC96" w:themeFill="accent4" w:themeFillTint="66"/>
+            <w:shd w:val="clear" w:color="auto" w:fill="B7DEFF" w:themeFill="accent3" w:themeFillTint="33"/>
             <w:vAlign w:val="center"/>
           </w:tcPr>
           <w:p>
@@ -38806,7 +38664,7 @@
             <w:tcBorders>
               <w:left w:val="nil"/>
             </w:tcBorders>
-            <w:shd w:val="clear" w:color="auto" w:fill="FFEC96" w:themeFill="accent4" w:themeFillTint="66"/>
+            <w:shd w:val="clear" w:color="auto" w:fill="B7DEFF" w:themeFill="accent3" w:themeFillTint="33"/>
             <w:vAlign w:val="center"/>
           </w:tcPr>
           <w:p>
@@ -38821,7 +38679,7 @@
             <w:tcBorders>
               <w:right w:val="nil"/>
             </w:tcBorders>
-            <w:shd w:val="clear" w:color="auto" w:fill="FFEC96" w:themeFill="accent4" w:themeFillTint="66"/>
+            <w:shd w:val="clear" w:color="auto" w:fill="B7DEFF" w:themeFill="accent3" w:themeFillTint="33"/>
             <w:vAlign w:val="center"/>
           </w:tcPr>
           <w:p>
@@ -38839,7 +38697,7 @@
             <w:tcBorders>
               <w:left w:val="nil"/>
             </w:tcBorders>
-            <w:shd w:val="clear" w:color="auto" w:fill="FFEC96" w:themeFill="accent4" w:themeFillTint="66"/>
+            <w:shd w:val="clear" w:color="auto" w:fill="B7DEFF" w:themeFill="accent3" w:themeFillTint="33"/>
             <w:vAlign w:val="center"/>
           </w:tcPr>
           <w:p>
@@ -38857,7 +38715,7 @@
             <w:tcBorders>
               <w:right w:val="nil"/>
             </w:tcBorders>
-            <w:shd w:val="clear" w:color="auto" w:fill="FFEC96" w:themeFill="accent4" w:themeFillTint="66"/>
+            <w:shd w:val="clear" w:color="auto" w:fill="B7DEFF" w:themeFill="accent3" w:themeFillTint="33"/>
             <w:vAlign w:val="center"/>
           </w:tcPr>
           <w:p>
@@ -38881,7 +38739,7 @@
             <w:tcBorders>
               <w:left w:val="nil"/>
             </w:tcBorders>
-            <w:shd w:val="clear" w:color="auto" w:fill="FFEC96" w:themeFill="accent4" w:themeFillTint="66"/>
+            <w:shd w:val="clear" w:color="auto" w:fill="B7DEFF" w:themeFill="accent3" w:themeFillTint="33"/>
             <w:vAlign w:val="center"/>
           </w:tcPr>
           <w:p>
@@ -38897,7 +38755,7 @@
           <w:tcPr>
             <w:tcW w:w="827" w:type="dxa"/>
             <w:vMerge w:val="restart"/>
-            <w:shd w:val="clear" w:color="auto" w:fill="FFEC96" w:themeFill="accent4" w:themeFillTint="66"/>
+            <w:shd w:val="clear" w:color="auto" w:fill="B7DEFF" w:themeFill="accent3" w:themeFillTint="33"/>
             <w:vAlign w:val="center"/>
           </w:tcPr>
           <w:p>
@@ -38908,9 +38766,6 @@
               <w:t>${A</w:t>
             </w:r>
             <w:r>
-              <w:rPr>
-                <w:shd w:val="clear" w:color="auto" w:fill="FFEC96" w:themeFill="accent4" w:themeFillTint="66"/>
-              </w:rPr>
               <w:t>A</w:t>
             </w:r>
             <w:r>
@@ -38937,7 +38792,7 @@
           <w:tcPr>
             <w:tcW w:w="962" w:type="dxa"/>
             <w:vMerge w:val="restart"/>
-            <w:shd w:val="clear" w:color="auto" w:fill="FFEC96" w:themeFill="accent4" w:themeFillTint="66"/>
+            <w:shd w:val="clear" w:color="auto" w:fill="B7DEFF" w:themeFill="accent3" w:themeFillTint="33"/>
             <w:vAlign w:val="center"/>
           </w:tcPr>
           <w:p>
@@ -38948,9 +38803,6 @@
               <w:t>${</w:t>
             </w:r>
             <w:r>
-              <w:rPr>
-                <w:shd w:val="clear" w:color="auto" w:fill="FFEC96" w:themeFill="accent4" w:themeFillTint="66"/>
-              </w:rPr>
               <w:t>AAE10</w:t>
             </w:r>
             <w:r>
@@ -38986,7 +38838,7 @@
           <w:tcPr>
             <w:tcW w:w="2068" w:type="dxa"/>
             <w:vMerge/>
-            <w:shd w:val="clear" w:color="auto" w:fill="FFEC96" w:themeFill="accent4" w:themeFillTint="66"/>
+            <w:shd w:val="clear" w:color="auto" w:fill="B7DEFF" w:themeFill="accent3" w:themeFillTint="33"/>
           </w:tcPr>
           <w:p/>
         </w:tc>
@@ -38996,7 +38848,7 @@
             <w:tcBorders>
               <w:right w:val="nil"/>
             </w:tcBorders>
-            <w:shd w:val="clear" w:color="auto" w:fill="FFEC96" w:themeFill="accent4" w:themeFillTint="66"/>
+            <w:shd w:val="clear" w:color="auto" w:fill="B7DEFF" w:themeFill="accent3" w:themeFillTint="33"/>
             <w:vAlign w:val="center"/>
           </w:tcPr>
           <w:p>
@@ -39014,7 +38866,7 @@
             <w:tcBorders>
               <w:left w:val="nil"/>
             </w:tcBorders>
-            <w:shd w:val="clear" w:color="auto" w:fill="FFEC96" w:themeFill="accent4" w:themeFillTint="66"/>
+            <w:shd w:val="clear" w:color="auto" w:fill="B7DEFF" w:themeFill="accent3" w:themeFillTint="33"/>
             <w:vAlign w:val="center"/>
           </w:tcPr>
           <w:p>
@@ -39029,7 +38881,7 @@
             <w:tcBorders>
               <w:right w:val="nil"/>
             </w:tcBorders>
-            <w:shd w:val="clear" w:color="auto" w:fill="FFEC96" w:themeFill="accent4" w:themeFillTint="66"/>
+            <w:shd w:val="clear" w:color="auto" w:fill="B7DEFF" w:themeFill="accent3" w:themeFillTint="33"/>
             <w:vAlign w:val="center"/>
           </w:tcPr>
           <w:p>
@@ -39050,7 +38902,7 @@
             <w:tcBorders>
               <w:left w:val="nil"/>
             </w:tcBorders>
-            <w:shd w:val="clear" w:color="auto" w:fill="FFEC96" w:themeFill="accent4" w:themeFillTint="66"/>
+            <w:shd w:val="clear" w:color="auto" w:fill="B7DEFF" w:themeFill="accent3" w:themeFillTint="33"/>
             <w:vAlign w:val="center"/>
           </w:tcPr>
           <w:p>
@@ -39068,7 +38920,7 @@
             <w:tcBorders>
               <w:right w:val="nil"/>
             </w:tcBorders>
-            <w:shd w:val="clear" w:color="auto" w:fill="FFEC96" w:themeFill="accent4" w:themeFillTint="66"/>
+            <w:shd w:val="clear" w:color="auto" w:fill="B7DEFF" w:themeFill="accent3" w:themeFillTint="33"/>
             <w:vAlign w:val="center"/>
           </w:tcPr>
           <w:p>
@@ -39092,7 +38944,7 @@
             <w:tcBorders>
               <w:left w:val="nil"/>
             </w:tcBorders>
-            <w:shd w:val="clear" w:color="auto" w:fill="FFEC96" w:themeFill="accent4" w:themeFillTint="66"/>
+            <w:shd w:val="clear" w:color="auto" w:fill="B7DEFF" w:themeFill="accent3" w:themeFillTint="33"/>
             <w:vAlign w:val="center"/>
           </w:tcPr>
           <w:p>
@@ -39108,7 +38960,7 @@
           <w:tcPr>
             <w:tcW w:w="827" w:type="dxa"/>
             <w:vMerge/>
-            <w:shd w:val="clear" w:color="auto" w:fill="FFEC96" w:themeFill="accent4" w:themeFillTint="66"/>
+            <w:shd w:val="clear" w:color="auto" w:fill="B7DEFF" w:themeFill="accent3" w:themeFillTint="33"/>
           </w:tcPr>
           <w:p/>
         </w:tc>
@@ -39123,7 +38975,7 @@
           <w:tcPr>
             <w:tcW w:w="962" w:type="dxa"/>
             <w:vMerge/>
-            <w:shd w:val="clear" w:color="auto" w:fill="FFEC96" w:themeFill="accent4" w:themeFillTint="66"/>
+            <w:shd w:val="clear" w:color="auto" w:fill="B7DEFF" w:themeFill="accent3" w:themeFillTint="33"/>
           </w:tcPr>
           <w:p/>
         </w:tc>
@@ -39147,7 +38999,7 @@
           <w:tcPr>
             <w:tcW w:w="2068" w:type="dxa"/>
             <w:vMerge/>
-            <w:shd w:val="clear" w:color="auto" w:fill="FFEC96" w:themeFill="accent4" w:themeFillTint="66"/>
+            <w:shd w:val="clear" w:color="auto" w:fill="B7DEFF" w:themeFill="accent3" w:themeFillTint="33"/>
           </w:tcPr>
           <w:p/>
         </w:tc>
@@ -39157,7 +39009,7 @@
             <w:tcBorders>
               <w:right w:val="nil"/>
             </w:tcBorders>
-            <w:shd w:val="clear" w:color="auto" w:fill="FFEC96" w:themeFill="accent4" w:themeFillTint="66"/>
+            <w:shd w:val="clear" w:color="auto" w:fill="B7DEFF" w:themeFill="accent3" w:themeFillTint="33"/>
             <w:vAlign w:val="center"/>
           </w:tcPr>
           <w:p>
@@ -39175,7 +39027,7 @@
             <w:tcBorders>
               <w:left w:val="nil"/>
             </w:tcBorders>
-            <w:shd w:val="clear" w:color="auto" w:fill="FFEC96" w:themeFill="accent4" w:themeFillTint="66"/>
+            <w:shd w:val="clear" w:color="auto" w:fill="B7DEFF" w:themeFill="accent3" w:themeFillTint="33"/>
             <w:vAlign w:val="center"/>
           </w:tcPr>
           <w:p>
@@ -39190,7 +39042,7 @@
             <w:tcBorders>
               <w:right w:val="nil"/>
             </w:tcBorders>
-            <w:shd w:val="clear" w:color="auto" w:fill="FFEC96" w:themeFill="accent4" w:themeFillTint="66"/>
+            <w:shd w:val="clear" w:color="auto" w:fill="B7DEFF" w:themeFill="accent3" w:themeFillTint="33"/>
             <w:vAlign w:val="center"/>
           </w:tcPr>
           <w:p>
@@ -39211,7 +39063,7 @@
             <w:tcBorders>
               <w:left w:val="nil"/>
             </w:tcBorders>
-            <w:shd w:val="clear" w:color="auto" w:fill="FFEC96" w:themeFill="accent4" w:themeFillTint="66"/>
+            <w:shd w:val="clear" w:color="auto" w:fill="B7DEFF" w:themeFill="accent3" w:themeFillTint="33"/>
             <w:vAlign w:val="center"/>
           </w:tcPr>
           <w:p>
@@ -39229,7 +39081,7 @@
             <w:tcBorders>
               <w:right w:val="nil"/>
             </w:tcBorders>
-            <w:shd w:val="clear" w:color="auto" w:fill="FFEC96" w:themeFill="accent4" w:themeFillTint="66"/>
+            <w:shd w:val="clear" w:color="auto" w:fill="B7DEFF" w:themeFill="accent3" w:themeFillTint="33"/>
             <w:vAlign w:val="center"/>
           </w:tcPr>
           <w:p>
@@ -39247,7 +39099,7 @@
             <w:tcBorders>
               <w:left w:val="nil"/>
             </w:tcBorders>
-            <w:shd w:val="clear" w:color="auto" w:fill="FFEC96" w:themeFill="accent4" w:themeFillTint="66"/>
+            <w:shd w:val="clear" w:color="auto" w:fill="B7DEFF" w:themeFill="accent3" w:themeFillTint="33"/>
             <w:vAlign w:val="center"/>
           </w:tcPr>
           <w:p>
@@ -39263,7 +39115,7 @@
           <w:tcPr>
             <w:tcW w:w="827" w:type="dxa"/>
             <w:vMerge/>
-            <w:shd w:val="clear" w:color="auto" w:fill="FFEC96" w:themeFill="accent4" w:themeFillTint="66"/>
+            <w:shd w:val="clear" w:color="auto" w:fill="B7DEFF" w:themeFill="accent3" w:themeFillTint="33"/>
           </w:tcPr>
           <w:p/>
         </w:tc>
@@ -39278,7 +39130,7 @@
           <w:tcPr>
             <w:tcW w:w="962" w:type="dxa"/>
             <w:vMerge/>
-            <w:shd w:val="clear" w:color="auto" w:fill="FFEC96" w:themeFill="accent4" w:themeFillTint="66"/>
+            <w:shd w:val="clear" w:color="auto" w:fill="B7DEFF" w:themeFill="accent3" w:themeFillTint="33"/>
           </w:tcPr>
           <w:p/>
         </w:tc>
@@ -39301,6 +39153,8 @@
           <w:docGrid w:linePitch="360"/>
         </w:sectPr>
       </w:pPr>
+      <w:bookmarkStart w:id="49" w:name="_GoBack"/>
+      <w:bookmarkEnd w:id="49"/>
     </w:p>
     <w:p/>
     <w:p/>
@@ -40054,27 +39908,14 @@
           <w:r>
             <w:t xml:space="preserve"> / </w:t>
           </w:r>
-          <w:r>
-            <w:fldChar w:fldCharType="begin"/>
-          </w:r>
-          <w:r>
-            <w:instrText xml:space="preserve"> NUMPAGES  \* Arabic  \* MERGEFORMAT </w:instrText>
-          </w:r>
-          <w:r>
-            <w:fldChar w:fldCharType="separate"/>
-          </w:r>
-          <w:r>
-            <w:rPr>
-              <w:noProof/>
-            </w:rPr>
-            <w:t>12</w:t>
-          </w:r>
-          <w:r>
-            <w:rPr>
-              <w:noProof/>
-            </w:rPr>
-            <w:fldChar w:fldCharType="end"/>
-          </w:r>
+          <w:fldSimple w:instr=" NUMPAGES  \* Arabic  \* MERGEFORMAT ">
+            <w:r>
+              <w:rPr>
+                <w:noProof/>
+              </w:rPr>
+              <w:t>12</w:t>
+            </w:r>
+          </w:fldSimple>
         </w:p>
       </w:tc>
     </w:tr>
@@ -48669,7 +48510,7 @@
 </file>
 
 <file path=customXml/itemProps1.xml><?xml version="1.0" encoding="utf-8"?>
-<ds:datastoreItem xmlns:ds="http://schemas.openxmlformats.org/officeDocument/2006/customXml" ds:itemID="{495BBFB1-C0B9-F34E-A00F-212F0002D741}">
+<ds:datastoreItem xmlns:ds="http://schemas.openxmlformats.org/officeDocument/2006/customXml" ds:itemID="{CBB0D4BD-C623-994B-89C8-A38AE73BAA6E}">
   <ds:schemaRefs>
     <ds:schemaRef ds:uri="http://schemas.openxmlformats.org/officeDocument/2006/bibliography"/>
   </ds:schemaRefs>

</xml_diff>

<commit_message>
Version du doc excel + Ajustement Graphs
</commit_message>
<xml_diff>
--- a/src/AppBundle/Resources/templates/report-ra1999.docx
+++ b/src/AppBundle/Resources/templates/report-ra1999.docx
@@ -5338,7 +5338,6 @@
       <w:bookmarkStart w:id="12" w:name="_Toc397518785"/>
       <w:bookmarkStart w:id="13" w:name="_Toc508815433"/>
       <w:r>
-        <w:lastRenderedPageBreak/>
         <w:t>Isolement acoustique au bruit aérien entre locaux</w:t>
       </w:r>
       <w:bookmarkEnd w:id="12"/>
@@ -18266,7 +18265,8 @@
       <w:tr>
         <w:tc>
           <w:tcPr>
-            <w:tcW w:w="1032" w:type="dxa"/>
+            <w:tcW w:w="1934" w:type="dxa"/>
+            <w:gridSpan w:val="2"/>
             <w:tcBorders>
               <w:top w:val="nil"/>
               <w:left w:val="nil"/>
@@ -18285,31 +18285,12 @@
             <w:r>
               <w:rPr>
                 <w:rFonts w:ascii="Arial" w:hAnsi="Arial" w:cs="Arial"/>
-                <w:b/>
-                <w:bCs/>
+                <w:bCs/>
+                <w:sz w:val="13"/>
+                <w:szCs w:val="13"/>
               </w:rPr>
               <w:t>${Version}</w:t>
             </w:r>
-          </w:p>
-        </w:tc>
-        <w:tc>
-          <w:tcPr>
-            <w:tcW w:w="902" w:type="dxa"/>
-            <w:tcBorders>
-              <w:top w:val="nil"/>
-              <w:left w:val="nil"/>
-              <w:bottom w:val="nil"/>
-              <w:right w:val="nil"/>
-            </w:tcBorders>
-          </w:tcPr>
-          <w:p>
-            <w:pPr>
-              <w:rPr>
-                <w:rFonts w:ascii="Arial" w:hAnsi="Arial" w:cs="Arial"/>
-                <w:b/>
-                <w:bCs/>
-              </w:rPr>
-            </w:pPr>
           </w:p>
         </w:tc>
         <w:tc>
@@ -23824,7 +23805,8 @@
       <w:tr>
         <w:tc>
           <w:tcPr>
-            <w:tcW w:w="1031" w:type="dxa"/>
+            <w:tcW w:w="1928" w:type="dxa"/>
+            <w:gridSpan w:val="2"/>
             <w:tcBorders>
               <w:top w:val="nil"/>
               <w:left w:val="nil"/>
@@ -23843,31 +23825,12 @@
             <w:r>
               <w:rPr>
                 <w:rFonts w:ascii="Arial" w:hAnsi="Arial" w:cs="Arial"/>
-                <w:b/>
-                <w:bCs/>
+                <w:bCs/>
+                <w:sz w:val="13"/>
+                <w:szCs w:val="13"/>
               </w:rPr>
               <w:t>${Version}</w:t>
             </w:r>
-          </w:p>
-        </w:tc>
-        <w:tc>
-          <w:tcPr>
-            <w:tcW w:w="897" w:type="dxa"/>
-            <w:tcBorders>
-              <w:top w:val="nil"/>
-              <w:left w:val="nil"/>
-              <w:bottom w:val="nil"/>
-              <w:right w:val="nil"/>
-            </w:tcBorders>
-          </w:tcPr>
-          <w:p>
-            <w:pPr>
-              <w:rPr>
-                <w:rFonts w:ascii="Arial" w:hAnsi="Arial" w:cs="Arial"/>
-                <w:b/>
-                <w:bCs/>
-              </w:rPr>
-            </w:pPr>
           </w:p>
         </w:tc>
         <w:tc>
@@ -29974,7 +29937,8 @@
       <w:tr>
         <w:tc>
           <w:tcPr>
-            <w:tcW w:w="1032" w:type="dxa"/>
+            <w:tcW w:w="1934" w:type="dxa"/>
+            <w:gridSpan w:val="2"/>
             <w:tcBorders>
               <w:top w:val="nil"/>
               <w:left w:val="nil"/>
@@ -29993,31 +29957,12 @@
             <w:r>
               <w:rPr>
                 <w:rFonts w:ascii="Arial" w:hAnsi="Arial" w:cs="Arial"/>
-                <w:b/>
-                <w:bCs/>
+                <w:bCs/>
+                <w:sz w:val="13"/>
+                <w:szCs w:val="13"/>
               </w:rPr>
               <w:t>${Version}</w:t>
             </w:r>
-          </w:p>
-        </w:tc>
-        <w:tc>
-          <w:tcPr>
-            <w:tcW w:w="902" w:type="dxa"/>
-            <w:tcBorders>
-              <w:top w:val="nil"/>
-              <w:left w:val="nil"/>
-              <w:bottom w:val="nil"/>
-              <w:right w:val="nil"/>
-            </w:tcBorders>
-          </w:tcPr>
-          <w:p>
-            <w:pPr>
-              <w:rPr>
-                <w:rFonts w:ascii="Arial" w:hAnsi="Arial" w:cs="Arial"/>
-                <w:b/>
-                <w:bCs/>
-              </w:rPr>
-            </w:pPr>
           </w:p>
         </w:tc>
         <w:tc>
@@ -35759,14 +35704,28 @@
               <w:bottom w:val="single" w:sz="4" w:space="0" w:color="auto"/>
               <w:right w:val="single" w:sz="4" w:space="0" w:color="auto"/>
             </w:tcBorders>
-            <w:textDirection w:val="tbRl"/>
-            <w:vAlign w:val="center"/>
-          </w:tcPr>
-          <w:p>
-            <w:pPr>
-              <w:ind w:left="113" w:right="113"/>
-              <w:jc w:val="center"/>
-            </w:pPr>
+          </w:tcPr>
+          <w:p>
+            <w:pPr>
+              <w:rPr>
+                <w:sz w:val="13"/>
+                <w:szCs w:val="13"/>
+              </w:rPr>
+            </w:pPr>
+            <w:r>
+              <w:rPr>
+                <w:sz w:val="13"/>
+                <w:szCs w:val="13"/>
+              </w:rPr>
+              <w:t>$</w:t>
+            </w:r>
+            <w:r>
+              <w:rPr>
+                <w:sz w:val="13"/>
+                <w:szCs w:val="13"/>
+              </w:rPr>
+              <w:t>{Version}</w:t>
+            </w:r>
           </w:p>
         </w:tc>
         <w:tc>
@@ -36882,16 +36841,23 @@
           <w:tcPr>
             <w:tcW w:w="2297" w:type="dxa"/>
             <w:gridSpan w:val="2"/>
-            <w:vAlign w:val="center"/>
-          </w:tcPr>
-          <w:p>
-            <w:pPr>
-              <w:jc w:val="center"/>
-              <w:rPr>
-                <w:rFonts w:ascii="Arial" w:hAnsi="Arial" w:cs="Arial"/>
-                <w:color w:val="000000"/>
-              </w:rPr>
-            </w:pPr>
+          </w:tcPr>
+          <w:p>
+            <w:pPr>
+              <w:rPr>
+                <w:rFonts w:ascii="Arial" w:hAnsi="Arial" w:cs="Arial"/>
+                <w:color w:val="000000"/>
+                <w:sz w:val="13"/>
+                <w:szCs w:val="13"/>
+              </w:rPr>
+            </w:pPr>
+            <w:r>
+              <w:rPr>
+                <w:sz w:val="13"/>
+                <w:szCs w:val="13"/>
+              </w:rPr>
+              <w:t>${Version}</w:t>
+            </w:r>
           </w:p>
         </w:tc>
         <w:tc>
@@ -38135,11 +38101,34 @@
             </w:pPr>
             <w:r>
               <w:rPr>
-                <w:lang w:val="en-US"/>
+                <w:rFonts w:ascii="Arial" w:hAnsi="Arial" w:cs="Arial"/>
+                <w:bCs/>
+                <w:sz w:val="13"/>
+                <w:szCs w:val="13"/>
               </w:rPr>
               <w:lastRenderedPageBreak/>
-              <w:t>${VERSION}</w:t>
-            </w:r>
+              <w:t>${</w:t>
+            </w:r>
+            <w:r>
+              <w:rPr>
+                <w:rFonts w:ascii="Arial" w:hAnsi="Arial" w:cs="Arial"/>
+                <w:bCs/>
+                <w:sz w:val="13"/>
+                <w:szCs w:val="13"/>
+              </w:rPr>
+              <w:t>Version</w:t>
+            </w:r>
+            <w:r>
+              <w:rPr>
+                <w:rFonts w:ascii="Arial" w:hAnsi="Arial" w:cs="Arial"/>
+                <w:bCs/>
+                <w:sz w:val="13"/>
+                <w:szCs w:val="13"/>
+              </w:rPr>
+              <w:t>}</w:t>
+            </w:r>
+            <w:bookmarkStart w:id="49" w:name="_GoBack"/>
+            <w:bookmarkEnd w:id="49"/>
           </w:p>
         </w:tc>
         <w:tc>
@@ -39153,8 +39142,6 @@
           <w:docGrid w:linePitch="360"/>
         </w:sectPr>
       </w:pPr>
-      <w:bookmarkStart w:id="49" w:name="_GoBack"/>
-      <w:bookmarkEnd w:id="49"/>
     </w:p>
     <w:p/>
     <w:p/>
@@ -39908,14 +39895,27 @@
           <w:r>
             <w:t xml:space="preserve"> / </w:t>
           </w:r>
-          <w:fldSimple w:instr=" NUMPAGES  \* Arabic  \* MERGEFORMAT ">
-            <w:r>
-              <w:rPr>
-                <w:noProof/>
-              </w:rPr>
-              <w:t>12</w:t>
-            </w:r>
-          </w:fldSimple>
+          <w:r>
+            <w:fldChar w:fldCharType="begin"/>
+          </w:r>
+          <w:r>
+            <w:instrText xml:space="preserve"> NUMPAGES  \* Arabic  \* MERGEFORMAT </w:instrText>
+          </w:r>
+          <w:r>
+            <w:fldChar w:fldCharType="separate"/>
+          </w:r>
+          <w:r>
+            <w:rPr>
+              <w:noProof/>
+            </w:rPr>
+            <w:t>12</w:t>
+          </w:r>
+          <w:r>
+            <w:rPr>
+              <w:noProof/>
+            </w:rPr>
+            <w:fldChar w:fldCharType="end"/>
+          </w:r>
         </w:p>
       </w:tc>
     </w:tr>
@@ -48510,7 +48510,7 @@
 </file>
 
 <file path=customXml/itemProps1.xml><?xml version="1.0" encoding="utf-8"?>
-<ds:datastoreItem xmlns:ds="http://schemas.openxmlformats.org/officeDocument/2006/customXml" ds:itemID="{CBB0D4BD-C623-994B-89C8-A38AE73BAA6E}">
+<ds:datastoreItem xmlns:ds="http://schemas.openxmlformats.org/officeDocument/2006/customXml" ds:itemID="{7968F926-7A13-FD48-8D94-2F8683A45C12}">
   <ds:schemaRefs>
     <ds:schemaRef ds:uri="http://schemas.openxmlformats.org/officeDocument/2006/bibliography"/>
   </ds:schemaRefs>

</xml_diff>

<commit_message>
Correction dans report (pied de page) + Revert Ajustement Graphs
</commit_message>
<xml_diff>
--- a/src/AppBundle/Resources/templates/report-ra1999.docx
+++ b/src/AppBundle/Resources/templates/report-ra1999.docx
@@ -1776,9 +1776,12 @@
           <w:rFonts w:ascii="Arial" w:hAnsi="Arial" w:cs="Arial"/>
         </w:rPr>
         <w:sectPr>
-          <w:headerReference w:type="default" r:id="rId10"/>
-          <w:footerReference w:type="default" r:id="rId11"/>
-          <w:headerReference w:type="first" r:id="rId12"/>
+          <w:headerReference w:type="even" r:id="rId10"/>
+          <w:headerReference w:type="default" r:id="rId11"/>
+          <w:footerReference w:type="even" r:id="rId12"/>
+          <w:footerReference w:type="default" r:id="rId13"/>
+          <w:headerReference w:type="first" r:id="rId14"/>
+          <w:footerReference w:type="first" r:id="rId15"/>
           <w:type w:val="continuous"/>
           <w:pgSz w:w="11906" w:h="16838" w:code="9"/>
           <w:pgMar w:top="2495" w:right="851" w:bottom="851" w:left="851" w:header="340" w:footer="141" w:gutter="0"/>
@@ -3652,12 +3655,12 @@
         </w:rPr>
         <w:br w:type="column"/>
       </w:r>
-      <w:bookmarkStart w:id="0" w:name="_Toc508815426"/>
+      <w:bookmarkStart w:id="1" w:name="_Toc508815426"/>
       <w:r>
         <w:lastRenderedPageBreak/>
         <w:t>OBJET DES MESURES</w:t>
       </w:r>
-      <w:bookmarkEnd w:id="0"/>
+      <w:bookmarkEnd w:id="1"/>
     </w:p>
     <w:p>
       <w:pPr>
@@ -4035,11 +4038,11 @@
           <w:rFonts w:ascii="Arial" w:hAnsi="Arial" w:cs="Arial"/>
         </w:rPr>
       </w:pPr>
-      <w:bookmarkStart w:id="1" w:name="_Toc508815427"/>
+      <w:bookmarkStart w:id="2" w:name="_Toc508815427"/>
       <w:r>
         <w:t>REFERENTIELS</w:t>
       </w:r>
-      <w:bookmarkEnd w:id="1"/>
+      <w:bookmarkEnd w:id="2"/>
     </w:p>
     <w:p>
       <w:pPr>
@@ -4062,19 +4065,19 @@
           <w:rFonts w:ascii="Arial" w:hAnsi="Arial" w:cs="Arial"/>
         </w:rPr>
       </w:pPr>
-      <w:bookmarkStart w:id="2" w:name="_Toc397518780"/>
-      <w:bookmarkStart w:id="3" w:name="_Toc508815428"/>
-      <w:bookmarkStart w:id="4" w:name="_Toc369182872"/>
+      <w:bookmarkStart w:id="3" w:name="_Toc397518780"/>
+      <w:bookmarkStart w:id="4" w:name="_Toc508815428"/>
+      <w:bookmarkStart w:id="5" w:name="_Toc369182872"/>
       <w:r>
         <w:rPr>
           <w:rFonts w:ascii="Arial" w:hAnsi="Arial" w:cs="Arial"/>
         </w:rPr>
         <w:t>Réglementaire</w:t>
       </w:r>
-      <w:bookmarkEnd w:id="2"/>
       <w:bookmarkEnd w:id="3"/>
+      <w:bookmarkEnd w:id="4"/>
     </w:p>
-    <w:bookmarkEnd w:id="4"/>
+    <w:bookmarkEnd w:id="5"/>
     <w:p>
       <w:pPr>
         <w:pStyle w:val="NT2"/>
@@ -4317,16 +4320,16 @@
           <w:rFonts w:ascii="Arial" w:hAnsi="Arial" w:cs="Arial"/>
         </w:rPr>
       </w:pPr>
-      <w:bookmarkStart w:id="5" w:name="_Toc397518781"/>
-      <w:bookmarkStart w:id="6" w:name="_Toc508815429"/>
+      <w:bookmarkStart w:id="6" w:name="_Toc397518781"/>
+      <w:bookmarkStart w:id="7" w:name="_Toc508815429"/>
       <w:r>
         <w:rPr>
           <w:rFonts w:ascii="Arial" w:hAnsi="Arial" w:cs="Arial"/>
         </w:rPr>
         <w:t>Méthodologique</w:t>
       </w:r>
-      <w:bookmarkEnd w:id="5"/>
       <w:bookmarkEnd w:id="6"/>
+      <w:bookmarkEnd w:id="7"/>
     </w:p>
     <w:p>
       <w:pPr>
@@ -4394,11 +4397,11 @@
           <w:rFonts w:ascii="Arial" w:hAnsi="Arial" w:cs="Arial"/>
         </w:rPr>
       </w:pPr>
-      <w:bookmarkStart w:id="7" w:name="_Toc508815430"/>
+      <w:bookmarkStart w:id="8" w:name="_Toc508815430"/>
       <w:r>
         <w:t>MATERIEL UTILISE</w:t>
       </w:r>
-      <w:bookmarkEnd w:id="7"/>
+      <w:bookmarkEnd w:id="8"/>
     </w:p>
     <w:p>
       <w:pPr>
@@ -4455,12 +4458,12 @@
         </w:rPr>
         <w:br w:type="column"/>
       </w:r>
-      <w:bookmarkStart w:id="8" w:name="_Toc508815431"/>
+      <w:bookmarkStart w:id="9" w:name="_Toc508815431"/>
       <w:r>
         <w:lastRenderedPageBreak/>
         <w:t>CHOIX DES LOCAUX</w:t>
       </w:r>
-      <w:bookmarkEnd w:id="8"/>
+      <w:bookmarkEnd w:id="9"/>
     </w:p>
     <w:p>
       <w:pPr>
@@ -4525,8 +4528,8 @@
           <w:rFonts w:ascii="Arial" w:hAnsi="Arial" w:cs="Arial"/>
         </w:rPr>
       </w:pPr>
-      <w:bookmarkStart w:id="9" w:name="_Toc196799896"/>
-      <w:bookmarkStart w:id="10" w:name="_Toc397518784"/>
+      <w:bookmarkStart w:id="10" w:name="_Toc196799896"/>
+      <w:bookmarkStart w:id="11" w:name="_Toc397518784"/>
     </w:p>
     <w:p>
       <w:pPr>
@@ -4548,13 +4551,13 @@
           <w:rFonts w:ascii="Arial" w:hAnsi="Arial" w:cs="Arial"/>
         </w:rPr>
       </w:pPr>
-      <w:bookmarkStart w:id="11" w:name="_Toc508815432"/>
+      <w:bookmarkStart w:id="12" w:name="_Toc508815432"/>
       <w:r>
         <w:t>RÉSULTATS DES MESURES</w:t>
       </w:r>
-      <w:bookmarkEnd w:id="9"/>
       <w:bookmarkEnd w:id="10"/>
       <w:bookmarkEnd w:id="11"/>
+      <w:bookmarkEnd w:id="12"/>
     </w:p>
     <w:p>
       <w:pPr>
@@ -5335,13 +5338,13 @@
           <w:rFonts w:ascii="Arial" w:hAnsi="Arial" w:cs="Arial"/>
         </w:rPr>
       </w:pPr>
-      <w:bookmarkStart w:id="12" w:name="_Toc397518785"/>
-      <w:bookmarkStart w:id="13" w:name="_Toc508815433"/>
+      <w:bookmarkStart w:id="13" w:name="_Toc397518785"/>
+      <w:bookmarkStart w:id="14" w:name="_Toc508815433"/>
       <w:r>
         <w:t>Isolement acoustique au bruit aérien entre locaux</w:t>
       </w:r>
-      <w:bookmarkEnd w:id="12"/>
       <w:bookmarkEnd w:id="13"/>
+      <w:bookmarkEnd w:id="14"/>
     </w:p>
     <w:p>
       <w:pPr>
@@ -6466,14 +6469,14 @@
         <w:pStyle w:val="titre30"/>
         <w:ind w:left="709" w:hanging="425"/>
       </w:pPr>
-      <w:bookmarkStart w:id="14" w:name="_Toc508815434"/>
+      <w:bookmarkStart w:id="15" w:name="_Toc508815434"/>
       <w:r>
         <w:t>Isolement</w:t>
       </w:r>
       <w:r>
         <w:t xml:space="preserve"> acoustique vis-à-vis des bruits de l’espace extérieur</w:t>
       </w:r>
-      <w:bookmarkEnd w:id="14"/>
+      <w:bookmarkEnd w:id="15"/>
     </w:p>
     <w:p>
       <w:pPr>
@@ -7577,13 +7580,13 @@
         <w:pStyle w:val="titre30"/>
         <w:ind w:left="709" w:hanging="425"/>
       </w:pPr>
-      <w:bookmarkStart w:id="15" w:name="_Toc397518787"/>
-      <w:bookmarkStart w:id="16" w:name="_Toc508815435"/>
+      <w:bookmarkStart w:id="16" w:name="_Toc397518787"/>
+      <w:bookmarkStart w:id="17" w:name="_Toc508815435"/>
       <w:r>
         <w:t>Niveau du bruit de chocs</w:t>
       </w:r>
-      <w:bookmarkEnd w:id="15"/>
       <w:bookmarkEnd w:id="16"/>
+      <w:bookmarkEnd w:id="17"/>
     </w:p>
     <w:p>
       <w:pPr>
@@ -8715,13 +8718,13 @@
           <w:szCs w:val="22"/>
         </w:rPr>
       </w:pPr>
-      <w:bookmarkStart w:id="17" w:name="_Toc397518788"/>
-      <w:bookmarkStart w:id="18" w:name="_Toc508815436"/>
+      <w:bookmarkStart w:id="18" w:name="_Toc397518788"/>
+      <w:bookmarkStart w:id="19" w:name="_Toc508815436"/>
       <w:r>
         <w:t>Niveau du bruit des équipements</w:t>
       </w:r>
-      <w:bookmarkEnd w:id="17"/>
       <w:bookmarkEnd w:id="18"/>
+      <w:bookmarkEnd w:id="19"/>
     </w:p>
     <w:p>
       <w:pPr>
@@ -8739,7 +8742,7 @@
           <w:szCs w:val="22"/>
         </w:rPr>
       </w:pPr>
-      <w:bookmarkStart w:id="19" w:name="_Toc397518789"/>
+      <w:bookmarkStart w:id="20" w:name="_Toc397518789"/>
       <w:r>
         <w:rPr>
           <w:b/>
@@ -8748,7 +8751,7 @@
         </w:rPr>
         <w:t>Niveau du bruit des appareils individuels de chauffage, de climatisation ou de production d’eau chaude sanitaire intérieurs au logement contrôlé</w:t>
       </w:r>
-      <w:bookmarkEnd w:id="19"/>
+      <w:bookmarkEnd w:id="20"/>
     </w:p>
     <w:p>
       <w:pPr>
@@ -9818,7 +9821,7 @@
           <w:szCs w:val="22"/>
         </w:rPr>
       </w:pPr>
-      <w:bookmarkStart w:id="20" w:name="_Toc397518790"/>
+      <w:bookmarkStart w:id="21" w:name="_Toc397518790"/>
       <w:r>
         <w:rPr>
           <w:b/>
@@ -9827,7 +9830,7 @@
         </w:rPr>
         <w:t>Niveau du bruit de l’installation de ventilation mécanique contrôlée (VMC)</w:t>
       </w:r>
-      <w:bookmarkEnd w:id="20"/>
+      <w:bookmarkEnd w:id="21"/>
     </w:p>
     <w:p>
       <w:pPr>
@@ -10845,7 +10848,7 @@
           <w:szCs w:val="22"/>
         </w:rPr>
       </w:pPr>
-      <w:bookmarkStart w:id="21" w:name="_Toc397518791"/>
+      <w:bookmarkStart w:id="22" w:name="_Toc397518791"/>
       <w:r>
         <w:rPr>
           <w:b/>
@@ -10854,7 +10857,7 @@
         </w:rPr>
         <w:t>Niveau du bruit des équipements individuels extérieurs au logement contrôlé</w:t>
       </w:r>
-      <w:bookmarkEnd w:id="21"/>
+      <w:bookmarkEnd w:id="22"/>
     </w:p>
     <w:p>
       <w:pPr>
@@ -11884,7 +11887,7 @@
           <w:rFonts w:ascii="Arial" w:hAnsi="Arial" w:cs="Arial"/>
         </w:rPr>
       </w:pPr>
-      <w:bookmarkStart w:id="22" w:name="_Toc397518792"/>
+      <w:bookmarkStart w:id="23" w:name="_Toc397518792"/>
     </w:p>
     <w:p>
       <w:pPr>
@@ -11906,7 +11909,7 @@
         </w:rPr>
         <w:t>Niveau du bruit des équipements collectifs (hors VMC)</w:t>
       </w:r>
-      <w:bookmarkEnd w:id="22"/>
+      <w:bookmarkEnd w:id="23"/>
     </w:p>
     <w:p>
       <w:pPr>
@@ -12927,13 +12930,13 @@
           <w:szCs w:val="22"/>
         </w:rPr>
       </w:pPr>
-      <w:bookmarkStart w:id="23" w:name="_Toc397518793"/>
-      <w:bookmarkStart w:id="24" w:name="_Toc508815437"/>
+      <w:bookmarkStart w:id="24" w:name="_Toc397518793"/>
+      <w:bookmarkStart w:id="25" w:name="_Toc508815437"/>
       <w:r>
         <w:t>Aire d’absorption équivalente des parties communes</w:t>
       </w:r>
-      <w:bookmarkEnd w:id="23"/>
       <w:bookmarkEnd w:id="24"/>
+      <w:bookmarkEnd w:id="25"/>
     </w:p>
     <w:p>
       <w:pPr>
@@ -13020,8 +13023,8 @@
                 <w:color w:val="000000"/>
               </w:rPr>
             </w:pPr>
-            <w:bookmarkStart w:id="25" w:name="_Toc196799899"/>
-            <w:bookmarkStart w:id="26" w:name="_Toc397518794"/>
+            <w:bookmarkStart w:id="26" w:name="_Toc196799899"/>
+            <w:bookmarkStart w:id="27" w:name="_Toc397518794"/>
             <w:r>
               <w:rPr>
                 <w:rFonts w:ascii="Arial" w:hAnsi="Arial" w:cs="Arial"/>
@@ -13521,7 +13524,7 @@
       <w:pPr>
         <w:pStyle w:val="Titre2"/>
       </w:pPr>
-      <w:bookmarkStart w:id="27" w:name="_Toc508815438"/>
+      <w:bookmarkStart w:id="28" w:name="_Toc508815438"/>
       <w:r>
         <w:t>APPR</w:t>
       </w:r>
@@ -13531,9 +13534,9 @@
       <w:r>
         <w:t>CIATION des RÉSULTATS</w:t>
       </w:r>
-      <w:bookmarkEnd w:id="25"/>
       <w:bookmarkEnd w:id="26"/>
       <w:bookmarkEnd w:id="27"/>
+      <w:bookmarkEnd w:id="28"/>
     </w:p>
     <w:p>
       <w:pPr>
@@ -13658,13 +13661,13 @@
           <w:szCs w:val="22"/>
         </w:rPr>
       </w:pPr>
-      <w:bookmarkStart w:id="28" w:name="_Toc397518795"/>
-      <w:bookmarkStart w:id="29" w:name="_Toc508815439"/>
+      <w:bookmarkStart w:id="29" w:name="_Toc397518795"/>
+      <w:bookmarkStart w:id="30" w:name="_Toc508815439"/>
       <w:r>
         <w:t>Isolement acoustique au bruit aérien entre locaux</w:t>
       </w:r>
-      <w:bookmarkEnd w:id="28"/>
       <w:bookmarkEnd w:id="29"/>
+      <w:bookmarkEnd w:id="30"/>
     </w:p>
     <w:p>
       <w:pPr>
@@ -13704,13 +13707,13 @@
           <w:szCs w:val="22"/>
         </w:rPr>
       </w:pPr>
-      <w:bookmarkStart w:id="30" w:name="_Toc397518796"/>
-      <w:bookmarkStart w:id="31" w:name="_Toc508815440"/>
+      <w:bookmarkStart w:id="31" w:name="_Toc397518796"/>
+      <w:bookmarkStart w:id="32" w:name="_Toc508815440"/>
       <w:r>
         <w:t>Isolement acoustique vis-à-vis des bruits de l’espace extérieur</w:t>
       </w:r>
-      <w:bookmarkEnd w:id="30"/>
       <w:bookmarkEnd w:id="31"/>
+      <w:bookmarkEnd w:id="32"/>
     </w:p>
     <w:p>
       <w:pPr>
@@ -13752,13 +13755,13 @@
           <w:szCs w:val="22"/>
         </w:rPr>
       </w:pPr>
-      <w:bookmarkStart w:id="32" w:name="_Toc397518797"/>
-      <w:bookmarkStart w:id="33" w:name="_Toc508815441"/>
+      <w:bookmarkStart w:id="33" w:name="_Toc397518797"/>
+      <w:bookmarkStart w:id="34" w:name="_Toc508815441"/>
       <w:r>
         <w:t>Niveau du bruit de chocs</w:t>
       </w:r>
-      <w:bookmarkEnd w:id="32"/>
       <w:bookmarkEnd w:id="33"/>
+      <w:bookmarkEnd w:id="34"/>
     </w:p>
     <w:p>
       <w:pPr>
@@ -13794,13 +13797,13 @@
         <w:pStyle w:val="titre30"/>
         <w:ind w:left="709" w:hanging="425"/>
       </w:pPr>
-      <w:bookmarkStart w:id="34" w:name="_Toc397518798"/>
-      <w:bookmarkStart w:id="35" w:name="_Toc508815442"/>
+      <w:bookmarkStart w:id="35" w:name="_Toc397518798"/>
+      <w:bookmarkStart w:id="36" w:name="_Toc508815442"/>
       <w:r>
         <w:t>Niveau du bruit des équipements</w:t>
       </w:r>
-      <w:bookmarkEnd w:id="34"/>
       <w:bookmarkEnd w:id="35"/>
+      <w:bookmarkEnd w:id="36"/>
     </w:p>
     <w:p>
       <w:pPr>
@@ -13818,7 +13821,7 @@
           <w:szCs w:val="22"/>
         </w:rPr>
       </w:pPr>
-      <w:bookmarkStart w:id="36" w:name="_Toc397518799"/>
+      <w:bookmarkStart w:id="37" w:name="_Toc397518799"/>
       <w:r>
         <w:rPr>
           <w:b/>
@@ -13827,7 +13830,7 @@
         </w:rPr>
         <w:t>Niveau du bruit des appareils individuels de chauffage, de climatisation et de production d’eau chaude sanitaire intérieurs au logement contrôlé</w:t>
       </w:r>
-      <w:bookmarkEnd w:id="36"/>
+      <w:bookmarkEnd w:id="37"/>
     </w:p>
     <w:p>
       <w:pPr>
@@ -13869,7 +13872,7 @@
           <w:szCs w:val="22"/>
         </w:rPr>
       </w:pPr>
-      <w:bookmarkStart w:id="37" w:name="_Toc397518800"/>
+      <w:bookmarkStart w:id="38" w:name="_Toc397518800"/>
       <w:r>
         <w:rPr>
           <w:b/>
@@ -13878,7 +13881,7 @@
         </w:rPr>
         <w:t>Niveau du bruit de l’installation de ventilation mécanique contrôlée (VMC)</w:t>
       </w:r>
-      <w:bookmarkEnd w:id="37"/>
+      <w:bookmarkEnd w:id="38"/>
     </w:p>
     <w:p>
       <w:pPr>
@@ -13928,7 +13931,7 @@
           <w:szCs w:val="22"/>
         </w:rPr>
       </w:pPr>
-      <w:bookmarkStart w:id="38" w:name="_Toc397518802"/>
+      <w:bookmarkStart w:id="39" w:name="_Toc397518802"/>
       <w:r>
         <w:rPr>
           <w:b/>
@@ -13937,7 +13940,7 @@
         </w:rPr>
         <w:t>Niveau du bruit des équipements collectifs (hors VMC)</w:t>
       </w:r>
-      <w:bookmarkEnd w:id="38"/>
+      <w:bookmarkEnd w:id="39"/>
     </w:p>
     <w:p>
       <w:pPr>
@@ -13979,13 +13982,13 @@
           <w:szCs w:val="22"/>
         </w:rPr>
       </w:pPr>
-      <w:bookmarkStart w:id="39" w:name="_Toc397518803"/>
-      <w:bookmarkStart w:id="40" w:name="_Toc508815443"/>
+      <w:bookmarkStart w:id="40" w:name="_Toc397518803"/>
+      <w:bookmarkStart w:id="41" w:name="_Toc508815443"/>
       <w:r>
         <w:t>Aire d’absorption équivalente des parties communes</w:t>
       </w:r>
-      <w:bookmarkEnd w:id="39"/>
       <w:bookmarkEnd w:id="40"/>
+      <w:bookmarkEnd w:id="41"/>
     </w:p>
     <w:p>
       <w:pPr>
@@ -14439,8 +14442,8 @@
         <w:jc w:val="center"/>
         <w:textAlignment w:val="baseline"/>
       </w:pPr>
-      <w:bookmarkStart w:id="41" w:name="_Toc508815444"/>
-      <w:bookmarkStart w:id="42" w:name="_Toc397518804"/>
+      <w:bookmarkStart w:id="42" w:name="_Toc508815444"/>
+      <w:bookmarkStart w:id="43" w:name="_Toc397518804"/>
       <w:r>
         <w:rPr>
           <w:color w:val="00ACE8" w:themeColor="accent1"/>
@@ -14449,7 +14452,7 @@
         </w:rPr>
         <w:t>ANNEXE 1 :</w:t>
       </w:r>
-      <w:bookmarkEnd w:id="41"/>
+      <w:bookmarkEnd w:id="42"/>
     </w:p>
     <w:p>
       <w:pPr>
@@ -14475,7 +14478,7 @@
         </w:rPr>
         <w:t>DÉTAIL DU MATÉRIEL UTILISÉ</w:t>
       </w:r>
-      <w:bookmarkEnd w:id="42"/>
+      <w:bookmarkEnd w:id="43"/>
     </w:p>
     <w:p>
       <w:pPr>
@@ -15673,7 +15676,7 @@
                 </w:ffData>
               </w:fldChar>
             </w:r>
-            <w:bookmarkStart w:id="43" w:name="CaseACocher1"/>
+            <w:bookmarkStart w:id="44" w:name="CaseACocher1"/>
             <w:r>
               <w:rPr>
                 <w:rFonts w:cstheme="minorHAnsi"/>
@@ -15701,7 +15704,7 @@
               </w:rPr>
               <w:fldChar w:fldCharType="end"/>
             </w:r>
-            <w:bookmarkEnd w:id="43"/>
+            <w:bookmarkEnd w:id="44"/>
           </w:p>
         </w:tc>
         <w:tc>
@@ -16655,7 +16658,7 @@
           </w:ffData>
         </w:fldChar>
       </w:r>
-      <w:bookmarkStart w:id="44" w:name="CaseACocher2"/>
+      <w:bookmarkStart w:id="45" w:name="CaseACocher2"/>
       <w:r>
         <w:rPr>
           <w:b/>
@@ -16679,7 +16682,7 @@
         </w:rPr>
         <w:fldChar w:fldCharType="end"/>
       </w:r>
-      <w:bookmarkEnd w:id="44"/>
+      <w:bookmarkEnd w:id="45"/>
       <w:r>
         <w:rPr>
           <w:b/>
@@ -16730,7 +16733,7 @@
         </w:rPr>
       </w:pPr>
     </w:p>
-    <w:bookmarkStart w:id="45" w:name="CaseACocher3"/>
+    <w:bookmarkStart w:id="46" w:name="CaseACocher3"/>
     <w:p>
       <w:pPr>
         <w:tabs>
@@ -16845,7 +16848,7 @@
         </w:rPr>
       </w:pPr>
     </w:p>
-    <w:bookmarkEnd w:id="45"/>
+    <w:bookmarkEnd w:id="46"/>
     <w:p>
       <w:pPr>
         <w:ind w:left="511" w:hanging="454"/>
@@ -18137,13 +18140,13 @@
         </w:numPr>
         <w:jc w:val="center"/>
       </w:pPr>
-      <w:bookmarkStart w:id="46" w:name="_Toc508815445"/>
-      <w:bookmarkStart w:id="47" w:name="_Toc397518805"/>
+      <w:bookmarkStart w:id="47" w:name="_Toc508815445"/>
+      <w:bookmarkStart w:id="48" w:name="_Toc397518805"/>
       <w:r>
         <w:t>ANNEXE 2 :</w:t>
       </w:r>
-      <w:bookmarkStart w:id="48" w:name="_Toc168739034"/>
-      <w:bookmarkEnd w:id="46"/>
+      <w:bookmarkStart w:id="49" w:name="_Toc168739034"/>
+      <w:bookmarkEnd w:id="47"/>
     </w:p>
     <w:p>
       <w:pPr>
@@ -18184,8 +18187,8 @@
         </w:rPr>
         <w:t>fiches de TRAITEMENT DE mesure</w:t>
       </w:r>
-      <w:bookmarkEnd w:id="47"/>
       <w:bookmarkEnd w:id="48"/>
+      <w:bookmarkEnd w:id="49"/>
     </w:p>
     <w:p/>
     <w:p>
@@ -35649,9 +35652,9 @@
           <w:b w:val="0"/>
         </w:rPr>
         <w:sectPr>
-          <w:headerReference w:type="default" r:id="rId13"/>
-          <w:headerReference w:type="first" r:id="rId14"/>
-          <w:footerReference w:type="first" r:id="rId15"/>
+          <w:headerReference w:type="default" r:id="rId16"/>
+          <w:headerReference w:type="first" r:id="rId17"/>
+          <w:footerReference w:type="first" r:id="rId18"/>
           <w:pgSz w:w="11906" w:h="16838" w:code="9"/>
           <w:pgMar w:top="539" w:right="851" w:bottom="851" w:left="1106" w:header="340" w:footer="340" w:gutter="0"/>
           <w:cols w:space="708"/>
@@ -36738,9 +36741,6 @@
         <w:gridCol w:w="15025"/>
       </w:tblGrid>
       <w:tr>
-        <w:trPr>
-          <w:trHeight w:val="858"/>
-        </w:trPr>
         <w:tc>
           <w:tcPr>
             <w:tcW w:w="534" w:type="dxa"/>
@@ -38127,8 +38127,6 @@
               </w:rPr>
               <w:t>}</w:t>
             </w:r>
-            <w:bookmarkStart w:id="49" w:name="_GoBack"/>
-            <w:bookmarkEnd w:id="49"/>
           </w:p>
         </w:tc>
         <w:tc>
@@ -39353,12 +39351,19 @@
       <w:pStyle w:val="Pieddepage"/>
     </w:pPr>
   </w:p>
+</w:ftr>
+</file>
+
+<file path=word/footer2.xml><?xml version="1.0" encoding="utf-8"?>
+<w:ftr xmlns:wpc="http://schemas.microsoft.com/office/word/2010/wordprocessingCanvas" xmlns:cx="http://schemas.microsoft.com/office/drawing/2014/chartex" xmlns:cx1="http://schemas.microsoft.com/office/drawing/2015/9/8/chartex" xmlns:cx2="http://schemas.microsoft.com/office/drawing/2015/10/21/chartex" xmlns:cx3="http://schemas.microsoft.com/office/drawing/2016/5/9/chartex" xmlns:cx4="http://schemas.microsoft.com/office/drawing/2016/5/10/chartex" xmlns:cx5="http://schemas.microsoft.com/office/drawing/2016/5/11/chartex" xmlns:cx6="http://schemas.microsoft.com/office/drawing/2016/5/12/chartex" xmlns:cx7="http://schemas.microsoft.com/office/drawing/2016/5/13/chartex" xmlns:cx8="http://schemas.microsoft.com/office/drawing/2016/5/14/chartex" xmlns:mc="http://schemas.openxmlformats.org/markup-compatibility/2006" xmlns:aink="http://schemas.microsoft.com/office/drawing/2016/ink" xmlns:am3d="http://schemas.microsoft.com/office/drawing/2017/model3d" xmlns:o="urn:schemas-microsoft-com:office:office" xmlns:r="http://schemas.openxmlformats.org/officeDocument/2006/relationships" xmlns:m="http://schemas.openxmlformats.org/officeDocument/2006/math" xmlns:v="urn:schemas-microsoft-com:vml" xmlns:wp14="http://schemas.microsoft.com/office/word/2010/wordprocessingDrawing" xmlns:wp="http://schemas.openxmlformats.org/drawingml/2006/wordprocessingDrawing" xmlns:w10="urn:schemas-microsoft-com:office:word" xmlns:w="http://schemas.openxmlformats.org/wordprocessingml/2006/main" xmlns:w14="http://schemas.microsoft.com/office/word/2010/wordml" xmlns:w15="http://schemas.microsoft.com/office/word/2012/wordml" xmlns:w16cid="http://schemas.microsoft.com/office/word/2016/wordml/cid" xmlns:w16se="http://schemas.microsoft.com/office/word/2015/wordml/symex" xmlns:wpg="http://schemas.microsoft.com/office/word/2010/wordprocessingGroup" xmlns:wpi="http://schemas.microsoft.com/office/word/2010/wordprocessingInk" xmlns:wne="http://schemas.microsoft.com/office/word/2006/wordml" xmlns:wps="http://schemas.microsoft.com/office/word/2010/wordprocessingShape" mc:Ignorable="w14 w15 w16se w16cid wp14">
+  <w:p>
+    <w:pPr>
+      <w:pStyle w:val="Pieddepage"/>
+    </w:pPr>
+  </w:p>
   <w:tbl>
     <w:tblPr>
       <w:tblW w:w="15309" w:type="dxa"/>
-      <w:tblBorders>
-        <w:top w:val="single" w:sz="6" w:space="0" w:color="auto"/>
-      </w:tblBorders>
       <w:tblLayout w:type="fixed"/>
       <w:tblCellMar>
         <w:left w:w="70" w:type="dxa"/>
@@ -39386,6 +39391,7 @@
             <w:spacing w:before="80" w:after="40"/>
             <w:ind w:right="357"/>
           </w:pPr>
+          <w:bookmarkStart w:id="0" w:name="_GoBack"/>
           <w:r>
             <w:t>N° de dossier : ${CASEREF}</w:t>
           </w:r>
@@ -39427,8 +39433,11 @@
         <w:p>
           <w:pPr>
             <w:pStyle w:val="Pieddepage"/>
+            <w:tabs>
+              <w:tab w:val="left" w:pos="267"/>
+              <w:tab w:val="right" w:pos="6310"/>
+            </w:tabs>
             <w:spacing w:before="80"/>
-            <w:jc w:val="right"/>
             <w:rPr>
               <w:rStyle w:val="Numrodepage"/>
             </w:rPr>
@@ -39454,9 +39463,8 @@
           <w:r>
             <w:rPr>
               <w:rStyle w:val="Numrodepage"/>
-              <w:noProof/>
             </w:rPr>
-            <w:t>13</w:t>
+            <w:t>16</w:t>
           </w:r>
           <w:r>
             <w:rPr>
@@ -39491,9 +39499,8 @@
           <w:r>
             <w:rPr>
               <w:rStyle w:val="Numrodepage"/>
-              <w:noProof/>
             </w:rPr>
-            <w:t>13</w:t>
+            <w:t>19</w:t>
           </w:r>
           <w:r>
             <w:rPr>
@@ -39504,6 +39511,7 @@
         </w:p>
       </w:tc>
     </w:tr>
+    <w:bookmarkEnd w:id="0"/>
   </w:tbl>
   <w:p>
     <w:pPr>
@@ -39513,7 +39521,17 @@
 </w:ftr>
 </file>
 
-<file path=word/footer2.xml><?xml version="1.0" encoding="utf-8"?>
+<file path=word/footer3.xml><?xml version="1.0" encoding="utf-8"?>
+<w:ftr xmlns:wpc="http://schemas.microsoft.com/office/word/2010/wordprocessingCanvas" xmlns:cx="http://schemas.microsoft.com/office/drawing/2014/chartex" xmlns:cx1="http://schemas.microsoft.com/office/drawing/2015/9/8/chartex" xmlns:cx2="http://schemas.microsoft.com/office/drawing/2015/10/21/chartex" xmlns:cx3="http://schemas.microsoft.com/office/drawing/2016/5/9/chartex" xmlns:cx4="http://schemas.microsoft.com/office/drawing/2016/5/10/chartex" xmlns:cx5="http://schemas.microsoft.com/office/drawing/2016/5/11/chartex" xmlns:cx6="http://schemas.microsoft.com/office/drawing/2016/5/12/chartex" xmlns:cx7="http://schemas.microsoft.com/office/drawing/2016/5/13/chartex" xmlns:cx8="http://schemas.microsoft.com/office/drawing/2016/5/14/chartex" xmlns:mc="http://schemas.openxmlformats.org/markup-compatibility/2006" xmlns:aink="http://schemas.microsoft.com/office/drawing/2016/ink" xmlns:am3d="http://schemas.microsoft.com/office/drawing/2017/model3d" xmlns:o="urn:schemas-microsoft-com:office:office" xmlns:r="http://schemas.openxmlformats.org/officeDocument/2006/relationships" xmlns:m="http://schemas.openxmlformats.org/officeDocument/2006/math" xmlns:v="urn:schemas-microsoft-com:vml" xmlns:wp14="http://schemas.microsoft.com/office/word/2010/wordprocessingDrawing" xmlns:wp="http://schemas.openxmlformats.org/drawingml/2006/wordprocessingDrawing" xmlns:w10="urn:schemas-microsoft-com:office:word" xmlns:w="http://schemas.openxmlformats.org/wordprocessingml/2006/main" xmlns:w14="http://schemas.microsoft.com/office/word/2010/wordml" xmlns:w15="http://schemas.microsoft.com/office/word/2012/wordml" xmlns:w16cid="http://schemas.microsoft.com/office/word/2016/wordml/cid" xmlns:w16se="http://schemas.microsoft.com/office/word/2015/wordml/symex" xmlns:wpg="http://schemas.microsoft.com/office/word/2010/wordprocessingGroup" xmlns:wpi="http://schemas.microsoft.com/office/word/2010/wordprocessingInk" xmlns:wne="http://schemas.microsoft.com/office/word/2006/wordml" xmlns:wps="http://schemas.microsoft.com/office/word/2010/wordprocessingShape" mc:Ignorable="w14 w15 w16se w16cid wp14">
+  <w:p>
+    <w:pPr>
+      <w:pStyle w:val="Pieddepage"/>
+    </w:pPr>
+  </w:p>
+</w:ftr>
+</file>
+
+<file path=word/footer4.xml><?xml version="1.0" encoding="utf-8"?>
 <w:ftr xmlns:wpc="http://schemas.microsoft.com/office/word/2010/wordprocessingCanvas" xmlns:cx="http://schemas.microsoft.com/office/drawing/2014/chartex" xmlns:cx1="http://schemas.microsoft.com/office/drawing/2015/9/8/chartex" xmlns:cx2="http://schemas.microsoft.com/office/drawing/2015/10/21/chartex" xmlns:cx3="http://schemas.microsoft.com/office/drawing/2016/5/9/chartex" xmlns:cx4="http://schemas.microsoft.com/office/drawing/2016/5/10/chartex" xmlns:cx5="http://schemas.microsoft.com/office/drawing/2016/5/11/chartex" xmlns:cx6="http://schemas.microsoft.com/office/drawing/2016/5/12/chartex" xmlns:cx7="http://schemas.microsoft.com/office/drawing/2016/5/13/chartex" xmlns:cx8="http://schemas.microsoft.com/office/drawing/2016/5/14/chartex" xmlns:mc="http://schemas.openxmlformats.org/markup-compatibility/2006" xmlns:aink="http://schemas.microsoft.com/office/drawing/2016/ink" xmlns:am3d="http://schemas.microsoft.com/office/drawing/2017/model3d" xmlns:o="urn:schemas-microsoft-com:office:office" xmlns:r="http://schemas.openxmlformats.org/officeDocument/2006/relationships" xmlns:m="http://schemas.openxmlformats.org/officeDocument/2006/math" xmlns:v="urn:schemas-microsoft-com:vml" xmlns:wp14="http://schemas.microsoft.com/office/word/2010/wordprocessingDrawing" xmlns:wp="http://schemas.openxmlformats.org/drawingml/2006/wordprocessingDrawing" xmlns:w10="urn:schemas-microsoft-com:office:word" xmlns:w="http://schemas.openxmlformats.org/wordprocessingml/2006/main" xmlns:w14="http://schemas.microsoft.com/office/word/2010/wordml" xmlns:w15="http://schemas.microsoft.com/office/word/2012/wordml" xmlns:w16cid="http://schemas.microsoft.com/office/word/2016/wordml/cid" xmlns:w16se="http://schemas.microsoft.com/office/word/2015/wordml/symex" xmlns:wpg="http://schemas.microsoft.com/office/word/2010/wordprocessingGroup" xmlns:wpi="http://schemas.microsoft.com/office/word/2010/wordprocessingInk" xmlns:wne="http://schemas.microsoft.com/office/word/2006/wordml" xmlns:wps="http://schemas.microsoft.com/office/word/2010/wordprocessingShape" mc:Ignorable="w14 w15 w16se w16cid wp14">
   <w:tbl>
     <w:tblPr>
@@ -39695,6 +39713,16 @@
 </file>
 
 <file path=word/header1.xml><?xml version="1.0" encoding="utf-8"?>
+<w:hdr xmlns:wpc="http://schemas.microsoft.com/office/word/2010/wordprocessingCanvas" xmlns:cx="http://schemas.microsoft.com/office/drawing/2014/chartex" xmlns:cx1="http://schemas.microsoft.com/office/drawing/2015/9/8/chartex" xmlns:cx2="http://schemas.microsoft.com/office/drawing/2015/10/21/chartex" xmlns:cx3="http://schemas.microsoft.com/office/drawing/2016/5/9/chartex" xmlns:cx4="http://schemas.microsoft.com/office/drawing/2016/5/10/chartex" xmlns:cx5="http://schemas.microsoft.com/office/drawing/2016/5/11/chartex" xmlns:cx6="http://schemas.microsoft.com/office/drawing/2016/5/12/chartex" xmlns:cx7="http://schemas.microsoft.com/office/drawing/2016/5/13/chartex" xmlns:cx8="http://schemas.microsoft.com/office/drawing/2016/5/14/chartex" xmlns:mc="http://schemas.openxmlformats.org/markup-compatibility/2006" xmlns:aink="http://schemas.microsoft.com/office/drawing/2016/ink" xmlns:am3d="http://schemas.microsoft.com/office/drawing/2017/model3d" xmlns:o="urn:schemas-microsoft-com:office:office" xmlns:r="http://schemas.openxmlformats.org/officeDocument/2006/relationships" xmlns:m="http://schemas.openxmlformats.org/officeDocument/2006/math" xmlns:v="urn:schemas-microsoft-com:vml" xmlns:wp14="http://schemas.microsoft.com/office/word/2010/wordprocessingDrawing" xmlns:wp="http://schemas.openxmlformats.org/drawingml/2006/wordprocessingDrawing" xmlns:w10="urn:schemas-microsoft-com:office:word" xmlns:w="http://schemas.openxmlformats.org/wordprocessingml/2006/main" xmlns:w14="http://schemas.microsoft.com/office/word/2010/wordml" xmlns:w15="http://schemas.microsoft.com/office/word/2012/wordml" xmlns:w16cid="http://schemas.microsoft.com/office/word/2016/wordml/cid" xmlns:w16se="http://schemas.microsoft.com/office/word/2015/wordml/symex" xmlns:wpg="http://schemas.microsoft.com/office/word/2010/wordprocessingGroup" xmlns:wpi="http://schemas.microsoft.com/office/word/2010/wordprocessingInk" xmlns:wne="http://schemas.microsoft.com/office/word/2006/wordml" xmlns:wps="http://schemas.microsoft.com/office/word/2010/wordprocessingShape" mc:Ignorable="w14 w15 w16se w16cid wp14">
+  <w:p>
+    <w:pPr>
+      <w:pStyle w:val="En-tte"/>
+    </w:pPr>
+  </w:p>
+</w:hdr>
+</file>
+
+<file path=word/header2.xml><?xml version="1.0" encoding="utf-8"?>
 <w:hdr xmlns:wpc="http://schemas.microsoft.com/office/word/2010/wordprocessingCanvas" xmlns:cx="http://schemas.microsoft.com/office/drawing/2014/chartex" xmlns:cx1="http://schemas.microsoft.com/office/drawing/2015/9/8/chartex" xmlns:cx2="http://schemas.microsoft.com/office/drawing/2015/10/21/chartex" xmlns:cx3="http://schemas.microsoft.com/office/drawing/2016/5/9/chartex" xmlns:cx4="http://schemas.microsoft.com/office/drawing/2016/5/10/chartex" xmlns:cx5="http://schemas.microsoft.com/office/drawing/2016/5/11/chartex" xmlns:cx6="http://schemas.microsoft.com/office/drawing/2016/5/12/chartex" xmlns:cx7="http://schemas.microsoft.com/office/drawing/2016/5/13/chartex" xmlns:cx8="http://schemas.microsoft.com/office/drawing/2016/5/14/chartex" xmlns:mc="http://schemas.openxmlformats.org/markup-compatibility/2006" xmlns:aink="http://schemas.microsoft.com/office/drawing/2016/ink" xmlns:am3d="http://schemas.microsoft.com/office/drawing/2017/model3d" xmlns:o="urn:schemas-microsoft-com:office:office" xmlns:r="http://schemas.openxmlformats.org/officeDocument/2006/relationships" xmlns:m="http://schemas.openxmlformats.org/officeDocument/2006/math" xmlns:v="urn:schemas-microsoft-com:vml" xmlns:wp14="http://schemas.microsoft.com/office/word/2010/wordprocessingDrawing" xmlns:wp="http://schemas.openxmlformats.org/drawingml/2006/wordprocessingDrawing" xmlns:w10="urn:schemas-microsoft-com:office:word" xmlns:w="http://schemas.openxmlformats.org/wordprocessingml/2006/main" xmlns:w14="http://schemas.microsoft.com/office/word/2010/wordml" xmlns:w15="http://schemas.microsoft.com/office/word/2012/wordml" xmlns:w16cid="http://schemas.microsoft.com/office/word/2016/wordml/cid" xmlns:w16se="http://schemas.microsoft.com/office/word/2015/wordml/symex" xmlns:wpg="http://schemas.microsoft.com/office/word/2010/wordprocessingGroup" xmlns:wpi="http://schemas.microsoft.com/office/word/2010/wordprocessingInk" xmlns:wne="http://schemas.microsoft.com/office/word/2006/wordml" xmlns:wps="http://schemas.microsoft.com/office/word/2010/wordprocessingShape" mc:Ignorable="w14 w15 w16se w16cid wp14">
   <w:tbl>
     <w:tblPr>
@@ -39895,27 +39923,14 @@
           <w:r>
             <w:t xml:space="preserve"> / </w:t>
           </w:r>
-          <w:r>
-            <w:fldChar w:fldCharType="begin"/>
-          </w:r>
-          <w:r>
-            <w:instrText xml:space="preserve"> NUMPAGES  \* Arabic  \* MERGEFORMAT </w:instrText>
-          </w:r>
-          <w:r>
-            <w:fldChar w:fldCharType="separate"/>
-          </w:r>
-          <w:r>
-            <w:rPr>
-              <w:noProof/>
-            </w:rPr>
-            <w:t>12</w:t>
-          </w:r>
-          <w:r>
-            <w:rPr>
-              <w:noProof/>
-            </w:rPr>
-            <w:fldChar w:fldCharType="end"/>
-          </w:r>
+          <w:fldSimple w:instr=" NUMPAGES  \* Arabic  \* MERGEFORMAT ">
+            <w:r>
+              <w:rPr>
+                <w:noProof/>
+              </w:rPr>
+              <w:t>12</w:t>
+            </w:r>
+          </w:fldSimple>
         </w:p>
       </w:tc>
     </w:tr>
@@ -40143,7 +40158,7 @@
 </w:hdr>
 </file>
 
-<file path=word/header2.xml><?xml version="1.0" encoding="utf-8"?>
+<file path=word/header3.xml><?xml version="1.0" encoding="utf-8"?>
 <w:hdr xmlns:wpc="http://schemas.microsoft.com/office/word/2010/wordprocessingCanvas" xmlns:cx="http://schemas.microsoft.com/office/drawing/2014/chartex" xmlns:cx1="http://schemas.microsoft.com/office/drawing/2015/9/8/chartex" xmlns:cx2="http://schemas.microsoft.com/office/drawing/2015/10/21/chartex" xmlns:cx3="http://schemas.microsoft.com/office/drawing/2016/5/9/chartex" xmlns:cx4="http://schemas.microsoft.com/office/drawing/2016/5/10/chartex" xmlns:cx5="http://schemas.microsoft.com/office/drawing/2016/5/11/chartex" xmlns:cx6="http://schemas.microsoft.com/office/drawing/2016/5/12/chartex" xmlns:cx7="http://schemas.microsoft.com/office/drawing/2016/5/13/chartex" xmlns:cx8="http://schemas.microsoft.com/office/drawing/2016/5/14/chartex" xmlns:mc="http://schemas.openxmlformats.org/markup-compatibility/2006" xmlns:aink="http://schemas.microsoft.com/office/drawing/2016/ink" xmlns:am3d="http://schemas.microsoft.com/office/drawing/2017/model3d" xmlns:o="urn:schemas-microsoft-com:office:office" xmlns:r="http://schemas.openxmlformats.org/officeDocument/2006/relationships" xmlns:m="http://schemas.openxmlformats.org/officeDocument/2006/math" xmlns:v="urn:schemas-microsoft-com:vml" xmlns:wp14="http://schemas.microsoft.com/office/word/2010/wordprocessingDrawing" xmlns:wp="http://schemas.openxmlformats.org/drawingml/2006/wordprocessingDrawing" xmlns:w10="urn:schemas-microsoft-com:office:word" xmlns:w="http://schemas.openxmlformats.org/wordprocessingml/2006/main" xmlns:w14="http://schemas.microsoft.com/office/word/2010/wordml" xmlns:w15="http://schemas.microsoft.com/office/word/2012/wordml" xmlns:w16cid="http://schemas.microsoft.com/office/word/2016/wordml/cid" xmlns:w16se="http://schemas.microsoft.com/office/word/2015/wordml/symex" xmlns:wpg="http://schemas.microsoft.com/office/word/2010/wordprocessingGroup" xmlns:wpi="http://schemas.microsoft.com/office/word/2010/wordprocessingInk" xmlns:wne="http://schemas.microsoft.com/office/word/2006/wordml" xmlns:wps="http://schemas.microsoft.com/office/word/2010/wordprocessingShape" mc:Ignorable="w14 w15 w16se w16cid wp14">
   <w:p>
     <w:pPr>
@@ -40405,7 +40420,7 @@
 </w:hdr>
 </file>
 
-<file path=word/header3.xml><?xml version="1.0" encoding="utf-8"?>
+<file path=word/header4.xml><?xml version="1.0" encoding="utf-8"?>
 <w:hdr xmlns:wpc="http://schemas.microsoft.com/office/word/2010/wordprocessingCanvas" xmlns:cx="http://schemas.microsoft.com/office/drawing/2014/chartex" xmlns:cx1="http://schemas.microsoft.com/office/drawing/2015/9/8/chartex" xmlns:cx2="http://schemas.microsoft.com/office/drawing/2015/10/21/chartex" xmlns:cx3="http://schemas.microsoft.com/office/drawing/2016/5/9/chartex" xmlns:cx4="http://schemas.microsoft.com/office/drawing/2016/5/10/chartex" xmlns:cx5="http://schemas.microsoft.com/office/drawing/2016/5/11/chartex" xmlns:cx6="http://schemas.microsoft.com/office/drawing/2016/5/12/chartex" xmlns:cx7="http://schemas.microsoft.com/office/drawing/2016/5/13/chartex" xmlns:cx8="http://schemas.microsoft.com/office/drawing/2016/5/14/chartex" xmlns:mc="http://schemas.openxmlformats.org/markup-compatibility/2006" xmlns:aink="http://schemas.microsoft.com/office/drawing/2016/ink" xmlns:am3d="http://schemas.microsoft.com/office/drawing/2017/model3d" xmlns:o="urn:schemas-microsoft-com:office:office" xmlns:r="http://schemas.openxmlformats.org/officeDocument/2006/relationships" xmlns:m="http://schemas.openxmlformats.org/officeDocument/2006/math" xmlns:v="urn:schemas-microsoft-com:vml" xmlns:wp14="http://schemas.microsoft.com/office/word/2010/wordprocessingDrawing" xmlns:wp="http://schemas.openxmlformats.org/drawingml/2006/wordprocessingDrawing" xmlns:w10="urn:schemas-microsoft-com:office:word" xmlns:w="http://schemas.openxmlformats.org/wordprocessingml/2006/main" xmlns:w14="http://schemas.microsoft.com/office/word/2010/wordml" xmlns:w15="http://schemas.microsoft.com/office/word/2012/wordml" xmlns:w16cid="http://schemas.microsoft.com/office/word/2016/wordml/cid" xmlns:w16se="http://schemas.microsoft.com/office/word/2015/wordml/symex" xmlns:wpg="http://schemas.microsoft.com/office/word/2010/wordprocessingGroup" xmlns:wpi="http://schemas.microsoft.com/office/word/2010/wordprocessingInk" xmlns:wne="http://schemas.microsoft.com/office/word/2006/wordml" xmlns:wps="http://schemas.microsoft.com/office/word/2010/wordprocessingShape" mc:Ignorable="w14 w15 w16se w16cid wp14">
   <w:p>
     <w:pPr>
@@ -40567,7 +40582,7 @@
 </w:hdr>
 </file>
 
-<file path=word/header4.xml><?xml version="1.0" encoding="utf-8"?>
+<file path=word/header5.xml><?xml version="1.0" encoding="utf-8"?>
 <w:hdr xmlns:wpc="http://schemas.microsoft.com/office/word/2010/wordprocessingCanvas" xmlns:cx="http://schemas.microsoft.com/office/drawing/2014/chartex" xmlns:cx1="http://schemas.microsoft.com/office/drawing/2015/9/8/chartex" xmlns:cx2="http://schemas.microsoft.com/office/drawing/2015/10/21/chartex" xmlns:cx3="http://schemas.microsoft.com/office/drawing/2016/5/9/chartex" xmlns:cx4="http://schemas.microsoft.com/office/drawing/2016/5/10/chartex" xmlns:cx5="http://schemas.microsoft.com/office/drawing/2016/5/11/chartex" xmlns:cx6="http://schemas.microsoft.com/office/drawing/2016/5/12/chartex" xmlns:cx7="http://schemas.microsoft.com/office/drawing/2016/5/13/chartex" xmlns:cx8="http://schemas.microsoft.com/office/drawing/2016/5/14/chartex" xmlns:mc="http://schemas.openxmlformats.org/markup-compatibility/2006" xmlns:aink="http://schemas.microsoft.com/office/drawing/2016/ink" xmlns:am3d="http://schemas.microsoft.com/office/drawing/2017/model3d" xmlns:o="urn:schemas-microsoft-com:office:office" xmlns:r="http://schemas.openxmlformats.org/officeDocument/2006/relationships" xmlns:m="http://schemas.openxmlformats.org/officeDocument/2006/math" xmlns:v="urn:schemas-microsoft-com:vml" xmlns:wp14="http://schemas.microsoft.com/office/word/2010/wordprocessingDrawing" xmlns:wp="http://schemas.openxmlformats.org/drawingml/2006/wordprocessingDrawing" xmlns:w10="urn:schemas-microsoft-com:office:word" xmlns:w="http://schemas.openxmlformats.org/wordprocessingml/2006/main" xmlns:w14="http://schemas.microsoft.com/office/word/2010/wordml" xmlns:w15="http://schemas.microsoft.com/office/word/2012/wordml" xmlns:w16cid="http://schemas.microsoft.com/office/word/2016/wordml/cid" xmlns:w16se="http://schemas.microsoft.com/office/word/2015/wordml/symex" xmlns:wpg="http://schemas.microsoft.com/office/word/2010/wordprocessingGroup" xmlns:wpi="http://schemas.microsoft.com/office/word/2010/wordprocessingInk" xmlns:wne="http://schemas.microsoft.com/office/word/2006/wordml" xmlns:wps="http://schemas.microsoft.com/office/word/2010/wordprocessingShape" mc:Ignorable="w14 w15 w16se w16cid wp14">
   <w:p>
     <w:pPr>
@@ -48510,7 +48525,7 @@
 </file>
 
 <file path=customXml/itemProps1.xml><?xml version="1.0" encoding="utf-8"?>
-<ds:datastoreItem xmlns:ds="http://schemas.openxmlformats.org/officeDocument/2006/customXml" ds:itemID="{7968F926-7A13-FD48-8D94-2F8683A45C12}">
+<ds:datastoreItem xmlns:ds="http://schemas.openxmlformats.org/officeDocument/2006/customXml" ds:itemID="{45F7F9CA-89FC-0046-ACEA-CFC794D778F5}">
   <ds:schemaRefs>
     <ds:schemaRef ds:uri="http://schemas.openxmlformats.org/officeDocument/2006/bibliography"/>
   </ds:schemaRefs>

</xml_diff>

<commit_message>
Ajustement et recalcul complet des des courbes gabarits et Isolement/Niveau de pression standardisé pondéré Pour A/F/C
+ Report
</commit_message>
<xml_diff>
--- a/src/AppBundle/Resources/templates/report-ra1999.docx
+++ b/src/AppBundle/Resources/templates/report-ra1999.docx
@@ -308,17 +308,20 @@
                     <w:framePr w:w="10206" w:h="57" w:wrap="notBeside" w:xAlign="center" w:anchorLock="1"/>
                     <w:rPr>
                       <w:rFonts w:ascii="Arial" w:hAnsi="Arial" w:cs="Arial"/>
+                      <w:lang w:val="en-US"/>
                     </w:rPr>
                   </w:pPr>
                   <w:r>
                     <w:rPr>
                       <w:rFonts w:ascii="Arial" w:hAnsi="Arial" w:cs="Arial"/>
+                      <w:lang w:val="en-US"/>
                     </w:rPr>
                     <w:t xml:space="preserve">Nº d’affaire : </w:t>
                   </w:r>
                   <w:r>
                     <w:rPr>
                       <w:rFonts w:ascii="Arial" w:hAnsi="Arial" w:cs="Arial"/>
+                      <w:lang w:val="en-US"/>
                     </w:rPr>
                     <w:t>${CASEREF}</w:t>
                   </w:r>
@@ -329,6 +332,7 @@
                     <w:framePr w:w="10206" w:h="57" w:wrap="notBeside" w:xAlign="center" w:anchorLock="1"/>
                     <w:rPr>
                       <w:rFonts w:ascii="Arial" w:hAnsi="Arial" w:cs="Arial"/>
+                      <w:lang w:val="en-US"/>
                     </w:rPr>
                   </w:pPr>
                   <w:r>
@@ -337,18 +341,21 @@
                       <w:b/>
                       <w:sz w:val="19"/>
                       <w:szCs w:val="19"/>
+                      <w:lang w:val="en-US"/>
                     </w:rPr>
                     <w:t>Désignation</w:t>
                   </w:r>
                   <w:r>
                     <w:rPr>
                       <w:rFonts w:ascii="Arial" w:hAnsi="Arial" w:cs="Arial"/>
+                      <w:lang w:val="en-US"/>
                     </w:rPr>
                     <w:t xml:space="preserve"> : </w:t>
                   </w:r>
                   <w:r>
                     <w:rPr>
                       <w:rFonts w:ascii="Arial" w:hAnsi="Arial" w:cs="Arial"/>
+                      <w:lang w:val="en-US"/>
                     </w:rPr>
                     <w:t>${OPENAME}</w:t>
                   </w:r>
@@ -3655,12 +3662,12 @@
         </w:rPr>
         <w:br w:type="column"/>
       </w:r>
-      <w:bookmarkStart w:id="1" w:name="_Toc508815426"/>
+      <w:bookmarkStart w:id="0" w:name="_Toc508815426"/>
       <w:r>
         <w:lastRenderedPageBreak/>
         <w:t>OBJET DES MESURES</w:t>
       </w:r>
-      <w:bookmarkEnd w:id="1"/>
+      <w:bookmarkEnd w:id="0"/>
     </w:p>
     <w:p>
       <w:pPr>
@@ -4038,11 +4045,11 @@
           <w:rFonts w:ascii="Arial" w:hAnsi="Arial" w:cs="Arial"/>
         </w:rPr>
       </w:pPr>
-      <w:bookmarkStart w:id="2" w:name="_Toc508815427"/>
+      <w:bookmarkStart w:id="1" w:name="_Toc508815427"/>
       <w:r>
         <w:t>REFERENTIELS</w:t>
       </w:r>
-      <w:bookmarkEnd w:id="2"/>
+      <w:bookmarkEnd w:id="1"/>
     </w:p>
     <w:p>
       <w:pPr>
@@ -4065,19 +4072,19 @@
           <w:rFonts w:ascii="Arial" w:hAnsi="Arial" w:cs="Arial"/>
         </w:rPr>
       </w:pPr>
-      <w:bookmarkStart w:id="3" w:name="_Toc397518780"/>
-      <w:bookmarkStart w:id="4" w:name="_Toc508815428"/>
-      <w:bookmarkStart w:id="5" w:name="_Toc369182872"/>
+      <w:bookmarkStart w:id="2" w:name="_Toc397518780"/>
+      <w:bookmarkStart w:id="3" w:name="_Toc508815428"/>
+      <w:bookmarkStart w:id="4" w:name="_Toc369182872"/>
       <w:r>
         <w:rPr>
           <w:rFonts w:ascii="Arial" w:hAnsi="Arial" w:cs="Arial"/>
         </w:rPr>
         <w:t>Réglementaire</w:t>
       </w:r>
+      <w:bookmarkEnd w:id="2"/>
       <w:bookmarkEnd w:id="3"/>
-      <w:bookmarkEnd w:id="4"/>
     </w:p>
-    <w:bookmarkEnd w:id="5"/>
+    <w:bookmarkEnd w:id="4"/>
     <w:p>
       <w:pPr>
         <w:pStyle w:val="NT2"/>
@@ -4320,16 +4327,16 @@
           <w:rFonts w:ascii="Arial" w:hAnsi="Arial" w:cs="Arial"/>
         </w:rPr>
       </w:pPr>
-      <w:bookmarkStart w:id="6" w:name="_Toc397518781"/>
-      <w:bookmarkStart w:id="7" w:name="_Toc508815429"/>
+      <w:bookmarkStart w:id="5" w:name="_Toc397518781"/>
+      <w:bookmarkStart w:id="6" w:name="_Toc508815429"/>
       <w:r>
         <w:rPr>
           <w:rFonts w:ascii="Arial" w:hAnsi="Arial" w:cs="Arial"/>
         </w:rPr>
         <w:t>Méthodologique</w:t>
       </w:r>
+      <w:bookmarkEnd w:id="5"/>
       <w:bookmarkEnd w:id="6"/>
-      <w:bookmarkEnd w:id="7"/>
     </w:p>
     <w:p>
       <w:pPr>
@@ -4397,9 +4404,71 @@
           <w:rFonts w:ascii="Arial" w:hAnsi="Arial" w:cs="Arial"/>
         </w:rPr>
       </w:pPr>
-      <w:bookmarkStart w:id="8" w:name="_Toc508815430"/>
+      <w:bookmarkStart w:id="7" w:name="_Toc508815430"/>
       <w:r>
         <w:t>MATERIEL UTILISE</w:t>
+      </w:r>
+      <w:bookmarkEnd w:id="7"/>
+    </w:p>
+    <w:p>
+      <w:pPr>
+        <w:pStyle w:val="En-tte"/>
+        <w:tabs>
+          <w:tab w:val="left" w:pos="1701"/>
+        </w:tabs>
+        <w:spacing w:before="120"/>
+        <w:jc w:val="both"/>
+        <w:rPr>
+          <w:rFonts w:ascii="Arial" w:hAnsi="Arial" w:cs="Arial"/>
+        </w:rPr>
+      </w:pPr>
+    </w:p>
+    <w:p>
+      <w:pPr>
+        <w:pStyle w:val="En-tte"/>
+        <w:spacing w:before="120"/>
+        <w:jc w:val="both"/>
+        <w:rPr>
+          <w:szCs w:val="20"/>
+        </w:rPr>
+      </w:pPr>
+      <w:r>
+        <w:rPr>
+          <w:szCs w:val="20"/>
+        </w:rPr>
+        <w:t>Le matériel de mesurage et de traitement des mesures utilisé est indiqué en annexe 1.</w:t>
+      </w:r>
+    </w:p>
+    <w:p>
+      <w:pPr>
+        <w:pStyle w:val="En-tte"/>
+        <w:tabs>
+          <w:tab w:val="left" w:pos="1701"/>
+        </w:tabs>
+        <w:spacing w:before="120"/>
+        <w:jc w:val="both"/>
+        <w:rPr>
+          <w:rFonts w:ascii="Arial" w:hAnsi="Arial" w:cs="Arial"/>
+        </w:rPr>
+      </w:pPr>
+    </w:p>
+    <w:p>
+      <w:pPr>
+        <w:pStyle w:val="Titre2"/>
+        <w:rPr>
+          <w:rFonts w:ascii="Arial" w:hAnsi="Arial" w:cs="Arial"/>
+        </w:rPr>
+      </w:pPr>
+      <w:r>
+        <w:rPr>
+          <w:rFonts w:ascii="Arial" w:hAnsi="Arial" w:cs="Arial"/>
+        </w:rPr>
+        <w:br w:type="column"/>
+      </w:r>
+      <w:bookmarkStart w:id="8" w:name="_Toc508815431"/>
+      <w:r>
+        <w:lastRenderedPageBreak/>
+        <w:t>CHOIX DES LOCAUX</w:t>
       </w:r>
       <w:bookmarkEnd w:id="8"/>
     </w:p>
@@ -4419,68 +4488,6 @@
     <w:p>
       <w:pPr>
         <w:pStyle w:val="En-tte"/>
-        <w:spacing w:before="120"/>
-        <w:jc w:val="both"/>
-        <w:rPr>
-          <w:szCs w:val="20"/>
-        </w:rPr>
-      </w:pPr>
-      <w:r>
-        <w:rPr>
-          <w:szCs w:val="20"/>
-        </w:rPr>
-        <w:t>Le matériel de mesurage et de traitement des mesures utilisé est indiqué en annexe 1.</w:t>
-      </w:r>
-    </w:p>
-    <w:p>
-      <w:pPr>
-        <w:pStyle w:val="En-tte"/>
-        <w:tabs>
-          <w:tab w:val="left" w:pos="1701"/>
-        </w:tabs>
-        <w:spacing w:before="120"/>
-        <w:jc w:val="both"/>
-        <w:rPr>
-          <w:rFonts w:ascii="Arial" w:hAnsi="Arial" w:cs="Arial"/>
-        </w:rPr>
-      </w:pPr>
-    </w:p>
-    <w:p>
-      <w:pPr>
-        <w:pStyle w:val="Titre2"/>
-        <w:rPr>
-          <w:rFonts w:ascii="Arial" w:hAnsi="Arial" w:cs="Arial"/>
-        </w:rPr>
-      </w:pPr>
-      <w:r>
-        <w:rPr>
-          <w:rFonts w:ascii="Arial" w:hAnsi="Arial" w:cs="Arial"/>
-        </w:rPr>
-        <w:br w:type="column"/>
-      </w:r>
-      <w:bookmarkStart w:id="9" w:name="_Toc508815431"/>
-      <w:r>
-        <w:lastRenderedPageBreak/>
-        <w:t>CHOIX DES LOCAUX</w:t>
-      </w:r>
-      <w:bookmarkEnd w:id="9"/>
-    </w:p>
-    <w:p>
-      <w:pPr>
-        <w:pStyle w:val="En-tte"/>
-        <w:tabs>
-          <w:tab w:val="left" w:pos="1701"/>
-        </w:tabs>
-        <w:spacing w:before="120"/>
-        <w:jc w:val="both"/>
-        <w:rPr>
-          <w:rFonts w:ascii="Arial" w:hAnsi="Arial" w:cs="Arial"/>
-        </w:rPr>
-      </w:pPr>
-    </w:p>
-    <w:p>
-      <w:pPr>
-        <w:pStyle w:val="En-tte"/>
         <w:tabs>
           <w:tab w:val="left" w:pos="9639"/>
         </w:tabs>
@@ -4528,8 +4535,8 @@
           <w:rFonts w:ascii="Arial" w:hAnsi="Arial" w:cs="Arial"/>
         </w:rPr>
       </w:pPr>
-      <w:bookmarkStart w:id="10" w:name="_Toc196799896"/>
-      <w:bookmarkStart w:id="11" w:name="_Toc397518784"/>
+      <w:bookmarkStart w:id="9" w:name="_Toc196799896"/>
+      <w:bookmarkStart w:id="10" w:name="_Toc397518784"/>
     </w:p>
     <w:p>
       <w:pPr>
@@ -4551,13 +4558,13 @@
           <w:rFonts w:ascii="Arial" w:hAnsi="Arial" w:cs="Arial"/>
         </w:rPr>
       </w:pPr>
-      <w:bookmarkStart w:id="12" w:name="_Toc508815432"/>
+      <w:bookmarkStart w:id="11" w:name="_Toc508815432"/>
       <w:r>
         <w:t>RÉSULTATS DES MESURES</w:t>
       </w:r>
+      <w:bookmarkEnd w:id="9"/>
       <w:bookmarkEnd w:id="10"/>
       <w:bookmarkEnd w:id="11"/>
-      <w:bookmarkEnd w:id="12"/>
     </w:p>
     <w:p>
       <w:pPr>
@@ -5338,13 +5345,13 @@
           <w:rFonts w:ascii="Arial" w:hAnsi="Arial" w:cs="Arial"/>
         </w:rPr>
       </w:pPr>
-      <w:bookmarkStart w:id="13" w:name="_Toc397518785"/>
-      <w:bookmarkStart w:id="14" w:name="_Toc508815433"/>
+      <w:bookmarkStart w:id="12" w:name="_Toc397518785"/>
+      <w:bookmarkStart w:id="13" w:name="_Toc508815433"/>
       <w:r>
         <w:t>Isolement acoustique au bruit aérien entre locaux</w:t>
       </w:r>
+      <w:bookmarkEnd w:id="12"/>
       <w:bookmarkEnd w:id="13"/>
-      <w:bookmarkEnd w:id="14"/>
     </w:p>
     <w:p>
       <w:pPr>
@@ -6469,14 +6476,14 @@
         <w:pStyle w:val="titre30"/>
         <w:ind w:left="709" w:hanging="425"/>
       </w:pPr>
-      <w:bookmarkStart w:id="15" w:name="_Toc508815434"/>
+      <w:bookmarkStart w:id="14" w:name="_Toc508815434"/>
       <w:r>
         <w:t>Isolement</w:t>
       </w:r>
       <w:r>
         <w:t xml:space="preserve"> acoustique vis-à-vis des bruits de l’espace extérieur</w:t>
       </w:r>
-      <w:bookmarkEnd w:id="15"/>
+      <w:bookmarkEnd w:id="14"/>
     </w:p>
     <w:p>
       <w:pPr>
@@ -7580,13 +7587,13 @@
         <w:pStyle w:val="titre30"/>
         <w:ind w:left="709" w:hanging="425"/>
       </w:pPr>
-      <w:bookmarkStart w:id="16" w:name="_Toc397518787"/>
-      <w:bookmarkStart w:id="17" w:name="_Toc508815435"/>
+      <w:bookmarkStart w:id="15" w:name="_Toc397518787"/>
+      <w:bookmarkStart w:id="16" w:name="_Toc508815435"/>
       <w:r>
         <w:t>Niveau du bruit de chocs</w:t>
       </w:r>
+      <w:bookmarkEnd w:id="15"/>
       <w:bookmarkEnd w:id="16"/>
-      <w:bookmarkEnd w:id="17"/>
     </w:p>
     <w:p>
       <w:pPr>
@@ -8718,13 +8725,13 @@
           <w:szCs w:val="22"/>
         </w:rPr>
       </w:pPr>
-      <w:bookmarkStart w:id="18" w:name="_Toc397518788"/>
-      <w:bookmarkStart w:id="19" w:name="_Toc508815436"/>
+      <w:bookmarkStart w:id="17" w:name="_Toc397518788"/>
+      <w:bookmarkStart w:id="18" w:name="_Toc508815436"/>
       <w:r>
         <w:t>Niveau du bruit des équipements</w:t>
       </w:r>
+      <w:bookmarkEnd w:id="17"/>
       <w:bookmarkEnd w:id="18"/>
-      <w:bookmarkEnd w:id="19"/>
     </w:p>
     <w:p>
       <w:pPr>
@@ -8742,7 +8749,7 @@
           <w:szCs w:val="22"/>
         </w:rPr>
       </w:pPr>
-      <w:bookmarkStart w:id="20" w:name="_Toc397518789"/>
+      <w:bookmarkStart w:id="19" w:name="_Toc397518789"/>
       <w:r>
         <w:rPr>
           <w:b/>
@@ -8751,7 +8758,7 @@
         </w:rPr>
         <w:t>Niveau du bruit des appareils individuels de chauffage, de climatisation ou de production d’eau chaude sanitaire intérieurs au logement contrôlé</w:t>
       </w:r>
-      <w:bookmarkEnd w:id="20"/>
+      <w:bookmarkEnd w:id="19"/>
     </w:p>
     <w:p>
       <w:pPr>
@@ -9821,7 +9828,7 @@
           <w:szCs w:val="22"/>
         </w:rPr>
       </w:pPr>
-      <w:bookmarkStart w:id="21" w:name="_Toc397518790"/>
+      <w:bookmarkStart w:id="20" w:name="_Toc397518790"/>
       <w:r>
         <w:rPr>
           <w:b/>
@@ -9830,7 +9837,7 @@
         </w:rPr>
         <w:t>Niveau du bruit de l’installation de ventilation mécanique contrôlée (VMC)</w:t>
       </w:r>
-      <w:bookmarkEnd w:id="21"/>
+      <w:bookmarkEnd w:id="20"/>
     </w:p>
     <w:p>
       <w:pPr>
@@ -10848,7 +10855,7 @@
           <w:szCs w:val="22"/>
         </w:rPr>
       </w:pPr>
-      <w:bookmarkStart w:id="22" w:name="_Toc397518791"/>
+      <w:bookmarkStart w:id="21" w:name="_Toc397518791"/>
       <w:r>
         <w:rPr>
           <w:b/>
@@ -10857,7 +10864,7 @@
         </w:rPr>
         <w:t>Niveau du bruit des équipements individuels extérieurs au logement contrôlé</w:t>
       </w:r>
-      <w:bookmarkEnd w:id="22"/>
+      <w:bookmarkEnd w:id="21"/>
     </w:p>
     <w:p>
       <w:pPr>
@@ -11887,7 +11894,7 @@
           <w:rFonts w:ascii="Arial" w:hAnsi="Arial" w:cs="Arial"/>
         </w:rPr>
       </w:pPr>
-      <w:bookmarkStart w:id="23" w:name="_Toc397518792"/>
+      <w:bookmarkStart w:id="22" w:name="_Toc397518792"/>
     </w:p>
     <w:p>
       <w:pPr>
@@ -11909,7 +11916,7 @@
         </w:rPr>
         <w:t>Niveau du bruit des équipements collectifs (hors VMC)</w:t>
       </w:r>
-      <w:bookmarkEnd w:id="23"/>
+      <w:bookmarkEnd w:id="22"/>
     </w:p>
     <w:p>
       <w:pPr>
@@ -12930,13 +12937,13 @@
           <w:szCs w:val="22"/>
         </w:rPr>
       </w:pPr>
-      <w:bookmarkStart w:id="24" w:name="_Toc397518793"/>
-      <w:bookmarkStart w:id="25" w:name="_Toc508815437"/>
+      <w:bookmarkStart w:id="23" w:name="_Toc397518793"/>
+      <w:bookmarkStart w:id="24" w:name="_Toc508815437"/>
       <w:r>
         <w:t>Aire d’absorption équivalente des parties communes</w:t>
       </w:r>
+      <w:bookmarkEnd w:id="23"/>
       <w:bookmarkEnd w:id="24"/>
-      <w:bookmarkEnd w:id="25"/>
     </w:p>
     <w:p>
       <w:pPr>
@@ -13023,8 +13030,8 @@
                 <w:color w:val="000000"/>
               </w:rPr>
             </w:pPr>
-            <w:bookmarkStart w:id="26" w:name="_Toc196799899"/>
-            <w:bookmarkStart w:id="27" w:name="_Toc397518794"/>
+            <w:bookmarkStart w:id="25" w:name="_Toc196799899"/>
+            <w:bookmarkStart w:id="26" w:name="_Toc397518794"/>
             <w:r>
               <w:rPr>
                 <w:rFonts w:ascii="Arial" w:hAnsi="Arial" w:cs="Arial"/>
@@ -13524,7 +13531,7 @@
       <w:pPr>
         <w:pStyle w:val="Titre2"/>
       </w:pPr>
-      <w:bookmarkStart w:id="28" w:name="_Toc508815438"/>
+      <w:bookmarkStart w:id="27" w:name="_Toc508815438"/>
       <w:r>
         <w:t>APPR</w:t>
       </w:r>
@@ -13534,9 +13541,9 @@
       <w:r>
         <w:t>CIATION des RÉSULTATS</w:t>
       </w:r>
+      <w:bookmarkEnd w:id="25"/>
       <w:bookmarkEnd w:id="26"/>
       <w:bookmarkEnd w:id="27"/>
-      <w:bookmarkEnd w:id="28"/>
     </w:p>
     <w:p>
       <w:pPr>
@@ -13661,13 +13668,13 @@
           <w:szCs w:val="22"/>
         </w:rPr>
       </w:pPr>
-      <w:bookmarkStart w:id="29" w:name="_Toc397518795"/>
-      <w:bookmarkStart w:id="30" w:name="_Toc508815439"/>
+      <w:bookmarkStart w:id="28" w:name="_Toc397518795"/>
+      <w:bookmarkStart w:id="29" w:name="_Toc508815439"/>
       <w:r>
         <w:t>Isolement acoustique au bruit aérien entre locaux</w:t>
       </w:r>
+      <w:bookmarkEnd w:id="28"/>
       <w:bookmarkEnd w:id="29"/>
-      <w:bookmarkEnd w:id="30"/>
     </w:p>
     <w:p>
       <w:pPr>
@@ -13707,13 +13714,13 @@
           <w:szCs w:val="22"/>
         </w:rPr>
       </w:pPr>
-      <w:bookmarkStart w:id="31" w:name="_Toc397518796"/>
-      <w:bookmarkStart w:id="32" w:name="_Toc508815440"/>
+      <w:bookmarkStart w:id="30" w:name="_Toc397518796"/>
+      <w:bookmarkStart w:id="31" w:name="_Toc508815440"/>
       <w:r>
         <w:t>Isolement acoustique vis-à-vis des bruits de l’espace extérieur</w:t>
       </w:r>
+      <w:bookmarkEnd w:id="30"/>
       <w:bookmarkEnd w:id="31"/>
-      <w:bookmarkEnd w:id="32"/>
     </w:p>
     <w:p>
       <w:pPr>
@@ -13755,13 +13762,13 @@
           <w:szCs w:val="22"/>
         </w:rPr>
       </w:pPr>
-      <w:bookmarkStart w:id="33" w:name="_Toc397518797"/>
-      <w:bookmarkStart w:id="34" w:name="_Toc508815441"/>
+      <w:bookmarkStart w:id="32" w:name="_Toc397518797"/>
+      <w:bookmarkStart w:id="33" w:name="_Toc508815441"/>
       <w:r>
         <w:t>Niveau du bruit de chocs</w:t>
       </w:r>
+      <w:bookmarkEnd w:id="32"/>
       <w:bookmarkEnd w:id="33"/>
-      <w:bookmarkEnd w:id="34"/>
     </w:p>
     <w:p>
       <w:pPr>
@@ -13776,6 +13783,10 @@
         </w:rPr>
       </w:pPr>
       <w:r>
+        <w:rPr>
+          <w:sz w:val="20"/>
+          <w:szCs w:val="20"/>
+        </w:rPr>
         <w:t>${BCAPPREC}</w:t>
       </w:r>
     </w:p>
@@ -13797,13 +13808,13 @@
         <w:pStyle w:val="titre30"/>
         <w:ind w:left="709" w:hanging="425"/>
       </w:pPr>
-      <w:bookmarkStart w:id="35" w:name="_Toc397518798"/>
-      <w:bookmarkStart w:id="36" w:name="_Toc508815442"/>
+      <w:bookmarkStart w:id="34" w:name="_Toc397518798"/>
+      <w:bookmarkStart w:id="35" w:name="_Toc508815442"/>
       <w:r>
         <w:t>Niveau du bruit des équipements</w:t>
       </w:r>
+      <w:bookmarkEnd w:id="34"/>
       <w:bookmarkEnd w:id="35"/>
-      <w:bookmarkEnd w:id="36"/>
     </w:p>
     <w:p>
       <w:pPr>
@@ -13821,7 +13832,7 @@
           <w:szCs w:val="22"/>
         </w:rPr>
       </w:pPr>
-      <w:bookmarkStart w:id="37" w:name="_Toc397518799"/>
+      <w:bookmarkStart w:id="36" w:name="_Toc397518799"/>
       <w:r>
         <w:rPr>
           <w:b/>
@@ -13830,7 +13841,7 @@
         </w:rPr>
         <w:t>Niveau du bruit des appareils individuels de chauffage, de climatisation et de production d’eau chaude sanitaire intérieurs au logement contrôlé</w:t>
       </w:r>
-      <w:bookmarkEnd w:id="37"/>
+      <w:bookmarkEnd w:id="36"/>
     </w:p>
     <w:p>
       <w:pPr>
@@ -13872,7 +13883,7 @@
           <w:szCs w:val="22"/>
         </w:rPr>
       </w:pPr>
-      <w:bookmarkStart w:id="38" w:name="_Toc397518800"/>
+      <w:bookmarkStart w:id="37" w:name="_Toc397518800"/>
       <w:r>
         <w:rPr>
           <w:b/>
@@ -13881,7 +13892,7 @@
         </w:rPr>
         <w:t>Niveau du bruit de l’installation de ventilation mécanique contrôlée (VMC)</w:t>
       </w:r>
-      <w:bookmarkEnd w:id="38"/>
+      <w:bookmarkEnd w:id="37"/>
     </w:p>
     <w:p>
       <w:pPr>
@@ -13931,7 +13942,7 @@
           <w:szCs w:val="22"/>
         </w:rPr>
       </w:pPr>
-      <w:bookmarkStart w:id="39" w:name="_Toc397518802"/>
+      <w:bookmarkStart w:id="38" w:name="_Toc397518802"/>
       <w:r>
         <w:rPr>
           <w:b/>
@@ -13940,7 +13951,7 @@
         </w:rPr>
         <w:t>Niveau du bruit des équipements collectifs (hors VMC)</w:t>
       </w:r>
-      <w:bookmarkEnd w:id="39"/>
+      <w:bookmarkEnd w:id="38"/>
     </w:p>
     <w:p>
       <w:pPr>
@@ -13982,13 +13993,13 @@
           <w:szCs w:val="22"/>
         </w:rPr>
       </w:pPr>
-      <w:bookmarkStart w:id="40" w:name="_Toc397518803"/>
-      <w:bookmarkStart w:id="41" w:name="_Toc508815443"/>
+      <w:bookmarkStart w:id="39" w:name="_Toc397518803"/>
+      <w:bookmarkStart w:id="40" w:name="_Toc508815443"/>
       <w:r>
         <w:t>Aire d’absorption équivalente des parties communes</w:t>
       </w:r>
+      <w:bookmarkEnd w:id="39"/>
       <w:bookmarkEnd w:id="40"/>
-      <w:bookmarkEnd w:id="41"/>
     </w:p>
     <w:p>
       <w:pPr>
@@ -13999,191 +14010,6 @@
       </w:pPr>
       <w:r>
         <w:t>${AAEAPPREC}</w:t>
-      </w:r>
-    </w:p>
-    <w:p>
-      <w:pPr>
-        <w:pStyle w:val="NT2"/>
-        <w:spacing w:before="120" w:after="0"/>
-        <w:ind w:left="0"/>
-        <w:jc w:val="both"/>
-      </w:pPr>
-    </w:p>
-    <w:p>
-      <w:pPr>
-        <w:pStyle w:val="En-tte"/>
-        <w:spacing w:before="120"/>
-        <w:jc w:val="both"/>
-        <w:rPr>
-          <w:b/>
-          <w:bCs/>
-          <w:vanish/>
-          <w:color w:val="FF0000"/>
-          <w:sz w:val="22"/>
-          <w:szCs w:val="22"/>
-        </w:rPr>
-      </w:pPr>
-      <w:r>
-        <w:rPr>
-          <w:b/>
-          <w:bCs/>
-          <w:vanish/>
-          <w:color w:val="FF0000"/>
-          <w:sz w:val="22"/>
-          <w:szCs w:val="22"/>
-          <w:highlight w:val="lightGray"/>
-        </w:rPr>
-        <w:fldChar w:fldCharType="begin">
-          <w:ffData>
-            <w:name w:val=""/>
-            <w:enabled/>
-            <w:calcOnExit w:val="0"/>
-            <w:textInput>
-              <w:default w:val="[La réglementation relative à l'accessibilité aux personnes handicapées des bâtiments d'habitation (arrêté du 1er août 2006) impose le traitement de tous les halls d'entrée et circulations communes, y compris ceux et celles ne desservant ni logement"/>
-            </w:textInput>
-          </w:ffData>
-        </w:fldChar>
-      </w:r>
-      <w:r>
-        <w:rPr>
-          <w:b/>
-          <w:bCs/>
-          <w:vanish/>
-          <w:color w:val="FF0000"/>
-          <w:sz w:val="22"/>
-          <w:szCs w:val="22"/>
-          <w:highlight w:val="lightGray"/>
-        </w:rPr>
-        <w:instrText xml:space="preserve"> FORMTEXT </w:instrText>
-      </w:r>
-      <w:r>
-        <w:rPr>
-          <w:b/>
-          <w:bCs/>
-          <w:vanish/>
-          <w:color w:val="FF0000"/>
-          <w:sz w:val="22"/>
-          <w:szCs w:val="22"/>
-          <w:highlight w:val="lightGray"/>
-        </w:rPr>
-      </w:r>
-      <w:r>
-        <w:rPr>
-          <w:b/>
-          <w:bCs/>
-          <w:vanish/>
-          <w:color w:val="FF0000"/>
-          <w:sz w:val="22"/>
-          <w:szCs w:val="22"/>
-          <w:highlight w:val="lightGray"/>
-        </w:rPr>
-        <w:fldChar w:fldCharType="separate"/>
-      </w:r>
-      <w:r>
-        <w:rPr>
-          <w:b/>
-          <w:bCs/>
-          <w:noProof/>
-          <w:vanish/>
-          <w:color w:val="FF0000"/>
-          <w:sz w:val="22"/>
-          <w:szCs w:val="22"/>
-          <w:highlight w:val="lightGray"/>
-        </w:rPr>
-        <w:t>[La réglementation relative à l'accessibilité aux personnes handicapées des bâtiments d'habitation (arrêté du 1er août 2006) impose le traitement de tous les halls d'entrée et circulations communes, y compris ceux et celles ne desservant ni logement</w:t>
-      </w:r>
-      <w:r>
-        <w:rPr>
-          <w:b/>
-          <w:bCs/>
-          <w:vanish/>
-          <w:color w:val="FF0000"/>
-          <w:sz w:val="22"/>
-          <w:szCs w:val="22"/>
-          <w:highlight w:val="lightGray"/>
-        </w:rPr>
-        <w:fldChar w:fldCharType="end"/>
-      </w:r>
-      <w:r>
-        <w:rPr>
-          <w:b/>
-          <w:bCs/>
-          <w:vanish/>
-          <w:color w:val="FF0000"/>
-          <w:sz w:val="22"/>
-          <w:szCs w:val="22"/>
-          <w:highlight w:val="lightGray"/>
-        </w:rPr>
-        <w:fldChar w:fldCharType="begin">
-          <w:ffData>
-            <w:name w:val=""/>
-            <w:enabled/>
-            <w:calcOnExit w:val="0"/>
-            <w:textInput>
-              <w:default w:val=" ni loge gardien ; en absence de matériaux absorbants dans ces locaux, il est proposé le commentaire ci-dessous à adapter en fonction de la situation]"/>
-            </w:textInput>
-          </w:ffData>
-        </w:fldChar>
-      </w:r>
-      <w:r>
-        <w:rPr>
-          <w:b/>
-          <w:bCs/>
-          <w:vanish/>
-          <w:color w:val="FF0000"/>
-          <w:sz w:val="22"/>
-          <w:szCs w:val="22"/>
-          <w:highlight w:val="lightGray"/>
-        </w:rPr>
-        <w:instrText xml:space="preserve"> FORMTEXT </w:instrText>
-      </w:r>
-      <w:r>
-        <w:rPr>
-          <w:b/>
-          <w:bCs/>
-          <w:vanish/>
-          <w:color w:val="FF0000"/>
-          <w:sz w:val="22"/>
-          <w:szCs w:val="22"/>
-          <w:highlight w:val="lightGray"/>
-        </w:rPr>
-      </w:r>
-      <w:r>
-        <w:rPr>
-          <w:b/>
-          <w:bCs/>
-          <w:vanish/>
-          <w:color w:val="FF0000"/>
-          <w:sz w:val="22"/>
-          <w:szCs w:val="22"/>
-          <w:highlight w:val="lightGray"/>
-        </w:rPr>
-        <w:fldChar w:fldCharType="separate"/>
-      </w:r>
-      <w:r>
-        <w:rPr>
-          <w:b/>
-          <w:bCs/>
-          <w:noProof/>
-          <w:vanish/>
-          <w:color w:val="FF0000"/>
-          <w:sz w:val="22"/>
-          <w:szCs w:val="22"/>
-          <w:highlight w:val="lightGray"/>
-        </w:rPr>
-        <w:t xml:space="preserve"> ni loge gardien ; en absence de matériaux absorbants dans ces locaux, il est proposé le commentaire ci-dessous à adapter en fonction de la situation]</w:t>
-      </w:r>
-      <w:r>
-        <w:rPr>
-          <w:b/>
-          <w:bCs/>
-          <w:vanish/>
-          <w:color w:val="FF0000"/>
-          <w:sz w:val="22"/>
-          <w:szCs w:val="22"/>
-          <w:highlight w:val="lightGray"/>
-        </w:rPr>
-        <w:fldChar w:fldCharType="end"/>
       </w:r>
     </w:p>
     <w:p>
@@ -14442,8 +14268,8 @@
         <w:jc w:val="center"/>
         <w:textAlignment w:val="baseline"/>
       </w:pPr>
-      <w:bookmarkStart w:id="42" w:name="_Toc508815444"/>
-      <w:bookmarkStart w:id="43" w:name="_Toc397518804"/>
+      <w:bookmarkStart w:id="41" w:name="_Toc508815444"/>
+      <w:bookmarkStart w:id="42" w:name="_Toc397518804"/>
       <w:r>
         <w:rPr>
           <w:color w:val="00ACE8" w:themeColor="accent1"/>
@@ -14452,7 +14278,7 @@
         </w:rPr>
         <w:t>ANNEXE 1 :</w:t>
       </w:r>
-      <w:bookmarkEnd w:id="42"/>
+      <w:bookmarkEnd w:id="41"/>
     </w:p>
     <w:p>
       <w:pPr>
@@ -14478,7 +14304,7 @@
         </w:rPr>
         <w:t>DÉTAIL DU MATÉRIEL UTILISÉ</w:t>
       </w:r>
-      <w:bookmarkEnd w:id="43"/>
+      <w:bookmarkEnd w:id="42"/>
     </w:p>
     <w:p>
       <w:pPr>
@@ -15676,7 +15502,7 @@
                 </w:ffData>
               </w:fldChar>
             </w:r>
-            <w:bookmarkStart w:id="44" w:name="CaseACocher1"/>
+            <w:bookmarkStart w:id="43" w:name="CaseACocher1"/>
             <w:r>
               <w:rPr>
                 <w:rFonts w:cstheme="minorHAnsi"/>
@@ -15704,7 +15530,7 @@
               </w:rPr>
               <w:fldChar w:fldCharType="end"/>
             </w:r>
-            <w:bookmarkEnd w:id="44"/>
+            <w:bookmarkEnd w:id="43"/>
           </w:p>
         </w:tc>
         <w:tc>
@@ -16658,7 +16484,7 @@
           </w:ffData>
         </w:fldChar>
       </w:r>
-      <w:bookmarkStart w:id="45" w:name="CaseACocher2"/>
+      <w:bookmarkStart w:id="44" w:name="CaseACocher2"/>
       <w:r>
         <w:rPr>
           <w:b/>
@@ -16682,7 +16508,7 @@
         </w:rPr>
         <w:fldChar w:fldCharType="end"/>
       </w:r>
-      <w:bookmarkEnd w:id="45"/>
+      <w:bookmarkEnd w:id="44"/>
       <w:r>
         <w:rPr>
           <w:b/>
@@ -16733,7 +16559,7 @@
         </w:rPr>
       </w:pPr>
     </w:p>
-    <w:bookmarkStart w:id="46" w:name="CaseACocher3"/>
+    <w:bookmarkStart w:id="45" w:name="CaseACocher3"/>
     <w:p>
       <w:pPr>
         <w:tabs>
@@ -16848,7 +16674,7 @@
         </w:rPr>
       </w:pPr>
     </w:p>
-    <w:bookmarkEnd w:id="46"/>
+    <w:bookmarkEnd w:id="45"/>
     <w:p>
       <w:pPr>
         <w:ind w:left="511" w:hanging="454"/>
@@ -18140,13 +17966,13 @@
         </w:numPr>
         <w:jc w:val="center"/>
       </w:pPr>
-      <w:bookmarkStart w:id="47" w:name="_Toc508815445"/>
-      <w:bookmarkStart w:id="48" w:name="_Toc397518805"/>
+      <w:bookmarkStart w:id="46" w:name="_Toc508815445"/>
+      <w:bookmarkStart w:id="47" w:name="_Toc397518805"/>
       <w:r>
         <w:t>ANNEXE 2 :</w:t>
       </w:r>
-      <w:bookmarkStart w:id="49" w:name="_Toc168739034"/>
-      <w:bookmarkEnd w:id="47"/>
+      <w:bookmarkStart w:id="48" w:name="_Toc168739034"/>
+      <w:bookmarkEnd w:id="46"/>
     </w:p>
     <w:p>
       <w:pPr>
@@ -18187,8 +18013,8 @@
         </w:rPr>
         <w:t>fiches de TRAITEMENT DE mesure</w:t>
       </w:r>
+      <w:bookmarkEnd w:id="47"/>
       <w:bookmarkEnd w:id="48"/>
-      <w:bookmarkEnd w:id="49"/>
     </w:p>
     <w:p/>
     <w:p>
@@ -36771,8 +36597,10 @@
                 <w:bCs/>
                 <w:color w:val="FB0007"/>
               </w:rPr>
-              <w:t>${EQ1Ambiant}</w:t>
-            </w:r>
+              <w:t>OUI</w:t>
+            </w:r>
+            <w:bookmarkStart w:id="49" w:name="_GoBack"/>
+            <w:bookmarkEnd w:id="49"/>
           </w:p>
         </w:tc>
         <w:tc>
@@ -38027,7 +37855,7 @@
                 <w:bCs/>
                 <w:color w:val="FB0007"/>
               </w:rPr>
-              <w:t>${EQ2Ambiant}</w:t>
+              <w:t>OUI</w:t>
             </w:r>
           </w:p>
         </w:tc>
@@ -39299,20 +39127,43 @@
         <w:fldChar w:fldCharType="end"/>
       </w:r>
     </w:p>
-    <w:p>
-      <w:pPr>
-        <w:pStyle w:val="font6"/>
-        <w:overflowPunct w:val="0"/>
-        <w:autoSpaceDE w:val="0"/>
-        <w:autoSpaceDN w:val="0"/>
-        <w:adjustRightInd w:val="0"/>
-        <w:spacing w:before="0" w:beforeAutospacing="0" w:after="0" w:afterAutospacing="0"/>
-        <w:textAlignment w:val="baseline"/>
-        <w:rPr>
-          <w:b w:val="0"/>
-        </w:rPr>
-      </w:pPr>
-    </w:p>
+    <w:tbl>
+      <w:tblPr>
+        <w:tblStyle w:val="Grilledutableau"/>
+        <w:tblW w:w="0" w:type="auto"/>
+        <w:tblLook w:val="04A0" w:firstRow="1" w:lastRow="0" w:firstColumn="1" w:lastColumn="0" w:noHBand="0" w:noVBand="1"/>
+      </w:tblPr>
+      <w:tblGrid>
+        <w:gridCol w:w="9939"/>
+      </w:tblGrid>
+      <w:tr>
+        <w:tc>
+          <w:tcPr>
+            <w:tcW w:w="9939" w:type="dxa"/>
+          </w:tcPr>
+          <w:p>
+            <w:pPr>
+              <w:pStyle w:val="font6"/>
+              <w:overflowPunct w:val="0"/>
+              <w:autoSpaceDE w:val="0"/>
+              <w:autoSpaceDN w:val="0"/>
+              <w:adjustRightInd w:val="0"/>
+              <w:spacing w:before="0" w:beforeAutospacing="0" w:after="0" w:afterAutospacing="0"/>
+              <w:textAlignment w:val="baseline"/>
+              <w:rPr>
+                <w:b w:val="0"/>
+              </w:rPr>
+            </w:pPr>
+            <w:r>
+              <w:rPr>
+                <w:b w:val="0"/>
+              </w:rPr>
+              <w:t>${PLAN}</w:t>
+            </w:r>
+          </w:p>
+        </w:tc>
+      </w:tr>
+    </w:tbl>
     <w:p/>
     <w:sectPr>
       <w:pgSz w:w="11906" w:h="16838" w:code="9"/>
@@ -39391,7 +39242,6 @@
             <w:spacing w:before="80" w:after="40"/>
             <w:ind w:right="357"/>
           </w:pPr>
-          <w:bookmarkStart w:id="0" w:name="_GoBack"/>
           <w:r>
             <w:t>N° de dossier : ${CASEREF}</w:t>
           </w:r>
@@ -39511,7 +39361,6 @@
         </w:p>
       </w:tc>
     </w:tr>
-    <w:bookmarkEnd w:id="0"/>
   </w:tbl>
   <w:p>
     <w:pPr>
@@ -39923,14 +39772,27 @@
           <w:r>
             <w:t xml:space="preserve"> / </w:t>
           </w:r>
-          <w:fldSimple w:instr=" NUMPAGES  \* Arabic  \* MERGEFORMAT ">
-            <w:r>
-              <w:rPr>
-                <w:noProof/>
-              </w:rPr>
-              <w:t>12</w:t>
-            </w:r>
-          </w:fldSimple>
+          <w:r>
+            <w:fldChar w:fldCharType="begin"/>
+          </w:r>
+          <w:r>
+            <w:instrText xml:space="preserve"> NUMPAGES  \* Arabic  \* MERGEFORMAT </w:instrText>
+          </w:r>
+          <w:r>
+            <w:fldChar w:fldCharType="separate"/>
+          </w:r>
+          <w:r>
+            <w:rPr>
+              <w:noProof/>
+            </w:rPr>
+            <w:t>12</w:t>
+          </w:r>
+          <w:r>
+            <w:rPr>
+              <w:noProof/>
+            </w:rPr>
+            <w:fldChar w:fldCharType="end"/>
+          </w:r>
         </w:p>
       </w:tc>
     </w:tr>
@@ -48525,7 +48387,7 @@
 </file>
 
 <file path=customXml/itemProps1.xml><?xml version="1.0" encoding="utf-8"?>
-<ds:datastoreItem xmlns:ds="http://schemas.openxmlformats.org/officeDocument/2006/customXml" ds:itemID="{45F7F9CA-89FC-0046-ACEA-CFC794D778F5}">
+<ds:datastoreItem xmlns:ds="http://schemas.openxmlformats.org/officeDocument/2006/customXml" ds:itemID="{A09EDE6F-6CC7-C54B-9235-BCD7F189C15B}">
   <ds:schemaRefs>
     <ds:schemaRef ds:uri="http://schemas.openxmlformats.org/officeDocument/2006/bibliography"/>
   </ds:schemaRefs>

</xml_diff>

<commit_message>
Passage en indice dans gabarit
</commit_message>
<xml_diff>
--- a/src/AppBundle/Resources/templates/report-ra1999.docx
+++ b/src/AppBundle/Resources/templates/report-ra1999.docx
@@ -308,17 +308,20 @@
                     <w:framePr w:w="10206" w:h="57" w:wrap="notBeside" w:xAlign="center" w:anchorLock="1"/>
                     <w:rPr>
                       <w:rFonts w:ascii="Arial" w:hAnsi="Arial" w:cs="Arial"/>
+                      <w:lang w:val="en-US"/>
                     </w:rPr>
                   </w:pPr>
                   <w:r>
                     <w:rPr>
                       <w:rFonts w:ascii="Arial" w:hAnsi="Arial" w:cs="Arial"/>
+                      <w:lang w:val="en-US"/>
                     </w:rPr>
                     <w:t xml:space="preserve">Nº d’affaire : </w:t>
                   </w:r>
                   <w:r>
                     <w:rPr>
                       <w:rFonts w:ascii="Arial" w:hAnsi="Arial" w:cs="Arial"/>
+                      <w:lang w:val="en-US"/>
                     </w:rPr>
                     <w:t>${CASEREF}</w:t>
                   </w:r>
@@ -329,6 +332,7 @@
                     <w:framePr w:w="10206" w:h="57" w:wrap="notBeside" w:xAlign="center" w:anchorLock="1"/>
                     <w:rPr>
                       <w:rFonts w:ascii="Arial" w:hAnsi="Arial" w:cs="Arial"/>
+                      <w:lang w:val="en-US"/>
                     </w:rPr>
                   </w:pPr>
                   <w:r>
@@ -337,18 +341,21 @@
                       <w:b/>
                       <w:sz w:val="19"/>
                       <w:szCs w:val="19"/>
+                      <w:lang w:val="en-US"/>
                     </w:rPr>
                     <w:t>Désignation</w:t>
                   </w:r>
                   <w:r>
                     <w:rPr>
                       <w:rFonts w:ascii="Arial" w:hAnsi="Arial" w:cs="Arial"/>
+                      <w:lang w:val="en-US"/>
                     </w:rPr>
                     <w:t xml:space="preserve"> : </w:t>
                   </w:r>
                   <w:r>
                     <w:rPr>
                       <w:rFonts w:ascii="Arial" w:hAnsi="Arial" w:cs="Arial"/>
+                      <w:lang w:val="en-US"/>
                     </w:rPr>
                     <w:t>${OPENAME}</w:t>
                   </w:r>
@@ -21640,7 +21647,26 @@
                 <w:sz w:val="13"/>
                 <w:szCs w:val="13"/>
               </w:rPr>
-              <w:t>standardisé DnT en dB</w:t>
+              <w:t>standardisé D</w:t>
+            </w:r>
+            <w:r>
+              <w:rPr>
+                <w:rFonts w:ascii="Arial" w:hAnsi="Arial" w:cs="Arial"/>
+                <w:b/>
+                <w:sz w:val="13"/>
+                <w:szCs w:val="13"/>
+                <w:vertAlign w:val="subscript"/>
+              </w:rPr>
+              <w:t>nT</w:t>
+            </w:r>
+            <w:r>
+              <w:rPr>
+                <w:rFonts w:ascii="Arial" w:hAnsi="Arial" w:cs="Arial"/>
+                <w:b/>
+                <w:sz w:val="13"/>
+                <w:szCs w:val="13"/>
+              </w:rPr>
+              <w:t xml:space="preserve"> en dB</w:t>
             </w:r>
           </w:p>
         </w:tc>
@@ -27807,7 +27833,26 @@
                 <w:sz w:val="13"/>
                 <w:szCs w:val="13"/>
               </w:rPr>
-              <w:t>standardisé DnT en dB</w:t>
+              <w:t>standardisé D</w:t>
+            </w:r>
+            <w:r>
+              <w:rPr>
+                <w:rFonts w:ascii="Arial" w:hAnsi="Arial" w:cs="Arial"/>
+                <w:b/>
+                <w:sz w:val="13"/>
+                <w:szCs w:val="13"/>
+                <w:vertAlign w:val="subscript"/>
+              </w:rPr>
+              <w:t>nT</w:t>
+            </w:r>
+            <w:r>
+              <w:rPr>
+                <w:rFonts w:ascii="Arial" w:hAnsi="Arial" w:cs="Arial"/>
+                <w:b/>
+                <w:sz w:val="13"/>
+                <w:szCs w:val="13"/>
+              </w:rPr>
+              <w:t xml:space="preserve"> en dB</w:t>
             </w:r>
           </w:p>
         </w:tc>
@@ -29375,7 +29420,30 @@
                 <w:sz w:val="13"/>
                 <w:szCs w:val="13"/>
               </w:rPr>
-              <w:t>DnT,A,tr* =</w:t>
+              <w:t>D</w:t>
+            </w:r>
+            <w:r>
+              <w:rPr>
+                <w:rFonts w:ascii="Arial" w:hAnsi="Arial" w:cs="Arial"/>
+                <w:b/>
+                <w:bCs/>
+                <w:color w:val="0082DE" w:themeColor="accent2"/>
+                <w:sz w:val="13"/>
+                <w:szCs w:val="13"/>
+                <w:vertAlign w:val="subscript"/>
+              </w:rPr>
+              <w:t>nT,A,tr</w:t>
+            </w:r>
+            <w:r>
+              <w:rPr>
+                <w:rFonts w:ascii="Arial" w:hAnsi="Arial" w:cs="Arial"/>
+                <w:b/>
+                <w:bCs/>
+                <w:color w:val="0082DE" w:themeColor="accent2"/>
+                <w:sz w:val="13"/>
+                <w:szCs w:val="13"/>
+              </w:rPr>
+              <w:t>* =</w:t>
             </w:r>
           </w:p>
         </w:tc>
@@ -29470,7 +29538,28 @@
                 <w:sz w:val="15"/>
                 <w:szCs w:val="18"/>
               </w:rPr>
-              <w:t>DnT,A,tr =</w:t>
+              <w:t>D</w:t>
+            </w:r>
+            <w:r>
+              <w:rPr>
+                <w:rFonts w:ascii="Arial" w:hAnsi="Arial" w:cs="Arial"/>
+                <w:b/>
+                <w:bCs/>
+                <w:sz w:val="15"/>
+                <w:szCs w:val="18"/>
+                <w:vertAlign w:val="subscript"/>
+              </w:rPr>
+              <w:t>nT,A,tr</w:t>
+            </w:r>
+            <w:r>
+              <w:rPr>
+                <w:rFonts w:ascii="Arial" w:hAnsi="Arial" w:cs="Arial"/>
+                <w:b/>
+                <w:bCs/>
+                <w:sz w:val="15"/>
+                <w:szCs w:val="18"/>
+              </w:rPr>
+              <w:t xml:space="preserve"> =</w:t>
             </w:r>
           </w:p>
         </w:tc>
@@ -29647,7 +29736,28 @@
                 <w:szCs w:val="13"/>
                 <w:u w:color="000000"/>
               </w:rPr>
-              <w:t>* L'isolement acoustique standardisé pondéré DnT,A,tr (indice Européen) est calculé sur les octaves 125 à 2000 Hz</w:t>
+              <w:t>* L'isolement acoustique standardisé pondéré D</w:t>
+            </w:r>
+            <w:r>
+              <w:rPr>
+                <w:rFonts w:ascii="Arial" w:hAnsi="Arial" w:cs="Arial"/>
+                <w:bCs/>
+                <w:sz w:val="13"/>
+                <w:szCs w:val="13"/>
+                <w:u w:color="000000"/>
+                <w:vertAlign w:val="subscript"/>
+              </w:rPr>
+              <w:t>nT,A,tr</w:t>
+            </w:r>
+            <w:r>
+              <w:rPr>
+                <w:rFonts w:ascii="Arial" w:hAnsi="Arial" w:cs="Arial"/>
+                <w:bCs/>
+                <w:sz w:val="13"/>
+                <w:szCs w:val="13"/>
+                <w:u w:color="000000"/>
+              </w:rPr>
+              <w:t xml:space="preserve"> (indice Européen) est calculé sur les octaves 125 à 2000 Hz</w:t>
             </w:r>
           </w:p>
         </w:tc>
@@ -33490,7 +33600,26 @@
                 <w:sz w:val="13"/>
                 <w:szCs w:val="13"/>
               </w:rPr>
-              <w:t>standardisé L'nT en dB</w:t>
+              <w:t>standardisé L</w:t>
+            </w:r>
+            <w:r>
+              <w:rPr>
+                <w:rFonts w:ascii="Arial" w:hAnsi="Arial" w:cs="Arial"/>
+                <w:b/>
+                <w:sz w:val="13"/>
+                <w:szCs w:val="13"/>
+                <w:vertAlign w:val="subscript"/>
+              </w:rPr>
+              <w:t xml:space="preserve">'nT </w:t>
+            </w:r>
+            <w:r>
+              <w:rPr>
+                <w:rFonts w:ascii="Arial" w:hAnsi="Arial" w:cs="Arial"/>
+                <w:b/>
+                <w:sz w:val="13"/>
+                <w:szCs w:val="13"/>
+              </w:rPr>
+              <w:t>en dB</w:t>
             </w:r>
           </w:p>
         </w:tc>
@@ -35008,7 +35137,30 @@
                 <w:sz w:val="15"/>
                 <w:szCs w:val="18"/>
               </w:rPr>
-              <w:t>L'nT,w* =</w:t>
+              <w:t>L'</w:t>
+            </w:r>
+            <w:r>
+              <w:rPr>
+                <w:rFonts w:ascii="Arial" w:hAnsi="Arial" w:cs="Arial"/>
+                <w:b/>
+                <w:bCs/>
+                <w:color w:val="0082DE" w:themeColor="accent2"/>
+                <w:sz w:val="15"/>
+                <w:szCs w:val="18"/>
+                <w:vertAlign w:val="subscript"/>
+              </w:rPr>
+              <w:t>nT,w</w:t>
+            </w:r>
+            <w:r>
+              <w:rPr>
+                <w:rFonts w:ascii="Arial" w:hAnsi="Arial" w:cs="Arial"/>
+                <w:b/>
+                <w:bCs/>
+                <w:color w:val="0082DE" w:themeColor="accent2"/>
+                <w:sz w:val="15"/>
+                <w:szCs w:val="18"/>
+              </w:rPr>
+              <w:t>* =</w:t>
             </w:r>
           </w:p>
         </w:tc>
@@ -35128,7 +35280,28 @@
                 <w:sz w:val="15"/>
                 <w:szCs w:val="18"/>
               </w:rPr>
-              <w:t>L'nT,w =</w:t>
+              <w:t>L'</w:t>
+            </w:r>
+            <w:r>
+              <w:rPr>
+                <w:rFonts w:ascii="Arial" w:hAnsi="Arial" w:cs="Arial"/>
+                <w:b/>
+                <w:bCs/>
+                <w:sz w:val="15"/>
+                <w:szCs w:val="18"/>
+                <w:vertAlign w:val="subscript"/>
+              </w:rPr>
+              <w:t>nT,w</w:t>
+            </w:r>
+            <w:r>
+              <w:rPr>
+                <w:rFonts w:ascii="Arial" w:hAnsi="Arial" w:cs="Arial"/>
+                <w:b/>
+                <w:bCs/>
+                <w:sz w:val="15"/>
+                <w:szCs w:val="18"/>
+              </w:rPr>
+              <w:t xml:space="preserve"> =</w:t>
             </w:r>
           </w:p>
         </w:tc>
@@ -35353,7 +35526,30 @@
                 <w:szCs w:val="13"/>
                 <w:u w:color="000000"/>
               </w:rPr>
-              <w:t>* Le niveau de pression pondéré du bruit de choc standardisé L'nT,w (indice Européen) est calculé sur les octaves 125-2000 Hz</w:t>
+              <w:t>* Le niveau de pression pondéré du bruit de choc standardisé L'</w:t>
+            </w:r>
+            <w:bookmarkStart w:id="49" w:name="_GoBack"/>
+            <w:r>
+              <w:rPr>
+                <w:rFonts w:ascii="Arial" w:hAnsi="Arial" w:cs="Arial"/>
+                <w:bCs/>
+                <w:sz w:val="11"/>
+                <w:szCs w:val="13"/>
+                <w:u w:color="000000"/>
+                <w:vertAlign w:val="subscript"/>
+              </w:rPr>
+              <w:t>nT,w</w:t>
+            </w:r>
+            <w:bookmarkEnd w:id="49"/>
+            <w:r>
+              <w:rPr>
+                <w:rFonts w:ascii="Arial" w:hAnsi="Arial" w:cs="Arial"/>
+                <w:bCs/>
+                <w:sz w:val="11"/>
+                <w:szCs w:val="13"/>
+                <w:u w:color="000000"/>
+              </w:rPr>
+              <w:t xml:space="preserve"> (indice Européen) est calculé sur les octaves 125-2000 Hz</w:t>
             </w:r>
           </w:p>
         </w:tc>
@@ -37448,7 +37644,6 @@
                 <w:szCs w:val="15"/>
               </w:rPr>
             </w:pPr>
-            <w:bookmarkStart w:id="49" w:name="_GoBack" w:colFirst="14" w:colLast="14"/>
             <w:r>
               <w:rPr>
                 <w:sz w:val="15"/>
@@ -37800,7 +37995,6 @@
           </w:p>
         </w:tc>
       </w:tr>
-      <w:bookmarkEnd w:id="49"/>
     </w:tbl>
     <w:p/>
     <w:tbl>
@@ -39771,14 +39965,27 @@
           <w:r>
             <w:t xml:space="preserve"> / </w:t>
           </w:r>
-          <w:fldSimple w:instr=" NUMPAGES  \* Arabic  \* MERGEFORMAT ">
-            <w:r>
-              <w:rPr>
-                <w:noProof/>
-              </w:rPr>
-              <w:t>12</w:t>
-            </w:r>
-          </w:fldSimple>
+          <w:r>
+            <w:fldChar w:fldCharType="begin"/>
+          </w:r>
+          <w:r>
+            <w:instrText xml:space="preserve"> NUMPAGES  \* Arabic  \* MERGEFORMAT </w:instrText>
+          </w:r>
+          <w:r>
+            <w:fldChar w:fldCharType="separate"/>
+          </w:r>
+          <w:r>
+            <w:rPr>
+              <w:noProof/>
+            </w:rPr>
+            <w:t>12</w:t>
+          </w:r>
+          <w:r>
+            <w:rPr>
+              <w:noProof/>
+            </w:rPr>
+            <w:fldChar w:fldCharType="end"/>
+          </w:r>
         </w:p>
       </w:tc>
     </w:tr>
@@ -48373,7 +48580,7 @@
 </file>
 
 <file path=customXml/itemProps1.xml><?xml version="1.0" encoding="utf-8"?>
-<ds:datastoreItem xmlns:ds="http://schemas.openxmlformats.org/officeDocument/2006/customXml" ds:itemID="{1E11A532-ED9B-4840-87D0-A79A4FFACD2B}">
+<ds:datastoreItem xmlns:ds="http://schemas.openxmlformats.org/officeDocument/2006/customXml" ds:itemID="{3ECFA3BF-8ED5-BA4C-AD8C-2133A3B3837F}">
   <ds:schemaRefs>
     <ds:schemaRef ds:uri="http://schemas.openxmlformats.org/officeDocument/2006/bibliography"/>
   </ds:schemaRefs>

</xml_diff>

<commit_message>
Add plan => New dependecy = ImageMagick + GhostScript for PDF conversion Start of Measure Dates list for Report
</commit_message>
<xml_diff>
--- a/src/AppBundle/Resources/templates/report-ra1999.docx
+++ b/src/AppBundle/Resources/templates/report-ra1999.docx
@@ -308,20 +308,17 @@
                     <w:framePr w:w="10206" w:h="57" w:wrap="notBeside" w:xAlign="center" w:anchorLock="1"/>
                     <w:rPr>
                       <w:rFonts w:ascii="Arial" w:hAnsi="Arial" w:cs="Arial"/>
-                      <w:lang w:val="en-US"/>
                     </w:rPr>
                   </w:pPr>
                   <w:r>
                     <w:rPr>
                       <w:rFonts w:ascii="Arial" w:hAnsi="Arial" w:cs="Arial"/>
-                      <w:lang w:val="en-US"/>
                     </w:rPr>
                     <w:t xml:space="preserve">Nº d’affaire : </w:t>
                   </w:r>
                   <w:r>
                     <w:rPr>
                       <w:rFonts w:ascii="Arial" w:hAnsi="Arial" w:cs="Arial"/>
-                      <w:lang w:val="en-US"/>
                     </w:rPr>
                     <w:t>${CASEREF}</w:t>
                   </w:r>
@@ -332,7 +329,6 @@
                     <w:framePr w:w="10206" w:h="57" w:wrap="notBeside" w:xAlign="center" w:anchorLock="1"/>
                     <w:rPr>
                       <w:rFonts w:ascii="Arial" w:hAnsi="Arial" w:cs="Arial"/>
-                      <w:lang w:val="en-US"/>
                     </w:rPr>
                   </w:pPr>
                   <w:r>
@@ -341,21 +337,18 @@
                       <w:b/>
                       <w:sz w:val="19"/>
                       <w:szCs w:val="19"/>
-                      <w:lang w:val="en-US"/>
                     </w:rPr>
                     <w:t>Désignation</w:t>
                   </w:r>
                   <w:r>
                     <w:rPr>
                       <w:rFonts w:ascii="Arial" w:hAnsi="Arial" w:cs="Arial"/>
-                      <w:lang w:val="en-US"/>
                     </w:rPr>
                     <w:t xml:space="preserve"> : </w:t>
                   </w:r>
                   <w:r>
                     <w:rPr>
                       <w:rFonts w:ascii="Arial" w:hAnsi="Arial" w:cs="Arial"/>
-                      <w:lang w:val="en-US"/>
                     </w:rPr>
                     <w:t>${OPENAME}</w:t>
                   </w:r>
@@ -688,7 +681,49 @@
                           <w:rPr>
                             <w:rFonts w:ascii="Arial" w:hAnsi="Arial" w:cs="Arial"/>
                           </w:rPr>
-                          <w:t>XX XX XX XX XX</w:t>
+                          <w:t xml:space="preserve">XX </w:t>
+                        </w:r>
+                        <w:proofErr w:type="spellStart"/>
+                        <w:r>
+                          <w:rPr>
+                            <w:rFonts w:ascii="Arial" w:hAnsi="Arial" w:cs="Arial"/>
+                          </w:rPr>
+                          <w:t>XX</w:t>
+                        </w:r>
+                        <w:proofErr w:type="spellEnd"/>
+                        <w:r>
+                          <w:rPr>
+                            <w:rFonts w:ascii="Arial" w:hAnsi="Arial" w:cs="Arial"/>
+                          </w:rPr>
+                          <w:t xml:space="preserve"> </w:t>
+                        </w:r>
+                        <w:proofErr w:type="spellStart"/>
+                        <w:r>
+                          <w:rPr>
+                            <w:rFonts w:ascii="Arial" w:hAnsi="Arial" w:cs="Arial"/>
+                          </w:rPr>
+                          <w:t>XX</w:t>
+                        </w:r>
+                        <w:proofErr w:type="spellEnd"/>
+                        <w:r>
+                          <w:rPr>
+                            <w:rFonts w:ascii="Arial" w:hAnsi="Arial" w:cs="Arial"/>
+                          </w:rPr>
+                          <w:t xml:space="preserve"> </w:t>
+                        </w:r>
+                        <w:proofErr w:type="spellStart"/>
+                        <w:r>
+                          <w:rPr>
+                            <w:rFonts w:ascii="Arial" w:hAnsi="Arial" w:cs="Arial"/>
+                          </w:rPr>
+                          <w:t>XX</w:t>
+                        </w:r>
+                        <w:proofErr w:type="spellEnd"/>
+                        <w:r>
+                          <w:rPr>
+                            <w:rFonts w:ascii="Arial" w:hAnsi="Arial" w:cs="Arial"/>
+                          </w:rPr>
+                          <w:t> XX</w:t>
                         </w:r>
                         <w:r>
                           <w:rPr>
@@ -700,7 +735,49 @@
                           <w:rPr>
                             <w:rFonts w:ascii="Arial" w:hAnsi="Arial" w:cs="Arial"/>
                           </w:rPr>
-                          <w:t xml:space="preserve"> XX XX XX XX XX</w:t>
+                          <w:t xml:space="preserve"> XX </w:t>
+                        </w:r>
+                        <w:proofErr w:type="spellStart"/>
+                        <w:r>
+                          <w:rPr>
+                            <w:rFonts w:ascii="Arial" w:hAnsi="Arial" w:cs="Arial"/>
+                          </w:rPr>
+                          <w:t>XX</w:t>
+                        </w:r>
+                        <w:proofErr w:type="spellEnd"/>
+                        <w:r>
+                          <w:rPr>
+                            <w:rFonts w:ascii="Arial" w:hAnsi="Arial" w:cs="Arial"/>
+                          </w:rPr>
+                          <w:t xml:space="preserve"> </w:t>
+                        </w:r>
+                        <w:proofErr w:type="spellStart"/>
+                        <w:r>
+                          <w:rPr>
+                            <w:rFonts w:ascii="Arial" w:hAnsi="Arial" w:cs="Arial"/>
+                          </w:rPr>
+                          <w:t>XX</w:t>
+                        </w:r>
+                        <w:proofErr w:type="spellEnd"/>
+                        <w:r>
+                          <w:rPr>
+                            <w:rFonts w:ascii="Arial" w:hAnsi="Arial" w:cs="Arial"/>
+                          </w:rPr>
+                          <w:t xml:space="preserve"> </w:t>
+                        </w:r>
+                        <w:proofErr w:type="spellStart"/>
+                        <w:r>
+                          <w:rPr>
+                            <w:rFonts w:ascii="Arial" w:hAnsi="Arial" w:cs="Arial"/>
+                          </w:rPr>
+                          <w:t>XX</w:t>
+                        </w:r>
+                        <w:proofErr w:type="spellEnd"/>
+                        <w:r>
+                          <w:rPr>
+                            <w:rFonts w:ascii="Arial" w:hAnsi="Arial" w:cs="Arial"/>
+                          </w:rPr>
+                          <w:t> XX</w:t>
                         </w:r>
                       </w:p>
                       <w:p>
@@ -876,13 +953,27 @@
                           <w:rPr>
                             <w:rFonts w:ascii="Arial" w:hAnsi="Arial" w:cs="Arial"/>
                           </w:rPr>
-                          <w:t>Auteur du rapport</w:t>
+                          <w:t xml:space="preserve">Auteur du </w:t>
+                        </w:r>
+                        <w:proofErr w:type="gramStart"/>
+                        <w:r>
+                          <w:rPr>
+                            <w:rFonts w:ascii="Arial" w:hAnsi="Arial" w:cs="Arial"/>
+                          </w:rPr>
+                          <w:t>rapport</w:t>
                         </w:r>
                         <w:r>
                           <w:rPr>
                             <w:rFonts w:ascii="Arial" w:hAnsi="Arial" w:cs="Arial"/>
                           </w:rPr>
-                          <w:t>: $</w:t>
+                          <w:t>:</w:t>
+                        </w:r>
+                        <w:proofErr w:type="gramEnd"/>
+                        <w:r>
+                          <w:rPr>
+                            <w:rFonts w:ascii="Arial" w:hAnsi="Arial" w:cs="Arial"/>
+                          </w:rPr>
+                          <w:t xml:space="preserve"> $</w:t>
                         </w:r>
                         <w:r>
                           <w:rPr>
@@ -3917,83 +4008,35 @@
       </w:r>
       <w:r>
         <w:rPr>
+          <w:szCs w:val="20"/>
+        </w:rPr>
+        <w:t>(s)</w:t>
+      </w:r>
+      <w:r>
+        <w:rPr>
           <w:color w:val="FF0000"/>
           <w:szCs w:val="20"/>
         </w:rPr>
         <w:t xml:space="preserve"> </w:t>
       </w:r>
+      <w:bookmarkStart w:id="1" w:name="_GoBack"/>
       <w:r>
         <w:rPr>
           <w:rFonts w:cs="Arial"/>
           <w:bCs/>
-          <w:color w:val="FF0000"/>
           <w:szCs w:val="20"/>
         </w:rPr>
-        <w:fldChar w:fldCharType="begin">
-          <w:ffData>
-            <w:name w:val=""/>
-            <w:enabled/>
-            <w:calcOnExit w:val="0"/>
-            <w:textInput>
-              <w:default w:val="[date(s) des mesurages]"/>
-            </w:textInput>
-          </w:ffData>
-        </w:fldChar>
+        <w:t>$</w:t>
       </w:r>
       <w:r>
         <w:rPr>
           <w:rFonts w:cs="Arial"/>
           <w:bCs/>
-          <w:color w:val="FF0000"/>
           <w:szCs w:val="20"/>
         </w:rPr>
-        <w:instrText xml:space="preserve"> FORMTEXT </w:instrText>
+        <w:t>{DATELIST}</w:t>
       </w:r>
-      <w:r>
-        <w:rPr>
-          <w:rFonts w:cs="Arial"/>
-          <w:bCs/>
-          <w:color w:val="FF0000"/>
-          <w:szCs w:val="20"/>
-        </w:rPr>
-      </w:r>
-      <w:r>
-        <w:rPr>
-          <w:rFonts w:cs="Arial"/>
-          <w:bCs/>
-          <w:color w:val="FF0000"/>
-          <w:szCs w:val="20"/>
-        </w:rPr>
-        <w:fldChar w:fldCharType="separate"/>
-      </w:r>
-      <w:r>
-        <w:rPr>
-          <w:rFonts w:cs="Arial"/>
-          <w:bCs/>
-          <w:noProof/>
-          <w:color w:val="FF0000"/>
-          <w:szCs w:val="20"/>
-        </w:rPr>
-        <w:t>[date(s) des mesurages]</w:t>
-      </w:r>
-      <w:r>
-        <w:rPr>
-          <w:rFonts w:cs="Arial"/>
-          <w:bCs/>
-          <w:color w:val="FF0000"/>
-          <w:szCs w:val="20"/>
-        </w:rPr>
-        <w:fldChar w:fldCharType="end"/>
-      </w:r>
-      <w:r>
-        <w:rPr>
-          <w:rFonts w:cs="Arial"/>
-          <w:bCs/>
-          <w:vanish/>
-          <w:szCs w:val="20"/>
-        </w:rPr>
-        <w:t>.</w:t>
-      </w:r>
+      <w:bookmarkEnd w:id="1"/>
     </w:p>
     <w:p>
       <w:pPr>
@@ -4045,11 +4088,11 @@
           <w:rFonts w:ascii="Arial" w:hAnsi="Arial" w:cs="Arial"/>
         </w:rPr>
       </w:pPr>
-      <w:bookmarkStart w:id="1" w:name="_Toc508815427"/>
+      <w:bookmarkStart w:id="2" w:name="_Toc508815427"/>
       <w:r>
         <w:t>REFERENTIELS</w:t>
       </w:r>
-      <w:bookmarkEnd w:id="1"/>
+      <w:bookmarkEnd w:id="2"/>
     </w:p>
     <w:p>
       <w:pPr>
@@ -4072,19 +4115,19 @@
           <w:rFonts w:ascii="Arial" w:hAnsi="Arial" w:cs="Arial"/>
         </w:rPr>
       </w:pPr>
-      <w:bookmarkStart w:id="2" w:name="_Toc397518780"/>
-      <w:bookmarkStart w:id="3" w:name="_Toc508815428"/>
-      <w:bookmarkStart w:id="4" w:name="_Toc369182872"/>
+      <w:bookmarkStart w:id="3" w:name="_Toc397518780"/>
+      <w:bookmarkStart w:id="4" w:name="_Toc508815428"/>
+      <w:bookmarkStart w:id="5" w:name="_Toc369182872"/>
       <w:r>
         <w:rPr>
           <w:rFonts w:ascii="Arial" w:hAnsi="Arial" w:cs="Arial"/>
         </w:rPr>
         <w:t>Réglementaire</w:t>
       </w:r>
-      <w:bookmarkEnd w:id="2"/>
       <w:bookmarkEnd w:id="3"/>
+      <w:bookmarkEnd w:id="4"/>
     </w:p>
-    <w:bookmarkEnd w:id="4"/>
+    <w:bookmarkEnd w:id="5"/>
     <w:p>
       <w:pPr>
         <w:pStyle w:val="NT2"/>
@@ -4327,16 +4370,16 @@
           <w:rFonts w:ascii="Arial" w:hAnsi="Arial" w:cs="Arial"/>
         </w:rPr>
       </w:pPr>
-      <w:bookmarkStart w:id="5" w:name="_Toc397518781"/>
-      <w:bookmarkStart w:id="6" w:name="_Toc508815429"/>
+      <w:bookmarkStart w:id="6" w:name="_Toc397518781"/>
+      <w:bookmarkStart w:id="7" w:name="_Toc508815429"/>
       <w:r>
         <w:rPr>
           <w:rFonts w:ascii="Arial" w:hAnsi="Arial" w:cs="Arial"/>
         </w:rPr>
         <w:t>Méthodologique</w:t>
       </w:r>
-      <w:bookmarkEnd w:id="5"/>
       <w:bookmarkEnd w:id="6"/>
+      <w:bookmarkEnd w:id="7"/>
     </w:p>
     <w:p>
       <w:pPr>
@@ -4404,11 +4447,11 @@
           <w:rFonts w:ascii="Arial" w:hAnsi="Arial" w:cs="Arial"/>
         </w:rPr>
       </w:pPr>
-      <w:bookmarkStart w:id="7" w:name="_Toc508815430"/>
+      <w:bookmarkStart w:id="8" w:name="_Toc508815430"/>
       <w:r>
         <w:t>MATERIEL UTILISE</w:t>
       </w:r>
-      <w:bookmarkEnd w:id="7"/>
+      <w:bookmarkEnd w:id="8"/>
     </w:p>
     <w:p>
       <w:pPr>
@@ -4465,12 +4508,12 @@
         </w:rPr>
         <w:br w:type="column"/>
       </w:r>
-      <w:bookmarkStart w:id="8" w:name="_Toc508815431"/>
+      <w:bookmarkStart w:id="9" w:name="_Toc508815431"/>
       <w:r>
         <w:lastRenderedPageBreak/>
         <w:t>CHOIX DES LOCAUX</w:t>
       </w:r>
-      <w:bookmarkEnd w:id="8"/>
+      <w:bookmarkEnd w:id="9"/>
     </w:p>
     <w:p>
       <w:pPr>
@@ -4535,8 +4578,8 @@
           <w:rFonts w:ascii="Arial" w:hAnsi="Arial" w:cs="Arial"/>
         </w:rPr>
       </w:pPr>
-      <w:bookmarkStart w:id="9" w:name="_Toc196799896"/>
-      <w:bookmarkStart w:id="10" w:name="_Toc397518784"/>
+      <w:bookmarkStart w:id="10" w:name="_Toc196799896"/>
+      <w:bookmarkStart w:id="11" w:name="_Toc397518784"/>
     </w:p>
     <w:p>
       <w:pPr>
@@ -4558,13 +4601,13 @@
           <w:rFonts w:ascii="Arial" w:hAnsi="Arial" w:cs="Arial"/>
         </w:rPr>
       </w:pPr>
-      <w:bookmarkStart w:id="11" w:name="_Toc508815432"/>
+      <w:bookmarkStart w:id="12" w:name="_Toc508815432"/>
       <w:r>
         <w:t>RÉSULTATS DES MESURES</w:t>
       </w:r>
-      <w:bookmarkEnd w:id="9"/>
       <w:bookmarkEnd w:id="10"/>
       <w:bookmarkEnd w:id="11"/>
+      <w:bookmarkEnd w:id="12"/>
     </w:p>
     <w:p>
       <w:pPr>
@@ -4630,15 +4673,32 @@
         <w:rPr>
           <w:szCs w:val="20"/>
         </w:rPr>
-        <w:t>Pour l’isolement acoustique vis-à-vis des bruits de l’espace extérieur, les valeurs du « D</w:t>
+        <w:t>Pour l’isolement acoustique vis-à-vis des bruits de l’espace extérieur, les valeurs du « </w:t>
+      </w:r>
+      <w:proofErr w:type="spellStart"/>
+      <w:proofErr w:type="gramStart"/>
+      <w:r>
+        <w:rPr>
+          <w:szCs w:val="20"/>
+        </w:rPr>
+        <w:t>D</w:t>
       </w:r>
       <w:r>
         <w:rPr>
           <w:szCs w:val="20"/>
           <w:vertAlign w:val="subscript"/>
         </w:rPr>
-        <w:t>nT,A,tr</w:t>
+        <w:t>nT,A</w:t>
       </w:r>
+      <w:proofErr w:type="gramEnd"/>
+      <w:r>
+        <w:rPr>
+          <w:szCs w:val="20"/>
+          <w:vertAlign w:val="subscript"/>
+        </w:rPr>
+        <w:t>,tr</w:t>
+      </w:r>
+      <w:proofErr w:type="spellEnd"/>
       <w:r>
         <w:rPr>
           <w:szCs w:val="20"/>
@@ -4669,11 +4729,19 @@
           <w:szCs w:val="20"/>
         </w:rPr>
       </w:pPr>
+      <w:proofErr w:type="gramStart"/>
       <w:r>
         <w:rPr>
           <w:szCs w:val="20"/>
         </w:rPr>
-        <w:t>de l’arrêté du 30 juin 1999 relatif aux caractéristiques acoustiques des bâtiments d’habitation si l’opération est située en dehors d’un secteur affecté par le bruit d’une ou plusieurs infrastructures de transport terrestre ou d’un aérodrome,</w:t>
+        <w:t>de</w:t>
+      </w:r>
+      <w:proofErr w:type="gramEnd"/>
+      <w:r>
+        <w:rPr>
+          <w:szCs w:val="20"/>
+        </w:rPr>
+        <w:t xml:space="preserve"> l’arrêté du 30 juin 1999 relatif aux caractéristiques acoustiques des bâtiments d’habitation si l’opération est située en dehors d’un secteur affecté par le bruit d’une ou plusieurs infrastructures de transport terrestre ou d’un aérodrome,</w:t>
       </w:r>
     </w:p>
     <w:p>
@@ -4693,12 +4761,21 @@
           <w:szCs w:val="20"/>
         </w:rPr>
       </w:pPr>
+      <w:proofErr w:type="gramStart"/>
       <w:r>
         <w:rPr>
           <w:sz w:val="20"/>
           <w:szCs w:val="20"/>
         </w:rPr>
-        <w:t>de la note de détermination de l’isolement acoustique minimal des façades de l’opération fournie par le maître d’ouvrage.</w:t>
+        <w:t>de</w:t>
+      </w:r>
+      <w:proofErr w:type="gramEnd"/>
+      <w:r>
+        <w:rPr>
+          <w:sz w:val="20"/>
+          <w:szCs w:val="20"/>
+        </w:rPr>
+        <w:t xml:space="preserve"> la note de détermination de l’isolement acoustique minimal des façades de l’opération fournie par le maître d’ouvrage.</w:t>
       </w:r>
     </w:p>
     <w:p>
@@ -5345,13 +5422,13 @@
           <w:rFonts w:ascii="Arial" w:hAnsi="Arial" w:cs="Arial"/>
         </w:rPr>
       </w:pPr>
-      <w:bookmarkStart w:id="12" w:name="_Toc397518785"/>
-      <w:bookmarkStart w:id="13" w:name="_Toc508815433"/>
+      <w:bookmarkStart w:id="13" w:name="_Toc397518785"/>
+      <w:bookmarkStart w:id="14" w:name="_Toc508815433"/>
       <w:r>
         <w:t>Isolement acoustique au bruit aérien entre locaux</w:t>
       </w:r>
-      <w:bookmarkEnd w:id="12"/>
       <w:bookmarkEnd w:id="13"/>
+      <w:bookmarkEnd w:id="14"/>
     </w:p>
     <w:p>
       <w:pPr>
@@ -5376,7 +5453,15 @@
         <w:rPr>
           <w:szCs w:val="20"/>
         </w:rPr>
-        <w:t>lus la valeur de D</w:t>
+        <w:t xml:space="preserve">lus la valeur de </w:t>
+      </w:r>
+      <w:proofErr w:type="spellStart"/>
+      <w:proofErr w:type="gramStart"/>
+      <w:r>
+        <w:rPr>
+          <w:szCs w:val="20"/>
+        </w:rPr>
+        <w:t>D</w:t>
       </w:r>
       <w:r>
         <w:rPr>
@@ -5385,6 +5470,8 @@
         </w:rPr>
         <w:t>nT,A</w:t>
       </w:r>
+      <w:proofErr w:type="spellEnd"/>
+      <w:proofErr w:type="gramEnd"/>
       <w:r>
         <w:rPr>
           <w:szCs w:val="20"/>
@@ -5563,6 +5650,8 @@
                 <w:color w:val="000000"/>
               </w:rPr>
             </w:pPr>
+            <w:proofErr w:type="spellStart"/>
+            <w:proofErr w:type="gramStart"/>
             <w:r>
               <w:rPr>
                 <w:rFonts w:ascii="Arial" w:hAnsi="Arial" w:cs="Arial"/>
@@ -5578,6 +5667,8 @@
               </w:rPr>
               <w:t>nT,A</w:t>
             </w:r>
+            <w:proofErr w:type="spellEnd"/>
+            <w:proofErr w:type="gramEnd"/>
             <w:r>
               <w:rPr>
                 <w:rFonts w:ascii="Arial" w:hAnsi="Arial" w:cs="Arial"/>
@@ -5614,6 +5705,8 @@
                 <w:color w:val="000000"/>
               </w:rPr>
             </w:pPr>
+            <w:proofErr w:type="spellStart"/>
+            <w:proofErr w:type="gramStart"/>
             <w:r>
               <w:rPr>
                 <w:rFonts w:ascii="Arial" w:hAnsi="Arial" w:cs="Arial"/>
@@ -5629,6 +5722,8 @@
               </w:rPr>
               <w:t>nT,A</w:t>
             </w:r>
+            <w:proofErr w:type="spellEnd"/>
+            <w:proofErr w:type="gramEnd"/>
             <w:r>
               <w:rPr>
                 <w:rFonts w:ascii="Arial" w:hAnsi="Arial" w:cs="Arial"/>
@@ -5782,6 +5877,7 @@
                 <w:color w:val="000000"/>
               </w:rPr>
             </w:pPr>
+            <w:proofErr w:type="gramStart"/>
             <w:r>
               <w:rPr>
                 <w:rFonts w:ascii="Arial" w:hAnsi="Arial" w:cs="Arial"/>
@@ -5789,6 +5885,7 @@
               </w:rPr>
               <w:t>éventuelles</w:t>
             </w:r>
+            <w:proofErr w:type="gramEnd"/>
           </w:p>
         </w:tc>
       </w:tr>
@@ -5922,12 +6019,37 @@
                 <w:color w:val="000000"/>
               </w:rPr>
             </w:pPr>
-            <w:r>
-              <w:rPr>
-                <w:rFonts w:ascii="Arial" w:hAnsi="Arial" w:cs="Arial"/>
-                <w:color w:val="000000"/>
-              </w:rPr>
-              <w:t>ou Escalier / Etage)</w:t>
+            <w:proofErr w:type="gramStart"/>
+            <w:r>
+              <w:rPr>
+                <w:rFonts w:ascii="Arial" w:hAnsi="Arial" w:cs="Arial"/>
+                <w:color w:val="000000"/>
+              </w:rPr>
+              <w:t>ou</w:t>
+            </w:r>
+            <w:proofErr w:type="gramEnd"/>
+            <w:r>
+              <w:rPr>
+                <w:rFonts w:ascii="Arial" w:hAnsi="Arial" w:cs="Arial"/>
+                <w:color w:val="000000"/>
+              </w:rPr>
+              <w:t xml:space="preserve"> Escalier / </w:t>
+            </w:r>
+            <w:proofErr w:type="spellStart"/>
+            <w:r>
+              <w:rPr>
+                <w:rFonts w:ascii="Arial" w:hAnsi="Arial" w:cs="Arial"/>
+                <w:color w:val="000000"/>
+              </w:rPr>
+              <w:t>Etage</w:t>
+            </w:r>
+            <w:proofErr w:type="spellEnd"/>
+            <w:r>
+              <w:rPr>
+                <w:rFonts w:ascii="Arial" w:hAnsi="Arial" w:cs="Arial"/>
+                <w:color w:val="000000"/>
+              </w:rPr>
+              <w:t>)</w:t>
             </w:r>
           </w:p>
         </w:tc>
@@ -6006,12 +6128,37 @@
                 <w:color w:val="000000"/>
               </w:rPr>
             </w:pPr>
-            <w:r>
-              <w:rPr>
-                <w:rFonts w:ascii="Arial" w:hAnsi="Arial" w:cs="Arial"/>
-                <w:color w:val="000000"/>
-              </w:rPr>
-              <w:t>ou Escalier / Etage)</w:t>
+            <w:proofErr w:type="gramStart"/>
+            <w:r>
+              <w:rPr>
+                <w:rFonts w:ascii="Arial" w:hAnsi="Arial" w:cs="Arial"/>
+                <w:color w:val="000000"/>
+              </w:rPr>
+              <w:t>ou</w:t>
+            </w:r>
+            <w:proofErr w:type="gramEnd"/>
+            <w:r>
+              <w:rPr>
+                <w:rFonts w:ascii="Arial" w:hAnsi="Arial" w:cs="Arial"/>
+                <w:color w:val="000000"/>
+              </w:rPr>
+              <w:t xml:space="preserve"> Escalier / </w:t>
+            </w:r>
+            <w:proofErr w:type="spellStart"/>
+            <w:r>
+              <w:rPr>
+                <w:rFonts w:ascii="Arial" w:hAnsi="Arial" w:cs="Arial"/>
+                <w:color w:val="000000"/>
+              </w:rPr>
+              <w:t>Etage</w:t>
+            </w:r>
+            <w:proofErr w:type="spellEnd"/>
+            <w:r>
+              <w:rPr>
+                <w:rFonts w:ascii="Arial" w:hAnsi="Arial" w:cs="Arial"/>
+                <w:color w:val="000000"/>
+              </w:rPr>
+              <w:t>)</w:t>
             </w:r>
           </w:p>
         </w:tc>
@@ -6476,14 +6623,14 @@
         <w:pStyle w:val="titre30"/>
         <w:ind w:left="709" w:hanging="425"/>
       </w:pPr>
-      <w:bookmarkStart w:id="14" w:name="_Toc508815434"/>
+      <w:bookmarkStart w:id="15" w:name="_Toc508815434"/>
       <w:r>
         <w:t>Isolement</w:t>
       </w:r>
       <w:r>
         <w:t xml:space="preserve"> acoustique vis-à-vis des bruits de l’espace extérieur</w:t>
       </w:r>
-      <w:bookmarkEnd w:id="14"/>
+      <w:bookmarkEnd w:id="15"/>
     </w:p>
     <w:p>
       <w:pPr>
@@ -6505,6 +6652,8 @@
         </w:rPr>
         <w:t xml:space="preserve">Plus la valeur de </w:t>
       </w:r>
+      <w:proofErr w:type="spellStart"/>
+      <w:proofErr w:type="gramStart"/>
       <w:r>
         <w:rPr>
           <w:rFonts w:ascii="Arial" w:hAnsi="Arial" w:cs="Arial"/>
@@ -6518,8 +6667,18 @@
           <w:szCs w:val="20"/>
           <w:vertAlign w:val="subscript"/>
         </w:rPr>
-        <w:t>nT,A,tr</w:t>
+        <w:t>nT,A</w:t>
       </w:r>
+      <w:proofErr w:type="gramEnd"/>
+      <w:r>
+        <w:rPr>
+          <w:rFonts w:ascii="Arial" w:hAnsi="Arial" w:cs="Arial"/>
+          <w:szCs w:val="20"/>
+          <w:vertAlign w:val="subscript"/>
+        </w:rPr>
+        <w:t>,tr</w:t>
+      </w:r>
+      <w:proofErr w:type="spellEnd"/>
       <w:r>
         <w:rPr>
           <w:rFonts w:ascii="Arial" w:hAnsi="Arial" w:cs="Arial"/>
@@ -6699,6 +6858,8 @@
                 <w:color w:val="000000"/>
               </w:rPr>
             </w:pPr>
+            <w:proofErr w:type="spellStart"/>
+            <w:proofErr w:type="gramStart"/>
             <w:r>
               <w:rPr>
                 <w:rFonts w:ascii="Arial" w:hAnsi="Arial" w:cs="Arial"/>
@@ -6712,8 +6873,18 @@
                 <w:color w:val="000000"/>
                 <w:vertAlign w:val="subscript"/>
               </w:rPr>
-              <w:t>nT,A,tr</w:t>
-            </w:r>
+              <w:t>nT,A</w:t>
+            </w:r>
+            <w:proofErr w:type="gramEnd"/>
+            <w:r>
+              <w:rPr>
+                <w:rFonts w:ascii="Arial" w:hAnsi="Arial" w:cs="Arial"/>
+                <w:color w:val="000000"/>
+                <w:vertAlign w:val="subscript"/>
+              </w:rPr>
+              <w:t>,tr</w:t>
+            </w:r>
+            <w:proofErr w:type="spellEnd"/>
             <w:r>
               <w:rPr>
                 <w:rFonts w:ascii="Arial" w:hAnsi="Arial" w:cs="Arial"/>
@@ -6750,6 +6921,8 @@
                 <w:color w:val="000000"/>
               </w:rPr>
             </w:pPr>
+            <w:proofErr w:type="spellStart"/>
+            <w:proofErr w:type="gramStart"/>
             <w:r>
               <w:rPr>
                 <w:rFonts w:ascii="Arial" w:hAnsi="Arial" w:cs="Arial"/>
@@ -6763,8 +6936,18 @@
                 <w:color w:val="000000"/>
                 <w:vertAlign w:val="subscript"/>
               </w:rPr>
-              <w:t>nT,A,tr</w:t>
-            </w:r>
+              <w:t>nT,A</w:t>
+            </w:r>
+            <w:proofErr w:type="gramEnd"/>
+            <w:r>
+              <w:rPr>
+                <w:rFonts w:ascii="Arial" w:hAnsi="Arial" w:cs="Arial"/>
+                <w:color w:val="000000"/>
+                <w:vertAlign w:val="subscript"/>
+              </w:rPr>
+              <w:t>,tr</w:t>
+            </w:r>
+            <w:proofErr w:type="spellEnd"/>
             <w:r>
               <w:rPr>
                 <w:rFonts w:ascii="Arial" w:hAnsi="Arial" w:cs="Arial"/>
@@ -6918,6 +7101,7 @@
                 <w:color w:val="000000"/>
               </w:rPr>
             </w:pPr>
+            <w:proofErr w:type="spellStart"/>
             <w:r>
               <w:rPr>
                 <w:rFonts w:ascii="Arial" w:hAnsi="Arial" w:cs="Arial"/>
@@ -6925,6 +7109,7 @@
               </w:rPr>
               <w:t>Eventuelles</w:t>
             </w:r>
+            <w:proofErr w:type="spellEnd"/>
           </w:p>
         </w:tc>
       </w:tr>
@@ -7042,7 +7227,23 @@
                 <w:rFonts w:ascii="Arial" w:hAnsi="Arial" w:cs="Arial"/>
                 <w:color w:val="000000"/>
               </w:rPr>
-              <w:t>(mesurée à 2m)</w:t>
+              <w:t>(</w:t>
+            </w:r>
+            <w:proofErr w:type="gramStart"/>
+            <w:r>
+              <w:rPr>
+                <w:rFonts w:ascii="Arial" w:hAnsi="Arial" w:cs="Arial"/>
+                <w:color w:val="000000"/>
+              </w:rPr>
+              <w:t>mesurée</w:t>
+            </w:r>
+            <w:proofErr w:type="gramEnd"/>
+            <w:r>
+              <w:rPr>
+                <w:rFonts w:ascii="Arial" w:hAnsi="Arial" w:cs="Arial"/>
+                <w:color w:val="000000"/>
+              </w:rPr>
+              <w:t xml:space="preserve"> à 2m)</w:t>
             </w:r>
           </w:p>
         </w:tc>
@@ -7121,12 +7322,37 @@
                 <w:color w:val="000000"/>
               </w:rPr>
             </w:pPr>
-            <w:r>
-              <w:rPr>
-                <w:rFonts w:ascii="Arial" w:hAnsi="Arial" w:cs="Arial"/>
-                <w:color w:val="000000"/>
-              </w:rPr>
-              <w:t>ou Escalier / Etage)</w:t>
+            <w:proofErr w:type="gramStart"/>
+            <w:r>
+              <w:rPr>
+                <w:rFonts w:ascii="Arial" w:hAnsi="Arial" w:cs="Arial"/>
+                <w:color w:val="000000"/>
+              </w:rPr>
+              <w:t>ou</w:t>
+            </w:r>
+            <w:proofErr w:type="gramEnd"/>
+            <w:r>
+              <w:rPr>
+                <w:rFonts w:ascii="Arial" w:hAnsi="Arial" w:cs="Arial"/>
+                <w:color w:val="000000"/>
+              </w:rPr>
+              <w:t xml:space="preserve"> Escalier / </w:t>
+            </w:r>
+            <w:proofErr w:type="spellStart"/>
+            <w:r>
+              <w:rPr>
+                <w:rFonts w:ascii="Arial" w:hAnsi="Arial" w:cs="Arial"/>
+                <w:color w:val="000000"/>
+              </w:rPr>
+              <w:t>Etage</w:t>
+            </w:r>
+            <w:proofErr w:type="spellEnd"/>
+            <w:r>
+              <w:rPr>
+                <w:rFonts w:ascii="Arial" w:hAnsi="Arial" w:cs="Arial"/>
+                <w:color w:val="000000"/>
+              </w:rPr>
+              <w:t>)</w:t>
             </w:r>
           </w:p>
         </w:tc>
@@ -7587,13 +7813,13 @@
         <w:pStyle w:val="titre30"/>
         <w:ind w:left="709" w:hanging="425"/>
       </w:pPr>
-      <w:bookmarkStart w:id="15" w:name="_Toc397518787"/>
-      <w:bookmarkStart w:id="16" w:name="_Toc508815435"/>
+      <w:bookmarkStart w:id="16" w:name="_Toc397518787"/>
+      <w:bookmarkStart w:id="17" w:name="_Toc508815435"/>
       <w:r>
         <w:t>Niveau du bruit de chocs</w:t>
       </w:r>
-      <w:bookmarkEnd w:id="15"/>
       <w:bookmarkEnd w:id="16"/>
+      <w:bookmarkEnd w:id="17"/>
     </w:p>
     <w:p>
       <w:pPr>
@@ -7612,8 +7838,16 @@
         <w:rPr>
           <w:szCs w:val="20"/>
         </w:rPr>
-        <w:t>Plus la valeur de L’</w:t>
+        <w:t xml:space="preserve">Plus la valeur de </w:t>
       </w:r>
+      <w:proofErr w:type="gramStart"/>
+      <w:r>
+        <w:rPr>
+          <w:szCs w:val="20"/>
+        </w:rPr>
+        <w:t>L’</w:t>
+      </w:r>
+      <w:proofErr w:type="spellStart"/>
       <w:r>
         <w:rPr>
           <w:szCs w:val="20"/>
@@ -7621,6 +7855,8 @@
         </w:rPr>
         <w:t>nT,w</w:t>
       </w:r>
+      <w:proofErr w:type="spellEnd"/>
+      <w:proofErr w:type="gramEnd"/>
       <w:r>
         <w:rPr>
           <w:szCs w:val="20"/>
@@ -7795,6 +8031,7 @@
                 <w:color w:val="000000"/>
               </w:rPr>
             </w:pPr>
+            <w:proofErr w:type="gramStart"/>
             <w:r>
               <w:rPr>
                 <w:rFonts w:ascii="Arial" w:hAnsi="Arial" w:cs="Arial"/>
@@ -7802,6 +8039,7 @@
               </w:rPr>
               <w:t>L’</w:t>
             </w:r>
+            <w:proofErr w:type="spellStart"/>
             <w:r>
               <w:rPr>
                 <w:rFonts w:ascii="Arial" w:hAnsi="Arial" w:cs="Arial"/>
@@ -7810,6 +8048,8 @@
               </w:rPr>
               <w:t>nT,w</w:t>
             </w:r>
+            <w:proofErr w:type="spellEnd"/>
+            <w:proofErr w:type="gramEnd"/>
             <w:r>
               <w:rPr>
                 <w:rFonts w:ascii="Arial" w:hAnsi="Arial" w:cs="Arial"/>
@@ -7845,6 +8085,7 @@
                 <w:color w:val="000000"/>
               </w:rPr>
             </w:pPr>
+            <w:proofErr w:type="gramStart"/>
             <w:r>
               <w:rPr>
                 <w:rFonts w:ascii="Arial" w:hAnsi="Arial" w:cs="Arial"/>
@@ -7852,6 +8093,7 @@
               </w:rPr>
               <w:t>L’</w:t>
             </w:r>
+            <w:proofErr w:type="spellStart"/>
             <w:r>
               <w:rPr>
                 <w:rFonts w:ascii="Arial" w:hAnsi="Arial" w:cs="Arial"/>
@@ -7860,6 +8102,8 @@
               </w:rPr>
               <w:t>nT,w</w:t>
             </w:r>
+            <w:proofErr w:type="spellEnd"/>
+            <w:proofErr w:type="gramEnd"/>
             <w:r>
               <w:rPr>
                 <w:rFonts w:ascii="Arial" w:hAnsi="Arial" w:cs="Arial"/>
@@ -8009,6 +8253,7 @@
                 <w:color w:val="000000"/>
               </w:rPr>
             </w:pPr>
+            <w:proofErr w:type="gramStart"/>
             <w:r>
               <w:rPr>
                 <w:rFonts w:ascii="Arial" w:hAnsi="Arial" w:cs="Arial"/>
@@ -8016,6 +8261,7 @@
               </w:rPr>
               <w:t>et</w:t>
             </w:r>
+            <w:proofErr w:type="gramEnd"/>
           </w:p>
           <w:p>
             <w:pPr>
@@ -8168,12 +8414,37 @@
                 <w:color w:val="000000"/>
               </w:rPr>
             </w:pPr>
-            <w:r>
-              <w:rPr>
-                <w:rFonts w:ascii="Arial" w:hAnsi="Arial" w:cs="Arial"/>
-                <w:color w:val="000000"/>
-              </w:rPr>
-              <w:t>ou Escalier / Etage)</w:t>
+            <w:proofErr w:type="gramStart"/>
+            <w:r>
+              <w:rPr>
+                <w:rFonts w:ascii="Arial" w:hAnsi="Arial" w:cs="Arial"/>
+                <w:color w:val="000000"/>
+              </w:rPr>
+              <w:t>ou</w:t>
+            </w:r>
+            <w:proofErr w:type="gramEnd"/>
+            <w:r>
+              <w:rPr>
+                <w:rFonts w:ascii="Arial" w:hAnsi="Arial" w:cs="Arial"/>
+                <w:color w:val="000000"/>
+              </w:rPr>
+              <w:t xml:space="preserve"> Escalier / </w:t>
+            </w:r>
+            <w:proofErr w:type="spellStart"/>
+            <w:r>
+              <w:rPr>
+                <w:rFonts w:ascii="Arial" w:hAnsi="Arial" w:cs="Arial"/>
+                <w:color w:val="000000"/>
+              </w:rPr>
+              <w:t>Etage</w:t>
+            </w:r>
+            <w:proofErr w:type="spellEnd"/>
+            <w:r>
+              <w:rPr>
+                <w:rFonts w:ascii="Arial" w:hAnsi="Arial" w:cs="Arial"/>
+                <w:color w:val="000000"/>
+              </w:rPr>
+              <w:t>)</w:t>
             </w:r>
           </w:p>
         </w:tc>
@@ -8252,12 +8523,37 @@
                 <w:color w:val="000000"/>
               </w:rPr>
             </w:pPr>
-            <w:r>
-              <w:rPr>
-                <w:rFonts w:ascii="Arial" w:hAnsi="Arial" w:cs="Arial"/>
-                <w:color w:val="000000"/>
-              </w:rPr>
-              <w:t>ou Escalier / Etage)</w:t>
+            <w:proofErr w:type="gramStart"/>
+            <w:r>
+              <w:rPr>
+                <w:rFonts w:ascii="Arial" w:hAnsi="Arial" w:cs="Arial"/>
+                <w:color w:val="000000"/>
+              </w:rPr>
+              <w:t>ou</w:t>
+            </w:r>
+            <w:proofErr w:type="gramEnd"/>
+            <w:r>
+              <w:rPr>
+                <w:rFonts w:ascii="Arial" w:hAnsi="Arial" w:cs="Arial"/>
+                <w:color w:val="000000"/>
+              </w:rPr>
+              <w:t xml:space="preserve"> Escalier / </w:t>
+            </w:r>
+            <w:proofErr w:type="spellStart"/>
+            <w:r>
+              <w:rPr>
+                <w:rFonts w:ascii="Arial" w:hAnsi="Arial" w:cs="Arial"/>
+                <w:color w:val="000000"/>
+              </w:rPr>
+              <w:t>Etage</w:t>
+            </w:r>
+            <w:proofErr w:type="spellEnd"/>
+            <w:r>
+              <w:rPr>
+                <w:rFonts w:ascii="Arial" w:hAnsi="Arial" w:cs="Arial"/>
+                <w:color w:val="000000"/>
+              </w:rPr>
+              <w:t>)</w:t>
             </w:r>
           </w:p>
         </w:tc>
@@ -8725,13 +9021,13 @@
           <w:szCs w:val="22"/>
         </w:rPr>
       </w:pPr>
-      <w:bookmarkStart w:id="17" w:name="_Toc397518788"/>
-      <w:bookmarkStart w:id="18" w:name="_Toc508815436"/>
+      <w:bookmarkStart w:id="18" w:name="_Toc397518788"/>
+      <w:bookmarkStart w:id="19" w:name="_Toc508815436"/>
       <w:r>
         <w:t>Niveau du bruit des équipements</w:t>
       </w:r>
-      <w:bookmarkEnd w:id="17"/>
       <w:bookmarkEnd w:id="18"/>
+      <w:bookmarkEnd w:id="19"/>
     </w:p>
     <w:p>
       <w:pPr>
@@ -8749,7 +9045,7 @@
           <w:szCs w:val="22"/>
         </w:rPr>
       </w:pPr>
-      <w:bookmarkStart w:id="19" w:name="_Toc397518789"/>
+      <w:bookmarkStart w:id="20" w:name="_Toc397518789"/>
       <w:r>
         <w:rPr>
           <w:b/>
@@ -8758,7 +9054,7 @@
         </w:rPr>
         <w:t>Niveau du bruit des appareils individuels de chauffage, de climatisation ou de production d’eau chaude sanitaire intérieurs au logement contrôlé</w:t>
       </w:r>
-      <w:bookmarkEnd w:id="19"/>
+      <w:bookmarkEnd w:id="20"/>
     </w:p>
     <w:p>
       <w:pPr>
@@ -8792,7 +9088,14 @@
         <w:rPr>
           <w:szCs w:val="20"/>
         </w:rPr>
-        <w:t>Plus la valeur de L</w:t>
+        <w:t xml:space="preserve">Plus la valeur de </w:t>
+      </w:r>
+      <w:proofErr w:type="spellStart"/>
+      <w:r>
+        <w:rPr>
+          <w:szCs w:val="20"/>
+        </w:rPr>
+        <w:t>L</w:t>
       </w:r>
       <w:r>
         <w:rPr>
@@ -8801,6 +9104,7 @@
         </w:rPr>
         <w:t>nAT</w:t>
       </w:r>
+      <w:proofErr w:type="spellEnd"/>
       <w:r>
         <w:rPr>
           <w:szCs w:val="20"/>
@@ -8893,6 +9197,7 @@
                 <w:color w:val="000000"/>
               </w:rPr>
             </w:pPr>
+            <w:proofErr w:type="spellStart"/>
             <w:r>
               <w:rPr>
                 <w:rFonts w:ascii="Arial" w:hAnsi="Arial" w:cs="Arial"/>
@@ -8900,6 +9205,7 @@
               </w:rPr>
               <w:t>Emission</w:t>
             </w:r>
+            <w:proofErr w:type="spellEnd"/>
           </w:p>
         </w:tc>
         <w:tc>
@@ -8960,6 +9266,7 @@
                 <w:color w:val="000000"/>
               </w:rPr>
             </w:pPr>
+            <w:proofErr w:type="spellStart"/>
             <w:r>
               <w:rPr>
                 <w:rFonts w:ascii="Arial" w:hAnsi="Arial" w:cs="Arial"/>
@@ -8975,13 +9282,23 @@
               </w:rPr>
               <w:t>nAT</w:t>
             </w:r>
-            <w:r>
-              <w:rPr>
-                <w:rFonts w:ascii="Arial" w:hAnsi="Arial" w:cs="Arial"/>
-                <w:color w:val="000000"/>
-              </w:rPr>
-              <w:t xml:space="preserve"> mesuré en dBA</w:t>
-            </w:r>
+            <w:proofErr w:type="spellEnd"/>
+            <w:r>
+              <w:rPr>
+                <w:rFonts w:ascii="Arial" w:hAnsi="Arial" w:cs="Arial"/>
+                <w:color w:val="000000"/>
+              </w:rPr>
+              <w:t xml:space="preserve"> mesuré en </w:t>
+            </w:r>
+            <w:proofErr w:type="spellStart"/>
+            <w:r>
+              <w:rPr>
+                <w:rFonts w:ascii="Arial" w:hAnsi="Arial" w:cs="Arial"/>
+                <w:color w:val="000000"/>
+              </w:rPr>
+              <w:t>dBA</w:t>
+            </w:r>
+            <w:proofErr w:type="spellEnd"/>
           </w:p>
         </w:tc>
         <w:tc>
@@ -9010,6 +9327,7 @@
                 <w:color w:val="000000"/>
               </w:rPr>
             </w:pPr>
+            <w:proofErr w:type="spellStart"/>
             <w:r>
               <w:rPr>
                 <w:rFonts w:ascii="Arial" w:hAnsi="Arial" w:cs="Arial"/>
@@ -9025,13 +9343,23 @@
               </w:rPr>
               <w:t>nAT</w:t>
             </w:r>
-            <w:r>
-              <w:rPr>
-                <w:rFonts w:ascii="Arial" w:hAnsi="Arial" w:cs="Arial"/>
-                <w:color w:val="000000"/>
-              </w:rPr>
-              <w:t xml:space="preserve"> objectif RA 1999 en dBA</w:t>
-            </w:r>
+            <w:proofErr w:type="spellEnd"/>
+            <w:r>
+              <w:rPr>
+                <w:rFonts w:ascii="Arial" w:hAnsi="Arial" w:cs="Arial"/>
+                <w:color w:val="000000"/>
+              </w:rPr>
+              <w:t xml:space="preserve"> objectif RA 1999 en </w:t>
+            </w:r>
+            <w:proofErr w:type="spellStart"/>
+            <w:r>
+              <w:rPr>
+                <w:rFonts w:ascii="Arial" w:hAnsi="Arial" w:cs="Arial"/>
+                <w:color w:val="000000"/>
+              </w:rPr>
+              <w:t>dBA</w:t>
+            </w:r>
+            <w:proofErr w:type="spellEnd"/>
           </w:p>
         </w:tc>
         <w:tc>
@@ -9175,6 +9503,7 @@
                 <w:color w:val="000000"/>
               </w:rPr>
             </w:pPr>
+            <w:proofErr w:type="gramStart"/>
             <w:r>
               <w:rPr>
                 <w:rFonts w:ascii="Arial" w:hAnsi="Arial" w:cs="Arial"/>
@@ -9182,6 +9511,7 @@
               </w:rPr>
               <w:t>éventuelles</w:t>
             </w:r>
+            <w:proofErr w:type="gramEnd"/>
           </w:p>
         </w:tc>
       </w:tr>
@@ -9260,6 +9590,7 @@
                 <w:color w:val="000000"/>
               </w:rPr>
             </w:pPr>
+            <w:proofErr w:type="gramStart"/>
             <w:r>
               <w:rPr>
                 <w:rFonts w:ascii="Arial" w:hAnsi="Arial" w:cs="Arial"/>
@@ -9267,6 +9598,7 @@
               </w:rPr>
               <w:t>et</w:t>
             </w:r>
+            <w:proofErr w:type="gramEnd"/>
           </w:p>
           <w:p>
             <w:pPr>
@@ -9280,6 +9612,7 @@
                 <w:color w:val="000000"/>
               </w:rPr>
             </w:pPr>
+            <w:proofErr w:type="gramStart"/>
             <w:r>
               <w:rPr>
                 <w:rFonts w:ascii="Arial" w:hAnsi="Arial" w:cs="Arial"/>
@@ -9287,6 +9620,7 @@
               </w:rPr>
               <w:t>position</w:t>
             </w:r>
+            <w:proofErr w:type="gramEnd"/>
           </w:p>
           <w:p>
             <w:pPr>
@@ -9305,7 +9639,23 @@
                 <w:rFonts w:ascii="Arial" w:hAnsi="Arial" w:cs="Arial"/>
                 <w:color w:val="000000"/>
               </w:rPr>
-              <w:t>(Pièce / Logement / Bâtiment ou Escalier / Etage)</w:t>
+              <w:t xml:space="preserve">(Pièce / Logement / Bâtiment ou Escalier / </w:t>
+            </w:r>
+            <w:proofErr w:type="spellStart"/>
+            <w:r>
+              <w:rPr>
+                <w:rFonts w:ascii="Arial" w:hAnsi="Arial" w:cs="Arial"/>
+                <w:color w:val="000000"/>
+              </w:rPr>
+              <w:t>Etage</w:t>
+            </w:r>
+            <w:proofErr w:type="spellEnd"/>
+            <w:r>
+              <w:rPr>
+                <w:rFonts w:ascii="Arial" w:hAnsi="Arial" w:cs="Arial"/>
+                <w:color w:val="000000"/>
+              </w:rPr>
+              <w:t>)</w:t>
             </w:r>
           </w:p>
         </w:tc>
@@ -9352,12 +9702,37 @@
                 <w:color w:val="000000"/>
               </w:rPr>
             </w:pPr>
-            <w:r>
-              <w:rPr>
-                <w:rFonts w:ascii="Arial" w:hAnsi="Arial" w:cs="Arial"/>
-                <w:color w:val="000000"/>
-              </w:rPr>
-              <w:t>ou Escalier / Etage)</w:t>
+            <w:proofErr w:type="gramStart"/>
+            <w:r>
+              <w:rPr>
+                <w:rFonts w:ascii="Arial" w:hAnsi="Arial" w:cs="Arial"/>
+                <w:color w:val="000000"/>
+              </w:rPr>
+              <w:t>ou</w:t>
+            </w:r>
+            <w:proofErr w:type="gramEnd"/>
+            <w:r>
+              <w:rPr>
+                <w:rFonts w:ascii="Arial" w:hAnsi="Arial" w:cs="Arial"/>
+                <w:color w:val="000000"/>
+              </w:rPr>
+              <w:t xml:space="preserve"> Escalier / </w:t>
+            </w:r>
+            <w:proofErr w:type="spellStart"/>
+            <w:r>
+              <w:rPr>
+                <w:rFonts w:ascii="Arial" w:hAnsi="Arial" w:cs="Arial"/>
+                <w:color w:val="000000"/>
+              </w:rPr>
+              <w:t>Etage</w:t>
+            </w:r>
+            <w:proofErr w:type="spellEnd"/>
+            <w:r>
+              <w:rPr>
+                <w:rFonts w:ascii="Arial" w:hAnsi="Arial" w:cs="Arial"/>
+                <w:color w:val="000000"/>
+              </w:rPr>
+              <w:t>)</w:t>
             </w:r>
           </w:p>
         </w:tc>
@@ -9828,7 +10203,7 @@
           <w:szCs w:val="22"/>
         </w:rPr>
       </w:pPr>
-      <w:bookmarkStart w:id="20" w:name="_Toc397518790"/>
+      <w:bookmarkStart w:id="21" w:name="_Toc397518790"/>
       <w:r>
         <w:rPr>
           <w:b/>
@@ -9837,7 +10212,7 @@
         </w:rPr>
         <w:t>Niveau du bruit de l’installation de ventilation mécanique contrôlée (VMC)</w:t>
       </w:r>
-      <w:bookmarkEnd w:id="20"/>
+      <w:bookmarkEnd w:id="21"/>
     </w:p>
     <w:p>
       <w:pPr>
@@ -9854,7 +10229,14 @@
         <w:rPr>
           <w:szCs w:val="20"/>
         </w:rPr>
-        <w:t>Plus la valeur de L</w:t>
+        <w:t xml:space="preserve">Plus la valeur de </w:t>
+      </w:r>
+      <w:proofErr w:type="spellStart"/>
+      <w:r>
+        <w:rPr>
+          <w:szCs w:val="20"/>
+        </w:rPr>
+        <w:t>L</w:t>
       </w:r>
       <w:r>
         <w:rPr>
@@ -9863,6 +10245,7 @@
         </w:rPr>
         <w:t>nAT</w:t>
       </w:r>
+      <w:proofErr w:type="spellEnd"/>
       <w:r>
         <w:rPr>
           <w:szCs w:val="20"/>
@@ -9957,6 +10340,7 @@
                 <w:color w:val="000000"/>
               </w:rPr>
             </w:pPr>
+            <w:proofErr w:type="spellStart"/>
             <w:r>
               <w:rPr>
                 <w:rFonts w:ascii="Arial" w:hAnsi="Arial" w:cs="Arial"/>
@@ -9964,6 +10348,7 @@
               </w:rPr>
               <w:t>Emission</w:t>
             </w:r>
+            <w:proofErr w:type="spellEnd"/>
           </w:p>
         </w:tc>
         <w:tc>
@@ -10025,6 +10410,7 @@
                 <w:color w:val="000000"/>
               </w:rPr>
             </w:pPr>
+            <w:proofErr w:type="spellStart"/>
             <w:r>
               <w:rPr>
                 <w:rFonts w:ascii="Arial" w:hAnsi="Arial" w:cs="Arial"/>
@@ -10040,13 +10426,23 @@
               </w:rPr>
               <w:t>nAT</w:t>
             </w:r>
-            <w:r>
-              <w:rPr>
-                <w:rFonts w:ascii="Arial" w:hAnsi="Arial" w:cs="Arial"/>
-                <w:color w:val="000000"/>
-              </w:rPr>
-              <w:t xml:space="preserve"> mesuré en dBA</w:t>
-            </w:r>
+            <w:proofErr w:type="spellEnd"/>
+            <w:r>
+              <w:rPr>
+                <w:rFonts w:ascii="Arial" w:hAnsi="Arial" w:cs="Arial"/>
+                <w:color w:val="000000"/>
+              </w:rPr>
+              <w:t xml:space="preserve"> mesuré en </w:t>
+            </w:r>
+            <w:proofErr w:type="spellStart"/>
+            <w:r>
+              <w:rPr>
+                <w:rFonts w:ascii="Arial" w:hAnsi="Arial" w:cs="Arial"/>
+                <w:color w:val="000000"/>
+              </w:rPr>
+              <w:t>dBA</w:t>
+            </w:r>
+            <w:proofErr w:type="spellEnd"/>
           </w:p>
         </w:tc>
         <w:tc>
@@ -10076,6 +10472,7 @@
                 <w:color w:val="000000"/>
               </w:rPr>
             </w:pPr>
+            <w:proofErr w:type="spellStart"/>
             <w:r>
               <w:rPr>
                 <w:rFonts w:ascii="Arial" w:hAnsi="Arial" w:cs="Arial"/>
@@ -10091,13 +10488,23 @@
               </w:rPr>
               <w:t>nAT</w:t>
             </w:r>
-            <w:r>
-              <w:rPr>
-                <w:rFonts w:ascii="Arial" w:hAnsi="Arial" w:cs="Arial"/>
-                <w:color w:val="000000"/>
-              </w:rPr>
-              <w:t xml:space="preserve"> objectif RA 1999 en dBA</w:t>
-            </w:r>
+            <w:proofErr w:type="spellEnd"/>
+            <w:r>
+              <w:rPr>
+                <w:rFonts w:ascii="Arial" w:hAnsi="Arial" w:cs="Arial"/>
+                <w:color w:val="000000"/>
+              </w:rPr>
+              <w:t xml:space="preserve"> objectif RA 1999 en </w:t>
+            </w:r>
+            <w:proofErr w:type="spellStart"/>
+            <w:r>
+              <w:rPr>
+                <w:rFonts w:ascii="Arial" w:hAnsi="Arial" w:cs="Arial"/>
+                <w:color w:val="000000"/>
+              </w:rPr>
+              <w:t>dBA</w:t>
+            </w:r>
+            <w:proofErr w:type="spellEnd"/>
           </w:p>
         </w:tc>
         <w:tc>
@@ -10244,6 +10651,7 @@
                 <w:color w:val="000000"/>
               </w:rPr>
             </w:pPr>
+            <w:proofErr w:type="gramStart"/>
             <w:r>
               <w:rPr>
                 <w:rFonts w:ascii="Arial" w:hAnsi="Arial" w:cs="Arial"/>
@@ -10251,6 +10659,7 @@
               </w:rPr>
               <w:t>éventuelles</w:t>
             </w:r>
+            <w:proofErr w:type="gramEnd"/>
           </w:p>
         </w:tc>
       </w:tr>
@@ -10329,6 +10738,7 @@
                 <w:color w:val="000000"/>
               </w:rPr>
             </w:pPr>
+            <w:proofErr w:type="gramStart"/>
             <w:r>
               <w:rPr>
                 <w:rFonts w:ascii="Arial" w:hAnsi="Arial" w:cs="Arial"/>
@@ -10336,6 +10746,7 @@
               </w:rPr>
               <w:t>et</w:t>
             </w:r>
+            <w:proofErr w:type="gramEnd"/>
           </w:p>
           <w:p>
             <w:pPr>
@@ -10349,6 +10760,7 @@
                 <w:color w:val="000000"/>
               </w:rPr>
             </w:pPr>
+            <w:proofErr w:type="gramStart"/>
             <w:r>
               <w:rPr>
                 <w:rFonts w:ascii="Arial" w:hAnsi="Arial" w:cs="Arial"/>
@@ -10356,6 +10768,7 @@
               </w:rPr>
               <w:t>position</w:t>
             </w:r>
+            <w:proofErr w:type="gramEnd"/>
           </w:p>
           <w:p>
             <w:pPr>
@@ -10374,7 +10787,23 @@
                 <w:rFonts w:ascii="Arial" w:hAnsi="Arial" w:cs="Arial"/>
                 <w:color w:val="000000"/>
               </w:rPr>
-              <w:t>(Pièce / Logement / Bâtiment ou Escalier / Etage)</w:t>
+              <w:t xml:space="preserve">(Pièce / Logement / Bâtiment ou Escalier / </w:t>
+            </w:r>
+            <w:proofErr w:type="spellStart"/>
+            <w:r>
+              <w:rPr>
+                <w:rFonts w:ascii="Arial" w:hAnsi="Arial" w:cs="Arial"/>
+                <w:color w:val="000000"/>
+              </w:rPr>
+              <w:t>Etage</w:t>
+            </w:r>
+            <w:proofErr w:type="spellEnd"/>
+            <w:r>
+              <w:rPr>
+                <w:rFonts w:ascii="Arial" w:hAnsi="Arial" w:cs="Arial"/>
+                <w:color w:val="000000"/>
+              </w:rPr>
+              <w:t>)</w:t>
             </w:r>
           </w:p>
         </w:tc>
@@ -10421,12 +10850,37 @@
                 <w:color w:val="000000"/>
               </w:rPr>
             </w:pPr>
-            <w:r>
-              <w:rPr>
-                <w:rFonts w:ascii="Arial" w:hAnsi="Arial" w:cs="Arial"/>
-                <w:color w:val="000000"/>
-              </w:rPr>
-              <w:t>ou Escalier / Etage)</w:t>
+            <w:proofErr w:type="gramStart"/>
+            <w:r>
+              <w:rPr>
+                <w:rFonts w:ascii="Arial" w:hAnsi="Arial" w:cs="Arial"/>
+                <w:color w:val="000000"/>
+              </w:rPr>
+              <w:t>ou</w:t>
+            </w:r>
+            <w:proofErr w:type="gramEnd"/>
+            <w:r>
+              <w:rPr>
+                <w:rFonts w:ascii="Arial" w:hAnsi="Arial" w:cs="Arial"/>
+                <w:color w:val="000000"/>
+              </w:rPr>
+              <w:t xml:space="preserve"> Escalier / </w:t>
+            </w:r>
+            <w:proofErr w:type="spellStart"/>
+            <w:r>
+              <w:rPr>
+                <w:rFonts w:ascii="Arial" w:hAnsi="Arial" w:cs="Arial"/>
+                <w:color w:val="000000"/>
+              </w:rPr>
+              <w:t>Etage</w:t>
+            </w:r>
+            <w:proofErr w:type="spellEnd"/>
+            <w:r>
+              <w:rPr>
+                <w:rFonts w:ascii="Arial" w:hAnsi="Arial" w:cs="Arial"/>
+                <w:color w:val="000000"/>
+              </w:rPr>
+              <w:t>)</w:t>
             </w:r>
           </w:p>
         </w:tc>
@@ -10855,7 +11309,7 @@
           <w:szCs w:val="22"/>
         </w:rPr>
       </w:pPr>
-      <w:bookmarkStart w:id="21" w:name="_Toc397518791"/>
+      <w:bookmarkStart w:id="22" w:name="_Toc397518791"/>
       <w:r>
         <w:rPr>
           <w:b/>
@@ -10864,7 +11318,7 @@
         </w:rPr>
         <w:t>Niveau du bruit des équipements individuels extérieurs au logement contrôlé</w:t>
       </w:r>
-      <w:bookmarkEnd w:id="21"/>
+      <w:bookmarkEnd w:id="22"/>
     </w:p>
     <w:p>
       <w:pPr>
@@ -10892,7 +11346,14 @@
         <w:rPr>
           <w:szCs w:val="20"/>
         </w:rPr>
-        <w:t>Plus la valeur de L</w:t>
+        <w:t xml:space="preserve">Plus la valeur de </w:t>
+      </w:r>
+      <w:proofErr w:type="spellStart"/>
+      <w:r>
+        <w:rPr>
+          <w:szCs w:val="20"/>
+        </w:rPr>
+        <w:t>L</w:t>
       </w:r>
       <w:r>
         <w:rPr>
@@ -10901,6 +11362,7 @@
         </w:rPr>
         <w:t>nAT</w:t>
       </w:r>
+      <w:proofErr w:type="spellEnd"/>
       <w:r>
         <w:rPr>
           <w:szCs w:val="20"/>
@@ -10995,6 +11457,7 @@
                 <w:color w:val="000000"/>
               </w:rPr>
             </w:pPr>
+            <w:proofErr w:type="spellStart"/>
             <w:r>
               <w:rPr>
                 <w:rFonts w:ascii="Arial" w:hAnsi="Arial" w:cs="Arial"/>
@@ -11002,6 +11465,7 @@
               </w:rPr>
               <w:t>Emission</w:t>
             </w:r>
+            <w:proofErr w:type="spellEnd"/>
           </w:p>
         </w:tc>
         <w:tc>
@@ -11063,6 +11527,7 @@
                 <w:color w:val="000000"/>
               </w:rPr>
             </w:pPr>
+            <w:proofErr w:type="spellStart"/>
             <w:r>
               <w:rPr>
                 <w:rFonts w:ascii="Arial" w:hAnsi="Arial" w:cs="Arial"/>
@@ -11078,13 +11543,23 @@
               </w:rPr>
               <w:t>nAT</w:t>
             </w:r>
-            <w:r>
-              <w:rPr>
-                <w:rFonts w:ascii="Arial" w:hAnsi="Arial" w:cs="Arial"/>
-                <w:color w:val="000000"/>
-              </w:rPr>
-              <w:t xml:space="preserve"> mesuré en dBA</w:t>
-            </w:r>
+            <w:proofErr w:type="spellEnd"/>
+            <w:r>
+              <w:rPr>
+                <w:rFonts w:ascii="Arial" w:hAnsi="Arial" w:cs="Arial"/>
+                <w:color w:val="000000"/>
+              </w:rPr>
+              <w:t xml:space="preserve"> mesuré en </w:t>
+            </w:r>
+            <w:proofErr w:type="spellStart"/>
+            <w:r>
+              <w:rPr>
+                <w:rFonts w:ascii="Arial" w:hAnsi="Arial" w:cs="Arial"/>
+                <w:color w:val="000000"/>
+              </w:rPr>
+              <w:t>dBA</w:t>
+            </w:r>
+            <w:proofErr w:type="spellEnd"/>
           </w:p>
         </w:tc>
         <w:tc>
@@ -11114,6 +11589,7 @@
                 <w:color w:val="000000"/>
               </w:rPr>
             </w:pPr>
+            <w:proofErr w:type="spellStart"/>
             <w:r>
               <w:rPr>
                 <w:rFonts w:ascii="Arial" w:hAnsi="Arial" w:cs="Arial"/>
@@ -11129,13 +11605,23 @@
               </w:rPr>
               <w:t>nAT</w:t>
             </w:r>
-            <w:r>
-              <w:rPr>
-                <w:rFonts w:ascii="Arial" w:hAnsi="Arial" w:cs="Arial"/>
-                <w:color w:val="000000"/>
-              </w:rPr>
-              <w:t xml:space="preserve"> objectif RA 1999 en dBA</w:t>
-            </w:r>
+            <w:proofErr w:type="spellEnd"/>
+            <w:r>
+              <w:rPr>
+                <w:rFonts w:ascii="Arial" w:hAnsi="Arial" w:cs="Arial"/>
+                <w:color w:val="000000"/>
+              </w:rPr>
+              <w:t xml:space="preserve"> objectif RA 1999 en </w:t>
+            </w:r>
+            <w:proofErr w:type="spellStart"/>
+            <w:r>
+              <w:rPr>
+                <w:rFonts w:ascii="Arial" w:hAnsi="Arial" w:cs="Arial"/>
+                <w:color w:val="000000"/>
+              </w:rPr>
+              <w:t>dBA</w:t>
+            </w:r>
+            <w:proofErr w:type="spellEnd"/>
           </w:p>
         </w:tc>
         <w:tc>
@@ -11282,6 +11768,7 @@
                 <w:color w:val="000000"/>
               </w:rPr>
             </w:pPr>
+            <w:proofErr w:type="gramStart"/>
             <w:r>
               <w:rPr>
                 <w:rFonts w:ascii="Arial" w:hAnsi="Arial" w:cs="Arial"/>
@@ -11289,6 +11776,7 @@
               </w:rPr>
               <w:t>éventuelles</w:t>
             </w:r>
+            <w:proofErr w:type="gramEnd"/>
           </w:p>
         </w:tc>
       </w:tr>
@@ -11367,6 +11855,7 @@
                 <w:color w:val="000000"/>
               </w:rPr>
             </w:pPr>
+            <w:proofErr w:type="gramStart"/>
             <w:r>
               <w:rPr>
                 <w:rFonts w:ascii="Arial" w:hAnsi="Arial" w:cs="Arial"/>
@@ -11374,6 +11863,7 @@
               </w:rPr>
               <w:t>et</w:t>
             </w:r>
+            <w:proofErr w:type="gramEnd"/>
           </w:p>
           <w:p>
             <w:pPr>
@@ -11387,6 +11877,7 @@
                 <w:color w:val="000000"/>
               </w:rPr>
             </w:pPr>
+            <w:proofErr w:type="gramStart"/>
             <w:r>
               <w:rPr>
                 <w:rFonts w:ascii="Arial" w:hAnsi="Arial" w:cs="Arial"/>
@@ -11394,6 +11885,7 @@
               </w:rPr>
               <w:t>position</w:t>
             </w:r>
+            <w:proofErr w:type="gramEnd"/>
           </w:p>
           <w:p>
             <w:pPr>
@@ -11412,7 +11904,23 @@
                 <w:rFonts w:ascii="Arial" w:hAnsi="Arial" w:cs="Arial"/>
                 <w:color w:val="000000"/>
               </w:rPr>
-              <w:t>(Pièce / Logement / Bâtiment ou Escalier / Etage)</w:t>
+              <w:t xml:space="preserve">(Pièce / Logement / Bâtiment ou Escalier / </w:t>
+            </w:r>
+            <w:proofErr w:type="spellStart"/>
+            <w:r>
+              <w:rPr>
+                <w:rFonts w:ascii="Arial" w:hAnsi="Arial" w:cs="Arial"/>
+                <w:color w:val="000000"/>
+              </w:rPr>
+              <w:t>Etage</w:t>
+            </w:r>
+            <w:proofErr w:type="spellEnd"/>
+            <w:r>
+              <w:rPr>
+                <w:rFonts w:ascii="Arial" w:hAnsi="Arial" w:cs="Arial"/>
+                <w:color w:val="000000"/>
+              </w:rPr>
+              <w:t>)</w:t>
             </w:r>
           </w:p>
         </w:tc>
@@ -11459,12 +11967,37 @@
                 <w:color w:val="000000"/>
               </w:rPr>
             </w:pPr>
-            <w:r>
-              <w:rPr>
-                <w:rFonts w:ascii="Arial" w:hAnsi="Arial" w:cs="Arial"/>
-                <w:color w:val="000000"/>
-              </w:rPr>
-              <w:t>ou Escalier / Etage)</w:t>
+            <w:proofErr w:type="gramStart"/>
+            <w:r>
+              <w:rPr>
+                <w:rFonts w:ascii="Arial" w:hAnsi="Arial" w:cs="Arial"/>
+                <w:color w:val="000000"/>
+              </w:rPr>
+              <w:t>ou</w:t>
+            </w:r>
+            <w:proofErr w:type="gramEnd"/>
+            <w:r>
+              <w:rPr>
+                <w:rFonts w:ascii="Arial" w:hAnsi="Arial" w:cs="Arial"/>
+                <w:color w:val="000000"/>
+              </w:rPr>
+              <w:t xml:space="preserve"> Escalier / </w:t>
+            </w:r>
+            <w:proofErr w:type="spellStart"/>
+            <w:r>
+              <w:rPr>
+                <w:rFonts w:ascii="Arial" w:hAnsi="Arial" w:cs="Arial"/>
+                <w:color w:val="000000"/>
+              </w:rPr>
+              <w:t>Etage</w:t>
+            </w:r>
+            <w:proofErr w:type="spellEnd"/>
+            <w:r>
+              <w:rPr>
+                <w:rFonts w:ascii="Arial" w:hAnsi="Arial" w:cs="Arial"/>
+                <w:color w:val="000000"/>
+              </w:rPr>
+              <w:t>)</w:t>
             </w:r>
           </w:p>
         </w:tc>
@@ -11894,7 +12427,7 @@
           <w:rFonts w:ascii="Arial" w:hAnsi="Arial" w:cs="Arial"/>
         </w:rPr>
       </w:pPr>
-      <w:bookmarkStart w:id="22" w:name="_Toc397518792"/>
+      <w:bookmarkStart w:id="23" w:name="_Toc397518792"/>
     </w:p>
     <w:p>
       <w:pPr>
@@ -11916,7 +12449,7 @@
         </w:rPr>
         <w:t>Niveau du bruit des équipements collectifs (hors VMC)</w:t>
       </w:r>
-      <w:bookmarkEnd w:id="22"/>
+      <w:bookmarkEnd w:id="23"/>
     </w:p>
     <w:p>
       <w:pPr>
@@ -11933,7 +12466,14 @@
         <w:rPr>
           <w:szCs w:val="20"/>
         </w:rPr>
-        <w:t>Plus la valeur de L</w:t>
+        <w:t xml:space="preserve">Plus la valeur de </w:t>
+      </w:r>
+      <w:proofErr w:type="spellStart"/>
+      <w:r>
+        <w:rPr>
+          <w:szCs w:val="20"/>
+        </w:rPr>
+        <w:t>L</w:t>
       </w:r>
       <w:r>
         <w:rPr>
@@ -11942,6 +12482,7 @@
         </w:rPr>
         <w:t>nAT</w:t>
       </w:r>
+      <w:proofErr w:type="spellEnd"/>
       <w:r>
         <w:rPr>
           <w:szCs w:val="20"/>
@@ -12036,6 +12577,7 @@
                 <w:color w:val="000000"/>
               </w:rPr>
             </w:pPr>
+            <w:proofErr w:type="spellStart"/>
             <w:r>
               <w:rPr>
                 <w:rFonts w:ascii="Arial" w:hAnsi="Arial" w:cs="Arial"/>
@@ -12043,6 +12585,7 @@
               </w:rPr>
               <w:t>Emission</w:t>
             </w:r>
+            <w:proofErr w:type="spellEnd"/>
           </w:p>
         </w:tc>
         <w:tc>
@@ -12104,6 +12647,7 @@
                 <w:color w:val="000000"/>
               </w:rPr>
             </w:pPr>
+            <w:proofErr w:type="spellStart"/>
             <w:r>
               <w:rPr>
                 <w:rFonts w:ascii="Arial" w:hAnsi="Arial" w:cs="Arial"/>
@@ -12119,13 +12663,23 @@
               </w:rPr>
               <w:t>nAT</w:t>
             </w:r>
-            <w:r>
-              <w:rPr>
-                <w:rFonts w:ascii="Arial" w:hAnsi="Arial" w:cs="Arial"/>
-                <w:color w:val="000000"/>
-              </w:rPr>
-              <w:t xml:space="preserve"> mesuré en dBA</w:t>
-            </w:r>
+            <w:proofErr w:type="spellEnd"/>
+            <w:r>
+              <w:rPr>
+                <w:rFonts w:ascii="Arial" w:hAnsi="Arial" w:cs="Arial"/>
+                <w:color w:val="000000"/>
+              </w:rPr>
+              <w:t xml:space="preserve"> mesuré en </w:t>
+            </w:r>
+            <w:proofErr w:type="spellStart"/>
+            <w:r>
+              <w:rPr>
+                <w:rFonts w:ascii="Arial" w:hAnsi="Arial" w:cs="Arial"/>
+                <w:color w:val="000000"/>
+              </w:rPr>
+              <w:t>dBA</w:t>
+            </w:r>
+            <w:proofErr w:type="spellEnd"/>
           </w:p>
         </w:tc>
         <w:tc>
@@ -12155,6 +12709,7 @@
                 <w:color w:val="000000"/>
               </w:rPr>
             </w:pPr>
+            <w:proofErr w:type="spellStart"/>
             <w:r>
               <w:rPr>
                 <w:rFonts w:ascii="Arial" w:hAnsi="Arial" w:cs="Arial"/>
@@ -12170,13 +12725,23 @@
               </w:rPr>
               <w:t>nAT</w:t>
             </w:r>
-            <w:r>
-              <w:rPr>
-                <w:rFonts w:ascii="Arial" w:hAnsi="Arial" w:cs="Arial"/>
-                <w:color w:val="000000"/>
-              </w:rPr>
-              <w:t xml:space="preserve"> objectif RA 1999 en dBA</w:t>
-            </w:r>
+            <w:proofErr w:type="spellEnd"/>
+            <w:r>
+              <w:rPr>
+                <w:rFonts w:ascii="Arial" w:hAnsi="Arial" w:cs="Arial"/>
+                <w:color w:val="000000"/>
+              </w:rPr>
+              <w:t xml:space="preserve"> objectif RA 1999 en </w:t>
+            </w:r>
+            <w:proofErr w:type="spellStart"/>
+            <w:r>
+              <w:rPr>
+                <w:rFonts w:ascii="Arial" w:hAnsi="Arial" w:cs="Arial"/>
+                <w:color w:val="000000"/>
+              </w:rPr>
+              <w:t>dBA</w:t>
+            </w:r>
+            <w:proofErr w:type="spellEnd"/>
           </w:p>
         </w:tc>
         <w:tc>
@@ -12323,6 +12888,7 @@
                 <w:color w:val="000000"/>
               </w:rPr>
             </w:pPr>
+            <w:proofErr w:type="spellStart"/>
             <w:r>
               <w:rPr>
                 <w:rFonts w:ascii="Arial" w:hAnsi="Arial" w:cs="Arial"/>
@@ -12330,6 +12896,7 @@
               </w:rPr>
               <w:t>Eventuelles</w:t>
             </w:r>
+            <w:proofErr w:type="spellEnd"/>
           </w:p>
         </w:tc>
       </w:tr>
@@ -12405,6 +12972,7 @@
                 <w:color w:val="000000"/>
               </w:rPr>
             </w:pPr>
+            <w:proofErr w:type="gramStart"/>
             <w:r>
               <w:rPr>
                 <w:rFonts w:ascii="Arial" w:hAnsi="Arial" w:cs="Arial"/>
@@ -12412,6 +12980,7 @@
               </w:rPr>
               <w:t>et</w:t>
             </w:r>
+            <w:proofErr w:type="gramEnd"/>
           </w:p>
           <w:p>
             <w:pPr>
@@ -12425,6 +12994,7 @@
                 <w:color w:val="000000"/>
               </w:rPr>
             </w:pPr>
+            <w:proofErr w:type="gramStart"/>
             <w:r>
               <w:rPr>
                 <w:rFonts w:ascii="Arial" w:hAnsi="Arial" w:cs="Arial"/>
@@ -12432,6 +13002,7 @@
               </w:rPr>
               <w:t>position</w:t>
             </w:r>
+            <w:proofErr w:type="gramEnd"/>
           </w:p>
           <w:p>
             <w:pPr>
@@ -12450,7 +13021,23 @@
                 <w:rFonts w:ascii="Arial" w:hAnsi="Arial" w:cs="Arial"/>
                 <w:color w:val="000000"/>
               </w:rPr>
-              <w:t>(Pièce / Logement / Bâtiment ou Escalier / Etage)</w:t>
+              <w:t xml:space="preserve">(Pièce / Logement / Bâtiment ou Escalier / </w:t>
+            </w:r>
+            <w:proofErr w:type="spellStart"/>
+            <w:r>
+              <w:rPr>
+                <w:rFonts w:ascii="Arial" w:hAnsi="Arial" w:cs="Arial"/>
+                <w:color w:val="000000"/>
+              </w:rPr>
+              <w:t>Etage</w:t>
+            </w:r>
+            <w:proofErr w:type="spellEnd"/>
+            <w:r>
+              <w:rPr>
+                <w:rFonts w:ascii="Arial" w:hAnsi="Arial" w:cs="Arial"/>
+                <w:color w:val="000000"/>
+              </w:rPr>
+              <w:t>)</w:t>
             </w:r>
           </w:p>
         </w:tc>
@@ -12497,12 +13084,37 @@
                 <w:color w:val="000000"/>
               </w:rPr>
             </w:pPr>
-            <w:r>
-              <w:rPr>
-                <w:rFonts w:ascii="Arial" w:hAnsi="Arial" w:cs="Arial"/>
-                <w:color w:val="000000"/>
-              </w:rPr>
-              <w:t>ou Escalier / Etage)</w:t>
+            <w:proofErr w:type="gramStart"/>
+            <w:r>
+              <w:rPr>
+                <w:rFonts w:ascii="Arial" w:hAnsi="Arial" w:cs="Arial"/>
+                <w:color w:val="000000"/>
+              </w:rPr>
+              <w:t>ou</w:t>
+            </w:r>
+            <w:proofErr w:type="gramEnd"/>
+            <w:r>
+              <w:rPr>
+                <w:rFonts w:ascii="Arial" w:hAnsi="Arial" w:cs="Arial"/>
+                <w:color w:val="000000"/>
+              </w:rPr>
+              <w:t xml:space="preserve"> Escalier / </w:t>
+            </w:r>
+            <w:proofErr w:type="spellStart"/>
+            <w:r>
+              <w:rPr>
+                <w:rFonts w:ascii="Arial" w:hAnsi="Arial" w:cs="Arial"/>
+                <w:color w:val="000000"/>
+              </w:rPr>
+              <w:t>Etage</w:t>
+            </w:r>
+            <w:proofErr w:type="spellEnd"/>
+            <w:r>
+              <w:rPr>
+                <w:rFonts w:ascii="Arial" w:hAnsi="Arial" w:cs="Arial"/>
+                <w:color w:val="000000"/>
+              </w:rPr>
+              <w:t>)</w:t>
             </w:r>
           </w:p>
         </w:tc>
@@ -12937,13 +13549,13 @@
           <w:szCs w:val="22"/>
         </w:rPr>
       </w:pPr>
-      <w:bookmarkStart w:id="23" w:name="_Toc397518793"/>
-      <w:bookmarkStart w:id="24" w:name="_Toc508815437"/>
+      <w:bookmarkStart w:id="24" w:name="_Toc397518793"/>
+      <w:bookmarkStart w:id="25" w:name="_Toc508815437"/>
       <w:r>
         <w:t>Aire d’absorption équivalente des parties communes</w:t>
       </w:r>
-      <w:bookmarkEnd w:id="23"/>
       <w:bookmarkEnd w:id="24"/>
+      <w:bookmarkEnd w:id="25"/>
     </w:p>
     <w:p>
       <w:pPr>
@@ -12976,7 +13588,21 @@
         <w:rPr>
           <w:szCs w:val="20"/>
         </w:rPr>
-        <w:t>Plus la valeur de AAE/Ssol est importante, meilleure est l’absorption du local.</w:t>
+        <w:t>Plus la valeur de AAE/</w:t>
+      </w:r>
+      <w:proofErr w:type="spellStart"/>
+      <w:r>
+        <w:rPr>
+          <w:szCs w:val="20"/>
+        </w:rPr>
+        <w:t>Ssol</w:t>
+      </w:r>
+      <w:proofErr w:type="spellEnd"/>
+      <w:r>
+        <w:rPr>
+          <w:szCs w:val="20"/>
+        </w:rPr>
+        <w:t xml:space="preserve"> est importante, meilleure est l’absorption du local.</w:t>
       </w:r>
     </w:p>
     <w:tbl>
@@ -13030,8 +13656,8 @@
                 <w:color w:val="000000"/>
               </w:rPr>
             </w:pPr>
-            <w:bookmarkStart w:id="25" w:name="_Toc196799899"/>
-            <w:bookmarkStart w:id="26" w:name="_Toc397518794"/>
+            <w:bookmarkStart w:id="26" w:name="_Toc196799899"/>
+            <w:bookmarkStart w:id="27" w:name="_Toc397518794"/>
             <w:r>
               <w:rPr>
                 <w:rFonts w:ascii="Arial" w:hAnsi="Arial" w:cs="Arial"/>
@@ -13103,7 +13729,23 @@
                 <w:rFonts w:ascii="Arial" w:hAnsi="Arial" w:cs="Arial"/>
                 <w:color w:val="000000"/>
               </w:rPr>
-              <w:t>(Local / Bâtiment ou Escalier / Etage)</w:t>
+              <w:t xml:space="preserve">(Local / Bâtiment ou Escalier / </w:t>
+            </w:r>
+            <w:proofErr w:type="spellStart"/>
+            <w:r>
+              <w:rPr>
+                <w:rFonts w:ascii="Arial" w:hAnsi="Arial" w:cs="Arial"/>
+                <w:color w:val="000000"/>
+              </w:rPr>
+              <w:t>Etage</w:t>
+            </w:r>
+            <w:proofErr w:type="spellEnd"/>
+            <w:r>
+              <w:rPr>
+                <w:rFonts w:ascii="Arial" w:hAnsi="Arial" w:cs="Arial"/>
+                <w:color w:val="000000"/>
+              </w:rPr>
+              <w:t>)</w:t>
             </w:r>
           </w:p>
         </w:tc>
@@ -13531,7 +14173,7 @@
       <w:pPr>
         <w:pStyle w:val="Titre2"/>
       </w:pPr>
-      <w:bookmarkStart w:id="27" w:name="_Toc508815438"/>
+      <w:bookmarkStart w:id="28" w:name="_Toc508815438"/>
       <w:r>
         <w:t>APPR</w:t>
       </w:r>
@@ -13541,9 +14183,9 @@
       <w:r>
         <w:t>CIATION des RÉSULTATS</w:t>
       </w:r>
-      <w:bookmarkEnd w:id="25"/>
       <w:bookmarkEnd w:id="26"/>
       <w:bookmarkEnd w:id="27"/>
+      <w:bookmarkEnd w:id="28"/>
     </w:p>
     <w:p>
       <w:pPr>
@@ -13668,13 +14310,13 @@
           <w:szCs w:val="22"/>
         </w:rPr>
       </w:pPr>
-      <w:bookmarkStart w:id="28" w:name="_Toc397518795"/>
-      <w:bookmarkStart w:id="29" w:name="_Toc508815439"/>
+      <w:bookmarkStart w:id="29" w:name="_Toc397518795"/>
+      <w:bookmarkStart w:id="30" w:name="_Toc508815439"/>
       <w:r>
         <w:t>Isolement acoustique au bruit aérien entre locaux</w:t>
       </w:r>
-      <w:bookmarkEnd w:id="28"/>
       <w:bookmarkEnd w:id="29"/>
+      <w:bookmarkEnd w:id="30"/>
     </w:p>
     <w:p>
       <w:pPr>
@@ -13714,13 +14356,13 @@
           <w:szCs w:val="22"/>
         </w:rPr>
       </w:pPr>
-      <w:bookmarkStart w:id="30" w:name="_Toc397518796"/>
-      <w:bookmarkStart w:id="31" w:name="_Toc508815440"/>
+      <w:bookmarkStart w:id="31" w:name="_Toc397518796"/>
+      <w:bookmarkStart w:id="32" w:name="_Toc508815440"/>
       <w:r>
         <w:t>Isolement acoustique vis-à-vis des bruits de l’espace extérieur</w:t>
       </w:r>
-      <w:bookmarkEnd w:id="30"/>
       <w:bookmarkEnd w:id="31"/>
+      <w:bookmarkEnd w:id="32"/>
     </w:p>
     <w:p>
       <w:pPr>
@@ -13762,13 +14404,13 @@
           <w:szCs w:val="22"/>
         </w:rPr>
       </w:pPr>
-      <w:bookmarkStart w:id="32" w:name="_Toc397518797"/>
-      <w:bookmarkStart w:id="33" w:name="_Toc508815441"/>
+      <w:bookmarkStart w:id="33" w:name="_Toc397518797"/>
+      <w:bookmarkStart w:id="34" w:name="_Toc508815441"/>
       <w:r>
         <w:t>Niveau du bruit de chocs</w:t>
       </w:r>
-      <w:bookmarkEnd w:id="32"/>
       <w:bookmarkEnd w:id="33"/>
+      <w:bookmarkEnd w:id="34"/>
     </w:p>
     <w:p>
       <w:pPr>
@@ -13808,13 +14450,13 @@
         <w:pStyle w:val="titre30"/>
         <w:ind w:left="709" w:hanging="425"/>
       </w:pPr>
-      <w:bookmarkStart w:id="34" w:name="_Toc397518798"/>
-      <w:bookmarkStart w:id="35" w:name="_Toc508815442"/>
+      <w:bookmarkStart w:id="35" w:name="_Toc397518798"/>
+      <w:bookmarkStart w:id="36" w:name="_Toc508815442"/>
       <w:r>
         <w:t>Niveau du bruit des équipements</w:t>
       </w:r>
-      <w:bookmarkEnd w:id="34"/>
       <w:bookmarkEnd w:id="35"/>
+      <w:bookmarkEnd w:id="36"/>
     </w:p>
     <w:p>
       <w:pPr>
@@ -13832,7 +14474,7 @@
           <w:szCs w:val="22"/>
         </w:rPr>
       </w:pPr>
-      <w:bookmarkStart w:id="36" w:name="_Toc397518799"/>
+      <w:bookmarkStart w:id="37" w:name="_Toc397518799"/>
       <w:r>
         <w:rPr>
           <w:b/>
@@ -13841,7 +14483,7 @@
         </w:rPr>
         <w:t>Niveau du bruit des appareils individuels de chauffage, de climatisation et de production d’eau chaude sanitaire intérieurs au logement contrôlé</w:t>
       </w:r>
-      <w:bookmarkEnd w:id="36"/>
+      <w:bookmarkEnd w:id="37"/>
     </w:p>
     <w:p>
       <w:pPr>
@@ -13883,7 +14525,7 @@
           <w:szCs w:val="22"/>
         </w:rPr>
       </w:pPr>
-      <w:bookmarkStart w:id="37" w:name="_Toc397518800"/>
+      <w:bookmarkStart w:id="38" w:name="_Toc397518800"/>
       <w:r>
         <w:rPr>
           <w:b/>
@@ -13892,7 +14534,7 @@
         </w:rPr>
         <w:t>Niveau du bruit de l’installation de ventilation mécanique contrôlée (VMC)</w:t>
       </w:r>
-      <w:bookmarkEnd w:id="37"/>
+      <w:bookmarkEnd w:id="38"/>
     </w:p>
     <w:p>
       <w:pPr>
@@ -13942,7 +14584,7 @@
           <w:szCs w:val="22"/>
         </w:rPr>
       </w:pPr>
-      <w:bookmarkStart w:id="38" w:name="_Toc397518802"/>
+      <w:bookmarkStart w:id="39" w:name="_Toc397518802"/>
       <w:r>
         <w:rPr>
           <w:b/>
@@ -13951,7 +14593,7 @@
         </w:rPr>
         <w:t>Niveau du bruit des équipements collectifs (hors VMC)</w:t>
       </w:r>
-      <w:bookmarkEnd w:id="38"/>
+      <w:bookmarkEnd w:id="39"/>
     </w:p>
     <w:p>
       <w:pPr>
@@ -13993,13 +14635,13 @@
           <w:szCs w:val="22"/>
         </w:rPr>
       </w:pPr>
-      <w:bookmarkStart w:id="39" w:name="_Toc397518803"/>
-      <w:bookmarkStart w:id="40" w:name="_Toc508815443"/>
+      <w:bookmarkStart w:id="40" w:name="_Toc397518803"/>
+      <w:bookmarkStart w:id="41" w:name="_Toc508815443"/>
       <w:r>
         <w:t>Aire d’absorption équivalente des parties communes</w:t>
       </w:r>
-      <w:bookmarkEnd w:id="39"/>
       <w:bookmarkEnd w:id="40"/>
+      <w:bookmarkEnd w:id="41"/>
     </w:p>
     <w:p>
       <w:pPr>
@@ -14268,8 +14910,8 @@
         <w:jc w:val="center"/>
         <w:textAlignment w:val="baseline"/>
       </w:pPr>
-      <w:bookmarkStart w:id="41" w:name="_Toc508815444"/>
-      <w:bookmarkStart w:id="42" w:name="_Toc397518804"/>
+      <w:bookmarkStart w:id="42" w:name="_Toc508815444"/>
+      <w:bookmarkStart w:id="43" w:name="_Toc397518804"/>
       <w:r>
         <w:rPr>
           <w:color w:val="00ACE8" w:themeColor="accent1"/>
@@ -14278,7 +14920,7 @@
         </w:rPr>
         <w:t>ANNEXE 1 :</w:t>
       </w:r>
-      <w:bookmarkEnd w:id="41"/>
+      <w:bookmarkEnd w:id="42"/>
     </w:p>
     <w:p>
       <w:pPr>
@@ -14304,7 +14946,7 @@
         </w:rPr>
         <w:t>DÉTAIL DU MATÉRIEL UTILISÉ</w:t>
       </w:r>
-      <w:bookmarkEnd w:id="42"/>
+      <w:bookmarkEnd w:id="43"/>
     </w:p>
     <w:p>
       <w:pPr>
@@ -15502,7 +16144,7 @@
                 </w:ffData>
               </w:fldChar>
             </w:r>
-            <w:bookmarkStart w:id="43" w:name="CaseACocher1"/>
+            <w:bookmarkStart w:id="44" w:name="CaseACocher1"/>
             <w:r>
               <w:rPr>
                 <w:rFonts w:cstheme="minorHAnsi"/>
@@ -15530,7 +16172,7 @@
               </w:rPr>
               <w:fldChar w:fldCharType="end"/>
             </w:r>
-            <w:bookmarkEnd w:id="43"/>
+            <w:bookmarkEnd w:id="44"/>
           </w:p>
         </w:tc>
         <w:tc>
@@ -16152,11 +16794,19 @@
                 <w:rFonts w:cstheme="minorHAnsi"/>
               </w:rPr>
             </w:pPr>
+            <w:proofErr w:type="spellStart"/>
             <w:r>
               <w:rPr>
                 <w:rFonts w:cstheme="minorHAnsi"/>
               </w:rPr>
-              <w:t>Norsonic 1251</w:t>
+              <w:t>Norsonic</w:t>
+            </w:r>
+            <w:proofErr w:type="spellEnd"/>
+            <w:r>
+              <w:rPr>
+                <w:rFonts w:cstheme="minorHAnsi"/>
+              </w:rPr>
+              <w:t xml:space="preserve"> 1251</w:t>
             </w:r>
           </w:p>
         </w:tc>
@@ -16395,11 +17045,19 @@
                 <w:rFonts w:cstheme="minorHAnsi"/>
               </w:rPr>
             </w:pPr>
+            <w:proofErr w:type="spellStart"/>
             <w:r>
               <w:rPr>
                 <w:rFonts w:cstheme="minorHAnsi"/>
               </w:rPr>
-              <w:t>Norsonic 1251</w:t>
+              <w:t>Norsonic</w:t>
+            </w:r>
+            <w:proofErr w:type="spellEnd"/>
+            <w:r>
+              <w:rPr>
+                <w:rFonts w:cstheme="minorHAnsi"/>
+              </w:rPr>
+              <w:t xml:space="preserve"> 1251</w:t>
             </w:r>
           </w:p>
         </w:tc>
@@ -16484,7 +17142,7 @@
           </w:ffData>
         </w:fldChar>
       </w:r>
-      <w:bookmarkStart w:id="44" w:name="CaseACocher2"/>
+      <w:bookmarkStart w:id="45" w:name="CaseACocher2"/>
       <w:r>
         <w:rPr>
           <w:b/>
@@ -16508,7 +17166,7 @@
         </w:rPr>
         <w:fldChar w:fldCharType="end"/>
       </w:r>
-      <w:bookmarkEnd w:id="44"/>
+      <w:bookmarkEnd w:id="45"/>
       <w:r>
         <w:rPr>
           <w:b/>
@@ -16559,7 +17217,7 @@
         </w:rPr>
       </w:pPr>
     </w:p>
-    <w:bookmarkStart w:id="45" w:name="CaseACocher3"/>
+    <w:bookmarkStart w:id="46" w:name="CaseACocher3"/>
     <w:p>
       <w:pPr>
         <w:tabs>
@@ -16674,7 +17332,7 @@
         </w:rPr>
       </w:pPr>
     </w:p>
-    <w:bookmarkEnd w:id="45"/>
+    <w:bookmarkEnd w:id="46"/>
     <w:p>
       <w:pPr>
         <w:ind w:left="511" w:hanging="454"/>
@@ -17511,7 +18169,39 @@
           <w:szCs w:val="18"/>
         </w:rPr>
         <w:tab/>
-        <w:t>Logiciel dBInside, version 1.1.2 build 5 de la société 01dB-acoem</w:t>
+        <w:t xml:space="preserve">Logiciel </w:t>
+      </w:r>
+      <w:proofErr w:type="spellStart"/>
+      <w:r>
+        <w:rPr>
+          <w:sz w:val="18"/>
+          <w:szCs w:val="18"/>
+        </w:rPr>
+        <w:t>dBInside</w:t>
+      </w:r>
+      <w:proofErr w:type="spellEnd"/>
+      <w:r>
+        <w:rPr>
+          <w:sz w:val="18"/>
+          <w:szCs w:val="18"/>
+        </w:rPr>
+        <w:t xml:space="preserve">, version 1.1.2 </w:t>
+      </w:r>
+      <w:proofErr w:type="spellStart"/>
+      <w:r>
+        <w:rPr>
+          <w:sz w:val="18"/>
+          <w:szCs w:val="18"/>
+        </w:rPr>
+        <w:t>build</w:t>
+      </w:r>
+      <w:proofErr w:type="spellEnd"/>
+      <w:r>
+        <w:rPr>
+          <w:sz w:val="18"/>
+          <w:szCs w:val="18"/>
+        </w:rPr>
+        <w:t xml:space="preserve"> 5 de la société 01dB-acoem</w:t>
       </w:r>
     </w:p>
     <w:p>
@@ -17591,7 +18281,23 @@
           <w:szCs w:val="18"/>
         </w:rPr>
         <w:tab/>
-        <w:t>Logiciel NorReview, version 5.0 de la société NORSONIC</w:t>
+        <w:t xml:space="preserve">Logiciel </w:t>
+      </w:r>
+      <w:proofErr w:type="spellStart"/>
+      <w:r>
+        <w:rPr>
+          <w:sz w:val="18"/>
+          <w:szCs w:val="18"/>
+        </w:rPr>
+        <w:t>NorReview</w:t>
+      </w:r>
+      <w:proofErr w:type="spellEnd"/>
+      <w:r>
+        <w:rPr>
+          <w:sz w:val="18"/>
+          <w:szCs w:val="18"/>
+        </w:rPr>
+        <w:t>, version 5.0 de la société NORSONIC</w:t>
       </w:r>
     </w:p>
     <w:p>
@@ -17671,7 +18377,23 @@
           <w:szCs w:val="18"/>
         </w:rPr>
         <w:tab/>
-        <w:t>Logiciel NorBuild, version 3.0 de la société NORSONIC</w:t>
+        <w:t xml:space="preserve">Logiciel </w:t>
+      </w:r>
+      <w:proofErr w:type="spellStart"/>
+      <w:r>
+        <w:rPr>
+          <w:sz w:val="18"/>
+          <w:szCs w:val="18"/>
+        </w:rPr>
+        <w:t>NorBuild</w:t>
+      </w:r>
+      <w:proofErr w:type="spellEnd"/>
+      <w:r>
+        <w:rPr>
+          <w:sz w:val="18"/>
+          <w:szCs w:val="18"/>
+        </w:rPr>
+        <w:t>, version 3.0 de la société NORSONIC</w:t>
       </w:r>
     </w:p>
     <w:p>
@@ -17874,6 +18596,7 @@
           <w:szCs w:val="18"/>
         </w:rPr>
       </w:pPr>
+      <w:proofErr w:type="gramStart"/>
       <w:r>
         <w:rPr>
           <w:i/>
@@ -17881,7 +18604,17 @@
           <w:sz w:val="18"/>
           <w:szCs w:val="18"/>
         </w:rPr>
-        <w:t>ils sont auto</w:t>
+        <w:t>ils</w:t>
+      </w:r>
+      <w:proofErr w:type="gramEnd"/>
+      <w:r>
+        <w:rPr>
+          <w:i/>
+          <w:iCs/>
+          <w:sz w:val="18"/>
+          <w:szCs w:val="18"/>
+        </w:rPr>
+        <w:t xml:space="preserve"> sont auto</w:t>
       </w:r>
       <w:r>
         <w:rPr>
@@ -17925,6 +18658,7 @@
           <w:szCs w:val="18"/>
         </w:rPr>
       </w:pPr>
+      <w:proofErr w:type="gramStart"/>
       <w:r>
         <w:rPr>
           <w:i/>
@@ -17932,7 +18666,17 @@
           <w:sz w:val="18"/>
           <w:szCs w:val="18"/>
         </w:rPr>
-        <w:t>ils font l’objet d’une vérification périodique par un laboratoire agréé et les résultats de cette vérification sont consignés dans leur carnet métrologique.</w:t>
+        <w:t>ils</w:t>
+      </w:r>
+      <w:proofErr w:type="gramEnd"/>
+      <w:r>
+        <w:rPr>
+          <w:i/>
+          <w:iCs/>
+          <w:sz w:val="18"/>
+          <w:szCs w:val="18"/>
+        </w:rPr>
+        <w:t xml:space="preserve"> font l’objet d’une vérification périodique par un laboratoire agréé et les résultats de cette vérification sont consignés dans leur carnet métrologique.</w:t>
       </w:r>
     </w:p>
     <w:p/>
@@ -17966,13 +18710,13 @@
         </w:numPr>
         <w:jc w:val="center"/>
       </w:pPr>
-      <w:bookmarkStart w:id="46" w:name="_Toc508815445"/>
-      <w:bookmarkStart w:id="47" w:name="_Toc397518805"/>
+      <w:bookmarkStart w:id="47" w:name="_Toc508815445"/>
+      <w:bookmarkStart w:id="48" w:name="_Toc397518805"/>
       <w:r>
         <w:t>ANNEXE 2 :</w:t>
       </w:r>
-      <w:bookmarkStart w:id="48" w:name="_Toc168739034"/>
-      <w:bookmarkEnd w:id="46"/>
+      <w:bookmarkStart w:id="49" w:name="_Toc168739034"/>
+      <w:bookmarkEnd w:id="47"/>
     </w:p>
     <w:p>
       <w:pPr>
@@ -18013,8 +18757,8 @@
         </w:rPr>
         <w:t>fiches de TRAITEMENT DE mesure</w:t>
       </w:r>
-      <w:bookmarkEnd w:id="47"/>
       <w:bookmarkEnd w:id="48"/>
+      <w:bookmarkEnd w:id="49"/>
     </w:p>
     <w:p/>
     <w:p>
@@ -19723,7 +20467,25 @@
                 <w:bCs/>
                 <w:u w:color="000000"/>
               </w:rPr>
-              <w:t>${ALocEmit-Name}</w:t>
+              <w:t>${</w:t>
+            </w:r>
+            <w:proofErr w:type="spellStart"/>
+            <w:r>
+              <w:rPr>
+                <w:rFonts w:ascii="Arial" w:hAnsi="Arial" w:cs="Arial"/>
+                <w:bCs/>
+                <w:u w:color="000000"/>
+              </w:rPr>
+              <w:t>ALocEmit</w:t>
+            </w:r>
+            <w:proofErr w:type="spellEnd"/>
+            <w:r>
+              <w:rPr>
+                <w:rFonts w:ascii="Arial" w:hAnsi="Arial" w:cs="Arial"/>
+                <w:bCs/>
+                <w:u w:color="000000"/>
+              </w:rPr>
+              <w:t>-Name}</w:t>
             </w:r>
           </w:p>
         </w:tc>
@@ -19824,7 +20586,25 @@
                 <w:bCs/>
                 <w:u w:color="000000"/>
               </w:rPr>
-              <w:t>${ALocEmit-Vol}</w:t>
+              <w:t>${</w:t>
+            </w:r>
+            <w:proofErr w:type="spellStart"/>
+            <w:r>
+              <w:rPr>
+                <w:rFonts w:ascii="Arial" w:hAnsi="Arial" w:cs="Arial"/>
+                <w:bCs/>
+                <w:u w:color="000000"/>
+              </w:rPr>
+              <w:t>ALocEmit</w:t>
+            </w:r>
+            <w:proofErr w:type="spellEnd"/>
+            <w:r>
+              <w:rPr>
+                <w:rFonts w:ascii="Arial" w:hAnsi="Arial" w:cs="Arial"/>
+                <w:bCs/>
+                <w:u w:color="000000"/>
+              </w:rPr>
+              <w:t>-Vol}</w:t>
             </w:r>
           </w:p>
         </w:tc>
@@ -20041,7 +20821,25 @@
                 <w:bCs/>
                 <w:u w:color="000000"/>
               </w:rPr>
-              <w:t>${ALocRecieve-Name}</w:t>
+              <w:t>${</w:t>
+            </w:r>
+            <w:proofErr w:type="spellStart"/>
+            <w:r>
+              <w:rPr>
+                <w:rFonts w:ascii="Arial" w:hAnsi="Arial" w:cs="Arial"/>
+                <w:bCs/>
+                <w:u w:color="000000"/>
+              </w:rPr>
+              <w:t>ALocRecieve</w:t>
+            </w:r>
+            <w:proofErr w:type="spellEnd"/>
+            <w:r>
+              <w:rPr>
+                <w:rFonts w:ascii="Arial" w:hAnsi="Arial" w:cs="Arial"/>
+                <w:bCs/>
+                <w:u w:color="000000"/>
+              </w:rPr>
+              <w:t>-Name}</w:t>
             </w:r>
           </w:p>
         </w:tc>
@@ -20142,7 +20940,25 @@
                 <w:bCs/>
                 <w:u w:color="000000"/>
               </w:rPr>
-              <w:t>${ALocRecieve-Vol}</w:t>
+              <w:t>${</w:t>
+            </w:r>
+            <w:proofErr w:type="spellStart"/>
+            <w:r>
+              <w:rPr>
+                <w:rFonts w:ascii="Arial" w:hAnsi="Arial" w:cs="Arial"/>
+                <w:bCs/>
+                <w:u w:color="000000"/>
+              </w:rPr>
+              <w:t>ALocRecieve</w:t>
+            </w:r>
+            <w:proofErr w:type="spellEnd"/>
+            <w:r>
+              <w:rPr>
+                <w:rFonts w:ascii="Arial" w:hAnsi="Arial" w:cs="Arial"/>
+                <w:bCs/>
+                <w:u w:color="000000"/>
+              </w:rPr>
+              <w:t>-Vol}</w:t>
             </w:r>
           </w:p>
         </w:tc>
@@ -20286,7 +21102,25 @@
                 <w:bCs/>
                 <w:u w:color="000000"/>
               </w:rPr>
-              <w:t>${AType}</w:t>
+              <w:t>${</w:t>
+            </w:r>
+            <w:proofErr w:type="spellStart"/>
+            <w:r>
+              <w:rPr>
+                <w:rFonts w:ascii="Arial" w:hAnsi="Arial" w:cs="Arial"/>
+                <w:bCs/>
+                <w:u w:color="000000"/>
+              </w:rPr>
+              <w:t>AType</w:t>
+            </w:r>
+            <w:proofErr w:type="spellEnd"/>
+            <w:r>
+              <w:rPr>
+                <w:rFonts w:ascii="Arial" w:hAnsi="Arial" w:cs="Arial"/>
+                <w:bCs/>
+                <w:u w:color="000000"/>
+              </w:rPr>
+              <w:t>}</w:t>
             </w:r>
           </w:p>
         </w:tc>
@@ -20513,6 +21347,7 @@
               </w:rPr>
               <w:t>${</w:t>
             </w:r>
+            <w:proofErr w:type="spellStart"/>
             <w:r>
               <w:rPr>
                 <w:rFonts w:ascii="Arial" w:hAnsi="Arial" w:cs="Arial"/>
@@ -20521,7 +21356,18 @@
                 <w:szCs w:val="16"/>
                 <w:shd w:val="clear" w:color="auto" w:fill="F7FAFF"/>
               </w:rPr>
-              <w:t>ASepWal-Nature</w:t>
+              <w:t>ASepWal</w:t>
+            </w:r>
+            <w:proofErr w:type="spellEnd"/>
+            <w:r>
+              <w:rPr>
+                <w:rFonts w:ascii="Arial" w:hAnsi="Arial" w:cs="Arial"/>
+                <w:bCs/>
+                <w:sz w:val="16"/>
+                <w:szCs w:val="16"/>
+                <w:shd w:val="clear" w:color="auto" w:fill="F7FAFF"/>
+              </w:rPr>
+              <w:t>-Nature</w:t>
             </w:r>
             <w:r>
               <w:rPr>
@@ -20620,6 +21466,7 @@
               </w:rPr>
               <w:t>${</w:t>
             </w:r>
+            <w:proofErr w:type="spellStart"/>
             <w:r>
               <w:rPr>
                 <w:rFonts w:ascii="Arial" w:hAnsi="Arial" w:cs="Arial"/>
@@ -20629,7 +21476,19 @@
                 <w:shd w:val="clear" w:color="auto" w:fill="F7FAFF"/>
                 <w:lang w:val="en-US"/>
               </w:rPr>
-              <w:t>ASepWal-Dub-Nature</w:t>
+              <w:t>ASepWal</w:t>
+            </w:r>
+            <w:proofErr w:type="spellEnd"/>
+            <w:r>
+              <w:rPr>
+                <w:rFonts w:ascii="Arial" w:hAnsi="Arial" w:cs="Arial"/>
+                <w:bCs/>
+                <w:sz w:val="16"/>
+                <w:szCs w:val="16"/>
+                <w:shd w:val="clear" w:color="auto" w:fill="F7FAFF"/>
+                <w:lang w:val="en-US"/>
+              </w:rPr>
+              <w:t>-Dub-Nature</w:t>
             </w:r>
             <w:r>
               <w:rPr>
@@ -20683,6 +21542,7 @@
                 <w:rFonts w:ascii="Arial" w:hAnsi="Arial" w:cs="Arial"/>
               </w:rPr>
             </w:pPr>
+            <w:proofErr w:type="spellStart"/>
             <w:r>
               <w:rPr>
                 <w:rFonts w:ascii="Arial" w:hAnsi="Arial" w:cs="Arial"/>
@@ -20690,7 +21550,17 @@
                 <w:bCs/>
                 <w:u w:color="000000"/>
               </w:rPr>
-              <w:t>Epaisseur (cm)</w:t>
+              <w:t>Epaisseur</w:t>
+            </w:r>
+            <w:proofErr w:type="spellEnd"/>
+            <w:r>
+              <w:rPr>
+                <w:rFonts w:ascii="Arial" w:hAnsi="Arial" w:cs="Arial"/>
+                <w:b/>
+                <w:bCs/>
+                <w:u w:color="000000"/>
+              </w:rPr>
+              <w:t xml:space="preserve"> (cm)</w:t>
             </w:r>
           </w:p>
         </w:tc>
@@ -20729,6 +21599,7 @@
               </w:rPr>
               <w:t>${</w:t>
             </w:r>
+            <w:proofErr w:type="spellStart"/>
             <w:r>
               <w:rPr>
                 <w:rFonts w:ascii="Arial" w:hAnsi="Arial" w:cs="Arial"/>
@@ -20738,7 +21609,19 @@
                 <w:shd w:val="clear" w:color="auto" w:fill="F7FAFF"/>
                 <w:lang w:val="en-US"/>
               </w:rPr>
-              <w:t>ASepWal-Thick</w:t>
+              <w:t>ASepWal</w:t>
+            </w:r>
+            <w:proofErr w:type="spellEnd"/>
+            <w:r>
+              <w:rPr>
+                <w:rFonts w:ascii="Arial" w:hAnsi="Arial" w:cs="Arial"/>
+                <w:bCs/>
+                <w:sz w:val="16"/>
+                <w:szCs w:val="16"/>
+                <w:shd w:val="clear" w:color="auto" w:fill="F7FAFF"/>
+                <w:lang w:val="en-US"/>
+              </w:rPr>
+              <w:t>-Thick</w:t>
             </w:r>
             <w:r>
               <w:rPr>
@@ -20932,6 +21815,7 @@
                 <w:u w:color="000000"/>
               </w:rPr>
             </w:pPr>
+            <w:proofErr w:type="spellStart"/>
             <w:r>
               <w:rPr>
                 <w:rFonts w:ascii="Arial" w:hAnsi="Arial" w:cs="Arial"/>
@@ -20939,7 +21823,17 @@
                 <w:bCs/>
                 <w:u w:color="000000"/>
               </w:rPr>
-              <w:t>Emission / Réception</w:t>
+              <w:t>Emission</w:t>
+            </w:r>
+            <w:proofErr w:type="spellEnd"/>
+            <w:r>
+              <w:rPr>
+                <w:rFonts w:ascii="Arial" w:hAnsi="Arial" w:cs="Arial"/>
+                <w:b/>
+                <w:bCs/>
+                <w:u w:color="000000"/>
+              </w:rPr>
+              <w:t xml:space="preserve"> / Réception</w:t>
             </w:r>
           </w:p>
         </w:tc>
@@ -20969,7 +21863,27 @@
                 <w:u w:color="000000"/>
                 <w:lang w:val="en-US"/>
               </w:rPr>
-              <w:t>${ANb-Door}</w:t>
+              <w:t>${</w:t>
+            </w:r>
+            <w:proofErr w:type="spellStart"/>
+            <w:r>
+              <w:rPr>
+                <w:rFonts w:ascii="Arial" w:hAnsi="Arial" w:cs="Arial"/>
+                <w:bCs/>
+                <w:u w:color="000000"/>
+                <w:lang w:val="en-US"/>
+              </w:rPr>
+              <w:t>ANb</w:t>
+            </w:r>
+            <w:proofErr w:type="spellEnd"/>
+            <w:r>
+              <w:rPr>
+                <w:rFonts w:ascii="Arial" w:hAnsi="Arial" w:cs="Arial"/>
+                <w:bCs/>
+                <w:u w:color="000000"/>
+                <w:lang w:val="en-US"/>
+              </w:rPr>
+              <w:t>-Door}</w:t>
             </w:r>
           </w:p>
         </w:tc>
@@ -21111,7 +22025,27 @@
                 <w:u w:color="000000"/>
                 <w:lang w:val="en-US"/>
               </w:rPr>
-              <w:t>${AExtraction-Mouth}</w:t>
+              <w:t>${</w:t>
+            </w:r>
+            <w:proofErr w:type="spellStart"/>
+            <w:r>
+              <w:rPr>
+                <w:rFonts w:ascii="Arial" w:hAnsi="Arial" w:cs="Arial"/>
+                <w:bCs/>
+                <w:u w:color="000000"/>
+                <w:lang w:val="en-US"/>
+              </w:rPr>
+              <w:t>AExtraction</w:t>
+            </w:r>
+            <w:proofErr w:type="spellEnd"/>
+            <w:r>
+              <w:rPr>
+                <w:rFonts w:ascii="Arial" w:hAnsi="Arial" w:cs="Arial"/>
+                <w:bCs/>
+                <w:u w:color="000000"/>
+                <w:lang w:val="en-US"/>
+              </w:rPr>
+              <w:t>-Mouth}</w:t>
             </w:r>
           </w:p>
         </w:tc>
@@ -21327,7 +22261,27 @@
                 <w:u w:color="000000"/>
                 <w:lang w:val="en-US"/>
               </w:rPr>
-              <w:t>${AFacade-Nature}</w:t>
+              <w:t>${</w:t>
+            </w:r>
+            <w:proofErr w:type="spellStart"/>
+            <w:r>
+              <w:rPr>
+                <w:rFonts w:ascii="Arial" w:hAnsi="Arial" w:cs="Arial"/>
+                <w:bCs/>
+                <w:u w:color="000000"/>
+                <w:lang w:val="en-US"/>
+              </w:rPr>
+              <w:t>AFacade</w:t>
+            </w:r>
+            <w:proofErr w:type="spellEnd"/>
+            <w:r>
+              <w:rPr>
+                <w:rFonts w:ascii="Arial" w:hAnsi="Arial" w:cs="Arial"/>
+                <w:bCs/>
+                <w:u w:color="000000"/>
+                <w:lang w:val="en-US"/>
+              </w:rPr>
+              <w:t>-Nature}</w:t>
             </w:r>
           </w:p>
         </w:tc>
@@ -21370,6 +22324,7 @@
                 <w:rFonts w:ascii="Arial" w:hAnsi="Arial" w:cs="Arial"/>
               </w:rPr>
             </w:pPr>
+            <w:proofErr w:type="spellStart"/>
             <w:r>
               <w:rPr>
                 <w:rFonts w:ascii="Arial" w:hAnsi="Arial" w:cs="Arial"/>
@@ -21377,7 +22332,17 @@
                 <w:bCs/>
                 <w:u w:color="000000"/>
               </w:rPr>
-              <w:t>Epaisseur (cm)</w:t>
+              <w:t>Epaisseur</w:t>
+            </w:r>
+            <w:proofErr w:type="spellEnd"/>
+            <w:r>
+              <w:rPr>
+                <w:rFonts w:ascii="Arial" w:hAnsi="Arial" w:cs="Arial"/>
+                <w:b/>
+                <w:bCs/>
+                <w:u w:color="000000"/>
+              </w:rPr>
+              <w:t xml:space="preserve"> (cm)</w:t>
             </w:r>
           </w:p>
         </w:tc>
@@ -21406,7 +22371,27 @@
                 <w:u w:color="000000"/>
                 <w:lang w:val="en-US"/>
               </w:rPr>
-              <w:t>${AFacade-Thick}</w:t>
+              <w:t>${</w:t>
+            </w:r>
+            <w:proofErr w:type="spellStart"/>
+            <w:r>
+              <w:rPr>
+                <w:rFonts w:ascii="Arial" w:hAnsi="Arial" w:cs="Arial"/>
+                <w:bCs/>
+                <w:u w:color="000000"/>
+                <w:lang w:val="en-US"/>
+              </w:rPr>
+              <w:t>AFacade</w:t>
+            </w:r>
+            <w:proofErr w:type="spellEnd"/>
+            <w:r>
+              <w:rPr>
+                <w:rFonts w:ascii="Arial" w:hAnsi="Arial" w:cs="Arial"/>
+                <w:bCs/>
+                <w:u w:color="000000"/>
+                <w:lang w:val="en-US"/>
+              </w:rPr>
+              <w:t>-Thick}</w:t>
             </w:r>
           </w:p>
         </w:tc>
@@ -21647,7 +22632,17 @@
                 <w:sz w:val="13"/>
                 <w:szCs w:val="13"/>
               </w:rPr>
-              <w:t>standardisé D</w:t>
+              <w:t xml:space="preserve">standardisé </w:t>
+            </w:r>
+            <w:proofErr w:type="spellStart"/>
+            <w:r>
+              <w:rPr>
+                <w:rFonts w:ascii="Arial" w:hAnsi="Arial" w:cs="Arial"/>
+                <w:b/>
+                <w:sz w:val="13"/>
+                <w:szCs w:val="13"/>
+              </w:rPr>
+              <w:t>D</w:t>
             </w:r>
             <w:r>
               <w:rPr>
@@ -21659,6 +22654,7 @@
               </w:rPr>
               <w:t>nT</w:t>
             </w:r>
+            <w:proofErr w:type="spellEnd"/>
             <w:r>
               <w:rPr>
                 <w:rFonts w:ascii="Arial" w:hAnsi="Arial" w:cs="Arial"/>
@@ -21710,6 +22706,7 @@
                 <w:szCs w:val="13"/>
               </w:rPr>
             </w:pPr>
+            <w:proofErr w:type="spellStart"/>
             <w:r>
               <w:rPr>
                 <w:rFonts w:ascii="Arial" w:hAnsi="Arial" w:cs="Arial"/>
@@ -21720,6 +22717,7 @@
               </w:rPr>
               <w:t>Emission</w:t>
             </w:r>
+            <w:proofErr w:type="spellEnd"/>
           </w:p>
         </w:tc>
         <w:tc>
@@ -23225,6 +24223,8 @@
                 <w:szCs w:val="18"/>
               </w:rPr>
             </w:pPr>
+            <w:proofErr w:type="spellStart"/>
+            <w:proofErr w:type="gramStart"/>
             <w:r>
               <w:rPr>
                 <w:rFonts w:ascii="Arial" w:hAnsi="Arial" w:cs="Arial"/>
@@ -23248,6 +24248,8 @@
               </w:rPr>
               <w:t>nT,A</w:t>
             </w:r>
+            <w:proofErr w:type="spellEnd"/>
+            <w:proofErr w:type="gramEnd"/>
             <w:r>
               <w:rPr>
                 <w:rFonts w:ascii="Arial" w:hAnsi="Arial" w:cs="Arial"/>
@@ -23343,6 +24345,8 @@
                 <w:szCs w:val="18"/>
               </w:rPr>
             </w:pPr>
+            <w:proofErr w:type="spellStart"/>
+            <w:proofErr w:type="gramStart"/>
             <w:r>
               <w:rPr>
                 <w:rFonts w:ascii="Arial" w:hAnsi="Arial" w:cs="Arial"/>
@@ -23364,6 +24368,8 @@
               </w:rPr>
               <w:t>nT,A</w:t>
             </w:r>
+            <w:proofErr w:type="spellEnd"/>
+            <w:proofErr w:type="gramEnd"/>
             <w:r>
               <w:rPr>
                 <w:rFonts w:ascii="Arial" w:hAnsi="Arial" w:cs="Arial"/>
@@ -23403,7 +24409,29 @@
                 <w:sz w:val="13"/>
                 <w:szCs w:val="13"/>
               </w:rPr>
-              <w:t>${AObj} dB</w:t>
+              <w:t>${</w:t>
+            </w:r>
+            <w:proofErr w:type="spellStart"/>
+            <w:r>
+              <w:rPr>
+                <w:rFonts w:ascii="Arial" w:hAnsi="Arial" w:cs="Arial"/>
+                <w:b/>
+                <w:bCs/>
+                <w:sz w:val="13"/>
+                <w:szCs w:val="13"/>
+              </w:rPr>
+              <w:t>AObj</w:t>
+            </w:r>
+            <w:proofErr w:type="spellEnd"/>
+            <w:r>
+              <w:rPr>
+                <w:rFonts w:ascii="Arial" w:hAnsi="Arial" w:cs="Arial"/>
+                <w:b/>
+                <w:bCs/>
+                <w:sz w:val="13"/>
+                <w:szCs w:val="13"/>
+              </w:rPr>
+              <w:t>} dB</w:t>
             </w:r>
           </w:p>
         </w:tc>
@@ -23532,7 +24560,18 @@
                 <w:szCs w:val="13"/>
                 <w:u w:color="000000"/>
               </w:rPr>
-              <w:t xml:space="preserve"> L'isolement acoustique standardisé pondéré D</w:t>
+              <w:t xml:space="preserve"> L'isolement acoustique standardisé pondéré </w:t>
+            </w:r>
+            <w:proofErr w:type="spellStart"/>
+            <w:proofErr w:type="gramStart"/>
+            <w:r>
+              <w:rPr>
+                <w:rFonts w:ascii="Arial" w:hAnsi="Arial" w:cs="Arial"/>
+                <w:sz w:val="13"/>
+                <w:szCs w:val="13"/>
+                <w:u w:color="000000"/>
+              </w:rPr>
+              <w:t>D</w:t>
             </w:r>
             <w:r>
               <w:rPr>
@@ -23544,6 +24583,8 @@
               </w:rPr>
               <w:t>nT,A</w:t>
             </w:r>
+            <w:proofErr w:type="spellEnd"/>
+            <w:proofErr w:type="gramEnd"/>
             <w:r>
               <w:rPr>
                 <w:rFonts w:ascii="Arial" w:hAnsi="Arial" w:cs="Arial"/>
@@ -25337,7 +26378,23 @@
                 <w:rFonts w:ascii="Arial" w:hAnsi="Arial" w:cs="Arial"/>
                 <w:bCs/>
               </w:rPr>
-              <w:t>${FEmitName}</w:t>
+              <w:t>${</w:t>
+            </w:r>
+            <w:proofErr w:type="spellStart"/>
+            <w:r>
+              <w:rPr>
+                <w:rFonts w:ascii="Arial" w:hAnsi="Arial" w:cs="Arial"/>
+                <w:bCs/>
+              </w:rPr>
+              <w:t>FEmitName</w:t>
+            </w:r>
+            <w:proofErr w:type="spellEnd"/>
+            <w:r>
+              <w:rPr>
+                <w:rFonts w:ascii="Arial" w:hAnsi="Arial" w:cs="Arial"/>
+                <w:bCs/>
+              </w:rPr>
+              <w:t>}</w:t>
             </w:r>
           </w:p>
         </w:tc>
@@ -25365,7 +26422,23 @@
                 <w:rFonts w:ascii="Arial" w:hAnsi="Arial" w:cs="Arial"/>
                 <w:bCs/>
               </w:rPr>
-              <w:t>${FEmitType}</w:t>
+              <w:t>${</w:t>
+            </w:r>
+            <w:proofErr w:type="spellStart"/>
+            <w:r>
+              <w:rPr>
+                <w:rFonts w:ascii="Arial" w:hAnsi="Arial" w:cs="Arial"/>
+                <w:bCs/>
+              </w:rPr>
+              <w:t>FEmitType</w:t>
+            </w:r>
+            <w:proofErr w:type="spellEnd"/>
+            <w:r>
+              <w:rPr>
+                <w:rFonts w:ascii="Arial" w:hAnsi="Arial" w:cs="Arial"/>
+                <w:bCs/>
+              </w:rPr>
+              <w:t>}</w:t>
             </w:r>
           </w:p>
         </w:tc>
@@ -25650,6 +26723,7 @@
               </w:rPr>
               <w:t>${</w:t>
             </w:r>
+            <w:proofErr w:type="spellStart"/>
             <w:r>
               <w:rPr>
                 <w:rFonts w:ascii="Arial" w:hAnsi="Arial" w:cs="Arial"/>
@@ -25664,7 +26738,16 @@
                 <w:bCs/>
                 <w:u w:color="000000"/>
               </w:rPr>
-              <w:t>Name}</w:t>
+              <w:t>Name</w:t>
+            </w:r>
+            <w:proofErr w:type="spellEnd"/>
+            <w:r>
+              <w:rPr>
+                <w:rFonts w:ascii="Arial" w:hAnsi="Arial" w:cs="Arial"/>
+                <w:bCs/>
+                <w:u w:color="000000"/>
+              </w:rPr>
+              <w:t>}</w:t>
             </w:r>
           </w:p>
         </w:tc>
@@ -25767,6 +26850,7 @@
               </w:rPr>
               <w:t>${</w:t>
             </w:r>
+            <w:proofErr w:type="spellStart"/>
             <w:r>
               <w:rPr>
                 <w:rFonts w:ascii="Arial" w:hAnsi="Arial" w:cs="Arial"/>
@@ -25781,7 +26865,16 @@
                 <w:bCs/>
                 <w:u w:color="000000"/>
               </w:rPr>
-              <w:t>Vol}</w:t>
+              <w:t>Vol</w:t>
+            </w:r>
+            <w:proofErr w:type="spellEnd"/>
+            <w:r>
+              <w:rPr>
+                <w:rFonts w:ascii="Arial" w:hAnsi="Arial" w:cs="Arial"/>
+                <w:bCs/>
+                <w:u w:color="000000"/>
+              </w:rPr>
+              <w:t>}</w:t>
             </w:r>
           </w:p>
         </w:tc>
@@ -26009,6 +27102,7 @@
               </w:rPr>
               <w:t>${</w:t>
             </w:r>
+            <w:proofErr w:type="spellStart"/>
             <w:r>
               <w:rPr>
                 <w:rFonts w:ascii="Arial" w:hAnsi="Arial" w:cs="Arial"/>
@@ -26027,7 +27121,18 @@
                 <w:szCs w:val="16"/>
                 <w:shd w:val="clear" w:color="auto" w:fill="F7FAFF"/>
               </w:rPr>
-              <w:t>SepWal-Nature</w:t>
+              <w:t>SepWal</w:t>
+            </w:r>
+            <w:proofErr w:type="spellEnd"/>
+            <w:r>
+              <w:rPr>
+                <w:rFonts w:ascii="Arial" w:hAnsi="Arial" w:cs="Arial"/>
+                <w:bCs/>
+                <w:sz w:val="16"/>
+                <w:szCs w:val="16"/>
+                <w:shd w:val="clear" w:color="auto" w:fill="F7FAFF"/>
+              </w:rPr>
+              <w:t>-Nature</w:t>
             </w:r>
             <w:r>
               <w:rPr>
@@ -26080,6 +27185,7 @@
                 <w:rFonts w:ascii="Arial" w:hAnsi="Arial" w:cs="Arial"/>
               </w:rPr>
             </w:pPr>
+            <w:proofErr w:type="spellStart"/>
             <w:r>
               <w:rPr>
                 <w:rFonts w:ascii="Arial" w:hAnsi="Arial" w:cs="Arial"/>
@@ -26087,7 +27193,17 @@
                 <w:bCs/>
                 <w:u w:color="000000"/>
               </w:rPr>
-              <w:t>Epaisseur (cm)</w:t>
+              <w:t>Epaisseur</w:t>
+            </w:r>
+            <w:proofErr w:type="spellEnd"/>
+            <w:r>
+              <w:rPr>
+                <w:rFonts w:ascii="Arial" w:hAnsi="Arial" w:cs="Arial"/>
+                <w:b/>
+                <w:bCs/>
+                <w:u w:color="000000"/>
+              </w:rPr>
+              <w:t xml:space="preserve"> (cm)</w:t>
             </w:r>
           </w:p>
         </w:tc>
@@ -26126,6 +27242,7 @@
               </w:rPr>
               <w:t>${</w:t>
             </w:r>
+            <w:proofErr w:type="spellStart"/>
             <w:r>
               <w:rPr>
                 <w:rFonts w:ascii="Arial" w:hAnsi="Arial" w:cs="Arial"/>
@@ -26146,7 +27263,19 @@
                 <w:shd w:val="clear" w:color="auto" w:fill="F7FAFF"/>
                 <w:lang w:val="en-US"/>
               </w:rPr>
-              <w:t>SepWal-Thick</w:t>
+              <w:t>SepWal</w:t>
+            </w:r>
+            <w:proofErr w:type="spellEnd"/>
+            <w:r>
+              <w:rPr>
+                <w:rFonts w:ascii="Arial" w:hAnsi="Arial" w:cs="Arial"/>
+                <w:bCs/>
+                <w:sz w:val="16"/>
+                <w:szCs w:val="16"/>
+                <w:shd w:val="clear" w:color="auto" w:fill="F7FAFF"/>
+                <w:lang w:val="en-US"/>
+              </w:rPr>
+              <w:t>-Thick</w:t>
             </w:r>
             <w:r>
               <w:rPr>
@@ -26246,6 +27375,7 @@
               </w:rPr>
               <w:t>${</w:t>
             </w:r>
+            <w:proofErr w:type="spellStart"/>
             <w:r>
               <w:rPr>
                 <w:rFonts w:ascii="Arial" w:hAnsi="Arial" w:cs="Arial"/>
@@ -26266,7 +27396,19 @@
                 <w:shd w:val="clear" w:color="auto" w:fill="F7FAFF"/>
                 <w:lang w:val="en-US"/>
               </w:rPr>
-              <w:t>SepWal-Dub-Nature</w:t>
+              <w:t>SepWal</w:t>
+            </w:r>
+            <w:proofErr w:type="spellEnd"/>
+            <w:r>
+              <w:rPr>
+                <w:rFonts w:ascii="Arial" w:hAnsi="Arial" w:cs="Arial"/>
+                <w:bCs/>
+                <w:sz w:val="16"/>
+                <w:szCs w:val="16"/>
+                <w:shd w:val="clear" w:color="auto" w:fill="F7FAFF"/>
+                <w:lang w:val="en-US"/>
+              </w:rPr>
+              <w:t>-Dub-Nature</w:t>
             </w:r>
             <w:r>
               <w:rPr>
@@ -26320,6 +27462,7 @@
                 <w:rFonts w:ascii="Arial" w:hAnsi="Arial" w:cs="Arial"/>
               </w:rPr>
             </w:pPr>
+            <w:proofErr w:type="spellStart"/>
             <w:r>
               <w:rPr>
                 <w:rFonts w:ascii="Arial" w:hAnsi="Arial" w:cs="Arial"/>
@@ -26327,7 +27470,17 @@
                 <w:bCs/>
                 <w:u w:color="000000"/>
               </w:rPr>
-              <w:t>Epaisseur (cm)</w:t>
+              <w:t>Epaisseur</w:t>
+            </w:r>
+            <w:proofErr w:type="spellEnd"/>
+            <w:r>
+              <w:rPr>
+                <w:rFonts w:ascii="Arial" w:hAnsi="Arial" w:cs="Arial"/>
+                <w:b/>
+                <w:bCs/>
+                <w:u w:color="000000"/>
+              </w:rPr>
+              <w:t xml:space="preserve"> (cm)</w:t>
             </w:r>
           </w:p>
         </w:tc>
@@ -26366,6 +27519,7 @@
               </w:rPr>
               <w:t>${</w:t>
             </w:r>
+            <w:proofErr w:type="spellStart"/>
             <w:r>
               <w:rPr>
                 <w:rFonts w:ascii="Arial" w:hAnsi="Arial" w:cs="Arial"/>
@@ -26375,8 +27529,9 @@
                 <w:shd w:val="clear" w:color="auto" w:fill="F7FAFF"/>
                 <w:lang w:val="en-US"/>
               </w:rPr>
-              <w:t>FSepWal-Dub-t</w:t>
-            </w:r>
+              <w:t>FSepWal</w:t>
+            </w:r>
+            <w:proofErr w:type="spellEnd"/>
             <w:r>
               <w:rPr>
                 <w:rFonts w:ascii="Arial" w:hAnsi="Arial" w:cs="Arial"/>
@@ -26386,6 +27541,17 @@
                 <w:shd w:val="clear" w:color="auto" w:fill="F7FAFF"/>
                 <w:lang w:val="en-US"/>
               </w:rPr>
+              <w:t>-Dub-t</w:t>
+            </w:r>
+            <w:r>
+              <w:rPr>
+                <w:rFonts w:ascii="Arial" w:hAnsi="Arial" w:cs="Arial"/>
+                <w:bCs/>
+                <w:sz w:val="16"/>
+                <w:szCs w:val="16"/>
+                <w:shd w:val="clear" w:color="auto" w:fill="F7FAFF"/>
+                <w:lang w:val="en-US"/>
+              </w:rPr>
               <w:t>hick</w:t>
             </w:r>
             <w:r>
@@ -26622,6 +27788,7 @@
               </w:rPr>
               <w:t>${</w:t>
             </w:r>
+            <w:proofErr w:type="spellStart"/>
             <w:r>
               <w:rPr>
                 <w:rFonts w:ascii="Arial" w:hAnsi="Arial" w:cs="Arial"/>
@@ -26631,6 +27798,7 @@
               </w:rPr>
               <w:t>FWoodWorkNature</w:t>
             </w:r>
+            <w:proofErr w:type="spellEnd"/>
             <w:r>
               <w:rPr>
                 <w:rFonts w:ascii="Arial" w:hAnsi="Arial" w:cs="Arial"/>
@@ -26723,6 +27891,7 @@
               </w:rPr>
               <w:t>${</w:t>
             </w:r>
+            <w:proofErr w:type="spellStart"/>
             <w:r>
               <w:rPr>
                 <w:rFonts w:ascii="Arial" w:hAnsi="Arial" w:cs="Arial"/>
@@ -26732,6 +27901,7 @@
               </w:rPr>
               <w:t>FWoodWorkOpening</w:t>
             </w:r>
+            <w:proofErr w:type="spellEnd"/>
             <w:r>
               <w:rPr>
                 <w:rFonts w:ascii="Arial" w:hAnsi="Arial" w:cs="Arial"/>
@@ -26824,6 +27994,7 @@
               </w:rPr>
               <w:t>${</w:t>
             </w:r>
+            <w:proofErr w:type="spellStart"/>
             <w:r>
               <w:rPr>
                 <w:rFonts w:ascii="Arial" w:hAnsi="Arial" w:cs="Arial"/>
@@ -26833,6 +28004,7 @@
               </w:rPr>
               <w:t>FWoodWorkType</w:t>
             </w:r>
+            <w:proofErr w:type="spellEnd"/>
             <w:r>
               <w:rPr>
                 <w:rFonts w:ascii="Arial" w:hAnsi="Arial" w:cs="Arial"/>
@@ -26926,6 +28098,7 @@
               </w:rPr>
               <w:t>${</w:t>
             </w:r>
+            <w:proofErr w:type="spellStart"/>
             <w:r>
               <w:rPr>
                 <w:rFonts w:ascii="Arial" w:hAnsi="Arial" w:cs="Arial"/>
@@ -26935,6 +28108,7 @@
               </w:rPr>
               <w:t>FShutterBox</w:t>
             </w:r>
+            <w:proofErr w:type="spellEnd"/>
             <w:r>
               <w:rPr>
                 <w:rFonts w:ascii="Arial" w:hAnsi="Arial" w:cs="Arial"/>
@@ -27576,6 +28750,7 @@
               </w:rPr>
               <w:t>${</w:t>
             </w:r>
+            <w:proofErr w:type="spellStart"/>
             <w:r>
               <w:rPr>
                 <w:rFonts w:ascii="Arial" w:hAnsi="Arial" w:cs="Arial"/>
@@ -27585,6 +28760,7 @@
               </w:rPr>
               <w:t>FBoilerCup</w:t>
             </w:r>
+            <w:proofErr w:type="spellEnd"/>
             <w:r>
               <w:rPr>
                 <w:rFonts w:ascii="Arial" w:hAnsi="Arial" w:cs="Arial"/>
@@ -27833,7 +29009,17 @@
                 <w:sz w:val="13"/>
                 <w:szCs w:val="13"/>
               </w:rPr>
-              <w:t>standardisé D</w:t>
+              <w:t xml:space="preserve">standardisé </w:t>
+            </w:r>
+            <w:proofErr w:type="spellStart"/>
+            <w:r>
+              <w:rPr>
+                <w:rFonts w:ascii="Arial" w:hAnsi="Arial" w:cs="Arial"/>
+                <w:b/>
+                <w:sz w:val="13"/>
+                <w:szCs w:val="13"/>
+              </w:rPr>
+              <w:t>D</w:t>
             </w:r>
             <w:r>
               <w:rPr>
@@ -27845,6 +29031,7 @@
               </w:rPr>
               <w:t>nT</w:t>
             </w:r>
+            <w:proofErr w:type="spellEnd"/>
             <w:r>
               <w:rPr>
                 <w:rFonts w:ascii="Arial" w:hAnsi="Arial" w:cs="Arial"/>
@@ -27896,6 +29083,7 @@
                 <w:szCs w:val="13"/>
               </w:rPr>
             </w:pPr>
+            <w:proofErr w:type="spellStart"/>
             <w:r>
               <w:rPr>
                 <w:rFonts w:ascii="Arial" w:hAnsi="Arial" w:cs="Arial"/>
@@ -27906,6 +29094,7 @@
               </w:rPr>
               <w:t>Emission</w:t>
             </w:r>
+            <w:proofErr w:type="spellEnd"/>
           </w:p>
         </w:tc>
         <w:tc>
@@ -29411,6 +30600,8 @@
                 <w:szCs w:val="13"/>
               </w:rPr>
             </w:pPr>
+            <w:proofErr w:type="spellStart"/>
+            <w:proofErr w:type="gramStart"/>
             <w:r>
               <w:rPr>
                 <w:rFonts w:ascii="Arial" w:hAnsi="Arial" w:cs="Arial"/>
@@ -29432,8 +30623,22 @@
                 <w:szCs w:val="13"/>
                 <w:vertAlign w:val="subscript"/>
               </w:rPr>
-              <w:t>nT,A,tr</w:t>
-            </w:r>
+              <w:t>nT,A</w:t>
+            </w:r>
+            <w:proofErr w:type="gramEnd"/>
+            <w:r>
+              <w:rPr>
+                <w:rFonts w:ascii="Arial" w:hAnsi="Arial" w:cs="Arial"/>
+                <w:b/>
+                <w:bCs/>
+                <w:color w:val="0082DE" w:themeColor="accent2"/>
+                <w:sz w:val="13"/>
+                <w:szCs w:val="13"/>
+                <w:vertAlign w:val="subscript"/>
+              </w:rPr>
+              <w:t>,tr</w:t>
+            </w:r>
+            <w:proofErr w:type="spellEnd"/>
             <w:r>
               <w:rPr>
                 <w:rFonts w:ascii="Arial" w:hAnsi="Arial" w:cs="Arial"/>
@@ -29530,6 +30735,8 @@
                 <w:szCs w:val="18"/>
               </w:rPr>
             </w:pPr>
+            <w:proofErr w:type="spellStart"/>
+            <w:proofErr w:type="gramStart"/>
             <w:r>
               <w:rPr>
                 <w:rFonts w:ascii="Arial" w:hAnsi="Arial" w:cs="Arial"/>
@@ -29549,8 +30756,21 @@
                 <w:szCs w:val="18"/>
                 <w:vertAlign w:val="subscript"/>
               </w:rPr>
-              <w:t>nT,A,tr</w:t>
-            </w:r>
+              <w:t>nT,A</w:t>
+            </w:r>
+            <w:proofErr w:type="gramEnd"/>
+            <w:r>
+              <w:rPr>
+                <w:rFonts w:ascii="Arial" w:hAnsi="Arial" w:cs="Arial"/>
+                <w:b/>
+                <w:bCs/>
+                <w:sz w:val="15"/>
+                <w:szCs w:val="18"/>
+                <w:vertAlign w:val="subscript"/>
+              </w:rPr>
+              <w:t>,tr</w:t>
+            </w:r>
+            <w:proofErr w:type="spellEnd"/>
             <w:r>
               <w:rPr>
                 <w:rFonts w:ascii="Arial" w:hAnsi="Arial" w:cs="Arial"/>
@@ -29593,6 +30813,7 @@
               </w:rPr>
               <w:t>${</w:t>
             </w:r>
+            <w:proofErr w:type="spellStart"/>
             <w:r>
               <w:rPr>
                 <w:rFonts w:ascii="Arial" w:hAnsi="Arial" w:cs="Arial"/>
@@ -29613,7 +30834,19 @@
                 <w:szCs w:val="18"/>
                 <w:u w:color="000000"/>
               </w:rPr>
-              <w:t>Obj}</w:t>
+              <w:t>Obj</w:t>
+            </w:r>
+            <w:proofErr w:type="spellEnd"/>
+            <w:r>
+              <w:rPr>
+                <w:rFonts w:ascii="Arial" w:hAnsi="Arial" w:cs="Arial"/>
+                <w:b/>
+                <w:bCs/>
+                <w:sz w:val="18"/>
+                <w:szCs w:val="18"/>
+                <w:u w:color="000000"/>
+              </w:rPr>
+              <w:t>}</w:t>
             </w:r>
             <w:r>
               <w:rPr>
@@ -29736,7 +30969,19 @@
                 <w:szCs w:val="13"/>
                 <w:u w:color="000000"/>
               </w:rPr>
-              <w:t>* L'isolement acoustique standardisé pondéré D</w:t>
+              <w:t xml:space="preserve">* L'isolement acoustique standardisé pondéré </w:t>
+            </w:r>
+            <w:proofErr w:type="spellStart"/>
+            <w:proofErr w:type="gramStart"/>
+            <w:r>
+              <w:rPr>
+                <w:rFonts w:ascii="Arial" w:hAnsi="Arial" w:cs="Arial"/>
+                <w:bCs/>
+                <w:sz w:val="13"/>
+                <w:szCs w:val="13"/>
+                <w:u w:color="000000"/>
+              </w:rPr>
+              <w:t>D</w:t>
             </w:r>
             <w:r>
               <w:rPr>
@@ -29747,8 +30992,21 @@
                 <w:u w:color="000000"/>
                 <w:vertAlign w:val="subscript"/>
               </w:rPr>
-              <w:t>nT,A,tr</w:t>
-            </w:r>
+              <w:t>nT,A</w:t>
+            </w:r>
+            <w:proofErr w:type="gramEnd"/>
+            <w:r>
+              <w:rPr>
+                <w:rFonts w:ascii="Arial" w:hAnsi="Arial" w:cs="Arial"/>
+                <w:bCs/>
+                <w:sz w:val="13"/>
+                <w:szCs w:val="13"/>
+                <w:u w:color="000000"/>
+                <w:vertAlign w:val="subscript"/>
+              </w:rPr>
+              <w:t>,tr</w:t>
+            </w:r>
+            <w:proofErr w:type="spellEnd"/>
             <w:r>
               <w:rPr>
                 <w:rFonts w:ascii="Arial" w:hAnsi="Arial" w:cs="Arial"/>
@@ -31543,6 +32801,7 @@
               </w:rPr>
               <w:t>${</w:t>
             </w:r>
+            <w:proofErr w:type="spellStart"/>
             <w:r>
               <w:rPr>
                 <w:rFonts w:ascii="Arial" w:hAnsi="Arial" w:cs="Arial"/>
@@ -31557,7 +32816,16 @@
                 <w:bCs/>
                 <w:u w:color="000000"/>
               </w:rPr>
-              <w:t>LocEmit-Name}</w:t>
+              <w:t>LocEmit</w:t>
+            </w:r>
+            <w:proofErr w:type="spellEnd"/>
+            <w:r>
+              <w:rPr>
+                <w:rFonts w:ascii="Arial" w:hAnsi="Arial" w:cs="Arial"/>
+                <w:bCs/>
+                <w:u w:color="000000"/>
+              </w:rPr>
+              <w:t>-Name}</w:t>
             </w:r>
           </w:p>
         </w:tc>
@@ -31660,6 +32928,7 @@
               </w:rPr>
               <w:t>${</w:t>
             </w:r>
+            <w:proofErr w:type="spellStart"/>
             <w:r>
               <w:rPr>
                 <w:rFonts w:ascii="Arial" w:hAnsi="Arial" w:cs="Arial"/>
@@ -31674,7 +32943,16 @@
                 <w:bCs/>
                 <w:u w:color="000000"/>
               </w:rPr>
-              <w:t>LocEmit-Vol}</w:t>
+              <w:t>LocEmit</w:t>
+            </w:r>
+            <w:proofErr w:type="spellEnd"/>
+            <w:r>
+              <w:rPr>
+                <w:rFonts w:ascii="Arial" w:hAnsi="Arial" w:cs="Arial"/>
+                <w:bCs/>
+                <w:u w:color="000000"/>
+              </w:rPr>
+              <w:t>-Vol}</w:t>
             </w:r>
           </w:p>
         </w:tc>
@@ -31893,6 +33171,7 @@
               </w:rPr>
               <w:t>${</w:t>
             </w:r>
+            <w:proofErr w:type="spellStart"/>
             <w:r>
               <w:rPr>
                 <w:rFonts w:ascii="Arial" w:hAnsi="Arial" w:cs="Arial"/>
@@ -31907,7 +33186,16 @@
                 <w:bCs/>
                 <w:u w:color="000000"/>
               </w:rPr>
-              <w:t>LocRecieve-Name}</w:t>
+              <w:t>LocRecieve</w:t>
+            </w:r>
+            <w:proofErr w:type="spellEnd"/>
+            <w:r>
+              <w:rPr>
+                <w:rFonts w:ascii="Arial" w:hAnsi="Arial" w:cs="Arial"/>
+                <w:bCs/>
+                <w:u w:color="000000"/>
+              </w:rPr>
+              <w:t>-Name}</w:t>
             </w:r>
           </w:p>
         </w:tc>
@@ -32010,6 +33298,7 @@
               </w:rPr>
               <w:t>${</w:t>
             </w:r>
+            <w:proofErr w:type="spellStart"/>
             <w:r>
               <w:rPr>
                 <w:rFonts w:ascii="Arial" w:hAnsi="Arial" w:cs="Arial"/>
@@ -32024,7 +33313,16 @@
                 <w:bCs/>
                 <w:u w:color="000000"/>
               </w:rPr>
-              <w:t>LocRecieve-Vol}</w:t>
+              <w:t>LocRecieve</w:t>
+            </w:r>
+            <w:proofErr w:type="spellEnd"/>
+            <w:r>
+              <w:rPr>
+                <w:rFonts w:ascii="Arial" w:hAnsi="Arial" w:cs="Arial"/>
+                <w:bCs/>
+                <w:u w:color="000000"/>
+              </w:rPr>
+              <w:t>-Vol}</w:t>
             </w:r>
           </w:p>
         </w:tc>
@@ -32170,6 +33468,7 @@
               </w:rPr>
               <w:t>${</w:t>
             </w:r>
+            <w:proofErr w:type="spellStart"/>
             <w:r>
               <w:rPr>
                 <w:rFonts w:ascii="Arial" w:hAnsi="Arial" w:cs="Arial"/>
@@ -32184,7 +33483,16 @@
                 <w:bCs/>
                 <w:u w:color="000000"/>
               </w:rPr>
-              <w:t>Type}</w:t>
+              <w:t>Type</w:t>
+            </w:r>
+            <w:proofErr w:type="spellEnd"/>
+            <w:r>
+              <w:rPr>
+                <w:rFonts w:ascii="Arial" w:hAnsi="Arial" w:cs="Arial"/>
+                <w:bCs/>
+                <w:u w:color="000000"/>
+              </w:rPr>
+              <w:t>}</w:t>
             </w:r>
           </w:p>
         </w:tc>
@@ -32331,6 +33639,7 @@
               </w:rPr>
               <w:t>${</w:t>
             </w:r>
+            <w:proofErr w:type="spellStart"/>
             <w:r>
               <w:rPr>
                 <w:rFonts w:ascii="Arial" w:hAnsi="Arial" w:cs="Arial"/>
@@ -32340,6 +33649,7 @@
               </w:rPr>
               <w:t>CNbPosMAC</w:t>
             </w:r>
+            <w:proofErr w:type="spellEnd"/>
             <w:r>
               <w:rPr>
                 <w:rFonts w:ascii="Arial" w:hAnsi="Arial" w:cs="Arial"/>
@@ -32571,6 +33881,7 @@
               </w:rPr>
               <w:t>${</w:t>
             </w:r>
+            <w:proofErr w:type="spellStart"/>
             <w:r>
               <w:rPr>
                 <w:rFonts w:ascii="Arial" w:hAnsi="Arial" w:cs="Arial"/>
@@ -32580,6 +33891,7 @@
               </w:rPr>
               <w:t>CFloorCover</w:t>
             </w:r>
+            <w:proofErr w:type="spellEnd"/>
             <w:r>
               <w:rPr>
                 <w:rFonts w:ascii="Arial" w:hAnsi="Arial" w:cs="Arial"/>
@@ -32690,6 +34002,7 @@
               </w:rPr>
               <w:t>${</w:t>
             </w:r>
+            <w:proofErr w:type="spellStart"/>
             <w:r>
               <w:rPr>
                 <w:rFonts w:ascii="Arial" w:hAnsi="Arial" w:cs="Arial"/>
@@ -32698,6 +34011,7 @@
               </w:rPr>
               <w:t>CFloor</w:t>
             </w:r>
+            <w:proofErr w:type="spellEnd"/>
             <w:r>
               <w:rPr>
                 <w:rFonts w:ascii="Arial" w:hAnsi="Arial" w:cs="Arial"/>
@@ -32956,6 +34270,7 @@
               </w:rPr>
               <w:t>${</w:t>
             </w:r>
+            <w:proofErr w:type="spellStart"/>
             <w:r>
               <w:rPr>
                 <w:rFonts w:ascii="Arial" w:hAnsi="Arial" w:cs="Arial"/>
@@ -32966,6 +34281,7 @@
               </w:rPr>
               <w:t>CFloor</w:t>
             </w:r>
+            <w:proofErr w:type="spellEnd"/>
             <w:r>
               <w:rPr>
                 <w:rFonts w:ascii="Arial" w:hAnsi="Arial" w:cs="Arial"/>
@@ -33027,6 +34343,7 @@
                 <w:rFonts w:ascii="Arial" w:hAnsi="Arial" w:cs="Arial"/>
               </w:rPr>
             </w:pPr>
+            <w:proofErr w:type="spellStart"/>
             <w:r>
               <w:rPr>
                 <w:rFonts w:ascii="Arial" w:hAnsi="Arial" w:cs="Arial"/>
@@ -33034,7 +34351,17 @@
                 <w:bCs/>
                 <w:u w:color="000000"/>
               </w:rPr>
-              <w:t>Epaisseur (cm)</w:t>
+              <w:t>Epaisseur</w:t>
+            </w:r>
+            <w:proofErr w:type="spellEnd"/>
+            <w:r>
+              <w:rPr>
+                <w:rFonts w:ascii="Arial" w:hAnsi="Arial" w:cs="Arial"/>
+                <w:b/>
+                <w:bCs/>
+                <w:u w:color="000000"/>
+              </w:rPr>
+              <w:t xml:space="preserve"> (cm)</w:t>
             </w:r>
           </w:p>
         </w:tc>
@@ -33073,6 +34400,7 @@
               </w:rPr>
               <w:t>${</w:t>
             </w:r>
+            <w:proofErr w:type="spellStart"/>
             <w:r>
               <w:rPr>
                 <w:rFonts w:ascii="Arial" w:hAnsi="Arial" w:cs="Arial"/>
@@ -33083,6 +34411,7 @@
               </w:rPr>
               <w:t>CFloor</w:t>
             </w:r>
+            <w:proofErr w:type="spellEnd"/>
             <w:r>
               <w:rPr>
                 <w:rFonts w:ascii="Arial" w:hAnsi="Arial" w:cs="Arial"/>
@@ -33610,7 +34939,29 @@
                 <w:szCs w:val="13"/>
                 <w:vertAlign w:val="subscript"/>
               </w:rPr>
-              <w:t xml:space="preserve">'nT </w:t>
+              <w:t>'</w:t>
+            </w:r>
+            <w:proofErr w:type="spellStart"/>
+            <w:r>
+              <w:rPr>
+                <w:rFonts w:ascii="Arial" w:hAnsi="Arial" w:cs="Arial"/>
+                <w:b/>
+                <w:sz w:val="13"/>
+                <w:szCs w:val="13"/>
+                <w:vertAlign w:val="subscript"/>
+              </w:rPr>
+              <w:t>nT</w:t>
+            </w:r>
+            <w:proofErr w:type="spellEnd"/>
+            <w:r>
+              <w:rPr>
+                <w:rFonts w:ascii="Arial" w:hAnsi="Arial" w:cs="Arial"/>
+                <w:b/>
+                <w:sz w:val="13"/>
+                <w:szCs w:val="13"/>
+                <w:vertAlign w:val="subscript"/>
+              </w:rPr>
+              <w:t xml:space="preserve"> </w:t>
             </w:r>
             <w:r>
               <w:rPr>
@@ -35128,6 +36479,7 @@
                 <w:szCs w:val="18"/>
               </w:rPr>
             </w:pPr>
+            <w:proofErr w:type="gramStart"/>
             <w:r>
               <w:rPr>
                 <w:rFonts w:ascii="Arial" w:hAnsi="Arial" w:cs="Arial"/>
@@ -35139,6 +36491,7 @@
               </w:rPr>
               <w:t>L'</w:t>
             </w:r>
+            <w:proofErr w:type="spellStart"/>
             <w:r>
               <w:rPr>
                 <w:rFonts w:ascii="Arial" w:hAnsi="Arial" w:cs="Arial"/>
@@ -35151,6 +36504,8 @@
               </w:rPr>
               <w:t>nT,w</w:t>
             </w:r>
+            <w:proofErr w:type="spellEnd"/>
+            <w:proofErr w:type="gramEnd"/>
             <w:r>
               <w:rPr>
                 <w:rFonts w:ascii="Arial" w:hAnsi="Arial" w:cs="Arial"/>
@@ -35272,6 +36627,7 @@
                 <w:szCs w:val="18"/>
               </w:rPr>
             </w:pPr>
+            <w:proofErr w:type="gramStart"/>
             <w:r>
               <w:rPr>
                 <w:rFonts w:ascii="Arial" w:hAnsi="Arial" w:cs="Arial"/>
@@ -35282,6 +36638,7 @@
               </w:rPr>
               <w:t>L'</w:t>
             </w:r>
+            <w:proofErr w:type="spellStart"/>
             <w:r>
               <w:rPr>
                 <w:rFonts w:ascii="Arial" w:hAnsi="Arial" w:cs="Arial"/>
@@ -35293,6 +36650,8 @@
               </w:rPr>
               <w:t>nT,w</w:t>
             </w:r>
+            <w:proofErr w:type="spellEnd"/>
+            <w:proofErr w:type="gramEnd"/>
             <w:r>
               <w:rPr>
                 <w:rFonts w:ascii="Arial" w:hAnsi="Arial" w:cs="Arial"/>
@@ -35335,6 +36694,7 @@
               </w:rPr>
               <w:t>${</w:t>
             </w:r>
+            <w:proofErr w:type="spellStart"/>
             <w:r>
               <w:rPr>
                 <w:rFonts w:ascii="Arial" w:hAnsi="Arial" w:cs="Arial"/>
@@ -35355,7 +36715,19 @@
                 <w:szCs w:val="18"/>
                 <w:u w:color="000000"/>
               </w:rPr>
-              <w:t>Obj}</w:t>
+              <w:t>Obj</w:t>
+            </w:r>
+            <w:proofErr w:type="spellEnd"/>
+            <w:r>
+              <w:rPr>
+                <w:rFonts w:ascii="Arial" w:hAnsi="Arial" w:cs="Arial"/>
+                <w:b/>
+                <w:bCs/>
+                <w:sz w:val="18"/>
+                <w:szCs w:val="18"/>
+                <w:u w:color="000000"/>
+              </w:rPr>
+              <w:t>}</w:t>
             </w:r>
             <w:r>
               <w:rPr>
@@ -35526,9 +36898,20 @@
                 <w:szCs w:val="13"/>
                 <w:u w:color="000000"/>
               </w:rPr>
-              <w:t>* Le niveau de pression pondéré du bruit de choc standardisé L'</w:t>
-            </w:r>
-            <w:bookmarkStart w:id="49" w:name="_GoBack"/>
+              <w:t xml:space="preserve">* Le niveau de pression pondéré du bruit de choc standardisé </w:t>
+            </w:r>
+            <w:proofErr w:type="gramStart"/>
+            <w:r>
+              <w:rPr>
+                <w:rFonts w:ascii="Arial" w:hAnsi="Arial" w:cs="Arial"/>
+                <w:bCs/>
+                <w:sz w:val="11"/>
+                <w:szCs w:val="13"/>
+                <w:u w:color="000000"/>
+              </w:rPr>
+              <w:t>L'</w:t>
+            </w:r>
+            <w:proofErr w:type="spellStart"/>
             <w:r>
               <w:rPr>
                 <w:rFonts w:ascii="Arial" w:hAnsi="Arial" w:cs="Arial"/>
@@ -35540,7 +36923,8 @@
               </w:rPr>
               <w:t>nT,w</w:t>
             </w:r>
-            <w:bookmarkEnd w:id="49"/>
+            <w:proofErr w:type="spellEnd"/>
+            <w:proofErr w:type="gramEnd"/>
             <w:r>
               <w:rPr>
                 <w:rFonts w:ascii="Arial" w:hAnsi="Arial" w:cs="Arial"/>
@@ -35780,7 +37164,15 @@
               </w:rPr>
             </w:pPr>
             <w:r>
-              <w:t>(le résultat de mesure est la moyenne énergétique de 3 essais)</w:t>
+              <w:t>(</w:t>
+            </w:r>
+            <w:proofErr w:type="gramStart"/>
+            <w:r>
+              <w:t>le</w:t>
+            </w:r>
+            <w:proofErr w:type="gramEnd"/>
+            <w:r>
+              <w:t xml:space="preserve"> résultat de mesure est la moyenne énergétique de 3 essais)</w:t>
             </w:r>
           </w:p>
         </w:tc>
@@ -35826,8 +37218,13 @@
               <w:ind w:left="113" w:right="113"/>
               <w:jc w:val="center"/>
             </w:pPr>
-            <w:r>
-              <w:t>N°de la mesure</w:t>
+            <w:proofErr w:type="spellStart"/>
+            <w:r>
+              <w:t>N°de</w:t>
+            </w:r>
+            <w:proofErr w:type="spellEnd"/>
+            <w:r>
+              <w:t xml:space="preserve"> la mesure</w:t>
             </w:r>
           </w:p>
         </w:tc>
@@ -35895,6 +37292,8 @@
             <w:pPr>
               <w:jc w:val="center"/>
             </w:pPr>
+            <w:proofErr w:type="spellStart"/>
+            <w:proofErr w:type="gramStart"/>
             <w:r>
               <w:t>L</w:t>
             </w:r>
@@ -35912,11 +37311,25 @@
                 <w:sz w:val="13"/>
                 <w:szCs w:val="13"/>
               </w:rPr>
-              <w:t>max en</w:t>
-            </w:r>
-            <w:r>
-              <w:t xml:space="preserve"> dBA</w:t>
-            </w:r>
+              <w:t>max</w:t>
+            </w:r>
+            <w:proofErr w:type="spellEnd"/>
+            <w:proofErr w:type="gramEnd"/>
+            <w:r>
+              <w:rPr>
+                <w:sz w:val="13"/>
+                <w:szCs w:val="13"/>
+              </w:rPr>
+              <w:t xml:space="preserve"> en</w:t>
+            </w:r>
+            <w:r>
+              <w:t xml:space="preserve"> </w:t>
+            </w:r>
+            <w:proofErr w:type="spellStart"/>
+            <w:r>
+              <w:t>dBA</w:t>
+            </w:r>
+            <w:proofErr w:type="spellEnd"/>
           </w:p>
         </w:tc>
         <w:tc>
@@ -35931,6 +37344,8 @@
               <w:ind w:left="113" w:right="113"/>
               <w:jc w:val="center"/>
             </w:pPr>
+            <w:proofErr w:type="spellStart"/>
+            <w:proofErr w:type="gramStart"/>
             <w:r>
               <w:t>L</w:t>
             </w:r>
@@ -35947,9 +37362,16 @@
               </w:rPr>
               <w:t>moyen</w:t>
             </w:r>
-            <w:r>
-              <w:t xml:space="preserve"> en dBA</w:t>
-            </w:r>
+            <w:proofErr w:type="spellEnd"/>
+            <w:proofErr w:type="gramEnd"/>
+            <w:r>
+              <w:t xml:space="preserve"> en </w:t>
+            </w:r>
+            <w:proofErr w:type="spellStart"/>
+            <w:r>
+              <w:t>dBA</w:t>
+            </w:r>
+            <w:proofErr w:type="spellEnd"/>
           </w:p>
         </w:tc>
         <w:tc>
@@ -35965,8 +37387,13 @@
               <w:jc w:val="center"/>
             </w:pPr>
             <w:r>
-              <w:t>Ln bruit de fond en dBA</w:t>
-            </w:r>
+              <w:t xml:space="preserve">Ln bruit de fond en </w:t>
+            </w:r>
+            <w:proofErr w:type="spellStart"/>
+            <w:r>
+              <w:t>dBA</w:t>
+            </w:r>
+            <w:proofErr w:type="spellEnd"/>
           </w:p>
         </w:tc>
         <w:tc>
@@ -35999,7 +37426,15 @@
               <w:jc w:val="center"/>
             </w:pPr>
             <w:r>
-              <w:t>Tr 500 Hzen s</w:t>
+              <w:t xml:space="preserve">Tr 500 </w:t>
+            </w:r>
+            <w:proofErr w:type="spellStart"/>
+            <w:r>
+              <w:t>Hzen</w:t>
+            </w:r>
+            <w:proofErr w:type="spellEnd"/>
+            <w:r>
+              <w:t xml:space="preserve"> s</w:t>
             </w:r>
           </w:p>
         </w:tc>
@@ -36050,8 +37485,13 @@
               <w:jc w:val="center"/>
             </w:pPr>
             <w:r>
-              <w:t>Correction de Tr en dBA</w:t>
-            </w:r>
+              <w:t xml:space="preserve">Correction de Tr en </w:t>
+            </w:r>
+            <w:proofErr w:type="spellStart"/>
+            <w:r>
+              <w:t>dBA</w:t>
+            </w:r>
+            <w:proofErr w:type="spellEnd"/>
           </w:p>
         </w:tc>
         <w:tc>
@@ -36066,12 +37506,16 @@
               <w:ind w:left="113" w:right="113"/>
               <w:jc w:val="center"/>
             </w:pPr>
+            <w:proofErr w:type="spellStart"/>
+            <w:proofErr w:type="gramStart"/>
             <w:r>
               <w:rPr>
                 <w:b/>
               </w:rPr>
               <w:t>LnA,T</w:t>
             </w:r>
+            <w:proofErr w:type="spellEnd"/>
+            <w:proofErr w:type="gramEnd"/>
             <w:r>
               <w:rPr>
                 <w:b/>
@@ -36090,12 +37534,14 @@
               </w:rPr>
               <w:t xml:space="preserve"> </w:t>
             </w:r>
+            <w:proofErr w:type="spellStart"/>
             <w:r>
               <w:rPr>
                 <w:b/>
               </w:rPr>
               <w:t>dBA</w:t>
             </w:r>
+            <w:proofErr w:type="spellEnd"/>
           </w:p>
         </w:tc>
         <w:tc>
@@ -36110,9 +37556,21 @@
               <w:ind w:left="113" w:right="113"/>
               <w:jc w:val="center"/>
             </w:pPr>
-            <w:r>
-              <w:t>LnA,T objectif RA 1999 en dBA</w:t>
-            </w:r>
+            <w:proofErr w:type="spellStart"/>
+            <w:proofErr w:type="gramStart"/>
+            <w:r>
+              <w:t>LnA,T</w:t>
+            </w:r>
+            <w:proofErr w:type="spellEnd"/>
+            <w:proofErr w:type="gramEnd"/>
+            <w:r>
+              <w:t xml:space="preserve"> objectif RA 1999 en </w:t>
+            </w:r>
+            <w:proofErr w:type="spellStart"/>
+            <w:r>
+              <w:t>dBA</w:t>
+            </w:r>
+            <w:proofErr w:type="spellEnd"/>
           </w:p>
         </w:tc>
         <w:tc>
@@ -36915,7 +38373,15 @@
               </w:rPr>
             </w:pPr>
             <w:r>
-              <w:t>(le résultat de mesure est la valeur d'un seul essai)</w:t>
+              <w:t>(</w:t>
+            </w:r>
+            <w:proofErr w:type="gramStart"/>
+            <w:r>
+              <w:t>le</w:t>
+            </w:r>
+            <w:proofErr w:type="gramEnd"/>
+            <w:r>
+              <w:t xml:space="preserve"> résultat de mesure est la valeur d'un seul essai)</w:t>
             </w:r>
           </w:p>
         </w:tc>
@@ -37020,6 +38486,7 @@
                 <w:color w:val="000000"/>
               </w:rPr>
             </w:pPr>
+            <w:proofErr w:type="spellStart"/>
             <w:r>
               <w:rPr>
                 <w:rFonts w:ascii="Arial" w:hAnsi="Arial" w:cs="Arial"/>
@@ -37027,6 +38494,7 @@
               </w:rPr>
               <w:t>Equipement</w:t>
             </w:r>
+            <w:proofErr w:type="spellEnd"/>
             <w:r>
               <w:rPr>
                 <w:rFonts w:ascii="Arial" w:hAnsi="Arial" w:cs="Arial"/>
@@ -37136,6 +38604,7 @@
               </w:rPr>
               <w:t xml:space="preserve"> </w:t>
             </w:r>
+            <w:proofErr w:type="spellStart"/>
             <w:r>
               <w:rPr>
                 <w:rFonts w:ascii="Arial" w:hAnsi="Arial" w:cs="Arial"/>
@@ -37143,6 +38612,7 @@
               </w:rPr>
               <w:t>équipt</w:t>
             </w:r>
+            <w:proofErr w:type="spellEnd"/>
             <w:r>
               <w:rPr>
                 <w:rFonts w:ascii="Arial" w:hAnsi="Arial" w:cs="Arial"/>
@@ -37155,8 +38625,17 @@
                 <w:rFonts w:ascii="Arial" w:hAnsi="Arial" w:cs="Arial"/>
                 <w:color w:val="000000"/>
               </w:rPr>
-              <w:t>en dBA</w:t>
-            </w:r>
+              <w:t xml:space="preserve">en </w:t>
+            </w:r>
+            <w:proofErr w:type="spellStart"/>
+            <w:r>
+              <w:rPr>
+                <w:rFonts w:ascii="Arial" w:hAnsi="Arial" w:cs="Arial"/>
+                <w:color w:val="000000"/>
+              </w:rPr>
+              <w:t>dBA</w:t>
+            </w:r>
+            <w:proofErr w:type="spellEnd"/>
           </w:p>
         </w:tc>
         <w:tc>
@@ -37211,8 +38690,17 @@
                 <w:rFonts w:ascii="Arial" w:hAnsi="Arial" w:cs="Arial"/>
                 <w:color w:val="000000"/>
               </w:rPr>
-              <w:t>en dBA</w:t>
-            </w:r>
+              <w:t xml:space="preserve">en </w:t>
+            </w:r>
+            <w:proofErr w:type="spellStart"/>
+            <w:r>
+              <w:rPr>
+                <w:rFonts w:ascii="Arial" w:hAnsi="Arial" w:cs="Arial"/>
+                <w:color w:val="000000"/>
+              </w:rPr>
+              <w:t>dBA</w:t>
+            </w:r>
+            <w:proofErr w:type="spellEnd"/>
           </w:p>
         </w:tc>
         <w:tc>
@@ -37441,8 +38929,17 @@
                 <w:rFonts w:ascii="Arial" w:hAnsi="Arial" w:cs="Arial"/>
                 <w:color w:val="000000"/>
               </w:rPr>
-              <w:t>en dBA</w:t>
-            </w:r>
+              <w:t xml:space="preserve">en </w:t>
+            </w:r>
+            <w:proofErr w:type="spellStart"/>
+            <w:r>
+              <w:rPr>
+                <w:rFonts w:ascii="Arial" w:hAnsi="Arial" w:cs="Arial"/>
+                <w:color w:val="000000"/>
+              </w:rPr>
+              <w:t>dBA</w:t>
+            </w:r>
+            <w:proofErr w:type="spellEnd"/>
           </w:p>
         </w:tc>
         <w:tc>
@@ -37466,6 +38963,8 @@
                 <w:color w:val="000000"/>
               </w:rPr>
             </w:pPr>
+            <w:proofErr w:type="spellStart"/>
+            <w:proofErr w:type="gramStart"/>
             <w:r>
               <w:rPr>
                 <w:rFonts w:ascii="Arial" w:hAnsi="Arial" w:cs="Arial"/>
@@ -37485,6 +38984,8 @@
               </w:rPr>
               <w:t>nA,T</w:t>
             </w:r>
+            <w:proofErr w:type="spellEnd"/>
+            <w:proofErr w:type="gramEnd"/>
             <w:r>
               <w:rPr>
                 <w:rFonts w:ascii="Arial" w:hAnsi="Arial" w:cs="Arial"/>
@@ -37512,6 +39013,7 @@
               </w:rPr>
               <w:t xml:space="preserve"> </w:t>
             </w:r>
+            <w:proofErr w:type="spellStart"/>
             <w:r>
               <w:rPr>
                 <w:rFonts w:ascii="Arial" w:hAnsi="Arial" w:cs="Arial"/>
@@ -37521,6 +39023,7 @@
               </w:rPr>
               <w:t>dBA</w:t>
             </w:r>
+            <w:proofErr w:type="spellEnd"/>
           </w:p>
         </w:tc>
         <w:tc>
@@ -37545,6 +39048,8 @@
                 <w:color w:val="000000"/>
               </w:rPr>
             </w:pPr>
+            <w:proofErr w:type="spellStart"/>
+            <w:proofErr w:type="gramStart"/>
             <w:r>
               <w:rPr>
                 <w:rFonts w:ascii="Arial" w:hAnsi="Arial" w:cs="Arial"/>
@@ -37560,6 +39065,8 @@
               </w:rPr>
               <w:t>nA,T</w:t>
             </w:r>
+            <w:proofErr w:type="spellEnd"/>
+            <w:proofErr w:type="gramEnd"/>
             <w:r>
               <w:rPr>
                 <w:rFonts w:ascii="Arial" w:hAnsi="Arial" w:cs="Arial"/>
@@ -37600,8 +39107,17 @@
                 <w:rFonts w:ascii="Arial" w:hAnsi="Arial" w:cs="Arial"/>
                 <w:color w:val="000000"/>
               </w:rPr>
-              <w:t>en dBA</w:t>
-            </w:r>
+              <w:t xml:space="preserve">en </w:t>
+            </w:r>
+            <w:proofErr w:type="spellStart"/>
+            <w:r>
+              <w:rPr>
+                <w:rFonts w:ascii="Arial" w:hAnsi="Arial" w:cs="Arial"/>
+                <w:color w:val="000000"/>
+              </w:rPr>
+              <w:t>dBA</w:t>
+            </w:r>
+            <w:proofErr w:type="spellEnd"/>
           </w:p>
         </w:tc>
         <w:tc>
@@ -38330,12 +39846,21 @@
                 <w:color w:val="353535"/>
               </w:rPr>
             </w:pPr>
+            <w:proofErr w:type="gramStart"/>
             <w:r>
               <w:rPr>
                 <w:rFonts w:ascii="Arial" w:hAnsi="Arial" w:cs="Arial"/>
                 <w:color w:val="353535"/>
               </w:rPr>
-              <w:t>mis en place</w:t>
+              <w:t>mis</w:t>
+            </w:r>
+            <w:proofErr w:type="gramEnd"/>
+            <w:r>
+              <w:rPr>
+                <w:rFonts w:ascii="Arial" w:hAnsi="Arial" w:cs="Arial"/>
+                <w:color w:val="353535"/>
+              </w:rPr>
+              <w:t xml:space="preserve"> en place</w:t>
             </w:r>
             <w:r>
               <w:rPr>
@@ -38361,7 +39886,23 @@
                 <w:rFonts w:ascii="Arial" w:hAnsi="Arial" w:cs="Arial"/>
                 <w:color w:val="353535"/>
               </w:rPr>
-              <w:t>(αw ≥ 0,1)</w:t>
+              <w:t>(</w:t>
+            </w:r>
+            <w:proofErr w:type="gramStart"/>
+            <w:r>
+              <w:rPr>
+                <w:rFonts w:ascii="Arial" w:hAnsi="Arial" w:cs="Arial"/>
+                <w:color w:val="353535"/>
+              </w:rPr>
+              <w:t>α</w:t>
+            </w:r>
+            <w:proofErr w:type="gramEnd"/>
+            <w:r>
+              <w:rPr>
+                <w:rFonts w:ascii="Arial" w:hAnsi="Arial" w:cs="Arial"/>
+                <w:color w:val="353535"/>
+              </w:rPr>
+              <w:t>w ≥ 0,1)</w:t>
             </w:r>
           </w:p>
         </w:tc>
@@ -38379,18 +39920,27 @@
                 <w:lang w:val="en-US"/>
               </w:rPr>
             </w:pPr>
+            <w:proofErr w:type="spellStart"/>
             <w:r>
               <w:rPr>
                 <w:rFonts w:ascii="Arial" w:hAnsi="Arial" w:cs="Arial"/>
                 <w:lang w:val="en-US"/>
               </w:rPr>
-              <w:t>Indice unique</w:t>
-            </w:r>
+              <w:t>Indice</w:t>
+            </w:r>
+            <w:proofErr w:type="spellEnd"/>
             <w:r>
               <w:rPr>
                 <w:rFonts w:ascii="Arial" w:hAnsi="Arial" w:cs="Arial"/>
                 <w:lang w:val="en-US"/>
               </w:rPr>
+              <w:t xml:space="preserve"> unique</w:t>
+            </w:r>
+            <w:r>
+              <w:rPr>
+                <w:rFonts w:ascii="Arial" w:hAnsi="Arial" w:cs="Arial"/>
+                <w:lang w:val="en-US"/>
+              </w:rPr>
               <w:t xml:space="preserve"> </w:t>
             </w:r>
           </w:p>
@@ -38402,6 +39952,7 @@
                 <w:lang w:val="en-US"/>
               </w:rPr>
             </w:pPr>
+            <w:proofErr w:type="spellStart"/>
             <w:r>
               <w:rPr>
                 <w:rFonts w:ascii="Arial" w:hAnsi="Arial" w:cs="Arial"/>
@@ -38409,6 +39960,7 @@
               </w:rPr>
               <w:t>d'absorption</w:t>
             </w:r>
+            <w:proofErr w:type="spellEnd"/>
             <w:r>
               <w:rPr>
                 <w:rFonts w:ascii="Arial" w:hAnsi="Arial" w:cs="Arial"/>
@@ -38461,11 +40013,19 @@
                 <w:rFonts w:ascii="Arial" w:hAnsi="Arial" w:cs="Arial"/>
               </w:rPr>
             </w:pPr>
-            <w:r>
-              <w:rPr>
-                <w:rFonts w:ascii="Arial" w:hAnsi="Arial" w:cs="Arial"/>
-              </w:rPr>
-              <w:t>en m2</w:t>
+            <w:proofErr w:type="gramStart"/>
+            <w:r>
+              <w:rPr>
+                <w:rFonts w:ascii="Arial" w:hAnsi="Arial" w:cs="Arial"/>
+              </w:rPr>
+              <w:t>en</w:t>
+            </w:r>
+            <w:proofErr w:type="gramEnd"/>
+            <w:r>
+              <w:rPr>
+                <w:rFonts w:ascii="Arial" w:hAnsi="Arial" w:cs="Arial"/>
+              </w:rPr>
+              <w:t xml:space="preserve"> m2</w:t>
             </w:r>
           </w:p>
         </w:tc>
@@ -38694,8 +40254,13 @@
             <w:pPr>
               <w:jc w:val="center"/>
             </w:pPr>
-            <w:r>
-              <w:t>αw1 =</w:t>
+            <w:proofErr w:type="gramStart"/>
+            <w:r>
+              <w:t>α</w:t>
+            </w:r>
+            <w:proofErr w:type="gramEnd"/>
+            <w:r>
+              <w:t>w1 =</w:t>
             </w:r>
           </w:p>
         </w:tc>
@@ -38896,8 +40461,13 @@
             <w:pPr>
               <w:jc w:val="center"/>
             </w:pPr>
-            <w:r>
-              <w:t>αw2</w:t>
+            <w:proofErr w:type="gramStart"/>
+            <w:r>
+              <w:t>α</w:t>
+            </w:r>
+            <w:proofErr w:type="gramEnd"/>
+            <w:r>
+              <w:t>w2</w:t>
             </w:r>
             <w:r>
               <w:t xml:space="preserve"> =</w:t>
@@ -39057,8 +40627,13 @@
             <w:pPr>
               <w:jc w:val="center"/>
             </w:pPr>
-            <w:r>
-              <w:t>αw3</w:t>
+            <w:proofErr w:type="gramStart"/>
+            <w:r>
+              <w:t>α</w:t>
+            </w:r>
+            <w:proofErr w:type="gramEnd"/>
+            <w:r>
+              <w:t>w3</w:t>
             </w:r>
             <w:r>
               <w:t xml:space="preserve"> =</w:t>
@@ -39965,27 +41540,14 @@
           <w:r>
             <w:t xml:space="preserve"> / </w:t>
           </w:r>
-          <w:r>
-            <w:fldChar w:fldCharType="begin"/>
-          </w:r>
-          <w:r>
-            <w:instrText xml:space="preserve"> NUMPAGES  \* Arabic  \* MERGEFORMAT </w:instrText>
-          </w:r>
-          <w:r>
-            <w:fldChar w:fldCharType="separate"/>
-          </w:r>
-          <w:r>
-            <w:rPr>
-              <w:noProof/>
-            </w:rPr>
-            <w:t>12</w:t>
-          </w:r>
-          <w:r>
-            <w:rPr>
-              <w:noProof/>
-            </w:rPr>
-            <w:fldChar w:fldCharType="end"/>
-          </w:r>
+          <w:fldSimple w:instr=" NUMPAGES  \* Arabic  \* MERGEFORMAT ">
+            <w:r>
+              <w:rPr>
+                <w:noProof/>
+              </w:rPr>
+              <w:t>12</w:t>
+            </w:r>
+          </w:fldSimple>
         </w:p>
       </w:tc>
     </w:tr>
@@ -48580,7 +50142,7 @@
 </file>
 
 <file path=customXml/itemProps1.xml><?xml version="1.0" encoding="utf-8"?>
-<ds:datastoreItem xmlns:ds="http://schemas.openxmlformats.org/officeDocument/2006/customXml" ds:itemID="{3ECFA3BF-8ED5-BA4C-AD8C-2133A3B3837F}">
+<ds:datastoreItem xmlns:ds="http://schemas.openxmlformats.org/officeDocument/2006/customXml" ds:itemID="{B3B983A1-5B54-4848-9127-42CB1209DD42}">
   <ds:schemaRefs>
     <ds:schemaRef ds:uri="http://schemas.openxmlformats.org/officeDocument/2006/bibliography"/>
   </ds:schemaRefs>

</xml_diff>

<commit_message>
Correction Report + Parameter to handle locale formatting
</commit_message>
<xml_diff>
--- a/src/AppBundle/Resources/templates/report-ra1999.docx
+++ b/src/AppBundle/Resources/templates/report-ra1999.docx
@@ -27386,8 +27386,10 @@
                 <w:bCs/>
                 <w:u w:color="000000"/>
               </w:rPr>
-              <w:t>mm</w:t>
-            </w:r>
+              <w:t>cm</w:t>
+            </w:r>
+            <w:bookmarkStart w:id="49" w:name="_GoBack"/>
+            <w:bookmarkEnd w:id="49"/>
             <w:r>
               <w:rPr>
                 <w:rFonts w:ascii="Arial" w:hAnsi="Arial" w:cs="Arial"/>
@@ -34257,7 +34259,7 @@
                 <w:bCs/>
                 <w:u w:color="000000"/>
               </w:rPr>
-              <w:t>mm</w:t>
+              <w:t>cm</w:t>
             </w:r>
             <w:r>
               <w:rPr>
@@ -40614,21 +40616,20 @@
         </w:numPr>
         <w:jc w:val="center"/>
       </w:pPr>
-      <w:bookmarkStart w:id="49" w:name="_Toc168911119"/>
-      <w:bookmarkStart w:id="50" w:name="_Toc168912110"/>
-      <w:bookmarkStart w:id="51" w:name="_Toc168912843"/>
-      <w:bookmarkStart w:id="52" w:name="_Toc171998139"/>
-      <w:bookmarkStart w:id="53" w:name="_Toc171998455"/>
-      <w:bookmarkStart w:id="54" w:name="_Toc171998892"/>
-      <w:bookmarkStart w:id="55" w:name="_Toc185840814"/>
-      <w:bookmarkStart w:id="56" w:name="_Toc190262569"/>
-      <w:bookmarkStart w:id="57" w:name="_Toc196799907"/>
-      <w:bookmarkStart w:id="58" w:name="_Toc508815446"/>
-      <w:bookmarkStart w:id="59" w:name="_Toc397518806"/>
+      <w:bookmarkStart w:id="50" w:name="_Toc168911119"/>
+      <w:bookmarkStart w:id="51" w:name="_Toc168912110"/>
+      <w:bookmarkStart w:id="52" w:name="_Toc168912843"/>
+      <w:bookmarkStart w:id="53" w:name="_Toc171998139"/>
+      <w:bookmarkStart w:id="54" w:name="_Toc171998455"/>
+      <w:bookmarkStart w:id="55" w:name="_Toc171998892"/>
+      <w:bookmarkStart w:id="56" w:name="_Toc185840814"/>
+      <w:bookmarkStart w:id="57" w:name="_Toc190262569"/>
+      <w:bookmarkStart w:id="58" w:name="_Toc196799907"/>
+      <w:bookmarkStart w:id="59" w:name="_Toc508815446"/>
+      <w:bookmarkStart w:id="60" w:name="_Toc397518806"/>
       <w:r>
         <w:t>ANNEXE 3 :</w:t>
       </w:r>
-      <w:bookmarkEnd w:id="49"/>
       <w:bookmarkEnd w:id="50"/>
       <w:bookmarkEnd w:id="51"/>
       <w:bookmarkEnd w:id="52"/>
@@ -40638,31 +40639,6 @@
       <w:bookmarkEnd w:id="56"/>
       <w:bookmarkEnd w:id="57"/>
       <w:bookmarkEnd w:id="58"/>
-    </w:p>
-    <w:p>
-      <w:pPr>
-        <w:pStyle w:val="NT2"/>
-        <w:spacing w:before="120" w:after="0"/>
-        <w:ind w:left="0"/>
-        <w:jc w:val="center"/>
-        <w:rPr>
-          <w:rFonts w:ascii="Arial Gras" w:hAnsi="Arial Gras"/>
-          <w:b/>
-          <w:caps/>
-          <w:sz w:val="22"/>
-          <w:szCs w:val="22"/>
-        </w:rPr>
-      </w:pPr>
-      <w:r>
-        <w:rPr>
-          <w:rFonts w:ascii="Arial Gras" w:hAnsi="Arial Gras"/>
-          <w:b/>
-          <w:caps/>
-          <w:sz w:val="22"/>
-          <w:szCs w:val="22"/>
-        </w:rPr>
-        <w:t>plans des locaux utilisÉs</w:t>
-      </w:r>
       <w:bookmarkEnd w:id="59"/>
     </w:p>
     <w:p>
@@ -40679,6 +40655,32 @@
           <w:szCs w:val="22"/>
         </w:rPr>
       </w:pPr>
+      <w:r>
+        <w:rPr>
+          <w:rFonts w:ascii="Arial Gras" w:hAnsi="Arial Gras"/>
+          <w:b/>
+          <w:caps/>
+          <w:sz w:val="22"/>
+          <w:szCs w:val="22"/>
+        </w:rPr>
+        <w:t>plans des locaux utilisÉs</w:t>
+      </w:r>
+      <w:bookmarkEnd w:id="60"/>
+    </w:p>
+    <w:p>
+      <w:pPr>
+        <w:pStyle w:val="NT2"/>
+        <w:spacing w:before="120" w:after="0"/>
+        <w:ind w:left="0"/>
+        <w:jc w:val="center"/>
+        <w:rPr>
+          <w:rFonts w:ascii="Arial Gras" w:hAnsi="Arial Gras"/>
+          <w:b/>
+          <w:caps/>
+          <w:sz w:val="22"/>
+          <w:szCs w:val="22"/>
+        </w:rPr>
+      </w:pPr>
     </w:p>
     <w:p>
       <w:pPr>
@@ -40691,8 +40693,6 @@
           <w:szCs w:val="22"/>
         </w:rPr>
       </w:pPr>
-      <w:bookmarkStart w:id="60" w:name="_GoBack"/>
-      <w:bookmarkEnd w:id="60"/>
     </w:p>
     <w:tbl>
       <w:tblPr>
@@ -49941,7 +49941,7 @@
 </file>
 
 <file path=customXml/itemProps1.xml><?xml version="1.0" encoding="utf-8"?>
-<ds:datastoreItem xmlns:ds="http://schemas.openxmlformats.org/officeDocument/2006/customXml" ds:itemID="{876A5784-D199-8940-A61F-909BBE939E1D}">
+<ds:datastoreItem xmlns:ds="http://schemas.openxmlformats.org/officeDocument/2006/customXml" ds:itemID="{45A321EA-E844-BD4C-810E-9C7DC903C566}">
   <ds:schemaRefs>
     <ds:schemaRef ds:uri="http://schemas.openxmlformats.org/officeDocument/2006/bibliography"/>
   </ds:schemaRefs>

</xml_diff>

<commit_message>
fix orientation PDF at least try... + margin in plan table
</commit_message>
<xml_diff>
--- a/src/AppBundle/Resources/templates/report-ra1999.docx
+++ b/src/AppBundle/Resources/templates/report-ra1999.docx
@@ -27388,8 +27388,6 @@
               </w:rPr>
               <w:t>cm</w:t>
             </w:r>
-            <w:bookmarkStart w:id="49" w:name="_GoBack"/>
-            <w:bookmarkEnd w:id="49"/>
             <w:r>
               <w:rPr>
                 <w:rFonts w:ascii="Arial" w:hAnsi="Arial" w:cs="Arial"/>
@@ -40616,20 +40614,21 @@
         </w:numPr>
         <w:jc w:val="center"/>
       </w:pPr>
-      <w:bookmarkStart w:id="50" w:name="_Toc168911119"/>
-      <w:bookmarkStart w:id="51" w:name="_Toc168912110"/>
-      <w:bookmarkStart w:id="52" w:name="_Toc168912843"/>
-      <w:bookmarkStart w:id="53" w:name="_Toc171998139"/>
-      <w:bookmarkStart w:id="54" w:name="_Toc171998455"/>
-      <w:bookmarkStart w:id="55" w:name="_Toc171998892"/>
-      <w:bookmarkStart w:id="56" w:name="_Toc185840814"/>
-      <w:bookmarkStart w:id="57" w:name="_Toc190262569"/>
-      <w:bookmarkStart w:id="58" w:name="_Toc196799907"/>
-      <w:bookmarkStart w:id="59" w:name="_Toc508815446"/>
-      <w:bookmarkStart w:id="60" w:name="_Toc397518806"/>
+      <w:bookmarkStart w:id="49" w:name="_Toc168911119"/>
+      <w:bookmarkStart w:id="50" w:name="_Toc168912110"/>
+      <w:bookmarkStart w:id="51" w:name="_Toc168912843"/>
+      <w:bookmarkStart w:id="52" w:name="_Toc171998139"/>
+      <w:bookmarkStart w:id="53" w:name="_Toc171998455"/>
+      <w:bookmarkStart w:id="54" w:name="_Toc171998892"/>
+      <w:bookmarkStart w:id="55" w:name="_Toc185840814"/>
+      <w:bookmarkStart w:id="56" w:name="_Toc190262569"/>
+      <w:bookmarkStart w:id="57" w:name="_Toc196799907"/>
+      <w:bookmarkStart w:id="58" w:name="_Toc508815446"/>
+      <w:bookmarkStart w:id="59" w:name="_Toc397518806"/>
       <w:r>
         <w:t>ANNEXE 3 :</w:t>
       </w:r>
+      <w:bookmarkEnd w:id="49"/>
       <w:bookmarkEnd w:id="50"/>
       <w:bookmarkEnd w:id="51"/>
       <w:bookmarkEnd w:id="52"/>
@@ -40639,6 +40638,31 @@
       <w:bookmarkEnd w:id="56"/>
       <w:bookmarkEnd w:id="57"/>
       <w:bookmarkEnd w:id="58"/>
+    </w:p>
+    <w:p>
+      <w:pPr>
+        <w:pStyle w:val="NT2"/>
+        <w:spacing w:before="120" w:after="0"/>
+        <w:ind w:left="0"/>
+        <w:jc w:val="center"/>
+        <w:rPr>
+          <w:rFonts w:ascii="Arial Gras" w:hAnsi="Arial Gras"/>
+          <w:b/>
+          <w:caps/>
+          <w:sz w:val="22"/>
+          <w:szCs w:val="22"/>
+        </w:rPr>
+      </w:pPr>
+      <w:r>
+        <w:rPr>
+          <w:rFonts w:ascii="Arial Gras" w:hAnsi="Arial Gras"/>
+          <w:b/>
+          <w:caps/>
+          <w:sz w:val="22"/>
+          <w:szCs w:val="22"/>
+        </w:rPr>
+        <w:t>plans des locaux utilisÉs</w:t>
+      </w:r>
       <w:bookmarkEnd w:id="59"/>
     </w:p>
     <w:p>
@@ -40655,32 +40679,6 @@
           <w:szCs w:val="22"/>
         </w:rPr>
       </w:pPr>
-      <w:r>
-        <w:rPr>
-          <w:rFonts w:ascii="Arial Gras" w:hAnsi="Arial Gras"/>
-          <w:b/>
-          <w:caps/>
-          <w:sz w:val="22"/>
-          <w:szCs w:val="22"/>
-        </w:rPr>
-        <w:t>plans des locaux utilisÉs</w:t>
-      </w:r>
-      <w:bookmarkEnd w:id="60"/>
-    </w:p>
-    <w:p>
-      <w:pPr>
-        <w:pStyle w:val="NT2"/>
-        <w:spacing w:before="120" w:after="0"/>
-        <w:ind w:left="0"/>
-        <w:jc w:val="center"/>
-        <w:rPr>
-          <w:rFonts w:ascii="Arial Gras" w:hAnsi="Arial Gras"/>
-          <w:b/>
-          <w:caps/>
-          <w:sz w:val="22"/>
-          <w:szCs w:val="22"/>
-        </w:rPr>
-      </w:pPr>
     </w:p>
     <w:p>
       <w:pPr>
@@ -40698,6 +40696,10 @@
       <w:tblPr>
         <w:tblStyle w:val="Grilledutableau"/>
         <w:tblW w:w="0" w:type="auto"/>
+        <w:tblCellMar>
+          <w:left w:w="0" w:type="dxa"/>
+          <w:right w:w="0" w:type="dxa"/>
+        </w:tblCellMar>
         <w:tblLook w:val="04A0" w:firstRow="1" w:lastRow="0" w:firstColumn="1" w:lastColumn="0" w:noHBand="0" w:noVBand="1"/>
       </w:tblPr>
       <w:tblGrid>
@@ -40707,6 +40709,10 @@
         <w:tc>
           <w:tcPr>
             <w:tcW w:w="9939" w:type="dxa"/>
+            <w:tcMar>
+              <w:left w:w="0" w:type="dxa"/>
+              <w:right w:w="0" w:type="dxa"/>
+            </w:tcMar>
           </w:tcPr>
           <w:p>
             <w:pPr>
@@ -40721,6 +40727,7 @@
                 <w:b w:val="0"/>
               </w:rPr>
             </w:pPr>
+            <w:bookmarkStart w:id="60" w:name="_GoBack"/>
             <w:r>
               <w:rPr>
                 <w:b w:val="0"/>
@@ -40730,6 +40737,7 @@
           </w:p>
         </w:tc>
       </w:tr>
+      <w:bookmarkEnd w:id="60"/>
     </w:tbl>
     <w:p/>
     <w:sectPr>
@@ -49941,7 +49949,7 @@
 </file>
 
 <file path=customXml/itemProps1.xml><?xml version="1.0" encoding="utf-8"?>
-<ds:datastoreItem xmlns:ds="http://schemas.openxmlformats.org/officeDocument/2006/customXml" ds:itemID="{45A321EA-E844-BD4C-810E-9C7DC903C566}">
+<ds:datastoreItem xmlns:ds="http://schemas.openxmlformats.org/officeDocument/2006/customXml" ds:itemID="{C6F72D6A-E287-8149-91B3-ADD5EA96C670}">
   <ds:schemaRefs>
     <ds:schemaRef ds:uri="http://schemas.openxmlformats.org/officeDocument/2006/bibliography"/>
   </ds:schemaRefs>

</xml_diff>

<commit_message>
Agence OK + Output + Correction template
</commit_message>
<xml_diff>
--- a/src/AppBundle/Resources/templates/report-ra1999.docx
+++ b/src/AppBundle/Resources/templates/report-ra1999.docx
@@ -308,17 +308,36 @@
                     <w:framePr w:w="10206" w:h="57" w:wrap="notBeside" w:xAlign="center" w:anchorLock="1"/>
                     <w:rPr>
                       <w:rFonts w:ascii="Arial" w:hAnsi="Arial" w:cs="Arial"/>
+                      <w:lang w:val="en-US"/>
                     </w:rPr>
                   </w:pPr>
                   <w:r>
                     <w:rPr>
                       <w:rFonts w:ascii="Arial" w:hAnsi="Arial" w:cs="Arial"/>
+                      <w:lang w:val="en-US"/>
                     </w:rPr>
-                    <w:t xml:space="preserve">Nº d’affaire : </w:t>
+                    <w:t xml:space="preserve">Nº </w:t>
+                  </w:r>
+                  <w:proofErr w:type="gramStart"/>
+                  <w:r>
+                    <w:rPr>
+                      <w:rFonts w:ascii="Arial" w:hAnsi="Arial" w:cs="Arial"/>
+                      <w:lang w:val="en-US"/>
+                    </w:rPr>
+                    <w:t>d’affaire :</w:t>
+                  </w:r>
+                  <w:proofErr w:type="gramEnd"/>
+                  <w:r>
+                    <w:rPr>
+                      <w:rFonts w:ascii="Arial" w:hAnsi="Arial" w:cs="Arial"/>
+                      <w:lang w:val="en-US"/>
+                    </w:rPr>
+                    <w:t xml:space="preserve"> </w:t>
                   </w:r>
                   <w:r>
                     <w:rPr>
                       <w:rFonts w:ascii="Arial" w:hAnsi="Arial" w:cs="Arial"/>
+                      <w:lang w:val="en-US"/>
                     </w:rPr>
                     <w:t>${CASEREF}</w:t>
                   </w:r>
@@ -329,26 +348,39 @@
                     <w:framePr w:w="10206" w:h="57" w:wrap="notBeside" w:xAlign="center" w:anchorLock="1"/>
                     <w:rPr>
                       <w:rFonts w:ascii="Arial" w:hAnsi="Arial" w:cs="Arial"/>
+                      <w:lang w:val="en-US"/>
                     </w:rPr>
                   </w:pPr>
+                  <w:proofErr w:type="gramStart"/>
                   <w:r>
                     <w:rPr>
                       <w:rFonts w:ascii="Arial" w:hAnsi="Arial" w:cs="Arial"/>
                       <w:b/>
                       <w:sz w:val="19"/>
                       <w:szCs w:val="19"/>
+                      <w:lang w:val="en-US"/>
                     </w:rPr>
                     <w:t>Désignation</w:t>
                   </w:r>
                   <w:r>
                     <w:rPr>
                       <w:rFonts w:ascii="Arial" w:hAnsi="Arial" w:cs="Arial"/>
+                      <w:lang w:val="en-US"/>
                     </w:rPr>
-                    <w:t xml:space="preserve"> : </w:t>
+                    <w:t xml:space="preserve"> :</w:t>
+                  </w:r>
+                  <w:proofErr w:type="gramEnd"/>
+                  <w:r>
+                    <w:rPr>
+                      <w:rFonts w:ascii="Arial" w:hAnsi="Arial" w:cs="Arial"/>
+                      <w:lang w:val="en-US"/>
+                    </w:rPr>
+                    <w:t xml:space="preserve"> </w:t>
                   </w:r>
                   <w:r>
                     <w:rPr>
                       <w:rFonts w:ascii="Arial" w:hAnsi="Arial" w:cs="Arial"/>
+                      <w:lang w:val="en-US"/>
                     </w:rPr>
                     <w:t>${OPENAME}</w:t>
                   </w:r>
@@ -664,18 +696,33 @@
                             <w:rFonts w:ascii="Arial" w:hAnsi="Arial" w:cs="Arial"/>
                           </w:rPr>
                         </w:pPr>
+                        <w:bookmarkStart w:id="0" w:name="_GoBack"/>
                         <w:r>
                           <w:rPr>
                             <w:rStyle w:val="Textebold"/>
                             <w:rFonts w:ascii="Arial" w:hAnsi="Arial" w:cs="Arial"/>
                           </w:rPr>
-                          <w:t xml:space="preserve">AGENCE </w:t>
+                          <w:t>AGENCE</w:t>
+                        </w:r>
+                        <w:bookmarkEnd w:id="0"/>
+                        <w:r>
+                          <w:rPr>
+                            <w:rStyle w:val="Textebold"/>
+                            <w:rFonts w:ascii="Arial" w:hAnsi="Arial" w:cs="Arial"/>
+                          </w:rPr>
+                          <w:t xml:space="preserve"> </w:t>
                         </w:r>
                         <w:r>
                           <w:rPr>
                             <w:rFonts w:ascii="Arial" w:hAnsi="Arial" w:cs="Arial"/>
                           </w:rPr>
                           <w:t>${MEASURECOMP}</w:t>
+                        </w:r>
+                        <w:r>
+                          <w:rPr>
+                            <w:rFonts w:ascii="Arial" w:hAnsi="Arial" w:cs="Arial"/>
+                          </w:rPr>
+                          <w:t xml:space="preserve"> ${AGNAME}</w:t>
                         </w:r>
                       </w:p>
                       <w:p>
@@ -690,7 +737,67 @@
                           <w:rPr>
                             <w:rFonts w:ascii="Arial" w:hAnsi="Arial" w:cs="Arial"/>
                           </w:rPr>
-                          <w:t>Adresse de l’agence</w:t>
+                          <w:t>${AG</w:t>
+                        </w:r>
+                        <w:r>
+                          <w:rPr>
+                            <w:rFonts w:ascii="Arial" w:hAnsi="Arial" w:cs="Arial"/>
+                          </w:rPr>
+                          <w:t>ADD</w:t>
+                        </w:r>
+                        <w:r>
+                          <w:rPr>
+                            <w:rFonts w:ascii="Arial" w:hAnsi="Arial" w:cs="Arial"/>
+                          </w:rPr>
+                          <w:t>}</w:t>
+                        </w:r>
+                        <w:r>
+                          <w:rPr>
+                            <w:rFonts w:ascii="Arial" w:hAnsi="Arial" w:cs="Arial"/>
+                          </w:rPr>
+                          <w:t xml:space="preserve"> </w:t>
+                        </w:r>
+                        <w:r>
+                          <w:rPr>
+                            <w:rFonts w:ascii="Arial" w:hAnsi="Arial" w:cs="Arial"/>
+                          </w:rPr>
+                          <w:t>${AG</w:t>
+                        </w:r>
+                        <w:r>
+                          <w:rPr>
+                            <w:rFonts w:ascii="Arial" w:hAnsi="Arial" w:cs="Arial"/>
+                          </w:rPr>
+                          <w:t>CP</w:t>
+                        </w:r>
+                        <w:r>
+                          <w:rPr>
+                            <w:rFonts w:ascii="Arial" w:hAnsi="Arial" w:cs="Arial"/>
+                          </w:rPr>
+                          <w:t>}</w:t>
+                        </w:r>
+                        <w:r>
+                          <w:rPr>
+                            <w:rFonts w:ascii="Arial" w:hAnsi="Arial" w:cs="Arial"/>
+                          </w:rPr>
+                          <w:t xml:space="preserve"> </w:t>
+                        </w:r>
+                        <w:r>
+                          <w:rPr>
+                            <w:rFonts w:ascii="Arial" w:hAnsi="Arial" w:cs="Arial"/>
+                          </w:rPr>
+                          <w:t>${AG</w:t>
+                        </w:r>
+                        <w:r>
+                          <w:rPr>
+                            <w:rFonts w:ascii="Arial" w:hAnsi="Arial" w:cs="Arial"/>
+                          </w:rPr>
+                          <w:t>CITY</w:t>
+                        </w:r>
+                        <w:r>
+                          <w:rPr>
+                            <w:rFonts w:ascii="Arial" w:hAnsi="Arial" w:cs="Arial"/>
+                          </w:rPr>
+                          <w:t>}</w:t>
                         </w:r>
                       </w:p>
                       <w:p>
@@ -711,103 +818,19 @@
                           <w:rPr>
                             <w:rFonts w:ascii="Arial" w:hAnsi="Arial" w:cs="Arial"/>
                           </w:rPr>
-                          <w:t xml:space="preserve">XX </w:t>
-                        </w:r>
-                        <w:proofErr w:type="spellStart"/>
-                        <w:r>
-                          <w:rPr>
-                            <w:rFonts w:ascii="Arial" w:hAnsi="Arial" w:cs="Arial"/>
-                          </w:rPr>
-                          <w:t>XX</w:t>
-                        </w:r>
-                        <w:proofErr w:type="spellEnd"/>
-                        <w:r>
-                          <w:rPr>
-                            <w:rFonts w:ascii="Arial" w:hAnsi="Arial" w:cs="Arial"/>
-                          </w:rPr>
-                          <w:t xml:space="preserve"> </w:t>
-                        </w:r>
-                        <w:proofErr w:type="spellStart"/>
-                        <w:r>
-                          <w:rPr>
-                            <w:rFonts w:ascii="Arial" w:hAnsi="Arial" w:cs="Arial"/>
-                          </w:rPr>
-                          <w:t>XX</w:t>
-                        </w:r>
-                        <w:proofErr w:type="spellEnd"/>
-                        <w:r>
-                          <w:rPr>
-                            <w:rFonts w:ascii="Arial" w:hAnsi="Arial" w:cs="Arial"/>
-                          </w:rPr>
-                          <w:t xml:space="preserve"> </w:t>
-                        </w:r>
-                        <w:proofErr w:type="spellStart"/>
-                        <w:r>
-                          <w:rPr>
-                            <w:rFonts w:ascii="Arial" w:hAnsi="Arial" w:cs="Arial"/>
-                          </w:rPr>
-                          <w:t>XX</w:t>
-                        </w:r>
-                        <w:proofErr w:type="spellEnd"/>
-                        <w:r>
-                          <w:rPr>
-                            <w:rFonts w:ascii="Arial" w:hAnsi="Arial" w:cs="Arial"/>
-                          </w:rPr>
-                          <w:t> XX</w:t>
+                          <w:t>${AG</w:t>
                         </w:r>
                         <w:r>
                           <w:rPr>
                             <w:rFonts w:ascii="Arial" w:hAnsi="Arial" w:cs="Arial"/>
                           </w:rPr>
-                          <w:t xml:space="preserve"> - Fax : </w:t>
+                          <w:t>TEL</w:t>
                         </w:r>
                         <w:r>
                           <w:rPr>
                             <w:rFonts w:ascii="Arial" w:hAnsi="Arial" w:cs="Arial"/>
                           </w:rPr>
-                          <w:t xml:space="preserve"> XX </w:t>
-                        </w:r>
-                        <w:proofErr w:type="spellStart"/>
-                        <w:r>
-                          <w:rPr>
-                            <w:rFonts w:ascii="Arial" w:hAnsi="Arial" w:cs="Arial"/>
-                          </w:rPr>
-                          <w:t>XX</w:t>
-                        </w:r>
-                        <w:proofErr w:type="spellEnd"/>
-                        <w:r>
-                          <w:rPr>
-                            <w:rFonts w:ascii="Arial" w:hAnsi="Arial" w:cs="Arial"/>
-                          </w:rPr>
-                          <w:t xml:space="preserve"> </w:t>
-                        </w:r>
-                        <w:proofErr w:type="spellStart"/>
-                        <w:r>
-                          <w:rPr>
-                            <w:rFonts w:ascii="Arial" w:hAnsi="Arial" w:cs="Arial"/>
-                          </w:rPr>
-                          <w:t>XX</w:t>
-                        </w:r>
-                        <w:proofErr w:type="spellEnd"/>
-                        <w:r>
-                          <w:rPr>
-                            <w:rFonts w:ascii="Arial" w:hAnsi="Arial" w:cs="Arial"/>
-                          </w:rPr>
-                          <w:t xml:space="preserve"> </w:t>
-                        </w:r>
-                        <w:proofErr w:type="spellStart"/>
-                        <w:r>
-                          <w:rPr>
-                            <w:rFonts w:ascii="Arial" w:hAnsi="Arial" w:cs="Arial"/>
-                          </w:rPr>
-                          <w:t>XX</w:t>
-                        </w:r>
-                        <w:proofErr w:type="spellEnd"/>
-                        <w:r>
-                          <w:rPr>
-                            <w:rFonts w:ascii="Arial" w:hAnsi="Arial" w:cs="Arial"/>
-                          </w:rPr>
-                          <w:t> XX</w:t>
+                          <w:t>}</w:t>
                         </w:r>
                       </w:p>
                       <w:p>
@@ -3783,12 +3806,12 @@
         </w:rPr>
         <w:br w:type="column"/>
       </w:r>
-      <w:bookmarkStart w:id="0" w:name="_Toc508815426"/>
+      <w:bookmarkStart w:id="1" w:name="_Toc508815426"/>
       <w:r>
         <w:lastRenderedPageBreak/>
         <w:t>OBJET DES MESURES</w:t>
       </w:r>
-      <w:bookmarkEnd w:id="0"/>
+      <w:bookmarkEnd w:id="1"/>
     </w:p>
     <w:p>
       <w:pPr>
@@ -4065,6 +4088,14 @@
         </w:rPr>
         <w:t>{DATELIST}</w:t>
       </w:r>
+      <w:r>
+        <w:rPr>
+          <w:rFonts w:cs="Arial"/>
+          <w:bCs/>
+          <w:szCs w:val="20"/>
+        </w:rPr>
+        <w:t>.</w:t>
+      </w:r>
     </w:p>
     <w:p>
       <w:pPr>
@@ -4116,11 +4147,11 @@
           <w:rFonts w:ascii="Arial" w:hAnsi="Arial" w:cs="Arial"/>
         </w:rPr>
       </w:pPr>
-      <w:bookmarkStart w:id="1" w:name="_Toc508815427"/>
+      <w:bookmarkStart w:id="2" w:name="_Toc508815427"/>
       <w:r>
         <w:t>REFERENTIELS</w:t>
       </w:r>
-      <w:bookmarkEnd w:id="1"/>
+      <w:bookmarkEnd w:id="2"/>
     </w:p>
     <w:p>
       <w:pPr>
@@ -4143,19 +4174,19 @@
           <w:rFonts w:ascii="Arial" w:hAnsi="Arial" w:cs="Arial"/>
         </w:rPr>
       </w:pPr>
-      <w:bookmarkStart w:id="2" w:name="_Toc397518780"/>
-      <w:bookmarkStart w:id="3" w:name="_Toc508815428"/>
-      <w:bookmarkStart w:id="4" w:name="_Toc369182872"/>
+      <w:bookmarkStart w:id="3" w:name="_Toc397518780"/>
+      <w:bookmarkStart w:id="4" w:name="_Toc508815428"/>
+      <w:bookmarkStart w:id="5" w:name="_Toc369182872"/>
       <w:r>
         <w:rPr>
           <w:rFonts w:ascii="Arial" w:hAnsi="Arial" w:cs="Arial"/>
         </w:rPr>
         <w:t>Réglementaire</w:t>
       </w:r>
-      <w:bookmarkEnd w:id="2"/>
       <w:bookmarkEnd w:id="3"/>
+      <w:bookmarkEnd w:id="4"/>
     </w:p>
-    <w:bookmarkEnd w:id="4"/>
+    <w:bookmarkEnd w:id="5"/>
     <w:p>
       <w:pPr>
         <w:pStyle w:val="NT2"/>
@@ -4398,16 +4429,16 @@
           <w:rFonts w:ascii="Arial" w:hAnsi="Arial" w:cs="Arial"/>
         </w:rPr>
       </w:pPr>
-      <w:bookmarkStart w:id="5" w:name="_Toc397518781"/>
-      <w:bookmarkStart w:id="6" w:name="_Toc508815429"/>
+      <w:bookmarkStart w:id="6" w:name="_Toc397518781"/>
+      <w:bookmarkStart w:id="7" w:name="_Toc508815429"/>
       <w:r>
         <w:rPr>
           <w:rFonts w:ascii="Arial" w:hAnsi="Arial" w:cs="Arial"/>
         </w:rPr>
         <w:t>Méthodologique</w:t>
       </w:r>
-      <w:bookmarkEnd w:id="5"/>
       <w:bookmarkEnd w:id="6"/>
+      <w:bookmarkEnd w:id="7"/>
     </w:p>
     <w:p>
       <w:pPr>
@@ -4475,11 +4506,11 @@
           <w:rFonts w:ascii="Arial" w:hAnsi="Arial" w:cs="Arial"/>
         </w:rPr>
       </w:pPr>
-      <w:bookmarkStart w:id="7" w:name="_Toc508815430"/>
+      <w:bookmarkStart w:id="8" w:name="_Toc508815430"/>
       <w:r>
         <w:t>MATERIEL UTILISE</w:t>
       </w:r>
-      <w:bookmarkEnd w:id="7"/>
+      <w:bookmarkEnd w:id="8"/>
     </w:p>
     <w:p>
       <w:pPr>
@@ -4536,12 +4567,12 @@
         </w:rPr>
         <w:br w:type="column"/>
       </w:r>
-      <w:bookmarkStart w:id="8" w:name="_Toc508815431"/>
+      <w:bookmarkStart w:id="9" w:name="_Toc508815431"/>
       <w:r>
         <w:lastRenderedPageBreak/>
         <w:t>CHOIX DES LOCAUX</w:t>
       </w:r>
-      <w:bookmarkEnd w:id="8"/>
+      <w:bookmarkEnd w:id="9"/>
     </w:p>
     <w:p>
       <w:pPr>
@@ -4606,8 +4637,8 @@
           <w:rFonts w:ascii="Arial" w:hAnsi="Arial" w:cs="Arial"/>
         </w:rPr>
       </w:pPr>
-      <w:bookmarkStart w:id="9" w:name="_Toc196799896"/>
-      <w:bookmarkStart w:id="10" w:name="_Toc397518784"/>
+      <w:bookmarkStart w:id="10" w:name="_Toc196799896"/>
+      <w:bookmarkStart w:id="11" w:name="_Toc397518784"/>
     </w:p>
     <w:p>
       <w:pPr>
@@ -4629,13 +4660,13 @@
           <w:rFonts w:ascii="Arial" w:hAnsi="Arial" w:cs="Arial"/>
         </w:rPr>
       </w:pPr>
-      <w:bookmarkStart w:id="11" w:name="_Toc508815432"/>
+      <w:bookmarkStart w:id="12" w:name="_Toc508815432"/>
       <w:r>
         <w:t>RÉSULTATS DES MESURES</w:t>
       </w:r>
-      <w:bookmarkEnd w:id="9"/>
       <w:bookmarkEnd w:id="10"/>
       <w:bookmarkEnd w:id="11"/>
+      <w:bookmarkEnd w:id="12"/>
     </w:p>
     <w:p>
       <w:pPr>
@@ -5393,13 +5424,13 @@
           <w:rFonts w:ascii="Arial" w:hAnsi="Arial" w:cs="Arial"/>
         </w:rPr>
       </w:pPr>
-      <w:bookmarkStart w:id="12" w:name="_Toc397518785"/>
-      <w:bookmarkStart w:id="13" w:name="_Toc508815433"/>
+      <w:bookmarkStart w:id="13" w:name="_Toc397518785"/>
+      <w:bookmarkStart w:id="14" w:name="_Toc508815433"/>
       <w:r>
         <w:t>Isolement acoustique au bruit aérien entre locaux</w:t>
       </w:r>
-      <w:bookmarkEnd w:id="12"/>
       <w:bookmarkEnd w:id="13"/>
+      <w:bookmarkEnd w:id="14"/>
     </w:p>
     <w:p>
       <w:pPr>
@@ -6594,14 +6625,14 @@
         <w:pStyle w:val="titre30"/>
         <w:ind w:left="709" w:hanging="425"/>
       </w:pPr>
-      <w:bookmarkStart w:id="14" w:name="_Toc508815434"/>
+      <w:bookmarkStart w:id="15" w:name="_Toc508815434"/>
       <w:r>
         <w:t>Isolement</w:t>
       </w:r>
       <w:r>
         <w:t xml:space="preserve"> acoustique vis-à-vis des bruits de l’espace extérieur</w:t>
       </w:r>
-      <w:bookmarkEnd w:id="14"/>
+      <w:bookmarkEnd w:id="15"/>
     </w:p>
     <w:p>
       <w:pPr>
@@ -7784,13 +7815,13 @@
         <w:pStyle w:val="titre30"/>
         <w:ind w:left="709" w:hanging="425"/>
       </w:pPr>
-      <w:bookmarkStart w:id="15" w:name="_Toc397518787"/>
-      <w:bookmarkStart w:id="16" w:name="_Toc508815435"/>
+      <w:bookmarkStart w:id="16" w:name="_Toc397518787"/>
+      <w:bookmarkStart w:id="17" w:name="_Toc508815435"/>
       <w:r>
         <w:t>Niveau du bruit de chocs</w:t>
       </w:r>
-      <w:bookmarkEnd w:id="15"/>
       <w:bookmarkEnd w:id="16"/>
+      <w:bookmarkEnd w:id="17"/>
     </w:p>
     <w:p>
       <w:pPr>
@@ -8992,13 +9023,13 @@
           <w:szCs w:val="22"/>
         </w:rPr>
       </w:pPr>
-      <w:bookmarkStart w:id="17" w:name="_Toc397518788"/>
-      <w:bookmarkStart w:id="18" w:name="_Toc508815436"/>
+      <w:bookmarkStart w:id="18" w:name="_Toc397518788"/>
+      <w:bookmarkStart w:id="19" w:name="_Toc508815436"/>
       <w:r>
         <w:t>Niveau du bruit des équipements</w:t>
       </w:r>
-      <w:bookmarkEnd w:id="17"/>
       <w:bookmarkEnd w:id="18"/>
+      <w:bookmarkEnd w:id="19"/>
     </w:p>
     <w:p>
       <w:pPr>
@@ -9016,7 +9047,7 @@
           <w:szCs w:val="22"/>
         </w:rPr>
       </w:pPr>
-      <w:bookmarkStart w:id="19" w:name="_Toc397518789"/>
+      <w:bookmarkStart w:id="20" w:name="_Toc397518789"/>
       <w:r>
         <w:rPr>
           <w:b/>
@@ -9025,7 +9056,7 @@
         </w:rPr>
         <w:t>Niveau du bruit des appareils individuels de chauffage, de climatisation ou de production d’eau chaude sanitaire intérieurs au logement contrôlé</w:t>
       </w:r>
-      <w:bookmarkEnd w:id="19"/>
+      <w:bookmarkEnd w:id="20"/>
     </w:p>
     <w:p>
       <w:pPr>
@@ -10174,7 +10205,7 @@
           <w:szCs w:val="22"/>
         </w:rPr>
       </w:pPr>
-      <w:bookmarkStart w:id="20" w:name="_Toc397518790"/>
+      <w:bookmarkStart w:id="21" w:name="_Toc397518790"/>
       <w:r>
         <w:rPr>
           <w:b/>
@@ -10183,7 +10214,7 @@
         </w:rPr>
         <w:t>Niveau du bruit de l’installation de ventilation mécanique contrôlée (VMC)</w:t>
       </w:r>
-      <w:bookmarkEnd w:id="20"/>
+      <w:bookmarkEnd w:id="21"/>
     </w:p>
     <w:p>
       <w:pPr>
@@ -11280,7 +11311,7 @@
           <w:szCs w:val="22"/>
         </w:rPr>
       </w:pPr>
-      <w:bookmarkStart w:id="21" w:name="_Toc397518791"/>
+      <w:bookmarkStart w:id="22" w:name="_Toc397518791"/>
       <w:r>
         <w:rPr>
           <w:b/>
@@ -11289,7 +11320,7 @@
         </w:rPr>
         <w:t>Niveau du bruit des équipements individuels extérieurs au logement contrôlé</w:t>
       </w:r>
-      <w:bookmarkEnd w:id="21"/>
+      <w:bookmarkEnd w:id="22"/>
     </w:p>
     <w:p>
       <w:pPr>
@@ -12398,7 +12429,7 @@
           <w:rFonts w:ascii="Arial" w:hAnsi="Arial" w:cs="Arial"/>
         </w:rPr>
       </w:pPr>
-      <w:bookmarkStart w:id="22" w:name="_Toc397518792"/>
+      <w:bookmarkStart w:id="23" w:name="_Toc397518792"/>
     </w:p>
     <w:p>
       <w:pPr>
@@ -12420,7 +12451,7 @@
         </w:rPr>
         <w:t>Niveau du bruit des équipements collectifs (hors VMC)</w:t>
       </w:r>
-      <w:bookmarkEnd w:id="22"/>
+      <w:bookmarkEnd w:id="23"/>
     </w:p>
     <w:p>
       <w:pPr>
@@ -13520,13 +13551,13 @@
           <w:szCs w:val="22"/>
         </w:rPr>
       </w:pPr>
-      <w:bookmarkStart w:id="23" w:name="_Toc397518793"/>
-      <w:bookmarkStart w:id="24" w:name="_Toc508815437"/>
+      <w:bookmarkStart w:id="24" w:name="_Toc397518793"/>
+      <w:bookmarkStart w:id="25" w:name="_Toc508815437"/>
       <w:r>
         <w:t>Aire d’absorption équivalente des parties communes</w:t>
       </w:r>
-      <w:bookmarkEnd w:id="23"/>
       <w:bookmarkEnd w:id="24"/>
+      <w:bookmarkEnd w:id="25"/>
     </w:p>
     <w:p>
       <w:pPr>
@@ -13627,8 +13658,8 @@
                 <w:color w:val="000000"/>
               </w:rPr>
             </w:pPr>
-            <w:bookmarkStart w:id="25" w:name="_Toc196799899"/>
-            <w:bookmarkStart w:id="26" w:name="_Toc397518794"/>
+            <w:bookmarkStart w:id="26" w:name="_Toc196799899"/>
+            <w:bookmarkStart w:id="27" w:name="_Toc397518794"/>
             <w:r>
               <w:rPr>
                 <w:rFonts w:ascii="Arial" w:hAnsi="Arial" w:cs="Arial"/>
@@ -14144,7 +14175,7 @@
       <w:pPr>
         <w:pStyle w:val="Titre2"/>
       </w:pPr>
-      <w:bookmarkStart w:id="27" w:name="_Toc508815438"/>
+      <w:bookmarkStart w:id="28" w:name="_Toc508815438"/>
       <w:r>
         <w:t>APPR</w:t>
       </w:r>
@@ -14154,9 +14185,9 @@
       <w:r>
         <w:t>CIATION des RÉSULTATS</w:t>
       </w:r>
-      <w:bookmarkEnd w:id="25"/>
       <w:bookmarkEnd w:id="26"/>
       <w:bookmarkEnd w:id="27"/>
+      <w:bookmarkEnd w:id="28"/>
     </w:p>
     <w:p>
       <w:pPr>
@@ -14218,13 +14249,13 @@
           <w:szCs w:val="22"/>
         </w:rPr>
       </w:pPr>
-      <w:bookmarkStart w:id="28" w:name="_Toc397518795"/>
-      <w:bookmarkStart w:id="29" w:name="_Toc508815439"/>
+      <w:bookmarkStart w:id="29" w:name="_Toc397518795"/>
+      <w:bookmarkStart w:id="30" w:name="_Toc508815439"/>
       <w:r>
         <w:t>Isolement acoustique au bruit aérien entre locaux</w:t>
       </w:r>
-      <w:bookmarkEnd w:id="28"/>
       <w:bookmarkEnd w:id="29"/>
+      <w:bookmarkEnd w:id="30"/>
     </w:p>
     <w:p>
       <w:pPr>
@@ -14264,13 +14295,13 @@
           <w:szCs w:val="22"/>
         </w:rPr>
       </w:pPr>
-      <w:bookmarkStart w:id="30" w:name="_Toc397518796"/>
-      <w:bookmarkStart w:id="31" w:name="_Toc508815440"/>
+      <w:bookmarkStart w:id="31" w:name="_Toc397518796"/>
+      <w:bookmarkStart w:id="32" w:name="_Toc508815440"/>
       <w:r>
         <w:t>Isolement acoustique vis-à-vis des bruits de l’espace extérieur</w:t>
       </w:r>
-      <w:bookmarkEnd w:id="30"/>
       <w:bookmarkEnd w:id="31"/>
+      <w:bookmarkEnd w:id="32"/>
     </w:p>
     <w:p>
       <w:pPr>
@@ -14312,13 +14343,13 @@
           <w:szCs w:val="22"/>
         </w:rPr>
       </w:pPr>
-      <w:bookmarkStart w:id="32" w:name="_Toc397518797"/>
-      <w:bookmarkStart w:id="33" w:name="_Toc508815441"/>
+      <w:bookmarkStart w:id="33" w:name="_Toc397518797"/>
+      <w:bookmarkStart w:id="34" w:name="_Toc508815441"/>
       <w:r>
         <w:t>Niveau du bruit de chocs</w:t>
       </w:r>
-      <w:bookmarkEnd w:id="32"/>
       <w:bookmarkEnd w:id="33"/>
+      <w:bookmarkEnd w:id="34"/>
     </w:p>
     <w:p>
       <w:pPr>
@@ -14358,13 +14389,13 @@
         <w:pStyle w:val="titre30"/>
         <w:ind w:left="709" w:hanging="425"/>
       </w:pPr>
-      <w:bookmarkStart w:id="34" w:name="_Toc397518798"/>
-      <w:bookmarkStart w:id="35" w:name="_Toc508815442"/>
+      <w:bookmarkStart w:id="35" w:name="_Toc397518798"/>
+      <w:bookmarkStart w:id="36" w:name="_Toc508815442"/>
       <w:r>
         <w:t>Niveau du bruit des équipements</w:t>
       </w:r>
-      <w:bookmarkEnd w:id="34"/>
       <w:bookmarkEnd w:id="35"/>
+      <w:bookmarkEnd w:id="36"/>
     </w:p>
     <w:p>
       <w:pPr>
@@ -14382,7 +14413,7 @@
           <w:szCs w:val="22"/>
         </w:rPr>
       </w:pPr>
-      <w:bookmarkStart w:id="36" w:name="_Toc397518799"/>
+      <w:bookmarkStart w:id="37" w:name="_Toc397518799"/>
       <w:r>
         <w:rPr>
           <w:b/>
@@ -14391,7 +14422,7 @@
         </w:rPr>
         <w:t>Niveau du bruit des appareils individuels de chauffage, de climatisation et de production d’eau chaude sanitaire intérieurs au logement contrôlé</w:t>
       </w:r>
-      <w:bookmarkEnd w:id="36"/>
+      <w:bookmarkEnd w:id="37"/>
     </w:p>
     <w:p>
       <w:pPr>
@@ -14433,7 +14464,7 @@
           <w:szCs w:val="22"/>
         </w:rPr>
       </w:pPr>
-      <w:bookmarkStart w:id="37" w:name="_Toc397518800"/>
+      <w:bookmarkStart w:id="38" w:name="_Toc397518800"/>
       <w:r>
         <w:rPr>
           <w:b/>
@@ -14442,7 +14473,7 @@
         </w:rPr>
         <w:t>Niveau du bruit de l’installation de ventilation mécanique contrôlée (VMC)</w:t>
       </w:r>
-      <w:bookmarkEnd w:id="37"/>
+      <w:bookmarkEnd w:id="38"/>
     </w:p>
     <w:p>
       <w:pPr>
@@ -14492,7 +14523,7 @@
           <w:szCs w:val="22"/>
         </w:rPr>
       </w:pPr>
-      <w:bookmarkStart w:id="38" w:name="_Toc397518802"/>
+      <w:bookmarkStart w:id="39" w:name="_Toc397518802"/>
       <w:r>
         <w:rPr>
           <w:b/>
@@ -14501,7 +14532,7 @@
         </w:rPr>
         <w:t>Niveau du bruit des équipements collectifs (hors VMC)</w:t>
       </w:r>
-      <w:bookmarkEnd w:id="38"/>
+      <w:bookmarkEnd w:id="39"/>
     </w:p>
     <w:p>
       <w:pPr>
@@ -14543,13 +14574,13 @@
           <w:szCs w:val="22"/>
         </w:rPr>
       </w:pPr>
-      <w:bookmarkStart w:id="39" w:name="_Toc397518803"/>
-      <w:bookmarkStart w:id="40" w:name="_Toc508815443"/>
+      <w:bookmarkStart w:id="40" w:name="_Toc397518803"/>
+      <w:bookmarkStart w:id="41" w:name="_Toc508815443"/>
       <w:r>
         <w:t>Aire d’absorption équivalente des parties communes</w:t>
       </w:r>
-      <w:bookmarkEnd w:id="39"/>
       <w:bookmarkEnd w:id="40"/>
+      <w:bookmarkEnd w:id="41"/>
     </w:p>
     <w:p>
       <w:pPr>
@@ -14818,8 +14849,8 @@
         <w:jc w:val="center"/>
         <w:textAlignment w:val="baseline"/>
       </w:pPr>
-      <w:bookmarkStart w:id="41" w:name="_Toc508815444"/>
-      <w:bookmarkStart w:id="42" w:name="_Toc397518804"/>
+      <w:bookmarkStart w:id="42" w:name="_Toc508815444"/>
+      <w:bookmarkStart w:id="43" w:name="_Toc397518804"/>
       <w:r>
         <w:rPr>
           <w:color w:val="00ACE8" w:themeColor="accent1"/>
@@ -14828,7 +14859,7 @@
         </w:rPr>
         <w:t>ANNEXE 1 :</w:t>
       </w:r>
-      <w:bookmarkEnd w:id="41"/>
+      <w:bookmarkEnd w:id="42"/>
     </w:p>
     <w:p>
       <w:pPr>
@@ -14854,7 +14885,7 @@
         </w:rPr>
         <w:t>DÉTAIL DU MATÉRIEL UTILISÉ</w:t>
       </w:r>
-      <w:bookmarkEnd w:id="42"/>
+      <w:bookmarkEnd w:id="43"/>
     </w:p>
     <w:p>
       <w:pPr>
@@ -16052,7 +16083,7 @@
                 </w:ffData>
               </w:fldChar>
             </w:r>
-            <w:bookmarkStart w:id="43" w:name="CaseACocher1"/>
+            <w:bookmarkStart w:id="44" w:name="CaseACocher1"/>
             <w:r>
               <w:rPr>
                 <w:rFonts w:cstheme="minorHAnsi"/>
@@ -16080,7 +16111,7 @@
               </w:rPr>
               <w:fldChar w:fldCharType="end"/>
             </w:r>
-            <w:bookmarkEnd w:id="43"/>
+            <w:bookmarkEnd w:id="44"/>
           </w:p>
         </w:tc>
         <w:tc>
@@ -17050,7 +17081,7 @@
           </w:ffData>
         </w:fldChar>
       </w:r>
-      <w:bookmarkStart w:id="44" w:name="CaseACocher2"/>
+      <w:bookmarkStart w:id="45" w:name="CaseACocher2"/>
       <w:r>
         <w:rPr>
           <w:b/>
@@ -17074,7 +17105,7 @@
         </w:rPr>
         <w:fldChar w:fldCharType="end"/>
       </w:r>
-      <w:bookmarkEnd w:id="44"/>
+      <w:bookmarkEnd w:id="45"/>
       <w:r>
         <w:rPr>
           <w:b/>
@@ -17125,7 +17156,7 @@
         </w:rPr>
       </w:pPr>
     </w:p>
-    <w:bookmarkStart w:id="45" w:name="CaseACocher3"/>
+    <w:bookmarkStart w:id="46" w:name="CaseACocher3"/>
     <w:p>
       <w:pPr>
         <w:tabs>
@@ -17240,7 +17271,7 @@
         </w:rPr>
       </w:pPr>
     </w:p>
-    <w:bookmarkEnd w:id="45"/>
+    <w:bookmarkEnd w:id="46"/>
     <w:p>
       <w:pPr>
         <w:ind w:left="511" w:hanging="454"/>
@@ -18618,13 +18649,13 @@
         </w:numPr>
         <w:jc w:val="center"/>
       </w:pPr>
-      <w:bookmarkStart w:id="46" w:name="_Toc508815445"/>
-      <w:bookmarkStart w:id="47" w:name="_Toc397518805"/>
+      <w:bookmarkStart w:id="47" w:name="_Toc508815445"/>
+      <w:bookmarkStart w:id="48" w:name="_Toc397518805"/>
       <w:r>
         <w:t>ANNEXE 2 :</w:t>
       </w:r>
-      <w:bookmarkStart w:id="48" w:name="_Toc168739034"/>
-      <w:bookmarkEnd w:id="46"/>
+      <w:bookmarkStart w:id="49" w:name="_Toc168739034"/>
+      <w:bookmarkEnd w:id="47"/>
     </w:p>
     <w:p>
       <w:pPr>
@@ -18665,8 +18696,8 @@
         </w:rPr>
         <w:t>fiches de TRAITEMENT DE mesure</w:t>
       </w:r>
-      <w:bookmarkEnd w:id="47"/>
       <w:bookmarkEnd w:id="48"/>
+      <w:bookmarkEnd w:id="49"/>
     </w:p>
     <w:p/>
     <w:p>
@@ -40614,21 +40645,20 @@
         </w:numPr>
         <w:jc w:val="center"/>
       </w:pPr>
-      <w:bookmarkStart w:id="49" w:name="_Toc168911119"/>
-      <w:bookmarkStart w:id="50" w:name="_Toc168912110"/>
-      <w:bookmarkStart w:id="51" w:name="_Toc168912843"/>
-      <w:bookmarkStart w:id="52" w:name="_Toc171998139"/>
-      <w:bookmarkStart w:id="53" w:name="_Toc171998455"/>
-      <w:bookmarkStart w:id="54" w:name="_Toc171998892"/>
-      <w:bookmarkStart w:id="55" w:name="_Toc185840814"/>
-      <w:bookmarkStart w:id="56" w:name="_Toc190262569"/>
-      <w:bookmarkStart w:id="57" w:name="_Toc196799907"/>
-      <w:bookmarkStart w:id="58" w:name="_Toc508815446"/>
-      <w:bookmarkStart w:id="59" w:name="_Toc397518806"/>
+      <w:bookmarkStart w:id="50" w:name="_Toc168911119"/>
+      <w:bookmarkStart w:id="51" w:name="_Toc168912110"/>
+      <w:bookmarkStart w:id="52" w:name="_Toc168912843"/>
+      <w:bookmarkStart w:id="53" w:name="_Toc171998139"/>
+      <w:bookmarkStart w:id="54" w:name="_Toc171998455"/>
+      <w:bookmarkStart w:id="55" w:name="_Toc171998892"/>
+      <w:bookmarkStart w:id="56" w:name="_Toc185840814"/>
+      <w:bookmarkStart w:id="57" w:name="_Toc190262569"/>
+      <w:bookmarkStart w:id="58" w:name="_Toc196799907"/>
+      <w:bookmarkStart w:id="59" w:name="_Toc508815446"/>
+      <w:bookmarkStart w:id="60" w:name="_Toc397518806"/>
       <w:r>
         <w:t>ANNEXE 3 :</w:t>
       </w:r>
-      <w:bookmarkEnd w:id="49"/>
       <w:bookmarkEnd w:id="50"/>
       <w:bookmarkEnd w:id="51"/>
       <w:bookmarkEnd w:id="52"/>
@@ -40638,6 +40668,7 @@
       <w:bookmarkEnd w:id="56"/>
       <w:bookmarkEnd w:id="57"/>
       <w:bookmarkEnd w:id="58"/>
+      <w:bookmarkEnd w:id="59"/>
     </w:p>
     <w:p>
       <w:pPr>
@@ -40663,7 +40694,7 @@
         </w:rPr>
         <w:t>plans des locaux utilisÉs</w:t>
       </w:r>
-      <w:bookmarkEnd w:id="59"/>
+      <w:bookmarkEnd w:id="60"/>
     </w:p>
     <w:p>
       <w:pPr>
@@ -40727,7 +40758,6 @@
                 <w:b w:val="0"/>
               </w:rPr>
             </w:pPr>
-            <w:bookmarkStart w:id="60" w:name="_GoBack"/>
             <w:r>
               <w:rPr>
                 <w:b w:val="0"/>
@@ -40737,7 +40767,6 @@
           </w:p>
         </w:tc>
       </w:tr>
-      <w:bookmarkEnd w:id="60"/>
     </w:tbl>
     <w:p/>
     <w:sectPr>
@@ -41347,14 +41376,27 @@
           <w:r>
             <w:t xml:space="preserve"> / </w:t>
           </w:r>
-          <w:fldSimple w:instr=" NUMPAGES  \* Arabic  \* MERGEFORMAT ">
-            <w:r>
-              <w:rPr>
-                <w:noProof/>
-              </w:rPr>
-              <w:t>12</w:t>
-            </w:r>
-          </w:fldSimple>
+          <w:r>
+            <w:fldChar w:fldCharType="begin"/>
+          </w:r>
+          <w:r>
+            <w:instrText xml:space="preserve"> NUMPAGES  \* Arabic  \* MERGEFORMAT </w:instrText>
+          </w:r>
+          <w:r>
+            <w:fldChar w:fldCharType="separate"/>
+          </w:r>
+          <w:r>
+            <w:rPr>
+              <w:noProof/>
+            </w:rPr>
+            <w:t>12</w:t>
+          </w:r>
+          <w:r>
+            <w:rPr>
+              <w:noProof/>
+            </w:rPr>
+            <w:fldChar w:fldCharType="end"/>
+          </w:r>
         </w:p>
       </w:tc>
     </w:tr>
@@ -49949,7 +49991,7 @@
 </file>
 
 <file path=customXml/itemProps1.xml><?xml version="1.0" encoding="utf-8"?>
-<ds:datastoreItem xmlns:ds="http://schemas.openxmlformats.org/officeDocument/2006/customXml" ds:itemID="{C6F72D6A-E287-8149-91B3-ADD5EA96C670}">
+<ds:datastoreItem xmlns:ds="http://schemas.openxmlformats.org/officeDocument/2006/customXml" ds:itemID="{A8115172-753D-C543-9019-FF47A6B8387A}">
   <ds:schemaRefs>
     <ds:schemaRef ds:uri="http://schemas.openxmlformats.org/officeDocument/2006/bibliography"/>
   </ds:schemaRefs>

</xml_diff>

<commit_message>
List with newly updated first Correction in output (AAE-8 et BEVMCAPPREC) Correction template + Agence en tableau récap
</commit_message>
<xml_diff>
--- a/src/AppBundle/Resources/templates/report-ra1999.docx
+++ b/src/AppBundle/Resources/templates/report-ra1999.docx
@@ -234,7 +234,7 @@
         <w:tblLook w:val="04A0" w:firstRow="1" w:lastRow="0" w:firstColumn="1" w:lastColumn="0" w:noHBand="0" w:noVBand="1"/>
       </w:tblPr>
       <w:tblGrid>
-        <w:gridCol w:w="10200"/>
+        <w:gridCol w:w="10202"/>
       </w:tblGrid>
       <w:tr>
         <w:trPr>
@@ -308,36 +308,17 @@
                     <w:framePr w:w="10206" w:h="57" w:wrap="notBeside" w:xAlign="center" w:anchorLock="1"/>
                     <w:rPr>
                       <w:rFonts w:ascii="Arial" w:hAnsi="Arial" w:cs="Arial"/>
-                      <w:lang w:val="en-US"/>
                     </w:rPr>
                   </w:pPr>
                   <w:r>
                     <w:rPr>
                       <w:rFonts w:ascii="Arial" w:hAnsi="Arial" w:cs="Arial"/>
-                      <w:lang w:val="en-US"/>
                     </w:rPr>
-                    <w:t xml:space="preserve">Nº </w:t>
-                  </w:r>
-                  <w:proofErr w:type="gramStart"/>
-                  <w:r>
-                    <w:rPr>
-                      <w:rFonts w:ascii="Arial" w:hAnsi="Arial" w:cs="Arial"/>
-                      <w:lang w:val="en-US"/>
-                    </w:rPr>
-                    <w:t>d’affaire :</w:t>
-                  </w:r>
-                  <w:proofErr w:type="gramEnd"/>
-                  <w:r>
-                    <w:rPr>
-                      <w:rFonts w:ascii="Arial" w:hAnsi="Arial" w:cs="Arial"/>
-                      <w:lang w:val="en-US"/>
-                    </w:rPr>
-                    <w:t xml:space="preserve"> </w:t>
+                    <w:t xml:space="preserve">Nº d’affaire : </w:t>
                   </w:r>
                   <w:r>
                     <w:rPr>
                       <w:rFonts w:ascii="Arial" w:hAnsi="Arial" w:cs="Arial"/>
-                      <w:lang w:val="en-US"/>
                     </w:rPr>
                     <w:t>${CASEREF}</w:t>
                   </w:r>
@@ -348,39 +329,26 @@
                     <w:framePr w:w="10206" w:h="57" w:wrap="notBeside" w:xAlign="center" w:anchorLock="1"/>
                     <w:rPr>
                       <w:rFonts w:ascii="Arial" w:hAnsi="Arial" w:cs="Arial"/>
-                      <w:lang w:val="en-US"/>
                     </w:rPr>
                   </w:pPr>
-                  <w:proofErr w:type="gramStart"/>
                   <w:r>
                     <w:rPr>
                       <w:rFonts w:ascii="Arial" w:hAnsi="Arial" w:cs="Arial"/>
                       <w:b/>
                       <w:sz w:val="19"/>
                       <w:szCs w:val="19"/>
-                      <w:lang w:val="en-US"/>
                     </w:rPr>
                     <w:t>Désignation</w:t>
                   </w:r>
                   <w:r>
                     <w:rPr>
                       <w:rFonts w:ascii="Arial" w:hAnsi="Arial" w:cs="Arial"/>
-                      <w:lang w:val="en-US"/>
                     </w:rPr>
-                    <w:t xml:space="preserve"> :</w:t>
-                  </w:r>
-                  <w:proofErr w:type="gramEnd"/>
-                  <w:r>
-                    <w:rPr>
-                      <w:rFonts w:ascii="Arial" w:hAnsi="Arial" w:cs="Arial"/>
-                      <w:lang w:val="en-US"/>
-                    </w:rPr>
-                    <w:t xml:space="preserve"> </w:t>
+                    <w:t xml:space="preserve"> : </w:t>
                   </w:r>
                   <w:r>
                     <w:rPr>
                       <w:rFonts w:ascii="Arial" w:hAnsi="Arial" w:cs="Arial"/>
-                      <w:lang w:val="en-US"/>
                     </w:rPr>
                     <w:t>${OPENAME}</w:t>
                   </w:r>
@@ -37114,28 +37082,8 @@
           <w:szCs w:val="22"/>
         </w:rPr>
       </w:pPr>
-    </w:p>
-    <w:p>
-      <w:pPr>
-        <w:rPr>
-          <w:b/>
-          <w:bCs/>
-          <w:color w:val="FF0000"/>
-          <w:sz w:val="22"/>
-          <w:szCs w:val="22"/>
-        </w:rPr>
-      </w:pPr>
-    </w:p>
-    <w:p>
-      <w:pPr>
-        <w:rPr>
-          <w:b/>
-          <w:bCs/>
-          <w:color w:val="FF0000"/>
-          <w:sz w:val="22"/>
-          <w:szCs w:val="22"/>
-        </w:rPr>
-      </w:pPr>
+      <w:bookmarkStart w:id="49" w:name="_GoBack"/>
+      <w:bookmarkEnd w:id="49"/>
     </w:p>
     <w:p>
       <w:pPr>
@@ -40605,9 +40553,7 @@
             <w:tcW w:w="1134" w:type="dxa"/>
             <w:vMerge/>
           </w:tcPr>
-          <w:p>
-            <w:bookmarkStart w:id="49" w:name="_GoBack" w:colFirst="2" w:colLast="7"/>
-          </w:p>
+          <w:p/>
         </w:tc>
         <w:tc>
           <w:tcPr>
@@ -40927,7 +40873,6 @@
           <w:p/>
         </w:tc>
       </w:tr>
-      <w:bookmarkEnd w:id="49"/>
     </w:tbl>
     <w:p/>
     <w:p>
@@ -41682,14 +41627,27 @@
           <w:r>
             <w:t xml:space="preserve"> / </w:t>
           </w:r>
-          <w:fldSimple w:instr=" NUMPAGES  \* Arabic  \* MERGEFORMAT ">
-            <w:r>
-              <w:rPr>
-                <w:noProof/>
-              </w:rPr>
-              <w:t>12</w:t>
-            </w:r>
-          </w:fldSimple>
+          <w:r>
+            <w:fldChar w:fldCharType="begin"/>
+          </w:r>
+          <w:r>
+            <w:instrText xml:space="preserve"> NUMPAGES  \* Arabic  \* MERGEFORMAT </w:instrText>
+          </w:r>
+          <w:r>
+            <w:fldChar w:fldCharType="separate"/>
+          </w:r>
+          <w:r>
+            <w:rPr>
+              <w:noProof/>
+            </w:rPr>
+            <w:t>12</w:t>
+          </w:r>
+          <w:r>
+            <w:rPr>
+              <w:noProof/>
+            </w:rPr>
+            <w:fldChar w:fldCharType="end"/>
+          </w:r>
         </w:p>
       </w:tc>
     </w:tr>
@@ -50284,7 +50242,7 @@
 </file>
 
 <file path=customXml/itemProps1.xml><?xml version="1.0" encoding="utf-8"?>
-<ds:datastoreItem xmlns:ds="http://schemas.openxmlformats.org/officeDocument/2006/customXml" ds:itemID="{29FEA3F3-79EA-274D-AA28-EDE708020533}">
+<ds:datastoreItem xmlns:ds="http://schemas.openxmlformats.org/officeDocument/2006/customXml" ds:itemID="{2FA1FBB4-B208-E345-A878-536D7DA1AB6F}">
   <ds:schemaRefs>
     <ds:schemaRef ds:uri="http://schemas.openxmlformats.org/officeDocument/2006/bibliography"/>
   </ds:schemaRefs>

</xml_diff>

<commit_message>
Remove mandatory Certif & Report reference Correct rounding issue with Foreign Correction factor Suppress english wording
</commit_message>
<xml_diff>
--- a/src/AppBundle/Resources/templates/report-ra1999.docx
+++ b/src/AppBundle/Resources/templates/report-ra1999.docx
@@ -234,7 +234,7 @@
         <w:tblLook w:val="04A0" w:firstRow="1" w:lastRow="0" w:firstColumn="1" w:lastColumn="0" w:noHBand="0" w:noVBand="1"/>
       </w:tblPr>
       <w:tblGrid>
-        <w:gridCol w:w="10202"/>
+        <w:gridCol w:w="10200"/>
       </w:tblGrid>
       <w:tr>
         <w:trPr>
@@ -308,17 +308,36 @@
                     <w:framePr w:w="10206" w:h="57" w:wrap="notBeside" w:xAlign="center" w:anchorLock="1"/>
                     <w:rPr>
                       <w:rFonts w:ascii="Arial" w:hAnsi="Arial" w:cs="Arial"/>
+                      <w:lang w:val="en-US"/>
                     </w:rPr>
                   </w:pPr>
                   <w:r>
                     <w:rPr>
                       <w:rFonts w:ascii="Arial" w:hAnsi="Arial" w:cs="Arial"/>
+                      <w:lang w:val="en-US"/>
                     </w:rPr>
-                    <w:t xml:space="preserve">Nº d’affaire : </w:t>
+                    <w:t xml:space="preserve">Nº </w:t>
+                  </w:r>
+                  <w:proofErr w:type="gramStart"/>
+                  <w:r>
+                    <w:rPr>
+                      <w:rFonts w:ascii="Arial" w:hAnsi="Arial" w:cs="Arial"/>
+                      <w:lang w:val="en-US"/>
+                    </w:rPr>
+                    <w:t>d’affaire :</w:t>
+                  </w:r>
+                  <w:proofErr w:type="gramEnd"/>
+                  <w:r>
+                    <w:rPr>
+                      <w:rFonts w:ascii="Arial" w:hAnsi="Arial" w:cs="Arial"/>
+                      <w:lang w:val="en-US"/>
+                    </w:rPr>
+                    <w:t xml:space="preserve"> </w:t>
                   </w:r>
                   <w:r>
                     <w:rPr>
                       <w:rFonts w:ascii="Arial" w:hAnsi="Arial" w:cs="Arial"/>
+                      <w:lang w:val="en-US"/>
                     </w:rPr>
                     <w:t>${CASEREF}</w:t>
                   </w:r>
@@ -329,26 +348,39 @@
                     <w:framePr w:w="10206" w:h="57" w:wrap="notBeside" w:xAlign="center" w:anchorLock="1"/>
                     <w:rPr>
                       <w:rFonts w:ascii="Arial" w:hAnsi="Arial" w:cs="Arial"/>
+                      <w:lang w:val="en-US"/>
                     </w:rPr>
                   </w:pPr>
+                  <w:proofErr w:type="gramStart"/>
                   <w:r>
                     <w:rPr>
                       <w:rFonts w:ascii="Arial" w:hAnsi="Arial" w:cs="Arial"/>
                       <w:b/>
                       <w:sz w:val="19"/>
                       <w:szCs w:val="19"/>
+                      <w:lang w:val="en-US"/>
                     </w:rPr>
                     <w:t>Désignation</w:t>
                   </w:r>
                   <w:r>
                     <w:rPr>
                       <w:rFonts w:ascii="Arial" w:hAnsi="Arial" w:cs="Arial"/>
+                      <w:lang w:val="en-US"/>
                     </w:rPr>
-                    <w:t xml:space="preserve"> : </w:t>
+                    <w:t xml:space="preserve"> :</w:t>
+                  </w:r>
+                  <w:proofErr w:type="gramEnd"/>
+                  <w:r>
+                    <w:rPr>
+                      <w:rFonts w:ascii="Arial" w:hAnsi="Arial" w:cs="Arial"/>
+                      <w:lang w:val="en-US"/>
+                    </w:rPr>
+                    <w:t xml:space="preserve"> </w:t>
                   </w:r>
                   <w:r>
                     <w:rPr>
                       <w:rFonts w:ascii="Arial" w:hAnsi="Arial" w:cs="Arial"/>
+                      <w:lang w:val="en-US"/>
                     </w:rPr>
                     <w:t>${OPENAME}</w:t>
                   </w:r>
@@ -373,6 +405,8 @@
                     </w:rPr>
                     <w:t>${REPORTREF}</w:t>
                   </w:r>
+                  <w:bookmarkStart w:id="0" w:name="_GoBack"/>
+                  <w:bookmarkEnd w:id="0"/>
                 </w:p>
               </w:tc>
             </w:tr>
@@ -3693,12 +3727,12 @@
         </w:rPr>
         <w:br w:type="column"/>
       </w:r>
-      <w:bookmarkStart w:id="0" w:name="_Toc508815426"/>
+      <w:bookmarkStart w:id="1" w:name="_Toc508815426"/>
       <w:r>
         <w:lastRenderedPageBreak/>
         <w:t>OBJET DES MESURES</w:t>
       </w:r>
-      <w:bookmarkEnd w:id="0"/>
+      <w:bookmarkEnd w:id="1"/>
     </w:p>
     <w:p>
       <w:pPr>
@@ -4034,11 +4068,11 @@
           <w:rFonts w:ascii="Arial" w:hAnsi="Arial" w:cs="Arial"/>
         </w:rPr>
       </w:pPr>
-      <w:bookmarkStart w:id="1" w:name="_Toc508815427"/>
+      <w:bookmarkStart w:id="2" w:name="_Toc508815427"/>
       <w:r>
         <w:t>REFERENTIELS</w:t>
       </w:r>
-      <w:bookmarkEnd w:id="1"/>
+      <w:bookmarkEnd w:id="2"/>
     </w:p>
     <w:p>
       <w:pPr>
@@ -4061,19 +4095,19 @@
           <w:rFonts w:ascii="Arial" w:hAnsi="Arial" w:cs="Arial"/>
         </w:rPr>
       </w:pPr>
-      <w:bookmarkStart w:id="2" w:name="_Toc397518780"/>
-      <w:bookmarkStart w:id="3" w:name="_Toc508815428"/>
-      <w:bookmarkStart w:id="4" w:name="_Toc369182872"/>
+      <w:bookmarkStart w:id="3" w:name="_Toc397518780"/>
+      <w:bookmarkStart w:id="4" w:name="_Toc508815428"/>
+      <w:bookmarkStart w:id="5" w:name="_Toc369182872"/>
       <w:r>
         <w:rPr>
           <w:rFonts w:ascii="Arial" w:hAnsi="Arial" w:cs="Arial"/>
         </w:rPr>
         <w:t>Réglementaire</w:t>
       </w:r>
-      <w:bookmarkEnd w:id="2"/>
       <w:bookmarkEnd w:id="3"/>
+      <w:bookmarkEnd w:id="4"/>
     </w:p>
-    <w:bookmarkEnd w:id="4"/>
+    <w:bookmarkEnd w:id="5"/>
     <w:p>
       <w:pPr>
         <w:pStyle w:val="NT2"/>
@@ -4316,16 +4350,16 @@
           <w:rFonts w:ascii="Arial" w:hAnsi="Arial" w:cs="Arial"/>
         </w:rPr>
       </w:pPr>
-      <w:bookmarkStart w:id="5" w:name="_Toc397518781"/>
-      <w:bookmarkStart w:id="6" w:name="_Toc508815429"/>
+      <w:bookmarkStart w:id="6" w:name="_Toc397518781"/>
+      <w:bookmarkStart w:id="7" w:name="_Toc508815429"/>
       <w:r>
         <w:rPr>
           <w:rFonts w:ascii="Arial" w:hAnsi="Arial" w:cs="Arial"/>
         </w:rPr>
         <w:t>Méthodologique</w:t>
       </w:r>
-      <w:bookmarkEnd w:id="5"/>
       <w:bookmarkEnd w:id="6"/>
+      <w:bookmarkEnd w:id="7"/>
     </w:p>
     <w:p>
       <w:pPr>
@@ -4393,11 +4427,11 @@
           <w:rFonts w:ascii="Arial" w:hAnsi="Arial" w:cs="Arial"/>
         </w:rPr>
       </w:pPr>
-      <w:bookmarkStart w:id="7" w:name="_Toc508815430"/>
+      <w:bookmarkStart w:id="8" w:name="_Toc508815430"/>
       <w:r>
         <w:t>MATERIEL UTILISE</w:t>
       </w:r>
-      <w:bookmarkEnd w:id="7"/>
+      <w:bookmarkEnd w:id="8"/>
     </w:p>
     <w:p>
       <w:pPr>
@@ -4454,12 +4488,12 @@
         </w:rPr>
         <w:br w:type="column"/>
       </w:r>
-      <w:bookmarkStart w:id="8" w:name="_Toc508815431"/>
+      <w:bookmarkStart w:id="9" w:name="_Toc508815431"/>
       <w:r>
         <w:lastRenderedPageBreak/>
         <w:t>CHOIX DES LOCAUX</w:t>
       </w:r>
-      <w:bookmarkEnd w:id="8"/>
+      <w:bookmarkEnd w:id="9"/>
     </w:p>
     <w:p>
       <w:pPr>
@@ -4524,8 +4558,8 @@
           <w:rFonts w:ascii="Arial" w:hAnsi="Arial" w:cs="Arial"/>
         </w:rPr>
       </w:pPr>
-      <w:bookmarkStart w:id="9" w:name="_Toc196799896"/>
-      <w:bookmarkStart w:id="10" w:name="_Toc397518784"/>
+      <w:bookmarkStart w:id="10" w:name="_Toc196799896"/>
+      <w:bookmarkStart w:id="11" w:name="_Toc397518784"/>
     </w:p>
     <w:p>
       <w:pPr>
@@ -4547,13 +4581,13 @@
           <w:rFonts w:ascii="Arial" w:hAnsi="Arial" w:cs="Arial"/>
         </w:rPr>
       </w:pPr>
-      <w:bookmarkStart w:id="11" w:name="_Toc508815432"/>
+      <w:bookmarkStart w:id="12" w:name="_Toc508815432"/>
       <w:r>
         <w:t>RÉSULTATS DES MESURES</w:t>
       </w:r>
-      <w:bookmarkEnd w:id="9"/>
       <w:bookmarkEnd w:id="10"/>
       <w:bookmarkEnd w:id="11"/>
+      <w:bookmarkEnd w:id="12"/>
     </w:p>
     <w:p>
       <w:pPr>
@@ -5311,13 +5345,13 @@
           <w:rFonts w:ascii="Arial" w:hAnsi="Arial" w:cs="Arial"/>
         </w:rPr>
       </w:pPr>
-      <w:bookmarkStart w:id="12" w:name="_Toc397518785"/>
-      <w:bookmarkStart w:id="13" w:name="_Toc508815433"/>
+      <w:bookmarkStart w:id="13" w:name="_Toc397518785"/>
+      <w:bookmarkStart w:id="14" w:name="_Toc508815433"/>
       <w:r>
         <w:t>Isolement acoustique au bruit aérien entre locaux</w:t>
       </w:r>
-      <w:bookmarkEnd w:id="12"/>
       <w:bookmarkEnd w:id="13"/>
+      <w:bookmarkEnd w:id="14"/>
     </w:p>
     <w:p>
       <w:pPr>
@@ -6512,14 +6546,14 @@
         <w:pStyle w:val="titre30"/>
         <w:ind w:left="709" w:hanging="425"/>
       </w:pPr>
-      <w:bookmarkStart w:id="14" w:name="_Toc508815434"/>
+      <w:bookmarkStart w:id="15" w:name="_Toc508815434"/>
       <w:r>
         <w:t>Isolement</w:t>
       </w:r>
       <w:r>
         <w:t xml:space="preserve"> acoustique vis-à-vis des bruits de l’espace extérieur</w:t>
       </w:r>
-      <w:bookmarkEnd w:id="14"/>
+      <w:bookmarkEnd w:id="15"/>
     </w:p>
     <w:p>
       <w:pPr>
@@ -7702,13 +7736,13 @@
         <w:pStyle w:val="titre30"/>
         <w:ind w:left="709" w:hanging="425"/>
       </w:pPr>
-      <w:bookmarkStart w:id="15" w:name="_Toc397518787"/>
-      <w:bookmarkStart w:id="16" w:name="_Toc508815435"/>
+      <w:bookmarkStart w:id="16" w:name="_Toc397518787"/>
+      <w:bookmarkStart w:id="17" w:name="_Toc508815435"/>
       <w:r>
         <w:t>Niveau du bruit de chocs</w:t>
       </w:r>
-      <w:bookmarkEnd w:id="15"/>
       <w:bookmarkEnd w:id="16"/>
+      <w:bookmarkEnd w:id="17"/>
     </w:p>
     <w:p>
       <w:pPr>
@@ -8910,13 +8944,13 @@
           <w:szCs w:val="22"/>
         </w:rPr>
       </w:pPr>
-      <w:bookmarkStart w:id="17" w:name="_Toc397518788"/>
-      <w:bookmarkStart w:id="18" w:name="_Toc508815436"/>
+      <w:bookmarkStart w:id="18" w:name="_Toc397518788"/>
+      <w:bookmarkStart w:id="19" w:name="_Toc508815436"/>
       <w:r>
         <w:t>Niveau du bruit des équipements</w:t>
       </w:r>
-      <w:bookmarkEnd w:id="17"/>
       <w:bookmarkEnd w:id="18"/>
+      <w:bookmarkEnd w:id="19"/>
     </w:p>
     <w:p>
       <w:pPr>
@@ -8934,7 +8968,7 @@
           <w:szCs w:val="22"/>
         </w:rPr>
       </w:pPr>
-      <w:bookmarkStart w:id="19" w:name="_Toc397518789"/>
+      <w:bookmarkStart w:id="20" w:name="_Toc397518789"/>
       <w:r>
         <w:rPr>
           <w:b/>
@@ -8943,7 +8977,7 @@
         </w:rPr>
         <w:t>Niveau du bruit des appareils individuels de chauffage, de climatisation ou de production d’eau chaude sanitaire intérieurs au logement contrôlé</w:t>
       </w:r>
-      <w:bookmarkEnd w:id="19"/>
+      <w:bookmarkEnd w:id="20"/>
     </w:p>
     <w:p>
       <w:pPr>
@@ -10092,7 +10126,7 @@
           <w:szCs w:val="22"/>
         </w:rPr>
       </w:pPr>
-      <w:bookmarkStart w:id="20" w:name="_Toc397518790"/>
+      <w:bookmarkStart w:id="21" w:name="_Toc397518790"/>
       <w:r>
         <w:rPr>
           <w:b/>
@@ -10101,7 +10135,7 @@
         </w:rPr>
         <w:t>Niveau du bruit de l’installation de ventilation mécanique contrôlée (VMC)</w:t>
       </w:r>
-      <w:bookmarkEnd w:id="20"/>
+      <w:bookmarkEnd w:id="21"/>
     </w:p>
     <w:p>
       <w:pPr>
@@ -11198,7 +11232,7 @@
           <w:szCs w:val="22"/>
         </w:rPr>
       </w:pPr>
-      <w:bookmarkStart w:id="21" w:name="_Toc397518791"/>
+      <w:bookmarkStart w:id="22" w:name="_Toc397518791"/>
       <w:r>
         <w:rPr>
           <w:b/>
@@ -11207,7 +11241,7 @@
         </w:rPr>
         <w:t>Niveau du bruit des équipements individuels extérieurs au logement contrôlé</w:t>
       </w:r>
-      <w:bookmarkEnd w:id="21"/>
+      <w:bookmarkEnd w:id="22"/>
     </w:p>
     <w:p>
       <w:pPr>
@@ -12316,7 +12350,7 @@
           <w:rFonts w:ascii="Arial" w:hAnsi="Arial" w:cs="Arial"/>
         </w:rPr>
       </w:pPr>
-      <w:bookmarkStart w:id="22" w:name="_Toc397518792"/>
+      <w:bookmarkStart w:id="23" w:name="_Toc397518792"/>
     </w:p>
     <w:p>
       <w:pPr>
@@ -12338,7 +12372,7 @@
         </w:rPr>
         <w:t>Niveau du bruit des équipements collectifs (hors VMC)</w:t>
       </w:r>
-      <w:bookmarkEnd w:id="22"/>
+      <w:bookmarkEnd w:id="23"/>
     </w:p>
     <w:p>
       <w:pPr>
@@ -13438,13 +13472,13 @@
           <w:szCs w:val="22"/>
         </w:rPr>
       </w:pPr>
-      <w:bookmarkStart w:id="23" w:name="_Toc397518793"/>
-      <w:bookmarkStart w:id="24" w:name="_Toc508815437"/>
+      <w:bookmarkStart w:id="24" w:name="_Toc397518793"/>
+      <w:bookmarkStart w:id="25" w:name="_Toc508815437"/>
       <w:r>
         <w:t>Aire d’absorption équivalente des parties communes</w:t>
       </w:r>
-      <w:bookmarkEnd w:id="23"/>
       <w:bookmarkEnd w:id="24"/>
+      <w:bookmarkEnd w:id="25"/>
     </w:p>
     <w:p>
       <w:pPr>
@@ -13545,8 +13579,8 @@
                 <w:color w:val="000000"/>
               </w:rPr>
             </w:pPr>
-            <w:bookmarkStart w:id="25" w:name="_Toc196799899"/>
-            <w:bookmarkStart w:id="26" w:name="_Toc397518794"/>
+            <w:bookmarkStart w:id="26" w:name="_Toc196799899"/>
+            <w:bookmarkStart w:id="27" w:name="_Toc397518794"/>
             <w:r>
               <w:rPr>
                 <w:rFonts w:ascii="Arial" w:hAnsi="Arial" w:cs="Arial"/>
@@ -14062,7 +14096,7 @@
       <w:pPr>
         <w:pStyle w:val="Titre2"/>
       </w:pPr>
-      <w:bookmarkStart w:id="27" w:name="_Toc508815438"/>
+      <w:bookmarkStart w:id="28" w:name="_Toc508815438"/>
       <w:r>
         <w:t>APPR</w:t>
       </w:r>
@@ -14072,9 +14106,9 @@
       <w:r>
         <w:t>CIATION des RÉSULTATS</w:t>
       </w:r>
-      <w:bookmarkEnd w:id="25"/>
       <w:bookmarkEnd w:id="26"/>
       <w:bookmarkEnd w:id="27"/>
+      <w:bookmarkEnd w:id="28"/>
     </w:p>
     <w:p>
       <w:pPr>
@@ -14136,13 +14170,13 @@
           <w:szCs w:val="22"/>
         </w:rPr>
       </w:pPr>
-      <w:bookmarkStart w:id="28" w:name="_Toc397518795"/>
-      <w:bookmarkStart w:id="29" w:name="_Toc508815439"/>
+      <w:bookmarkStart w:id="29" w:name="_Toc397518795"/>
+      <w:bookmarkStart w:id="30" w:name="_Toc508815439"/>
       <w:r>
         <w:t>Isolement acoustique au bruit aérien entre locaux</w:t>
       </w:r>
-      <w:bookmarkEnd w:id="28"/>
       <w:bookmarkEnd w:id="29"/>
+      <w:bookmarkEnd w:id="30"/>
     </w:p>
     <w:p>
       <w:pPr>
@@ -14182,13 +14216,13 @@
           <w:szCs w:val="22"/>
         </w:rPr>
       </w:pPr>
-      <w:bookmarkStart w:id="30" w:name="_Toc397518796"/>
-      <w:bookmarkStart w:id="31" w:name="_Toc508815440"/>
+      <w:bookmarkStart w:id="31" w:name="_Toc397518796"/>
+      <w:bookmarkStart w:id="32" w:name="_Toc508815440"/>
       <w:r>
         <w:t>Isolement acoustique vis-à-vis des bruits de l’espace extérieur</w:t>
       </w:r>
-      <w:bookmarkEnd w:id="30"/>
       <w:bookmarkEnd w:id="31"/>
+      <w:bookmarkEnd w:id="32"/>
     </w:p>
     <w:p>
       <w:pPr>
@@ -14230,13 +14264,13 @@
           <w:szCs w:val="22"/>
         </w:rPr>
       </w:pPr>
-      <w:bookmarkStart w:id="32" w:name="_Toc397518797"/>
-      <w:bookmarkStart w:id="33" w:name="_Toc508815441"/>
+      <w:bookmarkStart w:id="33" w:name="_Toc397518797"/>
+      <w:bookmarkStart w:id="34" w:name="_Toc508815441"/>
       <w:r>
         <w:t>Niveau du bruit de chocs</w:t>
       </w:r>
-      <w:bookmarkEnd w:id="32"/>
       <w:bookmarkEnd w:id="33"/>
+      <w:bookmarkEnd w:id="34"/>
     </w:p>
     <w:p>
       <w:pPr>
@@ -14276,13 +14310,13 @@
         <w:pStyle w:val="titre30"/>
         <w:ind w:left="709" w:hanging="425"/>
       </w:pPr>
-      <w:bookmarkStart w:id="34" w:name="_Toc397518798"/>
-      <w:bookmarkStart w:id="35" w:name="_Toc508815442"/>
+      <w:bookmarkStart w:id="35" w:name="_Toc397518798"/>
+      <w:bookmarkStart w:id="36" w:name="_Toc508815442"/>
       <w:r>
         <w:t>Niveau du bruit des équipements</w:t>
       </w:r>
-      <w:bookmarkEnd w:id="34"/>
       <w:bookmarkEnd w:id="35"/>
+      <w:bookmarkEnd w:id="36"/>
     </w:p>
     <w:p>
       <w:pPr>
@@ -14300,7 +14334,7 @@
           <w:szCs w:val="22"/>
         </w:rPr>
       </w:pPr>
-      <w:bookmarkStart w:id="36" w:name="_Toc397518799"/>
+      <w:bookmarkStart w:id="37" w:name="_Toc397518799"/>
       <w:r>
         <w:rPr>
           <w:b/>
@@ -14309,7 +14343,7 @@
         </w:rPr>
         <w:t>Niveau du bruit des appareils individuels de chauffage, de climatisation et de production d’eau chaude sanitaire intérieurs au logement contrôlé</w:t>
       </w:r>
-      <w:bookmarkEnd w:id="36"/>
+      <w:bookmarkEnd w:id="37"/>
     </w:p>
     <w:p>
       <w:pPr>
@@ -14351,7 +14385,7 @@
           <w:szCs w:val="22"/>
         </w:rPr>
       </w:pPr>
-      <w:bookmarkStart w:id="37" w:name="_Toc397518800"/>
+      <w:bookmarkStart w:id="38" w:name="_Toc397518800"/>
       <w:r>
         <w:rPr>
           <w:b/>
@@ -14360,7 +14394,7 @@
         </w:rPr>
         <w:t>Niveau du bruit de l’installation de ventilation mécanique contrôlée (VMC)</w:t>
       </w:r>
-      <w:bookmarkEnd w:id="37"/>
+      <w:bookmarkEnd w:id="38"/>
     </w:p>
     <w:p>
       <w:pPr>
@@ -14410,7 +14444,7 @@
           <w:szCs w:val="22"/>
         </w:rPr>
       </w:pPr>
-      <w:bookmarkStart w:id="38" w:name="_Toc397518802"/>
+      <w:bookmarkStart w:id="39" w:name="_Toc397518802"/>
       <w:r>
         <w:rPr>
           <w:b/>
@@ -14419,7 +14453,7 @@
         </w:rPr>
         <w:t>Niveau du bruit des équipements collectifs (hors VMC)</w:t>
       </w:r>
-      <w:bookmarkEnd w:id="38"/>
+      <w:bookmarkEnd w:id="39"/>
     </w:p>
     <w:p>
       <w:pPr>
@@ -14461,13 +14495,13 @@
           <w:szCs w:val="22"/>
         </w:rPr>
       </w:pPr>
-      <w:bookmarkStart w:id="39" w:name="_Toc397518803"/>
-      <w:bookmarkStart w:id="40" w:name="_Toc508815443"/>
+      <w:bookmarkStart w:id="40" w:name="_Toc397518803"/>
+      <w:bookmarkStart w:id="41" w:name="_Toc508815443"/>
       <w:r>
         <w:t>Aire d’absorption équivalente des parties communes</w:t>
       </w:r>
-      <w:bookmarkEnd w:id="39"/>
       <w:bookmarkEnd w:id="40"/>
+      <w:bookmarkEnd w:id="41"/>
     </w:p>
     <w:p>
       <w:pPr>
@@ -14736,8 +14770,8 @@
         <w:jc w:val="center"/>
         <w:textAlignment w:val="baseline"/>
       </w:pPr>
-      <w:bookmarkStart w:id="41" w:name="_Toc508815444"/>
-      <w:bookmarkStart w:id="42" w:name="_Toc397518804"/>
+      <w:bookmarkStart w:id="42" w:name="_Toc508815444"/>
+      <w:bookmarkStart w:id="43" w:name="_Toc397518804"/>
       <w:r>
         <w:rPr>
           <w:color w:val="00ACE8" w:themeColor="accent1"/>
@@ -14746,7 +14780,7 @@
         </w:rPr>
         <w:t>ANNEXE 1 :</w:t>
       </w:r>
-      <w:bookmarkEnd w:id="41"/>
+      <w:bookmarkEnd w:id="42"/>
     </w:p>
     <w:p>
       <w:pPr>
@@ -14772,7 +14806,7 @@
         </w:rPr>
         <w:t>DÉTAIL DU MATÉRIEL UTILISÉ</w:t>
       </w:r>
-      <w:bookmarkEnd w:id="42"/>
+      <w:bookmarkEnd w:id="43"/>
     </w:p>
     <w:p>
       <w:pPr>
@@ -15970,7 +16004,7 @@
                 </w:ffData>
               </w:fldChar>
             </w:r>
-            <w:bookmarkStart w:id="43" w:name="CaseACocher1"/>
+            <w:bookmarkStart w:id="44" w:name="CaseACocher1"/>
             <w:r>
               <w:rPr>
                 <w:rFonts w:cstheme="minorHAnsi"/>
@@ -15998,7 +16032,7 @@
               </w:rPr>
               <w:fldChar w:fldCharType="end"/>
             </w:r>
-            <w:bookmarkEnd w:id="43"/>
+            <w:bookmarkEnd w:id="44"/>
           </w:p>
         </w:tc>
         <w:tc>
@@ -16968,7 +17002,7 @@
           </w:ffData>
         </w:fldChar>
       </w:r>
-      <w:bookmarkStart w:id="44" w:name="CaseACocher2"/>
+      <w:bookmarkStart w:id="45" w:name="CaseACocher2"/>
       <w:r>
         <w:rPr>
           <w:b/>
@@ -16992,7 +17026,7 @@
         </w:rPr>
         <w:fldChar w:fldCharType="end"/>
       </w:r>
-      <w:bookmarkEnd w:id="44"/>
+      <w:bookmarkEnd w:id="45"/>
       <w:r>
         <w:rPr>
           <w:b/>
@@ -17043,7 +17077,7 @@
         </w:rPr>
       </w:pPr>
     </w:p>
-    <w:bookmarkStart w:id="45" w:name="CaseACocher3"/>
+    <w:bookmarkStart w:id="46" w:name="CaseACocher3"/>
     <w:p>
       <w:pPr>
         <w:tabs>
@@ -17158,7 +17192,7 @@
         </w:rPr>
       </w:pPr>
     </w:p>
-    <w:bookmarkEnd w:id="45"/>
+    <w:bookmarkEnd w:id="46"/>
     <w:p>
       <w:pPr>
         <w:ind w:left="511" w:hanging="454"/>
@@ -18536,13 +18570,13 @@
         </w:numPr>
         <w:jc w:val="center"/>
       </w:pPr>
-      <w:bookmarkStart w:id="46" w:name="_Toc508815445"/>
-      <w:bookmarkStart w:id="47" w:name="_Toc397518805"/>
+      <w:bookmarkStart w:id="47" w:name="_Toc508815445"/>
+      <w:bookmarkStart w:id="48" w:name="_Toc397518805"/>
       <w:r>
         <w:t>ANNEXE 2 :</w:t>
       </w:r>
-      <w:bookmarkStart w:id="48" w:name="_Toc168739034"/>
-      <w:bookmarkEnd w:id="46"/>
+      <w:bookmarkStart w:id="49" w:name="_Toc168739034"/>
+      <w:bookmarkEnd w:id="47"/>
     </w:p>
     <w:p>
       <w:pPr>
@@ -18583,8 +18617,8 @@
         </w:rPr>
         <w:t>fiches de TRAITEMENT DE mesure</w:t>
       </w:r>
-      <w:bookmarkEnd w:id="47"/>
       <w:bookmarkEnd w:id="48"/>
+      <w:bookmarkEnd w:id="49"/>
     </w:p>
     <w:p/>
     <w:p>
@@ -24432,9 +24466,6 @@
         </w:tc>
       </w:tr>
       <w:tr>
-        <w:trPr>
-          <w:trHeight w:val="30"/>
-        </w:trPr>
         <w:tc>
           <w:tcPr>
             <w:tcW w:w="7436" w:type="dxa"/>
@@ -24445,72 +24476,49 @@
               <w:bottom w:val="single" w:sz="4" w:space="0" w:color="auto"/>
               <w:right w:val="single" w:sz="4" w:space="0" w:color="auto"/>
             </w:tcBorders>
+            <w:tcMar>
+              <w:top w:w="28" w:type="dxa"/>
+              <w:bottom w:w="28" w:type="dxa"/>
+            </w:tcMar>
             <w:vAlign w:val="center"/>
           </w:tcPr>
           <w:p>
             <w:pPr>
-              <w:autoSpaceDE w:val="0"/>
-              <w:autoSpaceDN w:val="0"/>
-              <w:adjustRightInd w:val="0"/>
-              <w:spacing w:line="280" w:lineRule="atLeast"/>
-              <w:rPr>
-                <w:rFonts w:ascii="Arial" w:hAnsi="Arial" w:cs="Arial"/>
-                <w:b/>
-                <w:bCs/>
-                <w:sz w:val="13"/>
+              <w:rPr>
+                <w:rFonts w:ascii="Arial" w:hAnsi="Arial" w:cs="Arial"/>
+                <w:bCs/>
+                <w:sz w:val="11"/>
                 <w:szCs w:val="13"/>
-                <w:u w:color="000000"/>
-              </w:rPr>
-            </w:pPr>
-            <w:r>
-              <w:rPr>
-                <w:rFonts w:ascii="Arial" w:hAnsi="Arial" w:cs="Arial"/>
-                <w:b/>
-                <w:bCs/>
-                <w:sz w:val="13"/>
+              </w:rPr>
+            </w:pPr>
+            <w:r>
+              <w:rPr>
+                <w:rFonts w:ascii="Arial" w:hAnsi="Arial" w:cs="Arial"/>
+                <w:bCs/>
+                <w:sz w:val="11"/>
                 <w:szCs w:val="13"/>
-                <w:u w:color="000000"/>
-              </w:rPr>
-              <w:t>*</w:t>
-            </w:r>
-            <w:r>
-              <w:rPr>
-                <w:rFonts w:ascii="Arial" w:hAnsi="Arial" w:cs="Arial"/>
-                <w:sz w:val="13"/>
-                <w:szCs w:val="13"/>
-                <w:u w:color="000000"/>
-              </w:rPr>
-              <w:t xml:space="preserve"> L'isolement acoustique standardisé pondéré </w:t>
+              </w:rPr>
+              <w:t xml:space="preserve">* L'isolement acoustique standardisé pondéré </w:t>
             </w:r>
             <w:proofErr w:type="spellStart"/>
             <w:proofErr w:type="gramStart"/>
             <w:r>
               <w:rPr>
                 <w:rFonts w:ascii="Arial" w:hAnsi="Arial" w:cs="Arial"/>
-                <w:sz w:val="13"/>
+                <w:bCs/>
+                <w:sz w:val="11"/>
                 <w:szCs w:val="13"/>
-                <w:u w:color="000000"/>
-              </w:rPr>
-              <w:t>D</w:t>
-            </w:r>
-            <w:r>
-              <w:rPr>
-                <w:rFonts w:ascii="Arial" w:hAnsi="Arial" w:cs="Arial"/>
-                <w:sz w:val="13"/>
-                <w:szCs w:val="13"/>
-                <w:u w:color="000000"/>
-                <w:vertAlign w:val="subscript"/>
-              </w:rPr>
-              <w:t>nT,A</w:t>
+              </w:rPr>
+              <w:t>DnT,A</w:t>
             </w:r>
             <w:proofErr w:type="spellEnd"/>
             <w:proofErr w:type="gramEnd"/>
             <w:r>
               <w:rPr>
                 <w:rFonts w:ascii="Arial" w:hAnsi="Arial" w:cs="Arial"/>
-                <w:sz w:val="13"/>
+                <w:bCs/>
+                <w:sz w:val="11"/>
                 <w:szCs w:val="13"/>
-                <w:u w:color="000000"/>
               </w:rPr>
               <w:t xml:space="preserve"> (indice Européen) est calculé sur les octaves 125 à 2000 Hz</w:t>
             </w:r>
@@ -30966,29 +30974,27 @@
               <w:bottom w:val="single" w:sz="4" w:space="0" w:color="auto"/>
               <w:right w:val="single" w:sz="4" w:space="0" w:color="auto"/>
             </w:tcBorders>
+            <w:tcMar>
+              <w:top w:w="28" w:type="dxa"/>
+              <w:bottom w:w="28" w:type="dxa"/>
+            </w:tcMar>
             <w:vAlign w:val="center"/>
           </w:tcPr>
           <w:p>
             <w:pPr>
-              <w:autoSpaceDE w:val="0"/>
-              <w:autoSpaceDN w:val="0"/>
-              <w:adjustRightInd w:val="0"/>
-              <w:spacing w:line="280" w:lineRule="atLeast"/>
-              <w:rPr>
-                <w:rFonts w:ascii="Arial" w:hAnsi="Arial" w:cs="Arial"/>
-                <w:bCs/>
-                <w:sz w:val="13"/>
+              <w:rPr>
+                <w:rFonts w:ascii="Arial" w:hAnsi="Arial" w:cs="Arial"/>
+                <w:bCs/>
+                <w:sz w:val="11"/>
                 <w:szCs w:val="13"/>
-                <w:u w:color="000000"/>
-              </w:rPr>
-            </w:pPr>
-            <w:r>
-              <w:rPr>
-                <w:rFonts w:ascii="Arial" w:hAnsi="Arial" w:cs="Arial"/>
-                <w:bCs/>
-                <w:sz w:val="13"/>
+              </w:rPr>
+            </w:pPr>
+            <w:r>
+              <w:rPr>
+                <w:rFonts w:ascii="Arial" w:hAnsi="Arial" w:cs="Arial"/>
+                <w:bCs/>
+                <w:sz w:val="11"/>
                 <w:szCs w:val="13"/>
-                <w:u w:color="000000"/>
               </w:rPr>
               <w:t xml:space="preserve">* L'isolement acoustique standardisé pondéré </w:t>
             </w:r>
@@ -30998,43 +31004,28 @@
               <w:rPr>
                 <w:rFonts w:ascii="Arial" w:hAnsi="Arial" w:cs="Arial"/>
                 <w:bCs/>
-                <w:sz w:val="13"/>
+                <w:sz w:val="11"/>
                 <w:szCs w:val="13"/>
-                <w:u w:color="000000"/>
-              </w:rPr>
-              <w:t>D</w:t>
-            </w:r>
-            <w:r>
-              <w:rPr>
-                <w:rFonts w:ascii="Arial" w:hAnsi="Arial" w:cs="Arial"/>
-                <w:bCs/>
-                <w:sz w:val="13"/>
+              </w:rPr>
+              <w:t>DnT,A</w:t>
+            </w:r>
+            <w:proofErr w:type="gramEnd"/>
+            <w:r>
+              <w:rPr>
+                <w:rFonts w:ascii="Arial" w:hAnsi="Arial" w:cs="Arial"/>
+                <w:bCs/>
+                <w:sz w:val="11"/>
                 <w:szCs w:val="13"/>
-                <w:u w:color="000000"/>
-                <w:vertAlign w:val="subscript"/>
-              </w:rPr>
-              <w:t>nT,A</w:t>
-            </w:r>
-            <w:proofErr w:type="gramEnd"/>
-            <w:r>
-              <w:rPr>
-                <w:rFonts w:ascii="Arial" w:hAnsi="Arial" w:cs="Arial"/>
-                <w:bCs/>
-                <w:sz w:val="13"/>
+              </w:rPr>
+              <w:t>,tr</w:t>
+            </w:r>
+            <w:proofErr w:type="spellEnd"/>
+            <w:r>
+              <w:rPr>
+                <w:rFonts w:ascii="Arial" w:hAnsi="Arial" w:cs="Arial"/>
+                <w:bCs/>
+                <w:sz w:val="11"/>
                 <w:szCs w:val="13"/>
-                <w:u w:color="000000"/>
-                <w:vertAlign w:val="subscript"/>
-              </w:rPr>
-              <w:t>,tr</w:t>
-            </w:r>
-            <w:proofErr w:type="spellEnd"/>
-            <w:r>
-              <w:rPr>
-                <w:rFonts w:ascii="Arial" w:hAnsi="Arial" w:cs="Arial"/>
-                <w:bCs/>
-                <w:sz w:val="13"/>
-                <w:szCs w:val="13"/>
-                <w:u w:color="000000"/>
               </w:rPr>
               <w:t xml:space="preserve"> (indice Européen) est calculé sur les octaves 125 à 2000 Hz</w:t>
             </w:r>
@@ -36979,52 +36970,47 @@
               <w:bottom w:val="single" w:sz="4" w:space="0" w:color="auto"/>
               <w:right w:val="single" w:sz="4" w:space="0" w:color="auto"/>
             </w:tcBorders>
+            <w:tcMar>
+              <w:top w:w="28" w:type="dxa"/>
+              <w:bottom w:w="28" w:type="dxa"/>
+            </w:tcMar>
             <w:vAlign w:val="center"/>
           </w:tcPr>
           <w:p>
             <w:pPr>
-              <w:autoSpaceDE w:val="0"/>
-              <w:autoSpaceDN w:val="0"/>
-              <w:adjustRightInd w:val="0"/>
-              <w:spacing w:line="280" w:lineRule="atLeast"/>
-              <w:rPr>
-                <w:rFonts w:ascii="Arial" w:hAnsi="Arial" w:cs="Arial"/>
-                <w:bCs/>
-                <w:sz w:val="13"/>
-                <w:szCs w:val="13"/>
-                <w:u w:color="000000"/>
-              </w:rPr>
-            </w:pPr>
-            <w:r>
               <w:rPr>
                 <w:rFonts w:ascii="Arial" w:hAnsi="Arial" w:cs="Arial"/>
                 <w:bCs/>
                 <w:sz w:val="11"/>
                 <w:szCs w:val="13"/>
-                <w:u w:color="000000"/>
-              </w:rPr>
-              <w:t xml:space="preserve">* Le niveau de pression pondéré du bruit de choc standardisé </w:t>
-            </w:r>
-            <w:proofErr w:type="gramStart"/>
+              </w:rPr>
+            </w:pPr>
             <w:r>
               <w:rPr>
                 <w:rFonts w:ascii="Arial" w:hAnsi="Arial" w:cs="Arial"/>
                 <w:bCs/>
                 <w:sz w:val="11"/>
                 <w:szCs w:val="13"/>
-                <w:u w:color="000000"/>
-              </w:rPr>
-              <w:t>L'</w:t>
-            </w:r>
-            <w:proofErr w:type="spellStart"/>
+              </w:rPr>
+              <w:t xml:space="preserve">* Le niveau de pression pondéré du bruit de choc standardisé </w:t>
+            </w:r>
+            <w:proofErr w:type="gramStart"/>
             <w:r>
               <w:rPr>
                 <w:rFonts w:ascii="Arial" w:hAnsi="Arial" w:cs="Arial"/>
                 <w:bCs/>
                 <w:sz w:val="11"/>
                 <w:szCs w:val="13"/>
-                <w:u w:color="000000"/>
-                <w:vertAlign w:val="subscript"/>
+              </w:rPr>
+              <w:t>L'</w:t>
+            </w:r>
+            <w:proofErr w:type="spellStart"/>
+            <w:r>
+              <w:rPr>
+                <w:rFonts w:ascii="Arial" w:hAnsi="Arial" w:cs="Arial"/>
+                <w:bCs/>
+                <w:sz w:val="11"/>
+                <w:szCs w:val="13"/>
               </w:rPr>
               <w:t>nT,w</w:t>
             </w:r>
@@ -37036,7 +37022,6 @@
                 <w:bCs/>
                 <w:sz w:val="11"/>
                 <w:szCs w:val="13"/>
-                <w:u w:color="000000"/>
               </w:rPr>
               <w:t xml:space="preserve"> (indice Européen) est calculé sur les octaves 125-2000 Hz</w:t>
             </w:r>
@@ -37051,21 +37036,19 @@
               <w:bottom w:val="nil"/>
               <w:right w:val="nil"/>
             </w:tcBorders>
+            <w:tcMar>
+              <w:top w:w="28" w:type="dxa"/>
+              <w:bottom w:w="28" w:type="dxa"/>
+            </w:tcMar>
             <w:vAlign w:val="center"/>
           </w:tcPr>
           <w:p>
             <w:pPr>
-              <w:autoSpaceDE w:val="0"/>
-              <w:autoSpaceDN w:val="0"/>
-              <w:adjustRightInd w:val="0"/>
-              <w:spacing w:line="280" w:lineRule="atLeast"/>
-              <w:rPr>
-                <w:rFonts w:ascii="Arial" w:hAnsi="Arial" w:cs="Arial"/>
-                <w:b/>
-                <w:bCs/>
-                <w:sz w:val="13"/>
+              <w:rPr>
+                <w:rFonts w:ascii="Arial" w:hAnsi="Arial" w:cs="Arial"/>
+                <w:bCs/>
+                <w:sz w:val="11"/>
                 <w:szCs w:val="13"/>
-                <w:u w:color="000000"/>
               </w:rPr>
             </w:pPr>
           </w:p>
@@ -37082,63 +37065,24 @@
           <w:szCs w:val="22"/>
         </w:rPr>
       </w:pPr>
-      <w:bookmarkStart w:id="49" w:name="_GoBack"/>
-      <w:bookmarkEnd w:id="49"/>
     </w:p>
     <w:p>
-      <w:pPr>
-        <w:rPr>
-          <w:b/>
-          <w:bCs/>
-          <w:color w:val="FF0000"/>
-          <w:sz w:val="22"/>
-          <w:szCs w:val="22"/>
-        </w:rPr>
-      </w:pPr>
-    </w:p>
-    <w:p>
-      <w:pPr>
-        <w:rPr>
-          <w:b/>
-          <w:bCs/>
-          <w:color w:val="FF0000"/>
-          <w:sz w:val="22"/>
-          <w:szCs w:val="22"/>
-        </w:rPr>
-      </w:pPr>
-    </w:p>
-    <w:p>
-      <w:pPr>
-        <w:rPr>
-          <w:b/>
-          <w:bCs/>
-          <w:color w:val="FF0000"/>
-          <w:sz w:val="22"/>
-          <w:szCs w:val="22"/>
-        </w:rPr>
-      </w:pPr>
-    </w:p>
-    <w:p>
-      <w:pPr>
-        <w:rPr>
-          <w:b/>
-          <w:bCs/>
-          <w:color w:val="FF0000"/>
-          <w:sz w:val="22"/>
-          <w:szCs w:val="22"/>
-        </w:rPr>
-      </w:pPr>
-    </w:p>
-    <w:p>
-      <w:pPr>
-        <w:rPr>
-          <w:b/>
-          <w:bCs/>
-          <w:color w:val="FF0000"/>
-          <w:sz w:val="22"/>
-          <w:szCs w:val="22"/>
-        </w:rPr>
-      </w:pPr>
+      <w:r>
+        <w:t>${SP}</w:t>
+      </w:r>
+      <w:r>
+        <w:br w:type="page"/>
+      </w:r>
+      <w:r>
+        <w:lastRenderedPageBreak/>
+        <w:t>${</w:t>
+      </w:r>
+      <w:r>
+        <w:t>/</w:t>
+      </w:r>
+      <w:r>
+        <w:t>SP}</w:t>
+      </w:r>
     </w:p>
     <w:p>
       <w:pPr>
@@ -41627,27 +41571,14 @@
           <w:r>
             <w:t xml:space="preserve"> / </w:t>
           </w:r>
-          <w:r>
-            <w:fldChar w:fldCharType="begin"/>
-          </w:r>
-          <w:r>
-            <w:instrText xml:space="preserve"> NUMPAGES  \* Arabic  \* MERGEFORMAT </w:instrText>
-          </w:r>
-          <w:r>
-            <w:fldChar w:fldCharType="separate"/>
-          </w:r>
-          <w:r>
-            <w:rPr>
-              <w:noProof/>
-            </w:rPr>
-            <w:t>12</w:t>
-          </w:r>
-          <w:r>
-            <w:rPr>
-              <w:noProof/>
-            </w:rPr>
-            <w:fldChar w:fldCharType="end"/>
-          </w:r>
+          <w:fldSimple w:instr=" NUMPAGES  \* Arabic  \* MERGEFORMAT ">
+            <w:r>
+              <w:rPr>
+                <w:noProof/>
+              </w:rPr>
+              <w:t>12</w:t>
+            </w:r>
+          </w:fldSimple>
         </w:p>
       </w:tc>
     </w:tr>
@@ -42161,7 +42092,7 @@
           <wp:extent cx="1036320" cy="1036320"/>
           <wp:effectExtent l="0" t="0" r="0" b="0"/>
           <wp:wrapNone/>
-          <wp:docPr id="13" name="Image 13"/>
+          <wp:docPr id="26" name="Image 26"/>
           <wp:cNvGraphicFramePr>
             <a:graphicFrameLocks xmlns:a="http://schemas.openxmlformats.org/drawingml/2006/main" noChangeAspect="1"/>
           </wp:cNvGraphicFramePr>
@@ -42226,7 +42157,7 @@
           <wp:extent cx="1033200" cy="1033200"/>
           <wp:effectExtent l="0" t="0" r="0" b="0"/>
           <wp:wrapNone/>
-          <wp:docPr id="5" name="Image 5"/>
+          <wp:docPr id="27" name="Image 27"/>
           <wp:cNvGraphicFramePr>
             <a:graphicFrameLocks xmlns:a="http://schemas.openxmlformats.org/drawingml/2006/main" noChangeAspect="1"/>
           </wp:cNvGraphicFramePr>
@@ -42327,7 +42258,7 @@
           <wp:extent cx="1036320" cy="1036320"/>
           <wp:effectExtent l="0" t="0" r="0" b="0"/>
           <wp:wrapNone/>
-          <wp:docPr id="15" name="Image 15"/>
+          <wp:docPr id="28" name="Image 28"/>
           <wp:cNvGraphicFramePr>
             <a:graphicFrameLocks xmlns:a="http://schemas.openxmlformats.org/drawingml/2006/main" noChangeAspect="1"/>
           </wp:cNvGraphicFramePr>
@@ -42417,7 +42348,7 @@
           <wp:extent cx="1033200" cy="1033200"/>
           <wp:effectExtent l="0" t="0" r="0" b="0"/>
           <wp:wrapNone/>
-          <wp:docPr id="16" name="Image 16"/>
+          <wp:docPr id="29" name="Image 29"/>
           <wp:cNvGraphicFramePr>
             <a:graphicFrameLocks xmlns:a="http://schemas.openxmlformats.org/drawingml/2006/main" noChangeAspect="1"/>
           </wp:cNvGraphicFramePr>
@@ -42478,7 +42409,7 @@
           <wp:extent cx="1033200" cy="1033200"/>
           <wp:effectExtent l="0" t="0" r="0" b="0"/>
           <wp:wrapNone/>
-          <wp:docPr id="17" name="Image 17"/>
+          <wp:docPr id="30" name="Image 30"/>
           <wp:cNvGraphicFramePr>
             <a:graphicFrameLocks xmlns:a="http://schemas.openxmlformats.org/drawingml/2006/main" noChangeAspect="1"/>
           </wp:cNvGraphicFramePr>
@@ -50242,7 +50173,7 @@
 </file>
 
 <file path=customXml/itemProps1.xml><?xml version="1.0" encoding="utf-8"?>
-<ds:datastoreItem xmlns:ds="http://schemas.openxmlformats.org/officeDocument/2006/customXml" ds:itemID="{2FA1FBB4-B208-E345-A878-536D7DA1AB6F}">
+<ds:datastoreItem xmlns:ds="http://schemas.openxmlformats.org/officeDocument/2006/customXml" ds:itemID="{A684890A-6947-184F-B976-36B05A7095B9}">
   <ds:schemaRefs>
     <ds:schemaRef ds:uri="http://schemas.openxmlformats.org/officeDocument/2006/bibliography"/>
   </ds:schemaRefs>

</xml_diff>

<commit_message>
Template correction + COMPSPEAKER added
</commit_message>
<xml_diff>
--- a/src/AppBundle/Resources/templates/report-ra1999.docx
+++ b/src/AppBundle/Resources/templates/report-ra1999.docx
@@ -57,6 +57,15 @@
                 <w:lang w:eastAsia="en-US"/>
               </w:rPr>
             </w:pPr>
+            <w:r>
+              <w:rPr>
+                <w:rFonts w:ascii="Arial" w:eastAsiaTheme="minorHAnsi" w:hAnsi="Arial" w:cs="Arial"/>
+                <w:sz w:val="16"/>
+                <w:szCs w:val="16"/>
+                <w:lang w:eastAsia="en-US"/>
+              </w:rPr>
+              <w:t xml:space="preserve">A l’attention de </w:t>
+            </w:r>
             <w:r>
               <w:rPr>
                 <w:rFonts w:ascii="Arial" w:eastAsiaTheme="minorHAnsi" w:hAnsi="Arial" w:cs="Arial"/>
@@ -308,36 +317,17 @@
                     <w:framePr w:w="10206" w:h="57" w:wrap="notBeside" w:xAlign="center" w:anchorLock="1"/>
                     <w:rPr>
                       <w:rFonts w:ascii="Arial" w:hAnsi="Arial" w:cs="Arial"/>
-                      <w:lang w:val="en-US"/>
                     </w:rPr>
                   </w:pPr>
                   <w:r>
                     <w:rPr>
                       <w:rFonts w:ascii="Arial" w:hAnsi="Arial" w:cs="Arial"/>
-                      <w:lang w:val="en-US"/>
                     </w:rPr>
-                    <w:t xml:space="preserve">Nº </w:t>
-                  </w:r>
-                  <w:proofErr w:type="gramStart"/>
-                  <w:r>
-                    <w:rPr>
-                      <w:rFonts w:ascii="Arial" w:hAnsi="Arial" w:cs="Arial"/>
-                      <w:lang w:val="en-US"/>
-                    </w:rPr>
-                    <w:t>d’affaire :</w:t>
-                  </w:r>
-                  <w:proofErr w:type="gramEnd"/>
-                  <w:r>
-                    <w:rPr>
-                      <w:rFonts w:ascii="Arial" w:hAnsi="Arial" w:cs="Arial"/>
-                      <w:lang w:val="en-US"/>
-                    </w:rPr>
-                    <w:t xml:space="preserve"> </w:t>
+                    <w:t xml:space="preserve">Nº d’affaire : </w:t>
                   </w:r>
                   <w:r>
                     <w:rPr>
                       <w:rFonts w:ascii="Arial" w:hAnsi="Arial" w:cs="Arial"/>
-                      <w:lang w:val="en-US"/>
                     </w:rPr>
                     <w:t>${CASEREF}</w:t>
                   </w:r>
@@ -348,39 +338,41 @@
                     <w:framePr w:w="10206" w:h="57" w:wrap="notBeside" w:xAlign="center" w:anchorLock="1"/>
                     <w:rPr>
                       <w:rFonts w:ascii="Arial" w:hAnsi="Arial" w:cs="Arial"/>
-                      <w:lang w:val="en-US"/>
+                      <w:b/>
+                      <w:sz w:val="19"/>
+                      <w:szCs w:val="19"/>
                     </w:rPr>
                   </w:pPr>
-                  <w:proofErr w:type="gramStart"/>
                   <w:r>
                     <w:rPr>
                       <w:rFonts w:ascii="Arial" w:hAnsi="Arial" w:cs="Arial"/>
                       <w:b/>
                       <w:sz w:val="19"/>
                       <w:szCs w:val="19"/>
-                      <w:lang w:val="en-US"/>
                     </w:rPr>
                     <w:t>Désignation</w:t>
                   </w:r>
                   <w:r>
                     <w:rPr>
                       <w:rFonts w:ascii="Arial" w:hAnsi="Arial" w:cs="Arial"/>
-                      <w:lang w:val="en-US"/>
-                    </w:rPr>
-                    <w:t xml:space="preserve"> :</w:t>
-                  </w:r>
-                  <w:proofErr w:type="gramEnd"/>
-                  <w:r>
-                    <w:rPr>
-                      <w:rFonts w:ascii="Arial" w:hAnsi="Arial" w:cs="Arial"/>
-                      <w:lang w:val="en-US"/>
                     </w:rPr>
                     <w:t xml:space="preserve"> </w:t>
                   </w:r>
                   <w:r>
                     <w:rPr>
                       <w:rFonts w:ascii="Arial" w:hAnsi="Arial" w:cs="Arial"/>
-                      <w:lang w:val="en-US"/>
+                      <w:b/>
+                      <w:sz w:val="19"/>
+                      <w:szCs w:val="19"/>
+                    </w:rPr>
+                    <w:t xml:space="preserve">: </w:t>
+                  </w:r>
+                  <w:r>
+                    <w:rPr>
+                      <w:rFonts w:ascii="Arial" w:hAnsi="Arial" w:cs="Arial"/>
+                      <w:b/>
+                      <w:sz w:val="19"/>
+                      <w:szCs w:val="19"/>
                     </w:rPr>
                     <w:t>${OPENAME}</w:t>
                   </w:r>
@@ -405,8 +397,6 @@
                     </w:rPr>
                     <w:t>${REPORTREF}</w:t>
                   </w:r>
-                  <w:bookmarkStart w:id="0" w:name="_GoBack"/>
-                  <w:bookmarkEnd w:id="0"/>
                 </w:p>
               </w:tc>
             </w:tr>
@@ -708,12 +698,14 @@
                         <w:r>
                           <w:rPr>
                             <w:rFonts w:ascii="Arial" w:hAnsi="Arial" w:cs="Arial"/>
+                            <w:b/>
                           </w:rPr>
                           <w:t>${MEASURECOMP}</w:t>
                         </w:r>
                         <w:r>
                           <w:rPr>
                             <w:rFonts w:ascii="Arial" w:hAnsi="Arial" w:cs="Arial"/>
+                            <w:b/>
                           </w:rPr>
                           <w:t xml:space="preserve"> ${AGNAME}</w:t>
                         </w:r>
@@ -884,33 +876,40 @@
                       </w:tcPr>
                       <w:p>
                         <w:pPr>
-                          <w:pStyle w:val="Verificateur"/>
-                          <w:framePr w:w="10206" w:h="57" w:wrap="notBeside" w:xAlign="center" w:anchorLock="1"/>
-                          <w:ind w:right="0"/>
+                          <w:pStyle w:val="PrformatHTML"/>
+                          <w:framePr w:w="10206" w:h="57" w:wrap="notBeside" w:hAnchor="margin" w:xAlign="center" w:yAlign="bottom" w:anchorLock="1"/>
+                          <w:shd w:val="clear" w:color="auto" w:fill="FFFFFF"/>
+                          <w:ind w:left="122"/>
                           <w:rPr>
-                            <w:rFonts w:ascii="Arial" w:hAnsi="Arial" w:cs="Arial"/>
+                            <w:rFonts w:ascii="Arial" w:eastAsiaTheme="minorHAnsi" w:hAnsi="Arial" w:cs="Arial"/>
+                            <w:b/>
+                            <w:color w:val="00ACE8" w:themeColor="accent1"/>
+                            <w:sz w:val="16"/>
+                            <w:szCs w:val="16"/>
+                            <w:lang w:eastAsia="en-US"/>
                           </w:rPr>
                         </w:pPr>
                         <w:r>
                           <w:rPr>
-                            <w:rFonts w:ascii="Arial" w:hAnsi="Arial" w:cs="Arial"/>
+                            <w:rFonts w:ascii="Arial" w:eastAsiaTheme="minorHAnsi" w:hAnsi="Arial" w:cs="Arial"/>
+                            <w:b/>
+                            <w:color w:val="00ACE8" w:themeColor="accent1"/>
+                            <w:sz w:val="16"/>
+                            <w:szCs w:val="16"/>
+                            <w:lang w:eastAsia="en-US"/>
                           </w:rPr>
-                          <w:t xml:space="preserve">Votre interlocuteur : </w:t>
-                        </w:r>
-                        <w:r>
-                          <w:rPr>
-                            <w:rFonts w:ascii="Arial" w:hAnsi="Arial" w:cs="Arial"/>
-                          </w:rPr>
-                          <w:t>${OPEAUTHOR}</w:t>
+                          <w:t>Votre interlocuteur : ${COMPSPEAKER}</w:t>
                         </w:r>
                       </w:p>
                       <w:p>
                         <w:pPr>
                           <w:pStyle w:val="Verificateur"/>
                           <w:framePr w:w="10206" w:h="57" w:wrap="notBeside" w:xAlign="center" w:anchorLock="1"/>
-                          <w:ind w:right="0"/>
+                          <w:ind w:left="122" w:right="0"/>
                           <w:rPr>
                             <w:rFonts w:ascii="Arial" w:hAnsi="Arial" w:cs="Arial"/>
+                            <w:sz w:val="20"/>
+                            <w:szCs w:val="20"/>
                           </w:rPr>
                         </w:pPr>
                       </w:p>
@@ -918,7 +917,19 @@
                         <w:pPr>
                           <w:pStyle w:val="Verificateur"/>
                           <w:framePr w:w="10206" w:h="57" w:wrap="notBeside" w:xAlign="center" w:anchorLock="1"/>
-                          <w:ind w:right="0"/>
+                          <w:ind w:left="122" w:right="0"/>
+                          <w:rPr>
+                            <w:rFonts w:ascii="Arial" w:hAnsi="Arial" w:cs="Arial"/>
+                            <w:sz w:val="20"/>
+                            <w:szCs w:val="20"/>
+                          </w:rPr>
+                        </w:pPr>
+                      </w:p>
+                      <w:p>
+                        <w:pPr>
+                          <w:pStyle w:val="Verificateur"/>
+                          <w:framePr w:w="10206" w:h="57" w:wrap="notBeside" w:xAlign="center" w:anchorLock="1"/>
+                          <w:ind w:left="122" w:right="0"/>
                           <w:rPr>
                             <w:rFonts w:ascii="Arial" w:hAnsi="Arial" w:cs="Arial"/>
                           </w:rPr>
@@ -934,26 +945,20 @@
                           <w:rPr>
                             <w:rFonts w:ascii="Arial" w:hAnsi="Arial" w:cs="Arial"/>
                           </w:rPr>
-                          <w:t>rapport</w:t>
-                        </w:r>
-                        <w:r>
-                          <w:rPr>
-                            <w:rFonts w:ascii="Arial" w:hAnsi="Arial" w:cs="Arial"/>
-                          </w:rPr>
-                          <w:t>:</w:t>
+                          <w:t>rapport:</w:t>
                         </w:r>
                         <w:proofErr w:type="gramEnd"/>
                         <w:r>
                           <w:rPr>
                             <w:rFonts w:ascii="Arial" w:hAnsi="Arial" w:cs="Arial"/>
                           </w:rPr>
-                          <w:t xml:space="preserve"> $</w:t>
+                          <w:t xml:space="preserve"> </w:t>
                         </w:r>
                         <w:r>
                           <w:rPr>
                             <w:rFonts w:ascii="Arial" w:hAnsi="Arial" w:cs="Arial"/>
                           </w:rPr>
-                          <w:t>{DOCAUTHOR}</w:t>
+                          <w:t>${DOCAUTHOR}</w:t>
                         </w:r>
                       </w:p>
                       <w:p>
@@ -1071,12 +1076,6 @@
           <w:rFonts w:ascii="Arial" w:hAnsi="Arial" w:cs="Arial"/>
         </w:rPr>
       </w:pPr>
-      <w:r>
-        <w:rPr>
-          <w:rFonts w:ascii="Arial" w:hAnsi="Arial" w:cs="Arial"/>
-        </w:rPr>
-        <w:t>Rapport établi dans le cadre de notre mission définie dans notre Proposition Commerciale n° DEVXXXXXXXXXXXXXXXXX du XX-XX-XXXX.</w:t>
-      </w:r>
     </w:p>
     <w:p>
       <w:pPr>
@@ -3727,12 +3726,12 @@
         </w:rPr>
         <w:br w:type="column"/>
       </w:r>
-      <w:bookmarkStart w:id="1" w:name="_Toc508815426"/>
+      <w:bookmarkStart w:id="0" w:name="_Toc508815426"/>
       <w:r>
         <w:lastRenderedPageBreak/>
         <w:t>OBJET DES MESURES</w:t>
       </w:r>
-      <w:bookmarkEnd w:id="1"/>
+      <w:bookmarkEnd w:id="0"/>
     </w:p>
     <w:p>
       <w:pPr>
@@ -3890,7 +3889,6 @@
         <w:rPr>
           <w:rFonts w:cs="Arial"/>
           <w:bCs/>
-          <w:color w:val="FF0000"/>
           <w:szCs w:val="20"/>
         </w:rPr>
         <w:fldChar w:fldCharType="begin">
@@ -3908,7 +3906,6 @@
         <w:rPr>
           <w:rFonts w:cs="Arial"/>
           <w:bCs/>
-          <w:color w:val="FF0000"/>
           <w:szCs w:val="20"/>
         </w:rPr>
         <w:instrText xml:space="preserve"> FORMTEXT </w:instrText>
@@ -3917,7 +3914,6 @@
         <w:rPr>
           <w:rFonts w:cs="Arial"/>
           <w:bCs/>
-          <w:color w:val="FF0000"/>
           <w:szCs w:val="20"/>
         </w:rPr>
       </w:r>
@@ -3925,7 +3921,6 @@
         <w:rPr>
           <w:rFonts w:cs="Arial"/>
           <w:bCs/>
-          <w:color w:val="FF0000"/>
           <w:szCs w:val="20"/>
         </w:rPr>
         <w:fldChar w:fldCharType="separate"/>
@@ -3935,7 +3930,6 @@
           <w:rFonts w:cs="Arial"/>
           <w:bCs/>
           <w:noProof/>
-          <w:color w:val="FF0000"/>
           <w:szCs w:val="20"/>
         </w:rPr>
         <w:t>[mettre le(s) nom(s) de(s) (l')éventuelle(s) autre(s) personne(s) présente(s) : personne habilitée à faire fonctionner les équipements techniques, etc.]</w:t>
@@ -3944,7 +3938,6 @@
         <w:rPr>
           <w:rFonts w:cs="Arial"/>
           <w:bCs/>
-          <w:color w:val="FF0000"/>
           <w:szCs w:val="20"/>
         </w:rPr>
         <w:fldChar w:fldCharType="end"/>
@@ -3954,7 +3947,14 @@
           <w:rFonts w:cs="Arial"/>
           <w:szCs w:val="20"/>
         </w:rPr>
-        <w:t xml:space="preserve">, </w:t>
+        <w:t>,</w:t>
+      </w:r>
+      <w:r>
+        <w:rPr>
+          <w:rFonts w:cs="Arial"/>
+          <w:szCs w:val="20"/>
+        </w:rPr>
+        <w:t xml:space="preserve"> </w:t>
       </w:r>
       <w:r>
         <w:rPr>
@@ -4068,11 +4068,11 @@
           <w:rFonts w:ascii="Arial" w:hAnsi="Arial" w:cs="Arial"/>
         </w:rPr>
       </w:pPr>
-      <w:bookmarkStart w:id="2" w:name="_Toc508815427"/>
+      <w:bookmarkStart w:id="1" w:name="_Toc508815427"/>
       <w:r>
         <w:t>REFERENTIELS</w:t>
       </w:r>
-      <w:bookmarkEnd w:id="2"/>
+      <w:bookmarkEnd w:id="1"/>
     </w:p>
     <w:p>
       <w:pPr>
@@ -4095,19 +4095,19 @@
           <w:rFonts w:ascii="Arial" w:hAnsi="Arial" w:cs="Arial"/>
         </w:rPr>
       </w:pPr>
-      <w:bookmarkStart w:id="3" w:name="_Toc397518780"/>
-      <w:bookmarkStart w:id="4" w:name="_Toc508815428"/>
-      <w:bookmarkStart w:id="5" w:name="_Toc369182872"/>
+      <w:bookmarkStart w:id="2" w:name="_Toc397518780"/>
+      <w:bookmarkStart w:id="3" w:name="_Toc508815428"/>
+      <w:bookmarkStart w:id="4" w:name="_Toc369182872"/>
       <w:r>
         <w:rPr>
           <w:rFonts w:ascii="Arial" w:hAnsi="Arial" w:cs="Arial"/>
         </w:rPr>
         <w:t>Réglementaire</w:t>
       </w:r>
+      <w:bookmarkEnd w:id="2"/>
       <w:bookmarkEnd w:id="3"/>
-      <w:bookmarkEnd w:id="4"/>
     </w:p>
-    <w:bookmarkEnd w:id="5"/>
+    <w:bookmarkEnd w:id="4"/>
     <w:p>
       <w:pPr>
         <w:pStyle w:val="NT2"/>
@@ -4350,16 +4350,16 @@
           <w:rFonts w:ascii="Arial" w:hAnsi="Arial" w:cs="Arial"/>
         </w:rPr>
       </w:pPr>
-      <w:bookmarkStart w:id="6" w:name="_Toc397518781"/>
-      <w:bookmarkStart w:id="7" w:name="_Toc508815429"/>
+      <w:bookmarkStart w:id="5" w:name="_Toc397518781"/>
+      <w:bookmarkStart w:id="6" w:name="_Toc508815429"/>
       <w:r>
         <w:rPr>
           <w:rFonts w:ascii="Arial" w:hAnsi="Arial" w:cs="Arial"/>
         </w:rPr>
         <w:t>Méthodologique</w:t>
       </w:r>
+      <w:bookmarkEnd w:id="5"/>
       <w:bookmarkEnd w:id="6"/>
-      <w:bookmarkEnd w:id="7"/>
     </w:p>
     <w:p>
       <w:pPr>
@@ -4427,9 +4427,71 @@
           <w:rFonts w:ascii="Arial" w:hAnsi="Arial" w:cs="Arial"/>
         </w:rPr>
       </w:pPr>
-      <w:bookmarkStart w:id="8" w:name="_Toc508815430"/>
+      <w:bookmarkStart w:id="7" w:name="_Toc508815430"/>
       <w:r>
         <w:t>MATERIEL UTILISE</w:t>
+      </w:r>
+      <w:bookmarkEnd w:id="7"/>
+    </w:p>
+    <w:p>
+      <w:pPr>
+        <w:pStyle w:val="En-tte"/>
+        <w:tabs>
+          <w:tab w:val="left" w:pos="1701"/>
+        </w:tabs>
+        <w:spacing w:before="120"/>
+        <w:jc w:val="both"/>
+        <w:rPr>
+          <w:rFonts w:ascii="Arial" w:hAnsi="Arial" w:cs="Arial"/>
+        </w:rPr>
+      </w:pPr>
+    </w:p>
+    <w:p>
+      <w:pPr>
+        <w:pStyle w:val="En-tte"/>
+        <w:spacing w:before="120"/>
+        <w:jc w:val="both"/>
+        <w:rPr>
+          <w:szCs w:val="20"/>
+        </w:rPr>
+      </w:pPr>
+      <w:r>
+        <w:rPr>
+          <w:szCs w:val="20"/>
+        </w:rPr>
+        <w:t>Le matériel de mesurage et de traitement des mesures utilisé est indiqué en annexe 1.</w:t>
+      </w:r>
+    </w:p>
+    <w:p>
+      <w:pPr>
+        <w:pStyle w:val="En-tte"/>
+        <w:tabs>
+          <w:tab w:val="left" w:pos="1701"/>
+        </w:tabs>
+        <w:spacing w:before="120"/>
+        <w:jc w:val="both"/>
+        <w:rPr>
+          <w:rFonts w:ascii="Arial" w:hAnsi="Arial" w:cs="Arial"/>
+        </w:rPr>
+      </w:pPr>
+    </w:p>
+    <w:p>
+      <w:pPr>
+        <w:pStyle w:val="Titre2"/>
+        <w:rPr>
+          <w:rFonts w:ascii="Arial" w:hAnsi="Arial" w:cs="Arial"/>
+        </w:rPr>
+      </w:pPr>
+      <w:r>
+        <w:rPr>
+          <w:rFonts w:ascii="Arial" w:hAnsi="Arial" w:cs="Arial"/>
+        </w:rPr>
+        <w:br w:type="column"/>
+      </w:r>
+      <w:bookmarkStart w:id="8" w:name="_Toc508815431"/>
+      <w:r>
+        <w:lastRenderedPageBreak/>
+        <w:t>CHOIX DES LOCAUX</w:t>
       </w:r>
       <w:bookmarkEnd w:id="8"/>
     </w:p>
@@ -4449,68 +4511,6 @@
     <w:p>
       <w:pPr>
         <w:pStyle w:val="En-tte"/>
-        <w:spacing w:before="120"/>
-        <w:jc w:val="both"/>
-        <w:rPr>
-          <w:szCs w:val="20"/>
-        </w:rPr>
-      </w:pPr>
-      <w:r>
-        <w:rPr>
-          <w:szCs w:val="20"/>
-        </w:rPr>
-        <w:t>Le matériel de mesurage et de traitement des mesures utilisé est indiqué en annexe 1.</w:t>
-      </w:r>
-    </w:p>
-    <w:p>
-      <w:pPr>
-        <w:pStyle w:val="En-tte"/>
-        <w:tabs>
-          <w:tab w:val="left" w:pos="1701"/>
-        </w:tabs>
-        <w:spacing w:before="120"/>
-        <w:jc w:val="both"/>
-        <w:rPr>
-          <w:rFonts w:ascii="Arial" w:hAnsi="Arial" w:cs="Arial"/>
-        </w:rPr>
-      </w:pPr>
-    </w:p>
-    <w:p>
-      <w:pPr>
-        <w:pStyle w:val="Titre2"/>
-        <w:rPr>
-          <w:rFonts w:ascii="Arial" w:hAnsi="Arial" w:cs="Arial"/>
-        </w:rPr>
-      </w:pPr>
-      <w:r>
-        <w:rPr>
-          <w:rFonts w:ascii="Arial" w:hAnsi="Arial" w:cs="Arial"/>
-        </w:rPr>
-        <w:br w:type="column"/>
-      </w:r>
-      <w:bookmarkStart w:id="9" w:name="_Toc508815431"/>
-      <w:r>
-        <w:lastRenderedPageBreak/>
-        <w:t>CHOIX DES LOCAUX</w:t>
-      </w:r>
-      <w:bookmarkEnd w:id="9"/>
-    </w:p>
-    <w:p>
-      <w:pPr>
-        <w:pStyle w:val="En-tte"/>
-        <w:tabs>
-          <w:tab w:val="left" w:pos="1701"/>
-        </w:tabs>
-        <w:spacing w:before="120"/>
-        <w:jc w:val="both"/>
-        <w:rPr>
-          <w:rFonts w:ascii="Arial" w:hAnsi="Arial" w:cs="Arial"/>
-        </w:rPr>
-      </w:pPr>
-    </w:p>
-    <w:p>
-      <w:pPr>
-        <w:pStyle w:val="En-tte"/>
         <w:tabs>
           <w:tab w:val="left" w:pos="9639"/>
         </w:tabs>
@@ -4558,8 +4558,8 @@
           <w:rFonts w:ascii="Arial" w:hAnsi="Arial" w:cs="Arial"/>
         </w:rPr>
       </w:pPr>
-      <w:bookmarkStart w:id="10" w:name="_Toc196799896"/>
-      <w:bookmarkStart w:id="11" w:name="_Toc397518784"/>
+      <w:bookmarkStart w:id="9" w:name="_Toc196799896"/>
+      <w:bookmarkStart w:id="10" w:name="_Toc397518784"/>
     </w:p>
     <w:p>
       <w:pPr>
@@ -4581,13 +4581,13 @@
           <w:rFonts w:ascii="Arial" w:hAnsi="Arial" w:cs="Arial"/>
         </w:rPr>
       </w:pPr>
-      <w:bookmarkStart w:id="12" w:name="_Toc508815432"/>
+      <w:bookmarkStart w:id="11" w:name="_Toc508815432"/>
       <w:r>
         <w:t>RÉSULTATS DES MESURES</w:t>
       </w:r>
+      <w:bookmarkEnd w:id="9"/>
       <w:bookmarkEnd w:id="10"/>
       <w:bookmarkEnd w:id="11"/>
-      <w:bookmarkEnd w:id="12"/>
     </w:p>
     <w:p>
       <w:pPr>
@@ -5345,13 +5345,13 @@
           <w:rFonts w:ascii="Arial" w:hAnsi="Arial" w:cs="Arial"/>
         </w:rPr>
       </w:pPr>
-      <w:bookmarkStart w:id="13" w:name="_Toc397518785"/>
-      <w:bookmarkStart w:id="14" w:name="_Toc508815433"/>
+      <w:bookmarkStart w:id="12" w:name="_Toc397518785"/>
+      <w:bookmarkStart w:id="13" w:name="_Toc508815433"/>
       <w:r>
         <w:t>Isolement acoustique au bruit aérien entre locaux</w:t>
       </w:r>
+      <w:bookmarkEnd w:id="12"/>
       <w:bookmarkEnd w:id="13"/>
-      <w:bookmarkEnd w:id="14"/>
     </w:p>
     <w:p>
       <w:pPr>
@@ -6546,14 +6546,14 @@
         <w:pStyle w:val="titre30"/>
         <w:ind w:left="709" w:hanging="425"/>
       </w:pPr>
-      <w:bookmarkStart w:id="15" w:name="_Toc508815434"/>
+      <w:bookmarkStart w:id="14" w:name="_Toc508815434"/>
       <w:r>
         <w:t>Isolement</w:t>
       </w:r>
       <w:r>
         <w:t xml:space="preserve"> acoustique vis-à-vis des bruits de l’espace extérieur</w:t>
       </w:r>
-      <w:bookmarkEnd w:id="15"/>
+      <w:bookmarkEnd w:id="14"/>
     </w:p>
     <w:p>
       <w:pPr>
@@ -7736,13 +7736,13 @@
         <w:pStyle w:val="titre30"/>
         <w:ind w:left="709" w:hanging="425"/>
       </w:pPr>
-      <w:bookmarkStart w:id="16" w:name="_Toc397518787"/>
-      <w:bookmarkStart w:id="17" w:name="_Toc508815435"/>
+      <w:bookmarkStart w:id="15" w:name="_Toc397518787"/>
+      <w:bookmarkStart w:id="16" w:name="_Toc508815435"/>
       <w:r>
         <w:t>Niveau du bruit de chocs</w:t>
       </w:r>
+      <w:bookmarkEnd w:id="15"/>
       <w:bookmarkEnd w:id="16"/>
-      <w:bookmarkEnd w:id="17"/>
     </w:p>
     <w:p>
       <w:pPr>
@@ -8944,13 +8944,13 @@
           <w:szCs w:val="22"/>
         </w:rPr>
       </w:pPr>
-      <w:bookmarkStart w:id="18" w:name="_Toc397518788"/>
-      <w:bookmarkStart w:id="19" w:name="_Toc508815436"/>
+      <w:bookmarkStart w:id="17" w:name="_Toc397518788"/>
+      <w:bookmarkStart w:id="18" w:name="_Toc508815436"/>
       <w:r>
         <w:t>Niveau du bruit des équipements</w:t>
       </w:r>
+      <w:bookmarkEnd w:id="17"/>
       <w:bookmarkEnd w:id="18"/>
-      <w:bookmarkEnd w:id="19"/>
     </w:p>
     <w:p>
       <w:pPr>
@@ -8968,7 +8968,7 @@
           <w:szCs w:val="22"/>
         </w:rPr>
       </w:pPr>
-      <w:bookmarkStart w:id="20" w:name="_Toc397518789"/>
+      <w:bookmarkStart w:id="19" w:name="_Toc397518789"/>
       <w:r>
         <w:rPr>
           <w:b/>
@@ -8977,7 +8977,7 @@
         </w:rPr>
         <w:t>Niveau du bruit des appareils individuels de chauffage, de climatisation ou de production d’eau chaude sanitaire intérieurs au logement contrôlé</w:t>
       </w:r>
-      <w:bookmarkEnd w:id="20"/>
+      <w:bookmarkEnd w:id="19"/>
     </w:p>
     <w:p>
       <w:pPr>
@@ -10126,7 +10126,7 @@
           <w:szCs w:val="22"/>
         </w:rPr>
       </w:pPr>
-      <w:bookmarkStart w:id="21" w:name="_Toc397518790"/>
+      <w:bookmarkStart w:id="20" w:name="_Toc397518790"/>
       <w:r>
         <w:rPr>
           <w:b/>
@@ -10135,7 +10135,7 @@
         </w:rPr>
         <w:t>Niveau du bruit de l’installation de ventilation mécanique contrôlée (VMC)</w:t>
       </w:r>
-      <w:bookmarkEnd w:id="21"/>
+      <w:bookmarkEnd w:id="20"/>
     </w:p>
     <w:p>
       <w:pPr>
@@ -11232,7 +11232,7 @@
           <w:szCs w:val="22"/>
         </w:rPr>
       </w:pPr>
-      <w:bookmarkStart w:id="22" w:name="_Toc397518791"/>
+      <w:bookmarkStart w:id="21" w:name="_Toc397518791"/>
       <w:r>
         <w:rPr>
           <w:b/>
@@ -11241,7 +11241,7 @@
         </w:rPr>
         <w:t>Niveau du bruit des équipements individuels extérieurs au logement contrôlé</w:t>
       </w:r>
-      <w:bookmarkEnd w:id="22"/>
+      <w:bookmarkEnd w:id="21"/>
     </w:p>
     <w:p>
       <w:pPr>
@@ -12350,7 +12350,7 @@
           <w:rFonts w:ascii="Arial" w:hAnsi="Arial" w:cs="Arial"/>
         </w:rPr>
       </w:pPr>
-      <w:bookmarkStart w:id="23" w:name="_Toc397518792"/>
+      <w:bookmarkStart w:id="22" w:name="_Toc397518792"/>
     </w:p>
     <w:p>
       <w:pPr>
@@ -12372,7 +12372,7 @@
         </w:rPr>
         <w:t>Niveau du bruit des équipements collectifs (hors VMC)</w:t>
       </w:r>
-      <w:bookmarkEnd w:id="23"/>
+      <w:bookmarkEnd w:id="22"/>
     </w:p>
     <w:p>
       <w:pPr>
@@ -13472,13 +13472,13 @@
           <w:szCs w:val="22"/>
         </w:rPr>
       </w:pPr>
-      <w:bookmarkStart w:id="24" w:name="_Toc397518793"/>
-      <w:bookmarkStart w:id="25" w:name="_Toc508815437"/>
+      <w:bookmarkStart w:id="23" w:name="_Toc397518793"/>
+      <w:bookmarkStart w:id="24" w:name="_Toc508815437"/>
       <w:r>
         <w:t>Aire d’absorption équivalente des parties communes</w:t>
       </w:r>
+      <w:bookmarkEnd w:id="23"/>
       <w:bookmarkEnd w:id="24"/>
-      <w:bookmarkEnd w:id="25"/>
     </w:p>
     <w:p>
       <w:pPr>
@@ -13579,8 +13579,8 @@
                 <w:color w:val="000000"/>
               </w:rPr>
             </w:pPr>
-            <w:bookmarkStart w:id="26" w:name="_Toc196799899"/>
-            <w:bookmarkStart w:id="27" w:name="_Toc397518794"/>
+            <w:bookmarkStart w:id="25" w:name="_Toc196799899"/>
+            <w:bookmarkStart w:id="26" w:name="_Toc397518794"/>
             <w:r>
               <w:rPr>
                 <w:rFonts w:ascii="Arial" w:hAnsi="Arial" w:cs="Arial"/>
@@ -14096,7 +14096,7 @@
       <w:pPr>
         <w:pStyle w:val="Titre2"/>
       </w:pPr>
-      <w:bookmarkStart w:id="28" w:name="_Toc508815438"/>
+      <w:bookmarkStart w:id="27" w:name="_Toc508815438"/>
       <w:r>
         <w:t>APPR</w:t>
       </w:r>
@@ -14106,9 +14106,9 @@
       <w:r>
         <w:t>CIATION des RÉSULTATS</w:t>
       </w:r>
+      <w:bookmarkEnd w:id="25"/>
       <w:bookmarkEnd w:id="26"/>
       <w:bookmarkEnd w:id="27"/>
-      <w:bookmarkEnd w:id="28"/>
     </w:p>
     <w:p>
       <w:pPr>
@@ -14170,13 +14170,13 @@
           <w:szCs w:val="22"/>
         </w:rPr>
       </w:pPr>
-      <w:bookmarkStart w:id="29" w:name="_Toc397518795"/>
-      <w:bookmarkStart w:id="30" w:name="_Toc508815439"/>
+      <w:bookmarkStart w:id="28" w:name="_Toc397518795"/>
+      <w:bookmarkStart w:id="29" w:name="_Toc508815439"/>
       <w:r>
         <w:t>Isolement acoustique au bruit aérien entre locaux</w:t>
       </w:r>
+      <w:bookmarkEnd w:id="28"/>
       <w:bookmarkEnd w:id="29"/>
-      <w:bookmarkEnd w:id="30"/>
     </w:p>
     <w:p>
       <w:pPr>
@@ -14216,13 +14216,13 @@
           <w:szCs w:val="22"/>
         </w:rPr>
       </w:pPr>
-      <w:bookmarkStart w:id="31" w:name="_Toc397518796"/>
-      <w:bookmarkStart w:id="32" w:name="_Toc508815440"/>
+      <w:bookmarkStart w:id="30" w:name="_Toc397518796"/>
+      <w:bookmarkStart w:id="31" w:name="_Toc508815440"/>
       <w:r>
         <w:t>Isolement acoustique vis-à-vis des bruits de l’espace extérieur</w:t>
       </w:r>
+      <w:bookmarkEnd w:id="30"/>
       <w:bookmarkEnd w:id="31"/>
-      <w:bookmarkEnd w:id="32"/>
     </w:p>
     <w:p>
       <w:pPr>
@@ -14264,13 +14264,13 @@
           <w:szCs w:val="22"/>
         </w:rPr>
       </w:pPr>
-      <w:bookmarkStart w:id="33" w:name="_Toc397518797"/>
-      <w:bookmarkStart w:id="34" w:name="_Toc508815441"/>
+      <w:bookmarkStart w:id="32" w:name="_Toc397518797"/>
+      <w:bookmarkStart w:id="33" w:name="_Toc508815441"/>
       <w:r>
         <w:t>Niveau du bruit de chocs</w:t>
       </w:r>
+      <w:bookmarkEnd w:id="32"/>
       <w:bookmarkEnd w:id="33"/>
-      <w:bookmarkEnd w:id="34"/>
     </w:p>
     <w:p>
       <w:pPr>
@@ -14310,13 +14310,13 @@
         <w:pStyle w:val="titre30"/>
         <w:ind w:left="709" w:hanging="425"/>
       </w:pPr>
-      <w:bookmarkStart w:id="35" w:name="_Toc397518798"/>
-      <w:bookmarkStart w:id="36" w:name="_Toc508815442"/>
+      <w:bookmarkStart w:id="34" w:name="_Toc397518798"/>
+      <w:bookmarkStart w:id="35" w:name="_Toc508815442"/>
       <w:r>
         <w:t>Niveau du bruit des équipements</w:t>
       </w:r>
+      <w:bookmarkEnd w:id="34"/>
       <w:bookmarkEnd w:id="35"/>
-      <w:bookmarkEnd w:id="36"/>
     </w:p>
     <w:p>
       <w:pPr>
@@ -14334,7 +14334,7 @@
           <w:szCs w:val="22"/>
         </w:rPr>
       </w:pPr>
-      <w:bookmarkStart w:id="37" w:name="_Toc397518799"/>
+      <w:bookmarkStart w:id="36" w:name="_Toc397518799"/>
       <w:r>
         <w:rPr>
           <w:b/>
@@ -14343,7 +14343,7 @@
         </w:rPr>
         <w:t>Niveau du bruit des appareils individuels de chauffage, de climatisation et de production d’eau chaude sanitaire intérieurs au logement contrôlé</w:t>
       </w:r>
-      <w:bookmarkEnd w:id="37"/>
+      <w:bookmarkEnd w:id="36"/>
     </w:p>
     <w:p>
       <w:pPr>
@@ -14385,7 +14385,7 @@
           <w:szCs w:val="22"/>
         </w:rPr>
       </w:pPr>
-      <w:bookmarkStart w:id="38" w:name="_Toc397518800"/>
+      <w:bookmarkStart w:id="37" w:name="_Toc397518800"/>
       <w:r>
         <w:rPr>
           <w:b/>
@@ -14394,7 +14394,7 @@
         </w:rPr>
         <w:t>Niveau du bruit de l’installation de ventilation mécanique contrôlée (VMC)</w:t>
       </w:r>
-      <w:bookmarkEnd w:id="38"/>
+      <w:bookmarkEnd w:id="37"/>
     </w:p>
     <w:p>
       <w:pPr>
@@ -14444,7 +14444,7 @@
           <w:szCs w:val="22"/>
         </w:rPr>
       </w:pPr>
-      <w:bookmarkStart w:id="39" w:name="_Toc397518802"/>
+      <w:bookmarkStart w:id="38" w:name="_Toc397518802"/>
       <w:r>
         <w:rPr>
           <w:b/>
@@ -14453,7 +14453,7 @@
         </w:rPr>
         <w:t>Niveau du bruit des équipements collectifs (hors VMC)</w:t>
       </w:r>
-      <w:bookmarkEnd w:id="39"/>
+      <w:bookmarkEnd w:id="38"/>
     </w:p>
     <w:p>
       <w:pPr>
@@ -14495,13 +14495,13 @@
           <w:szCs w:val="22"/>
         </w:rPr>
       </w:pPr>
-      <w:bookmarkStart w:id="40" w:name="_Toc397518803"/>
-      <w:bookmarkStart w:id="41" w:name="_Toc508815443"/>
+      <w:bookmarkStart w:id="39" w:name="_Toc397518803"/>
+      <w:bookmarkStart w:id="40" w:name="_Toc508815443"/>
       <w:r>
         <w:t>Aire d’absorption équivalente des parties communes</w:t>
       </w:r>
+      <w:bookmarkEnd w:id="39"/>
       <w:bookmarkEnd w:id="40"/>
-      <w:bookmarkEnd w:id="41"/>
     </w:p>
     <w:p>
       <w:pPr>
@@ -14770,8 +14770,8 @@
         <w:jc w:val="center"/>
         <w:textAlignment w:val="baseline"/>
       </w:pPr>
-      <w:bookmarkStart w:id="42" w:name="_Toc508815444"/>
-      <w:bookmarkStart w:id="43" w:name="_Toc397518804"/>
+      <w:bookmarkStart w:id="41" w:name="_Toc508815444"/>
+      <w:bookmarkStart w:id="42" w:name="_Toc397518804"/>
       <w:r>
         <w:rPr>
           <w:color w:val="00ACE8" w:themeColor="accent1"/>
@@ -14780,7 +14780,7 @@
         </w:rPr>
         <w:t>ANNEXE 1 :</w:t>
       </w:r>
-      <w:bookmarkEnd w:id="42"/>
+      <w:bookmarkEnd w:id="41"/>
     </w:p>
     <w:p>
       <w:pPr>
@@ -14806,7 +14806,7 @@
         </w:rPr>
         <w:t>DÉTAIL DU MATÉRIEL UTILISÉ</w:t>
       </w:r>
-      <w:bookmarkEnd w:id="43"/>
+      <w:bookmarkEnd w:id="42"/>
     </w:p>
     <w:p>
       <w:pPr>
@@ -16004,7 +16004,7 @@
                 </w:ffData>
               </w:fldChar>
             </w:r>
-            <w:bookmarkStart w:id="44" w:name="CaseACocher1"/>
+            <w:bookmarkStart w:id="43" w:name="CaseACocher1"/>
             <w:r>
               <w:rPr>
                 <w:rFonts w:cstheme="minorHAnsi"/>
@@ -16032,7 +16032,7 @@
               </w:rPr>
               <w:fldChar w:fldCharType="end"/>
             </w:r>
-            <w:bookmarkEnd w:id="44"/>
+            <w:bookmarkEnd w:id="43"/>
           </w:p>
         </w:tc>
         <w:tc>
@@ -17002,7 +17002,7 @@
           </w:ffData>
         </w:fldChar>
       </w:r>
-      <w:bookmarkStart w:id="45" w:name="CaseACocher2"/>
+      <w:bookmarkStart w:id="44" w:name="CaseACocher2"/>
       <w:r>
         <w:rPr>
           <w:b/>
@@ -17026,7 +17026,7 @@
         </w:rPr>
         <w:fldChar w:fldCharType="end"/>
       </w:r>
-      <w:bookmarkEnd w:id="45"/>
+      <w:bookmarkEnd w:id="44"/>
       <w:r>
         <w:rPr>
           <w:b/>
@@ -17077,7 +17077,7 @@
         </w:rPr>
       </w:pPr>
     </w:p>
-    <w:bookmarkStart w:id="46" w:name="CaseACocher3"/>
+    <w:bookmarkStart w:id="45" w:name="CaseACocher3"/>
     <w:p>
       <w:pPr>
         <w:tabs>
@@ -17192,7 +17192,7 @@
         </w:rPr>
       </w:pPr>
     </w:p>
-    <w:bookmarkEnd w:id="46"/>
+    <w:bookmarkEnd w:id="45"/>
     <w:p>
       <w:pPr>
         <w:ind w:left="511" w:hanging="454"/>
@@ -18570,13 +18570,13 @@
         </w:numPr>
         <w:jc w:val="center"/>
       </w:pPr>
-      <w:bookmarkStart w:id="47" w:name="_Toc508815445"/>
-      <w:bookmarkStart w:id="48" w:name="_Toc397518805"/>
+      <w:bookmarkStart w:id="46" w:name="_Toc508815445"/>
+      <w:bookmarkStart w:id="47" w:name="_Toc397518805"/>
       <w:r>
         <w:t>ANNEXE 2 :</w:t>
       </w:r>
-      <w:bookmarkStart w:id="49" w:name="_Toc168739034"/>
-      <w:bookmarkEnd w:id="47"/>
+      <w:bookmarkStart w:id="48" w:name="_Toc168739034"/>
+      <w:bookmarkEnd w:id="46"/>
     </w:p>
     <w:p>
       <w:pPr>
@@ -18617,8 +18617,8 @@
         </w:rPr>
         <w:t>fiches de TRAITEMENT DE mesure</w:t>
       </w:r>
+      <w:bookmarkEnd w:id="47"/>
       <w:bookmarkEnd w:id="48"/>
-      <w:bookmarkEnd w:id="49"/>
     </w:p>
     <w:p/>
     <w:p>
@@ -37075,13 +37075,7 @@
       </w:r>
       <w:r>
         <w:lastRenderedPageBreak/>
-        <w:t>${</w:t>
-      </w:r>
-      <w:r>
-        <w:t>/</w:t>
-      </w:r>
-      <w:r>
-        <w:t>SP}</w:t>
+        <w:t>${/SP}</w:t>
       </w:r>
     </w:p>
     <w:p>
@@ -40822,6 +40816,7 @@
     <w:p>
       <w:pPr>
         <w:sectPr>
+          <w:headerReference w:type="default" r:id="rId19"/>
           <w:pgSz w:w="16838" w:h="11906" w:orient="landscape" w:code="9"/>
           <w:pgMar w:top="851" w:right="851" w:bottom="1106" w:left="539" w:header="340" w:footer="340" w:gutter="0"/>
           <w:cols w:space="708"/>
@@ -40840,20 +40835,21 @@
         </w:numPr>
         <w:jc w:val="center"/>
       </w:pPr>
-      <w:bookmarkStart w:id="50" w:name="_Toc168911119"/>
-      <w:bookmarkStart w:id="51" w:name="_Toc168912110"/>
-      <w:bookmarkStart w:id="52" w:name="_Toc168912843"/>
-      <w:bookmarkStart w:id="53" w:name="_Toc171998139"/>
-      <w:bookmarkStart w:id="54" w:name="_Toc171998455"/>
-      <w:bookmarkStart w:id="55" w:name="_Toc171998892"/>
-      <w:bookmarkStart w:id="56" w:name="_Toc185840814"/>
-      <w:bookmarkStart w:id="57" w:name="_Toc190262569"/>
-      <w:bookmarkStart w:id="58" w:name="_Toc196799907"/>
-      <w:bookmarkStart w:id="59" w:name="_Toc508815446"/>
-      <w:bookmarkStart w:id="60" w:name="_Toc397518806"/>
+      <w:bookmarkStart w:id="49" w:name="_Toc168911119"/>
+      <w:bookmarkStart w:id="50" w:name="_Toc168912110"/>
+      <w:bookmarkStart w:id="51" w:name="_Toc168912843"/>
+      <w:bookmarkStart w:id="52" w:name="_Toc171998139"/>
+      <w:bookmarkStart w:id="53" w:name="_Toc171998455"/>
+      <w:bookmarkStart w:id="54" w:name="_Toc171998892"/>
+      <w:bookmarkStart w:id="55" w:name="_Toc185840814"/>
+      <w:bookmarkStart w:id="56" w:name="_Toc190262569"/>
+      <w:bookmarkStart w:id="57" w:name="_Toc196799907"/>
+      <w:bookmarkStart w:id="58" w:name="_Toc508815446"/>
+      <w:bookmarkStart w:id="59" w:name="_Toc397518806"/>
       <w:r>
         <w:t>ANNEXE 3 :</w:t>
       </w:r>
+      <w:bookmarkEnd w:id="49"/>
       <w:bookmarkEnd w:id="50"/>
       <w:bookmarkEnd w:id="51"/>
       <w:bookmarkEnd w:id="52"/>
@@ -40863,7 +40859,6 @@
       <w:bookmarkEnd w:id="56"/>
       <w:bookmarkEnd w:id="57"/>
       <w:bookmarkEnd w:id="58"/>
-      <w:bookmarkEnd w:id="59"/>
     </w:p>
     <w:p>
       <w:pPr>
@@ -40889,7 +40884,7 @@
         </w:rPr>
         <w:t>plans des locaux utilisÉs</w:t>
       </w:r>
-      <w:bookmarkEnd w:id="60"/>
+      <w:bookmarkEnd w:id="59"/>
     </w:p>
     <w:p>
       <w:pPr>
@@ -40965,6 +40960,7 @@
     </w:tbl>
     <w:p/>
     <w:sectPr>
+      <w:headerReference w:type="first" r:id="rId20"/>
       <w:pgSz w:w="11906" w:h="16838" w:code="9"/>
       <w:pgMar w:top="539" w:right="851" w:bottom="851" w:left="1106" w:header="340" w:footer="340" w:gutter="0"/>
       <w:cols w:space="708"/>
@@ -42410,6 +42406,332 @@
           <wp:effectExtent l="0" t="0" r="0" b="0"/>
           <wp:wrapNone/>
           <wp:docPr id="30" name="Image 30"/>
+          <wp:cNvGraphicFramePr>
+            <a:graphicFrameLocks xmlns:a="http://schemas.openxmlformats.org/drawingml/2006/main" noChangeAspect="1"/>
+          </wp:cNvGraphicFramePr>
+          <a:graphic xmlns:a="http://schemas.openxmlformats.org/drawingml/2006/main">
+            <a:graphicData uri="http://schemas.openxmlformats.org/drawingml/2006/picture">
+              <pic:pic xmlns:pic="http://schemas.openxmlformats.org/drawingml/2006/picture">
+                <pic:nvPicPr>
+                  <pic:cNvPr id="0" name="logo_1.png"/>
+                  <pic:cNvPicPr/>
+                </pic:nvPicPr>
+                <pic:blipFill>
+                  <a:blip r:embed="rId2">
+                    <a:extLst>
+                      <a:ext uri="{28A0092B-C50C-407E-A947-70E740481C1C}">
+                        <a14:useLocalDpi xmlns:a14="http://schemas.microsoft.com/office/drawing/2010/main" val="0"/>
+                      </a:ext>
+                    </a:extLst>
+                  </a:blip>
+                  <a:stretch>
+                    <a:fillRect/>
+                  </a:stretch>
+                </pic:blipFill>
+                <pic:spPr>
+                  <a:xfrm>
+                    <a:off x="0" y="0"/>
+                    <a:ext cx="1033200" cy="1033200"/>
+                  </a:xfrm>
+                  <a:prstGeom prst="rect">
+                    <a:avLst/>
+                  </a:prstGeom>
+                </pic:spPr>
+              </pic:pic>
+            </a:graphicData>
+          </a:graphic>
+          <wp14:sizeRelH relativeFrom="margin">
+            <wp14:pctWidth>0</wp14:pctWidth>
+          </wp14:sizeRelH>
+          <wp14:sizeRelV relativeFrom="margin">
+            <wp14:pctHeight>0</wp14:pctHeight>
+          </wp14:sizeRelV>
+        </wp:anchor>
+      </w:drawing>
+    </w:r>
+  </w:p>
+</w:hdr>
+</file>
+
+<file path=word/header6.xml><?xml version="1.0" encoding="utf-8"?>
+<w:hdr xmlns:wpc="http://schemas.microsoft.com/office/word/2010/wordprocessingCanvas" xmlns:cx="http://schemas.microsoft.com/office/drawing/2014/chartex" xmlns:cx1="http://schemas.microsoft.com/office/drawing/2015/9/8/chartex" xmlns:cx2="http://schemas.microsoft.com/office/drawing/2015/10/21/chartex" xmlns:cx3="http://schemas.microsoft.com/office/drawing/2016/5/9/chartex" xmlns:cx4="http://schemas.microsoft.com/office/drawing/2016/5/10/chartex" xmlns:cx5="http://schemas.microsoft.com/office/drawing/2016/5/11/chartex" xmlns:cx6="http://schemas.microsoft.com/office/drawing/2016/5/12/chartex" xmlns:cx7="http://schemas.microsoft.com/office/drawing/2016/5/13/chartex" xmlns:cx8="http://schemas.microsoft.com/office/drawing/2016/5/14/chartex" xmlns:mc="http://schemas.openxmlformats.org/markup-compatibility/2006" xmlns:aink="http://schemas.microsoft.com/office/drawing/2016/ink" xmlns:am3d="http://schemas.microsoft.com/office/drawing/2017/model3d" xmlns:o="urn:schemas-microsoft-com:office:office" xmlns:r="http://schemas.openxmlformats.org/officeDocument/2006/relationships" xmlns:m="http://schemas.openxmlformats.org/officeDocument/2006/math" xmlns:v="urn:schemas-microsoft-com:vml" xmlns:wp14="http://schemas.microsoft.com/office/word/2010/wordprocessingDrawing" xmlns:wp="http://schemas.openxmlformats.org/drawingml/2006/wordprocessingDrawing" xmlns:w10="urn:schemas-microsoft-com:office:word" xmlns:w="http://schemas.openxmlformats.org/wordprocessingml/2006/main" xmlns:w14="http://schemas.microsoft.com/office/word/2010/wordml" xmlns:w15="http://schemas.microsoft.com/office/word/2012/wordml" xmlns:w16cid="http://schemas.microsoft.com/office/word/2016/wordml/cid" xmlns:w16se="http://schemas.microsoft.com/office/word/2015/wordml/symex" xmlns:wpg="http://schemas.microsoft.com/office/word/2010/wordprocessingGroup" xmlns:wpi="http://schemas.microsoft.com/office/word/2010/wordprocessingInk" xmlns:wne="http://schemas.microsoft.com/office/word/2006/wordml" xmlns:wps="http://schemas.microsoft.com/office/word/2010/wordprocessingShape" mc:Ignorable="w14 w15 w16se w16cid wp14">
+  <w:p>
+    <w:pPr>
+      <w:pStyle w:val="En-tte"/>
+      <w:jc w:val="right"/>
+    </w:pPr>
+    <w:r>
+      <w:rPr>
+        <w:noProof/>
+        <w:lang w:eastAsia="fr-FR"/>
+      </w:rPr>
+      <w:drawing>
+        <wp:anchor distT="0" distB="0" distL="114300" distR="114300" simplePos="0" relativeHeight="251694080" behindDoc="1" locked="0" layoutInCell="1" allowOverlap="1" wp14:anchorId="05E93551" wp14:editId="5EAF070B">
+          <wp:simplePos x="0" y="0"/>
+          <wp:positionH relativeFrom="page">
+            <wp:posOffset>9158029</wp:posOffset>
+          </wp:positionH>
+          <wp:positionV relativeFrom="page">
+            <wp:posOffset>-3810</wp:posOffset>
+          </wp:positionV>
+          <wp:extent cx="1033200" cy="1033200"/>
+          <wp:effectExtent l="0" t="0" r="0" b="0"/>
+          <wp:wrapNone/>
+          <wp:docPr id="2" name="Image 2"/>
+          <wp:cNvGraphicFramePr>
+            <a:graphicFrameLocks xmlns:a="http://schemas.openxmlformats.org/drawingml/2006/main" noChangeAspect="1"/>
+          </wp:cNvGraphicFramePr>
+          <a:graphic xmlns:a="http://schemas.openxmlformats.org/drawingml/2006/main">
+            <a:graphicData uri="http://schemas.openxmlformats.org/drawingml/2006/picture">
+              <pic:pic xmlns:pic="http://schemas.openxmlformats.org/drawingml/2006/picture">
+                <pic:nvPicPr>
+                  <pic:cNvPr id="0" name="logo_1.png"/>
+                  <pic:cNvPicPr/>
+                </pic:nvPicPr>
+                <pic:blipFill>
+                  <a:blip r:embed="rId1">
+                    <a:extLst>
+                      <a:ext uri="{28A0092B-C50C-407E-A947-70E740481C1C}">
+                        <a14:useLocalDpi xmlns:a14="http://schemas.microsoft.com/office/drawing/2010/main" val="0"/>
+                      </a:ext>
+                    </a:extLst>
+                  </a:blip>
+                  <a:stretch>
+                    <a:fillRect/>
+                  </a:stretch>
+                </pic:blipFill>
+                <pic:spPr>
+                  <a:xfrm>
+                    <a:off x="0" y="0"/>
+                    <a:ext cx="1033200" cy="1033200"/>
+                  </a:xfrm>
+                  <a:prstGeom prst="rect">
+                    <a:avLst/>
+                  </a:prstGeom>
+                </pic:spPr>
+              </pic:pic>
+            </a:graphicData>
+          </a:graphic>
+          <wp14:sizeRelH relativeFrom="margin">
+            <wp14:pctWidth>0</wp14:pctWidth>
+          </wp14:sizeRelH>
+          <wp14:sizeRelV relativeFrom="margin">
+            <wp14:pctHeight>0</wp14:pctHeight>
+          </wp14:sizeRelV>
+        </wp:anchor>
+      </w:drawing>
+    </w:r>
+  </w:p>
+  <w:p>
+    <w:pPr>
+      <w:pStyle w:val="En-tte"/>
+    </w:pPr>
+  </w:p>
+  <w:p>
+    <w:pPr>
+      <w:pStyle w:val="En-tte"/>
+    </w:pPr>
+  </w:p>
+  <w:p>
+    <w:pPr>
+      <w:pStyle w:val="En-tte"/>
+    </w:pPr>
+  </w:p>
+  <w:p>
+    <w:pPr>
+      <w:pStyle w:val="En-tte"/>
+    </w:pPr>
+  </w:p>
+  <w:p>
+    <w:pPr>
+      <w:pStyle w:val="En-tte"/>
+    </w:pPr>
+  </w:p>
+</w:hdr>
+</file>
+
+<file path=word/header7.xml><?xml version="1.0" encoding="utf-8"?>
+<w:hdr xmlns:wpc="http://schemas.microsoft.com/office/word/2010/wordprocessingCanvas" xmlns:cx="http://schemas.microsoft.com/office/drawing/2014/chartex" xmlns:cx1="http://schemas.microsoft.com/office/drawing/2015/9/8/chartex" xmlns:cx2="http://schemas.microsoft.com/office/drawing/2015/10/21/chartex" xmlns:cx3="http://schemas.microsoft.com/office/drawing/2016/5/9/chartex" xmlns:cx4="http://schemas.microsoft.com/office/drawing/2016/5/10/chartex" xmlns:cx5="http://schemas.microsoft.com/office/drawing/2016/5/11/chartex" xmlns:cx6="http://schemas.microsoft.com/office/drawing/2016/5/12/chartex" xmlns:cx7="http://schemas.microsoft.com/office/drawing/2016/5/13/chartex" xmlns:cx8="http://schemas.microsoft.com/office/drawing/2016/5/14/chartex" xmlns:mc="http://schemas.openxmlformats.org/markup-compatibility/2006" xmlns:aink="http://schemas.microsoft.com/office/drawing/2016/ink" xmlns:am3d="http://schemas.microsoft.com/office/drawing/2017/model3d" xmlns:o="urn:schemas-microsoft-com:office:office" xmlns:r="http://schemas.openxmlformats.org/officeDocument/2006/relationships" xmlns:m="http://schemas.openxmlformats.org/officeDocument/2006/math" xmlns:v="urn:schemas-microsoft-com:vml" xmlns:wp14="http://schemas.microsoft.com/office/word/2010/wordprocessingDrawing" xmlns:wp="http://schemas.openxmlformats.org/drawingml/2006/wordprocessingDrawing" xmlns:w10="urn:schemas-microsoft-com:office:word" xmlns:w="http://schemas.openxmlformats.org/wordprocessingml/2006/main" xmlns:w14="http://schemas.microsoft.com/office/word/2010/wordml" xmlns:w15="http://schemas.microsoft.com/office/word/2012/wordml" xmlns:w16cid="http://schemas.microsoft.com/office/word/2016/wordml/cid" xmlns:w16se="http://schemas.microsoft.com/office/word/2015/wordml/symex" xmlns:wpg="http://schemas.microsoft.com/office/word/2010/wordprocessingGroup" xmlns:wpi="http://schemas.microsoft.com/office/word/2010/wordprocessingInk" xmlns:wne="http://schemas.microsoft.com/office/word/2006/wordml" xmlns:wps="http://schemas.microsoft.com/office/word/2010/wordprocessingShape" mc:Ignorable="w14 w15 w16se w16cid wp14">
+  <w:p>
+    <w:pPr>
+      <w:pStyle w:val="En-tte"/>
+    </w:pPr>
+  </w:p>
+  <w:p>
+    <w:pPr>
+      <w:pStyle w:val="En-tte"/>
+    </w:pPr>
+    <w:r>
+      <w:rPr>
+        <w:noProof/>
+        <w:lang w:eastAsia="fr-FR"/>
+      </w:rPr>
+      <w:drawing>
+        <wp:anchor distT="0" distB="0" distL="114300" distR="114300" simplePos="0" relativeHeight="251698176" behindDoc="0" locked="0" layoutInCell="1" allowOverlap="1" wp14:anchorId="14FCBC32" wp14:editId="3ECC7FE3">
+          <wp:simplePos x="0" y="0"/>
+          <wp:positionH relativeFrom="column">
+            <wp:posOffset>5436870</wp:posOffset>
+          </wp:positionH>
+          <wp:positionV relativeFrom="paragraph">
+            <wp:posOffset>-307340</wp:posOffset>
+          </wp:positionV>
+          <wp:extent cx="1036320" cy="1036320"/>
+          <wp:effectExtent l="0" t="0" r="0" b="0"/>
+          <wp:wrapNone/>
+          <wp:docPr id="3" name="Image 3"/>
+          <wp:cNvGraphicFramePr>
+            <a:graphicFrameLocks xmlns:a="http://schemas.openxmlformats.org/drawingml/2006/main" noChangeAspect="1"/>
+          </wp:cNvGraphicFramePr>
+          <a:graphic xmlns:a="http://schemas.openxmlformats.org/drawingml/2006/main">
+            <a:graphicData uri="http://schemas.openxmlformats.org/drawingml/2006/picture">
+              <pic:pic xmlns:pic="http://schemas.openxmlformats.org/drawingml/2006/picture">
+                <pic:nvPicPr>
+                  <pic:cNvPr id="0" name="Picture 1"/>
+                  <pic:cNvPicPr>
+                    <a:picLocks noChangeAspect="1" noChangeArrowheads="1"/>
+                  </pic:cNvPicPr>
+                </pic:nvPicPr>
+                <pic:blipFill>
+                  <a:blip r:embed="rId1">
+                    <a:extLst>
+                      <a:ext uri="{28A0092B-C50C-407E-A947-70E740481C1C}">
+                        <a14:useLocalDpi xmlns:a14="http://schemas.microsoft.com/office/drawing/2010/main" val="0"/>
+                      </a:ext>
+                    </a:extLst>
+                  </a:blip>
+                  <a:srcRect/>
+                  <a:stretch>
+                    <a:fillRect/>
+                  </a:stretch>
+                </pic:blipFill>
+                <pic:spPr bwMode="auto">
+                  <a:xfrm>
+                    <a:off x="0" y="0"/>
+                    <a:ext cx="1036320" cy="1036320"/>
+                  </a:xfrm>
+                  <a:prstGeom prst="rect">
+                    <a:avLst/>
+                  </a:prstGeom>
+                  <a:noFill/>
+                </pic:spPr>
+              </pic:pic>
+            </a:graphicData>
+          </a:graphic>
+          <wp14:sizeRelH relativeFrom="page">
+            <wp14:pctWidth>0</wp14:pctWidth>
+          </wp14:sizeRelH>
+          <wp14:sizeRelV relativeFrom="page">
+            <wp14:pctHeight>0</wp14:pctHeight>
+          </wp14:sizeRelV>
+        </wp:anchor>
+      </w:drawing>
+    </w:r>
+  </w:p>
+  <w:p>
+    <w:pPr>
+      <w:pStyle w:val="En-tte"/>
+    </w:pPr>
+  </w:p>
+  <w:p>
+    <w:pPr>
+      <w:pStyle w:val="En-tte"/>
+    </w:pPr>
+    <w:bookmarkStart w:id="60" w:name="_GoBack"/>
+    <w:bookmarkEnd w:id="60"/>
+  </w:p>
+  <w:p>
+    <w:pPr>
+      <w:pStyle w:val="En-tte"/>
+    </w:pPr>
+  </w:p>
+  <w:p>
+    <w:pPr>
+      <w:pStyle w:val="En-tte"/>
+    </w:pPr>
+  </w:p>
+  <w:p>
+    <w:pPr>
+      <w:pStyle w:val="En-tte"/>
+    </w:pPr>
+    <w:r>
+      <w:rPr>
+        <w:noProof/>
+        <w:lang w:eastAsia="fr-FR"/>
+      </w:rPr>
+      <w:drawing>
+        <wp:anchor distT="0" distB="0" distL="114300" distR="114300" simplePos="0" relativeHeight="251696128" behindDoc="1" locked="0" layoutInCell="1" allowOverlap="1" wp14:anchorId="46530A5F" wp14:editId="7AC1AF5B">
+          <wp:simplePos x="0" y="0"/>
+          <wp:positionH relativeFrom="page">
+            <wp:posOffset>9175968</wp:posOffset>
+          </wp:positionH>
+          <wp:positionV relativeFrom="page">
+            <wp:posOffset>13543</wp:posOffset>
+          </wp:positionV>
+          <wp:extent cx="1033200" cy="1033200"/>
+          <wp:effectExtent l="0" t="0" r="0" b="0"/>
+          <wp:wrapNone/>
+          <wp:docPr id="4" name="Image 4"/>
+          <wp:cNvGraphicFramePr>
+            <a:graphicFrameLocks xmlns:a="http://schemas.openxmlformats.org/drawingml/2006/main" noChangeAspect="1"/>
+          </wp:cNvGraphicFramePr>
+          <a:graphic xmlns:a="http://schemas.openxmlformats.org/drawingml/2006/main">
+            <a:graphicData uri="http://schemas.openxmlformats.org/drawingml/2006/picture">
+              <pic:pic xmlns:pic="http://schemas.openxmlformats.org/drawingml/2006/picture">
+                <pic:nvPicPr>
+                  <pic:cNvPr id="0" name="logo_1.png"/>
+                  <pic:cNvPicPr/>
+                </pic:nvPicPr>
+                <pic:blipFill>
+                  <a:blip r:embed="rId2">
+                    <a:extLst>
+                      <a:ext uri="{28A0092B-C50C-407E-A947-70E740481C1C}">
+                        <a14:useLocalDpi xmlns:a14="http://schemas.microsoft.com/office/drawing/2010/main" val="0"/>
+                      </a:ext>
+                    </a:extLst>
+                  </a:blip>
+                  <a:stretch>
+                    <a:fillRect/>
+                  </a:stretch>
+                </pic:blipFill>
+                <pic:spPr>
+                  <a:xfrm>
+                    <a:off x="0" y="0"/>
+                    <a:ext cx="1033200" cy="1033200"/>
+                  </a:xfrm>
+                  <a:prstGeom prst="rect">
+                    <a:avLst/>
+                  </a:prstGeom>
+                </pic:spPr>
+              </pic:pic>
+            </a:graphicData>
+          </a:graphic>
+          <wp14:sizeRelH relativeFrom="margin">
+            <wp14:pctWidth>0</wp14:pctWidth>
+          </wp14:sizeRelH>
+          <wp14:sizeRelV relativeFrom="margin">
+            <wp14:pctHeight>0</wp14:pctHeight>
+          </wp14:sizeRelV>
+        </wp:anchor>
+      </w:drawing>
+    </w:r>
+    <w:r>
+      <w:rPr>
+        <w:noProof/>
+        <w:lang w:eastAsia="fr-FR"/>
+      </w:rPr>
+      <w:drawing>
+        <wp:anchor distT="0" distB="0" distL="114300" distR="114300" simplePos="0" relativeHeight="251697152" behindDoc="1" locked="0" layoutInCell="1" allowOverlap="1" wp14:anchorId="737135E2" wp14:editId="592D1ACF">
+          <wp:simplePos x="0" y="0"/>
+          <wp:positionH relativeFrom="page">
+            <wp:posOffset>9310370</wp:posOffset>
+          </wp:positionH>
+          <wp:positionV relativeFrom="page">
+            <wp:posOffset>148590</wp:posOffset>
+          </wp:positionV>
+          <wp:extent cx="1033200" cy="1033200"/>
+          <wp:effectExtent l="0" t="0" r="0" b="0"/>
+          <wp:wrapNone/>
+          <wp:docPr id="5" name="Image 5"/>
           <wp:cNvGraphicFramePr>
             <a:graphicFrameLocks xmlns:a="http://schemas.openxmlformats.org/drawingml/2006/main" noChangeAspect="1"/>
           </wp:cNvGraphicFramePr>
@@ -50173,7 +50495,7 @@
 </file>
 
 <file path=customXml/itemProps1.xml><?xml version="1.0" encoding="utf-8"?>
-<ds:datastoreItem xmlns:ds="http://schemas.openxmlformats.org/officeDocument/2006/customXml" ds:itemID="{A684890A-6947-184F-B976-36B05A7095B9}">
+<ds:datastoreItem xmlns:ds="http://schemas.openxmlformats.org/officeDocument/2006/customXml" ds:itemID="{C051B557-EB8A-8C49-B31A-78F38CE70090}">
   <ds:schemaRefs>
     <ds:schemaRef ds:uri="http://schemas.openxmlformats.org/officeDocument/2006/bibliography"/>
   </ds:schemaRefs>

</xml_diff>

<commit_message>
Template correction + sheet with PassRA1999 values in red when not pass
</commit_message>
<xml_diff>
--- a/src/AppBundle/Resources/templates/report-ra1999.docx
+++ b/src/AppBundle/Resources/templates/report-ra1999.docx
@@ -317,17 +317,20 @@
                     <w:framePr w:w="10206" w:h="57" w:wrap="notBeside" w:xAlign="center" w:anchorLock="1"/>
                     <w:rPr>
                       <w:rFonts w:ascii="Arial" w:hAnsi="Arial" w:cs="Arial"/>
+                      <w:lang w:val="en-US"/>
                     </w:rPr>
                   </w:pPr>
                   <w:r>
                     <w:rPr>
                       <w:rFonts w:ascii="Arial" w:hAnsi="Arial" w:cs="Arial"/>
+                      <w:lang w:val="en-US"/>
                     </w:rPr>
                     <w:t xml:space="preserve">Nº d’affaire : </w:t>
                   </w:r>
                   <w:r>
                     <w:rPr>
                       <w:rFonts w:ascii="Arial" w:hAnsi="Arial" w:cs="Arial"/>
+                      <w:lang w:val="en-US"/>
                     </w:rPr>
                     <w:t>${CASEREF}</w:t>
                   </w:r>
@@ -341,6 +344,7 @@
                       <w:b/>
                       <w:sz w:val="19"/>
                       <w:szCs w:val="19"/>
+                      <w:lang w:val="en-US"/>
                     </w:rPr>
                   </w:pPr>
                   <w:r>
@@ -349,12 +353,14 @@
                       <w:b/>
                       <w:sz w:val="19"/>
                       <w:szCs w:val="19"/>
+                      <w:lang w:val="en-US"/>
                     </w:rPr>
                     <w:t>Désignation</w:t>
                   </w:r>
                   <w:r>
                     <w:rPr>
                       <w:rFonts w:ascii="Arial" w:hAnsi="Arial" w:cs="Arial"/>
+                      <w:lang w:val="en-US"/>
                     </w:rPr>
                     <w:t xml:space="preserve"> </w:t>
                   </w:r>
@@ -364,6 +370,7 @@
                       <w:b/>
                       <w:sz w:val="19"/>
                       <w:szCs w:val="19"/>
+                      <w:lang w:val="en-US"/>
                     </w:rPr>
                     <w:t xml:space="preserve">: </w:t>
                   </w:r>
@@ -373,6 +380,7 @@
                       <w:b/>
                       <w:sz w:val="19"/>
                       <w:szCs w:val="19"/>
+                      <w:lang w:val="en-US"/>
                     </w:rPr>
                     <w:t>${OPENAME}</w:t>
                   </w:r>
@@ -938,21 +946,7 @@
                           <w:rPr>
                             <w:rFonts w:ascii="Arial" w:hAnsi="Arial" w:cs="Arial"/>
                           </w:rPr>
-                          <w:t xml:space="preserve">Auteur du </w:t>
-                        </w:r>
-                        <w:proofErr w:type="gramStart"/>
-                        <w:r>
-                          <w:rPr>
-                            <w:rFonts w:ascii="Arial" w:hAnsi="Arial" w:cs="Arial"/>
-                          </w:rPr>
-                          <w:t>rapport:</w:t>
-                        </w:r>
-                        <w:proofErr w:type="gramEnd"/>
-                        <w:r>
-                          <w:rPr>
-                            <w:rFonts w:ascii="Arial" w:hAnsi="Arial" w:cs="Arial"/>
-                          </w:rPr>
-                          <w:t xml:space="preserve"> </w:t>
+                          <w:t xml:space="preserve">Auteur du rapport: </w:t>
                         </w:r>
                         <w:r>
                           <w:rPr>
@@ -4653,32 +4647,15 @@
         <w:rPr>
           <w:szCs w:val="20"/>
         </w:rPr>
-        <w:t>Pour l’isolement acoustique vis-à-vis des bruits de l’espace extérieur, les valeurs du « </w:t>
-      </w:r>
-      <w:proofErr w:type="spellStart"/>
-      <w:proofErr w:type="gramStart"/>
-      <w:r>
-        <w:rPr>
-          <w:szCs w:val="20"/>
-        </w:rPr>
-        <w:t>D</w:t>
+        <w:t>Pour l’isolement acoustique vis-à-vis des bruits de l’espace extérieur, les valeurs du « D</w:t>
       </w:r>
       <w:r>
         <w:rPr>
           <w:szCs w:val="20"/>
           <w:vertAlign w:val="subscript"/>
         </w:rPr>
-        <w:t>nT,A</w:t>
+        <w:t>nT,A,tr</w:t>
       </w:r>
-      <w:proofErr w:type="gramEnd"/>
-      <w:r>
-        <w:rPr>
-          <w:szCs w:val="20"/>
-          <w:vertAlign w:val="subscript"/>
-        </w:rPr>
-        <w:t>,tr</w:t>
-      </w:r>
-      <w:proofErr w:type="spellEnd"/>
       <w:r>
         <w:rPr>
           <w:szCs w:val="20"/>
@@ -4709,19 +4686,11 @@
           <w:szCs w:val="20"/>
         </w:rPr>
       </w:pPr>
-      <w:proofErr w:type="gramStart"/>
       <w:r>
         <w:rPr>
           <w:szCs w:val="20"/>
         </w:rPr>
-        <w:t>de</w:t>
-      </w:r>
-      <w:proofErr w:type="gramEnd"/>
-      <w:r>
-        <w:rPr>
-          <w:szCs w:val="20"/>
-        </w:rPr>
-        <w:t xml:space="preserve"> l’arrêté du 30 juin 1999 relatif aux caractéristiques acoustiques des bâtiments d’habitation si l’opération est située en dehors d’un secteur affecté par le bruit d’une ou plusieurs infrastructures de transport terrestre ou d’un aérodrome,</w:t>
+        <w:t>de l’arrêté du 30 juin 1999 relatif aux caractéristiques acoustiques des bâtiments d’habitation si l’opération est située en dehors d’un secteur affecté par le bruit d’une ou plusieurs infrastructures de transport terrestre ou d’un aérodrome,</w:t>
       </w:r>
     </w:p>
     <w:p>
@@ -4741,21 +4710,12 @@
           <w:szCs w:val="20"/>
         </w:rPr>
       </w:pPr>
-      <w:proofErr w:type="gramStart"/>
       <w:r>
         <w:rPr>
           <w:sz w:val="20"/>
           <w:szCs w:val="20"/>
         </w:rPr>
-        <w:t>de</w:t>
-      </w:r>
-      <w:proofErr w:type="gramEnd"/>
-      <w:r>
-        <w:rPr>
-          <w:sz w:val="20"/>
-          <w:szCs w:val="20"/>
-        </w:rPr>
-        <w:t xml:space="preserve"> la note de détermination de l’isolement acoustique minimal des façades de l’opération fournie par le maître d’ouvrage.</w:t>
+        <w:t>de la note de détermination de l’isolement acoustique minimal des façades de l’opération fournie par le maître d’ouvrage.</w:t>
       </w:r>
     </w:p>
     <w:p>
@@ -5376,15 +5336,7 @@
         <w:rPr>
           <w:szCs w:val="20"/>
         </w:rPr>
-        <w:t xml:space="preserve">lus la valeur de </w:t>
-      </w:r>
-      <w:proofErr w:type="spellStart"/>
-      <w:proofErr w:type="gramStart"/>
-      <w:r>
-        <w:rPr>
-          <w:szCs w:val="20"/>
-        </w:rPr>
-        <w:t>D</w:t>
+        <w:t>lus la valeur de D</w:t>
       </w:r>
       <w:r>
         <w:rPr>
@@ -5393,8 +5345,6 @@
         </w:rPr>
         <w:t>nT,A</w:t>
       </w:r>
-      <w:proofErr w:type="spellEnd"/>
-      <w:proofErr w:type="gramEnd"/>
       <w:r>
         <w:rPr>
           <w:szCs w:val="20"/>
@@ -5573,8 +5523,6 @@
                 <w:color w:val="000000"/>
               </w:rPr>
             </w:pPr>
-            <w:proofErr w:type="spellStart"/>
-            <w:proofErr w:type="gramStart"/>
             <w:r>
               <w:rPr>
                 <w:rFonts w:ascii="Arial" w:hAnsi="Arial" w:cs="Arial"/>
@@ -5590,8 +5538,6 @@
               </w:rPr>
               <w:t>nT,A</w:t>
             </w:r>
-            <w:proofErr w:type="spellEnd"/>
-            <w:proofErr w:type="gramEnd"/>
             <w:r>
               <w:rPr>
                 <w:rFonts w:ascii="Arial" w:hAnsi="Arial" w:cs="Arial"/>
@@ -5628,8 +5574,6 @@
                 <w:color w:val="000000"/>
               </w:rPr>
             </w:pPr>
-            <w:proofErr w:type="spellStart"/>
-            <w:proofErr w:type="gramStart"/>
             <w:r>
               <w:rPr>
                 <w:rFonts w:ascii="Arial" w:hAnsi="Arial" w:cs="Arial"/>
@@ -5645,8 +5589,6 @@
               </w:rPr>
               <w:t>nT,A</w:t>
             </w:r>
-            <w:proofErr w:type="spellEnd"/>
-            <w:proofErr w:type="gramEnd"/>
             <w:r>
               <w:rPr>
                 <w:rFonts w:ascii="Arial" w:hAnsi="Arial" w:cs="Arial"/>
@@ -5800,7 +5742,6 @@
                 <w:color w:val="000000"/>
               </w:rPr>
             </w:pPr>
-            <w:proofErr w:type="gramStart"/>
             <w:r>
               <w:rPr>
                 <w:rFonts w:ascii="Arial" w:hAnsi="Arial" w:cs="Arial"/>
@@ -5808,7 +5749,6 @@
               </w:rPr>
               <w:t>éventuelles</w:t>
             </w:r>
-            <w:proofErr w:type="gramEnd"/>
           </w:p>
         </w:tc>
       </w:tr>
@@ -5942,37 +5882,12 @@
                 <w:color w:val="000000"/>
               </w:rPr>
             </w:pPr>
-            <w:proofErr w:type="gramStart"/>
-            <w:r>
-              <w:rPr>
-                <w:rFonts w:ascii="Arial" w:hAnsi="Arial" w:cs="Arial"/>
-                <w:color w:val="000000"/>
-              </w:rPr>
-              <w:t>ou</w:t>
-            </w:r>
-            <w:proofErr w:type="gramEnd"/>
-            <w:r>
-              <w:rPr>
-                <w:rFonts w:ascii="Arial" w:hAnsi="Arial" w:cs="Arial"/>
-                <w:color w:val="000000"/>
-              </w:rPr>
-              <w:t xml:space="preserve"> Escalier / </w:t>
-            </w:r>
-            <w:proofErr w:type="spellStart"/>
-            <w:r>
-              <w:rPr>
-                <w:rFonts w:ascii="Arial" w:hAnsi="Arial" w:cs="Arial"/>
-                <w:color w:val="000000"/>
-              </w:rPr>
-              <w:t>Etage</w:t>
-            </w:r>
-            <w:proofErr w:type="spellEnd"/>
-            <w:r>
-              <w:rPr>
-                <w:rFonts w:ascii="Arial" w:hAnsi="Arial" w:cs="Arial"/>
-                <w:color w:val="000000"/>
-              </w:rPr>
-              <w:t>)</w:t>
+            <w:r>
+              <w:rPr>
+                <w:rFonts w:ascii="Arial" w:hAnsi="Arial" w:cs="Arial"/>
+                <w:color w:val="000000"/>
+              </w:rPr>
+              <w:t>ou Escalier / Etage)</w:t>
             </w:r>
           </w:p>
         </w:tc>
@@ -6051,37 +5966,12 @@
                 <w:color w:val="000000"/>
               </w:rPr>
             </w:pPr>
-            <w:proofErr w:type="gramStart"/>
-            <w:r>
-              <w:rPr>
-                <w:rFonts w:ascii="Arial" w:hAnsi="Arial" w:cs="Arial"/>
-                <w:color w:val="000000"/>
-              </w:rPr>
-              <w:t>ou</w:t>
-            </w:r>
-            <w:proofErr w:type="gramEnd"/>
-            <w:r>
-              <w:rPr>
-                <w:rFonts w:ascii="Arial" w:hAnsi="Arial" w:cs="Arial"/>
-                <w:color w:val="000000"/>
-              </w:rPr>
-              <w:t xml:space="preserve"> Escalier / </w:t>
-            </w:r>
-            <w:proofErr w:type="spellStart"/>
-            <w:r>
-              <w:rPr>
-                <w:rFonts w:ascii="Arial" w:hAnsi="Arial" w:cs="Arial"/>
-                <w:color w:val="000000"/>
-              </w:rPr>
-              <w:t>Etage</w:t>
-            </w:r>
-            <w:proofErr w:type="spellEnd"/>
-            <w:r>
-              <w:rPr>
-                <w:rFonts w:ascii="Arial" w:hAnsi="Arial" w:cs="Arial"/>
-                <w:color w:val="000000"/>
-              </w:rPr>
-              <w:t>)</w:t>
+            <w:r>
+              <w:rPr>
+                <w:rFonts w:ascii="Arial" w:hAnsi="Arial" w:cs="Arial"/>
+                <w:color w:val="000000"/>
+              </w:rPr>
+              <w:t>ou Escalier / Etage)</w:t>
             </w:r>
           </w:p>
         </w:tc>
@@ -6575,8 +6465,6 @@
         </w:rPr>
         <w:t xml:space="preserve">Plus la valeur de </w:t>
       </w:r>
-      <w:proofErr w:type="spellStart"/>
-      <w:proofErr w:type="gramStart"/>
       <w:r>
         <w:rPr>
           <w:rFonts w:ascii="Arial" w:hAnsi="Arial" w:cs="Arial"/>
@@ -6590,18 +6478,8 @@
           <w:szCs w:val="20"/>
           <w:vertAlign w:val="subscript"/>
         </w:rPr>
-        <w:t>nT,A</w:t>
+        <w:t>nT,A,tr</w:t>
       </w:r>
-      <w:proofErr w:type="gramEnd"/>
-      <w:r>
-        <w:rPr>
-          <w:rFonts w:ascii="Arial" w:hAnsi="Arial" w:cs="Arial"/>
-          <w:szCs w:val="20"/>
-          <w:vertAlign w:val="subscript"/>
-        </w:rPr>
-        <w:t>,tr</w:t>
-      </w:r>
-      <w:proofErr w:type="spellEnd"/>
       <w:r>
         <w:rPr>
           <w:rFonts w:ascii="Arial" w:hAnsi="Arial" w:cs="Arial"/>
@@ -6781,8 +6659,6 @@
                 <w:color w:val="000000"/>
               </w:rPr>
             </w:pPr>
-            <w:proofErr w:type="spellStart"/>
-            <w:proofErr w:type="gramStart"/>
             <w:r>
               <w:rPr>
                 <w:rFonts w:ascii="Arial" w:hAnsi="Arial" w:cs="Arial"/>
@@ -6796,18 +6672,8 @@
                 <w:color w:val="000000"/>
                 <w:vertAlign w:val="subscript"/>
               </w:rPr>
-              <w:t>nT,A</w:t>
-            </w:r>
-            <w:proofErr w:type="gramEnd"/>
-            <w:r>
-              <w:rPr>
-                <w:rFonts w:ascii="Arial" w:hAnsi="Arial" w:cs="Arial"/>
-                <w:color w:val="000000"/>
-                <w:vertAlign w:val="subscript"/>
-              </w:rPr>
-              <w:t>,tr</w:t>
-            </w:r>
-            <w:proofErr w:type="spellEnd"/>
+              <w:t>nT,A,tr</w:t>
+            </w:r>
             <w:r>
               <w:rPr>
                 <w:rFonts w:ascii="Arial" w:hAnsi="Arial" w:cs="Arial"/>
@@ -6844,8 +6710,6 @@
                 <w:color w:val="000000"/>
               </w:rPr>
             </w:pPr>
-            <w:proofErr w:type="spellStart"/>
-            <w:proofErr w:type="gramStart"/>
             <w:r>
               <w:rPr>
                 <w:rFonts w:ascii="Arial" w:hAnsi="Arial" w:cs="Arial"/>
@@ -6859,18 +6723,8 @@
                 <w:color w:val="000000"/>
                 <w:vertAlign w:val="subscript"/>
               </w:rPr>
-              <w:t>nT,A</w:t>
-            </w:r>
-            <w:proofErr w:type="gramEnd"/>
-            <w:r>
-              <w:rPr>
-                <w:rFonts w:ascii="Arial" w:hAnsi="Arial" w:cs="Arial"/>
-                <w:color w:val="000000"/>
-                <w:vertAlign w:val="subscript"/>
-              </w:rPr>
-              <w:t>,tr</w:t>
-            </w:r>
-            <w:proofErr w:type="spellEnd"/>
+              <w:t>nT,A,tr</w:t>
+            </w:r>
             <w:r>
               <w:rPr>
                 <w:rFonts w:ascii="Arial" w:hAnsi="Arial" w:cs="Arial"/>
@@ -7024,7 +6878,6 @@
                 <w:color w:val="000000"/>
               </w:rPr>
             </w:pPr>
-            <w:proofErr w:type="spellStart"/>
             <w:r>
               <w:rPr>
                 <w:rFonts w:ascii="Arial" w:hAnsi="Arial" w:cs="Arial"/>
@@ -7032,7 +6885,6 @@
               </w:rPr>
               <w:t>Eventuelles</w:t>
             </w:r>
-            <w:proofErr w:type="spellEnd"/>
           </w:p>
         </w:tc>
       </w:tr>
@@ -7150,23 +7002,7 @@
                 <w:rFonts w:ascii="Arial" w:hAnsi="Arial" w:cs="Arial"/>
                 <w:color w:val="000000"/>
               </w:rPr>
-              <w:t>(</w:t>
-            </w:r>
-            <w:proofErr w:type="gramStart"/>
-            <w:r>
-              <w:rPr>
-                <w:rFonts w:ascii="Arial" w:hAnsi="Arial" w:cs="Arial"/>
-                <w:color w:val="000000"/>
-              </w:rPr>
-              <w:t>mesurée</w:t>
-            </w:r>
-            <w:proofErr w:type="gramEnd"/>
-            <w:r>
-              <w:rPr>
-                <w:rFonts w:ascii="Arial" w:hAnsi="Arial" w:cs="Arial"/>
-                <w:color w:val="000000"/>
-              </w:rPr>
-              <w:t xml:space="preserve"> à 2m)</w:t>
+              <w:t>(mesurée à 2m)</w:t>
             </w:r>
           </w:p>
         </w:tc>
@@ -7245,37 +7081,12 @@
                 <w:color w:val="000000"/>
               </w:rPr>
             </w:pPr>
-            <w:proofErr w:type="gramStart"/>
-            <w:r>
-              <w:rPr>
-                <w:rFonts w:ascii="Arial" w:hAnsi="Arial" w:cs="Arial"/>
-                <w:color w:val="000000"/>
-              </w:rPr>
-              <w:t>ou</w:t>
-            </w:r>
-            <w:proofErr w:type="gramEnd"/>
-            <w:r>
-              <w:rPr>
-                <w:rFonts w:ascii="Arial" w:hAnsi="Arial" w:cs="Arial"/>
-                <w:color w:val="000000"/>
-              </w:rPr>
-              <w:t xml:space="preserve"> Escalier / </w:t>
-            </w:r>
-            <w:proofErr w:type="spellStart"/>
-            <w:r>
-              <w:rPr>
-                <w:rFonts w:ascii="Arial" w:hAnsi="Arial" w:cs="Arial"/>
-                <w:color w:val="000000"/>
-              </w:rPr>
-              <w:t>Etage</w:t>
-            </w:r>
-            <w:proofErr w:type="spellEnd"/>
-            <w:r>
-              <w:rPr>
-                <w:rFonts w:ascii="Arial" w:hAnsi="Arial" w:cs="Arial"/>
-                <w:color w:val="000000"/>
-              </w:rPr>
-              <w:t>)</w:t>
+            <w:r>
+              <w:rPr>
+                <w:rFonts w:ascii="Arial" w:hAnsi="Arial" w:cs="Arial"/>
+                <w:color w:val="000000"/>
+              </w:rPr>
+              <w:t>ou Escalier / Etage)</w:t>
             </w:r>
           </w:p>
         </w:tc>
@@ -7761,16 +7572,8 @@
         <w:rPr>
           <w:szCs w:val="20"/>
         </w:rPr>
-        <w:t xml:space="preserve">Plus la valeur de </w:t>
+        <w:t>Plus la valeur de L’</w:t>
       </w:r>
-      <w:proofErr w:type="gramStart"/>
-      <w:r>
-        <w:rPr>
-          <w:szCs w:val="20"/>
-        </w:rPr>
-        <w:t>L’</w:t>
-      </w:r>
-      <w:proofErr w:type="spellStart"/>
       <w:r>
         <w:rPr>
           <w:szCs w:val="20"/>
@@ -7778,8 +7581,6 @@
         </w:rPr>
         <w:t>nT,w</w:t>
       </w:r>
-      <w:proofErr w:type="spellEnd"/>
-      <w:proofErr w:type="gramEnd"/>
       <w:r>
         <w:rPr>
           <w:szCs w:val="20"/>
@@ -7954,7 +7755,6 @@
                 <w:color w:val="000000"/>
               </w:rPr>
             </w:pPr>
-            <w:proofErr w:type="gramStart"/>
             <w:r>
               <w:rPr>
                 <w:rFonts w:ascii="Arial" w:hAnsi="Arial" w:cs="Arial"/>
@@ -7962,7 +7762,6 @@
               </w:rPr>
               <w:t>L’</w:t>
             </w:r>
-            <w:proofErr w:type="spellStart"/>
             <w:r>
               <w:rPr>
                 <w:rFonts w:ascii="Arial" w:hAnsi="Arial" w:cs="Arial"/>
@@ -7971,8 +7770,6 @@
               </w:rPr>
               <w:t>nT,w</w:t>
             </w:r>
-            <w:proofErr w:type="spellEnd"/>
-            <w:proofErr w:type="gramEnd"/>
             <w:r>
               <w:rPr>
                 <w:rFonts w:ascii="Arial" w:hAnsi="Arial" w:cs="Arial"/>
@@ -8008,7 +7805,6 @@
                 <w:color w:val="000000"/>
               </w:rPr>
             </w:pPr>
-            <w:proofErr w:type="gramStart"/>
             <w:r>
               <w:rPr>
                 <w:rFonts w:ascii="Arial" w:hAnsi="Arial" w:cs="Arial"/>
@@ -8016,7 +7812,6 @@
               </w:rPr>
               <w:t>L’</w:t>
             </w:r>
-            <w:proofErr w:type="spellStart"/>
             <w:r>
               <w:rPr>
                 <w:rFonts w:ascii="Arial" w:hAnsi="Arial" w:cs="Arial"/>
@@ -8025,8 +7820,6 @@
               </w:rPr>
               <w:t>nT,w</w:t>
             </w:r>
-            <w:proofErr w:type="spellEnd"/>
-            <w:proofErr w:type="gramEnd"/>
             <w:r>
               <w:rPr>
                 <w:rFonts w:ascii="Arial" w:hAnsi="Arial" w:cs="Arial"/>
@@ -8176,7 +7969,6 @@
                 <w:color w:val="000000"/>
               </w:rPr>
             </w:pPr>
-            <w:proofErr w:type="gramStart"/>
             <w:r>
               <w:rPr>
                 <w:rFonts w:ascii="Arial" w:hAnsi="Arial" w:cs="Arial"/>
@@ -8184,7 +7976,6 @@
               </w:rPr>
               <w:t>et</w:t>
             </w:r>
-            <w:proofErr w:type="gramEnd"/>
           </w:p>
           <w:p>
             <w:pPr>
@@ -8337,37 +8128,12 @@
                 <w:color w:val="000000"/>
               </w:rPr>
             </w:pPr>
-            <w:proofErr w:type="gramStart"/>
-            <w:r>
-              <w:rPr>
-                <w:rFonts w:ascii="Arial" w:hAnsi="Arial" w:cs="Arial"/>
-                <w:color w:val="000000"/>
-              </w:rPr>
-              <w:t>ou</w:t>
-            </w:r>
-            <w:proofErr w:type="gramEnd"/>
-            <w:r>
-              <w:rPr>
-                <w:rFonts w:ascii="Arial" w:hAnsi="Arial" w:cs="Arial"/>
-                <w:color w:val="000000"/>
-              </w:rPr>
-              <w:t xml:space="preserve"> Escalier / </w:t>
-            </w:r>
-            <w:proofErr w:type="spellStart"/>
-            <w:r>
-              <w:rPr>
-                <w:rFonts w:ascii="Arial" w:hAnsi="Arial" w:cs="Arial"/>
-                <w:color w:val="000000"/>
-              </w:rPr>
-              <w:t>Etage</w:t>
-            </w:r>
-            <w:proofErr w:type="spellEnd"/>
-            <w:r>
-              <w:rPr>
-                <w:rFonts w:ascii="Arial" w:hAnsi="Arial" w:cs="Arial"/>
-                <w:color w:val="000000"/>
-              </w:rPr>
-              <w:t>)</w:t>
+            <w:r>
+              <w:rPr>
+                <w:rFonts w:ascii="Arial" w:hAnsi="Arial" w:cs="Arial"/>
+                <w:color w:val="000000"/>
+              </w:rPr>
+              <w:t>ou Escalier / Etage)</w:t>
             </w:r>
           </w:p>
         </w:tc>
@@ -8446,37 +8212,12 @@
                 <w:color w:val="000000"/>
               </w:rPr>
             </w:pPr>
-            <w:proofErr w:type="gramStart"/>
-            <w:r>
-              <w:rPr>
-                <w:rFonts w:ascii="Arial" w:hAnsi="Arial" w:cs="Arial"/>
-                <w:color w:val="000000"/>
-              </w:rPr>
-              <w:t>ou</w:t>
-            </w:r>
-            <w:proofErr w:type="gramEnd"/>
-            <w:r>
-              <w:rPr>
-                <w:rFonts w:ascii="Arial" w:hAnsi="Arial" w:cs="Arial"/>
-                <w:color w:val="000000"/>
-              </w:rPr>
-              <w:t xml:space="preserve"> Escalier / </w:t>
-            </w:r>
-            <w:proofErr w:type="spellStart"/>
-            <w:r>
-              <w:rPr>
-                <w:rFonts w:ascii="Arial" w:hAnsi="Arial" w:cs="Arial"/>
-                <w:color w:val="000000"/>
-              </w:rPr>
-              <w:t>Etage</w:t>
-            </w:r>
-            <w:proofErr w:type="spellEnd"/>
-            <w:r>
-              <w:rPr>
-                <w:rFonts w:ascii="Arial" w:hAnsi="Arial" w:cs="Arial"/>
-                <w:color w:val="000000"/>
-              </w:rPr>
-              <w:t>)</w:t>
+            <w:r>
+              <w:rPr>
+                <w:rFonts w:ascii="Arial" w:hAnsi="Arial" w:cs="Arial"/>
+                <w:color w:val="000000"/>
+              </w:rPr>
+              <w:t>ou Escalier / Etage)</w:t>
             </w:r>
           </w:p>
         </w:tc>
@@ -9011,14 +8752,7 @@
         <w:rPr>
           <w:szCs w:val="20"/>
         </w:rPr>
-        <w:t xml:space="preserve">Plus la valeur de </w:t>
-      </w:r>
-      <w:proofErr w:type="spellStart"/>
-      <w:r>
-        <w:rPr>
-          <w:szCs w:val="20"/>
-        </w:rPr>
-        <w:t>L</w:t>
+        <w:t>Plus la valeur de L</w:t>
       </w:r>
       <w:r>
         <w:rPr>
@@ -9027,7 +8761,6 @@
         </w:rPr>
         <w:t>nAT</w:t>
       </w:r>
-      <w:proofErr w:type="spellEnd"/>
       <w:r>
         <w:rPr>
           <w:szCs w:val="20"/>
@@ -9120,7 +8853,6 @@
                 <w:color w:val="000000"/>
               </w:rPr>
             </w:pPr>
-            <w:proofErr w:type="spellStart"/>
             <w:r>
               <w:rPr>
                 <w:rFonts w:ascii="Arial" w:hAnsi="Arial" w:cs="Arial"/>
@@ -9128,7 +8860,6 @@
               </w:rPr>
               <w:t>Emission</w:t>
             </w:r>
-            <w:proofErr w:type="spellEnd"/>
           </w:p>
         </w:tc>
         <w:tc>
@@ -9189,7 +8920,6 @@
                 <w:color w:val="000000"/>
               </w:rPr>
             </w:pPr>
-            <w:proofErr w:type="spellStart"/>
             <w:r>
               <w:rPr>
                 <w:rFonts w:ascii="Arial" w:hAnsi="Arial" w:cs="Arial"/>
@@ -9205,23 +8935,13 @@
               </w:rPr>
               <w:t>nAT</w:t>
             </w:r>
-            <w:proofErr w:type="spellEnd"/>
-            <w:r>
-              <w:rPr>
-                <w:rFonts w:ascii="Arial" w:hAnsi="Arial" w:cs="Arial"/>
-                <w:color w:val="000000"/>
-              </w:rPr>
-              <w:t xml:space="preserve"> mesuré en </w:t>
-            </w:r>
-            <w:proofErr w:type="spellStart"/>
-            <w:r>
-              <w:rPr>
-                <w:rFonts w:ascii="Arial" w:hAnsi="Arial" w:cs="Arial"/>
-                <w:color w:val="000000"/>
-              </w:rPr>
-              <w:t>dBA</w:t>
-            </w:r>
-            <w:proofErr w:type="spellEnd"/>
+            <w:r>
+              <w:rPr>
+                <w:rFonts w:ascii="Arial" w:hAnsi="Arial" w:cs="Arial"/>
+                <w:color w:val="000000"/>
+              </w:rPr>
+              <w:t xml:space="preserve"> mesuré en dBA</w:t>
+            </w:r>
           </w:p>
         </w:tc>
         <w:tc>
@@ -9250,7 +8970,6 @@
                 <w:color w:val="000000"/>
               </w:rPr>
             </w:pPr>
-            <w:proofErr w:type="spellStart"/>
             <w:r>
               <w:rPr>
                 <w:rFonts w:ascii="Arial" w:hAnsi="Arial" w:cs="Arial"/>
@@ -9266,23 +8985,13 @@
               </w:rPr>
               <w:t>nAT</w:t>
             </w:r>
-            <w:proofErr w:type="spellEnd"/>
-            <w:r>
-              <w:rPr>
-                <w:rFonts w:ascii="Arial" w:hAnsi="Arial" w:cs="Arial"/>
-                <w:color w:val="000000"/>
-              </w:rPr>
-              <w:t xml:space="preserve"> objectif RA 1999 en </w:t>
-            </w:r>
-            <w:proofErr w:type="spellStart"/>
-            <w:r>
-              <w:rPr>
-                <w:rFonts w:ascii="Arial" w:hAnsi="Arial" w:cs="Arial"/>
-                <w:color w:val="000000"/>
-              </w:rPr>
-              <w:t>dBA</w:t>
-            </w:r>
-            <w:proofErr w:type="spellEnd"/>
+            <w:r>
+              <w:rPr>
+                <w:rFonts w:ascii="Arial" w:hAnsi="Arial" w:cs="Arial"/>
+                <w:color w:val="000000"/>
+              </w:rPr>
+              <w:t xml:space="preserve"> objectif RA 1999 en dBA</w:t>
+            </w:r>
           </w:p>
         </w:tc>
         <w:tc>
@@ -9426,7 +9135,6 @@
                 <w:color w:val="000000"/>
               </w:rPr>
             </w:pPr>
-            <w:proofErr w:type="gramStart"/>
             <w:r>
               <w:rPr>
                 <w:rFonts w:ascii="Arial" w:hAnsi="Arial" w:cs="Arial"/>
@@ -9434,7 +9142,6 @@
               </w:rPr>
               <w:t>éventuelles</w:t>
             </w:r>
-            <w:proofErr w:type="gramEnd"/>
           </w:p>
         </w:tc>
       </w:tr>
@@ -9513,7 +9220,6 @@
                 <w:color w:val="000000"/>
               </w:rPr>
             </w:pPr>
-            <w:proofErr w:type="gramStart"/>
             <w:r>
               <w:rPr>
                 <w:rFonts w:ascii="Arial" w:hAnsi="Arial" w:cs="Arial"/>
@@ -9521,7 +9227,6 @@
               </w:rPr>
               <w:t>et</w:t>
             </w:r>
-            <w:proofErr w:type="gramEnd"/>
           </w:p>
           <w:p>
             <w:pPr>
@@ -9535,7 +9240,6 @@
                 <w:color w:val="000000"/>
               </w:rPr>
             </w:pPr>
-            <w:proofErr w:type="gramStart"/>
             <w:r>
               <w:rPr>
                 <w:rFonts w:ascii="Arial" w:hAnsi="Arial" w:cs="Arial"/>
@@ -9543,7 +9247,6 @@
               </w:rPr>
               <w:t>position</w:t>
             </w:r>
-            <w:proofErr w:type="gramEnd"/>
           </w:p>
           <w:p>
             <w:pPr>
@@ -9562,23 +9265,7 @@
                 <w:rFonts w:ascii="Arial" w:hAnsi="Arial" w:cs="Arial"/>
                 <w:color w:val="000000"/>
               </w:rPr>
-              <w:t xml:space="preserve">(Pièce / Logement / Bâtiment ou Escalier / </w:t>
-            </w:r>
-            <w:proofErr w:type="spellStart"/>
-            <w:r>
-              <w:rPr>
-                <w:rFonts w:ascii="Arial" w:hAnsi="Arial" w:cs="Arial"/>
-                <w:color w:val="000000"/>
-              </w:rPr>
-              <w:t>Etage</w:t>
-            </w:r>
-            <w:proofErr w:type="spellEnd"/>
-            <w:r>
-              <w:rPr>
-                <w:rFonts w:ascii="Arial" w:hAnsi="Arial" w:cs="Arial"/>
-                <w:color w:val="000000"/>
-              </w:rPr>
-              <w:t>)</w:t>
+              <w:t>(Pièce / Logement / Bâtiment ou Escalier / Etage)</w:t>
             </w:r>
           </w:p>
         </w:tc>
@@ -9625,37 +9312,12 @@
                 <w:color w:val="000000"/>
               </w:rPr>
             </w:pPr>
-            <w:proofErr w:type="gramStart"/>
-            <w:r>
-              <w:rPr>
-                <w:rFonts w:ascii="Arial" w:hAnsi="Arial" w:cs="Arial"/>
-                <w:color w:val="000000"/>
-              </w:rPr>
-              <w:t>ou</w:t>
-            </w:r>
-            <w:proofErr w:type="gramEnd"/>
-            <w:r>
-              <w:rPr>
-                <w:rFonts w:ascii="Arial" w:hAnsi="Arial" w:cs="Arial"/>
-                <w:color w:val="000000"/>
-              </w:rPr>
-              <w:t xml:space="preserve"> Escalier / </w:t>
-            </w:r>
-            <w:proofErr w:type="spellStart"/>
-            <w:r>
-              <w:rPr>
-                <w:rFonts w:ascii="Arial" w:hAnsi="Arial" w:cs="Arial"/>
-                <w:color w:val="000000"/>
-              </w:rPr>
-              <w:t>Etage</w:t>
-            </w:r>
-            <w:proofErr w:type="spellEnd"/>
-            <w:r>
-              <w:rPr>
-                <w:rFonts w:ascii="Arial" w:hAnsi="Arial" w:cs="Arial"/>
-                <w:color w:val="000000"/>
-              </w:rPr>
-              <w:t>)</w:t>
+            <w:r>
+              <w:rPr>
+                <w:rFonts w:ascii="Arial" w:hAnsi="Arial" w:cs="Arial"/>
+                <w:color w:val="000000"/>
+              </w:rPr>
+              <w:t>ou Escalier / Etage)</w:t>
             </w:r>
           </w:p>
         </w:tc>
@@ -10152,14 +9814,7 @@
         <w:rPr>
           <w:szCs w:val="20"/>
         </w:rPr>
-        <w:t xml:space="preserve">Plus la valeur de </w:t>
-      </w:r>
-      <w:proofErr w:type="spellStart"/>
-      <w:r>
-        <w:rPr>
-          <w:szCs w:val="20"/>
-        </w:rPr>
-        <w:t>L</w:t>
+        <w:t>Plus la valeur de L</w:t>
       </w:r>
       <w:r>
         <w:rPr>
@@ -10168,7 +9823,6 @@
         </w:rPr>
         <w:t>nAT</w:t>
       </w:r>
-      <w:proofErr w:type="spellEnd"/>
       <w:r>
         <w:rPr>
           <w:szCs w:val="20"/>
@@ -10263,7 +9917,6 @@
                 <w:color w:val="000000"/>
               </w:rPr>
             </w:pPr>
-            <w:proofErr w:type="spellStart"/>
             <w:r>
               <w:rPr>
                 <w:rFonts w:ascii="Arial" w:hAnsi="Arial" w:cs="Arial"/>
@@ -10271,7 +9924,6 @@
               </w:rPr>
               <w:t>Emission</w:t>
             </w:r>
-            <w:proofErr w:type="spellEnd"/>
           </w:p>
         </w:tc>
         <w:tc>
@@ -10333,7 +9985,6 @@
                 <w:color w:val="000000"/>
               </w:rPr>
             </w:pPr>
-            <w:proofErr w:type="spellStart"/>
             <w:r>
               <w:rPr>
                 <w:rFonts w:ascii="Arial" w:hAnsi="Arial" w:cs="Arial"/>
@@ -10349,23 +10000,13 @@
               </w:rPr>
               <w:t>nAT</w:t>
             </w:r>
-            <w:proofErr w:type="spellEnd"/>
-            <w:r>
-              <w:rPr>
-                <w:rFonts w:ascii="Arial" w:hAnsi="Arial" w:cs="Arial"/>
-                <w:color w:val="000000"/>
-              </w:rPr>
-              <w:t xml:space="preserve"> mesuré en </w:t>
-            </w:r>
-            <w:proofErr w:type="spellStart"/>
-            <w:r>
-              <w:rPr>
-                <w:rFonts w:ascii="Arial" w:hAnsi="Arial" w:cs="Arial"/>
-                <w:color w:val="000000"/>
-              </w:rPr>
-              <w:t>dBA</w:t>
-            </w:r>
-            <w:proofErr w:type="spellEnd"/>
+            <w:r>
+              <w:rPr>
+                <w:rFonts w:ascii="Arial" w:hAnsi="Arial" w:cs="Arial"/>
+                <w:color w:val="000000"/>
+              </w:rPr>
+              <w:t xml:space="preserve"> mesuré en dBA</w:t>
+            </w:r>
           </w:p>
         </w:tc>
         <w:tc>
@@ -10395,7 +10036,6 @@
                 <w:color w:val="000000"/>
               </w:rPr>
             </w:pPr>
-            <w:proofErr w:type="spellStart"/>
             <w:r>
               <w:rPr>
                 <w:rFonts w:ascii="Arial" w:hAnsi="Arial" w:cs="Arial"/>
@@ -10411,23 +10051,13 @@
               </w:rPr>
               <w:t>nAT</w:t>
             </w:r>
-            <w:proofErr w:type="spellEnd"/>
-            <w:r>
-              <w:rPr>
-                <w:rFonts w:ascii="Arial" w:hAnsi="Arial" w:cs="Arial"/>
-                <w:color w:val="000000"/>
-              </w:rPr>
-              <w:t xml:space="preserve"> objectif RA 1999 en </w:t>
-            </w:r>
-            <w:proofErr w:type="spellStart"/>
-            <w:r>
-              <w:rPr>
-                <w:rFonts w:ascii="Arial" w:hAnsi="Arial" w:cs="Arial"/>
-                <w:color w:val="000000"/>
-              </w:rPr>
-              <w:t>dBA</w:t>
-            </w:r>
-            <w:proofErr w:type="spellEnd"/>
+            <w:r>
+              <w:rPr>
+                <w:rFonts w:ascii="Arial" w:hAnsi="Arial" w:cs="Arial"/>
+                <w:color w:val="000000"/>
+              </w:rPr>
+              <w:t xml:space="preserve"> objectif RA 1999 en dBA</w:t>
+            </w:r>
           </w:p>
         </w:tc>
         <w:tc>
@@ -10574,7 +10204,6 @@
                 <w:color w:val="000000"/>
               </w:rPr>
             </w:pPr>
-            <w:proofErr w:type="gramStart"/>
             <w:r>
               <w:rPr>
                 <w:rFonts w:ascii="Arial" w:hAnsi="Arial" w:cs="Arial"/>
@@ -10582,7 +10211,6 @@
               </w:rPr>
               <w:t>éventuelles</w:t>
             </w:r>
-            <w:proofErr w:type="gramEnd"/>
           </w:p>
         </w:tc>
       </w:tr>
@@ -10661,7 +10289,6 @@
                 <w:color w:val="000000"/>
               </w:rPr>
             </w:pPr>
-            <w:proofErr w:type="gramStart"/>
             <w:r>
               <w:rPr>
                 <w:rFonts w:ascii="Arial" w:hAnsi="Arial" w:cs="Arial"/>
@@ -10669,7 +10296,6 @@
               </w:rPr>
               <w:t>et</w:t>
             </w:r>
-            <w:proofErr w:type="gramEnd"/>
           </w:p>
           <w:p>
             <w:pPr>
@@ -10683,7 +10309,6 @@
                 <w:color w:val="000000"/>
               </w:rPr>
             </w:pPr>
-            <w:proofErr w:type="gramStart"/>
             <w:r>
               <w:rPr>
                 <w:rFonts w:ascii="Arial" w:hAnsi="Arial" w:cs="Arial"/>
@@ -10691,7 +10316,6 @@
               </w:rPr>
               <w:t>position</w:t>
             </w:r>
-            <w:proofErr w:type="gramEnd"/>
           </w:p>
           <w:p>
             <w:pPr>
@@ -10710,23 +10334,7 @@
                 <w:rFonts w:ascii="Arial" w:hAnsi="Arial" w:cs="Arial"/>
                 <w:color w:val="000000"/>
               </w:rPr>
-              <w:t xml:space="preserve">(Pièce / Logement / Bâtiment ou Escalier / </w:t>
-            </w:r>
-            <w:proofErr w:type="spellStart"/>
-            <w:r>
-              <w:rPr>
-                <w:rFonts w:ascii="Arial" w:hAnsi="Arial" w:cs="Arial"/>
-                <w:color w:val="000000"/>
-              </w:rPr>
-              <w:t>Etage</w:t>
-            </w:r>
-            <w:proofErr w:type="spellEnd"/>
-            <w:r>
-              <w:rPr>
-                <w:rFonts w:ascii="Arial" w:hAnsi="Arial" w:cs="Arial"/>
-                <w:color w:val="000000"/>
-              </w:rPr>
-              <w:t>)</w:t>
+              <w:t>(Pièce / Logement / Bâtiment ou Escalier / Etage)</w:t>
             </w:r>
           </w:p>
         </w:tc>
@@ -10773,37 +10381,12 @@
                 <w:color w:val="000000"/>
               </w:rPr>
             </w:pPr>
-            <w:proofErr w:type="gramStart"/>
-            <w:r>
-              <w:rPr>
-                <w:rFonts w:ascii="Arial" w:hAnsi="Arial" w:cs="Arial"/>
-                <w:color w:val="000000"/>
-              </w:rPr>
-              <w:t>ou</w:t>
-            </w:r>
-            <w:proofErr w:type="gramEnd"/>
-            <w:r>
-              <w:rPr>
-                <w:rFonts w:ascii="Arial" w:hAnsi="Arial" w:cs="Arial"/>
-                <w:color w:val="000000"/>
-              </w:rPr>
-              <w:t xml:space="preserve"> Escalier / </w:t>
-            </w:r>
-            <w:proofErr w:type="spellStart"/>
-            <w:r>
-              <w:rPr>
-                <w:rFonts w:ascii="Arial" w:hAnsi="Arial" w:cs="Arial"/>
-                <w:color w:val="000000"/>
-              </w:rPr>
-              <w:t>Etage</w:t>
-            </w:r>
-            <w:proofErr w:type="spellEnd"/>
-            <w:r>
-              <w:rPr>
-                <w:rFonts w:ascii="Arial" w:hAnsi="Arial" w:cs="Arial"/>
-                <w:color w:val="000000"/>
-              </w:rPr>
-              <w:t>)</w:t>
+            <w:r>
+              <w:rPr>
+                <w:rFonts w:ascii="Arial" w:hAnsi="Arial" w:cs="Arial"/>
+                <w:color w:val="000000"/>
+              </w:rPr>
+              <w:t>ou Escalier / Etage)</w:t>
             </w:r>
           </w:p>
         </w:tc>
@@ -11269,14 +10852,7 @@
         <w:rPr>
           <w:szCs w:val="20"/>
         </w:rPr>
-        <w:t xml:space="preserve">Plus la valeur de </w:t>
-      </w:r>
-      <w:proofErr w:type="spellStart"/>
-      <w:r>
-        <w:rPr>
-          <w:szCs w:val="20"/>
-        </w:rPr>
-        <w:t>L</w:t>
+        <w:t>Plus la valeur de L</w:t>
       </w:r>
       <w:r>
         <w:rPr>
@@ -11285,7 +10861,6 @@
         </w:rPr>
         <w:t>nAT</w:t>
       </w:r>
-      <w:proofErr w:type="spellEnd"/>
       <w:r>
         <w:rPr>
           <w:szCs w:val="20"/>
@@ -11380,7 +10955,6 @@
                 <w:color w:val="000000"/>
               </w:rPr>
             </w:pPr>
-            <w:proofErr w:type="spellStart"/>
             <w:r>
               <w:rPr>
                 <w:rFonts w:ascii="Arial" w:hAnsi="Arial" w:cs="Arial"/>
@@ -11388,7 +10962,6 @@
               </w:rPr>
               <w:t>Emission</w:t>
             </w:r>
-            <w:proofErr w:type="spellEnd"/>
           </w:p>
         </w:tc>
         <w:tc>
@@ -11450,7 +11023,6 @@
                 <w:color w:val="000000"/>
               </w:rPr>
             </w:pPr>
-            <w:proofErr w:type="spellStart"/>
             <w:r>
               <w:rPr>
                 <w:rFonts w:ascii="Arial" w:hAnsi="Arial" w:cs="Arial"/>
@@ -11466,23 +11038,13 @@
               </w:rPr>
               <w:t>nAT</w:t>
             </w:r>
-            <w:proofErr w:type="spellEnd"/>
-            <w:r>
-              <w:rPr>
-                <w:rFonts w:ascii="Arial" w:hAnsi="Arial" w:cs="Arial"/>
-                <w:color w:val="000000"/>
-              </w:rPr>
-              <w:t xml:space="preserve"> mesuré en </w:t>
-            </w:r>
-            <w:proofErr w:type="spellStart"/>
-            <w:r>
-              <w:rPr>
-                <w:rFonts w:ascii="Arial" w:hAnsi="Arial" w:cs="Arial"/>
-                <w:color w:val="000000"/>
-              </w:rPr>
-              <w:t>dBA</w:t>
-            </w:r>
-            <w:proofErr w:type="spellEnd"/>
+            <w:r>
+              <w:rPr>
+                <w:rFonts w:ascii="Arial" w:hAnsi="Arial" w:cs="Arial"/>
+                <w:color w:val="000000"/>
+              </w:rPr>
+              <w:t xml:space="preserve"> mesuré en dBA</w:t>
+            </w:r>
           </w:p>
         </w:tc>
         <w:tc>
@@ -11512,7 +11074,6 @@
                 <w:color w:val="000000"/>
               </w:rPr>
             </w:pPr>
-            <w:proofErr w:type="spellStart"/>
             <w:r>
               <w:rPr>
                 <w:rFonts w:ascii="Arial" w:hAnsi="Arial" w:cs="Arial"/>
@@ -11528,23 +11089,13 @@
               </w:rPr>
               <w:t>nAT</w:t>
             </w:r>
-            <w:proofErr w:type="spellEnd"/>
-            <w:r>
-              <w:rPr>
-                <w:rFonts w:ascii="Arial" w:hAnsi="Arial" w:cs="Arial"/>
-                <w:color w:val="000000"/>
-              </w:rPr>
-              <w:t xml:space="preserve"> objectif RA 1999 en </w:t>
-            </w:r>
-            <w:proofErr w:type="spellStart"/>
-            <w:r>
-              <w:rPr>
-                <w:rFonts w:ascii="Arial" w:hAnsi="Arial" w:cs="Arial"/>
-                <w:color w:val="000000"/>
-              </w:rPr>
-              <w:t>dBA</w:t>
-            </w:r>
-            <w:proofErr w:type="spellEnd"/>
+            <w:r>
+              <w:rPr>
+                <w:rFonts w:ascii="Arial" w:hAnsi="Arial" w:cs="Arial"/>
+                <w:color w:val="000000"/>
+              </w:rPr>
+              <w:t xml:space="preserve"> objectif RA 1999 en dBA</w:t>
+            </w:r>
           </w:p>
         </w:tc>
         <w:tc>
@@ -11691,7 +11242,6 @@
                 <w:color w:val="000000"/>
               </w:rPr>
             </w:pPr>
-            <w:proofErr w:type="gramStart"/>
             <w:r>
               <w:rPr>
                 <w:rFonts w:ascii="Arial" w:hAnsi="Arial" w:cs="Arial"/>
@@ -11699,7 +11249,6 @@
               </w:rPr>
               <w:t>éventuelles</w:t>
             </w:r>
-            <w:proofErr w:type="gramEnd"/>
           </w:p>
         </w:tc>
       </w:tr>
@@ -11778,7 +11327,6 @@
                 <w:color w:val="000000"/>
               </w:rPr>
             </w:pPr>
-            <w:proofErr w:type="gramStart"/>
             <w:r>
               <w:rPr>
                 <w:rFonts w:ascii="Arial" w:hAnsi="Arial" w:cs="Arial"/>
@@ -11786,7 +11334,6 @@
               </w:rPr>
               <w:t>et</w:t>
             </w:r>
-            <w:proofErr w:type="gramEnd"/>
           </w:p>
           <w:p>
             <w:pPr>
@@ -11800,7 +11347,6 @@
                 <w:color w:val="000000"/>
               </w:rPr>
             </w:pPr>
-            <w:proofErr w:type="gramStart"/>
             <w:r>
               <w:rPr>
                 <w:rFonts w:ascii="Arial" w:hAnsi="Arial" w:cs="Arial"/>
@@ -11808,7 +11354,6 @@
               </w:rPr>
               <w:t>position</w:t>
             </w:r>
-            <w:proofErr w:type="gramEnd"/>
           </w:p>
           <w:p>
             <w:pPr>
@@ -11827,23 +11372,7 @@
                 <w:rFonts w:ascii="Arial" w:hAnsi="Arial" w:cs="Arial"/>
                 <w:color w:val="000000"/>
               </w:rPr>
-              <w:t xml:space="preserve">(Pièce / Logement / Bâtiment ou Escalier / </w:t>
-            </w:r>
-            <w:proofErr w:type="spellStart"/>
-            <w:r>
-              <w:rPr>
-                <w:rFonts w:ascii="Arial" w:hAnsi="Arial" w:cs="Arial"/>
-                <w:color w:val="000000"/>
-              </w:rPr>
-              <w:t>Etage</w:t>
-            </w:r>
-            <w:proofErr w:type="spellEnd"/>
-            <w:r>
-              <w:rPr>
-                <w:rFonts w:ascii="Arial" w:hAnsi="Arial" w:cs="Arial"/>
-                <w:color w:val="000000"/>
-              </w:rPr>
-              <w:t>)</w:t>
+              <w:t>(Pièce / Logement / Bâtiment ou Escalier / Etage)</w:t>
             </w:r>
           </w:p>
         </w:tc>
@@ -11890,37 +11419,12 @@
                 <w:color w:val="000000"/>
               </w:rPr>
             </w:pPr>
-            <w:proofErr w:type="gramStart"/>
-            <w:r>
-              <w:rPr>
-                <w:rFonts w:ascii="Arial" w:hAnsi="Arial" w:cs="Arial"/>
-                <w:color w:val="000000"/>
-              </w:rPr>
-              <w:t>ou</w:t>
-            </w:r>
-            <w:proofErr w:type="gramEnd"/>
-            <w:r>
-              <w:rPr>
-                <w:rFonts w:ascii="Arial" w:hAnsi="Arial" w:cs="Arial"/>
-                <w:color w:val="000000"/>
-              </w:rPr>
-              <w:t xml:space="preserve"> Escalier / </w:t>
-            </w:r>
-            <w:proofErr w:type="spellStart"/>
-            <w:r>
-              <w:rPr>
-                <w:rFonts w:ascii="Arial" w:hAnsi="Arial" w:cs="Arial"/>
-                <w:color w:val="000000"/>
-              </w:rPr>
-              <w:t>Etage</w:t>
-            </w:r>
-            <w:proofErr w:type="spellEnd"/>
-            <w:r>
-              <w:rPr>
-                <w:rFonts w:ascii="Arial" w:hAnsi="Arial" w:cs="Arial"/>
-                <w:color w:val="000000"/>
-              </w:rPr>
-              <w:t>)</w:t>
+            <w:r>
+              <w:rPr>
+                <w:rFonts w:ascii="Arial" w:hAnsi="Arial" w:cs="Arial"/>
+                <w:color w:val="000000"/>
+              </w:rPr>
+              <w:t>ou Escalier / Etage)</w:t>
             </w:r>
           </w:p>
         </w:tc>
@@ -12389,14 +11893,7 @@
         <w:rPr>
           <w:szCs w:val="20"/>
         </w:rPr>
-        <w:t xml:space="preserve">Plus la valeur de </w:t>
-      </w:r>
-      <w:proofErr w:type="spellStart"/>
-      <w:r>
-        <w:rPr>
-          <w:szCs w:val="20"/>
-        </w:rPr>
-        <w:t>L</w:t>
+        <w:t>Plus la valeur de L</w:t>
       </w:r>
       <w:r>
         <w:rPr>
@@ -12405,7 +11902,6 @@
         </w:rPr>
         <w:t>nAT</w:t>
       </w:r>
-      <w:proofErr w:type="spellEnd"/>
       <w:r>
         <w:rPr>
           <w:szCs w:val="20"/>
@@ -12500,7 +11996,6 @@
                 <w:color w:val="000000"/>
               </w:rPr>
             </w:pPr>
-            <w:proofErr w:type="spellStart"/>
             <w:r>
               <w:rPr>
                 <w:rFonts w:ascii="Arial" w:hAnsi="Arial" w:cs="Arial"/>
@@ -12508,7 +12003,6 @@
               </w:rPr>
               <w:t>Emission</w:t>
             </w:r>
-            <w:proofErr w:type="spellEnd"/>
           </w:p>
         </w:tc>
         <w:tc>
@@ -12570,7 +12064,6 @@
                 <w:color w:val="000000"/>
               </w:rPr>
             </w:pPr>
-            <w:proofErr w:type="spellStart"/>
             <w:r>
               <w:rPr>
                 <w:rFonts w:ascii="Arial" w:hAnsi="Arial" w:cs="Arial"/>
@@ -12586,23 +12079,13 @@
               </w:rPr>
               <w:t>nAT</w:t>
             </w:r>
-            <w:proofErr w:type="spellEnd"/>
-            <w:r>
-              <w:rPr>
-                <w:rFonts w:ascii="Arial" w:hAnsi="Arial" w:cs="Arial"/>
-                <w:color w:val="000000"/>
-              </w:rPr>
-              <w:t xml:space="preserve"> mesuré en </w:t>
-            </w:r>
-            <w:proofErr w:type="spellStart"/>
-            <w:r>
-              <w:rPr>
-                <w:rFonts w:ascii="Arial" w:hAnsi="Arial" w:cs="Arial"/>
-                <w:color w:val="000000"/>
-              </w:rPr>
-              <w:t>dBA</w:t>
-            </w:r>
-            <w:proofErr w:type="spellEnd"/>
+            <w:r>
+              <w:rPr>
+                <w:rFonts w:ascii="Arial" w:hAnsi="Arial" w:cs="Arial"/>
+                <w:color w:val="000000"/>
+              </w:rPr>
+              <w:t xml:space="preserve"> mesuré en dBA</w:t>
+            </w:r>
           </w:p>
         </w:tc>
         <w:tc>
@@ -12632,7 +12115,6 @@
                 <w:color w:val="000000"/>
               </w:rPr>
             </w:pPr>
-            <w:proofErr w:type="spellStart"/>
             <w:r>
               <w:rPr>
                 <w:rFonts w:ascii="Arial" w:hAnsi="Arial" w:cs="Arial"/>
@@ -12648,23 +12130,13 @@
               </w:rPr>
               <w:t>nAT</w:t>
             </w:r>
-            <w:proofErr w:type="spellEnd"/>
-            <w:r>
-              <w:rPr>
-                <w:rFonts w:ascii="Arial" w:hAnsi="Arial" w:cs="Arial"/>
-                <w:color w:val="000000"/>
-              </w:rPr>
-              <w:t xml:space="preserve"> objectif RA 1999 en </w:t>
-            </w:r>
-            <w:proofErr w:type="spellStart"/>
-            <w:r>
-              <w:rPr>
-                <w:rFonts w:ascii="Arial" w:hAnsi="Arial" w:cs="Arial"/>
-                <w:color w:val="000000"/>
-              </w:rPr>
-              <w:t>dBA</w:t>
-            </w:r>
-            <w:proofErr w:type="spellEnd"/>
+            <w:r>
+              <w:rPr>
+                <w:rFonts w:ascii="Arial" w:hAnsi="Arial" w:cs="Arial"/>
+                <w:color w:val="000000"/>
+              </w:rPr>
+              <w:t xml:space="preserve"> objectif RA 1999 en dBA</w:t>
+            </w:r>
           </w:p>
         </w:tc>
         <w:tc>
@@ -12811,7 +12283,6 @@
                 <w:color w:val="000000"/>
               </w:rPr>
             </w:pPr>
-            <w:proofErr w:type="spellStart"/>
             <w:r>
               <w:rPr>
                 <w:rFonts w:ascii="Arial" w:hAnsi="Arial" w:cs="Arial"/>
@@ -12819,7 +12290,6 @@
               </w:rPr>
               <w:t>Eventuelles</w:t>
             </w:r>
-            <w:proofErr w:type="spellEnd"/>
           </w:p>
         </w:tc>
       </w:tr>
@@ -12895,7 +12365,6 @@
                 <w:color w:val="000000"/>
               </w:rPr>
             </w:pPr>
-            <w:proofErr w:type="gramStart"/>
             <w:r>
               <w:rPr>
                 <w:rFonts w:ascii="Arial" w:hAnsi="Arial" w:cs="Arial"/>
@@ -12903,7 +12372,6 @@
               </w:rPr>
               <w:t>et</w:t>
             </w:r>
-            <w:proofErr w:type="gramEnd"/>
           </w:p>
           <w:p>
             <w:pPr>
@@ -12917,7 +12385,6 @@
                 <w:color w:val="000000"/>
               </w:rPr>
             </w:pPr>
-            <w:proofErr w:type="gramStart"/>
             <w:r>
               <w:rPr>
                 <w:rFonts w:ascii="Arial" w:hAnsi="Arial" w:cs="Arial"/>
@@ -12925,7 +12392,6 @@
               </w:rPr>
               <w:t>position</w:t>
             </w:r>
-            <w:proofErr w:type="gramEnd"/>
           </w:p>
           <w:p>
             <w:pPr>
@@ -12944,23 +12410,7 @@
                 <w:rFonts w:ascii="Arial" w:hAnsi="Arial" w:cs="Arial"/>
                 <w:color w:val="000000"/>
               </w:rPr>
-              <w:t xml:space="preserve">(Pièce / Logement / Bâtiment ou Escalier / </w:t>
-            </w:r>
-            <w:proofErr w:type="spellStart"/>
-            <w:r>
-              <w:rPr>
-                <w:rFonts w:ascii="Arial" w:hAnsi="Arial" w:cs="Arial"/>
-                <w:color w:val="000000"/>
-              </w:rPr>
-              <w:t>Etage</w:t>
-            </w:r>
-            <w:proofErr w:type="spellEnd"/>
-            <w:r>
-              <w:rPr>
-                <w:rFonts w:ascii="Arial" w:hAnsi="Arial" w:cs="Arial"/>
-                <w:color w:val="000000"/>
-              </w:rPr>
-              <w:t>)</w:t>
+              <w:t>(Pièce / Logement / Bâtiment ou Escalier / Etage)</w:t>
             </w:r>
           </w:p>
         </w:tc>
@@ -13007,37 +12457,12 @@
                 <w:color w:val="000000"/>
               </w:rPr>
             </w:pPr>
-            <w:proofErr w:type="gramStart"/>
-            <w:r>
-              <w:rPr>
-                <w:rFonts w:ascii="Arial" w:hAnsi="Arial" w:cs="Arial"/>
-                <w:color w:val="000000"/>
-              </w:rPr>
-              <w:t>ou</w:t>
-            </w:r>
-            <w:proofErr w:type="gramEnd"/>
-            <w:r>
-              <w:rPr>
-                <w:rFonts w:ascii="Arial" w:hAnsi="Arial" w:cs="Arial"/>
-                <w:color w:val="000000"/>
-              </w:rPr>
-              <w:t xml:space="preserve"> Escalier / </w:t>
-            </w:r>
-            <w:proofErr w:type="spellStart"/>
-            <w:r>
-              <w:rPr>
-                <w:rFonts w:ascii="Arial" w:hAnsi="Arial" w:cs="Arial"/>
-                <w:color w:val="000000"/>
-              </w:rPr>
-              <w:t>Etage</w:t>
-            </w:r>
-            <w:proofErr w:type="spellEnd"/>
-            <w:r>
-              <w:rPr>
-                <w:rFonts w:ascii="Arial" w:hAnsi="Arial" w:cs="Arial"/>
-                <w:color w:val="000000"/>
-              </w:rPr>
-              <w:t>)</w:t>
+            <w:r>
+              <w:rPr>
+                <w:rFonts w:ascii="Arial" w:hAnsi="Arial" w:cs="Arial"/>
+                <w:color w:val="000000"/>
+              </w:rPr>
+              <w:t>ou Escalier / Etage)</w:t>
             </w:r>
           </w:p>
         </w:tc>
@@ -13511,21 +12936,7 @@
         <w:rPr>
           <w:szCs w:val="20"/>
         </w:rPr>
-        <w:t>Plus la valeur de AAE/</w:t>
-      </w:r>
-      <w:proofErr w:type="spellStart"/>
-      <w:r>
-        <w:rPr>
-          <w:szCs w:val="20"/>
-        </w:rPr>
-        <w:t>Ssol</w:t>
-      </w:r>
-      <w:proofErr w:type="spellEnd"/>
-      <w:r>
-        <w:rPr>
-          <w:szCs w:val="20"/>
-        </w:rPr>
-        <w:t xml:space="preserve"> est importante, meilleure est l’absorption du local.</w:t>
+        <w:t>Plus la valeur de AAE/Ssol est importante, meilleure est l’absorption du local.</w:t>
       </w:r>
     </w:p>
     <w:tbl>
@@ -13652,23 +13063,7 @@
                 <w:rFonts w:ascii="Arial" w:hAnsi="Arial" w:cs="Arial"/>
                 <w:color w:val="000000"/>
               </w:rPr>
-              <w:t xml:space="preserve">(Local / Bâtiment ou Escalier / </w:t>
-            </w:r>
-            <w:proofErr w:type="spellStart"/>
-            <w:r>
-              <w:rPr>
-                <w:rFonts w:ascii="Arial" w:hAnsi="Arial" w:cs="Arial"/>
-                <w:color w:val="000000"/>
-              </w:rPr>
-              <w:t>Etage</w:t>
-            </w:r>
-            <w:proofErr w:type="spellEnd"/>
-            <w:r>
-              <w:rPr>
-                <w:rFonts w:ascii="Arial" w:hAnsi="Arial" w:cs="Arial"/>
-                <w:color w:val="000000"/>
-              </w:rPr>
-              <w:t>)</w:t>
+              <w:t>(Local / Bâtiment ou Escalier / Etage)</w:t>
             </w:r>
           </w:p>
         </w:tc>
@@ -16654,19 +16049,11 @@
                 <w:rFonts w:cstheme="minorHAnsi"/>
               </w:rPr>
             </w:pPr>
-            <w:proofErr w:type="spellStart"/>
             <w:r>
               <w:rPr>
                 <w:rFonts w:cstheme="minorHAnsi"/>
               </w:rPr>
-              <w:t>Norsonic</w:t>
-            </w:r>
-            <w:proofErr w:type="spellEnd"/>
-            <w:r>
-              <w:rPr>
-                <w:rFonts w:cstheme="minorHAnsi"/>
-              </w:rPr>
-              <w:t xml:space="preserve"> 1251</w:t>
+              <w:t>Norsonic 1251</w:t>
             </w:r>
           </w:p>
         </w:tc>
@@ -16905,19 +16292,11 @@
                 <w:rFonts w:cstheme="minorHAnsi"/>
               </w:rPr>
             </w:pPr>
-            <w:proofErr w:type="spellStart"/>
             <w:r>
               <w:rPr>
                 <w:rFonts w:cstheme="minorHAnsi"/>
               </w:rPr>
-              <w:t>Norsonic</w:t>
-            </w:r>
-            <w:proofErr w:type="spellEnd"/>
-            <w:r>
-              <w:rPr>
-                <w:rFonts w:cstheme="minorHAnsi"/>
-              </w:rPr>
-              <w:t xml:space="preserve"> 1251</w:t>
+              <w:t>Norsonic 1251</w:t>
             </w:r>
           </w:p>
         </w:tc>
@@ -18029,39 +17408,7 @@
           <w:szCs w:val="18"/>
         </w:rPr>
         <w:tab/>
-        <w:t xml:space="preserve">Logiciel </w:t>
-      </w:r>
-      <w:proofErr w:type="spellStart"/>
-      <w:r>
-        <w:rPr>
-          <w:sz w:val="18"/>
-          <w:szCs w:val="18"/>
-        </w:rPr>
-        <w:t>dBInside</w:t>
-      </w:r>
-      <w:proofErr w:type="spellEnd"/>
-      <w:r>
-        <w:rPr>
-          <w:sz w:val="18"/>
-          <w:szCs w:val="18"/>
-        </w:rPr>
-        <w:t xml:space="preserve">, version 1.1.2 </w:t>
-      </w:r>
-      <w:proofErr w:type="spellStart"/>
-      <w:r>
-        <w:rPr>
-          <w:sz w:val="18"/>
-          <w:szCs w:val="18"/>
-        </w:rPr>
-        <w:t>build</w:t>
-      </w:r>
-      <w:proofErr w:type="spellEnd"/>
-      <w:r>
-        <w:rPr>
-          <w:sz w:val="18"/>
-          <w:szCs w:val="18"/>
-        </w:rPr>
-        <w:t xml:space="preserve"> 5 de la société 01dB-acoem</w:t>
+        <w:t>Logiciel dBInside, version 1.1.2 build 5 de la société 01dB-acoem</w:t>
       </w:r>
     </w:p>
     <w:p>
@@ -18141,23 +17488,7 @@
           <w:szCs w:val="18"/>
         </w:rPr>
         <w:tab/>
-        <w:t xml:space="preserve">Logiciel </w:t>
-      </w:r>
-      <w:proofErr w:type="spellStart"/>
-      <w:r>
-        <w:rPr>
-          <w:sz w:val="18"/>
-          <w:szCs w:val="18"/>
-        </w:rPr>
-        <w:t>NorReview</w:t>
-      </w:r>
-      <w:proofErr w:type="spellEnd"/>
-      <w:r>
-        <w:rPr>
-          <w:sz w:val="18"/>
-          <w:szCs w:val="18"/>
-        </w:rPr>
-        <w:t>, version 5.0 de la société NORSONIC</w:t>
+        <w:t>Logiciel NorReview, version 5.0 de la société NORSONIC</w:t>
       </w:r>
     </w:p>
     <w:p>
@@ -18237,23 +17568,7 @@
           <w:szCs w:val="18"/>
         </w:rPr>
         <w:tab/>
-        <w:t xml:space="preserve">Logiciel </w:t>
-      </w:r>
-      <w:proofErr w:type="spellStart"/>
-      <w:r>
-        <w:rPr>
-          <w:sz w:val="18"/>
-          <w:szCs w:val="18"/>
-        </w:rPr>
-        <w:t>NorBuild</w:t>
-      </w:r>
-      <w:proofErr w:type="spellEnd"/>
-      <w:r>
-        <w:rPr>
-          <w:sz w:val="18"/>
-          <w:szCs w:val="18"/>
-        </w:rPr>
-        <w:t>, version 3.0 de la société NORSONIC</w:t>
+        <w:t>Logiciel NorBuild, version 3.0 de la société NORSONIC</w:t>
       </w:r>
     </w:p>
     <w:p>
@@ -18456,7 +17771,6 @@
           <w:szCs w:val="18"/>
         </w:rPr>
       </w:pPr>
-      <w:proofErr w:type="gramStart"/>
       <w:r>
         <w:rPr>
           <w:i/>
@@ -18464,17 +17778,7 @@
           <w:sz w:val="18"/>
           <w:szCs w:val="18"/>
         </w:rPr>
-        <w:t>ils</w:t>
-      </w:r>
-      <w:proofErr w:type="gramEnd"/>
-      <w:r>
-        <w:rPr>
-          <w:i/>
-          <w:iCs/>
-          <w:sz w:val="18"/>
-          <w:szCs w:val="18"/>
-        </w:rPr>
-        <w:t xml:space="preserve"> sont auto</w:t>
+        <w:t>ils sont auto</w:t>
       </w:r>
       <w:r>
         <w:rPr>
@@ -18518,7 +17822,6 @@
           <w:szCs w:val="18"/>
         </w:rPr>
       </w:pPr>
-      <w:proofErr w:type="gramStart"/>
       <w:r>
         <w:rPr>
           <w:i/>
@@ -18526,17 +17829,7 @@
           <w:sz w:val="18"/>
           <w:szCs w:val="18"/>
         </w:rPr>
-        <w:t>ils</w:t>
-      </w:r>
-      <w:proofErr w:type="gramEnd"/>
-      <w:r>
-        <w:rPr>
-          <w:i/>
-          <w:iCs/>
-          <w:sz w:val="18"/>
-          <w:szCs w:val="18"/>
-        </w:rPr>
-        <w:t xml:space="preserve"> font l’objet d’une vérification périodique par un laboratoire agréé et les résultats de cette vérification sont consignés dans leur carnet métrologique.</w:t>
+        <w:t>ils font l’objet d’une vérification périodique par un laboratoire agréé et les résultats de cette vérification sont consignés dans leur carnet métrologique.</w:t>
       </w:r>
     </w:p>
     <w:p/>
@@ -20381,25 +19674,7 @@
                 <w:bCs/>
                 <w:u w:color="000000"/>
               </w:rPr>
-              <w:t>${</w:t>
-            </w:r>
-            <w:proofErr w:type="spellStart"/>
-            <w:r>
-              <w:rPr>
-                <w:rFonts w:ascii="Arial" w:hAnsi="Arial" w:cs="Arial"/>
-                <w:bCs/>
-                <w:u w:color="000000"/>
-              </w:rPr>
-              <w:t>ALocEmit</w:t>
-            </w:r>
-            <w:proofErr w:type="spellEnd"/>
-            <w:r>
-              <w:rPr>
-                <w:rFonts w:ascii="Arial" w:hAnsi="Arial" w:cs="Arial"/>
-                <w:bCs/>
-                <w:u w:color="000000"/>
-              </w:rPr>
-              <w:t>-Name}</w:t>
+              <w:t>${ALocEmit-Name}</w:t>
             </w:r>
           </w:p>
         </w:tc>
@@ -20503,25 +19778,7 @@
                 <w:bCs/>
                 <w:u w:color="000000"/>
               </w:rPr>
-              <w:t>${</w:t>
-            </w:r>
-            <w:proofErr w:type="spellStart"/>
-            <w:r>
-              <w:rPr>
-                <w:rFonts w:ascii="Arial" w:hAnsi="Arial" w:cs="Arial"/>
-                <w:bCs/>
-                <w:u w:color="000000"/>
-              </w:rPr>
-              <w:t>ALocEmit</w:t>
-            </w:r>
-            <w:proofErr w:type="spellEnd"/>
-            <w:r>
-              <w:rPr>
-                <w:rFonts w:ascii="Arial" w:hAnsi="Arial" w:cs="Arial"/>
-                <w:bCs/>
-                <w:u w:color="000000"/>
-              </w:rPr>
-              <w:t>-Vol}</w:t>
+              <w:t>${ALocEmit-Vol}</w:t>
             </w:r>
           </w:p>
         </w:tc>
@@ -20747,25 +20004,7 @@
                 <w:bCs/>
                 <w:u w:color="000000"/>
               </w:rPr>
-              <w:t>${</w:t>
-            </w:r>
-            <w:proofErr w:type="spellStart"/>
-            <w:r>
-              <w:rPr>
-                <w:rFonts w:ascii="Arial" w:hAnsi="Arial" w:cs="Arial"/>
-                <w:bCs/>
-                <w:u w:color="000000"/>
-              </w:rPr>
-              <w:t>ALocRecieve</w:t>
-            </w:r>
-            <w:proofErr w:type="spellEnd"/>
-            <w:r>
-              <w:rPr>
-                <w:rFonts w:ascii="Arial" w:hAnsi="Arial" w:cs="Arial"/>
-                <w:bCs/>
-                <w:u w:color="000000"/>
-              </w:rPr>
-              <w:t>-Name}</w:t>
+              <w:t>${ALocRecieve-Name}</w:t>
             </w:r>
           </w:p>
         </w:tc>
@@ -20869,25 +20108,7 @@
                 <w:bCs/>
                 <w:u w:color="000000"/>
               </w:rPr>
-              <w:t>${</w:t>
-            </w:r>
-            <w:proofErr w:type="spellStart"/>
-            <w:r>
-              <w:rPr>
-                <w:rFonts w:ascii="Arial" w:hAnsi="Arial" w:cs="Arial"/>
-                <w:bCs/>
-                <w:u w:color="000000"/>
-              </w:rPr>
-              <w:t>ALocRecieve</w:t>
-            </w:r>
-            <w:proofErr w:type="spellEnd"/>
-            <w:r>
-              <w:rPr>
-                <w:rFonts w:ascii="Arial" w:hAnsi="Arial" w:cs="Arial"/>
-                <w:bCs/>
-                <w:u w:color="000000"/>
-              </w:rPr>
-              <w:t>-Vol}</w:t>
+              <w:t>${ALocRecieve-Vol}</w:t>
             </w:r>
           </w:p>
         </w:tc>
@@ -21037,25 +20258,7 @@
                 <w:bCs/>
                 <w:u w:color="000000"/>
               </w:rPr>
-              <w:t>${</w:t>
-            </w:r>
-            <w:proofErr w:type="spellStart"/>
-            <w:r>
-              <w:rPr>
-                <w:rFonts w:ascii="Arial" w:hAnsi="Arial" w:cs="Arial"/>
-                <w:bCs/>
-                <w:u w:color="000000"/>
-              </w:rPr>
-              <w:t>AType</w:t>
-            </w:r>
-            <w:proofErr w:type="spellEnd"/>
-            <w:r>
-              <w:rPr>
-                <w:rFonts w:ascii="Arial" w:hAnsi="Arial" w:cs="Arial"/>
-                <w:bCs/>
-                <w:u w:color="000000"/>
-              </w:rPr>
-              <w:t>}</w:t>
+              <w:t>${AType}</w:t>
             </w:r>
           </w:p>
         </w:tc>
@@ -21289,7 +20492,6 @@
               </w:rPr>
               <w:t>${</w:t>
             </w:r>
-            <w:proofErr w:type="spellStart"/>
             <w:r>
               <w:rPr>
                 <w:rFonts w:ascii="Arial" w:hAnsi="Arial" w:cs="Arial"/>
@@ -21298,18 +20500,7 @@
                 <w:szCs w:val="16"/>
                 <w:shd w:val="clear" w:color="auto" w:fill="F7FAFF"/>
               </w:rPr>
-              <w:t>ASepWal</w:t>
-            </w:r>
-            <w:proofErr w:type="spellEnd"/>
-            <w:r>
-              <w:rPr>
-                <w:rFonts w:ascii="Arial" w:hAnsi="Arial" w:cs="Arial"/>
-                <w:bCs/>
-                <w:sz w:val="16"/>
-                <w:szCs w:val="16"/>
-                <w:shd w:val="clear" w:color="auto" w:fill="F7FAFF"/>
-              </w:rPr>
-              <w:t>-Nature</w:t>
+              <w:t>ASepWal-Nature</w:t>
             </w:r>
             <w:r>
               <w:rPr>
@@ -21410,7 +20601,6 @@
               </w:rPr>
               <w:t>${</w:t>
             </w:r>
-            <w:proofErr w:type="spellStart"/>
             <w:r>
               <w:rPr>
                 <w:rFonts w:ascii="Arial" w:hAnsi="Arial" w:cs="Arial"/>
@@ -21420,19 +20610,7 @@
                 <w:shd w:val="clear" w:color="auto" w:fill="F7FAFF"/>
                 <w:lang w:val="en-US"/>
               </w:rPr>
-              <w:t>ASepWal</w:t>
-            </w:r>
-            <w:proofErr w:type="spellEnd"/>
-            <w:r>
-              <w:rPr>
-                <w:rFonts w:ascii="Arial" w:hAnsi="Arial" w:cs="Arial"/>
-                <w:bCs/>
-                <w:sz w:val="16"/>
-                <w:szCs w:val="16"/>
-                <w:shd w:val="clear" w:color="auto" w:fill="F7FAFF"/>
-                <w:lang w:val="en-US"/>
-              </w:rPr>
-              <w:t>-Dub-Nature</w:t>
+              <w:t>ASepWal-Dub-Nature</w:t>
             </w:r>
             <w:r>
               <w:rPr>
@@ -21489,7 +20667,6 @@
                 <w:rFonts w:ascii="Arial" w:hAnsi="Arial" w:cs="Arial"/>
               </w:rPr>
             </w:pPr>
-            <w:proofErr w:type="spellStart"/>
             <w:r>
               <w:rPr>
                 <w:rFonts w:ascii="Arial" w:hAnsi="Arial" w:cs="Arial"/>
@@ -21497,17 +20674,7 @@
                 <w:bCs/>
                 <w:u w:color="000000"/>
               </w:rPr>
-              <w:t>Epaisseur</w:t>
-            </w:r>
-            <w:proofErr w:type="spellEnd"/>
-            <w:r>
-              <w:rPr>
-                <w:rFonts w:ascii="Arial" w:hAnsi="Arial" w:cs="Arial"/>
-                <w:b/>
-                <w:bCs/>
-                <w:u w:color="000000"/>
-              </w:rPr>
-              <w:t xml:space="preserve"> (cm)</w:t>
+              <w:t>Epaisseur (cm)</w:t>
             </w:r>
           </w:p>
         </w:tc>
@@ -21545,7 +20712,6 @@
               </w:rPr>
               <w:t>${</w:t>
             </w:r>
-            <w:proofErr w:type="spellStart"/>
             <w:r>
               <w:rPr>
                 <w:rFonts w:ascii="Arial" w:hAnsi="Arial" w:cs="Arial"/>
@@ -21555,19 +20721,7 @@
                 <w:shd w:val="clear" w:color="auto" w:fill="F7FAFF"/>
                 <w:lang w:val="en-US"/>
               </w:rPr>
-              <w:t>ASepWal</w:t>
-            </w:r>
-            <w:proofErr w:type="spellEnd"/>
-            <w:r>
-              <w:rPr>
-                <w:rFonts w:ascii="Arial" w:hAnsi="Arial" w:cs="Arial"/>
-                <w:bCs/>
-                <w:sz w:val="16"/>
-                <w:szCs w:val="16"/>
-                <w:shd w:val="clear" w:color="auto" w:fill="F7FAFF"/>
-                <w:lang w:val="en-US"/>
-              </w:rPr>
-              <w:t>-Thick</w:t>
+              <w:t>ASepWal-Thick</w:t>
             </w:r>
             <w:r>
               <w:rPr>
@@ -21768,7 +20922,6 @@
                 <w:u w:color="000000"/>
               </w:rPr>
             </w:pPr>
-            <w:proofErr w:type="spellStart"/>
             <w:r>
               <w:rPr>
                 <w:rFonts w:ascii="Arial" w:hAnsi="Arial" w:cs="Arial"/>
@@ -21776,17 +20929,7 @@
                 <w:bCs/>
                 <w:u w:color="000000"/>
               </w:rPr>
-              <w:t>Emission</w:t>
-            </w:r>
-            <w:proofErr w:type="spellEnd"/>
-            <w:r>
-              <w:rPr>
-                <w:rFonts w:ascii="Arial" w:hAnsi="Arial" w:cs="Arial"/>
-                <w:b/>
-                <w:bCs/>
-                <w:u w:color="000000"/>
-              </w:rPr>
-              <w:t xml:space="preserve"> / Réception</w:t>
+              <w:t>Emission / Réception</w:t>
             </w:r>
           </w:p>
         </w:tc>
@@ -21815,27 +20958,7 @@
                 <w:u w:color="000000"/>
                 <w:lang w:val="en-US"/>
               </w:rPr>
-              <w:t>${</w:t>
-            </w:r>
-            <w:proofErr w:type="spellStart"/>
-            <w:r>
-              <w:rPr>
-                <w:rFonts w:ascii="Arial" w:hAnsi="Arial" w:cs="Arial"/>
-                <w:bCs/>
-                <w:u w:color="000000"/>
-                <w:lang w:val="en-US"/>
-              </w:rPr>
-              <w:t>ANb</w:t>
-            </w:r>
-            <w:proofErr w:type="spellEnd"/>
-            <w:r>
-              <w:rPr>
-                <w:rFonts w:ascii="Arial" w:hAnsi="Arial" w:cs="Arial"/>
-                <w:bCs/>
-                <w:u w:color="000000"/>
-                <w:lang w:val="en-US"/>
-              </w:rPr>
-              <w:t>-Door}</w:t>
+              <w:t>${ANb-Door}</w:t>
             </w:r>
           </w:p>
         </w:tc>
@@ -21981,27 +21104,7 @@
                 <w:u w:color="000000"/>
                 <w:lang w:val="en-US"/>
               </w:rPr>
-              <w:t>${</w:t>
-            </w:r>
-            <w:proofErr w:type="spellStart"/>
-            <w:r>
-              <w:rPr>
-                <w:rFonts w:ascii="Arial" w:hAnsi="Arial" w:cs="Arial"/>
-                <w:bCs/>
-                <w:u w:color="000000"/>
-                <w:lang w:val="en-US"/>
-              </w:rPr>
-              <w:t>AExtraction</w:t>
-            </w:r>
-            <w:proofErr w:type="spellEnd"/>
-            <w:r>
-              <w:rPr>
-                <w:rFonts w:ascii="Arial" w:hAnsi="Arial" w:cs="Arial"/>
-                <w:bCs/>
-                <w:u w:color="000000"/>
-                <w:lang w:val="en-US"/>
-              </w:rPr>
-              <w:t>-Mouth}</w:t>
+              <w:t>${AExtraction-Mouth}</w:t>
             </w:r>
           </w:p>
         </w:tc>
@@ -22223,27 +21326,7 @@
                 <w:u w:color="000000"/>
                 <w:lang w:val="en-US"/>
               </w:rPr>
-              <w:t>${</w:t>
-            </w:r>
-            <w:proofErr w:type="spellStart"/>
-            <w:r>
-              <w:rPr>
-                <w:rFonts w:ascii="Arial" w:hAnsi="Arial" w:cs="Arial"/>
-                <w:bCs/>
-                <w:u w:color="000000"/>
-                <w:lang w:val="en-US"/>
-              </w:rPr>
-              <w:t>AFacade</w:t>
-            </w:r>
-            <w:proofErr w:type="spellEnd"/>
-            <w:r>
-              <w:rPr>
-                <w:rFonts w:ascii="Arial" w:hAnsi="Arial" w:cs="Arial"/>
-                <w:bCs/>
-                <w:u w:color="000000"/>
-                <w:lang w:val="en-US"/>
-              </w:rPr>
-              <w:t>-Nature}</w:t>
+              <w:t>${AFacade-Nature}</w:t>
             </w:r>
           </w:p>
         </w:tc>
@@ -22289,7 +21372,6 @@
                 <w:rFonts w:ascii="Arial" w:hAnsi="Arial" w:cs="Arial"/>
               </w:rPr>
             </w:pPr>
-            <w:proofErr w:type="spellStart"/>
             <w:r>
               <w:rPr>
                 <w:rFonts w:ascii="Arial" w:hAnsi="Arial" w:cs="Arial"/>
@@ -22297,17 +21379,7 @@
                 <w:bCs/>
                 <w:u w:color="000000"/>
               </w:rPr>
-              <w:t>Epaisseur</w:t>
-            </w:r>
-            <w:proofErr w:type="spellEnd"/>
-            <w:r>
-              <w:rPr>
-                <w:rFonts w:ascii="Arial" w:hAnsi="Arial" w:cs="Arial"/>
-                <w:b/>
-                <w:bCs/>
-                <w:u w:color="000000"/>
-              </w:rPr>
-              <w:t xml:space="preserve"> (</w:t>
+              <w:t>Epaisseur (</w:t>
             </w:r>
             <w:r>
               <w:rPr>
@@ -22354,27 +21426,7 @@
                 <w:u w:color="000000"/>
                 <w:lang w:val="en-US"/>
               </w:rPr>
-              <w:t>${</w:t>
-            </w:r>
-            <w:proofErr w:type="spellStart"/>
-            <w:r>
-              <w:rPr>
-                <w:rFonts w:ascii="Arial" w:hAnsi="Arial" w:cs="Arial"/>
-                <w:bCs/>
-                <w:u w:color="000000"/>
-                <w:lang w:val="en-US"/>
-              </w:rPr>
-              <w:t>AFacade</w:t>
-            </w:r>
-            <w:proofErr w:type="spellEnd"/>
-            <w:r>
-              <w:rPr>
-                <w:rFonts w:ascii="Arial" w:hAnsi="Arial" w:cs="Arial"/>
-                <w:bCs/>
-                <w:u w:color="000000"/>
-                <w:lang w:val="en-US"/>
-              </w:rPr>
-              <w:t>-Thick}</w:t>
+              <w:t>${AFacade-Thick}</w:t>
             </w:r>
           </w:p>
         </w:tc>
@@ -22594,29 +21646,7 @@
                 <w:sz w:val="13"/>
                 <w:szCs w:val="13"/>
               </w:rPr>
-              <w:t xml:space="preserve">Isolement acoustique standardisé </w:t>
-            </w:r>
-            <w:proofErr w:type="spellStart"/>
-            <w:r>
-              <w:rPr>
-                <w:rFonts w:ascii="Arial" w:hAnsi="Arial" w:cs="Arial"/>
-                <w:b/>
-                <w:bCs/>
-                <w:sz w:val="13"/>
-                <w:szCs w:val="13"/>
-              </w:rPr>
-              <w:t>DnT</w:t>
-            </w:r>
-            <w:proofErr w:type="spellEnd"/>
-            <w:r>
-              <w:rPr>
-                <w:rFonts w:ascii="Arial" w:hAnsi="Arial" w:cs="Arial"/>
-                <w:b/>
-                <w:bCs/>
-                <w:sz w:val="13"/>
-                <w:szCs w:val="13"/>
-              </w:rPr>
-              <w:t xml:space="preserve"> en dB</w:t>
+              <w:t>Isolement acoustique standardisé DnT en dB</w:t>
             </w:r>
           </w:p>
         </w:tc>
@@ -22660,7 +21690,6 @@
                 <w:szCs w:val="13"/>
               </w:rPr>
             </w:pPr>
-            <w:proofErr w:type="spellStart"/>
             <w:r>
               <w:rPr>
                 <w:rFonts w:ascii="Arial" w:hAnsi="Arial" w:cs="Arial"/>
@@ -22671,7 +21700,6 @@
               </w:rPr>
               <w:t>Emission</w:t>
             </w:r>
-            <w:proofErr w:type="spellEnd"/>
           </w:p>
         </w:tc>
         <w:tc>
@@ -24177,8 +23205,6 @@
                 <w:szCs w:val="18"/>
               </w:rPr>
             </w:pPr>
-            <w:proofErr w:type="spellStart"/>
-            <w:proofErr w:type="gramStart"/>
             <w:r>
               <w:rPr>
                 <w:rFonts w:ascii="Arial" w:hAnsi="Arial" w:cs="Arial"/>
@@ -24202,8 +23228,6 @@
               </w:rPr>
               <w:t>nT,A</w:t>
             </w:r>
-            <w:proofErr w:type="spellEnd"/>
-            <w:proofErr w:type="gramEnd"/>
             <w:r>
               <w:rPr>
                 <w:rFonts w:ascii="Arial" w:hAnsi="Arial" w:cs="Arial"/>
@@ -24299,8 +23323,6 @@
                 <w:szCs w:val="18"/>
               </w:rPr>
             </w:pPr>
-            <w:proofErr w:type="spellStart"/>
-            <w:proofErr w:type="gramStart"/>
             <w:r>
               <w:rPr>
                 <w:rFonts w:ascii="Arial" w:hAnsi="Arial" w:cs="Arial"/>
@@ -24322,8 +23344,6 @@
               </w:rPr>
               <w:t>nT,A</w:t>
             </w:r>
-            <w:proofErr w:type="spellEnd"/>
-            <w:proofErr w:type="gramEnd"/>
             <w:r>
               <w:rPr>
                 <w:rFonts w:ascii="Arial" w:hAnsi="Arial" w:cs="Arial"/>
@@ -24363,29 +23383,7 @@
                 <w:sz w:val="13"/>
                 <w:szCs w:val="13"/>
               </w:rPr>
-              <w:t>${</w:t>
-            </w:r>
-            <w:proofErr w:type="spellStart"/>
-            <w:r>
-              <w:rPr>
-                <w:rFonts w:ascii="Arial" w:hAnsi="Arial" w:cs="Arial"/>
-                <w:b/>
-                <w:bCs/>
-                <w:sz w:val="13"/>
-                <w:szCs w:val="13"/>
-              </w:rPr>
-              <w:t>AObj</w:t>
-            </w:r>
-            <w:proofErr w:type="spellEnd"/>
-            <w:r>
-              <w:rPr>
-                <w:rFonts w:ascii="Arial" w:hAnsi="Arial" w:cs="Arial"/>
-                <w:b/>
-                <w:bCs/>
-                <w:sz w:val="13"/>
-                <w:szCs w:val="13"/>
-              </w:rPr>
-              <w:t>} dB</w:t>
+              <w:t>${AObj} dB</w:t>
             </w:r>
           </w:p>
         </w:tc>
@@ -24462,6 +23460,42 @@
               </w:rPr>
               <w:t>${APassRa1999}</w:t>
             </w:r>
+            <w:r>
+              <w:rPr>
+                <w:rFonts w:ascii="Arial" w:hAnsi="Arial" w:cs="Arial"/>
+                <w:b/>
+                <w:bCs/>
+                <w:color w:val="FF0000"/>
+                <w:sz w:val="18"/>
+                <w:szCs w:val="18"/>
+                <w:u w:color="000000"/>
+              </w:rPr>
+              <w:t>${A</w:t>
+            </w:r>
+            <w:r>
+              <w:rPr>
+                <w:rFonts w:ascii="Arial" w:hAnsi="Arial" w:cs="Arial"/>
+                <w:b/>
+                <w:bCs/>
+                <w:color w:val="FF0000"/>
+                <w:sz w:val="18"/>
+                <w:szCs w:val="18"/>
+                <w:u w:color="000000"/>
+              </w:rPr>
+              <w:t>Not</w:t>
+            </w:r>
+            <w:r>
+              <w:rPr>
+                <w:rFonts w:ascii="Arial" w:hAnsi="Arial" w:cs="Arial"/>
+                <w:b/>
+                <w:bCs/>
+                <w:color w:val="FF0000"/>
+                <w:sz w:val="18"/>
+                <w:szCs w:val="18"/>
+                <w:u w:color="000000"/>
+              </w:rPr>
+              <w:t>PassRa1999}</w:t>
+            </w:r>
           </w:p>
         </w:tc>
       </w:tr>
@@ -24498,29 +23532,7 @@
                 <w:sz w:val="11"/>
                 <w:szCs w:val="13"/>
               </w:rPr>
-              <w:t xml:space="preserve">* L'isolement acoustique standardisé pondéré </w:t>
-            </w:r>
-            <w:proofErr w:type="spellStart"/>
-            <w:proofErr w:type="gramStart"/>
-            <w:r>
-              <w:rPr>
-                <w:rFonts w:ascii="Arial" w:hAnsi="Arial" w:cs="Arial"/>
-                <w:bCs/>
-                <w:sz w:val="11"/>
-                <w:szCs w:val="13"/>
-              </w:rPr>
-              <w:t>DnT,A</w:t>
-            </w:r>
-            <w:proofErr w:type="spellEnd"/>
-            <w:proofErr w:type="gramEnd"/>
-            <w:r>
-              <w:rPr>
-                <w:rFonts w:ascii="Arial" w:hAnsi="Arial" w:cs="Arial"/>
-                <w:bCs/>
-                <w:sz w:val="11"/>
-                <w:szCs w:val="13"/>
-              </w:rPr>
-              <w:t xml:space="preserve"> (indice Européen) est calculé sur les octaves 125 à 2000 Hz</w:t>
+              <w:t>* L'isolement acoustique standardisé pondéré DnT,A (indice Européen) est calculé sur les octaves 125 à 2000 Hz</w:t>
             </w:r>
           </w:p>
         </w:tc>
@@ -26360,23 +25372,7 @@
                 <w:rFonts w:ascii="Arial" w:hAnsi="Arial" w:cs="Arial"/>
                 <w:bCs/>
               </w:rPr>
-              <w:t>${</w:t>
-            </w:r>
-            <w:proofErr w:type="spellStart"/>
-            <w:r>
-              <w:rPr>
-                <w:rFonts w:ascii="Arial" w:hAnsi="Arial" w:cs="Arial"/>
-                <w:bCs/>
-              </w:rPr>
-              <w:t>FEmitName</w:t>
-            </w:r>
-            <w:proofErr w:type="spellEnd"/>
-            <w:r>
-              <w:rPr>
-                <w:rFonts w:ascii="Arial" w:hAnsi="Arial" w:cs="Arial"/>
-                <w:bCs/>
-              </w:rPr>
-              <w:t>}</w:t>
+              <w:t>${FEmitName}</w:t>
             </w:r>
           </w:p>
         </w:tc>
@@ -26404,23 +25400,7 @@
                 <w:rFonts w:ascii="Arial" w:hAnsi="Arial" w:cs="Arial"/>
                 <w:bCs/>
               </w:rPr>
-              <w:t>${</w:t>
-            </w:r>
-            <w:proofErr w:type="spellStart"/>
-            <w:r>
-              <w:rPr>
-                <w:rFonts w:ascii="Arial" w:hAnsi="Arial" w:cs="Arial"/>
-                <w:bCs/>
-              </w:rPr>
-              <w:t>FEmitType</w:t>
-            </w:r>
-            <w:proofErr w:type="spellEnd"/>
-            <w:r>
-              <w:rPr>
-                <w:rFonts w:ascii="Arial" w:hAnsi="Arial" w:cs="Arial"/>
-                <w:bCs/>
-              </w:rPr>
-              <w:t>}</w:t>
+              <w:t>${FEmitType}</w:t>
             </w:r>
           </w:p>
         </w:tc>
@@ -26717,7 +25697,6 @@
               </w:rPr>
               <w:t>${</w:t>
             </w:r>
-            <w:proofErr w:type="spellStart"/>
             <w:r>
               <w:rPr>
                 <w:rFonts w:ascii="Arial" w:hAnsi="Arial" w:cs="Arial"/>
@@ -26732,16 +25711,7 @@
                 <w:bCs/>
                 <w:u w:color="000000"/>
               </w:rPr>
-              <w:t>Name</w:t>
-            </w:r>
-            <w:proofErr w:type="spellEnd"/>
-            <w:r>
-              <w:rPr>
-                <w:rFonts w:ascii="Arial" w:hAnsi="Arial" w:cs="Arial"/>
-                <w:bCs/>
-                <w:u w:color="000000"/>
-              </w:rPr>
-              <w:t>}</w:t>
+              <w:t>Name}</w:t>
             </w:r>
           </w:p>
         </w:tc>
@@ -26847,7 +25817,6 @@
               </w:rPr>
               <w:t>${</w:t>
             </w:r>
-            <w:proofErr w:type="spellStart"/>
             <w:r>
               <w:rPr>
                 <w:rFonts w:ascii="Arial" w:hAnsi="Arial" w:cs="Arial"/>
@@ -26862,16 +25831,7 @@
                 <w:bCs/>
                 <w:u w:color="000000"/>
               </w:rPr>
-              <w:t>Vol</w:t>
-            </w:r>
-            <w:proofErr w:type="spellEnd"/>
-            <w:r>
-              <w:rPr>
-                <w:rFonts w:ascii="Arial" w:hAnsi="Arial" w:cs="Arial"/>
-                <w:bCs/>
-                <w:u w:color="000000"/>
-              </w:rPr>
-              <w:t>}</w:t>
+              <w:t>Vol}</w:t>
             </w:r>
           </w:p>
         </w:tc>
@@ -27106,7 +26066,6 @@
               </w:rPr>
               <w:t>${</w:t>
             </w:r>
-            <w:proofErr w:type="spellStart"/>
             <w:r>
               <w:rPr>
                 <w:rFonts w:ascii="Arial" w:hAnsi="Arial" w:cs="Arial"/>
@@ -27125,18 +26084,7 @@
                 <w:szCs w:val="16"/>
                 <w:shd w:val="clear" w:color="auto" w:fill="F7FAFF"/>
               </w:rPr>
-              <w:t>SepWal</w:t>
-            </w:r>
-            <w:proofErr w:type="spellEnd"/>
-            <w:r>
-              <w:rPr>
-                <w:rFonts w:ascii="Arial" w:hAnsi="Arial" w:cs="Arial"/>
-                <w:bCs/>
-                <w:sz w:val="16"/>
-                <w:szCs w:val="16"/>
-                <w:shd w:val="clear" w:color="auto" w:fill="F7FAFF"/>
-              </w:rPr>
-              <w:t>-Nature</w:t>
+              <w:t>SepWal-Nature</w:t>
             </w:r>
             <w:r>
               <w:rPr>
@@ -27192,7 +26140,6 @@
                 <w:rFonts w:ascii="Arial" w:hAnsi="Arial" w:cs="Arial"/>
               </w:rPr>
             </w:pPr>
-            <w:proofErr w:type="spellStart"/>
             <w:r>
               <w:rPr>
                 <w:rFonts w:ascii="Arial" w:hAnsi="Arial" w:cs="Arial"/>
@@ -27200,17 +26147,7 @@
                 <w:bCs/>
                 <w:u w:color="000000"/>
               </w:rPr>
-              <w:t>Epaisseur</w:t>
-            </w:r>
-            <w:proofErr w:type="spellEnd"/>
-            <w:r>
-              <w:rPr>
-                <w:rFonts w:ascii="Arial" w:hAnsi="Arial" w:cs="Arial"/>
-                <w:b/>
-                <w:bCs/>
-                <w:u w:color="000000"/>
-              </w:rPr>
-              <w:t xml:space="preserve"> (cm)</w:t>
+              <w:t>Epaisseur (cm)</w:t>
             </w:r>
           </w:p>
         </w:tc>
@@ -27248,7 +26185,6 @@
               </w:rPr>
               <w:t>${</w:t>
             </w:r>
-            <w:proofErr w:type="spellStart"/>
             <w:r>
               <w:rPr>
                 <w:rFonts w:ascii="Arial" w:hAnsi="Arial" w:cs="Arial"/>
@@ -27269,19 +26205,7 @@
                 <w:shd w:val="clear" w:color="auto" w:fill="F7FAFF"/>
                 <w:lang w:val="en-US"/>
               </w:rPr>
-              <w:t>SepWal</w:t>
-            </w:r>
-            <w:proofErr w:type="spellEnd"/>
-            <w:r>
-              <w:rPr>
-                <w:rFonts w:ascii="Arial" w:hAnsi="Arial" w:cs="Arial"/>
-                <w:bCs/>
-                <w:sz w:val="16"/>
-                <w:szCs w:val="16"/>
-                <w:shd w:val="clear" w:color="auto" w:fill="F7FAFF"/>
-                <w:lang w:val="en-US"/>
-              </w:rPr>
-              <w:t>-Thick</w:t>
+              <w:t>SepWal-Thick</w:t>
             </w:r>
             <w:r>
               <w:rPr>
@@ -27383,7 +26307,6 @@
               </w:rPr>
               <w:t>${</w:t>
             </w:r>
-            <w:proofErr w:type="spellStart"/>
             <w:r>
               <w:rPr>
                 <w:rFonts w:ascii="Arial" w:hAnsi="Arial" w:cs="Arial"/>
@@ -27404,19 +26327,7 @@
                 <w:shd w:val="clear" w:color="auto" w:fill="F7FAFF"/>
                 <w:lang w:val="en-US"/>
               </w:rPr>
-              <w:t>SepWal</w:t>
-            </w:r>
-            <w:proofErr w:type="spellEnd"/>
-            <w:r>
-              <w:rPr>
-                <w:rFonts w:ascii="Arial" w:hAnsi="Arial" w:cs="Arial"/>
-                <w:bCs/>
-                <w:sz w:val="16"/>
-                <w:szCs w:val="16"/>
-                <w:shd w:val="clear" w:color="auto" w:fill="F7FAFF"/>
-                <w:lang w:val="en-US"/>
-              </w:rPr>
-              <w:t>-Dub-Nature</w:t>
+              <w:t>SepWal-Dub-Nature</w:t>
             </w:r>
             <w:r>
               <w:rPr>
@@ -27473,7 +26384,6 @@
                 <w:rFonts w:ascii="Arial" w:hAnsi="Arial" w:cs="Arial"/>
               </w:rPr>
             </w:pPr>
-            <w:proofErr w:type="spellStart"/>
             <w:r>
               <w:rPr>
                 <w:rFonts w:ascii="Arial" w:hAnsi="Arial" w:cs="Arial"/>
@@ -27481,17 +26391,7 @@
                 <w:bCs/>
                 <w:u w:color="000000"/>
               </w:rPr>
-              <w:t>Epaisseur</w:t>
-            </w:r>
-            <w:proofErr w:type="spellEnd"/>
-            <w:r>
-              <w:rPr>
-                <w:rFonts w:ascii="Arial" w:hAnsi="Arial" w:cs="Arial"/>
-                <w:b/>
-                <w:bCs/>
-                <w:u w:color="000000"/>
-              </w:rPr>
-              <w:t xml:space="preserve"> (</w:t>
+              <w:t>Epaisseur (</w:t>
             </w:r>
             <w:r>
               <w:rPr>
@@ -27547,7 +26447,6 @@
               </w:rPr>
               <w:t>${</w:t>
             </w:r>
-            <w:proofErr w:type="spellStart"/>
             <w:r>
               <w:rPr>
                 <w:rFonts w:ascii="Arial" w:hAnsi="Arial" w:cs="Arial"/>
@@ -27557,19 +26456,7 @@
                 <w:shd w:val="clear" w:color="auto" w:fill="F7FAFF"/>
                 <w:lang w:val="en-US"/>
               </w:rPr>
-              <w:t>FSepWal</w:t>
-            </w:r>
-            <w:proofErr w:type="spellEnd"/>
-            <w:r>
-              <w:rPr>
-                <w:rFonts w:ascii="Arial" w:hAnsi="Arial" w:cs="Arial"/>
-                <w:bCs/>
-                <w:sz w:val="16"/>
-                <w:szCs w:val="16"/>
-                <w:shd w:val="clear" w:color="auto" w:fill="F7FAFF"/>
-                <w:lang w:val="en-US"/>
-              </w:rPr>
-              <w:t>-Dub-t</w:t>
+              <w:t>FSepWal-Dub-t</w:t>
             </w:r>
             <w:r>
               <w:rPr>
@@ -27822,7 +26709,6 @@
               </w:rPr>
               <w:t>${</w:t>
             </w:r>
-            <w:proofErr w:type="spellStart"/>
             <w:r>
               <w:rPr>
                 <w:rFonts w:ascii="Arial" w:hAnsi="Arial" w:cs="Arial"/>
@@ -27832,7 +26718,6 @@
               </w:rPr>
               <w:t>FWoodWorkNature</w:t>
             </w:r>
-            <w:proofErr w:type="spellEnd"/>
             <w:r>
               <w:rPr>
                 <w:rFonts w:ascii="Arial" w:hAnsi="Arial" w:cs="Arial"/>
@@ -27927,7 +26812,6 @@
               </w:rPr>
               <w:t>${</w:t>
             </w:r>
-            <w:proofErr w:type="spellStart"/>
             <w:r>
               <w:rPr>
                 <w:rFonts w:ascii="Arial" w:hAnsi="Arial" w:cs="Arial"/>
@@ -27937,7 +26821,6 @@
               </w:rPr>
               <w:t>FWoodWorkOpening</w:t>
             </w:r>
-            <w:proofErr w:type="spellEnd"/>
             <w:r>
               <w:rPr>
                 <w:rFonts w:ascii="Arial" w:hAnsi="Arial" w:cs="Arial"/>
@@ -28032,7 +26915,6 @@
               </w:rPr>
               <w:t>${</w:t>
             </w:r>
-            <w:proofErr w:type="spellStart"/>
             <w:r>
               <w:rPr>
                 <w:rFonts w:ascii="Arial" w:hAnsi="Arial" w:cs="Arial"/>
@@ -28042,7 +26924,6 @@
               </w:rPr>
               <w:t>FWoodWorkType</w:t>
             </w:r>
-            <w:proofErr w:type="spellEnd"/>
             <w:r>
               <w:rPr>
                 <w:rFonts w:ascii="Arial" w:hAnsi="Arial" w:cs="Arial"/>
@@ -28138,7 +27019,6 @@
               </w:rPr>
               <w:t>${</w:t>
             </w:r>
-            <w:proofErr w:type="spellStart"/>
             <w:r>
               <w:rPr>
                 <w:rFonts w:ascii="Arial" w:hAnsi="Arial" w:cs="Arial"/>
@@ -28148,7 +27028,6 @@
               </w:rPr>
               <w:t>FShutterBox</w:t>
             </w:r>
-            <w:proofErr w:type="spellEnd"/>
             <w:r>
               <w:rPr>
                 <w:rFonts w:ascii="Arial" w:hAnsi="Arial" w:cs="Arial"/>
@@ -28807,7 +27686,6 @@
               </w:rPr>
               <w:t>${</w:t>
             </w:r>
-            <w:proofErr w:type="spellStart"/>
             <w:r>
               <w:rPr>
                 <w:rFonts w:ascii="Arial" w:hAnsi="Arial" w:cs="Arial"/>
@@ -28817,7 +27695,6 @@
               </w:rPr>
               <w:t>FBoilerCup</w:t>
             </w:r>
-            <w:proofErr w:type="spellEnd"/>
             <w:r>
               <w:rPr>
                 <w:rFonts w:ascii="Arial" w:hAnsi="Arial" w:cs="Arial"/>
@@ -29046,29 +27923,7 @@
                 <w:sz w:val="13"/>
                 <w:szCs w:val="13"/>
               </w:rPr>
-              <w:t xml:space="preserve">Isolement acoustique standardisé </w:t>
-            </w:r>
-            <w:proofErr w:type="spellStart"/>
-            <w:r>
-              <w:rPr>
-                <w:rFonts w:ascii="Arial" w:hAnsi="Arial" w:cs="Arial"/>
-                <w:b/>
-                <w:bCs/>
-                <w:sz w:val="13"/>
-                <w:szCs w:val="13"/>
-              </w:rPr>
-              <w:t>DnT</w:t>
-            </w:r>
-            <w:proofErr w:type="spellEnd"/>
-            <w:r>
-              <w:rPr>
-                <w:rFonts w:ascii="Arial" w:hAnsi="Arial" w:cs="Arial"/>
-                <w:b/>
-                <w:bCs/>
-                <w:sz w:val="13"/>
-                <w:szCs w:val="13"/>
-              </w:rPr>
-              <w:t xml:space="preserve"> en dB</w:t>
+              <w:t>Isolement acoustique standardisé DnT en dB</w:t>
             </w:r>
           </w:p>
         </w:tc>
@@ -29112,7 +27967,6 @@
                 <w:szCs w:val="13"/>
               </w:rPr>
             </w:pPr>
-            <w:proofErr w:type="spellStart"/>
             <w:r>
               <w:rPr>
                 <w:rFonts w:ascii="Arial" w:hAnsi="Arial" w:cs="Arial"/>
@@ -29123,7 +27977,6 @@
               </w:rPr>
               <w:t>Emission</w:t>
             </w:r>
-            <w:proofErr w:type="spellEnd"/>
           </w:p>
         </w:tc>
         <w:tc>
@@ -30629,8 +29482,6 @@
                 <w:szCs w:val="13"/>
               </w:rPr>
             </w:pPr>
-            <w:proofErr w:type="spellStart"/>
-            <w:proofErr w:type="gramStart"/>
             <w:r>
               <w:rPr>
                 <w:rFonts w:ascii="Arial" w:hAnsi="Arial" w:cs="Arial"/>
@@ -30652,22 +29503,8 @@
                 <w:szCs w:val="13"/>
                 <w:vertAlign w:val="subscript"/>
               </w:rPr>
-              <w:t>nT,A</w:t>
-            </w:r>
-            <w:proofErr w:type="gramEnd"/>
-            <w:r>
-              <w:rPr>
-                <w:rFonts w:ascii="Arial" w:hAnsi="Arial" w:cs="Arial"/>
-                <w:b/>
-                <w:bCs/>
-                <w:color w:val="0082DE" w:themeColor="accent2"/>
-                <w:sz w:val="13"/>
-                <w:szCs w:val="13"/>
-                <w:vertAlign w:val="subscript"/>
-              </w:rPr>
-              <w:t>,tr</w:t>
-            </w:r>
-            <w:proofErr w:type="spellEnd"/>
+              <w:t>nT,A,tr</w:t>
+            </w:r>
             <w:r>
               <w:rPr>
                 <w:rFonts w:ascii="Arial" w:hAnsi="Arial" w:cs="Arial"/>
@@ -30764,8 +29601,6 @@
                 <w:szCs w:val="18"/>
               </w:rPr>
             </w:pPr>
-            <w:proofErr w:type="spellStart"/>
-            <w:proofErr w:type="gramStart"/>
             <w:r>
               <w:rPr>
                 <w:rFonts w:ascii="Arial" w:hAnsi="Arial" w:cs="Arial"/>
@@ -30785,21 +29620,8 @@
                 <w:szCs w:val="18"/>
                 <w:vertAlign w:val="subscript"/>
               </w:rPr>
-              <w:t>nT,A</w:t>
-            </w:r>
-            <w:proofErr w:type="gramEnd"/>
-            <w:r>
-              <w:rPr>
-                <w:rFonts w:ascii="Arial" w:hAnsi="Arial" w:cs="Arial"/>
-                <w:b/>
-                <w:bCs/>
-                <w:sz w:val="15"/>
-                <w:szCs w:val="18"/>
-                <w:vertAlign w:val="subscript"/>
-              </w:rPr>
-              <w:t>,tr</w:t>
-            </w:r>
-            <w:proofErr w:type="spellEnd"/>
+              <w:t>nT,A,tr</w:t>
+            </w:r>
             <w:r>
               <w:rPr>
                 <w:rFonts w:ascii="Arial" w:hAnsi="Arial" w:cs="Arial"/>
@@ -30842,7 +29664,6 @@
               </w:rPr>
               <w:t>${</w:t>
             </w:r>
-            <w:proofErr w:type="spellStart"/>
             <w:r>
               <w:rPr>
                 <w:rFonts w:ascii="Arial" w:hAnsi="Arial" w:cs="Arial"/>
@@ -30863,19 +29684,7 @@
                 <w:szCs w:val="18"/>
                 <w:u w:color="000000"/>
               </w:rPr>
-              <w:t>Obj</w:t>
-            </w:r>
-            <w:proofErr w:type="spellEnd"/>
-            <w:r>
-              <w:rPr>
-                <w:rFonts w:ascii="Arial" w:hAnsi="Arial" w:cs="Arial"/>
-                <w:b/>
-                <w:bCs/>
-                <w:sz w:val="18"/>
-                <w:szCs w:val="18"/>
-                <w:u w:color="000000"/>
-              </w:rPr>
-              <w:t>}</w:t>
+              <w:t>Obj}</w:t>
             </w:r>
             <w:r>
               <w:rPr>
@@ -30957,6 +29766,39 @@
               </w:rPr>
               <w:t>${FPassRa1999}</w:t>
             </w:r>
+            <w:r>
+              <w:rPr>
+                <w:rFonts w:ascii="Arial" w:hAnsi="Arial" w:cs="Arial"/>
+                <w:b/>
+                <w:bCs/>
+                <w:color w:val="FF0000"/>
+                <w:sz w:val="18"/>
+                <w:szCs w:val="18"/>
+              </w:rPr>
+              <w:t>${F</w:t>
+            </w:r>
+            <w:r>
+              <w:rPr>
+                <w:rFonts w:ascii="Arial" w:hAnsi="Arial" w:cs="Arial"/>
+                <w:b/>
+                <w:bCs/>
+                <w:color w:val="FF0000"/>
+                <w:sz w:val="18"/>
+                <w:szCs w:val="18"/>
+              </w:rPr>
+              <w:t>Not</w:t>
+            </w:r>
+            <w:r>
+              <w:rPr>
+                <w:rFonts w:ascii="Arial" w:hAnsi="Arial" w:cs="Arial"/>
+                <w:b/>
+                <w:bCs/>
+                <w:color w:val="FF0000"/>
+                <w:sz w:val="18"/>
+                <w:szCs w:val="18"/>
+              </w:rPr>
+              <w:t>PassRa1999}</w:t>
+            </w:r>
           </w:p>
         </w:tc>
       </w:tr>
@@ -30996,38 +29838,7 @@
                 <w:sz w:val="11"/>
                 <w:szCs w:val="13"/>
               </w:rPr>
-              <w:t xml:space="preserve">* L'isolement acoustique standardisé pondéré </w:t>
-            </w:r>
-            <w:proofErr w:type="spellStart"/>
-            <w:proofErr w:type="gramStart"/>
-            <w:r>
-              <w:rPr>
-                <w:rFonts w:ascii="Arial" w:hAnsi="Arial" w:cs="Arial"/>
-                <w:bCs/>
-                <w:sz w:val="11"/>
-                <w:szCs w:val="13"/>
-              </w:rPr>
-              <w:t>DnT,A</w:t>
-            </w:r>
-            <w:proofErr w:type="gramEnd"/>
-            <w:r>
-              <w:rPr>
-                <w:rFonts w:ascii="Arial" w:hAnsi="Arial" w:cs="Arial"/>
-                <w:bCs/>
-                <w:sz w:val="11"/>
-                <w:szCs w:val="13"/>
-              </w:rPr>
-              <w:t>,tr</w:t>
-            </w:r>
-            <w:proofErr w:type="spellEnd"/>
-            <w:r>
-              <w:rPr>
-                <w:rFonts w:ascii="Arial" w:hAnsi="Arial" w:cs="Arial"/>
-                <w:bCs/>
-                <w:sz w:val="11"/>
-                <w:szCs w:val="13"/>
-              </w:rPr>
-              <w:t xml:space="preserve"> (indice Européen) est calculé sur les octaves 125 à 2000 Hz</w:t>
+              <w:t>* L'isolement acoustique standardisé pondéré DnT,A,tr (indice Européen) est calculé sur les octaves 125 à 2000 Hz</w:t>
             </w:r>
           </w:p>
         </w:tc>
@@ -32867,7 +31678,6 @@
               </w:rPr>
               <w:t>${</w:t>
             </w:r>
-            <w:proofErr w:type="spellStart"/>
             <w:r>
               <w:rPr>
                 <w:rFonts w:ascii="Arial" w:hAnsi="Arial" w:cs="Arial"/>
@@ -32882,16 +31692,7 @@
                 <w:bCs/>
                 <w:u w:color="000000"/>
               </w:rPr>
-              <w:t>LocEmit</w:t>
-            </w:r>
-            <w:proofErr w:type="spellEnd"/>
-            <w:r>
-              <w:rPr>
-                <w:rFonts w:ascii="Arial" w:hAnsi="Arial" w:cs="Arial"/>
-                <w:bCs/>
-                <w:u w:color="000000"/>
-              </w:rPr>
-              <w:t>-Name}</w:t>
+              <w:t>LocEmit-Name}</w:t>
             </w:r>
           </w:p>
         </w:tc>
@@ -32997,7 +31798,6 @@
               </w:rPr>
               <w:t>${</w:t>
             </w:r>
-            <w:proofErr w:type="spellStart"/>
             <w:r>
               <w:rPr>
                 <w:rFonts w:ascii="Arial" w:hAnsi="Arial" w:cs="Arial"/>
@@ -33012,16 +31812,7 @@
                 <w:bCs/>
                 <w:u w:color="000000"/>
               </w:rPr>
-              <w:t>LocEmit</w:t>
-            </w:r>
-            <w:proofErr w:type="spellEnd"/>
-            <w:r>
-              <w:rPr>
-                <w:rFonts w:ascii="Arial" w:hAnsi="Arial" w:cs="Arial"/>
-                <w:bCs/>
-                <w:u w:color="000000"/>
-              </w:rPr>
-              <w:t>-Vol}</w:t>
+              <w:t>LocEmit-Vol}</w:t>
             </w:r>
           </w:p>
         </w:tc>
@@ -33249,7 +32040,6 @@
               </w:rPr>
               <w:t>${</w:t>
             </w:r>
-            <w:proofErr w:type="spellStart"/>
             <w:r>
               <w:rPr>
                 <w:rFonts w:ascii="Arial" w:hAnsi="Arial" w:cs="Arial"/>
@@ -33264,16 +32054,7 @@
                 <w:bCs/>
                 <w:u w:color="000000"/>
               </w:rPr>
-              <w:t>LocRecieve</w:t>
-            </w:r>
-            <w:proofErr w:type="spellEnd"/>
-            <w:r>
-              <w:rPr>
-                <w:rFonts w:ascii="Arial" w:hAnsi="Arial" w:cs="Arial"/>
-                <w:bCs/>
-                <w:u w:color="000000"/>
-              </w:rPr>
-              <w:t>-Name}</w:t>
+              <w:t>LocRecieve-Name}</w:t>
             </w:r>
           </w:p>
         </w:tc>
@@ -33379,7 +32160,6 @@
               </w:rPr>
               <w:t>${</w:t>
             </w:r>
-            <w:proofErr w:type="spellStart"/>
             <w:r>
               <w:rPr>
                 <w:rFonts w:ascii="Arial" w:hAnsi="Arial" w:cs="Arial"/>
@@ -33394,16 +32174,7 @@
                 <w:bCs/>
                 <w:u w:color="000000"/>
               </w:rPr>
-              <w:t>LocRecieve</w:t>
-            </w:r>
-            <w:proofErr w:type="spellEnd"/>
-            <w:r>
-              <w:rPr>
-                <w:rFonts w:ascii="Arial" w:hAnsi="Arial" w:cs="Arial"/>
-                <w:bCs/>
-                <w:u w:color="000000"/>
-              </w:rPr>
-              <w:t>-Vol}</w:t>
+              <w:t>LocRecieve-Vol}</w:t>
             </w:r>
           </w:p>
         </w:tc>
@@ -33555,7 +32326,6 @@
               </w:rPr>
               <w:t>${</w:t>
             </w:r>
-            <w:proofErr w:type="spellStart"/>
             <w:r>
               <w:rPr>
                 <w:rFonts w:ascii="Arial" w:hAnsi="Arial" w:cs="Arial"/>
@@ -33570,16 +32340,7 @@
                 <w:bCs/>
                 <w:u w:color="000000"/>
               </w:rPr>
-              <w:t>Type</w:t>
-            </w:r>
-            <w:proofErr w:type="spellEnd"/>
-            <w:r>
-              <w:rPr>
-                <w:rFonts w:ascii="Arial" w:hAnsi="Arial" w:cs="Arial"/>
-                <w:bCs/>
-                <w:u w:color="000000"/>
-              </w:rPr>
-              <w:t>}</w:t>
+              <w:t>Type}</w:t>
             </w:r>
           </w:p>
         </w:tc>
@@ -33731,7 +32492,6 @@
               </w:rPr>
               <w:t>${</w:t>
             </w:r>
-            <w:proofErr w:type="spellStart"/>
             <w:r>
               <w:rPr>
                 <w:rFonts w:ascii="Arial" w:hAnsi="Arial" w:cs="Arial"/>
@@ -33741,7 +32501,6 @@
               </w:rPr>
               <w:t>CNbPosMAC</w:t>
             </w:r>
-            <w:proofErr w:type="spellEnd"/>
             <w:r>
               <w:rPr>
                 <w:rFonts w:ascii="Arial" w:hAnsi="Arial" w:cs="Arial"/>
@@ -33979,7 +32738,6 @@
               </w:rPr>
               <w:t>${</w:t>
             </w:r>
-            <w:proofErr w:type="spellStart"/>
             <w:r>
               <w:rPr>
                 <w:rFonts w:ascii="Arial" w:hAnsi="Arial" w:cs="Arial"/>
@@ -33989,7 +32747,6 @@
               </w:rPr>
               <w:t>CFloorCover</w:t>
             </w:r>
-            <w:proofErr w:type="spellEnd"/>
             <w:r>
               <w:rPr>
                 <w:rFonts w:ascii="Arial" w:hAnsi="Arial" w:cs="Arial"/>
@@ -34102,7 +32859,6 @@
               </w:rPr>
               <w:t>${</w:t>
             </w:r>
-            <w:proofErr w:type="spellStart"/>
             <w:r>
               <w:rPr>
                 <w:rFonts w:ascii="Arial" w:hAnsi="Arial" w:cs="Arial"/>
@@ -34111,7 +32867,6 @@
               </w:rPr>
               <w:t>CFloor</w:t>
             </w:r>
-            <w:proofErr w:type="spellEnd"/>
             <w:r>
               <w:rPr>
                 <w:rFonts w:ascii="Arial" w:hAnsi="Arial" w:cs="Arial"/>
@@ -34376,7 +33131,6 @@
               </w:rPr>
               <w:t>${</w:t>
             </w:r>
-            <w:proofErr w:type="spellStart"/>
             <w:r>
               <w:rPr>
                 <w:rFonts w:ascii="Arial" w:hAnsi="Arial" w:cs="Arial"/>
@@ -34387,7 +33141,6 @@
               </w:rPr>
               <w:t>CFloor</w:t>
             </w:r>
-            <w:proofErr w:type="spellEnd"/>
             <w:r>
               <w:rPr>
                 <w:rFonts w:ascii="Arial" w:hAnsi="Arial" w:cs="Arial"/>
@@ -34452,7 +33205,6 @@
                 <w:rFonts w:ascii="Arial" w:hAnsi="Arial" w:cs="Arial"/>
               </w:rPr>
             </w:pPr>
-            <w:proofErr w:type="spellStart"/>
             <w:r>
               <w:rPr>
                 <w:rFonts w:ascii="Arial" w:hAnsi="Arial" w:cs="Arial"/>
@@ -34460,17 +33212,7 @@
                 <w:bCs/>
                 <w:u w:color="000000"/>
               </w:rPr>
-              <w:t>Epaisseur</w:t>
-            </w:r>
-            <w:proofErr w:type="spellEnd"/>
-            <w:r>
-              <w:rPr>
-                <w:rFonts w:ascii="Arial" w:hAnsi="Arial" w:cs="Arial"/>
-                <w:b/>
-                <w:bCs/>
-                <w:u w:color="000000"/>
-              </w:rPr>
-              <w:t xml:space="preserve"> (</w:t>
+              <w:t>Epaisseur (</w:t>
             </w:r>
             <w:r>
               <w:rPr>
@@ -34526,7 +33268,6 @@
               </w:rPr>
               <w:t>${</w:t>
             </w:r>
-            <w:proofErr w:type="spellStart"/>
             <w:r>
               <w:rPr>
                 <w:rFonts w:ascii="Arial" w:hAnsi="Arial" w:cs="Arial"/>
@@ -34537,7 +33278,6 @@
               </w:rPr>
               <w:t>CFloor</w:t>
             </w:r>
-            <w:proofErr w:type="spellEnd"/>
             <w:r>
               <w:rPr>
                 <w:rFonts w:ascii="Arial" w:hAnsi="Arial" w:cs="Arial"/>
@@ -35044,29 +33784,7 @@
                 <w:sz w:val="13"/>
                 <w:szCs w:val="13"/>
               </w:rPr>
-              <w:t>Niveau du bruit de choc standardisé L'</w:t>
-            </w:r>
-            <w:proofErr w:type="spellStart"/>
-            <w:r>
-              <w:rPr>
-                <w:rFonts w:ascii="Arial" w:hAnsi="Arial" w:cs="Arial"/>
-                <w:b/>
-                <w:bCs/>
-                <w:sz w:val="13"/>
-                <w:szCs w:val="13"/>
-              </w:rPr>
-              <w:t>nT</w:t>
-            </w:r>
-            <w:proofErr w:type="spellEnd"/>
-            <w:r>
-              <w:rPr>
-                <w:rFonts w:ascii="Arial" w:hAnsi="Arial" w:cs="Arial"/>
-                <w:b/>
-                <w:bCs/>
-                <w:sz w:val="13"/>
-                <w:szCs w:val="13"/>
-              </w:rPr>
-              <w:t xml:space="preserve"> en dB</w:t>
+              <w:t>Niveau du bruit de choc standardisé L'nT en dB</w:t>
             </w:r>
           </w:p>
         </w:tc>
@@ -36575,7 +35293,6 @@
                 <w:szCs w:val="18"/>
               </w:rPr>
             </w:pPr>
-            <w:proofErr w:type="gramStart"/>
             <w:r>
               <w:rPr>
                 <w:rFonts w:ascii="Arial" w:hAnsi="Arial" w:cs="Arial"/>
@@ -36587,7 +35304,6 @@
               </w:rPr>
               <w:t>L'</w:t>
             </w:r>
-            <w:proofErr w:type="spellStart"/>
             <w:r>
               <w:rPr>
                 <w:rFonts w:ascii="Arial" w:hAnsi="Arial" w:cs="Arial"/>
@@ -36600,8 +35316,6 @@
               </w:rPr>
               <w:t>nT,w</w:t>
             </w:r>
-            <w:proofErr w:type="spellEnd"/>
-            <w:proofErr w:type="gramEnd"/>
             <w:r>
               <w:rPr>
                 <w:rFonts w:ascii="Arial" w:hAnsi="Arial" w:cs="Arial"/>
@@ -36723,7 +35437,6 @@
                 <w:szCs w:val="18"/>
               </w:rPr>
             </w:pPr>
-            <w:proofErr w:type="gramStart"/>
             <w:r>
               <w:rPr>
                 <w:rFonts w:ascii="Arial" w:hAnsi="Arial" w:cs="Arial"/>
@@ -36734,7 +35447,6 @@
               </w:rPr>
               <w:t>L'</w:t>
             </w:r>
-            <w:proofErr w:type="spellStart"/>
             <w:r>
               <w:rPr>
                 <w:rFonts w:ascii="Arial" w:hAnsi="Arial" w:cs="Arial"/>
@@ -36746,8 +35458,6 @@
               </w:rPr>
               <w:t>nT,w</w:t>
             </w:r>
-            <w:proofErr w:type="spellEnd"/>
-            <w:proofErr w:type="gramEnd"/>
             <w:r>
               <w:rPr>
                 <w:rFonts w:ascii="Arial" w:hAnsi="Arial" w:cs="Arial"/>
@@ -36790,7 +35500,6 @@
               </w:rPr>
               <w:t>${</w:t>
             </w:r>
-            <w:proofErr w:type="spellStart"/>
             <w:r>
               <w:rPr>
                 <w:rFonts w:ascii="Arial" w:hAnsi="Arial" w:cs="Arial"/>
@@ -36811,19 +35520,7 @@
                 <w:szCs w:val="18"/>
                 <w:u w:color="000000"/>
               </w:rPr>
-              <w:t>Obj</w:t>
-            </w:r>
-            <w:proofErr w:type="spellEnd"/>
-            <w:r>
-              <w:rPr>
-                <w:rFonts w:ascii="Arial" w:hAnsi="Arial" w:cs="Arial"/>
-                <w:b/>
-                <w:bCs/>
-                <w:sz w:val="18"/>
-                <w:szCs w:val="18"/>
-                <w:u w:color="000000"/>
-              </w:rPr>
-              <w:t>}</w:t>
+              <w:t>Obj}</w:t>
             </w:r>
             <w:r>
               <w:rPr>
@@ -36930,6 +35627,41 @@
               </w:rPr>
               <w:t>${CPassRa1999}</w:t>
             </w:r>
+            <w:r>
+              <w:rPr>
+                <w:rFonts w:ascii="Arial" w:hAnsi="Arial" w:cs="Arial"/>
+                <w:b/>
+                <w:bCs/>
+                <w:color w:val="FF0000"/>
+                <w:sz w:val="18"/>
+                <w:szCs w:val="18"/>
+              </w:rPr>
+              <w:t>${</w:t>
+            </w:r>
+            <w:r>
+              <w:rPr>
+                <w:rFonts w:ascii="Arial" w:hAnsi="Arial" w:cs="Arial"/>
+                <w:b/>
+                <w:bCs/>
+                <w:color w:val="FF0000"/>
+                <w:sz w:val="18"/>
+                <w:szCs w:val="18"/>
+              </w:rPr>
+              <w:t>C</w:t>
+            </w:r>
+            <w:bookmarkStart w:id="49" w:name="_GoBack"/>
+            <w:bookmarkEnd w:id="49"/>
+            <w:r>
+              <w:rPr>
+                <w:rFonts w:ascii="Arial" w:hAnsi="Arial" w:cs="Arial"/>
+                <w:b/>
+                <w:bCs/>
+                <w:color w:val="FF0000"/>
+                <w:sz w:val="18"/>
+                <w:szCs w:val="18"/>
+              </w:rPr>
+              <w:t>NotPassRa1999}</w:t>
+            </w:r>
           </w:p>
         </w:tc>
         <w:tc>
@@ -36992,38 +35724,7 @@
                 <w:sz w:val="11"/>
                 <w:szCs w:val="13"/>
               </w:rPr>
-              <w:t xml:space="preserve">* Le niveau de pression pondéré du bruit de choc standardisé </w:t>
-            </w:r>
-            <w:proofErr w:type="gramStart"/>
-            <w:r>
-              <w:rPr>
-                <w:rFonts w:ascii="Arial" w:hAnsi="Arial" w:cs="Arial"/>
-                <w:bCs/>
-                <w:sz w:val="11"/>
-                <w:szCs w:val="13"/>
-              </w:rPr>
-              <w:t>L'</w:t>
-            </w:r>
-            <w:proofErr w:type="spellStart"/>
-            <w:r>
-              <w:rPr>
-                <w:rFonts w:ascii="Arial" w:hAnsi="Arial" w:cs="Arial"/>
-                <w:bCs/>
-                <w:sz w:val="11"/>
-                <w:szCs w:val="13"/>
-              </w:rPr>
-              <w:t>nT,w</w:t>
-            </w:r>
-            <w:proofErr w:type="spellEnd"/>
-            <w:proofErr w:type="gramEnd"/>
-            <w:r>
-              <w:rPr>
-                <w:rFonts w:ascii="Arial" w:hAnsi="Arial" w:cs="Arial"/>
-                <w:bCs/>
-                <w:sz w:val="11"/>
-                <w:szCs w:val="13"/>
-              </w:rPr>
-              <w:t xml:space="preserve"> (indice Européen) est calculé sur les octaves 125-2000 Hz</w:t>
+              <w:t>* Le niveau de pression pondéré du bruit de choc standardisé L'nT,w (indice Européen) est calculé sur les octaves 125-2000 Hz</w:t>
             </w:r>
           </w:p>
         </w:tc>
@@ -37239,15 +35940,7 @@
               </w:rPr>
             </w:pPr>
             <w:r>
-              <w:t>(</w:t>
-            </w:r>
-            <w:proofErr w:type="gramStart"/>
-            <w:r>
-              <w:t>le</w:t>
-            </w:r>
-            <w:proofErr w:type="gramEnd"/>
-            <w:r>
-              <w:t xml:space="preserve"> résultat de mesure est la moyenne énergétique de 3 essais)</w:t>
+              <w:t>(le résultat de mesure est la moyenne énergétique de 3 essais)</w:t>
             </w:r>
           </w:p>
         </w:tc>
@@ -37293,13 +35986,8 @@
               <w:ind w:left="113" w:right="113"/>
               <w:jc w:val="center"/>
             </w:pPr>
-            <w:proofErr w:type="spellStart"/>
-            <w:r>
-              <w:t>N°de</w:t>
-            </w:r>
-            <w:proofErr w:type="spellEnd"/>
-            <w:r>
-              <w:t xml:space="preserve"> la mesure</w:t>
+            <w:r>
+              <w:t>N°de la mesure</w:t>
             </w:r>
           </w:p>
         </w:tc>
@@ -37367,8 +36055,6 @@
             <w:pPr>
               <w:jc w:val="center"/>
             </w:pPr>
-            <w:proofErr w:type="spellStart"/>
-            <w:proofErr w:type="gramStart"/>
             <w:r>
               <w:t>L</w:t>
             </w:r>
@@ -37386,25 +36072,11 @@
                 <w:sz w:val="13"/>
                 <w:szCs w:val="13"/>
               </w:rPr>
-              <w:t>max</w:t>
-            </w:r>
-            <w:proofErr w:type="spellEnd"/>
-            <w:proofErr w:type="gramEnd"/>
-            <w:r>
-              <w:rPr>
-                <w:sz w:val="13"/>
-                <w:szCs w:val="13"/>
-              </w:rPr>
-              <w:t xml:space="preserve"> en</w:t>
-            </w:r>
-            <w:r>
-              <w:t xml:space="preserve"> </w:t>
-            </w:r>
-            <w:proofErr w:type="spellStart"/>
-            <w:r>
-              <w:t>dBA</w:t>
-            </w:r>
-            <w:proofErr w:type="spellEnd"/>
+              <w:t>max en</w:t>
+            </w:r>
+            <w:r>
+              <w:t xml:space="preserve"> dBA</w:t>
+            </w:r>
           </w:p>
         </w:tc>
         <w:tc>
@@ -37419,8 +36091,6 @@
               <w:ind w:left="113" w:right="113"/>
               <w:jc w:val="center"/>
             </w:pPr>
-            <w:proofErr w:type="spellStart"/>
-            <w:proofErr w:type="gramStart"/>
             <w:r>
               <w:t>L</w:t>
             </w:r>
@@ -37437,16 +36107,9 @@
               </w:rPr>
               <w:t>moyen</w:t>
             </w:r>
-            <w:proofErr w:type="spellEnd"/>
-            <w:proofErr w:type="gramEnd"/>
-            <w:r>
-              <w:t xml:space="preserve"> en </w:t>
-            </w:r>
-            <w:proofErr w:type="spellStart"/>
-            <w:r>
-              <w:t>dBA</w:t>
-            </w:r>
-            <w:proofErr w:type="spellEnd"/>
+            <w:r>
+              <w:t xml:space="preserve"> en dBA</w:t>
+            </w:r>
           </w:p>
         </w:tc>
         <w:tc>
@@ -37462,13 +36125,8 @@
               <w:jc w:val="center"/>
             </w:pPr>
             <w:r>
-              <w:t xml:space="preserve">Ln bruit de fond en </w:t>
-            </w:r>
-            <w:proofErr w:type="spellStart"/>
-            <w:r>
-              <w:t>dBA</w:t>
-            </w:r>
-            <w:proofErr w:type="spellEnd"/>
+              <w:t>Ln bruit de fond en dBA</w:t>
+            </w:r>
           </w:p>
         </w:tc>
         <w:tc>
@@ -37501,15 +36159,7 @@
               <w:jc w:val="center"/>
             </w:pPr>
             <w:r>
-              <w:t xml:space="preserve">Tr 500 </w:t>
-            </w:r>
-            <w:proofErr w:type="spellStart"/>
-            <w:r>
-              <w:t>Hzen</w:t>
-            </w:r>
-            <w:proofErr w:type="spellEnd"/>
-            <w:r>
-              <w:t xml:space="preserve"> s</w:t>
+              <w:t>Tr 500 Hzen s</w:t>
             </w:r>
           </w:p>
         </w:tc>
@@ -37560,13 +36210,8 @@
               <w:jc w:val="center"/>
             </w:pPr>
             <w:r>
-              <w:t xml:space="preserve">Correction de Tr en </w:t>
-            </w:r>
-            <w:proofErr w:type="spellStart"/>
-            <w:r>
-              <w:t>dBA</w:t>
-            </w:r>
-            <w:proofErr w:type="spellEnd"/>
+              <w:t>Correction de Tr en dBA</w:t>
+            </w:r>
           </w:p>
         </w:tc>
         <w:tc>
@@ -37581,16 +36226,12 @@
               <w:ind w:left="113" w:right="113"/>
               <w:jc w:val="center"/>
             </w:pPr>
-            <w:proofErr w:type="spellStart"/>
-            <w:proofErr w:type="gramStart"/>
             <w:r>
               <w:rPr>
                 <w:b/>
               </w:rPr>
               <w:t>LnA,T</w:t>
             </w:r>
-            <w:proofErr w:type="spellEnd"/>
-            <w:proofErr w:type="gramEnd"/>
             <w:r>
               <w:rPr>
                 <w:b/>
@@ -37609,14 +36250,12 @@
               </w:rPr>
               <w:t xml:space="preserve"> </w:t>
             </w:r>
-            <w:proofErr w:type="spellStart"/>
             <w:r>
               <w:rPr>
                 <w:b/>
               </w:rPr>
               <w:t>dBA</w:t>
             </w:r>
-            <w:proofErr w:type="spellEnd"/>
           </w:p>
         </w:tc>
         <w:tc>
@@ -37631,21 +36270,9 @@
               <w:ind w:left="113" w:right="113"/>
               <w:jc w:val="center"/>
             </w:pPr>
-            <w:proofErr w:type="spellStart"/>
-            <w:proofErr w:type="gramStart"/>
-            <w:r>
-              <w:t>LnA,T</w:t>
-            </w:r>
-            <w:proofErr w:type="spellEnd"/>
-            <w:proofErr w:type="gramEnd"/>
-            <w:r>
-              <w:t xml:space="preserve"> objectif RA 1999 en </w:t>
-            </w:r>
-            <w:proofErr w:type="spellStart"/>
-            <w:r>
-              <w:t>dBA</w:t>
-            </w:r>
-            <w:proofErr w:type="spellEnd"/>
+            <w:r>
+              <w:t>LnA,T objectif RA 1999 en dBA</w:t>
+            </w:r>
           </w:p>
         </w:tc>
         <w:tc>
@@ -38452,15 +37079,7 @@
               </w:rPr>
             </w:pPr>
             <w:r>
-              <w:t>(</w:t>
-            </w:r>
-            <w:proofErr w:type="gramStart"/>
-            <w:r>
-              <w:t>le</w:t>
-            </w:r>
-            <w:proofErr w:type="gramEnd"/>
-            <w:r>
-              <w:t xml:space="preserve"> résultat de mesure est la valeur d'un seul essai)</w:t>
+              <w:t>(le résultat de mesure est la valeur d'un seul essai)</w:t>
             </w:r>
           </w:p>
         </w:tc>
@@ -38565,7 +37184,6 @@
                 <w:color w:val="000000"/>
               </w:rPr>
             </w:pPr>
-            <w:proofErr w:type="spellStart"/>
             <w:r>
               <w:rPr>
                 <w:rFonts w:ascii="Arial" w:hAnsi="Arial" w:cs="Arial"/>
@@ -38573,7 +37191,6 @@
               </w:rPr>
               <w:t>Equipement</w:t>
             </w:r>
-            <w:proofErr w:type="spellEnd"/>
             <w:r>
               <w:rPr>
                 <w:rFonts w:ascii="Arial" w:hAnsi="Arial" w:cs="Arial"/>
@@ -38683,7 +37300,6 @@
               </w:rPr>
               <w:t xml:space="preserve"> </w:t>
             </w:r>
-            <w:proofErr w:type="spellStart"/>
             <w:r>
               <w:rPr>
                 <w:rFonts w:ascii="Arial" w:hAnsi="Arial" w:cs="Arial"/>
@@ -38691,7 +37307,6 @@
               </w:rPr>
               <w:t>équipt</w:t>
             </w:r>
-            <w:proofErr w:type="spellEnd"/>
             <w:r>
               <w:rPr>
                 <w:rFonts w:ascii="Arial" w:hAnsi="Arial" w:cs="Arial"/>
@@ -38704,17 +37319,8 @@
                 <w:rFonts w:ascii="Arial" w:hAnsi="Arial" w:cs="Arial"/>
                 <w:color w:val="000000"/>
               </w:rPr>
-              <w:t xml:space="preserve">en </w:t>
-            </w:r>
-            <w:proofErr w:type="spellStart"/>
-            <w:r>
-              <w:rPr>
-                <w:rFonts w:ascii="Arial" w:hAnsi="Arial" w:cs="Arial"/>
-                <w:color w:val="000000"/>
-              </w:rPr>
-              <w:t>dBA</w:t>
-            </w:r>
-            <w:proofErr w:type="spellEnd"/>
+              <w:t>en dBA</w:t>
+            </w:r>
           </w:p>
         </w:tc>
         <w:tc>
@@ -38769,17 +37375,8 @@
                 <w:rFonts w:ascii="Arial" w:hAnsi="Arial" w:cs="Arial"/>
                 <w:color w:val="000000"/>
               </w:rPr>
-              <w:t xml:space="preserve">en </w:t>
-            </w:r>
-            <w:proofErr w:type="spellStart"/>
-            <w:r>
-              <w:rPr>
-                <w:rFonts w:ascii="Arial" w:hAnsi="Arial" w:cs="Arial"/>
-                <w:color w:val="000000"/>
-              </w:rPr>
-              <w:t>dBA</w:t>
-            </w:r>
-            <w:proofErr w:type="spellEnd"/>
+              <w:t>en dBA</w:t>
+            </w:r>
           </w:p>
         </w:tc>
         <w:tc>
@@ -39008,17 +37605,8 @@
                 <w:rFonts w:ascii="Arial" w:hAnsi="Arial" w:cs="Arial"/>
                 <w:color w:val="000000"/>
               </w:rPr>
-              <w:t xml:space="preserve">en </w:t>
-            </w:r>
-            <w:proofErr w:type="spellStart"/>
-            <w:r>
-              <w:rPr>
-                <w:rFonts w:ascii="Arial" w:hAnsi="Arial" w:cs="Arial"/>
-                <w:color w:val="000000"/>
-              </w:rPr>
-              <w:t>dBA</w:t>
-            </w:r>
-            <w:proofErr w:type="spellEnd"/>
+              <w:t>en dBA</w:t>
+            </w:r>
           </w:p>
         </w:tc>
         <w:tc>
@@ -39042,8 +37630,6 @@
                 <w:color w:val="000000"/>
               </w:rPr>
             </w:pPr>
-            <w:proofErr w:type="spellStart"/>
-            <w:proofErr w:type="gramStart"/>
             <w:r>
               <w:rPr>
                 <w:rFonts w:ascii="Arial" w:hAnsi="Arial" w:cs="Arial"/>
@@ -39063,8 +37649,6 @@
               </w:rPr>
               <w:t>nA,T</w:t>
             </w:r>
-            <w:proofErr w:type="spellEnd"/>
-            <w:proofErr w:type="gramEnd"/>
             <w:r>
               <w:rPr>
                 <w:rFonts w:ascii="Arial" w:hAnsi="Arial" w:cs="Arial"/>
@@ -39092,7 +37676,6 @@
               </w:rPr>
               <w:t xml:space="preserve"> </w:t>
             </w:r>
-            <w:proofErr w:type="spellStart"/>
             <w:r>
               <w:rPr>
                 <w:rFonts w:ascii="Arial" w:hAnsi="Arial" w:cs="Arial"/>
@@ -39102,7 +37685,6 @@
               </w:rPr>
               <w:t>dBA</w:t>
             </w:r>
-            <w:proofErr w:type="spellEnd"/>
           </w:p>
         </w:tc>
         <w:tc>
@@ -39127,8 +37709,6 @@
                 <w:color w:val="000000"/>
               </w:rPr>
             </w:pPr>
-            <w:proofErr w:type="spellStart"/>
-            <w:proofErr w:type="gramStart"/>
             <w:r>
               <w:rPr>
                 <w:rFonts w:ascii="Arial" w:hAnsi="Arial" w:cs="Arial"/>
@@ -39144,8 +37724,6 @@
               </w:rPr>
               <w:t>nA,T</w:t>
             </w:r>
-            <w:proofErr w:type="spellEnd"/>
-            <w:proofErr w:type="gramEnd"/>
             <w:r>
               <w:rPr>
                 <w:rFonts w:ascii="Arial" w:hAnsi="Arial" w:cs="Arial"/>
@@ -39186,17 +37764,8 @@
                 <w:rFonts w:ascii="Arial" w:hAnsi="Arial" w:cs="Arial"/>
                 <w:color w:val="000000"/>
               </w:rPr>
-              <w:t xml:space="preserve">en </w:t>
-            </w:r>
-            <w:proofErr w:type="spellStart"/>
-            <w:r>
-              <w:rPr>
-                <w:rFonts w:ascii="Arial" w:hAnsi="Arial" w:cs="Arial"/>
-                <w:color w:val="000000"/>
-              </w:rPr>
-              <w:t>dBA</w:t>
-            </w:r>
-            <w:proofErr w:type="spellEnd"/>
+              <w:t>en dBA</w:t>
+            </w:r>
           </w:p>
         </w:tc>
         <w:tc>
@@ -39929,21 +38498,12 @@
                 <w:color w:val="353535"/>
               </w:rPr>
             </w:pPr>
-            <w:proofErr w:type="gramStart"/>
             <w:r>
               <w:rPr>
                 <w:rFonts w:ascii="Arial" w:hAnsi="Arial" w:cs="Arial"/>
                 <w:color w:val="353535"/>
               </w:rPr>
-              <w:t>mis</w:t>
-            </w:r>
-            <w:proofErr w:type="gramEnd"/>
-            <w:r>
-              <w:rPr>
-                <w:rFonts w:ascii="Arial" w:hAnsi="Arial" w:cs="Arial"/>
-                <w:color w:val="353535"/>
-              </w:rPr>
-              <w:t xml:space="preserve"> en place</w:t>
+              <w:t>mis en place</w:t>
             </w:r>
             <w:r>
               <w:rPr>
@@ -39969,23 +38529,7 @@
                 <w:rFonts w:ascii="Arial" w:hAnsi="Arial" w:cs="Arial"/>
                 <w:color w:val="353535"/>
               </w:rPr>
-              <w:t>(</w:t>
-            </w:r>
-            <w:proofErr w:type="gramStart"/>
-            <w:r>
-              <w:rPr>
-                <w:rFonts w:ascii="Arial" w:hAnsi="Arial" w:cs="Arial"/>
-                <w:color w:val="353535"/>
-              </w:rPr>
-              <w:t>α</w:t>
-            </w:r>
-            <w:proofErr w:type="gramEnd"/>
-            <w:r>
-              <w:rPr>
-                <w:rFonts w:ascii="Arial" w:hAnsi="Arial" w:cs="Arial"/>
-                <w:color w:val="353535"/>
-              </w:rPr>
-              <w:t>w ≥ 0,1)</w:t>
+              <w:t>(αw ≥ 0,1)</w:t>
             </w:r>
           </w:p>
         </w:tc>
@@ -40003,47 +38547,36 @@
                 <w:lang w:val="en-US"/>
               </w:rPr>
             </w:pPr>
-            <w:proofErr w:type="spellStart"/>
             <w:r>
               <w:rPr>
                 <w:rFonts w:ascii="Arial" w:hAnsi="Arial" w:cs="Arial"/>
                 <w:lang w:val="en-US"/>
               </w:rPr>
-              <w:t>Indice</w:t>
-            </w:r>
-            <w:proofErr w:type="spellEnd"/>
+              <w:t>Indice unique</w:t>
+            </w:r>
             <w:r>
               <w:rPr>
                 <w:rFonts w:ascii="Arial" w:hAnsi="Arial" w:cs="Arial"/>
                 <w:lang w:val="en-US"/>
               </w:rPr>
-              <w:t xml:space="preserve"> unique</w:t>
-            </w:r>
-            <w:r>
+              <w:t xml:space="preserve"> </w:t>
+            </w:r>
+          </w:p>
+          <w:p>
+            <w:pPr>
+              <w:jc w:val="center"/>
               <w:rPr>
                 <w:rFonts w:ascii="Arial" w:hAnsi="Arial" w:cs="Arial"/>
                 <w:lang w:val="en-US"/>
               </w:rPr>
-              <w:t xml:space="preserve"> </w:t>
-            </w:r>
-          </w:p>
-          <w:p>
-            <w:pPr>
-              <w:jc w:val="center"/>
+            </w:pPr>
+            <w:r>
               <w:rPr>
                 <w:rFonts w:ascii="Arial" w:hAnsi="Arial" w:cs="Arial"/>
                 <w:lang w:val="en-US"/>
               </w:rPr>
-            </w:pPr>
-            <w:proofErr w:type="spellStart"/>
-            <w:r>
-              <w:rPr>
-                <w:rFonts w:ascii="Arial" w:hAnsi="Arial" w:cs="Arial"/>
-                <w:lang w:val="en-US"/>
-              </w:rPr>
               <w:t>d'absorption</w:t>
             </w:r>
-            <w:proofErr w:type="spellEnd"/>
             <w:r>
               <w:rPr>
                 <w:rFonts w:ascii="Arial" w:hAnsi="Arial" w:cs="Arial"/>
@@ -40096,19 +38629,11 @@
                 <w:rFonts w:ascii="Arial" w:hAnsi="Arial" w:cs="Arial"/>
               </w:rPr>
             </w:pPr>
-            <w:proofErr w:type="gramStart"/>
-            <w:r>
-              <w:rPr>
-                <w:rFonts w:ascii="Arial" w:hAnsi="Arial" w:cs="Arial"/>
-              </w:rPr>
-              <w:t>en</w:t>
-            </w:r>
-            <w:proofErr w:type="gramEnd"/>
-            <w:r>
-              <w:rPr>
-                <w:rFonts w:ascii="Arial" w:hAnsi="Arial" w:cs="Arial"/>
-              </w:rPr>
-              <w:t xml:space="preserve"> m2</w:t>
+            <w:r>
+              <w:rPr>
+                <w:rFonts w:ascii="Arial" w:hAnsi="Arial" w:cs="Arial"/>
+              </w:rPr>
+              <w:t>en m2</w:t>
             </w:r>
           </w:p>
         </w:tc>
@@ -40338,13 +38863,8 @@
             <w:pPr>
               <w:jc w:val="center"/>
             </w:pPr>
-            <w:proofErr w:type="gramStart"/>
-            <w:r>
-              <w:t>α</w:t>
-            </w:r>
-            <w:proofErr w:type="gramEnd"/>
-            <w:r>
-              <w:t>w1 =</w:t>
+            <w:r>
+              <w:t>αw1 =</w:t>
             </w:r>
           </w:p>
         </w:tc>
@@ -40547,13 +39067,8 @@
             <w:pPr>
               <w:jc w:val="center"/>
             </w:pPr>
-            <w:proofErr w:type="gramStart"/>
-            <w:r>
-              <w:t>α</w:t>
-            </w:r>
-            <w:proofErr w:type="gramEnd"/>
-            <w:r>
-              <w:t>w2</w:t>
+            <w:r>
+              <w:t>αw2</w:t>
             </w:r>
             <w:r>
               <w:t xml:space="preserve"> =</w:t>
@@ -40713,13 +39228,8 @@
             <w:pPr>
               <w:jc w:val="center"/>
             </w:pPr>
-            <w:proofErr w:type="gramStart"/>
-            <w:r>
-              <w:t>α</w:t>
-            </w:r>
-            <w:proofErr w:type="gramEnd"/>
-            <w:r>
-              <w:t>w3</w:t>
+            <w:r>
+              <w:t>αw3</w:t>
             </w:r>
             <w:r>
               <w:t xml:space="preserve"> =</w:t>
@@ -40835,21 +39345,20 @@
         </w:numPr>
         <w:jc w:val="center"/>
       </w:pPr>
-      <w:bookmarkStart w:id="49" w:name="_Toc168911119"/>
-      <w:bookmarkStart w:id="50" w:name="_Toc168912110"/>
-      <w:bookmarkStart w:id="51" w:name="_Toc168912843"/>
-      <w:bookmarkStart w:id="52" w:name="_Toc171998139"/>
-      <w:bookmarkStart w:id="53" w:name="_Toc171998455"/>
-      <w:bookmarkStart w:id="54" w:name="_Toc171998892"/>
-      <w:bookmarkStart w:id="55" w:name="_Toc185840814"/>
-      <w:bookmarkStart w:id="56" w:name="_Toc190262569"/>
-      <w:bookmarkStart w:id="57" w:name="_Toc196799907"/>
-      <w:bookmarkStart w:id="58" w:name="_Toc508815446"/>
-      <w:bookmarkStart w:id="59" w:name="_Toc397518806"/>
+      <w:bookmarkStart w:id="50" w:name="_Toc168911119"/>
+      <w:bookmarkStart w:id="51" w:name="_Toc168912110"/>
+      <w:bookmarkStart w:id="52" w:name="_Toc168912843"/>
+      <w:bookmarkStart w:id="53" w:name="_Toc171998139"/>
+      <w:bookmarkStart w:id="54" w:name="_Toc171998455"/>
+      <w:bookmarkStart w:id="55" w:name="_Toc171998892"/>
+      <w:bookmarkStart w:id="56" w:name="_Toc185840814"/>
+      <w:bookmarkStart w:id="57" w:name="_Toc190262569"/>
+      <w:bookmarkStart w:id="58" w:name="_Toc196799907"/>
+      <w:bookmarkStart w:id="59" w:name="_Toc508815446"/>
+      <w:bookmarkStart w:id="60" w:name="_Toc397518806"/>
       <w:r>
         <w:t>ANNEXE 3 :</w:t>
       </w:r>
-      <w:bookmarkEnd w:id="49"/>
       <w:bookmarkEnd w:id="50"/>
       <w:bookmarkEnd w:id="51"/>
       <w:bookmarkEnd w:id="52"/>
@@ -40859,6 +39368,7 @@
       <w:bookmarkEnd w:id="56"/>
       <w:bookmarkEnd w:id="57"/>
       <w:bookmarkEnd w:id="58"/>
+      <w:bookmarkEnd w:id="59"/>
     </w:p>
     <w:p>
       <w:pPr>
@@ -40884,7 +39394,7 @@
         </w:rPr>
         <w:t>plans des locaux utilisÉs</w:t>
       </w:r>
-      <w:bookmarkEnd w:id="59"/>
+      <w:bookmarkEnd w:id="60"/>
     </w:p>
     <w:p>
       <w:pPr>
@@ -42636,8 +41146,6 @@
     <w:pPr>
       <w:pStyle w:val="En-tte"/>
     </w:pPr>
-    <w:bookmarkStart w:id="60" w:name="_GoBack"/>
-    <w:bookmarkEnd w:id="60"/>
   </w:p>
   <w:p>
     <w:pPr>
@@ -50495,7 +49003,7 @@
 </file>
 
 <file path=customXml/itemProps1.xml><?xml version="1.0" encoding="utf-8"?>
-<ds:datastoreItem xmlns:ds="http://schemas.openxmlformats.org/officeDocument/2006/customXml" ds:itemID="{C051B557-EB8A-8C49-B31A-78F38CE70090}">
+<ds:datastoreItem xmlns:ds="http://schemas.openxmlformats.org/officeDocument/2006/customXml" ds:itemID="{FC87E352-120D-FC48-B069-243D7F778D66}">
   <ds:schemaRefs>
     <ds:schemaRef ds:uri="http://schemas.openxmlformats.org/officeDocument/2006/bibliography"/>
   </ds:schemaRefs>

</xml_diff>

<commit_message>
sheet with Appreciation values in red when not pass
</commit_message>
<xml_diff>
--- a/src/AppBundle/Resources/templates/report-ra1999.docx
+++ b/src/AppBundle/Resources/templates/report-ra1999.docx
@@ -317,20 +317,17 @@
                     <w:framePr w:w="10206" w:h="57" w:wrap="notBeside" w:xAlign="center" w:anchorLock="1"/>
                     <w:rPr>
                       <w:rFonts w:ascii="Arial" w:hAnsi="Arial" w:cs="Arial"/>
-                      <w:lang w:val="en-US"/>
                     </w:rPr>
                   </w:pPr>
                   <w:r>
                     <w:rPr>
                       <w:rFonts w:ascii="Arial" w:hAnsi="Arial" w:cs="Arial"/>
-                      <w:lang w:val="en-US"/>
                     </w:rPr>
                     <w:t xml:space="preserve">Nº d’affaire : </w:t>
                   </w:r>
                   <w:r>
                     <w:rPr>
                       <w:rFonts w:ascii="Arial" w:hAnsi="Arial" w:cs="Arial"/>
-                      <w:lang w:val="en-US"/>
                     </w:rPr>
                     <w:t>${CASEREF}</w:t>
                   </w:r>
@@ -344,7 +341,6 @@
                       <w:b/>
                       <w:sz w:val="19"/>
                       <w:szCs w:val="19"/>
-                      <w:lang w:val="en-US"/>
                     </w:rPr>
                   </w:pPr>
                   <w:r>
@@ -353,14 +349,12 @@
                       <w:b/>
                       <w:sz w:val="19"/>
                       <w:szCs w:val="19"/>
-                      <w:lang w:val="en-US"/>
                     </w:rPr>
                     <w:t>Désignation</w:t>
                   </w:r>
                   <w:r>
                     <w:rPr>
                       <w:rFonts w:ascii="Arial" w:hAnsi="Arial" w:cs="Arial"/>
-                      <w:lang w:val="en-US"/>
                     </w:rPr>
                     <w:t xml:space="preserve"> </w:t>
                   </w:r>
@@ -370,7 +364,6 @@
                       <w:b/>
                       <w:sz w:val="19"/>
                       <w:szCs w:val="19"/>
-                      <w:lang w:val="en-US"/>
                     </w:rPr>
                     <w:t xml:space="preserve">: </w:t>
                   </w:r>
@@ -380,7 +373,6 @@
                       <w:b/>
                       <w:sz w:val="19"/>
                       <w:szCs w:val="19"/>
-                      <w:lang w:val="en-US"/>
                     </w:rPr>
                     <w:t>${OPENAME}</w:t>
                   </w:r>
@@ -946,7 +938,21 @@
                           <w:rPr>
                             <w:rFonts w:ascii="Arial" w:hAnsi="Arial" w:cs="Arial"/>
                           </w:rPr>
-                          <w:t xml:space="preserve">Auteur du rapport: </w:t>
+                          <w:t xml:space="preserve">Auteur du </w:t>
+                        </w:r>
+                        <w:proofErr w:type="gramStart"/>
+                        <w:r>
+                          <w:rPr>
+                            <w:rFonts w:ascii="Arial" w:hAnsi="Arial" w:cs="Arial"/>
+                          </w:rPr>
+                          <w:t>rapport:</w:t>
+                        </w:r>
+                        <w:proofErr w:type="gramEnd"/>
+                        <w:r>
+                          <w:rPr>
+                            <w:rFonts w:ascii="Arial" w:hAnsi="Arial" w:cs="Arial"/>
+                          </w:rPr>
+                          <w:t xml:space="preserve"> </w:t>
                         </w:r>
                         <w:r>
                           <w:rPr>
@@ -4647,15 +4653,32 @@
         <w:rPr>
           <w:szCs w:val="20"/>
         </w:rPr>
-        <w:t>Pour l’isolement acoustique vis-à-vis des bruits de l’espace extérieur, les valeurs du « D</w:t>
+        <w:t>Pour l’isolement acoustique vis-à-vis des bruits de l’espace extérieur, les valeurs du « </w:t>
+      </w:r>
+      <w:proofErr w:type="spellStart"/>
+      <w:proofErr w:type="gramStart"/>
+      <w:r>
+        <w:rPr>
+          <w:szCs w:val="20"/>
+        </w:rPr>
+        <w:t>D</w:t>
       </w:r>
       <w:r>
         <w:rPr>
           <w:szCs w:val="20"/>
           <w:vertAlign w:val="subscript"/>
         </w:rPr>
-        <w:t>nT,A,tr</w:t>
+        <w:t>nT,A</w:t>
       </w:r>
+      <w:proofErr w:type="gramEnd"/>
+      <w:r>
+        <w:rPr>
+          <w:szCs w:val="20"/>
+          <w:vertAlign w:val="subscript"/>
+        </w:rPr>
+        <w:t>,tr</w:t>
+      </w:r>
+      <w:proofErr w:type="spellEnd"/>
       <w:r>
         <w:rPr>
           <w:szCs w:val="20"/>
@@ -4686,11 +4709,19 @@
           <w:szCs w:val="20"/>
         </w:rPr>
       </w:pPr>
+      <w:proofErr w:type="gramStart"/>
       <w:r>
         <w:rPr>
           <w:szCs w:val="20"/>
         </w:rPr>
-        <w:t>de l’arrêté du 30 juin 1999 relatif aux caractéristiques acoustiques des bâtiments d’habitation si l’opération est située en dehors d’un secteur affecté par le bruit d’une ou plusieurs infrastructures de transport terrestre ou d’un aérodrome,</w:t>
+        <w:t>de</w:t>
+      </w:r>
+      <w:proofErr w:type="gramEnd"/>
+      <w:r>
+        <w:rPr>
+          <w:szCs w:val="20"/>
+        </w:rPr>
+        <w:t xml:space="preserve"> l’arrêté du 30 juin 1999 relatif aux caractéristiques acoustiques des bâtiments d’habitation si l’opération est située en dehors d’un secteur affecté par le bruit d’une ou plusieurs infrastructures de transport terrestre ou d’un aérodrome,</w:t>
       </w:r>
     </w:p>
     <w:p>
@@ -4710,12 +4741,21 @@
           <w:szCs w:val="20"/>
         </w:rPr>
       </w:pPr>
+      <w:proofErr w:type="gramStart"/>
       <w:r>
         <w:rPr>
           <w:sz w:val="20"/>
           <w:szCs w:val="20"/>
         </w:rPr>
-        <w:t>de la note de détermination de l’isolement acoustique minimal des façades de l’opération fournie par le maître d’ouvrage.</w:t>
+        <w:t>de</w:t>
+      </w:r>
+      <w:proofErr w:type="gramEnd"/>
+      <w:r>
+        <w:rPr>
+          <w:sz w:val="20"/>
+          <w:szCs w:val="20"/>
+        </w:rPr>
+        <w:t xml:space="preserve"> la note de détermination de l’isolement acoustique minimal des façades de l’opération fournie par le maître d’ouvrage.</w:t>
       </w:r>
     </w:p>
     <w:p>
@@ -5336,7 +5376,15 @@
         <w:rPr>
           <w:szCs w:val="20"/>
         </w:rPr>
-        <w:t>lus la valeur de D</w:t>
+        <w:t xml:space="preserve">lus la valeur de </w:t>
+      </w:r>
+      <w:proofErr w:type="spellStart"/>
+      <w:proofErr w:type="gramStart"/>
+      <w:r>
+        <w:rPr>
+          <w:szCs w:val="20"/>
+        </w:rPr>
+        <w:t>D</w:t>
       </w:r>
       <w:r>
         <w:rPr>
@@ -5345,6 +5393,8 @@
         </w:rPr>
         <w:t>nT,A</w:t>
       </w:r>
+      <w:proofErr w:type="spellEnd"/>
+      <w:proofErr w:type="gramEnd"/>
       <w:r>
         <w:rPr>
           <w:szCs w:val="20"/>
@@ -5523,6 +5573,8 @@
                 <w:color w:val="000000"/>
               </w:rPr>
             </w:pPr>
+            <w:proofErr w:type="spellStart"/>
+            <w:proofErr w:type="gramStart"/>
             <w:r>
               <w:rPr>
                 <w:rFonts w:ascii="Arial" w:hAnsi="Arial" w:cs="Arial"/>
@@ -5538,6 +5590,8 @@
               </w:rPr>
               <w:t>nT,A</w:t>
             </w:r>
+            <w:proofErr w:type="spellEnd"/>
+            <w:proofErr w:type="gramEnd"/>
             <w:r>
               <w:rPr>
                 <w:rFonts w:ascii="Arial" w:hAnsi="Arial" w:cs="Arial"/>
@@ -5574,6 +5628,8 @@
                 <w:color w:val="000000"/>
               </w:rPr>
             </w:pPr>
+            <w:proofErr w:type="spellStart"/>
+            <w:proofErr w:type="gramStart"/>
             <w:r>
               <w:rPr>
                 <w:rFonts w:ascii="Arial" w:hAnsi="Arial" w:cs="Arial"/>
@@ -5589,6 +5645,8 @@
               </w:rPr>
               <w:t>nT,A</w:t>
             </w:r>
+            <w:proofErr w:type="spellEnd"/>
+            <w:proofErr w:type="gramEnd"/>
             <w:r>
               <w:rPr>
                 <w:rFonts w:ascii="Arial" w:hAnsi="Arial" w:cs="Arial"/>
@@ -5742,6 +5800,7 @@
                 <w:color w:val="000000"/>
               </w:rPr>
             </w:pPr>
+            <w:proofErr w:type="gramStart"/>
             <w:r>
               <w:rPr>
                 <w:rFonts w:ascii="Arial" w:hAnsi="Arial" w:cs="Arial"/>
@@ -5749,6 +5808,7 @@
               </w:rPr>
               <w:t>éventuelles</w:t>
             </w:r>
+            <w:proofErr w:type="gramEnd"/>
           </w:p>
         </w:tc>
       </w:tr>
@@ -5882,12 +5942,37 @@
                 <w:color w:val="000000"/>
               </w:rPr>
             </w:pPr>
-            <w:r>
-              <w:rPr>
-                <w:rFonts w:ascii="Arial" w:hAnsi="Arial" w:cs="Arial"/>
-                <w:color w:val="000000"/>
-              </w:rPr>
-              <w:t>ou Escalier / Etage)</w:t>
+            <w:proofErr w:type="gramStart"/>
+            <w:r>
+              <w:rPr>
+                <w:rFonts w:ascii="Arial" w:hAnsi="Arial" w:cs="Arial"/>
+                <w:color w:val="000000"/>
+              </w:rPr>
+              <w:t>ou</w:t>
+            </w:r>
+            <w:proofErr w:type="gramEnd"/>
+            <w:r>
+              <w:rPr>
+                <w:rFonts w:ascii="Arial" w:hAnsi="Arial" w:cs="Arial"/>
+                <w:color w:val="000000"/>
+              </w:rPr>
+              <w:t xml:space="preserve"> Escalier / </w:t>
+            </w:r>
+            <w:proofErr w:type="spellStart"/>
+            <w:r>
+              <w:rPr>
+                <w:rFonts w:ascii="Arial" w:hAnsi="Arial" w:cs="Arial"/>
+                <w:color w:val="000000"/>
+              </w:rPr>
+              <w:t>Etage</w:t>
+            </w:r>
+            <w:proofErr w:type="spellEnd"/>
+            <w:r>
+              <w:rPr>
+                <w:rFonts w:ascii="Arial" w:hAnsi="Arial" w:cs="Arial"/>
+                <w:color w:val="000000"/>
+              </w:rPr>
+              <w:t>)</w:t>
             </w:r>
           </w:p>
         </w:tc>
@@ -5966,12 +6051,37 @@
                 <w:color w:val="000000"/>
               </w:rPr>
             </w:pPr>
-            <w:r>
-              <w:rPr>
-                <w:rFonts w:ascii="Arial" w:hAnsi="Arial" w:cs="Arial"/>
-                <w:color w:val="000000"/>
-              </w:rPr>
-              <w:t>ou Escalier / Etage)</w:t>
+            <w:proofErr w:type="gramStart"/>
+            <w:r>
+              <w:rPr>
+                <w:rFonts w:ascii="Arial" w:hAnsi="Arial" w:cs="Arial"/>
+                <w:color w:val="000000"/>
+              </w:rPr>
+              <w:t>ou</w:t>
+            </w:r>
+            <w:proofErr w:type="gramEnd"/>
+            <w:r>
+              <w:rPr>
+                <w:rFonts w:ascii="Arial" w:hAnsi="Arial" w:cs="Arial"/>
+                <w:color w:val="000000"/>
+              </w:rPr>
+              <w:t xml:space="preserve"> Escalier / </w:t>
+            </w:r>
+            <w:proofErr w:type="spellStart"/>
+            <w:r>
+              <w:rPr>
+                <w:rFonts w:ascii="Arial" w:hAnsi="Arial" w:cs="Arial"/>
+                <w:color w:val="000000"/>
+              </w:rPr>
+              <w:t>Etage</w:t>
+            </w:r>
+            <w:proofErr w:type="spellEnd"/>
+            <w:r>
+              <w:rPr>
+                <w:rFonts w:ascii="Arial" w:hAnsi="Arial" w:cs="Arial"/>
+                <w:color w:val="000000"/>
+              </w:rPr>
+              <w:t>)</w:t>
             </w:r>
           </w:p>
         </w:tc>
@@ -6465,6 +6575,8 @@
         </w:rPr>
         <w:t xml:space="preserve">Plus la valeur de </w:t>
       </w:r>
+      <w:proofErr w:type="spellStart"/>
+      <w:proofErr w:type="gramStart"/>
       <w:r>
         <w:rPr>
           <w:rFonts w:ascii="Arial" w:hAnsi="Arial" w:cs="Arial"/>
@@ -6478,8 +6590,18 @@
           <w:szCs w:val="20"/>
           <w:vertAlign w:val="subscript"/>
         </w:rPr>
-        <w:t>nT,A,tr</w:t>
+        <w:t>nT,A</w:t>
       </w:r>
+      <w:proofErr w:type="gramEnd"/>
+      <w:r>
+        <w:rPr>
+          <w:rFonts w:ascii="Arial" w:hAnsi="Arial" w:cs="Arial"/>
+          <w:szCs w:val="20"/>
+          <w:vertAlign w:val="subscript"/>
+        </w:rPr>
+        <w:t>,tr</w:t>
+      </w:r>
+      <w:proofErr w:type="spellEnd"/>
       <w:r>
         <w:rPr>
           <w:rFonts w:ascii="Arial" w:hAnsi="Arial" w:cs="Arial"/>
@@ -6659,6 +6781,8 @@
                 <w:color w:val="000000"/>
               </w:rPr>
             </w:pPr>
+            <w:proofErr w:type="spellStart"/>
+            <w:proofErr w:type="gramStart"/>
             <w:r>
               <w:rPr>
                 <w:rFonts w:ascii="Arial" w:hAnsi="Arial" w:cs="Arial"/>
@@ -6672,8 +6796,18 @@
                 <w:color w:val="000000"/>
                 <w:vertAlign w:val="subscript"/>
               </w:rPr>
-              <w:t>nT,A,tr</w:t>
-            </w:r>
+              <w:t>nT,A</w:t>
+            </w:r>
+            <w:proofErr w:type="gramEnd"/>
+            <w:r>
+              <w:rPr>
+                <w:rFonts w:ascii="Arial" w:hAnsi="Arial" w:cs="Arial"/>
+                <w:color w:val="000000"/>
+                <w:vertAlign w:val="subscript"/>
+              </w:rPr>
+              <w:t>,tr</w:t>
+            </w:r>
+            <w:proofErr w:type="spellEnd"/>
             <w:r>
               <w:rPr>
                 <w:rFonts w:ascii="Arial" w:hAnsi="Arial" w:cs="Arial"/>
@@ -6710,6 +6844,8 @@
                 <w:color w:val="000000"/>
               </w:rPr>
             </w:pPr>
+            <w:proofErr w:type="spellStart"/>
+            <w:proofErr w:type="gramStart"/>
             <w:r>
               <w:rPr>
                 <w:rFonts w:ascii="Arial" w:hAnsi="Arial" w:cs="Arial"/>
@@ -6723,8 +6859,18 @@
                 <w:color w:val="000000"/>
                 <w:vertAlign w:val="subscript"/>
               </w:rPr>
-              <w:t>nT,A,tr</w:t>
-            </w:r>
+              <w:t>nT,A</w:t>
+            </w:r>
+            <w:proofErr w:type="gramEnd"/>
+            <w:r>
+              <w:rPr>
+                <w:rFonts w:ascii="Arial" w:hAnsi="Arial" w:cs="Arial"/>
+                <w:color w:val="000000"/>
+                <w:vertAlign w:val="subscript"/>
+              </w:rPr>
+              <w:t>,tr</w:t>
+            </w:r>
+            <w:proofErr w:type="spellEnd"/>
             <w:r>
               <w:rPr>
                 <w:rFonts w:ascii="Arial" w:hAnsi="Arial" w:cs="Arial"/>
@@ -6878,6 +7024,7 @@
                 <w:color w:val="000000"/>
               </w:rPr>
             </w:pPr>
+            <w:proofErr w:type="spellStart"/>
             <w:r>
               <w:rPr>
                 <w:rFonts w:ascii="Arial" w:hAnsi="Arial" w:cs="Arial"/>
@@ -6885,6 +7032,7 @@
               </w:rPr>
               <w:t>Eventuelles</w:t>
             </w:r>
+            <w:proofErr w:type="spellEnd"/>
           </w:p>
         </w:tc>
       </w:tr>
@@ -7002,7 +7150,23 @@
                 <w:rFonts w:ascii="Arial" w:hAnsi="Arial" w:cs="Arial"/>
                 <w:color w:val="000000"/>
               </w:rPr>
-              <w:t>(mesurée à 2m)</w:t>
+              <w:t>(</w:t>
+            </w:r>
+            <w:proofErr w:type="gramStart"/>
+            <w:r>
+              <w:rPr>
+                <w:rFonts w:ascii="Arial" w:hAnsi="Arial" w:cs="Arial"/>
+                <w:color w:val="000000"/>
+              </w:rPr>
+              <w:t>mesurée</w:t>
+            </w:r>
+            <w:proofErr w:type="gramEnd"/>
+            <w:r>
+              <w:rPr>
+                <w:rFonts w:ascii="Arial" w:hAnsi="Arial" w:cs="Arial"/>
+                <w:color w:val="000000"/>
+              </w:rPr>
+              <w:t xml:space="preserve"> à 2m)</w:t>
             </w:r>
           </w:p>
         </w:tc>
@@ -7081,12 +7245,37 @@
                 <w:color w:val="000000"/>
               </w:rPr>
             </w:pPr>
-            <w:r>
-              <w:rPr>
-                <w:rFonts w:ascii="Arial" w:hAnsi="Arial" w:cs="Arial"/>
-                <w:color w:val="000000"/>
-              </w:rPr>
-              <w:t>ou Escalier / Etage)</w:t>
+            <w:proofErr w:type="gramStart"/>
+            <w:r>
+              <w:rPr>
+                <w:rFonts w:ascii="Arial" w:hAnsi="Arial" w:cs="Arial"/>
+                <w:color w:val="000000"/>
+              </w:rPr>
+              <w:t>ou</w:t>
+            </w:r>
+            <w:proofErr w:type="gramEnd"/>
+            <w:r>
+              <w:rPr>
+                <w:rFonts w:ascii="Arial" w:hAnsi="Arial" w:cs="Arial"/>
+                <w:color w:val="000000"/>
+              </w:rPr>
+              <w:t xml:space="preserve"> Escalier / </w:t>
+            </w:r>
+            <w:proofErr w:type="spellStart"/>
+            <w:r>
+              <w:rPr>
+                <w:rFonts w:ascii="Arial" w:hAnsi="Arial" w:cs="Arial"/>
+                <w:color w:val="000000"/>
+              </w:rPr>
+              <w:t>Etage</w:t>
+            </w:r>
+            <w:proofErr w:type="spellEnd"/>
+            <w:r>
+              <w:rPr>
+                <w:rFonts w:ascii="Arial" w:hAnsi="Arial" w:cs="Arial"/>
+                <w:color w:val="000000"/>
+              </w:rPr>
+              <w:t>)</w:t>
             </w:r>
           </w:p>
         </w:tc>
@@ -7572,8 +7761,16 @@
         <w:rPr>
           <w:szCs w:val="20"/>
         </w:rPr>
-        <w:t>Plus la valeur de L’</w:t>
+        <w:t xml:space="preserve">Plus la valeur de </w:t>
       </w:r>
+      <w:proofErr w:type="gramStart"/>
+      <w:r>
+        <w:rPr>
+          <w:szCs w:val="20"/>
+        </w:rPr>
+        <w:t>L’</w:t>
+      </w:r>
+      <w:proofErr w:type="spellStart"/>
       <w:r>
         <w:rPr>
           <w:szCs w:val="20"/>
@@ -7581,6 +7778,8 @@
         </w:rPr>
         <w:t>nT,w</w:t>
       </w:r>
+      <w:proofErr w:type="spellEnd"/>
+      <w:proofErr w:type="gramEnd"/>
       <w:r>
         <w:rPr>
           <w:szCs w:val="20"/>
@@ -7755,6 +7954,7 @@
                 <w:color w:val="000000"/>
               </w:rPr>
             </w:pPr>
+            <w:proofErr w:type="gramStart"/>
             <w:r>
               <w:rPr>
                 <w:rFonts w:ascii="Arial" w:hAnsi="Arial" w:cs="Arial"/>
@@ -7762,6 +7962,7 @@
               </w:rPr>
               <w:t>L’</w:t>
             </w:r>
+            <w:proofErr w:type="spellStart"/>
             <w:r>
               <w:rPr>
                 <w:rFonts w:ascii="Arial" w:hAnsi="Arial" w:cs="Arial"/>
@@ -7770,6 +7971,8 @@
               </w:rPr>
               <w:t>nT,w</w:t>
             </w:r>
+            <w:proofErr w:type="spellEnd"/>
+            <w:proofErr w:type="gramEnd"/>
             <w:r>
               <w:rPr>
                 <w:rFonts w:ascii="Arial" w:hAnsi="Arial" w:cs="Arial"/>
@@ -7805,6 +8008,7 @@
                 <w:color w:val="000000"/>
               </w:rPr>
             </w:pPr>
+            <w:proofErr w:type="gramStart"/>
             <w:r>
               <w:rPr>
                 <w:rFonts w:ascii="Arial" w:hAnsi="Arial" w:cs="Arial"/>
@@ -7812,6 +8016,7 @@
               </w:rPr>
               <w:t>L’</w:t>
             </w:r>
+            <w:proofErr w:type="spellStart"/>
             <w:r>
               <w:rPr>
                 <w:rFonts w:ascii="Arial" w:hAnsi="Arial" w:cs="Arial"/>
@@ -7820,6 +8025,8 @@
               </w:rPr>
               <w:t>nT,w</w:t>
             </w:r>
+            <w:proofErr w:type="spellEnd"/>
+            <w:proofErr w:type="gramEnd"/>
             <w:r>
               <w:rPr>
                 <w:rFonts w:ascii="Arial" w:hAnsi="Arial" w:cs="Arial"/>
@@ -7969,6 +8176,7 @@
                 <w:color w:val="000000"/>
               </w:rPr>
             </w:pPr>
+            <w:proofErr w:type="gramStart"/>
             <w:r>
               <w:rPr>
                 <w:rFonts w:ascii="Arial" w:hAnsi="Arial" w:cs="Arial"/>
@@ -7976,6 +8184,7 @@
               </w:rPr>
               <w:t>et</w:t>
             </w:r>
+            <w:proofErr w:type="gramEnd"/>
           </w:p>
           <w:p>
             <w:pPr>
@@ -8128,12 +8337,37 @@
                 <w:color w:val="000000"/>
               </w:rPr>
             </w:pPr>
-            <w:r>
-              <w:rPr>
-                <w:rFonts w:ascii="Arial" w:hAnsi="Arial" w:cs="Arial"/>
-                <w:color w:val="000000"/>
-              </w:rPr>
-              <w:t>ou Escalier / Etage)</w:t>
+            <w:proofErr w:type="gramStart"/>
+            <w:r>
+              <w:rPr>
+                <w:rFonts w:ascii="Arial" w:hAnsi="Arial" w:cs="Arial"/>
+                <w:color w:val="000000"/>
+              </w:rPr>
+              <w:t>ou</w:t>
+            </w:r>
+            <w:proofErr w:type="gramEnd"/>
+            <w:r>
+              <w:rPr>
+                <w:rFonts w:ascii="Arial" w:hAnsi="Arial" w:cs="Arial"/>
+                <w:color w:val="000000"/>
+              </w:rPr>
+              <w:t xml:space="preserve"> Escalier / </w:t>
+            </w:r>
+            <w:proofErr w:type="spellStart"/>
+            <w:r>
+              <w:rPr>
+                <w:rFonts w:ascii="Arial" w:hAnsi="Arial" w:cs="Arial"/>
+                <w:color w:val="000000"/>
+              </w:rPr>
+              <w:t>Etage</w:t>
+            </w:r>
+            <w:proofErr w:type="spellEnd"/>
+            <w:r>
+              <w:rPr>
+                <w:rFonts w:ascii="Arial" w:hAnsi="Arial" w:cs="Arial"/>
+                <w:color w:val="000000"/>
+              </w:rPr>
+              <w:t>)</w:t>
             </w:r>
           </w:p>
         </w:tc>
@@ -8212,12 +8446,37 @@
                 <w:color w:val="000000"/>
               </w:rPr>
             </w:pPr>
-            <w:r>
-              <w:rPr>
-                <w:rFonts w:ascii="Arial" w:hAnsi="Arial" w:cs="Arial"/>
-                <w:color w:val="000000"/>
-              </w:rPr>
-              <w:t>ou Escalier / Etage)</w:t>
+            <w:proofErr w:type="gramStart"/>
+            <w:r>
+              <w:rPr>
+                <w:rFonts w:ascii="Arial" w:hAnsi="Arial" w:cs="Arial"/>
+                <w:color w:val="000000"/>
+              </w:rPr>
+              <w:t>ou</w:t>
+            </w:r>
+            <w:proofErr w:type="gramEnd"/>
+            <w:r>
+              <w:rPr>
+                <w:rFonts w:ascii="Arial" w:hAnsi="Arial" w:cs="Arial"/>
+                <w:color w:val="000000"/>
+              </w:rPr>
+              <w:t xml:space="preserve"> Escalier / </w:t>
+            </w:r>
+            <w:proofErr w:type="spellStart"/>
+            <w:r>
+              <w:rPr>
+                <w:rFonts w:ascii="Arial" w:hAnsi="Arial" w:cs="Arial"/>
+                <w:color w:val="000000"/>
+              </w:rPr>
+              <w:t>Etage</w:t>
+            </w:r>
+            <w:proofErr w:type="spellEnd"/>
+            <w:r>
+              <w:rPr>
+                <w:rFonts w:ascii="Arial" w:hAnsi="Arial" w:cs="Arial"/>
+                <w:color w:val="000000"/>
+              </w:rPr>
+              <w:t>)</w:t>
             </w:r>
           </w:p>
         </w:tc>
@@ -8752,7 +9011,14 @@
         <w:rPr>
           <w:szCs w:val="20"/>
         </w:rPr>
-        <w:t>Plus la valeur de L</w:t>
+        <w:t xml:space="preserve">Plus la valeur de </w:t>
+      </w:r>
+      <w:proofErr w:type="spellStart"/>
+      <w:r>
+        <w:rPr>
+          <w:szCs w:val="20"/>
+        </w:rPr>
+        <w:t>L</w:t>
       </w:r>
       <w:r>
         <w:rPr>
@@ -8761,6 +9027,7 @@
         </w:rPr>
         <w:t>nAT</w:t>
       </w:r>
+      <w:proofErr w:type="spellEnd"/>
       <w:r>
         <w:rPr>
           <w:szCs w:val="20"/>
@@ -8853,6 +9120,7 @@
                 <w:color w:val="000000"/>
               </w:rPr>
             </w:pPr>
+            <w:proofErr w:type="spellStart"/>
             <w:r>
               <w:rPr>
                 <w:rFonts w:ascii="Arial" w:hAnsi="Arial" w:cs="Arial"/>
@@ -8860,6 +9128,7 @@
               </w:rPr>
               <w:t>Emission</w:t>
             </w:r>
+            <w:proofErr w:type="spellEnd"/>
           </w:p>
         </w:tc>
         <w:tc>
@@ -8920,6 +9189,7 @@
                 <w:color w:val="000000"/>
               </w:rPr>
             </w:pPr>
+            <w:proofErr w:type="spellStart"/>
             <w:r>
               <w:rPr>
                 <w:rFonts w:ascii="Arial" w:hAnsi="Arial" w:cs="Arial"/>
@@ -8935,13 +9205,23 @@
               </w:rPr>
               <w:t>nAT</w:t>
             </w:r>
-            <w:r>
-              <w:rPr>
-                <w:rFonts w:ascii="Arial" w:hAnsi="Arial" w:cs="Arial"/>
-                <w:color w:val="000000"/>
-              </w:rPr>
-              <w:t xml:space="preserve"> mesuré en dBA</w:t>
-            </w:r>
+            <w:proofErr w:type="spellEnd"/>
+            <w:r>
+              <w:rPr>
+                <w:rFonts w:ascii="Arial" w:hAnsi="Arial" w:cs="Arial"/>
+                <w:color w:val="000000"/>
+              </w:rPr>
+              <w:t xml:space="preserve"> mesuré en </w:t>
+            </w:r>
+            <w:proofErr w:type="spellStart"/>
+            <w:r>
+              <w:rPr>
+                <w:rFonts w:ascii="Arial" w:hAnsi="Arial" w:cs="Arial"/>
+                <w:color w:val="000000"/>
+              </w:rPr>
+              <w:t>dBA</w:t>
+            </w:r>
+            <w:proofErr w:type="spellEnd"/>
           </w:p>
         </w:tc>
         <w:tc>
@@ -8970,6 +9250,7 @@
                 <w:color w:val="000000"/>
               </w:rPr>
             </w:pPr>
+            <w:proofErr w:type="spellStart"/>
             <w:r>
               <w:rPr>
                 <w:rFonts w:ascii="Arial" w:hAnsi="Arial" w:cs="Arial"/>
@@ -8985,13 +9266,23 @@
               </w:rPr>
               <w:t>nAT</w:t>
             </w:r>
-            <w:r>
-              <w:rPr>
-                <w:rFonts w:ascii="Arial" w:hAnsi="Arial" w:cs="Arial"/>
-                <w:color w:val="000000"/>
-              </w:rPr>
-              <w:t xml:space="preserve"> objectif RA 1999 en dBA</w:t>
-            </w:r>
+            <w:proofErr w:type="spellEnd"/>
+            <w:r>
+              <w:rPr>
+                <w:rFonts w:ascii="Arial" w:hAnsi="Arial" w:cs="Arial"/>
+                <w:color w:val="000000"/>
+              </w:rPr>
+              <w:t xml:space="preserve"> objectif RA 1999 en </w:t>
+            </w:r>
+            <w:proofErr w:type="spellStart"/>
+            <w:r>
+              <w:rPr>
+                <w:rFonts w:ascii="Arial" w:hAnsi="Arial" w:cs="Arial"/>
+                <w:color w:val="000000"/>
+              </w:rPr>
+              <w:t>dBA</w:t>
+            </w:r>
+            <w:proofErr w:type="spellEnd"/>
           </w:p>
         </w:tc>
         <w:tc>
@@ -9135,6 +9426,7 @@
                 <w:color w:val="000000"/>
               </w:rPr>
             </w:pPr>
+            <w:proofErr w:type="gramStart"/>
             <w:r>
               <w:rPr>
                 <w:rFonts w:ascii="Arial" w:hAnsi="Arial" w:cs="Arial"/>
@@ -9142,6 +9434,7 @@
               </w:rPr>
               <w:t>éventuelles</w:t>
             </w:r>
+            <w:proofErr w:type="gramEnd"/>
           </w:p>
         </w:tc>
       </w:tr>
@@ -9220,6 +9513,7 @@
                 <w:color w:val="000000"/>
               </w:rPr>
             </w:pPr>
+            <w:proofErr w:type="gramStart"/>
             <w:r>
               <w:rPr>
                 <w:rFonts w:ascii="Arial" w:hAnsi="Arial" w:cs="Arial"/>
@@ -9227,6 +9521,7 @@
               </w:rPr>
               <w:t>et</w:t>
             </w:r>
+            <w:proofErr w:type="gramEnd"/>
           </w:p>
           <w:p>
             <w:pPr>
@@ -9240,6 +9535,7 @@
                 <w:color w:val="000000"/>
               </w:rPr>
             </w:pPr>
+            <w:proofErr w:type="gramStart"/>
             <w:r>
               <w:rPr>
                 <w:rFonts w:ascii="Arial" w:hAnsi="Arial" w:cs="Arial"/>
@@ -9247,6 +9543,7 @@
               </w:rPr>
               <w:t>position</w:t>
             </w:r>
+            <w:proofErr w:type="gramEnd"/>
           </w:p>
           <w:p>
             <w:pPr>
@@ -9265,7 +9562,23 @@
                 <w:rFonts w:ascii="Arial" w:hAnsi="Arial" w:cs="Arial"/>
                 <w:color w:val="000000"/>
               </w:rPr>
-              <w:t>(Pièce / Logement / Bâtiment ou Escalier / Etage)</w:t>
+              <w:t xml:space="preserve">(Pièce / Logement / Bâtiment ou Escalier / </w:t>
+            </w:r>
+            <w:proofErr w:type="spellStart"/>
+            <w:r>
+              <w:rPr>
+                <w:rFonts w:ascii="Arial" w:hAnsi="Arial" w:cs="Arial"/>
+                <w:color w:val="000000"/>
+              </w:rPr>
+              <w:t>Etage</w:t>
+            </w:r>
+            <w:proofErr w:type="spellEnd"/>
+            <w:r>
+              <w:rPr>
+                <w:rFonts w:ascii="Arial" w:hAnsi="Arial" w:cs="Arial"/>
+                <w:color w:val="000000"/>
+              </w:rPr>
+              <w:t>)</w:t>
             </w:r>
           </w:p>
         </w:tc>
@@ -9312,12 +9625,37 @@
                 <w:color w:val="000000"/>
               </w:rPr>
             </w:pPr>
-            <w:r>
-              <w:rPr>
-                <w:rFonts w:ascii="Arial" w:hAnsi="Arial" w:cs="Arial"/>
-                <w:color w:val="000000"/>
-              </w:rPr>
-              <w:t>ou Escalier / Etage)</w:t>
+            <w:proofErr w:type="gramStart"/>
+            <w:r>
+              <w:rPr>
+                <w:rFonts w:ascii="Arial" w:hAnsi="Arial" w:cs="Arial"/>
+                <w:color w:val="000000"/>
+              </w:rPr>
+              <w:t>ou</w:t>
+            </w:r>
+            <w:proofErr w:type="gramEnd"/>
+            <w:r>
+              <w:rPr>
+                <w:rFonts w:ascii="Arial" w:hAnsi="Arial" w:cs="Arial"/>
+                <w:color w:val="000000"/>
+              </w:rPr>
+              <w:t xml:space="preserve"> Escalier / </w:t>
+            </w:r>
+            <w:proofErr w:type="spellStart"/>
+            <w:r>
+              <w:rPr>
+                <w:rFonts w:ascii="Arial" w:hAnsi="Arial" w:cs="Arial"/>
+                <w:color w:val="000000"/>
+              </w:rPr>
+              <w:t>Etage</w:t>
+            </w:r>
+            <w:proofErr w:type="spellEnd"/>
+            <w:r>
+              <w:rPr>
+                <w:rFonts w:ascii="Arial" w:hAnsi="Arial" w:cs="Arial"/>
+                <w:color w:val="000000"/>
+              </w:rPr>
+              <w:t>)</w:t>
             </w:r>
           </w:p>
         </w:tc>
@@ -9814,7 +10152,14 @@
         <w:rPr>
           <w:szCs w:val="20"/>
         </w:rPr>
-        <w:t>Plus la valeur de L</w:t>
+        <w:t xml:space="preserve">Plus la valeur de </w:t>
+      </w:r>
+      <w:proofErr w:type="spellStart"/>
+      <w:r>
+        <w:rPr>
+          <w:szCs w:val="20"/>
+        </w:rPr>
+        <w:t>L</w:t>
       </w:r>
       <w:r>
         <w:rPr>
@@ -9823,6 +10168,7 @@
         </w:rPr>
         <w:t>nAT</w:t>
       </w:r>
+      <w:proofErr w:type="spellEnd"/>
       <w:r>
         <w:rPr>
           <w:szCs w:val="20"/>
@@ -9917,6 +10263,7 @@
                 <w:color w:val="000000"/>
               </w:rPr>
             </w:pPr>
+            <w:proofErr w:type="spellStart"/>
             <w:r>
               <w:rPr>
                 <w:rFonts w:ascii="Arial" w:hAnsi="Arial" w:cs="Arial"/>
@@ -9924,6 +10271,7 @@
               </w:rPr>
               <w:t>Emission</w:t>
             </w:r>
+            <w:proofErr w:type="spellEnd"/>
           </w:p>
         </w:tc>
         <w:tc>
@@ -9985,6 +10333,7 @@
                 <w:color w:val="000000"/>
               </w:rPr>
             </w:pPr>
+            <w:proofErr w:type="spellStart"/>
             <w:r>
               <w:rPr>
                 <w:rFonts w:ascii="Arial" w:hAnsi="Arial" w:cs="Arial"/>
@@ -10000,13 +10349,23 @@
               </w:rPr>
               <w:t>nAT</w:t>
             </w:r>
-            <w:r>
-              <w:rPr>
-                <w:rFonts w:ascii="Arial" w:hAnsi="Arial" w:cs="Arial"/>
-                <w:color w:val="000000"/>
-              </w:rPr>
-              <w:t xml:space="preserve"> mesuré en dBA</w:t>
-            </w:r>
+            <w:proofErr w:type="spellEnd"/>
+            <w:r>
+              <w:rPr>
+                <w:rFonts w:ascii="Arial" w:hAnsi="Arial" w:cs="Arial"/>
+                <w:color w:val="000000"/>
+              </w:rPr>
+              <w:t xml:space="preserve"> mesuré en </w:t>
+            </w:r>
+            <w:proofErr w:type="spellStart"/>
+            <w:r>
+              <w:rPr>
+                <w:rFonts w:ascii="Arial" w:hAnsi="Arial" w:cs="Arial"/>
+                <w:color w:val="000000"/>
+              </w:rPr>
+              <w:t>dBA</w:t>
+            </w:r>
+            <w:proofErr w:type="spellEnd"/>
           </w:p>
         </w:tc>
         <w:tc>
@@ -10036,6 +10395,7 @@
                 <w:color w:val="000000"/>
               </w:rPr>
             </w:pPr>
+            <w:proofErr w:type="spellStart"/>
             <w:r>
               <w:rPr>
                 <w:rFonts w:ascii="Arial" w:hAnsi="Arial" w:cs="Arial"/>
@@ -10051,13 +10411,23 @@
               </w:rPr>
               <w:t>nAT</w:t>
             </w:r>
-            <w:r>
-              <w:rPr>
-                <w:rFonts w:ascii="Arial" w:hAnsi="Arial" w:cs="Arial"/>
-                <w:color w:val="000000"/>
-              </w:rPr>
-              <w:t xml:space="preserve"> objectif RA 1999 en dBA</w:t>
-            </w:r>
+            <w:proofErr w:type="spellEnd"/>
+            <w:r>
+              <w:rPr>
+                <w:rFonts w:ascii="Arial" w:hAnsi="Arial" w:cs="Arial"/>
+                <w:color w:val="000000"/>
+              </w:rPr>
+              <w:t xml:space="preserve"> objectif RA 1999 en </w:t>
+            </w:r>
+            <w:proofErr w:type="spellStart"/>
+            <w:r>
+              <w:rPr>
+                <w:rFonts w:ascii="Arial" w:hAnsi="Arial" w:cs="Arial"/>
+                <w:color w:val="000000"/>
+              </w:rPr>
+              <w:t>dBA</w:t>
+            </w:r>
+            <w:proofErr w:type="spellEnd"/>
           </w:p>
         </w:tc>
         <w:tc>
@@ -10204,6 +10574,7 @@
                 <w:color w:val="000000"/>
               </w:rPr>
             </w:pPr>
+            <w:proofErr w:type="gramStart"/>
             <w:r>
               <w:rPr>
                 <w:rFonts w:ascii="Arial" w:hAnsi="Arial" w:cs="Arial"/>
@@ -10211,6 +10582,7 @@
               </w:rPr>
               <w:t>éventuelles</w:t>
             </w:r>
+            <w:proofErr w:type="gramEnd"/>
           </w:p>
         </w:tc>
       </w:tr>
@@ -10289,6 +10661,7 @@
                 <w:color w:val="000000"/>
               </w:rPr>
             </w:pPr>
+            <w:proofErr w:type="gramStart"/>
             <w:r>
               <w:rPr>
                 <w:rFonts w:ascii="Arial" w:hAnsi="Arial" w:cs="Arial"/>
@@ -10296,6 +10669,7 @@
               </w:rPr>
               <w:t>et</w:t>
             </w:r>
+            <w:proofErr w:type="gramEnd"/>
           </w:p>
           <w:p>
             <w:pPr>
@@ -10309,6 +10683,7 @@
                 <w:color w:val="000000"/>
               </w:rPr>
             </w:pPr>
+            <w:proofErr w:type="gramStart"/>
             <w:r>
               <w:rPr>
                 <w:rFonts w:ascii="Arial" w:hAnsi="Arial" w:cs="Arial"/>
@@ -10316,6 +10691,7 @@
               </w:rPr>
               <w:t>position</w:t>
             </w:r>
+            <w:proofErr w:type="gramEnd"/>
           </w:p>
           <w:p>
             <w:pPr>
@@ -10334,7 +10710,23 @@
                 <w:rFonts w:ascii="Arial" w:hAnsi="Arial" w:cs="Arial"/>
                 <w:color w:val="000000"/>
               </w:rPr>
-              <w:t>(Pièce / Logement / Bâtiment ou Escalier / Etage)</w:t>
+              <w:t xml:space="preserve">(Pièce / Logement / Bâtiment ou Escalier / </w:t>
+            </w:r>
+            <w:proofErr w:type="spellStart"/>
+            <w:r>
+              <w:rPr>
+                <w:rFonts w:ascii="Arial" w:hAnsi="Arial" w:cs="Arial"/>
+                <w:color w:val="000000"/>
+              </w:rPr>
+              <w:t>Etage</w:t>
+            </w:r>
+            <w:proofErr w:type="spellEnd"/>
+            <w:r>
+              <w:rPr>
+                <w:rFonts w:ascii="Arial" w:hAnsi="Arial" w:cs="Arial"/>
+                <w:color w:val="000000"/>
+              </w:rPr>
+              <w:t>)</w:t>
             </w:r>
           </w:p>
         </w:tc>
@@ -10381,12 +10773,37 @@
                 <w:color w:val="000000"/>
               </w:rPr>
             </w:pPr>
-            <w:r>
-              <w:rPr>
-                <w:rFonts w:ascii="Arial" w:hAnsi="Arial" w:cs="Arial"/>
-                <w:color w:val="000000"/>
-              </w:rPr>
-              <w:t>ou Escalier / Etage)</w:t>
+            <w:proofErr w:type="gramStart"/>
+            <w:r>
+              <w:rPr>
+                <w:rFonts w:ascii="Arial" w:hAnsi="Arial" w:cs="Arial"/>
+                <w:color w:val="000000"/>
+              </w:rPr>
+              <w:t>ou</w:t>
+            </w:r>
+            <w:proofErr w:type="gramEnd"/>
+            <w:r>
+              <w:rPr>
+                <w:rFonts w:ascii="Arial" w:hAnsi="Arial" w:cs="Arial"/>
+                <w:color w:val="000000"/>
+              </w:rPr>
+              <w:t xml:space="preserve"> Escalier / </w:t>
+            </w:r>
+            <w:proofErr w:type="spellStart"/>
+            <w:r>
+              <w:rPr>
+                <w:rFonts w:ascii="Arial" w:hAnsi="Arial" w:cs="Arial"/>
+                <w:color w:val="000000"/>
+              </w:rPr>
+              <w:t>Etage</w:t>
+            </w:r>
+            <w:proofErr w:type="spellEnd"/>
+            <w:r>
+              <w:rPr>
+                <w:rFonts w:ascii="Arial" w:hAnsi="Arial" w:cs="Arial"/>
+                <w:color w:val="000000"/>
+              </w:rPr>
+              <w:t>)</w:t>
             </w:r>
           </w:p>
         </w:tc>
@@ -10852,7 +11269,14 @@
         <w:rPr>
           <w:szCs w:val="20"/>
         </w:rPr>
-        <w:t>Plus la valeur de L</w:t>
+        <w:t xml:space="preserve">Plus la valeur de </w:t>
+      </w:r>
+      <w:proofErr w:type="spellStart"/>
+      <w:r>
+        <w:rPr>
+          <w:szCs w:val="20"/>
+        </w:rPr>
+        <w:t>L</w:t>
       </w:r>
       <w:r>
         <w:rPr>
@@ -10861,6 +11285,7 @@
         </w:rPr>
         <w:t>nAT</w:t>
       </w:r>
+      <w:proofErr w:type="spellEnd"/>
       <w:r>
         <w:rPr>
           <w:szCs w:val="20"/>
@@ -10955,6 +11380,7 @@
                 <w:color w:val="000000"/>
               </w:rPr>
             </w:pPr>
+            <w:proofErr w:type="spellStart"/>
             <w:r>
               <w:rPr>
                 <w:rFonts w:ascii="Arial" w:hAnsi="Arial" w:cs="Arial"/>
@@ -10962,6 +11388,7 @@
               </w:rPr>
               <w:t>Emission</w:t>
             </w:r>
+            <w:proofErr w:type="spellEnd"/>
           </w:p>
         </w:tc>
         <w:tc>
@@ -11023,6 +11450,7 @@
                 <w:color w:val="000000"/>
               </w:rPr>
             </w:pPr>
+            <w:proofErr w:type="spellStart"/>
             <w:r>
               <w:rPr>
                 <w:rFonts w:ascii="Arial" w:hAnsi="Arial" w:cs="Arial"/>
@@ -11038,13 +11466,23 @@
               </w:rPr>
               <w:t>nAT</w:t>
             </w:r>
-            <w:r>
-              <w:rPr>
-                <w:rFonts w:ascii="Arial" w:hAnsi="Arial" w:cs="Arial"/>
-                <w:color w:val="000000"/>
-              </w:rPr>
-              <w:t xml:space="preserve"> mesuré en dBA</w:t>
-            </w:r>
+            <w:proofErr w:type="spellEnd"/>
+            <w:r>
+              <w:rPr>
+                <w:rFonts w:ascii="Arial" w:hAnsi="Arial" w:cs="Arial"/>
+                <w:color w:val="000000"/>
+              </w:rPr>
+              <w:t xml:space="preserve"> mesuré en </w:t>
+            </w:r>
+            <w:proofErr w:type="spellStart"/>
+            <w:r>
+              <w:rPr>
+                <w:rFonts w:ascii="Arial" w:hAnsi="Arial" w:cs="Arial"/>
+                <w:color w:val="000000"/>
+              </w:rPr>
+              <w:t>dBA</w:t>
+            </w:r>
+            <w:proofErr w:type="spellEnd"/>
           </w:p>
         </w:tc>
         <w:tc>
@@ -11074,6 +11512,7 @@
                 <w:color w:val="000000"/>
               </w:rPr>
             </w:pPr>
+            <w:proofErr w:type="spellStart"/>
             <w:r>
               <w:rPr>
                 <w:rFonts w:ascii="Arial" w:hAnsi="Arial" w:cs="Arial"/>
@@ -11089,13 +11528,23 @@
               </w:rPr>
               <w:t>nAT</w:t>
             </w:r>
-            <w:r>
-              <w:rPr>
-                <w:rFonts w:ascii="Arial" w:hAnsi="Arial" w:cs="Arial"/>
-                <w:color w:val="000000"/>
-              </w:rPr>
-              <w:t xml:space="preserve"> objectif RA 1999 en dBA</w:t>
-            </w:r>
+            <w:proofErr w:type="spellEnd"/>
+            <w:r>
+              <w:rPr>
+                <w:rFonts w:ascii="Arial" w:hAnsi="Arial" w:cs="Arial"/>
+                <w:color w:val="000000"/>
+              </w:rPr>
+              <w:t xml:space="preserve"> objectif RA 1999 en </w:t>
+            </w:r>
+            <w:proofErr w:type="spellStart"/>
+            <w:r>
+              <w:rPr>
+                <w:rFonts w:ascii="Arial" w:hAnsi="Arial" w:cs="Arial"/>
+                <w:color w:val="000000"/>
+              </w:rPr>
+              <w:t>dBA</w:t>
+            </w:r>
+            <w:proofErr w:type="spellEnd"/>
           </w:p>
         </w:tc>
         <w:tc>
@@ -11242,6 +11691,7 @@
                 <w:color w:val="000000"/>
               </w:rPr>
             </w:pPr>
+            <w:proofErr w:type="gramStart"/>
             <w:r>
               <w:rPr>
                 <w:rFonts w:ascii="Arial" w:hAnsi="Arial" w:cs="Arial"/>
@@ -11249,6 +11699,7 @@
               </w:rPr>
               <w:t>éventuelles</w:t>
             </w:r>
+            <w:proofErr w:type="gramEnd"/>
           </w:p>
         </w:tc>
       </w:tr>
@@ -11327,6 +11778,7 @@
                 <w:color w:val="000000"/>
               </w:rPr>
             </w:pPr>
+            <w:proofErr w:type="gramStart"/>
             <w:r>
               <w:rPr>
                 <w:rFonts w:ascii="Arial" w:hAnsi="Arial" w:cs="Arial"/>
@@ -11334,6 +11786,7 @@
               </w:rPr>
               <w:t>et</w:t>
             </w:r>
+            <w:proofErr w:type="gramEnd"/>
           </w:p>
           <w:p>
             <w:pPr>
@@ -11347,6 +11800,7 @@
                 <w:color w:val="000000"/>
               </w:rPr>
             </w:pPr>
+            <w:proofErr w:type="gramStart"/>
             <w:r>
               <w:rPr>
                 <w:rFonts w:ascii="Arial" w:hAnsi="Arial" w:cs="Arial"/>
@@ -11354,6 +11808,7 @@
               </w:rPr>
               <w:t>position</w:t>
             </w:r>
+            <w:proofErr w:type="gramEnd"/>
           </w:p>
           <w:p>
             <w:pPr>
@@ -11372,7 +11827,23 @@
                 <w:rFonts w:ascii="Arial" w:hAnsi="Arial" w:cs="Arial"/>
                 <w:color w:val="000000"/>
               </w:rPr>
-              <w:t>(Pièce / Logement / Bâtiment ou Escalier / Etage)</w:t>
+              <w:t xml:space="preserve">(Pièce / Logement / Bâtiment ou Escalier / </w:t>
+            </w:r>
+            <w:proofErr w:type="spellStart"/>
+            <w:r>
+              <w:rPr>
+                <w:rFonts w:ascii="Arial" w:hAnsi="Arial" w:cs="Arial"/>
+                <w:color w:val="000000"/>
+              </w:rPr>
+              <w:t>Etage</w:t>
+            </w:r>
+            <w:proofErr w:type="spellEnd"/>
+            <w:r>
+              <w:rPr>
+                <w:rFonts w:ascii="Arial" w:hAnsi="Arial" w:cs="Arial"/>
+                <w:color w:val="000000"/>
+              </w:rPr>
+              <w:t>)</w:t>
             </w:r>
           </w:p>
         </w:tc>
@@ -11419,12 +11890,37 @@
                 <w:color w:val="000000"/>
               </w:rPr>
             </w:pPr>
-            <w:r>
-              <w:rPr>
-                <w:rFonts w:ascii="Arial" w:hAnsi="Arial" w:cs="Arial"/>
-                <w:color w:val="000000"/>
-              </w:rPr>
-              <w:t>ou Escalier / Etage)</w:t>
+            <w:proofErr w:type="gramStart"/>
+            <w:r>
+              <w:rPr>
+                <w:rFonts w:ascii="Arial" w:hAnsi="Arial" w:cs="Arial"/>
+                <w:color w:val="000000"/>
+              </w:rPr>
+              <w:t>ou</w:t>
+            </w:r>
+            <w:proofErr w:type="gramEnd"/>
+            <w:r>
+              <w:rPr>
+                <w:rFonts w:ascii="Arial" w:hAnsi="Arial" w:cs="Arial"/>
+                <w:color w:val="000000"/>
+              </w:rPr>
+              <w:t xml:space="preserve"> Escalier / </w:t>
+            </w:r>
+            <w:proofErr w:type="spellStart"/>
+            <w:r>
+              <w:rPr>
+                <w:rFonts w:ascii="Arial" w:hAnsi="Arial" w:cs="Arial"/>
+                <w:color w:val="000000"/>
+              </w:rPr>
+              <w:t>Etage</w:t>
+            </w:r>
+            <w:proofErr w:type="spellEnd"/>
+            <w:r>
+              <w:rPr>
+                <w:rFonts w:ascii="Arial" w:hAnsi="Arial" w:cs="Arial"/>
+                <w:color w:val="000000"/>
+              </w:rPr>
+              <w:t>)</w:t>
             </w:r>
           </w:p>
         </w:tc>
@@ -11893,7 +12389,14 @@
         <w:rPr>
           <w:szCs w:val="20"/>
         </w:rPr>
-        <w:t>Plus la valeur de L</w:t>
+        <w:t xml:space="preserve">Plus la valeur de </w:t>
+      </w:r>
+      <w:proofErr w:type="spellStart"/>
+      <w:r>
+        <w:rPr>
+          <w:szCs w:val="20"/>
+        </w:rPr>
+        <w:t>L</w:t>
       </w:r>
       <w:r>
         <w:rPr>
@@ -11902,6 +12405,7 @@
         </w:rPr>
         <w:t>nAT</w:t>
       </w:r>
+      <w:proofErr w:type="spellEnd"/>
       <w:r>
         <w:rPr>
           <w:szCs w:val="20"/>
@@ -11996,6 +12500,7 @@
                 <w:color w:val="000000"/>
               </w:rPr>
             </w:pPr>
+            <w:proofErr w:type="spellStart"/>
             <w:r>
               <w:rPr>
                 <w:rFonts w:ascii="Arial" w:hAnsi="Arial" w:cs="Arial"/>
@@ -12003,6 +12508,7 @@
               </w:rPr>
               <w:t>Emission</w:t>
             </w:r>
+            <w:proofErr w:type="spellEnd"/>
           </w:p>
         </w:tc>
         <w:tc>
@@ -12064,6 +12570,7 @@
                 <w:color w:val="000000"/>
               </w:rPr>
             </w:pPr>
+            <w:proofErr w:type="spellStart"/>
             <w:r>
               <w:rPr>
                 <w:rFonts w:ascii="Arial" w:hAnsi="Arial" w:cs="Arial"/>
@@ -12079,13 +12586,23 @@
               </w:rPr>
               <w:t>nAT</w:t>
             </w:r>
-            <w:r>
-              <w:rPr>
-                <w:rFonts w:ascii="Arial" w:hAnsi="Arial" w:cs="Arial"/>
-                <w:color w:val="000000"/>
-              </w:rPr>
-              <w:t xml:space="preserve"> mesuré en dBA</w:t>
-            </w:r>
+            <w:proofErr w:type="spellEnd"/>
+            <w:r>
+              <w:rPr>
+                <w:rFonts w:ascii="Arial" w:hAnsi="Arial" w:cs="Arial"/>
+                <w:color w:val="000000"/>
+              </w:rPr>
+              <w:t xml:space="preserve"> mesuré en </w:t>
+            </w:r>
+            <w:proofErr w:type="spellStart"/>
+            <w:r>
+              <w:rPr>
+                <w:rFonts w:ascii="Arial" w:hAnsi="Arial" w:cs="Arial"/>
+                <w:color w:val="000000"/>
+              </w:rPr>
+              <w:t>dBA</w:t>
+            </w:r>
+            <w:proofErr w:type="spellEnd"/>
           </w:p>
         </w:tc>
         <w:tc>
@@ -12115,6 +12632,7 @@
                 <w:color w:val="000000"/>
               </w:rPr>
             </w:pPr>
+            <w:proofErr w:type="spellStart"/>
             <w:r>
               <w:rPr>
                 <w:rFonts w:ascii="Arial" w:hAnsi="Arial" w:cs="Arial"/>
@@ -12130,13 +12648,23 @@
               </w:rPr>
               <w:t>nAT</w:t>
             </w:r>
-            <w:r>
-              <w:rPr>
-                <w:rFonts w:ascii="Arial" w:hAnsi="Arial" w:cs="Arial"/>
-                <w:color w:val="000000"/>
-              </w:rPr>
-              <w:t xml:space="preserve"> objectif RA 1999 en dBA</w:t>
-            </w:r>
+            <w:proofErr w:type="spellEnd"/>
+            <w:r>
+              <w:rPr>
+                <w:rFonts w:ascii="Arial" w:hAnsi="Arial" w:cs="Arial"/>
+                <w:color w:val="000000"/>
+              </w:rPr>
+              <w:t xml:space="preserve"> objectif RA 1999 en </w:t>
+            </w:r>
+            <w:proofErr w:type="spellStart"/>
+            <w:r>
+              <w:rPr>
+                <w:rFonts w:ascii="Arial" w:hAnsi="Arial" w:cs="Arial"/>
+                <w:color w:val="000000"/>
+              </w:rPr>
+              <w:t>dBA</w:t>
+            </w:r>
+            <w:proofErr w:type="spellEnd"/>
           </w:p>
         </w:tc>
         <w:tc>
@@ -12283,6 +12811,7 @@
                 <w:color w:val="000000"/>
               </w:rPr>
             </w:pPr>
+            <w:proofErr w:type="spellStart"/>
             <w:r>
               <w:rPr>
                 <w:rFonts w:ascii="Arial" w:hAnsi="Arial" w:cs="Arial"/>
@@ -12290,6 +12819,7 @@
               </w:rPr>
               <w:t>Eventuelles</w:t>
             </w:r>
+            <w:proofErr w:type="spellEnd"/>
           </w:p>
         </w:tc>
       </w:tr>
@@ -12365,6 +12895,7 @@
                 <w:color w:val="000000"/>
               </w:rPr>
             </w:pPr>
+            <w:proofErr w:type="gramStart"/>
             <w:r>
               <w:rPr>
                 <w:rFonts w:ascii="Arial" w:hAnsi="Arial" w:cs="Arial"/>
@@ -12372,6 +12903,7 @@
               </w:rPr>
               <w:t>et</w:t>
             </w:r>
+            <w:proofErr w:type="gramEnd"/>
           </w:p>
           <w:p>
             <w:pPr>
@@ -12385,6 +12917,7 @@
                 <w:color w:val="000000"/>
               </w:rPr>
             </w:pPr>
+            <w:proofErr w:type="gramStart"/>
             <w:r>
               <w:rPr>
                 <w:rFonts w:ascii="Arial" w:hAnsi="Arial" w:cs="Arial"/>
@@ -12392,6 +12925,7 @@
               </w:rPr>
               <w:t>position</w:t>
             </w:r>
+            <w:proofErr w:type="gramEnd"/>
           </w:p>
           <w:p>
             <w:pPr>
@@ -12410,7 +12944,23 @@
                 <w:rFonts w:ascii="Arial" w:hAnsi="Arial" w:cs="Arial"/>
                 <w:color w:val="000000"/>
               </w:rPr>
-              <w:t>(Pièce / Logement / Bâtiment ou Escalier / Etage)</w:t>
+              <w:t xml:space="preserve">(Pièce / Logement / Bâtiment ou Escalier / </w:t>
+            </w:r>
+            <w:proofErr w:type="spellStart"/>
+            <w:r>
+              <w:rPr>
+                <w:rFonts w:ascii="Arial" w:hAnsi="Arial" w:cs="Arial"/>
+                <w:color w:val="000000"/>
+              </w:rPr>
+              <w:t>Etage</w:t>
+            </w:r>
+            <w:proofErr w:type="spellEnd"/>
+            <w:r>
+              <w:rPr>
+                <w:rFonts w:ascii="Arial" w:hAnsi="Arial" w:cs="Arial"/>
+                <w:color w:val="000000"/>
+              </w:rPr>
+              <w:t>)</w:t>
             </w:r>
           </w:p>
         </w:tc>
@@ -12457,12 +13007,37 @@
                 <w:color w:val="000000"/>
               </w:rPr>
             </w:pPr>
-            <w:r>
-              <w:rPr>
-                <w:rFonts w:ascii="Arial" w:hAnsi="Arial" w:cs="Arial"/>
-                <w:color w:val="000000"/>
-              </w:rPr>
-              <w:t>ou Escalier / Etage)</w:t>
+            <w:proofErr w:type="gramStart"/>
+            <w:r>
+              <w:rPr>
+                <w:rFonts w:ascii="Arial" w:hAnsi="Arial" w:cs="Arial"/>
+                <w:color w:val="000000"/>
+              </w:rPr>
+              <w:t>ou</w:t>
+            </w:r>
+            <w:proofErr w:type="gramEnd"/>
+            <w:r>
+              <w:rPr>
+                <w:rFonts w:ascii="Arial" w:hAnsi="Arial" w:cs="Arial"/>
+                <w:color w:val="000000"/>
+              </w:rPr>
+              <w:t xml:space="preserve"> Escalier / </w:t>
+            </w:r>
+            <w:proofErr w:type="spellStart"/>
+            <w:r>
+              <w:rPr>
+                <w:rFonts w:ascii="Arial" w:hAnsi="Arial" w:cs="Arial"/>
+                <w:color w:val="000000"/>
+              </w:rPr>
+              <w:t>Etage</w:t>
+            </w:r>
+            <w:proofErr w:type="spellEnd"/>
+            <w:r>
+              <w:rPr>
+                <w:rFonts w:ascii="Arial" w:hAnsi="Arial" w:cs="Arial"/>
+                <w:color w:val="000000"/>
+              </w:rPr>
+              <w:t>)</w:t>
             </w:r>
           </w:p>
         </w:tc>
@@ -12936,7 +13511,21 @@
         <w:rPr>
           <w:szCs w:val="20"/>
         </w:rPr>
-        <w:t>Plus la valeur de AAE/Ssol est importante, meilleure est l’absorption du local.</w:t>
+        <w:t>Plus la valeur de AAE/</w:t>
+      </w:r>
+      <w:proofErr w:type="spellStart"/>
+      <w:r>
+        <w:rPr>
+          <w:szCs w:val="20"/>
+        </w:rPr>
+        <w:t>Ssol</w:t>
+      </w:r>
+      <w:proofErr w:type="spellEnd"/>
+      <w:r>
+        <w:rPr>
+          <w:szCs w:val="20"/>
+        </w:rPr>
+        <w:t xml:space="preserve"> est importante, meilleure est l’absorption du local.</w:t>
       </w:r>
     </w:p>
     <w:tbl>
@@ -13063,7 +13652,23 @@
                 <w:rFonts w:ascii="Arial" w:hAnsi="Arial" w:cs="Arial"/>
                 <w:color w:val="000000"/>
               </w:rPr>
-              <w:t>(Local / Bâtiment ou Escalier / Etage)</w:t>
+              <w:t xml:space="preserve">(Local / Bâtiment ou Escalier / </w:t>
+            </w:r>
+            <w:proofErr w:type="spellStart"/>
+            <w:r>
+              <w:rPr>
+                <w:rFonts w:ascii="Arial" w:hAnsi="Arial" w:cs="Arial"/>
+                <w:color w:val="000000"/>
+              </w:rPr>
+              <w:t>Etage</w:t>
+            </w:r>
+            <w:proofErr w:type="spellEnd"/>
+            <w:r>
+              <w:rPr>
+                <w:rFonts w:ascii="Arial" w:hAnsi="Arial" w:cs="Arial"/>
+                <w:color w:val="000000"/>
+              </w:rPr>
+              <w:t>)</w:t>
             </w:r>
           </w:p>
         </w:tc>
@@ -16049,11 +16654,19 @@
                 <w:rFonts w:cstheme="minorHAnsi"/>
               </w:rPr>
             </w:pPr>
+            <w:proofErr w:type="spellStart"/>
             <w:r>
               <w:rPr>
                 <w:rFonts w:cstheme="minorHAnsi"/>
               </w:rPr>
-              <w:t>Norsonic 1251</w:t>
+              <w:t>Norsonic</w:t>
+            </w:r>
+            <w:proofErr w:type="spellEnd"/>
+            <w:r>
+              <w:rPr>
+                <w:rFonts w:cstheme="minorHAnsi"/>
+              </w:rPr>
+              <w:t xml:space="preserve"> 1251</w:t>
             </w:r>
           </w:p>
         </w:tc>
@@ -16292,11 +16905,19 @@
                 <w:rFonts w:cstheme="minorHAnsi"/>
               </w:rPr>
             </w:pPr>
+            <w:proofErr w:type="spellStart"/>
             <w:r>
               <w:rPr>
                 <w:rFonts w:cstheme="minorHAnsi"/>
               </w:rPr>
-              <w:t>Norsonic 1251</w:t>
+              <w:t>Norsonic</w:t>
+            </w:r>
+            <w:proofErr w:type="spellEnd"/>
+            <w:r>
+              <w:rPr>
+                <w:rFonts w:cstheme="minorHAnsi"/>
+              </w:rPr>
+              <w:t xml:space="preserve"> 1251</w:t>
             </w:r>
           </w:p>
         </w:tc>
@@ -17408,7 +18029,39 @@
           <w:szCs w:val="18"/>
         </w:rPr>
         <w:tab/>
-        <w:t>Logiciel dBInside, version 1.1.2 build 5 de la société 01dB-acoem</w:t>
+        <w:t xml:space="preserve">Logiciel </w:t>
+      </w:r>
+      <w:proofErr w:type="spellStart"/>
+      <w:r>
+        <w:rPr>
+          <w:sz w:val="18"/>
+          <w:szCs w:val="18"/>
+        </w:rPr>
+        <w:t>dBInside</w:t>
+      </w:r>
+      <w:proofErr w:type="spellEnd"/>
+      <w:r>
+        <w:rPr>
+          <w:sz w:val="18"/>
+          <w:szCs w:val="18"/>
+        </w:rPr>
+        <w:t xml:space="preserve">, version 1.1.2 </w:t>
+      </w:r>
+      <w:proofErr w:type="spellStart"/>
+      <w:r>
+        <w:rPr>
+          <w:sz w:val="18"/>
+          <w:szCs w:val="18"/>
+        </w:rPr>
+        <w:t>build</w:t>
+      </w:r>
+      <w:proofErr w:type="spellEnd"/>
+      <w:r>
+        <w:rPr>
+          <w:sz w:val="18"/>
+          <w:szCs w:val="18"/>
+        </w:rPr>
+        <w:t xml:space="preserve"> 5 de la société 01dB-acoem</w:t>
       </w:r>
     </w:p>
     <w:p>
@@ -17488,7 +18141,23 @@
           <w:szCs w:val="18"/>
         </w:rPr>
         <w:tab/>
-        <w:t>Logiciel NorReview, version 5.0 de la société NORSONIC</w:t>
+        <w:t xml:space="preserve">Logiciel </w:t>
+      </w:r>
+      <w:proofErr w:type="spellStart"/>
+      <w:r>
+        <w:rPr>
+          <w:sz w:val="18"/>
+          <w:szCs w:val="18"/>
+        </w:rPr>
+        <w:t>NorReview</w:t>
+      </w:r>
+      <w:proofErr w:type="spellEnd"/>
+      <w:r>
+        <w:rPr>
+          <w:sz w:val="18"/>
+          <w:szCs w:val="18"/>
+        </w:rPr>
+        <w:t>, version 5.0 de la société NORSONIC</w:t>
       </w:r>
     </w:p>
     <w:p>
@@ -17568,7 +18237,23 @@
           <w:szCs w:val="18"/>
         </w:rPr>
         <w:tab/>
-        <w:t>Logiciel NorBuild, version 3.0 de la société NORSONIC</w:t>
+        <w:t xml:space="preserve">Logiciel </w:t>
+      </w:r>
+      <w:proofErr w:type="spellStart"/>
+      <w:r>
+        <w:rPr>
+          <w:sz w:val="18"/>
+          <w:szCs w:val="18"/>
+        </w:rPr>
+        <w:t>NorBuild</w:t>
+      </w:r>
+      <w:proofErr w:type="spellEnd"/>
+      <w:r>
+        <w:rPr>
+          <w:sz w:val="18"/>
+          <w:szCs w:val="18"/>
+        </w:rPr>
+        <w:t>, version 3.0 de la société NORSONIC</w:t>
       </w:r>
     </w:p>
     <w:p>
@@ -17771,6 +18456,7 @@
           <w:szCs w:val="18"/>
         </w:rPr>
       </w:pPr>
+      <w:proofErr w:type="gramStart"/>
       <w:r>
         <w:rPr>
           <w:i/>
@@ -17778,7 +18464,17 @@
           <w:sz w:val="18"/>
           <w:szCs w:val="18"/>
         </w:rPr>
-        <w:t>ils sont auto</w:t>
+        <w:t>ils</w:t>
+      </w:r>
+      <w:proofErr w:type="gramEnd"/>
+      <w:r>
+        <w:rPr>
+          <w:i/>
+          <w:iCs/>
+          <w:sz w:val="18"/>
+          <w:szCs w:val="18"/>
+        </w:rPr>
+        <w:t xml:space="preserve"> sont auto</w:t>
       </w:r>
       <w:r>
         <w:rPr>
@@ -17822,6 +18518,7 @@
           <w:szCs w:val="18"/>
         </w:rPr>
       </w:pPr>
+      <w:proofErr w:type="gramStart"/>
       <w:r>
         <w:rPr>
           <w:i/>
@@ -17829,7 +18526,17 @@
           <w:sz w:val="18"/>
           <w:szCs w:val="18"/>
         </w:rPr>
-        <w:t>ils font l’objet d’une vérification périodique par un laboratoire agréé et les résultats de cette vérification sont consignés dans leur carnet métrologique.</w:t>
+        <w:t>ils</w:t>
+      </w:r>
+      <w:proofErr w:type="gramEnd"/>
+      <w:r>
+        <w:rPr>
+          <w:i/>
+          <w:iCs/>
+          <w:sz w:val="18"/>
+          <w:szCs w:val="18"/>
+        </w:rPr>
+        <w:t xml:space="preserve"> font l’objet d’une vérification périodique par un laboratoire agréé et les résultats de cette vérification sont consignés dans leur carnet métrologique.</w:t>
       </w:r>
     </w:p>
     <w:p/>
@@ -19674,7 +20381,25 @@
                 <w:bCs/>
                 <w:u w:color="000000"/>
               </w:rPr>
-              <w:t>${ALocEmit-Name}</w:t>
+              <w:t>${</w:t>
+            </w:r>
+            <w:proofErr w:type="spellStart"/>
+            <w:r>
+              <w:rPr>
+                <w:rFonts w:ascii="Arial" w:hAnsi="Arial" w:cs="Arial"/>
+                <w:bCs/>
+                <w:u w:color="000000"/>
+              </w:rPr>
+              <w:t>ALocEmit</w:t>
+            </w:r>
+            <w:proofErr w:type="spellEnd"/>
+            <w:r>
+              <w:rPr>
+                <w:rFonts w:ascii="Arial" w:hAnsi="Arial" w:cs="Arial"/>
+                <w:bCs/>
+                <w:u w:color="000000"/>
+              </w:rPr>
+              <w:t>-Name}</w:t>
             </w:r>
           </w:p>
         </w:tc>
@@ -19778,7 +20503,25 @@
                 <w:bCs/>
                 <w:u w:color="000000"/>
               </w:rPr>
-              <w:t>${ALocEmit-Vol}</w:t>
+              <w:t>${</w:t>
+            </w:r>
+            <w:proofErr w:type="spellStart"/>
+            <w:r>
+              <w:rPr>
+                <w:rFonts w:ascii="Arial" w:hAnsi="Arial" w:cs="Arial"/>
+                <w:bCs/>
+                <w:u w:color="000000"/>
+              </w:rPr>
+              <w:t>ALocEmit</w:t>
+            </w:r>
+            <w:proofErr w:type="spellEnd"/>
+            <w:r>
+              <w:rPr>
+                <w:rFonts w:ascii="Arial" w:hAnsi="Arial" w:cs="Arial"/>
+                <w:bCs/>
+                <w:u w:color="000000"/>
+              </w:rPr>
+              <w:t>-Vol}</w:t>
             </w:r>
           </w:p>
         </w:tc>
@@ -20004,7 +20747,25 @@
                 <w:bCs/>
                 <w:u w:color="000000"/>
               </w:rPr>
-              <w:t>${ALocRecieve-Name}</w:t>
+              <w:t>${</w:t>
+            </w:r>
+            <w:proofErr w:type="spellStart"/>
+            <w:r>
+              <w:rPr>
+                <w:rFonts w:ascii="Arial" w:hAnsi="Arial" w:cs="Arial"/>
+                <w:bCs/>
+                <w:u w:color="000000"/>
+              </w:rPr>
+              <w:t>ALocRecieve</w:t>
+            </w:r>
+            <w:proofErr w:type="spellEnd"/>
+            <w:r>
+              <w:rPr>
+                <w:rFonts w:ascii="Arial" w:hAnsi="Arial" w:cs="Arial"/>
+                <w:bCs/>
+                <w:u w:color="000000"/>
+              </w:rPr>
+              <w:t>-Name}</w:t>
             </w:r>
           </w:p>
         </w:tc>
@@ -20108,7 +20869,25 @@
                 <w:bCs/>
                 <w:u w:color="000000"/>
               </w:rPr>
-              <w:t>${ALocRecieve-Vol}</w:t>
+              <w:t>${</w:t>
+            </w:r>
+            <w:proofErr w:type="spellStart"/>
+            <w:r>
+              <w:rPr>
+                <w:rFonts w:ascii="Arial" w:hAnsi="Arial" w:cs="Arial"/>
+                <w:bCs/>
+                <w:u w:color="000000"/>
+              </w:rPr>
+              <w:t>ALocRecieve</w:t>
+            </w:r>
+            <w:proofErr w:type="spellEnd"/>
+            <w:r>
+              <w:rPr>
+                <w:rFonts w:ascii="Arial" w:hAnsi="Arial" w:cs="Arial"/>
+                <w:bCs/>
+                <w:u w:color="000000"/>
+              </w:rPr>
+              <w:t>-Vol}</w:t>
             </w:r>
           </w:p>
         </w:tc>
@@ -20258,7 +21037,25 @@
                 <w:bCs/>
                 <w:u w:color="000000"/>
               </w:rPr>
-              <w:t>${AType}</w:t>
+              <w:t>${</w:t>
+            </w:r>
+            <w:proofErr w:type="spellStart"/>
+            <w:r>
+              <w:rPr>
+                <w:rFonts w:ascii="Arial" w:hAnsi="Arial" w:cs="Arial"/>
+                <w:bCs/>
+                <w:u w:color="000000"/>
+              </w:rPr>
+              <w:t>AType</w:t>
+            </w:r>
+            <w:proofErr w:type="spellEnd"/>
+            <w:r>
+              <w:rPr>
+                <w:rFonts w:ascii="Arial" w:hAnsi="Arial" w:cs="Arial"/>
+                <w:bCs/>
+                <w:u w:color="000000"/>
+              </w:rPr>
+              <w:t>}</w:t>
             </w:r>
           </w:p>
         </w:tc>
@@ -20492,6 +21289,7 @@
               </w:rPr>
               <w:t>${</w:t>
             </w:r>
+            <w:proofErr w:type="spellStart"/>
             <w:r>
               <w:rPr>
                 <w:rFonts w:ascii="Arial" w:hAnsi="Arial" w:cs="Arial"/>
@@ -20500,7 +21298,18 @@
                 <w:szCs w:val="16"/>
                 <w:shd w:val="clear" w:color="auto" w:fill="F7FAFF"/>
               </w:rPr>
-              <w:t>ASepWal-Nature</w:t>
+              <w:t>ASepWal</w:t>
+            </w:r>
+            <w:proofErr w:type="spellEnd"/>
+            <w:r>
+              <w:rPr>
+                <w:rFonts w:ascii="Arial" w:hAnsi="Arial" w:cs="Arial"/>
+                <w:bCs/>
+                <w:sz w:val="16"/>
+                <w:szCs w:val="16"/>
+                <w:shd w:val="clear" w:color="auto" w:fill="F7FAFF"/>
+              </w:rPr>
+              <w:t>-Nature</w:t>
             </w:r>
             <w:r>
               <w:rPr>
@@ -20601,6 +21410,7 @@
               </w:rPr>
               <w:t>${</w:t>
             </w:r>
+            <w:proofErr w:type="spellStart"/>
             <w:r>
               <w:rPr>
                 <w:rFonts w:ascii="Arial" w:hAnsi="Arial" w:cs="Arial"/>
@@ -20610,7 +21420,19 @@
                 <w:shd w:val="clear" w:color="auto" w:fill="F7FAFF"/>
                 <w:lang w:val="en-US"/>
               </w:rPr>
-              <w:t>ASepWal-Dub-Nature</w:t>
+              <w:t>ASepWal</w:t>
+            </w:r>
+            <w:proofErr w:type="spellEnd"/>
+            <w:r>
+              <w:rPr>
+                <w:rFonts w:ascii="Arial" w:hAnsi="Arial" w:cs="Arial"/>
+                <w:bCs/>
+                <w:sz w:val="16"/>
+                <w:szCs w:val="16"/>
+                <w:shd w:val="clear" w:color="auto" w:fill="F7FAFF"/>
+                <w:lang w:val="en-US"/>
+              </w:rPr>
+              <w:t>-Dub-Nature</w:t>
             </w:r>
             <w:r>
               <w:rPr>
@@ -20667,6 +21489,7 @@
                 <w:rFonts w:ascii="Arial" w:hAnsi="Arial" w:cs="Arial"/>
               </w:rPr>
             </w:pPr>
+            <w:proofErr w:type="spellStart"/>
             <w:r>
               <w:rPr>
                 <w:rFonts w:ascii="Arial" w:hAnsi="Arial" w:cs="Arial"/>
@@ -20674,7 +21497,17 @@
                 <w:bCs/>
                 <w:u w:color="000000"/>
               </w:rPr>
-              <w:t>Epaisseur (cm)</w:t>
+              <w:t>Epaisseur</w:t>
+            </w:r>
+            <w:proofErr w:type="spellEnd"/>
+            <w:r>
+              <w:rPr>
+                <w:rFonts w:ascii="Arial" w:hAnsi="Arial" w:cs="Arial"/>
+                <w:b/>
+                <w:bCs/>
+                <w:u w:color="000000"/>
+              </w:rPr>
+              <w:t xml:space="preserve"> (cm)</w:t>
             </w:r>
           </w:p>
         </w:tc>
@@ -20712,6 +21545,7 @@
               </w:rPr>
               <w:t>${</w:t>
             </w:r>
+            <w:proofErr w:type="spellStart"/>
             <w:r>
               <w:rPr>
                 <w:rFonts w:ascii="Arial" w:hAnsi="Arial" w:cs="Arial"/>
@@ -20721,7 +21555,19 @@
                 <w:shd w:val="clear" w:color="auto" w:fill="F7FAFF"/>
                 <w:lang w:val="en-US"/>
               </w:rPr>
-              <w:t>ASepWal-Thick</w:t>
+              <w:t>ASepWal</w:t>
+            </w:r>
+            <w:proofErr w:type="spellEnd"/>
+            <w:r>
+              <w:rPr>
+                <w:rFonts w:ascii="Arial" w:hAnsi="Arial" w:cs="Arial"/>
+                <w:bCs/>
+                <w:sz w:val="16"/>
+                <w:szCs w:val="16"/>
+                <w:shd w:val="clear" w:color="auto" w:fill="F7FAFF"/>
+                <w:lang w:val="en-US"/>
+              </w:rPr>
+              <w:t>-Thick</w:t>
             </w:r>
             <w:r>
               <w:rPr>
@@ -20922,6 +21768,7 @@
                 <w:u w:color="000000"/>
               </w:rPr>
             </w:pPr>
+            <w:proofErr w:type="spellStart"/>
             <w:r>
               <w:rPr>
                 <w:rFonts w:ascii="Arial" w:hAnsi="Arial" w:cs="Arial"/>
@@ -20929,7 +21776,17 @@
                 <w:bCs/>
                 <w:u w:color="000000"/>
               </w:rPr>
-              <w:t>Emission / Réception</w:t>
+              <w:t>Emission</w:t>
+            </w:r>
+            <w:proofErr w:type="spellEnd"/>
+            <w:r>
+              <w:rPr>
+                <w:rFonts w:ascii="Arial" w:hAnsi="Arial" w:cs="Arial"/>
+                <w:b/>
+                <w:bCs/>
+                <w:u w:color="000000"/>
+              </w:rPr>
+              <w:t xml:space="preserve"> / Réception</w:t>
             </w:r>
           </w:p>
         </w:tc>
@@ -20958,7 +21815,27 @@
                 <w:u w:color="000000"/>
                 <w:lang w:val="en-US"/>
               </w:rPr>
-              <w:t>${ANb-Door}</w:t>
+              <w:t>${</w:t>
+            </w:r>
+            <w:proofErr w:type="spellStart"/>
+            <w:r>
+              <w:rPr>
+                <w:rFonts w:ascii="Arial" w:hAnsi="Arial" w:cs="Arial"/>
+                <w:bCs/>
+                <w:u w:color="000000"/>
+                <w:lang w:val="en-US"/>
+              </w:rPr>
+              <w:t>ANb</w:t>
+            </w:r>
+            <w:proofErr w:type="spellEnd"/>
+            <w:r>
+              <w:rPr>
+                <w:rFonts w:ascii="Arial" w:hAnsi="Arial" w:cs="Arial"/>
+                <w:bCs/>
+                <w:u w:color="000000"/>
+                <w:lang w:val="en-US"/>
+              </w:rPr>
+              <w:t>-Door}</w:t>
             </w:r>
           </w:p>
         </w:tc>
@@ -21104,7 +21981,27 @@
                 <w:u w:color="000000"/>
                 <w:lang w:val="en-US"/>
               </w:rPr>
-              <w:t>${AExtraction-Mouth}</w:t>
+              <w:t>${</w:t>
+            </w:r>
+            <w:proofErr w:type="spellStart"/>
+            <w:r>
+              <w:rPr>
+                <w:rFonts w:ascii="Arial" w:hAnsi="Arial" w:cs="Arial"/>
+                <w:bCs/>
+                <w:u w:color="000000"/>
+                <w:lang w:val="en-US"/>
+              </w:rPr>
+              <w:t>AExtraction</w:t>
+            </w:r>
+            <w:proofErr w:type="spellEnd"/>
+            <w:r>
+              <w:rPr>
+                <w:rFonts w:ascii="Arial" w:hAnsi="Arial" w:cs="Arial"/>
+                <w:bCs/>
+                <w:u w:color="000000"/>
+                <w:lang w:val="en-US"/>
+              </w:rPr>
+              <w:t>-Mouth}</w:t>
             </w:r>
           </w:p>
         </w:tc>
@@ -21326,7 +22223,27 @@
                 <w:u w:color="000000"/>
                 <w:lang w:val="en-US"/>
               </w:rPr>
-              <w:t>${AFacade-Nature}</w:t>
+              <w:t>${</w:t>
+            </w:r>
+            <w:proofErr w:type="spellStart"/>
+            <w:r>
+              <w:rPr>
+                <w:rFonts w:ascii="Arial" w:hAnsi="Arial" w:cs="Arial"/>
+                <w:bCs/>
+                <w:u w:color="000000"/>
+                <w:lang w:val="en-US"/>
+              </w:rPr>
+              <w:t>AFacade</w:t>
+            </w:r>
+            <w:proofErr w:type="spellEnd"/>
+            <w:r>
+              <w:rPr>
+                <w:rFonts w:ascii="Arial" w:hAnsi="Arial" w:cs="Arial"/>
+                <w:bCs/>
+                <w:u w:color="000000"/>
+                <w:lang w:val="en-US"/>
+              </w:rPr>
+              <w:t>-Nature}</w:t>
             </w:r>
           </w:p>
         </w:tc>
@@ -21372,6 +22289,7 @@
                 <w:rFonts w:ascii="Arial" w:hAnsi="Arial" w:cs="Arial"/>
               </w:rPr>
             </w:pPr>
+            <w:proofErr w:type="spellStart"/>
             <w:r>
               <w:rPr>
                 <w:rFonts w:ascii="Arial" w:hAnsi="Arial" w:cs="Arial"/>
@@ -21379,7 +22297,17 @@
                 <w:bCs/>
                 <w:u w:color="000000"/>
               </w:rPr>
-              <w:t>Epaisseur (</w:t>
+              <w:t>Epaisseur</w:t>
+            </w:r>
+            <w:proofErr w:type="spellEnd"/>
+            <w:r>
+              <w:rPr>
+                <w:rFonts w:ascii="Arial" w:hAnsi="Arial" w:cs="Arial"/>
+                <w:b/>
+                <w:bCs/>
+                <w:u w:color="000000"/>
+              </w:rPr>
+              <w:t xml:space="preserve"> (</w:t>
             </w:r>
             <w:r>
               <w:rPr>
@@ -21426,7 +22354,27 @@
                 <w:u w:color="000000"/>
                 <w:lang w:val="en-US"/>
               </w:rPr>
-              <w:t>${AFacade-Thick}</w:t>
+              <w:t>${</w:t>
+            </w:r>
+            <w:proofErr w:type="spellStart"/>
+            <w:r>
+              <w:rPr>
+                <w:rFonts w:ascii="Arial" w:hAnsi="Arial" w:cs="Arial"/>
+                <w:bCs/>
+                <w:u w:color="000000"/>
+                <w:lang w:val="en-US"/>
+              </w:rPr>
+              <w:t>AFacade</w:t>
+            </w:r>
+            <w:proofErr w:type="spellEnd"/>
+            <w:r>
+              <w:rPr>
+                <w:rFonts w:ascii="Arial" w:hAnsi="Arial" w:cs="Arial"/>
+                <w:bCs/>
+                <w:u w:color="000000"/>
+                <w:lang w:val="en-US"/>
+              </w:rPr>
+              <w:t>-Thick}</w:t>
             </w:r>
           </w:p>
         </w:tc>
@@ -21646,7 +22594,29 @@
                 <w:sz w:val="13"/>
                 <w:szCs w:val="13"/>
               </w:rPr>
-              <w:t>Isolement acoustique standardisé DnT en dB</w:t>
+              <w:t xml:space="preserve">Isolement acoustique standardisé </w:t>
+            </w:r>
+            <w:proofErr w:type="spellStart"/>
+            <w:r>
+              <w:rPr>
+                <w:rFonts w:ascii="Arial" w:hAnsi="Arial" w:cs="Arial"/>
+                <w:b/>
+                <w:bCs/>
+                <w:sz w:val="13"/>
+                <w:szCs w:val="13"/>
+              </w:rPr>
+              <w:t>DnT</w:t>
+            </w:r>
+            <w:proofErr w:type="spellEnd"/>
+            <w:r>
+              <w:rPr>
+                <w:rFonts w:ascii="Arial" w:hAnsi="Arial" w:cs="Arial"/>
+                <w:b/>
+                <w:bCs/>
+                <w:sz w:val="13"/>
+                <w:szCs w:val="13"/>
+              </w:rPr>
+              <w:t xml:space="preserve"> en dB</w:t>
             </w:r>
           </w:p>
         </w:tc>
@@ -21690,6 +22660,7 @@
                 <w:szCs w:val="13"/>
               </w:rPr>
             </w:pPr>
+            <w:proofErr w:type="spellStart"/>
             <w:r>
               <w:rPr>
                 <w:rFonts w:ascii="Arial" w:hAnsi="Arial" w:cs="Arial"/>
@@ -21700,6 +22671,7 @@
               </w:rPr>
               <w:t>Emission</w:t>
             </w:r>
+            <w:proofErr w:type="spellEnd"/>
           </w:p>
         </w:tc>
         <w:tc>
@@ -23205,6 +24177,8 @@
                 <w:szCs w:val="18"/>
               </w:rPr>
             </w:pPr>
+            <w:proofErr w:type="spellStart"/>
+            <w:proofErr w:type="gramStart"/>
             <w:r>
               <w:rPr>
                 <w:rFonts w:ascii="Arial" w:hAnsi="Arial" w:cs="Arial"/>
@@ -23228,6 +24202,8 @@
               </w:rPr>
               <w:t>nT,A</w:t>
             </w:r>
+            <w:proofErr w:type="spellEnd"/>
+            <w:proofErr w:type="gramEnd"/>
             <w:r>
               <w:rPr>
                 <w:rFonts w:ascii="Arial" w:hAnsi="Arial" w:cs="Arial"/>
@@ -23323,6 +24299,8 @@
                 <w:szCs w:val="18"/>
               </w:rPr>
             </w:pPr>
+            <w:proofErr w:type="spellStart"/>
+            <w:proofErr w:type="gramStart"/>
             <w:r>
               <w:rPr>
                 <w:rFonts w:ascii="Arial" w:hAnsi="Arial" w:cs="Arial"/>
@@ -23344,6 +24322,8 @@
               </w:rPr>
               <w:t>nT,A</w:t>
             </w:r>
+            <w:proofErr w:type="spellEnd"/>
+            <w:proofErr w:type="gramEnd"/>
             <w:r>
               <w:rPr>
                 <w:rFonts w:ascii="Arial" w:hAnsi="Arial" w:cs="Arial"/>
@@ -23383,7 +24363,29 @@
                 <w:sz w:val="13"/>
                 <w:szCs w:val="13"/>
               </w:rPr>
-              <w:t>${AObj} dB</w:t>
+              <w:t>${</w:t>
+            </w:r>
+            <w:proofErr w:type="spellStart"/>
+            <w:r>
+              <w:rPr>
+                <w:rFonts w:ascii="Arial" w:hAnsi="Arial" w:cs="Arial"/>
+                <w:b/>
+                <w:bCs/>
+                <w:sz w:val="13"/>
+                <w:szCs w:val="13"/>
+              </w:rPr>
+              <w:t>AObj</w:t>
+            </w:r>
+            <w:proofErr w:type="spellEnd"/>
+            <w:r>
+              <w:rPr>
+                <w:rFonts w:ascii="Arial" w:hAnsi="Arial" w:cs="Arial"/>
+                <w:b/>
+                <w:bCs/>
+                <w:sz w:val="13"/>
+                <w:szCs w:val="13"/>
+              </w:rPr>
+              <w:t>} dB</w:t>
             </w:r>
           </w:p>
         </w:tc>
@@ -23458,7 +24460,20 @@
                 <w:szCs w:val="18"/>
                 <w:u w:color="000000"/>
               </w:rPr>
-              <w:t>${APassRa1999}</w:t>
+              <w:t>${APassRa</w:t>
+            </w:r>
+            <w:proofErr w:type="gramStart"/>
+            <w:r>
+              <w:rPr>
+                <w:rFonts w:ascii="Arial" w:hAnsi="Arial" w:cs="Arial"/>
+                <w:b/>
+                <w:bCs/>
+                <w:color w:val="0082DE" w:themeColor="accent2"/>
+                <w:sz w:val="18"/>
+                <w:szCs w:val="18"/>
+                <w:u w:color="000000"/>
+              </w:rPr>
+              <w:t>1999}</w:t>
             </w:r>
             <w:r>
               <w:rPr>
@@ -23470,7 +24485,20 @@
                 <w:szCs w:val="18"/>
                 <w:u w:color="000000"/>
               </w:rPr>
-              <w:t>${A</w:t>
+              <w:t>$</w:t>
+            </w:r>
+            <w:proofErr w:type="gramEnd"/>
+            <w:r>
+              <w:rPr>
+                <w:rFonts w:ascii="Arial" w:hAnsi="Arial" w:cs="Arial"/>
+                <w:b/>
+                <w:bCs/>
+                <w:color w:val="FF0000"/>
+                <w:sz w:val="18"/>
+                <w:szCs w:val="18"/>
+                <w:u w:color="000000"/>
+              </w:rPr>
+              <w:t>{A</w:t>
             </w:r>
             <w:r>
               <w:rPr>
@@ -23532,7 +24560,29 @@
                 <w:sz w:val="11"/>
                 <w:szCs w:val="13"/>
               </w:rPr>
-              <w:t>* L'isolement acoustique standardisé pondéré DnT,A (indice Européen) est calculé sur les octaves 125 à 2000 Hz</w:t>
+              <w:t xml:space="preserve">* L'isolement acoustique standardisé pondéré </w:t>
+            </w:r>
+            <w:proofErr w:type="spellStart"/>
+            <w:proofErr w:type="gramStart"/>
+            <w:r>
+              <w:rPr>
+                <w:rFonts w:ascii="Arial" w:hAnsi="Arial" w:cs="Arial"/>
+                <w:bCs/>
+                <w:sz w:val="11"/>
+                <w:szCs w:val="13"/>
+              </w:rPr>
+              <w:t>DnT,A</w:t>
+            </w:r>
+            <w:proofErr w:type="spellEnd"/>
+            <w:proofErr w:type="gramEnd"/>
+            <w:r>
+              <w:rPr>
+                <w:rFonts w:ascii="Arial" w:hAnsi="Arial" w:cs="Arial"/>
+                <w:bCs/>
+                <w:sz w:val="11"/>
+                <w:szCs w:val="13"/>
+              </w:rPr>
+              <w:t xml:space="preserve"> (indice Européen) est calculé sur les octaves 125 à 2000 Hz</w:t>
             </w:r>
           </w:p>
         </w:tc>
@@ -25372,7 +26422,23 @@
                 <w:rFonts w:ascii="Arial" w:hAnsi="Arial" w:cs="Arial"/>
                 <w:bCs/>
               </w:rPr>
-              <w:t>${FEmitName}</w:t>
+              <w:t>${</w:t>
+            </w:r>
+            <w:proofErr w:type="spellStart"/>
+            <w:r>
+              <w:rPr>
+                <w:rFonts w:ascii="Arial" w:hAnsi="Arial" w:cs="Arial"/>
+                <w:bCs/>
+              </w:rPr>
+              <w:t>FEmitName</w:t>
+            </w:r>
+            <w:proofErr w:type="spellEnd"/>
+            <w:r>
+              <w:rPr>
+                <w:rFonts w:ascii="Arial" w:hAnsi="Arial" w:cs="Arial"/>
+                <w:bCs/>
+              </w:rPr>
+              <w:t>}</w:t>
             </w:r>
           </w:p>
         </w:tc>
@@ -25400,7 +26466,23 @@
                 <w:rFonts w:ascii="Arial" w:hAnsi="Arial" w:cs="Arial"/>
                 <w:bCs/>
               </w:rPr>
-              <w:t>${FEmitType}</w:t>
+              <w:t>${</w:t>
+            </w:r>
+            <w:proofErr w:type="spellStart"/>
+            <w:r>
+              <w:rPr>
+                <w:rFonts w:ascii="Arial" w:hAnsi="Arial" w:cs="Arial"/>
+                <w:bCs/>
+              </w:rPr>
+              <w:t>FEmitType</w:t>
+            </w:r>
+            <w:proofErr w:type="spellEnd"/>
+            <w:r>
+              <w:rPr>
+                <w:rFonts w:ascii="Arial" w:hAnsi="Arial" w:cs="Arial"/>
+                <w:bCs/>
+              </w:rPr>
+              <w:t>}</w:t>
             </w:r>
           </w:p>
         </w:tc>
@@ -25697,6 +26779,7 @@
               </w:rPr>
               <w:t>${</w:t>
             </w:r>
+            <w:proofErr w:type="spellStart"/>
             <w:r>
               <w:rPr>
                 <w:rFonts w:ascii="Arial" w:hAnsi="Arial" w:cs="Arial"/>
@@ -25711,7 +26794,16 @@
                 <w:bCs/>
                 <w:u w:color="000000"/>
               </w:rPr>
-              <w:t>Name}</w:t>
+              <w:t>Name</w:t>
+            </w:r>
+            <w:proofErr w:type="spellEnd"/>
+            <w:r>
+              <w:rPr>
+                <w:rFonts w:ascii="Arial" w:hAnsi="Arial" w:cs="Arial"/>
+                <w:bCs/>
+                <w:u w:color="000000"/>
+              </w:rPr>
+              <w:t>}</w:t>
             </w:r>
           </w:p>
         </w:tc>
@@ -25817,6 +26909,7 @@
               </w:rPr>
               <w:t>${</w:t>
             </w:r>
+            <w:proofErr w:type="spellStart"/>
             <w:r>
               <w:rPr>
                 <w:rFonts w:ascii="Arial" w:hAnsi="Arial" w:cs="Arial"/>
@@ -25831,7 +26924,16 @@
                 <w:bCs/>
                 <w:u w:color="000000"/>
               </w:rPr>
-              <w:t>Vol}</w:t>
+              <w:t>Vol</w:t>
+            </w:r>
+            <w:proofErr w:type="spellEnd"/>
+            <w:r>
+              <w:rPr>
+                <w:rFonts w:ascii="Arial" w:hAnsi="Arial" w:cs="Arial"/>
+                <w:bCs/>
+                <w:u w:color="000000"/>
+              </w:rPr>
+              <w:t>}</w:t>
             </w:r>
           </w:p>
         </w:tc>
@@ -26066,6 +27168,7 @@
               </w:rPr>
               <w:t>${</w:t>
             </w:r>
+            <w:proofErr w:type="spellStart"/>
             <w:r>
               <w:rPr>
                 <w:rFonts w:ascii="Arial" w:hAnsi="Arial" w:cs="Arial"/>
@@ -26084,7 +27187,18 @@
                 <w:szCs w:val="16"/>
                 <w:shd w:val="clear" w:color="auto" w:fill="F7FAFF"/>
               </w:rPr>
-              <w:t>SepWal-Nature</w:t>
+              <w:t>SepWal</w:t>
+            </w:r>
+            <w:proofErr w:type="spellEnd"/>
+            <w:r>
+              <w:rPr>
+                <w:rFonts w:ascii="Arial" w:hAnsi="Arial" w:cs="Arial"/>
+                <w:bCs/>
+                <w:sz w:val="16"/>
+                <w:szCs w:val="16"/>
+                <w:shd w:val="clear" w:color="auto" w:fill="F7FAFF"/>
+              </w:rPr>
+              <w:t>-Nature</w:t>
             </w:r>
             <w:r>
               <w:rPr>
@@ -26140,6 +27254,7 @@
                 <w:rFonts w:ascii="Arial" w:hAnsi="Arial" w:cs="Arial"/>
               </w:rPr>
             </w:pPr>
+            <w:proofErr w:type="spellStart"/>
             <w:r>
               <w:rPr>
                 <w:rFonts w:ascii="Arial" w:hAnsi="Arial" w:cs="Arial"/>
@@ -26147,7 +27262,17 @@
                 <w:bCs/>
                 <w:u w:color="000000"/>
               </w:rPr>
-              <w:t>Epaisseur (cm)</w:t>
+              <w:t>Epaisseur</w:t>
+            </w:r>
+            <w:proofErr w:type="spellEnd"/>
+            <w:r>
+              <w:rPr>
+                <w:rFonts w:ascii="Arial" w:hAnsi="Arial" w:cs="Arial"/>
+                <w:b/>
+                <w:bCs/>
+                <w:u w:color="000000"/>
+              </w:rPr>
+              <w:t xml:space="preserve"> (cm)</w:t>
             </w:r>
           </w:p>
         </w:tc>
@@ -26185,6 +27310,7 @@
               </w:rPr>
               <w:t>${</w:t>
             </w:r>
+            <w:proofErr w:type="spellStart"/>
             <w:r>
               <w:rPr>
                 <w:rFonts w:ascii="Arial" w:hAnsi="Arial" w:cs="Arial"/>
@@ -26205,7 +27331,19 @@
                 <w:shd w:val="clear" w:color="auto" w:fill="F7FAFF"/>
                 <w:lang w:val="en-US"/>
               </w:rPr>
-              <w:t>SepWal-Thick</w:t>
+              <w:t>SepWal</w:t>
+            </w:r>
+            <w:proofErr w:type="spellEnd"/>
+            <w:r>
+              <w:rPr>
+                <w:rFonts w:ascii="Arial" w:hAnsi="Arial" w:cs="Arial"/>
+                <w:bCs/>
+                <w:sz w:val="16"/>
+                <w:szCs w:val="16"/>
+                <w:shd w:val="clear" w:color="auto" w:fill="F7FAFF"/>
+                <w:lang w:val="en-US"/>
+              </w:rPr>
+              <w:t>-Thick</w:t>
             </w:r>
             <w:r>
               <w:rPr>
@@ -26307,6 +27445,7 @@
               </w:rPr>
               <w:t>${</w:t>
             </w:r>
+            <w:proofErr w:type="spellStart"/>
             <w:r>
               <w:rPr>
                 <w:rFonts w:ascii="Arial" w:hAnsi="Arial" w:cs="Arial"/>
@@ -26327,7 +27466,19 @@
                 <w:shd w:val="clear" w:color="auto" w:fill="F7FAFF"/>
                 <w:lang w:val="en-US"/>
               </w:rPr>
-              <w:t>SepWal-Dub-Nature</w:t>
+              <w:t>SepWal</w:t>
+            </w:r>
+            <w:proofErr w:type="spellEnd"/>
+            <w:r>
+              <w:rPr>
+                <w:rFonts w:ascii="Arial" w:hAnsi="Arial" w:cs="Arial"/>
+                <w:bCs/>
+                <w:sz w:val="16"/>
+                <w:szCs w:val="16"/>
+                <w:shd w:val="clear" w:color="auto" w:fill="F7FAFF"/>
+                <w:lang w:val="en-US"/>
+              </w:rPr>
+              <w:t>-Dub-Nature</w:t>
             </w:r>
             <w:r>
               <w:rPr>
@@ -26384,6 +27535,7 @@
                 <w:rFonts w:ascii="Arial" w:hAnsi="Arial" w:cs="Arial"/>
               </w:rPr>
             </w:pPr>
+            <w:proofErr w:type="spellStart"/>
             <w:r>
               <w:rPr>
                 <w:rFonts w:ascii="Arial" w:hAnsi="Arial" w:cs="Arial"/>
@@ -26391,7 +27543,17 @@
                 <w:bCs/>
                 <w:u w:color="000000"/>
               </w:rPr>
-              <w:t>Epaisseur (</w:t>
+              <w:t>Epaisseur</w:t>
+            </w:r>
+            <w:proofErr w:type="spellEnd"/>
+            <w:r>
+              <w:rPr>
+                <w:rFonts w:ascii="Arial" w:hAnsi="Arial" w:cs="Arial"/>
+                <w:b/>
+                <w:bCs/>
+                <w:u w:color="000000"/>
+              </w:rPr>
+              <w:t xml:space="preserve"> (</w:t>
             </w:r>
             <w:r>
               <w:rPr>
@@ -26447,6 +27609,7 @@
               </w:rPr>
               <w:t>${</w:t>
             </w:r>
+            <w:proofErr w:type="spellStart"/>
             <w:r>
               <w:rPr>
                 <w:rFonts w:ascii="Arial" w:hAnsi="Arial" w:cs="Arial"/>
@@ -26456,7 +27619,19 @@
                 <w:shd w:val="clear" w:color="auto" w:fill="F7FAFF"/>
                 <w:lang w:val="en-US"/>
               </w:rPr>
-              <w:t>FSepWal-Dub-t</w:t>
+              <w:t>FSepWal</w:t>
+            </w:r>
+            <w:proofErr w:type="spellEnd"/>
+            <w:r>
+              <w:rPr>
+                <w:rFonts w:ascii="Arial" w:hAnsi="Arial" w:cs="Arial"/>
+                <w:bCs/>
+                <w:sz w:val="16"/>
+                <w:szCs w:val="16"/>
+                <w:shd w:val="clear" w:color="auto" w:fill="F7FAFF"/>
+                <w:lang w:val="en-US"/>
+              </w:rPr>
+              <w:t>-Dub-t</w:t>
             </w:r>
             <w:r>
               <w:rPr>
@@ -26709,6 +27884,7 @@
               </w:rPr>
               <w:t>${</w:t>
             </w:r>
+            <w:proofErr w:type="spellStart"/>
             <w:r>
               <w:rPr>
                 <w:rFonts w:ascii="Arial" w:hAnsi="Arial" w:cs="Arial"/>
@@ -26718,6 +27894,7 @@
               </w:rPr>
               <w:t>FWoodWorkNature</w:t>
             </w:r>
+            <w:proofErr w:type="spellEnd"/>
             <w:r>
               <w:rPr>
                 <w:rFonts w:ascii="Arial" w:hAnsi="Arial" w:cs="Arial"/>
@@ -26812,6 +27989,7 @@
               </w:rPr>
               <w:t>${</w:t>
             </w:r>
+            <w:proofErr w:type="spellStart"/>
             <w:r>
               <w:rPr>
                 <w:rFonts w:ascii="Arial" w:hAnsi="Arial" w:cs="Arial"/>
@@ -26821,6 +27999,7 @@
               </w:rPr>
               <w:t>FWoodWorkOpening</w:t>
             </w:r>
+            <w:proofErr w:type="spellEnd"/>
             <w:r>
               <w:rPr>
                 <w:rFonts w:ascii="Arial" w:hAnsi="Arial" w:cs="Arial"/>
@@ -26915,6 +28094,7 @@
               </w:rPr>
               <w:t>${</w:t>
             </w:r>
+            <w:proofErr w:type="spellStart"/>
             <w:r>
               <w:rPr>
                 <w:rFonts w:ascii="Arial" w:hAnsi="Arial" w:cs="Arial"/>
@@ -26924,6 +28104,7 @@
               </w:rPr>
               <w:t>FWoodWorkType</w:t>
             </w:r>
+            <w:proofErr w:type="spellEnd"/>
             <w:r>
               <w:rPr>
                 <w:rFonts w:ascii="Arial" w:hAnsi="Arial" w:cs="Arial"/>
@@ -27019,6 +28200,7 @@
               </w:rPr>
               <w:t>${</w:t>
             </w:r>
+            <w:proofErr w:type="spellStart"/>
             <w:r>
               <w:rPr>
                 <w:rFonts w:ascii="Arial" w:hAnsi="Arial" w:cs="Arial"/>
@@ -27028,6 +28210,7 @@
               </w:rPr>
               <w:t>FShutterBox</w:t>
             </w:r>
+            <w:proofErr w:type="spellEnd"/>
             <w:r>
               <w:rPr>
                 <w:rFonts w:ascii="Arial" w:hAnsi="Arial" w:cs="Arial"/>
@@ -27686,6 +28869,7 @@
               </w:rPr>
               <w:t>${</w:t>
             </w:r>
+            <w:proofErr w:type="spellStart"/>
             <w:r>
               <w:rPr>
                 <w:rFonts w:ascii="Arial" w:hAnsi="Arial" w:cs="Arial"/>
@@ -27695,6 +28879,7 @@
               </w:rPr>
               <w:t>FBoilerCup</w:t>
             </w:r>
+            <w:proofErr w:type="spellEnd"/>
             <w:r>
               <w:rPr>
                 <w:rFonts w:ascii="Arial" w:hAnsi="Arial" w:cs="Arial"/>
@@ -27923,7 +29108,29 @@
                 <w:sz w:val="13"/>
                 <w:szCs w:val="13"/>
               </w:rPr>
-              <w:t>Isolement acoustique standardisé DnT en dB</w:t>
+              <w:t xml:space="preserve">Isolement acoustique standardisé </w:t>
+            </w:r>
+            <w:proofErr w:type="spellStart"/>
+            <w:r>
+              <w:rPr>
+                <w:rFonts w:ascii="Arial" w:hAnsi="Arial" w:cs="Arial"/>
+                <w:b/>
+                <w:bCs/>
+                <w:sz w:val="13"/>
+                <w:szCs w:val="13"/>
+              </w:rPr>
+              <w:t>DnT</w:t>
+            </w:r>
+            <w:proofErr w:type="spellEnd"/>
+            <w:r>
+              <w:rPr>
+                <w:rFonts w:ascii="Arial" w:hAnsi="Arial" w:cs="Arial"/>
+                <w:b/>
+                <w:bCs/>
+                <w:sz w:val="13"/>
+                <w:szCs w:val="13"/>
+              </w:rPr>
+              <w:t xml:space="preserve"> en dB</w:t>
             </w:r>
           </w:p>
         </w:tc>
@@ -27967,6 +29174,7 @@
                 <w:szCs w:val="13"/>
               </w:rPr>
             </w:pPr>
+            <w:proofErr w:type="spellStart"/>
             <w:r>
               <w:rPr>
                 <w:rFonts w:ascii="Arial" w:hAnsi="Arial" w:cs="Arial"/>
@@ -27977,6 +29185,7 @@
               </w:rPr>
               <w:t>Emission</w:t>
             </w:r>
+            <w:proofErr w:type="spellEnd"/>
           </w:p>
         </w:tc>
         <w:tc>
@@ -29482,6 +30691,8 @@
                 <w:szCs w:val="13"/>
               </w:rPr>
             </w:pPr>
+            <w:proofErr w:type="spellStart"/>
+            <w:proofErr w:type="gramStart"/>
             <w:r>
               <w:rPr>
                 <w:rFonts w:ascii="Arial" w:hAnsi="Arial" w:cs="Arial"/>
@@ -29503,8 +30714,22 @@
                 <w:szCs w:val="13"/>
                 <w:vertAlign w:val="subscript"/>
               </w:rPr>
-              <w:t>nT,A,tr</w:t>
-            </w:r>
+              <w:t>nT,A</w:t>
+            </w:r>
+            <w:proofErr w:type="gramEnd"/>
+            <w:r>
+              <w:rPr>
+                <w:rFonts w:ascii="Arial" w:hAnsi="Arial" w:cs="Arial"/>
+                <w:b/>
+                <w:bCs/>
+                <w:color w:val="0082DE" w:themeColor="accent2"/>
+                <w:sz w:val="13"/>
+                <w:szCs w:val="13"/>
+                <w:vertAlign w:val="subscript"/>
+              </w:rPr>
+              <w:t>,tr</w:t>
+            </w:r>
+            <w:proofErr w:type="spellEnd"/>
             <w:r>
               <w:rPr>
                 <w:rFonts w:ascii="Arial" w:hAnsi="Arial" w:cs="Arial"/>
@@ -29601,6 +30826,8 @@
                 <w:szCs w:val="18"/>
               </w:rPr>
             </w:pPr>
+            <w:proofErr w:type="spellStart"/>
+            <w:proofErr w:type="gramStart"/>
             <w:r>
               <w:rPr>
                 <w:rFonts w:ascii="Arial" w:hAnsi="Arial" w:cs="Arial"/>
@@ -29620,8 +30847,21 @@
                 <w:szCs w:val="18"/>
                 <w:vertAlign w:val="subscript"/>
               </w:rPr>
-              <w:t>nT,A,tr</w:t>
-            </w:r>
+              <w:t>nT,A</w:t>
+            </w:r>
+            <w:proofErr w:type="gramEnd"/>
+            <w:r>
+              <w:rPr>
+                <w:rFonts w:ascii="Arial" w:hAnsi="Arial" w:cs="Arial"/>
+                <w:b/>
+                <w:bCs/>
+                <w:sz w:val="15"/>
+                <w:szCs w:val="18"/>
+                <w:vertAlign w:val="subscript"/>
+              </w:rPr>
+              <w:t>,tr</w:t>
+            </w:r>
+            <w:proofErr w:type="spellEnd"/>
             <w:r>
               <w:rPr>
                 <w:rFonts w:ascii="Arial" w:hAnsi="Arial" w:cs="Arial"/>
@@ -29664,6 +30904,7 @@
               </w:rPr>
               <w:t>${</w:t>
             </w:r>
+            <w:proofErr w:type="spellStart"/>
             <w:r>
               <w:rPr>
                 <w:rFonts w:ascii="Arial" w:hAnsi="Arial" w:cs="Arial"/>
@@ -29684,7 +30925,19 @@
                 <w:szCs w:val="18"/>
                 <w:u w:color="000000"/>
               </w:rPr>
-              <w:t>Obj}</w:t>
+              <w:t>Obj</w:t>
+            </w:r>
+            <w:proofErr w:type="spellEnd"/>
+            <w:r>
+              <w:rPr>
+                <w:rFonts w:ascii="Arial" w:hAnsi="Arial" w:cs="Arial"/>
+                <w:b/>
+                <w:bCs/>
+                <w:sz w:val="18"/>
+                <w:szCs w:val="18"/>
+                <w:u w:color="000000"/>
+              </w:rPr>
+              <w:t>}</w:t>
             </w:r>
             <w:r>
               <w:rPr>
@@ -29764,7 +31017,19 @@
                 <w:sz w:val="18"/>
                 <w:szCs w:val="18"/>
               </w:rPr>
-              <w:t>${FPassRa1999}</w:t>
+              <w:t>${FPassRa</w:t>
+            </w:r>
+            <w:proofErr w:type="gramStart"/>
+            <w:r>
+              <w:rPr>
+                <w:rFonts w:ascii="Arial" w:hAnsi="Arial" w:cs="Arial"/>
+                <w:b/>
+                <w:bCs/>
+                <w:color w:val="0082DE" w:themeColor="accent2"/>
+                <w:sz w:val="18"/>
+                <w:szCs w:val="18"/>
+              </w:rPr>
+              <w:t>1999}</w:t>
             </w:r>
             <w:r>
               <w:rPr>
@@ -29775,8 +31040,9 @@
                 <w:sz w:val="18"/>
                 <w:szCs w:val="18"/>
               </w:rPr>
-              <w:t>${F</w:t>
-            </w:r>
+              <w:t>$</w:t>
+            </w:r>
+            <w:proofErr w:type="gramEnd"/>
             <w:r>
               <w:rPr>
                 <w:rFonts w:ascii="Arial" w:hAnsi="Arial" w:cs="Arial"/>
@@ -29786,18 +31052,7 @@
                 <w:sz w:val="18"/>
                 <w:szCs w:val="18"/>
               </w:rPr>
-              <w:t>Not</w:t>
-            </w:r>
-            <w:r>
-              <w:rPr>
-                <w:rFonts w:ascii="Arial" w:hAnsi="Arial" w:cs="Arial"/>
-                <w:b/>
-                <w:bCs/>
-                <w:color w:val="FF0000"/>
-                <w:sz w:val="18"/>
-                <w:szCs w:val="18"/>
-              </w:rPr>
-              <w:t>PassRa1999}</w:t>
+              <w:t>{FNotPassRa1999}</w:t>
             </w:r>
           </w:p>
         </w:tc>
@@ -29838,7 +31093,38 @@
                 <w:sz w:val="11"/>
                 <w:szCs w:val="13"/>
               </w:rPr>
-              <w:t>* L'isolement acoustique standardisé pondéré DnT,A,tr (indice Européen) est calculé sur les octaves 125 à 2000 Hz</w:t>
+              <w:t xml:space="preserve">* L'isolement acoustique standardisé pondéré </w:t>
+            </w:r>
+            <w:proofErr w:type="spellStart"/>
+            <w:proofErr w:type="gramStart"/>
+            <w:r>
+              <w:rPr>
+                <w:rFonts w:ascii="Arial" w:hAnsi="Arial" w:cs="Arial"/>
+                <w:bCs/>
+                <w:sz w:val="11"/>
+                <w:szCs w:val="13"/>
+              </w:rPr>
+              <w:t>DnT,A</w:t>
+            </w:r>
+            <w:proofErr w:type="gramEnd"/>
+            <w:r>
+              <w:rPr>
+                <w:rFonts w:ascii="Arial" w:hAnsi="Arial" w:cs="Arial"/>
+                <w:bCs/>
+                <w:sz w:val="11"/>
+                <w:szCs w:val="13"/>
+              </w:rPr>
+              <w:t>,tr</w:t>
+            </w:r>
+            <w:proofErr w:type="spellEnd"/>
+            <w:r>
+              <w:rPr>
+                <w:rFonts w:ascii="Arial" w:hAnsi="Arial" w:cs="Arial"/>
+                <w:bCs/>
+                <w:sz w:val="11"/>
+                <w:szCs w:val="13"/>
+              </w:rPr>
+              <w:t xml:space="preserve"> (indice Européen) est calculé sur les octaves 125 à 2000 Hz</w:t>
             </w:r>
           </w:p>
         </w:tc>
@@ -31678,6 +32964,7 @@
               </w:rPr>
               <w:t>${</w:t>
             </w:r>
+            <w:proofErr w:type="spellStart"/>
             <w:r>
               <w:rPr>
                 <w:rFonts w:ascii="Arial" w:hAnsi="Arial" w:cs="Arial"/>
@@ -31692,7 +32979,16 @@
                 <w:bCs/>
                 <w:u w:color="000000"/>
               </w:rPr>
-              <w:t>LocEmit-Name}</w:t>
+              <w:t>LocEmit</w:t>
+            </w:r>
+            <w:proofErr w:type="spellEnd"/>
+            <w:r>
+              <w:rPr>
+                <w:rFonts w:ascii="Arial" w:hAnsi="Arial" w:cs="Arial"/>
+                <w:bCs/>
+                <w:u w:color="000000"/>
+              </w:rPr>
+              <w:t>-Name}</w:t>
             </w:r>
           </w:p>
         </w:tc>
@@ -31798,6 +33094,7 @@
               </w:rPr>
               <w:t>${</w:t>
             </w:r>
+            <w:proofErr w:type="spellStart"/>
             <w:r>
               <w:rPr>
                 <w:rFonts w:ascii="Arial" w:hAnsi="Arial" w:cs="Arial"/>
@@ -31812,7 +33109,16 @@
                 <w:bCs/>
                 <w:u w:color="000000"/>
               </w:rPr>
-              <w:t>LocEmit-Vol}</w:t>
+              <w:t>LocEmit</w:t>
+            </w:r>
+            <w:proofErr w:type="spellEnd"/>
+            <w:r>
+              <w:rPr>
+                <w:rFonts w:ascii="Arial" w:hAnsi="Arial" w:cs="Arial"/>
+                <w:bCs/>
+                <w:u w:color="000000"/>
+              </w:rPr>
+              <w:t>-Vol}</w:t>
             </w:r>
           </w:p>
         </w:tc>
@@ -32040,6 +33346,7 @@
               </w:rPr>
               <w:t>${</w:t>
             </w:r>
+            <w:proofErr w:type="spellStart"/>
             <w:r>
               <w:rPr>
                 <w:rFonts w:ascii="Arial" w:hAnsi="Arial" w:cs="Arial"/>
@@ -32054,7 +33361,16 @@
                 <w:bCs/>
                 <w:u w:color="000000"/>
               </w:rPr>
-              <w:t>LocRecieve-Name}</w:t>
+              <w:t>LocRecieve</w:t>
+            </w:r>
+            <w:proofErr w:type="spellEnd"/>
+            <w:r>
+              <w:rPr>
+                <w:rFonts w:ascii="Arial" w:hAnsi="Arial" w:cs="Arial"/>
+                <w:bCs/>
+                <w:u w:color="000000"/>
+              </w:rPr>
+              <w:t>-Name}</w:t>
             </w:r>
           </w:p>
         </w:tc>
@@ -32160,6 +33476,7 @@
               </w:rPr>
               <w:t>${</w:t>
             </w:r>
+            <w:proofErr w:type="spellStart"/>
             <w:r>
               <w:rPr>
                 <w:rFonts w:ascii="Arial" w:hAnsi="Arial" w:cs="Arial"/>
@@ -32174,7 +33491,16 @@
                 <w:bCs/>
                 <w:u w:color="000000"/>
               </w:rPr>
-              <w:t>LocRecieve-Vol}</w:t>
+              <w:t>LocRecieve</w:t>
+            </w:r>
+            <w:proofErr w:type="spellEnd"/>
+            <w:r>
+              <w:rPr>
+                <w:rFonts w:ascii="Arial" w:hAnsi="Arial" w:cs="Arial"/>
+                <w:bCs/>
+                <w:u w:color="000000"/>
+              </w:rPr>
+              <w:t>-Vol}</w:t>
             </w:r>
           </w:p>
         </w:tc>
@@ -32326,6 +33652,7 @@
               </w:rPr>
               <w:t>${</w:t>
             </w:r>
+            <w:proofErr w:type="spellStart"/>
             <w:r>
               <w:rPr>
                 <w:rFonts w:ascii="Arial" w:hAnsi="Arial" w:cs="Arial"/>
@@ -32340,7 +33667,16 @@
                 <w:bCs/>
                 <w:u w:color="000000"/>
               </w:rPr>
-              <w:t>Type}</w:t>
+              <w:t>Type</w:t>
+            </w:r>
+            <w:proofErr w:type="spellEnd"/>
+            <w:r>
+              <w:rPr>
+                <w:rFonts w:ascii="Arial" w:hAnsi="Arial" w:cs="Arial"/>
+                <w:bCs/>
+                <w:u w:color="000000"/>
+              </w:rPr>
+              <w:t>}</w:t>
             </w:r>
           </w:p>
         </w:tc>
@@ -32492,6 +33828,7 @@
               </w:rPr>
               <w:t>${</w:t>
             </w:r>
+            <w:proofErr w:type="spellStart"/>
             <w:r>
               <w:rPr>
                 <w:rFonts w:ascii="Arial" w:hAnsi="Arial" w:cs="Arial"/>
@@ -32501,6 +33838,7 @@
               </w:rPr>
               <w:t>CNbPosMAC</w:t>
             </w:r>
+            <w:proofErr w:type="spellEnd"/>
             <w:r>
               <w:rPr>
                 <w:rFonts w:ascii="Arial" w:hAnsi="Arial" w:cs="Arial"/>
@@ -32738,6 +34076,7 @@
               </w:rPr>
               <w:t>${</w:t>
             </w:r>
+            <w:proofErr w:type="spellStart"/>
             <w:r>
               <w:rPr>
                 <w:rFonts w:ascii="Arial" w:hAnsi="Arial" w:cs="Arial"/>
@@ -32747,6 +34086,7 @@
               </w:rPr>
               <w:t>CFloorCover</w:t>
             </w:r>
+            <w:proofErr w:type="spellEnd"/>
             <w:r>
               <w:rPr>
                 <w:rFonts w:ascii="Arial" w:hAnsi="Arial" w:cs="Arial"/>
@@ -32859,6 +34199,7 @@
               </w:rPr>
               <w:t>${</w:t>
             </w:r>
+            <w:proofErr w:type="spellStart"/>
             <w:r>
               <w:rPr>
                 <w:rFonts w:ascii="Arial" w:hAnsi="Arial" w:cs="Arial"/>
@@ -32867,6 +34208,7 @@
               </w:rPr>
               <w:t>CFloor</w:t>
             </w:r>
+            <w:proofErr w:type="spellEnd"/>
             <w:r>
               <w:rPr>
                 <w:rFonts w:ascii="Arial" w:hAnsi="Arial" w:cs="Arial"/>
@@ -33131,6 +34473,7 @@
               </w:rPr>
               <w:t>${</w:t>
             </w:r>
+            <w:proofErr w:type="spellStart"/>
             <w:r>
               <w:rPr>
                 <w:rFonts w:ascii="Arial" w:hAnsi="Arial" w:cs="Arial"/>
@@ -33141,6 +34484,7 @@
               </w:rPr>
               <w:t>CFloor</w:t>
             </w:r>
+            <w:proofErr w:type="spellEnd"/>
             <w:r>
               <w:rPr>
                 <w:rFonts w:ascii="Arial" w:hAnsi="Arial" w:cs="Arial"/>
@@ -33205,6 +34549,7 @@
                 <w:rFonts w:ascii="Arial" w:hAnsi="Arial" w:cs="Arial"/>
               </w:rPr>
             </w:pPr>
+            <w:proofErr w:type="spellStart"/>
             <w:r>
               <w:rPr>
                 <w:rFonts w:ascii="Arial" w:hAnsi="Arial" w:cs="Arial"/>
@@ -33212,7 +34557,17 @@
                 <w:bCs/>
                 <w:u w:color="000000"/>
               </w:rPr>
-              <w:t>Epaisseur (</w:t>
+              <w:t>Epaisseur</w:t>
+            </w:r>
+            <w:proofErr w:type="spellEnd"/>
+            <w:r>
+              <w:rPr>
+                <w:rFonts w:ascii="Arial" w:hAnsi="Arial" w:cs="Arial"/>
+                <w:b/>
+                <w:bCs/>
+                <w:u w:color="000000"/>
+              </w:rPr>
+              <w:t xml:space="preserve"> (</w:t>
             </w:r>
             <w:r>
               <w:rPr>
@@ -33268,6 +34623,7 @@
               </w:rPr>
               <w:t>${</w:t>
             </w:r>
+            <w:proofErr w:type="spellStart"/>
             <w:r>
               <w:rPr>
                 <w:rFonts w:ascii="Arial" w:hAnsi="Arial" w:cs="Arial"/>
@@ -33278,6 +34634,7 @@
               </w:rPr>
               <w:t>CFloor</w:t>
             </w:r>
+            <w:proofErr w:type="spellEnd"/>
             <w:r>
               <w:rPr>
                 <w:rFonts w:ascii="Arial" w:hAnsi="Arial" w:cs="Arial"/>
@@ -33784,7 +35141,29 @@
                 <w:sz w:val="13"/>
                 <w:szCs w:val="13"/>
               </w:rPr>
-              <w:t>Niveau du bruit de choc standardisé L'nT en dB</w:t>
+              <w:t>Niveau du bruit de choc standardisé L'</w:t>
+            </w:r>
+            <w:proofErr w:type="spellStart"/>
+            <w:r>
+              <w:rPr>
+                <w:rFonts w:ascii="Arial" w:hAnsi="Arial" w:cs="Arial"/>
+                <w:b/>
+                <w:bCs/>
+                <w:sz w:val="13"/>
+                <w:szCs w:val="13"/>
+              </w:rPr>
+              <w:t>nT</w:t>
+            </w:r>
+            <w:proofErr w:type="spellEnd"/>
+            <w:r>
+              <w:rPr>
+                <w:rFonts w:ascii="Arial" w:hAnsi="Arial" w:cs="Arial"/>
+                <w:b/>
+                <w:bCs/>
+                <w:sz w:val="13"/>
+                <w:szCs w:val="13"/>
+              </w:rPr>
+              <w:t xml:space="preserve"> en dB</w:t>
             </w:r>
           </w:p>
         </w:tc>
@@ -35293,6 +36672,7 @@
                 <w:szCs w:val="18"/>
               </w:rPr>
             </w:pPr>
+            <w:proofErr w:type="gramStart"/>
             <w:r>
               <w:rPr>
                 <w:rFonts w:ascii="Arial" w:hAnsi="Arial" w:cs="Arial"/>
@@ -35304,6 +36684,7 @@
               </w:rPr>
               <w:t>L'</w:t>
             </w:r>
+            <w:proofErr w:type="spellStart"/>
             <w:r>
               <w:rPr>
                 <w:rFonts w:ascii="Arial" w:hAnsi="Arial" w:cs="Arial"/>
@@ -35316,6 +36697,8 @@
               </w:rPr>
               <w:t>nT,w</w:t>
             </w:r>
+            <w:proofErr w:type="spellEnd"/>
+            <w:proofErr w:type="gramEnd"/>
             <w:r>
               <w:rPr>
                 <w:rFonts w:ascii="Arial" w:hAnsi="Arial" w:cs="Arial"/>
@@ -35437,6 +36820,7 @@
                 <w:szCs w:val="18"/>
               </w:rPr>
             </w:pPr>
+            <w:proofErr w:type="gramStart"/>
             <w:r>
               <w:rPr>
                 <w:rFonts w:ascii="Arial" w:hAnsi="Arial" w:cs="Arial"/>
@@ -35447,6 +36831,7 @@
               </w:rPr>
               <w:t>L'</w:t>
             </w:r>
+            <w:proofErr w:type="spellStart"/>
             <w:r>
               <w:rPr>
                 <w:rFonts w:ascii="Arial" w:hAnsi="Arial" w:cs="Arial"/>
@@ -35458,6 +36843,8 @@
               </w:rPr>
               <w:t>nT,w</w:t>
             </w:r>
+            <w:proofErr w:type="spellEnd"/>
+            <w:proofErr w:type="gramEnd"/>
             <w:r>
               <w:rPr>
                 <w:rFonts w:ascii="Arial" w:hAnsi="Arial" w:cs="Arial"/>
@@ -35500,6 +36887,7 @@
               </w:rPr>
               <w:t>${</w:t>
             </w:r>
+            <w:proofErr w:type="spellStart"/>
             <w:r>
               <w:rPr>
                 <w:rFonts w:ascii="Arial" w:hAnsi="Arial" w:cs="Arial"/>
@@ -35520,7 +36908,19 @@
                 <w:szCs w:val="18"/>
                 <w:u w:color="000000"/>
               </w:rPr>
-              <w:t>Obj}</w:t>
+              <w:t>Obj</w:t>
+            </w:r>
+            <w:proofErr w:type="spellEnd"/>
+            <w:r>
+              <w:rPr>
+                <w:rFonts w:ascii="Arial" w:hAnsi="Arial" w:cs="Arial"/>
+                <w:b/>
+                <w:bCs/>
+                <w:sz w:val="18"/>
+                <w:szCs w:val="18"/>
+                <w:u w:color="000000"/>
+              </w:rPr>
+              <w:t>}</w:t>
             </w:r>
             <w:r>
               <w:rPr>
@@ -35625,7 +37025,19 @@
                 <w:sz w:val="18"/>
                 <w:szCs w:val="18"/>
               </w:rPr>
-              <w:t>${CPassRa1999}</w:t>
+              <w:t>${CPassRa</w:t>
+            </w:r>
+            <w:proofErr w:type="gramStart"/>
+            <w:r>
+              <w:rPr>
+                <w:rFonts w:ascii="Arial" w:hAnsi="Arial" w:cs="Arial"/>
+                <w:b/>
+                <w:bCs/>
+                <w:color w:val="0082DE" w:themeColor="accent2"/>
+                <w:sz w:val="18"/>
+                <w:szCs w:val="18"/>
+              </w:rPr>
+              <w:t>1999}</w:t>
             </w:r>
             <w:r>
               <w:rPr>
@@ -35636,8 +37048,9 @@
                 <w:sz w:val="18"/>
                 <w:szCs w:val="18"/>
               </w:rPr>
-              <w:t>${</w:t>
-            </w:r>
+              <w:t>$</w:t>
+            </w:r>
+            <w:proofErr w:type="gramEnd"/>
             <w:r>
               <w:rPr>
                 <w:rFonts w:ascii="Arial" w:hAnsi="Arial" w:cs="Arial"/>
@@ -35647,10 +37060,19 @@
                 <w:sz w:val="18"/>
                 <w:szCs w:val="18"/>
               </w:rPr>
+              <w:t>{</w:t>
+            </w:r>
+            <w:r>
+              <w:rPr>
+                <w:rFonts w:ascii="Arial" w:hAnsi="Arial" w:cs="Arial"/>
+                <w:b/>
+                <w:bCs/>
+                <w:color w:val="FF0000"/>
+                <w:sz w:val="18"/>
+                <w:szCs w:val="18"/>
+              </w:rPr>
               <w:t>C</w:t>
             </w:r>
-            <w:bookmarkStart w:id="49" w:name="_GoBack"/>
-            <w:bookmarkEnd w:id="49"/>
             <w:r>
               <w:rPr>
                 <w:rFonts w:ascii="Arial" w:hAnsi="Arial" w:cs="Arial"/>
@@ -35724,7 +37146,38 @@
                 <w:sz w:val="11"/>
                 <w:szCs w:val="13"/>
               </w:rPr>
-              <w:t>* Le niveau de pression pondéré du bruit de choc standardisé L'nT,w (indice Européen) est calculé sur les octaves 125-2000 Hz</w:t>
+              <w:t xml:space="preserve">* Le niveau de pression pondéré du bruit de choc standardisé </w:t>
+            </w:r>
+            <w:proofErr w:type="gramStart"/>
+            <w:r>
+              <w:rPr>
+                <w:rFonts w:ascii="Arial" w:hAnsi="Arial" w:cs="Arial"/>
+                <w:bCs/>
+                <w:sz w:val="11"/>
+                <w:szCs w:val="13"/>
+              </w:rPr>
+              <w:t>L'</w:t>
+            </w:r>
+            <w:proofErr w:type="spellStart"/>
+            <w:r>
+              <w:rPr>
+                <w:rFonts w:ascii="Arial" w:hAnsi="Arial" w:cs="Arial"/>
+                <w:bCs/>
+                <w:sz w:val="11"/>
+                <w:szCs w:val="13"/>
+              </w:rPr>
+              <w:t>nT,w</w:t>
+            </w:r>
+            <w:proofErr w:type="spellEnd"/>
+            <w:proofErr w:type="gramEnd"/>
+            <w:r>
+              <w:rPr>
+                <w:rFonts w:ascii="Arial" w:hAnsi="Arial" w:cs="Arial"/>
+                <w:bCs/>
+                <w:sz w:val="11"/>
+                <w:szCs w:val="13"/>
+              </w:rPr>
+              <w:t xml:space="preserve"> (indice Européen) est calculé sur les octaves 125-2000 Hz</w:t>
             </w:r>
           </w:p>
         </w:tc>
@@ -35851,9 +37304,9 @@
       </w:tblPr>
       <w:tblGrid>
         <w:gridCol w:w="800"/>
-        <w:gridCol w:w="1162"/>
-        <w:gridCol w:w="1162"/>
-        <w:gridCol w:w="1157"/>
+        <w:gridCol w:w="1079"/>
+        <w:gridCol w:w="1079"/>
+        <w:gridCol w:w="1072"/>
         <w:gridCol w:w="792"/>
         <w:gridCol w:w="817"/>
         <w:gridCol w:w="809"/>
@@ -35866,7 +37319,7 @@
         <w:gridCol w:w="800"/>
         <w:gridCol w:w="833"/>
         <w:gridCol w:w="800"/>
-        <w:gridCol w:w="1538"/>
+        <w:gridCol w:w="1789"/>
       </w:tblGrid>
       <w:tr>
         <w:trPr>
@@ -35940,7 +37393,15 @@
               </w:rPr>
             </w:pPr>
             <w:r>
-              <w:t>(le résultat de mesure est la moyenne énergétique de 3 essais)</w:t>
+              <w:t>(</w:t>
+            </w:r>
+            <w:proofErr w:type="gramStart"/>
+            <w:r>
+              <w:t>le</w:t>
+            </w:r>
+            <w:proofErr w:type="gramEnd"/>
+            <w:r>
+              <w:t xml:space="preserve"> résultat de mesure est la moyenne énergétique de 3 essais)</w:t>
             </w:r>
           </w:p>
         </w:tc>
@@ -35986,8 +37447,13 @@
               <w:ind w:left="113" w:right="113"/>
               <w:jc w:val="center"/>
             </w:pPr>
-            <w:r>
-              <w:t>N°de la mesure</w:t>
+            <w:proofErr w:type="spellStart"/>
+            <w:r>
+              <w:t>N°de</w:t>
+            </w:r>
+            <w:proofErr w:type="spellEnd"/>
+            <w:r>
+              <w:t xml:space="preserve"> la mesure</w:t>
             </w:r>
           </w:p>
         </w:tc>
@@ -36055,6 +37521,8 @@
             <w:pPr>
               <w:jc w:val="center"/>
             </w:pPr>
+            <w:proofErr w:type="spellStart"/>
+            <w:proofErr w:type="gramStart"/>
             <w:r>
               <w:t>L</w:t>
             </w:r>
@@ -36072,11 +37540,25 @@
                 <w:sz w:val="13"/>
                 <w:szCs w:val="13"/>
               </w:rPr>
-              <w:t>max en</w:t>
-            </w:r>
-            <w:r>
-              <w:t xml:space="preserve"> dBA</w:t>
-            </w:r>
+              <w:t>max</w:t>
+            </w:r>
+            <w:proofErr w:type="spellEnd"/>
+            <w:proofErr w:type="gramEnd"/>
+            <w:r>
+              <w:rPr>
+                <w:sz w:val="13"/>
+                <w:szCs w:val="13"/>
+              </w:rPr>
+              <w:t xml:space="preserve"> en</w:t>
+            </w:r>
+            <w:r>
+              <w:t xml:space="preserve"> </w:t>
+            </w:r>
+            <w:proofErr w:type="spellStart"/>
+            <w:r>
+              <w:t>dBA</w:t>
+            </w:r>
+            <w:proofErr w:type="spellEnd"/>
           </w:p>
         </w:tc>
         <w:tc>
@@ -36091,6 +37573,8 @@
               <w:ind w:left="113" w:right="113"/>
               <w:jc w:val="center"/>
             </w:pPr>
+            <w:proofErr w:type="spellStart"/>
+            <w:proofErr w:type="gramStart"/>
             <w:r>
               <w:t>L</w:t>
             </w:r>
@@ -36107,9 +37591,16 @@
               </w:rPr>
               <w:t>moyen</w:t>
             </w:r>
-            <w:r>
-              <w:t xml:space="preserve"> en dBA</w:t>
-            </w:r>
+            <w:proofErr w:type="spellEnd"/>
+            <w:proofErr w:type="gramEnd"/>
+            <w:r>
+              <w:t xml:space="preserve"> en </w:t>
+            </w:r>
+            <w:proofErr w:type="spellStart"/>
+            <w:r>
+              <w:t>dBA</w:t>
+            </w:r>
+            <w:proofErr w:type="spellEnd"/>
           </w:p>
         </w:tc>
         <w:tc>
@@ -36125,8 +37616,13 @@
               <w:jc w:val="center"/>
             </w:pPr>
             <w:r>
-              <w:t>Ln bruit de fond en dBA</w:t>
-            </w:r>
+              <w:t xml:space="preserve">Ln bruit de fond en </w:t>
+            </w:r>
+            <w:proofErr w:type="spellStart"/>
+            <w:r>
+              <w:t>dBA</w:t>
+            </w:r>
+            <w:proofErr w:type="spellEnd"/>
           </w:p>
         </w:tc>
         <w:tc>
@@ -36159,7 +37655,15 @@
               <w:jc w:val="center"/>
             </w:pPr>
             <w:r>
-              <w:t>Tr 500 Hzen s</w:t>
+              <w:t xml:space="preserve">Tr 500 </w:t>
+            </w:r>
+            <w:proofErr w:type="spellStart"/>
+            <w:r>
+              <w:t>Hzen</w:t>
+            </w:r>
+            <w:proofErr w:type="spellEnd"/>
+            <w:r>
+              <w:t xml:space="preserve"> s</w:t>
             </w:r>
           </w:p>
         </w:tc>
@@ -36210,8 +37714,13 @@
               <w:jc w:val="center"/>
             </w:pPr>
             <w:r>
-              <w:t>Correction de Tr en dBA</w:t>
-            </w:r>
+              <w:t xml:space="preserve">Correction de Tr en </w:t>
+            </w:r>
+            <w:proofErr w:type="spellStart"/>
+            <w:r>
+              <w:t>dBA</w:t>
+            </w:r>
+            <w:proofErr w:type="spellEnd"/>
           </w:p>
         </w:tc>
         <w:tc>
@@ -36226,12 +37735,16 @@
               <w:ind w:left="113" w:right="113"/>
               <w:jc w:val="center"/>
             </w:pPr>
+            <w:proofErr w:type="spellStart"/>
+            <w:proofErr w:type="gramStart"/>
             <w:r>
               <w:rPr>
                 <w:b/>
               </w:rPr>
               <w:t>LnA,T</w:t>
             </w:r>
+            <w:proofErr w:type="spellEnd"/>
+            <w:proofErr w:type="gramEnd"/>
             <w:r>
               <w:rPr>
                 <w:b/>
@@ -36250,12 +37763,14 @@
               </w:rPr>
               <w:t xml:space="preserve"> </w:t>
             </w:r>
+            <w:proofErr w:type="spellStart"/>
             <w:r>
               <w:rPr>
                 <w:b/>
               </w:rPr>
               <w:t>dBA</w:t>
             </w:r>
+            <w:proofErr w:type="spellEnd"/>
           </w:p>
         </w:tc>
         <w:tc>
@@ -36270,9 +37785,21 @@
               <w:ind w:left="113" w:right="113"/>
               <w:jc w:val="center"/>
             </w:pPr>
-            <w:r>
-              <w:t>LnA,T objectif RA 1999 en dBA</w:t>
-            </w:r>
+            <w:proofErr w:type="spellStart"/>
+            <w:proofErr w:type="gramStart"/>
+            <w:r>
+              <w:t>LnA,T</w:t>
+            </w:r>
+            <w:proofErr w:type="spellEnd"/>
+            <w:proofErr w:type="gramEnd"/>
+            <w:r>
+              <w:t xml:space="preserve"> objectif RA 1999 en </w:t>
+            </w:r>
+            <w:proofErr w:type="spellStart"/>
+            <w:r>
+              <w:t>dBA</w:t>
+            </w:r>
+            <w:proofErr w:type="spellEnd"/>
           </w:p>
         </w:tc>
         <w:tc>
@@ -36894,7 +38421,54 @@
                 <w:sz w:val="13"/>
                 <w:szCs w:val="13"/>
               </w:rPr>
-              <w:t>${EQ1W}</w:t>
+              <w:t>${EQ1</w:t>
+            </w:r>
+            <w:proofErr w:type="gramStart"/>
+            <w:r>
+              <w:rPr>
+                <w:b/>
+                <w:color w:val="0082DE" w:themeColor="accent2"/>
+                <w:sz w:val="13"/>
+                <w:szCs w:val="13"/>
+              </w:rPr>
+              <w:t>W}</w:t>
+            </w:r>
+            <w:r>
+              <w:rPr>
+                <w:b/>
+                <w:color w:val="FF0000"/>
+                <w:sz w:val="13"/>
+                <w:szCs w:val="13"/>
+              </w:rPr>
+              <w:t>$</w:t>
+            </w:r>
+            <w:proofErr w:type="gramEnd"/>
+            <w:r>
+              <w:rPr>
+                <w:b/>
+                <w:color w:val="FF0000"/>
+                <w:sz w:val="13"/>
+                <w:szCs w:val="13"/>
+              </w:rPr>
+              <w:t>{</w:t>
+            </w:r>
+            <w:r>
+              <w:rPr>
+                <w:b/>
+                <w:color w:val="FF0000"/>
+                <w:sz w:val="13"/>
+                <w:szCs w:val="13"/>
+              </w:rPr>
+              <w:t>NOT</w:t>
+            </w:r>
+            <w:r>
+              <w:rPr>
+                <w:b/>
+                <w:color w:val="FF0000"/>
+                <w:sz w:val="13"/>
+                <w:szCs w:val="13"/>
+              </w:rPr>
+              <w:t>EQ1W}</w:t>
             </w:r>
           </w:p>
         </w:tc>
@@ -36997,21 +38571,21 @@
         <w:tblLook w:val="04A0" w:firstRow="1" w:lastRow="0" w:firstColumn="1" w:lastColumn="0" w:noHBand="0" w:noVBand="1"/>
       </w:tblPr>
       <w:tblGrid>
-        <w:gridCol w:w="836"/>
-        <w:gridCol w:w="1406"/>
-        <w:gridCol w:w="1507"/>
-        <w:gridCol w:w="1572"/>
-        <w:gridCol w:w="827"/>
-        <w:gridCol w:w="774"/>
-        <w:gridCol w:w="810"/>
         <w:gridCol w:w="835"/>
-        <w:gridCol w:w="862"/>
-        <w:gridCol w:w="844"/>
-        <w:gridCol w:w="835"/>
-        <w:gridCol w:w="835"/>
-        <w:gridCol w:w="853"/>
+        <w:gridCol w:w="1389"/>
+        <w:gridCol w:w="1494"/>
+        <w:gridCol w:w="1560"/>
+        <w:gridCol w:w="825"/>
+        <w:gridCol w:w="773"/>
+        <w:gridCol w:w="808"/>
+        <w:gridCol w:w="834"/>
+        <w:gridCol w:w="861"/>
+        <w:gridCol w:w="843"/>
+        <w:gridCol w:w="834"/>
+        <w:gridCol w:w="834"/>
+        <w:gridCol w:w="852"/>
         <w:gridCol w:w="800"/>
-        <w:gridCol w:w="1842"/>
+        <w:gridCol w:w="1896"/>
       </w:tblGrid>
       <w:tr>
         <w:trPr>
@@ -37079,7 +38653,15 @@
               </w:rPr>
             </w:pPr>
             <w:r>
-              <w:t>(le résultat de mesure est la valeur d'un seul essai)</w:t>
+              <w:t>(</w:t>
+            </w:r>
+            <w:proofErr w:type="gramStart"/>
+            <w:r>
+              <w:t>le</w:t>
+            </w:r>
+            <w:proofErr w:type="gramEnd"/>
+            <w:r>
+              <w:t xml:space="preserve"> résultat de mesure est la valeur d'un seul essai)</w:t>
             </w:r>
           </w:p>
         </w:tc>
@@ -37184,6 +38766,7 @@
                 <w:color w:val="000000"/>
               </w:rPr>
             </w:pPr>
+            <w:proofErr w:type="spellStart"/>
             <w:r>
               <w:rPr>
                 <w:rFonts w:ascii="Arial" w:hAnsi="Arial" w:cs="Arial"/>
@@ -37191,6 +38774,7 @@
               </w:rPr>
               <w:t>Equipement</w:t>
             </w:r>
+            <w:proofErr w:type="spellEnd"/>
             <w:r>
               <w:rPr>
                 <w:rFonts w:ascii="Arial" w:hAnsi="Arial" w:cs="Arial"/>
@@ -37300,6 +38884,7 @@
               </w:rPr>
               <w:t xml:space="preserve"> </w:t>
             </w:r>
+            <w:proofErr w:type="spellStart"/>
             <w:r>
               <w:rPr>
                 <w:rFonts w:ascii="Arial" w:hAnsi="Arial" w:cs="Arial"/>
@@ -37307,6 +38892,7 @@
               </w:rPr>
               <w:t>équipt</w:t>
             </w:r>
+            <w:proofErr w:type="spellEnd"/>
             <w:r>
               <w:rPr>
                 <w:rFonts w:ascii="Arial" w:hAnsi="Arial" w:cs="Arial"/>
@@ -37319,8 +38905,17 @@
                 <w:rFonts w:ascii="Arial" w:hAnsi="Arial" w:cs="Arial"/>
                 <w:color w:val="000000"/>
               </w:rPr>
-              <w:t>en dBA</w:t>
-            </w:r>
+              <w:t xml:space="preserve">en </w:t>
+            </w:r>
+            <w:proofErr w:type="spellStart"/>
+            <w:r>
+              <w:rPr>
+                <w:rFonts w:ascii="Arial" w:hAnsi="Arial" w:cs="Arial"/>
+                <w:color w:val="000000"/>
+              </w:rPr>
+              <w:t>dBA</w:t>
+            </w:r>
+            <w:proofErr w:type="spellEnd"/>
           </w:p>
         </w:tc>
         <w:tc>
@@ -37375,8 +38970,17 @@
                 <w:rFonts w:ascii="Arial" w:hAnsi="Arial" w:cs="Arial"/>
                 <w:color w:val="000000"/>
               </w:rPr>
-              <w:t>en dBA</w:t>
-            </w:r>
+              <w:t xml:space="preserve">en </w:t>
+            </w:r>
+            <w:proofErr w:type="spellStart"/>
+            <w:r>
+              <w:rPr>
+                <w:rFonts w:ascii="Arial" w:hAnsi="Arial" w:cs="Arial"/>
+                <w:color w:val="000000"/>
+              </w:rPr>
+              <w:t>dBA</w:t>
+            </w:r>
+            <w:proofErr w:type="spellEnd"/>
           </w:p>
         </w:tc>
         <w:tc>
@@ -37605,8 +39209,17 @@
                 <w:rFonts w:ascii="Arial" w:hAnsi="Arial" w:cs="Arial"/>
                 <w:color w:val="000000"/>
               </w:rPr>
-              <w:t>en dBA</w:t>
-            </w:r>
+              <w:t xml:space="preserve">en </w:t>
+            </w:r>
+            <w:proofErr w:type="spellStart"/>
+            <w:r>
+              <w:rPr>
+                <w:rFonts w:ascii="Arial" w:hAnsi="Arial" w:cs="Arial"/>
+                <w:color w:val="000000"/>
+              </w:rPr>
+              <w:t>dBA</w:t>
+            </w:r>
+            <w:proofErr w:type="spellEnd"/>
           </w:p>
         </w:tc>
         <w:tc>
@@ -37630,6 +39243,8 @@
                 <w:color w:val="000000"/>
               </w:rPr>
             </w:pPr>
+            <w:proofErr w:type="spellStart"/>
+            <w:proofErr w:type="gramStart"/>
             <w:r>
               <w:rPr>
                 <w:rFonts w:ascii="Arial" w:hAnsi="Arial" w:cs="Arial"/>
@@ -37649,6 +39264,8 @@
               </w:rPr>
               <w:t>nA,T</w:t>
             </w:r>
+            <w:proofErr w:type="spellEnd"/>
+            <w:proofErr w:type="gramEnd"/>
             <w:r>
               <w:rPr>
                 <w:rFonts w:ascii="Arial" w:hAnsi="Arial" w:cs="Arial"/>
@@ -37676,6 +39293,7 @@
               </w:rPr>
               <w:t xml:space="preserve"> </w:t>
             </w:r>
+            <w:proofErr w:type="spellStart"/>
             <w:r>
               <w:rPr>
                 <w:rFonts w:ascii="Arial" w:hAnsi="Arial" w:cs="Arial"/>
@@ -37685,6 +39303,7 @@
               </w:rPr>
               <w:t>dBA</w:t>
             </w:r>
+            <w:proofErr w:type="spellEnd"/>
           </w:p>
         </w:tc>
         <w:tc>
@@ -37709,6 +39328,8 @@
                 <w:color w:val="000000"/>
               </w:rPr>
             </w:pPr>
+            <w:proofErr w:type="spellStart"/>
+            <w:proofErr w:type="gramStart"/>
             <w:r>
               <w:rPr>
                 <w:rFonts w:ascii="Arial" w:hAnsi="Arial" w:cs="Arial"/>
@@ -37724,6 +39345,8 @@
               </w:rPr>
               <w:t>nA,T</w:t>
             </w:r>
+            <w:proofErr w:type="spellEnd"/>
+            <w:proofErr w:type="gramEnd"/>
             <w:r>
               <w:rPr>
                 <w:rFonts w:ascii="Arial" w:hAnsi="Arial" w:cs="Arial"/>
@@ -37764,8 +39387,17 @@
                 <w:rFonts w:ascii="Arial" w:hAnsi="Arial" w:cs="Arial"/>
                 <w:color w:val="000000"/>
               </w:rPr>
-              <w:t>en dBA</w:t>
-            </w:r>
+              <w:t xml:space="preserve">en </w:t>
+            </w:r>
+            <w:proofErr w:type="spellStart"/>
+            <w:r>
+              <w:rPr>
+                <w:rFonts w:ascii="Arial" w:hAnsi="Arial" w:cs="Arial"/>
+                <w:color w:val="000000"/>
+              </w:rPr>
+              <w:t>dBA</w:t>
+            </w:r>
+            <w:proofErr w:type="spellEnd"/>
           </w:p>
         </w:tc>
         <w:tc>
@@ -38158,7 +39790,54 @@
                 <w:sz w:val="15"/>
                 <w:szCs w:val="15"/>
               </w:rPr>
-              <w:t>${EQ2W}</w:t>
+              <w:t>${EQ2</w:t>
+            </w:r>
+            <w:proofErr w:type="gramStart"/>
+            <w:r>
+              <w:rPr>
+                <w:b/>
+                <w:color w:val="0082DE" w:themeColor="accent2"/>
+                <w:sz w:val="15"/>
+                <w:szCs w:val="15"/>
+              </w:rPr>
+              <w:t>W}</w:t>
+            </w:r>
+            <w:r>
+              <w:rPr>
+                <w:b/>
+                <w:color w:val="FF0000"/>
+                <w:sz w:val="15"/>
+                <w:szCs w:val="15"/>
+              </w:rPr>
+              <w:t>$</w:t>
+            </w:r>
+            <w:proofErr w:type="gramEnd"/>
+            <w:r>
+              <w:rPr>
+                <w:b/>
+                <w:color w:val="FF0000"/>
+                <w:sz w:val="15"/>
+                <w:szCs w:val="15"/>
+              </w:rPr>
+              <w:t>{</w:t>
+            </w:r>
+            <w:r>
+              <w:rPr>
+                <w:b/>
+                <w:color w:val="FF0000"/>
+                <w:sz w:val="15"/>
+                <w:szCs w:val="15"/>
+              </w:rPr>
+              <w:t>NOT</w:t>
+            </w:r>
+            <w:r>
+              <w:rPr>
+                <w:b/>
+                <w:color w:val="FF0000"/>
+                <w:sz w:val="15"/>
+                <w:szCs w:val="15"/>
+              </w:rPr>
+              <w:t>EQ2W}</w:t>
             </w:r>
           </w:p>
         </w:tc>
@@ -38260,18 +39939,18 @@
         <w:tblLook w:val="04A0" w:firstRow="1" w:lastRow="0" w:firstColumn="1" w:lastColumn="0" w:noHBand="0" w:noVBand="1"/>
       </w:tblPr>
       <w:tblGrid>
-        <w:gridCol w:w="1118"/>
-        <w:gridCol w:w="2018"/>
+        <w:gridCol w:w="1115"/>
+        <w:gridCol w:w="2011"/>
         <w:gridCol w:w="528"/>
-        <w:gridCol w:w="2317"/>
-        <w:gridCol w:w="665"/>
+        <w:gridCol w:w="2308"/>
+        <w:gridCol w:w="664"/>
         <w:gridCol w:w="956"/>
-        <w:gridCol w:w="701"/>
+        <w:gridCol w:w="700"/>
         <w:gridCol w:w="821"/>
         <w:gridCol w:w="827"/>
         <w:gridCol w:w="821"/>
         <w:gridCol w:w="960"/>
-        <w:gridCol w:w="3709"/>
+        <w:gridCol w:w="3730"/>
       </w:tblGrid>
       <w:tr>
         <w:tc>
@@ -38498,12 +40177,21 @@
                 <w:color w:val="353535"/>
               </w:rPr>
             </w:pPr>
+            <w:proofErr w:type="gramStart"/>
             <w:r>
               <w:rPr>
                 <w:rFonts w:ascii="Arial" w:hAnsi="Arial" w:cs="Arial"/>
                 <w:color w:val="353535"/>
               </w:rPr>
-              <w:t>mis en place</w:t>
+              <w:t>mis</w:t>
+            </w:r>
+            <w:proofErr w:type="gramEnd"/>
+            <w:r>
+              <w:rPr>
+                <w:rFonts w:ascii="Arial" w:hAnsi="Arial" w:cs="Arial"/>
+                <w:color w:val="353535"/>
+              </w:rPr>
+              <w:t xml:space="preserve"> en place</w:t>
             </w:r>
             <w:r>
               <w:rPr>
@@ -38529,7 +40217,23 @@
                 <w:rFonts w:ascii="Arial" w:hAnsi="Arial" w:cs="Arial"/>
                 <w:color w:val="353535"/>
               </w:rPr>
-              <w:t>(αw ≥ 0,1)</w:t>
+              <w:t>(</w:t>
+            </w:r>
+            <w:proofErr w:type="gramStart"/>
+            <w:r>
+              <w:rPr>
+                <w:rFonts w:ascii="Arial" w:hAnsi="Arial" w:cs="Arial"/>
+                <w:color w:val="353535"/>
+              </w:rPr>
+              <w:t>α</w:t>
+            </w:r>
+            <w:proofErr w:type="gramEnd"/>
+            <w:r>
+              <w:rPr>
+                <w:rFonts w:ascii="Arial" w:hAnsi="Arial" w:cs="Arial"/>
+                <w:color w:val="353535"/>
+              </w:rPr>
+              <w:t>w ≥ 0,1)</w:t>
             </w:r>
           </w:p>
         </w:tc>
@@ -38547,18 +40251,27 @@
                 <w:lang w:val="en-US"/>
               </w:rPr>
             </w:pPr>
+            <w:proofErr w:type="spellStart"/>
             <w:r>
               <w:rPr>
                 <w:rFonts w:ascii="Arial" w:hAnsi="Arial" w:cs="Arial"/>
                 <w:lang w:val="en-US"/>
               </w:rPr>
-              <w:t>Indice unique</w:t>
-            </w:r>
+              <w:t>Indice</w:t>
+            </w:r>
+            <w:proofErr w:type="spellEnd"/>
             <w:r>
               <w:rPr>
                 <w:rFonts w:ascii="Arial" w:hAnsi="Arial" w:cs="Arial"/>
                 <w:lang w:val="en-US"/>
               </w:rPr>
+              <w:t xml:space="preserve"> unique</w:t>
+            </w:r>
+            <w:r>
+              <w:rPr>
+                <w:rFonts w:ascii="Arial" w:hAnsi="Arial" w:cs="Arial"/>
+                <w:lang w:val="en-US"/>
+              </w:rPr>
               <w:t xml:space="preserve"> </w:t>
             </w:r>
           </w:p>
@@ -38570,6 +40283,7 @@
                 <w:lang w:val="en-US"/>
               </w:rPr>
             </w:pPr>
+            <w:proofErr w:type="spellStart"/>
             <w:r>
               <w:rPr>
                 <w:rFonts w:ascii="Arial" w:hAnsi="Arial" w:cs="Arial"/>
@@ -38577,6 +40291,7 @@
               </w:rPr>
               <w:t>d'absorption</w:t>
             </w:r>
+            <w:proofErr w:type="spellEnd"/>
             <w:r>
               <w:rPr>
                 <w:rFonts w:ascii="Arial" w:hAnsi="Arial" w:cs="Arial"/>
@@ -38629,11 +40344,19 @@
                 <w:rFonts w:ascii="Arial" w:hAnsi="Arial" w:cs="Arial"/>
               </w:rPr>
             </w:pPr>
-            <w:r>
-              <w:rPr>
-                <w:rFonts w:ascii="Arial" w:hAnsi="Arial" w:cs="Arial"/>
-              </w:rPr>
-              <w:t>en m2</w:t>
+            <w:proofErr w:type="gramStart"/>
+            <w:r>
+              <w:rPr>
+                <w:rFonts w:ascii="Arial" w:hAnsi="Arial" w:cs="Arial"/>
+              </w:rPr>
+              <w:t>en</w:t>
+            </w:r>
+            <w:proofErr w:type="gramEnd"/>
+            <w:r>
+              <w:rPr>
+                <w:rFonts w:ascii="Arial" w:hAnsi="Arial" w:cs="Arial"/>
+              </w:rPr>
+              <w:t xml:space="preserve"> m2</w:t>
             </w:r>
           </w:p>
         </w:tc>
@@ -38863,8 +40586,13 @@
             <w:pPr>
               <w:jc w:val="center"/>
             </w:pPr>
-            <w:r>
-              <w:t>αw1 =</w:t>
+            <w:proofErr w:type="gramStart"/>
+            <w:r>
+              <w:t>α</w:t>
+            </w:r>
+            <w:proofErr w:type="gramEnd"/>
+            <w:r>
+              <w:t>w1 =</w:t>
             </w:r>
           </w:p>
         </w:tc>
@@ -38998,10 +40726,71 @@
           <w:p>
             <w:pPr>
               <w:jc w:val="center"/>
-            </w:pPr>
-            <w:r>
-              <w:t>${AAE11}</w:t>
-            </w:r>
+              <w:rPr>
+                <w:b/>
+                <w:color w:val="0082DE" w:themeColor="accent2"/>
+                <w:sz w:val="15"/>
+                <w:szCs w:val="15"/>
+              </w:rPr>
+            </w:pPr>
+            <w:r>
+              <w:rPr>
+                <w:b/>
+                <w:color w:val="0082DE" w:themeColor="accent2"/>
+                <w:sz w:val="15"/>
+                <w:szCs w:val="15"/>
+              </w:rPr>
+              <w:t>${AAE</w:t>
+            </w:r>
+            <w:proofErr w:type="gramStart"/>
+            <w:r>
+              <w:rPr>
+                <w:b/>
+                <w:color w:val="0082DE" w:themeColor="accent2"/>
+                <w:sz w:val="15"/>
+                <w:szCs w:val="15"/>
+              </w:rPr>
+              <w:t>11}</w:t>
+            </w:r>
+            <w:bookmarkStart w:id="49" w:name="_GoBack"/>
+            <w:r>
+              <w:rPr>
+                <w:b/>
+                <w:color w:val="FF0000"/>
+                <w:sz w:val="15"/>
+                <w:szCs w:val="15"/>
+              </w:rPr>
+              <w:t>$</w:t>
+            </w:r>
+            <w:proofErr w:type="gramEnd"/>
+            <w:r>
+              <w:rPr>
+                <w:b/>
+                <w:color w:val="FF0000"/>
+                <w:sz w:val="15"/>
+                <w:szCs w:val="15"/>
+              </w:rPr>
+              <w:t>{</w:t>
+            </w:r>
+            <w:r>
+              <w:rPr>
+                <w:b/>
+                <w:color w:val="FF0000"/>
+                <w:sz w:val="15"/>
+                <w:szCs w:val="15"/>
+              </w:rPr>
+              <w:t>NOT</w:t>
+            </w:r>
+            <w:r>
+              <w:rPr>
+                <w:b/>
+                <w:color w:val="FF0000"/>
+                <w:sz w:val="15"/>
+                <w:szCs w:val="15"/>
+              </w:rPr>
+              <w:t>AAE11}</w:t>
+            </w:r>
+            <w:bookmarkEnd w:id="49"/>
           </w:p>
         </w:tc>
       </w:tr>
@@ -39067,8 +40856,13 @@
             <w:pPr>
               <w:jc w:val="center"/>
             </w:pPr>
-            <w:r>
-              <w:t>αw2</w:t>
+            <w:proofErr w:type="gramStart"/>
+            <w:r>
+              <w:t>α</w:t>
+            </w:r>
+            <w:proofErr w:type="gramEnd"/>
+            <w:r>
+              <w:t>w2</w:t>
             </w:r>
             <w:r>
               <w:t xml:space="preserve"> =</w:t>
@@ -39228,8 +41022,13 @@
             <w:pPr>
               <w:jc w:val="center"/>
             </w:pPr>
-            <w:r>
-              <w:t>αw3</w:t>
+            <w:proofErr w:type="gramStart"/>
+            <w:r>
+              <w:t>α</w:t>
+            </w:r>
+            <w:proofErr w:type="gramEnd"/>
+            <w:r>
+              <w:t>w3</w:t>
             </w:r>
             <w:r>
               <w:t xml:space="preserve"> =</w:t>
@@ -40077,14 +41876,27 @@
           <w:r>
             <w:t xml:space="preserve"> / </w:t>
           </w:r>
-          <w:fldSimple w:instr=" NUMPAGES  \* Arabic  \* MERGEFORMAT ">
-            <w:r>
-              <w:rPr>
-                <w:noProof/>
-              </w:rPr>
-              <w:t>12</w:t>
-            </w:r>
-          </w:fldSimple>
+          <w:r>
+            <w:fldChar w:fldCharType="begin"/>
+          </w:r>
+          <w:r>
+            <w:instrText xml:space="preserve"> NUMPAGES  \* Arabic  \* MERGEFORMAT </w:instrText>
+          </w:r>
+          <w:r>
+            <w:fldChar w:fldCharType="separate"/>
+          </w:r>
+          <w:r>
+            <w:rPr>
+              <w:noProof/>
+            </w:rPr>
+            <w:t>12</w:t>
+          </w:r>
+          <w:r>
+            <w:rPr>
+              <w:noProof/>
+            </w:rPr>
+            <w:fldChar w:fldCharType="end"/>
+          </w:r>
         </w:p>
       </w:tc>
     </w:tr>
@@ -49003,7 +50815,7 @@
 </file>
 
 <file path=customXml/itemProps1.xml><?xml version="1.0" encoding="utf-8"?>
-<ds:datastoreItem xmlns:ds="http://schemas.openxmlformats.org/officeDocument/2006/customXml" ds:itemID="{FC87E352-120D-FC48-B069-243D7F778D66}">
+<ds:datastoreItem xmlns:ds="http://schemas.openxmlformats.org/officeDocument/2006/customXml" ds:itemID="{0167EF47-28E4-DD40-A900-B1FED4C8E268}">
   <ds:schemaRefs>
     <ds:schemaRef ds:uri="http://schemas.openxmlformats.org/officeDocument/2006/bibliography"/>
   </ds:schemaRefs>

</xml_diff>

<commit_message>
Template correction minor issues Sonometer -> To String
</commit_message>
<xml_diff>
--- a/src/AppBundle/Resources/templates/report-ra1999.docx
+++ b/src/AppBundle/Resources/templates/report-ra1999.docx
@@ -317,17 +317,36 @@
                     <w:framePr w:w="10206" w:h="57" w:wrap="notBeside" w:xAlign="center" w:anchorLock="1"/>
                     <w:rPr>
                       <w:rFonts w:ascii="Arial" w:hAnsi="Arial" w:cs="Arial"/>
+                      <w:lang w:val="en-US"/>
                     </w:rPr>
                   </w:pPr>
                   <w:r>
                     <w:rPr>
                       <w:rFonts w:ascii="Arial" w:hAnsi="Arial" w:cs="Arial"/>
+                      <w:lang w:val="en-US"/>
                     </w:rPr>
-                    <w:t xml:space="preserve">Nº d’affaire : </w:t>
+                    <w:t xml:space="preserve">Nº </w:t>
+                  </w:r>
+                  <w:proofErr w:type="gramStart"/>
+                  <w:r>
+                    <w:rPr>
+                      <w:rFonts w:ascii="Arial" w:hAnsi="Arial" w:cs="Arial"/>
+                      <w:lang w:val="en-US"/>
+                    </w:rPr>
+                    <w:t>d’affaire :</w:t>
+                  </w:r>
+                  <w:proofErr w:type="gramEnd"/>
+                  <w:r>
+                    <w:rPr>
+                      <w:rFonts w:ascii="Arial" w:hAnsi="Arial" w:cs="Arial"/>
+                      <w:lang w:val="en-US"/>
+                    </w:rPr>
+                    <w:t xml:space="preserve"> </w:t>
                   </w:r>
                   <w:r>
                     <w:rPr>
                       <w:rFonts w:ascii="Arial" w:hAnsi="Arial" w:cs="Arial"/>
+                      <w:lang w:val="en-US"/>
                     </w:rPr>
                     <w:t>${CASEREF}</w:t>
                   </w:r>
@@ -341,20 +360,24 @@
                       <w:b/>
                       <w:sz w:val="19"/>
                       <w:szCs w:val="19"/>
+                      <w:lang w:val="en-US"/>
                     </w:rPr>
                   </w:pPr>
+                  <w:proofErr w:type="gramStart"/>
                   <w:r>
                     <w:rPr>
                       <w:rFonts w:ascii="Arial" w:hAnsi="Arial" w:cs="Arial"/>
                       <w:b/>
                       <w:sz w:val="19"/>
                       <w:szCs w:val="19"/>
+                      <w:lang w:val="en-US"/>
                     </w:rPr>
                     <w:t>Désignation</w:t>
                   </w:r>
                   <w:r>
                     <w:rPr>
                       <w:rFonts w:ascii="Arial" w:hAnsi="Arial" w:cs="Arial"/>
+                      <w:lang w:val="en-US"/>
                     </w:rPr>
                     <w:t xml:space="preserve"> </w:t>
                   </w:r>
@@ -364,8 +387,20 @@
                       <w:b/>
                       <w:sz w:val="19"/>
                       <w:szCs w:val="19"/>
+                      <w:lang w:val="en-US"/>
                     </w:rPr>
-                    <w:t xml:space="preserve">: </w:t>
+                    <w:t>:</w:t>
+                  </w:r>
+                  <w:proofErr w:type="gramEnd"/>
+                  <w:r>
+                    <w:rPr>
+                      <w:rFonts w:ascii="Arial" w:hAnsi="Arial" w:cs="Arial"/>
+                      <w:b/>
+                      <w:sz w:val="19"/>
+                      <w:szCs w:val="19"/>
+                      <w:lang w:val="en-US"/>
+                    </w:rPr>
+                    <w:t xml:space="preserve"> </w:t>
                   </w:r>
                   <w:r>
                     <w:rPr>
@@ -373,6 +408,7 @@
                       <w:b/>
                       <w:sz w:val="19"/>
                       <w:szCs w:val="19"/>
+                      <w:lang w:val="en-US"/>
                     </w:rPr>
                     <w:t>${OPENAME}</w:t>
                   </w:r>
@@ -22605,7 +22641,18 @@
                 <w:sz w:val="13"/>
                 <w:szCs w:val="13"/>
               </w:rPr>
-              <w:t>DnT</w:t>
+              <w:t>D</w:t>
+            </w:r>
+            <w:r>
+              <w:rPr>
+                <w:rFonts w:ascii="Arial" w:hAnsi="Arial" w:cs="Arial"/>
+                <w:b/>
+                <w:bCs/>
+                <w:sz w:val="13"/>
+                <w:szCs w:val="13"/>
+                <w:vertAlign w:val="subscript"/>
+              </w:rPr>
+              <w:t>nT</w:t>
             </w:r>
             <w:proofErr w:type="spellEnd"/>
             <w:r>
@@ -24571,7 +24618,17 @@
                 <w:sz w:val="11"/>
                 <w:szCs w:val="13"/>
               </w:rPr>
-              <w:t>DnT,A</w:t>
+              <w:t>D</w:t>
+            </w:r>
+            <w:r>
+              <w:rPr>
+                <w:rFonts w:ascii="Arial" w:hAnsi="Arial" w:cs="Arial"/>
+                <w:bCs/>
+                <w:sz w:val="11"/>
+                <w:szCs w:val="13"/>
+                <w:vertAlign w:val="subscript"/>
+              </w:rPr>
+              <w:t>nT,A</w:t>
             </w:r>
             <w:proofErr w:type="spellEnd"/>
             <w:proofErr w:type="gramEnd"/>
@@ -29119,7 +29176,18 @@
                 <w:sz w:val="13"/>
                 <w:szCs w:val="13"/>
               </w:rPr>
-              <w:t>DnT</w:t>
+              <w:t>D</w:t>
+            </w:r>
+            <w:r>
+              <w:rPr>
+                <w:rFonts w:ascii="Arial" w:hAnsi="Arial" w:cs="Arial"/>
+                <w:b/>
+                <w:bCs/>
+                <w:sz w:val="13"/>
+                <w:szCs w:val="13"/>
+                <w:vertAlign w:val="subscript"/>
+              </w:rPr>
+              <w:t>nT</w:t>
             </w:r>
             <w:proofErr w:type="spellEnd"/>
             <w:r>
@@ -31104,15 +31172,26 @@
                 <w:sz w:val="11"/>
                 <w:szCs w:val="13"/>
               </w:rPr>
-              <w:t>DnT,A</w:t>
-            </w:r>
-            <w:proofErr w:type="gramEnd"/>
+              <w:t>D</w:t>
+            </w:r>
             <w:r>
               <w:rPr>
                 <w:rFonts w:ascii="Arial" w:hAnsi="Arial" w:cs="Arial"/>
                 <w:bCs/>
                 <w:sz w:val="11"/>
                 <w:szCs w:val="13"/>
+                <w:vertAlign w:val="subscript"/>
+              </w:rPr>
+              <w:t>nT,A</w:t>
+            </w:r>
+            <w:proofErr w:type="gramEnd"/>
+            <w:r>
+              <w:rPr>
+                <w:rFonts w:ascii="Arial" w:hAnsi="Arial" w:cs="Arial"/>
+                <w:bCs/>
+                <w:sz w:val="11"/>
+                <w:szCs w:val="13"/>
+                <w:vertAlign w:val="subscript"/>
               </w:rPr>
               <w:t>,tr</w:t>
             </w:r>
@@ -35151,6 +35230,7 @@
                 <w:bCs/>
                 <w:sz w:val="13"/>
                 <w:szCs w:val="13"/>
+                <w:vertAlign w:val="subscript"/>
               </w:rPr>
               <w:t>nT</w:t>
             </w:r>
@@ -37165,6 +37245,7 @@
                 <w:bCs/>
                 <w:sz w:val="11"/>
                 <w:szCs w:val="13"/>
+                <w:vertAlign w:val="subscript"/>
               </w:rPr>
               <w:t>nT,w</w:t>
             </w:r>
@@ -37616,7 +37697,16 @@
               <w:jc w:val="center"/>
             </w:pPr>
             <w:r>
-              <w:t xml:space="preserve">Ln bruit de fond en </w:t>
+              <w:t>L</w:t>
+            </w:r>
+            <w:r>
+              <w:rPr>
+                <w:vertAlign w:val="subscript"/>
+              </w:rPr>
+              <w:t>n</w:t>
+            </w:r>
+            <w:r>
+              <w:t xml:space="preserve"> bruit de fond en </w:t>
             </w:r>
             <w:proofErr w:type="spellStart"/>
             <w:r>
@@ -37741,13 +37831,21 @@
               <w:rPr>
                 <w:b/>
               </w:rPr>
-              <w:t>LnA,T</w:t>
+              <w:t>L</w:t>
+            </w:r>
+            <w:r>
+              <w:rPr>
+                <w:b/>
+                <w:vertAlign w:val="subscript"/>
+              </w:rPr>
+              <w:t>nA,T</w:t>
             </w:r>
             <w:proofErr w:type="spellEnd"/>
             <w:proofErr w:type="gramEnd"/>
             <w:r>
               <w:rPr>
                 <w:b/>
+                <w:vertAlign w:val="subscript"/>
               </w:rPr>
               <w:t xml:space="preserve"> </w:t>
             </w:r>
@@ -37788,12 +37886,24 @@
             <w:proofErr w:type="spellStart"/>
             <w:proofErr w:type="gramStart"/>
             <w:r>
-              <w:t>LnA,T</w:t>
+              <w:t>L</w:t>
+            </w:r>
+            <w:r>
+              <w:rPr>
+                <w:vertAlign w:val="subscript"/>
+              </w:rPr>
+              <w:t>nA,T</w:t>
             </w:r>
             <w:proofErr w:type="spellEnd"/>
             <w:proofErr w:type="gramEnd"/>
             <w:r>
-              <w:t xml:space="preserve"> objectif RA 1999 en </w:t>
+              <w:rPr>
+                <w:vertAlign w:val="subscript"/>
+              </w:rPr>
+              <w:t xml:space="preserve"> </w:t>
+            </w:r>
+            <w:r>
+              <w:t xml:space="preserve">objectif RA 1999 en </w:t>
             </w:r>
             <w:proofErr w:type="spellStart"/>
             <w:r>
@@ -38450,25 +38560,7 @@
                 <w:sz w:val="13"/>
                 <w:szCs w:val="13"/>
               </w:rPr>
-              <w:t>{</w:t>
-            </w:r>
-            <w:r>
-              <w:rPr>
-                <w:b/>
-                <w:color w:val="FF0000"/>
-                <w:sz w:val="13"/>
-                <w:szCs w:val="13"/>
-              </w:rPr>
-              <w:t>NOT</w:t>
-            </w:r>
-            <w:r>
-              <w:rPr>
-                <w:b/>
-                <w:color w:val="FF0000"/>
-                <w:sz w:val="13"/>
-                <w:szCs w:val="13"/>
-              </w:rPr>
-              <w:t>EQ1W}</w:t>
+              <w:t>{NOTEQ1W}</w:t>
             </w:r>
           </w:p>
         </w:tc>
@@ -38524,7 +38616,6 @@
                 <w:rFonts w:ascii="Arial" w:hAnsi="Arial" w:cs="Arial"/>
                 <w:b/>
                 <w:bCs/>
-                <w:color w:val="FB0007"/>
               </w:rPr>
               <w:t>OUI</w:t>
             </w:r>
@@ -38875,7 +38966,15 @@
                 <w:rFonts w:ascii="Arial" w:hAnsi="Arial" w:cs="Arial"/>
                 <w:color w:val="000000"/>
               </w:rPr>
-              <w:t>Ln</w:t>
+              <w:t>L</w:t>
+            </w:r>
+            <w:r>
+              <w:rPr>
+                <w:rFonts w:ascii="Arial" w:hAnsi="Arial" w:cs="Arial"/>
+                <w:color w:val="000000"/>
+                <w:vertAlign w:val="subscript"/>
+              </w:rPr>
+              <w:t>n</w:t>
             </w:r>
             <w:r>
               <w:rPr>
@@ -38942,8 +39041,18 @@
                 <w:rFonts w:ascii="Arial" w:hAnsi="Arial" w:cs="Arial"/>
                 <w:color w:val="000000"/>
               </w:rPr>
-              <w:t>Ln</w:t>
-            </w:r>
+              <w:t>L</w:t>
+            </w:r>
+            <w:bookmarkStart w:id="49" w:name="_GoBack"/>
+            <w:r>
+              <w:rPr>
+                <w:rFonts w:ascii="Arial" w:hAnsi="Arial" w:cs="Arial"/>
+                <w:color w:val="000000"/>
+                <w:vertAlign w:val="subscript"/>
+              </w:rPr>
+              <w:t>n</w:t>
+            </w:r>
+            <w:bookmarkEnd w:id="49"/>
             <w:r>
               <w:rPr>
                 <w:rFonts w:ascii="Arial" w:hAnsi="Arial" w:cs="Arial"/>
@@ -39819,25 +39928,7 @@
                 <w:sz w:val="15"/>
                 <w:szCs w:val="15"/>
               </w:rPr>
-              <w:t>{</w:t>
-            </w:r>
-            <w:r>
-              <w:rPr>
-                <w:b/>
-                <w:color w:val="FF0000"/>
-                <w:sz w:val="15"/>
-                <w:szCs w:val="15"/>
-              </w:rPr>
-              <w:t>NOT</w:t>
-            </w:r>
-            <w:r>
-              <w:rPr>
-                <w:b/>
-                <w:color w:val="FF0000"/>
-                <w:sz w:val="15"/>
-                <w:szCs w:val="15"/>
-              </w:rPr>
-              <w:t>EQ2W}</w:t>
+              <w:t>{NOTEQ2W}</w:t>
             </w:r>
           </w:p>
         </w:tc>
@@ -39893,7 +39984,6 @@
                 <w:rFonts w:ascii="Arial" w:hAnsi="Arial" w:cs="Arial"/>
                 <w:b/>
                 <w:bCs/>
-                <w:color w:val="FB0007"/>
               </w:rPr>
               <w:t>OUI</w:t>
             </w:r>
@@ -40752,7 +40842,6 @@
               </w:rPr>
               <w:t>11}</w:t>
             </w:r>
-            <w:bookmarkStart w:id="49" w:name="_GoBack"/>
             <w:r>
               <w:rPr>
                 <w:b/>
@@ -40770,27 +40859,8 @@
                 <w:sz w:val="15"/>
                 <w:szCs w:val="15"/>
               </w:rPr>
-              <w:t>{</w:t>
-            </w:r>
-            <w:r>
-              <w:rPr>
-                <w:b/>
-                <w:color w:val="FF0000"/>
-                <w:sz w:val="15"/>
-                <w:szCs w:val="15"/>
-              </w:rPr>
-              <w:t>NOT</w:t>
-            </w:r>
-            <w:r>
-              <w:rPr>
-                <w:b/>
-                <w:color w:val="FF0000"/>
-                <w:sz w:val="15"/>
-                <w:szCs w:val="15"/>
-              </w:rPr>
-              <w:t>AAE11}</w:t>
-            </w:r>
-            <w:bookmarkEnd w:id="49"/>
+              <w:t>{NOTAAE11}</w:t>
+            </w:r>
           </w:p>
         </w:tc>
       </w:tr>
@@ -41876,27 +41946,14 @@
           <w:r>
             <w:t xml:space="preserve"> / </w:t>
           </w:r>
-          <w:r>
-            <w:fldChar w:fldCharType="begin"/>
-          </w:r>
-          <w:r>
-            <w:instrText xml:space="preserve"> NUMPAGES  \* Arabic  \* MERGEFORMAT </w:instrText>
-          </w:r>
-          <w:r>
-            <w:fldChar w:fldCharType="separate"/>
-          </w:r>
-          <w:r>
-            <w:rPr>
-              <w:noProof/>
-            </w:rPr>
-            <w:t>12</w:t>
-          </w:r>
-          <w:r>
-            <w:rPr>
-              <w:noProof/>
-            </w:rPr>
-            <w:fldChar w:fldCharType="end"/>
-          </w:r>
+          <w:fldSimple w:instr=" NUMPAGES  \* Arabic  \* MERGEFORMAT ">
+            <w:r>
+              <w:rPr>
+                <w:noProof/>
+              </w:rPr>
+              <w:t>12</w:t>
+            </w:r>
+          </w:fldSimple>
         </w:p>
       </w:tc>
     </w:tr>
@@ -50815,7 +50872,7 @@
 </file>
 
 <file path=customXml/itemProps1.xml><?xml version="1.0" encoding="utf-8"?>
-<ds:datastoreItem xmlns:ds="http://schemas.openxmlformats.org/officeDocument/2006/customXml" ds:itemID="{0167EF47-28E4-DD40-A900-B1FED4C8E268}">
+<ds:datastoreItem xmlns:ds="http://schemas.openxmlformats.org/officeDocument/2006/customXml" ds:itemID="{706725F0-42DF-704B-BD0C-F901B9582992}">
   <ds:schemaRefs>
     <ds:schemaRef ds:uri="http://schemas.openxmlformats.org/officeDocument/2006/bibliography"/>
   </ds:schemaRefs>

</xml_diff>

<commit_message>
Exoprt Matos to Report
</commit_message>
<xml_diff>
--- a/src/AppBundle/Resources/templates/report-ra1999.docx
+++ b/src/AppBundle/Resources/templates/report-ra1999.docx
@@ -317,36 +317,17 @@
                     <w:framePr w:w="10206" w:h="57" w:wrap="notBeside" w:xAlign="center" w:anchorLock="1"/>
                     <w:rPr>
                       <w:rFonts w:ascii="Arial" w:hAnsi="Arial" w:cs="Arial"/>
-                      <w:lang w:val="en-US"/>
                     </w:rPr>
                   </w:pPr>
                   <w:r>
                     <w:rPr>
                       <w:rFonts w:ascii="Arial" w:hAnsi="Arial" w:cs="Arial"/>
-                      <w:lang w:val="en-US"/>
                     </w:rPr>
-                    <w:t xml:space="preserve">Nº </w:t>
-                  </w:r>
-                  <w:proofErr w:type="gramStart"/>
-                  <w:r>
-                    <w:rPr>
-                      <w:rFonts w:ascii="Arial" w:hAnsi="Arial" w:cs="Arial"/>
-                      <w:lang w:val="en-US"/>
-                    </w:rPr>
-                    <w:t>d’affaire :</w:t>
-                  </w:r>
-                  <w:proofErr w:type="gramEnd"/>
-                  <w:r>
-                    <w:rPr>
-                      <w:rFonts w:ascii="Arial" w:hAnsi="Arial" w:cs="Arial"/>
-                      <w:lang w:val="en-US"/>
-                    </w:rPr>
-                    <w:t xml:space="preserve"> </w:t>
+                    <w:t xml:space="preserve">Nº d’affaire : </w:t>
                   </w:r>
                   <w:r>
                     <w:rPr>
                       <w:rFonts w:ascii="Arial" w:hAnsi="Arial" w:cs="Arial"/>
-                      <w:lang w:val="en-US"/>
                     </w:rPr>
                     <w:t>${CASEREF}</w:t>
                   </w:r>
@@ -360,24 +341,20 @@
                       <w:b/>
                       <w:sz w:val="19"/>
                       <w:szCs w:val="19"/>
-                      <w:lang w:val="en-US"/>
                     </w:rPr>
                   </w:pPr>
-                  <w:proofErr w:type="gramStart"/>
                   <w:r>
                     <w:rPr>
                       <w:rFonts w:ascii="Arial" w:hAnsi="Arial" w:cs="Arial"/>
                       <w:b/>
                       <w:sz w:val="19"/>
                       <w:szCs w:val="19"/>
-                      <w:lang w:val="en-US"/>
                     </w:rPr>
                     <w:t>Désignation</w:t>
                   </w:r>
                   <w:r>
                     <w:rPr>
                       <w:rFonts w:ascii="Arial" w:hAnsi="Arial" w:cs="Arial"/>
-                      <w:lang w:val="en-US"/>
                     </w:rPr>
                     <w:t xml:space="preserve"> </w:t>
                   </w:r>
@@ -387,20 +364,8 @@
                       <w:b/>
                       <w:sz w:val="19"/>
                       <w:szCs w:val="19"/>
-                      <w:lang w:val="en-US"/>
                     </w:rPr>
-                    <w:t>:</w:t>
-                  </w:r>
-                  <w:proofErr w:type="gramEnd"/>
-                  <w:r>
-                    <w:rPr>
-                      <w:rFonts w:ascii="Arial" w:hAnsi="Arial" w:cs="Arial"/>
-                      <w:b/>
-                      <w:sz w:val="19"/>
-                      <w:szCs w:val="19"/>
-                      <w:lang w:val="en-US"/>
-                    </w:rPr>
-                    <w:t xml:space="preserve"> </w:t>
+                    <w:t xml:space="preserve">: </w:t>
                   </w:r>
                   <w:r>
                     <w:rPr>
@@ -408,7 +373,6 @@
                       <w:b/>
                       <w:sz w:val="19"/>
                       <w:szCs w:val="19"/>
-                      <w:lang w:val="en-US"/>
                     </w:rPr>
                     <w:t>${OPENAME}</w:t>
                   </w:r>
@@ -15038,25 +15002,14 @@
         <w:t> :</w:t>
       </w:r>
     </w:p>
-    <w:p>
-      <w:pPr>
-        <w:pStyle w:val="NT3"/>
-        <w:tabs>
-          <w:tab w:val="left" w:pos="5670"/>
-          <w:tab w:val="left" w:pos="7230"/>
-        </w:tabs>
-        <w:jc w:val="both"/>
-      </w:pPr>
-    </w:p>
     <w:tbl>
       <w:tblPr>
         <w:tblStyle w:val="Listecouleur-Accent2"/>
-        <w:tblW w:w="10206" w:type="dxa"/>
+        <w:tblW w:w="9837" w:type="dxa"/>
         <w:tblLayout w:type="fixed"/>
         <w:tblLook w:val="0000" w:firstRow="0" w:lastRow="0" w:firstColumn="0" w:lastColumn="0" w:noHBand="0" w:noVBand="0"/>
       </w:tblPr>
       <w:tblGrid>
-        <w:gridCol w:w="369"/>
         <w:gridCol w:w="906"/>
         <w:gridCol w:w="1020"/>
         <w:gridCol w:w="1105"/>
@@ -15074,8 +15027,8 @@
         <w:tc>
           <w:tcPr>
             <w:cnfStyle w:val="000010000000" w:firstRow="0" w:lastRow="0" w:firstColumn="0" w:lastColumn="0" w:oddVBand="1" w:evenVBand="0" w:oddHBand="0" w:evenHBand="0" w:firstRowFirstColumn="0" w:firstRowLastColumn="0" w:lastRowFirstColumn="0" w:lastRowLastColumn="0"/>
-            <w:tcW w:w="369" w:type="dxa"/>
-            <w:vMerge w:val="restart"/>
+            <w:tcW w:w="1926" w:type="dxa"/>
+            <w:gridSpan w:val="2"/>
           </w:tcPr>
           <w:p>
             <w:pPr>
@@ -15091,11 +15044,20 @@
                 <w:szCs w:val="16"/>
               </w:rPr>
             </w:pPr>
-          </w:p>
-        </w:tc>
-        <w:tc>
-          <w:tcPr>
-            <w:tcW w:w="1926" w:type="dxa"/>
+            <w:r>
+              <w:rPr>
+                <w:rFonts w:asciiTheme="minorHAnsi" w:hAnsiTheme="minorHAnsi" w:cstheme="minorHAnsi"/>
+                <w:b/>
+                <w:sz w:val="16"/>
+                <w:szCs w:val="16"/>
+              </w:rPr>
+              <w:t>Sonomètre</w:t>
+            </w:r>
+          </w:p>
+        </w:tc>
+        <w:tc>
+          <w:tcPr>
+            <w:tcW w:w="1975" w:type="dxa"/>
             <w:gridSpan w:val="2"/>
           </w:tcPr>
           <w:p>
@@ -15120,14 +15082,14 @@
                 <w:sz w:val="16"/>
                 <w:szCs w:val="16"/>
               </w:rPr>
-              <w:t>Sonomètre</w:t>
+              <w:t>Préamplificateur</w:t>
             </w:r>
           </w:p>
         </w:tc>
         <w:tc>
           <w:tcPr>
             <w:cnfStyle w:val="000010000000" w:firstRow="0" w:lastRow="0" w:firstColumn="0" w:lastColumn="0" w:oddVBand="1" w:evenVBand="0" w:oddHBand="0" w:evenHBand="0" w:firstRowFirstColumn="0" w:firstRowLastColumn="0" w:lastRowFirstColumn="0" w:lastRowLastColumn="0"/>
-            <w:tcW w:w="1975" w:type="dxa"/>
+            <w:tcW w:w="1965" w:type="dxa"/>
             <w:gridSpan w:val="2"/>
           </w:tcPr>
           <w:p>
@@ -15151,13 +15113,13 @@
                 <w:sz w:val="16"/>
                 <w:szCs w:val="16"/>
               </w:rPr>
-              <w:t>Préamplificateur</w:t>
-            </w:r>
-          </w:p>
-        </w:tc>
-        <w:tc>
-          <w:tcPr>
-            <w:tcW w:w="1965" w:type="dxa"/>
+              <w:t>Micro</w:t>
+            </w:r>
+          </w:p>
+        </w:tc>
+        <w:tc>
+          <w:tcPr>
+            <w:tcW w:w="2696" w:type="dxa"/>
             <w:gridSpan w:val="2"/>
           </w:tcPr>
           <w:p>
@@ -15182,52 +15144,21 @@
                 <w:sz w:val="16"/>
                 <w:szCs w:val="16"/>
               </w:rPr>
-              <w:t>Micro</w:t>
+              <w:t>Calibreur</w:t>
             </w:r>
           </w:p>
         </w:tc>
         <w:tc>
           <w:tcPr>
             <w:cnfStyle w:val="000010000000" w:firstRow="0" w:lastRow="0" w:firstColumn="0" w:lastColumn="0" w:oddVBand="1" w:evenVBand="0" w:oddHBand="0" w:evenHBand="0" w:firstRowFirstColumn="0" w:firstRowLastColumn="0" w:lastRowFirstColumn="0" w:lastRowLastColumn="0"/>
-            <w:tcW w:w="2696" w:type="dxa"/>
-            <w:gridSpan w:val="2"/>
-          </w:tcPr>
-          <w:p>
-            <w:pPr>
-              <w:pStyle w:val="EN"/>
+            <w:tcW w:w="1275" w:type="dxa"/>
+            <w:vMerge w:val="restart"/>
+          </w:tcPr>
+          <w:p>
+            <w:pPr>
               <w:widowControl w:val="0"/>
               <w:spacing w:before="40" w:after="40"/>
-              <w:ind w:left="0" w:firstLine="0"/>
-              <w:jc w:val="center"/>
-              <w:rPr>
-                <w:rFonts w:asciiTheme="minorHAnsi" w:hAnsiTheme="minorHAnsi" w:cstheme="minorHAnsi"/>
-                <w:b/>
-                <w:sz w:val="16"/>
-                <w:szCs w:val="16"/>
-              </w:rPr>
-            </w:pPr>
-            <w:r>
-              <w:rPr>
-                <w:rFonts w:asciiTheme="minorHAnsi" w:hAnsiTheme="minorHAnsi" w:cstheme="minorHAnsi"/>
-                <w:b/>
-                <w:sz w:val="16"/>
-                <w:szCs w:val="16"/>
-              </w:rPr>
-              <w:t>Calibreur</w:t>
-            </w:r>
-          </w:p>
-        </w:tc>
-        <w:tc>
-          <w:tcPr>
-            <w:tcW w:w="1275" w:type="dxa"/>
-            <w:vMerge w:val="restart"/>
-          </w:tcPr>
-          <w:p>
-            <w:pPr>
-              <w:widowControl w:val="0"/>
-              <w:spacing w:before="40" w:after="40"/>
-              <w:jc w:val="center"/>
-              <w:cnfStyle w:val="000000100000" w:firstRow="0" w:lastRow="0" w:firstColumn="0" w:lastColumn="0" w:oddVBand="0" w:evenVBand="0" w:oddHBand="1" w:evenHBand="0" w:firstRowFirstColumn="0" w:firstRowLastColumn="0" w:lastRowFirstColumn="0" w:lastRowLastColumn="0"/>
+              <w:jc w:val="center"/>
               <w:rPr>
                 <w:rFonts w:eastAsia="Arial Unicode MS" w:cstheme="minorHAnsi"/>
                 <w:b/>
@@ -15252,8 +15183,7 @@
         <w:tc>
           <w:tcPr>
             <w:cnfStyle w:val="000010000000" w:firstRow="0" w:lastRow="0" w:firstColumn="0" w:lastColumn="0" w:oddVBand="1" w:evenVBand="0" w:oddHBand="0" w:evenHBand="0" w:firstRowFirstColumn="0" w:firstRowLastColumn="0" w:lastRowFirstColumn="0" w:lastRowLastColumn="0"/>
-            <w:tcW w:w="369" w:type="dxa"/>
-            <w:vMerge/>
+            <w:tcW w:w="906" w:type="dxa"/>
           </w:tcPr>
           <w:p>
             <w:pPr>
@@ -15264,15 +15194,25 @@
               <w:jc w:val="center"/>
               <w:rPr>
                 <w:rFonts w:asciiTheme="minorHAnsi" w:hAnsiTheme="minorHAnsi" w:cstheme="minorHAnsi"/>
+                <w:b/>
                 <w:sz w:val="16"/>
                 <w:szCs w:val="16"/>
               </w:rPr>
             </w:pPr>
-          </w:p>
-        </w:tc>
-        <w:tc>
-          <w:tcPr>
-            <w:tcW w:w="906" w:type="dxa"/>
+            <w:r>
+              <w:rPr>
+                <w:rFonts w:asciiTheme="minorHAnsi" w:hAnsiTheme="minorHAnsi" w:cstheme="minorHAnsi"/>
+                <w:b/>
+                <w:sz w:val="16"/>
+                <w:szCs w:val="16"/>
+              </w:rPr>
+              <w:t>Type</w:t>
+            </w:r>
+          </w:p>
+        </w:tc>
+        <w:tc>
+          <w:tcPr>
+            <w:tcW w:w="1020" w:type="dxa"/>
           </w:tcPr>
           <w:p>
             <w:pPr>
@@ -15296,14 +15236,14 @@
                 <w:sz w:val="16"/>
                 <w:szCs w:val="16"/>
               </w:rPr>
-              <w:t>Type</w:t>
+              <w:t>N°</w:t>
             </w:r>
           </w:p>
         </w:tc>
         <w:tc>
           <w:tcPr>
             <w:cnfStyle w:val="000010000000" w:firstRow="0" w:lastRow="0" w:firstColumn="0" w:lastColumn="0" w:oddVBand="1" w:evenVBand="0" w:oddHBand="0" w:evenHBand="0" w:firstRowFirstColumn="0" w:firstRowLastColumn="0" w:lastRowFirstColumn="0" w:lastRowLastColumn="0"/>
-            <w:tcW w:w="1020" w:type="dxa"/>
+            <w:tcW w:w="1105" w:type="dxa"/>
           </w:tcPr>
           <w:p>
             <w:pPr>
@@ -15326,13 +15266,40 @@
                 <w:sz w:val="16"/>
                 <w:szCs w:val="16"/>
               </w:rPr>
+              <w:t>Type</w:t>
+            </w:r>
+          </w:p>
+        </w:tc>
+        <w:tc>
+          <w:tcPr>
+            <w:tcW w:w="870" w:type="dxa"/>
+          </w:tcPr>
+          <w:p>
+            <w:pPr>
+              <w:widowControl w:val="0"/>
+              <w:spacing w:before="40" w:after="40"/>
+              <w:jc w:val="center"/>
+              <w:cnfStyle w:val="000000000000" w:firstRow="0" w:lastRow="0" w:firstColumn="0" w:lastColumn="0" w:oddVBand="0" w:evenVBand="0" w:oddHBand="0" w:evenHBand="0" w:firstRowFirstColumn="0" w:firstRowLastColumn="0" w:lastRowFirstColumn="0" w:lastRowLastColumn="0"/>
+              <w:rPr>
+                <w:rFonts w:eastAsia="Arial Unicode MS" w:cstheme="minorHAnsi"/>
+                <w:b/>
+                <w:i/>
+              </w:rPr>
+            </w:pPr>
+            <w:r>
+              <w:rPr>
+                <w:rFonts w:cstheme="minorHAnsi"/>
+                <w:b/>
+                <w:i/>
+              </w:rPr>
               <w:t>N°</w:t>
             </w:r>
           </w:p>
         </w:tc>
         <w:tc>
           <w:tcPr>
-            <w:tcW w:w="1105" w:type="dxa"/>
+            <w:cnfStyle w:val="000010000000" w:firstRow="0" w:lastRow="0" w:firstColumn="0" w:lastColumn="0" w:oddVBand="1" w:evenVBand="0" w:oddHBand="0" w:evenHBand="0" w:firstRowFirstColumn="0" w:firstRowLastColumn="0" w:lastRowFirstColumn="0" w:lastRowLastColumn="0"/>
+            <w:tcW w:w="1114" w:type="dxa"/>
           </w:tcPr>
           <w:p>
             <w:pPr>
@@ -15341,7 +15308,6 @@
               <w:spacing w:before="40" w:after="40"/>
               <w:ind w:left="0" w:firstLine="0"/>
               <w:jc w:val="center"/>
-              <w:cnfStyle w:val="000000000000" w:firstRow="0" w:lastRow="0" w:firstColumn="0" w:lastColumn="0" w:oddVBand="0" w:evenVBand="0" w:oddHBand="0" w:evenHBand="0" w:firstRowFirstColumn="0" w:firstRowLastColumn="0" w:lastRowFirstColumn="0" w:lastRowLastColumn="0"/>
               <w:rPr>
                 <w:rFonts w:asciiTheme="minorHAnsi" w:hAnsiTheme="minorHAnsi" w:cstheme="minorHAnsi"/>
                 <w:b/>
@@ -15362,14 +15328,14 @@
         </w:tc>
         <w:tc>
           <w:tcPr>
-            <w:cnfStyle w:val="000010000000" w:firstRow="0" w:lastRow="0" w:firstColumn="0" w:lastColumn="0" w:oddVBand="1" w:evenVBand="0" w:oddHBand="0" w:evenHBand="0" w:firstRowFirstColumn="0" w:firstRowLastColumn="0" w:lastRowFirstColumn="0" w:lastRowLastColumn="0"/>
-            <w:tcW w:w="870" w:type="dxa"/>
+            <w:tcW w:w="851" w:type="dxa"/>
           </w:tcPr>
           <w:p>
             <w:pPr>
               <w:widowControl w:val="0"/>
               <w:spacing w:before="40" w:after="40"/>
               <w:jc w:val="center"/>
+              <w:cnfStyle w:val="000000000000" w:firstRow="0" w:lastRow="0" w:firstColumn="0" w:lastColumn="0" w:oddVBand="0" w:evenVBand="0" w:oddHBand="0" w:evenHBand="0" w:firstRowFirstColumn="0" w:firstRowLastColumn="0" w:lastRowFirstColumn="0" w:lastRowLastColumn="0"/>
               <w:rPr>
                 <w:rFonts w:eastAsia="Arial Unicode MS" w:cstheme="minorHAnsi"/>
                 <w:b/>
@@ -15388,7 +15354,8 @@
         </w:tc>
         <w:tc>
           <w:tcPr>
-            <w:tcW w:w="1114" w:type="dxa"/>
+            <w:cnfStyle w:val="000010000000" w:firstRow="0" w:lastRow="0" w:firstColumn="0" w:lastColumn="0" w:oddVBand="1" w:evenVBand="0" w:oddHBand="0" w:evenHBand="0" w:firstRowFirstColumn="0" w:firstRowLastColumn="0" w:lastRowFirstColumn="0" w:lastRowLastColumn="0"/>
+            <w:tcW w:w="1559" w:type="dxa"/>
           </w:tcPr>
           <w:p>
             <w:pPr>
@@ -15397,7 +15364,6 @@
               <w:spacing w:before="40" w:after="40"/>
               <w:ind w:left="0" w:firstLine="0"/>
               <w:jc w:val="center"/>
-              <w:cnfStyle w:val="000000000000" w:firstRow="0" w:lastRow="0" w:firstColumn="0" w:lastColumn="0" w:oddVBand="0" w:evenVBand="0" w:oddHBand="0" w:evenHBand="0" w:firstRowFirstColumn="0" w:firstRowLastColumn="0" w:lastRowFirstColumn="0" w:lastRowLastColumn="0"/>
               <w:rPr>
                 <w:rFonts w:asciiTheme="minorHAnsi" w:hAnsiTheme="minorHAnsi" w:cstheme="minorHAnsi"/>
                 <w:b/>
@@ -15418,14 +15384,14 @@
         </w:tc>
         <w:tc>
           <w:tcPr>
-            <w:cnfStyle w:val="000010000000" w:firstRow="0" w:lastRow="0" w:firstColumn="0" w:lastColumn="0" w:oddVBand="1" w:evenVBand="0" w:oddHBand="0" w:evenHBand="0" w:firstRowFirstColumn="0" w:firstRowLastColumn="0" w:lastRowFirstColumn="0" w:lastRowLastColumn="0"/>
-            <w:tcW w:w="851" w:type="dxa"/>
+            <w:tcW w:w="1137" w:type="dxa"/>
           </w:tcPr>
           <w:p>
             <w:pPr>
               <w:widowControl w:val="0"/>
               <w:spacing w:before="40" w:after="40"/>
               <w:jc w:val="center"/>
+              <w:cnfStyle w:val="000000000000" w:firstRow="0" w:lastRow="0" w:firstColumn="0" w:lastColumn="0" w:oddVBand="0" w:evenVBand="0" w:oddHBand="0" w:evenHBand="0" w:firstRowFirstColumn="0" w:firstRowLastColumn="0" w:lastRowFirstColumn="0" w:lastRowLastColumn="0"/>
               <w:rPr>
                 <w:rFonts w:eastAsia="Arial Unicode MS" w:cstheme="minorHAnsi"/>
                 <w:b/>
@@ -15444,7 +15410,9 @@
         </w:tc>
         <w:tc>
           <w:tcPr>
-            <w:tcW w:w="1559" w:type="dxa"/>
+            <w:cnfStyle w:val="000010000000" w:firstRow="0" w:lastRow="0" w:firstColumn="0" w:lastColumn="0" w:oddVBand="1" w:evenVBand="0" w:oddHBand="0" w:evenHBand="0" w:firstRowFirstColumn="0" w:firstRowLastColumn="0" w:lastRowFirstColumn="0" w:lastRowLastColumn="0"/>
+            <w:tcW w:w="1275" w:type="dxa"/>
+            <w:vMerge/>
           </w:tcPr>
           <w:p>
             <w:pPr>
@@ -15453,64 +15421,6 @@
               <w:spacing w:before="40" w:after="40"/>
               <w:ind w:left="0" w:firstLine="0"/>
               <w:jc w:val="center"/>
-              <w:cnfStyle w:val="000000000000" w:firstRow="0" w:lastRow="0" w:firstColumn="0" w:lastColumn="0" w:oddVBand="0" w:evenVBand="0" w:oddHBand="0" w:evenHBand="0" w:firstRowFirstColumn="0" w:firstRowLastColumn="0" w:lastRowFirstColumn="0" w:lastRowLastColumn="0"/>
-              <w:rPr>
-                <w:rFonts w:asciiTheme="minorHAnsi" w:hAnsiTheme="minorHAnsi" w:cstheme="minorHAnsi"/>
-                <w:b/>
-                <w:sz w:val="16"/>
-                <w:szCs w:val="16"/>
-              </w:rPr>
-            </w:pPr>
-            <w:r>
-              <w:rPr>
-                <w:rFonts w:asciiTheme="minorHAnsi" w:hAnsiTheme="minorHAnsi" w:cstheme="minorHAnsi"/>
-                <w:b/>
-                <w:sz w:val="16"/>
-                <w:szCs w:val="16"/>
-              </w:rPr>
-              <w:t>Type</w:t>
-            </w:r>
-          </w:p>
-        </w:tc>
-        <w:tc>
-          <w:tcPr>
-            <w:cnfStyle w:val="000010000000" w:firstRow="0" w:lastRow="0" w:firstColumn="0" w:lastColumn="0" w:oddVBand="1" w:evenVBand="0" w:oddHBand="0" w:evenHBand="0" w:firstRowFirstColumn="0" w:firstRowLastColumn="0" w:lastRowFirstColumn="0" w:lastRowLastColumn="0"/>
-            <w:tcW w:w="1137" w:type="dxa"/>
-          </w:tcPr>
-          <w:p>
-            <w:pPr>
-              <w:widowControl w:val="0"/>
-              <w:spacing w:before="40" w:after="40"/>
-              <w:jc w:val="center"/>
-              <w:rPr>
-                <w:rFonts w:eastAsia="Arial Unicode MS" w:cstheme="minorHAnsi"/>
-                <w:b/>
-                <w:i/>
-              </w:rPr>
-            </w:pPr>
-            <w:r>
-              <w:rPr>
-                <w:rFonts w:cstheme="minorHAnsi"/>
-                <w:b/>
-                <w:i/>
-              </w:rPr>
-              <w:t>N°</w:t>
-            </w:r>
-          </w:p>
-        </w:tc>
-        <w:tc>
-          <w:tcPr>
-            <w:tcW w:w="1275" w:type="dxa"/>
-            <w:vMerge/>
-          </w:tcPr>
-          <w:p>
-            <w:pPr>
-              <w:pStyle w:val="EN"/>
-              <w:widowControl w:val="0"/>
-              <w:spacing w:before="40" w:after="40"/>
-              <w:ind w:left="0" w:firstLine="0"/>
-              <w:jc w:val="center"/>
-              <w:cnfStyle w:val="000000000000" w:firstRow="0" w:lastRow="0" w:firstColumn="0" w:lastColumn="0" w:oddVBand="0" w:evenVBand="0" w:oddHBand="0" w:evenHBand="0" w:firstRowFirstColumn="0" w:firstRowLastColumn="0" w:lastRowFirstColumn="0" w:lastRowLastColumn="0"/>
               <w:rPr>
                 <w:rFonts w:asciiTheme="minorHAnsi" w:hAnsiTheme="minorHAnsi" w:cstheme="minorHAnsi"/>
                 <w:sz w:val="16"/>
@@ -15527,11 +15437,10 @@
         <w:tc>
           <w:tcPr>
             <w:cnfStyle w:val="000010000000" w:firstRow="0" w:lastRow="0" w:firstColumn="0" w:lastColumn="0" w:oddVBand="1" w:evenVBand="0" w:oddHBand="0" w:evenHBand="0" w:firstRowFirstColumn="0" w:firstRowLastColumn="0" w:lastRowFirstColumn="0" w:lastRowLastColumn="0"/>
-            <w:tcW w:w="369" w:type="dxa"/>
-          </w:tcPr>
-          <w:p>
-            <w:pPr>
-              <w:spacing w:beforeLines="20" w:before="48" w:afterLines="20" w:after="48"/>
+            <w:tcW w:w="906" w:type="dxa"/>
+          </w:tcPr>
+          <w:p>
+            <w:pPr>
               <w:jc w:val="center"/>
               <w:rPr>
                 <w:rFonts w:cstheme="minorHAnsi"/>
@@ -15540,52 +15449,90 @@
             <w:r>
               <w:rPr>
                 <w:rFonts w:cstheme="minorHAnsi"/>
-                <w:b/>
-              </w:rPr>
-              <w:fldChar w:fldCharType="begin">
-                <w:ffData>
-                  <w:name w:val=""/>
-                  <w:enabled/>
-                  <w:calcOnExit w:val="0"/>
-                  <w:checkBox>
-                    <w:sizeAuto/>
-                    <w:default w:val="0"/>
-                  </w:checkBox>
-                </w:ffData>
-              </w:fldChar>
-            </w:r>
-            <w:r>
+              </w:rPr>
+              <w:t>${SONO}</w:t>
+            </w:r>
+          </w:p>
+        </w:tc>
+        <w:tc>
+          <w:tcPr>
+            <w:tcW w:w="1020" w:type="dxa"/>
+          </w:tcPr>
+          <w:p>
+            <w:pPr>
+              <w:jc w:val="center"/>
+              <w:cnfStyle w:val="000000100000" w:firstRow="0" w:lastRow="0" w:firstColumn="0" w:lastColumn="0" w:oddVBand="0" w:evenVBand="0" w:oddHBand="1" w:evenHBand="0" w:firstRowFirstColumn="0" w:firstRowLastColumn="0" w:lastRowFirstColumn="0" w:lastRowLastColumn="0"/>
               <w:rPr>
                 <w:rFonts w:cstheme="minorHAnsi"/>
-                <w:b/>
-              </w:rPr>
-              <w:instrText xml:space="preserve"> FORMCHECKBOX </w:instrText>
-            </w:r>
+              </w:rPr>
+            </w:pPr>
             <w:r>
               <w:rPr>
                 <w:rFonts w:cstheme="minorHAnsi"/>
-                <w:b/>
-              </w:rPr>
+              </w:rPr>
+              <w:t>${SONO</w:t>
             </w:r>
             <w:r>
               <w:rPr>
                 <w:rFonts w:cstheme="minorHAnsi"/>
-                <w:b/>
-              </w:rPr>
-              <w:fldChar w:fldCharType="separate"/>
+              </w:rPr>
+              <w:t>-N</w:t>
             </w:r>
             <w:r>
               <w:rPr>
                 <w:rFonts w:cstheme="minorHAnsi"/>
-                <w:b/>
-              </w:rPr>
-              <w:fldChar w:fldCharType="end"/>
-            </w:r>
-          </w:p>
-        </w:tc>
-        <w:tc>
-          <w:tcPr>
-            <w:tcW w:w="906" w:type="dxa"/>
+              </w:rPr>
+              <w:t>}</w:t>
+            </w:r>
+          </w:p>
+        </w:tc>
+        <w:tc>
+          <w:tcPr>
+            <w:cnfStyle w:val="000010000000" w:firstRow="0" w:lastRow="0" w:firstColumn="0" w:lastColumn="0" w:oddVBand="1" w:evenVBand="0" w:oddHBand="0" w:evenHBand="0" w:firstRowFirstColumn="0" w:firstRowLastColumn="0" w:lastRowFirstColumn="0" w:lastRowLastColumn="0"/>
+            <w:tcW w:w="1105" w:type="dxa"/>
+          </w:tcPr>
+          <w:p>
+            <w:pPr>
+              <w:jc w:val="center"/>
+              <w:rPr>
+                <w:rFonts w:cstheme="minorHAnsi"/>
+              </w:rPr>
+            </w:pPr>
+            <w:r>
+              <w:rPr>
+                <w:rFonts w:cstheme="minorHAnsi"/>
+              </w:rPr>
+              <w:t>${SONO</w:t>
+            </w:r>
+            <w:r>
+              <w:rPr>
+                <w:rFonts w:cstheme="minorHAnsi"/>
+              </w:rPr>
+              <w:t>P</w:t>
+            </w:r>
+            <w:r>
+              <w:rPr>
+                <w:rFonts w:cstheme="minorHAnsi"/>
+              </w:rPr>
+              <w:t>-</w:t>
+            </w:r>
+            <w:r>
+              <w:rPr>
+                <w:rFonts w:cstheme="minorHAnsi"/>
+              </w:rPr>
+              <w:t>T</w:t>
+            </w:r>
+            <w:r>
+              <w:rPr>
+                <w:rFonts w:cstheme="minorHAnsi"/>
+              </w:rPr>
+              <w:t>}</w:t>
+            </w:r>
+          </w:p>
+        </w:tc>
+        <w:tc>
+          <w:tcPr>
+            <w:tcW w:w="870" w:type="dxa"/>
           </w:tcPr>
           <w:p>
             <w:pPr>
@@ -15599,14 +15546,26 @@
               <w:rPr>
                 <w:rFonts w:cstheme="minorHAnsi"/>
               </w:rPr>
-              <w:t>SOLO</w:t>
+              <w:t>${SONOP-</w:t>
+            </w:r>
+            <w:r>
+              <w:rPr>
+                <w:rFonts w:cstheme="minorHAnsi"/>
+              </w:rPr>
+              <w:t>N</w:t>
+            </w:r>
+            <w:r>
+              <w:rPr>
+                <w:rFonts w:cstheme="minorHAnsi"/>
+              </w:rPr>
+              <w:t>}</w:t>
             </w:r>
           </w:p>
         </w:tc>
         <w:tc>
           <w:tcPr>
             <w:cnfStyle w:val="000010000000" w:firstRow="0" w:lastRow="0" w:firstColumn="0" w:lastColumn="0" w:oddVBand="1" w:evenVBand="0" w:oddHBand="0" w:evenHBand="0" w:firstRowFirstColumn="0" w:firstRowLastColumn="0" w:lastRowFirstColumn="0" w:lastRowLastColumn="0"/>
-            <w:tcW w:w="1020" w:type="dxa"/>
+            <w:tcW w:w="1114" w:type="dxa"/>
           </w:tcPr>
           <w:p>
             <w:pPr>
@@ -15619,13 +15578,25 @@
               <w:rPr>
                 <w:rFonts w:cstheme="minorHAnsi"/>
               </w:rPr>
-              <w:t>10497</w:t>
-            </w:r>
-          </w:p>
-        </w:tc>
-        <w:tc>
-          <w:tcPr>
-            <w:tcW w:w="1105" w:type="dxa"/>
+              <w:t>${SONO</w:t>
+            </w:r>
+            <w:r>
+              <w:rPr>
+                <w:rFonts w:cstheme="minorHAnsi"/>
+              </w:rPr>
+              <w:t>M</w:t>
+            </w:r>
+            <w:r>
+              <w:rPr>
+                <w:rFonts w:cstheme="minorHAnsi"/>
+              </w:rPr>
+              <w:t>-T}</w:t>
+            </w:r>
+          </w:p>
+        </w:tc>
+        <w:tc>
+          <w:tcPr>
+            <w:tcW w:w="851" w:type="dxa"/>
           </w:tcPr>
           <w:p>
             <w:pPr>
@@ -15639,14 +15610,38 @@
               <w:rPr>
                 <w:rFonts w:cstheme="minorHAnsi"/>
               </w:rPr>
-              <w:t>PRE21S</w:t>
+              <w:t>${SONO</w:t>
+            </w:r>
+            <w:r>
+              <w:rPr>
+                <w:rFonts w:cstheme="minorHAnsi"/>
+              </w:rPr>
+              <w:t>M</w:t>
+            </w:r>
+            <w:r>
+              <w:rPr>
+                <w:rFonts w:cstheme="minorHAnsi"/>
+              </w:rPr>
+              <w:t>-</w:t>
+            </w:r>
+            <w:r>
+              <w:rPr>
+                <w:rFonts w:cstheme="minorHAnsi"/>
+              </w:rPr>
+              <w:t>N</w:t>
+            </w:r>
+            <w:r>
+              <w:rPr>
+                <w:rFonts w:cstheme="minorHAnsi"/>
+              </w:rPr>
+              <w:t>}</w:t>
             </w:r>
           </w:p>
         </w:tc>
         <w:tc>
           <w:tcPr>
             <w:cnfStyle w:val="000010000000" w:firstRow="0" w:lastRow="0" w:firstColumn="0" w:lastColumn="0" w:oddVBand="1" w:evenVBand="0" w:oddHBand="0" w:evenHBand="0" w:firstRowFirstColumn="0" w:firstRowLastColumn="0" w:lastRowFirstColumn="0" w:lastRowLastColumn="0"/>
-            <w:tcW w:w="870" w:type="dxa"/>
+            <w:tcW w:w="1559" w:type="dxa"/>
           </w:tcPr>
           <w:p>
             <w:pPr>
@@ -15659,13 +15654,25 @@
               <w:rPr>
                 <w:rFonts w:cstheme="minorHAnsi"/>
               </w:rPr>
-              <w:t>11636</w:t>
-            </w:r>
-          </w:p>
-        </w:tc>
-        <w:tc>
-          <w:tcPr>
-            <w:tcW w:w="1114" w:type="dxa"/>
+              <w:t>${SONO</w:t>
+            </w:r>
+            <w:r>
+              <w:rPr>
+                <w:rFonts w:cstheme="minorHAnsi"/>
+              </w:rPr>
+              <w:t>C</w:t>
+            </w:r>
+            <w:r>
+              <w:rPr>
+                <w:rFonts w:cstheme="minorHAnsi"/>
+              </w:rPr>
+              <w:t>-T}</w:t>
+            </w:r>
+          </w:p>
+        </w:tc>
+        <w:tc>
+          <w:tcPr>
+            <w:tcW w:w="1137" w:type="dxa"/>
           </w:tcPr>
           <w:p>
             <w:pPr>
@@ -15679,14 +15686,38 @@
               <w:rPr>
                 <w:rFonts w:cstheme="minorHAnsi"/>
               </w:rPr>
-              <w:t>MCE212</w:t>
+              <w:t>${SONO</w:t>
+            </w:r>
+            <w:r>
+              <w:rPr>
+                <w:rFonts w:cstheme="minorHAnsi"/>
+              </w:rPr>
+              <w:t>C</w:t>
+            </w:r>
+            <w:r>
+              <w:rPr>
+                <w:rFonts w:cstheme="minorHAnsi"/>
+              </w:rPr>
+              <w:t>-</w:t>
+            </w:r>
+            <w:r>
+              <w:rPr>
+                <w:rFonts w:cstheme="minorHAnsi"/>
+              </w:rPr>
+              <w:t>N</w:t>
+            </w:r>
+            <w:r>
+              <w:rPr>
+                <w:rFonts w:cstheme="minorHAnsi"/>
+              </w:rPr>
+              <w:t>}</w:t>
             </w:r>
           </w:p>
         </w:tc>
         <w:tc>
           <w:tcPr>
             <w:cnfStyle w:val="000010000000" w:firstRow="0" w:lastRow="0" w:firstColumn="0" w:lastColumn="0" w:oddVBand="1" w:evenVBand="0" w:oddHBand="0" w:evenHBand="0" w:firstRowFirstColumn="0" w:firstRowLastColumn="0" w:lastRowFirstColumn="0" w:lastRowLastColumn="0"/>
-            <w:tcW w:w="851" w:type="dxa"/>
+            <w:tcW w:w="1275" w:type="dxa"/>
           </w:tcPr>
           <w:p>
             <w:pPr>
@@ -15699,1301 +15730,19 @@
               <w:rPr>
                 <w:rFonts w:cstheme="minorHAnsi"/>
               </w:rPr>
-              <w:t>38031</w:t>
-            </w:r>
-          </w:p>
-        </w:tc>
-        <w:tc>
-          <w:tcPr>
-            <w:tcW w:w="1559" w:type="dxa"/>
-          </w:tcPr>
-          <w:p>
-            <w:pPr>
-              <w:jc w:val="center"/>
-              <w:cnfStyle w:val="000000100000" w:firstRow="0" w:lastRow="0" w:firstColumn="0" w:lastColumn="0" w:oddVBand="0" w:evenVBand="0" w:oddHBand="1" w:evenHBand="0" w:firstRowFirstColumn="0" w:firstRowLastColumn="0" w:lastRowFirstColumn="0" w:lastRowLastColumn="0"/>
+              <w:t>${SONO</w:t>
+            </w:r>
+            <w:r>
               <w:rPr>
                 <w:rFonts w:cstheme="minorHAnsi"/>
               </w:rPr>
-            </w:pPr>
+              <w:t>-D</w:t>
+            </w:r>
             <w:r>
               <w:rPr>
                 <w:rFonts w:cstheme="minorHAnsi"/>
               </w:rPr>
-              <w:t>01dB CAL 21</w:t>
-            </w:r>
-          </w:p>
-        </w:tc>
-        <w:tc>
-          <w:tcPr>
-            <w:cnfStyle w:val="000010000000" w:firstRow="0" w:lastRow="0" w:firstColumn="0" w:lastColumn="0" w:oddVBand="1" w:evenVBand="0" w:oddHBand="0" w:evenHBand="0" w:firstRowFirstColumn="0" w:firstRowLastColumn="0" w:lastRowFirstColumn="0" w:lastRowLastColumn="0"/>
-            <w:tcW w:w="1137" w:type="dxa"/>
-          </w:tcPr>
-          <w:p>
-            <w:pPr>
-              <w:jc w:val="center"/>
-              <w:rPr>
-                <w:rFonts w:cstheme="minorHAnsi"/>
-              </w:rPr>
-            </w:pPr>
-            <w:r>
-              <w:rPr>
-                <w:rFonts w:cstheme="minorHAnsi"/>
-              </w:rPr>
-              <w:t>330413</w:t>
-            </w:r>
-          </w:p>
-        </w:tc>
-        <w:tc>
-          <w:tcPr>
-            <w:tcW w:w="1275" w:type="dxa"/>
-          </w:tcPr>
-          <w:p>
-            <w:pPr>
-              <w:jc w:val="center"/>
-              <w:cnfStyle w:val="000000100000" w:firstRow="0" w:lastRow="0" w:firstColumn="0" w:lastColumn="0" w:oddVBand="0" w:evenVBand="0" w:oddHBand="1" w:evenHBand="0" w:firstRowFirstColumn="0" w:firstRowLastColumn="0" w:lastRowFirstColumn="0" w:lastRowLastColumn="0"/>
-              <w:rPr>
-                <w:rFonts w:cstheme="minorHAnsi"/>
-              </w:rPr>
-            </w:pPr>
-            <w:r>
-              <w:rPr>
-                <w:rFonts w:cstheme="minorHAnsi"/>
-              </w:rPr>
-              <w:t>11/2017</w:t>
-            </w:r>
-          </w:p>
-        </w:tc>
-      </w:tr>
-      <w:tr>
-        <w:tc>
-          <w:tcPr>
-            <w:cnfStyle w:val="000010000000" w:firstRow="0" w:lastRow="0" w:firstColumn="0" w:lastColumn="0" w:oddVBand="1" w:evenVBand="0" w:oddHBand="0" w:evenHBand="0" w:firstRowFirstColumn="0" w:firstRowLastColumn="0" w:lastRowFirstColumn="0" w:lastRowLastColumn="0"/>
-            <w:tcW w:w="369" w:type="dxa"/>
-          </w:tcPr>
-          <w:p>
-            <w:pPr>
-              <w:spacing w:beforeLines="20" w:before="48" w:afterLines="20" w:after="48"/>
-              <w:jc w:val="center"/>
-              <w:rPr>
-                <w:rFonts w:cstheme="minorHAnsi"/>
-              </w:rPr>
-            </w:pPr>
-            <w:r>
-              <w:rPr>
-                <w:rFonts w:cstheme="minorHAnsi"/>
-                <w:b/>
-              </w:rPr>
-              <w:fldChar w:fldCharType="begin">
-                <w:ffData>
-                  <w:name w:val=""/>
-                  <w:enabled/>
-                  <w:calcOnExit w:val="0"/>
-                  <w:checkBox>
-                    <w:sizeAuto/>
-                    <w:default w:val="0"/>
-                  </w:checkBox>
-                </w:ffData>
-              </w:fldChar>
-            </w:r>
-            <w:r>
-              <w:rPr>
-                <w:rFonts w:cstheme="minorHAnsi"/>
-                <w:b/>
-              </w:rPr>
-              <w:instrText xml:space="preserve"> FORMCHECKBOX </w:instrText>
-            </w:r>
-            <w:r>
-              <w:rPr>
-                <w:rFonts w:cstheme="minorHAnsi"/>
-                <w:b/>
-              </w:rPr>
-            </w:r>
-            <w:r>
-              <w:rPr>
-                <w:rFonts w:cstheme="minorHAnsi"/>
-                <w:b/>
-              </w:rPr>
-              <w:fldChar w:fldCharType="separate"/>
-            </w:r>
-            <w:r>
-              <w:rPr>
-                <w:rFonts w:cstheme="minorHAnsi"/>
-                <w:b/>
-              </w:rPr>
-              <w:fldChar w:fldCharType="end"/>
-            </w:r>
-          </w:p>
-        </w:tc>
-        <w:tc>
-          <w:tcPr>
-            <w:tcW w:w="906" w:type="dxa"/>
-          </w:tcPr>
-          <w:p>
-            <w:pPr>
-              <w:jc w:val="center"/>
-              <w:cnfStyle w:val="000000000000" w:firstRow="0" w:lastRow="0" w:firstColumn="0" w:lastColumn="0" w:oddVBand="0" w:evenVBand="0" w:oddHBand="0" w:evenHBand="0" w:firstRowFirstColumn="0" w:firstRowLastColumn="0" w:lastRowFirstColumn="0" w:lastRowLastColumn="0"/>
-              <w:rPr>
-                <w:rFonts w:cstheme="minorHAnsi"/>
-              </w:rPr>
-            </w:pPr>
-            <w:r>
-              <w:rPr>
-                <w:rFonts w:cstheme="minorHAnsi"/>
-              </w:rPr>
-              <w:t>SOLO</w:t>
-            </w:r>
-          </w:p>
-        </w:tc>
-        <w:tc>
-          <w:tcPr>
-            <w:cnfStyle w:val="000010000000" w:firstRow="0" w:lastRow="0" w:firstColumn="0" w:lastColumn="0" w:oddVBand="1" w:evenVBand="0" w:oddHBand="0" w:evenHBand="0" w:firstRowFirstColumn="0" w:firstRowLastColumn="0" w:lastRowFirstColumn="0" w:lastRowLastColumn="0"/>
-            <w:tcW w:w="1020" w:type="dxa"/>
-          </w:tcPr>
-          <w:p>
-            <w:pPr>
-              <w:jc w:val="center"/>
-              <w:rPr>
-                <w:rFonts w:cstheme="minorHAnsi"/>
-              </w:rPr>
-            </w:pPr>
-            <w:r>
-              <w:rPr>
-                <w:rFonts w:cstheme="minorHAnsi"/>
-              </w:rPr>
-              <w:t>10512</w:t>
-            </w:r>
-          </w:p>
-        </w:tc>
-        <w:tc>
-          <w:tcPr>
-            <w:tcW w:w="1105" w:type="dxa"/>
-          </w:tcPr>
-          <w:p>
-            <w:pPr>
-              <w:jc w:val="center"/>
-              <w:cnfStyle w:val="000000000000" w:firstRow="0" w:lastRow="0" w:firstColumn="0" w:lastColumn="0" w:oddVBand="0" w:evenVBand="0" w:oddHBand="0" w:evenHBand="0" w:firstRowFirstColumn="0" w:firstRowLastColumn="0" w:lastRowFirstColumn="0" w:lastRowLastColumn="0"/>
-              <w:rPr>
-                <w:rFonts w:cstheme="minorHAnsi"/>
-              </w:rPr>
-            </w:pPr>
-            <w:r>
-              <w:rPr>
-                <w:rFonts w:cstheme="minorHAnsi"/>
-              </w:rPr>
-              <w:t>PRE21S</w:t>
-            </w:r>
-          </w:p>
-        </w:tc>
-        <w:tc>
-          <w:tcPr>
-            <w:cnfStyle w:val="000010000000" w:firstRow="0" w:lastRow="0" w:firstColumn="0" w:lastColumn="0" w:oddVBand="1" w:evenVBand="0" w:oddHBand="0" w:evenHBand="0" w:firstRowFirstColumn="0" w:firstRowLastColumn="0" w:lastRowFirstColumn="0" w:lastRowLastColumn="0"/>
-            <w:tcW w:w="870" w:type="dxa"/>
-          </w:tcPr>
-          <w:p>
-            <w:pPr>
-              <w:jc w:val="center"/>
-              <w:rPr>
-                <w:rFonts w:cstheme="minorHAnsi"/>
-              </w:rPr>
-            </w:pPr>
-            <w:r>
-              <w:rPr>
-                <w:rFonts w:cstheme="minorHAnsi"/>
-              </w:rPr>
-              <w:t>10576</w:t>
-            </w:r>
-          </w:p>
-        </w:tc>
-        <w:tc>
-          <w:tcPr>
-            <w:tcW w:w="1114" w:type="dxa"/>
-          </w:tcPr>
-          <w:p>
-            <w:pPr>
-              <w:jc w:val="center"/>
-              <w:cnfStyle w:val="000000000000" w:firstRow="0" w:lastRow="0" w:firstColumn="0" w:lastColumn="0" w:oddVBand="0" w:evenVBand="0" w:oddHBand="0" w:evenHBand="0" w:firstRowFirstColumn="0" w:firstRowLastColumn="0" w:lastRowFirstColumn="0" w:lastRowLastColumn="0"/>
-              <w:rPr>
-                <w:rFonts w:cstheme="minorHAnsi"/>
-              </w:rPr>
-            </w:pPr>
-            <w:r>
-              <w:rPr>
-                <w:rFonts w:cstheme="minorHAnsi"/>
-              </w:rPr>
-              <w:t>MCE212</w:t>
-            </w:r>
-          </w:p>
-        </w:tc>
-        <w:tc>
-          <w:tcPr>
-            <w:cnfStyle w:val="000010000000" w:firstRow="0" w:lastRow="0" w:firstColumn="0" w:lastColumn="0" w:oddVBand="1" w:evenVBand="0" w:oddHBand="0" w:evenHBand="0" w:firstRowFirstColumn="0" w:firstRowLastColumn="0" w:lastRowFirstColumn="0" w:lastRowLastColumn="0"/>
-            <w:tcW w:w="851" w:type="dxa"/>
-          </w:tcPr>
-          <w:p>
-            <w:pPr>
-              <w:jc w:val="center"/>
-              <w:rPr>
-                <w:rFonts w:cstheme="minorHAnsi"/>
-              </w:rPr>
-            </w:pPr>
-            <w:r>
-              <w:rPr>
-                <w:rFonts w:cstheme="minorHAnsi"/>
-              </w:rPr>
-              <w:t>39584</w:t>
-            </w:r>
-          </w:p>
-        </w:tc>
-        <w:tc>
-          <w:tcPr>
-            <w:tcW w:w="1559" w:type="dxa"/>
-          </w:tcPr>
-          <w:p>
-            <w:pPr>
-              <w:jc w:val="center"/>
-              <w:cnfStyle w:val="000000000000" w:firstRow="0" w:lastRow="0" w:firstColumn="0" w:lastColumn="0" w:oddVBand="0" w:evenVBand="0" w:oddHBand="0" w:evenHBand="0" w:firstRowFirstColumn="0" w:firstRowLastColumn="0" w:lastRowFirstColumn="0" w:lastRowLastColumn="0"/>
-              <w:rPr>
-                <w:rFonts w:cstheme="minorHAnsi"/>
-              </w:rPr>
-            </w:pPr>
-            <w:r>
-              <w:rPr>
-                <w:rFonts w:cstheme="minorHAnsi"/>
-              </w:rPr>
-              <w:t>01dB CAL 21</w:t>
-            </w:r>
-          </w:p>
-        </w:tc>
-        <w:tc>
-          <w:tcPr>
-            <w:cnfStyle w:val="000010000000" w:firstRow="0" w:lastRow="0" w:firstColumn="0" w:lastColumn="0" w:oddVBand="1" w:evenVBand="0" w:oddHBand="0" w:evenHBand="0" w:firstRowFirstColumn="0" w:firstRowLastColumn="0" w:lastRowFirstColumn="0" w:lastRowLastColumn="0"/>
-            <w:tcW w:w="1137" w:type="dxa"/>
-          </w:tcPr>
-          <w:p>
-            <w:pPr>
-              <w:jc w:val="center"/>
-              <w:rPr>
-                <w:rFonts w:cstheme="minorHAnsi"/>
-              </w:rPr>
-            </w:pPr>
-            <w:r>
-              <w:rPr>
-                <w:rFonts w:cstheme="minorHAnsi"/>
-              </w:rPr>
-              <w:t>330413</w:t>
-            </w:r>
-          </w:p>
-        </w:tc>
-        <w:tc>
-          <w:tcPr>
-            <w:tcW w:w="1275" w:type="dxa"/>
-          </w:tcPr>
-          <w:p>
-            <w:pPr>
-              <w:jc w:val="center"/>
-              <w:cnfStyle w:val="000000000000" w:firstRow="0" w:lastRow="0" w:firstColumn="0" w:lastColumn="0" w:oddVBand="0" w:evenVBand="0" w:oddHBand="0" w:evenHBand="0" w:firstRowFirstColumn="0" w:firstRowLastColumn="0" w:lastRowFirstColumn="0" w:lastRowLastColumn="0"/>
-              <w:rPr>
-                <w:rFonts w:cstheme="minorHAnsi"/>
-              </w:rPr>
-            </w:pPr>
-            <w:r>
-              <w:rPr>
-                <w:rFonts w:cstheme="minorHAnsi"/>
-              </w:rPr>
-              <w:t>11/2017</w:t>
-            </w:r>
-          </w:p>
-        </w:tc>
-      </w:tr>
-      <w:tr>
-        <w:trPr>
-          <w:cnfStyle w:val="000000100000" w:firstRow="0" w:lastRow="0" w:firstColumn="0" w:lastColumn="0" w:oddVBand="0" w:evenVBand="0" w:oddHBand="1" w:evenHBand="0" w:firstRowFirstColumn="0" w:firstRowLastColumn="0" w:lastRowFirstColumn="0" w:lastRowLastColumn="0"/>
-        </w:trPr>
-        <w:tc>
-          <w:tcPr>
-            <w:cnfStyle w:val="000010000000" w:firstRow="0" w:lastRow="0" w:firstColumn="0" w:lastColumn="0" w:oddVBand="1" w:evenVBand="0" w:oddHBand="0" w:evenHBand="0" w:firstRowFirstColumn="0" w:firstRowLastColumn="0" w:lastRowFirstColumn="0" w:lastRowLastColumn="0"/>
-            <w:tcW w:w="369" w:type="dxa"/>
-          </w:tcPr>
-          <w:p>
-            <w:pPr>
-              <w:spacing w:beforeLines="20" w:before="48" w:afterLines="20" w:after="48"/>
-              <w:jc w:val="center"/>
-              <w:rPr>
-                <w:rFonts w:cstheme="minorHAnsi"/>
-                <w:b/>
-              </w:rPr>
-            </w:pPr>
-            <w:r>
-              <w:rPr>
-                <w:rFonts w:cstheme="minorHAnsi"/>
-                <w:b/>
-              </w:rPr>
-              <w:fldChar w:fldCharType="begin">
-                <w:ffData>
-                  <w:name w:val="CaseACocher1"/>
-                  <w:enabled w:val="0"/>
-                  <w:calcOnExit w:val="0"/>
-                  <w:checkBox>
-                    <w:sizeAuto/>
-                    <w:default w:val="0"/>
-                  </w:checkBox>
-                </w:ffData>
-              </w:fldChar>
-            </w:r>
-            <w:bookmarkStart w:id="43" w:name="CaseACocher1"/>
-            <w:r>
-              <w:rPr>
-                <w:rFonts w:cstheme="minorHAnsi"/>
-                <w:b/>
-              </w:rPr>
-              <w:instrText xml:space="preserve"> FORMCHECKBOX </w:instrText>
-            </w:r>
-            <w:r>
-              <w:rPr>
-                <w:rFonts w:cstheme="minorHAnsi"/>
-                <w:b/>
-              </w:rPr>
-            </w:r>
-            <w:r>
-              <w:rPr>
-                <w:rFonts w:cstheme="minorHAnsi"/>
-                <w:b/>
-              </w:rPr>
-              <w:fldChar w:fldCharType="separate"/>
-            </w:r>
-            <w:r>
-              <w:rPr>
-                <w:rFonts w:cstheme="minorHAnsi"/>
-                <w:b/>
-              </w:rPr>
-              <w:fldChar w:fldCharType="end"/>
-            </w:r>
-            <w:bookmarkEnd w:id="43"/>
-          </w:p>
-        </w:tc>
-        <w:tc>
-          <w:tcPr>
-            <w:tcW w:w="906" w:type="dxa"/>
-          </w:tcPr>
-          <w:p>
-            <w:pPr>
-              <w:jc w:val="center"/>
-              <w:cnfStyle w:val="000000100000" w:firstRow="0" w:lastRow="0" w:firstColumn="0" w:lastColumn="0" w:oddVBand="0" w:evenVBand="0" w:oddHBand="1" w:evenHBand="0" w:firstRowFirstColumn="0" w:firstRowLastColumn="0" w:lastRowFirstColumn="0" w:lastRowLastColumn="0"/>
-              <w:rPr>
-                <w:rFonts w:cstheme="minorHAnsi"/>
-              </w:rPr>
-            </w:pPr>
-            <w:r>
-              <w:rPr>
-                <w:rFonts w:cstheme="minorHAnsi"/>
-              </w:rPr>
-              <w:t>FUSION</w:t>
-            </w:r>
-          </w:p>
-        </w:tc>
-        <w:tc>
-          <w:tcPr>
-            <w:cnfStyle w:val="000010000000" w:firstRow="0" w:lastRow="0" w:firstColumn="0" w:lastColumn="0" w:oddVBand="1" w:evenVBand="0" w:oddHBand="0" w:evenHBand="0" w:firstRowFirstColumn="0" w:firstRowLastColumn="0" w:lastRowFirstColumn="0" w:lastRowLastColumn="0"/>
-            <w:tcW w:w="1020" w:type="dxa"/>
-          </w:tcPr>
-          <w:p>
-            <w:pPr>
-              <w:jc w:val="center"/>
-              <w:rPr>
-                <w:rFonts w:cstheme="minorHAnsi"/>
-              </w:rPr>
-            </w:pPr>
-            <w:r>
-              <w:rPr>
-                <w:rFonts w:cstheme="minorHAnsi"/>
-              </w:rPr>
-              <w:t>10783</w:t>
-            </w:r>
-          </w:p>
-        </w:tc>
-        <w:tc>
-          <w:tcPr>
-            <w:tcW w:w="1105" w:type="dxa"/>
-          </w:tcPr>
-          <w:p>
-            <w:pPr>
-              <w:jc w:val="center"/>
-              <w:cnfStyle w:val="000000100000" w:firstRow="0" w:lastRow="0" w:firstColumn="0" w:lastColumn="0" w:oddVBand="0" w:evenVBand="0" w:oddHBand="1" w:evenHBand="0" w:firstRowFirstColumn="0" w:firstRowLastColumn="0" w:lastRowFirstColumn="0" w:lastRowLastColumn="0"/>
-              <w:rPr>
-                <w:rFonts w:cstheme="minorHAnsi"/>
-              </w:rPr>
-            </w:pPr>
-            <w:r>
-              <w:rPr>
-                <w:rFonts w:cstheme="minorHAnsi"/>
-              </w:rPr>
-              <w:t>PRE22</w:t>
-            </w:r>
-          </w:p>
-        </w:tc>
-        <w:tc>
-          <w:tcPr>
-            <w:cnfStyle w:val="000010000000" w:firstRow="0" w:lastRow="0" w:firstColumn="0" w:lastColumn="0" w:oddVBand="1" w:evenVBand="0" w:oddHBand="0" w:evenHBand="0" w:firstRowFirstColumn="0" w:firstRowLastColumn="0" w:lastRowFirstColumn="0" w:lastRowLastColumn="0"/>
-            <w:tcW w:w="870" w:type="dxa"/>
-          </w:tcPr>
-          <w:p>
-            <w:pPr>
-              <w:jc w:val="center"/>
-              <w:rPr>
-                <w:rFonts w:cstheme="minorHAnsi"/>
-              </w:rPr>
-            </w:pPr>
-            <w:r>
-              <w:rPr>
-                <w:rFonts w:cstheme="minorHAnsi"/>
-              </w:rPr>
-              <w:t>10933</w:t>
-            </w:r>
-          </w:p>
-        </w:tc>
-        <w:tc>
-          <w:tcPr>
-            <w:tcW w:w="1114" w:type="dxa"/>
-          </w:tcPr>
-          <w:p>
-            <w:pPr>
-              <w:jc w:val="center"/>
-              <w:cnfStyle w:val="000000100000" w:firstRow="0" w:lastRow="0" w:firstColumn="0" w:lastColumn="0" w:oddVBand="0" w:evenVBand="0" w:oddHBand="1" w:evenHBand="0" w:firstRowFirstColumn="0" w:firstRowLastColumn="0" w:lastRowFirstColumn="0" w:lastRowLastColumn="0"/>
-              <w:rPr>
-                <w:rFonts w:cstheme="minorHAnsi"/>
-              </w:rPr>
-            </w:pPr>
-            <w:r>
-              <w:rPr>
-                <w:rFonts w:cstheme="minorHAnsi"/>
-              </w:rPr>
-              <w:t>40CE</w:t>
-            </w:r>
-          </w:p>
-        </w:tc>
-        <w:tc>
-          <w:tcPr>
-            <w:cnfStyle w:val="000010000000" w:firstRow="0" w:lastRow="0" w:firstColumn="0" w:lastColumn="0" w:oddVBand="1" w:evenVBand="0" w:oddHBand="0" w:evenHBand="0" w:firstRowFirstColumn="0" w:firstRowLastColumn="0" w:lastRowFirstColumn="0" w:lastRowLastColumn="0"/>
-            <w:tcW w:w="851" w:type="dxa"/>
-          </w:tcPr>
-          <w:p>
-            <w:pPr>
-              <w:jc w:val="center"/>
-              <w:rPr>
-                <w:rFonts w:cstheme="minorHAnsi"/>
-              </w:rPr>
-            </w:pPr>
-            <w:r>
-              <w:rPr>
-                <w:rFonts w:cstheme="minorHAnsi"/>
-              </w:rPr>
-              <w:t>217727</w:t>
-            </w:r>
-          </w:p>
-        </w:tc>
-        <w:tc>
-          <w:tcPr>
-            <w:tcW w:w="1559" w:type="dxa"/>
-          </w:tcPr>
-          <w:p>
-            <w:pPr>
-              <w:jc w:val="center"/>
-              <w:cnfStyle w:val="000000100000" w:firstRow="0" w:lastRow="0" w:firstColumn="0" w:lastColumn="0" w:oddVBand="0" w:evenVBand="0" w:oddHBand="1" w:evenHBand="0" w:firstRowFirstColumn="0" w:firstRowLastColumn="0" w:lastRowFirstColumn="0" w:lastRowLastColumn="0"/>
-              <w:rPr>
-                <w:rFonts w:cstheme="minorHAnsi"/>
-              </w:rPr>
-            </w:pPr>
-            <w:r>
-              <w:rPr>
-                <w:rFonts w:cstheme="minorHAnsi"/>
-              </w:rPr>
-              <w:t>01dB CAL 21</w:t>
-            </w:r>
-          </w:p>
-        </w:tc>
-        <w:tc>
-          <w:tcPr>
-            <w:cnfStyle w:val="000010000000" w:firstRow="0" w:lastRow="0" w:firstColumn="0" w:lastColumn="0" w:oddVBand="1" w:evenVBand="0" w:oddHBand="0" w:evenHBand="0" w:firstRowFirstColumn="0" w:firstRowLastColumn="0" w:lastRowFirstColumn="0" w:lastRowLastColumn="0"/>
-            <w:tcW w:w="1137" w:type="dxa"/>
-          </w:tcPr>
-          <w:p>
-            <w:pPr>
-              <w:jc w:val="center"/>
-              <w:rPr>
-                <w:rFonts w:cstheme="minorHAnsi"/>
-              </w:rPr>
-            </w:pPr>
-            <w:r>
-              <w:rPr>
-                <w:rFonts w:cstheme="minorHAnsi"/>
-              </w:rPr>
-              <w:t>34254611</w:t>
-            </w:r>
-          </w:p>
-        </w:tc>
-        <w:tc>
-          <w:tcPr>
-            <w:tcW w:w="1275" w:type="dxa"/>
-          </w:tcPr>
-          <w:p>
-            <w:pPr>
-              <w:jc w:val="center"/>
-              <w:cnfStyle w:val="000000100000" w:firstRow="0" w:lastRow="0" w:firstColumn="0" w:lastColumn="0" w:oddVBand="0" w:evenVBand="0" w:oddHBand="1" w:evenHBand="0" w:firstRowFirstColumn="0" w:firstRowLastColumn="0" w:lastRowFirstColumn="0" w:lastRowLastColumn="0"/>
-              <w:rPr>
-                <w:rFonts w:cstheme="minorHAnsi"/>
-              </w:rPr>
-            </w:pPr>
-            <w:r>
-              <w:rPr>
-                <w:rFonts w:cstheme="minorHAnsi"/>
-              </w:rPr>
-              <w:t>29/05/2017</w:t>
-            </w:r>
-          </w:p>
-        </w:tc>
-      </w:tr>
-      <w:tr>
-        <w:tc>
-          <w:tcPr>
-            <w:cnfStyle w:val="000010000000" w:firstRow="0" w:lastRow="0" w:firstColumn="0" w:lastColumn="0" w:oddVBand="1" w:evenVBand="0" w:oddHBand="0" w:evenHBand="0" w:firstRowFirstColumn="0" w:firstRowLastColumn="0" w:lastRowFirstColumn="0" w:lastRowLastColumn="0"/>
-            <w:tcW w:w="369" w:type="dxa"/>
-          </w:tcPr>
-          <w:p>
-            <w:pPr>
-              <w:spacing w:beforeLines="20" w:before="48" w:afterLines="20" w:after="48"/>
-              <w:jc w:val="center"/>
-              <w:rPr>
-                <w:rFonts w:cstheme="minorHAnsi"/>
-              </w:rPr>
-            </w:pPr>
-            <w:r>
-              <w:rPr>
-                <w:rFonts w:cstheme="minorHAnsi"/>
-                <w:b/>
-              </w:rPr>
-              <w:fldChar w:fldCharType="begin">
-                <w:ffData>
-                  <w:name w:val=""/>
-                  <w:enabled/>
-                  <w:calcOnExit w:val="0"/>
-                  <w:checkBox>
-                    <w:sizeAuto/>
-                    <w:default w:val="0"/>
-                  </w:checkBox>
-                </w:ffData>
-              </w:fldChar>
-            </w:r>
-            <w:r>
-              <w:rPr>
-                <w:rFonts w:cstheme="minorHAnsi"/>
-                <w:b/>
-              </w:rPr>
-              <w:instrText xml:space="preserve"> FORMCHECKBOX </w:instrText>
-            </w:r>
-            <w:r>
-              <w:rPr>
-                <w:rFonts w:cstheme="minorHAnsi"/>
-                <w:b/>
-              </w:rPr>
-            </w:r>
-            <w:r>
-              <w:rPr>
-                <w:rFonts w:cstheme="minorHAnsi"/>
-                <w:b/>
-              </w:rPr>
-              <w:fldChar w:fldCharType="separate"/>
-            </w:r>
-            <w:r>
-              <w:rPr>
-                <w:rFonts w:cstheme="minorHAnsi"/>
-                <w:b/>
-              </w:rPr>
-              <w:fldChar w:fldCharType="end"/>
-            </w:r>
-          </w:p>
-        </w:tc>
-        <w:tc>
-          <w:tcPr>
-            <w:tcW w:w="906" w:type="dxa"/>
-          </w:tcPr>
-          <w:p>
-            <w:pPr>
-              <w:jc w:val="center"/>
-              <w:cnfStyle w:val="000000000000" w:firstRow="0" w:lastRow="0" w:firstColumn="0" w:lastColumn="0" w:oddVBand="0" w:evenVBand="0" w:oddHBand="0" w:evenHBand="0" w:firstRowFirstColumn="0" w:firstRowLastColumn="0" w:lastRowFirstColumn="0" w:lastRowLastColumn="0"/>
-              <w:rPr>
-                <w:rFonts w:cstheme="minorHAnsi"/>
-              </w:rPr>
-            </w:pPr>
-            <w:r>
-              <w:rPr>
-                <w:rFonts w:cstheme="minorHAnsi"/>
-              </w:rPr>
-              <w:t>SOLO</w:t>
-            </w:r>
-          </w:p>
-        </w:tc>
-        <w:tc>
-          <w:tcPr>
-            <w:cnfStyle w:val="000010000000" w:firstRow="0" w:lastRow="0" w:firstColumn="0" w:lastColumn="0" w:oddVBand="1" w:evenVBand="0" w:oddHBand="0" w:evenHBand="0" w:firstRowFirstColumn="0" w:firstRowLastColumn="0" w:lastRowFirstColumn="0" w:lastRowLastColumn="0"/>
-            <w:tcW w:w="1020" w:type="dxa"/>
-          </w:tcPr>
-          <w:p>
-            <w:pPr>
-              <w:jc w:val="center"/>
-              <w:rPr>
-                <w:rFonts w:cstheme="minorHAnsi"/>
-              </w:rPr>
-            </w:pPr>
-            <w:r>
-              <w:rPr>
-                <w:rFonts w:cstheme="minorHAnsi"/>
-              </w:rPr>
-              <w:t>60937</w:t>
-            </w:r>
-          </w:p>
-        </w:tc>
-        <w:tc>
-          <w:tcPr>
-            <w:tcW w:w="1105" w:type="dxa"/>
-          </w:tcPr>
-          <w:p>
-            <w:pPr>
-              <w:jc w:val="center"/>
-              <w:cnfStyle w:val="000000000000" w:firstRow="0" w:lastRow="0" w:firstColumn="0" w:lastColumn="0" w:oddVBand="0" w:evenVBand="0" w:oddHBand="0" w:evenHBand="0" w:firstRowFirstColumn="0" w:firstRowLastColumn="0" w:lastRowFirstColumn="0" w:lastRowLastColumn="0"/>
-              <w:rPr>
-                <w:rFonts w:cstheme="minorHAnsi"/>
-              </w:rPr>
-            </w:pPr>
-            <w:r>
-              <w:rPr>
-                <w:rFonts w:cstheme="minorHAnsi"/>
-              </w:rPr>
-              <w:t>PRE21S</w:t>
-            </w:r>
-          </w:p>
-        </w:tc>
-        <w:tc>
-          <w:tcPr>
-            <w:cnfStyle w:val="000010000000" w:firstRow="0" w:lastRow="0" w:firstColumn="0" w:lastColumn="0" w:oddVBand="1" w:evenVBand="0" w:oddHBand="0" w:evenHBand="0" w:firstRowFirstColumn="0" w:firstRowLastColumn="0" w:lastRowFirstColumn="0" w:lastRowLastColumn="0"/>
-            <w:tcW w:w="870" w:type="dxa"/>
-          </w:tcPr>
-          <w:p>
-            <w:pPr>
-              <w:jc w:val="center"/>
-              <w:rPr>
-                <w:rFonts w:cstheme="minorHAnsi"/>
-              </w:rPr>
-            </w:pPr>
-            <w:r>
-              <w:rPr>
-                <w:rFonts w:cstheme="minorHAnsi"/>
-              </w:rPr>
-              <w:t>13506</w:t>
-            </w:r>
-          </w:p>
-        </w:tc>
-        <w:tc>
-          <w:tcPr>
-            <w:tcW w:w="1114" w:type="dxa"/>
-          </w:tcPr>
-          <w:p>
-            <w:pPr>
-              <w:jc w:val="center"/>
-              <w:cnfStyle w:val="000000000000" w:firstRow="0" w:lastRow="0" w:firstColumn="0" w:lastColumn="0" w:oddVBand="0" w:evenVBand="0" w:oddHBand="0" w:evenHBand="0" w:firstRowFirstColumn="0" w:firstRowLastColumn="0" w:lastRowFirstColumn="0" w:lastRowLastColumn="0"/>
-              <w:rPr>
-                <w:rFonts w:cstheme="minorHAnsi"/>
-              </w:rPr>
-            </w:pPr>
-            <w:r>
-              <w:rPr>
-                <w:rFonts w:cstheme="minorHAnsi"/>
-              </w:rPr>
-              <w:t>MCE212</w:t>
-            </w:r>
-          </w:p>
-        </w:tc>
-        <w:tc>
-          <w:tcPr>
-            <w:cnfStyle w:val="000010000000" w:firstRow="0" w:lastRow="0" w:firstColumn="0" w:lastColumn="0" w:oddVBand="1" w:evenVBand="0" w:oddHBand="0" w:evenHBand="0" w:firstRowFirstColumn="0" w:firstRowLastColumn="0" w:lastRowFirstColumn="0" w:lastRowLastColumn="0"/>
-            <w:tcW w:w="851" w:type="dxa"/>
-          </w:tcPr>
-          <w:p>
-            <w:pPr>
-              <w:jc w:val="center"/>
-              <w:rPr>
-                <w:rFonts w:cstheme="minorHAnsi"/>
-              </w:rPr>
-            </w:pPr>
-            <w:r>
-              <w:rPr>
-                <w:rFonts w:cstheme="minorHAnsi"/>
-              </w:rPr>
-              <w:t>91310</w:t>
-            </w:r>
-          </w:p>
-        </w:tc>
-        <w:tc>
-          <w:tcPr>
-            <w:tcW w:w="1559" w:type="dxa"/>
-          </w:tcPr>
-          <w:p>
-            <w:pPr>
-              <w:jc w:val="center"/>
-              <w:cnfStyle w:val="000000000000" w:firstRow="0" w:lastRow="0" w:firstColumn="0" w:lastColumn="0" w:oddVBand="0" w:evenVBand="0" w:oddHBand="0" w:evenHBand="0" w:firstRowFirstColumn="0" w:firstRowLastColumn="0" w:lastRowFirstColumn="0" w:lastRowLastColumn="0"/>
-              <w:rPr>
-                <w:rFonts w:cstheme="minorHAnsi"/>
-              </w:rPr>
-            </w:pPr>
-            <w:r>
-              <w:rPr>
-                <w:rFonts w:cstheme="minorHAnsi"/>
-              </w:rPr>
-              <w:t>01dB CAL 21</w:t>
-            </w:r>
-          </w:p>
-        </w:tc>
-        <w:tc>
-          <w:tcPr>
-            <w:cnfStyle w:val="000010000000" w:firstRow="0" w:lastRow="0" w:firstColumn="0" w:lastColumn="0" w:oddVBand="1" w:evenVBand="0" w:oddHBand="0" w:evenHBand="0" w:firstRowFirstColumn="0" w:firstRowLastColumn="0" w:lastRowFirstColumn="0" w:lastRowLastColumn="0"/>
-            <w:tcW w:w="1137" w:type="dxa"/>
-          </w:tcPr>
-          <w:p>
-            <w:pPr>
-              <w:jc w:val="center"/>
-              <w:rPr>
-                <w:rFonts w:cstheme="minorHAnsi"/>
-              </w:rPr>
-            </w:pPr>
-            <w:r>
-              <w:rPr>
-                <w:rFonts w:cstheme="minorHAnsi"/>
-              </w:rPr>
-              <w:t>35072536</w:t>
-            </w:r>
-          </w:p>
-        </w:tc>
-        <w:tc>
-          <w:tcPr>
-            <w:tcW w:w="1275" w:type="dxa"/>
-          </w:tcPr>
-          <w:p>
-            <w:pPr>
-              <w:jc w:val="center"/>
-              <w:cnfStyle w:val="000000000000" w:firstRow="0" w:lastRow="0" w:firstColumn="0" w:lastColumn="0" w:oddVBand="0" w:evenVBand="0" w:oddHBand="0" w:evenHBand="0" w:firstRowFirstColumn="0" w:firstRowLastColumn="0" w:lastRowFirstColumn="0" w:lastRowLastColumn="0"/>
-              <w:rPr>
-                <w:rFonts w:cstheme="minorHAnsi"/>
-              </w:rPr>
-            </w:pPr>
-            <w:r>
-              <w:rPr>
-                <w:rFonts w:cstheme="minorHAnsi"/>
-              </w:rPr>
-              <w:t>11/2017</w:t>
-            </w:r>
-          </w:p>
-        </w:tc>
-      </w:tr>
-      <w:tr>
-        <w:trPr>
-          <w:cnfStyle w:val="000000100000" w:firstRow="0" w:lastRow="0" w:firstColumn="0" w:lastColumn="0" w:oddVBand="0" w:evenVBand="0" w:oddHBand="1" w:evenHBand="0" w:firstRowFirstColumn="0" w:firstRowLastColumn="0" w:lastRowFirstColumn="0" w:lastRowLastColumn="0"/>
-        </w:trPr>
-        <w:tc>
-          <w:tcPr>
-            <w:cnfStyle w:val="000010000000" w:firstRow="0" w:lastRow="0" w:firstColumn="0" w:lastColumn="0" w:oddVBand="1" w:evenVBand="0" w:oddHBand="0" w:evenHBand="0" w:firstRowFirstColumn="0" w:firstRowLastColumn="0" w:lastRowFirstColumn="0" w:lastRowLastColumn="0"/>
-            <w:tcW w:w="369" w:type="dxa"/>
-          </w:tcPr>
-          <w:p>
-            <w:pPr>
-              <w:spacing w:beforeLines="20" w:before="48" w:afterLines="20" w:after="48"/>
-              <w:jc w:val="center"/>
-              <w:rPr>
-                <w:rFonts w:cstheme="minorHAnsi"/>
-                <w:b/>
-              </w:rPr>
-            </w:pPr>
-            <w:r>
-              <w:rPr>
-                <w:rFonts w:cstheme="minorHAnsi"/>
-                <w:b/>
-              </w:rPr>
-              <w:fldChar w:fldCharType="begin">
-                <w:ffData>
-                  <w:name w:val=""/>
-                  <w:enabled/>
-                  <w:calcOnExit w:val="0"/>
-                  <w:checkBox>
-                    <w:sizeAuto/>
-                    <w:default w:val="0"/>
-                  </w:checkBox>
-                </w:ffData>
-              </w:fldChar>
-            </w:r>
-            <w:r>
-              <w:rPr>
-                <w:rFonts w:cstheme="minorHAnsi"/>
-                <w:b/>
-              </w:rPr>
-              <w:instrText xml:space="preserve"> FORMCHECKBOX </w:instrText>
-            </w:r>
-            <w:r>
-              <w:rPr>
-                <w:rFonts w:cstheme="minorHAnsi"/>
-                <w:b/>
-              </w:rPr>
-            </w:r>
-            <w:r>
-              <w:rPr>
-                <w:rFonts w:cstheme="minorHAnsi"/>
-                <w:b/>
-              </w:rPr>
-              <w:fldChar w:fldCharType="separate"/>
-            </w:r>
-            <w:r>
-              <w:rPr>
-                <w:rFonts w:cstheme="minorHAnsi"/>
-                <w:b/>
-              </w:rPr>
-              <w:fldChar w:fldCharType="end"/>
-            </w:r>
-          </w:p>
-        </w:tc>
-        <w:tc>
-          <w:tcPr>
-            <w:tcW w:w="906" w:type="dxa"/>
-          </w:tcPr>
-          <w:p>
-            <w:pPr>
-              <w:ind w:right="-71"/>
-              <w:jc w:val="center"/>
-              <w:cnfStyle w:val="000000100000" w:firstRow="0" w:lastRow="0" w:firstColumn="0" w:lastColumn="0" w:oddVBand="0" w:evenVBand="0" w:oddHBand="1" w:evenHBand="0" w:firstRowFirstColumn="0" w:firstRowLastColumn="0" w:lastRowFirstColumn="0" w:lastRowLastColumn="0"/>
-              <w:rPr>
-                <w:rFonts w:cstheme="minorHAnsi"/>
-              </w:rPr>
-            </w:pPr>
-            <w:r>
-              <w:rPr>
-                <w:rFonts w:cstheme="minorHAnsi"/>
-              </w:rPr>
-              <w:t>NOR140</w:t>
-            </w:r>
-          </w:p>
-        </w:tc>
-        <w:tc>
-          <w:tcPr>
-            <w:cnfStyle w:val="000010000000" w:firstRow="0" w:lastRow="0" w:firstColumn="0" w:lastColumn="0" w:oddVBand="1" w:evenVBand="0" w:oddHBand="0" w:evenHBand="0" w:firstRowFirstColumn="0" w:firstRowLastColumn="0" w:lastRowFirstColumn="0" w:lastRowLastColumn="0"/>
-            <w:tcW w:w="1020" w:type="dxa"/>
-          </w:tcPr>
-          <w:p>
-            <w:pPr>
-              <w:jc w:val="center"/>
-              <w:rPr>
-                <w:rFonts w:cstheme="minorHAnsi"/>
-              </w:rPr>
-            </w:pPr>
-            <w:r>
-              <w:rPr>
-                <w:rFonts w:cstheme="minorHAnsi"/>
-              </w:rPr>
-              <w:t>1405302</w:t>
-            </w:r>
-          </w:p>
-        </w:tc>
-        <w:tc>
-          <w:tcPr>
-            <w:tcW w:w="1105" w:type="dxa"/>
-          </w:tcPr>
-          <w:p>
-            <w:pPr>
-              <w:jc w:val="center"/>
-              <w:cnfStyle w:val="000000100000" w:firstRow="0" w:lastRow="0" w:firstColumn="0" w:lastColumn="0" w:oddVBand="0" w:evenVBand="0" w:oddHBand="1" w:evenHBand="0" w:firstRowFirstColumn="0" w:firstRowLastColumn="0" w:lastRowFirstColumn="0" w:lastRowLastColumn="0"/>
-              <w:rPr>
-                <w:rFonts w:cstheme="minorHAnsi"/>
-              </w:rPr>
-            </w:pPr>
-            <w:r>
-              <w:rPr>
-                <w:rFonts w:cstheme="minorHAnsi"/>
-              </w:rPr>
-              <w:t>NOR1209</w:t>
-            </w:r>
-          </w:p>
-        </w:tc>
-        <w:tc>
-          <w:tcPr>
-            <w:cnfStyle w:val="000010000000" w:firstRow="0" w:lastRow="0" w:firstColumn="0" w:lastColumn="0" w:oddVBand="1" w:evenVBand="0" w:oddHBand="0" w:evenHBand="0" w:firstRowFirstColumn="0" w:firstRowLastColumn="0" w:lastRowFirstColumn="0" w:lastRowLastColumn="0"/>
-            <w:tcW w:w="870" w:type="dxa"/>
-          </w:tcPr>
-          <w:p>
-            <w:pPr>
-              <w:jc w:val="center"/>
-              <w:rPr>
-                <w:rFonts w:cstheme="minorHAnsi"/>
-              </w:rPr>
-            </w:pPr>
-            <w:r>
-              <w:rPr>
-                <w:rFonts w:cstheme="minorHAnsi"/>
-              </w:rPr>
-              <w:t>15132</w:t>
-            </w:r>
-          </w:p>
-        </w:tc>
-        <w:tc>
-          <w:tcPr>
-            <w:tcW w:w="1114" w:type="dxa"/>
-          </w:tcPr>
-          <w:p>
-            <w:pPr>
-              <w:jc w:val="center"/>
-              <w:cnfStyle w:val="000000100000" w:firstRow="0" w:lastRow="0" w:firstColumn="0" w:lastColumn="0" w:oddVBand="0" w:evenVBand="0" w:oddHBand="1" w:evenHBand="0" w:firstRowFirstColumn="0" w:firstRowLastColumn="0" w:lastRowFirstColumn="0" w:lastRowLastColumn="0"/>
-              <w:rPr>
-                <w:rFonts w:cstheme="minorHAnsi"/>
-              </w:rPr>
-            </w:pPr>
-            <w:r>
-              <w:rPr>
-                <w:rFonts w:cstheme="minorHAnsi"/>
-              </w:rPr>
-              <w:t>NOR1225</w:t>
-            </w:r>
-          </w:p>
-        </w:tc>
-        <w:tc>
-          <w:tcPr>
-            <w:cnfStyle w:val="000010000000" w:firstRow="0" w:lastRow="0" w:firstColumn="0" w:lastColumn="0" w:oddVBand="1" w:evenVBand="0" w:oddHBand="0" w:evenHBand="0" w:firstRowFirstColumn="0" w:firstRowLastColumn="0" w:lastRowFirstColumn="0" w:lastRowLastColumn="0"/>
-            <w:tcW w:w="851" w:type="dxa"/>
-          </w:tcPr>
-          <w:p>
-            <w:pPr>
-              <w:jc w:val="center"/>
-              <w:rPr>
-                <w:rFonts w:cstheme="minorHAnsi"/>
-              </w:rPr>
-            </w:pPr>
-            <w:r>
-              <w:rPr>
-                <w:rFonts w:cstheme="minorHAnsi"/>
-              </w:rPr>
-              <w:t>157368</w:t>
-            </w:r>
-          </w:p>
-        </w:tc>
-        <w:tc>
-          <w:tcPr>
-            <w:tcW w:w="1559" w:type="dxa"/>
-          </w:tcPr>
-          <w:p>
-            <w:pPr>
-              <w:jc w:val="center"/>
-              <w:cnfStyle w:val="000000100000" w:firstRow="0" w:lastRow="0" w:firstColumn="0" w:lastColumn="0" w:oddVBand="0" w:evenVBand="0" w:oddHBand="1" w:evenHBand="0" w:firstRowFirstColumn="0" w:firstRowLastColumn="0" w:lastRowFirstColumn="0" w:lastRowLastColumn="0"/>
-              <w:rPr>
-                <w:rFonts w:cstheme="minorHAnsi"/>
-              </w:rPr>
-            </w:pPr>
-            <w:proofErr w:type="spellStart"/>
-            <w:r>
-              <w:rPr>
-                <w:rFonts w:cstheme="minorHAnsi"/>
-              </w:rPr>
-              <w:t>Norsonic</w:t>
-            </w:r>
-            <w:proofErr w:type="spellEnd"/>
-            <w:r>
-              <w:rPr>
-                <w:rFonts w:cstheme="minorHAnsi"/>
-              </w:rPr>
-              <w:t xml:space="preserve"> 1251</w:t>
-            </w:r>
-          </w:p>
-        </w:tc>
-        <w:tc>
-          <w:tcPr>
-            <w:cnfStyle w:val="000010000000" w:firstRow="0" w:lastRow="0" w:firstColumn="0" w:lastColumn="0" w:oddVBand="1" w:evenVBand="0" w:oddHBand="0" w:evenHBand="0" w:firstRowFirstColumn="0" w:firstRowLastColumn="0" w:lastRowFirstColumn="0" w:lastRowLastColumn="0"/>
-            <w:tcW w:w="1137" w:type="dxa"/>
-          </w:tcPr>
-          <w:p>
-            <w:pPr>
-              <w:jc w:val="center"/>
-              <w:rPr>
-                <w:rFonts w:cstheme="minorHAnsi"/>
-              </w:rPr>
-            </w:pPr>
-            <w:r>
-              <w:rPr>
-                <w:rFonts w:cstheme="minorHAnsi"/>
-              </w:rPr>
-              <w:t>33607</w:t>
-            </w:r>
-          </w:p>
-        </w:tc>
-        <w:tc>
-          <w:tcPr>
-            <w:tcW w:w="1275" w:type="dxa"/>
-          </w:tcPr>
-          <w:p>
-            <w:pPr>
-              <w:jc w:val="center"/>
-              <w:cnfStyle w:val="000000100000" w:firstRow="0" w:lastRow="0" w:firstColumn="0" w:lastColumn="0" w:oddVBand="0" w:evenVBand="0" w:oddHBand="1" w:evenHBand="0" w:firstRowFirstColumn="0" w:firstRowLastColumn="0" w:lastRowFirstColumn="0" w:lastRowLastColumn="0"/>
-              <w:rPr>
-                <w:rFonts w:cstheme="minorHAnsi"/>
-              </w:rPr>
-            </w:pPr>
-            <w:r>
-              <w:rPr>
-                <w:rFonts w:cstheme="minorHAnsi"/>
-              </w:rPr>
-              <w:t>11/2017</w:t>
-            </w:r>
-          </w:p>
-        </w:tc>
-      </w:tr>
-      <w:tr>
-        <w:tc>
-          <w:tcPr>
-            <w:cnfStyle w:val="000010000000" w:firstRow="0" w:lastRow="0" w:firstColumn="0" w:lastColumn="0" w:oddVBand="1" w:evenVBand="0" w:oddHBand="0" w:evenHBand="0" w:firstRowFirstColumn="0" w:firstRowLastColumn="0" w:lastRowFirstColumn="0" w:lastRowLastColumn="0"/>
-            <w:tcW w:w="369" w:type="dxa"/>
-          </w:tcPr>
-          <w:p>
-            <w:pPr>
-              <w:spacing w:beforeLines="20" w:before="48" w:afterLines="20" w:after="48"/>
-              <w:jc w:val="center"/>
-              <w:rPr>
-                <w:rFonts w:cstheme="minorHAnsi"/>
-                <w:b/>
-              </w:rPr>
-            </w:pPr>
-            <w:r>
-              <w:rPr>
-                <w:rFonts w:cstheme="minorHAnsi"/>
-                <w:b/>
-              </w:rPr>
-              <w:fldChar w:fldCharType="begin">
-                <w:ffData>
-                  <w:name w:val=""/>
-                  <w:enabled/>
-                  <w:calcOnExit w:val="0"/>
-                  <w:checkBox>
-                    <w:sizeAuto/>
-                    <w:default w:val="0"/>
-                  </w:checkBox>
-                </w:ffData>
-              </w:fldChar>
-            </w:r>
-            <w:r>
-              <w:rPr>
-                <w:rFonts w:cstheme="minorHAnsi"/>
-                <w:b/>
-              </w:rPr>
-              <w:instrText xml:space="preserve"> FORMCHECKBOX </w:instrText>
-            </w:r>
-            <w:r>
-              <w:rPr>
-                <w:rFonts w:cstheme="minorHAnsi"/>
-                <w:b/>
-              </w:rPr>
-            </w:r>
-            <w:r>
-              <w:rPr>
-                <w:rFonts w:cstheme="minorHAnsi"/>
-                <w:b/>
-              </w:rPr>
-              <w:fldChar w:fldCharType="separate"/>
-            </w:r>
-            <w:r>
-              <w:rPr>
-                <w:rFonts w:cstheme="minorHAnsi"/>
-                <w:b/>
-              </w:rPr>
-              <w:fldChar w:fldCharType="end"/>
-            </w:r>
-          </w:p>
-        </w:tc>
-        <w:tc>
-          <w:tcPr>
-            <w:tcW w:w="906" w:type="dxa"/>
-          </w:tcPr>
-          <w:p>
-            <w:pPr>
-              <w:ind w:right="-71"/>
-              <w:jc w:val="center"/>
-              <w:cnfStyle w:val="000000000000" w:firstRow="0" w:lastRow="0" w:firstColumn="0" w:lastColumn="0" w:oddVBand="0" w:evenVBand="0" w:oddHBand="0" w:evenHBand="0" w:firstRowFirstColumn="0" w:firstRowLastColumn="0" w:lastRowFirstColumn="0" w:lastRowLastColumn="0"/>
-              <w:rPr>
-                <w:rFonts w:cstheme="minorHAnsi"/>
-              </w:rPr>
-            </w:pPr>
-            <w:r>
-              <w:rPr>
-                <w:rFonts w:cstheme="minorHAnsi"/>
-              </w:rPr>
-              <w:t>NOR140</w:t>
-            </w:r>
-          </w:p>
-        </w:tc>
-        <w:tc>
-          <w:tcPr>
-            <w:cnfStyle w:val="000010000000" w:firstRow="0" w:lastRow="0" w:firstColumn="0" w:lastColumn="0" w:oddVBand="1" w:evenVBand="0" w:oddHBand="0" w:evenHBand="0" w:firstRowFirstColumn="0" w:firstRowLastColumn="0" w:lastRowFirstColumn="0" w:lastRowLastColumn="0"/>
-            <w:tcW w:w="1020" w:type="dxa"/>
-          </w:tcPr>
-          <w:p>
-            <w:pPr>
-              <w:jc w:val="center"/>
-              <w:rPr>
-                <w:rFonts w:cstheme="minorHAnsi"/>
-              </w:rPr>
-            </w:pPr>
-            <w:r>
-              <w:rPr>
-                <w:rFonts w:cstheme="minorHAnsi"/>
-              </w:rPr>
-              <w:t>1405303</w:t>
-            </w:r>
-          </w:p>
-        </w:tc>
-        <w:tc>
-          <w:tcPr>
-            <w:tcW w:w="1105" w:type="dxa"/>
-          </w:tcPr>
-          <w:p>
-            <w:pPr>
-              <w:jc w:val="center"/>
-              <w:cnfStyle w:val="000000000000" w:firstRow="0" w:lastRow="0" w:firstColumn="0" w:lastColumn="0" w:oddVBand="0" w:evenVBand="0" w:oddHBand="0" w:evenHBand="0" w:firstRowFirstColumn="0" w:firstRowLastColumn="0" w:lastRowFirstColumn="0" w:lastRowLastColumn="0"/>
-              <w:rPr>
-                <w:rFonts w:cstheme="minorHAnsi"/>
-              </w:rPr>
-            </w:pPr>
-            <w:r>
-              <w:rPr>
-                <w:rFonts w:cstheme="minorHAnsi"/>
-              </w:rPr>
-              <w:t>NOR1209</w:t>
-            </w:r>
-          </w:p>
-        </w:tc>
-        <w:tc>
-          <w:tcPr>
-            <w:cnfStyle w:val="000010000000" w:firstRow="0" w:lastRow="0" w:firstColumn="0" w:lastColumn="0" w:oddVBand="1" w:evenVBand="0" w:oddHBand="0" w:evenHBand="0" w:firstRowFirstColumn="0" w:firstRowLastColumn="0" w:lastRowFirstColumn="0" w:lastRowLastColumn="0"/>
-            <w:tcW w:w="870" w:type="dxa"/>
-          </w:tcPr>
-          <w:p>
-            <w:pPr>
-              <w:jc w:val="center"/>
-              <w:rPr>
-                <w:rFonts w:cstheme="minorHAnsi"/>
-              </w:rPr>
-            </w:pPr>
-            <w:r>
-              <w:rPr>
-                <w:rFonts w:cstheme="minorHAnsi"/>
-              </w:rPr>
-              <w:t>15134</w:t>
-            </w:r>
-          </w:p>
-        </w:tc>
-        <w:tc>
-          <w:tcPr>
-            <w:tcW w:w="1114" w:type="dxa"/>
-          </w:tcPr>
-          <w:p>
-            <w:pPr>
-              <w:jc w:val="center"/>
-              <w:cnfStyle w:val="000000000000" w:firstRow="0" w:lastRow="0" w:firstColumn="0" w:lastColumn="0" w:oddVBand="0" w:evenVBand="0" w:oddHBand="0" w:evenHBand="0" w:firstRowFirstColumn="0" w:firstRowLastColumn="0" w:lastRowFirstColumn="0" w:lastRowLastColumn="0"/>
-              <w:rPr>
-                <w:rFonts w:cstheme="minorHAnsi"/>
-              </w:rPr>
-            </w:pPr>
-            <w:r>
-              <w:rPr>
-                <w:rFonts w:cstheme="minorHAnsi"/>
-              </w:rPr>
-              <w:t>NOR1225</w:t>
-            </w:r>
-          </w:p>
-        </w:tc>
-        <w:tc>
-          <w:tcPr>
-            <w:cnfStyle w:val="000010000000" w:firstRow="0" w:lastRow="0" w:firstColumn="0" w:lastColumn="0" w:oddVBand="1" w:evenVBand="0" w:oddHBand="0" w:evenHBand="0" w:firstRowFirstColumn="0" w:firstRowLastColumn="0" w:lastRowFirstColumn="0" w:lastRowLastColumn="0"/>
-            <w:tcW w:w="851" w:type="dxa"/>
-          </w:tcPr>
-          <w:p>
-            <w:pPr>
-              <w:jc w:val="center"/>
-              <w:rPr>
-                <w:rFonts w:cstheme="minorHAnsi"/>
-              </w:rPr>
-            </w:pPr>
-            <w:r>
-              <w:rPr>
-                <w:rFonts w:cstheme="minorHAnsi"/>
-              </w:rPr>
-              <w:t>157369</w:t>
-            </w:r>
-          </w:p>
-        </w:tc>
-        <w:tc>
-          <w:tcPr>
-            <w:tcW w:w="1559" w:type="dxa"/>
-          </w:tcPr>
-          <w:p>
-            <w:pPr>
-              <w:jc w:val="center"/>
-              <w:cnfStyle w:val="000000000000" w:firstRow="0" w:lastRow="0" w:firstColumn="0" w:lastColumn="0" w:oddVBand="0" w:evenVBand="0" w:oddHBand="0" w:evenHBand="0" w:firstRowFirstColumn="0" w:firstRowLastColumn="0" w:lastRowFirstColumn="0" w:lastRowLastColumn="0"/>
-              <w:rPr>
-                <w:rFonts w:cstheme="minorHAnsi"/>
-              </w:rPr>
-            </w:pPr>
-            <w:proofErr w:type="spellStart"/>
-            <w:r>
-              <w:rPr>
-                <w:rFonts w:cstheme="minorHAnsi"/>
-              </w:rPr>
-              <w:t>Norsonic</w:t>
-            </w:r>
-            <w:proofErr w:type="spellEnd"/>
-            <w:r>
-              <w:rPr>
-                <w:rFonts w:cstheme="minorHAnsi"/>
-              </w:rPr>
-              <w:t xml:space="preserve"> 1251</w:t>
-            </w:r>
-          </w:p>
-        </w:tc>
-        <w:tc>
-          <w:tcPr>
-            <w:cnfStyle w:val="000010000000" w:firstRow="0" w:lastRow="0" w:firstColumn="0" w:lastColumn="0" w:oddVBand="1" w:evenVBand="0" w:oddHBand="0" w:evenHBand="0" w:firstRowFirstColumn="0" w:firstRowLastColumn="0" w:lastRowFirstColumn="0" w:lastRowLastColumn="0"/>
-            <w:tcW w:w="1137" w:type="dxa"/>
-          </w:tcPr>
-          <w:p>
-            <w:pPr>
-              <w:jc w:val="center"/>
-              <w:rPr>
-                <w:rFonts w:cstheme="minorHAnsi"/>
-              </w:rPr>
-            </w:pPr>
-            <w:r>
-              <w:rPr>
-                <w:rFonts w:cstheme="minorHAnsi"/>
-              </w:rPr>
-              <w:t>33607</w:t>
-            </w:r>
-          </w:p>
-        </w:tc>
-        <w:tc>
-          <w:tcPr>
-            <w:tcW w:w="1275" w:type="dxa"/>
-          </w:tcPr>
-          <w:p>
-            <w:pPr>
-              <w:jc w:val="center"/>
-              <w:cnfStyle w:val="000000000000" w:firstRow="0" w:lastRow="0" w:firstColumn="0" w:lastColumn="0" w:oddVBand="0" w:evenVBand="0" w:oddHBand="0" w:evenHBand="0" w:firstRowFirstColumn="0" w:firstRowLastColumn="0" w:lastRowFirstColumn="0" w:lastRowLastColumn="0"/>
-              <w:rPr>
-                <w:rFonts w:cstheme="minorHAnsi"/>
-              </w:rPr>
-            </w:pPr>
-            <w:r>
-              <w:rPr>
-                <w:rFonts w:cstheme="minorHAnsi"/>
-              </w:rPr>
-              <w:t>11/2017</w:t>
+              <w:t>}</w:t>
             </w:r>
           </w:p>
         </w:tc>
@@ -17006,751 +15755,250 @@
           <w:tab w:val="left" w:pos="5670"/>
           <w:tab w:val="left" w:pos="7230"/>
         </w:tabs>
+        <w:ind w:left="0"/>
         <w:jc w:val="both"/>
       </w:pPr>
     </w:p>
+    <w:tbl>
+      <w:tblPr>
+        <w:tblStyle w:val="Grilledutableau"/>
+        <w:tblW w:w="0" w:type="auto"/>
+        <w:tblBorders>
+          <w:top w:val="none" w:sz="0" w:space="0" w:color="auto"/>
+          <w:left w:val="none" w:sz="0" w:space="0" w:color="auto"/>
+          <w:bottom w:val="none" w:sz="0" w:space="0" w:color="auto"/>
+          <w:right w:val="none" w:sz="0" w:space="0" w:color="auto"/>
+          <w:insideH w:val="none" w:sz="0" w:space="0" w:color="auto"/>
+          <w:insideV w:val="none" w:sz="0" w:space="0" w:color="auto"/>
+        </w:tblBorders>
+        <w:tblCellMar>
+          <w:left w:w="567" w:type="dxa"/>
+          <w:bottom w:w="113" w:type="dxa"/>
+        </w:tblCellMar>
+        <w:tblLook w:val="04A0" w:firstRow="1" w:lastRow="0" w:firstColumn="1" w:lastColumn="0" w:noHBand="0" w:noVBand="1"/>
+      </w:tblPr>
+      <w:tblGrid>
+        <w:gridCol w:w="9781"/>
+      </w:tblGrid>
+      <w:tr>
+        <w:tc>
+          <w:tcPr>
+            <w:tcW w:w="9781" w:type="dxa"/>
+          </w:tcPr>
+          <w:p>
+            <w:pPr>
+              <w:tabs>
+                <w:tab w:val="left" w:pos="5670"/>
+                <w:tab w:val="left" w:pos="7230"/>
+              </w:tabs>
+              <w:ind w:left="-3" w:firstLine="3"/>
+              <w:jc w:val="both"/>
+              <w:rPr>
+                <w:sz w:val="18"/>
+                <w:szCs w:val="18"/>
+              </w:rPr>
+            </w:pPr>
+            <w:r>
+              <w:rPr>
+                <w:sz w:val="18"/>
+                <w:szCs w:val="18"/>
+              </w:rPr>
+              <w:t>${NOISE}</w:t>
+            </w:r>
+          </w:p>
+          <w:p>
+            <w:pPr>
+              <w:tabs>
+                <w:tab w:val="left" w:pos="5670"/>
+                <w:tab w:val="left" w:pos="7230"/>
+              </w:tabs>
+              <w:ind w:left="-3" w:firstLine="3"/>
+              <w:jc w:val="both"/>
+              <w:rPr>
+                <w:sz w:val="18"/>
+                <w:szCs w:val="18"/>
+              </w:rPr>
+            </w:pPr>
+            <w:r>
+              <w:rPr>
+                <w:sz w:val="18"/>
+                <w:szCs w:val="18"/>
+              </w:rPr>
+              <w:t>Ce matériel a fait l'objet d'une vérification périodique interne</w:t>
+            </w:r>
+          </w:p>
+        </w:tc>
+      </w:tr>
+    </w:tbl>
+    <w:p>
+      <w:pPr>
+        <w:pStyle w:val="NT3"/>
+        <w:tabs>
+          <w:tab w:val="left" w:pos="5670"/>
+          <w:tab w:val="left" w:pos="7230"/>
+        </w:tabs>
+        <w:ind w:left="0"/>
+        <w:jc w:val="both"/>
+      </w:pPr>
+    </w:p>
+    <w:tbl>
+      <w:tblPr>
+        <w:tblStyle w:val="Grilledutableau"/>
+        <w:tblW w:w="0" w:type="auto"/>
+        <w:tblInd w:w="26" w:type="dxa"/>
+        <w:tblBorders>
+          <w:top w:val="none" w:sz="0" w:space="0" w:color="auto"/>
+          <w:left w:val="none" w:sz="0" w:space="0" w:color="auto"/>
+          <w:bottom w:val="none" w:sz="0" w:space="0" w:color="auto"/>
+          <w:right w:val="none" w:sz="0" w:space="0" w:color="auto"/>
+          <w:insideH w:val="none" w:sz="0" w:space="0" w:color="auto"/>
+          <w:insideV w:val="none" w:sz="0" w:space="0" w:color="auto"/>
+        </w:tblBorders>
+        <w:tblCellMar>
+          <w:left w:w="567" w:type="dxa"/>
+          <w:bottom w:w="113" w:type="dxa"/>
+        </w:tblCellMar>
+        <w:tblLook w:val="04A0" w:firstRow="1" w:lastRow="0" w:firstColumn="1" w:lastColumn="0" w:noHBand="0" w:noVBand="1"/>
+      </w:tblPr>
+      <w:tblGrid>
+        <w:gridCol w:w="9755"/>
+      </w:tblGrid>
+      <w:tr>
+        <w:tc>
+          <w:tcPr>
+            <w:tcW w:w="9755" w:type="dxa"/>
+          </w:tcPr>
+          <w:p>
+            <w:pPr>
+              <w:tabs>
+                <w:tab w:val="left" w:pos="5670"/>
+                <w:tab w:val="left" w:pos="7230"/>
+              </w:tabs>
+              <w:jc w:val="both"/>
+              <w:rPr>
+                <w:sz w:val="18"/>
+                <w:szCs w:val="18"/>
+              </w:rPr>
+            </w:pPr>
+            <w:r>
+              <w:rPr>
+                <w:sz w:val="18"/>
+                <w:szCs w:val="18"/>
+              </w:rPr>
+              <w:t>${</w:t>
+            </w:r>
+            <w:r>
+              <w:rPr>
+                <w:sz w:val="18"/>
+                <w:szCs w:val="18"/>
+              </w:rPr>
+              <w:t>MAC</w:t>
+            </w:r>
+            <w:r>
+              <w:rPr>
+                <w:sz w:val="18"/>
+                <w:szCs w:val="18"/>
+              </w:rPr>
+              <w:t>}</w:t>
+            </w:r>
+          </w:p>
+          <w:p>
+            <w:pPr>
+              <w:tabs>
+                <w:tab w:val="left" w:pos="5670"/>
+                <w:tab w:val="left" w:pos="7230"/>
+              </w:tabs>
+              <w:jc w:val="both"/>
+              <w:rPr>
+                <w:sz w:val="18"/>
+                <w:szCs w:val="18"/>
+              </w:rPr>
+            </w:pPr>
+            <w:r>
+              <w:rPr>
+                <w:sz w:val="18"/>
+                <w:szCs w:val="18"/>
+              </w:rPr>
+              <w:t>Ce matériel a fait l'objet d'une vérification périodique interne</w:t>
+            </w:r>
+          </w:p>
+        </w:tc>
+      </w:tr>
+    </w:tbl>
+    <w:p>
+      <w:pPr>
+        <w:pStyle w:val="NT3"/>
+        <w:tabs>
+          <w:tab w:val="left" w:pos="5670"/>
+          <w:tab w:val="left" w:pos="7230"/>
+        </w:tabs>
+        <w:ind w:left="0"/>
+        <w:jc w:val="both"/>
+      </w:pPr>
+    </w:p>
+    <w:tbl>
+      <w:tblPr>
+        <w:tblStyle w:val="Grilledutableau"/>
+        <w:tblW w:w="0" w:type="auto"/>
+        <w:tblBorders>
+          <w:top w:val="none" w:sz="0" w:space="0" w:color="auto"/>
+          <w:left w:val="none" w:sz="0" w:space="0" w:color="auto"/>
+          <w:bottom w:val="none" w:sz="0" w:space="0" w:color="auto"/>
+          <w:right w:val="none" w:sz="0" w:space="0" w:color="auto"/>
+          <w:insideH w:val="none" w:sz="0" w:space="0" w:color="auto"/>
+          <w:insideV w:val="none" w:sz="0" w:space="0" w:color="auto"/>
+        </w:tblBorders>
+        <w:tblCellMar>
+          <w:left w:w="567" w:type="dxa"/>
+          <w:bottom w:w="113" w:type="dxa"/>
+        </w:tblCellMar>
+        <w:tblLook w:val="04A0" w:firstRow="1" w:lastRow="0" w:firstColumn="1" w:lastColumn="0" w:noHBand="0" w:noVBand="1"/>
+      </w:tblPr>
+      <w:tblGrid>
+        <w:gridCol w:w="9781"/>
+      </w:tblGrid>
+      <w:tr>
+        <w:tc>
+          <w:tcPr>
+            <w:tcW w:w="9781" w:type="dxa"/>
+          </w:tcPr>
+          <w:p>
+            <w:pPr>
+              <w:tabs>
+                <w:tab w:val="left" w:pos="5670"/>
+                <w:tab w:val="left" w:pos="7230"/>
+              </w:tabs>
+              <w:spacing w:line="192" w:lineRule="atLeast"/>
+              <w:jc w:val="both"/>
+              <w:rPr>
+                <w:sz w:val="18"/>
+                <w:szCs w:val="18"/>
+              </w:rPr>
+            </w:pPr>
+            <w:r>
+              <w:rPr>
+                <w:sz w:val="18"/>
+                <w:szCs w:val="18"/>
+              </w:rPr>
+              <w:t xml:space="preserve">${REVTOOL} </w:t>
+            </w:r>
+            <w:r>
+              <w:rPr>
+                <w:sz w:val="18"/>
+                <w:szCs w:val="18"/>
+              </w:rPr>
+              <w:t>(mesure de la durée de réverbération)</w:t>
+            </w:r>
+          </w:p>
+        </w:tc>
+      </w:tr>
+    </w:tbl>
     <w:p>
       <w:pPr>
         <w:tabs>
           <w:tab w:val="left" w:pos="5670"/>
           <w:tab w:val="left" w:pos="7230"/>
         </w:tabs>
-        <w:ind w:left="511" w:hanging="454"/>
-        <w:jc w:val="both"/>
-        <w:rPr>
-          <w:sz w:val="18"/>
-          <w:szCs w:val="18"/>
-        </w:rPr>
-      </w:pPr>
-      <w:r>
-        <w:rPr>
-          <w:b/>
-        </w:rPr>
-        <w:fldChar w:fldCharType="begin">
-          <w:ffData>
-            <w:name w:val="CaseACocher2"/>
-            <w:enabled w:val="0"/>
-            <w:calcOnExit w:val="0"/>
-            <w:checkBox>
-              <w:sizeAuto/>
-              <w:default w:val="0"/>
-            </w:checkBox>
-          </w:ffData>
-        </w:fldChar>
-      </w:r>
-      <w:bookmarkStart w:id="44" w:name="CaseACocher2"/>
-      <w:r>
-        <w:rPr>
-          <w:b/>
-        </w:rPr>
-        <w:instrText xml:space="preserve"> FORMCHECKBOX </w:instrText>
-      </w:r>
-      <w:r>
-        <w:rPr>
-          <w:b/>
-        </w:rPr>
-      </w:r>
-      <w:r>
-        <w:rPr>
-          <w:b/>
-        </w:rPr>
-        <w:fldChar w:fldCharType="separate"/>
-      </w:r>
-      <w:r>
-        <w:rPr>
-          <w:b/>
-        </w:rPr>
-        <w:fldChar w:fldCharType="end"/>
-      </w:r>
-      <w:bookmarkEnd w:id="44"/>
-      <w:r>
-        <w:rPr>
-          <w:b/>
-        </w:rPr>
-        <w:tab/>
-      </w:r>
-      <w:r>
-        <w:rPr>
-          <w:sz w:val="18"/>
-          <w:szCs w:val="18"/>
-        </w:rPr>
-        <w:t>Source de bruit SOCOTEC, Type V, n° 1.32.1</w:t>
-      </w:r>
-    </w:p>
-    <w:p>
-      <w:pPr>
-        <w:tabs>
-          <w:tab w:val="left" w:pos="5670"/>
-          <w:tab w:val="left" w:pos="7230"/>
-        </w:tabs>
-        <w:ind w:left="510" w:hanging="510"/>
-        <w:jc w:val="both"/>
-        <w:rPr>
-          <w:sz w:val="18"/>
-          <w:szCs w:val="18"/>
-        </w:rPr>
-      </w:pPr>
-      <w:r>
-        <w:rPr>
-          <w:sz w:val="18"/>
-          <w:szCs w:val="18"/>
-        </w:rPr>
-        <w:tab/>
-        <w:t>Ce matériel a fait l'objet d'une vérification périodique interne</w:t>
-      </w:r>
-    </w:p>
-    <w:p>
-      <w:pPr>
-        <w:tabs>
-          <w:tab w:val="left" w:pos="5670"/>
-          <w:tab w:val="left" w:pos="7230"/>
-        </w:tabs>
-        <w:ind w:left="199" w:hanging="142"/>
-        <w:jc w:val="both"/>
-        <w:rPr>
-          <w:sz w:val="18"/>
-          <w:szCs w:val="18"/>
-        </w:rPr>
-      </w:pPr>
-    </w:p>
-    <w:bookmarkStart w:id="45" w:name="CaseACocher3"/>
-    <w:p>
-      <w:pPr>
-        <w:tabs>
-          <w:tab w:val="left" w:pos="5670"/>
-          <w:tab w:val="left" w:pos="7230"/>
-        </w:tabs>
-        <w:ind w:left="511" w:hanging="454"/>
-        <w:jc w:val="both"/>
-        <w:rPr>
-          <w:sz w:val="18"/>
-          <w:szCs w:val="18"/>
-        </w:rPr>
-      </w:pPr>
-      <w:r>
-        <w:rPr>
-          <w:b/>
-          <w:sz w:val="18"/>
-          <w:szCs w:val="18"/>
-        </w:rPr>
-        <w:fldChar w:fldCharType="begin">
-          <w:ffData>
-            <w:name w:val=""/>
-            <w:enabled w:val="0"/>
-            <w:calcOnExit w:val="0"/>
-            <w:checkBox>
-              <w:sizeAuto/>
-              <w:default w:val="0"/>
-            </w:checkBox>
-          </w:ffData>
-        </w:fldChar>
-      </w:r>
-      <w:r>
-        <w:rPr>
-          <w:b/>
-          <w:sz w:val="18"/>
-          <w:szCs w:val="18"/>
-        </w:rPr>
-        <w:instrText xml:space="preserve"> FORMCHECKBOX </w:instrText>
-      </w:r>
-      <w:r>
-        <w:rPr>
-          <w:b/>
-          <w:sz w:val="18"/>
-          <w:szCs w:val="18"/>
-        </w:rPr>
-      </w:r>
-      <w:r>
-        <w:rPr>
-          <w:b/>
-          <w:sz w:val="18"/>
-          <w:szCs w:val="18"/>
-        </w:rPr>
-        <w:fldChar w:fldCharType="separate"/>
-      </w:r>
-      <w:r>
-        <w:rPr>
-          <w:b/>
-          <w:sz w:val="18"/>
-          <w:szCs w:val="18"/>
-        </w:rPr>
-        <w:fldChar w:fldCharType="end"/>
-      </w:r>
-      <w:r>
-        <w:rPr>
-          <w:b/>
-          <w:sz w:val="18"/>
-          <w:szCs w:val="18"/>
-        </w:rPr>
-        <w:tab/>
-      </w:r>
-      <w:r>
-        <w:rPr>
-          <w:sz w:val="18"/>
-          <w:szCs w:val="18"/>
-        </w:rPr>
-        <w:t>Source de bruit NORSONIC, Type AG300, n° 12</w:t>
-      </w:r>
-    </w:p>
-    <w:p>
-      <w:pPr>
-        <w:tabs>
-          <w:tab w:val="left" w:pos="5670"/>
-          <w:tab w:val="left" w:pos="7230"/>
-        </w:tabs>
-        <w:ind w:left="510" w:hanging="510"/>
-        <w:jc w:val="both"/>
-        <w:rPr>
-          <w:sz w:val="18"/>
-          <w:szCs w:val="18"/>
-        </w:rPr>
-      </w:pPr>
-      <w:r>
-        <w:rPr>
-          <w:sz w:val="18"/>
-          <w:szCs w:val="18"/>
-        </w:rPr>
-        <w:tab/>
-        <w:t>Ce matériel a fait l'objet d'une vérification périodique interne</w:t>
-      </w:r>
-    </w:p>
-    <w:p>
-      <w:pPr>
-        <w:tabs>
-          <w:tab w:val="left" w:pos="5670"/>
-          <w:tab w:val="left" w:pos="7230"/>
-        </w:tabs>
-        <w:ind w:left="199" w:hanging="142"/>
-        <w:jc w:val="both"/>
-        <w:rPr>
-          <w:sz w:val="18"/>
-          <w:szCs w:val="18"/>
-        </w:rPr>
-      </w:pPr>
-    </w:p>
-    <w:bookmarkEnd w:id="45"/>
-    <w:p>
-      <w:pPr>
-        <w:ind w:left="511" w:hanging="454"/>
-        <w:rPr>
-          <w:sz w:val="18"/>
-          <w:szCs w:val="18"/>
-        </w:rPr>
-      </w:pPr>
-      <w:r>
-        <w:rPr>
-          <w:b/>
-          <w:sz w:val="18"/>
-          <w:szCs w:val="18"/>
-        </w:rPr>
-        <w:fldChar w:fldCharType="begin">
-          <w:ffData>
-            <w:name w:val=""/>
-            <w:enabled w:val="0"/>
-            <w:calcOnExit w:val="0"/>
-            <w:checkBox>
-              <w:sizeAuto/>
-              <w:default w:val="0"/>
-            </w:checkBox>
-          </w:ffData>
-        </w:fldChar>
-      </w:r>
-      <w:r>
-        <w:rPr>
-          <w:b/>
-          <w:sz w:val="18"/>
-          <w:szCs w:val="18"/>
-        </w:rPr>
-        <w:instrText xml:space="preserve"> FORMCHECKBOX </w:instrText>
-      </w:r>
-      <w:r>
-        <w:rPr>
-          <w:b/>
-          <w:sz w:val="18"/>
-          <w:szCs w:val="18"/>
-        </w:rPr>
-      </w:r>
-      <w:r>
-        <w:rPr>
-          <w:b/>
-          <w:sz w:val="18"/>
-          <w:szCs w:val="18"/>
-        </w:rPr>
-        <w:fldChar w:fldCharType="separate"/>
-      </w:r>
-      <w:r>
-        <w:rPr>
-          <w:b/>
-          <w:sz w:val="18"/>
-          <w:szCs w:val="18"/>
-        </w:rPr>
-        <w:fldChar w:fldCharType="end"/>
-      </w:r>
-      <w:r>
-        <w:rPr>
-          <w:b/>
-          <w:sz w:val="18"/>
-          <w:szCs w:val="18"/>
-        </w:rPr>
-        <w:tab/>
-      </w:r>
-      <w:r>
-        <w:rPr>
-          <w:sz w:val="18"/>
-          <w:szCs w:val="18"/>
-        </w:rPr>
-        <w:t>Machine à chocs de marque 01dB, type 211A, n° 25108</w:t>
-      </w:r>
-    </w:p>
-    <w:p>
-      <w:pPr>
-        <w:tabs>
-          <w:tab w:val="left" w:pos="5670"/>
-          <w:tab w:val="left" w:pos="7230"/>
-        </w:tabs>
-        <w:ind w:left="511" w:hanging="454"/>
-        <w:jc w:val="both"/>
-        <w:rPr>
-          <w:sz w:val="18"/>
-          <w:szCs w:val="18"/>
-        </w:rPr>
-      </w:pPr>
-      <w:r>
-        <w:rPr>
-          <w:sz w:val="18"/>
-          <w:szCs w:val="18"/>
-        </w:rPr>
-        <w:tab/>
-        <w:t>Ce matériel a fait l'objet d'une vérification périodique interne</w:t>
-      </w:r>
-    </w:p>
-    <w:p>
-      <w:pPr>
-        <w:tabs>
-          <w:tab w:val="left" w:pos="5670"/>
-          <w:tab w:val="left" w:pos="7230"/>
-        </w:tabs>
-        <w:ind w:left="142" w:hanging="142"/>
-        <w:jc w:val="both"/>
-        <w:rPr>
-          <w:sz w:val="18"/>
-          <w:szCs w:val="18"/>
-        </w:rPr>
-      </w:pPr>
-    </w:p>
-    <w:p>
-      <w:pPr>
-        <w:ind w:left="511" w:hanging="454"/>
-        <w:rPr>
-          <w:sz w:val="18"/>
-          <w:szCs w:val="18"/>
-        </w:rPr>
-      </w:pPr>
-      <w:r>
-        <w:rPr>
-          <w:b/>
-          <w:sz w:val="18"/>
-          <w:szCs w:val="18"/>
-        </w:rPr>
-        <w:fldChar w:fldCharType="begin">
-          <w:ffData>
-            <w:name w:val=""/>
-            <w:enabled/>
-            <w:calcOnExit w:val="0"/>
-            <w:checkBox>
-              <w:sizeAuto/>
-              <w:default w:val="0"/>
-            </w:checkBox>
-          </w:ffData>
-        </w:fldChar>
-      </w:r>
-      <w:r>
-        <w:rPr>
-          <w:b/>
-          <w:sz w:val="18"/>
-          <w:szCs w:val="18"/>
-        </w:rPr>
-        <w:instrText xml:space="preserve"> FORMCHECKBOX </w:instrText>
-      </w:r>
-      <w:r>
-        <w:rPr>
-          <w:b/>
-          <w:sz w:val="18"/>
-          <w:szCs w:val="18"/>
-        </w:rPr>
-      </w:r>
-      <w:r>
-        <w:rPr>
-          <w:b/>
-          <w:sz w:val="18"/>
-          <w:szCs w:val="18"/>
-        </w:rPr>
-        <w:fldChar w:fldCharType="separate"/>
-      </w:r>
-      <w:r>
-        <w:rPr>
-          <w:b/>
-          <w:sz w:val="18"/>
-          <w:szCs w:val="18"/>
-        </w:rPr>
-        <w:fldChar w:fldCharType="end"/>
-      </w:r>
-      <w:r>
-        <w:rPr>
-          <w:b/>
-          <w:sz w:val="18"/>
-          <w:szCs w:val="18"/>
-        </w:rPr>
-        <w:tab/>
-      </w:r>
-      <w:r>
-        <w:rPr>
-          <w:sz w:val="18"/>
-          <w:szCs w:val="18"/>
-        </w:rPr>
-        <w:t>Machine à chocs de marque NORSONIC, type NOR277, n° 2775748</w:t>
-      </w:r>
-    </w:p>
-    <w:p>
-      <w:pPr>
-        <w:tabs>
-          <w:tab w:val="left" w:pos="5670"/>
-          <w:tab w:val="left" w:pos="7230"/>
-        </w:tabs>
-        <w:ind w:left="511" w:hanging="454"/>
-        <w:jc w:val="both"/>
-        <w:rPr>
-          <w:sz w:val="18"/>
-          <w:szCs w:val="18"/>
-        </w:rPr>
-      </w:pPr>
-      <w:r>
-        <w:rPr>
-          <w:sz w:val="18"/>
-          <w:szCs w:val="18"/>
-        </w:rPr>
-        <w:tab/>
-        <w:t>Ce matériel a fait l'objet d'une vérification périodique interne</w:t>
-      </w:r>
-    </w:p>
-    <w:p>
-      <w:pPr>
-        <w:tabs>
-          <w:tab w:val="left" w:pos="5670"/>
-          <w:tab w:val="left" w:pos="7230"/>
-        </w:tabs>
-        <w:ind w:left="142" w:hanging="142"/>
-        <w:jc w:val="both"/>
-        <w:rPr>
-          <w:sz w:val="18"/>
-          <w:szCs w:val="18"/>
-        </w:rPr>
-      </w:pPr>
-    </w:p>
-    <w:p>
-      <w:pPr>
-        <w:tabs>
-          <w:tab w:val="left" w:pos="5670"/>
-          <w:tab w:val="left" w:pos="7230"/>
-        </w:tabs>
-        <w:ind w:left="511" w:hanging="454"/>
-        <w:jc w:val="both"/>
-        <w:rPr>
-          <w:b/>
-          <w:sz w:val="18"/>
-          <w:szCs w:val="18"/>
-        </w:rPr>
-      </w:pPr>
-      <w:r>
-        <w:rPr>
-          <w:b/>
-          <w:sz w:val="18"/>
-          <w:szCs w:val="18"/>
-        </w:rPr>
-        <w:fldChar w:fldCharType="begin">
-          <w:ffData>
-            <w:name w:val="CaseACocher3"/>
-            <w:enabled/>
-            <w:calcOnExit w:val="0"/>
-            <w:checkBox>
-              <w:sizeAuto/>
-              <w:default w:val="0"/>
-            </w:checkBox>
-          </w:ffData>
-        </w:fldChar>
-      </w:r>
-      <w:r>
-        <w:rPr>
-          <w:b/>
-          <w:sz w:val="18"/>
-          <w:szCs w:val="18"/>
-        </w:rPr>
-        <w:instrText xml:space="preserve"> FORMCHECKBOX </w:instrText>
-      </w:r>
-      <w:r>
-        <w:rPr>
-          <w:b/>
-          <w:sz w:val="18"/>
-          <w:szCs w:val="18"/>
-        </w:rPr>
-      </w:r>
-      <w:r>
-        <w:rPr>
-          <w:b/>
-          <w:sz w:val="18"/>
-          <w:szCs w:val="18"/>
-        </w:rPr>
-        <w:fldChar w:fldCharType="separate"/>
-      </w:r>
-      <w:r>
-        <w:rPr>
-          <w:b/>
-          <w:sz w:val="18"/>
-          <w:szCs w:val="18"/>
-        </w:rPr>
-        <w:fldChar w:fldCharType="end"/>
-      </w:r>
-      <w:r>
-        <w:rPr>
-          <w:b/>
-          <w:sz w:val="18"/>
-          <w:szCs w:val="18"/>
-        </w:rPr>
-        <w:tab/>
-      </w:r>
-      <w:r>
-        <w:rPr>
-          <w:sz w:val="18"/>
-          <w:szCs w:val="18"/>
-        </w:rPr>
-        <w:t>Pistolet d'alarme 9 mm (mesure de la durée de réverbération)</w:t>
-      </w:r>
-    </w:p>
-    <w:p>
-      <w:pPr>
-        <w:tabs>
-          <w:tab w:val="left" w:pos="5670"/>
-          <w:tab w:val="left" w:pos="7230"/>
-        </w:tabs>
-        <w:ind w:left="142" w:hanging="142"/>
-        <w:jc w:val="both"/>
-        <w:rPr>
-          <w:sz w:val="18"/>
-          <w:szCs w:val="18"/>
-        </w:rPr>
-      </w:pPr>
-    </w:p>
-    <w:p>
-      <w:pPr>
-        <w:tabs>
-          <w:tab w:val="left" w:pos="5670"/>
-          <w:tab w:val="left" w:pos="7230"/>
-        </w:tabs>
-        <w:ind w:left="511" w:hanging="454"/>
-        <w:jc w:val="both"/>
-        <w:rPr>
-          <w:sz w:val="18"/>
-          <w:szCs w:val="18"/>
-        </w:rPr>
-      </w:pPr>
-      <w:r>
-        <w:rPr>
-          <w:b/>
-          <w:sz w:val="18"/>
-          <w:szCs w:val="18"/>
-        </w:rPr>
-        <w:fldChar w:fldCharType="begin">
-          <w:ffData>
-            <w:name w:val=""/>
-            <w:enabled w:val="0"/>
-            <w:calcOnExit w:val="0"/>
-            <w:checkBox>
-              <w:sizeAuto/>
-              <w:default w:val="0"/>
-            </w:checkBox>
-          </w:ffData>
-        </w:fldChar>
-      </w:r>
-      <w:r>
-        <w:rPr>
-          <w:b/>
-          <w:sz w:val="18"/>
-          <w:szCs w:val="18"/>
-        </w:rPr>
-        <w:instrText xml:space="preserve"> FORMCHECKBOX </w:instrText>
-      </w:r>
-      <w:r>
-        <w:rPr>
-          <w:b/>
-          <w:sz w:val="18"/>
-          <w:szCs w:val="18"/>
-        </w:rPr>
-      </w:r>
-      <w:r>
-        <w:rPr>
-          <w:b/>
-          <w:sz w:val="18"/>
-          <w:szCs w:val="18"/>
-        </w:rPr>
-        <w:fldChar w:fldCharType="separate"/>
-      </w:r>
-      <w:r>
-        <w:rPr>
-          <w:b/>
-          <w:sz w:val="18"/>
-          <w:szCs w:val="18"/>
-        </w:rPr>
-        <w:fldChar w:fldCharType="end"/>
-      </w:r>
-      <w:r>
-        <w:rPr>
-          <w:b/>
-          <w:sz w:val="18"/>
-          <w:szCs w:val="18"/>
-        </w:rPr>
-        <w:tab/>
-      </w:r>
-      <w:r>
-        <w:rPr>
-          <w:sz w:val="18"/>
-          <w:szCs w:val="18"/>
-        </w:rPr>
-        <w:t>Ballons (mesure de la durée de réverbération)</w:t>
-      </w:r>
-    </w:p>
-    <w:p>
-      <w:pPr>
-        <w:tabs>
-          <w:tab w:val="left" w:pos="5670"/>
-          <w:tab w:val="left" w:pos="7230"/>
-        </w:tabs>
-        <w:ind w:left="142" w:hanging="142"/>
-        <w:jc w:val="both"/>
-        <w:rPr>
-          <w:sz w:val="18"/>
-          <w:szCs w:val="18"/>
-        </w:rPr>
-      </w:pPr>
-    </w:p>
-    <w:p>
-      <w:pPr>
-        <w:tabs>
-          <w:tab w:val="left" w:pos="5670"/>
-          <w:tab w:val="left" w:pos="7230"/>
-        </w:tabs>
-        <w:ind w:left="511" w:hanging="454"/>
-        <w:jc w:val="both"/>
-        <w:rPr>
-          <w:sz w:val="18"/>
-          <w:szCs w:val="18"/>
-        </w:rPr>
-      </w:pPr>
-      <w:r>
-        <w:rPr>
-          <w:b/>
-          <w:sz w:val="18"/>
-          <w:szCs w:val="18"/>
-        </w:rPr>
-        <w:fldChar w:fldCharType="begin">
-          <w:ffData>
-            <w:name w:val=""/>
-            <w:enabled w:val="0"/>
-            <w:calcOnExit w:val="0"/>
-            <w:checkBox>
-              <w:sizeAuto/>
-              <w:default w:val="0"/>
-            </w:checkBox>
-          </w:ffData>
-        </w:fldChar>
-      </w:r>
-      <w:r>
-        <w:rPr>
-          <w:b/>
-          <w:sz w:val="18"/>
-          <w:szCs w:val="18"/>
-        </w:rPr>
-        <w:instrText xml:space="preserve"> FORMCHECKBOX </w:instrText>
-      </w:r>
-      <w:r>
-        <w:rPr>
-          <w:b/>
-          <w:sz w:val="18"/>
-          <w:szCs w:val="18"/>
-        </w:rPr>
-      </w:r>
-      <w:r>
-        <w:rPr>
-          <w:b/>
-          <w:sz w:val="18"/>
-          <w:szCs w:val="18"/>
-        </w:rPr>
-        <w:fldChar w:fldCharType="separate"/>
-      </w:r>
-      <w:r>
-        <w:rPr>
-          <w:b/>
-          <w:sz w:val="18"/>
-          <w:szCs w:val="18"/>
-        </w:rPr>
-        <w:fldChar w:fldCharType="end"/>
-      </w:r>
-      <w:r>
-        <w:rPr>
-          <w:b/>
-          <w:sz w:val="18"/>
-          <w:szCs w:val="18"/>
-        </w:rPr>
-        <w:tab/>
-      </w:r>
-      <w:r>
-        <w:rPr>
-          <w:sz w:val="18"/>
-          <w:szCs w:val="18"/>
-        </w:rPr>
-        <w:t>Claquoir (mesure de la durée de réverbération)</w:t>
-      </w:r>
-    </w:p>
-    <w:p>
-      <w:pPr>
-        <w:tabs>
-          <w:tab w:val="left" w:pos="5670"/>
-          <w:tab w:val="left" w:pos="7230"/>
-        </w:tabs>
-        <w:ind w:left="142" w:hanging="142"/>
-        <w:jc w:val="both"/>
-        <w:rPr>
-          <w:sz w:val="18"/>
-          <w:szCs w:val="18"/>
-        </w:rPr>
-      </w:pPr>
-    </w:p>
-    <w:p>
-      <w:pPr>
-        <w:tabs>
-          <w:tab w:val="left" w:pos="5670"/>
-          <w:tab w:val="left" w:pos="7230"/>
-        </w:tabs>
-        <w:ind w:left="142" w:hanging="142"/>
-        <w:jc w:val="both"/>
-      </w:pPr>
-    </w:p>
-    <w:p>
-      <w:pPr>
-        <w:tabs>
-          <w:tab w:val="left" w:pos="5670"/>
-          <w:tab w:val="left" w:pos="7230"/>
-        </w:tabs>
-        <w:ind w:left="142" w:hanging="142"/>
-        <w:jc w:val="both"/>
-      </w:pPr>
-    </w:p>
-    <w:p>
-      <w:pPr>
-        <w:tabs>
-          <w:tab w:val="left" w:pos="5670"/>
-          <w:tab w:val="left" w:pos="7230"/>
-        </w:tabs>
-        <w:ind w:left="142" w:hanging="142"/>
         <w:jc w:val="both"/>
       </w:pPr>
     </w:p>
@@ -17842,470 +16090,69 @@
         <w:t> :</w:t>
       </w:r>
     </w:p>
-    <w:p>
-      <w:pPr>
-        <w:tabs>
-          <w:tab w:val="left" w:pos="5670"/>
-          <w:tab w:val="left" w:pos="7230"/>
-        </w:tabs>
-        <w:ind w:left="511" w:hanging="454"/>
-        <w:jc w:val="both"/>
-        <w:rPr>
-          <w:sz w:val="18"/>
-          <w:szCs w:val="18"/>
-        </w:rPr>
-      </w:pPr>
-      <w:r>
-        <w:rPr>
-          <w:sz w:val="18"/>
-          <w:szCs w:val="18"/>
-        </w:rPr>
-        <w:fldChar w:fldCharType="begin">
-          <w:ffData>
-            <w:name w:val=""/>
-            <w:enabled w:val="0"/>
-            <w:calcOnExit w:val="0"/>
-            <w:checkBox>
-              <w:sizeAuto/>
-              <w:default w:val="0"/>
-            </w:checkBox>
-          </w:ffData>
-        </w:fldChar>
-      </w:r>
-      <w:r>
-        <w:rPr>
-          <w:sz w:val="18"/>
-          <w:szCs w:val="18"/>
-        </w:rPr>
-        <w:instrText xml:space="preserve"> FORMCHECKBOX </w:instrText>
-      </w:r>
-      <w:r>
-        <w:rPr>
-          <w:sz w:val="18"/>
-          <w:szCs w:val="18"/>
-        </w:rPr>
-      </w:r>
-      <w:r>
-        <w:rPr>
-          <w:sz w:val="18"/>
-          <w:szCs w:val="18"/>
-        </w:rPr>
-        <w:fldChar w:fldCharType="separate"/>
-      </w:r>
-      <w:r>
-        <w:rPr>
-          <w:sz w:val="18"/>
-          <w:szCs w:val="18"/>
-        </w:rPr>
-        <w:fldChar w:fldCharType="end"/>
-      </w:r>
-      <w:r>
-        <w:rPr>
-          <w:sz w:val="18"/>
-          <w:szCs w:val="18"/>
-        </w:rPr>
-        <w:tab/>
-        <w:t>Logiciel dBBati32, version 5.2 de la société 01dB-acoem</w:t>
-      </w:r>
-    </w:p>
-    <w:p>
-      <w:pPr>
-        <w:tabs>
-          <w:tab w:val="left" w:pos="5670"/>
-          <w:tab w:val="left" w:pos="7230"/>
-        </w:tabs>
-        <w:ind w:left="142" w:hanging="142"/>
-        <w:jc w:val="both"/>
-        <w:rPr>
-          <w:sz w:val="18"/>
-          <w:szCs w:val="18"/>
-        </w:rPr>
-      </w:pPr>
-    </w:p>
-    <w:p>
-      <w:pPr>
-        <w:tabs>
-          <w:tab w:val="left" w:pos="5670"/>
-          <w:tab w:val="left" w:pos="7230"/>
-        </w:tabs>
-        <w:ind w:left="511" w:hanging="454"/>
-        <w:jc w:val="both"/>
-        <w:rPr>
-          <w:sz w:val="18"/>
-          <w:szCs w:val="18"/>
-        </w:rPr>
-      </w:pPr>
-      <w:r>
-        <w:rPr>
-          <w:sz w:val="18"/>
-          <w:szCs w:val="18"/>
-        </w:rPr>
-        <w:fldChar w:fldCharType="begin">
-          <w:ffData>
-            <w:name w:val=""/>
-            <w:enabled/>
-            <w:calcOnExit w:val="0"/>
-            <w:checkBox>
-              <w:sizeAuto/>
-              <w:default w:val="0"/>
-            </w:checkBox>
-          </w:ffData>
-        </w:fldChar>
-      </w:r>
-      <w:r>
-        <w:rPr>
-          <w:sz w:val="18"/>
-          <w:szCs w:val="18"/>
-        </w:rPr>
-        <w:instrText xml:space="preserve"> FORMCHECKBOX </w:instrText>
-      </w:r>
-      <w:r>
-        <w:rPr>
-          <w:sz w:val="18"/>
-          <w:szCs w:val="18"/>
-        </w:rPr>
-      </w:r>
-      <w:r>
-        <w:rPr>
-          <w:sz w:val="18"/>
-          <w:szCs w:val="18"/>
-        </w:rPr>
-        <w:fldChar w:fldCharType="separate"/>
-      </w:r>
-      <w:r>
-        <w:rPr>
-          <w:sz w:val="18"/>
-          <w:szCs w:val="18"/>
-        </w:rPr>
-        <w:fldChar w:fldCharType="end"/>
-      </w:r>
-      <w:r>
-        <w:rPr>
-          <w:sz w:val="18"/>
-          <w:szCs w:val="18"/>
-        </w:rPr>
-        <w:tab/>
-        <w:t>Logiciel dBTrait32, version 5.2 de la société 01dB-acoem</w:t>
-      </w:r>
-    </w:p>
-    <w:p>
-      <w:pPr>
-        <w:tabs>
-          <w:tab w:val="left" w:pos="5670"/>
-          <w:tab w:val="left" w:pos="7230"/>
-        </w:tabs>
-        <w:ind w:left="511" w:hanging="454"/>
-        <w:jc w:val="both"/>
-        <w:rPr>
-          <w:sz w:val="18"/>
-          <w:szCs w:val="18"/>
-        </w:rPr>
-      </w:pPr>
-    </w:p>
-    <w:p>
-      <w:pPr>
-        <w:tabs>
-          <w:tab w:val="left" w:pos="5670"/>
-          <w:tab w:val="left" w:pos="7230"/>
-        </w:tabs>
-        <w:ind w:left="511" w:hanging="454"/>
-        <w:jc w:val="both"/>
-        <w:rPr>
-          <w:sz w:val="18"/>
-          <w:szCs w:val="18"/>
-        </w:rPr>
-      </w:pPr>
-      <w:r>
-        <w:rPr>
-          <w:sz w:val="18"/>
-          <w:szCs w:val="18"/>
-        </w:rPr>
-        <w:fldChar w:fldCharType="begin">
-          <w:ffData>
-            <w:name w:val=""/>
-            <w:enabled/>
-            <w:calcOnExit w:val="0"/>
-            <w:checkBox>
-              <w:sizeAuto/>
-              <w:default w:val="0"/>
-            </w:checkBox>
-          </w:ffData>
-        </w:fldChar>
-      </w:r>
-      <w:r>
-        <w:rPr>
-          <w:sz w:val="18"/>
-          <w:szCs w:val="18"/>
-        </w:rPr>
-        <w:instrText xml:space="preserve"> FORMCHECKBOX </w:instrText>
-      </w:r>
-      <w:r>
-        <w:rPr>
-          <w:sz w:val="18"/>
-          <w:szCs w:val="18"/>
-        </w:rPr>
-      </w:r>
-      <w:r>
-        <w:rPr>
-          <w:sz w:val="18"/>
-          <w:szCs w:val="18"/>
-        </w:rPr>
-        <w:fldChar w:fldCharType="separate"/>
-      </w:r>
-      <w:r>
-        <w:rPr>
-          <w:sz w:val="18"/>
-          <w:szCs w:val="18"/>
-        </w:rPr>
-        <w:fldChar w:fldCharType="end"/>
-      </w:r>
-      <w:r>
-        <w:rPr>
-          <w:sz w:val="18"/>
-          <w:szCs w:val="18"/>
-        </w:rPr>
-        <w:tab/>
-        <w:t xml:space="preserve">Logiciel </w:t>
-      </w:r>
-      <w:proofErr w:type="spellStart"/>
-      <w:r>
-        <w:rPr>
-          <w:sz w:val="18"/>
-          <w:szCs w:val="18"/>
-        </w:rPr>
-        <w:t>dBInside</w:t>
-      </w:r>
-      <w:proofErr w:type="spellEnd"/>
-      <w:r>
-        <w:rPr>
-          <w:sz w:val="18"/>
-          <w:szCs w:val="18"/>
-        </w:rPr>
-        <w:t xml:space="preserve">, version 1.1.2 </w:t>
-      </w:r>
-      <w:proofErr w:type="spellStart"/>
-      <w:r>
-        <w:rPr>
-          <w:sz w:val="18"/>
-          <w:szCs w:val="18"/>
-        </w:rPr>
-        <w:t>build</w:t>
-      </w:r>
-      <w:proofErr w:type="spellEnd"/>
-      <w:r>
-        <w:rPr>
-          <w:sz w:val="18"/>
-          <w:szCs w:val="18"/>
-        </w:rPr>
-        <w:t xml:space="preserve"> 5 de la société 01dB-acoem</w:t>
-      </w:r>
-    </w:p>
-    <w:p>
-      <w:pPr>
-        <w:tabs>
-          <w:tab w:val="left" w:pos="5670"/>
-          <w:tab w:val="left" w:pos="7230"/>
-        </w:tabs>
-        <w:ind w:left="142" w:hanging="142"/>
-        <w:jc w:val="both"/>
-        <w:rPr>
-          <w:sz w:val="18"/>
-          <w:szCs w:val="18"/>
-        </w:rPr>
-      </w:pPr>
-    </w:p>
-    <w:p>
-      <w:pPr>
-        <w:tabs>
-          <w:tab w:val="left" w:pos="5670"/>
-          <w:tab w:val="left" w:pos="7230"/>
-        </w:tabs>
-        <w:ind w:left="511" w:hanging="454"/>
-        <w:jc w:val="both"/>
-        <w:rPr>
-          <w:sz w:val="18"/>
-          <w:szCs w:val="18"/>
-        </w:rPr>
-      </w:pPr>
-      <w:r>
-        <w:rPr>
-          <w:sz w:val="18"/>
-          <w:szCs w:val="18"/>
-        </w:rPr>
-        <w:fldChar w:fldCharType="begin">
-          <w:ffData>
-            <w:name w:val=""/>
-            <w:enabled/>
-            <w:calcOnExit w:val="0"/>
-            <w:checkBox>
-              <w:sizeAuto/>
-              <w:default w:val="0"/>
-            </w:checkBox>
-          </w:ffData>
-        </w:fldChar>
-      </w:r>
-      <w:r>
-        <w:rPr>
-          <w:sz w:val="18"/>
-          <w:szCs w:val="18"/>
-        </w:rPr>
-        <w:instrText xml:space="preserve"> FORMCHECKBOX </w:instrText>
-      </w:r>
-      <w:r>
-        <w:rPr>
-          <w:sz w:val="18"/>
-          <w:szCs w:val="18"/>
-        </w:rPr>
-      </w:r>
-      <w:r>
-        <w:rPr>
-          <w:sz w:val="18"/>
-          <w:szCs w:val="18"/>
-        </w:rPr>
-        <w:fldChar w:fldCharType="separate"/>
-      </w:r>
-      <w:r>
-        <w:rPr>
-          <w:sz w:val="18"/>
-          <w:szCs w:val="18"/>
-        </w:rPr>
-        <w:fldChar w:fldCharType="end"/>
-      </w:r>
-      <w:r>
-        <w:rPr>
-          <w:sz w:val="18"/>
-          <w:szCs w:val="18"/>
-        </w:rPr>
-        <w:tab/>
-        <w:t xml:space="preserve">Logiciel </w:t>
-      </w:r>
-      <w:proofErr w:type="spellStart"/>
-      <w:r>
-        <w:rPr>
-          <w:sz w:val="18"/>
-          <w:szCs w:val="18"/>
-        </w:rPr>
-        <w:t>NorReview</w:t>
-      </w:r>
-      <w:proofErr w:type="spellEnd"/>
-      <w:r>
-        <w:rPr>
-          <w:sz w:val="18"/>
-          <w:szCs w:val="18"/>
-        </w:rPr>
-        <w:t>, version 5.0 de la société NORSONIC</w:t>
-      </w:r>
-    </w:p>
-    <w:p>
-      <w:pPr>
-        <w:tabs>
-          <w:tab w:val="left" w:pos="5670"/>
-          <w:tab w:val="left" w:pos="7230"/>
-        </w:tabs>
-        <w:ind w:left="142" w:hanging="142"/>
-        <w:jc w:val="both"/>
-        <w:rPr>
-          <w:sz w:val="18"/>
-          <w:szCs w:val="18"/>
-        </w:rPr>
-      </w:pPr>
-    </w:p>
-    <w:p>
-      <w:pPr>
-        <w:tabs>
-          <w:tab w:val="left" w:pos="5670"/>
-          <w:tab w:val="left" w:pos="7230"/>
-        </w:tabs>
-        <w:ind w:left="511" w:hanging="454"/>
-        <w:jc w:val="both"/>
-        <w:rPr>
-          <w:sz w:val="18"/>
-          <w:szCs w:val="18"/>
-        </w:rPr>
-      </w:pPr>
-      <w:r>
-        <w:rPr>
-          <w:sz w:val="18"/>
-          <w:szCs w:val="18"/>
-        </w:rPr>
-        <w:fldChar w:fldCharType="begin">
-          <w:ffData>
-            <w:name w:val=""/>
-            <w:enabled/>
-            <w:calcOnExit w:val="0"/>
-            <w:checkBox>
-              <w:sizeAuto/>
-              <w:default w:val="0"/>
-            </w:checkBox>
-          </w:ffData>
-        </w:fldChar>
-      </w:r>
-      <w:r>
-        <w:rPr>
-          <w:sz w:val="18"/>
-          <w:szCs w:val="18"/>
-        </w:rPr>
-        <w:instrText xml:space="preserve"> FORMCHECKBOX </w:instrText>
-      </w:r>
-      <w:r>
-        <w:rPr>
-          <w:sz w:val="18"/>
-          <w:szCs w:val="18"/>
-        </w:rPr>
-      </w:r>
-      <w:r>
-        <w:rPr>
-          <w:sz w:val="18"/>
-          <w:szCs w:val="18"/>
-        </w:rPr>
-        <w:fldChar w:fldCharType="separate"/>
-      </w:r>
-      <w:r>
-        <w:rPr>
-          <w:sz w:val="18"/>
-          <w:szCs w:val="18"/>
-        </w:rPr>
-        <w:fldChar w:fldCharType="end"/>
-      </w:r>
-      <w:r>
-        <w:rPr>
-          <w:sz w:val="18"/>
-          <w:szCs w:val="18"/>
-        </w:rPr>
-        <w:tab/>
-        <w:t xml:space="preserve">Logiciel </w:t>
-      </w:r>
-      <w:proofErr w:type="spellStart"/>
-      <w:r>
-        <w:rPr>
-          <w:sz w:val="18"/>
-          <w:szCs w:val="18"/>
-        </w:rPr>
-        <w:t>NorBuild</w:t>
-      </w:r>
-      <w:proofErr w:type="spellEnd"/>
-      <w:r>
-        <w:rPr>
-          <w:sz w:val="18"/>
-          <w:szCs w:val="18"/>
-        </w:rPr>
-        <w:t>, version 3.0 de la société NORSONIC</w:t>
-      </w:r>
-    </w:p>
-    <w:p>
-      <w:pPr>
-        <w:tabs>
-          <w:tab w:val="left" w:pos="5670"/>
-          <w:tab w:val="left" w:pos="7230"/>
-        </w:tabs>
-        <w:ind w:left="142" w:hanging="142"/>
-        <w:jc w:val="both"/>
-        <w:rPr>
-          <w:sz w:val="18"/>
-          <w:szCs w:val="18"/>
-        </w:rPr>
-      </w:pPr>
-    </w:p>
+    <w:tbl>
+      <w:tblPr>
+        <w:tblStyle w:val="Grilledutableau"/>
+        <w:tblW w:w="9781" w:type="dxa"/>
+        <w:tblBorders>
+          <w:top w:val="none" w:sz="0" w:space="0" w:color="auto"/>
+          <w:left w:val="none" w:sz="0" w:space="0" w:color="auto"/>
+          <w:bottom w:val="none" w:sz="0" w:space="0" w:color="auto"/>
+          <w:right w:val="none" w:sz="0" w:space="0" w:color="auto"/>
+          <w:insideH w:val="none" w:sz="0" w:space="0" w:color="auto"/>
+          <w:insideV w:val="none" w:sz="0" w:space="0" w:color="auto"/>
+        </w:tblBorders>
+        <w:tblCellMar>
+          <w:left w:w="567" w:type="dxa"/>
+          <w:bottom w:w="113" w:type="dxa"/>
+        </w:tblCellMar>
+        <w:tblLook w:val="04A0" w:firstRow="1" w:lastRow="0" w:firstColumn="1" w:lastColumn="0" w:noHBand="0" w:noVBand="1"/>
+      </w:tblPr>
+      <w:tblGrid>
+        <w:gridCol w:w="9781"/>
+      </w:tblGrid>
+      <w:tr>
+        <w:tc>
+          <w:tcPr>
+            <w:tcW w:w="9781" w:type="dxa"/>
+          </w:tcPr>
+          <w:p>
+            <w:pPr>
+              <w:tabs>
+                <w:tab w:val="left" w:pos="5670"/>
+                <w:tab w:val="left" w:pos="7230"/>
+              </w:tabs>
+              <w:spacing w:line="192" w:lineRule="atLeast"/>
+              <w:rPr>
+                <w:sz w:val="18"/>
+                <w:szCs w:val="18"/>
+              </w:rPr>
+            </w:pPr>
+            <w:r>
+              <w:rPr>
+                <w:sz w:val="18"/>
+                <w:szCs w:val="18"/>
+              </w:rPr>
+              <w:t>${</w:t>
+            </w:r>
+            <w:r>
+              <w:rPr>
+                <w:sz w:val="18"/>
+                <w:szCs w:val="18"/>
+              </w:rPr>
+              <w:t>SOFT</w:t>
+            </w:r>
+            <w:r>
+              <w:rPr>
+                <w:sz w:val="18"/>
+                <w:szCs w:val="18"/>
+              </w:rPr>
+              <w:t>}</w:t>
+            </w:r>
+          </w:p>
+        </w:tc>
+      </w:tr>
+    </w:tbl>
     <w:p>
       <w:pPr>
         <w:tabs>
@@ -18318,82 +16165,100 @@
           <w:szCs w:val="18"/>
         </w:rPr>
       </w:pPr>
-      <w:r>
-        <w:rPr>
-          <w:sz w:val="18"/>
-          <w:szCs w:val="18"/>
-        </w:rPr>
-        <w:fldChar w:fldCharType="begin">
-          <w:ffData>
-            <w:name w:val=""/>
-            <w:enabled w:val="0"/>
-            <w:calcOnExit w:val="0"/>
-            <w:checkBox>
-              <w:sizeAuto/>
-              <w:default w:val="0"/>
-            </w:checkBox>
-          </w:ffData>
-        </w:fldChar>
-      </w:r>
-      <w:r>
-        <w:rPr>
-          <w:sz w:val="18"/>
-          <w:szCs w:val="18"/>
-        </w:rPr>
-        <w:instrText xml:space="preserve"> FORMCHECKBOX </w:instrText>
-      </w:r>
-      <w:r>
-        <w:rPr>
-          <w:sz w:val="18"/>
-          <w:szCs w:val="18"/>
-        </w:rPr>
-      </w:r>
-      <w:r>
-        <w:rPr>
-          <w:sz w:val="18"/>
-          <w:szCs w:val="18"/>
-        </w:rPr>
-        <w:fldChar w:fldCharType="separate"/>
-      </w:r>
-      <w:r>
-        <w:rPr>
-          <w:sz w:val="18"/>
-          <w:szCs w:val="18"/>
-        </w:rPr>
-        <w:fldChar w:fldCharType="end"/>
-      </w:r>
-      <w:r>
-        <w:rPr>
-          <w:sz w:val="18"/>
-          <w:szCs w:val="18"/>
-        </w:rPr>
-        <w:tab/>
-        <w:t>Utilitaire Excel SOCOTEC « Acoustique_Fiche_traitement_mesure_octaves_habitation.xls », version n°1</w:t>
-      </w:r>
     </w:p>
+    <w:tbl>
+      <w:tblPr>
+        <w:tblStyle w:val="Grilledutableau"/>
+        <w:tblW w:w="0" w:type="auto"/>
+        <w:tblBorders>
+          <w:top w:val="none" w:sz="0" w:space="0" w:color="auto"/>
+          <w:left w:val="none" w:sz="0" w:space="0" w:color="auto"/>
+          <w:bottom w:val="none" w:sz="0" w:space="0" w:color="auto"/>
+          <w:right w:val="none" w:sz="0" w:space="0" w:color="auto"/>
+          <w:insideH w:val="none" w:sz="0" w:space="0" w:color="auto"/>
+          <w:insideV w:val="none" w:sz="0" w:space="0" w:color="auto"/>
+        </w:tblBorders>
+        <w:tblCellMar>
+          <w:left w:w="567" w:type="dxa"/>
+          <w:bottom w:w="113" w:type="dxa"/>
+        </w:tblCellMar>
+        <w:tblLook w:val="04A0" w:firstRow="1" w:lastRow="0" w:firstColumn="1" w:lastColumn="0" w:noHBand="0" w:noVBand="1"/>
+      </w:tblPr>
+      <w:tblGrid>
+        <w:gridCol w:w="9781"/>
+      </w:tblGrid>
+      <w:tr>
+        <w:tc>
+          <w:tcPr>
+            <w:tcW w:w="9781" w:type="dxa"/>
+          </w:tcPr>
+          <w:p>
+            <w:pPr>
+              <w:tabs>
+                <w:tab w:val="left" w:pos="5670"/>
+                <w:tab w:val="left" w:pos="7230"/>
+              </w:tabs>
+              <w:rPr>
+                <w:sz w:val="18"/>
+                <w:szCs w:val="18"/>
+              </w:rPr>
+            </w:pPr>
+            <w:r>
+              <w:rPr>
+                <w:sz w:val="18"/>
+                <w:szCs w:val="18"/>
+              </w:rPr>
+              <w:t>Utilitaire Excel SOCOTEC « </w:t>
+            </w:r>
+            <w:r>
+              <w:rPr>
+                <w:sz w:val="18"/>
+                <w:szCs w:val="18"/>
+              </w:rPr>
+              <w:t>${</w:t>
+            </w:r>
+            <w:r>
+              <w:rPr>
+                <w:sz w:val="18"/>
+                <w:szCs w:val="18"/>
+              </w:rPr>
+              <w:t>XLS</w:t>
+            </w:r>
+            <w:r>
+              <w:rPr>
+                <w:sz w:val="18"/>
+                <w:szCs w:val="18"/>
+              </w:rPr>
+              <w:t>}</w:t>
+            </w:r>
+            <w:r>
+              <w:rPr>
+                <w:sz w:val="18"/>
+                <w:szCs w:val="18"/>
+              </w:rPr>
+              <w:t> », version n°</w:t>
+            </w:r>
+            <w:r>
+              <w:rPr>
+                <w:sz w:val="18"/>
+                <w:szCs w:val="18"/>
+              </w:rPr>
+              <w:t>###</w:t>
+            </w:r>
+          </w:p>
+        </w:tc>
+      </w:tr>
+    </w:tbl>
     <w:p>
       <w:pPr>
         <w:tabs>
           <w:tab w:val="left" w:pos="5670"/>
           <w:tab w:val="left" w:pos="7230"/>
         </w:tabs>
-        <w:ind w:left="142" w:hanging="142"/>
-        <w:jc w:val="both"/>
-        <w:rPr>
-          <w:sz w:val="18"/>
-          <w:szCs w:val="18"/>
-        </w:rPr>
-      </w:pPr>
-    </w:p>
-    <w:p>
-      <w:pPr>
-        <w:tabs>
-          <w:tab w:val="left" w:pos="5670"/>
-          <w:tab w:val="left" w:pos="7230"/>
-        </w:tabs>
-        <w:ind w:left="142" w:hanging="142"/>
         <w:jc w:val="both"/>
       </w:pPr>
+      <w:bookmarkStart w:id="43" w:name="_GoBack"/>
+      <w:bookmarkEnd w:id="43"/>
     </w:p>
     <w:p>
       <w:pPr>
@@ -18606,13 +16471,13 @@
         </w:numPr>
         <w:jc w:val="center"/>
       </w:pPr>
-      <w:bookmarkStart w:id="46" w:name="_Toc508815445"/>
-      <w:bookmarkStart w:id="47" w:name="_Toc397518805"/>
+      <w:bookmarkStart w:id="44" w:name="_Toc508815445"/>
+      <w:bookmarkStart w:id="45" w:name="_Toc397518805"/>
       <w:r>
         <w:t>ANNEXE 2 :</w:t>
       </w:r>
-      <w:bookmarkStart w:id="48" w:name="_Toc168739034"/>
-      <w:bookmarkEnd w:id="46"/>
+      <w:bookmarkStart w:id="46" w:name="_Toc168739034"/>
+      <w:bookmarkEnd w:id="44"/>
     </w:p>
     <w:p>
       <w:pPr>
@@ -18653,8 +16518,8 @@
         </w:rPr>
         <w:t>fiches de TRAITEMENT DE mesure</w:t>
       </w:r>
-      <w:bookmarkEnd w:id="47"/>
-      <w:bookmarkEnd w:id="48"/>
+      <w:bookmarkEnd w:id="45"/>
+      <w:bookmarkEnd w:id="46"/>
     </w:p>
     <w:p/>
     <w:p>
@@ -39043,7 +36908,6 @@
               </w:rPr>
               <w:t>L</w:t>
             </w:r>
-            <w:bookmarkStart w:id="49" w:name="_GoBack"/>
             <w:r>
               <w:rPr>
                 <w:rFonts w:ascii="Arial" w:hAnsi="Arial" w:cs="Arial"/>
@@ -39052,7 +36916,6 @@
               </w:rPr>
               <w:t>n</w:t>
             </w:r>
-            <w:bookmarkEnd w:id="49"/>
             <w:r>
               <w:rPr>
                 <w:rFonts w:ascii="Arial" w:hAnsi="Arial" w:cs="Arial"/>
@@ -41214,20 +39077,23 @@
         </w:numPr>
         <w:jc w:val="center"/>
       </w:pPr>
-      <w:bookmarkStart w:id="50" w:name="_Toc168911119"/>
-      <w:bookmarkStart w:id="51" w:name="_Toc168912110"/>
-      <w:bookmarkStart w:id="52" w:name="_Toc168912843"/>
-      <w:bookmarkStart w:id="53" w:name="_Toc171998139"/>
-      <w:bookmarkStart w:id="54" w:name="_Toc171998455"/>
-      <w:bookmarkStart w:id="55" w:name="_Toc171998892"/>
-      <w:bookmarkStart w:id="56" w:name="_Toc185840814"/>
-      <w:bookmarkStart w:id="57" w:name="_Toc190262569"/>
-      <w:bookmarkStart w:id="58" w:name="_Toc196799907"/>
-      <w:bookmarkStart w:id="59" w:name="_Toc508815446"/>
-      <w:bookmarkStart w:id="60" w:name="_Toc397518806"/>
+      <w:bookmarkStart w:id="47" w:name="_Toc168911119"/>
+      <w:bookmarkStart w:id="48" w:name="_Toc168912110"/>
+      <w:bookmarkStart w:id="49" w:name="_Toc168912843"/>
+      <w:bookmarkStart w:id="50" w:name="_Toc171998139"/>
+      <w:bookmarkStart w:id="51" w:name="_Toc171998455"/>
+      <w:bookmarkStart w:id="52" w:name="_Toc171998892"/>
+      <w:bookmarkStart w:id="53" w:name="_Toc185840814"/>
+      <w:bookmarkStart w:id="54" w:name="_Toc190262569"/>
+      <w:bookmarkStart w:id="55" w:name="_Toc196799907"/>
+      <w:bookmarkStart w:id="56" w:name="_Toc508815446"/>
+      <w:bookmarkStart w:id="57" w:name="_Toc397518806"/>
       <w:r>
         <w:t>ANNEXE 3 :</w:t>
       </w:r>
+      <w:bookmarkEnd w:id="47"/>
+      <w:bookmarkEnd w:id="48"/>
+      <w:bookmarkEnd w:id="49"/>
       <w:bookmarkEnd w:id="50"/>
       <w:bookmarkEnd w:id="51"/>
       <w:bookmarkEnd w:id="52"/>
@@ -41235,9 +39101,6 @@
       <w:bookmarkEnd w:id="54"/>
       <w:bookmarkEnd w:id="55"/>
       <w:bookmarkEnd w:id="56"/>
-      <w:bookmarkEnd w:id="57"/>
-      <w:bookmarkEnd w:id="58"/>
-      <w:bookmarkEnd w:id="59"/>
     </w:p>
     <w:p>
       <w:pPr>
@@ -41263,7 +39126,7 @@
         </w:rPr>
         <w:t>plans des locaux utilisÉs</w:t>
       </w:r>
-      <w:bookmarkEnd w:id="60"/>
+      <w:bookmarkEnd w:id="57"/>
     </w:p>
     <w:p>
       <w:pPr>
@@ -50872,7 +48735,7 @@
 </file>
 
 <file path=customXml/itemProps1.xml><?xml version="1.0" encoding="utf-8"?>
-<ds:datastoreItem xmlns:ds="http://schemas.openxmlformats.org/officeDocument/2006/customXml" ds:itemID="{706725F0-42DF-704B-BD0C-F901B9582992}">
+<ds:datastoreItem xmlns:ds="http://schemas.openxmlformats.org/officeDocument/2006/customXml" ds:itemID="{32BBF141-DC6A-064C-8861-66334FF3DD28}">
   <ds:schemaRefs>
     <ds:schemaRef ds:uri="http://schemas.openxmlformats.org/officeDocument/2006/bibliography"/>
   </ds:schemaRefs>

</xml_diff>

<commit_message>
Correction onetomany.twig (delete a,b,c) SonoAdmin English to french Correction template report Excel Tool fix + Version from XLS workbook TTX when AAE or Equiments Spreadsheet doesn't exist avoid import failure and filter output in template report.
</commit_message>
<xml_diff>
--- a/src/AppBundle/Resources/templates/report-ra1999.docx
+++ b/src/AppBundle/Resources/templates/report-ra1999.docx
@@ -243,7 +243,7 @@
         <w:tblLook w:val="04A0" w:firstRow="1" w:lastRow="0" w:firstColumn="1" w:lastColumn="0" w:noHBand="0" w:noVBand="1"/>
       </w:tblPr>
       <w:tblGrid>
-        <w:gridCol w:w="10200"/>
+        <w:gridCol w:w="10202"/>
       </w:tblGrid>
       <w:tr>
         <w:trPr>
@@ -938,21 +938,7 @@
                           <w:rPr>
                             <w:rFonts w:ascii="Arial" w:hAnsi="Arial" w:cs="Arial"/>
                           </w:rPr>
-                          <w:t xml:space="preserve">Auteur du </w:t>
-                        </w:r>
-                        <w:proofErr w:type="gramStart"/>
-                        <w:r>
-                          <w:rPr>
-                            <w:rFonts w:ascii="Arial" w:hAnsi="Arial" w:cs="Arial"/>
-                          </w:rPr>
-                          <w:t>rapport:</w:t>
-                        </w:r>
-                        <w:proofErr w:type="gramEnd"/>
-                        <w:r>
-                          <w:rPr>
-                            <w:rFonts w:ascii="Arial" w:hAnsi="Arial" w:cs="Arial"/>
-                          </w:rPr>
-                          <w:t xml:space="preserve"> </w:t>
+                          <w:t xml:space="preserve">Auteur du rapport: </w:t>
                         </w:r>
                         <w:r>
                           <w:rPr>
@@ -4653,32 +4639,15 @@
         <w:rPr>
           <w:szCs w:val="20"/>
         </w:rPr>
-        <w:t>Pour l’isolement acoustique vis-à-vis des bruits de l’espace extérieur, les valeurs du « </w:t>
-      </w:r>
-      <w:proofErr w:type="spellStart"/>
-      <w:proofErr w:type="gramStart"/>
-      <w:r>
-        <w:rPr>
-          <w:szCs w:val="20"/>
-        </w:rPr>
-        <w:t>D</w:t>
+        <w:t>Pour l’isolement acoustique vis-à-vis des bruits de l’espace extérieur, les valeurs du « D</w:t>
       </w:r>
       <w:r>
         <w:rPr>
           <w:szCs w:val="20"/>
           <w:vertAlign w:val="subscript"/>
         </w:rPr>
-        <w:t>nT,A</w:t>
+        <w:t>nT,A,tr</w:t>
       </w:r>
-      <w:proofErr w:type="gramEnd"/>
-      <w:r>
-        <w:rPr>
-          <w:szCs w:val="20"/>
-          <w:vertAlign w:val="subscript"/>
-        </w:rPr>
-        <w:t>,tr</w:t>
-      </w:r>
-      <w:proofErr w:type="spellEnd"/>
       <w:r>
         <w:rPr>
           <w:szCs w:val="20"/>
@@ -4709,19 +4678,11 @@
           <w:szCs w:val="20"/>
         </w:rPr>
       </w:pPr>
-      <w:proofErr w:type="gramStart"/>
       <w:r>
         <w:rPr>
           <w:szCs w:val="20"/>
         </w:rPr>
-        <w:t>de</w:t>
-      </w:r>
-      <w:proofErr w:type="gramEnd"/>
-      <w:r>
-        <w:rPr>
-          <w:szCs w:val="20"/>
-        </w:rPr>
-        <w:t xml:space="preserve"> l’arrêté du 30 juin 1999 relatif aux caractéristiques acoustiques des bâtiments d’habitation si l’opération est située en dehors d’un secteur affecté par le bruit d’une ou plusieurs infrastructures de transport terrestre ou d’un aérodrome,</w:t>
+        <w:t>de l’arrêté du 30 juin 1999 relatif aux caractéristiques acoustiques des bâtiments d’habitation si l’opération est située en dehors d’un secteur affecté par le bruit d’une ou plusieurs infrastructures de transport terrestre ou d’un aérodrome,</w:t>
       </w:r>
     </w:p>
     <w:p>
@@ -4741,21 +4702,12 @@
           <w:szCs w:val="20"/>
         </w:rPr>
       </w:pPr>
-      <w:proofErr w:type="gramStart"/>
       <w:r>
         <w:rPr>
           <w:sz w:val="20"/>
           <w:szCs w:val="20"/>
         </w:rPr>
-        <w:t>de</w:t>
-      </w:r>
-      <w:proofErr w:type="gramEnd"/>
-      <w:r>
-        <w:rPr>
-          <w:sz w:val="20"/>
-          <w:szCs w:val="20"/>
-        </w:rPr>
-        <w:t xml:space="preserve"> la note de détermination de l’isolement acoustique minimal des façades de l’opération fournie par le maître d’ouvrage.</w:t>
+        <w:t>de la note de détermination de l’isolement acoustique minimal des façades de l’opération fournie par le maître d’ouvrage.</w:t>
       </w:r>
     </w:p>
     <w:p>
@@ -5376,15 +5328,7 @@
         <w:rPr>
           <w:szCs w:val="20"/>
         </w:rPr>
-        <w:t xml:space="preserve">lus la valeur de </w:t>
-      </w:r>
-      <w:proofErr w:type="spellStart"/>
-      <w:proofErr w:type="gramStart"/>
-      <w:r>
-        <w:rPr>
-          <w:szCs w:val="20"/>
-        </w:rPr>
-        <w:t>D</w:t>
+        <w:t>lus la valeur de D</w:t>
       </w:r>
       <w:r>
         <w:rPr>
@@ -5393,8 +5337,6 @@
         </w:rPr>
         <w:t>nT,A</w:t>
       </w:r>
-      <w:proofErr w:type="spellEnd"/>
-      <w:proofErr w:type="gramEnd"/>
       <w:r>
         <w:rPr>
           <w:szCs w:val="20"/>
@@ -5573,8 +5515,6 @@
                 <w:color w:val="000000"/>
               </w:rPr>
             </w:pPr>
-            <w:proofErr w:type="spellStart"/>
-            <w:proofErr w:type="gramStart"/>
             <w:r>
               <w:rPr>
                 <w:rFonts w:ascii="Arial" w:hAnsi="Arial" w:cs="Arial"/>
@@ -5590,8 +5530,6 @@
               </w:rPr>
               <w:t>nT,A</w:t>
             </w:r>
-            <w:proofErr w:type="spellEnd"/>
-            <w:proofErr w:type="gramEnd"/>
             <w:r>
               <w:rPr>
                 <w:rFonts w:ascii="Arial" w:hAnsi="Arial" w:cs="Arial"/>
@@ -5628,8 +5566,6 @@
                 <w:color w:val="000000"/>
               </w:rPr>
             </w:pPr>
-            <w:proofErr w:type="spellStart"/>
-            <w:proofErr w:type="gramStart"/>
             <w:r>
               <w:rPr>
                 <w:rFonts w:ascii="Arial" w:hAnsi="Arial" w:cs="Arial"/>
@@ -5645,8 +5581,6 @@
               </w:rPr>
               <w:t>nT,A</w:t>
             </w:r>
-            <w:proofErr w:type="spellEnd"/>
-            <w:proofErr w:type="gramEnd"/>
             <w:r>
               <w:rPr>
                 <w:rFonts w:ascii="Arial" w:hAnsi="Arial" w:cs="Arial"/>
@@ -5800,7 +5734,6 @@
                 <w:color w:val="000000"/>
               </w:rPr>
             </w:pPr>
-            <w:proofErr w:type="gramStart"/>
             <w:r>
               <w:rPr>
                 <w:rFonts w:ascii="Arial" w:hAnsi="Arial" w:cs="Arial"/>
@@ -5808,7 +5741,6 @@
               </w:rPr>
               <w:t>éventuelles</w:t>
             </w:r>
-            <w:proofErr w:type="gramEnd"/>
           </w:p>
         </w:tc>
       </w:tr>
@@ -5942,37 +5874,12 @@
                 <w:color w:val="000000"/>
               </w:rPr>
             </w:pPr>
-            <w:proofErr w:type="gramStart"/>
-            <w:r>
-              <w:rPr>
-                <w:rFonts w:ascii="Arial" w:hAnsi="Arial" w:cs="Arial"/>
-                <w:color w:val="000000"/>
-              </w:rPr>
-              <w:t>ou</w:t>
-            </w:r>
-            <w:proofErr w:type="gramEnd"/>
-            <w:r>
-              <w:rPr>
-                <w:rFonts w:ascii="Arial" w:hAnsi="Arial" w:cs="Arial"/>
-                <w:color w:val="000000"/>
-              </w:rPr>
-              <w:t xml:space="preserve"> Escalier / </w:t>
-            </w:r>
-            <w:proofErr w:type="spellStart"/>
-            <w:r>
-              <w:rPr>
-                <w:rFonts w:ascii="Arial" w:hAnsi="Arial" w:cs="Arial"/>
-                <w:color w:val="000000"/>
-              </w:rPr>
-              <w:t>Etage</w:t>
-            </w:r>
-            <w:proofErr w:type="spellEnd"/>
-            <w:r>
-              <w:rPr>
-                <w:rFonts w:ascii="Arial" w:hAnsi="Arial" w:cs="Arial"/>
-                <w:color w:val="000000"/>
-              </w:rPr>
-              <w:t>)</w:t>
+            <w:r>
+              <w:rPr>
+                <w:rFonts w:ascii="Arial" w:hAnsi="Arial" w:cs="Arial"/>
+                <w:color w:val="000000"/>
+              </w:rPr>
+              <w:t>ou Escalier / Etage)</w:t>
             </w:r>
           </w:p>
         </w:tc>
@@ -6051,37 +5958,12 @@
                 <w:color w:val="000000"/>
               </w:rPr>
             </w:pPr>
-            <w:proofErr w:type="gramStart"/>
-            <w:r>
-              <w:rPr>
-                <w:rFonts w:ascii="Arial" w:hAnsi="Arial" w:cs="Arial"/>
-                <w:color w:val="000000"/>
-              </w:rPr>
-              <w:t>ou</w:t>
-            </w:r>
-            <w:proofErr w:type="gramEnd"/>
-            <w:r>
-              <w:rPr>
-                <w:rFonts w:ascii="Arial" w:hAnsi="Arial" w:cs="Arial"/>
-                <w:color w:val="000000"/>
-              </w:rPr>
-              <w:t xml:space="preserve"> Escalier / </w:t>
-            </w:r>
-            <w:proofErr w:type="spellStart"/>
-            <w:r>
-              <w:rPr>
-                <w:rFonts w:ascii="Arial" w:hAnsi="Arial" w:cs="Arial"/>
-                <w:color w:val="000000"/>
-              </w:rPr>
-              <w:t>Etage</w:t>
-            </w:r>
-            <w:proofErr w:type="spellEnd"/>
-            <w:r>
-              <w:rPr>
-                <w:rFonts w:ascii="Arial" w:hAnsi="Arial" w:cs="Arial"/>
-                <w:color w:val="000000"/>
-              </w:rPr>
-              <w:t>)</w:t>
+            <w:r>
+              <w:rPr>
+                <w:rFonts w:ascii="Arial" w:hAnsi="Arial" w:cs="Arial"/>
+                <w:color w:val="000000"/>
+              </w:rPr>
+              <w:t>ou Escalier / Etage)</w:t>
             </w:r>
           </w:p>
         </w:tc>
@@ -6575,8 +6457,6 @@
         </w:rPr>
         <w:t xml:space="preserve">Plus la valeur de </w:t>
       </w:r>
-      <w:proofErr w:type="spellStart"/>
-      <w:proofErr w:type="gramStart"/>
       <w:r>
         <w:rPr>
           <w:rFonts w:ascii="Arial" w:hAnsi="Arial" w:cs="Arial"/>
@@ -6590,18 +6470,8 @@
           <w:szCs w:val="20"/>
           <w:vertAlign w:val="subscript"/>
         </w:rPr>
-        <w:t>nT,A</w:t>
+        <w:t>nT,A,tr</w:t>
       </w:r>
-      <w:proofErr w:type="gramEnd"/>
-      <w:r>
-        <w:rPr>
-          <w:rFonts w:ascii="Arial" w:hAnsi="Arial" w:cs="Arial"/>
-          <w:szCs w:val="20"/>
-          <w:vertAlign w:val="subscript"/>
-        </w:rPr>
-        <w:t>,tr</w:t>
-      </w:r>
-      <w:proofErr w:type="spellEnd"/>
       <w:r>
         <w:rPr>
           <w:rFonts w:ascii="Arial" w:hAnsi="Arial" w:cs="Arial"/>
@@ -6781,8 +6651,6 @@
                 <w:color w:val="000000"/>
               </w:rPr>
             </w:pPr>
-            <w:proofErr w:type="spellStart"/>
-            <w:proofErr w:type="gramStart"/>
             <w:r>
               <w:rPr>
                 <w:rFonts w:ascii="Arial" w:hAnsi="Arial" w:cs="Arial"/>
@@ -6796,18 +6664,8 @@
                 <w:color w:val="000000"/>
                 <w:vertAlign w:val="subscript"/>
               </w:rPr>
-              <w:t>nT,A</w:t>
-            </w:r>
-            <w:proofErr w:type="gramEnd"/>
-            <w:r>
-              <w:rPr>
-                <w:rFonts w:ascii="Arial" w:hAnsi="Arial" w:cs="Arial"/>
-                <w:color w:val="000000"/>
-                <w:vertAlign w:val="subscript"/>
-              </w:rPr>
-              <w:t>,tr</w:t>
-            </w:r>
-            <w:proofErr w:type="spellEnd"/>
+              <w:t>nT,A,tr</w:t>
+            </w:r>
             <w:r>
               <w:rPr>
                 <w:rFonts w:ascii="Arial" w:hAnsi="Arial" w:cs="Arial"/>
@@ -6844,8 +6702,6 @@
                 <w:color w:val="000000"/>
               </w:rPr>
             </w:pPr>
-            <w:proofErr w:type="spellStart"/>
-            <w:proofErr w:type="gramStart"/>
             <w:r>
               <w:rPr>
                 <w:rFonts w:ascii="Arial" w:hAnsi="Arial" w:cs="Arial"/>
@@ -6859,18 +6715,8 @@
                 <w:color w:val="000000"/>
                 <w:vertAlign w:val="subscript"/>
               </w:rPr>
-              <w:t>nT,A</w:t>
-            </w:r>
-            <w:proofErr w:type="gramEnd"/>
-            <w:r>
-              <w:rPr>
-                <w:rFonts w:ascii="Arial" w:hAnsi="Arial" w:cs="Arial"/>
-                <w:color w:val="000000"/>
-                <w:vertAlign w:val="subscript"/>
-              </w:rPr>
-              <w:t>,tr</w:t>
-            </w:r>
-            <w:proofErr w:type="spellEnd"/>
+              <w:t>nT,A,tr</w:t>
+            </w:r>
             <w:r>
               <w:rPr>
                 <w:rFonts w:ascii="Arial" w:hAnsi="Arial" w:cs="Arial"/>
@@ -7024,7 +6870,6 @@
                 <w:color w:val="000000"/>
               </w:rPr>
             </w:pPr>
-            <w:proofErr w:type="spellStart"/>
             <w:r>
               <w:rPr>
                 <w:rFonts w:ascii="Arial" w:hAnsi="Arial" w:cs="Arial"/>
@@ -7032,7 +6877,6 @@
               </w:rPr>
               <w:t>Eventuelles</w:t>
             </w:r>
-            <w:proofErr w:type="spellEnd"/>
           </w:p>
         </w:tc>
       </w:tr>
@@ -7150,23 +6994,7 @@
                 <w:rFonts w:ascii="Arial" w:hAnsi="Arial" w:cs="Arial"/>
                 <w:color w:val="000000"/>
               </w:rPr>
-              <w:t>(</w:t>
-            </w:r>
-            <w:proofErr w:type="gramStart"/>
-            <w:r>
-              <w:rPr>
-                <w:rFonts w:ascii="Arial" w:hAnsi="Arial" w:cs="Arial"/>
-                <w:color w:val="000000"/>
-              </w:rPr>
-              <w:t>mesurée</w:t>
-            </w:r>
-            <w:proofErr w:type="gramEnd"/>
-            <w:r>
-              <w:rPr>
-                <w:rFonts w:ascii="Arial" w:hAnsi="Arial" w:cs="Arial"/>
-                <w:color w:val="000000"/>
-              </w:rPr>
-              <w:t xml:space="preserve"> à 2m)</w:t>
+              <w:t>(mesurée à 2m)</w:t>
             </w:r>
           </w:p>
         </w:tc>
@@ -7245,37 +7073,12 @@
                 <w:color w:val="000000"/>
               </w:rPr>
             </w:pPr>
-            <w:proofErr w:type="gramStart"/>
-            <w:r>
-              <w:rPr>
-                <w:rFonts w:ascii="Arial" w:hAnsi="Arial" w:cs="Arial"/>
-                <w:color w:val="000000"/>
-              </w:rPr>
-              <w:t>ou</w:t>
-            </w:r>
-            <w:proofErr w:type="gramEnd"/>
-            <w:r>
-              <w:rPr>
-                <w:rFonts w:ascii="Arial" w:hAnsi="Arial" w:cs="Arial"/>
-                <w:color w:val="000000"/>
-              </w:rPr>
-              <w:t xml:space="preserve"> Escalier / </w:t>
-            </w:r>
-            <w:proofErr w:type="spellStart"/>
-            <w:r>
-              <w:rPr>
-                <w:rFonts w:ascii="Arial" w:hAnsi="Arial" w:cs="Arial"/>
-                <w:color w:val="000000"/>
-              </w:rPr>
-              <w:t>Etage</w:t>
-            </w:r>
-            <w:proofErr w:type="spellEnd"/>
-            <w:r>
-              <w:rPr>
-                <w:rFonts w:ascii="Arial" w:hAnsi="Arial" w:cs="Arial"/>
-                <w:color w:val="000000"/>
-              </w:rPr>
-              <w:t>)</w:t>
+            <w:r>
+              <w:rPr>
+                <w:rFonts w:ascii="Arial" w:hAnsi="Arial" w:cs="Arial"/>
+                <w:color w:val="000000"/>
+              </w:rPr>
+              <w:t>ou Escalier / Etage)</w:t>
             </w:r>
           </w:p>
         </w:tc>
@@ -7761,16 +7564,8 @@
         <w:rPr>
           <w:szCs w:val="20"/>
         </w:rPr>
-        <w:t xml:space="preserve">Plus la valeur de </w:t>
+        <w:t>Plus la valeur de L’</w:t>
       </w:r>
-      <w:proofErr w:type="gramStart"/>
-      <w:r>
-        <w:rPr>
-          <w:szCs w:val="20"/>
-        </w:rPr>
-        <w:t>L’</w:t>
-      </w:r>
-      <w:proofErr w:type="spellStart"/>
       <w:r>
         <w:rPr>
           <w:szCs w:val="20"/>
@@ -7778,8 +7573,6 @@
         </w:rPr>
         <w:t>nT,w</w:t>
       </w:r>
-      <w:proofErr w:type="spellEnd"/>
-      <w:proofErr w:type="gramEnd"/>
       <w:r>
         <w:rPr>
           <w:szCs w:val="20"/>
@@ -7954,7 +7747,6 @@
                 <w:color w:val="000000"/>
               </w:rPr>
             </w:pPr>
-            <w:proofErr w:type="gramStart"/>
             <w:r>
               <w:rPr>
                 <w:rFonts w:ascii="Arial" w:hAnsi="Arial" w:cs="Arial"/>
@@ -7962,7 +7754,6 @@
               </w:rPr>
               <w:t>L’</w:t>
             </w:r>
-            <w:proofErr w:type="spellStart"/>
             <w:r>
               <w:rPr>
                 <w:rFonts w:ascii="Arial" w:hAnsi="Arial" w:cs="Arial"/>
@@ -7971,8 +7762,6 @@
               </w:rPr>
               <w:t>nT,w</w:t>
             </w:r>
-            <w:proofErr w:type="spellEnd"/>
-            <w:proofErr w:type="gramEnd"/>
             <w:r>
               <w:rPr>
                 <w:rFonts w:ascii="Arial" w:hAnsi="Arial" w:cs="Arial"/>
@@ -8008,7 +7797,6 @@
                 <w:color w:val="000000"/>
               </w:rPr>
             </w:pPr>
-            <w:proofErr w:type="gramStart"/>
             <w:r>
               <w:rPr>
                 <w:rFonts w:ascii="Arial" w:hAnsi="Arial" w:cs="Arial"/>
@@ -8016,7 +7804,6 @@
               </w:rPr>
               <w:t>L’</w:t>
             </w:r>
-            <w:proofErr w:type="spellStart"/>
             <w:r>
               <w:rPr>
                 <w:rFonts w:ascii="Arial" w:hAnsi="Arial" w:cs="Arial"/>
@@ -8025,8 +7812,6 @@
               </w:rPr>
               <w:t>nT,w</w:t>
             </w:r>
-            <w:proofErr w:type="spellEnd"/>
-            <w:proofErr w:type="gramEnd"/>
             <w:r>
               <w:rPr>
                 <w:rFonts w:ascii="Arial" w:hAnsi="Arial" w:cs="Arial"/>
@@ -8176,7 +7961,6 @@
                 <w:color w:val="000000"/>
               </w:rPr>
             </w:pPr>
-            <w:proofErr w:type="gramStart"/>
             <w:r>
               <w:rPr>
                 <w:rFonts w:ascii="Arial" w:hAnsi="Arial" w:cs="Arial"/>
@@ -8184,7 +7968,6 @@
               </w:rPr>
               <w:t>et</w:t>
             </w:r>
-            <w:proofErr w:type="gramEnd"/>
           </w:p>
           <w:p>
             <w:pPr>
@@ -8337,37 +8120,12 @@
                 <w:color w:val="000000"/>
               </w:rPr>
             </w:pPr>
-            <w:proofErr w:type="gramStart"/>
-            <w:r>
-              <w:rPr>
-                <w:rFonts w:ascii="Arial" w:hAnsi="Arial" w:cs="Arial"/>
-                <w:color w:val="000000"/>
-              </w:rPr>
-              <w:t>ou</w:t>
-            </w:r>
-            <w:proofErr w:type="gramEnd"/>
-            <w:r>
-              <w:rPr>
-                <w:rFonts w:ascii="Arial" w:hAnsi="Arial" w:cs="Arial"/>
-                <w:color w:val="000000"/>
-              </w:rPr>
-              <w:t xml:space="preserve"> Escalier / </w:t>
-            </w:r>
-            <w:proofErr w:type="spellStart"/>
-            <w:r>
-              <w:rPr>
-                <w:rFonts w:ascii="Arial" w:hAnsi="Arial" w:cs="Arial"/>
-                <w:color w:val="000000"/>
-              </w:rPr>
-              <w:t>Etage</w:t>
-            </w:r>
-            <w:proofErr w:type="spellEnd"/>
-            <w:r>
-              <w:rPr>
-                <w:rFonts w:ascii="Arial" w:hAnsi="Arial" w:cs="Arial"/>
-                <w:color w:val="000000"/>
-              </w:rPr>
-              <w:t>)</w:t>
+            <w:r>
+              <w:rPr>
+                <w:rFonts w:ascii="Arial" w:hAnsi="Arial" w:cs="Arial"/>
+                <w:color w:val="000000"/>
+              </w:rPr>
+              <w:t>ou Escalier / Etage)</w:t>
             </w:r>
           </w:p>
         </w:tc>
@@ -8446,37 +8204,12 @@
                 <w:color w:val="000000"/>
               </w:rPr>
             </w:pPr>
-            <w:proofErr w:type="gramStart"/>
-            <w:r>
-              <w:rPr>
-                <w:rFonts w:ascii="Arial" w:hAnsi="Arial" w:cs="Arial"/>
-                <w:color w:val="000000"/>
-              </w:rPr>
-              <w:t>ou</w:t>
-            </w:r>
-            <w:proofErr w:type="gramEnd"/>
-            <w:r>
-              <w:rPr>
-                <w:rFonts w:ascii="Arial" w:hAnsi="Arial" w:cs="Arial"/>
-                <w:color w:val="000000"/>
-              </w:rPr>
-              <w:t xml:space="preserve"> Escalier / </w:t>
-            </w:r>
-            <w:proofErr w:type="spellStart"/>
-            <w:r>
-              <w:rPr>
-                <w:rFonts w:ascii="Arial" w:hAnsi="Arial" w:cs="Arial"/>
-                <w:color w:val="000000"/>
-              </w:rPr>
-              <w:t>Etage</w:t>
-            </w:r>
-            <w:proofErr w:type="spellEnd"/>
-            <w:r>
-              <w:rPr>
-                <w:rFonts w:ascii="Arial" w:hAnsi="Arial" w:cs="Arial"/>
-                <w:color w:val="000000"/>
-              </w:rPr>
-              <w:t>)</w:t>
+            <w:r>
+              <w:rPr>
+                <w:rFonts w:ascii="Arial" w:hAnsi="Arial" w:cs="Arial"/>
+                <w:color w:val="000000"/>
+              </w:rPr>
+              <w:t>ou Escalier / Etage)</w:t>
             </w:r>
           </w:p>
         </w:tc>
@@ -9011,14 +8744,7 @@
         <w:rPr>
           <w:szCs w:val="20"/>
         </w:rPr>
-        <w:t xml:space="preserve">Plus la valeur de </w:t>
-      </w:r>
-      <w:proofErr w:type="spellStart"/>
-      <w:r>
-        <w:rPr>
-          <w:szCs w:val="20"/>
-        </w:rPr>
-        <w:t>L</w:t>
+        <w:t>Plus la valeur de L</w:t>
       </w:r>
       <w:r>
         <w:rPr>
@@ -9027,7 +8753,6 @@
         </w:rPr>
         <w:t>nAT</w:t>
       </w:r>
-      <w:proofErr w:type="spellEnd"/>
       <w:r>
         <w:rPr>
           <w:szCs w:val="20"/>
@@ -9120,7 +8845,6 @@
                 <w:color w:val="000000"/>
               </w:rPr>
             </w:pPr>
-            <w:proofErr w:type="spellStart"/>
             <w:r>
               <w:rPr>
                 <w:rFonts w:ascii="Arial" w:hAnsi="Arial" w:cs="Arial"/>
@@ -9128,7 +8852,6 @@
               </w:rPr>
               <w:t>Emission</w:t>
             </w:r>
-            <w:proofErr w:type="spellEnd"/>
           </w:p>
         </w:tc>
         <w:tc>
@@ -9189,7 +8912,6 @@
                 <w:color w:val="000000"/>
               </w:rPr>
             </w:pPr>
-            <w:proofErr w:type="spellStart"/>
             <w:r>
               <w:rPr>
                 <w:rFonts w:ascii="Arial" w:hAnsi="Arial" w:cs="Arial"/>
@@ -9205,23 +8927,13 @@
               </w:rPr>
               <w:t>nAT</w:t>
             </w:r>
-            <w:proofErr w:type="spellEnd"/>
-            <w:r>
-              <w:rPr>
-                <w:rFonts w:ascii="Arial" w:hAnsi="Arial" w:cs="Arial"/>
-                <w:color w:val="000000"/>
-              </w:rPr>
-              <w:t xml:space="preserve"> mesuré en </w:t>
-            </w:r>
-            <w:proofErr w:type="spellStart"/>
-            <w:r>
-              <w:rPr>
-                <w:rFonts w:ascii="Arial" w:hAnsi="Arial" w:cs="Arial"/>
-                <w:color w:val="000000"/>
-              </w:rPr>
-              <w:t>dBA</w:t>
-            </w:r>
-            <w:proofErr w:type="spellEnd"/>
+            <w:r>
+              <w:rPr>
+                <w:rFonts w:ascii="Arial" w:hAnsi="Arial" w:cs="Arial"/>
+                <w:color w:val="000000"/>
+              </w:rPr>
+              <w:t xml:space="preserve"> mesuré en dBA</w:t>
+            </w:r>
           </w:p>
         </w:tc>
         <w:tc>
@@ -9250,7 +8962,6 @@
                 <w:color w:val="000000"/>
               </w:rPr>
             </w:pPr>
-            <w:proofErr w:type="spellStart"/>
             <w:r>
               <w:rPr>
                 <w:rFonts w:ascii="Arial" w:hAnsi="Arial" w:cs="Arial"/>
@@ -9266,23 +8977,13 @@
               </w:rPr>
               <w:t>nAT</w:t>
             </w:r>
-            <w:proofErr w:type="spellEnd"/>
-            <w:r>
-              <w:rPr>
-                <w:rFonts w:ascii="Arial" w:hAnsi="Arial" w:cs="Arial"/>
-                <w:color w:val="000000"/>
-              </w:rPr>
-              <w:t xml:space="preserve"> objectif RA 1999 en </w:t>
-            </w:r>
-            <w:proofErr w:type="spellStart"/>
-            <w:r>
-              <w:rPr>
-                <w:rFonts w:ascii="Arial" w:hAnsi="Arial" w:cs="Arial"/>
-                <w:color w:val="000000"/>
-              </w:rPr>
-              <w:t>dBA</w:t>
-            </w:r>
-            <w:proofErr w:type="spellEnd"/>
+            <w:r>
+              <w:rPr>
+                <w:rFonts w:ascii="Arial" w:hAnsi="Arial" w:cs="Arial"/>
+                <w:color w:val="000000"/>
+              </w:rPr>
+              <w:t xml:space="preserve"> objectif RA 1999 en dBA</w:t>
+            </w:r>
           </w:p>
         </w:tc>
         <w:tc>
@@ -9426,7 +9127,6 @@
                 <w:color w:val="000000"/>
               </w:rPr>
             </w:pPr>
-            <w:proofErr w:type="gramStart"/>
             <w:r>
               <w:rPr>
                 <w:rFonts w:ascii="Arial" w:hAnsi="Arial" w:cs="Arial"/>
@@ -9434,7 +9134,6 @@
               </w:rPr>
               <w:t>éventuelles</w:t>
             </w:r>
-            <w:proofErr w:type="gramEnd"/>
           </w:p>
         </w:tc>
       </w:tr>
@@ -9513,7 +9212,6 @@
                 <w:color w:val="000000"/>
               </w:rPr>
             </w:pPr>
-            <w:proofErr w:type="gramStart"/>
             <w:r>
               <w:rPr>
                 <w:rFonts w:ascii="Arial" w:hAnsi="Arial" w:cs="Arial"/>
@@ -9521,7 +9219,6 @@
               </w:rPr>
               <w:t>et</w:t>
             </w:r>
-            <w:proofErr w:type="gramEnd"/>
           </w:p>
           <w:p>
             <w:pPr>
@@ -9535,7 +9232,6 @@
                 <w:color w:val="000000"/>
               </w:rPr>
             </w:pPr>
-            <w:proofErr w:type="gramStart"/>
             <w:r>
               <w:rPr>
                 <w:rFonts w:ascii="Arial" w:hAnsi="Arial" w:cs="Arial"/>
@@ -9543,7 +9239,6 @@
               </w:rPr>
               <w:t>position</w:t>
             </w:r>
-            <w:proofErr w:type="gramEnd"/>
           </w:p>
           <w:p>
             <w:pPr>
@@ -9562,23 +9257,7 @@
                 <w:rFonts w:ascii="Arial" w:hAnsi="Arial" w:cs="Arial"/>
                 <w:color w:val="000000"/>
               </w:rPr>
-              <w:t xml:space="preserve">(Pièce / Logement / Bâtiment ou Escalier / </w:t>
-            </w:r>
-            <w:proofErr w:type="spellStart"/>
-            <w:r>
-              <w:rPr>
-                <w:rFonts w:ascii="Arial" w:hAnsi="Arial" w:cs="Arial"/>
-                <w:color w:val="000000"/>
-              </w:rPr>
-              <w:t>Etage</w:t>
-            </w:r>
-            <w:proofErr w:type="spellEnd"/>
-            <w:r>
-              <w:rPr>
-                <w:rFonts w:ascii="Arial" w:hAnsi="Arial" w:cs="Arial"/>
-                <w:color w:val="000000"/>
-              </w:rPr>
-              <w:t>)</w:t>
+              <w:t>(Pièce / Logement / Bâtiment ou Escalier / Etage)</w:t>
             </w:r>
           </w:p>
         </w:tc>
@@ -9625,37 +9304,12 @@
                 <w:color w:val="000000"/>
               </w:rPr>
             </w:pPr>
-            <w:proofErr w:type="gramStart"/>
-            <w:r>
-              <w:rPr>
-                <w:rFonts w:ascii="Arial" w:hAnsi="Arial" w:cs="Arial"/>
-                <w:color w:val="000000"/>
-              </w:rPr>
-              <w:t>ou</w:t>
-            </w:r>
-            <w:proofErr w:type="gramEnd"/>
-            <w:r>
-              <w:rPr>
-                <w:rFonts w:ascii="Arial" w:hAnsi="Arial" w:cs="Arial"/>
-                <w:color w:val="000000"/>
-              </w:rPr>
-              <w:t xml:space="preserve"> Escalier / </w:t>
-            </w:r>
-            <w:proofErr w:type="spellStart"/>
-            <w:r>
-              <w:rPr>
-                <w:rFonts w:ascii="Arial" w:hAnsi="Arial" w:cs="Arial"/>
-                <w:color w:val="000000"/>
-              </w:rPr>
-              <w:t>Etage</w:t>
-            </w:r>
-            <w:proofErr w:type="spellEnd"/>
-            <w:r>
-              <w:rPr>
-                <w:rFonts w:ascii="Arial" w:hAnsi="Arial" w:cs="Arial"/>
-                <w:color w:val="000000"/>
-              </w:rPr>
-              <w:t>)</w:t>
+            <w:r>
+              <w:rPr>
+                <w:rFonts w:ascii="Arial" w:hAnsi="Arial" w:cs="Arial"/>
+                <w:color w:val="000000"/>
+              </w:rPr>
+              <w:t>ou Escalier / Etage)</w:t>
             </w:r>
           </w:p>
         </w:tc>
@@ -10152,14 +9806,7 @@
         <w:rPr>
           <w:szCs w:val="20"/>
         </w:rPr>
-        <w:t xml:space="preserve">Plus la valeur de </w:t>
-      </w:r>
-      <w:proofErr w:type="spellStart"/>
-      <w:r>
-        <w:rPr>
-          <w:szCs w:val="20"/>
-        </w:rPr>
-        <w:t>L</w:t>
+        <w:t>Plus la valeur de L</w:t>
       </w:r>
       <w:r>
         <w:rPr>
@@ -10168,7 +9815,6 @@
         </w:rPr>
         <w:t>nAT</w:t>
       </w:r>
-      <w:proofErr w:type="spellEnd"/>
       <w:r>
         <w:rPr>
           <w:szCs w:val="20"/>
@@ -10263,7 +9909,6 @@
                 <w:color w:val="000000"/>
               </w:rPr>
             </w:pPr>
-            <w:proofErr w:type="spellStart"/>
             <w:r>
               <w:rPr>
                 <w:rFonts w:ascii="Arial" w:hAnsi="Arial" w:cs="Arial"/>
@@ -10271,7 +9916,6 @@
               </w:rPr>
               <w:t>Emission</w:t>
             </w:r>
-            <w:proofErr w:type="spellEnd"/>
           </w:p>
         </w:tc>
         <w:tc>
@@ -10333,7 +9977,6 @@
                 <w:color w:val="000000"/>
               </w:rPr>
             </w:pPr>
-            <w:proofErr w:type="spellStart"/>
             <w:r>
               <w:rPr>
                 <w:rFonts w:ascii="Arial" w:hAnsi="Arial" w:cs="Arial"/>
@@ -10349,23 +9992,13 @@
               </w:rPr>
               <w:t>nAT</w:t>
             </w:r>
-            <w:proofErr w:type="spellEnd"/>
-            <w:r>
-              <w:rPr>
-                <w:rFonts w:ascii="Arial" w:hAnsi="Arial" w:cs="Arial"/>
-                <w:color w:val="000000"/>
-              </w:rPr>
-              <w:t xml:space="preserve"> mesuré en </w:t>
-            </w:r>
-            <w:proofErr w:type="spellStart"/>
-            <w:r>
-              <w:rPr>
-                <w:rFonts w:ascii="Arial" w:hAnsi="Arial" w:cs="Arial"/>
-                <w:color w:val="000000"/>
-              </w:rPr>
-              <w:t>dBA</w:t>
-            </w:r>
-            <w:proofErr w:type="spellEnd"/>
+            <w:r>
+              <w:rPr>
+                <w:rFonts w:ascii="Arial" w:hAnsi="Arial" w:cs="Arial"/>
+                <w:color w:val="000000"/>
+              </w:rPr>
+              <w:t xml:space="preserve"> mesuré en dBA</w:t>
+            </w:r>
           </w:p>
         </w:tc>
         <w:tc>
@@ -10395,7 +10028,6 @@
                 <w:color w:val="000000"/>
               </w:rPr>
             </w:pPr>
-            <w:proofErr w:type="spellStart"/>
             <w:r>
               <w:rPr>
                 <w:rFonts w:ascii="Arial" w:hAnsi="Arial" w:cs="Arial"/>
@@ -10411,23 +10043,13 @@
               </w:rPr>
               <w:t>nAT</w:t>
             </w:r>
-            <w:proofErr w:type="spellEnd"/>
-            <w:r>
-              <w:rPr>
-                <w:rFonts w:ascii="Arial" w:hAnsi="Arial" w:cs="Arial"/>
-                <w:color w:val="000000"/>
-              </w:rPr>
-              <w:t xml:space="preserve"> objectif RA 1999 en </w:t>
-            </w:r>
-            <w:proofErr w:type="spellStart"/>
-            <w:r>
-              <w:rPr>
-                <w:rFonts w:ascii="Arial" w:hAnsi="Arial" w:cs="Arial"/>
-                <w:color w:val="000000"/>
-              </w:rPr>
-              <w:t>dBA</w:t>
-            </w:r>
-            <w:proofErr w:type="spellEnd"/>
+            <w:r>
+              <w:rPr>
+                <w:rFonts w:ascii="Arial" w:hAnsi="Arial" w:cs="Arial"/>
+                <w:color w:val="000000"/>
+              </w:rPr>
+              <w:t xml:space="preserve"> objectif RA 1999 en dBA</w:t>
+            </w:r>
           </w:p>
         </w:tc>
         <w:tc>
@@ -10574,7 +10196,6 @@
                 <w:color w:val="000000"/>
               </w:rPr>
             </w:pPr>
-            <w:proofErr w:type="gramStart"/>
             <w:r>
               <w:rPr>
                 <w:rFonts w:ascii="Arial" w:hAnsi="Arial" w:cs="Arial"/>
@@ -10582,7 +10203,6 @@
               </w:rPr>
               <w:t>éventuelles</w:t>
             </w:r>
-            <w:proofErr w:type="gramEnd"/>
           </w:p>
         </w:tc>
       </w:tr>
@@ -10661,7 +10281,6 @@
                 <w:color w:val="000000"/>
               </w:rPr>
             </w:pPr>
-            <w:proofErr w:type="gramStart"/>
             <w:r>
               <w:rPr>
                 <w:rFonts w:ascii="Arial" w:hAnsi="Arial" w:cs="Arial"/>
@@ -10669,7 +10288,6 @@
               </w:rPr>
               <w:t>et</w:t>
             </w:r>
-            <w:proofErr w:type="gramEnd"/>
           </w:p>
           <w:p>
             <w:pPr>
@@ -10683,7 +10301,6 @@
                 <w:color w:val="000000"/>
               </w:rPr>
             </w:pPr>
-            <w:proofErr w:type="gramStart"/>
             <w:r>
               <w:rPr>
                 <w:rFonts w:ascii="Arial" w:hAnsi="Arial" w:cs="Arial"/>
@@ -10691,7 +10308,6 @@
               </w:rPr>
               <w:t>position</w:t>
             </w:r>
-            <w:proofErr w:type="gramEnd"/>
           </w:p>
           <w:p>
             <w:pPr>
@@ -10710,23 +10326,7 @@
                 <w:rFonts w:ascii="Arial" w:hAnsi="Arial" w:cs="Arial"/>
                 <w:color w:val="000000"/>
               </w:rPr>
-              <w:t xml:space="preserve">(Pièce / Logement / Bâtiment ou Escalier / </w:t>
-            </w:r>
-            <w:proofErr w:type="spellStart"/>
-            <w:r>
-              <w:rPr>
-                <w:rFonts w:ascii="Arial" w:hAnsi="Arial" w:cs="Arial"/>
-                <w:color w:val="000000"/>
-              </w:rPr>
-              <w:t>Etage</w:t>
-            </w:r>
-            <w:proofErr w:type="spellEnd"/>
-            <w:r>
-              <w:rPr>
-                <w:rFonts w:ascii="Arial" w:hAnsi="Arial" w:cs="Arial"/>
-                <w:color w:val="000000"/>
-              </w:rPr>
-              <w:t>)</w:t>
+              <w:t>(Pièce / Logement / Bâtiment ou Escalier / Etage)</w:t>
             </w:r>
           </w:p>
         </w:tc>
@@ -10773,37 +10373,12 @@
                 <w:color w:val="000000"/>
               </w:rPr>
             </w:pPr>
-            <w:proofErr w:type="gramStart"/>
-            <w:r>
-              <w:rPr>
-                <w:rFonts w:ascii="Arial" w:hAnsi="Arial" w:cs="Arial"/>
-                <w:color w:val="000000"/>
-              </w:rPr>
-              <w:t>ou</w:t>
-            </w:r>
-            <w:proofErr w:type="gramEnd"/>
-            <w:r>
-              <w:rPr>
-                <w:rFonts w:ascii="Arial" w:hAnsi="Arial" w:cs="Arial"/>
-                <w:color w:val="000000"/>
-              </w:rPr>
-              <w:t xml:space="preserve"> Escalier / </w:t>
-            </w:r>
-            <w:proofErr w:type="spellStart"/>
-            <w:r>
-              <w:rPr>
-                <w:rFonts w:ascii="Arial" w:hAnsi="Arial" w:cs="Arial"/>
-                <w:color w:val="000000"/>
-              </w:rPr>
-              <w:t>Etage</w:t>
-            </w:r>
-            <w:proofErr w:type="spellEnd"/>
-            <w:r>
-              <w:rPr>
-                <w:rFonts w:ascii="Arial" w:hAnsi="Arial" w:cs="Arial"/>
-                <w:color w:val="000000"/>
-              </w:rPr>
-              <w:t>)</w:t>
+            <w:r>
+              <w:rPr>
+                <w:rFonts w:ascii="Arial" w:hAnsi="Arial" w:cs="Arial"/>
+                <w:color w:val="000000"/>
+              </w:rPr>
+              <w:t>ou Escalier / Etage)</w:t>
             </w:r>
           </w:p>
         </w:tc>
@@ -11269,14 +10844,7 @@
         <w:rPr>
           <w:szCs w:val="20"/>
         </w:rPr>
-        <w:t xml:space="preserve">Plus la valeur de </w:t>
-      </w:r>
-      <w:proofErr w:type="spellStart"/>
-      <w:r>
-        <w:rPr>
-          <w:szCs w:val="20"/>
-        </w:rPr>
-        <w:t>L</w:t>
+        <w:t>Plus la valeur de L</w:t>
       </w:r>
       <w:r>
         <w:rPr>
@@ -11285,7 +10853,6 @@
         </w:rPr>
         <w:t>nAT</w:t>
       </w:r>
-      <w:proofErr w:type="spellEnd"/>
       <w:r>
         <w:rPr>
           <w:szCs w:val="20"/>
@@ -11380,7 +10947,6 @@
                 <w:color w:val="000000"/>
               </w:rPr>
             </w:pPr>
-            <w:proofErr w:type="spellStart"/>
             <w:r>
               <w:rPr>
                 <w:rFonts w:ascii="Arial" w:hAnsi="Arial" w:cs="Arial"/>
@@ -11388,7 +10954,6 @@
               </w:rPr>
               <w:t>Emission</w:t>
             </w:r>
-            <w:proofErr w:type="spellEnd"/>
           </w:p>
         </w:tc>
         <w:tc>
@@ -11450,7 +11015,6 @@
                 <w:color w:val="000000"/>
               </w:rPr>
             </w:pPr>
-            <w:proofErr w:type="spellStart"/>
             <w:r>
               <w:rPr>
                 <w:rFonts w:ascii="Arial" w:hAnsi="Arial" w:cs="Arial"/>
@@ -11466,23 +11030,13 @@
               </w:rPr>
               <w:t>nAT</w:t>
             </w:r>
-            <w:proofErr w:type="spellEnd"/>
-            <w:r>
-              <w:rPr>
-                <w:rFonts w:ascii="Arial" w:hAnsi="Arial" w:cs="Arial"/>
-                <w:color w:val="000000"/>
-              </w:rPr>
-              <w:t xml:space="preserve"> mesuré en </w:t>
-            </w:r>
-            <w:proofErr w:type="spellStart"/>
-            <w:r>
-              <w:rPr>
-                <w:rFonts w:ascii="Arial" w:hAnsi="Arial" w:cs="Arial"/>
-                <w:color w:val="000000"/>
-              </w:rPr>
-              <w:t>dBA</w:t>
-            </w:r>
-            <w:proofErr w:type="spellEnd"/>
+            <w:r>
+              <w:rPr>
+                <w:rFonts w:ascii="Arial" w:hAnsi="Arial" w:cs="Arial"/>
+                <w:color w:val="000000"/>
+              </w:rPr>
+              <w:t xml:space="preserve"> mesuré en dBA</w:t>
+            </w:r>
           </w:p>
         </w:tc>
         <w:tc>
@@ -11512,7 +11066,6 @@
                 <w:color w:val="000000"/>
               </w:rPr>
             </w:pPr>
-            <w:proofErr w:type="spellStart"/>
             <w:r>
               <w:rPr>
                 <w:rFonts w:ascii="Arial" w:hAnsi="Arial" w:cs="Arial"/>
@@ -11528,23 +11081,13 @@
               </w:rPr>
               <w:t>nAT</w:t>
             </w:r>
-            <w:proofErr w:type="spellEnd"/>
-            <w:r>
-              <w:rPr>
-                <w:rFonts w:ascii="Arial" w:hAnsi="Arial" w:cs="Arial"/>
-                <w:color w:val="000000"/>
-              </w:rPr>
-              <w:t xml:space="preserve"> objectif RA 1999 en </w:t>
-            </w:r>
-            <w:proofErr w:type="spellStart"/>
-            <w:r>
-              <w:rPr>
-                <w:rFonts w:ascii="Arial" w:hAnsi="Arial" w:cs="Arial"/>
-                <w:color w:val="000000"/>
-              </w:rPr>
-              <w:t>dBA</w:t>
-            </w:r>
-            <w:proofErr w:type="spellEnd"/>
+            <w:r>
+              <w:rPr>
+                <w:rFonts w:ascii="Arial" w:hAnsi="Arial" w:cs="Arial"/>
+                <w:color w:val="000000"/>
+              </w:rPr>
+              <w:t xml:space="preserve"> objectif RA 1999 en dBA</w:t>
+            </w:r>
           </w:p>
         </w:tc>
         <w:tc>
@@ -11691,7 +11234,6 @@
                 <w:color w:val="000000"/>
               </w:rPr>
             </w:pPr>
-            <w:proofErr w:type="gramStart"/>
             <w:r>
               <w:rPr>
                 <w:rFonts w:ascii="Arial" w:hAnsi="Arial" w:cs="Arial"/>
@@ -11699,7 +11241,6 @@
               </w:rPr>
               <w:t>éventuelles</w:t>
             </w:r>
-            <w:proofErr w:type="gramEnd"/>
           </w:p>
         </w:tc>
       </w:tr>
@@ -11778,7 +11319,6 @@
                 <w:color w:val="000000"/>
               </w:rPr>
             </w:pPr>
-            <w:proofErr w:type="gramStart"/>
             <w:r>
               <w:rPr>
                 <w:rFonts w:ascii="Arial" w:hAnsi="Arial" w:cs="Arial"/>
@@ -11786,7 +11326,6 @@
               </w:rPr>
               <w:t>et</w:t>
             </w:r>
-            <w:proofErr w:type="gramEnd"/>
           </w:p>
           <w:p>
             <w:pPr>
@@ -11800,7 +11339,6 @@
                 <w:color w:val="000000"/>
               </w:rPr>
             </w:pPr>
-            <w:proofErr w:type="gramStart"/>
             <w:r>
               <w:rPr>
                 <w:rFonts w:ascii="Arial" w:hAnsi="Arial" w:cs="Arial"/>
@@ -11808,7 +11346,6 @@
               </w:rPr>
               <w:t>position</w:t>
             </w:r>
-            <w:proofErr w:type="gramEnd"/>
           </w:p>
           <w:p>
             <w:pPr>
@@ -11827,23 +11364,7 @@
                 <w:rFonts w:ascii="Arial" w:hAnsi="Arial" w:cs="Arial"/>
                 <w:color w:val="000000"/>
               </w:rPr>
-              <w:t xml:space="preserve">(Pièce / Logement / Bâtiment ou Escalier / </w:t>
-            </w:r>
-            <w:proofErr w:type="spellStart"/>
-            <w:r>
-              <w:rPr>
-                <w:rFonts w:ascii="Arial" w:hAnsi="Arial" w:cs="Arial"/>
-                <w:color w:val="000000"/>
-              </w:rPr>
-              <w:t>Etage</w:t>
-            </w:r>
-            <w:proofErr w:type="spellEnd"/>
-            <w:r>
-              <w:rPr>
-                <w:rFonts w:ascii="Arial" w:hAnsi="Arial" w:cs="Arial"/>
-                <w:color w:val="000000"/>
-              </w:rPr>
-              <w:t>)</w:t>
+              <w:t>(Pièce / Logement / Bâtiment ou Escalier / Etage)</w:t>
             </w:r>
           </w:p>
         </w:tc>
@@ -11890,37 +11411,12 @@
                 <w:color w:val="000000"/>
               </w:rPr>
             </w:pPr>
-            <w:proofErr w:type="gramStart"/>
-            <w:r>
-              <w:rPr>
-                <w:rFonts w:ascii="Arial" w:hAnsi="Arial" w:cs="Arial"/>
-                <w:color w:val="000000"/>
-              </w:rPr>
-              <w:t>ou</w:t>
-            </w:r>
-            <w:proofErr w:type="gramEnd"/>
-            <w:r>
-              <w:rPr>
-                <w:rFonts w:ascii="Arial" w:hAnsi="Arial" w:cs="Arial"/>
-                <w:color w:val="000000"/>
-              </w:rPr>
-              <w:t xml:space="preserve"> Escalier / </w:t>
-            </w:r>
-            <w:proofErr w:type="spellStart"/>
-            <w:r>
-              <w:rPr>
-                <w:rFonts w:ascii="Arial" w:hAnsi="Arial" w:cs="Arial"/>
-                <w:color w:val="000000"/>
-              </w:rPr>
-              <w:t>Etage</w:t>
-            </w:r>
-            <w:proofErr w:type="spellEnd"/>
-            <w:r>
-              <w:rPr>
-                <w:rFonts w:ascii="Arial" w:hAnsi="Arial" w:cs="Arial"/>
-                <w:color w:val="000000"/>
-              </w:rPr>
-              <w:t>)</w:t>
+            <w:r>
+              <w:rPr>
+                <w:rFonts w:ascii="Arial" w:hAnsi="Arial" w:cs="Arial"/>
+                <w:color w:val="000000"/>
+              </w:rPr>
+              <w:t>ou Escalier / Etage)</w:t>
             </w:r>
           </w:p>
         </w:tc>
@@ -12389,14 +11885,7 @@
         <w:rPr>
           <w:szCs w:val="20"/>
         </w:rPr>
-        <w:t xml:space="preserve">Plus la valeur de </w:t>
-      </w:r>
-      <w:proofErr w:type="spellStart"/>
-      <w:r>
-        <w:rPr>
-          <w:szCs w:val="20"/>
-        </w:rPr>
-        <w:t>L</w:t>
+        <w:t>Plus la valeur de L</w:t>
       </w:r>
       <w:r>
         <w:rPr>
@@ -12405,7 +11894,6 @@
         </w:rPr>
         <w:t>nAT</w:t>
       </w:r>
-      <w:proofErr w:type="spellEnd"/>
       <w:r>
         <w:rPr>
           <w:szCs w:val="20"/>
@@ -12500,7 +11988,6 @@
                 <w:color w:val="000000"/>
               </w:rPr>
             </w:pPr>
-            <w:proofErr w:type="spellStart"/>
             <w:r>
               <w:rPr>
                 <w:rFonts w:ascii="Arial" w:hAnsi="Arial" w:cs="Arial"/>
@@ -12508,7 +11995,6 @@
               </w:rPr>
               <w:t>Emission</w:t>
             </w:r>
-            <w:proofErr w:type="spellEnd"/>
           </w:p>
         </w:tc>
         <w:tc>
@@ -12570,7 +12056,6 @@
                 <w:color w:val="000000"/>
               </w:rPr>
             </w:pPr>
-            <w:proofErr w:type="spellStart"/>
             <w:r>
               <w:rPr>
                 <w:rFonts w:ascii="Arial" w:hAnsi="Arial" w:cs="Arial"/>
@@ -12586,23 +12071,13 @@
               </w:rPr>
               <w:t>nAT</w:t>
             </w:r>
-            <w:proofErr w:type="spellEnd"/>
-            <w:r>
-              <w:rPr>
-                <w:rFonts w:ascii="Arial" w:hAnsi="Arial" w:cs="Arial"/>
-                <w:color w:val="000000"/>
-              </w:rPr>
-              <w:t xml:space="preserve"> mesuré en </w:t>
-            </w:r>
-            <w:proofErr w:type="spellStart"/>
-            <w:r>
-              <w:rPr>
-                <w:rFonts w:ascii="Arial" w:hAnsi="Arial" w:cs="Arial"/>
-                <w:color w:val="000000"/>
-              </w:rPr>
-              <w:t>dBA</w:t>
-            </w:r>
-            <w:proofErr w:type="spellEnd"/>
+            <w:r>
+              <w:rPr>
+                <w:rFonts w:ascii="Arial" w:hAnsi="Arial" w:cs="Arial"/>
+                <w:color w:val="000000"/>
+              </w:rPr>
+              <w:t xml:space="preserve"> mesuré en dBA</w:t>
+            </w:r>
           </w:p>
         </w:tc>
         <w:tc>
@@ -12632,7 +12107,6 @@
                 <w:color w:val="000000"/>
               </w:rPr>
             </w:pPr>
-            <w:proofErr w:type="spellStart"/>
             <w:r>
               <w:rPr>
                 <w:rFonts w:ascii="Arial" w:hAnsi="Arial" w:cs="Arial"/>
@@ -12648,23 +12122,13 @@
               </w:rPr>
               <w:t>nAT</w:t>
             </w:r>
-            <w:proofErr w:type="spellEnd"/>
-            <w:r>
-              <w:rPr>
-                <w:rFonts w:ascii="Arial" w:hAnsi="Arial" w:cs="Arial"/>
-                <w:color w:val="000000"/>
-              </w:rPr>
-              <w:t xml:space="preserve"> objectif RA 1999 en </w:t>
-            </w:r>
-            <w:proofErr w:type="spellStart"/>
-            <w:r>
-              <w:rPr>
-                <w:rFonts w:ascii="Arial" w:hAnsi="Arial" w:cs="Arial"/>
-                <w:color w:val="000000"/>
-              </w:rPr>
-              <w:t>dBA</w:t>
-            </w:r>
-            <w:proofErr w:type="spellEnd"/>
+            <w:r>
+              <w:rPr>
+                <w:rFonts w:ascii="Arial" w:hAnsi="Arial" w:cs="Arial"/>
+                <w:color w:val="000000"/>
+              </w:rPr>
+              <w:t xml:space="preserve"> objectif RA 1999 en dBA</w:t>
+            </w:r>
           </w:p>
         </w:tc>
         <w:tc>
@@ -12811,7 +12275,6 @@
                 <w:color w:val="000000"/>
               </w:rPr>
             </w:pPr>
-            <w:proofErr w:type="spellStart"/>
             <w:r>
               <w:rPr>
                 <w:rFonts w:ascii="Arial" w:hAnsi="Arial" w:cs="Arial"/>
@@ -12819,7 +12282,6 @@
               </w:rPr>
               <w:t>Eventuelles</w:t>
             </w:r>
-            <w:proofErr w:type="spellEnd"/>
           </w:p>
         </w:tc>
       </w:tr>
@@ -12895,7 +12357,6 @@
                 <w:color w:val="000000"/>
               </w:rPr>
             </w:pPr>
-            <w:proofErr w:type="gramStart"/>
             <w:r>
               <w:rPr>
                 <w:rFonts w:ascii="Arial" w:hAnsi="Arial" w:cs="Arial"/>
@@ -12903,7 +12364,6 @@
               </w:rPr>
               <w:t>et</w:t>
             </w:r>
-            <w:proofErr w:type="gramEnd"/>
           </w:p>
           <w:p>
             <w:pPr>
@@ -12917,7 +12377,6 @@
                 <w:color w:val="000000"/>
               </w:rPr>
             </w:pPr>
-            <w:proofErr w:type="gramStart"/>
             <w:r>
               <w:rPr>
                 <w:rFonts w:ascii="Arial" w:hAnsi="Arial" w:cs="Arial"/>
@@ -12925,7 +12384,6 @@
               </w:rPr>
               <w:t>position</w:t>
             </w:r>
-            <w:proofErr w:type="gramEnd"/>
           </w:p>
           <w:p>
             <w:pPr>
@@ -12944,23 +12402,7 @@
                 <w:rFonts w:ascii="Arial" w:hAnsi="Arial" w:cs="Arial"/>
                 <w:color w:val="000000"/>
               </w:rPr>
-              <w:t xml:space="preserve">(Pièce / Logement / Bâtiment ou Escalier / </w:t>
-            </w:r>
-            <w:proofErr w:type="spellStart"/>
-            <w:r>
-              <w:rPr>
-                <w:rFonts w:ascii="Arial" w:hAnsi="Arial" w:cs="Arial"/>
-                <w:color w:val="000000"/>
-              </w:rPr>
-              <w:t>Etage</w:t>
-            </w:r>
-            <w:proofErr w:type="spellEnd"/>
-            <w:r>
-              <w:rPr>
-                <w:rFonts w:ascii="Arial" w:hAnsi="Arial" w:cs="Arial"/>
-                <w:color w:val="000000"/>
-              </w:rPr>
-              <w:t>)</w:t>
+              <w:t>(Pièce / Logement / Bâtiment ou Escalier / Etage)</w:t>
             </w:r>
           </w:p>
         </w:tc>
@@ -13007,37 +12449,12 @@
                 <w:color w:val="000000"/>
               </w:rPr>
             </w:pPr>
-            <w:proofErr w:type="gramStart"/>
-            <w:r>
-              <w:rPr>
-                <w:rFonts w:ascii="Arial" w:hAnsi="Arial" w:cs="Arial"/>
-                <w:color w:val="000000"/>
-              </w:rPr>
-              <w:t>ou</w:t>
-            </w:r>
-            <w:proofErr w:type="gramEnd"/>
-            <w:r>
-              <w:rPr>
-                <w:rFonts w:ascii="Arial" w:hAnsi="Arial" w:cs="Arial"/>
-                <w:color w:val="000000"/>
-              </w:rPr>
-              <w:t xml:space="preserve"> Escalier / </w:t>
-            </w:r>
-            <w:proofErr w:type="spellStart"/>
-            <w:r>
-              <w:rPr>
-                <w:rFonts w:ascii="Arial" w:hAnsi="Arial" w:cs="Arial"/>
-                <w:color w:val="000000"/>
-              </w:rPr>
-              <w:t>Etage</w:t>
-            </w:r>
-            <w:proofErr w:type="spellEnd"/>
-            <w:r>
-              <w:rPr>
-                <w:rFonts w:ascii="Arial" w:hAnsi="Arial" w:cs="Arial"/>
-                <w:color w:val="000000"/>
-              </w:rPr>
-              <w:t>)</w:t>
+            <w:r>
+              <w:rPr>
+                <w:rFonts w:ascii="Arial" w:hAnsi="Arial" w:cs="Arial"/>
+                <w:color w:val="000000"/>
+              </w:rPr>
+              <w:t>ou Escalier / Etage)</w:t>
             </w:r>
           </w:p>
         </w:tc>
@@ -13511,21 +12928,7 @@
         <w:rPr>
           <w:szCs w:val="20"/>
         </w:rPr>
-        <w:t>Plus la valeur de AAE/</w:t>
-      </w:r>
-      <w:proofErr w:type="spellStart"/>
-      <w:r>
-        <w:rPr>
-          <w:szCs w:val="20"/>
-        </w:rPr>
-        <w:t>Ssol</w:t>
-      </w:r>
-      <w:proofErr w:type="spellEnd"/>
-      <w:r>
-        <w:rPr>
-          <w:szCs w:val="20"/>
-        </w:rPr>
-        <w:t xml:space="preserve"> est importante, meilleure est l’absorption du local.</w:t>
+        <w:t>Plus la valeur de AAE/Ssol est importante, meilleure est l’absorption du local.</w:t>
       </w:r>
     </w:p>
     <w:tbl>
@@ -13652,23 +13055,7 @@
                 <w:rFonts w:ascii="Arial" w:hAnsi="Arial" w:cs="Arial"/>
                 <w:color w:val="000000"/>
               </w:rPr>
-              <w:t xml:space="preserve">(Local / Bâtiment ou Escalier / </w:t>
-            </w:r>
-            <w:proofErr w:type="spellStart"/>
-            <w:r>
-              <w:rPr>
-                <w:rFonts w:ascii="Arial" w:hAnsi="Arial" w:cs="Arial"/>
-                <w:color w:val="000000"/>
-              </w:rPr>
-              <w:t>Etage</w:t>
-            </w:r>
-            <w:proofErr w:type="spellEnd"/>
-            <w:r>
-              <w:rPr>
-                <w:rFonts w:ascii="Arial" w:hAnsi="Arial" w:cs="Arial"/>
-                <w:color w:val="000000"/>
-              </w:rPr>
-              <w:t>)</w:t>
+              <w:t>(Local / Bâtiment ou Escalier / Etage)</w:t>
             </w:r>
           </w:p>
         </w:tc>
@@ -15470,19 +14857,7 @@
               <w:rPr>
                 <w:rFonts w:cstheme="minorHAnsi"/>
               </w:rPr>
-              <w:t>${SONO</w:t>
-            </w:r>
-            <w:r>
-              <w:rPr>
-                <w:rFonts w:cstheme="minorHAnsi"/>
-              </w:rPr>
-              <w:t>-N</w:t>
-            </w:r>
-            <w:r>
-              <w:rPr>
-                <w:rFonts w:cstheme="minorHAnsi"/>
-              </w:rPr>
-              <w:t>}</w:t>
+              <w:t>${SONO-N}</w:t>
             </w:r>
           </w:p>
         </w:tc>
@@ -15502,63 +14877,27 @@
               <w:rPr>
                 <w:rFonts w:cstheme="minorHAnsi"/>
               </w:rPr>
-              <w:t>${SONO</w:t>
-            </w:r>
-            <w:r>
+              <w:t>${SONOP-T}</w:t>
+            </w:r>
+          </w:p>
+        </w:tc>
+        <w:tc>
+          <w:tcPr>
+            <w:tcW w:w="870" w:type="dxa"/>
+          </w:tcPr>
+          <w:p>
+            <w:pPr>
+              <w:jc w:val="center"/>
+              <w:cnfStyle w:val="000000100000" w:firstRow="0" w:lastRow="0" w:firstColumn="0" w:lastColumn="0" w:oddVBand="0" w:evenVBand="0" w:oddHBand="1" w:evenHBand="0" w:firstRowFirstColumn="0" w:firstRowLastColumn="0" w:lastRowFirstColumn="0" w:lastRowLastColumn="0"/>
               <w:rPr>
                 <w:rFonts w:cstheme="minorHAnsi"/>
               </w:rPr>
-              <w:t>P</w:t>
-            </w:r>
+            </w:pPr>
             <w:r>
               <w:rPr>
                 <w:rFonts w:cstheme="minorHAnsi"/>
               </w:rPr>
-              <w:t>-</w:t>
-            </w:r>
-            <w:r>
-              <w:rPr>
-                <w:rFonts w:cstheme="minorHAnsi"/>
-              </w:rPr>
-              <w:t>T</w:t>
-            </w:r>
-            <w:r>
-              <w:rPr>
-                <w:rFonts w:cstheme="minorHAnsi"/>
-              </w:rPr>
-              <w:t>}</w:t>
-            </w:r>
-          </w:p>
-        </w:tc>
-        <w:tc>
-          <w:tcPr>
-            <w:tcW w:w="870" w:type="dxa"/>
-          </w:tcPr>
-          <w:p>
-            <w:pPr>
-              <w:jc w:val="center"/>
-              <w:cnfStyle w:val="000000100000" w:firstRow="0" w:lastRow="0" w:firstColumn="0" w:lastColumn="0" w:oddVBand="0" w:evenVBand="0" w:oddHBand="1" w:evenHBand="0" w:firstRowFirstColumn="0" w:firstRowLastColumn="0" w:lastRowFirstColumn="0" w:lastRowLastColumn="0"/>
-              <w:rPr>
-                <w:rFonts w:cstheme="minorHAnsi"/>
-              </w:rPr>
-            </w:pPr>
-            <w:r>
-              <w:rPr>
-                <w:rFonts w:cstheme="minorHAnsi"/>
-              </w:rPr>
-              <w:t>${SONOP-</w:t>
-            </w:r>
-            <w:r>
-              <w:rPr>
-                <w:rFonts w:cstheme="minorHAnsi"/>
-              </w:rPr>
-              <w:t>N</w:t>
-            </w:r>
-            <w:r>
-              <w:rPr>
-                <w:rFonts w:cstheme="minorHAnsi"/>
-              </w:rPr>
-              <w:t>}</w:t>
+              <w:t>${SONOP-N}</w:t>
             </w:r>
           </w:p>
         </w:tc>
@@ -15578,63 +14917,27 @@
               <w:rPr>
                 <w:rFonts w:cstheme="minorHAnsi"/>
               </w:rPr>
-              <w:t>${SONO</w:t>
-            </w:r>
-            <w:r>
+              <w:t>${SONOM-T}</w:t>
+            </w:r>
+          </w:p>
+        </w:tc>
+        <w:tc>
+          <w:tcPr>
+            <w:tcW w:w="851" w:type="dxa"/>
+          </w:tcPr>
+          <w:p>
+            <w:pPr>
+              <w:jc w:val="center"/>
+              <w:cnfStyle w:val="000000100000" w:firstRow="0" w:lastRow="0" w:firstColumn="0" w:lastColumn="0" w:oddVBand="0" w:evenVBand="0" w:oddHBand="1" w:evenHBand="0" w:firstRowFirstColumn="0" w:firstRowLastColumn="0" w:lastRowFirstColumn="0" w:lastRowLastColumn="0"/>
               <w:rPr>
                 <w:rFonts w:cstheme="minorHAnsi"/>
               </w:rPr>
-              <w:t>M</w:t>
-            </w:r>
+            </w:pPr>
             <w:r>
               <w:rPr>
                 <w:rFonts w:cstheme="minorHAnsi"/>
               </w:rPr>
-              <w:t>-T}</w:t>
-            </w:r>
-          </w:p>
-        </w:tc>
-        <w:tc>
-          <w:tcPr>
-            <w:tcW w:w="851" w:type="dxa"/>
-          </w:tcPr>
-          <w:p>
-            <w:pPr>
-              <w:jc w:val="center"/>
-              <w:cnfStyle w:val="000000100000" w:firstRow="0" w:lastRow="0" w:firstColumn="0" w:lastColumn="0" w:oddVBand="0" w:evenVBand="0" w:oddHBand="1" w:evenHBand="0" w:firstRowFirstColumn="0" w:firstRowLastColumn="0" w:lastRowFirstColumn="0" w:lastRowLastColumn="0"/>
-              <w:rPr>
-                <w:rFonts w:cstheme="minorHAnsi"/>
-              </w:rPr>
-            </w:pPr>
-            <w:r>
-              <w:rPr>
-                <w:rFonts w:cstheme="minorHAnsi"/>
-              </w:rPr>
-              <w:t>${SONO</w:t>
-            </w:r>
-            <w:r>
-              <w:rPr>
-                <w:rFonts w:cstheme="minorHAnsi"/>
-              </w:rPr>
-              <w:t>M</w:t>
-            </w:r>
-            <w:r>
-              <w:rPr>
-                <w:rFonts w:cstheme="minorHAnsi"/>
-              </w:rPr>
-              <w:t>-</w:t>
-            </w:r>
-            <w:r>
-              <w:rPr>
-                <w:rFonts w:cstheme="minorHAnsi"/>
-              </w:rPr>
-              <w:t>N</w:t>
-            </w:r>
-            <w:r>
-              <w:rPr>
-                <w:rFonts w:cstheme="minorHAnsi"/>
-              </w:rPr>
-              <w:t>}</w:t>
+              <w:t>${SONOM-N}</w:t>
             </w:r>
           </w:p>
         </w:tc>
@@ -15654,63 +14957,27 @@
               <w:rPr>
                 <w:rFonts w:cstheme="minorHAnsi"/>
               </w:rPr>
-              <w:t>${SONO</w:t>
-            </w:r>
-            <w:r>
+              <w:t>${SONOC-T}</w:t>
+            </w:r>
+          </w:p>
+        </w:tc>
+        <w:tc>
+          <w:tcPr>
+            <w:tcW w:w="1137" w:type="dxa"/>
+          </w:tcPr>
+          <w:p>
+            <w:pPr>
+              <w:jc w:val="center"/>
+              <w:cnfStyle w:val="000000100000" w:firstRow="0" w:lastRow="0" w:firstColumn="0" w:lastColumn="0" w:oddVBand="0" w:evenVBand="0" w:oddHBand="1" w:evenHBand="0" w:firstRowFirstColumn="0" w:firstRowLastColumn="0" w:lastRowFirstColumn="0" w:lastRowLastColumn="0"/>
               <w:rPr>
                 <w:rFonts w:cstheme="minorHAnsi"/>
               </w:rPr>
-              <w:t>C</w:t>
-            </w:r>
+            </w:pPr>
             <w:r>
               <w:rPr>
                 <w:rFonts w:cstheme="minorHAnsi"/>
               </w:rPr>
-              <w:t>-T}</w:t>
-            </w:r>
-          </w:p>
-        </w:tc>
-        <w:tc>
-          <w:tcPr>
-            <w:tcW w:w="1137" w:type="dxa"/>
-          </w:tcPr>
-          <w:p>
-            <w:pPr>
-              <w:jc w:val="center"/>
-              <w:cnfStyle w:val="000000100000" w:firstRow="0" w:lastRow="0" w:firstColumn="0" w:lastColumn="0" w:oddVBand="0" w:evenVBand="0" w:oddHBand="1" w:evenHBand="0" w:firstRowFirstColumn="0" w:firstRowLastColumn="0" w:lastRowFirstColumn="0" w:lastRowLastColumn="0"/>
-              <w:rPr>
-                <w:rFonts w:cstheme="minorHAnsi"/>
-              </w:rPr>
-            </w:pPr>
-            <w:r>
-              <w:rPr>
-                <w:rFonts w:cstheme="minorHAnsi"/>
-              </w:rPr>
-              <w:t>${SONO</w:t>
-            </w:r>
-            <w:r>
-              <w:rPr>
-                <w:rFonts w:cstheme="minorHAnsi"/>
-              </w:rPr>
-              <w:t>C</w:t>
-            </w:r>
-            <w:r>
-              <w:rPr>
-                <w:rFonts w:cstheme="minorHAnsi"/>
-              </w:rPr>
-              <w:t>-</w:t>
-            </w:r>
-            <w:r>
-              <w:rPr>
-                <w:rFonts w:cstheme="minorHAnsi"/>
-              </w:rPr>
-              <w:t>N</w:t>
-            </w:r>
-            <w:r>
-              <w:rPr>
-                <w:rFonts w:cstheme="minorHAnsi"/>
-              </w:rPr>
-              <w:t>}</w:t>
+              <w:t>${SONOC-N}</w:t>
             </w:r>
           </w:p>
         </w:tc>
@@ -15730,19 +14997,7 @@
               <w:rPr>
                 <w:rFonts w:cstheme="minorHAnsi"/>
               </w:rPr>
-              <w:t>${SONO</w:t>
-            </w:r>
-            <w:r>
-              <w:rPr>
-                <w:rFonts w:cstheme="minorHAnsi"/>
-              </w:rPr>
-              <w:t>-D</w:t>
-            </w:r>
-            <w:r>
-              <w:rPr>
-                <w:rFonts w:cstheme="minorHAnsi"/>
-              </w:rPr>
-              <w:t>}</w:t>
+              <w:t>${SONO-D}</w:t>
             </w:r>
           </w:p>
         </w:tc>
@@ -15885,21 +15140,7 @@
                 <w:sz w:val="18"/>
                 <w:szCs w:val="18"/>
               </w:rPr>
-              <w:t>${</w:t>
-            </w:r>
-            <w:r>
-              <w:rPr>
-                <w:sz w:val="18"/>
-                <w:szCs w:val="18"/>
-              </w:rPr>
-              <w:t>MAC</w:t>
-            </w:r>
-            <w:r>
-              <w:rPr>
-                <w:sz w:val="18"/>
-                <w:szCs w:val="18"/>
-              </w:rPr>
-              <w:t>}</w:t>
+              <w:t>${MAC}</w:t>
             </w:r>
           </w:p>
           <w:p>
@@ -16208,42 +15449,23 @@
                 <w:sz w:val="18"/>
                 <w:szCs w:val="18"/>
               </w:rPr>
-              <w:t>Utilitaire Excel SOCOTEC « </w:t>
+              <w:t>Utilitaire Excel SOCOTEC « Acoustique_Fiche_traitement_mesure_octaves_habitation.xls »,</w:t>
             </w:r>
             <w:r>
               <w:rPr>
                 <w:sz w:val="18"/>
                 <w:szCs w:val="18"/>
               </w:rPr>
-              <w:t>${</w:t>
-            </w:r>
+              <w:t xml:space="preserve"> ${Version</w:t>
+            </w:r>
+            <w:bookmarkStart w:id="43" w:name="_GoBack"/>
+            <w:bookmarkEnd w:id="43"/>
             <w:r>
               <w:rPr>
                 <w:sz w:val="18"/>
                 <w:szCs w:val="18"/>
               </w:rPr>
-              <w:t>XLS</w:t>
-            </w:r>
-            <w:r>
-              <w:rPr>
-                <w:sz w:val="18"/>
-                <w:szCs w:val="18"/>
-              </w:rPr>
               <w:t>}</w:t>
-            </w:r>
-            <w:r>
-              <w:rPr>
-                <w:sz w:val="18"/>
-                <w:szCs w:val="18"/>
-              </w:rPr>
-              <w:t> », version n°</w:t>
-            </w:r>
-            <w:r>
-              <w:rPr>
-                <w:sz w:val="18"/>
-                <w:szCs w:val="18"/>
-              </w:rPr>
-              <w:t>###</w:t>
             </w:r>
           </w:p>
         </w:tc>
@@ -16257,8 +15479,6 @@
         </w:tabs>
         <w:jc w:val="both"/>
       </w:pPr>
-      <w:bookmarkStart w:id="43" w:name="_GoBack"/>
-      <w:bookmarkEnd w:id="43"/>
     </w:p>
     <w:p>
       <w:pPr>
@@ -16357,7 +15577,6 @@
           <w:szCs w:val="18"/>
         </w:rPr>
       </w:pPr>
-      <w:proofErr w:type="gramStart"/>
       <w:r>
         <w:rPr>
           <w:i/>
@@ -16365,17 +15584,7 @@
           <w:sz w:val="18"/>
           <w:szCs w:val="18"/>
         </w:rPr>
-        <w:t>ils</w:t>
-      </w:r>
-      <w:proofErr w:type="gramEnd"/>
-      <w:r>
-        <w:rPr>
-          <w:i/>
-          <w:iCs/>
-          <w:sz w:val="18"/>
-          <w:szCs w:val="18"/>
-        </w:rPr>
-        <w:t xml:space="preserve"> sont auto</w:t>
+        <w:t>ils sont auto</w:t>
       </w:r>
       <w:r>
         <w:rPr>
@@ -16419,7 +15628,6 @@
           <w:szCs w:val="18"/>
         </w:rPr>
       </w:pPr>
-      <w:proofErr w:type="gramStart"/>
       <w:r>
         <w:rPr>
           <w:i/>
@@ -16427,17 +15635,7 @@
           <w:sz w:val="18"/>
           <w:szCs w:val="18"/>
         </w:rPr>
-        <w:t>ils</w:t>
-      </w:r>
-      <w:proofErr w:type="gramEnd"/>
-      <w:r>
-        <w:rPr>
-          <w:i/>
-          <w:iCs/>
-          <w:sz w:val="18"/>
-          <w:szCs w:val="18"/>
-        </w:rPr>
-        <w:t xml:space="preserve"> font l’objet d’une vérification périodique par un laboratoire agréé et les résultats de cette vérification sont consignés dans leur carnet métrologique.</w:t>
+        <w:t>ils font l’objet d’une vérification périodique par un laboratoire agréé et les résultats de cette vérification sont consignés dans leur carnet métrologique.</w:t>
       </w:r>
     </w:p>
     <w:p/>
@@ -18282,25 +17480,7 @@
                 <w:bCs/>
                 <w:u w:color="000000"/>
               </w:rPr>
-              <w:t>${</w:t>
-            </w:r>
-            <w:proofErr w:type="spellStart"/>
-            <w:r>
-              <w:rPr>
-                <w:rFonts w:ascii="Arial" w:hAnsi="Arial" w:cs="Arial"/>
-                <w:bCs/>
-                <w:u w:color="000000"/>
-              </w:rPr>
-              <w:t>ALocEmit</w:t>
-            </w:r>
-            <w:proofErr w:type="spellEnd"/>
-            <w:r>
-              <w:rPr>
-                <w:rFonts w:ascii="Arial" w:hAnsi="Arial" w:cs="Arial"/>
-                <w:bCs/>
-                <w:u w:color="000000"/>
-              </w:rPr>
-              <w:t>-Name}</w:t>
+              <w:t>${ALocEmit-Name}</w:t>
             </w:r>
           </w:p>
         </w:tc>
@@ -18404,25 +17584,7 @@
                 <w:bCs/>
                 <w:u w:color="000000"/>
               </w:rPr>
-              <w:t>${</w:t>
-            </w:r>
-            <w:proofErr w:type="spellStart"/>
-            <w:r>
-              <w:rPr>
-                <w:rFonts w:ascii="Arial" w:hAnsi="Arial" w:cs="Arial"/>
-                <w:bCs/>
-                <w:u w:color="000000"/>
-              </w:rPr>
-              <w:t>ALocEmit</w:t>
-            </w:r>
-            <w:proofErr w:type="spellEnd"/>
-            <w:r>
-              <w:rPr>
-                <w:rFonts w:ascii="Arial" w:hAnsi="Arial" w:cs="Arial"/>
-                <w:bCs/>
-                <w:u w:color="000000"/>
-              </w:rPr>
-              <w:t>-Vol}</w:t>
+              <w:t>${ALocEmit-Vol}</w:t>
             </w:r>
           </w:p>
         </w:tc>
@@ -18648,25 +17810,7 @@
                 <w:bCs/>
                 <w:u w:color="000000"/>
               </w:rPr>
-              <w:t>${</w:t>
-            </w:r>
-            <w:proofErr w:type="spellStart"/>
-            <w:r>
-              <w:rPr>
-                <w:rFonts w:ascii="Arial" w:hAnsi="Arial" w:cs="Arial"/>
-                <w:bCs/>
-                <w:u w:color="000000"/>
-              </w:rPr>
-              <w:t>ALocRecieve</w:t>
-            </w:r>
-            <w:proofErr w:type="spellEnd"/>
-            <w:r>
-              <w:rPr>
-                <w:rFonts w:ascii="Arial" w:hAnsi="Arial" w:cs="Arial"/>
-                <w:bCs/>
-                <w:u w:color="000000"/>
-              </w:rPr>
-              <w:t>-Name}</w:t>
+              <w:t>${ALocRecieve-Name}</w:t>
             </w:r>
           </w:p>
         </w:tc>
@@ -18770,25 +17914,7 @@
                 <w:bCs/>
                 <w:u w:color="000000"/>
               </w:rPr>
-              <w:t>${</w:t>
-            </w:r>
-            <w:proofErr w:type="spellStart"/>
-            <w:r>
-              <w:rPr>
-                <w:rFonts w:ascii="Arial" w:hAnsi="Arial" w:cs="Arial"/>
-                <w:bCs/>
-                <w:u w:color="000000"/>
-              </w:rPr>
-              <w:t>ALocRecieve</w:t>
-            </w:r>
-            <w:proofErr w:type="spellEnd"/>
-            <w:r>
-              <w:rPr>
-                <w:rFonts w:ascii="Arial" w:hAnsi="Arial" w:cs="Arial"/>
-                <w:bCs/>
-                <w:u w:color="000000"/>
-              </w:rPr>
-              <w:t>-Vol}</w:t>
+              <w:t>${ALocRecieve-Vol}</w:t>
             </w:r>
           </w:p>
         </w:tc>
@@ -18938,25 +18064,7 @@
                 <w:bCs/>
                 <w:u w:color="000000"/>
               </w:rPr>
-              <w:t>${</w:t>
-            </w:r>
-            <w:proofErr w:type="spellStart"/>
-            <w:r>
-              <w:rPr>
-                <w:rFonts w:ascii="Arial" w:hAnsi="Arial" w:cs="Arial"/>
-                <w:bCs/>
-                <w:u w:color="000000"/>
-              </w:rPr>
-              <w:t>AType</w:t>
-            </w:r>
-            <w:proofErr w:type="spellEnd"/>
-            <w:r>
-              <w:rPr>
-                <w:rFonts w:ascii="Arial" w:hAnsi="Arial" w:cs="Arial"/>
-                <w:bCs/>
-                <w:u w:color="000000"/>
-              </w:rPr>
-              <w:t>}</w:t>
+              <w:t>${AType}</w:t>
             </w:r>
           </w:p>
         </w:tc>
@@ -19190,7 +18298,6 @@
               </w:rPr>
               <w:t>${</w:t>
             </w:r>
-            <w:proofErr w:type="spellStart"/>
             <w:r>
               <w:rPr>
                 <w:rFonts w:ascii="Arial" w:hAnsi="Arial" w:cs="Arial"/>
@@ -19199,18 +18306,7 @@
                 <w:szCs w:val="16"/>
                 <w:shd w:val="clear" w:color="auto" w:fill="F7FAFF"/>
               </w:rPr>
-              <w:t>ASepWal</w:t>
-            </w:r>
-            <w:proofErr w:type="spellEnd"/>
-            <w:r>
-              <w:rPr>
-                <w:rFonts w:ascii="Arial" w:hAnsi="Arial" w:cs="Arial"/>
-                <w:bCs/>
-                <w:sz w:val="16"/>
-                <w:szCs w:val="16"/>
-                <w:shd w:val="clear" w:color="auto" w:fill="F7FAFF"/>
-              </w:rPr>
-              <w:t>-Nature</w:t>
+              <w:t>ASepWal-Nature</w:t>
             </w:r>
             <w:r>
               <w:rPr>
@@ -19311,7 +18407,6 @@
               </w:rPr>
               <w:t>${</w:t>
             </w:r>
-            <w:proofErr w:type="spellStart"/>
             <w:r>
               <w:rPr>
                 <w:rFonts w:ascii="Arial" w:hAnsi="Arial" w:cs="Arial"/>
@@ -19321,19 +18416,7 @@
                 <w:shd w:val="clear" w:color="auto" w:fill="F7FAFF"/>
                 <w:lang w:val="en-US"/>
               </w:rPr>
-              <w:t>ASepWal</w:t>
-            </w:r>
-            <w:proofErr w:type="spellEnd"/>
-            <w:r>
-              <w:rPr>
-                <w:rFonts w:ascii="Arial" w:hAnsi="Arial" w:cs="Arial"/>
-                <w:bCs/>
-                <w:sz w:val="16"/>
-                <w:szCs w:val="16"/>
-                <w:shd w:val="clear" w:color="auto" w:fill="F7FAFF"/>
-                <w:lang w:val="en-US"/>
-              </w:rPr>
-              <w:t>-Dub-Nature</w:t>
+              <w:t>ASepWal-Dub-Nature</w:t>
             </w:r>
             <w:r>
               <w:rPr>
@@ -19390,7 +18473,6 @@
                 <w:rFonts w:ascii="Arial" w:hAnsi="Arial" w:cs="Arial"/>
               </w:rPr>
             </w:pPr>
-            <w:proofErr w:type="spellStart"/>
             <w:r>
               <w:rPr>
                 <w:rFonts w:ascii="Arial" w:hAnsi="Arial" w:cs="Arial"/>
@@ -19398,17 +18480,7 @@
                 <w:bCs/>
                 <w:u w:color="000000"/>
               </w:rPr>
-              <w:t>Epaisseur</w:t>
-            </w:r>
-            <w:proofErr w:type="spellEnd"/>
-            <w:r>
-              <w:rPr>
-                <w:rFonts w:ascii="Arial" w:hAnsi="Arial" w:cs="Arial"/>
-                <w:b/>
-                <w:bCs/>
-                <w:u w:color="000000"/>
-              </w:rPr>
-              <w:t xml:space="preserve"> (cm)</w:t>
+              <w:t>Epaisseur (cm)</w:t>
             </w:r>
           </w:p>
         </w:tc>
@@ -19446,7 +18518,6 @@
               </w:rPr>
               <w:t>${</w:t>
             </w:r>
-            <w:proofErr w:type="spellStart"/>
             <w:r>
               <w:rPr>
                 <w:rFonts w:ascii="Arial" w:hAnsi="Arial" w:cs="Arial"/>
@@ -19456,19 +18527,7 @@
                 <w:shd w:val="clear" w:color="auto" w:fill="F7FAFF"/>
                 <w:lang w:val="en-US"/>
               </w:rPr>
-              <w:t>ASepWal</w:t>
-            </w:r>
-            <w:proofErr w:type="spellEnd"/>
-            <w:r>
-              <w:rPr>
-                <w:rFonts w:ascii="Arial" w:hAnsi="Arial" w:cs="Arial"/>
-                <w:bCs/>
-                <w:sz w:val="16"/>
-                <w:szCs w:val="16"/>
-                <w:shd w:val="clear" w:color="auto" w:fill="F7FAFF"/>
-                <w:lang w:val="en-US"/>
-              </w:rPr>
-              <w:t>-Thick</w:t>
+              <w:t>ASepWal-Thick</w:t>
             </w:r>
             <w:r>
               <w:rPr>
@@ -19669,7 +18728,6 @@
                 <w:u w:color="000000"/>
               </w:rPr>
             </w:pPr>
-            <w:proofErr w:type="spellStart"/>
             <w:r>
               <w:rPr>
                 <w:rFonts w:ascii="Arial" w:hAnsi="Arial" w:cs="Arial"/>
@@ -19677,17 +18735,7 @@
                 <w:bCs/>
                 <w:u w:color="000000"/>
               </w:rPr>
-              <w:t>Emission</w:t>
-            </w:r>
-            <w:proofErr w:type="spellEnd"/>
-            <w:r>
-              <w:rPr>
-                <w:rFonts w:ascii="Arial" w:hAnsi="Arial" w:cs="Arial"/>
-                <w:b/>
-                <w:bCs/>
-                <w:u w:color="000000"/>
-              </w:rPr>
-              <w:t xml:space="preserve"> / Réception</w:t>
+              <w:t>Emission / Réception</w:t>
             </w:r>
           </w:p>
         </w:tc>
@@ -19716,27 +18764,7 @@
                 <w:u w:color="000000"/>
                 <w:lang w:val="en-US"/>
               </w:rPr>
-              <w:t>${</w:t>
-            </w:r>
-            <w:proofErr w:type="spellStart"/>
-            <w:r>
-              <w:rPr>
-                <w:rFonts w:ascii="Arial" w:hAnsi="Arial" w:cs="Arial"/>
-                <w:bCs/>
-                <w:u w:color="000000"/>
-                <w:lang w:val="en-US"/>
-              </w:rPr>
-              <w:t>ANb</w:t>
-            </w:r>
-            <w:proofErr w:type="spellEnd"/>
-            <w:r>
-              <w:rPr>
-                <w:rFonts w:ascii="Arial" w:hAnsi="Arial" w:cs="Arial"/>
-                <w:bCs/>
-                <w:u w:color="000000"/>
-                <w:lang w:val="en-US"/>
-              </w:rPr>
-              <w:t>-Door}</w:t>
+              <w:t>${ANb-Door}</w:t>
             </w:r>
           </w:p>
         </w:tc>
@@ -19882,27 +18910,7 @@
                 <w:u w:color="000000"/>
                 <w:lang w:val="en-US"/>
               </w:rPr>
-              <w:t>${</w:t>
-            </w:r>
-            <w:proofErr w:type="spellStart"/>
-            <w:r>
-              <w:rPr>
-                <w:rFonts w:ascii="Arial" w:hAnsi="Arial" w:cs="Arial"/>
-                <w:bCs/>
-                <w:u w:color="000000"/>
-                <w:lang w:val="en-US"/>
-              </w:rPr>
-              <w:t>AExtraction</w:t>
-            </w:r>
-            <w:proofErr w:type="spellEnd"/>
-            <w:r>
-              <w:rPr>
-                <w:rFonts w:ascii="Arial" w:hAnsi="Arial" w:cs="Arial"/>
-                <w:bCs/>
-                <w:u w:color="000000"/>
-                <w:lang w:val="en-US"/>
-              </w:rPr>
-              <w:t>-Mouth}</w:t>
+              <w:t>${AExtraction-Mouth}</w:t>
             </w:r>
           </w:p>
         </w:tc>
@@ -20124,27 +19132,7 @@
                 <w:u w:color="000000"/>
                 <w:lang w:val="en-US"/>
               </w:rPr>
-              <w:t>${</w:t>
-            </w:r>
-            <w:proofErr w:type="spellStart"/>
-            <w:r>
-              <w:rPr>
-                <w:rFonts w:ascii="Arial" w:hAnsi="Arial" w:cs="Arial"/>
-                <w:bCs/>
-                <w:u w:color="000000"/>
-                <w:lang w:val="en-US"/>
-              </w:rPr>
-              <w:t>AFacade</w:t>
-            </w:r>
-            <w:proofErr w:type="spellEnd"/>
-            <w:r>
-              <w:rPr>
-                <w:rFonts w:ascii="Arial" w:hAnsi="Arial" w:cs="Arial"/>
-                <w:bCs/>
-                <w:u w:color="000000"/>
-                <w:lang w:val="en-US"/>
-              </w:rPr>
-              <w:t>-Nature}</w:t>
+              <w:t>${AFacade-Nature}</w:t>
             </w:r>
           </w:p>
         </w:tc>
@@ -20190,7 +19178,6 @@
                 <w:rFonts w:ascii="Arial" w:hAnsi="Arial" w:cs="Arial"/>
               </w:rPr>
             </w:pPr>
-            <w:proofErr w:type="spellStart"/>
             <w:r>
               <w:rPr>
                 <w:rFonts w:ascii="Arial" w:hAnsi="Arial" w:cs="Arial"/>
@@ -20198,17 +19185,7 @@
                 <w:bCs/>
                 <w:u w:color="000000"/>
               </w:rPr>
-              <w:t>Epaisseur</w:t>
-            </w:r>
-            <w:proofErr w:type="spellEnd"/>
-            <w:r>
-              <w:rPr>
-                <w:rFonts w:ascii="Arial" w:hAnsi="Arial" w:cs="Arial"/>
-                <w:b/>
-                <w:bCs/>
-                <w:u w:color="000000"/>
-              </w:rPr>
-              <w:t xml:space="preserve"> (</w:t>
+              <w:t>Epaisseur (</w:t>
             </w:r>
             <w:r>
               <w:rPr>
@@ -20255,27 +19232,7 @@
                 <w:u w:color="000000"/>
                 <w:lang w:val="en-US"/>
               </w:rPr>
-              <w:t>${</w:t>
-            </w:r>
-            <w:proofErr w:type="spellStart"/>
-            <w:r>
-              <w:rPr>
-                <w:rFonts w:ascii="Arial" w:hAnsi="Arial" w:cs="Arial"/>
-                <w:bCs/>
-                <w:u w:color="000000"/>
-                <w:lang w:val="en-US"/>
-              </w:rPr>
-              <w:t>AFacade</w:t>
-            </w:r>
-            <w:proofErr w:type="spellEnd"/>
-            <w:r>
-              <w:rPr>
-                <w:rFonts w:ascii="Arial" w:hAnsi="Arial" w:cs="Arial"/>
-                <w:bCs/>
-                <w:u w:color="000000"/>
-                <w:lang w:val="en-US"/>
-              </w:rPr>
-              <w:t>-Thick}</w:t>
+              <w:t>${AFacade-Thick}</w:t>
             </w:r>
           </w:p>
         </w:tc>
@@ -20495,18 +19452,7 @@
                 <w:sz w:val="13"/>
                 <w:szCs w:val="13"/>
               </w:rPr>
-              <w:t xml:space="preserve">Isolement acoustique standardisé </w:t>
-            </w:r>
-            <w:proofErr w:type="spellStart"/>
-            <w:r>
-              <w:rPr>
-                <w:rFonts w:ascii="Arial" w:hAnsi="Arial" w:cs="Arial"/>
-                <w:b/>
-                <w:bCs/>
-                <w:sz w:val="13"/>
-                <w:szCs w:val="13"/>
-              </w:rPr>
-              <w:t>D</w:t>
+              <w:t>Isolement acoustique standardisé D</w:t>
             </w:r>
             <w:r>
               <w:rPr>
@@ -20519,7 +19465,6 @@
               </w:rPr>
               <w:t>nT</w:t>
             </w:r>
-            <w:proofErr w:type="spellEnd"/>
             <w:r>
               <w:rPr>
                 <w:rFonts w:ascii="Arial" w:hAnsi="Arial" w:cs="Arial"/>
@@ -20572,7 +19517,6 @@
                 <w:szCs w:val="13"/>
               </w:rPr>
             </w:pPr>
-            <w:proofErr w:type="spellStart"/>
             <w:r>
               <w:rPr>
                 <w:rFonts w:ascii="Arial" w:hAnsi="Arial" w:cs="Arial"/>
@@ -20583,7 +19527,6 @@
               </w:rPr>
               <w:t>Emission</w:t>
             </w:r>
-            <w:proofErr w:type="spellEnd"/>
           </w:p>
         </w:tc>
         <w:tc>
@@ -22089,8 +21032,6 @@
                 <w:szCs w:val="18"/>
               </w:rPr>
             </w:pPr>
-            <w:proofErr w:type="spellStart"/>
-            <w:proofErr w:type="gramStart"/>
             <w:r>
               <w:rPr>
                 <w:rFonts w:ascii="Arial" w:hAnsi="Arial" w:cs="Arial"/>
@@ -22114,8 +21055,6 @@
               </w:rPr>
               <w:t>nT,A</w:t>
             </w:r>
-            <w:proofErr w:type="spellEnd"/>
-            <w:proofErr w:type="gramEnd"/>
             <w:r>
               <w:rPr>
                 <w:rFonts w:ascii="Arial" w:hAnsi="Arial" w:cs="Arial"/>
@@ -22211,8 +21150,6 @@
                 <w:szCs w:val="18"/>
               </w:rPr>
             </w:pPr>
-            <w:proofErr w:type="spellStart"/>
-            <w:proofErr w:type="gramStart"/>
             <w:r>
               <w:rPr>
                 <w:rFonts w:ascii="Arial" w:hAnsi="Arial" w:cs="Arial"/>
@@ -22234,8 +21171,6 @@
               </w:rPr>
               <w:t>nT,A</w:t>
             </w:r>
-            <w:proofErr w:type="spellEnd"/>
-            <w:proofErr w:type="gramEnd"/>
             <w:r>
               <w:rPr>
                 <w:rFonts w:ascii="Arial" w:hAnsi="Arial" w:cs="Arial"/>
@@ -22275,29 +21210,7 @@
                 <w:sz w:val="13"/>
                 <w:szCs w:val="13"/>
               </w:rPr>
-              <w:t>${</w:t>
-            </w:r>
-            <w:proofErr w:type="spellStart"/>
-            <w:r>
-              <w:rPr>
-                <w:rFonts w:ascii="Arial" w:hAnsi="Arial" w:cs="Arial"/>
-                <w:b/>
-                <w:bCs/>
-                <w:sz w:val="13"/>
-                <w:szCs w:val="13"/>
-              </w:rPr>
-              <w:t>AObj</w:t>
-            </w:r>
-            <w:proofErr w:type="spellEnd"/>
-            <w:r>
-              <w:rPr>
-                <w:rFonts w:ascii="Arial" w:hAnsi="Arial" w:cs="Arial"/>
-                <w:b/>
-                <w:bCs/>
-                <w:sz w:val="13"/>
-                <w:szCs w:val="13"/>
-              </w:rPr>
-              <w:t>} dB</w:t>
+              <w:t>${AObj} dB</w:t>
             </w:r>
           </w:p>
         </w:tc>
@@ -22372,20 +21285,7 @@
                 <w:szCs w:val="18"/>
                 <w:u w:color="000000"/>
               </w:rPr>
-              <w:t>${APassRa</w:t>
-            </w:r>
-            <w:proofErr w:type="gramStart"/>
-            <w:r>
-              <w:rPr>
-                <w:rFonts w:ascii="Arial" w:hAnsi="Arial" w:cs="Arial"/>
-                <w:b/>
-                <w:bCs/>
-                <w:color w:val="0082DE" w:themeColor="accent2"/>
-                <w:sz w:val="18"/>
-                <w:szCs w:val="18"/>
-                <w:u w:color="000000"/>
-              </w:rPr>
-              <w:t>1999}</w:t>
+              <w:t>${APassRa1999}</w:t>
             </w:r>
             <w:r>
               <w:rPr>
@@ -22397,20 +21297,7 @@
                 <w:szCs w:val="18"/>
                 <w:u w:color="000000"/>
               </w:rPr>
-              <w:t>$</w:t>
-            </w:r>
-            <w:proofErr w:type="gramEnd"/>
-            <w:r>
-              <w:rPr>
-                <w:rFonts w:ascii="Arial" w:hAnsi="Arial" w:cs="Arial"/>
-                <w:b/>
-                <w:bCs/>
-                <w:color w:val="FF0000"/>
-                <w:sz w:val="18"/>
-                <w:szCs w:val="18"/>
-                <w:u w:color="000000"/>
-              </w:rPr>
-              <w:t>{A</w:t>
+              <w:t>${A</w:t>
             </w:r>
             <w:r>
               <w:rPr>
@@ -22472,18 +21359,7 @@
                 <w:sz w:val="11"/>
                 <w:szCs w:val="13"/>
               </w:rPr>
-              <w:t xml:space="preserve">* L'isolement acoustique standardisé pondéré </w:t>
-            </w:r>
-            <w:proofErr w:type="spellStart"/>
-            <w:proofErr w:type="gramStart"/>
-            <w:r>
-              <w:rPr>
-                <w:rFonts w:ascii="Arial" w:hAnsi="Arial" w:cs="Arial"/>
-                <w:bCs/>
-                <w:sz w:val="11"/>
-                <w:szCs w:val="13"/>
-              </w:rPr>
-              <w:t>D</w:t>
+              <w:t>* L'isolement acoustique standardisé pondéré D</w:t>
             </w:r>
             <w:r>
               <w:rPr>
@@ -22495,8 +21371,6 @@
               </w:rPr>
               <w:t>nT,A</w:t>
             </w:r>
-            <w:proofErr w:type="spellEnd"/>
-            <w:proofErr w:type="gramEnd"/>
             <w:r>
               <w:rPr>
                 <w:rFonts w:ascii="Arial" w:hAnsi="Arial" w:cs="Arial"/>
@@ -24344,23 +23218,7 @@
                 <w:rFonts w:ascii="Arial" w:hAnsi="Arial" w:cs="Arial"/>
                 <w:bCs/>
               </w:rPr>
-              <w:t>${</w:t>
-            </w:r>
-            <w:proofErr w:type="spellStart"/>
-            <w:r>
-              <w:rPr>
-                <w:rFonts w:ascii="Arial" w:hAnsi="Arial" w:cs="Arial"/>
-                <w:bCs/>
-              </w:rPr>
-              <w:t>FEmitName</w:t>
-            </w:r>
-            <w:proofErr w:type="spellEnd"/>
-            <w:r>
-              <w:rPr>
-                <w:rFonts w:ascii="Arial" w:hAnsi="Arial" w:cs="Arial"/>
-                <w:bCs/>
-              </w:rPr>
-              <w:t>}</w:t>
+              <w:t>${FEmitName}</w:t>
             </w:r>
           </w:p>
         </w:tc>
@@ -24388,23 +23246,7 @@
                 <w:rFonts w:ascii="Arial" w:hAnsi="Arial" w:cs="Arial"/>
                 <w:bCs/>
               </w:rPr>
-              <w:t>${</w:t>
-            </w:r>
-            <w:proofErr w:type="spellStart"/>
-            <w:r>
-              <w:rPr>
-                <w:rFonts w:ascii="Arial" w:hAnsi="Arial" w:cs="Arial"/>
-                <w:bCs/>
-              </w:rPr>
-              <w:t>FEmitType</w:t>
-            </w:r>
-            <w:proofErr w:type="spellEnd"/>
-            <w:r>
-              <w:rPr>
-                <w:rFonts w:ascii="Arial" w:hAnsi="Arial" w:cs="Arial"/>
-                <w:bCs/>
-              </w:rPr>
-              <w:t>}</w:t>
+              <w:t>${FEmitType}</w:t>
             </w:r>
           </w:p>
         </w:tc>
@@ -24701,7 +23543,6 @@
               </w:rPr>
               <w:t>${</w:t>
             </w:r>
-            <w:proofErr w:type="spellStart"/>
             <w:r>
               <w:rPr>
                 <w:rFonts w:ascii="Arial" w:hAnsi="Arial" w:cs="Arial"/>
@@ -24716,16 +23557,7 @@
                 <w:bCs/>
                 <w:u w:color="000000"/>
               </w:rPr>
-              <w:t>Name</w:t>
-            </w:r>
-            <w:proofErr w:type="spellEnd"/>
-            <w:r>
-              <w:rPr>
-                <w:rFonts w:ascii="Arial" w:hAnsi="Arial" w:cs="Arial"/>
-                <w:bCs/>
-                <w:u w:color="000000"/>
-              </w:rPr>
-              <w:t>}</w:t>
+              <w:t>Name}</w:t>
             </w:r>
           </w:p>
         </w:tc>
@@ -24831,7 +23663,6 @@
               </w:rPr>
               <w:t>${</w:t>
             </w:r>
-            <w:proofErr w:type="spellStart"/>
             <w:r>
               <w:rPr>
                 <w:rFonts w:ascii="Arial" w:hAnsi="Arial" w:cs="Arial"/>
@@ -24846,16 +23677,7 @@
                 <w:bCs/>
                 <w:u w:color="000000"/>
               </w:rPr>
-              <w:t>Vol</w:t>
-            </w:r>
-            <w:proofErr w:type="spellEnd"/>
-            <w:r>
-              <w:rPr>
-                <w:rFonts w:ascii="Arial" w:hAnsi="Arial" w:cs="Arial"/>
-                <w:bCs/>
-                <w:u w:color="000000"/>
-              </w:rPr>
-              <w:t>}</w:t>
+              <w:t>Vol}</w:t>
             </w:r>
           </w:p>
         </w:tc>
@@ -25090,7 +23912,6 @@
               </w:rPr>
               <w:t>${</w:t>
             </w:r>
-            <w:proofErr w:type="spellStart"/>
             <w:r>
               <w:rPr>
                 <w:rFonts w:ascii="Arial" w:hAnsi="Arial" w:cs="Arial"/>
@@ -25109,18 +23930,7 @@
                 <w:szCs w:val="16"/>
                 <w:shd w:val="clear" w:color="auto" w:fill="F7FAFF"/>
               </w:rPr>
-              <w:t>SepWal</w:t>
-            </w:r>
-            <w:proofErr w:type="spellEnd"/>
-            <w:r>
-              <w:rPr>
-                <w:rFonts w:ascii="Arial" w:hAnsi="Arial" w:cs="Arial"/>
-                <w:bCs/>
-                <w:sz w:val="16"/>
-                <w:szCs w:val="16"/>
-                <w:shd w:val="clear" w:color="auto" w:fill="F7FAFF"/>
-              </w:rPr>
-              <w:t>-Nature</w:t>
+              <w:t>SepWal-Nature</w:t>
             </w:r>
             <w:r>
               <w:rPr>
@@ -25176,7 +23986,6 @@
                 <w:rFonts w:ascii="Arial" w:hAnsi="Arial" w:cs="Arial"/>
               </w:rPr>
             </w:pPr>
-            <w:proofErr w:type="spellStart"/>
             <w:r>
               <w:rPr>
                 <w:rFonts w:ascii="Arial" w:hAnsi="Arial" w:cs="Arial"/>
@@ -25184,17 +23993,7 @@
                 <w:bCs/>
                 <w:u w:color="000000"/>
               </w:rPr>
-              <w:t>Epaisseur</w:t>
-            </w:r>
-            <w:proofErr w:type="spellEnd"/>
-            <w:r>
-              <w:rPr>
-                <w:rFonts w:ascii="Arial" w:hAnsi="Arial" w:cs="Arial"/>
-                <w:b/>
-                <w:bCs/>
-                <w:u w:color="000000"/>
-              </w:rPr>
-              <w:t xml:space="preserve"> (cm)</w:t>
+              <w:t>Epaisseur (cm)</w:t>
             </w:r>
           </w:p>
         </w:tc>
@@ -25232,7 +24031,6 @@
               </w:rPr>
               <w:t>${</w:t>
             </w:r>
-            <w:proofErr w:type="spellStart"/>
             <w:r>
               <w:rPr>
                 <w:rFonts w:ascii="Arial" w:hAnsi="Arial" w:cs="Arial"/>
@@ -25253,19 +24051,7 @@
                 <w:shd w:val="clear" w:color="auto" w:fill="F7FAFF"/>
                 <w:lang w:val="en-US"/>
               </w:rPr>
-              <w:t>SepWal</w:t>
-            </w:r>
-            <w:proofErr w:type="spellEnd"/>
-            <w:r>
-              <w:rPr>
-                <w:rFonts w:ascii="Arial" w:hAnsi="Arial" w:cs="Arial"/>
-                <w:bCs/>
-                <w:sz w:val="16"/>
-                <w:szCs w:val="16"/>
-                <w:shd w:val="clear" w:color="auto" w:fill="F7FAFF"/>
-                <w:lang w:val="en-US"/>
-              </w:rPr>
-              <w:t>-Thick</w:t>
+              <w:t>SepWal-Thick</w:t>
             </w:r>
             <w:r>
               <w:rPr>
@@ -25367,7 +24153,6 @@
               </w:rPr>
               <w:t>${</w:t>
             </w:r>
-            <w:proofErr w:type="spellStart"/>
             <w:r>
               <w:rPr>
                 <w:rFonts w:ascii="Arial" w:hAnsi="Arial" w:cs="Arial"/>
@@ -25388,19 +24173,7 @@
                 <w:shd w:val="clear" w:color="auto" w:fill="F7FAFF"/>
                 <w:lang w:val="en-US"/>
               </w:rPr>
-              <w:t>SepWal</w:t>
-            </w:r>
-            <w:proofErr w:type="spellEnd"/>
-            <w:r>
-              <w:rPr>
-                <w:rFonts w:ascii="Arial" w:hAnsi="Arial" w:cs="Arial"/>
-                <w:bCs/>
-                <w:sz w:val="16"/>
-                <w:szCs w:val="16"/>
-                <w:shd w:val="clear" w:color="auto" w:fill="F7FAFF"/>
-                <w:lang w:val="en-US"/>
-              </w:rPr>
-              <w:t>-Dub-Nature</w:t>
+              <w:t>SepWal-Dub-Nature</w:t>
             </w:r>
             <w:r>
               <w:rPr>
@@ -25457,7 +24230,6 @@
                 <w:rFonts w:ascii="Arial" w:hAnsi="Arial" w:cs="Arial"/>
               </w:rPr>
             </w:pPr>
-            <w:proofErr w:type="spellStart"/>
             <w:r>
               <w:rPr>
                 <w:rFonts w:ascii="Arial" w:hAnsi="Arial" w:cs="Arial"/>
@@ -25465,17 +24237,7 @@
                 <w:bCs/>
                 <w:u w:color="000000"/>
               </w:rPr>
-              <w:t>Epaisseur</w:t>
-            </w:r>
-            <w:proofErr w:type="spellEnd"/>
-            <w:r>
-              <w:rPr>
-                <w:rFonts w:ascii="Arial" w:hAnsi="Arial" w:cs="Arial"/>
-                <w:b/>
-                <w:bCs/>
-                <w:u w:color="000000"/>
-              </w:rPr>
-              <w:t xml:space="preserve"> (</w:t>
+              <w:t>Epaisseur (</w:t>
             </w:r>
             <w:r>
               <w:rPr>
@@ -25531,7 +24293,6 @@
               </w:rPr>
               <w:t>${</w:t>
             </w:r>
-            <w:proofErr w:type="spellStart"/>
             <w:r>
               <w:rPr>
                 <w:rFonts w:ascii="Arial" w:hAnsi="Arial" w:cs="Arial"/>
@@ -25541,19 +24302,7 @@
                 <w:shd w:val="clear" w:color="auto" w:fill="F7FAFF"/>
                 <w:lang w:val="en-US"/>
               </w:rPr>
-              <w:t>FSepWal</w:t>
-            </w:r>
-            <w:proofErr w:type="spellEnd"/>
-            <w:r>
-              <w:rPr>
-                <w:rFonts w:ascii="Arial" w:hAnsi="Arial" w:cs="Arial"/>
-                <w:bCs/>
-                <w:sz w:val="16"/>
-                <w:szCs w:val="16"/>
-                <w:shd w:val="clear" w:color="auto" w:fill="F7FAFF"/>
-                <w:lang w:val="en-US"/>
-              </w:rPr>
-              <w:t>-Dub-t</w:t>
+              <w:t>FSepWal-Dub-t</w:t>
             </w:r>
             <w:r>
               <w:rPr>
@@ -25806,7 +24555,6 @@
               </w:rPr>
               <w:t>${</w:t>
             </w:r>
-            <w:proofErr w:type="spellStart"/>
             <w:r>
               <w:rPr>
                 <w:rFonts w:ascii="Arial" w:hAnsi="Arial" w:cs="Arial"/>
@@ -25816,7 +24564,6 @@
               </w:rPr>
               <w:t>FWoodWorkNature</w:t>
             </w:r>
-            <w:proofErr w:type="spellEnd"/>
             <w:r>
               <w:rPr>
                 <w:rFonts w:ascii="Arial" w:hAnsi="Arial" w:cs="Arial"/>
@@ -25911,7 +24658,6 @@
               </w:rPr>
               <w:t>${</w:t>
             </w:r>
-            <w:proofErr w:type="spellStart"/>
             <w:r>
               <w:rPr>
                 <w:rFonts w:ascii="Arial" w:hAnsi="Arial" w:cs="Arial"/>
@@ -25921,7 +24667,6 @@
               </w:rPr>
               <w:t>FWoodWorkOpening</w:t>
             </w:r>
-            <w:proofErr w:type="spellEnd"/>
             <w:r>
               <w:rPr>
                 <w:rFonts w:ascii="Arial" w:hAnsi="Arial" w:cs="Arial"/>
@@ -26016,7 +24761,6 @@
               </w:rPr>
               <w:t>${</w:t>
             </w:r>
-            <w:proofErr w:type="spellStart"/>
             <w:r>
               <w:rPr>
                 <w:rFonts w:ascii="Arial" w:hAnsi="Arial" w:cs="Arial"/>
@@ -26026,7 +24770,6 @@
               </w:rPr>
               <w:t>FWoodWorkType</w:t>
             </w:r>
-            <w:proofErr w:type="spellEnd"/>
             <w:r>
               <w:rPr>
                 <w:rFonts w:ascii="Arial" w:hAnsi="Arial" w:cs="Arial"/>
@@ -26122,7 +24865,6 @@
               </w:rPr>
               <w:t>${</w:t>
             </w:r>
-            <w:proofErr w:type="spellStart"/>
             <w:r>
               <w:rPr>
                 <w:rFonts w:ascii="Arial" w:hAnsi="Arial" w:cs="Arial"/>
@@ -26132,7 +24874,6 @@
               </w:rPr>
               <w:t>FShutterBox</w:t>
             </w:r>
-            <w:proofErr w:type="spellEnd"/>
             <w:r>
               <w:rPr>
                 <w:rFonts w:ascii="Arial" w:hAnsi="Arial" w:cs="Arial"/>
@@ -26791,7 +25532,6 @@
               </w:rPr>
               <w:t>${</w:t>
             </w:r>
-            <w:proofErr w:type="spellStart"/>
             <w:r>
               <w:rPr>
                 <w:rFonts w:ascii="Arial" w:hAnsi="Arial" w:cs="Arial"/>
@@ -26801,7 +25541,6 @@
               </w:rPr>
               <w:t>FBoilerCup</w:t>
             </w:r>
-            <w:proofErr w:type="spellEnd"/>
             <w:r>
               <w:rPr>
                 <w:rFonts w:ascii="Arial" w:hAnsi="Arial" w:cs="Arial"/>
@@ -27030,18 +25769,7 @@
                 <w:sz w:val="13"/>
                 <w:szCs w:val="13"/>
               </w:rPr>
-              <w:t xml:space="preserve">Isolement acoustique standardisé </w:t>
-            </w:r>
-            <w:proofErr w:type="spellStart"/>
-            <w:r>
-              <w:rPr>
-                <w:rFonts w:ascii="Arial" w:hAnsi="Arial" w:cs="Arial"/>
-                <w:b/>
-                <w:bCs/>
-                <w:sz w:val="13"/>
-                <w:szCs w:val="13"/>
-              </w:rPr>
-              <w:t>D</w:t>
+              <w:t>Isolement acoustique standardisé D</w:t>
             </w:r>
             <w:r>
               <w:rPr>
@@ -27054,7 +25782,6 @@
               </w:rPr>
               <w:t>nT</w:t>
             </w:r>
-            <w:proofErr w:type="spellEnd"/>
             <w:r>
               <w:rPr>
                 <w:rFonts w:ascii="Arial" w:hAnsi="Arial" w:cs="Arial"/>
@@ -27107,7 +25834,6 @@
                 <w:szCs w:val="13"/>
               </w:rPr>
             </w:pPr>
-            <w:proofErr w:type="spellStart"/>
             <w:r>
               <w:rPr>
                 <w:rFonts w:ascii="Arial" w:hAnsi="Arial" w:cs="Arial"/>
@@ -27118,7 +25844,6 @@
               </w:rPr>
               <w:t>Emission</w:t>
             </w:r>
-            <w:proofErr w:type="spellEnd"/>
           </w:p>
         </w:tc>
         <w:tc>
@@ -28624,8 +27349,6 @@
                 <w:szCs w:val="13"/>
               </w:rPr>
             </w:pPr>
-            <w:proofErr w:type="spellStart"/>
-            <w:proofErr w:type="gramStart"/>
             <w:r>
               <w:rPr>
                 <w:rFonts w:ascii="Arial" w:hAnsi="Arial" w:cs="Arial"/>
@@ -28647,22 +27370,8 @@
                 <w:szCs w:val="13"/>
                 <w:vertAlign w:val="subscript"/>
               </w:rPr>
-              <w:t>nT,A</w:t>
-            </w:r>
-            <w:proofErr w:type="gramEnd"/>
-            <w:r>
-              <w:rPr>
-                <w:rFonts w:ascii="Arial" w:hAnsi="Arial" w:cs="Arial"/>
-                <w:b/>
-                <w:bCs/>
-                <w:color w:val="0082DE" w:themeColor="accent2"/>
-                <w:sz w:val="13"/>
-                <w:szCs w:val="13"/>
-                <w:vertAlign w:val="subscript"/>
-              </w:rPr>
-              <w:t>,tr</w:t>
-            </w:r>
-            <w:proofErr w:type="spellEnd"/>
+              <w:t>nT,A,tr</w:t>
+            </w:r>
             <w:r>
               <w:rPr>
                 <w:rFonts w:ascii="Arial" w:hAnsi="Arial" w:cs="Arial"/>
@@ -28759,8 +27468,6 @@
                 <w:szCs w:val="18"/>
               </w:rPr>
             </w:pPr>
-            <w:proofErr w:type="spellStart"/>
-            <w:proofErr w:type="gramStart"/>
             <w:r>
               <w:rPr>
                 <w:rFonts w:ascii="Arial" w:hAnsi="Arial" w:cs="Arial"/>
@@ -28780,21 +27487,8 @@
                 <w:szCs w:val="18"/>
                 <w:vertAlign w:val="subscript"/>
               </w:rPr>
-              <w:t>nT,A</w:t>
-            </w:r>
-            <w:proofErr w:type="gramEnd"/>
-            <w:r>
-              <w:rPr>
-                <w:rFonts w:ascii="Arial" w:hAnsi="Arial" w:cs="Arial"/>
-                <w:b/>
-                <w:bCs/>
-                <w:sz w:val="15"/>
-                <w:szCs w:val="18"/>
-                <w:vertAlign w:val="subscript"/>
-              </w:rPr>
-              <w:t>,tr</w:t>
-            </w:r>
-            <w:proofErr w:type="spellEnd"/>
+              <w:t>nT,A,tr</w:t>
+            </w:r>
             <w:r>
               <w:rPr>
                 <w:rFonts w:ascii="Arial" w:hAnsi="Arial" w:cs="Arial"/>
@@ -28837,7 +27531,6 @@
               </w:rPr>
               <w:t>${</w:t>
             </w:r>
-            <w:proofErr w:type="spellStart"/>
             <w:r>
               <w:rPr>
                 <w:rFonts w:ascii="Arial" w:hAnsi="Arial" w:cs="Arial"/>
@@ -28858,19 +27551,7 @@
                 <w:szCs w:val="18"/>
                 <w:u w:color="000000"/>
               </w:rPr>
-              <w:t>Obj</w:t>
-            </w:r>
-            <w:proofErr w:type="spellEnd"/>
-            <w:r>
-              <w:rPr>
-                <w:rFonts w:ascii="Arial" w:hAnsi="Arial" w:cs="Arial"/>
-                <w:b/>
-                <w:bCs/>
-                <w:sz w:val="18"/>
-                <w:szCs w:val="18"/>
-                <w:u w:color="000000"/>
-              </w:rPr>
-              <w:t>}</w:t>
+              <w:t>Obj}</w:t>
             </w:r>
             <w:r>
               <w:rPr>
@@ -28950,19 +27631,7 @@
                 <w:sz w:val="18"/>
                 <w:szCs w:val="18"/>
               </w:rPr>
-              <w:t>${FPassRa</w:t>
-            </w:r>
-            <w:proofErr w:type="gramStart"/>
-            <w:r>
-              <w:rPr>
-                <w:rFonts w:ascii="Arial" w:hAnsi="Arial" w:cs="Arial"/>
-                <w:b/>
-                <w:bCs/>
-                <w:color w:val="0082DE" w:themeColor="accent2"/>
-                <w:sz w:val="18"/>
-                <w:szCs w:val="18"/>
-              </w:rPr>
-              <w:t>1999}</w:t>
+              <w:t>${FPassRa1999}</w:t>
             </w:r>
             <w:r>
               <w:rPr>
@@ -28973,19 +27642,7 @@
                 <w:sz w:val="18"/>
                 <w:szCs w:val="18"/>
               </w:rPr>
-              <w:t>$</w:t>
-            </w:r>
-            <w:proofErr w:type="gramEnd"/>
-            <w:r>
-              <w:rPr>
-                <w:rFonts w:ascii="Arial" w:hAnsi="Arial" w:cs="Arial"/>
-                <w:b/>
-                <w:bCs/>
-                <w:color w:val="FF0000"/>
-                <w:sz w:val="18"/>
-                <w:szCs w:val="18"/>
-              </w:rPr>
-              <w:t>{FNotPassRa1999}</w:t>
+              <w:t>${FNotPassRa1999}</w:t>
             </w:r>
           </w:p>
         </w:tc>
@@ -29026,18 +27683,7 @@
                 <w:sz w:val="11"/>
                 <w:szCs w:val="13"/>
               </w:rPr>
-              <w:t xml:space="preserve">* L'isolement acoustique standardisé pondéré </w:t>
-            </w:r>
-            <w:proofErr w:type="spellStart"/>
-            <w:proofErr w:type="gramStart"/>
-            <w:r>
-              <w:rPr>
-                <w:rFonts w:ascii="Arial" w:hAnsi="Arial" w:cs="Arial"/>
-                <w:bCs/>
-                <w:sz w:val="11"/>
-                <w:szCs w:val="13"/>
-              </w:rPr>
-              <w:t>D</w:t>
+              <w:t>* L'isolement acoustique standardisé pondéré D</w:t>
             </w:r>
             <w:r>
               <w:rPr>
@@ -29047,20 +27693,8 @@
                 <w:szCs w:val="13"/>
                 <w:vertAlign w:val="subscript"/>
               </w:rPr>
-              <w:t>nT,A</w:t>
-            </w:r>
-            <w:proofErr w:type="gramEnd"/>
-            <w:r>
-              <w:rPr>
-                <w:rFonts w:ascii="Arial" w:hAnsi="Arial" w:cs="Arial"/>
-                <w:bCs/>
-                <w:sz w:val="11"/>
-                <w:szCs w:val="13"/>
-                <w:vertAlign w:val="subscript"/>
-              </w:rPr>
-              <w:t>,tr</w:t>
-            </w:r>
-            <w:proofErr w:type="spellEnd"/>
+              <w:t>nT,A,tr</w:t>
+            </w:r>
             <w:r>
               <w:rPr>
                 <w:rFonts w:ascii="Arial" w:hAnsi="Arial" w:cs="Arial"/>
@@ -30908,7 +29542,6 @@
               </w:rPr>
               <w:t>${</w:t>
             </w:r>
-            <w:proofErr w:type="spellStart"/>
             <w:r>
               <w:rPr>
                 <w:rFonts w:ascii="Arial" w:hAnsi="Arial" w:cs="Arial"/>
@@ -30923,16 +29556,7 @@
                 <w:bCs/>
                 <w:u w:color="000000"/>
               </w:rPr>
-              <w:t>LocEmit</w:t>
-            </w:r>
-            <w:proofErr w:type="spellEnd"/>
-            <w:r>
-              <w:rPr>
-                <w:rFonts w:ascii="Arial" w:hAnsi="Arial" w:cs="Arial"/>
-                <w:bCs/>
-                <w:u w:color="000000"/>
-              </w:rPr>
-              <w:t>-Name}</w:t>
+              <w:t>LocEmit-Name}</w:t>
             </w:r>
           </w:p>
         </w:tc>
@@ -31038,7 +29662,6 @@
               </w:rPr>
               <w:t>${</w:t>
             </w:r>
-            <w:proofErr w:type="spellStart"/>
             <w:r>
               <w:rPr>
                 <w:rFonts w:ascii="Arial" w:hAnsi="Arial" w:cs="Arial"/>
@@ -31053,16 +29676,7 @@
                 <w:bCs/>
                 <w:u w:color="000000"/>
               </w:rPr>
-              <w:t>LocEmit</w:t>
-            </w:r>
-            <w:proofErr w:type="spellEnd"/>
-            <w:r>
-              <w:rPr>
-                <w:rFonts w:ascii="Arial" w:hAnsi="Arial" w:cs="Arial"/>
-                <w:bCs/>
-                <w:u w:color="000000"/>
-              </w:rPr>
-              <w:t>-Vol}</w:t>
+              <w:t>LocEmit-Vol}</w:t>
             </w:r>
           </w:p>
         </w:tc>
@@ -31290,7 +29904,6 @@
               </w:rPr>
               <w:t>${</w:t>
             </w:r>
-            <w:proofErr w:type="spellStart"/>
             <w:r>
               <w:rPr>
                 <w:rFonts w:ascii="Arial" w:hAnsi="Arial" w:cs="Arial"/>
@@ -31305,16 +29918,7 @@
                 <w:bCs/>
                 <w:u w:color="000000"/>
               </w:rPr>
-              <w:t>LocRecieve</w:t>
-            </w:r>
-            <w:proofErr w:type="spellEnd"/>
-            <w:r>
-              <w:rPr>
-                <w:rFonts w:ascii="Arial" w:hAnsi="Arial" w:cs="Arial"/>
-                <w:bCs/>
-                <w:u w:color="000000"/>
-              </w:rPr>
-              <w:t>-Name}</w:t>
+              <w:t>LocRecieve-Name}</w:t>
             </w:r>
           </w:p>
         </w:tc>
@@ -31420,7 +30024,6 @@
               </w:rPr>
               <w:t>${</w:t>
             </w:r>
-            <w:proofErr w:type="spellStart"/>
             <w:r>
               <w:rPr>
                 <w:rFonts w:ascii="Arial" w:hAnsi="Arial" w:cs="Arial"/>
@@ -31435,16 +30038,7 @@
                 <w:bCs/>
                 <w:u w:color="000000"/>
               </w:rPr>
-              <w:t>LocRecieve</w:t>
-            </w:r>
-            <w:proofErr w:type="spellEnd"/>
-            <w:r>
-              <w:rPr>
-                <w:rFonts w:ascii="Arial" w:hAnsi="Arial" w:cs="Arial"/>
-                <w:bCs/>
-                <w:u w:color="000000"/>
-              </w:rPr>
-              <w:t>-Vol}</w:t>
+              <w:t>LocRecieve-Vol}</w:t>
             </w:r>
           </w:p>
         </w:tc>
@@ -31596,7 +30190,6 @@
               </w:rPr>
               <w:t>${</w:t>
             </w:r>
-            <w:proofErr w:type="spellStart"/>
             <w:r>
               <w:rPr>
                 <w:rFonts w:ascii="Arial" w:hAnsi="Arial" w:cs="Arial"/>
@@ -31611,16 +30204,7 @@
                 <w:bCs/>
                 <w:u w:color="000000"/>
               </w:rPr>
-              <w:t>Type</w:t>
-            </w:r>
-            <w:proofErr w:type="spellEnd"/>
-            <w:r>
-              <w:rPr>
-                <w:rFonts w:ascii="Arial" w:hAnsi="Arial" w:cs="Arial"/>
-                <w:bCs/>
-                <w:u w:color="000000"/>
-              </w:rPr>
-              <w:t>}</w:t>
+              <w:t>Type}</w:t>
             </w:r>
           </w:p>
         </w:tc>
@@ -31772,7 +30356,6 @@
               </w:rPr>
               <w:t>${</w:t>
             </w:r>
-            <w:proofErr w:type="spellStart"/>
             <w:r>
               <w:rPr>
                 <w:rFonts w:ascii="Arial" w:hAnsi="Arial" w:cs="Arial"/>
@@ -31782,7 +30365,6 @@
               </w:rPr>
               <w:t>CNbPosMAC</w:t>
             </w:r>
-            <w:proofErr w:type="spellEnd"/>
             <w:r>
               <w:rPr>
                 <w:rFonts w:ascii="Arial" w:hAnsi="Arial" w:cs="Arial"/>
@@ -32020,7 +30602,6 @@
               </w:rPr>
               <w:t>${</w:t>
             </w:r>
-            <w:proofErr w:type="spellStart"/>
             <w:r>
               <w:rPr>
                 <w:rFonts w:ascii="Arial" w:hAnsi="Arial" w:cs="Arial"/>
@@ -32030,7 +30611,6 @@
               </w:rPr>
               <w:t>CFloorCover</w:t>
             </w:r>
-            <w:proofErr w:type="spellEnd"/>
             <w:r>
               <w:rPr>
                 <w:rFonts w:ascii="Arial" w:hAnsi="Arial" w:cs="Arial"/>
@@ -32143,7 +30723,6 @@
               </w:rPr>
               <w:t>${</w:t>
             </w:r>
-            <w:proofErr w:type="spellStart"/>
             <w:r>
               <w:rPr>
                 <w:rFonts w:ascii="Arial" w:hAnsi="Arial" w:cs="Arial"/>
@@ -32152,7 +30731,6 @@
               </w:rPr>
               <w:t>CFloor</w:t>
             </w:r>
-            <w:proofErr w:type="spellEnd"/>
             <w:r>
               <w:rPr>
                 <w:rFonts w:ascii="Arial" w:hAnsi="Arial" w:cs="Arial"/>
@@ -32417,7 +30995,6 @@
               </w:rPr>
               <w:t>${</w:t>
             </w:r>
-            <w:proofErr w:type="spellStart"/>
             <w:r>
               <w:rPr>
                 <w:rFonts w:ascii="Arial" w:hAnsi="Arial" w:cs="Arial"/>
@@ -32428,7 +31005,6 @@
               </w:rPr>
               <w:t>CFloor</w:t>
             </w:r>
-            <w:proofErr w:type="spellEnd"/>
             <w:r>
               <w:rPr>
                 <w:rFonts w:ascii="Arial" w:hAnsi="Arial" w:cs="Arial"/>
@@ -32493,7 +31069,6 @@
                 <w:rFonts w:ascii="Arial" w:hAnsi="Arial" w:cs="Arial"/>
               </w:rPr>
             </w:pPr>
-            <w:proofErr w:type="spellStart"/>
             <w:r>
               <w:rPr>
                 <w:rFonts w:ascii="Arial" w:hAnsi="Arial" w:cs="Arial"/>
@@ -32501,17 +31076,7 @@
                 <w:bCs/>
                 <w:u w:color="000000"/>
               </w:rPr>
-              <w:t>Epaisseur</w:t>
-            </w:r>
-            <w:proofErr w:type="spellEnd"/>
-            <w:r>
-              <w:rPr>
-                <w:rFonts w:ascii="Arial" w:hAnsi="Arial" w:cs="Arial"/>
-                <w:b/>
-                <w:bCs/>
-                <w:u w:color="000000"/>
-              </w:rPr>
-              <w:t xml:space="preserve"> (</w:t>
+              <w:t>Epaisseur (</w:t>
             </w:r>
             <w:r>
               <w:rPr>
@@ -32567,7 +31132,6 @@
               </w:rPr>
               <w:t>${</w:t>
             </w:r>
-            <w:proofErr w:type="spellStart"/>
             <w:r>
               <w:rPr>
                 <w:rFonts w:ascii="Arial" w:hAnsi="Arial" w:cs="Arial"/>
@@ -32578,7 +31142,6 @@
               </w:rPr>
               <w:t>CFloor</w:t>
             </w:r>
-            <w:proofErr w:type="spellEnd"/>
             <w:r>
               <w:rPr>
                 <w:rFonts w:ascii="Arial" w:hAnsi="Arial" w:cs="Arial"/>
@@ -33087,7 +31650,6 @@
               </w:rPr>
               <w:t>Niveau du bruit de choc standardisé L'</w:t>
             </w:r>
-            <w:proofErr w:type="spellStart"/>
             <w:r>
               <w:rPr>
                 <w:rFonts w:ascii="Arial" w:hAnsi="Arial" w:cs="Arial"/>
@@ -33099,7 +31661,6 @@
               </w:rPr>
               <w:t>nT</w:t>
             </w:r>
-            <w:proofErr w:type="spellEnd"/>
             <w:r>
               <w:rPr>
                 <w:rFonts w:ascii="Arial" w:hAnsi="Arial" w:cs="Arial"/>
@@ -34617,7 +33178,6 @@
                 <w:szCs w:val="18"/>
               </w:rPr>
             </w:pPr>
-            <w:proofErr w:type="gramStart"/>
             <w:r>
               <w:rPr>
                 <w:rFonts w:ascii="Arial" w:hAnsi="Arial" w:cs="Arial"/>
@@ -34629,7 +33189,6 @@
               </w:rPr>
               <w:t>L'</w:t>
             </w:r>
-            <w:proofErr w:type="spellStart"/>
             <w:r>
               <w:rPr>
                 <w:rFonts w:ascii="Arial" w:hAnsi="Arial" w:cs="Arial"/>
@@ -34642,8 +33201,6 @@
               </w:rPr>
               <w:t>nT,w</w:t>
             </w:r>
-            <w:proofErr w:type="spellEnd"/>
-            <w:proofErr w:type="gramEnd"/>
             <w:r>
               <w:rPr>
                 <w:rFonts w:ascii="Arial" w:hAnsi="Arial" w:cs="Arial"/>
@@ -34765,7 +33322,6 @@
                 <w:szCs w:val="18"/>
               </w:rPr>
             </w:pPr>
-            <w:proofErr w:type="gramStart"/>
             <w:r>
               <w:rPr>
                 <w:rFonts w:ascii="Arial" w:hAnsi="Arial" w:cs="Arial"/>
@@ -34776,7 +33332,6 @@
               </w:rPr>
               <w:t>L'</w:t>
             </w:r>
-            <w:proofErr w:type="spellStart"/>
             <w:r>
               <w:rPr>
                 <w:rFonts w:ascii="Arial" w:hAnsi="Arial" w:cs="Arial"/>
@@ -34788,8 +33343,6 @@
               </w:rPr>
               <w:t>nT,w</w:t>
             </w:r>
-            <w:proofErr w:type="spellEnd"/>
-            <w:proofErr w:type="gramEnd"/>
             <w:r>
               <w:rPr>
                 <w:rFonts w:ascii="Arial" w:hAnsi="Arial" w:cs="Arial"/>
@@ -34832,7 +33385,6 @@
               </w:rPr>
               <w:t>${</w:t>
             </w:r>
-            <w:proofErr w:type="spellStart"/>
             <w:r>
               <w:rPr>
                 <w:rFonts w:ascii="Arial" w:hAnsi="Arial" w:cs="Arial"/>
@@ -34853,19 +33405,7 @@
                 <w:szCs w:val="18"/>
                 <w:u w:color="000000"/>
               </w:rPr>
-              <w:t>Obj</w:t>
-            </w:r>
-            <w:proofErr w:type="spellEnd"/>
-            <w:r>
-              <w:rPr>
-                <w:rFonts w:ascii="Arial" w:hAnsi="Arial" w:cs="Arial"/>
-                <w:b/>
-                <w:bCs/>
-                <w:sz w:val="18"/>
-                <w:szCs w:val="18"/>
-                <w:u w:color="000000"/>
-              </w:rPr>
-              <w:t>}</w:t>
+              <w:t>Obj}</w:t>
             </w:r>
             <w:r>
               <w:rPr>
@@ -34970,19 +33510,7 @@
                 <w:sz w:val="18"/>
                 <w:szCs w:val="18"/>
               </w:rPr>
-              <w:t>${CPassRa</w:t>
-            </w:r>
-            <w:proofErr w:type="gramStart"/>
-            <w:r>
-              <w:rPr>
-                <w:rFonts w:ascii="Arial" w:hAnsi="Arial" w:cs="Arial"/>
-                <w:b/>
-                <w:bCs/>
-                <w:color w:val="0082DE" w:themeColor="accent2"/>
-                <w:sz w:val="18"/>
-                <w:szCs w:val="18"/>
-              </w:rPr>
-              <w:t>1999}</w:t>
+              <w:t>${CPassRa1999}</w:t>
             </w:r>
             <w:r>
               <w:rPr>
@@ -34993,19 +33521,7 @@
                 <w:sz w:val="18"/>
                 <w:szCs w:val="18"/>
               </w:rPr>
-              <w:t>$</w:t>
-            </w:r>
-            <w:proofErr w:type="gramEnd"/>
-            <w:r>
-              <w:rPr>
-                <w:rFonts w:ascii="Arial" w:hAnsi="Arial" w:cs="Arial"/>
-                <w:b/>
-                <w:bCs/>
-                <w:color w:val="FF0000"/>
-                <w:sz w:val="18"/>
-                <w:szCs w:val="18"/>
-              </w:rPr>
-              <w:t>{</w:t>
+              <w:t>${</w:t>
             </w:r>
             <w:r>
               <w:rPr>
@@ -35091,19 +33607,8 @@
                 <w:sz w:val="11"/>
                 <w:szCs w:val="13"/>
               </w:rPr>
-              <w:t xml:space="preserve">* Le niveau de pression pondéré du bruit de choc standardisé </w:t>
-            </w:r>
-            <w:proofErr w:type="gramStart"/>
-            <w:r>
-              <w:rPr>
-                <w:rFonts w:ascii="Arial" w:hAnsi="Arial" w:cs="Arial"/>
-                <w:bCs/>
-                <w:sz w:val="11"/>
-                <w:szCs w:val="13"/>
-              </w:rPr>
-              <w:t>L'</w:t>
-            </w:r>
-            <w:proofErr w:type="spellStart"/>
+              <w:t>* Le niveau de pression pondéré du bruit de choc standardisé L'</w:t>
+            </w:r>
             <w:r>
               <w:rPr>
                 <w:rFonts w:ascii="Arial" w:hAnsi="Arial" w:cs="Arial"/>
@@ -35114,8 +33619,6 @@
               </w:rPr>
               <w:t>nT,w</w:t>
             </w:r>
-            <w:proofErr w:type="spellEnd"/>
-            <w:proofErr w:type="gramEnd"/>
             <w:r>
               <w:rPr>
                 <w:rFonts w:ascii="Arial" w:hAnsi="Arial" w:cs="Arial"/>
@@ -35339,15 +33842,7 @@
               </w:rPr>
             </w:pPr>
             <w:r>
-              <w:t>(</w:t>
-            </w:r>
-            <w:proofErr w:type="gramStart"/>
-            <w:r>
-              <w:t>le</w:t>
-            </w:r>
-            <w:proofErr w:type="gramEnd"/>
-            <w:r>
-              <w:t xml:space="preserve"> résultat de mesure est la moyenne énergétique de 3 essais)</w:t>
+              <w:t>(le résultat de mesure est la moyenne énergétique de 3 essais)</w:t>
             </w:r>
           </w:p>
         </w:tc>
@@ -35393,13 +33888,8 @@
               <w:ind w:left="113" w:right="113"/>
               <w:jc w:val="center"/>
             </w:pPr>
-            <w:proofErr w:type="spellStart"/>
-            <w:r>
-              <w:t>N°de</w:t>
-            </w:r>
-            <w:proofErr w:type="spellEnd"/>
-            <w:r>
-              <w:t xml:space="preserve"> la mesure</w:t>
+            <w:r>
+              <w:t>N°de la mesure</w:t>
             </w:r>
           </w:p>
         </w:tc>
@@ -35467,8 +33957,6 @@
             <w:pPr>
               <w:jc w:val="center"/>
             </w:pPr>
-            <w:proofErr w:type="spellStart"/>
-            <w:proofErr w:type="gramStart"/>
             <w:r>
               <w:t>L</w:t>
             </w:r>
@@ -35486,25 +33974,11 @@
                 <w:sz w:val="13"/>
                 <w:szCs w:val="13"/>
               </w:rPr>
-              <w:t>max</w:t>
-            </w:r>
-            <w:proofErr w:type="spellEnd"/>
-            <w:proofErr w:type="gramEnd"/>
-            <w:r>
-              <w:rPr>
-                <w:sz w:val="13"/>
-                <w:szCs w:val="13"/>
-              </w:rPr>
-              <w:t xml:space="preserve"> en</w:t>
-            </w:r>
-            <w:r>
-              <w:t xml:space="preserve"> </w:t>
-            </w:r>
-            <w:proofErr w:type="spellStart"/>
-            <w:r>
-              <w:t>dBA</w:t>
-            </w:r>
-            <w:proofErr w:type="spellEnd"/>
+              <w:t>max en</w:t>
+            </w:r>
+            <w:r>
+              <w:t xml:space="preserve"> dBA</w:t>
+            </w:r>
           </w:p>
         </w:tc>
         <w:tc>
@@ -35519,8 +33993,6 @@
               <w:ind w:left="113" w:right="113"/>
               <w:jc w:val="center"/>
             </w:pPr>
-            <w:proofErr w:type="spellStart"/>
-            <w:proofErr w:type="gramStart"/>
             <w:r>
               <w:t>L</w:t>
             </w:r>
@@ -35537,16 +34009,9 @@
               </w:rPr>
               <w:t>moyen</w:t>
             </w:r>
-            <w:proofErr w:type="spellEnd"/>
-            <w:proofErr w:type="gramEnd"/>
-            <w:r>
-              <w:t xml:space="preserve"> en </w:t>
-            </w:r>
-            <w:proofErr w:type="spellStart"/>
-            <w:r>
-              <w:t>dBA</w:t>
-            </w:r>
-            <w:proofErr w:type="spellEnd"/>
+            <w:r>
+              <w:t xml:space="preserve"> en dBA</w:t>
+            </w:r>
           </w:p>
         </w:tc>
         <w:tc>
@@ -35571,13 +34036,8 @@
               <w:t>n</w:t>
             </w:r>
             <w:r>
-              <w:t xml:space="preserve"> bruit de fond en </w:t>
-            </w:r>
-            <w:proofErr w:type="spellStart"/>
-            <w:r>
-              <w:t>dBA</w:t>
-            </w:r>
-            <w:proofErr w:type="spellEnd"/>
+              <w:t xml:space="preserve"> bruit de fond en dBA</w:t>
+            </w:r>
           </w:p>
         </w:tc>
         <w:tc>
@@ -35610,15 +34070,7 @@
               <w:jc w:val="center"/>
             </w:pPr>
             <w:r>
-              <w:t xml:space="preserve">Tr 500 </w:t>
-            </w:r>
-            <w:proofErr w:type="spellStart"/>
-            <w:r>
-              <w:t>Hzen</w:t>
-            </w:r>
-            <w:proofErr w:type="spellEnd"/>
-            <w:r>
-              <w:t xml:space="preserve"> s</w:t>
+              <w:t>Tr 500 Hzen s</w:t>
             </w:r>
           </w:p>
         </w:tc>
@@ -35669,13 +34121,8 @@
               <w:jc w:val="center"/>
             </w:pPr>
             <w:r>
-              <w:t xml:space="preserve">Correction de Tr en </w:t>
-            </w:r>
-            <w:proofErr w:type="spellStart"/>
-            <w:r>
-              <w:t>dBA</w:t>
-            </w:r>
-            <w:proofErr w:type="spellEnd"/>
+              <w:t>Correction de Tr en dBA</w:t>
+            </w:r>
           </w:p>
         </w:tc>
         <w:tc>
@@ -35690,8 +34137,6 @@
               <w:ind w:left="113" w:right="113"/>
               <w:jc w:val="center"/>
             </w:pPr>
-            <w:proofErr w:type="spellStart"/>
-            <w:proofErr w:type="gramStart"/>
             <w:r>
               <w:rPr>
                 <w:b/>
@@ -35703,14 +34148,17 @@
                 <w:b/>
                 <w:vertAlign w:val="subscript"/>
               </w:rPr>
-              <w:t>nA,T</w:t>
-            </w:r>
-            <w:proofErr w:type="spellEnd"/>
-            <w:proofErr w:type="gramEnd"/>
-            <w:r>
-              <w:rPr>
-                <w:b/>
-                <w:vertAlign w:val="subscript"/>
+              <w:t xml:space="preserve">nA,T </w:t>
+            </w:r>
+            <w:r>
+              <w:rPr>
+                <w:b/>
+              </w:rPr>
+              <w:t>en</w:t>
+            </w:r>
+            <w:r>
+              <w:rPr>
+                <w:b/>
               </w:rPr>
               <w:t xml:space="preserve"> </w:t>
             </w:r>
@@ -35718,22 +34166,8 @@
               <w:rPr>
                 <w:b/>
               </w:rPr>
-              <w:t>en</w:t>
-            </w:r>
-            <w:r>
-              <w:rPr>
-                <w:b/>
-              </w:rPr>
-              <w:t xml:space="preserve"> </w:t>
-            </w:r>
-            <w:proofErr w:type="spellStart"/>
-            <w:r>
-              <w:rPr>
-                <w:b/>
-              </w:rPr>
               <w:t>dBA</w:t>
             </w:r>
-            <w:proofErr w:type="spellEnd"/>
           </w:p>
         </w:tc>
         <w:tc>
@@ -35748,8 +34182,6 @@
               <w:ind w:left="113" w:right="113"/>
               <w:jc w:val="center"/>
             </w:pPr>
-            <w:proofErr w:type="spellStart"/>
-            <w:proofErr w:type="gramStart"/>
             <w:r>
               <w:t>L</w:t>
             </w:r>
@@ -35757,24 +34189,11 @@
               <w:rPr>
                 <w:vertAlign w:val="subscript"/>
               </w:rPr>
-              <w:t>nA,T</w:t>
-            </w:r>
-            <w:proofErr w:type="spellEnd"/>
-            <w:proofErr w:type="gramEnd"/>
-            <w:r>
-              <w:rPr>
-                <w:vertAlign w:val="subscript"/>
-              </w:rPr>
-              <w:t xml:space="preserve"> </w:t>
-            </w:r>
-            <w:r>
-              <w:t xml:space="preserve">objectif RA 1999 en </w:t>
-            </w:r>
-            <w:proofErr w:type="spellStart"/>
-            <w:r>
-              <w:t>dBA</w:t>
-            </w:r>
-            <w:proofErr w:type="spellEnd"/>
+              <w:t xml:space="preserve">nA,T </w:t>
+            </w:r>
+            <w:r>
+              <w:t>objectif RA 1999 en dBA</w:t>
+            </w:r>
           </w:p>
         </w:tc>
         <w:tc>
@@ -36396,17 +34815,7 @@
                 <w:sz w:val="13"/>
                 <w:szCs w:val="13"/>
               </w:rPr>
-              <w:t>${EQ1</w:t>
-            </w:r>
-            <w:proofErr w:type="gramStart"/>
-            <w:r>
-              <w:rPr>
-                <w:b/>
-                <w:color w:val="0082DE" w:themeColor="accent2"/>
-                <w:sz w:val="13"/>
-                <w:szCs w:val="13"/>
-              </w:rPr>
-              <w:t>W}</w:t>
+              <w:t>${EQ1W}</w:t>
             </w:r>
             <w:r>
               <w:rPr>
@@ -36415,17 +34824,7 @@
                 <w:sz w:val="13"/>
                 <w:szCs w:val="13"/>
               </w:rPr>
-              <w:t>$</w:t>
-            </w:r>
-            <w:proofErr w:type="gramEnd"/>
-            <w:r>
-              <w:rPr>
-                <w:b/>
-                <w:color w:val="FF0000"/>
-                <w:sz w:val="13"/>
-                <w:szCs w:val="13"/>
-              </w:rPr>
-              <w:t>{NOTEQ1W}</w:t>
+              <w:t>${NOTEQ1W}</w:t>
             </w:r>
           </w:p>
         </w:tc>
@@ -36609,15 +35008,7 @@
               </w:rPr>
             </w:pPr>
             <w:r>
-              <w:t>(</w:t>
-            </w:r>
-            <w:proofErr w:type="gramStart"/>
-            <w:r>
-              <w:t>le</w:t>
-            </w:r>
-            <w:proofErr w:type="gramEnd"/>
-            <w:r>
-              <w:t xml:space="preserve"> résultat de mesure est la valeur d'un seul essai)</w:t>
+              <w:t>(le résultat de mesure est la valeur d'un seul essai)</w:t>
             </w:r>
           </w:p>
         </w:tc>
@@ -36722,7 +35113,6 @@
                 <w:color w:val="000000"/>
               </w:rPr>
             </w:pPr>
-            <w:proofErr w:type="spellStart"/>
             <w:r>
               <w:rPr>
                 <w:rFonts w:ascii="Arial" w:hAnsi="Arial" w:cs="Arial"/>
@@ -36730,7 +35120,6 @@
               </w:rPr>
               <w:t>Equipement</w:t>
             </w:r>
-            <w:proofErr w:type="spellEnd"/>
             <w:r>
               <w:rPr>
                 <w:rFonts w:ascii="Arial" w:hAnsi="Arial" w:cs="Arial"/>
@@ -36848,7 +35237,6 @@
               </w:rPr>
               <w:t xml:space="preserve"> </w:t>
             </w:r>
-            <w:proofErr w:type="spellStart"/>
             <w:r>
               <w:rPr>
                 <w:rFonts w:ascii="Arial" w:hAnsi="Arial" w:cs="Arial"/>
@@ -36856,7 +35244,6 @@
               </w:rPr>
               <w:t>équipt</w:t>
             </w:r>
-            <w:proofErr w:type="spellEnd"/>
             <w:r>
               <w:rPr>
                 <w:rFonts w:ascii="Arial" w:hAnsi="Arial" w:cs="Arial"/>
@@ -36869,17 +35256,8 @@
                 <w:rFonts w:ascii="Arial" w:hAnsi="Arial" w:cs="Arial"/>
                 <w:color w:val="000000"/>
               </w:rPr>
-              <w:t xml:space="preserve">en </w:t>
-            </w:r>
-            <w:proofErr w:type="spellStart"/>
-            <w:r>
-              <w:rPr>
-                <w:rFonts w:ascii="Arial" w:hAnsi="Arial" w:cs="Arial"/>
-                <w:color w:val="000000"/>
-              </w:rPr>
-              <w:t>dBA</w:t>
-            </w:r>
-            <w:proofErr w:type="spellEnd"/>
+              <w:t>en dBA</w:t>
+            </w:r>
           </w:p>
         </w:tc>
         <w:tc>
@@ -36942,17 +35320,8 @@
                 <w:rFonts w:ascii="Arial" w:hAnsi="Arial" w:cs="Arial"/>
                 <w:color w:val="000000"/>
               </w:rPr>
-              <w:t xml:space="preserve">en </w:t>
-            </w:r>
-            <w:proofErr w:type="spellStart"/>
-            <w:r>
-              <w:rPr>
-                <w:rFonts w:ascii="Arial" w:hAnsi="Arial" w:cs="Arial"/>
-                <w:color w:val="000000"/>
-              </w:rPr>
-              <w:t>dBA</w:t>
-            </w:r>
-            <w:proofErr w:type="spellEnd"/>
+              <w:t>en dBA</w:t>
+            </w:r>
           </w:p>
         </w:tc>
         <w:tc>
@@ -37181,17 +35550,8 @@
                 <w:rFonts w:ascii="Arial" w:hAnsi="Arial" w:cs="Arial"/>
                 <w:color w:val="000000"/>
               </w:rPr>
-              <w:t xml:space="preserve">en </w:t>
-            </w:r>
-            <w:proofErr w:type="spellStart"/>
-            <w:r>
-              <w:rPr>
-                <w:rFonts w:ascii="Arial" w:hAnsi="Arial" w:cs="Arial"/>
-                <w:color w:val="000000"/>
-              </w:rPr>
-              <w:t>dBA</w:t>
-            </w:r>
-            <w:proofErr w:type="spellEnd"/>
+              <w:t>en dBA</w:t>
+            </w:r>
           </w:p>
         </w:tc>
         <w:tc>
@@ -37215,8 +35575,6 @@
                 <w:color w:val="000000"/>
               </w:rPr>
             </w:pPr>
-            <w:proofErr w:type="spellStart"/>
-            <w:proofErr w:type="gramStart"/>
             <w:r>
               <w:rPr>
                 <w:rFonts w:ascii="Arial" w:hAnsi="Arial" w:cs="Arial"/>
@@ -37236,8 +35594,6 @@
               </w:rPr>
               <w:t>nA,T</w:t>
             </w:r>
-            <w:proofErr w:type="spellEnd"/>
-            <w:proofErr w:type="gramEnd"/>
             <w:r>
               <w:rPr>
                 <w:rFonts w:ascii="Arial" w:hAnsi="Arial" w:cs="Arial"/>
@@ -37265,7 +35621,6 @@
               </w:rPr>
               <w:t xml:space="preserve"> </w:t>
             </w:r>
-            <w:proofErr w:type="spellStart"/>
             <w:r>
               <w:rPr>
                 <w:rFonts w:ascii="Arial" w:hAnsi="Arial" w:cs="Arial"/>
@@ -37275,7 +35630,6 @@
               </w:rPr>
               <w:t>dBA</w:t>
             </w:r>
-            <w:proofErr w:type="spellEnd"/>
           </w:p>
         </w:tc>
         <w:tc>
@@ -37300,8 +35654,6 @@
                 <w:color w:val="000000"/>
               </w:rPr>
             </w:pPr>
-            <w:proofErr w:type="spellStart"/>
-            <w:proofErr w:type="gramStart"/>
             <w:r>
               <w:rPr>
                 <w:rFonts w:ascii="Arial" w:hAnsi="Arial" w:cs="Arial"/>
@@ -37317,8 +35669,6 @@
               </w:rPr>
               <w:t>nA,T</w:t>
             </w:r>
-            <w:proofErr w:type="spellEnd"/>
-            <w:proofErr w:type="gramEnd"/>
             <w:r>
               <w:rPr>
                 <w:rFonts w:ascii="Arial" w:hAnsi="Arial" w:cs="Arial"/>
@@ -37359,17 +35709,8 @@
                 <w:rFonts w:ascii="Arial" w:hAnsi="Arial" w:cs="Arial"/>
                 <w:color w:val="000000"/>
               </w:rPr>
-              <w:t xml:space="preserve">en </w:t>
-            </w:r>
-            <w:proofErr w:type="spellStart"/>
-            <w:r>
-              <w:rPr>
-                <w:rFonts w:ascii="Arial" w:hAnsi="Arial" w:cs="Arial"/>
-                <w:color w:val="000000"/>
-              </w:rPr>
-              <w:t>dBA</w:t>
-            </w:r>
-            <w:proofErr w:type="spellEnd"/>
+              <w:t>en dBA</w:t>
+            </w:r>
           </w:p>
         </w:tc>
         <w:tc>
@@ -37762,17 +36103,7 @@
                 <w:sz w:val="15"/>
                 <w:szCs w:val="15"/>
               </w:rPr>
-              <w:t>${EQ2</w:t>
-            </w:r>
-            <w:proofErr w:type="gramStart"/>
-            <w:r>
-              <w:rPr>
-                <w:b/>
-                <w:color w:val="0082DE" w:themeColor="accent2"/>
-                <w:sz w:val="15"/>
-                <w:szCs w:val="15"/>
-              </w:rPr>
-              <w:t>W}</w:t>
+              <w:t>${EQ2W}</w:t>
             </w:r>
             <w:r>
               <w:rPr>
@@ -37781,17 +36112,7 @@
                 <w:sz w:val="15"/>
                 <w:szCs w:val="15"/>
               </w:rPr>
-              <w:t>$</w:t>
-            </w:r>
-            <w:proofErr w:type="gramEnd"/>
-            <w:r>
-              <w:rPr>
-                <w:b/>
-                <w:color w:val="FF0000"/>
-                <w:sz w:val="15"/>
-                <w:szCs w:val="15"/>
-              </w:rPr>
-              <w:t>{NOTEQ2W}</w:t>
+              <w:t>${NOTEQ2W}</w:t>
             </w:r>
           </w:p>
         </w:tc>
@@ -38130,21 +36451,12 @@
                 <w:color w:val="353535"/>
               </w:rPr>
             </w:pPr>
-            <w:proofErr w:type="gramStart"/>
             <w:r>
               <w:rPr>
                 <w:rFonts w:ascii="Arial" w:hAnsi="Arial" w:cs="Arial"/>
                 <w:color w:val="353535"/>
               </w:rPr>
-              <w:t>mis</w:t>
-            </w:r>
-            <w:proofErr w:type="gramEnd"/>
-            <w:r>
-              <w:rPr>
-                <w:rFonts w:ascii="Arial" w:hAnsi="Arial" w:cs="Arial"/>
-                <w:color w:val="353535"/>
-              </w:rPr>
-              <w:t xml:space="preserve"> en place</w:t>
+              <w:t>mis en place</w:t>
             </w:r>
             <w:r>
               <w:rPr>
@@ -38170,23 +36482,7 @@
                 <w:rFonts w:ascii="Arial" w:hAnsi="Arial" w:cs="Arial"/>
                 <w:color w:val="353535"/>
               </w:rPr>
-              <w:t>(</w:t>
-            </w:r>
-            <w:proofErr w:type="gramStart"/>
-            <w:r>
-              <w:rPr>
-                <w:rFonts w:ascii="Arial" w:hAnsi="Arial" w:cs="Arial"/>
-                <w:color w:val="353535"/>
-              </w:rPr>
-              <w:t>α</w:t>
-            </w:r>
-            <w:proofErr w:type="gramEnd"/>
-            <w:r>
-              <w:rPr>
-                <w:rFonts w:ascii="Arial" w:hAnsi="Arial" w:cs="Arial"/>
-                <w:color w:val="353535"/>
-              </w:rPr>
-              <w:t>w ≥ 0,1)</w:t>
+              <w:t>(αw ≥ 0,1)</w:t>
             </w:r>
           </w:p>
         </w:tc>
@@ -38204,47 +36500,36 @@
                 <w:lang w:val="en-US"/>
               </w:rPr>
             </w:pPr>
-            <w:proofErr w:type="spellStart"/>
             <w:r>
               <w:rPr>
                 <w:rFonts w:ascii="Arial" w:hAnsi="Arial" w:cs="Arial"/>
                 <w:lang w:val="en-US"/>
               </w:rPr>
-              <w:t>Indice</w:t>
-            </w:r>
-            <w:proofErr w:type="spellEnd"/>
+              <w:t>Indice unique</w:t>
+            </w:r>
             <w:r>
               <w:rPr>
                 <w:rFonts w:ascii="Arial" w:hAnsi="Arial" w:cs="Arial"/>
                 <w:lang w:val="en-US"/>
               </w:rPr>
-              <w:t xml:space="preserve"> unique</w:t>
-            </w:r>
-            <w:r>
+              <w:t xml:space="preserve"> </w:t>
+            </w:r>
+          </w:p>
+          <w:p>
+            <w:pPr>
+              <w:jc w:val="center"/>
               <w:rPr>
                 <w:rFonts w:ascii="Arial" w:hAnsi="Arial" w:cs="Arial"/>
                 <w:lang w:val="en-US"/>
               </w:rPr>
-              <w:t xml:space="preserve"> </w:t>
-            </w:r>
-          </w:p>
-          <w:p>
-            <w:pPr>
-              <w:jc w:val="center"/>
+            </w:pPr>
+            <w:r>
               <w:rPr>
                 <w:rFonts w:ascii="Arial" w:hAnsi="Arial" w:cs="Arial"/>
                 <w:lang w:val="en-US"/>
               </w:rPr>
-            </w:pPr>
-            <w:proofErr w:type="spellStart"/>
-            <w:r>
-              <w:rPr>
-                <w:rFonts w:ascii="Arial" w:hAnsi="Arial" w:cs="Arial"/>
-                <w:lang w:val="en-US"/>
-              </w:rPr>
               <w:t>d'absorption</w:t>
             </w:r>
-            <w:proofErr w:type="spellEnd"/>
             <w:r>
               <w:rPr>
                 <w:rFonts w:ascii="Arial" w:hAnsi="Arial" w:cs="Arial"/>
@@ -38297,19 +36582,11 @@
                 <w:rFonts w:ascii="Arial" w:hAnsi="Arial" w:cs="Arial"/>
               </w:rPr>
             </w:pPr>
-            <w:proofErr w:type="gramStart"/>
-            <w:r>
-              <w:rPr>
-                <w:rFonts w:ascii="Arial" w:hAnsi="Arial" w:cs="Arial"/>
-              </w:rPr>
-              <w:t>en</w:t>
-            </w:r>
-            <w:proofErr w:type="gramEnd"/>
-            <w:r>
-              <w:rPr>
-                <w:rFonts w:ascii="Arial" w:hAnsi="Arial" w:cs="Arial"/>
-              </w:rPr>
-              <w:t xml:space="preserve"> m2</w:t>
+            <w:r>
+              <w:rPr>
+                <w:rFonts w:ascii="Arial" w:hAnsi="Arial" w:cs="Arial"/>
+              </w:rPr>
+              <w:t>en m2</w:t>
             </w:r>
           </w:p>
         </w:tc>
@@ -38539,13 +36816,8 @@
             <w:pPr>
               <w:jc w:val="center"/>
             </w:pPr>
-            <w:proofErr w:type="gramStart"/>
-            <w:r>
-              <w:t>α</w:t>
-            </w:r>
-            <w:proofErr w:type="gramEnd"/>
-            <w:r>
-              <w:t>w1 =</w:t>
+            <w:r>
+              <w:t>αw1 =</w:t>
             </w:r>
           </w:p>
         </w:tc>
@@ -38693,17 +36965,7 @@
                 <w:sz w:val="15"/>
                 <w:szCs w:val="15"/>
               </w:rPr>
-              <w:t>${AAE</w:t>
-            </w:r>
-            <w:proofErr w:type="gramStart"/>
-            <w:r>
-              <w:rPr>
-                <w:b/>
-                <w:color w:val="0082DE" w:themeColor="accent2"/>
-                <w:sz w:val="15"/>
-                <w:szCs w:val="15"/>
-              </w:rPr>
-              <w:t>11}</w:t>
+              <w:t>${AAE11}</w:t>
             </w:r>
             <w:r>
               <w:rPr>
@@ -38712,17 +36974,7 @@
                 <w:sz w:val="15"/>
                 <w:szCs w:val="15"/>
               </w:rPr>
-              <w:t>$</w:t>
-            </w:r>
-            <w:proofErr w:type="gramEnd"/>
-            <w:r>
-              <w:rPr>
-                <w:b/>
-                <w:color w:val="FF0000"/>
-                <w:sz w:val="15"/>
-                <w:szCs w:val="15"/>
-              </w:rPr>
-              <w:t>{NOTAAE11}</w:t>
+              <w:t>${NOTAAE11}</w:t>
             </w:r>
           </w:p>
         </w:tc>
@@ -38789,13 +37041,8 @@
             <w:pPr>
               <w:jc w:val="center"/>
             </w:pPr>
-            <w:proofErr w:type="gramStart"/>
-            <w:r>
-              <w:t>α</w:t>
-            </w:r>
-            <w:proofErr w:type="gramEnd"/>
-            <w:r>
-              <w:t>w2</w:t>
+            <w:r>
+              <w:t>αw2</w:t>
             </w:r>
             <w:r>
               <w:t xml:space="preserve"> =</w:t>
@@ -38955,13 +37202,8 @@
             <w:pPr>
               <w:jc w:val="center"/>
             </w:pPr>
-            <w:proofErr w:type="gramStart"/>
-            <w:r>
-              <w:t>α</w:t>
-            </w:r>
-            <w:proofErr w:type="gramEnd"/>
-            <w:r>
-              <w:t>w3</w:t>
+            <w:r>
+              <w:t>αw3</w:t>
             </w:r>
             <w:r>
               <w:t xml:space="preserve"> =</w:t>
@@ -39809,14 +38051,27 @@
           <w:r>
             <w:t xml:space="preserve"> / </w:t>
           </w:r>
-          <w:fldSimple w:instr=" NUMPAGES  \* Arabic  \* MERGEFORMAT ">
-            <w:r>
-              <w:rPr>
-                <w:noProof/>
-              </w:rPr>
-              <w:t>12</w:t>
-            </w:r>
-          </w:fldSimple>
+          <w:r>
+            <w:fldChar w:fldCharType="begin"/>
+          </w:r>
+          <w:r>
+            <w:instrText xml:space="preserve"> NUMPAGES  \* Arabic  \* MERGEFORMAT </w:instrText>
+          </w:r>
+          <w:r>
+            <w:fldChar w:fldCharType="separate"/>
+          </w:r>
+          <w:r>
+            <w:rPr>
+              <w:noProof/>
+            </w:rPr>
+            <w:t>12</w:t>
+          </w:r>
+          <w:r>
+            <w:rPr>
+              <w:noProof/>
+            </w:rPr>
+            <w:fldChar w:fldCharType="end"/>
+          </w:r>
         </w:p>
       </w:tc>
     </w:tr>
@@ -48735,7 +46990,7 @@
 </file>
 
 <file path=customXml/itemProps1.xml><?xml version="1.0" encoding="utf-8"?>
-<ds:datastoreItem xmlns:ds="http://schemas.openxmlformats.org/officeDocument/2006/customXml" ds:itemID="{32BBF141-DC6A-064C-8861-66334FF3DD28}">
+<ds:datastoreItem xmlns:ds="http://schemas.openxmlformats.org/officeDocument/2006/customXml" ds:itemID="{AC8019F7-48C8-B44E-8A74-54D1C884B0C9}">
   <ds:schemaRefs>
     <ds:schemaRef ds:uri="http://schemas.openxmlformats.org/officeDocument/2006/bibliography"/>
   </ds:schemaRefs>

</xml_diff>

<commit_message>
Report template : - Correction page break Annexe 1 / Annexe 2 - Grayed sentence obsolete removed Wording form ShockMachine (serial number) Date End of validity sonometer m/Y in form Operation tab Matériel Added Source de bruit rose in ReverbAccessory
</commit_message>
<xml_diff>
--- a/src/AppBundle/Resources/templates/report-ra1999.docx
+++ b/src/AppBundle/Resources/templates/report-ra1999.docx
@@ -243,7 +243,7 @@
         <w:tblLook w:val="04A0" w:firstRow="1" w:lastRow="0" w:firstColumn="1" w:lastColumn="0" w:noHBand="0" w:noVBand="1"/>
       </w:tblPr>
       <w:tblGrid>
-        <w:gridCol w:w="10202"/>
+        <w:gridCol w:w="10200"/>
       </w:tblGrid>
       <w:tr>
         <w:trPr>
@@ -317,17 +317,36 @@
                     <w:framePr w:w="10206" w:h="57" w:wrap="notBeside" w:xAlign="center" w:anchorLock="1"/>
                     <w:rPr>
                       <w:rFonts w:ascii="Arial" w:hAnsi="Arial" w:cs="Arial"/>
+                      <w:lang w:val="en-US"/>
                     </w:rPr>
                   </w:pPr>
                   <w:r>
                     <w:rPr>
                       <w:rFonts w:ascii="Arial" w:hAnsi="Arial" w:cs="Arial"/>
+                      <w:lang w:val="en-US"/>
                     </w:rPr>
-                    <w:t xml:space="preserve">Nº d’affaire : </w:t>
+                    <w:t xml:space="preserve">Nº </w:t>
+                  </w:r>
+                  <w:proofErr w:type="gramStart"/>
+                  <w:r>
+                    <w:rPr>
+                      <w:rFonts w:ascii="Arial" w:hAnsi="Arial" w:cs="Arial"/>
+                      <w:lang w:val="en-US"/>
+                    </w:rPr>
+                    <w:t>d’affaire :</w:t>
+                  </w:r>
+                  <w:proofErr w:type="gramEnd"/>
+                  <w:r>
+                    <w:rPr>
+                      <w:rFonts w:ascii="Arial" w:hAnsi="Arial" w:cs="Arial"/>
+                      <w:lang w:val="en-US"/>
+                    </w:rPr>
+                    <w:t xml:space="preserve"> </w:t>
                   </w:r>
                   <w:r>
                     <w:rPr>
                       <w:rFonts w:ascii="Arial" w:hAnsi="Arial" w:cs="Arial"/>
+                      <w:lang w:val="en-US"/>
                     </w:rPr>
                     <w:t>${CASEREF}</w:t>
                   </w:r>
@@ -341,20 +360,24 @@
                       <w:b/>
                       <w:sz w:val="19"/>
                       <w:szCs w:val="19"/>
+                      <w:lang w:val="en-US"/>
                     </w:rPr>
                   </w:pPr>
+                  <w:proofErr w:type="gramStart"/>
                   <w:r>
                     <w:rPr>
                       <w:rFonts w:ascii="Arial" w:hAnsi="Arial" w:cs="Arial"/>
                       <w:b/>
                       <w:sz w:val="19"/>
                       <w:szCs w:val="19"/>
+                      <w:lang w:val="en-US"/>
                     </w:rPr>
                     <w:t>Désignation</w:t>
                   </w:r>
                   <w:r>
                     <w:rPr>
                       <w:rFonts w:ascii="Arial" w:hAnsi="Arial" w:cs="Arial"/>
+                      <w:lang w:val="en-US"/>
                     </w:rPr>
                     <w:t xml:space="preserve"> </w:t>
                   </w:r>
@@ -364,8 +387,20 @@
                       <w:b/>
                       <w:sz w:val="19"/>
                       <w:szCs w:val="19"/>
+                      <w:lang w:val="en-US"/>
                     </w:rPr>
-                    <w:t xml:space="preserve">: </w:t>
+                    <w:t>:</w:t>
+                  </w:r>
+                  <w:proofErr w:type="gramEnd"/>
+                  <w:r>
+                    <w:rPr>
+                      <w:rFonts w:ascii="Arial" w:hAnsi="Arial" w:cs="Arial"/>
+                      <w:b/>
+                      <w:sz w:val="19"/>
+                      <w:szCs w:val="19"/>
+                      <w:lang w:val="en-US"/>
+                    </w:rPr>
+                    <w:t xml:space="preserve"> </w:t>
                   </w:r>
                   <w:r>
                     <w:rPr>
@@ -373,6 +408,7 @@
                       <w:b/>
                       <w:sz w:val="19"/>
                       <w:szCs w:val="19"/>
+                      <w:lang w:val="en-US"/>
                     </w:rPr>
                     <w:t>${OPENAME}</w:t>
                   </w:r>
@@ -938,7 +974,21 @@
                           <w:rPr>
                             <w:rFonts w:ascii="Arial" w:hAnsi="Arial" w:cs="Arial"/>
                           </w:rPr>
-                          <w:t xml:space="preserve">Auteur du rapport: </w:t>
+                          <w:t xml:space="preserve">Auteur du </w:t>
+                        </w:r>
+                        <w:proofErr w:type="gramStart"/>
+                        <w:r>
+                          <w:rPr>
+                            <w:rFonts w:ascii="Arial" w:hAnsi="Arial" w:cs="Arial"/>
+                          </w:rPr>
+                          <w:t>rapport:</w:t>
+                        </w:r>
+                        <w:proofErr w:type="gramEnd"/>
+                        <w:r>
+                          <w:rPr>
+                            <w:rFonts w:ascii="Arial" w:hAnsi="Arial" w:cs="Arial"/>
+                          </w:rPr>
+                          <w:t xml:space="preserve"> </w:t>
                         </w:r>
                         <w:r>
                           <w:rPr>
@@ -4639,14 +4689,29 @@
         <w:rPr>
           <w:szCs w:val="20"/>
         </w:rPr>
-        <w:t>Pour l’isolement acoustique vis-à-vis des bruits de l’espace extérieur, les valeurs du « D</w:t>
+        <w:t>Pour l’isolement acoustique vis-à-vis des bruits de l’espace extérieur, les valeurs du « </w:t>
+      </w:r>
+      <w:proofErr w:type="gramStart"/>
+      <w:r>
+        <w:rPr>
+          <w:szCs w:val="20"/>
+        </w:rPr>
+        <w:t>D</w:t>
       </w:r>
       <w:r>
         <w:rPr>
           <w:szCs w:val="20"/>
           <w:vertAlign w:val="subscript"/>
         </w:rPr>
-        <w:t>nT,A,tr</w:t>
+        <w:t>nT,A</w:t>
+      </w:r>
+      <w:proofErr w:type="gramEnd"/>
+      <w:r>
+        <w:rPr>
+          <w:szCs w:val="20"/>
+          <w:vertAlign w:val="subscript"/>
+        </w:rPr>
+        <w:t>,tr</w:t>
       </w:r>
       <w:r>
         <w:rPr>
@@ -4678,11 +4743,19 @@
           <w:szCs w:val="20"/>
         </w:rPr>
       </w:pPr>
+      <w:proofErr w:type="gramStart"/>
       <w:r>
         <w:rPr>
           <w:szCs w:val="20"/>
         </w:rPr>
-        <w:t>de l’arrêté du 30 juin 1999 relatif aux caractéristiques acoustiques des bâtiments d’habitation si l’opération est située en dehors d’un secteur affecté par le bruit d’une ou plusieurs infrastructures de transport terrestre ou d’un aérodrome,</w:t>
+        <w:t>de</w:t>
+      </w:r>
+      <w:proofErr w:type="gramEnd"/>
+      <w:r>
+        <w:rPr>
+          <w:szCs w:val="20"/>
+        </w:rPr>
+        <w:t xml:space="preserve"> l’arrêté du 30 juin 1999 relatif aux caractéristiques acoustiques des bâtiments d’habitation si l’opération est située en dehors d’un secteur affecté par le bruit d’une ou plusieurs infrastructures de transport terrestre ou d’un aérodrome,</w:t>
       </w:r>
     </w:p>
     <w:p>
@@ -4702,12 +4775,21 @@
           <w:szCs w:val="20"/>
         </w:rPr>
       </w:pPr>
+      <w:proofErr w:type="gramStart"/>
       <w:r>
         <w:rPr>
           <w:sz w:val="20"/>
           <w:szCs w:val="20"/>
         </w:rPr>
-        <w:t>de la note de détermination de l’isolement acoustique minimal des façades de l’opération fournie par le maître d’ouvrage.</w:t>
+        <w:t>de</w:t>
+      </w:r>
+      <w:proofErr w:type="gramEnd"/>
+      <w:r>
+        <w:rPr>
+          <w:sz w:val="20"/>
+          <w:szCs w:val="20"/>
+        </w:rPr>
+        <w:t xml:space="preserve"> la note de détermination de l’isolement acoustique minimal des façades de l’opération fournie par le maître d’ouvrage.</w:t>
       </w:r>
     </w:p>
     <w:p>
@@ -5328,7 +5410,14 @@
         <w:rPr>
           <w:szCs w:val="20"/>
         </w:rPr>
-        <w:t>lus la valeur de D</w:t>
+        <w:t xml:space="preserve">lus la valeur de </w:t>
+      </w:r>
+      <w:proofErr w:type="gramStart"/>
+      <w:r>
+        <w:rPr>
+          <w:szCs w:val="20"/>
+        </w:rPr>
+        <w:t>D</w:t>
       </w:r>
       <w:r>
         <w:rPr>
@@ -5337,6 +5426,7 @@
         </w:rPr>
         <w:t>nT,A</w:t>
       </w:r>
+      <w:proofErr w:type="gramEnd"/>
       <w:r>
         <w:rPr>
           <w:szCs w:val="20"/>
@@ -5515,6 +5605,7 @@
                 <w:color w:val="000000"/>
               </w:rPr>
             </w:pPr>
+            <w:proofErr w:type="gramStart"/>
             <w:r>
               <w:rPr>
                 <w:rFonts w:ascii="Arial" w:hAnsi="Arial" w:cs="Arial"/>
@@ -5530,6 +5621,7 @@
               </w:rPr>
               <w:t>nT,A</w:t>
             </w:r>
+            <w:proofErr w:type="gramEnd"/>
             <w:r>
               <w:rPr>
                 <w:rFonts w:ascii="Arial" w:hAnsi="Arial" w:cs="Arial"/>
@@ -5566,6 +5658,7 @@
                 <w:color w:val="000000"/>
               </w:rPr>
             </w:pPr>
+            <w:proofErr w:type="gramStart"/>
             <w:r>
               <w:rPr>
                 <w:rFonts w:ascii="Arial" w:hAnsi="Arial" w:cs="Arial"/>
@@ -5581,6 +5674,7 @@
               </w:rPr>
               <w:t>nT,A</w:t>
             </w:r>
+            <w:proofErr w:type="gramEnd"/>
             <w:r>
               <w:rPr>
                 <w:rFonts w:ascii="Arial" w:hAnsi="Arial" w:cs="Arial"/>
@@ -5734,6 +5828,7 @@
                 <w:color w:val="000000"/>
               </w:rPr>
             </w:pPr>
+            <w:proofErr w:type="gramStart"/>
             <w:r>
               <w:rPr>
                 <w:rFonts w:ascii="Arial" w:hAnsi="Arial" w:cs="Arial"/>
@@ -5741,6 +5836,7 @@
               </w:rPr>
               <w:t>éventuelles</w:t>
             </w:r>
+            <w:proofErr w:type="gramEnd"/>
           </w:p>
         </w:tc>
       </w:tr>
@@ -5874,12 +5970,21 @@
                 <w:color w:val="000000"/>
               </w:rPr>
             </w:pPr>
-            <w:r>
-              <w:rPr>
-                <w:rFonts w:ascii="Arial" w:hAnsi="Arial" w:cs="Arial"/>
-                <w:color w:val="000000"/>
-              </w:rPr>
-              <w:t>ou Escalier / Etage)</w:t>
+            <w:proofErr w:type="gramStart"/>
+            <w:r>
+              <w:rPr>
+                <w:rFonts w:ascii="Arial" w:hAnsi="Arial" w:cs="Arial"/>
+                <w:color w:val="000000"/>
+              </w:rPr>
+              <w:t>ou</w:t>
+            </w:r>
+            <w:proofErr w:type="gramEnd"/>
+            <w:r>
+              <w:rPr>
+                <w:rFonts w:ascii="Arial" w:hAnsi="Arial" w:cs="Arial"/>
+                <w:color w:val="000000"/>
+              </w:rPr>
+              <w:t xml:space="preserve"> Escalier / Etage)</w:t>
             </w:r>
           </w:p>
         </w:tc>
@@ -5958,12 +6063,21 @@
                 <w:color w:val="000000"/>
               </w:rPr>
             </w:pPr>
-            <w:r>
-              <w:rPr>
-                <w:rFonts w:ascii="Arial" w:hAnsi="Arial" w:cs="Arial"/>
-                <w:color w:val="000000"/>
-              </w:rPr>
-              <w:t>ou Escalier / Etage)</w:t>
+            <w:proofErr w:type="gramStart"/>
+            <w:r>
+              <w:rPr>
+                <w:rFonts w:ascii="Arial" w:hAnsi="Arial" w:cs="Arial"/>
+                <w:color w:val="000000"/>
+              </w:rPr>
+              <w:t>ou</w:t>
+            </w:r>
+            <w:proofErr w:type="gramEnd"/>
+            <w:r>
+              <w:rPr>
+                <w:rFonts w:ascii="Arial" w:hAnsi="Arial" w:cs="Arial"/>
+                <w:color w:val="000000"/>
+              </w:rPr>
+              <w:t xml:space="preserve"> Escalier / Etage)</w:t>
             </w:r>
           </w:p>
         </w:tc>
@@ -6457,6 +6571,7 @@
         </w:rPr>
         <w:t xml:space="preserve">Plus la valeur de </w:t>
       </w:r>
+      <w:proofErr w:type="gramStart"/>
       <w:r>
         <w:rPr>
           <w:rFonts w:ascii="Arial" w:hAnsi="Arial" w:cs="Arial"/>
@@ -6470,7 +6585,16 @@
           <w:szCs w:val="20"/>
           <w:vertAlign w:val="subscript"/>
         </w:rPr>
-        <w:t>nT,A,tr</w:t>
+        <w:t>nT,A</w:t>
+      </w:r>
+      <w:proofErr w:type="gramEnd"/>
+      <w:r>
+        <w:rPr>
+          <w:rFonts w:ascii="Arial" w:hAnsi="Arial" w:cs="Arial"/>
+          <w:szCs w:val="20"/>
+          <w:vertAlign w:val="subscript"/>
+        </w:rPr>
+        <w:t>,tr</w:t>
       </w:r>
       <w:r>
         <w:rPr>
@@ -6651,6 +6775,7 @@
                 <w:color w:val="000000"/>
               </w:rPr>
             </w:pPr>
+            <w:proofErr w:type="gramStart"/>
             <w:r>
               <w:rPr>
                 <w:rFonts w:ascii="Arial" w:hAnsi="Arial" w:cs="Arial"/>
@@ -6664,7 +6789,16 @@
                 <w:color w:val="000000"/>
                 <w:vertAlign w:val="subscript"/>
               </w:rPr>
-              <w:t>nT,A,tr</w:t>
+              <w:t>nT,A</w:t>
+            </w:r>
+            <w:proofErr w:type="gramEnd"/>
+            <w:r>
+              <w:rPr>
+                <w:rFonts w:ascii="Arial" w:hAnsi="Arial" w:cs="Arial"/>
+                <w:color w:val="000000"/>
+                <w:vertAlign w:val="subscript"/>
+              </w:rPr>
+              <w:t>,tr</w:t>
             </w:r>
             <w:r>
               <w:rPr>
@@ -6702,6 +6836,7 @@
                 <w:color w:val="000000"/>
               </w:rPr>
             </w:pPr>
+            <w:proofErr w:type="gramStart"/>
             <w:r>
               <w:rPr>
                 <w:rFonts w:ascii="Arial" w:hAnsi="Arial" w:cs="Arial"/>
@@ -6715,7 +6850,16 @@
                 <w:color w:val="000000"/>
                 <w:vertAlign w:val="subscript"/>
               </w:rPr>
-              <w:t>nT,A,tr</w:t>
+              <w:t>nT,A</w:t>
+            </w:r>
+            <w:proofErr w:type="gramEnd"/>
+            <w:r>
+              <w:rPr>
+                <w:rFonts w:ascii="Arial" w:hAnsi="Arial" w:cs="Arial"/>
+                <w:color w:val="000000"/>
+                <w:vertAlign w:val="subscript"/>
+              </w:rPr>
+              <w:t>,tr</w:t>
             </w:r>
             <w:r>
               <w:rPr>
@@ -6994,7 +7138,23 @@
                 <w:rFonts w:ascii="Arial" w:hAnsi="Arial" w:cs="Arial"/>
                 <w:color w:val="000000"/>
               </w:rPr>
-              <w:t>(mesurée à 2m)</w:t>
+              <w:t>(</w:t>
+            </w:r>
+            <w:proofErr w:type="gramStart"/>
+            <w:r>
+              <w:rPr>
+                <w:rFonts w:ascii="Arial" w:hAnsi="Arial" w:cs="Arial"/>
+                <w:color w:val="000000"/>
+              </w:rPr>
+              <w:t>mesurée</w:t>
+            </w:r>
+            <w:proofErr w:type="gramEnd"/>
+            <w:r>
+              <w:rPr>
+                <w:rFonts w:ascii="Arial" w:hAnsi="Arial" w:cs="Arial"/>
+                <w:color w:val="000000"/>
+              </w:rPr>
+              <w:t xml:space="preserve"> à 2m)</w:t>
             </w:r>
           </w:p>
         </w:tc>
@@ -7073,12 +7233,21 @@
                 <w:color w:val="000000"/>
               </w:rPr>
             </w:pPr>
-            <w:r>
-              <w:rPr>
-                <w:rFonts w:ascii="Arial" w:hAnsi="Arial" w:cs="Arial"/>
-                <w:color w:val="000000"/>
-              </w:rPr>
-              <w:t>ou Escalier / Etage)</w:t>
+            <w:proofErr w:type="gramStart"/>
+            <w:r>
+              <w:rPr>
+                <w:rFonts w:ascii="Arial" w:hAnsi="Arial" w:cs="Arial"/>
+                <w:color w:val="000000"/>
+              </w:rPr>
+              <w:t>ou</w:t>
+            </w:r>
+            <w:proofErr w:type="gramEnd"/>
+            <w:r>
+              <w:rPr>
+                <w:rFonts w:ascii="Arial" w:hAnsi="Arial" w:cs="Arial"/>
+                <w:color w:val="000000"/>
+              </w:rPr>
+              <w:t xml:space="preserve"> Escalier / Etage)</w:t>
             </w:r>
           </w:p>
         </w:tc>
@@ -7564,7 +7733,14 @@
         <w:rPr>
           <w:szCs w:val="20"/>
         </w:rPr>
-        <w:t>Plus la valeur de L’</w:t>
+        <w:t xml:space="preserve">Plus la valeur de </w:t>
+      </w:r>
+      <w:proofErr w:type="gramStart"/>
+      <w:r>
+        <w:rPr>
+          <w:szCs w:val="20"/>
+        </w:rPr>
+        <w:t>L’</w:t>
       </w:r>
       <w:r>
         <w:rPr>
@@ -7573,6 +7749,7 @@
         </w:rPr>
         <w:t>nT,w</w:t>
       </w:r>
+      <w:proofErr w:type="gramEnd"/>
       <w:r>
         <w:rPr>
           <w:szCs w:val="20"/>
@@ -7747,6 +7924,7 @@
                 <w:color w:val="000000"/>
               </w:rPr>
             </w:pPr>
+            <w:proofErr w:type="gramStart"/>
             <w:r>
               <w:rPr>
                 <w:rFonts w:ascii="Arial" w:hAnsi="Arial" w:cs="Arial"/>
@@ -7762,6 +7940,7 @@
               </w:rPr>
               <w:t>nT,w</w:t>
             </w:r>
+            <w:proofErr w:type="gramEnd"/>
             <w:r>
               <w:rPr>
                 <w:rFonts w:ascii="Arial" w:hAnsi="Arial" w:cs="Arial"/>
@@ -7797,6 +7976,7 @@
                 <w:color w:val="000000"/>
               </w:rPr>
             </w:pPr>
+            <w:proofErr w:type="gramStart"/>
             <w:r>
               <w:rPr>
                 <w:rFonts w:ascii="Arial" w:hAnsi="Arial" w:cs="Arial"/>
@@ -7812,6 +7992,7 @@
               </w:rPr>
               <w:t>nT,w</w:t>
             </w:r>
+            <w:proofErr w:type="gramEnd"/>
             <w:r>
               <w:rPr>
                 <w:rFonts w:ascii="Arial" w:hAnsi="Arial" w:cs="Arial"/>
@@ -7961,6 +8142,7 @@
                 <w:color w:val="000000"/>
               </w:rPr>
             </w:pPr>
+            <w:proofErr w:type="gramStart"/>
             <w:r>
               <w:rPr>
                 <w:rFonts w:ascii="Arial" w:hAnsi="Arial" w:cs="Arial"/>
@@ -7968,6 +8150,7 @@
               </w:rPr>
               <w:t>et</w:t>
             </w:r>
+            <w:proofErr w:type="gramEnd"/>
           </w:p>
           <w:p>
             <w:pPr>
@@ -8120,12 +8303,21 @@
                 <w:color w:val="000000"/>
               </w:rPr>
             </w:pPr>
-            <w:r>
-              <w:rPr>
-                <w:rFonts w:ascii="Arial" w:hAnsi="Arial" w:cs="Arial"/>
-                <w:color w:val="000000"/>
-              </w:rPr>
-              <w:t>ou Escalier / Etage)</w:t>
+            <w:proofErr w:type="gramStart"/>
+            <w:r>
+              <w:rPr>
+                <w:rFonts w:ascii="Arial" w:hAnsi="Arial" w:cs="Arial"/>
+                <w:color w:val="000000"/>
+              </w:rPr>
+              <w:t>ou</w:t>
+            </w:r>
+            <w:proofErr w:type="gramEnd"/>
+            <w:r>
+              <w:rPr>
+                <w:rFonts w:ascii="Arial" w:hAnsi="Arial" w:cs="Arial"/>
+                <w:color w:val="000000"/>
+              </w:rPr>
+              <w:t xml:space="preserve"> Escalier / Etage)</w:t>
             </w:r>
           </w:p>
         </w:tc>
@@ -8204,12 +8396,21 @@
                 <w:color w:val="000000"/>
               </w:rPr>
             </w:pPr>
-            <w:r>
-              <w:rPr>
-                <w:rFonts w:ascii="Arial" w:hAnsi="Arial" w:cs="Arial"/>
-                <w:color w:val="000000"/>
-              </w:rPr>
-              <w:t>ou Escalier / Etage)</w:t>
+            <w:proofErr w:type="gramStart"/>
+            <w:r>
+              <w:rPr>
+                <w:rFonts w:ascii="Arial" w:hAnsi="Arial" w:cs="Arial"/>
+                <w:color w:val="000000"/>
+              </w:rPr>
+              <w:t>ou</w:t>
+            </w:r>
+            <w:proofErr w:type="gramEnd"/>
+            <w:r>
+              <w:rPr>
+                <w:rFonts w:ascii="Arial" w:hAnsi="Arial" w:cs="Arial"/>
+                <w:color w:val="000000"/>
+              </w:rPr>
+              <w:t xml:space="preserve"> Escalier / Etage)</w:t>
             </w:r>
           </w:p>
         </w:tc>
@@ -9127,6 +9328,7 @@
                 <w:color w:val="000000"/>
               </w:rPr>
             </w:pPr>
+            <w:proofErr w:type="gramStart"/>
             <w:r>
               <w:rPr>
                 <w:rFonts w:ascii="Arial" w:hAnsi="Arial" w:cs="Arial"/>
@@ -9134,6 +9336,7 @@
               </w:rPr>
               <w:t>éventuelles</w:t>
             </w:r>
+            <w:proofErr w:type="gramEnd"/>
           </w:p>
         </w:tc>
       </w:tr>
@@ -9212,6 +9415,7 @@
                 <w:color w:val="000000"/>
               </w:rPr>
             </w:pPr>
+            <w:proofErr w:type="gramStart"/>
             <w:r>
               <w:rPr>
                 <w:rFonts w:ascii="Arial" w:hAnsi="Arial" w:cs="Arial"/>
@@ -9219,6 +9423,7 @@
               </w:rPr>
               <w:t>et</w:t>
             </w:r>
+            <w:proofErr w:type="gramEnd"/>
           </w:p>
           <w:p>
             <w:pPr>
@@ -9232,6 +9437,7 @@
                 <w:color w:val="000000"/>
               </w:rPr>
             </w:pPr>
+            <w:proofErr w:type="gramStart"/>
             <w:r>
               <w:rPr>
                 <w:rFonts w:ascii="Arial" w:hAnsi="Arial" w:cs="Arial"/>
@@ -9239,6 +9445,7 @@
               </w:rPr>
               <w:t>position</w:t>
             </w:r>
+            <w:proofErr w:type="gramEnd"/>
           </w:p>
           <w:p>
             <w:pPr>
@@ -9304,12 +9511,21 @@
                 <w:color w:val="000000"/>
               </w:rPr>
             </w:pPr>
-            <w:r>
-              <w:rPr>
-                <w:rFonts w:ascii="Arial" w:hAnsi="Arial" w:cs="Arial"/>
-                <w:color w:val="000000"/>
-              </w:rPr>
-              <w:t>ou Escalier / Etage)</w:t>
+            <w:proofErr w:type="gramStart"/>
+            <w:r>
+              <w:rPr>
+                <w:rFonts w:ascii="Arial" w:hAnsi="Arial" w:cs="Arial"/>
+                <w:color w:val="000000"/>
+              </w:rPr>
+              <w:t>ou</w:t>
+            </w:r>
+            <w:proofErr w:type="gramEnd"/>
+            <w:r>
+              <w:rPr>
+                <w:rFonts w:ascii="Arial" w:hAnsi="Arial" w:cs="Arial"/>
+                <w:color w:val="000000"/>
+              </w:rPr>
+              <w:t xml:space="preserve"> Escalier / Etage)</w:t>
             </w:r>
           </w:p>
         </w:tc>
@@ -10196,6 +10412,7 @@
                 <w:color w:val="000000"/>
               </w:rPr>
             </w:pPr>
+            <w:proofErr w:type="gramStart"/>
             <w:r>
               <w:rPr>
                 <w:rFonts w:ascii="Arial" w:hAnsi="Arial" w:cs="Arial"/>
@@ -10203,6 +10420,7 @@
               </w:rPr>
               <w:t>éventuelles</w:t>
             </w:r>
+            <w:proofErr w:type="gramEnd"/>
           </w:p>
         </w:tc>
       </w:tr>
@@ -10281,6 +10499,7 @@
                 <w:color w:val="000000"/>
               </w:rPr>
             </w:pPr>
+            <w:proofErr w:type="gramStart"/>
             <w:r>
               <w:rPr>
                 <w:rFonts w:ascii="Arial" w:hAnsi="Arial" w:cs="Arial"/>
@@ -10288,6 +10507,7 @@
               </w:rPr>
               <w:t>et</w:t>
             </w:r>
+            <w:proofErr w:type="gramEnd"/>
           </w:p>
           <w:p>
             <w:pPr>
@@ -10301,6 +10521,7 @@
                 <w:color w:val="000000"/>
               </w:rPr>
             </w:pPr>
+            <w:proofErr w:type="gramStart"/>
             <w:r>
               <w:rPr>
                 <w:rFonts w:ascii="Arial" w:hAnsi="Arial" w:cs="Arial"/>
@@ -10308,6 +10529,7 @@
               </w:rPr>
               <w:t>position</w:t>
             </w:r>
+            <w:proofErr w:type="gramEnd"/>
           </w:p>
           <w:p>
             <w:pPr>
@@ -10373,12 +10595,21 @@
                 <w:color w:val="000000"/>
               </w:rPr>
             </w:pPr>
-            <w:r>
-              <w:rPr>
-                <w:rFonts w:ascii="Arial" w:hAnsi="Arial" w:cs="Arial"/>
-                <w:color w:val="000000"/>
-              </w:rPr>
-              <w:t>ou Escalier / Etage)</w:t>
+            <w:proofErr w:type="gramStart"/>
+            <w:r>
+              <w:rPr>
+                <w:rFonts w:ascii="Arial" w:hAnsi="Arial" w:cs="Arial"/>
+                <w:color w:val="000000"/>
+              </w:rPr>
+              <w:t>ou</w:t>
+            </w:r>
+            <w:proofErr w:type="gramEnd"/>
+            <w:r>
+              <w:rPr>
+                <w:rFonts w:ascii="Arial" w:hAnsi="Arial" w:cs="Arial"/>
+                <w:color w:val="000000"/>
+              </w:rPr>
+              <w:t xml:space="preserve"> Escalier / Etage)</w:t>
             </w:r>
           </w:p>
         </w:tc>
@@ -11234,6 +11465,7 @@
                 <w:color w:val="000000"/>
               </w:rPr>
             </w:pPr>
+            <w:proofErr w:type="gramStart"/>
             <w:r>
               <w:rPr>
                 <w:rFonts w:ascii="Arial" w:hAnsi="Arial" w:cs="Arial"/>
@@ -11241,6 +11473,7 @@
               </w:rPr>
               <w:t>éventuelles</w:t>
             </w:r>
+            <w:proofErr w:type="gramEnd"/>
           </w:p>
         </w:tc>
       </w:tr>
@@ -11319,6 +11552,7 @@
                 <w:color w:val="000000"/>
               </w:rPr>
             </w:pPr>
+            <w:proofErr w:type="gramStart"/>
             <w:r>
               <w:rPr>
                 <w:rFonts w:ascii="Arial" w:hAnsi="Arial" w:cs="Arial"/>
@@ -11326,6 +11560,7 @@
               </w:rPr>
               <w:t>et</w:t>
             </w:r>
+            <w:proofErr w:type="gramEnd"/>
           </w:p>
           <w:p>
             <w:pPr>
@@ -11339,6 +11574,7 @@
                 <w:color w:val="000000"/>
               </w:rPr>
             </w:pPr>
+            <w:proofErr w:type="gramStart"/>
             <w:r>
               <w:rPr>
                 <w:rFonts w:ascii="Arial" w:hAnsi="Arial" w:cs="Arial"/>
@@ -11346,6 +11582,7 @@
               </w:rPr>
               <w:t>position</w:t>
             </w:r>
+            <w:proofErr w:type="gramEnd"/>
           </w:p>
           <w:p>
             <w:pPr>
@@ -11411,12 +11648,21 @@
                 <w:color w:val="000000"/>
               </w:rPr>
             </w:pPr>
-            <w:r>
-              <w:rPr>
-                <w:rFonts w:ascii="Arial" w:hAnsi="Arial" w:cs="Arial"/>
-                <w:color w:val="000000"/>
-              </w:rPr>
-              <w:t>ou Escalier / Etage)</w:t>
+            <w:proofErr w:type="gramStart"/>
+            <w:r>
+              <w:rPr>
+                <w:rFonts w:ascii="Arial" w:hAnsi="Arial" w:cs="Arial"/>
+                <w:color w:val="000000"/>
+              </w:rPr>
+              <w:t>ou</w:t>
+            </w:r>
+            <w:proofErr w:type="gramEnd"/>
+            <w:r>
+              <w:rPr>
+                <w:rFonts w:ascii="Arial" w:hAnsi="Arial" w:cs="Arial"/>
+                <w:color w:val="000000"/>
+              </w:rPr>
+              <w:t xml:space="preserve"> Escalier / Etage)</w:t>
             </w:r>
           </w:p>
         </w:tc>
@@ -12357,6 +12603,7 @@
                 <w:color w:val="000000"/>
               </w:rPr>
             </w:pPr>
+            <w:proofErr w:type="gramStart"/>
             <w:r>
               <w:rPr>
                 <w:rFonts w:ascii="Arial" w:hAnsi="Arial" w:cs="Arial"/>
@@ -12364,6 +12611,7 @@
               </w:rPr>
               <w:t>et</w:t>
             </w:r>
+            <w:proofErr w:type="gramEnd"/>
           </w:p>
           <w:p>
             <w:pPr>
@@ -12377,6 +12625,7 @@
                 <w:color w:val="000000"/>
               </w:rPr>
             </w:pPr>
+            <w:proofErr w:type="gramStart"/>
             <w:r>
               <w:rPr>
                 <w:rFonts w:ascii="Arial" w:hAnsi="Arial" w:cs="Arial"/>
@@ -12384,6 +12633,7 @@
               </w:rPr>
               <w:t>position</w:t>
             </w:r>
+            <w:proofErr w:type="gramEnd"/>
           </w:p>
           <w:p>
             <w:pPr>
@@ -12449,12 +12699,21 @@
                 <w:color w:val="000000"/>
               </w:rPr>
             </w:pPr>
-            <w:r>
-              <w:rPr>
-                <w:rFonts w:ascii="Arial" w:hAnsi="Arial" w:cs="Arial"/>
-                <w:color w:val="000000"/>
-              </w:rPr>
-              <w:t>ou Escalier / Etage)</w:t>
+            <w:proofErr w:type="gramStart"/>
+            <w:r>
+              <w:rPr>
+                <w:rFonts w:ascii="Arial" w:hAnsi="Arial" w:cs="Arial"/>
+                <w:color w:val="000000"/>
+              </w:rPr>
+              <w:t>ou</w:t>
+            </w:r>
+            <w:proofErr w:type="gramEnd"/>
+            <w:r>
+              <w:rPr>
+                <w:rFonts w:ascii="Arial" w:hAnsi="Arial" w:cs="Arial"/>
+                <w:color w:val="000000"/>
+              </w:rPr>
+              <w:t xml:space="preserve"> Escalier / Etage)</w:t>
             </w:r>
           </w:p>
         </w:tc>
@@ -14197,96 +14456,11 @@
     </w:p>
     <w:p>
       <w:pPr>
-        <w:pStyle w:val="NT2"/>
-        <w:spacing w:before="120" w:after="0"/>
-        <w:ind w:left="0"/>
-        <w:jc w:val="center"/>
-        <w:rPr>
-          <w:rFonts w:ascii="Arial Gras" w:hAnsi="Arial Gras"/>
-          <w:b/>
-          <w:caps/>
-          <w:sz w:val="22"/>
-          <w:szCs w:val="22"/>
-        </w:rPr>
-      </w:pPr>
-    </w:p>
-    <w:p>
-      <w:pPr>
-        <w:jc w:val="center"/>
         <w:rPr>
           <w:sz w:val="22"/>
           <w:szCs w:val="22"/>
         </w:rPr>
       </w:pPr>
-      <w:r>
-        <w:rPr>
-          <w:b/>
-          <w:bCs/>
-          <w:color w:val="FF0000"/>
-          <w:sz w:val="22"/>
-          <w:szCs w:val="22"/>
-        </w:rPr>
-        <w:fldChar w:fldCharType="begin">
-          <w:ffData>
-            <w:name w:val=""/>
-            <w:enabled/>
-            <w:calcOnExit w:val="0"/>
-            <w:textInput>
-              <w:default w:val="[le contenu de la page suivante est donné à titre d'exemple et doit être adapté en fonction du matériel et des logiciels utilisés]"/>
-            </w:textInput>
-          </w:ffData>
-        </w:fldChar>
-      </w:r>
-      <w:r>
-        <w:rPr>
-          <w:b/>
-          <w:bCs/>
-          <w:color w:val="FF0000"/>
-          <w:sz w:val="22"/>
-          <w:szCs w:val="22"/>
-        </w:rPr>
-        <w:instrText xml:space="preserve"> FORMTEXT </w:instrText>
-      </w:r>
-      <w:r>
-        <w:rPr>
-          <w:b/>
-          <w:bCs/>
-          <w:color w:val="FF0000"/>
-          <w:sz w:val="22"/>
-          <w:szCs w:val="22"/>
-        </w:rPr>
-      </w:r>
-      <w:r>
-        <w:rPr>
-          <w:b/>
-          <w:bCs/>
-          <w:color w:val="FF0000"/>
-          <w:sz w:val="22"/>
-          <w:szCs w:val="22"/>
-        </w:rPr>
-        <w:fldChar w:fldCharType="separate"/>
-      </w:r>
-      <w:r>
-        <w:rPr>
-          <w:b/>
-          <w:bCs/>
-          <w:noProof/>
-          <w:color w:val="FF0000"/>
-          <w:sz w:val="22"/>
-          <w:szCs w:val="22"/>
-        </w:rPr>
-        <w:t>[le contenu de la page suivante est donné à titre d'exemple et doit être adapté en fonction du matériel et des logiciels utilisés]</w:t>
-      </w:r>
-      <w:r>
-        <w:rPr>
-          <w:b/>
-          <w:bCs/>
-          <w:color w:val="FF0000"/>
-          <w:sz w:val="22"/>
-          <w:szCs w:val="22"/>
-        </w:rPr>
-        <w:fldChar w:fldCharType="end"/>
-      </w:r>
     </w:p>
     <w:p>
       <w:pPr>
@@ -15456,16 +15630,7 @@
                 <w:sz w:val="18"/>
                 <w:szCs w:val="18"/>
               </w:rPr>
-              <w:t xml:space="preserve"> ${Version</w:t>
-            </w:r>
-            <w:bookmarkStart w:id="43" w:name="_GoBack"/>
-            <w:bookmarkEnd w:id="43"/>
-            <w:r>
-              <w:rPr>
-                <w:sz w:val="18"/>
-                <w:szCs w:val="18"/>
-              </w:rPr>
-              <w:t>}</w:t>
+              <w:t xml:space="preserve"> ${Version}</w:t>
             </w:r>
           </w:p>
         </w:tc>
@@ -15577,6 +15742,7 @@
           <w:szCs w:val="18"/>
         </w:rPr>
       </w:pPr>
+      <w:proofErr w:type="gramStart"/>
       <w:r>
         <w:rPr>
           <w:i/>
@@ -15584,7 +15750,17 @@
           <w:sz w:val="18"/>
           <w:szCs w:val="18"/>
         </w:rPr>
-        <w:t>ils sont auto</w:t>
+        <w:t>ils</w:t>
+      </w:r>
+      <w:proofErr w:type="gramEnd"/>
+      <w:r>
+        <w:rPr>
+          <w:i/>
+          <w:iCs/>
+          <w:sz w:val="18"/>
+          <w:szCs w:val="18"/>
+        </w:rPr>
+        <w:t xml:space="preserve"> sont auto</w:t>
       </w:r>
       <w:r>
         <w:rPr>
@@ -15628,6 +15804,7 @@
           <w:szCs w:val="18"/>
         </w:rPr>
       </w:pPr>
+      <w:proofErr w:type="gramStart"/>
       <w:r>
         <w:rPr>
           <w:i/>
@@ -15635,8 +15812,65 @@
           <w:sz w:val="18"/>
           <w:szCs w:val="18"/>
         </w:rPr>
-        <w:t>ils font l’objet d’une vérification périodique par un laboratoire agréé et les résultats de cette vérification sont consignés dans leur carnet métrologique.</w:t>
+        <w:t>ils</w:t>
       </w:r>
+      <w:proofErr w:type="gramEnd"/>
+      <w:r>
+        <w:rPr>
+          <w:i/>
+          <w:iCs/>
+          <w:sz w:val="18"/>
+          <w:szCs w:val="18"/>
+        </w:rPr>
+        <w:t xml:space="preserve"> font l’objet d’une vérification périodique par un laboratoire agréé et les résultats de cette vérification sont consignés dans leur carnet métrologique.</w:t>
+      </w:r>
+    </w:p>
+    <w:p>
+      <w:pPr>
+        <w:rPr>
+          <w:rFonts w:ascii="Arial" w:eastAsia="Times New Roman" w:hAnsi="Arial" w:cs="Arial"/>
+          <w:i/>
+          <w:iCs/>
+          <w:sz w:val="18"/>
+          <w:szCs w:val="18"/>
+          <w:lang w:eastAsia="fr-FR"/>
+        </w:rPr>
+      </w:pPr>
+      <w:r>
+        <w:rPr>
+          <w:i/>
+          <w:iCs/>
+          <w:sz w:val="18"/>
+          <w:szCs w:val="18"/>
+        </w:rPr>
+        <w:br w:type="page"/>
+      </w:r>
+    </w:p>
+    <w:p>
+      <w:pPr>
+        <w:pStyle w:val="Retraitcorpsdetexte"/>
+        <w:numPr>
+          <w:ilvl w:val="0"/>
+          <w:numId w:val="34"/>
+        </w:numPr>
+        <w:tabs>
+          <w:tab w:val="clear" w:pos="1287"/>
+          <w:tab w:val="clear" w:pos="3544"/>
+          <w:tab w:val="clear" w:pos="4678"/>
+          <w:tab w:val="clear" w:pos="6237"/>
+        </w:tabs>
+        <w:spacing w:before="40"/>
+        <w:ind w:left="284" w:right="566" w:hanging="142"/>
+        <w:jc w:val="both"/>
+        <w:rPr>
+          <w:i/>
+          <w:iCs/>
+          <w:sz w:val="18"/>
+          <w:szCs w:val="18"/>
+        </w:rPr>
+      </w:pPr>
+      <w:bookmarkStart w:id="43" w:name="_GoBack"/>
+      <w:bookmarkEnd w:id="43"/>
     </w:p>
     <w:p/>
     <w:p/>
@@ -21032,6 +21266,7 @@
                 <w:szCs w:val="18"/>
               </w:rPr>
             </w:pPr>
+            <w:proofErr w:type="gramStart"/>
             <w:r>
               <w:rPr>
                 <w:rFonts w:ascii="Arial" w:hAnsi="Arial" w:cs="Arial"/>
@@ -21055,6 +21290,7 @@
               </w:rPr>
               <w:t>nT,A</w:t>
             </w:r>
+            <w:proofErr w:type="gramEnd"/>
             <w:r>
               <w:rPr>
                 <w:rFonts w:ascii="Arial" w:hAnsi="Arial" w:cs="Arial"/>
@@ -21150,6 +21386,7 @@
                 <w:szCs w:val="18"/>
               </w:rPr>
             </w:pPr>
+            <w:proofErr w:type="gramStart"/>
             <w:r>
               <w:rPr>
                 <w:rFonts w:ascii="Arial" w:hAnsi="Arial" w:cs="Arial"/>
@@ -21171,6 +21408,7 @@
               </w:rPr>
               <w:t>nT,A</w:t>
             </w:r>
+            <w:proofErr w:type="gramEnd"/>
             <w:r>
               <w:rPr>
                 <w:rFonts w:ascii="Arial" w:hAnsi="Arial" w:cs="Arial"/>
@@ -21285,7 +21523,20 @@
                 <w:szCs w:val="18"/>
                 <w:u w:color="000000"/>
               </w:rPr>
-              <w:t>${APassRa1999}</w:t>
+              <w:t>${APassRa</w:t>
+            </w:r>
+            <w:proofErr w:type="gramStart"/>
+            <w:r>
+              <w:rPr>
+                <w:rFonts w:ascii="Arial" w:hAnsi="Arial" w:cs="Arial"/>
+                <w:b/>
+                <w:bCs/>
+                <w:color w:val="0082DE" w:themeColor="accent2"/>
+                <w:sz w:val="18"/>
+                <w:szCs w:val="18"/>
+                <w:u w:color="000000"/>
+              </w:rPr>
+              <w:t>1999}</w:t>
             </w:r>
             <w:r>
               <w:rPr>
@@ -21297,7 +21548,20 @@
                 <w:szCs w:val="18"/>
                 <w:u w:color="000000"/>
               </w:rPr>
-              <w:t>${A</w:t>
+              <w:t>$</w:t>
+            </w:r>
+            <w:proofErr w:type="gramEnd"/>
+            <w:r>
+              <w:rPr>
+                <w:rFonts w:ascii="Arial" w:hAnsi="Arial" w:cs="Arial"/>
+                <w:b/>
+                <w:bCs/>
+                <w:color w:val="FF0000"/>
+                <w:sz w:val="18"/>
+                <w:szCs w:val="18"/>
+                <w:u w:color="000000"/>
+              </w:rPr>
+              <w:t>{A</w:t>
             </w:r>
             <w:r>
               <w:rPr>
@@ -21359,7 +21623,17 @@
                 <w:sz w:val="11"/>
                 <w:szCs w:val="13"/>
               </w:rPr>
-              <w:t>* L'isolement acoustique standardisé pondéré D</w:t>
+              <w:t xml:space="preserve">* L'isolement acoustique standardisé pondéré </w:t>
+            </w:r>
+            <w:proofErr w:type="gramStart"/>
+            <w:r>
+              <w:rPr>
+                <w:rFonts w:ascii="Arial" w:hAnsi="Arial" w:cs="Arial"/>
+                <w:bCs/>
+                <w:sz w:val="11"/>
+                <w:szCs w:val="13"/>
+              </w:rPr>
+              <w:t>D</w:t>
             </w:r>
             <w:r>
               <w:rPr>
@@ -21371,6 +21645,7 @@
               </w:rPr>
               <w:t>nT,A</w:t>
             </w:r>
+            <w:proofErr w:type="gramEnd"/>
             <w:r>
               <w:rPr>
                 <w:rFonts w:ascii="Arial" w:hAnsi="Arial" w:cs="Arial"/>
@@ -27349,6 +27624,7 @@
                 <w:szCs w:val="13"/>
               </w:rPr>
             </w:pPr>
+            <w:proofErr w:type="gramStart"/>
             <w:r>
               <w:rPr>
                 <w:rFonts w:ascii="Arial" w:hAnsi="Arial" w:cs="Arial"/>
@@ -27370,7 +27646,20 @@
                 <w:szCs w:val="13"/>
                 <w:vertAlign w:val="subscript"/>
               </w:rPr>
-              <w:t>nT,A,tr</w:t>
+              <w:t>nT,A</w:t>
+            </w:r>
+            <w:proofErr w:type="gramEnd"/>
+            <w:r>
+              <w:rPr>
+                <w:rFonts w:ascii="Arial" w:hAnsi="Arial" w:cs="Arial"/>
+                <w:b/>
+                <w:bCs/>
+                <w:color w:val="0082DE" w:themeColor="accent2"/>
+                <w:sz w:val="13"/>
+                <w:szCs w:val="13"/>
+                <w:vertAlign w:val="subscript"/>
+              </w:rPr>
+              <w:t>,tr</w:t>
             </w:r>
             <w:r>
               <w:rPr>
@@ -27468,6 +27757,7 @@
                 <w:szCs w:val="18"/>
               </w:rPr>
             </w:pPr>
+            <w:proofErr w:type="gramStart"/>
             <w:r>
               <w:rPr>
                 <w:rFonts w:ascii="Arial" w:hAnsi="Arial" w:cs="Arial"/>
@@ -27487,7 +27777,19 @@
                 <w:szCs w:val="18"/>
                 <w:vertAlign w:val="subscript"/>
               </w:rPr>
-              <w:t>nT,A,tr</w:t>
+              <w:t>nT,A</w:t>
+            </w:r>
+            <w:proofErr w:type="gramEnd"/>
+            <w:r>
+              <w:rPr>
+                <w:rFonts w:ascii="Arial" w:hAnsi="Arial" w:cs="Arial"/>
+                <w:b/>
+                <w:bCs/>
+                <w:sz w:val="15"/>
+                <w:szCs w:val="18"/>
+                <w:vertAlign w:val="subscript"/>
+              </w:rPr>
+              <w:t>,tr</w:t>
             </w:r>
             <w:r>
               <w:rPr>
@@ -27631,7 +27933,19 @@
                 <w:sz w:val="18"/>
                 <w:szCs w:val="18"/>
               </w:rPr>
-              <w:t>${FPassRa1999}</w:t>
+              <w:t>${FPassRa</w:t>
+            </w:r>
+            <w:proofErr w:type="gramStart"/>
+            <w:r>
+              <w:rPr>
+                <w:rFonts w:ascii="Arial" w:hAnsi="Arial" w:cs="Arial"/>
+                <w:b/>
+                <w:bCs/>
+                <w:color w:val="0082DE" w:themeColor="accent2"/>
+                <w:sz w:val="18"/>
+                <w:szCs w:val="18"/>
+              </w:rPr>
+              <w:t>1999}</w:t>
             </w:r>
             <w:r>
               <w:rPr>
@@ -27642,7 +27956,19 @@
                 <w:sz w:val="18"/>
                 <w:szCs w:val="18"/>
               </w:rPr>
-              <w:t>${FNotPassRa1999}</w:t>
+              <w:t>$</w:t>
+            </w:r>
+            <w:proofErr w:type="gramEnd"/>
+            <w:r>
+              <w:rPr>
+                <w:rFonts w:ascii="Arial" w:hAnsi="Arial" w:cs="Arial"/>
+                <w:b/>
+                <w:bCs/>
+                <w:color w:val="FF0000"/>
+                <w:sz w:val="18"/>
+                <w:szCs w:val="18"/>
+              </w:rPr>
+              <w:t>{FNotPassRa1999}</w:t>
             </w:r>
           </w:p>
         </w:tc>
@@ -27683,7 +28009,17 @@
                 <w:sz w:val="11"/>
                 <w:szCs w:val="13"/>
               </w:rPr>
-              <w:t>* L'isolement acoustique standardisé pondéré D</w:t>
+              <w:t xml:space="preserve">* L'isolement acoustique standardisé pondéré </w:t>
+            </w:r>
+            <w:proofErr w:type="gramStart"/>
+            <w:r>
+              <w:rPr>
+                <w:rFonts w:ascii="Arial" w:hAnsi="Arial" w:cs="Arial"/>
+                <w:bCs/>
+                <w:sz w:val="11"/>
+                <w:szCs w:val="13"/>
+              </w:rPr>
+              <w:t>D</w:t>
             </w:r>
             <w:r>
               <w:rPr>
@@ -27693,7 +28029,18 @@
                 <w:szCs w:val="13"/>
                 <w:vertAlign w:val="subscript"/>
               </w:rPr>
-              <w:t>nT,A,tr</w:t>
+              <w:t>nT,A</w:t>
+            </w:r>
+            <w:proofErr w:type="gramEnd"/>
+            <w:r>
+              <w:rPr>
+                <w:rFonts w:ascii="Arial" w:hAnsi="Arial" w:cs="Arial"/>
+                <w:bCs/>
+                <w:sz w:val="11"/>
+                <w:szCs w:val="13"/>
+                <w:vertAlign w:val="subscript"/>
+              </w:rPr>
+              <w:t>,tr</w:t>
             </w:r>
             <w:r>
               <w:rPr>
@@ -33178,6 +33525,7 @@
                 <w:szCs w:val="18"/>
               </w:rPr>
             </w:pPr>
+            <w:proofErr w:type="gramStart"/>
             <w:r>
               <w:rPr>
                 <w:rFonts w:ascii="Arial" w:hAnsi="Arial" w:cs="Arial"/>
@@ -33201,6 +33549,7 @@
               </w:rPr>
               <w:t>nT,w</w:t>
             </w:r>
+            <w:proofErr w:type="gramEnd"/>
             <w:r>
               <w:rPr>
                 <w:rFonts w:ascii="Arial" w:hAnsi="Arial" w:cs="Arial"/>
@@ -33322,6 +33671,7 @@
                 <w:szCs w:val="18"/>
               </w:rPr>
             </w:pPr>
+            <w:proofErr w:type="gramStart"/>
             <w:r>
               <w:rPr>
                 <w:rFonts w:ascii="Arial" w:hAnsi="Arial" w:cs="Arial"/>
@@ -33343,6 +33693,7 @@
               </w:rPr>
               <w:t>nT,w</w:t>
             </w:r>
+            <w:proofErr w:type="gramEnd"/>
             <w:r>
               <w:rPr>
                 <w:rFonts w:ascii="Arial" w:hAnsi="Arial" w:cs="Arial"/>
@@ -33510,7 +33861,19 @@
                 <w:sz w:val="18"/>
                 <w:szCs w:val="18"/>
               </w:rPr>
-              <w:t>${CPassRa1999}</w:t>
+              <w:t>${CPassRa</w:t>
+            </w:r>
+            <w:proofErr w:type="gramStart"/>
+            <w:r>
+              <w:rPr>
+                <w:rFonts w:ascii="Arial" w:hAnsi="Arial" w:cs="Arial"/>
+                <w:b/>
+                <w:bCs/>
+                <w:color w:val="0082DE" w:themeColor="accent2"/>
+                <w:sz w:val="18"/>
+                <w:szCs w:val="18"/>
+              </w:rPr>
+              <w:t>1999}</w:t>
             </w:r>
             <w:r>
               <w:rPr>
@@ -33521,7 +33884,19 @@
                 <w:sz w:val="18"/>
                 <w:szCs w:val="18"/>
               </w:rPr>
-              <w:t>${</w:t>
+              <w:t>$</w:t>
+            </w:r>
+            <w:proofErr w:type="gramEnd"/>
+            <w:r>
+              <w:rPr>
+                <w:rFonts w:ascii="Arial" w:hAnsi="Arial" w:cs="Arial"/>
+                <w:b/>
+                <w:bCs/>
+                <w:color w:val="FF0000"/>
+                <w:sz w:val="18"/>
+                <w:szCs w:val="18"/>
+              </w:rPr>
+              <w:t>{</w:t>
             </w:r>
             <w:r>
               <w:rPr>
@@ -33607,7 +33982,17 @@
                 <w:sz w:val="11"/>
                 <w:szCs w:val="13"/>
               </w:rPr>
-              <w:t>* Le niveau de pression pondéré du bruit de choc standardisé L'</w:t>
+              <w:t xml:space="preserve">* Le niveau de pression pondéré du bruit de choc standardisé </w:t>
+            </w:r>
+            <w:proofErr w:type="gramStart"/>
+            <w:r>
+              <w:rPr>
+                <w:rFonts w:ascii="Arial" w:hAnsi="Arial" w:cs="Arial"/>
+                <w:bCs/>
+                <w:sz w:val="11"/>
+                <w:szCs w:val="13"/>
+              </w:rPr>
+              <w:t>L'</w:t>
             </w:r>
             <w:r>
               <w:rPr>
@@ -33619,6 +34004,7 @@
               </w:rPr>
               <w:t>nT,w</w:t>
             </w:r>
+            <w:proofErr w:type="gramEnd"/>
             <w:r>
               <w:rPr>
                 <w:rFonts w:ascii="Arial" w:hAnsi="Arial" w:cs="Arial"/>
@@ -33842,7 +34228,15 @@
               </w:rPr>
             </w:pPr>
             <w:r>
-              <w:t>(le résultat de mesure est la moyenne énergétique de 3 essais)</w:t>
+              <w:t>(</w:t>
+            </w:r>
+            <w:proofErr w:type="gramStart"/>
+            <w:r>
+              <w:t>le</w:t>
+            </w:r>
+            <w:proofErr w:type="gramEnd"/>
+            <w:r>
+              <w:t xml:space="preserve"> résultat de mesure est la moyenne énergétique de 3 essais)</w:t>
             </w:r>
           </w:p>
         </w:tc>
@@ -33957,6 +34351,7 @@
             <w:pPr>
               <w:jc w:val="center"/>
             </w:pPr>
+            <w:proofErr w:type="gramStart"/>
             <w:r>
               <w:t>L</w:t>
             </w:r>
@@ -33974,7 +34369,15 @@
                 <w:sz w:val="13"/>
                 <w:szCs w:val="13"/>
               </w:rPr>
-              <w:t>max en</w:t>
+              <w:t>max</w:t>
+            </w:r>
+            <w:proofErr w:type="gramEnd"/>
+            <w:r>
+              <w:rPr>
+                <w:sz w:val="13"/>
+                <w:szCs w:val="13"/>
+              </w:rPr>
+              <w:t xml:space="preserve"> en</w:t>
             </w:r>
             <w:r>
               <w:t xml:space="preserve"> dBA</w:t>
@@ -33993,6 +34396,7 @@
               <w:ind w:left="113" w:right="113"/>
               <w:jc w:val="center"/>
             </w:pPr>
+            <w:proofErr w:type="gramStart"/>
             <w:r>
               <w:t>L</w:t>
             </w:r>
@@ -34009,6 +34413,7 @@
               </w:rPr>
               <w:t>moyen</w:t>
             </w:r>
+            <w:proofErr w:type="gramEnd"/>
             <w:r>
               <w:t xml:space="preserve"> en dBA</w:t>
             </w:r>
@@ -34137,6 +34542,7 @@
               <w:ind w:left="113" w:right="113"/>
               <w:jc w:val="center"/>
             </w:pPr>
+            <w:proofErr w:type="gramStart"/>
             <w:r>
               <w:rPr>
                 <w:b/>
@@ -34148,7 +34554,15 @@
                 <w:b/>
                 <w:vertAlign w:val="subscript"/>
               </w:rPr>
-              <w:t xml:space="preserve">nA,T </w:t>
+              <w:t>nA,T</w:t>
+            </w:r>
+            <w:proofErr w:type="gramEnd"/>
+            <w:r>
+              <w:rPr>
+                <w:b/>
+                <w:vertAlign w:val="subscript"/>
+              </w:rPr>
+              <w:t xml:space="preserve"> </w:t>
             </w:r>
             <w:r>
               <w:rPr>
@@ -34182,6 +34596,7 @@
               <w:ind w:left="113" w:right="113"/>
               <w:jc w:val="center"/>
             </w:pPr>
+            <w:proofErr w:type="gramStart"/>
             <w:r>
               <w:t>L</w:t>
             </w:r>
@@ -34189,7 +34604,14 @@
               <w:rPr>
                 <w:vertAlign w:val="subscript"/>
               </w:rPr>
-              <w:t xml:space="preserve">nA,T </w:t>
+              <w:t>nA,T</w:t>
+            </w:r>
+            <w:proofErr w:type="gramEnd"/>
+            <w:r>
+              <w:rPr>
+                <w:vertAlign w:val="subscript"/>
+              </w:rPr>
+              <w:t xml:space="preserve"> </w:t>
             </w:r>
             <w:r>
               <w:t>objectif RA 1999 en dBA</w:t>
@@ -34815,7 +35237,17 @@
                 <w:sz w:val="13"/>
                 <w:szCs w:val="13"/>
               </w:rPr>
-              <w:t>${EQ1W}</w:t>
+              <w:t>${EQ1</w:t>
+            </w:r>
+            <w:proofErr w:type="gramStart"/>
+            <w:r>
+              <w:rPr>
+                <w:b/>
+                <w:color w:val="0082DE" w:themeColor="accent2"/>
+                <w:sz w:val="13"/>
+                <w:szCs w:val="13"/>
+              </w:rPr>
+              <w:t>W}</w:t>
             </w:r>
             <w:r>
               <w:rPr>
@@ -34824,7 +35256,17 @@
                 <w:sz w:val="13"/>
                 <w:szCs w:val="13"/>
               </w:rPr>
-              <w:t>${NOTEQ1W}</w:t>
+              <w:t>$</w:t>
+            </w:r>
+            <w:proofErr w:type="gramEnd"/>
+            <w:r>
+              <w:rPr>
+                <w:b/>
+                <w:color w:val="FF0000"/>
+                <w:sz w:val="13"/>
+                <w:szCs w:val="13"/>
+              </w:rPr>
+              <w:t>{NOTEQ1W}</w:t>
             </w:r>
           </w:p>
         </w:tc>
@@ -35008,7 +35450,15 @@
               </w:rPr>
             </w:pPr>
             <w:r>
-              <w:t>(le résultat de mesure est la valeur d'un seul essai)</w:t>
+              <w:t>(</w:t>
+            </w:r>
+            <w:proofErr w:type="gramStart"/>
+            <w:r>
+              <w:t>le</w:t>
+            </w:r>
+            <w:proofErr w:type="gramEnd"/>
+            <w:r>
+              <w:t xml:space="preserve"> résultat de mesure est la valeur d'un seul essai)</w:t>
             </w:r>
           </w:p>
         </w:tc>
@@ -35575,6 +36025,7 @@
                 <w:color w:val="000000"/>
               </w:rPr>
             </w:pPr>
+            <w:proofErr w:type="gramStart"/>
             <w:r>
               <w:rPr>
                 <w:rFonts w:ascii="Arial" w:hAnsi="Arial" w:cs="Arial"/>
@@ -35594,6 +36045,7 @@
               </w:rPr>
               <w:t>nA,T</w:t>
             </w:r>
+            <w:proofErr w:type="gramEnd"/>
             <w:r>
               <w:rPr>
                 <w:rFonts w:ascii="Arial" w:hAnsi="Arial" w:cs="Arial"/>
@@ -35654,6 +36106,7 @@
                 <w:color w:val="000000"/>
               </w:rPr>
             </w:pPr>
+            <w:proofErr w:type="gramStart"/>
             <w:r>
               <w:rPr>
                 <w:rFonts w:ascii="Arial" w:hAnsi="Arial" w:cs="Arial"/>
@@ -35669,6 +36122,7 @@
               </w:rPr>
               <w:t>nA,T</w:t>
             </w:r>
+            <w:proofErr w:type="gramEnd"/>
             <w:r>
               <w:rPr>
                 <w:rFonts w:ascii="Arial" w:hAnsi="Arial" w:cs="Arial"/>
@@ -36103,7 +36557,17 @@
                 <w:sz w:val="15"/>
                 <w:szCs w:val="15"/>
               </w:rPr>
-              <w:t>${EQ2W}</w:t>
+              <w:t>${EQ2</w:t>
+            </w:r>
+            <w:proofErr w:type="gramStart"/>
+            <w:r>
+              <w:rPr>
+                <w:b/>
+                <w:color w:val="0082DE" w:themeColor="accent2"/>
+                <w:sz w:val="15"/>
+                <w:szCs w:val="15"/>
+              </w:rPr>
+              <w:t>W}</w:t>
             </w:r>
             <w:r>
               <w:rPr>
@@ -36112,7 +36576,17 @@
                 <w:sz w:val="15"/>
                 <w:szCs w:val="15"/>
               </w:rPr>
-              <w:t>${NOTEQ2W}</w:t>
+              <w:t>$</w:t>
+            </w:r>
+            <w:proofErr w:type="gramEnd"/>
+            <w:r>
+              <w:rPr>
+                <w:b/>
+                <w:color w:val="FF0000"/>
+                <w:sz w:val="15"/>
+                <w:szCs w:val="15"/>
+              </w:rPr>
+              <w:t>{NOTEQ2W}</w:t>
             </w:r>
           </w:p>
         </w:tc>
@@ -36451,12 +36925,21 @@
                 <w:color w:val="353535"/>
               </w:rPr>
             </w:pPr>
+            <w:proofErr w:type="gramStart"/>
             <w:r>
               <w:rPr>
                 <w:rFonts w:ascii="Arial" w:hAnsi="Arial" w:cs="Arial"/>
                 <w:color w:val="353535"/>
               </w:rPr>
-              <w:t>mis en place</w:t>
+              <w:t>mis</w:t>
+            </w:r>
+            <w:proofErr w:type="gramEnd"/>
+            <w:r>
+              <w:rPr>
+                <w:rFonts w:ascii="Arial" w:hAnsi="Arial" w:cs="Arial"/>
+                <w:color w:val="353535"/>
+              </w:rPr>
+              <w:t xml:space="preserve"> en place</w:t>
             </w:r>
             <w:r>
               <w:rPr>
@@ -36482,7 +36965,23 @@
                 <w:rFonts w:ascii="Arial" w:hAnsi="Arial" w:cs="Arial"/>
                 <w:color w:val="353535"/>
               </w:rPr>
-              <w:t>(αw ≥ 0,1)</w:t>
+              <w:t>(</w:t>
+            </w:r>
+            <w:proofErr w:type="gramStart"/>
+            <w:r>
+              <w:rPr>
+                <w:rFonts w:ascii="Arial" w:hAnsi="Arial" w:cs="Arial"/>
+                <w:color w:val="353535"/>
+              </w:rPr>
+              <w:t>α</w:t>
+            </w:r>
+            <w:proofErr w:type="gramEnd"/>
+            <w:r>
+              <w:rPr>
+                <w:rFonts w:ascii="Arial" w:hAnsi="Arial" w:cs="Arial"/>
+                <w:color w:val="353535"/>
+              </w:rPr>
+              <w:t>w ≥ 0,1)</w:t>
             </w:r>
           </w:p>
         </w:tc>
@@ -36582,11 +37081,19 @@
                 <w:rFonts w:ascii="Arial" w:hAnsi="Arial" w:cs="Arial"/>
               </w:rPr>
             </w:pPr>
-            <w:r>
-              <w:rPr>
-                <w:rFonts w:ascii="Arial" w:hAnsi="Arial" w:cs="Arial"/>
-              </w:rPr>
-              <w:t>en m2</w:t>
+            <w:proofErr w:type="gramStart"/>
+            <w:r>
+              <w:rPr>
+                <w:rFonts w:ascii="Arial" w:hAnsi="Arial" w:cs="Arial"/>
+              </w:rPr>
+              <w:t>en</w:t>
+            </w:r>
+            <w:proofErr w:type="gramEnd"/>
+            <w:r>
+              <w:rPr>
+                <w:rFonts w:ascii="Arial" w:hAnsi="Arial" w:cs="Arial"/>
+              </w:rPr>
+              <w:t xml:space="preserve"> m2</w:t>
             </w:r>
           </w:p>
         </w:tc>
@@ -36816,8 +37323,13 @@
             <w:pPr>
               <w:jc w:val="center"/>
             </w:pPr>
-            <w:r>
-              <w:t>αw1 =</w:t>
+            <w:proofErr w:type="gramStart"/>
+            <w:r>
+              <w:t>α</w:t>
+            </w:r>
+            <w:proofErr w:type="gramEnd"/>
+            <w:r>
+              <w:t>w1 =</w:t>
             </w:r>
           </w:p>
         </w:tc>
@@ -36965,7 +37477,17 @@
                 <w:sz w:val="15"/>
                 <w:szCs w:val="15"/>
               </w:rPr>
-              <w:t>${AAE11}</w:t>
+              <w:t>${AAE</w:t>
+            </w:r>
+            <w:proofErr w:type="gramStart"/>
+            <w:r>
+              <w:rPr>
+                <w:b/>
+                <w:color w:val="0082DE" w:themeColor="accent2"/>
+                <w:sz w:val="15"/>
+                <w:szCs w:val="15"/>
+              </w:rPr>
+              <w:t>11}</w:t>
             </w:r>
             <w:r>
               <w:rPr>
@@ -36974,7 +37496,17 @@
                 <w:sz w:val="15"/>
                 <w:szCs w:val="15"/>
               </w:rPr>
-              <w:t>${NOTAAE11}</w:t>
+              <w:t>$</w:t>
+            </w:r>
+            <w:proofErr w:type="gramEnd"/>
+            <w:r>
+              <w:rPr>
+                <w:b/>
+                <w:color w:val="FF0000"/>
+                <w:sz w:val="15"/>
+                <w:szCs w:val="15"/>
+              </w:rPr>
+              <w:t>{NOTAAE11}</w:t>
             </w:r>
           </w:p>
         </w:tc>
@@ -37041,8 +37573,13 @@
             <w:pPr>
               <w:jc w:val="center"/>
             </w:pPr>
-            <w:r>
-              <w:t>αw2</w:t>
+            <w:proofErr w:type="gramStart"/>
+            <w:r>
+              <w:t>α</w:t>
+            </w:r>
+            <w:proofErr w:type="gramEnd"/>
+            <w:r>
+              <w:t>w2</w:t>
             </w:r>
             <w:r>
               <w:t xml:space="preserve"> =</w:t>
@@ -37202,8 +37739,13 @@
             <w:pPr>
               <w:jc w:val="center"/>
             </w:pPr>
-            <w:r>
-              <w:t>αw3</w:t>
+            <w:proofErr w:type="gramStart"/>
+            <w:r>
+              <w:t>α</w:t>
+            </w:r>
+            <w:proofErr w:type="gramEnd"/>
+            <w:r>
+              <w:t>w3</w:t>
             </w:r>
             <w:r>
               <w:t xml:space="preserve"> =</w:t>
@@ -38051,27 +38593,14 @@
           <w:r>
             <w:t xml:space="preserve"> / </w:t>
           </w:r>
-          <w:r>
-            <w:fldChar w:fldCharType="begin"/>
-          </w:r>
-          <w:r>
-            <w:instrText xml:space="preserve"> NUMPAGES  \* Arabic  \* MERGEFORMAT </w:instrText>
-          </w:r>
-          <w:r>
-            <w:fldChar w:fldCharType="separate"/>
-          </w:r>
-          <w:r>
-            <w:rPr>
-              <w:noProof/>
-            </w:rPr>
-            <w:t>12</w:t>
-          </w:r>
-          <w:r>
-            <w:rPr>
-              <w:noProof/>
-            </w:rPr>
-            <w:fldChar w:fldCharType="end"/>
-          </w:r>
+          <w:fldSimple w:instr=" NUMPAGES  \* Arabic  \* MERGEFORMAT ">
+            <w:r>
+              <w:rPr>
+                <w:noProof/>
+              </w:rPr>
+              <w:t>12</w:t>
+            </w:r>
+          </w:fldSimple>
         </w:p>
       </w:tc>
     </w:tr>
@@ -46990,7 +47519,7 @@
 </file>
 
 <file path=customXml/itemProps1.xml><?xml version="1.0" encoding="utf-8"?>
-<ds:datastoreItem xmlns:ds="http://schemas.openxmlformats.org/officeDocument/2006/customXml" ds:itemID="{AC8019F7-48C8-B44E-8A74-54D1C884B0C9}">
+<ds:datastoreItem xmlns:ds="http://schemas.openxmlformats.org/officeDocument/2006/customXml" ds:itemID="{21B8D040-DC87-BD4D-BD4E-BEAC567CF319}">
   <ds:schemaRefs>
     <ds:schemaRef ds:uri="http://schemas.openxmlformats.org/officeDocument/2006/bibliography"/>
   </ds:schemaRefs>

</xml_diff>

<commit_message>
Report template : Title 4
</commit_message>
<xml_diff>
--- a/src/AppBundle/Resources/templates/report-ra1999.docx
+++ b/src/AppBundle/Resources/templates/report-ra1999.docx
@@ -317,36 +317,17 @@
                     <w:framePr w:w="10206" w:h="57" w:wrap="notBeside" w:xAlign="center" w:anchorLock="1"/>
                     <w:rPr>
                       <w:rFonts w:ascii="Arial" w:hAnsi="Arial" w:cs="Arial"/>
-                      <w:lang w:val="en-US"/>
                     </w:rPr>
                   </w:pPr>
                   <w:r>
                     <w:rPr>
                       <w:rFonts w:ascii="Arial" w:hAnsi="Arial" w:cs="Arial"/>
-                      <w:lang w:val="en-US"/>
                     </w:rPr>
-                    <w:t xml:space="preserve">Nº </w:t>
-                  </w:r>
-                  <w:proofErr w:type="gramStart"/>
-                  <w:r>
-                    <w:rPr>
-                      <w:rFonts w:ascii="Arial" w:hAnsi="Arial" w:cs="Arial"/>
-                      <w:lang w:val="en-US"/>
-                    </w:rPr>
-                    <w:t>d’affaire :</w:t>
-                  </w:r>
-                  <w:proofErr w:type="gramEnd"/>
-                  <w:r>
-                    <w:rPr>
-                      <w:rFonts w:ascii="Arial" w:hAnsi="Arial" w:cs="Arial"/>
-                      <w:lang w:val="en-US"/>
-                    </w:rPr>
-                    <w:t xml:space="preserve"> </w:t>
+                    <w:t xml:space="preserve">Nº d’affaire : </w:t>
                   </w:r>
                   <w:r>
                     <w:rPr>
                       <w:rFonts w:ascii="Arial" w:hAnsi="Arial" w:cs="Arial"/>
-                      <w:lang w:val="en-US"/>
                     </w:rPr>
                     <w:t>${CASEREF}</w:t>
                   </w:r>
@@ -360,24 +341,20 @@
                       <w:b/>
                       <w:sz w:val="19"/>
                       <w:szCs w:val="19"/>
-                      <w:lang w:val="en-US"/>
                     </w:rPr>
                   </w:pPr>
-                  <w:proofErr w:type="gramStart"/>
                   <w:r>
                     <w:rPr>
                       <w:rFonts w:ascii="Arial" w:hAnsi="Arial" w:cs="Arial"/>
                       <w:b/>
                       <w:sz w:val="19"/>
                       <w:szCs w:val="19"/>
-                      <w:lang w:val="en-US"/>
                     </w:rPr>
                     <w:t>Désignation</w:t>
                   </w:r>
                   <w:r>
                     <w:rPr>
                       <w:rFonts w:ascii="Arial" w:hAnsi="Arial" w:cs="Arial"/>
-                      <w:lang w:val="en-US"/>
                     </w:rPr>
                     <w:t xml:space="preserve"> </w:t>
                   </w:r>
@@ -387,20 +364,8 @@
                       <w:b/>
                       <w:sz w:val="19"/>
                       <w:szCs w:val="19"/>
-                      <w:lang w:val="en-US"/>
                     </w:rPr>
-                    <w:t>:</w:t>
-                  </w:r>
-                  <w:proofErr w:type="gramEnd"/>
-                  <w:r>
-                    <w:rPr>
-                      <w:rFonts w:ascii="Arial" w:hAnsi="Arial" w:cs="Arial"/>
-                      <w:b/>
-                      <w:sz w:val="19"/>
-                      <w:szCs w:val="19"/>
-                      <w:lang w:val="en-US"/>
-                    </w:rPr>
-                    <w:t xml:space="preserve"> </w:t>
+                    <w:t xml:space="preserve">: </w:t>
                   </w:r>
                   <w:r>
                     <w:rPr>
@@ -408,7 +373,6 @@
                       <w:b/>
                       <w:sz w:val="19"/>
                       <w:szCs w:val="19"/>
-                      <w:lang w:val="en-US"/>
                     </w:rPr>
                     <w:t>${OPENAME}</w:t>
                   </w:r>
@@ -2006,7 +1970,16 @@
                 <w:rStyle w:val="Lienhypertexte"/>
                 <w:noProof/>
               </w:rPr>
-              <w:t xml:space="preserve"> OBJET DES MESURES</w:t>
+              <w:t xml:space="preserve"> OBJET DES MES</w:t>
+            </w:r>
+            <w:bookmarkStart w:id="0" w:name="_GoBack"/>
+            <w:bookmarkEnd w:id="0"/>
+            <w:r>
+              <w:rPr>
+                <w:rStyle w:val="Lienhypertexte"/>
+                <w:noProof/>
+              </w:rPr>
+              <w:t>URES</w:t>
             </w:r>
             <w:r>
               <w:rPr>
@@ -3762,12 +3735,12 @@
         </w:rPr>
         <w:br w:type="column"/>
       </w:r>
-      <w:bookmarkStart w:id="0" w:name="_Toc508815426"/>
+      <w:bookmarkStart w:id="1" w:name="_Toc508815426"/>
       <w:r>
         <w:lastRenderedPageBreak/>
         <w:t>OBJET DES MESURES</w:t>
       </w:r>
-      <w:bookmarkEnd w:id="0"/>
+      <w:bookmarkEnd w:id="1"/>
     </w:p>
     <w:p>
       <w:pPr>
@@ -4104,11 +4077,11 @@
           <w:rFonts w:ascii="Arial" w:hAnsi="Arial" w:cs="Arial"/>
         </w:rPr>
       </w:pPr>
-      <w:bookmarkStart w:id="1" w:name="_Toc508815427"/>
+      <w:bookmarkStart w:id="2" w:name="_Toc508815427"/>
       <w:r>
         <w:t>REFERENTIELS</w:t>
       </w:r>
-      <w:bookmarkEnd w:id="1"/>
+      <w:bookmarkEnd w:id="2"/>
     </w:p>
     <w:p>
       <w:pPr>
@@ -4131,19 +4104,19 @@
           <w:rFonts w:ascii="Arial" w:hAnsi="Arial" w:cs="Arial"/>
         </w:rPr>
       </w:pPr>
-      <w:bookmarkStart w:id="2" w:name="_Toc397518780"/>
-      <w:bookmarkStart w:id="3" w:name="_Toc508815428"/>
-      <w:bookmarkStart w:id="4" w:name="_Toc369182872"/>
+      <w:bookmarkStart w:id="3" w:name="_Toc397518780"/>
+      <w:bookmarkStart w:id="4" w:name="_Toc508815428"/>
+      <w:bookmarkStart w:id="5" w:name="_Toc369182872"/>
       <w:r>
         <w:rPr>
           <w:rFonts w:ascii="Arial" w:hAnsi="Arial" w:cs="Arial"/>
         </w:rPr>
         <w:t>Réglementaire</w:t>
       </w:r>
-      <w:bookmarkEnd w:id="2"/>
       <w:bookmarkEnd w:id="3"/>
+      <w:bookmarkEnd w:id="4"/>
     </w:p>
-    <w:bookmarkEnd w:id="4"/>
+    <w:bookmarkEnd w:id="5"/>
     <w:p>
       <w:pPr>
         <w:pStyle w:val="NT2"/>
@@ -4386,16 +4359,16 @@
           <w:rFonts w:ascii="Arial" w:hAnsi="Arial" w:cs="Arial"/>
         </w:rPr>
       </w:pPr>
-      <w:bookmarkStart w:id="5" w:name="_Toc397518781"/>
-      <w:bookmarkStart w:id="6" w:name="_Toc508815429"/>
+      <w:bookmarkStart w:id="6" w:name="_Toc397518781"/>
+      <w:bookmarkStart w:id="7" w:name="_Toc508815429"/>
       <w:r>
         <w:rPr>
           <w:rFonts w:ascii="Arial" w:hAnsi="Arial" w:cs="Arial"/>
         </w:rPr>
         <w:t>Méthodologique</w:t>
       </w:r>
-      <w:bookmarkEnd w:id="5"/>
       <w:bookmarkEnd w:id="6"/>
+      <w:bookmarkEnd w:id="7"/>
     </w:p>
     <w:p>
       <w:pPr>
@@ -4463,11 +4436,11 @@
           <w:rFonts w:ascii="Arial" w:hAnsi="Arial" w:cs="Arial"/>
         </w:rPr>
       </w:pPr>
-      <w:bookmarkStart w:id="7" w:name="_Toc508815430"/>
+      <w:bookmarkStart w:id="8" w:name="_Toc508815430"/>
       <w:r>
         <w:t>MATERIEL UTILISE</w:t>
       </w:r>
-      <w:bookmarkEnd w:id="7"/>
+      <w:bookmarkEnd w:id="8"/>
     </w:p>
     <w:p>
       <w:pPr>
@@ -4524,12 +4497,12 @@
         </w:rPr>
         <w:br w:type="column"/>
       </w:r>
-      <w:bookmarkStart w:id="8" w:name="_Toc508815431"/>
+      <w:bookmarkStart w:id="9" w:name="_Toc508815431"/>
       <w:r>
         <w:lastRenderedPageBreak/>
         <w:t>CHOIX DES LOCAUX</w:t>
       </w:r>
-      <w:bookmarkEnd w:id="8"/>
+      <w:bookmarkEnd w:id="9"/>
     </w:p>
     <w:p>
       <w:pPr>
@@ -4594,8 +4567,8 @@
           <w:rFonts w:ascii="Arial" w:hAnsi="Arial" w:cs="Arial"/>
         </w:rPr>
       </w:pPr>
-      <w:bookmarkStart w:id="9" w:name="_Toc196799896"/>
-      <w:bookmarkStart w:id="10" w:name="_Toc397518784"/>
+      <w:bookmarkStart w:id="10" w:name="_Toc196799896"/>
+      <w:bookmarkStart w:id="11" w:name="_Toc397518784"/>
     </w:p>
     <w:p>
       <w:pPr>
@@ -4617,13 +4590,13 @@
           <w:rFonts w:ascii="Arial" w:hAnsi="Arial" w:cs="Arial"/>
         </w:rPr>
       </w:pPr>
-      <w:bookmarkStart w:id="11" w:name="_Toc508815432"/>
+      <w:bookmarkStart w:id="12" w:name="_Toc508815432"/>
       <w:r>
         <w:t>RÉSULTATS DES MESURES</w:t>
       </w:r>
-      <w:bookmarkEnd w:id="9"/>
       <w:bookmarkEnd w:id="10"/>
       <w:bookmarkEnd w:id="11"/>
+      <w:bookmarkEnd w:id="12"/>
     </w:p>
     <w:p>
       <w:pPr>
@@ -4691,6 +4664,7 @@
         </w:rPr>
         <w:t>Pour l’isolement acoustique vis-à-vis des bruits de l’espace extérieur, les valeurs du « </w:t>
       </w:r>
+      <w:proofErr w:type="spellStart"/>
       <w:proofErr w:type="gramStart"/>
       <w:r>
         <w:rPr>
@@ -4713,6 +4687,7 @@
         </w:rPr>
         <w:t>,tr</w:t>
       </w:r>
+      <w:proofErr w:type="spellEnd"/>
       <w:r>
         <w:rPr>
           <w:szCs w:val="20"/>
@@ -5379,13 +5354,13 @@
           <w:rFonts w:ascii="Arial" w:hAnsi="Arial" w:cs="Arial"/>
         </w:rPr>
       </w:pPr>
-      <w:bookmarkStart w:id="12" w:name="_Toc397518785"/>
-      <w:bookmarkStart w:id="13" w:name="_Toc508815433"/>
+      <w:bookmarkStart w:id="13" w:name="_Toc397518785"/>
+      <w:bookmarkStart w:id="14" w:name="_Toc508815433"/>
       <w:r>
         <w:t>Isolement acoustique au bruit aérien entre locaux</w:t>
       </w:r>
-      <w:bookmarkEnd w:id="12"/>
       <w:bookmarkEnd w:id="13"/>
+      <w:bookmarkEnd w:id="14"/>
     </w:p>
     <w:p>
       <w:pPr>
@@ -5412,6 +5387,7 @@
         </w:rPr>
         <w:t xml:space="preserve">lus la valeur de </w:t>
       </w:r>
+      <w:proofErr w:type="spellStart"/>
       <w:proofErr w:type="gramStart"/>
       <w:r>
         <w:rPr>
@@ -5426,6 +5402,7 @@
         </w:rPr>
         <w:t>nT,A</w:t>
       </w:r>
+      <w:proofErr w:type="spellEnd"/>
       <w:proofErr w:type="gramEnd"/>
       <w:r>
         <w:rPr>
@@ -5605,6 +5582,7 @@
                 <w:color w:val="000000"/>
               </w:rPr>
             </w:pPr>
+            <w:proofErr w:type="spellStart"/>
             <w:proofErr w:type="gramStart"/>
             <w:r>
               <w:rPr>
@@ -5621,6 +5599,7 @@
               </w:rPr>
               <w:t>nT,A</w:t>
             </w:r>
+            <w:proofErr w:type="spellEnd"/>
             <w:proofErr w:type="gramEnd"/>
             <w:r>
               <w:rPr>
@@ -5658,6 +5637,7 @@
                 <w:color w:val="000000"/>
               </w:rPr>
             </w:pPr>
+            <w:proofErr w:type="spellStart"/>
             <w:proofErr w:type="gramStart"/>
             <w:r>
               <w:rPr>
@@ -5674,6 +5654,7 @@
               </w:rPr>
               <w:t>nT,A</w:t>
             </w:r>
+            <w:proofErr w:type="spellEnd"/>
             <w:proofErr w:type="gramEnd"/>
             <w:r>
               <w:rPr>
@@ -5984,7 +5965,23 @@
                 <w:rFonts w:ascii="Arial" w:hAnsi="Arial" w:cs="Arial"/>
                 <w:color w:val="000000"/>
               </w:rPr>
-              <w:t xml:space="preserve"> Escalier / Etage)</w:t>
+              <w:t xml:space="preserve"> Escalier / </w:t>
+            </w:r>
+            <w:proofErr w:type="spellStart"/>
+            <w:r>
+              <w:rPr>
+                <w:rFonts w:ascii="Arial" w:hAnsi="Arial" w:cs="Arial"/>
+                <w:color w:val="000000"/>
+              </w:rPr>
+              <w:t>Etage</w:t>
+            </w:r>
+            <w:proofErr w:type="spellEnd"/>
+            <w:r>
+              <w:rPr>
+                <w:rFonts w:ascii="Arial" w:hAnsi="Arial" w:cs="Arial"/>
+                <w:color w:val="000000"/>
+              </w:rPr>
+              <w:t>)</w:t>
             </w:r>
           </w:p>
         </w:tc>
@@ -6077,7 +6074,23 @@
                 <w:rFonts w:ascii="Arial" w:hAnsi="Arial" w:cs="Arial"/>
                 <w:color w:val="000000"/>
               </w:rPr>
-              <w:t xml:space="preserve"> Escalier / Etage)</w:t>
+              <w:t xml:space="preserve"> Escalier / </w:t>
+            </w:r>
+            <w:proofErr w:type="spellStart"/>
+            <w:r>
+              <w:rPr>
+                <w:rFonts w:ascii="Arial" w:hAnsi="Arial" w:cs="Arial"/>
+                <w:color w:val="000000"/>
+              </w:rPr>
+              <w:t>Etage</w:t>
+            </w:r>
+            <w:proofErr w:type="spellEnd"/>
+            <w:r>
+              <w:rPr>
+                <w:rFonts w:ascii="Arial" w:hAnsi="Arial" w:cs="Arial"/>
+                <w:color w:val="000000"/>
+              </w:rPr>
+              <w:t>)</w:t>
             </w:r>
           </w:p>
         </w:tc>
@@ -6542,14 +6555,14 @@
         <w:pStyle w:val="titre30"/>
         <w:ind w:left="709" w:hanging="425"/>
       </w:pPr>
-      <w:bookmarkStart w:id="14" w:name="_Toc508815434"/>
+      <w:bookmarkStart w:id="15" w:name="_Toc508815434"/>
       <w:r>
         <w:t>Isolement</w:t>
       </w:r>
       <w:r>
         <w:t xml:space="preserve"> acoustique vis-à-vis des bruits de l’espace extérieur</w:t>
       </w:r>
-      <w:bookmarkEnd w:id="14"/>
+      <w:bookmarkEnd w:id="15"/>
     </w:p>
     <w:p>
       <w:pPr>
@@ -6571,6 +6584,7 @@
         </w:rPr>
         <w:t xml:space="preserve">Plus la valeur de </w:t>
       </w:r>
+      <w:proofErr w:type="spellStart"/>
       <w:proofErr w:type="gramStart"/>
       <w:r>
         <w:rPr>
@@ -6596,6 +6610,7 @@
         </w:rPr>
         <w:t>,tr</w:t>
       </w:r>
+      <w:proofErr w:type="spellEnd"/>
       <w:r>
         <w:rPr>
           <w:rFonts w:ascii="Arial" w:hAnsi="Arial" w:cs="Arial"/>
@@ -6775,6 +6790,7 @@
                 <w:color w:val="000000"/>
               </w:rPr>
             </w:pPr>
+            <w:proofErr w:type="spellStart"/>
             <w:proofErr w:type="gramStart"/>
             <w:r>
               <w:rPr>
@@ -6800,6 +6816,7 @@
               </w:rPr>
               <w:t>,tr</w:t>
             </w:r>
+            <w:proofErr w:type="spellEnd"/>
             <w:r>
               <w:rPr>
                 <w:rFonts w:ascii="Arial" w:hAnsi="Arial" w:cs="Arial"/>
@@ -6836,6 +6853,7 @@
                 <w:color w:val="000000"/>
               </w:rPr>
             </w:pPr>
+            <w:proofErr w:type="spellStart"/>
             <w:proofErr w:type="gramStart"/>
             <w:r>
               <w:rPr>
@@ -6861,6 +6879,7 @@
               </w:rPr>
               <w:t>,tr</w:t>
             </w:r>
+            <w:proofErr w:type="spellEnd"/>
             <w:r>
               <w:rPr>
                 <w:rFonts w:ascii="Arial" w:hAnsi="Arial" w:cs="Arial"/>
@@ -7014,6 +7033,7 @@
                 <w:color w:val="000000"/>
               </w:rPr>
             </w:pPr>
+            <w:proofErr w:type="spellStart"/>
             <w:r>
               <w:rPr>
                 <w:rFonts w:ascii="Arial" w:hAnsi="Arial" w:cs="Arial"/>
@@ -7021,6 +7041,7 @@
               </w:rPr>
               <w:t>Eventuelles</w:t>
             </w:r>
+            <w:proofErr w:type="spellEnd"/>
           </w:p>
         </w:tc>
       </w:tr>
@@ -7247,7 +7268,23 @@
                 <w:rFonts w:ascii="Arial" w:hAnsi="Arial" w:cs="Arial"/>
                 <w:color w:val="000000"/>
               </w:rPr>
-              <w:t xml:space="preserve"> Escalier / Etage)</w:t>
+              <w:t xml:space="preserve"> Escalier / </w:t>
+            </w:r>
+            <w:proofErr w:type="spellStart"/>
+            <w:r>
+              <w:rPr>
+                <w:rFonts w:ascii="Arial" w:hAnsi="Arial" w:cs="Arial"/>
+                <w:color w:val="000000"/>
+              </w:rPr>
+              <w:t>Etage</w:t>
+            </w:r>
+            <w:proofErr w:type="spellEnd"/>
+            <w:r>
+              <w:rPr>
+                <w:rFonts w:ascii="Arial" w:hAnsi="Arial" w:cs="Arial"/>
+                <w:color w:val="000000"/>
+              </w:rPr>
+              <w:t>)</w:t>
             </w:r>
           </w:p>
         </w:tc>
@@ -7708,13 +7745,13 @@
         <w:pStyle w:val="titre30"/>
         <w:ind w:left="709" w:hanging="425"/>
       </w:pPr>
-      <w:bookmarkStart w:id="15" w:name="_Toc397518787"/>
-      <w:bookmarkStart w:id="16" w:name="_Toc508815435"/>
+      <w:bookmarkStart w:id="16" w:name="_Toc397518787"/>
+      <w:bookmarkStart w:id="17" w:name="_Toc508815435"/>
       <w:r>
         <w:t>Niveau du bruit de chocs</w:t>
       </w:r>
-      <w:bookmarkEnd w:id="15"/>
       <w:bookmarkEnd w:id="16"/>
+      <w:bookmarkEnd w:id="17"/>
     </w:p>
     <w:p>
       <w:pPr>
@@ -7742,6 +7779,7 @@
         </w:rPr>
         <w:t>L’</w:t>
       </w:r>
+      <w:proofErr w:type="spellStart"/>
       <w:r>
         <w:rPr>
           <w:szCs w:val="20"/>
@@ -7749,6 +7787,7 @@
         </w:rPr>
         <w:t>nT,w</w:t>
       </w:r>
+      <w:proofErr w:type="spellEnd"/>
       <w:proofErr w:type="gramEnd"/>
       <w:r>
         <w:rPr>
@@ -7932,6 +7971,7 @@
               </w:rPr>
               <w:t>L’</w:t>
             </w:r>
+            <w:proofErr w:type="spellStart"/>
             <w:r>
               <w:rPr>
                 <w:rFonts w:ascii="Arial" w:hAnsi="Arial" w:cs="Arial"/>
@@ -7940,6 +7980,7 @@
               </w:rPr>
               <w:t>nT,w</w:t>
             </w:r>
+            <w:proofErr w:type="spellEnd"/>
             <w:proofErr w:type="gramEnd"/>
             <w:r>
               <w:rPr>
@@ -7984,6 +8025,7 @@
               </w:rPr>
               <w:t>L’</w:t>
             </w:r>
+            <w:proofErr w:type="spellStart"/>
             <w:r>
               <w:rPr>
                 <w:rFonts w:ascii="Arial" w:hAnsi="Arial" w:cs="Arial"/>
@@ -7992,6 +8034,7 @@
               </w:rPr>
               <w:t>nT,w</w:t>
             </w:r>
+            <w:proofErr w:type="spellEnd"/>
             <w:proofErr w:type="gramEnd"/>
             <w:r>
               <w:rPr>
@@ -8317,7 +8360,23 @@
                 <w:rFonts w:ascii="Arial" w:hAnsi="Arial" w:cs="Arial"/>
                 <w:color w:val="000000"/>
               </w:rPr>
-              <w:t xml:space="preserve"> Escalier / Etage)</w:t>
+              <w:t xml:space="preserve"> Escalier / </w:t>
+            </w:r>
+            <w:proofErr w:type="spellStart"/>
+            <w:r>
+              <w:rPr>
+                <w:rFonts w:ascii="Arial" w:hAnsi="Arial" w:cs="Arial"/>
+                <w:color w:val="000000"/>
+              </w:rPr>
+              <w:t>Etage</w:t>
+            </w:r>
+            <w:proofErr w:type="spellEnd"/>
+            <w:r>
+              <w:rPr>
+                <w:rFonts w:ascii="Arial" w:hAnsi="Arial" w:cs="Arial"/>
+                <w:color w:val="000000"/>
+              </w:rPr>
+              <w:t>)</w:t>
             </w:r>
           </w:p>
         </w:tc>
@@ -8410,7 +8469,23 @@
                 <w:rFonts w:ascii="Arial" w:hAnsi="Arial" w:cs="Arial"/>
                 <w:color w:val="000000"/>
               </w:rPr>
-              <w:t xml:space="preserve"> Escalier / Etage)</w:t>
+              <w:t xml:space="preserve"> Escalier / </w:t>
+            </w:r>
+            <w:proofErr w:type="spellStart"/>
+            <w:r>
+              <w:rPr>
+                <w:rFonts w:ascii="Arial" w:hAnsi="Arial" w:cs="Arial"/>
+                <w:color w:val="000000"/>
+              </w:rPr>
+              <w:t>Etage</w:t>
+            </w:r>
+            <w:proofErr w:type="spellEnd"/>
+            <w:r>
+              <w:rPr>
+                <w:rFonts w:ascii="Arial" w:hAnsi="Arial" w:cs="Arial"/>
+                <w:color w:val="000000"/>
+              </w:rPr>
+              <w:t>)</w:t>
             </w:r>
           </w:p>
         </w:tc>
@@ -8878,40 +8953,23 @@
           <w:szCs w:val="22"/>
         </w:rPr>
       </w:pPr>
-      <w:bookmarkStart w:id="17" w:name="_Toc397518788"/>
-      <w:bookmarkStart w:id="18" w:name="_Toc508815436"/>
+      <w:bookmarkStart w:id="18" w:name="_Toc397518788"/>
+      <w:bookmarkStart w:id="19" w:name="_Toc508815436"/>
       <w:r>
         <w:t>Niveau du bruit des équipements</w:t>
       </w:r>
-      <w:bookmarkEnd w:id="17"/>
       <w:bookmarkEnd w:id="18"/>
+      <w:bookmarkEnd w:id="19"/>
     </w:p>
     <w:p>
       <w:pPr>
-        <w:pStyle w:val="Retraitcorpsdetexte"/>
-        <w:numPr>
-          <w:ilvl w:val="0"/>
-          <w:numId w:val="24"/>
-        </w:numPr>
-        <w:spacing w:before="120"/>
-        <w:ind w:left="1134"/>
-        <w:jc w:val="both"/>
-        <w:rPr>
-          <w:b/>
-          <w:sz w:val="22"/>
-          <w:szCs w:val="22"/>
-        </w:rPr>
+        <w:pStyle w:val="Titre4"/>
       </w:pPr>
-      <w:bookmarkStart w:id="19" w:name="_Toc397518789"/>
+      <w:bookmarkStart w:id="20" w:name="_Toc397518789"/>
       <w:r>
-        <w:rPr>
-          <w:b/>
-          <w:sz w:val="22"/>
-          <w:szCs w:val="22"/>
-        </w:rPr>
         <w:t>Niveau du bruit des appareils individuels de chauffage, de climatisation ou de production d’eau chaude sanitaire intérieurs au logement contrôlé</w:t>
       </w:r>
-      <w:bookmarkEnd w:id="19"/>
+      <w:bookmarkEnd w:id="20"/>
     </w:p>
     <w:p>
       <w:pPr>
@@ -8945,7 +9003,14 @@
         <w:rPr>
           <w:szCs w:val="20"/>
         </w:rPr>
-        <w:t>Plus la valeur de L</w:t>
+        <w:t xml:space="preserve">Plus la valeur de </w:t>
+      </w:r>
+      <w:proofErr w:type="spellStart"/>
+      <w:r>
+        <w:rPr>
+          <w:szCs w:val="20"/>
+        </w:rPr>
+        <w:t>L</w:t>
       </w:r>
       <w:r>
         <w:rPr>
@@ -8954,6 +9019,7 @@
         </w:rPr>
         <w:t>nAT</w:t>
       </w:r>
+      <w:proofErr w:type="spellEnd"/>
       <w:r>
         <w:rPr>
           <w:szCs w:val="20"/>
@@ -9046,6 +9112,7 @@
                 <w:color w:val="000000"/>
               </w:rPr>
             </w:pPr>
+            <w:proofErr w:type="spellStart"/>
             <w:r>
               <w:rPr>
                 <w:rFonts w:ascii="Arial" w:hAnsi="Arial" w:cs="Arial"/>
@@ -9053,6 +9120,7 @@
               </w:rPr>
               <w:t>Emission</w:t>
             </w:r>
+            <w:proofErr w:type="spellEnd"/>
           </w:p>
         </w:tc>
         <w:tc>
@@ -9113,6 +9181,7 @@
                 <w:color w:val="000000"/>
               </w:rPr>
             </w:pPr>
+            <w:proofErr w:type="spellStart"/>
             <w:r>
               <w:rPr>
                 <w:rFonts w:ascii="Arial" w:hAnsi="Arial" w:cs="Arial"/>
@@ -9128,13 +9197,23 @@
               </w:rPr>
               <w:t>nAT</w:t>
             </w:r>
-            <w:r>
-              <w:rPr>
-                <w:rFonts w:ascii="Arial" w:hAnsi="Arial" w:cs="Arial"/>
-                <w:color w:val="000000"/>
-              </w:rPr>
-              <w:t xml:space="preserve"> mesuré en dBA</w:t>
-            </w:r>
+            <w:proofErr w:type="spellEnd"/>
+            <w:r>
+              <w:rPr>
+                <w:rFonts w:ascii="Arial" w:hAnsi="Arial" w:cs="Arial"/>
+                <w:color w:val="000000"/>
+              </w:rPr>
+              <w:t xml:space="preserve"> mesuré en </w:t>
+            </w:r>
+            <w:proofErr w:type="spellStart"/>
+            <w:r>
+              <w:rPr>
+                <w:rFonts w:ascii="Arial" w:hAnsi="Arial" w:cs="Arial"/>
+                <w:color w:val="000000"/>
+              </w:rPr>
+              <w:t>dBA</w:t>
+            </w:r>
+            <w:proofErr w:type="spellEnd"/>
           </w:p>
         </w:tc>
         <w:tc>
@@ -9163,6 +9242,7 @@
                 <w:color w:val="000000"/>
               </w:rPr>
             </w:pPr>
+            <w:proofErr w:type="spellStart"/>
             <w:r>
               <w:rPr>
                 <w:rFonts w:ascii="Arial" w:hAnsi="Arial" w:cs="Arial"/>
@@ -9178,13 +9258,23 @@
               </w:rPr>
               <w:t>nAT</w:t>
             </w:r>
-            <w:r>
-              <w:rPr>
-                <w:rFonts w:ascii="Arial" w:hAnsi="Arial" w:cs="Arial"/>
-                <w:color w:val="000000"/>
-              </w:rPr>
-              <w:t xml:space="preserve"> objectif RA 1999 en dBA</w:t>
-            </w:r>
+            <w:proofErr w:type="spellEnd"/>
+            <w:r>
+              <w:rPr>
+                <w:rFonts w:ascii="Arial" w:hAnsi="Arial" w:cs="Arial"/>
+                <w:color w:val="000000"/>
+              </w:rPr>
+              <w:t xml:space="preserve"> objectif RA 1999 en </w:t>
+            </w:r>
+            <w:proofErr w:type="spellStart"/>
+            <w:r>
+              <w:rPr>
+                <w:rFonts w:ascii="Arial" w:hAnsi="Arial" w:cs="Arial"/>
+                <w:color w:val="000000"/>
+              </w:rPr>
+              <w:t>dBA</w:t>
+            </w:r>
+            <w:proofErr w:type="spellEnd"/>
           </w:p>
         </w:tc>
         <w:tc>
@@ -9464,7 +9554,23 @@
                 <w:rFonts w:ascii="Arial" w:hAnsi="Arial" w:cs="Arial"/>
                 <w:color w:val="000000"/>
               </w:rPr>
-              <w:t>(Pièce / Logement / Bâtiment ou Escalier / Etage)</w:t>
+              <w:t xml:space="preserve">(Pièce / Logement / Bâtiment ou Escalier / </w:t>
+            </w:r>
+            <w:proofErr w:type="spellStart"/>
+            <w:r>
+              <w:rPr>
+                <w:rFonts w:ascii="Arial" w:hAnsi="Arial" w:cs="Arial"/>
+                <w:color w:val="000000"/>
+              </w:rPr>
+              <w:t>Etage</w:t>
+            </w:r>
+            <w:proofErr w:type="spellEnd"/>
+            <w:r>
+              <w:rPr>
+                <w:rFonts w:ascii="Arial" w:hAnsi="Arial" w:cs="Arial"/>
+                <w:color w:val="000000"/>
+              </w:rPr>
+              <w:t>)</w:t>
             </w:r>
           </w:p>
         </w:tc>
@@ -9525,7 +9631,23 @@
                 <w:rFonts w:ascii="Arial" w:hAnsi="Arial" w:cs="Arial"/>
                 <w:color w:val="000000"/>
               </w:rPr>
-              <w:t xml:space="preserve"> Escalier / Etage)</w:t>
+              <w:t xml:space="preserve"> Escalier / </w:t>
+            </w:r>
+            <w:proofErr w:type="spellStart"/>
+            <w:r>
+              <w:rPr>
+                <w:rFonts w:ascii="Arial" w:hAnsi="Arial" w:cs="Arial"/>
+                <w:color w:val="000000"/>
+              </w:rPr>
+              <w:t>Etage</w:t>
+            </w:r>
+            <w:proofErr w:type="spellEnd"/>
+            <w:r>
+              <w:rPr>
+                <w:rFonts w:ascii="Arial" w:hAnsi="Arial" w:cs="Arial"/>
+                <w:color w:val="000000"/>
+              </w:rPr>
+              <w:t>)</w:t>
             </w:r>
           </w:p>
         </w:tc>
@@ -9982,30 +10104,13 @@
     </w:p>
     <w:p>
       <w:pPr>
-        <w:pStyle w:val="Retraitcorpsdetexte"/>
-        <w:numPr>
-          <w:ilvl w:val="0"/>
-          <w:numId w:val="24"/>
-        </w:numPr>
-        <w:spacing w:before="120"/>
-        <w:ind w:left="1134"/>
-        <w:jc w:val="both"/>
-        <w:rPr>
-          <w:b/>
-          <w:sz w:val="22"/>
-          <w:szCs w:val="22"/>
-        </w:rPr>
+        <w:pStyle w:val="Titre4"/>
       </w:pPr>
-      <w:bookmarkStart w:id="20" w:name="_Toc397518790"/>
+      <w:bookmarkStart w:id="21" w:name="_Toc397518790"/>
       <w:r>
-        <w:rPr>
-          <w:b/>
-          <w:sz w:val="22"/>
-          <w:szCs w:val="22"/>
-        </w:rPr>
         <w:t>Niveau du bruit de l’installation de ventilation mécanique contrôlée (VMC)</w:t>
       </w:r>
-      <w:bookmarkEnd w:id="20"/>
+      <w:bookmarkEnd w:id="21"/>
     </w:p>
     <w:p>
       <w:pPr>
@@ -10022,7 +10127,14 @@
         <w:rPr>
           <w:szCs w:val="20"/>
         </w:rPr>
-        <w:t>Plus la valeur de L</w:t>
+        <w:t xml:space="preserve">Plus la valeur de </w:t>
+      </w:r>
+      <w:proofErr w:type="spellStart"/>
+      <w:r>
+        <w:rPr>
+          <w:szCs w:val="20"/>
+        </w:rPr>
+        <w:t>L</w:t>
       </w:r>
       <w:r>
         <w:rPr>
@@ -10031,6 +10143,7 @@
         </w:rPr>
         <w:t>nAT</w:t>
       </w:r>
+      <w:proofErr w:type="spellEnd"/>
       <w:r>
         <w:rPr>
           <w:szCs w:val="20"/>
@@ -10125,6 +10238,7 @@
                 <w:color w:val="000000"/>
               </w:rPr>
             </w:pPr>
+            <w:proofErr w:type="spellStart"/>
             <w:r>
               <w:rPr>
                 <w:rFonts w:ascii="Arial" w:hAnsi="Arial" w:cs="Arial"/>
@@ -10132,6 +10246,7 @@
               </w:rPr>
               <w:t>Emission</w:t>
             </w:r>
+            <w:proofErr w:type="spellEnd"/>
           </w:p>
         </w:tc>
         <w:tc>
@@ -10193,6 +10308,7 @@
                 <w:color w:val="000000"/>
               </w:rPr>
             </w:pPr>
+            <w:proofErr w:type="spellStart"/>
             <w:r>
               <w:rPr>
                 <w:rFonts w:ascii="Arial" w:hAnsi="Arial" w:cs="Arial"/>
@@ -10208,13 +10324,23 @@
               </w:rPr>
               <w:t>nAT</w:t>
             </w:r>
-            <w:r>
-              <w:rPr>
-                <w:rFonts w:ascii="Arial" w:hAnsi="Arial" w:cs="Arial"/>
-                <w:color w:val="000000"/>
-              </w:rPr>
-              <w:t xml:space="preserve"> mesuré en dBA</w:t>
-            </w:r>
+            <w:proofErr w:type="spellEnd"/>
+            <w:r>
+              <w:rPr>
+                <w:rFonts w:ascii="Arial" w:hAnsi="Arial" w:cs="Arial"/>
+                <w:color w:val="000000"/>
+              </w:rPr>
+              <w:t xml:space="preserve"> mesuré en </w:t>
+            </w:r>
+            <w:proofErr w:type="spellStart"/>
+            <w:r>
+              <w:rPr>
+                <w:rFonts w:ascii="Arial" w:hAnsi="Arial" w:cs="Arial"/>
+                <w:color w:val="000000"/>
+              </w:rPr>
+              <w:t>dBA</w:t>
+            </w:r>
+            <w:proofErr w:type="spellEnd"/>
           </w:p>
         </w:tc>
         <w:tc>
@@ -10244,6 +10370,7 @@
                 <w:color w:val="000000"/>
               </w:rPr>
             </w:pPr>
+            <w:proofErr w:type="spellStart"/>
             <w:r>
               <w:rPr>
                 <w:rFonts w:ascii="Arial" w:hAnsi="Arial" w:cs="Arial"/>
@@ -10259,13 +10386,23 @@
               </w:rPr>
               <w:t>nAT</w:t>
             </w:r>
-            <w:r>
-              <w:rPr>
-                <w:rFonts w:ascii="Arial" w:hAnsi="Arial" w:cs="Arial"/>
-                <w:color w:val="000000"/>
-              </w:rPr>
-              <w:t xml:space="preserve"> objectif RA 1999 en dBA</w:t>
-            </w:r>
+            <w:proofErr w:type="spellEnd"/>
+            <w:r>
+              <w:rPr>
+                <w:rFonts w:ascii="Arial" w:hAnsi="Arial" w:cs="Arial"/>
+                <w:color w:val="000000"/>
+              </w:rPr>
+              <w:t xml:space="preserve"> objectif RA 1999 en </w:t>
+            </w:r>
+            <w:proofErr w:type="spellStart"/>
+            <w:r>
+              <w:rPr>
+                <w:rFonts w:ascii="Arial" w:hAnsi="Arial" w:cs="Arial"/>
+                <w:color w:val="000000"/>
+              </w:rPr>
+              <w:t>dBA</w:t>
+            </w:r>
+            <w:proofErr w:type="spellEnd"/>
           </w:p>
         </w:tc>
         <w:tc>
@@ -10548,7 +10685,23 @@
                 <w:rFonts w:ascii="Arial" w:hAnsi="Arial" w:cs="Arial"/>
                 <w:color w:val="000000"/>
               </w:rPr>
-              <w:t>(Pièce / Logement / Bâtiment ou Escalier / Etage)</w:t>
+              <w:t xml:space="preserve">(Pièce / Logement / Bâtiment ou Escalier / </w:t>
+            </w:r>
+            <w:proofErr w:type="spellStart"/>
+            <w:r>
+              <w:rPr>
+                <w:rFonts w:ascii="Arial" w:hAnsi="Arial" w:cs="Arial"/>
+                <w:color w:val="000000"/>
+              </w:rPr>
+              <w:t>Etage</w:t>
+            </w:r>
+            <w:proofErr w:type="spellEnd"/>
+            <w:r>
+              <w:rPr>
+                <w:rFonts w:ascii="Arial" w:hAnsi="Arial" w:cs="Arial"/>
+                <w:color w:val="000000"/>
+              </w:rPr>
+              <w:t>)</w:t>
             </w:r>
           </w:p>
         </w:tc>
@@ -10609,7 +10762,23 @@
                 <w:rFonts w:ascii="Arial" w:hAnsi="Arial" w:cs="Arial"/>
                 <w:color w:val="000000"/>
               </w:rPr>
-              <w:t xml:space="preserve"> Escalier / Etage)</w:t>
+              <w:t xml:space="preserve"> Escalier / </w:t>
+            </w:r>
+            <w:proofErr w:type="spellStart"/>
+            <w:r>
+              <w:rPr>
+                <w:rFonts w:ascii="Arial" w:hAnsi="Arial" w:cs="Arial"/>
+                <w:color w:val="000000"/>
+              </w:rPr>
+              <w:t>Etage</w:t>
+            </w:r>
+            <w:proofErr w:type="spellEnd"/>
+            <w:r>
+              <w:rPr>
+                <w:rFonts w:ascii="Arial" w:hAnsi="Arial" w:cs="Arial"/>
+                <w:color w:val="000000"/>
+              </w:rPr>
+              <w:t>)</w:t>
             </w:r>
           </w:p>
         </w:tc>
@@ -11024,30 +11193,13 @@
     </w:p>
     <w:p>
       <w:pPr>
-        <w:pStyle w:val="Retraitcorpsdetexte"/>
-        <w:numPr>
-          <w:ilvl w:val="0"/>
-          <w:numId w:val="24"/>
-        </w:numPr>
-        <w:spacing w:before="120"/>
-        <w:ind w:left="1134"/>
-        <w:jc w:val="both"/>
-        <w:rPr>
-          <w:b/>
-          <w:sz w:val="22"/>
-          <w:szCs w:val="22"/>
-        </w:rPr>
+        <w:pStyle w:val="Titre4"/>
       </w:pPr>
-      <w:bookmarkStart w:id="21" w:name="_Toc397518791"/>
+      <w:bookmarkStart w:id="22" w:name="_Toc397518791"/>
       <w:r>
-        <w:rPr>
-          <w:b/>
-          <w:sz w:val="22"/>
-          <w:szCs w:val="22"/>
-        </w:rPr>
         <w:t>Niveau du bruit des équipements individuels extérieurs au logement contrôlé</w:t>
       </w:r>
-      <w:bookmarkEnd w:id="21"/>
+      <w:bookmarkEnd w:id="22"/>
     </w:p>
     <w:p>
       <w:pPr>
@@ -11075,7 +11227,14 @@
         <w:rPr>
           <w:szCs w:val="20"/>
         </w:rPr>
-        <w:t>Plus la valeur de L</w:t>
+        <w:t xml:space="preserve">Plus la valeur de </w:t>
+      </w:r>
+      <w:proofErr w:type="spellStart"/>
+      <w:r>
+        <w:rPr>
+          <w:szCs w:val="20"/>
+        </w:rPr>
+        <w:t>L</w:t>
       </w:r>
       <w:r>
         <w:rPr>
@@ -11084,6 +11243,7 @@
         </w:rPr>
         <w:t>nAT</w:t>
       </w:r>
+      <w:proofErr w:type="spellEnd"/>
       <w:r>
         <w:rPr>
           <w:szCs w:val="20"/>
@@ -11178,6 +11338,7 @@
                 <w:color w:val="000000"/>
               </w:rPr>
             </w:pPr>
+            <w:proofErr w:type="spellStart"/>
             <w:r>
               <w:rPr>
                 <w:rFonts w:ascii="Arial" w:hAnsi="Arial" w:cs="Arial"/>
@@ -11185,6 +11346,7 @@
               </w:rPr>
               <w:t>Emission</w:t>
             </w:r>
+            <w:proofErr w:type="spellEnd"/>
           </w:p>
         </w:tc>
         <w:tc>
@@ -11246,6 +11408,7 @@
                 <w:color w:val="000000"/>
               </w:rPr>
             </w:pPr>
+            <w:proofErr w:type="spellStart"/>
             <w:r>
               <w:rPr>
                 <w:rFonts w:ascii="Arial" w:hAnsi="Arial" w:cs="Arial"/>
@@ -11261,13 +11424,23 @@
               </w:rPr>
               <w:t>nAT</w:t>
             </w:r>
-            <w:r>
-              <w:rPr>
-                <w:rFonts w:ascii="Arial" w:hAnsi="Arial" w:cs="Arial"/>
-                <w:color w:val="000000"/>
-              </w:rPr>
-              <w:t xml:space="preserve"> mesuré en dBA</w:t>
-            </w:r>
+            <w:proofErr w:type="spellEnd"/>
+            <w:r>
+              <w:rPr>
+                <w:rFonts w:ascii="Arial" w:hAnsi="Arial" w:cs="Arial"/>
+                <w:color w:val="000000"/>
+              </w:rPr>
+              <w:t xml:space="preserve"> mesuré en </w:t>
+            </w:r>
+            <w:proofErr w:type="spellStart"/>
+            <w:r>
+              <w:rPr>
+                <w:rFonts w:ascii="Arial" w:hAnsi="Arial" w:cs="Arial"/>
+                <w:color w:val="000000"/>
+              </w:rPr>
+              <w:t>dBA</w:t>
+            </w:r>
+            <w:proofErr w:type="spellEnd"/>
           </w:p>
         </w:tc>
         <w:tc>
@@ -11297,6 +11470,7 @@
                 <w:color w:val="000000"/>
               </w:rPr>
             </w:pPr>
+            <w:proofErr w:type="spellStart"/>
             <w:r>
               <w:rPr>
                 <w:rFonts w:ascii="Arial" w:hAnsi="Arial" w:cs="Arial"/>
@@ -11312,13 +11486,23 @@
               </w:rPr>
               <w:t>nAT</w:t>
             </w:r>
-            <w:r>
-              <w:rPr>
-                <w:rFonts w:ascii="Arial" w:hAnsi="Arial" w:cs="Arial"/>
-                <w:color w:val="000000"/>
-              </w:rPr>
-              <w:t xml:space="preserve"> objectif RA 1999 en dBA</w:t>
-            </w:r>
+            <w:proofErr w:type="spellEnd"/>
+            <w:r>
+              <w:rPr>
+                <w:rFonts w:ascii="Arial" w:hAnsi="Arial" w:cs="Arial"/>
+                <w:color w:val="000000"/>
+              </w:rPr>
+              <w:t xml:space="preserve"> objectif RA 1999 en </w:t>
+            </w:r>
+            <w:proofErr w:type="spellStart"/>
+            <w:r>
+              <w:rPr>
+                <w:rFonts w:ascii="Arial" w:hAnsi="Arial" w:cs="Arial"/>
+                <w:color w:val="000000"/>
+              </w:rPr>
+              <w:t>dBA</w:t>
+            </w:r>
+            <w:proofErr w:type="spellEnd"/>
           </w:p>
         </w:tc>
         <w:tc>
@@ -11601,7 +11785,23 @@
                 <w:rFonts w:ascii="Arial" w:hAnsi="Arial" w:cs="Arial"/>
                 <w:color w:val="000000"/>
               </w:rPr>
-              <w:t>(Pièce / Logement / Bâtiment ou Escalier / Etage)</w:t>
+              <w:t xml:space="preserve">(Pièce / Logement / Bâtiment ou Escalier / </w:t>
+            </w:r>
+            <w:proofErr w:type="spellStart"/>
+            <w:r>
+              <w:rPr>
+                <w:rFonts w:ascii="Arial" w:hAnsi="Arial" w:cs="Arial"/>
+                <w:color w:val="000000"/>
+              </w:rPr>
+              <w:t>Etage</w:t>
+            </w:r>
+            <w:proofErr w:type="spellEnd"/>
+            <w:r>
+              <w:rPr>
+                <w:rFonts w:ascii="Arial" w:hAnsi="Arial" w:cs="Arial"/>
+                <w:color w:val="000000"/>
+              </w:rPr>
+              <w:t>)</w:t>
             </w:r>
           </w:p>
         </w:tc>
@@ -11662,7 +11862,23 @@
                 <w:rFonts w:ascii="Arial" w:hAnsi="Arial" w:cs="Arial"/>
                 <w:color w:val="000000"/>
               </w:rPr>
-              <w:t xml:space="preserve"> Escalier / Etage)</w:t>
+              <w:t xml:space="preserve"> Escalier / </w:t>
+            </w:r>
+            <w:proofErr w:type="spellStart"/>
+            <w:r>
+              <w:rPr>
+                <w:rFonts w:ascii="Arial" w:hAnsi="Arial" w:cs="Arial"/>
+                <w:color w:val="000000"/>
+              </w:rPr>
+              <w:t>Etage</w:t>
+            </w:r>
+            <w:proofErr w:type="spellEnd"/>
+            <w:r>
+              <w:rPr>
+                <w:rFonts w:ascii="Arial" w:hAnsi="Arial" w:cs="Arial"/>
+                <w:color w:val="000000"/>
+              </w:rPr>
+              <w:t>)</w:t>
             </w:r>
           </w:p>
         </w:tc>
@@ -12092,29 +12308,16 @@
           <w:rFonts w:ascii="Arial" w:hAnsi="Arial" w:cs="Arial"/>
         </w:rPr>
       </w:pPr>
-      <w:bookmarkStart w:id="22" w:name="_Toc397518792"/>
+      <w:bookmarkStart w:id="23" w:name="_Toc397518792"/>
     </w:p>
     <w:p>
       <w:pPr>
-        <w:pStyle w:val="Retraitcorpsdetexte"/>
-        <w:spacing w:before="120"/>
-        <w:ind w:left="360"/>
-        <w:jc w:val="both"/>
-        <w:rPr>
-          <w:b/>
-          <w:sz w:val="22"/>
-          <w:szCs w:val="22"/>
-        </w:rPr>
+        <w:pStyle w:val="Titre4"/>
       </w:pPr>
       <w:r>
-        <w:rPr>
-          <w:b/>
-          <w:sz w:val="22"/>
-          <w:szCs w:val="22"/>
-        </w:rPr>
         <w:t>Niveau du bruit des équipements collectifs (hors VMC)</w:t>
       </w:r>
-      <w:bookmarkEnd w:id="22"/>
+      <w:bookmarkEnd w:id="23"/>
     </w:p>
     <w:p>
       <w:pPr>
@@ -12131,7 +12334,14 @@
         <w:rPr>
           <w:szCs w:val="20"/>
         </w:rPr>
-        <w:t>Plus la valeur de L</w:t>
+        <w:t xml:space="preserve">Plus la valeur de </w:t>
+      </w:r>
+      <w:proofErr w:type="spellStart"/>
+      <w:r>
+        <w:rPr>
+          <w:szCs w:val="20"/>
+        </w:rPr>
+        <w:t>L</w:t>
       </w:r>
       <w:r>
         <w:rPr>
@@ -12140,6 +12350,7 @@
         </w:rPr>
         <w:t>nAT</w:t>
       </w:r>
+      <w:proofErr w:type="spellEnd"/>
       <w:r>
         <w:rPr>
           <w:szCs w:val="20"/>
@@ -12234,6 +12445,7 @@
                 <w:color w:val="000000"/>
               </w:rPr>
             </w:pPr>
+            <w:proofErr w:type="spellStart"/>
             <w:r>
               <w:rPr>
                 <w:rFonts w:ascii="Arial" w:hAnsi="Arial" w:cs="Arial"/>
@@ -12241,6 +12453,7 @@
               </w:rPr>
               <w:t>Emission</w:t>
             </w:r>
+            <w:proofErr w:type="spellEnd"/>
           </w:p>
         </w:tc>
         <w:tc>
@@ -12302,6 +12515,7 @@
                 <w:color w:val="000000"/>
               </w:rPr>
             </w:pPr>
+            <w:proofErr w:type="spellStart"/>
             <w:r>
               <w:rPr>
                 <w:rFonts w:ascii="Arial" w:hAnsi="Arial" w:cs="Arial"/>
@@ -12317,13 +12531,23 @@
               </w:rPr>
               <w:t>nAT</w:t>
             </w:r>
-            <w:r>
-              <w:rPr>
-                <w:rFonts w:ascii="Arial" w:hAnsi="Arial" w:cs="Arial"/>
-                <w:color w:val="000000"/>
-              </w:rPr>
-              <w:t xml:space="preserve"> mesuré en dBA</w:t>
-            </w:r>
+            <w:proofErr w:type="spellEnd"/>
+            <w:r>
+              <w:rPr>
+                <w:rFonts w:ascii="Arial" w:hAnsi="Arial" w:cs="Arial"/>
+                <w:color w:val="000000"/>
+              </w:rPr>
+              <w:t xml:space="preserve"> mesuré en </w:t>
+            </w:r>
+            <w:proofErr w:type="spellStart"/>
+            <w:r>
+              <w:rPr>
+                <w:rFonts w:ascii="Arial" w:hAnsi="Arial" w:cs="Arial"/>
+                <w:color w:val="000000"/>
+              </w:rPr>
+              <w:t>dBA</w:t>
+            </w:r>
+            <w:proofErr w:type="spellEnd"/>
           </w:p>
         </w:tc>
         <w:tc>
@@ -12353,6 +12577,7 @@
                 <w:color w:val="000000"/>
               </w:rPr>
             </w:pPr>
+            <w:proofErr w:type="spellStart"/>
             <w:r>
               <w:rPr>
                 <w:rFonts w:ascii="Arial" w:hAnsi="Arial" w:cs="Arial"/>
@@ -12368,13 +12593,23 @@
               </w:rPr>
               <w:t>nAT</w:t>
             </w:r>
-            <w:r>
-              <w:rPr>
-                <w:rFonts w:ascii="Arial" w:hAnsi="Arial" w:cs="Arial"/>
-                <w:color w:val="000000"/>
-              </w:rPr>
-              <w:t xml:space="preserve"> objectif RA 1999 en dBA</w:t>
-            </w:r>
+            <w:proofErr w:type="spellEnd"/>
+            <w:r>
+              <w:rPr>
+                <w:rFonts w:ascii="Arial" w:hAnsi="Arial" w:cs="Arial"/>
+                <w:color w:val="000000"/>
+              </w:rPr>
+              <w:t xml:space="preserve"> objectif RA 1999 en </w:t>
+            </w:r>
+            <w:proofErr w:type="spellStart"/>
+            <w:r>
+              <w:rPr>
+                <w:rFonts w:ascii="Arial" w:hAnsi="Arial" w:cs="Arial"/>
+                <w:color w:val="000000"/>
+              </w:rPr>
+              <w:t>dBA</w:t>
+            </w:r>
+            <w:proofErr w:type="spellEnd"/>
           </w:p>
         </w:tc>
         <w:tc>
@@ -12521,6 +12756,7 @@
                 <w:color w:val="000000"/>
               </w:rPr>
             </w:pPr>
+            <w:proofErr w:type="spellStart"/>
             <w:r>
               <w:rPr>
                 <w:rFonts w:ascii="Arial" w:hAnsi="Arial" w:cs="Arial"/>
@@ -12528,6 +12764,7 @@
               </w:rPr>
               <w:t>Eventuelles</w:t>
             </w:r>
+            <w:proofErr w:type="spellEnd"/>
           </w:p>
         </w:tc>
       </w:tr>
@@ -12652,7 +12889,23 @@
                 <w:rFonts w:ascii="Arial" w:hAnsi="Arial" w:cs="Arial"/>
                 <w:color w:val="000000"/>
               </w:rPr>
-              <w:t>(Pièce / Logement / Bâtiment ou Escalier / Etage)</w:t>
+              <w:t xml:space="preserve">(Pièce / Logement / Bâtiment ou Escalier / </w:t>
+            </w:r>
+            <w:proofErr w:type="spellStart"/>
+            <w:r>
+              <w:rPr>
+                <w:rFonts w:ascii="Arial" w:hAnsi="Arial" w:cs="Arial"/>
+                <w:color w:val="000000"/>
+              </w:rPr>
+              <w:t>Etage</w:t>
+            </w:r>
+            <w:proofErr w:type="spellEnd"/>
+            <w:r>
+              <w:rPr>
+                <w:rFonts w:ascii="Arial" w:hAnsi="Arial" w:cs="Arial"/>
+                <w:color w:val="000000"/>
+              </w:rPr>
+              <w:t>)</w:t>
             </w:r>
           </w:p>
         </w:tc>
@@ -12713,7 +12966,23 @@
                 <w:rFonts w:ascii="Arial" w:hAnsi="Arial" w:cs="Arial"/>
                 <w:color w:val="000000"/>
               </w:rPr>
-              <w:t xml:space="preserve"> Escalier / Etage)</w:t>
+              <w:t xml:space="preserve"> Escalier / </w:t>
+            </w:r>
+            <w:proofErr w:type="spellStart"/>
+            <w:r>
+              <w:rPr>
+                <w:rFonts w:ascii="Arial" w:hAnsi="Arial" w:cs="Arial"/>
+                <w:color w:val="000000"/>
+              </w:rPr>
+              <w:t>Etage</w:t>
+            </w:r>
+            <w:proofErr w:type="spellEnd"/>
+            <w:r>
+              <w:rPr>
+                <w:rFonts w:ascii="Arial" w:hAnsi="Arial" w:cs="Arial"/>
+                <w:color w:val="000000"/>
+              </w:rPr>
+              <w:t>)</w:t>
             </w:r>
           </w:p>
         </w:tc>
@@ -13148,13 +13417,13 @@
           <w:szCs w:val="22"/>
         </w:rPr>
       </w:pPr>
-      <w:bookmarkStart w:id="23" w:name="_Toc397518793"/>
-      <w:bookmarkStart w:id="24" w:name="_Toc508815437"/>
+      <w:bookmarkStart w:id="24" w:name="_Toc397518793"/>
+      <w:bookmarkStart w:id="25" w:name="_Toc508815437"/>
       <w:r>
         <w:t>Aire d’absorption équivalente des parties communes</w:t>
       </w:r>
-      <w:bookmarkEnd w:id="23"/>
       <w:bookmarkEnd w:id="24"/>
+      <w:bookmarkEnd w:id="25"/>
     </w:p>
     <w:p>
       <w:pPr>
@@ -13187,7 +13456,21 @@
         <w:rPr>
           <w:szCs w:val="20"/>
         </w:rPr>
-        <w:t>Plus la valeur de AAE/Ssol est importante, meilleure est l’absorption du local.</w:t>
+        <w:t>Plus la valeur de AAE/</w:t>
+      </w:r>
+      <w:proofErr w:type="spellStart"/>
+      <w:r>
+        <w:rPr>
+          <w:szCs w:val="20"/>
+        </w:rPr>
+        <w:t>Ssol</w:t>
+      </w:r>
+      <w:proofErr w:type="spellEnd"/>
+      <w:r>
+        <w:rPr>
+          <w:szCs w:val="20"/>
+        </w:rPr>
+        <w:t xml:space="preserve"> est importante, meilleure est l’absorption du local.</w:t>
       </w:r>
     </w:p>
     <w:tbl>
@@ -13241,8 +13524,8 @@
                 <w:color w:val="000000"/>
               </w:rPr>
             </w:pPr>
-            <w:bookmarkStart w:id="25" w:name="_Toc196799899"/>
-            <w:bookmarkStart w:id="26" w:name="_Toc397518794"/>
+            <w:bookmarkStart w:id="26" w:name="_Toc196799899"/>
+            <w:bookmarkStart w:id="27" w:name="_Toc397518794"/>
             <w:r>
               <w:rPr>
                 <w:rFonts w:ascii="Arial" w:hAnsi="Arial" w:cs="Arial"/>
@@ -13314,7 +13597,23 @@
                 <w:rFonts w:ascii="Arial" w:hAnsi="Arial" w:cs="Arial"/>
                 <w:color w:val="000000"/>
               </w:rPr>
-              <w:t>(Local / Bâtiment ou Escalier / Etage)</w:t>
+              <w:t xml:space="preserve">(Local / Bâtiment ou Escalier / </w:t>
+            </w:r>
+            <w:proofErr w:type="spellStart"/>
+            <w:r>
+              <w:rPr>
+                <w:rFonts w:ascii="Arial" w:hAnsi="Arial" w:cs="Arial"/>
+                <w:color w:val="000000"/>
+              </w:rPr>
+              <w:t>Etage</w:t>
+            </w:r>
+            <w:proofErr w:type="spellEnd"/>
+            <w:r>
+              <w:rPr>
+                <w:rFonts w:ascii="Arial" w:hAnsi="Arial" w:cs="Arial"/>
+                <w:color w:val="000000"/>
+              </w:rPr>
+              <w:t>)</w:t>
             </w:r>
           </w:p>
         </w:tc>
@@ -13742,7 +14041,7 @@
       <w:pPr>
         <w:pStyle w:val="Titre2"/>
       </w:pPr>
-      <w:bookmarkStart w:id="27" w:name="_Toc508815438"/>
+      <w:bookmarkStart w:id="28" w:name="_Toc508815438"/>
       <w:r>
         <w:t>APPR</w:t>
       </w:r>
@@ -13752,9 +14051,9 @@
       <w:r>
         <w:t>CIATION des RÉSULTATS</w:t>
       </w:r>
-      <w:bookmarkEnd w:id="25"/>
       <w:bookmarkEnd w:id="26"/>
       <w:bookmarkEnd w:id="27"/>
+      <w:bookmarkEnd w:id="28"/>
     </w:p>
     <w:p>
       <w:pPr>
@@ -13816,13 +14115,13 @@
           <w:szCs w:val="22"/>
         </w:rPr>
       </w:pPr>
-      <w:bookmarkStart w:id="28" w:name="_Toc397518795"/>
-      <w:bookmarkStart w:id="29" w:name="_Toc508815439"/>
+      <w:bookmarkStart w:id="29" w:name="_Toc397518795"/>
+      <w:bookmarkStart w:id="30" w:name="_Toc508815439"/>
       <w:r>
         <w:t>Isolement acoustique au bruit aérien entre locaux</w:t>
       </w:r>
-      <w:bookmarkEnd w:id="28"/>
       <w:bookmarkEnd w:id="29"/>
+      <w:bookmarkEnd w:id="30"/>
     </w:p>
     <w:p>
       <w:pPr>
@@ -13862,13 +14161,13 @@
           <w:szCs w:val="22"/>
         </w:rPr>
       </w:pPr>
-      <w:bookmarkStart w:id="30" w:name="_Toc397518796"/>
-      <w:bookmarkStart w:id="31" w:name="_Toc508815440"/>
+      <w:bookmarkStart w:id="31" w:name="_Toc397518796"/>
+      <w:bookmarkStart w:id="32" w:name="_Toc508815440"/>
       <w:r>
         <w:t>Isolement acoustique vis-à-vis des bruits de l’espace extérieur</w:t>
       </w:r>
-      <w:bookmarkEnd w:id="30"/>
       <w:bookmarkEnd w:id="31"/>
+      <w:bookmarkEnd w:id="32"/>
     </w:p>
     <w:p>
       <w:pPr>
@@ -13910,13 +14209,13 @@
           <w:szCs w:val="22"/>
         </w:rPr>
       </w:pPr>
-      <w:bookmarkStart w:id="32" w:name="_Toc397518797"/>
-      <w:bookmarkStart w:id="33" w:name="_Toc508815441"/>
+      <w:bookmarkStart w:id="33" w:name="_Toc397518797"/>
+      <w:bookmarkStart w:id="34" w:name="_Toc508815441"/>
       <w:r>
         <w:t>Niveau du bruit de chocs</w:t>
       </w:r>
-      <w:bookmarkEnd w:id="32"/>
       <w:bookmarkEnd w:id="33"/>
+      <w:bookmarkEnd w:id="34"/>
     </w:p>
     <w:p>
       <w:pPr>
@@ -13956,40 +14255,23 @@
         <w:pStyle w:val="titre30"/>
         <w:ind w:left="709" w:hanging="425"/>
       </w:pPr>
-      <w:bookmarkStart w:id="34" w:name="_Toc397518798"/>
-      <w:bookmarkStart w:id="35" w:name="_Toc508815442"/>
+      <w:bookmarkStart w:id="35" w:name="_Toc397518798"/>
+      <w:bookmarkStart w:id="36" w:name="_Toc508815442"/>
       <w:r>
         <w:t>Niveau du bruit des équipements</w:t>
       </w:r>
-      <w:bookmarkEnd w:id="34"/>
       <w:bookmarkEnd w:id="35"/>
+      <w:bookmarkEnd w:id="36"/>
     </w:p>
     <w:p>
       <w:pPr>
-        <w:pStyle w:val="Retraitcorpsdetexte"/>
-        <w:numPr>
-          <w:ilvl w:val="0"/>
-          <w:numId w:val="24"/>
-        </w:numPr>
-        <w:spacing w:before="120"/>
-        <w:ind w:left="1134"/>
-        <w:jc w:val="both"/>
-        <w:rPr>
-          <w:b/>
-          <w:sz w:val="22"/>
-          <w:szCs w:val="22"/>
-        </w:rPr>
+        <w:pStyle w:val="Titre4"/>
       </w:pPr>
-      <w:bookmarkStart w:id="36" w:name="_Toc397518799"/>
+      <w:bookmarkStart w:id="37" w:name="_Toc397518799"/>
       <w:r>
-        <w:rPr>
-          <w:b/>
-          <w:sz w:val="22"/>
-          <w:szCs w:val="22"/>
-        </w:rPr>
         <w:t>Niveau du bruit des appareils individuels de chauffage, de climatisation et de production d’eau chaude sanitaire intérieurs au logement contrôlé</w:t>
       </w:r>
-      <w:bookmarkEnd w:id="36"/>
+      <w:bookmarkEnd w:id="37"/>
     </w:p>
     <w:p>
       <w:pPr>
@@ -14017,30 +14299,13 @@
     </w:p>
     <w:p>
       <w:pPr>
-        <w:pStyle w:val="Retraitcorpsdetexte"/>
-        <w:numPr>
-          <w:ilvl w:val="0"/>
-          <w:numId w:val="24"/>
-        </w:numPr>
-        <w:spacing w:before="120"/>
-        <w:ind w:left="1134"/>
-        <w:jc w:val="both"/>
-        <w:rPr>
-          <w:b/>
-          <w:sz w:val="22"/>
-          <w:szCs w:val="22"/>
-        </w:rPr>
+        <w:pStyle w:val="Titre4"/>
       </w:pPr>
-      <w:bookmarkStart w:id="37" w:name="_Toc397518800"/>
+      <w:bookmarkStart w:id="38" w:name="_Toc397518800"/>
       <w:r>
-        <w:rPr>
-          <w:b/>
-          <w:sz w:val="22"/>
-          <w:szCs w:val="22"/>
-        </w:rPr>
         <w:t>Niveau du bruit de l’installation de ventilation mécanique contrôlée (VMC)</w:t>
       </w:r>
-      <w:bookmarkEnd w:id="37"/>
+      <w:bookmarkEnd w:id="38"/>
     </w:p>
     <w:p>
       <w:pPr>
@@ -14076,30 +14341,13 @@
     </w:p>
     <w:p>
       <w:pPr>
-        <w:pStyle w:val="Retraitcorpsdetexte"/>
-        <w:numPr>
-          <w:ilvl w:val="0"/>
-          <w:numId w:val="24"/>
-        </w:numPr>
-        <w:spacing w:before="120"/>
-        <w:ind w:left="1134"/>
-        <w:jc w:val="both"/>
-        <w:rPr>
-          <w:b/>
-          <w:sz w:val="22"/>
-          <w:szCs w:val="22"/>
-        </w:rPr>
+        <w:pStyle w:val="Titre4"/>
       </w:pPr>
-      <w:bookmarkStart w:id="38" w:name="_Toc397518802"/>
+      <w:bookmarkStart w:id="39" w:name="_Toc397518802"/>
       <w:r>
-        <w:rPr>
-          <w:b/>
-          <w:sz w:val="22"/>
-          <w:szCs w:val="22"/>
-        </w:rPr>
         <w:t>Niveau du bruit des équipements collectifs (hors VMC)</w:t>
       </w:r>
-      <w:bookmarkEnd w:id="38"/>
+      <w:bookmarkEnd w:id="39"/>
     </w:p>
     <w:p>
       <w:pPr>
@@ -14141,13 +14389,13 @@
           <w:szCs w:val="22"/>
         </w:rPr>
       </w:pPr>
-      <w:bookmarkStart w:id="39" w:name="_Toc397518803"/>
-      <w:bookmarkStart w:id="40" w:name="_Toc508815443"/>
+      <w:bookmarkStart w:id="40" w:name="_Toc397518803"/>
+      <w:bookmarkStart w:id="41" w:name="_Toc508815443"/>
       <w:r>
         <w:t>Aire d’absorption équivalente des parties communes</w:t>
       </w:r>
-      <w:bookmarkEnd w:id="39"/>
       <w:bookmarkEnd w:id="40"/>
+      <w:bookmarkEnd w:id="41"/>
     </w:p>
     <w:p>
       <w:pPr>
@@ -14416,8 +14664,8 @@
         <w:jc w:val="center"/>
         <w:textAlignment w:val="baseline"/>
       </w:pPr>
-      <w:bookmarkStart w:id="41" w:name="_Toc508815444"/>
-      <w:bookmarkStart w:id="42" w:name="_Toc397518804"/>
+      <w:bookmarkStart w:id="42" w:name="_Toc508815444"/>
+      <w:bookmarkStart w:id="43" w:name="_Toc397518804"/>
       <w:r>
         <w:rPr>
           <w:color w:val="00ACE8" w:themeColor="accent1"/>
@@ -14426,7 +14674,7 @@
         </w:rPr>
         <w:t>ANNEXE 1 :</w:t>
       </w:r>
-      <w:bookmarkEnd w:id="41"/>
+      <w:bookmarkEnd w:id="42"/>
     </w:p>
     <w:p>
       <w:pPr>
@@ -14452,7 +14700,7 @@
         </w:rPr>
         <w:t>DÉTAIL DU MATÉRIEL UTILISÉ</w:t>
       </w:r>
-      <w:bookmarkEnd w:id="42"/>
+      <w:bookmarkEnd w:id="43"/>
     </w:p>
     <w:p>
       <w:pPr>
@@ -15869,8 +16117,6 @@
           <w:szCs w:val="18"/>
         </w:rPr>
       </w:pPr>
-      <w:bookmarkStart w:id="43" w:name="_GoBack"/>
-      <w:bookmarkEnd w:id="43"/>
     </w:p>
     <w:p/>
     <w:p/>
@@ -17714,7 +17960,25 @@
                 <w:bCs/>
                 <w:u w:color="000000"/>
               </w:rPr>
-              <w:t>${ALocEmit-Name}</w:t>
+              <w:t>${</w:t>
+            </w:r>
+            <w:proofErr w:type="spellStart"/>
+            <w:r>
+              <w:rPr>
+                <w:rFonts w:ascii="Arial" w:hAnsi="Arial" w:cs="Arial"/>
+                <w:bCs/>
+                <w:u w:color="000000"/>
+              </w:rPr>
+              <w:t>ALocEmit</w:t>
+            </w:r>
+            <w:proofErr w:type="spellEnd"/>
+            <w:r>
+              <w:rPr>
+                <w:rFonts w:ascii="Arial" w:hAnsi="Arial" w:cs="Arial"/>
+                <w:bCs/>
+                <w:u w:color="000000"/>
+              </w:rPr>
+              <w:t>-Name}</w:t>
             </w:r>
           </w:p>
         </w:tc>
@@ -17818,7 +18082,25 @@
                 <w:bCs/>
                 <w:u w:color="000000"/>
               </w:rPr>
-              <w:t>${ALocEmit-Vol}</w:t>
+              <w:t>${</w:t>
+            </w:r>
+            <w:proofErr w:type="spellStart"/>
+            <w:r>
+              <w:rPr>
+                <w:rFonts w:ascii="Arial" w:hAnsi="Arial" w:cs="Arial"/>
+                <w:bCs/>
+                <w:u w:color="000000"/>
+              </w:rPr>
+              <w:t>ALocEmit</w:t>
+            </w:r>
+            <w:proofErr w:type="spellEnd"/>
+            <w:r>
+              <w:rPr>
+                <w:rFonts w:ascii="Arial" w:hAnsi="Arial" w:cs="Arial"/>
+                <w:bCs/>
+                <w:u w:color="000000"/>
+              </w:rPr>
+              <w:t>-Vol}</w:t>
             </w:r>
           </w:p>
         </w:tc>
@@ -18044,7 +18326,25 @@
                 <w:bCs/>
                 <w:u w:color="000000"/>
               </w:rPr>
-              <w:t>${ALocRecieve-Name}</w:t>
+              <w:t>${</w:t>
+            </w:r>
+            <w:proofErr w:type="spellStart"/>
+            <w:r>
+              <w:rPr>
+                <w:rFonts w:ascii="Arial" w:hAnsi="Arial" w:cs="Arial"/>
+                <w:bCs/>
+                <w:u w:color="000000"/>
+              </w:rPr>
+              <w:t>ALocRecieve</w:t>
+            </w:r>
+            <w:proofErr w:type="spellEnd"/>
+            <w:r>
+              <w:rPr>
+                <w:rFonts w:ascii="Arial" w:hAnsi="Arial" w:cs="Arial"/>
+                <w:bCs/>
+                <w:u w:color="000000"/>
+              </w:rPr>
+              <w:t>-Name}</w:t>
             </w:r>
           </w:p>
         </w:tc>
@@ -18148,7 +18448,25 @@
                 <w:bCs/>
                 <w:u w:color="000000"/>
               </w:rPr>
-              <w:t>${ALocRecieve-Vol}</w:t>
+              <w:t>${</w:t>
+            </w:r>
+            <w:proofErr w:type="spellStart"/>
+            <w:r>
+              <w:rPr>
+                <w:rFonts w:ascii="Arial" w:hAnsi="Arial" w:cs="Arial"/>
+                <w:bCs/>
+                <w:u w:color="000000"/>
+              </w:rPr>
+              <w:t>ALocRecieve</w:t>
+            </w:r>
+            <w:proofErr w:type="spellEnd"/>
+            <w:r>
+              <w:rPr>
+                <w:rFonts w:ascii="Arial" w:hAnsi="Arial" w:cs="Arial"/>
+                <w:bCs/>
+                <w:u w:color="000000"/>
+              </w:rPr>
+              <w:t>-Vol}</w:t>
             </w:r>
           </w:p>
         </w:tc>
@@ -18298,7 +18616,25 @@
                 <w:bCs/>
                 <w:u w:color="000000"/>
               </w:rPr>
-              <w:t>${AType}</w:t>
+              <w:t>${</w:t>
+            </w:r>
+            <w:proofErr w:type="spellStart"/>
+            <w:r>
+              <w:rPr>
+                <w:rFonts w:ascii="Arial" w:hAnsi="Arial" w:cs="Arial"/>
+                <w:bCs/>
+                <w:u w:color="000000"/>
+              </w:rPr>
+              <w:t>AType</w:t>
+            </w:r>
+            <w:proofErr w:type="spellEnd"/>
+            <w:r>
+              <w:rPr>
+                <w:rFonts w:ascii="Arial" w:hAnsi="Arial" w:cs="Arial"/>
+                <w:bCs/>
+                <w:u w:color="000000"/>
+              </w:rPr>
+              <w:t>}</w:t>
             </w:r>
           </w:p>
         </w:tc>
@@ -18532,6 +18868,7 @@
               </w:rPr>
               <w:t>${</w:t>
             </w:r>
+            <w:proofErr w:type="spellStart"/>
             <w:r>
               <w:rPr>
                 <w:rFonts w:ascii="Arial" w:hAnsi="Arial" w:cs="Arial"/>
@@ -18540,7 +18877,18 @@
                 <w:szCs w:val="16"/>
                 <w:shd w:val="clear" w:color="auto" w:fill="F7FAFF"/>
               </w:rPr>
-              <w:t>ASepWal-Nature</w:t>
+              <w:t>ASepWal</w:t>
+            </w:r>
+            <w:proofErr w:type="spellEnd"/>
+            <w:r>
+              <w:rPr>
+                <w:rFonts w:ascii="Arial" w:hAnsi="Arial" w:cs="Arial"/>
+                <w:bCs/>
+                <w:sz w:val="16"/>
+                <w:szCs w:val="16"/>
+                <w:shd w:val="clear" w:color="auto" w:fill="F7FAFF"/>
+              </w:rPr>
+              <w:t>-Nature</w:t>
             </w:r>
             <w:r>
               <w:rPr>
@@ -18641,6 +18989,7 @@
               </w:rPr>
               <w:t>${</w:t>
             </w:r>
+            <w:proofErr w:type="spellStart"/>
             <w:r>
               <w:rPr>
                 <w:rFonts w:ascii="Arial" w:hAnsi="Arial" w:cs="Arial"/>
@@ -18650,7 +18999,19 @@
                 <w:shd w:val="clear" w:color="auto" w:fill="F7FAFF"/>
                 <w:lang w:val="en-US"/>
               </w:rPr>
-              <w:t>ASepWal-Dub-Nature</w:t>
+              <w:t>ASepWal</w:t>
+            </w:r>
+            <w:proofErr w:type="spellEnd"/>
+            <w:r>
+              <w:rPr>
+                <w:rFonts w:ascii="Arial" w:hAnsi="Arial" w:cs="Arial"/>
+                <w:bCs/>
+                <w:sz w:val="16"/>
+                <w:szCs w:val="16"/>
+                <w:shd w:val="clear" w:color="auto" w:fill="F7FAFF"/>
+                <w:lang w:val="en-US"/>
+              </w:rPr>
+              <w:t>-Dub-Nature</w:t>
             </w:r>
             <w:r>
               <w:rPr>
@@ -18707,6 +19068,7 @@
                 <w:rFonts w:ascii="Arial" w:hAnsi="Arial" w:cs="Arial"/>
               </w:rPr>
             </w:pPr>
+            <w:proofErr w:type="spellStart"/>
             <w:r>
               <w:rPr>
                 <w:rFonts w:ascii="Arial" w:hAnsi="Arial" w:cs="Arial"/>
@@ -18714,7 +19076,17 @@
                 <w:bCs/>
                 <w:u w:color="000000"/>
               </w:rPr>
-              <w:t>Epaisseur (cm)</w:t>
+              <w:t>Epaisseur</w:t>
+            </w:r>
+            <w:proofErr w:type="spellEnd"/>
+            <w:r>
+              <w:rPr>
+                <w:rFonts w:ascii="Arial" w:hAnsi="Arial" w:cs="Arial"/>
+                <w:b/>
+                <w:bCs/>
+                <w:u w:color="000000"/>
+              </w:rPr>
+              <w:t xml:space="preserve"> (cm)</w:t>
             </w:r>
           </w:p>
         </w:tc>
@@ -18752,6 +19124,7 @@
               </w:rPr>
               <w:t>${</w:t>
             </w:r>
+            <w:proofErr w:type="spellStart"/>
             <w:r>
               <w:rPr>
                 <w:rFonts w:ascii="Arial" w:hAnsi="Arial" w:cs="Arial"/>
@@ -18761,7 +19134,19 @@
                 <w:shd w:val="clear" w:color="auto" w:fill="F7FAFF"/>
                 <w:lang w:val="en-US"/>
               </w:rPr>
-              <w:t>ASepWal-Thick</w:t>
+              <w:t>ASepWal</w:t>
+            </w:r>
+            <w:proofErr w:type="spellEnd"/>
+            <w:r>
+              <w:rPr>
+                <w:rFonts w:ascii="Arial" w:hAnsi="Arial" w:cs="Arial"/>
+                <w:bCs/>
+                <w:sz w:val="16"/>
+                <w:szCs w:val="16"/>
+                <w:shd w:val="clear" w:color="auto" w:fill="F7FAFF"/>
+                <w:lang w:val="en-US"/>
+              </w:rPr>
+              <w:t>-Thick</w:t>
             </w:r>
             <w:r>
               <w:rPr>
@@ -18962,6 +19347,7 @@
                 <w:u w:color="000000"/>
               </w:rPr>
             </w:pPr>
+            <w:proofErr w:type="spellStart"/>
             <w:r>
               <w:rPr>
                 <w:rFonts w:ascii="Arial" w:hAnsi="Arial" w:cs="Arial"/>
@@ -18969,7 +19355,17 @@
                 <w:bCs/>
                 <w:u w:color="000000"/>
               </w:rPr>
-              <w:t>Emission / Réception</w:t>
+              <w:t>Emission</w:t>
+            </w:r>
+            <w:proofErr w:type="spellEnd"/>
+            <w:r>
+              <w:rPr>
+                <w:rFonts w:ascii="Arial" w:hAnsi="Arial" w:cs="Arial"/>
+                <w:b/>
+                <w:bCs/>
+                <w:u w:color="000000"/>
+              </w:rPr>
+              <w:t xml:space="preserve"> / Réception</w:t>
             </w:r>
           </w:p>
         </w:tc>
@@ -18998,7 +19394,27 @@
                 <w:u w:color="000000"/>
                 <w:lang w:val="en-US"/>
               </w:rPr>
-              <w:t>${ANb-Door}</w:t>
+              <w:t>${</w:t>
+            </w:r>
+            <w:proofErr w:type="spellStart"/>
+            <w:r>
+              <w:rPr>
+                <w:rFonts w:ascii="Arial" w:hAnsi="Arial" w:cs="Arial"/>
+                <w:bCs/>
+                <w:u w:color="000000"/>
+                <w:lang w:val="en-US"/>
+              </w:rPr>
+              <w:t>ANb</w:t>
+            </w:r>
+            <w:proofErr w:type="spellEnd"/>
+            <w:r>
+              <w:rPr>
+                <w:rFonts w:ascii="Arial" w:hAnsi="Arial" w:cs="Arial"/>
+                <w:bCs/>
+                <w:u w:color="000000"/>
+                <w:lang w:val="en-US"/>
+              </w:rPr>
+              <w:t>-Door}</w:t>
             </w:r>
           </w:p>
         </w:tc>
@@ -19144,7 +19560,27 @@
                 <w:u w:color="000000"/>
                 <w:lang w:val="en-US"/>
               </w:rPr>
-              <w:t>${AExtraction-Mouth}</w:t>
+              <w:t>${</w:t>
+            </w:r>
+            <w:proofErr w:type="spellStart"/>
+            <w:r>
+              <w:rPr>
+                <w:rFonts w:ascii="Arial" w:hAnsi="Arial" w:cs="Arial"/>
+                <w:bCs/>
+                <w:u w:color="000000"/>
+                <w:lang w:val="en-US"/>
+              </w:rPr>
+              <w:t>AExtraction</w:t>
+            </w:r>
+            <w:proofErr w:type="spellEnd"/>
+            <w:r>
+              <w:rPr>
+                <w:rFonts w:ascii="Arial" w:hAnsi="Arial" w:cs="Arial"/>
+                <w:bCs/>
+                <w:u w:color="000000"/>
+                <w:lang w:val="en-US"/>
+              </w:rPr>
+              <w:t>-Mouth}</w:t>
             </w:r>
           </w:p>
         </w:tc>
@@ -19366,7 +19802,27 @@
                 <w:u w:color="000000"/>
                 <w:lang w:val="en-US"/>
               </w:rPr>
-              <w:t>${AFacade-Nature}</w:t>
+              <w:t>${</w:t>
+            </w:r>
+            <w:proofErr w:type="spellStart"/>
+            <w:r>
+              <w:rPr>
+                <w:rFonts w:ascii="Arial" w:hAnsi="Arial" w:cs="Arial"/>
+                <w:bCs/>
+                <w:u w:color="000000"/>
+                <w:lang w:val="en-US"/>
+              </w:rPr>
+              <w:t>AFacade</w:t>
+            </w:r>
+            <w:proofErr w:type="spellEnd"/>
+            <w:r>
+              <w:rPr>
+                <w:rFonts w:ascii="Arial" w:hAnsi="Arial" w:cs="Arial"/>
+                <w:bCs/>
+                <w:u w:color="000000"/>
+                <w:lang w:val="en-US"/>
+              </w:rPr>
+              <w:t>-Nature}</w:t>
             </w:r>
           </w:p>
         </w:tc>
@@ -19412,6 +19868,7 @@
                 <w:rFonts w:ascii="Arial" w:hAnsi="Arial" w:cs="Arial"/>
               </w:rPr>
             </w:pPr>
+            <w:proofErr w:type="spellStart"/>
             <w:r>
               <w:rPr>
                 <w:rFonts w:ascii="Arial" w:hAnsi="Arial" w:cs="Arial"/>
@@ -19419,7 +19876,17 @@
                 <w:bCs/>
                 <w:u w:color="000000"/>
               </w:rPr>
-              <w:t>Epaisseur (</w:t>
+              <w:t>Epaisseur</w:t>
+            </w:r>
+            <w:proofErr w:type="spellEnd"/>
+            <w:r>
+              <w:rPr>
+                <w:rFonts w:ascii="Arial" w:hAnsi="Arial" w:cs="Arial"/>
+                <w:b/>
+                <w:bCs/>
+                <w:u w:color="000000"/>
+              </w:rPr>
+              <w:t xml:space="preserve"> (</w:t>
             </w:r>
             <w:r>
               <w:rPr>
@@ -19466,7 +19933,27 @@
                 <w:u w:color="000000"/>
                 <w:lang w:val="en-US"/>
               </w:rPr>
-              <w:t>${AFacade-Thick}</w:t>
+              <w:t>${</w:t>
+            </w:r>
+            <w:proofErr w:type="spellStart"/>
+            <w:r>
+              <w:rPr>
+                <w:rFonts w:ascii="Arial" w:hAnsi="Arial" w:cs="Arial"/>
+                <w:bCs/>
+                <w:u w:color="000000"/>
+                <w:lang w:val="en-US"/>
+              </w:rPr>
+              <w:t>AFacade</w:t>
+            </w:r>
+            <w:proofErr w:type="spellEnd"/>
+            <w:r>
+              <w:rPr>
+                <w:rFonts w:ascii="Arial" w:hAnsi="Arial" w:cs="Arial"/>
+                <w:bCs/>
+                <w:u w:color="000000"/>
+                <w:lang w:val="en-US"/>
+              </w:rPr>
+              <w:t>-Thick}</w:t>
             </w:r>
           </w:p>
         </w:tc>
@@ -19686,7 +20173,18 @@
                 <w:sz w:val="13"/>
                 <w:szCs w:val="13"/>
               </w:rPr>
-              <w:t>Isolement acoustique standardisé D</w:t>
+              <w:t xml:space="preserve">Isolement acoustique standardisé </w:t>
+            </w:r>
+            <w:proofErr w:type="spellStart"/>
+            <w:r>
+              <w:rPr>
+                <w:rFonts w:ascii="Arial" w:hAnsi="Arial" w:cs="Arial"/>
+                <w:b/>
+                <w:bCs/>
+                <w:sz w:val="13"/>
+                <w:szCs w:val="13"/>
+              </w:rPr>
+              <w:t>D</w:t>
             </w:r>
             <w:r>
               <w:rPr>
@@ -19699,6 +20197,7 @@
               </w:rPr>
               <w:t>nT</w:t>
             </w:r>
+            <w:proofErr w:type="spellEnd"/>
             <w:r>
               <w:rPr>
                 <w:rFonts w:ascii="Arial" w:hAnsi="Arial" w:cs="Arial"/>
@@ -19751,6 +20250,7 @@
                 <w:szCs w:val="13"/>
               </w:rPr>
             </w:pPr>
+            <w:proofErr w:type="spellStart"/>
             <w:r>
               <w:rPr>
                 <w:rFonts w:ascii="Arial" w:hAnsi="Arial" w:cs="Arial"/>
@@ -19761,6 +20261,7 @@
               </w:rPr>
               <w:t>Emission</w:t>
             </w:r>
+            <w:proofErr w:type="spellEnd"/>
           </w:p>
         </w:tc>
         <w:tc>
@@ -21266,6 +21767,7 @@
                 <w:szCs w:val="18"/>
               </w:rPr>
             </w:pPr>
+            <w:proofErr w:type="spellStart"/>
             <w:proofErr w:type="gramStart"/>
             <w:r>
               <w:rPr>
@@ -21290,6 +21792,7 @@
               </w:rPr>
               <w:t>nT,A</w:t>
             </w:r>
+            <w:proofErr w:type="spellEnd"/>
             <w:proofErr w:type="gramEnd"/>
             <w:r>
               <w:rPr>
@@ -21386,6 +21889,7 @@
                 <w:szCs w:val="18"/>
               </w:rPr>
             </w:pPr>
+            <w:proofErr w:type="spellStart"/>
             <w:proofErr w:type="gramStart"/>
             <w:r>
               <w:rPr>
@@ -21408,6 +21912,7 @@
               </w:rPr>
               <w:t>nT,A</w:t>
             </w:r>
+            <w:proofErr w:type="spellEnd"/>
             <w:proofErr w:type="gramEnd"/>
             <w:r>
               <w:rPr>
@@ -21448,7 +21953,29 @@
                 <w:sz w:val="13"/>
                 <w:szCs w:val="13"/>
               </w:rPr>
-              <w:t>${AObj} dB</w:t>
+              <w:t>${</w:t>
+            </w:r>
+            <w:proofErr w:type="spellStart"/>
+            <w:r>
+              <w:rPr>
+                <w:rFonts w:ascii="Arial" w:hAnsi="Arial" w:cs="Arial"/>
+                <w:b/>
+                <w:bCs/>
+                <w:sz w:val="13"/>
+                <w:szCs w:val="13"/>
+              </w:rPr>
+              <w:t>AObj</w:t>
+            </w:r>
+            <w:proofErr w:type="spellEnd"/>
+            <w:r>
+              <w:rPr>
+                <w:rFonts w:ascii="Arial" w:hAnsi="Arial" w:cs="Arial"/>
+                <w:b/>
+                <w:bCs/>
+                <w:sz w:val="13"/>
+                <w:szCs w:val="13"/>
+              </w:rPr>
+              <w:t>} dB</w:t>
             </w:r>
           </w:p>
         </w:tc>
@@ -21625,6 +22152,7 @@
               </w:rPr>
               <w:t xml:space="preserve">* L'isolement acoustique standardisé pondéré </w:t>
             </w:r>
+            <w:proofErr w:type="spellStart"/>
             <w:proofErr w:type="gramStart"/>
             <w:r>
               <w:rPr>
@@ -21645,6 +22173,7 @@
               </w:rPr>
               <w:t>nT,A</w:t>
             </w:r>
+            <w:proofErr w:type="spellEnd"/>
             <w:proofErr w:type="gramEnd"/>
             <w:r>
               <w:rPr>
@@ -23493,7 +24022,23 @@
                 <w:rFonts w:ascii="Arial" w:hAnsi="Arial" w:cs="Arial"/>
                 <w:bCs/>
               </w:rPr>
-              <w:t>${FEmitName}</w:t>
+              <w:t>${</w:t>
+            </w:r>
+            <w:proofErr w:type="spellStart"/>
+            <w:r>
+              <w:rPr>
+                <w:rFonts w:ascii="Arial" w:hAnsi="Arial" w:cs="Arial"/>
+                <w:bCs/>
+              </w:rPr>
+              <w:t>FEmitName</w:t>
+            </w:r>
+            <w:proofErr w:type="spellEnd"/>
+            <w:r>
+              <w:rPr>
+                <w:rFonts w:ascii="Arial" w:hAnsi="Arial" w:cs="Arial"/>
+                <w:bCs/>
+              </w:rPr>
+              <w:t>}</w:t>
             </w:r>
           </w:p>
         </w:tc>
@@ -23521,7 +24066,23 @@
                 <w:rFonts w:ascii="Arial" w:hAnsi="Arial" w:cs="Arial"/>
                 <w:bCs/>
               </w:rPr>
-              <w:t>${FEmitType}</w:t>
+              <w:t>${</w:t>
+            </w:r>
+            <w:proofErr w:type="spellStart"/>
+            <w:r>
+              <w:rPr>
+                <w:rFonts w:ascii="Arial" w:hAnsi="Arial" w:cs="Arial"/>
+                <w:bCs/>
+              </w:rPr>
+              <w:t>FEmitType</w:t>
+            </w:r>
+            <w:proofErr w:type="spellEnd"/>
+            <w:r>
+              <w:rPr>
+                <w:rFonts w:ascii="Arial" w:hAnsi="Arial" w:cs="Arial"/>
+                <w:bCs/>
+              </w:rPr>
+              <w:t>}</w:t>
             </w:r>
           </w:p>
         </w:tc>
@@ -23818,6 +24379,7 @@
               </w:rPr>
               <w:t>${</w:t>
             </w:r>
+            <w:proofErr w:type="spellStart"/>
             <w:r>
               <w:rPr>
                 <w:rFonts w:ascii="Arial" w:hAnsi="Arial" w:cs="Arial"/>
@@ -23832,7 +24394,16 @@
                 <w:bCs/>
                 <w:u w:color="000000"/>
               </w:rPr>
-              <w:t>Name}</w:t>
+              <w:t>Name</w:t>
+            </w:r>
+            <w:proofErr w:type="spellEnd"/>
+            <w:r>
+              <w:rPr>
+                <w:rFonts w:ascii="Arial" w:hAnsi="Arial" w:cs="Arial"/>
+                <w:bCs/>
+                <w:u w:color="000000"/>
+              </w:rPr>
+              <w:t>}</w:t>
             </w:r>
           </w:p>
         </w:tc>
@@ -23938,6 +24509,7 @@
               </w:rPr>
               <w:t>${</w:t>
             </w:r>
+            <w:proofErr w:type="spellStart"/>
             <w:r>
               <w:rPr>
                 <w:rFonts w:ascii="Arial" w:hAnsi="Arial" w:cs="Arial"/>
@@ -23952,7 +24524,16 @@
                 <w:bCs/>
                 <w:u w:color="000000"/>
               </w:rPr>
-              <w:t>Vol}</w:t>
+              <w:t>Vol</w:t>
+            </w:r>
+            <w:proofErr w:type="spellEnd"/>
+            <w:r>
+              <w:rPr>
+                <w:rFonts w:ascii="Arial" w:hAnsi="Arial" w:cs="Arial"/>
+                <w:bCs/>
+                <w:u w:color="000000"/>
+              </w:rPr>
+              <w:t>}</w:t>
             </w:r>
           </w:p>
         </w:tc>
@@ -24187,6 +24768,7 @@
               </w:rPr>
               <w:t>${</w:t>
             </w:r>
+            <w:proofErr w:type="spellStart"/>
             <w:r>
               <w:rPr>
                 <w:rFonts w:ascii="Arial" w:hAnsi="Arial" w:cs="Arial"/>
@@ -24205,7 +24787,18 @@
                 <w:szCs w:val="16"/>
                 <w:shd w:val="clear" w:color="auto" w:fill="F7FAFF"/>
               </w:rPr>
-              <w:t>SepWal-Nature</w:t>
+              <w:t>SepWal</w:t>
+            </w:r>
+            <w:proofErr w:type="spellEnd"/>
+            <w:r>
+              <w:rPr>
+                <w:rFonts w:ascii="Arial" w:hAnsi="Arial" w:cs="Arial"/>
+                <w:bCs/>
+                <w:sz w:val="16"/>
+                <w:szCs w:val="16"/>
+                <w:shd w:val="clear" w:color="auto" w:fill="F7FAFF"/>
+              </w:rPr>
+              <w:t>-Nature</w:t>
             </w:r>
             <w:r>
               <w:rPr>
@@ -24261,6 +24854,7 @@
                 <w:rFonts w:ascii="Arial" w:hAnsi="Arial" w:cs="Arial"/>
               </w:rPr>
             </w:pPr>
+            <w:proofErr w:type="spellStart"/>
             <w:r>
               <w:rPr>
                 <w:rFonts w:ascii="Arial" w:hAnsi="Arial" w:cs="Arial"/>
@@ -24268,7 +24862,17 @@
                 <w:bCs/>
                 <w:u w:color="000000"/>
               </w:rPr>
-              <w:t>Epaisseur (cm)</w:t>
+              <w:t>Epaisseur</w:t>
+            </w:r>
+            <w:proofErr w:type="spellEnd"/>
+            <w:r>
+              <w:rPr>
+                <w:rFonts w:ascii="Arial" w:hAnsi="Arial" w:cs="Arial"/>
+                <w:b/>
+                <w:bCs/>
+                <w:u w:color="000000"/>
+              </w:rPr>
+              <w:t xml:space="preserve"> (cm)</w:t>
             </w:r>
           </w:p>
         </w:tc>
@@ -24306,6 +24910,7 @@
               </w:rPr>
               <w:t>${</w:t>
             </w:r>
+            <w:proofErr w:type="spellStart"/>
             <w:r>
               <w:rPr>
                 <w:rFonts w:ascii="Arial" w:hAnsi="Arial" w:cs="Arial"/>
@@ -24326,7 +24931,19 @@
                 <w:shd w:val="clear" w:color="auto" w:fill="F7FAFF"/>
                 <w:lang w:val="en-US"/>
               </w:rPr>
-              <w:t>SepWal-Thick</w:t>
+              <w:t>SepWal</w:t>
+            </w:r>
+            <w:proofErr w:type="spellEnd"/>
+            <w:r>
+              <w:rPr>
+                <w:rFonts w:ascii="Arial" w:hAnsi="Arial" w:cs="Arial"/>
+                <w:bCs/>
+                <w:sz w:val="16"/>
+                <w:szCs w:val="16"/>
+                <w:shd w:val="clear" w:color="auto" w:fill="F7FAFF"/>
+                <w:lang w:val="en-US"/>
+              </w:rPr>
+              <w:t>-Thick</w:t>
             </w:r>
             <w:r>
               <w:rPr>
@@ -24428,6 +25045,7 @@
               </w:rPr>
               <w:t>${</w:t>
             </w:r>
+            <w:proofErr w:type="spellStart"/>
             <w:r>
               <w:rPr>
                 <w:rFonts w:ascii="Arial" w:hAnsi="Arial" w:cs="Arial"/>
@@ -24448,7 +25066,19 @@
                 <w:shd w:val="clear" w:color="auto" w:fill="F7FAFF"/>
                 <w:lang w:val="en-US"/>
               </w:rPr>
-              <w:t>SepWal-Dub-Nature</w:t>
+              <w:t>SepWal</w:t>
+            </w:r>
+            <w:proofErr w:type="spellEnd"/>
+            <w:r>
+              <w:rPr>
+                <w:rFonts w:ascii="Arial" w:hAnsi="Arial" w:cs="Arial"/>
+                <w:bCs/>
+                <w:sz w:val="16"/>
+                <w:szCs w:val="16"/>
+                <w:shd w:val="clear" w:color="auto" w:fill="F7FAFF"/>
+                <w:lang w:val="en-US"/>
+              </w:rPr>
+              <w:t>-Dub-Nature</w:t>
             </w:r>
             <w:r>
               <w:rPr>
@@ -24505,6 +25135,7 @@
                 <w:rFonts w:ascii="Arial" w:hAnsi="Arial" w:cs="Arial"/>
               </w:rPr>
             </w:pPr>
+            <w:proofErr w:type="spellStart"/>
             <w:r>
               <w:rPr>
                 <w:rFonts w:ascii="Arial" w:hAnsi="Arial" w:cs="Arial"/>
@@ -24512,7 +25143,17 @@
                 <w:bCs/>
                 <w:u w:color="000000"/>
               </w:rPr>
-              <w:t>Epaisseur (</w:t>
+              <w:t>Epaisseur</w:t>
+            </w:r>
+            <w:proofErr w:type="spellEnd"/>
+            <w:r>
+              <w:rPr>
+                <w:rFonts w:ascii="Arial" w:hAnsi="Arial" w:cs="Arial"/>
+                <w:b/>
+                <w:bCs/>
+                <w:u w:color="000000"/>
+              </w:rPr>
+              <w:t xml:space="preserve"> (</w:t>
             </w:r>
             <w:r>
               <w:rPr>
@@ -24568,6 +25209,7 @@
               </w:rPr>
               <w:t>${</w:t>
             </w:r>
+            <w:proofErr w:type="spellStart"/>
             <w:r>
               <w:rPr>
                 <w:rFonts w:ascii="Arial" w:hAnsi="Arial" w:cs="Arial"/>
@@ -24577,7 +25219,19 @@
                 <w:shd w:val="clear" w:color="auto" w:fill="F7FAFF"/>
                 <w:lang w:val="en-US"/>
               </w:rPr>
-              <w:t>FSepWal-Dub-t</w:t>
+              <w:t>FSepWal</w:t>
+            </w:r>
+            <w:proofErr w:type="spellEnd"/>
+            <w:r>
+              <w:rPr>
+                <w:rFonts w:ascii="Arial" w:hAnsi="Arial" w:cs="Arial"/>
+                <w:bCs/>
+                <w:sz w:val="16"/>
+                <w:szCs w:val="16"/>
+                <w:shd w:val="clear" w:color="auto" w:fill="F7FAFF"/>
+                <w:lang w:val="en-US"/>
+              </w:rPr>
+              <w:t>-Dub-t</w:t>
             </w:r>
             <w:r>
               <w:rPr>
@@ -24830,6 +25484,7 @@
               </w:rPr>
               <w:t>${</w:t>
             </w:r>
+            <w:proofErr w:type="spellStart"/>
             <w:r>
               <w:rPr>
                 <w:rFonts w:ascii="Arial" w:hAnsi="Arial" w:cs="Arial"/>
@@ -24839,6 +25494,7 @@
               </w:rPr>
               <w:t>FWoodWorkNature</w:t>
             </w:r>
+            <w:proofErr w:type="spellEnd"/>
             <w:r>
               <w:rPr>
                 <w:rFonts w:ascii="Arial" w:hAnsi="Arial" w:cs="Arial"/>
@@ -24933,6 +25589,7 @@
               </w:rPr>
               <w:t>${</w:t>
             </w:r>
+            <w:proofErr w:type="spellStart"/>
             <w:r>
               <w:rPr>
                 <w:rFonts w:ascii="Arial" w:hAnsi="Arial" w:cs="Arial"/>
@@ -24942,6 +25599,7 @@
               </w:rPr>
               <w:t>FWoodWorkOpening</w:t>
             </w:r>
+            <w:proofErr w:type="spellEnd"/>
             <w:r>
               <w:rPr>
                 <w:rFonts w:ascii="Arial" w:hAnsi="Arial" w:cs="Arial"/>
@@ -25036,6 +25694,7 @@
               </w:rPr>
               <w:t>${</w:t>
             </w:r>
+            <w:proofErr w:type="spellStart"/>
             <w:r>
               <w:rPr>
                 <w:rFonts w:ascii="Arial" w:hAnsi="Arial" w:cs="Arial"/>
@@ -25045,6 +25704,7 @@
               </w:rPr>
               <w:t>FWoodWorkType</w:t>
             </w:r>
+            <w:proofErr w:type="spellEnd"/>
             <w:r>
               <w:rPr>
                 <w:rFonts w:ascii="Arial" w:hAnsi="Arial" w:cs="Arial"/>
@@ -25140,6 +25800,7 @@
               </w:rPr>
               <w:t>${</w:t>
             </w:r>
+            <w:proofErr w:type="spellStart"/>
             <w:r>
               <w:rPr>
                 <w:rFonts w:ascii="Arial" w:hAnsi="Arial" w:cs="Arial"/>
@@ -25149,6 +25810,7 @@
               </w:rPr>
               <w:t>FShutterBox</w:t>
             </w:r>
+            <w:proofErr w:type="spellEnd"/>
             <w:r>
               <w:rPr>
                 <w:rFonts w:ascii="Arial" w:hAnsi="Arial" w:cs="Arial"/>
@@ -25807,6 +26469,7 @@
               </w:rPr>
               <w:t>${</w:t>
             </w:r>
+            <w:proofErr w:type="spellStart"/>
             <w:r>
               <w:rPr>
                 <w:rFonts w:ascii="Arial" w:hAnsi="Arial" w:cs="Arial"/>
@@ -25816,6 +26479,7 @@
               </w:rPr>
               <w:t>FBoilerCup</w:t>
             </w:r>
+            <w:proofErr w:type="spellEnd"/>
             <w:r>
               <w:rPr>
                 <w:rFonts w:ascii="Arial" w:hAnsi="Arial" w:cs="Arial"/>
@@ -26044,7 +26708,18 @@
                 <w:sz w:val="13"/>
                 <w:szCs w:val="13"/>
               </w:rPr>
-              <w:t>Isolement acoustique standardisé D</w:t>
+              <w:t xml:space="preserve">Isolement acoustique standardisé </w:t>
+            </w:r>
+            <w:proofErr w:type="spellStart"/>
+            <w:r>
+              <w:rPr>
+                <w:rFonts w:ascii="Arial" w:hAnsi="Arial" w:cs="Arial"/>
+                <w:b/>
+                <w:bCs/>
+                <w:sz w:val="13"/>
+                <w:szCs w:val="13"/>
+              </w:rPr>
+              <w:t>D</w:t>
             </w:r>
             <w:r>
               <w:rPr>
@@ -26057,6 +26732,7 @@
               </w:rPr>
               <w:t>nT</w:t>
             </w:r>
+            <w:proofErr w:type="spellEnd"/>
             <w:r>
               <w:rPr>
                 <w:rFonts w:ascii="Arial" w:hAnsi="Arial" w:cs="Arial"/>
@@ -26109,6 +26785,7 @@
                 <w:szCs w:val="13"/>
               </w:rPr>
             </w:pPr>
+            <w:proofErr w:type="spellStart"/>
             <w:r>
               <w:rPr>
                 <w:rFonts w:ascii="Arial" w:hAnsi="Arial" w:cs="Arial"/>
@@ -26119,6 +26796,7 @@
               </w:rPr>
               <w:t>Emission</w:t>
             </w:r>
+            <w:proofErr w:type="spellEnd"/>
           </w:p>
         </w:tc>
         <w:tc>
@@ -27624,6 +28302,7 @@
                 <w:szCs w:val="13"/>
               </w:rPr>
             </w:pPr>
+            <w:proofErr w:type="spellStart"/>
             <w:proofErr w:type="gramStart"/>
             <w:r>
               <w:rPr>
@@ -27661,6 +28340,7 @@
               </w:rPr>
               <w:t>,tr</w:t>
             </w:r>
+            <w:proofErr w:type="spellEnd"/>
             <w:r>
               <w:rPr>
                 <w:rFonts w:ascii="Arial" w:hAnsi="Arial" w:cs="Arial"/>
@@ -27757,6 +28437,7 @@
                 <w:szCs w:val="18"/>
               </w:rPr>
             </w:pPr>
+            <w:proofErr w:type="spellStart"/>
             <w:proofErr w:type="gramStart"/>
             <w:r>
               <w:rPr>
@@ -27791,6 +28472,7 @@
               </w:rPr>
               <w:t>,tr</w:t>
             </w:r>
+            <w:proofErr w:type="spellEnd"/>
             <w:r>
               <w:rPr>
                 <w:rFonts w:ascii="Arial" w:hAnsi="Arial" w:cs="Arial"/>
@@ -27833,6 +28515,7 @@
               </w:rPr>
               <w:t>${</w:t>
             </w:r>
+            <w:proofErr w:type="spellStart"/>
             <w:r>
               <w:rPr>
                 <w:rFonts w:ascii="Arial" w:hAnsi="Arial" w:cs="Arial"/>
@@ -27853,7 +28536,19 @@
                 <w:szCs w:val="18"/>
                 <w:u w:color="000000"/>
               </w:rPr>
-              <w:t>Obj}</w:t>
+              <w:t>Obj</w:t>
+            </w:r>
+            <w:proofErr w:type="spellEnd"/>
+            <w:r>
+              <w:rPr>
+                <w:rFonts w:ascii="Arial" w:hAnsi="Arial" w:cs="Arial"/>
+                <w:b/>
+                <w:bCs/>
+                <w:sz w:val="18"/>
+                <w:szCs w:val="18"/>
+                <w:u w:color="000000"/>
+              </w:rPr>
+              <w:t>}</w:t>
             </w:r>
             <w:r>
               <w:rPr>
@@ -28011,6 +28706,7 @@
               </w:rPr>
               <w:t xml:space="preserve">* L'isolement acoustique standardisé pondéré </w:t>
             </w:r>
+            <w:proofErr w:type="spellStart"/>
             <w:proofErr w:type="gramStart"/>
             <w:r>
               <w:rPr>
@@ -28042,6 +28738,7 @@
               </w:rPr>
               <w:t>,tr</w:t>
             </w:r>
+            <w:proofErr w:type="spellEnd"/>
             <w:r>
               <w:rPr>
                 <w:rFonts w:ascii="Arial" w:hAnsi="Arial" w:cs="Arial"/>
@@ -29889,6 +30586,7 @@
               </w:rPr>
               <w:t>${</w:t>
             </w:r>
+            <w:proofErr w:type="spellStart"/>
             <w:r>
               <w:rPr>
                 <w:rFonts w:ascii="Arial" w:hAnsi="Arial" w:cs="Arial"/>
@@ -29903,7 +30601,16 @@
                 <w:bCs/>
                 <w:u w:color="000000"/>
               </w:rPr>
-              <w:t>LocEmit-Name}</w:t>
+              <w:t>LocEmit</w:t>
+            </w:r>
+            <w:proofErr w:type="spellEnd"/>
+            <w:r>
+              <w:rPr>
+                <w:rFonts w:ascii="Arial" w:hAnsi="Arial" w:cs="Arial"/>
+                <w:bCs/>
+                <w:u w:color="000000"/>
+              </w:rPr>
+              <w:t>-Name}</w:t>
             </w:r>
           </w:p>
         </w:tc>
@@ -30009,6 +30716,7 @@
               </w:rPr>
               <w:t>${</w:t>
             </w:r>
+            <w:proofErr w:type="spellStart"/>
             <w:r>
               <w:rPr>
                 <w:rFonts w:ascii="Arial" w:hAnsi="Arial" w:cs="Arial"/>
@@ -30023,7 +30731,16 @@
                 <w:bCs/>
                 <w:u w:color="000000"/>
               </w:rPr>
-              <w:t>LocEmit-Vol}</w:t>
+              <w:t>LocEmit</w:t>
+            </w:r>
+            <w:proofErr w:type="spellEnd"/>
+            <w:r>
+              <w:rPr>
+                <w:rFonts w:ascii="Arial" w:hAnsi="Arial" w:cs="Arial"/>
+                <w:bCs/>
+                <w:u w:color="000000"/>
+              </w:rPr>
+              <w:t>-Vol}</w:t>
             </w:r>
           </w:p>
         </w:tc>
@@ -30251,6 +30968,7 @@
               </w:rPr>
               <w:t>${</w:t>
             </w:r>
+            <w:proofErr w:type="spellStart"/>
             <w:r>
               <w:rPr>
                 <w:rFonts w:ascii="Arial" w:hAnsi="Arial" w:cs="Arial"/>
@@ -30265,7 +30983,16 @@
                 <w:bCs/>
                 <w:u w:color="000000"/>
               </w:rPr>
-              <w:t>LocRecieve-Name}</w:t>
+              <w:t>LocRecieve</w:t>
+            </w:r>
+            <w:proofErr w:type="spellEnd"/>
+            <w:r>
+              <w:rPr>
+                <w:rFonts w:ascii="Arial" w:hAnsi="Arial" w:cs="Arial"/>
+                <w:bCs/>
+                <w:u w:color="000000"/>
+              </w:rPr>
+              <w:t>-Name}</w:t>
             </w:r>
           </w:p>
         </w:tc>
@@ -30371,6 +31098,7 @@
               </w:rPr>
               <w:t>${</w:t>
             </w:r>
+            <w:proofErr w:type="spellStart"/>
             <w:r>
               <w:rPr>
                 <w:rFonts w:ascii="Arial" w:hAnsi="Arial" w:cs="Arial"/>
@@ -30385,7 +31113,16 @@
                 <w:bCs/>
                 <w:u w:color="000000"/>
               </w:rPr>
-              <w:t>LocRecieve-Vol}</w:t>
+              <w:t>LocRecieve</w:t>
+            </w:r>
+            <w:proofErr w:type="spellEnd"/>
+            <w:r>
+              <w:rPr>
+                <w:rFonts w:ascii="Arial" w:hAnsi="Arial" w:cs="Arial"/>
+                <w:bCs/>
+                <w:u w:color="000000"/>
+              </w:rPr>
+              <w:t>-Vol}</w:t>
             </w:r>
           </w:p>
         </w:tc>
@@ -30537,6 +31274,7 @@
               </w:rPr>
               <w:t>${</w:t>
             </w:r>
+            <w:proofErr w:type="spellStart"/>
             <w:r>
               <w:rPr>
                 <w:rFonts w:ascii="Arial" w:hAnsi="Arial" w:cs="Arial"/>
@@ -30551,7 +31289,16 @@
                 <w:bCs/>
                 <w:u w:color="000000"/>
               </w:rPr>
-              <w:t>Type}</w:t>
+              <w:t>Type</w:t>
+            </w:r>
+            <w:proofErr w:type="spellEnd"/>
+            <w:r>
+              <w:rPr>
+                <w:rFonts w:ascii="Arial" w:hAnsi="Arial" w:cs="Arial"/>
+                <w:bCs/>
+                <w:u w:color="000000"/>
+              </w:rPr>
+              <w:t>}</w:t>
             </w:r>
           </w:p>
         </w:tc>
@@ -30703,6 +31450,7 @@
               </w:rPr>
               <w:t>${</w:t>
             </w:r>
+            <w:proofErr w:type="spellStart"/>
             <w:r>
               <w:rPr>
                 <w:rFonts w:ascii="Arial" w:hAnsi="Arial" w:cs="Arial"/>
@@ -30712,6 +31460,7 @@
               </w:rPr>
               <w:t>CNbPosMAC</w:t>
             </w:r>
+            <w:proofErr w:type="spellEnd"/>
             <w:r>
               <w:rPr>
                 <w:rFonts w:ascii="Arial" w:hAnsi="Arial" w:cs="Arial"/>
@@ -30949,6 +31698,7 @@
               </w:rPr>
               <w:t>${</w:t>
             </w:r>
+            <w:proofErr w:type="spellStart"/>
             <w:r>
               <w:rPr>
                 <w:rFonts w:ascii="Arial" w:hAnsi="Arial" w:cs="Arial"/>
@@ -30958,6 +31708,7 @@
               </w:rPr>
               <w:t>CFloorCover</w:t>
             </w:r>
+            <w:proofErr w:type="spellEnd"/>
             <w:r>
               <w:rPr>
                 <w:rFonts w:ascii="Arial" w:hAnsi="Arial" w:cs="Arial"/>
@@ -31070,6 +31821,7 @@
               </w:rPr>
               <w:t>${</w:t>
             </w:r>
+            <w:proofErr w:type="spellStart"/>
             <w:r>
               <w:rPr>
                 <w:rFonts w:ascii="Arial" w:hAnsi="Arial" w:cs="Arial"/>
@@ -31078,6 +31830,7 @@
               </w:rPr>
               <w:t>CFloor</w:t>
             </w:r>
+            <w:proofErr w:type="spellEnd"/>
             <w:r>
               <w:rPr>
                 <w:rFonts w:ascii="Arial" w:hAnsi="Arial" w:cs="Arial"/>
@@ -31342,6 +32095,7 @@
               </w:rPr>
               <w:t>${</w:t>
             </w:r>
+            <w:proofErr w:type="spellStart"/>
             <w:r>
               <w:rPr>
                 <w:rFonts w:ascii="Arial" w:hAnsi="Arial" w:cs="Arial"/>
@@ -31352,6 +32106,7 @@
               </w:rPr>
               <w:t>CFloor</w:t>
             </w:r>
+            <w:proofErr w:type="spellEnd"/>
             <w:r>
               <w:rPr>
                 <w:rFonts w:ascii="Arial" w:hAnsi="Arial" w:cs="Arial"/>
@@ -31416,6 +32171,7 @@
                 <w:rFonts w:ascii="Arial" w:hAnsi="Arial" w:cs="Arial"/>
               </w:rPr>
             </w:pPr>
+            <w:proofErr w:type="spellStart"/>
             <w:r>
               <w:rPr>
                 <w:rFonts w:ascii="Arial" w:hAnsi="Arial" w:cs="Arial"/>
@@ -31423,7 +32179,17 @@
                 <w:bCs/>
                 <w:u w:color="000000"/>
               </w:rPr>
-              <w:t>Epaisseur (</w:t>
+              <w:t>Epaisseur</w:t>
+            </w:r>
+            <w:proofErr w:type="spellEnd"/>
+            <w:r>
+              <w:rPr>
+                <w:rFonts w:ascii="Arial" w:hAnsi="Arial" w:cs="Arial"/>
+                <w:b/>
+                <w:bCs/>
+                <w:u w:color="000000"/>
+              </w:rPr>
+              <w:t xml:space="preserve"> (</w:t>
             </w:r>
             <w:r>
               <w:rPr>
@@ -31479,6 +32245,7 @@
               </w:rPr>
               <w:t>${</w:t>
             </w:r>
+            <w:proofErr w:type="spellStart"/>
             <w:r>
               <w:rPr>
                 <w:rFonts w:ascii="Arial" w:hAnsi="Arial" w:cs="Arial"/>
@@ -31489,6 +32256,7 @@
               </w:rPr>
               <w:t>CFloor</w:t>
             </w:r>
+            <w:proofErr w:type="spellEnd"/>
             <w:r>
               <w:rPr>
                 <w:rFonts w:ascii="Arial" w:hAnsi="Arial" w:cs="Arial"/>
@@ -31997,6 +32765,7 @@
               </w:rPr>
               <w:t>Niveau du bruit de choc standardisé L'</w:t>
             </w:r>
+            <w:proofErr w:type="spellStart"/>
             <w:r>
               <w:rPr>
                 <w:rFonts w:ascii="Arial" w:hAnsi="Arial" w:cs="Arial"/>
@@ -32008,6 +32777,7 @@
               </w:rPr>
               <w:t>nT</w:t>
             </w:r>
+            <w:proofErr w:type="spellEnd"/>
             <w:r>
               <w:rPr>
                 <w:rFonts w:ascii="Arial" w:hAnsi="Arial" w:cs="Arial"/>
@@ -33537,6 +34307,7 @@
               </w:rPr>
               <w:t>L'</w:t>
             </w:r>
+            <w:proofErr w:type="spellStart"/>
             <w:r>
               <w:rPr>
                 <w:rFonts w:ascii="Arial" w:hAnsi="Arial" w:cs="Arial"/>
@@ -33549,6 +34320,7 @@
               </w:rPr>
               <w:t>nT,w</w:t>
             </w:r>
+            <w:proofErr w:type="spellEnd"/>
             <w:proofErr w:type="gramEnd"/>
             <w:r>
               <w:rPr>
@@ -33682,6 +34454,7 @@
               </w:rPr>
               <w:t>L'</w:t>
             </w:r>
+            <w:proofErr w:type="spellStart"/>
             <w:r>
               <w:rPr>
                 <w:rFonts w:ascii="Arial" w:hAnsi="Arial" w:cs="Arial"/>
@@ -33693,6 +34466,7 @@
               </w:rPr>
               <w:t>nT,w</w:t>
             </w:r>
+            <w:proofErr w:type="spellEnd"/>
             <w:proofErr w:type="gramEnd"/>
             <w:r>
               <w:rPr>
@@ -33736,6 +34510,7 @@
               </w:rPr>
               <w:t>${</w:t>
             </w:r>
+            <w:proofErr w:type="spellStart"/>
             <w:r>
               <w:rPr>
                 <w:rFonts w:ascii="Arial" w:hAnsi="Arial" w:cs="Arial"/>
@@ -33756,7 +34531,19 @@
                 <w:szCs w:val="18"/>
                 <w:u w:color="000000"/>
               </w:rPr>
-              <w:t>Obj}</w:t>
+              <w:t>Obj</w:t>
+            </w:r>
+            <w:proofErr w:type="spellEnd"/>
+            <w:r>
+              <w:rPr>
+                <w:rFonts w:ascii="Arial" w:hAnsi="Arial" w:cs="Arial"/>
+                <w:b/>
+                <w:bCs/>
+                <w:sz w:val="18"/>
+                <w:szCs w:val="18"/>
+                <w:u w:color="000000"/>
+              </w:rPr>
+              <w:t>}</w:t>
             </w:r>
             <w:r>
               <w:rPr>
@@ -33994,6 +34781,7 @@
               </w:rPr>
               <w:t>L'</w:t>
             </w:r>
+            <w:proofErr w:type="spellStart"/>
             <w:r>
               <w:rPr>
                 <w:rFonts w:ascii="Arial" w:hAnsi="Arial" w:cs="Arial"/>
@@ -34004,6 +34792,7 @@
               </w:rPr>
               <w:t>nT,w</w:t>
             </w:r>
+            <w:proofErr w:type="spellEnd"/>
             <w:proofErr w:type="gramEnd"/>
             <w:r>
               <w:rPr>
@@ -34282,8 +35071,13 @@
               <w:ind w:left="113" w:right="113"/>
               <w:jc w:val="center"/>
             </w:pPr>
-            <w:r>
-              <w:t>N°de la mesure</w:t>
+            <w:proofErr w:type="spellStart"/>
+            <w:r>
+              <w:t>N°de</w:t>
+            </w:r>
+            <w:proofErr w:type="spellEnd"/>
+            <w:r>
+              <w:t xml:space="preserve"> la mesure</w:t>
             </w:r>
           </w:p>
         </w:tc>
@@ -34351,6 +35145,7 @@
             <w:pPr>
               <w:jc w:val="center"/>
             </w:pPr>
+            <w:proofErr w:type="spellStart"/>
             <w:proofErr w:type="gramStart"/>
             <w:r>
               <w:t>L</w:t>
@@ -34371,6 +35166,7 @@
               </w:rPr>
               <w:t>max</w:t>
             </w:r>
+            <w:proofErr w:type="spellEnd"/>
             <w:proofErr w:type="gramEnd"/>
             <w:r>
               <w:rPr>
@@ -34380,8 +35176,13 @@
               <w:t xml:space="preserve"> en</w:t>
             </w:r>
             <w:r>
-              <w:t xml:space="preserve"> dBA</w:t>
-            </w:r>
+              <w:t xml:space="preserve"> </w:t>
+            </w:r>
+            <w:proofErr w:type="spellStart"/>
+            <w:r>
+              <w:t>dBA</w:t>
+            </w:r>
+            <w:proofErr w:type="spellEnd"/>
           </w:p>
         </w:tc>
         <w:tc>
@@ -34396,6 +35197,7 @@
               <w:ind w:left="113" w:right="113"/>
               <w:jc w:val="center"/>
             </w:pPr>
+            <w:proofErr w:type="spellStart"/>
             <w:proofErr w:type="gramStart"/>
             <w:r>
               <w:t>L</w:t>
@@ -34413,10 +35215,16 @@
               </w:rPr>
               <w:t>moyen</w:t>
             </w:r>
+            <w:proofErr w:type="spellEnd"/>
             <w:proofErr w:type="gramEnd"/>
             <w:r>
-              <w:t xml:space="preserve"> en dBA</w:t>
-            </w:r>
+              <w:t xml:space="preserve"> en </w:t>
+            </w:r>
+            <w:proofErr w:type="spellStart"/>
+            <w:r>
+              <w:t>dBA</w:t>
+            </w:r>
+            <w:proofErr w:type="spellEnd"/>
           </w:p>
         </w:tc>
         <w:tc>
@@ -34441,8 +35249,13 @@
               <w:t>n</w:t>
             </w:r>
             <w:r>
-              <w:t xml:space="preserve"> bruit de fond en dBA</w:t>
-            </w:r>
+              <w:t xml:space="preserve"> bruit de fond en </w:t>
+            </w:r>
+            <w:proofErr w:type="spellStart"/>
+            <w:r>
+              <w:t>dBA</w:t>
+            </w:r>
+            <w:proofErr w:type="spellEnd"/>
           </w:p>
         </w:tc>
         <w:tc>
@@ -34475,7 +35288,15 @@
               <w:jc w:val="center"/>
             </w:pPr>
             <w:r>
-              <w:t>Tr 500 Hzen s</w:t>
+              <w:t xml:space="preserve">Tr 500 </w:t>
+            </w:r>
+            <w:proofErr w:type="spellStart"/>
+            <w:r>
+              <w:t>Hzen</w:t>
+            </w:r>
+            <w:proofErr w:type="spellEnd"/>
+            <w:r>
+              <w:t xml:space="preserve"> s</w:t>
             </w:r>
           </w:p>
         </w:tc>
@@ -34526,8 +35347,13 @@
               <w:jc w:val="center"/>
             </w:pPr>
             <w:r>
-              <w:t>Correction de Tr en dBA</w:t>
-            </w:r>
+              <w:t xml:space="preserve">Correction de Tr en </w:t>
+            </w:r>
+            <w:proofErr w:type="spellStart"/>
+            <w:r>
+              <w:t>dBA</w:t>
+            </w:r>
+            <w:proofErr w:type="spellEnd"/>
           </w:p>
         </w:tc>
         <w:tc>
@@ -34542,6 +35368,7 @@
               <w:ind w:left="113" w:right="113"/>
               <w:jc w:val="center"/>
             </w:pPr>
+            <w:proofErr w:type="spellStart"/>
             <w:proofErr w:type="gramStart"/>
             <w:r>
               <w:rPr>
@@ -34556,6 +35383,7 @@
               </w:rPr>
               <w:t>nA,T</w:t>
             </w:r>
+            <w:proofErr w:type="spellEnd"/>
             <w:proofErr w:type="gramEnd"/>
             <w:r>
               <w:rPr>
@@ -34576,12 +35404,14 @@
               </w:rPr>
               <w:t xml:space="preserve"> </w:t>
             </w:r>
+            <w:proofErr w:type="spellStart"/>
             <w:r>
               <w:rPr>
                 <w:b/>
               </w:rPr>
               <w:t>dBA</w:t>
             </w:r>
+            <w:proofErr w:type="spellEnd"/>
           </w:p>
         </w:tc>
         <w:tc>
@@ -34596,6 +35426,7 @@
               <w:ind w:left="113" w:right="113"/>
               <w:jc w:val="center"/>
             </w:pPr>
+            <w:proofErr w:type="spellStart"/>
             <w:proofErr w:type="gramStart"/>
             <w:r>
               <w:t>L</w:t>
@@ -34606,6 +35437,7 @@
               </w:rPr>
               <w:t>nA,T</w:t>
             </w:r>
+            <w:proofErr w:type="spellEnd"/>
             <w:proofErr w:type="gramEnd"/>
             <w:r>
               <w:rPr>
@@ -34614,8 +35446,13 @@
               <w:t xml:space="preserve"> </w:t>
             </w:r>
             <w:r>
-              <w:t>objectif RA 1999 en dBA</w:t>
-            </w:r>
+              <w:t xml:space="preserve">objectif RA 1999 en </w:t>
+            </w:r>
+            <w:proofErr w:type="spellStart"/>
+            <w:r>
+              <w:t>dBA</w:t>
+            </w:r>
+            <w:proofErr w:type="spellEnd"/>
           </w:p>
         </w:tc>
         <w:tc>
@@ -35563,6 +36400,7 @@
                 <w:color w:val="000000"/>
               </w:rPr>
             </w:pPr>
+            <w:proofErr w:type="spellStart"/>
             <w:r>
               <w:rPr>
                 <w:rFonts w:ascii="Arial" w:hAnsi="Arial" w:cs="Arial"/>
@@ -35570,6 +36408,7 @@
               </w:rPr>
               <w:t>Equipement</w:t>
             </w:r>
+            <w:proofErr w:type="spellEnd"/>
             <w:r>
               <w:rPr>
                 <w:rFonts w:ascii="Arial" w:hAnsi="Arial" w:cs="Arial"/>
@@ -35687,6 +36526,7 @@
               </w:rPr>
               <w:t xml:space="preserve"> </w:t>
             </w:r>
+            <w:proofErr w:type="spellStart"/>
             <w:r>
               <w:rPr>
                 <w:rFonts w:ascii="Arial" w:hAnsi="Arial" w:cs="Arial"/>
@@ -35694,6 +36534,7 @@
               </w:rPr>
               <w:t>équipt</w:t>
             </w:r>
+            <w:proofErr w:type="spellEnd"/>
             <w:r>
               <w:rPr>
                 <w:rFonts w:ascii="Arial" w:hAnsi="Arial" w:cs="Arial"/>
@@ -35706,8 +36547,17 @@
                 <w:rFonts w:ascii="Arial" w:hAnsi="Arial" w:cs="Arial"/>
                 <w:color w:val="000000"/>
               </w:rPr>
-              <w:t>en dBA</w:t>
-            </w:r>
+              <w:t xml:space="preserve">en </w:t>
+            </w:r>
+            <w:proofErr w:type="spellStart"/>
+            <w:r>
+              <w:rPr>
+                <w:rFonts w:ascii="Arial" w:hAnsi="Arial" w:cs="Arial"/>
+                <w:color w:val="000000"/>
+              </w:rPr>
+              <w:t>dBA</w:t>
+            </w:r>
+            <w:proofErr w:type="spellEnd"/>
           </w:p>
         </w:tc>
         <w:tc>
@@ -35770,8 +36620,17 @@
                 <w:rFonts w:ascii="Arial" w:hAnsi="Arial" w:cs="Arial"/>
                 <w:color w:val="000000"/>
               </w:rPr>
-              <w:t>en dBA</w:t>
-            </w:r>
+              <w:t xml:space="preserve">en </w:t>
+            </w:r>
+            <w:proofErr w:type="spellStart"/>
+            <w:r>
+              <w:rPr>
+                <w:rFonts w:ascii="Arial" w:hAnsi="Arial" w:cs="Arial"/>
+                <w:color w:val="000000"/>
+              </w:rPr>
+              <w:t>dBA</w:t>
+            </w:r>
+            <w:proofErr w:type="spellEnd"/>
           </w:p>
         </w:tc>
         <w:tc>
@@ -36000,8 +36859,17 @@
                 <w:rFonts w:ascii="Arial" w:hAnsi="Arial" w:cs="Arial"/>
                 <w:color w:val="000000"/>
               </w:rPr>
-              <w:t>en dBA</w:t>
-            </w:r>
+              <w:t xml:space="preserve">en </w:t>
+            </w:r>
+            <w:proofErr w:type="spellStart"/>
+            <w:r>
+              <w:rPr>
+                <w:rFonts w:ascii="Arial" w:hAnsi="Arial" w:cs="Arial"/>
+                <w:color w:val="000000"/>
+              </w:rPr>
+              <w:t>dBA</w:t>
+            </w:r>
+            <w:proofErr w:type="spellEnd"/>
           </w:p>
         </w:tc>
         <w:tc>
@@ -36025,6 +36893,7 @@
                 <w:color w:val="000000"/>
               </w:rPr>
             </w:pPr>
+            <w:proofErr w:type="spellStart"/>
             <w:proofErr w:type="gramStart"/>
             <w:r>
               <w:rPr>
@@ -36045,6 +36914,7 @@
               </w:rPr>
               <w:t>nA,T</w:t>
             </w:r>
+            <w:proofErr w:type="spellEnd"/>
             <w:proofErr w:type="gramEnd"/>
             <w:r>
               <w:rPr>
@@ -36073,6 +36943,7 @@
               </w:rPr>
               <w:t xml:space="preserve"> </w:t>
             </w:r>
+            <w:proofErr w:type="spellStart"/>
             <w:r>
               <w:rPr>
                 <w:rFonts w:ascii="Arial" w:hAnsi="Arial" w:cs="Arial"/>
@@ -36082,6 +36953,7 @@
               </w:rPr>
               <w:t>dBA</w:t>
             </w:r>
+            <w:proofErr w:type="spellEnd"/>
           </w:p>
         </w:tc>
         <w:tc>
@@ -36106,6 +36978,7 @@
                 <w:color w:val="000000"/>
               </w:rPr>
             </w:pPr>
+            <w:proofErr w:type="spellStart"/>
             <w:proofErr w:type="gramStart"/>
             <w:r>
               <w:rPr>
@@ -36122,6 +36995,7 @@
               </w:rPr>
               <w:t>nA,T</w:t>
             </w:r>
+            <w:proofErr w:type="spellEnd"/>
             <w:proofErr w:type="gramEnd"/>
             <w:r>
               <w:rPr>
@@ -36163,8 +37037,17 @@
                 <w:rFonts w:ascii="Arial" w:hAnsi="Arial" w:cs="Arial"/>
                 <w:color w:val="000000"/>
               </w:rPr>
-              <w:t>en dBA</w:t>
-            </w:r>
+              <w:t xml:space="preserve">en </w:t>
+            </w:r>
+            <w:proofErr w:type="spellStart"/>
+            <w:r>
+              <w:rPr>
+                <w:rFonts w:ascii="Arial" w:hAnsi="Arial" w:cs="Arial"/>
+                <w:color w:val="000000"/>
+              </w:rPr>
+              <w:t>dBA</w:t>
+            </w:r>
+            <w:proofErr w:type="spellEnd"/>
           </w:p>
         </w:tc>
         <w:tc>
@@ -36999,18 +37882,27 @@
                 <w:lang w:val="en-US"/>
               </w:rPr>
             </w:pPr>
+            <w:proofErr w:type="spellStart"/>
             <w:r>
               <w:rPr>
                 <w:rFonts w:ascii="Arial" w:hAnsi="Arial" w:cs="Arial"/>
                 <w:lang w:val="en-US"/>
               </w:rPr>
-              <w:t>Indice unique</w:t>
-            </w:r>
+              <w:t>Indice</w:t>
+            </w:r>
+            <w:proofErr w:type="spellEnd"/>
             <w:r>
               <w:rPr>
                 <w:rFonts w:ascii="Arial" w:hAnsi="Arial" w:cs="Arial"/>
                 <w:lang w:val="en-US"/>
               </w:rPr>
+              <w:t xml:space="preserve"> unique</w:t>
+            </w:r>
+            <w:r>
+              <w:rPr>
+                <w:rFonts w:ascii="Arial" w:hAnsi="Arial" w:cs="Arial"/>
+                <w:lang w:val="en-US"/>
+              </w:rPr>
               <w:t xml:space="preserve"> </w:t>
             </w:r>
           </w:p>
@@ -37022,6 +37914,7 @@
                 <w:lang w:val="en-US"/>
               </w:rPr>
             </w:pPr>
+            <w:proofErr w:type="spellStart"/>
             <w:r>
               <w:rPr>
                 <w:rFonts w:ascii="Arial" w:hAnsi="Arial" w:cs="Arial"/>
@@ -37029,6 +37922,7 @@
               </w:rPr>
               <w:t>d'absorption</w:t>
             </w:r>
+            <w:proofErr w:type="spellEnd"/>
             <w:r>
               <w:rPr>
                 <w:rFonts w:ascii="Arial" w:hAnsi="Arial" w:cs="Arial"/>
@@ -38593,14 +39487,27 @@
           <w:r>
             <w:t xml:space="preserve"> / </w:t>
           </w:r>
-          <w:fldSimple w:instr=" NUMPAGES  \* Arabic  \* MERGEFORMAT ">
-            <w:r>
-              <w:rPr>
-                <w:noProof/>
-              </w:rPr>
-              <w:t>12</w:t>
-            </w:r>
-          </w:fldSimple>
+          <w:r>
+            <w:fldChar w:fldCharType="begin"/>
+          </w:r>
+          <w:r>
+            <w:instrText xml:space="preserve"> NUMPAGES  \* Arabic  \* MERGEFORMAT </w:instrText>
+          </w:r>
+          <w:r>
+            <w:fldChar w:fldCharType="separate"/>
+          </w:r>
+          <w:r>
+            <w:rPr>
+              <w:noProof/>
+            </w:rPr>
+            <w:t>12</w:t>
+          </w:r>
+          <w:r>
+            <w:rPr>
+              <w:noProof/>
+            </w:rPr>
+            <w:fldChar w:fldCharType="end"/>
+          </w:r>
         </w:p>
       </w:tc>
     </w:tr>
@@ -39114,7 +40021,7 @@
           <wp:extent cx="1036320" cy="1036320"/>
           <wp:effectExtent l="0" t="0" r="0" b="0"/>
           <wp:wrapNone/>
-          <wp:docPr id="26" name="Image 26"/>
+          <wp:docPr id="1" name="Image 1"/>
           <wp:cNvGraphicFramePr>
             <a:graphicFrameLocks xmlns:a="http://schemas.openxmlformats.org/drawingml/2006/main" noChangeAspect="1"/>
           </wp:cNvGraphicFramePr>
@@ -39179,7 +40086,7 @@
           <wp:extent cx="1033200" cy="1033200"/>
           <wp:effectExtent l="0" t="0" r="0" b="0"/>
           <wp:wrapNone/>
-          <wp:docPr id="27" name="Image 27"/>
+          <wp:docPr id="6" name="Image 6"/>
           <wp:cNvGraphicFramePr>
             <a:graphicFrameLocks xmlns:a="http://schemas.openxmlformats.org/drawingml/2006/main" noChangeAspect="1"/>
           </wp:cNvGraphicFramePr>
@@ -39280,7 +40187,7 @@
           <wp:extent cx="1036320" cy="1036320"/>
           <wp:effectExtent l="0" t="0" r="0" b="0"/>
           <wp:wrapNone/>
-          <wp:docPr id="28" name="Image 28"/>
+          <wp:docPr id="7" name="Image 7"/>
           <wp:cNvGraphicFramePr>
             <a:graphicFrameLocks xmlns:a="http://schemas.openxmlformats.org/drawingml/2006/main" noChangeAspect="1"/>
           </wp:cNvGraphicFramePr>
@@ -39370,7 +40277,7 @@
           <wp:extent cx="1033200" cy="1033200"/>
           <wp:effectExtent l="0" t="0" r="0" b="0"/>
           <wp:wrapNone/>
-          <wp:docPr id="29" name="Image 29"/>
+          <wp:docPr id="8" name="Image 8"/>
           <wp:cNvGraphicFramePr>
             <a:graphicFrameLocks xmlns:a="http://schemas.openxmlformats.org/drawingml/2006/main" noChangeAspect="1"/>
           </wp:cNvGraphicFramePr>
@@ -39431,7 +40338,7 @@
           <wp:extent cx="1033200" cy="1033200"/>
           <wp:effectExtent l="0" t="0" r="0" b="0"/>
           <wp:wrapNone/>
-          <wp:docPr id="30" name="Image 30"/>
+          <wp:docPr id="9" name="Image 9"/>
           <wp:cNvGraphicFramePr>
             <a:graphicFrameLocks xmlns:a="http://schemas.openxmlformats.org/drawingml/2006/main" noChangeAspect="1"/>
           </wp:cNvGraphicFramePr>
@@ -39503,7 +40410,7 @@
           <wp:extent cx="1033200" cy="1033200"/>
           <wp:effectExtent l="0" t="0" r="0" b="0"/>
           <wp:wrapNone/>
-          <wp:docPr id="2" name="Image 2"/>
+          <wp:docPr id="10" name="Image 10"/>
           <wp:cNvGraphicFramePr>
             <a:graphicFrameLocks xmlns:a="http://schemas.openxmlformats.org/drawingml/2006/main" noChangeAspect="1"/>
           </wp:cNvGraphicFramePr>
@@ -40070,7 +40977,6 @@
     <w:lvl w:ilvl="3">
       <w:start w:val="1"/>
       <w:numFmt w:val="bullet"/>
-      <w:pStyle w:val="Titre4"/>
       <w:lvlText w:val="&gt;"/>
       <w:lvlJc w:val="left"/>
       <w:pPr>
@@ -41874,10 +42780,11 @@
   <w:abstractNum w:abstractNumId="17" w15:restartNumberingAfterBreak="0">
     <w:nsid w:val="2F7B35D7"/>
     <w:multiLevelType w:val="hybridMultilevel"/>
-    <w:tmpl w:val="B7DC0D20"/>
-    <w:lvl w:ilvl="0" w:tplc="0B04F876">
+    <w:tmpl w:val="25208ED6"/>
+    <w:lvl w:ilvl="0" w:tplc="4DE0189E">
       <w:start w:val="1"/>
       <w:numFmt w:val="bullet"/>
+      <w:pStyle w:val="Titre4"/>
       <w:lvlText w:val="&gt;"/>
       <w:lvlJc w:val="left"/>
       <w:pPr>
@@ -43618,30 +44525,25 @@
   </w:style>
   <w:style w:type="paragraph" w:styleId="Titre4">
     <w:name w:val="heading 4"/>
-    <w:basedOn w:val="Normal"/>
+    <w:basedOn w:val="Retraitcorpsdetexte"/>
     <w:next w:val="Normal"/>
     <w:link w:val="Titre4Car"/>
     <w:autoRedefine/>
     <w:qFormat/>
-    <w:rsid w:val="00D3548F"/>
+    <w:rsid w:val="00DB29D8"/>
     <w:pPr>
-      <w:keepNext/>
-      <w:keepLines/>
       <w:numPr>
-        <w:ilvl w:val="3"/>
-        <w:numId w:val="9"/>
+        <w:numId w:val="24"/>
       </w:numPr>
-      <w:spacing w:before="160" w:after="60" w:line="260" w:lineRule="atLeast"/>
-      <w:ind w:left="1276" w:hanging="567"/>
+      <w:spacing w:before="120"/>
+      <w:ind w:left="1134"/>
+      <w:jc w:val="both"/>
       <w:outlineLvl w:val="3"/>
     </w:pPr>
     <w:rPr>
-      <w:rFonts w:ascii="Arial Gras" w:eastAsiaTheme="majorEastAsia" w:hAnsi="Arial Gras" w:cstheme="minorHAnsi"/>
       <w:b/>
-      <w:bCs/>
-      <w:iCs/>
-      <w:sz w:val="20"/>
-      <w:szCs w:val="20"/>
+      <w:sz w:val="22"/>
+      <w:szCs w:val="22"/>
     </w:rPr>
   </w:style>
   <w:style w:type="paragraph" w:styleId="Titre5">
@@ -43935,14 +44837,13 @@
     <w:name w:val="Titre 4 Car"/>
     <w:basedOn w:val="Policepardfaut"/>
     <w:link w:val="Titre4"/>
-    <w:rsid w:val="00D3548F"/>
+    <w:rsid w:val="00DB29D8"/>
     <w:rPr>
-      <w:rFonts w:ascii="Arial Gras" w:eastAsiaTheme="majorEastAsia" w:hAnsi="Arial Gras" w:cstheme="minorHAnsi"/>
+      <w:rFonts w:ascii="Arial" w:eastAsia="Times New Roman" w:hAnsi="Arial" w:cs="Arial"/>
       <w:b/>
-      <w:bCs/>
-      <w:iCs/>
-      <w:sz w:val="20"/>
-      <w:szCs w:val="20"/>
+      <w:sz w:val="22"/>
+      <w:szCs w:val="22"/>
+      <w:lang w:eastAsia="fr-FR"/>
     </w:rPr>
   </w:style>
   <w:style w:type="character" w:customStyle="1" w:styleId="Titre5Car">
@@ -47519,7 +48420,7 @@
 </file>
 
 <file path=customXml/itemProps1.xml><?xml version="1.0" encoding="utf-8"?>
-<ds:datastoreItem xmlns:ds="http://schemas.openxmlformats.org/officeDocument/2006/customXml" ds:itemID="{21B8D040-DC87-BD4D-BD4E-BEAC567CF319}">
+<ds:datastoreItem xmlns:ds="http://schemas.openxmlformats.org/officeDocument/2006/customXml" ds:itemID="{B42E0B65-12D8-FA43-A8AD-F21DD3E81F02}">
   <ds:schemaRefs>
     <ds:schemaRef ds:uri="http://schemas.openxmlformats.org/officeDocument/2006/bibliography"/>
   </ds:schemaRefs>

</xml_diff>

<commit_message>
Start of documentation Report : (re)New conclusion sentence for BEIELAPPREC Start of default Materiel (1st of list if non selected)
</commit_message>
<xml_diff>
--- a/src/AppBundle/Resources/templates/report-ra1999.docx
+++ b/src/AppBundle/Resources/templates/report-ra1999.docx
@@ -317,36 +317,17 @@
                     <w:framePr w:w="10206" w:h="57" w:wrap="notBeside" w:xAlign="center" w:anchorLock="1"/>
                     <w:rPr>
                       <w:rFonts w:ascii="Arial" w:hAnsi="Arial" w:cs="Arial"/>
-                      <w:lang w:val="en-US"/>
                     </w:rPr>
                   </w:pPr>
                   <w:r>
                     <w:rPr>
                       <w:rFonts w:ascii="Arial" w:hAnsi="Arial" w:cs="Arial"/>
-                      <w:lang w:val="en-US"/>
                     </w:rPr>
-                    <w:t xml:space="preserve">Nº </w:t>
-                  </w:r>
-                  <w:proofErr w:type="gramStart"/>
-                  <w:r>
-                    <w:rPr>
-                      <w:rFonts w:ascii="Arial" w:hAnsi="Arial" w:cs="Arial"/>
-                      <w:lang w:val="en-US"/>
-                    </w:rPr>
-                    <w:t>d’affaire :</w:t>
-                  </w:r>
-                  <w:proofErr w:type="gramEnd"/>
-                  <w:r>
-                    <w:rPr>
-                      <w:rFonts w:ascii="Arial" w:hAnsi="Arial" w:cs="Arial"/>
-                      <w:lang w:val="en-US"/>
-                    </w:rPr>
-                    <w:t xml:space="preserve"> </w:t>
+                    <w:t xml:space="preserve">Nº d’affaire : </w:t>
                   </w:r>
                   <w:r>
                     <w:rPr>
                       <w:rFonts w:ascii="Arial" w:hAnsi="Arial" w:cs="Arial"/>
-                      <w:lang w:val="en-US"/>
                     </w:rPr>
                     <w:t>${CASEREF}</w:t>
                   </w:r>
@@ -360,24 +341,20 @@
                       <w:b/>
                       <w:sz w:val="19"/>
                       <w:szCs w:val="19"/>
-                      <w:lang w:val="en-US"/>
                     </w:rPr>
                   </w:pPr>
-                  <w:proofErr w:type="gramStart"/>
                   <w:r>
                     <w:rPr>
                       <w:rFonts w:ascii="Arial" w:hAnsi="Arial" w:cs="Arial"/>
                       <w:b/>
                       <w:sz w:val="19"/>
                       <w:szCs w:val="19"/>
-                      <w:lang w:val="en-US"/>
                     </w:rPr>
                     <w:t>Désignation</w:t>
                   </w:r>
                   <w:r>
                     <w:rPr>
                       <w:rFonts w:ascii="Arial" w:hAnsi="Arial" w:cs="Arial"/>
-                      <w:lang w:val="en-US"/>
                     </w:rPr>
                     <w:t xml:space="preserve"> </w:t>
                   </w:r>
@@ -387,20 +364,8 @@
                       <w:b/>
                       <w:sz w:val="19"/>
                       <w:szCs w:val="19"/>
-                      <w:lang w:val="en-US"/>
                     </w:rPr>
-                    <w:t>:</w:t>
-                  </w:r>
-                  <w:proofErr w:type="gramEnd"/>
-                  <w:r>
-                    <w:rPr>
-                      <w:rFonts w:ascii="Arial" w:hAnsi="Arial" w:cs="Arial"/>
-                      <w:b/>
-                      <w:sz w:val="19"/>
-                      <w:szCs w:val="19"/>
-                      <w:lang w:val="en-US"/>
-                    </w:rPr>
-                    <w:t xml:space="preserve"> </w:t>
+                    <w:t xml:space="preserve">: </w:t>
                   </w:r>
                   <w:r>
                     <w:rPr>
@@ -408,7 +373,6 @@
                       <w:b/>
                       <w:sz w:val="19"/>
                       <w:szCs w:val="19"/>
-                      <w:lang w:val="en-US"/>
                     </w:rPr>
                     <w:t>${OPENAME}</w:t>
                   </w:r>
@@ -14352,6 +14316,42 @@
     </w:p>
     <w:p>
       <w:pPr>
+        <w:pStyle w:val="Titre4"/>
+      </w:pPr>
+      <w:r>
+        <w:t>Niveau du bruit des équipements individuels extérieurs au logement contrôlé</w:t>
+      </w:r>
+    </w:p>
+    <w:p>
+      <w:pPr>
+        <w:pStyle w:val="NT2"/>
+        <w:spacing w:before="120" w:after="0"/>
+        <w:ind w:left="0"/>
+        <w:jc w:val="both"/>
+      </w:pPr>
+      <w:r>
+        <w:t>${</w:t>
+      </w:r>
+      <w:r>
+        <w:rPr>
+          <w:color w:val="000000"/>
+        </w:rPr>
+        <w:t>${BEIEL</w:t>
+      </w:r>
+      <w:bookmarkStart w:id="38" w:name="_GoBack"/>
+      <w:bookmarkEnd w:id="38"/>
+      <w:r>
+        <w:rPr>
+          <w:color w:val="000000"/>
+        </w:rPr>
+        <w:t>APPREC</w:t>
+      </w:r>
+      <w:r>
+        <w:t>}</w:t>
+      </w:r>
+    </w:p>
+    <w:p>
+      <w:pPr>
         <w:pStyle w:val="En-tte"/>
         <w:tabs>
           <w:tab w:val="left" w:pos="1701"/>
@@ -14367,11 +14367,11 @@
       <w:pPr>
         <w:pStyle w:val="Titre4"/>
       </w:pPr>
-      <w:bookmarkStart w:id="38" w:name="_Toc397518802"/>
+      <w:bookmarkStart w:id="39" w:name="_Toc397518802"/>
       <w:r>
         <w:t>Niveau du bruit des équipements collectifs (hors VMC)</w:t>
       </w:r>
-      <w:bookmarkEnd w:id="38"/>
+      <w:bookmarkEnd w:id="39"/>
     </w:p>
     <w:p>
       <w:pPr>
@@ -14413,13 +14413,13 @@
           <w:szCs w:val="22"/>
         </w:rPr>
       </w:pPr>
-      <w:bookmarkStart w:id="39" w:name="_Toc397518803"/>
-      <w:bookmarkStart w:id="40" w:name="_Toc508815443"/>
+      <w:bookmarkStart w:id="40" w:name="_Toc397518803"/>
+      <w:bookmarkStart w:id="41" w:name="_Toc508815443"/>
       <w:r>
         <w:t>Aire d’absorption équivalente des parties communes</w:t>
       </w:r>
-      <w:bookmarkEnd w:id="39"/>
       <w:bookmarkEnd w:id="40"/>
+      <w:bookmarkEnd w:id="41"/>
     </w:p>
     <w:p>
       <w:pPr>
@@ -14688,8 +14688,8 @@
         <w:jc w:val="center"/>
         <w:textAlignment w:val="baseline"/>
       </w:pPr>
-      <w:bookmarkStart w:id="41" w:name="_Toc508815444"/>
-      <w:bookmarkStart w:id="42" w:name="_Toc397518804"/>
+      <w:bookmarkStart w:id="42" w:name="_Toc508815444"/>
+      <w:bookmarkStart w:id="43" w:name="_Toc397518804"/>
       <w:r>
         <w:rPr>
           <w:color w:val="00ACE8" w:themeColor="accent1"/>
@@ -14698,7 +14698,7 @@
         </w:rPr>
         <w:t>ANNEXE 1 :</w:t>
       </w:r>
-      <w:bookmarkEnd w:id="41"/>
+      <w:bookmarkEnd w:id="42"/>
     </w:p>
     <w:p>
       <w:pPr>
@@ -14724,7 +14724,7 @@
         </w:rPr>
         <w:t>DÉTAIL DU MATÉRIEL UTILISÉ</w:t>
       </w:r>
-      <w:bookmarkEnd w:id="42"/>
+      <w:bookmarkEnd w:id="43"/>
     </w:p>
     <w:p>
       <w:pPr>
@@ -16173,13 +16173,13 @@
         </w:numPr>
         <w:jc w:val="center"/>
       </w:pPr>
-      <w:bookmarkStart w:id="43" w:name="_Toc508815445"/>
-      <w:bookmarkStart w:id="44" w:name="_Toc397518805"/>
+      <w:bookmarkStart w:id="44" w:name="_Toc508815445"/>
+      <w:bookmarkStart w:id="45" w:name="_Toc397518805"/>
       <w:r>
         <w:t>ANNEXE 2 :</w:t>
       </w:r>
-      <w:bookmarkStart w:id="45" w:name="_Toc168739034"/>
-      <w:bookmarkEnd w:id="43"/>
+      <w:bookmarkStart w:id="46" w:name="_Toc168739034"/>
+      <w:bookmarkEnd w:id="44"/>
     </w:p>
     <w:p>
       <w:pPr>
@@ -16220,8 +16220,8 @@
         </w:rPr>
         <w:t>fiches de TRAITEMENT DE mesure</w:t>
       </w:r>
-      <w:bookmarkEnd w:id="44"/>
       <w:bookmarkEnd w:id="45"/>
+      <w:bookmarkEnd w:id="46"/>
     </w:p>
     <w:p/>
     <w:p>
@@ -36217,12 +36217,10 @@
     </w:tbl>
     <w:p/>
     <w:p>
-      <w:bookmarkStart w:id="46" w:name="_GoBack"/>
       <w:r>
         <w:br w:type="page"/>
       </w:r>
     </w:p>
-    <w:bookmarkEnd w:id="46"/>
     <w:p/>
     <w:tbl>
       <w:tblPr>
@@ -39649,14 +39647,36 @@
           <w:r>
             <w:t xml:space="preserve"> / </w:t>
           </w:r>
-          <w:fldSimple w:instr=" NUMPAGES  \* Arabic  \* MERGEFORMAT ">
-            <w:r>
-              <w:rPr>
-                <w:noProof/>
-              </w:rPr>
-              <w:t>12</w:t>
-            </w:r>
-          </w:fldSimple>
+          <w:r>
+            <w:rPr>
+              <w:noProof/>
+            </w:rPr>
+            <w:fldChar w:fldCharType="begin"/>
+          </w:r>
+          <w:r>
+            <w:rPr>
+              <w:noProof/>
+            </w:rPr>
+            <w:instrText xml:space="preserve"> NUMPAGES  \* Arabic  \* MERGEFORMAT </w:instrText>
+          </w:r>
+          <w:r>
+            <w:rPr>
+              <w:noProof/>
+            </w:rPr>
+            <w:fldChar w:fldCharType="separate"/>
+          </w:r>
+          <w:r>
+            <w:rPr>
+              <w:noProof/>
+            </w:rPr>
+            <w:t>12</w:t>
+          </w:r>
+          <w:r>
+            <w:rPr>
+              <w:noProof/>
+            </w:rPr>
+            <w:fldChar w:fldCharType="end"/>
+          </w:r>
         </w:p>
       </w:tc>
     </w:tr>
@@ -48569,7 +48589,7 @@
 </file>
 
 <file path=customXml/itemProps1.xml><?xml version="1.0" encoding="utf-8"?>
-<ds:datastoreItem xmlns:ds="http://schemas.openxmlformats.org/officeDocument/2006/customXml" ds:itemID="{364FBB40-7061-1743-AC1F-A5DEFD6BD51A}">
+<ds:datastoreItem xmlns:ds="http://schemas.openxmlformats.org/officeDocument/2006/customXml" ds:itemID="{746113FF-24A4-774E-BC53-76F752BEC9E0}">
   <ds:schemaRefs>
     <ds:schemaRef ds:uri="http://schemas.openxmlformats.org/officeDocument/2006/bibliography"/>
   </ds:schemaRefs>

</xml_diff>

<commit_message>
Start of default Materiel (1st of list if none selected) - If none exist : delete
</commit_message>
<xml_diff>
--- a/src/AppBundle/Resources/templates/report-ra1999.docx
+++ b/src/AppBundle/Resources/templates/report-ra1999.docx
@@ -14332,20 +14332,20 @@
       <w:r>
         <w:t>${</w:t>
       </w:r>
+      <w:bookmarkStart w:id="38" w:name="_GoBack"/>
       <w:r>
         <w:rPr>
           <w:color w:val="000000"/>
         </w:rPr>
-        <w:t>${BEIEL</w:t>
+        <w:t>BEIEL</w:t>
       </w:r>
-      <w:bookmarkStart w:id="38" w:name="_GoBack"/>
-      <w:bookmarkEnd w:id="38"/>
       <w:r>
         <w:rPr>
           <w:color w:val="000000"/>
         </w:rPr>
         <w:t>APPREC</w:t>
       </w:r>
+      <w:bookmarkEnd w:id="38"/>
       <w:r>
         <w:t>}</w:t>
       </w:r>
@@ -48589,7 +48589,7 @@
 </file>
 
 <file path=customXml/itemProps1.xml><?xml version="1.0" encoding="utf-8"?>
-<ds:datastoreItem xmlns:ds="http://schemas.openxmlformats.org/officeDocument/2006/customXml" ds:itemID="{746113FF-24A4-774E-BC53-76F752BEC9E0}">
+<ds:datastoreItem xmlns:ds="http://schemas.openxmlformats.org/officeDocument/2006/customXml" ds:itemID="{19566A00-72E3-D14D-A12A-E3C64C798020}">
   <ds:schemaRefs>
     <ds:schemaRef ds:uri="http://schemas.openxmlformats.org/officeDocument/2006/bibliography"/>
   </ds:schemaRefs>

</xml_diff>

<commit_message>
Start of default Materiel (1st of list if none selected) - If none exist : set alert text in report
</commit_message>
<xml_diff>
--- a/src/AppBundle/Resources/templates/report-ra1999.docx
+++ b/src/AppBundle/Resources/templates/report-ra1999.docx
@@ -317,17 +317,36 @@
                     <w:framePr w:w="10206" w:h="57" w:wrap="notBeside" w:xAlign="center" w:anchorLock="1"/>
                     <w:rPr>
                       <w:rFonts w:ascii="Arial" w:hAnsi="Arial" w:cs="Arial"/>
+                      <w:lang w:val="en-US"/>
                     </w:rPr>
                   </w:pPr>
                   <w:r>
                     <w:rPr>
                       <w:rFonts w:ascii="Arial" w:hAnsi="Arial" w:cs="Arial"/>
+                      <w:lang w:val="en-US"/>
                     </w:rPr>
-                    <w:t xml:space="preserve">Nº d’affaire : </w:t>
+                    <w:t xml:space="preserve">Nº </w:t>
+                  </w:r>
+                  <w:proofErr w:type="gramStart"/>
+                  <w:r>
+                    <w:rPr>
+                      <w:rFonts w:ascii="Arial" w:hAnsi="Arial" w:cs="Arial"/>
+                      <w:lang w:val="en-US"/>
+                    </w:rPr>
+                    <w:t>d’affaire :</w:t>
+                  </w:r>
+                  <w:proofErr w:type="gramEnd"/>
+                  <w:r>
+                    <w:rPr>
+                      <w:rFonts w:ascii="Arial" w:hAnsi="Arial" w:cs="Arial"/>
+                      <w:lang w:val="en-US"/>
+                    </w:rPr>
+                    <w:t xml:space="preserve"> </w:t>
                   </w:r>
                   <w:r>
                     <w:rPr>
                       <w:rFonts w:ascii="Arial" w:hAnsi="Arial" w:cs="Arial"/>
+                      <w:lang w:val="en-US"/>
                     </w:rPr>
                     <w:t>${CASEREF}</w:t>
                   </w:r>
@@ -341,20 +360,24 @@
                       <w:b/>
                       <w:sz w:val="19"/>
                       <w:szCs w:val="19"/>
+                      <w:lang w:val="en-US"/>
                     </w:rPr>
                   </w:pPr>
+                  <w:proofErr w:type="gramStart"/>
                   <w:r>
                     <w:rPr>
                       <w:rFonts w:ascii="Arial" w:hAnsi="Arial" w:cs="Arial"/>
                       <w:b/>
                       <w:sz w:val="19"/>
                       <w:szCs w:val="19"/>
+                      <w:lang w:val="en-US"/>
                     </w:rPr>
                     <w:t>Désignation</w:t>
                   </w:r>
                   <w:r>
                     <w:rPr>
                       <w:rFonts w:ascii="Arial" w:hAnsi="Arial" w:cs="Arial"/>
+                      <w:lang w:val="en-US"/>
                     </w:rPr>
                     <w:t xml:space="preserve"> </w:t>
                   </w:r>
@@ -364,8 +387,20 @@
                       <w:b/>
                       <w:sz w:val="19"/>
                       <w:szCs w:val="19"/>
+                      <w:lang w:val="en-US"/>
                     </w:rPr>
-                    <w:t xml:space="preserve">: </w:t>
+                    <w:t>:</w:t>
+                  </w:r>
+                  <w:proofErr w:type="gramEnd"/>
+                  <w:r>
+                    <w:rPr>
+                      <w:rFonts w:ascii="Arial" w:hAnsi="Arial" w:cs="Arial"/>
+                      <w:b/>
+                      <w:sz w:val="19"/>
+                      <w:szCs w:val="19"/>
+                      <w:lang w:val="en-US"/>
+                    </w:rPr>
+                    <w:t xml:space="preserve"> </w:t>
                   </w:r>
                   <w:r>
                     <w:rPr>
@@ -373,6 +408,7 @@
                       <w:b/>
                       <w:sz w:val="19"/>
                       <w:szCs w:val="19"/>
+                      <w:lang w:val="en-US"/>
                     </w:rPr>
                     <w:t>${OPENAME}</w:t>
                   </w:r>
@@ -14332,7 +14368,6 @@
       <w:r>
         <w:t>${</w:t>
       </w:r>
-      <w:bookmarkStart w:id="38" w:name="_GoBack"/>
       <w:r>
         <w:rPr>
           <w:color w:val="000000"/>
@@ -14345,7 +14380,6 @@
         </w:rPr>
         <w:t>APPREC</w:t>
       </w:r>
-      <w:bookmarkEnd w:id="38"/>
       <w:r>
         <w:t>}</w:t>
       </w:r>
@@ -14367,11 +14401,11 @@
       <w:pPr>
         <w:pStyle w:val="Titre4"/>
       </w:pPr>
-      <w:bookmarkStart w:id="39" w:name="_Toc397518802"/>
+      <w:bookmarkStart w:id="38" w:name="_Toc397518802"/>
       <w:r>
         <w:t>Niveau du bruit des équipements collectifs (hors VMC)</w:t>
       </w:r>
-      <w:bookmarkEnd w:id="39"/>
+      <w:bookmarkEnd w:id="38"/>
     </w:p>
     <w:p>
       <w:pPr>
@@ -14413,13 +14447,13 @@
           <w:szCs w:val="22"/>
         </w:rPr>
       </w:pPr>
-      <w:bookmarkStart w:id="40" w:name="_Toc397518803"/>
-      <w:bookmarkStart w:id="41" w:name="_Toc508815443"/>
+      <w:bookmarkStart w:id="39" w:name="_Toc397518803"/>
+      <w:bookmarkStart w:id="40" w:name="_Toc508815443"/>
       <w:r>
         <w:t>Aire d’absorption équivalente des parties communes</w:t>
       </w:r>
+      <w:bookmarkEnd w:id="39"/>
       <w:bookmarkEnd w:id="40"/>
-      <w:bookmarkEnd w:id="41"/>
     </w:p>
     <w:p>
       <w:pPr>
@@ -14688,8 +14722,8 @@
         <w:jc w:val="center"/>
         <w:textAlignment w:val="baseline"/>
       </w:pPr>
-      <w:bookmarkStart w:id="42" w:name="_Toc508815444"/>
-      <w:bookmarkStart w:id="43" w:name="_Toc397518804"/>
+      <w:bookmarkStart w:id="41" w:name="_Toc508815444"/>
+      <w:bookmarkStart w:id="42" w:name="_Toc397518804"/>
       <w:r>
         <w:rPr>
           <w:color w:val="00ACE8" w:themeColor="accent1"/>
@@ -14698,7 +14732,7 @@
         </w:rPr>
         <w:t>ANNEXE 1 :</w:t>
       </w:r>
-      <w:bookmarkEnd w:id="42"/>
+      <w:bookmarkEnd w:id="41"/>
     </w:p>
     <w:p>
       <w:pPr>
@@ -14724,7 +14758,7 @@
         </w:rPr>
         <w:t>DÉTAIL DU MATÉRIEL UTILISÉ</w:t>
       </w:r>
-      <w:bookmarkEnd w:id="43"/>
+      <w:bookmarkEnd w:id="42"/>
     </w:p>
     <w:p>
       <w:pPr>
@@ -15458,7 +15492,20 @@
         </w:tabs>
         <w:ind w:left="0"/>
         <w:jc w:val="both"/>
+        <w:rPr>
+          <w:b/>
+          <w:color w:val="FF0000"/>
+        </w:rPr>
       </w:pPr>
+      <w:r>
+        <w:rPr>
+          <w:rFonts w:cstheme="minorHAnsi"/>
+          <w:b/>
+          <w:color w:val="FF0000"/>
+          <w:highlight w:val="lightGray"/>
+        </w:rPr>
+        <w:t>${SONOMANDATORY}</w:t>
+      </w:r>
     </w:p>
     <w:tbl>
       <w:tblPr>
@@ -15505,6 +15552,35 @@
                 <w:szCs w:val="18"/>
               </w:rPr>
               <w:t>${NOISE}</w:t>
+            </w:r>
+            <w:bookmarkStart w:id="43" w:name="_GoBack"/>
+            <w:bookmarkEnd w:id="43"/>
+            <w:r>
+              <w:rPr>
+                <w:rFonts w:cstheme="minorHAnsi"/>
+                <w:b/>
+                <w:color w:val="FF0000"/>
+                <w:highlight w:val="lightGray"/>
+              </w:rPr>
+              <w:t>${</w:t>
+            </w:r>
+            <w:r>
+              <w:rPr>
+                <w:rFonts w:cstheme="minorHAnsi"/>
+                <w:b/>
+                <w:color w:val="FF0000"/>
+                <w:highlight w:val="lightGray"/>
+              </w:rPr>
+              <w:t>NOISE</w:t>
+            </w:r>
+            <w:r>
+              <w:rPr>
+                <w:rFonts w:cstheme="minorHAnsi"/>
+                <w:b/>
+                <w:color w:val="FF0000"/>
+                <w:highlight w:val="lightGray"/>
+              </w:rPr>
+              <w:t>MANDATORY}</w:t>
             </w:r>
           </w:p>
           <w:p>
@@ -15588,6 +15664,33 @@
               </w:rPr>
               <w:t>${MAC}</w:t>
             </w:r>
+            <w:r>
+              <w:rPr>
+                <w:rFonts w:cstheme="minorHAnsi"/>
+                <w:b/>
+                <w:color w:val="FF0000"/>
+                <w:highlight w:val="lightGray"/>
+              </w:rPr>
+              <w:t>${</w:t>
+            </w:r>
+            <w:r>
+              <w:rPr>
+                <w:rFonts w:cstheme="minorHAnsi"/>
+                <w:b/>
+                <w:color w:val="FF0000"/>
+                <w:highlight w:val="lightGray"/>
+              </w:rPr>
+              <w:t>MAC</w:t>
+            </w:r>
+            <w:r>
+              <w:rPr>
+                <w:rFonts w:cstheme="minorHAnsi"/>
+                <w:b/>
+                <w:color w:val="FF0000"/>
+                <w:highlight w:val="lightGray"/>
+              </w:rPr>
+              <w:t>MANDATORY}</w:t>
+            </w:r>
           </w:p>
           <w:p>
             <w:pPr>
@@ -15667,7 +15770,41 @@
                 <w:sz w:val="18"/>
                 <w:szCs w:val="18"/>
               </w:rPr>
-              <w:t xml:space="preserve">${REVTOOL} </w:t>
+              <w:t>${REVTOOL}</w:t>
+            </w:r>
+            <w:r>
+              <w:rPr>
+                <w:rFonts w:cstheme="minorHAnsi"/>
+                <w:b/>
+                <w:color w:val="FF0000"/>
+                <w:highlight w:val="lightGray"/>
+              </w:rPr>
+              <w:t>${</w:t>
+            </w:r>
+            <w:r>
+              <w:rPr>
+                <w:rFonts w:cstheme="minorHAnsi"/>
+                <w:b/>
+                <w:color w:val="FF0000"/>
+                <w:highlight w:val="lightGray"/>
+              </w:rPr>
+              <w:t>REVTOOL</w:t>
+            </w:r>
+            <w:r>
+              <w:rPr>
+                <w:rFonts w:cstheme="minorHAnsi"/>
+                <w:b/>
+                <w:color w:val="FF0000"/>
+                <w:highlight w:val="lightGray"/>
+              </w:rPr>
+              <w:t>MANDATORY}</w:t>
+            </w:r>
+            <w:r>
+              <w:rPr>
+                <w:sz w:val="18"/>
+                <w:szCs w:val="18"/>
+              </w:rPr>
+              <w:t xml:space="preserve"> </w:t>
             </w:r>
             <w:r>
               <w:rPr>
@@ -15835,6 +15972,33 @@
                 <w:szCs w:val="18"/>
               </w:rPr>
               <w:t>}</w:t>
+            </w:r>
+            <w:r>
+              <w:rPr>
+                <w:rFonts w:cstheme="minorHAnsi"/>
+                <w:b/>
+                <w:color w:val="FF0000"/>
+                <w:highlight w:val="lightGray"/>
+              </w:rPr>
+              <w:t>${SO</w:t>
+            </w:r>
+            <w:r>
+              <w:rPr>
+                <w:rFonts w:cstheme="minorHAnsi"/>
+                <w:b/>
+                <w:color w:val="FF0000"/>
+                <w:highlight w:val="lightGray"/>
+              </w:rPr>
+              <w:t>FT</w:t>
+            </w:r>
+            <w:r>
+              <w:rPr>
+                <w:rFonts w:cstheme="minorHAnsi"/>
+                <w:b/>
+                <w:color w:val="FF0000"/>
+                <w:highlight w:val="lightGray"/>
+              </w:rPr>
+              <w:t>MANDATORY}</w:t>
             </w:r>
           </w:p>
         </w:tc>
@@ -48589,7 +48753,7 @@
 </file>
 
 <file path=customXml/itemProps1.xml><?xml version="1.0" encoding="utf-8"?>
-<ds:datastoreItem xmlns:ds="http://schemas.openxmlformats.org/officeDocument/2006/customXml" ds:itemID="{19566A00-72E3-D14D-A12A-E3C64C798020}">
+<ds:datastoreItem xmlns:ds="http://schemas.openxmlformats.org/officeDocument/2006/customXml" ds:itemID="{40CD27A7-421D-BB4A-9921-C37AAEC05162}">
   <ds:schemaRefs>
     <ds:schemaRef ds:uri="http://schemas.openxmlformats.org/officeDocument/2006/bibliography"/>
   </ds:schemaRefs>

</xml_diff>

<commit_message>
Small Modif in code doc in phpdoc comments Report template (added page break Annexe 3, reformat header/footer in section 3&4
</commit_message>
<xml_diff>
--- a/src/AppBundle/Resources/templates/report-ra1999.docx
+++ b/src/AppBundle/Resources/templates/report-ra1999.docx
@@ -317,36 +317,17 @@
                     <w:framePr w:w="10206" w:h="57" w:wrap="notBeside" w:xAlign="center" w:anchorLock="1"/>
                     <w:rPr>
                       <w:rFonts w:ascii="Arial" w:hAnsi="Arial" w:cs="Arial"/>
-                      <w:lang w:val="en-US"/>
                     </w:rPr>
                   </w:pPr>
                   <w:r>
                     <w:rPr>
                       <w:rFonts w:ascii="Arial" w:hAnsi="Arial" w:cs="Arial"/>
-                      <w:lang w:val="en-US"/>
                     </w:rPr>
-                    <w:t xml:space="preserve">Nº </w:t>
-                  </w:r>
-                  <w:proofErr w:type="gramStart"/>
-                  <w:r>
-                    <w:rPr>
-                      <w:rFonts w:ascii="Arial" w:hAnsi="Arial" w:cs="Arial"/>
-                      <w:lang w:val="en-US"/>
-                    </w:rPr>
-                    <w:t>d’affaire :</w:t>
-                  </w:r>
-                  <w:proofErr w:type="gramEnd"/>
-                  <w:r>
-                    <w:rPr>
-                      <w:rFonts w:ascii="Arial" w:hAnsi="Arial" w:cs="Arial"/>
-                      <w:lang w:val="en-US"/>
-                    </w:rPr>
-                    <w:t xml:space="preserve"> </w:t>
+                    <w:t xml:space="preserve">Nº d’affaire : </w:t>
                   </w:r>
                   <w:r>
                     <w:rPr>
                       <w:rFonts w:ascii="Arial" w:hAnsi="Arial" w:cs="Arial"/>
-                      <w:lang w:val="en-US"/>
                     </w:rPr>
                     <w:t>${CASEREF}</w:t>
                   </w:r>
@@ -360,24 +341,20 @@
                       <w:b/>
                       <w:sz w:val="19"/>
                       <w:szCs w:val="19"/>
-                      <w:lang w:val="en-US"/>
                     </w:rPr>
                   </w:pPr>
-                  <w:proofErr w:type="gramStart"/>
                   <w:r>
                     <w:rPr>
                       <w:rFonts w:ascii="Arial" w:hAnsi="Arial" w:cs="Arial"/>
                       <w:b/>
                       <w:sz w:val="19"/>
                       <w:szCs w:val="19"/>
-                      <w:lang w:val="en-US"/>
                     </w:rPr>
                     <w:t>Désignation</w:t>
                   </w:r>
                   <w:r>
                     <w:rPr>
                       <w:rFonts w:ascii="Arial" w:hAnsi="Arial" w:cs="Arial"/>
-                      <w:lang w:val="en-US"/>
                     </w:rPr>
                     <w:t xml:space="preserve"> </w:t>
                   </w:r>
@@ -387,20 +364,8 @@
                       <w:b/>
                       <w:sz w:val="19"/>
                       <w:szCs w:val="19"/>
-                      <w:lang w:val="en-US"/>
                     </w:rPr>
-                    <w:t>:</w:t>
-                  </w:r>
-                  <w:proofErr w:type="gramEnd"/>
-                  <w:r>
-                    <w:rPr>
-                      <w:rFonts w:ascii="Arial" w:hAnsi="Arial" w:cs="Arial"/>
-                      <w:b/>
-                      <w:sz w:val="19"/>
-                      <w:szCs w:val="19"/>
-                      <w:lang w:val="en-US"/>
-                    </w:rPr>
-                    <w:t xml:space="preserve"> </w:t>
+                    <w:t xml:space="preserve">: </w:t>
                   </w:r>
                   <w:r>
                     <w:rPr>
@@ -408,7 +373,6 @@
                       <w:b/>
                       <w:sz w:val="19"/>
                       <w:szCs w:val="19"/>
-                      <w:lang w:val="en-US"/>
                     </w:rPr>
                     <w:t>${OPENAME}</w:t>
                   </w:r>
@@ -1883,9 +1847,12 @@
           <w:rFonts w:ascii="Arial" w:hAnsi="Arial" w:cs="Arial"/>
         </w:rPr>
         <w:sectPr>
-          <w:headerReference w:type="default" r:id="rId10"/>
-          <w:footerReference w:type="default" r:id="rId11"/>
-          <w:headerReference w:type="first" r:id="rId12"/>
+          <w:headerReference w:type="even" r:id="rId10"/>
+          <w:headerReference w:type="default" r:id="rId11"/>
+          <w:footerReference w:type="even" r:id="rId12"/>
+          <w:footerReference w:type="default" r:id="rId13"/>
+          <w:headerReference w:type="first" r:id="rId14"/>
+          <w:footerReference w:type="first" r:id="rId15"/>
           <w:type w:val="continuous"/>
           <w:pgSz w:w="11906" w:h="16838" w:code="9"/>
           <w:pgMar w:top="2495" w:right="851" w:bottom="851" w:left="851" w:header="340" w:footer="141" w:gutter="0"/>
@@ -15553,8 +15520,6 @@
               </w:rPr>
               <w:t>${NOISE}</w:t>
             </w:r>
-            <w:bookmarkStart w:id="43" w:name="_GoBack"/>
-            <w:bookmarkEnd w:id="43"/>
             <w:r>
               <w:rPr>
                 <w:rFonts w:cstheme="minorHAnsi"/>
@@ -16337,13 +16302,13 @@
         </w:numPr>
         <w:jc w:val="center"/>
       </w:pPr>
-      <w:bookmarkStart w:id="44" w:name="_Toc508815445"/>
-      <w:bookmarkStart w:id="45" w:name="_Toc397518805"/>
+      <w:bookmarkStart w:id="43" w:name="_Toc508815445"/>
+      <w:bookmarkStart w:id="44" w:name="_Toc397518805"/>
       <w:r>
         <w:t>ANNEXE 2 :</w:t>
       </w:r>
-      <w:bookmarkStart w:id="46" w:name="_Toc168739034"/>
-      <w:bookmarkEnd w:id="44"/>
+      <w:bookmarkStart w:id="45" w:name="_Toc168739034"/>
+      <w:bookmarkEnd w:id="43"/>
     </w:p>
     <w:p>
       <w:pPr>
@@ -16384,8 +16349,8 @@
         </w:rPr>
         <w:t>fiches de TRAITEMENT DE mesure</w:t>
       </w:r>
+      <w:bookmarkEnd w:id="44"/>
       <w:bookmarkEnd w:id="45"/>
-      <w:bookmarkEnd w:id="46"/>
     </w:p>
     <w:p/>
     <w:p>
@@ -35096,9 +35061,9 @@
           <w:b w:val="0"/>
         </w:rPr>
         <w:sectPr>
-          <w:headerReference w:type="default" r:id="rId13"/>
-          <w:headerReference w:type="first" r:id="rId14"/>
-          <w:footerReference w:type="first" r:id="rId15"/>
+          <w:headerReference w:type="default" r:id="rId16"/>
+          <w:headerReference w:type="first" r:id="rId17"/>
+          <w:footerReference w:type="first" r:id="rId18"/>
           <w:pgSz w:w="11906" w:h="16838" w:code="9"/>
           <w:pgMar w:top="539" w:right="851" w:bottom="851" w:left="1106" w:header="340" w:footer="340" w:gutter="0"/>
           <w:cols w:space="708"/>
@@ -38924,8 +38889,8 @@
     <w:p>
       <w:pPr>
         <w:sectPr>
-          <w:headerReference w:type="default" r:id="rId16"/>
-          <w:footerReference w:type="default" r:id="rId17"/>
+          <w:headerReference w:type="default" r:id="rId19"/>
+          <w:footerReference w:type="default" r:id="rId20"/>
           <w:pgSz w:w="16838" w:h="11906" w:orient="landscape" w:code="9"/>
           <w:pgMar w:top="851" w:right="851" w:bottom="1106" w:left="539" w:header="340" w:footer="340" w:gutter="0"/>
           <w:cols w:space="708"/>
@@ -39012,6 +38977,27 @@
     </w:p>
     <w:p>
       <w:pPr>
+        <w:rPr>
+          <w:b/>
+          <w:bCs/>
+          <w:color w:val="FF0000"/>
+          <w:sz w:val="22"/>
+          <w:szCs w:val="22"/>
+        </w:rPr>
+      </w:pPr>
+      <w:r>
+        <w:rPr>
+          <w:b/>
+          <w:bCs/>
+          <w:color w:val="FF0000"/>
+          <w:sz w:val="22"/>
+          <w:szCs w:val="22"/>
+        </w:rPr>
+        <w:br w:type="page"/>
+      </w:r>
+    </w:p>
+    <w:p>
+      <w:pPr>
         <w:jc w:val="center"/>
         <w:rPr>
           <w:b/>
@@ -39069,7 +39055,8 @@
     </w:tbl>
     <w:p/>
     <w:sectPr>
-      <w:headerReference w:type="first" r:id="rId18"/>
+      <w:headerReference w:type="first" r:id="rId21"/>
+      <w:footerReference w:type="first" r:id="rId22"/>
       <w:pgSz w:w="11906" w:h="16838" w:code="9"/>
       <w:pgMar w:top="539" w:right="851" w:bottom="851" w:left="1106" w:header="340" w:footer="340" w:gutter="0"/>
       <w:cols w:space="708"/>
@@ -39100,6 +39087,16 @@
 </file>
 
 <file path=word/footer1.xml><?xml version="1.0" encoding="utf-8"?>
+<w:ftr xmlns:wpc="http://schemas.microsoft.com/office/word/2010/wordprocessingCanvas" xmlns:cx="http://schemas.microsoft.com/office/drawing/2014/chartex" xmlns:cx1="http://schemas.microsoft.com/office/drawing/2015/9/8/chartex" xmlns:cx2="http://schemas.microsoft.com/office/drawing/2015/10/21/chartex" xmlns:cx3="http://schemas.microsoft.com/office/drawing/2016/5/9/chartex" xmlns:cx4="http://schemas.microsoft.com/office/drawing/2016/5/10/chartex" xmlns:cx5="http://schemas.microsoft.com/office/drawing/2016/5/11/chartex" xmlns:cx6="http://schemas.microsoft.com/office/drawing/2016/5/12/chartex" xmlns:cx7="http://schemas.microsoft.com/office/drawing/2016/5/13/chartex" xmlns:cx8="http://schemas.microsoft.com/office/drawing/2016/5/14/chartex" xmlns:mc="http://schemas.openxmlformats.org/markup-compatibility/2006" xmlns:aink="http://schemas.microsoft.com/office/drawing/2016/ink" xmlns:am3d="http://schemas.microsoft.com/office/drawing/2017/model3d" xmlns:o="urn:schemas-microsoft-com:office:office" xmlns:r="http://schemas.openxmlformats.org/officeDocument/2006/relationships" xmlns:m="http://schemas.openxmlformats.org/officeDocument/2006/math" xmlns:v="urn:schemas-microsoft-com:vml" xmlns:wp14="http://schemas.microsoft.com/office/word/2010/wordprocessingDrawing" xmlns:wp="http://schemas.openxmlformats.org/drawingml/2006/wordprocessingDrawing" xmlns:w10="urn:schemas-microsoft-com:office:word" xmlns:w="http://schemas.openxmlformats.org/wordprocessingml/2006/main" xmlns:w14="http://schemas.microsoft.com/office/word/2010/wordml" xmlns:w15="http://schemas.microsoft.com/office/word/2012/wordml" xmlns:w16cid="http://schemas.microsoft.com/office/word/2016/wordml/cid" xmlns:w16se="http://schemas.microsoft.com/office/word/2015/wordml/symex" xmlns:wpg="http://schemas.microsoft.com/office/word/2010/wordprocessingGroup" xmlns:wpi="http://schemas.microsoft.com/office/word/2010/wordprocessingInk" xmlns:wne="http://schemas.microsoft.com/office/word/2006/wordml" xmlns:wps="http://schemas.microsoft.com/office/word/2010/wordprocessingShape" mc:Ignorable="w14 w15 w16se w16cid wp14">
+  <w:p>
+    <w:pPr>
+      <w:pStyle w:val="Pieddepage"/>
+    </w:pPr>
+  </w:p>
+</w:ftr>
+</file>
+
+<file path=word/footer2.xml><?xml version="1.0" encoding="utf-8"?>
 <w:ftr xmlns:wpc="http://schemas.microsoft.com/office/word/2010/wordprocessingCanvas" xmlns:cx="http://schemas.microsoft.com/office/drawing/2014/chartex" xmlns:cx1="http://schemas.microsoft.com/office/drawing/2015/9/8/chartex" xmlns:cx2="http://schemas.microsoft.com/office/drawing/2015/10/21/chartex" xmlns:cx3="http://schemas.microsoft.com/office/drawing/2016/5/9/chartex" xmlns:cx4="http://schemas.microsoft.com/office/drawing/2016/5/10/chartex" xmlns:cx5="http://schemas.microsoft.com/office/drawing/2016/5/11/chartex" xmlns:cx6="http://schemas.microsoft.com/office/drawing/2016/5/12/chartex" xmlns:cx7="http://schemas.microsoft.com/office/drawing/2016/5/13/chartex" xmlns:cx8="http://schemas.microsoft.com/office/drawing/2016/5/14/chartex" xmlns:mc="http://schemas.openxmlformats.org/markup-compatibility/2006" xmlns:aink="http://schemas.microsoft.com/office/drawing/2016/ink" xmlns:am3d="http://schemas.microsoft.com/office/drawing/2017/model3d" xmlns:o="urn:schemas-microsoft-com:office:office" xmlns:r="http://schemas.openxmlformats.org/officeDocument/2006/relationships" xmlns:m="http://schemas.openxmlformats.org/officeDocument/2006/math" xmlns:v="urn:schemas-microsoft-com:vml" xmlns:wp14="http://schemas.microsoft.com/office/word/2010/wordprocessingDrawing" xmlns:wp="http://schemas.openxmlformats.org/drawingml/2006/wordprocessingDrawing" xmlns:w10="urn:schemas-microsoft-com:office:word" xmlns:w="http://schemas.openxmlformats.org/wordprocessingml/2006/main" xmlns:w14="http://schemas.microsoft.com/office/word/2010/wordml" xmlns:w15="http://schemas.microsoft.com/office/word/2012/wordml" xmlns:w16cid="http://schemas.microsoft.com/office/word/2016/wordml/cid" xmlns:w16se="http://schemas.microsoft.com/office/word/2015/wordml/symex" xmlns:wpg="http://schemas.microsoft.com/office/word/2010/wordprocessingGroup" xmlns:wpi="http://schemas.microsoft.com/office/word/2010/wordprocessingInk" xmlns:wne="http://schemas.microsoft.com/office/word/2006/wordml" xmlns:wps="http://schemas.microsoft.com/office/word/2010/wordprocessingShape" mc:Ignorable="w14 w15 w16se w16cid wp14">
   <w:p>
     <w:pPr>
@@ -39264,7 +39261,17 @@
 </w:ftr>
 </file>
 
-<file path=word/footer2.xml><?xml version="1.0" encoding="utf-8"?>
+<file path=word/footer3.xml><?xml version="1.0" encoding="utf-8"?>
+<w:ftr xmlns:wpc="http://schemas.microsoft.com/office/word/2010/wordprocessingCanvas" xmlns:cx="http://schemas.microsoft.com/office/drawing/2014/chartex" xmlns:cx1="http://schemas.microsoft.com/office/drawing/2015/9/8/chartex" xmlns:cx2="http://schemas.microsoft.com/office/drawing/2015/10/21/chartex" xmlns:cx3="http://schemas.microsoft.com/office/drawing/2016/5/9/chartex" xmlns:cx4="http://schemas.microsoft.com/office/drawing/2016/5/10/chartex" xmlns:cx5="http://schemas.microsoft.com/office/drawing/2016/5/11/chartex" xmlns:cx6="http://schemas.microsoft.com/office/drawing/2016/5/12/chartex" xmlns:cx7="http://schemas.microsoft.com/office/drawing/2016/5/13/chartex" xmlns:cx8="http://schemas.microsoft.com/office/drawing/2016/5/14/chartex" xmlns:mc="http://schemas.openxmlformats.org/markup-compatibility/2006" xmlns:aink="http://schemas.microsoft.com/office/drawing/2016/ink" xmlns:am3d="http://schemas.microsoft.com/office/drawing/2017/model3d" xmlns:o="urn:schemas-microsoft-com:office:office" xmlns:r="http://schemas.openxmlformats.org/officeDocument/2006/relationships" xmlns:m="http://schemas.openxmlformats.org/officeDocument/2006/math" xmlns:v="urn:schemas-microsoft-com:vml" xmlns:wp14="http://schemas.microsoft.com/office/word/2010/wordprocessingDrawing" xmlns:wp="http://schemas.openxmlformats.org/drawingml/2006/wordprocessingDrawing" xmlns:w10="urn:schemas-microsoft-com:office:word" xmlns:w="http://schemas.openxmlformats.org/wordprocessingml/2006/main" xmlns:w14="http://schemas.microsoft.com/office/word/2010/wordml" xmlns:w15="http://schemas.microsoft.com/office/word/2012/wordml" xmlns:w16cid="http://schemas.microsoft.com/office/word/2016/wordml/cid" xmlns:w16se="http://schemas.microsoft.com/office/word/2015/wordml/symex" xmlns:wpg="http://schemas.microsoft.com/office/word/2010/wordprocessingGroup" xmlns:wpi="http://schemas.microsoft.com/office/word/2010/wordprocessingInk" xmlns:wne="http://schemas.microsoft.com/office/word/2006/wordml" xmlns:wps="http://schemas.microsoft.com/office/word/2010/wordprocessingShape" mc:Ignorable="w14 w15 w16se w16cid wp14">
+  <w:p>
+    <w:pPr>
+      <w:pStyle w:val="Pieddepage"/>
+    </w:pPr>
+  </w:p>
+</w:ftr>
+</file>
+
+<file path=word/footer4.xml><?xml version="1.0" encoding="utf-8"?>
 <w:ftr xmlns:wpc="http://schemas.microsoft.com/office/word/2010/wordprocessingCanvas" xmlns:cx="http://schemas.microsoft.com/office/drawing/2014/chartex" xmlns:cx1="http://schemas.microsoft.com/office/drawing/2015/9/8/chartex" xmlns:cx2="http://schemas.microsoft.com/office/drawing/2015/10/21/chartex" xmlns:cx3="http://schemas.microsoft.com/office/drawing/2016/5/9/chartex" xmlns:cx4="http://schemas.microsoft.com/office/drawing/2016/5/10/chartex" xmlns:cx5="http://schemas.microsoft.com/office/drawing/2016/5/11/chartex" xmlns:cx6="http://schemas.microsoft.com/office/drawing/2016/5/12/chartex" xmlns:cx7="http://schemas.microsoft.com/office/drawing/2016/5/13/chartex" xmlns:cx8="http://schemas.microsoft.com/office/drawing/2016/5/14/chartex" xmlns:mc="http://schemas.openxmlformats.org/markup-compatibility/2006" xmlns:aink="http://schemas.microsoft.com/office/drawing/2016/ink" xmlns:am3d="http://schemas.microsoft.com/office/drawing/2017/model3d" xmlns:o="urn:schemas-microsoft-com:office:office" xmlns:r="http://schemas.openxmlformats.org/officeDocument/2006/relationships" xmlns:m="http://schemas.openxmlformats.org/officeDocument/2006/math" xmlns:v="urn:schemas-microsoft-com:vml" xmlns:wp14="http://schemas.microsoft.com/office/word/2010/wordprocessingDrawing" xmlns:wp="http://schemas.openxmlformats.org/drawingml/2006/wordprocessingDrawing" xmlns:w10="urn:schemas-microsoft-com:office:word" xmlns:w="http://schemas.openxmlformats.org/wordprocessingml/2006/main" xmlns:w14="http://schemas.microsoft.com/office/word/2010/wordml" xmlns:w15="http://schemas.microsoft.com/office/word/2012/wordml" xmlns:w16cid="http://schemas.microsoft.com/office/word/2016/wordml/cid" xmlns:w16se="http://schemas.microsoft.com/office/word/2015/wordml/symex" xmlns:wpg="http://schemas.microsoft.com/office/word/2010/wordprocessingGroup" xmlns:wpi="http://schemas.microsoft.com/office/word/2010/wordprocessingInk" xmlns:wne="http://schemas.microsoft.com/office/word/2006/wordml" xmlns:wps="http://schemas.microsoft.com/office/word/2010/wordprocessingShape" mc:Ignorable="w14 w15 w16se w16cid wp14">
   <w:tbl>
     <w:tblPr>
@@ -39426,7 +39433,7 @@
 </w:ftr>
 </file>
 
-<file path=word/footer3.xml><?xml version="1.0" encoding="utf-8"?>
+<file path=word/footer5.xml><?xml version="1.0" encoding="utf-8"?>
 <w:ftr xmlns:wpc="http://schemas.microsoft.com/office/word/2010/wordprocessingCanvas" xmlns:cx="http://schemas.microsoft.com/office/drawing/2014/chartex" xmlns:cx1="http://schemas.microsoft.com/office/drawing/2015/9/8/chartex" xmlns:cx2="http://schemas.microsoft.com/office/drawing/2015/10/21/chartex" xmlns:cx3="http://schemas.microsoft.com/office/drawing/2016/5/9/chartex" xmlns:cx4="http://schemas.microsoft.com/office/drawing/2016/5/10/chartex" xmlns:cx5="http://schemas.microsoft.com/office/drawing/2016/5/11/chartex" xmlns:cx6="http://schemas.microsoft.com/office/drawing/2016/5/12/chartex" xmlns:cx7="http://schemas.microsoft.com/office/drawing/2016/5/13/chartex" xmlns:cx8="http://schemas.microsoft.com/office/drawing/2016/5/14/chartex" xmlns:mc="http://schemas.openxmlformats.org/markup-compatibility/2006" xmlns:aink="http://schemas.microsoft.com/office/drawing/2016/ink" xmlns:am3d="http://schemas.microsoft.com/office/drawing/2017/model3d" xmlns:o="urn:schemas-microsoft-com:office:office" xmlns:r="http://schemas.openxmlformats.org/officeDocument/2006/relationships" xmlns:m="http://schemas.openxmlformats.org/officeDocument/2006/math" xmlns:v="urn:schemas-microsoft-com:vml" xmlns:wp14="http://schemas.microsoft.com/office/word/2010/wordprocessingDrawing" xmlns:wp="http://schemas.openxmlformats.org/drawingml/2006/wordprocessingDrawing" xmlns:w10="urn:schemas-microsoft-com:office:word" xmlns:w="http://schemas.openxmlformats.org/wordprocessingml/2006/main" xmlns:w14="http://schemas.microsoft.com/office/word/2010/wordml" xmlns:w15="http://schemas.microsoft.com/office/word/2012/wordml" xmlns:w16cid="http://schemas.microsoft.com/office/word/2016/wordml/cid" xmlns:w16se="http://schemas.microsoft.com/office/word/2015/wordml/symex" xmlns:wpg="http://schemas.microsoft.com/office/word/2010/wordprocessingGroup" xmlns:wpi="http://schemas.microsoft.com/office/word/2010/wordprocessingInk" xmlns:wne="http://schemas.microsoft.com/office/word/2006/wordml" xmlns:wps="http://schemas.microsoft.com/office/word/2010/wordprocessingShape" mc:Ignorable="w14 w15 w16se w16cid wp14">
   <w:p>
     <w:pPr>
@@ -39435,7 +39442,173 @@
   </w:p>
   <w:tbl>
     <w:tblPr>
-      <w:tblW w:w="15381" w:type="dxa"/>
+      <w:tblW w:w="15027" w:type="dxa"/>
+      <w:tblLayout w:type="fixed"/>
+      <w:tblCellMar>
+        <w:left w:w="70" w:type="dxa"/>
+        <w:right w:w="70" w:type="dxa"/>
+      </w:tblCellMar>
+      <w:tblLook w:val="0000" w:firstRow="0" w:lastRow="0" w:firstColumn="0" w:lastColumn="0" w:noHBand="0" w:noVBand="0"/>
+    </w:tblPr>
+    <w:tblGrid>
+      <w:gridCol w:w="4962"/>
+      <w:gridCol w:w="2409"/>
+      <w:gridCol w:w="5316"/>
+      <w:gridCol w:w="2340"/>
+    </w:tblGrid>
+    <w:tr>
+      <w:trPr>
+        <w:trHeight w:val="266"/>
+      </w:trPr>
+      <w:tc>
+        <w:tcPr>
+          <w:tcW w:w="4962" w:type="dxa"/>
+        </w:tcPr>
+        <w:p>
+          <w:pPr>
+            <w:pStyle w:val="Pieddepage"/>
+            <w:spacing w:before="80" w:after="40"/>
+            <w:ind w:right="357"/>
+          </w:pPr>
+          <w:bookmarkStart w:id="46" w:name="_GoBack"/>
+          <w:r>
+            <w:t>N° de dossier : ${CASEREF}</w:t>
+          </w:r>
+        </w:p>
+      </w:tc>
+      <w:tc>
+        <w:tcPr>
+          <w:tcW w:w="2409" w:type="dxa"/>
+        </w:tcPr>
+        <w:p>
+          <w:pPr>
+            <w:pStyle w:val="Pieddepage"/>
+            <w:spacing w:before="80"/>
+            <w:ind w:right="360"/>
+          </w:pPr>
+        </w:p>
+      </w:tc>
+      <w:tc>
+        <w:tcPr>
+          <w:tcW w:w="5316" w:type="dxa"/>
+        </w:tcPr>
+        <w:p>
+          <w:pPr>
+            <w:pStyle w:val="Pieddepage"/>
+            <w:spacing w:before="80"/>
+            <w:rPr>
+              <w:rStyle w:val="Numrodepage"/>
+            </w:rPr>
+          </w:pPr>
+          <w:r>
+            <w:t>N° de rapport : ${REPORTREF}</w:t>
+          </w:r>
+        </w:p>
+      </w:tc>
+      <w:tc>
+        <w:tcPr>
+          <w:tcW w:w="2340" w:type="dxa"/>
+        </w:tcPr>
+        <w:p>
+          <w:pPr>
+            <w:pStyle w:val="Pieddepage"/>
+            <w:spacing w:before="80"/>
+            <w:jc w:val="right"/>
+            <w:rPr>
+              <w:rStyle w:val="Numrodepage"/>
+            </w:rPr>
+          </w:pPr>
+          <w:r>
+            <w:rPr>
+              <w:rStyle w:val="Numrodepage"/>
+            </w:rPr>
+            <w:fldChar w:fldCharType="begin"/>
+          </w:r>
+          <w:r>
+            <w:rPr>
+              <w:rStyle w:val="Numrodepage"/>
+            </w:rPr>
+            <w:instrText xml:space="preserve">PAGE  </w:instrText>
+          </w:r>
+          <w:r>
+            <w:rPr>
+              <w:rStyle w:val="Numrodepage"/>
+            </w:rPr>
+            <w:fldChar w:fldCharType="separate"/>
+          </w:r>
+          <w:r>
+            <w:rPr>
+              <w:rStyle w:val="Numrodepage"/>
+              <w:noProof/>
+            </w:rPr>
+            <w:t>2</w:t>
+          </w:r>
+          <w:r>
+            <w:rPr>
+              <w:rStyle w:val="Numrodepage"/>
+            </w:rPr>
+            <w:fldChar w:fldCharType="end"/>
+          </w:r>
+          <w:r>
+            <w:rPr>
+              <w:rStyle w:val="Numrodepage"/>
+            </w:rPr>
+            <w:t>/</w:t>
+          </w:r>
+          <w:r>
+            <w:rPr>
+              <w:rStyle w:val="Numrodepage"/>
+            </w:rPr>
+            <w:fldChar w:fldCharType="begin"/>
+          </w:r>
+          <w:r>
+            <w:rPr>
+              <w:rStyle w:val="Numrodepage"/>
+            </w:rPr>
+            <w:instrText xml:space="preserve"> NUMPAGES </w:instrText>
+          </w:r>
+          <w:r>
+            <w:rPr>
+              <w:rStyle w:val="Numrodepage"/>
+            </w:rPr>
+            <w:fldChar w:fldCharType="separate"/>
+          </w:r>
+          <w:r>
+            <w:rPr>
+              <w:rStyle w:val="Numrodepage"/>
+              <w:noProof/>
+            </w:rPr>
+            <w:t>6</w:t>
+          </w:r>
+          <w:r>
+            <w:rPr>
+              <w:rStyle w:val="Numrodepage"/>
+            </w:rPr>
+            <w:fldChar w:fldCharType="end"/>
+          </w:r>
+        </w:p>
+      </w:tc>
+    </w:tr>
+    <w:bookmarkEnd w:id="46"/>
+  </w:tbl>
+  <w:p>
+    <w:pPr>
+      <w:pStyle w:val="Pieddepage"/>
+    </w:pPr>
+  </w:p>
+</w:ftr>
+</file>
+
+<file path=word/footer6.xml><?xml version="1.0" encoding="utf-8"?>
+<w:ftr xmlns:wpc="http://schemas.microsoft.com/office/word/2010/wordprocessingCanvas" xmlns:cx="http://schemas.microsoft.com/office/drawing/2014/chartex" xmlns:cx1="http://schemas.microsoft.com/office/drawing/2015/9/8/chartex" xmlns:cx2="http://schemas.microsoft.com/office/drawing/2015/10/21/chartex" xmlns:cx3="http://schemas.microsoft.com/office/drawing/2016/5/9/chartex" xmlns:cx4="http://schemas.microsoft.com/office/drawing/2016/5/10/chartex" xmlns:cx5="http://schemas.microsoft.com/office/drawing/2016/5/11/chartex" xmlns:cx6="http://schemas.microsoft.com/office/drawing/2016/5/12/chartex" xmlns:cx7="http://schemas.microsoft.com/office/drawing/2016/5/13/chartex" xmlns:cx8="http://schemas.microsoft.com/office/drawing/2016/5/14/chartex" xmlns:mc="http://schemas.openxmlformats.org/markup-compatibility/2006" xmlns:aink="http://schemas.microsoft.com/office/drawing/2016/ink" xmlns:am3d="http://schemas.microsoft.com/office/drawing/2017/model3d" xmlns:o="urn:schemas-microsoft-com:office:office" xmlns:r="http://schemas.openxmlformats.org/officeDocument/2006/relationships" xmlns:m="http://schemas.openxmlformats.org/officeDocument/2006/math" xmlns:v="urn:schemas-microsoft-com:vml" xmlns:wp14="http://schemas.microsoft.com/office/word/2010/wordprocessingDrawing" xmlns:wp="http://schemas.openxmlformats.org/drawingml/2006/wordprocessingDrawing" xmlns:w10="urn:schemas-microsoft-com:office:word" xmlns:w="http://schemas.openxmlformats.org/wordprocessingml/2006/main" xmlns:w14="http://schemas.microsoft.com/office/word/2010/wordml" xmlns:w15="http://schemas.microsoft.com/office/word/2012/wordml" xmlns:w16cid="http://schemas.microsoft.com/office/word/2016/wordml/cid" xmlns:w16se="http://schemas.microsoft.com/office/word/2015/wordml/symex" xmlns:wpg="http://schemas.microsoft.com/office/word/2010/wordprocessingGroup" xmlns:wpi="http://schemas.microsoft.com/office/word/2010/wordprocessingInk" xmlns:wne="http://schemas.microsoft.com/office/word/2006/wordml" xmlns:wps="http://schemas.microsoft.com/office/word/2010/wordprocessingShape" mc:Ignorable="w14 w15 w16se w16cid wp14">
+  <w:p>
+    <w:pPr>
+      <w:pStyle w:val="Pieddepage"/>
+    </w:pPr>
+  </w:p>
+  <w:tbl>
+    <w:tblPr>
+      <w:tblW w:w="9705" w:type="dxa"/>
       <w:tblLayout w:type="fixed"/>
       <w:tblCellMar>
         <w:left w:w="70" w:type="dxa"/>
@@ -39446,8 +39619,8 @@
     <w:tblGrid>
       <w:gridCol w:w="4163"/>
       <w:gridCol w:w="160"/>
-      <w:gridCol w:w="9569"/>
-      <w:gridCol w:w="1489"/>
+      <w:gridCol w:w="4536"/>
+      <w:gridCol w:w="846"/>
     </w:tblGrid>
     <w:tr>
       <w:trPr>
@@ -39482,7 +39655,7 @@
       </w:tc>
       <w:tc>
         <w:tcPr>
-          <w:tcW w:w="9569" w:type="dxa"/>
+          <w:tcW w:w="4536" w:type="dxa"/>
         </w:tcPr>
         <w:p>
           <w:pPr>
@@ -39499,16 +39672,13 @@
       </w:tc>
       <w:tc>
         <w:tcPr>
-          <w:tcW w:w="1489" w:type="dxa"/>
+          <w:tcW w:w="846" w:type="dxa"/>
         </w:tcPr>
         <w:p>
           <w:pPr>
             <w:pStyle w:val="Pieddepage"/>
-            <w:tabs>
-              <w:tab w:val="left" w:pos="267"/>
-              <w:tab w:val="right" w:pos="6310"/>
-            </w:tabs>
             <w:spacing w:before="80"/>
+            <w:jc w:val="right"/>
             <w:rPr>
               <w:rStyle w:val="Numrodepage"/>
             </w:rPr>
@@ -39534,8 +39704,9 @@
           <w:r>
             <w:rPr>
               <w:rStyle w:val="Numrodepage"/>
+              <w:noProof/>
             </w:rPr>
-            <w:t>16</w:t>
+            <w:t>2</w:t>
           </w:r>
           <w:r>
             <w:rPr>
@@ -39570,8 +39741,9 @@
           <w:r>
             <w:rPr>
               <w:rStyle w:val="Numrodepage"/>
+              <w:noProof/>
             </w:rPr>
-            <w:t>19</w:t>
+            <w:t>6</w:t>
           </w:r>
           <w:r>
             <w:rPr>
@@ -39583,6 +39755,11 @@
       </w:tc>
     </w:tr>
   </w:tbl>
+  <w:p>
+    <w:pPr>
+      <w:pStyle w:val="Pieddepage"/>
+    </w:pPr>
+  </w:p>
   <w:p>
     <w:pPr>
       <w:pStyle w:val="Pieddepage"/>
@@ -39611,6 +39788,16 @@
 </file>
 
 <file path=word/header1.xml><?xml version="1.0" encoding="utf-8"?>
+<w:hdr xmlns:wpc="http://schemas.microsoft.com/office/word/2010/wordprocessingCanvas" xmlns:cx="http://schemas.microsoft.com/office/drawing/2014/chartex" xmlns:cx1="http://schemas.microsoft.com/office/drawing/2015/9/8/chartex" xmlns:cx2="http://schemas.microsoft.com/office/drawing/2015/10/21/chartex" xmlns:cx3="http://schemas.microsoft.com/office/drawing/2016/5/9/chartex" xmlns:cx4="http://schemas.microsoft.com/office/drawing/2016/5/10/chartex" xmlns:cx5="http://schemas.microsoft.com/office/drawing/2016/5/11/chartex" xmlns:cx6="http://schemas.microsoft.com/office/drawing/2016/5/12/chartex" xmlns:cx7="http://schemas.microsoft.com/office/drawing/2016/5/13/chartex" xmlns:cx8="http://schemas.microsoft.com/office/drawing/2016/5/14/chartex" xmlns:mc="http://schemas.openxmlformats.org/markup-compatibility/2006" xmlns:aink="http://schemas.microsoft.com/office/drawing/2016/ink" xmlns:am3d="http://schemas.microsoft.com/office/drawing/2017/model3d" xmlns:o="urn:schemas-microsoft-com:office:office" xmlns:r="http://schemas.openxmlformats.org/officeDocument/2006/relationships" xmlns:m="http://schemas.openxmlformats.org/officeDocument/2006/math" xmlns:v="urn:schemas-microsoft-com:vml" xmlns:wp14="http://schemas.microsoft.com/office/word/2010/wordprocessingDrawing" xmlns:wp="http://schemas.openxmlformats.org/drawingml/2006/wordprocessingDrawing" xmlns:w10="urn:schemas-microsoft-com:office:word" xmlns:w="http://schemas.openxmlformats.org/wordprocessingml/2006/main" xmlns:w14="http://schemas.microsoft.com/office/word/2010/wordml" xmlns:w15="http://schemas.microsoft.com/office/word/2012/wordml" xmlns:w16cid="http://schemas.microsoft.com/office/word/2016/wordml/cid" xmlns:w16se="http://schemas.microsoft.com/office/word/2015/wordml/symex" xmlns:wpg="http://schemas.microsoft.com/office/word/2010/wordprocessingGroup" xmlns:wpi="http://schemas.microsoft.com/office/word/2010/wordprocessingInk" xmlns:wne="http://schemas.microsoft.com/office/word/2006/wordml" xmlns:wps="http://schemas.microsoft.com/office/word/2010/wordprocessingShape" mc:Ignorable="w14 w15 w16se w16cid wp14">
+  <w:p>
+    <w:pPr>
+      <w:pStyle w:val="En-tte"/>
+    </w:pPr>
+  </w:p>
+</w:hdr>
+</file>
+
+<file path=word/header2.xml><?xml version="1.0" encoding="utf-8"?>
 <w:hdr xmlns:wpc="http://schemas.microsoft.com/office/word/2010/wordprocessingCanvas" xmlns:cx="http://schemas.microsoft.com/office/drawing/2014/chartex" xmlns:cx1="http://schemas.microsoft.com/office/drawing/2015/9/8/chartex" xmlns:cx2="http://schemas.microsoft.com/office/drawing/2015/10/21/chartex" xmlns:cx3="http://schemas.microsoft.com/office/drawing/2016/5/9/chartex" xmlns:cx4="http://schemas.microsoft.com/office/drawing/2016/5/10/chartex" xmlns:cx5="http://schemas.microsoft.com/office/drawing/2016/5/11/chartex" xmlns:cx6="http://schemas.microsoft.com/office/drawing/2016/5/12/chartex" xmlns:cx7="http://schemas.microsoft.com/office/drawing/2016/5/13/chartex" xmlns:cx8="http://schemas.microsoft.com/office/drawing/2016/5/14/chartex" xmlns:mc="http://schemas.openxmlformats.org/markup-compatibility/2006" xmlns:aink="http://schemas.microsoft.com/office/drawing/2016/ink" xmlns:am3d="http://schemas.microsoft.com/office/drawing/2017/model3d" xmlns:o="urn:schemas-microsoft-com:office:office" xmlns:r="http://schemas.openxmlformats.org/officeDocument/2006/relationships" xmlns:m="http://schemas.openxmlformats.org/officeDocument/2006/math" xmlns:v="urn:schemas-microsoft-com:vml" xmlns:wp14="http://schemas.microsoft.com/office/word/2010/wordprocessingDrawing" xmlns:wp="http://schemas.openxmlformats.org/drawingml/2006/wordprocessingDrawing" xmlns:w10="urn:schemas-microsoft-com:office:word" xmlns:w="http://schemas.openxmlformats.org/wordprocessingml/2006/main" xmlns:w14="http://schemas.microsoft.com/office/word/2010/wordml" xmlns:w15="http://schemas.microsoft.com/office/word/2012/wordml" xmlns:w16cid="http://schemas.microsoft.com/office/word/2016/wordml/cid" xmlns:w16se="http://schemas.microsoft.com/office/word/2015/wordml/symex" xmlns:wpg="http://schemas.microsoft.com/office/word/2010/wordprocessingGroup" xmlns:wpi="http://schemas.microsoft.com/office/word/2010/wordprocessingInk" xmlns:wne="http://schemas.microsoft.com/office/word/2006/wordml" xmlns:wps="http://schemas.microsoft.com/office/word/2010/wordprocessingShape" mc:Ignorable="w14 w15 w16se w16cid wp14">
   <w:tbl>
     <w:tblPr>
@@ -40068,7 +40255,7 @@
 </w:hdr>
 </file>
 
-<file path=word/header2.xml><?xml version="1.0" encoding="utf-8"?>
+<file path=word/header3.xml><?xml version="1.0" encoding="utf-8"?>
 <w:hdr xmlns:wpc="http://schemas.microsoft.com/office/word/2010/wordprocessingCanvas" xmlns:cx="http://schemas.microsoft.com/office/drawing/2014/chartex" xmlns:cx1="http://schemas.microsoft.com/office/drawing/2015/9/8/chartex" xmlns:cx2="http://schemas.microsoft.com/office/drawing/2015/10/21/chartex" xmlns:cx3="http://schemas.microsoft.com/office/drawing/2016/5/9/chartex" xmlns:cx4="http://schemas.microsoft.com/office/drawing/2016/5/10/chartex" xmlns:cx5="http://schemas.microsoft.com/office/drawing/2016/5/11/chartex" xmlns:cx6="http://schemas.microsoft.com/office/drawing/2016/5/12/chartex" xmlns:cx7="http://schemas.microsoft.com/office/drawing/2016/5/13/chartex" xmlns:cx8="http://schemas.microsoft.com/office/drawing/2016/5/14/chartex" xmlns:mc="http://schemas.openxmlformats.org/markup-compatibility/2006" xmlns:aink="http://schemas.microsoft.com/office/drawing/2016/ink" xmlns:am3d="http://schemas.microsoft.com/office/drawing/2017/model3d" xmlns:o="urn:schemas-microsoft-com:office:office" xmlns:r="http://schemas.openxmlformats.org/officeDocument/2006/relationships" xmlns:m="http://schemas.openxmlformats.org/officeDocument/2006/math" xmlns:v="urn:schemas-microsoft-com:vml" xmlns:wp14="http://schemas.microsoft.com/office/word/2010/wordprocessingDrawing" xmlns:wp="http://schemas.openxmlformats.org/drawingml/2006/wordprocessingDrawing" xmlns:w10="urn:schemas-microsoft-com:office:word" xmlns:w="http://schemas.openxmlformats.org/wordprocessingml/2006/main" xmlns:w14="http://schemas.microsoft.com/office/word/2010/wordml" xmlns:w15="http://schemas.microsoft.com/office/word/2012/wordml" xmlns:w16cid="http://schemas.microsoft.com/office/word/2016/wordml/cid" xmlns:w16se="http://schemas.microsoft.com/office/word/2015/wordml/symex" xmlns:wpg="http://schemas.microsoft.com/office/word/2010/wordprocessingGroup" xmlns:wpi="http://schemas.microsoft.com/office/word/2010/wordprocessingInk" xmlns:wne="http://schemas.microsoft.com/office/word/2006/wordml" xmlns:wps="http://schemas.microsoft.com/office/word/2010/wordprocessingShape" mc:Ignorable="w14 w15 w16se w16cid wp14">
   <w:p>
     <w:pPr>
@@ -40330,7 +40517,7 @@
 </w:hdr>
 </file>
 
-<file path=word/header3.xml><?xml version="1.0" encoding="utf-8"?>
+<file path=word/header4.xml><?xml version="1.0" encoding="utf-8"?>
 <w:hdr xmlns:wpc="http://schemas.microsoft.com/office/word/2010/wordprocessingCanvas" xmlns:cx="http://schemas.microsoft.com/office/drawing/2014/chartex" xmlns:cx1="http://schemas.microsoft.com/office/drawing/2015/9/8/chartex" xmlns:cx2="http://schemas.microsoft.com/office/drawing/2015/10/21/chartex" xmlns:cx3="http://schemas.microsoft.com/office/drawing/2016/5/9/chartex" xmlns:cx4="http://schemas.microsoft.com/office/drawing/2016/5/10/chartex" xmlns:cx5="http://schemas.microsoft.com/office/drawing/2016/5/11/chartex" xmlns:cx6="http://schemas.microsoft.com/office/drawing/2016/5/12/chartex" xmlns:cx7="http://schemas.microsoft.com/office/drawing/2016/5/13/chartex" xmlns:cx8="http://schemas.microsoft.com/office/drawing/2016/5/14/chartex" xmlns:mc="http://schemas.openxmlformats.org/markup-compatibility/2006" xmlns:aink="http://schemas.microsoft.com/office/drawing/2016/ink" xmlns:am3d="http://schemas.microsoft.com/office/drawing/2017/model3d" xmlns:o="urn:schemas-microsoft-com:office:office" xmlns:r="http://schemas.openxmlformats.org/officeDocument/2006/relationships" xmlns:m="http://schemas.openxmlformats.org/officeDocument/2006/math" xmlns:v="urn:schemas-microsoft-com:vml" xmlns:wp14="http://schemas.microsoft.com/office/word/2010/wordprocessingDrawing" xmlns:wp="http://schemas.openxmlformats.org/drawingml/2006/wordprocessingDrawing" xmlns:w10="urn:schemas-microsoft-com:office:word" xmlns:w="http://schemas.openxmlformats.org/wordprocessingml/2006/main" xmlns:w14="http://schemas.microsoft.com/office/word/2010/wordml" xmlns:w15="http://schemas.microsoft.com/office/word/2012/wordml" xmlns:w16cid="http://schemas.microsoft.com/office/word/2016/wordml/cid" xmlns:w16se="http://schemas.microsoft.com/office/word/2015/wordml/symex" xmlns:wpg="http://schemas.microsoft.com/office/word/2010/wordprocessingGroup" xmlns:wpi="http://schemas.microsoft.com/office/word/2010/wordprocessingInk" xmlns:wne="http://schemas.microsoft.com/office/word/2006/wordml" xmlns:wps="http://schemas.microsoft.com/office/word/2010/wordprocessingShape" mc:Ignorable="w14 w15 w16se w16cid wp14">
   <w:p>
     <w:pPr>
@@ -40492,7 +40679,7 @@
 </w:hdr>
 </file>
 
-<file path=word/header4.xml><?xml version="1.0" encoding="utf-8"?>
+<file path=word/header5.xml><?xml version="1.0" encoding="utf-8"?>
 <w:hdr xmlns:wpc="http://schemas.microsoft.com/office/word/2010/wordprocessingCanvas" xmlns:cx="http://schemas.microsoft.com/office/drawing/2014/chartex" xmlns:cx1="http://schemas.microsoft.com/office/drawing/2015/9/8/chartex" xmlns:cx2="http://schemas.microsoft.com/office/drawing/2015/10/21/chartex" xmlns:cx3="http://schemas.microsoft.com/office/drawing/2016/5/9/chartex" xmlns:cx4="http://schemas.microsoft.com/office/drawing/2016/5/10/chartex" xmlns:cx5="http://schemas.microsoft.com/office/drawing/2016/5/11/chartex" xmlns:cx6="http://schemas.microsoft.com/office/drawing/2016/5/12/chartex" xmlns:cx7="http://schemas.microsoft.com/office/drawing/2016/5/13/chartex" xmlns:cx8="http://schemas.microsoft.com/office/drawing/2016/5/14/chartex" xmlns:mc="http://schemas.openxmlformats.org/markup-compatibility/2006" xmlns:aink="http://schemas.microsoft.com/office/drawing/2016/ink" xmlns:am3d="http://schemas.microsoft.com/office/drawing/2017/model3d" xmlns:o="urn:schemas-microsoft-com:office:office" xmlns:r="http://schemas.openxmlformats.org/officeDocument/2006/relationships" xmlns:m="http://schemas.openxmlformats.org/officeDocument/2006/math" xmlns:v="urn:schemas-microsoft-com:vml" xmlns:wp14="http://schemas.microsoft.com/office/word/2010/wordprocessingDrawing" xmlns:wp="http://schemas.openxmlformats.org/drawingml/2006/wordprocessingDrawing" xmlns:w10="urn:schemas-microsoft-com:office:word" xmlns:w="http://schemas.openxmlformats.org/wordprocessingml/2006/main" xmlns:w14="http://schemas.microsoft.com/office/word/2010/wordml" xmlns:w15="http://schemas.microsoft.com/office/word/2012/wordml" xmlns:w16cid="http://schemas.microsoft.com/office/word/2016/wordml/cid" xmlns:w16se="http://schemas.microsoft.com/office/word/2015/wordml/symex" xmlns:wpg="http://schemas.microsoft.com/office/word/2010/wordprocessingGroup" xmlns:wpi="http://schemas.microsoft.com/office/word/2010/wordprocessingInk" xmlns:wne="http://schemas.microsoft.com/office/word/2006/wordml" xmlns:wps="http://schemas.microsoft.com/office/word/2010/wordprocessingShape" mc:Ignorable="w14 w15 w16se w16cid wp14">
   <w:p>
     <w:pPr>
@@ -40719,7 +40906,7 @@
 </w:hdr>
 </file>
 
-<file path=word/header5.xml><?xml version="1.0" encoding="utf-8"?>
+<file path=word/header6.xml><?xml version="1.0" encoding="utf-8"?>
 <w:hdr xmlns:wpc="http://schemas.microsoft.com/office/word/2010/wordprocessingCanvas" xmlns:cx="http://schemas.microsoft.com/office/drawing/2014/chartex" xmlns:cx1="http://schemas.microsoft.com/office/drawing/2015/9/8/chartex" xmlns:cx2="http://schemas.microsoft.com/office/drawing/2015/10/21/chartex" xmlns:cx3="http://schemas.microsoft.com/office/drawing/2016/5/9/chartex" xmlns:cx4="http://schemas.microsoft.com/office/drawing/2016/5/10/chartex" xmlns:cx5="http://schemas.microsoft.com/office/drawing/2016/5/11/chartex" xmlns:cx6="http://schemas.microsoft.com/office/drawing/2016/5/12/chartex" xmlns:cx7="http://schemas.microsoft.com/office/drawing/2016/5/13/chartex" xmlns:cx8="http://schemas.microsoft.com/office/drawing/2016/5/14/chartex" xmlns:mc="http://schemas.openxmlformats.org/markup-compatibility/2006" xmlns:aink="http://schemas.microsoft.com/office/drawing/2016/ink" xmlns:am3d="http://schemas.microsoft.com/office/drawing/2017/model3d" xmlns:o="urn:schemas-microsoft-com:office:office" xmlns:r="http://schemas.openxmlformats.org/officeDocument/2006/relationships" xmlns:m="http://schemas.openxmlformats.org/officeDocument/2006/math" xmlns:v="urn:schemas-microsoft-com:vml" xmlns:wp14="http://schemas.microsoft.com/office/word/2010/wordprocessingDrawing" xmlns:wp="http://schemas.openxmlformats.org/drawingml/2006/wordprocessingDrawing" xmlns:w10="urn:schemas-microsoft-com:office:word" xmlns:w="http://schemas.openxmlformats.org/wordprocessingml/2006/main" xmlns:w14="http://schemas.microsoft.com/office/word/2010/wordml" xmlns:w15="http://schemas.microsoft.com/office/word/2012/wordml" xmlns:w16cid="http://schemas.microsoft.com/office/word/2016/wordml/cid" xmlns:w16se="http://schemas.microsoft.com/office/word/2015/wordml/symex" xmlns:wpg="http://schemas.microsoft.com/office/word/2010/wordprocessingGroup" xmlns:wpi="http://schemas.microsoft.com/office/word/2010/wordprocessingInk" xmlns:wne="http://schemas.microsoft.com/office/word/2006/wordml" xmlns:wps="http://schemas.microsoft.com/office/word/2010/wordprocessingShape" mc:Ignorable="w14 w15 w16se w16cid wp14">
   <w:p>
     <w:pPr>
@@ -40816,13 +41003,8 @@
 </w:hdr>
 </file>
 
-<file path=word/header6.xml><?xml version="1.0" encoding="utf-8"?>
+<file path=word/header7.xml><?xml version="1.0" encoding="utf-8"?>
 <w:hdr xmlns:wpc="http://schemas.microsoft.com/office/word/2010/wordprocessingCanvas" xmlns:cx="http://schemas.microsoft.com/office/drawing/2014/chartex" xmlns:cx1="http://schemas.microsoft.com/office/drawing/2015/9/8/chartex" xmlns:cx2="http://schemas.microsoft.com/office/drawing/2015/10/21/chartex" xmlns:cx3="http://schemas.microsoft.com/office/drawing/2016/5/9/chartex" xmlns:cx4="http://schemas.microsoft.com/office/drawing/2016/5/10/chartex" xmlns:cx5="http://schemas.microsoft.com/office/drawing/2016/5/11/chartex" xmlns:cx6="http://schemas.microsoft.com/office/drawing/2016/5/12/chartex" xmlns:cx7="http://schemas.microsoft.com/office/drawing/2016/5/13/chartex" xmlns:cx8="http://schemas.microsoft.com/office/drawing/2016/5/14/chartex" xmlns:mc="http://schemas.openxmlformats.org/markup-compatibility/2006" xmlns:aink="http://schemas.microsoft.com/office/drawing/2016/ink" xmlns:am3d="http://schemas.microsoft.com/office/drawing/2017/model3d" xmlns:o="urn:schemas-microsoft-com:office:office" xmlns:r="http://schemas.openxmlformats.org/officeDocument/2006/relationships" xmlns:m="http://schemas.openxmlformats.org/officeDocument/2006/math" xmlns:v="urn:schemas-microsoft-com:vml" xmlns:wp14="http://schemas.microsoft.com/office/word/2010/wordprocessingDrawing" xmlns:wp="http://schemas.openxmlformats.org/drawingml/2006/wordprocessingDrawing" xmlns:w10="urn:schemas-microsoft-com:office:word" xmlns:w="http://schemas.openxmlformats.org/wordprocessingml/2006/main" xmlns:w14="http://schemas.microsoft.com/office/word/2010/wordml" xmlns:w15="http://schemas.microsoft.com/office/word/2012/wordml" xmlns:w16cid="http://schemas.microsoft.com/office/word/2016/wordml/cid" xmlns:w16se="http://schemas.microsoft.com/office/word/2015/wordml/symex" xmlns:wpg="http://schemas.microsoft.com/office/word/2010/wordprocessingGroup" xmlns:wpi="http://schemas.microsoft.com/office/word/2010/wordprocessingInk" xmlns:wne="http://schemas.microsoft.com/office/word/2006/wordml" xmlns:wps="http://schemas.microsoft.com/office/word/2010/wordprocessingShape" mc:Ignorable="w14 w15 w16se w16cid wp14">
-  <w:p>
-    <w:pPr>
-      <w:pStyle w:val="En-tte"/>
-    </w:pPr>
-  </w:p>
   <w:p>
     <w:pPr>
       <w:pStyle w:val="En-tte"/>
@@ -40833,18 +41015,18 @@
         <w:lang w:eastAsia="fr-FR"/>
       </w:rPr>
       <w:drawing>
-        <wp:anchor distT="0" distB="0" distL="114300" distR="114300" simplePos="0" relativeHeight="251698176" behindDoc="0" locked="0" layoutInCell="1" allowOverlap="1" wp14:anchorId="14FCBC32" wp14:editId="3ECC7FE3">
+        <wp:anchor distT="0" distB="0" distL="114300" distR="114300" simplePos="0" relativeHeight="251699200" behindDoc="0" locked="0" layoutInCell="1" allowOverlap="1" wp14:anchorId="7FE031AE" wp14:editId="56DEDE17">
           <wp:simplePos x="0" y="0"/>
           <wp:positionH relativeFrom="column">
-            <wp:posOffset>5436870</wp:posOffset>
+            <wp:posOffset>5252484</wp:posOffset>
           </wp:positionH>
           <wp:positionV relativeFrom="paragraph">
-            <wp:posOffset>-307340</wp:posOffset>
+            <wp:posOffset>-32533</wp:posOffset>
           </wp:positionV>
           <wp:extent cx="1036320" cy="1036320"/>
           <wp:effectExtent l="0" t="0" r="0" b="0"/>
           <wp:wrapNone/>
-          <wp:docPr id="3" name="Image 3"/>
+          <wp:docPr id="10" name="Image 10"/>
           <wp:cNvGraphicFramePr>
             <a:graphicFrameLocks xmlns:a="http://schemas.openxmlformats.org/drawingml/2006/main" noChangeAspect="1"/>
           </wp:cNvGraphicFramePr>
@@ -40892,6 +41074,11 @@
         </wp:anchor>
       </w:drawing>
     </w:r>
+  </w:p>
+  <w:p>
+    <w:pPr>
+      <w:pStyle w:val="En-tte"/>
+    </w:pPr>
   </w:p>
   <w:p>
     <w:pPr>
@@ -48753,7 +48940,7 @@
 </file>
 
 <file path=customXml/itemProps1.xml><?xml version="1.0" encoding="utf-8"?>
-<ds:datastoreItem xmlns:ds="http://schemas.openxmlformats.org/officeDocument/2006/customXml" ds:itemID="{40CD27A7-421D-BB4A-9921-C37AAEC05162}">
+<ds:datastoreItem xmlns:ds="http://schemas.openxmlformats.org/officeDocument/2006/customXml" ds:itemID="{44BE8193-82C9-BC46-882B-14BC2ECDF7A6}">
   <ds:schemaRefs>
     <ds:schemaRef ds:uri="http://schemas.openxmlformats.org/officeDocument/2006/bibliography"/>
   </ds:schemaRefs>

</xml_diff>

<commit_message>
Report template adjustments + AAE Not OK Statement when no AAE data
</commit_message>
<xml_diff>
--- a/src/AppBundle/Resources/templates/report-ra1999.docx
+++ b/src/AppBundle/Resources/templates/report-ra1999.docx
@@ -317,17 +317,20 @@
                     <w:framePr w:w="10206" w:h="57" w:wrap="notBeside" w:xAlign="center" w:anchorLock="1"/>
                     <w:rPr>
                       <w:rFonts w:ascii="Arial" w:hAnsi="Arial" w:cs="Arial"/>
+                      <w:lang w:val="en-US"/>
                     </w:rPr>
                   </w:pPr>
                   <w:r>
                     <w:rPr>
                       <w:rFonts w:ascii="Arial" w:hAnsi="Arial" w:cs="Arial"/>
+                      <w:lang w:val="en-US"/>
                     </w:rPr>
                     <w:t xml:space="preserve">Nº d’affaire : </w:t>
                   </w:r>
                   <w:r>
                     <w:rPr>
                       <w:rFonts w:ascii="Arial" w:hAnsi="Arial" w:cs="Arial"/>
+                      <w:lang w:val="en-US"/>
                     </w:rPr>
                     <w:t>${CASEREF}</w:t>
                   </w:r>
@@ -341,6 +344,7 @@
                       <w:b/>
                       <w:sz w:val="19"/>
                       <w:szCs w:val="19"/>
+                      <w:lang w:val="en-US"/>
                     </w:rPr>
                   </w:pPr>
                   <w:r>
@@ -349,12 +353,14 @@
                       <w:b/>
                       <w:sz w:val="19"/>
                       <w:szCs w:val="19"/>
+                      <w:lang w:val="en-US"/>
                     </w:rPr>
                     <w:t>Désignation</w:t>
                   </w:r>
                   <w:r>
                     <w:rPr>
                       <w:rFonts w:ascii="Arial" w:hAnsi="Arial" w:cs="Arial"/>
+                      <w:lang w:val="en-US"/>
                     </w:rPr>
                     <w:t xml:space="preserve"> </w:t>
                   </w:r>
@@ -364,6 +370,7 @@
                       <w:b/>
                       <w:sz w:val="19"/>
                       <w:szCs w:val="19"/>
+                      <w:lang w:val="en-US"/>
                     </w:rPr>
                     <w:t xml:space="preserve">: </w:t>
                   </w:r>
@@ -373,6 +380,7 @@
                       <w:b/>
                       <w:sz w:val="19"/>
                       <w:szCs w:val="19"/>
+                      <w:lang w:val="en-US"/>
                     </w:rPr>
                     <w:t>${OPENAME}</w:t>
                   </w:r>
@@ -665,8 +673,6 @@
                           </w:rPr>
                           <w:t>606</w:t>
                         </w:r>
-                        <w:bookmarkStart w:id="0" w:name="_GoBack"/>
-                        <w:bookmarkEnd w:id="0"/>
                       </w:p>
                     </w:tc>
                   </w:tr>
@@ -1424,6 +1430,30 @@
               </w:rPr>
               <w:t>${OPENAME}</w:t>
             </w:r>
+            <w:r>
+              <w:rPr>
+                <w:rFonts w:ascii="Arial" w:hAnsi="Arial" w:cs="Arial"/>
+              </w:rPr>
+              <w:t xml:space="preserve"> à </w:t>
+            </w:r>
+            <w:r>
+              <w:rPr>
+                <w:rFonts w:ascii="Arial" w:hAnsi="Arial" w:cs="Arial"/>
+              </w:rPr>
+              <w:t>${OPE</w:t>
+            </w:r>
+            <w:r>
+              <w:rPr>
+                <w:rFonts w:ascii="Arial" w:hAnsi="Arial" w:cs="Arial"/>
+              </w:rPr>
+              <w:t>CITY</w:t>
+            </w:r>
+            <w:r>
+              <w:rPr>
+                <w:rFonts w:ascii="Arial" w:hAnsi="Arial" w:cs="Arial"/>
+              </w:rPr>
+              <w:t>}</w:t>
+            </w:r>
           </w:p>
         </w:tc>
       </w:tr>
@@ -3824,12 +3854,12 @@
         </w:rPr>
         <w:br w:type="column"/>
       </w:r>
-      <w:bookmarkStart w:id="1" w:name="_Toc508815426"/>
+      <w:bookmarkStart w:id="0" w:name="_Toc508815426"/>
       <w:r>
         <w:lastRenderedPageBreak/>
         <w:t>OBJET DES MESURES</w:t>
       </w:r>
-      <w:bookmarkEnd w:id="1"/>
+      <w:bookmarkEnd w:id="0"/>
     </w:p>
     <w:p>
       <w:pPr>
@@ -4166,11 +4196,11 @@
           <w:rFonts w:ascii="Arial" w:hAnsi="Arial" w:cs="Arial"/>
         </w:rPr>
       </w:pPr>
-      <w:bookmarkStart w:id="2" w:name="_Toc508815427"/>
+      <w:bookmarkStart w:id="1" w:name="_Toc508815427"/>
       <w:r>
         <w:t>REFERENTIELS</w:t>
       </w:r>
-      <w:bookmarkEnd w:id="2"/>
+      <w:bookmarkEnd w:id="1"/>
     </w:p>
     <w:p>
       <w:pPr>
@@ -4193,19 +4223,19 @@
           <w:rFonts w:ascii="Arial" w:hAnsi="Arial" w:cs="Arial"/>
         </w:rPr>
       </w:pPr>
-      <w:bookmarkStart w:id="3" w:name="_Toc397518780"/>
-      <w:bookmarkStart w:id="4" w:name="_Toc508815428"/>
-      <w:bookmarkStart w:id="5" w:name="_Toc369182872"/>
+      <w:bookmarkStart w:id="2" w:name="_Toc397518780"/>
+      <w:bookmarkStart w:id="3" w:name="_Toc508815428"/>
+      <w:bookmarkStart w:id="4" w:name="_Toc369182872"/>
       <w:r>
         <w:rPr>
           <w:rFonts w:ascii="Arial" w:hAnsi="Arial" w:cs="Arial"/>
         </w:rPr>
         <w:t>Réglementaire</w:t>
       </w:r>
+      <w:bookmarkEnd w:id="2"/>
       <w:bookmarkEnd w:id="3"/>
-      <w:bookmarkEnd w:id="4"/>
     </w:p>
-    <w:bookmarkEnd w:id="5"/>
+    <w:bookmarkEnd w:id="4"/>
     <w:p>
       <w:pPr>
         <w:pStyle w:val="NT2"/>
@@ -4448,16 +4478,16 @@
           <w:rFonts w:ascii="Arial" w:hAnsi="Arial" w:cs="Arial"/>
         </w:rPr>
       </w:pPr>
-      <w:bookmarkStart w:id="6" w:name="_Toc397518781"/>
-      <w:bookmarkStart w:id="7" w:name="_Toc508815429"/>
+      <w:bookmarkStart w:id="5" w:name="_Toc397518781"/>
+      <w:bookmarkStart w:id="6" w:name="_Toc508815429"/>
       <w:r>
         <w:rPr>
           <w:rFonts w:ascii="Arial" w:hAnsi="Arial" w:cs="Arial"/>
         </w:rPr>
         <w:t>Méthodologique</w:t>
       </w:r>
+      <w:bookmarkEnd w:id="5"/>
       <w:bookmarkEnd w:id="6"/>
-      <w:bookmarkEnd w:id="7"/>
     </w:p>
     <w:p>
       <w:pPr>
@@ -4525,11 +4555,11 @@
           <w:rFonts w:ascii="Arial" w:hAnsi="Arial" w:cs="Arial"/>
         </w:rPr>
       </w:pPr>
-      <w:bookmarkStart w:id="8" w:name="_Toc508815430"/>
+      <w:bookmarkStart w:id="7" w:name="_Toc508815430"/>
       <w:r>
         <w:t>MATERIEL UTILISE</w:t>
       </w:r>
-      <w:bookmarkEnd w:id="8"/>
+      <w:bookmarkEnd w:id="7"/>
     </w:p>
     <w:p>
       <w:pPr>
@@ -4586,12 +4616,12 @@
         </w:rPr>
         <w:br w:type="column"/>
       </w:r>
-      <w:bookmarkStart w:id="9" w:name="_Toc508815431"/>
+      <w:bookmarkStart w:id="8" w:name="_Toc508815431"/>
       <w:r>
         <w:lastRenderedPageBreak/>
         <w:t>CHOIX DES LOCAUX</w:t>
       </w:r>
-      <w:bookmarkEnd w:id="9"/>
+      <w:bookmarkEnd w:id="8"/>
     </w:p>
     <w:p>
       <w:pPr>
@@ -4656,8 +4686,8 @@
           <w:rFonts w:ascii="Arial" w:hAnsi="Arial" w:cs="Arial"/>
         </w:rPr>
       </w:pPr>
-      <w:bookmarkStart w:id="10" w:name="_Toc196799896"/>
-      <w:bookmarkStart w:id="11" w:name="_Toc397518784"/>
+      <w:bookmarkStart w:id="9" w:name="_Toc196799896"/>
+      <w:bookmarkStart w:id="10" w:name="_Toc397518784"/>
     </w:p>
     <w:p>
       <w:pPr>
@@ -4679,13 +4709,13 @@
           <w:rFonts w:ascii="Arial" w:hAnsi="Arial" w:cs="Arial"/>
         </w:rPr>
       </w:pPr>
-      <w:bookmarkStart w:id="12" w:name="_Toc508815432"/>
+      <w:bookmarkStart w:id="11" w:name="_Toc508815432"/>
       <w:r>
         <w:t>RÉSULTATS DES MESURES</w:t>
       </w:r>
+      <w:bookmarkEnd w:id="9"/>
       <w:bookmarkEnd w:id="10"/>
       <w:bookmarkEnd w:id="11"/>
-      <w:bookmarkEnd w:id="12"/>
     </w:p>
     <w:p>
       <w:pPr>
@@ -5409,13 +5439,13 @@
           <w:rFonts w:ascii="Arial" w:hAnsi="Arial" w:cs="Arial"/>
         </w:rPr>
       </w:pPr>
-      <w:bookmarkStart w:id="13" w:name="_Toc397518785"/>
-      <w:bookmarkStart w:id="14" w:name="_Toc508815433"/>
+      <w:bookmarkStart w:id="12" w:name="_Toc397518785"/>
+      <w:bookmarkStart w:id="13" w:name="_Toc508815433"/>
       <w:r>
         <w:t>Isolement acoustique au bruit aérien entre locaux</w:t>
       </w:r>
+      <w:bookmarkEnd w:id="12"/>
       <w:bookmarkEnd w:id="13"/>
-      <w:bookmarkEnd w:id="14"/>
     </w:p>
     <w:p>
       <w:pPr>
@@ -6540,14 +6570,14 @@
         <w:pStyle w:val="titre30"/>
         <w:ind w:left="709" w:hanging="425"/>
       </w:pPr>
-      <w:bookmarkStart w:id="15" w:name="_Toc508815434"/>
+      <w:bookmarkStart w:id="14" w:name="_Toc508815434"/>
       <w:r>
         <w:t>Isolement</w:t>
       </w:r>
       <w:r>
         <w:t xml:space="preserve"> acoustique vis-à-vis des bruits de l’espace extérieur</w:t>
       </w:r>
-      <w:bookmarkEnd w:id="15"/>
+      <w:bookmarkEnd w:id="14"/>
     </w:p>
     <w:p>
       <w:pPr>
@@ -7651,13 +7681,13 @@
         <w:pStyle w:val="titre30"/>
         <w:ind w:left="709" w:hanging="425"/>
       </w:pPr>
-      <w:bookmarkStart w:id="16" w:name="_Toc397518787"/>
-      <w:bookmarkStart w:id="17" w:name="_Toc508815435"/>
+      <w:bookmarkStart w:id="15" w:name="_Toc397518787"/>
+      <w:bookmarkStart w:id="16" w:name="_Toc508815435"/>
       <w:r>
         <w:t>Niveau du bruit de chocs</w:t>
       </w:r>
+      <w:bookmarkEnd w:id="15"/>
       <w:bookmarkEnd w:id="16"/>
-      <w:bookmarkEnd w:id="17"/>
     </w:p>
     <w:p>
       <w:pPr>
@@ -8789,23 +8819,23 @@
           <w:szCs w:val="22"/>
         </w:rPr>
       </w:pPr>
-      <w:bookmarkStart w:id="18" w:name="_Toc397518788"/>
-      <w:bookmarkStart w:id="19" w:name="_Toc508815436"/>
+      <w:bookmarkStart w:id="17" w:name="_Toc397518788"/>
+      <w:bookmarkStart w:id="18" w:name="_Toc508815436"/>
       <w:r>
         <w:t>Niveau du bruit des équipements</w:t>
       </w:r>
+      <w:bookmarkEnd w:id="17"/>
       <w:bookmarkEnd w:id="18"/>
-      <w:bookmarkEnd w:id="19"/>
     </w:p>
     <w:p>
       <w:pPr>
         <w:pStyle w:val="Titre4"/>
       </w:pPr>
-      <w:bookmarkStart w:id="20" w:name="_Toc397518789"/>
+      <w:bookmarkStart w:id="19" w:name="_Toc397518789"/>
       <w:r>
         <w:t>Niveau du bruit des appareils individuels de chauffage, de climatisation ou de production d’eau chaude sanitaire intérieurs au logement contrôlé</w:t>
       </w:r>
-      <w:bookmarkEnd w:id="20"/>
+      <w:bookmarkEnd w:id="19"/>
     </w:p>
     <w:p>
       <w:pPr>
@@ -9863,11 +9893,11 @@
       <w:pPr>
         <w:pStyle w:val="Titre4"/>
       </w:pPr>
-      <w:bookmarkStart w:id="21" w:name="_Toc397518790"/>
+      <w:bookmarkStart w:id="20" w:name="_Toc397518790"/>
       <w:r>
         <w:t>Niveau du bruit de l’installation de ventilation mécanique contrôlée (VMC)</w:t>
       </w:r>
-      <w:bookmarkEnd w:id="21"/>
+      <w:bookmarkEnd w:id="20"/>
     </w:p>
     <w:p>
       <w:pPr>
@@ -10873,11 +10903,11 @@
       <w:pPr>
         <w:pStyle w:val="Titre4"/>
       </w:pPr>
-      <w:bookmarkStart w:id="22" w:name="_Toc397518791"/>
+      <w:bookmarkStart w:id="21" w:name="_Toc397518791"/>
       <w:r>
         <w:t>Niveau du bruit des équipements individuels extérieurs au logement contrôlé</w:t>
       </w:r>
-      <w:bookmarkEnd w:id="22"/>
+      <w:bookmarkEnd w:id="21"/>
     </w:p>
     <w:p>
       <w:pPr>
@@ -11907,7 +11937,7 @@
           <w:rFonts w:ascii="Arial" w:hAnsi="Arial" w:cs="Arial"/>
         </w:rPr>
       </w:pPr>
-      <w:bookmarkStart w:id="23" w:name="_Toc397518792"/>
+      <w:bookmarkStart w:id="22" w:name="_Toc397518792"/>
     </w:p>
     <w:p>
       <w:pPr>
@@ -11916,7 +11946,7 @@
       <w:r>
         <w:t>Niveau du bruit des équipements collectifs (hors VMC)</w:t>
       </w:r>
-      <w:bookmarkEnd w:id="23"/>
+      <w:bookmarkEnd w:id="22"/>
     </w:p>
     <w:p>
       <w:pPr>
@@ -12937,13 +12967,13 @@
           <w:szCs w:val="22"/>
         </w:rPr>
       </w:pPr>
-      <w:bookmarkStart w:id="24" w:name="_Toc397518793"/>
-      <w:bookmarkStart w:id="25" w:name="_Toc508815437"/>
+      <w:bookmarkStart w:id="23" w:name="_Toc397518793"/>
+      <w:bookmarkStart w:id="24" w:name="_Toc508815437"/>
       <w:r>
         <w:t>Aire d’absorption équivalente des parties communes</w:t>
       </w:r>
+      <w:bookmarkEnd w:id="23"/>
       <w:bookmarkEnd w:id="24"/>
-      <w:bookmarkEnd w:id="25"/>
     </w:p>
     <w:p>
       <w:pPr>
@@ -13030,8 +13060,8 @@
                 <w:color w:val="000000"/>
               </w:rPr>
             </w:pPr>
-            <w:bookmarkStart w:id="26" w:name="_Toc196799899"/>
-            <w:bookmarkStart w:id="27" w:name="_Toc397518794"/>
+            <w:bookmarkStart w:id="25" w:name="_Toc196799899"/>
+            <w:bookmarkStart w:id="26" w:name="_Toc397518794"/>
             <w:r>
               <w:rPr>
                 <w:rFonts w:ascii="Arial" w:hAnsi="Arial" w:cs="Arial"/>
@@ -13531,7 +13561,7 @@
       <w:pPr>
         <w:pStyle w:val="Titre2"/>
       </w:pPr>
-      <w:bookmarkStart w:id="28" w:name="_Toc508815438"/>
+      <w:bookmarkStart w:id="27" w:name="_Toc508815438"/>
       <w:r>
         <w:t>APPR</w:t>
       </w:r>
@@ -13541,9 +13571,9 @@
       <w:r>
         <w:t>CIATION des RÉSULTATS</w:t>
       </w:r>
+      <w:bookmarkEnd w:id="25"/>
       <w:bookmarkEnd w:id="26"/>
       <w:bookmarkEnd w:id="27"/>
-      <w:bookmarkEnd w:id="28"/>
     </w:p>
     <w:p>
       <w:pPr>
@@ -13605,13 +13635,13 @@
           <w:szCs w:val="22"/>
         </w:rPr>
       </w:pPr>
-      <w:bookmarkStart w:id="29" w:name="_Toc397518795"/>
-      <w:bookmarkStart w:id="30" w:name="_Toc508815439"/>
+      <w:bookmarkStart w:id="28" w:name="_Toc397518795"/>
+      <w:bookmarkStart w:id="29" w:name="_Toc508815439"/>
       <w:r>
         <w:t>Isolement acoustique au bruit aérien entre locaux</w:t>
       </w:r>
+      <w:bookmarkEnd w:id="28"/>
       <w:bookmarkEnd w:id="29"/>
-      <w:bookmarkEnd w:id="30"/>
     </w:p>
     <w:p>
       <w:pPr>
@@ -13651,13 +13681,13 @@
           <w:szCs w:val="22"/>
         </w:rPr>
       </w:pPr>
-      <w:bookmarkStart w:id="31" w:name="_Toc397518796"/>
-      <w:bookmarkStart w:id="32" w:name="_Toc508815440"/>
+      <w:bookmarkStart w:id="30" w:name="_Toc397518796"/>
+      <w:bookmarkStart w:id="31" w:name="_Toc508815440"/>
       <w:r>
         <w:t>Isolement acoustique vis-à-vis des bruits de l’espace extérieur</w:t>
       </w:r>
+      <w:bookmarkEnd w:id="30"/>
       <w:bookmarkEnd w:id="31"/>
-      <w:bookmarkEnd w:id="32"/>
     </w:p>
     <w:p>
       <w:pPr>
@@ -13699,13 +13729,13 @@
           <w:szCs w:val="22"/>
         </w:rPr>
       </w:pPr>
-      <w:bookmarkStart w:id="33" w:name="_Toc397518797"/>
-      <w:bookmarkStart w:id="34" w:name="_Toc508815441"/>
+      <w:bookmarkStart w:id="32" w:name="_Toc397518797"/>
+      <w:bookmarkStart w:id="33" w:name="_Toc508815441"/>
       <w:r>
         <w:t>Niveau du bruit de chocs</w:t>
       </w:r>
+      <w:bookmarkEnd w:id="32"/>
       <w:bookmarkEnd w:id="33"/>
-      <w:bookmarkEnd w:id="34"/>
     </w:p>
     <w:p>
       <w:pPr>
@@ -13745,23 +13775,23 @@
         <w:pStyle w:val="titre30"/>
         <w:ind w:left="709" w:hanging="425"/>
       </w:pPr>
-      <w:bookmarkStart w:id="35" w:name="_Toc397518798"/>
-      <w:bookmarkStart w:id="36" w:name="_Toc508815442"/>
+      <w:bookmarkStart w:id="34" w:name="_Toc397518798"/>
+      <w:bookmarkStart w:id="35" w:name="_Toc508815442"/>
       <w:r>
         <w:t>Niveau du bruit des équipements</w:t>
       </w:r>
+      <w:bookmarkEnd w:id="34"/>
       <w:bookmarkEnd w:id="35"/>
-      <w:bookmarkEnd w:id="36"/>
     </w:p>
     <w:p>
       <w:pPr>
         <w:pStyle w:val="Titre4"/>
       </w:pPr>
-      <w:bookmarkStart w:id="37" w:name="_Toc397518799"/>
+      <w:bookmarkStart w:id="36" w:name="_Toc397518799"/>
       <w:r>
         <w:t>Niveau du bruit des appareils individuels de chauffage, de climatisation et de production d’eau chaude sanitaire intérieurs au logement contrôlé</w:t>
       </w:r>
-      <w:bookmarkEnd w:id="37"/>
+      <w:bookmarkEnd w:id="36"/>
     </w:p>
     <w:p>
       <w:pPr>
@@ -13791,11 +13821,11 @@
       <w:pPr>
         <w:pStyle w:val="Titre4"/>
       </w:pPr>
-      <w:bookmarkStart w:id="38" w:name="_Toc397518800"/>
+      <w:bookmarkStart w:id="37" w:name="_Toc397518800"/>
       <w:r>
         <w:t>Niveau du bruit de l’installation de ventilation mécanique contrôlée (VMC)</w:t>
       </w:r>
-      <w:bookmarkEnd w:id="38"/>
+      <w:bookmarkEnd w:id="37"/>
     </w:p>
     <w:p>
       <w:pPr>
@@ -13867,11 +13897,11 @@
       <w:pPr>
         <w:pStyle w:val="Titre4"/>
       </w:pPr>
-      <w:bookmarkStart w:id="39" w:name="_Toc397518802"/>
+      <w:bookmarkStart w:id="38" w:name="_Toc397518802"/>
       <w:r>
         <w:t>Niveau du bruit des équipements collectifs (hors VMC)</w:t>
       </w:r>
-      <w:bookmarkEnd w:id="39"/>
+      <w:bookmarkEnd w:id="38"/>
     </w:p>
     <w:p>
       <w:pPr>
@@ -13913,13 +13943,13 @@
           <w:szCs w:val="22"/>
         </w:rPr>
       </w:pPr>
-      <w:bookmarkStart w:id="40" w:name="_Toc397518803"/>
-      <w:bookmarkStart w:id="41" w:name="_Toc508815443"/>
+      <w:bookmarkStart w:id="39" w:name="_Toc397518803"/>
+      <w:bookmarkStart w:id="40" w:name="_Toc508815443"/>
       <w:r>
         <w:t>Aire d’absorption équivalente des parties communes</w:t>
       </w:r>
+      <w:bookmarkEnd w:id="39"/>
       <w:bookmarkEnd w:id="40"/>
-      <w:bookmarkEnd w:id="41"/>
     </w:p>
     <w:p>
       <w:pPr>
@@ -14188,8 +14218,8 @@
         <w:jc w:val="center"/>
         <w:textAlignment w:val="baseline"/>
       </w:pPr>
-      <w:bookmarkStart w:id="42" w:name="_Toc508815444"/>
-      <w:bookmarkStart w:id="43" w:name="_Toc397518804"/>
+      <w:bookmarkStart w:id="41" w:name="_Toc508815444"/>
+      <w:bookmarkStart w:id="42" w:name="_Toc397518804"/>
       <w:r>
         <w:rPr>
           <w:color w:val="00ACE8" w:themeColor="accent1"/>
@@ -14198,7 +14228,7 @@
         </w:rPr>
         <w:t>ANNEXE 1 :</w:t>
       </w:r>
-      <w:bookmarkEnd w:id="42"/>
+      <w:bookmarkEnd w:id="41"/>
     </w:p>
     <w:p>
       <w:pPr>
@@ -14224,7 +14254,7 @@
         </w:rPr>
         <w:t>DÉTAIL DU MATÉRIEL UTILISÉ</w:t>
       </w:r>
-      <w:bookmarkEnd w:id="43"/>
+      <w:bookmarkEnd w:id="42"/>
     </w:p>
     <w:p>
       <w:pPr>
@@ -15773,13 +15803,13 @@
         </w:numPr>
         <w:jc w:val="center"/>
       </w:pPr>
-      <w:bookmarkStart w:id="44" w:name="_Toc508815445"/>
-      <w:bookmarkStart w:id="45" w:name="_Toc397518805"/>
+      <w:bookmarkStart w:id="43" w:name="_Toc508815445"/>
+      <w:bookmarkStart w:id="44" w:name="_Toc397518805"/>
       <w:r>
         <w:t>ANNEXE 2 :</w:t>
       </w:r>
-      <w:bookmarkStart w:id="46" w:name="_Toc168739034"/>
-      <w:bookmarkEnd w:id="44"/>
+      <w:bookmarkStart w:id="45" w:name="_Toc168739034"/>
+      <w:bookmarkEnd w:id="43"/>
     </w:p>
     <w:p>
       <w:pPr>
@@ -15820,8 +15850,8 @@
         </w:rPr>
         <w:t>fiches de TRAITEMENT DE mesure</w:t>
       </w:r>
+      <w:bookmarkEnd w:id="44"/>
       <w:bookmarkEnd w:id="45"/>
-      <w:bookmarkEnd w:id="46"/>
     </w:p>
     <w:p/>
     <w:p>
@@ -35138,7 +35168,7 @@
       <w:tr>
         <w:trPr>
           <w:cantSplit/>
-          <w:trHeight w:val="2978"/>
+          <w:trHeight w:val="1843"/>
         </w:trPr>
         <w:tc>
           <w:tcPr>
@@ -35159,6 +35189,7 @@
                 <w:color w:val="000000"/>
               </w:rPr>
             </w:pPr>
+            <w:bookmarkStart w:id="46" w:name="_GoBack"/>
             <w:r>
               <w:rPr>
                 <w:rFonts w:ascii="Arial" w:hAnsi="Arial" w:cs="Arial"/>
@@ -35838,6 +35869,7 @@
           </w:p>
         </w:tc>
       </w:tr>
+      <w:bookmarkEnd w:id="46"/>
       <w:tr>
         <w:trPr>
           <w:cantSplit/>
@@ -47423,7 +47455,7 @@
 </file>
 
 <file path=customXml/itemProps1.xml><?xml version="1.0" encoding="utf-8"?>
-<ds:datastoreItem xmlns:ds="http://schemas.openxmlformats.org/officeDocument/2006/customXml" ds:itemID="{5B08675D-3C33-9848-93FD-28865D910A8B}">
+<ds:datastoreItem xmlns:ds="http://schemas.openxmlformats.org/officeDocument/2006/customXml" ds:itemID="{F7DFFF04-9633-5444-8F75-5D670A09C2AE}">
   <ds:schemaRefs>
     <ds:schemaRef ds:uri="http://schemas.openxmlformats.org/officeDocument/2006/bibliography"/>
   </ds:schemaRefs>

</xml_diff>

<commit_message>
Adjustment on Report template All footer are now linked to 1st (2nd Page)
</commit_message>
<xml_diff>
--- a/src/AppBundle/Resources/templates/report-ra1999.docx
+++ b/src/AppBundle/Resources/templates/report-ra1999.docx
@@ -1051,21 +1051,7 @@
                           <w:rPr>
                             <w:rFonts w:ascii="Arial" w:hAnsi="Arial" w:cs="Arial"/>
                           </w:rPr>
-                          <w:t xml:space="preserve">Auteur du </w:t>
-                        </w:r>
-                        <w:proofErr w:type="gramStart"/>
-                        <w:r>
-                          <w:rPr>
-                            <w:rFonts w:ascii="Arial" w:hAnsi="Arial" w:cs="Arial"/>
-                          </w:rPr>
-                          <w:t>rapport:</w:t>
-                        </w:r>
-                        <w:proofErr w:type="gramEnd"/>
-                        <w:r>
-                          <w:rPr>
-                            <w:rFonts w:ascii="Arial" w:hAnsi="Arial" w:cs="Arial"/>
-                          </w:rPr>
-                          <w:t xml:space="preserve"> </w:t>
+                          <w:t xml:space="preserve">Auteur du rapport: </w:t>
                         </w:r>
                         <w:r>
                           <w:rPr>
@@ -4775,7 +4761,6 @@
         <w:t>Pour l’isolement acoustique vis-à-vis des bruits de l’espace extérieur, les valeurs du « </w:t>
       </w:r>
       <w:proofErr w:type="spellStart"/>
-      <w:proofErr w:type="gramStart"/>
       <w:r>
         <w:rPr>
           <w:szCs w:val="20"/>
@@ -4787,15 +4772,7 @@
           <w:szCs w:val="20"/>
           <w:vertAlign w:val="subscript"/>
         </w:rPr>
-        <w:t>nT,A</w:t>
-      </w:r>
-      <w:proofErr w:type="gramEnd"/>
-      <w:r>
-        <w:rPr>
-          <w:szCs w:val="20"/>
-          <w:vertAlign w:val="subscript"/>
-        </w:rPr>
-        <w:t>,tr</w:t>
+        <w:t>nT,A,tr</w:t>
       </w:r>
       <w:proofErr w:type="spellEnd"/>
       <w:r>
@@ -4828,19 +4805,11 @@
           <w:szCs w:val="20"/>
         </w:rPr>
       </w:pPr>
-      <w:proofErr w:type="gramStart"/>
       <w:r>
         <w:rPr>
           <w:szCs w:val="20"/>
         </w:rPr>
-        <w:t>de</w:t>
-      </w:r>
-      <w:proofErr w:type="gramEnd"/>
-      <w:r>
-        <w:rPr>
-          <w:szCs w:val="20"/>
-        </w:rPr>
-        <w:t xml:space="preserve"> l’arrêté du 30 juin 1999 relatif aux caractéristiques acoustiques des bâtiments d’habitation si l’opération est située en dehors d’un secteur affecté par le bruit d’une ou plusieurs infrastructures de transport terrestre ou d’un aérodrome,</w:t>
+        <w:t>de l’arrêté du 30 juin 1999 relatif aux caractéristiques acoustiques des bâtiments d’habitation si l’opération est située en dehors d’un secteur affecté par le bruit d’une ou plusieurs infrastructures de transport terrestre ou d’un aérodrome,</w:t>
       </w:r>
     </w:p>
     <w:p>
@@ -4860,21 +4829,12 @@
           <w:szCs w:val="20"/>
         </w:rPr>
       </w:pPr>
-      <w:proofErr w:type="gramStart"/>
       <w:r>
         <w:rPr>
           <w:sz w:val="20"/>
           <w:szCs w:val="20"/>
         </w:rPr>
-        <w:t>de</w:t>
-      </w:r>
-      <w:proofErr w:type="gramEnd"/>
-      <w:r>
-        <w:rPr>
-          <w:sz w:val="20"/>
-          <w:szCs w:val="20"/>
-        </w:rPr>
-        <w:t xml:space="preserve"> la note de détermination de l’isolement acoustique minimal des façades de l’opération fournie par le maître d’ouvrage.</w:t>
+        <w:t>de la note de détermination de l’isolement acoustique minimal des façades de l’opération fournie par le maître d’ouvrage.</w:t>
       </w:r>
     </w:p>
     <w:p>
@@ -5498,7 +5458,6 @@
         <w:t xml:space="preserve">lus la valeur de </w:t>
       </w:r>
       <w:proofErr w:type="spellStart"/>
-      <w:proofErr w:type="gramStart"/>
       <w:r>
         <w:rPr>
           <w:szCs w:val="20"/>
@@ -5513,7 +5472,6 @@
         <w:t>nT,A</w:t>
       </w:r>
       <w:proofErr w:type="spellEnd"/>
-      <w:proofErr w:type="gramEnd"/>
       <w:r>
         <w:rPr>
           <w:szCs w:val="20"/>
@@ -5693,7 +5651,6 @@
               </w:rPr>
             </w:pPr>
             <w:proofErr w:type="spellStart"/>
-            <w:proofErr w:type="gramStart"/>
             <w:r>
               <w:rPr>
                 <w:rFonts w:ascii="Arial" w:hAnsi="Arial" w:cs="Arial"/>
@@ -5710,7 +5667,6 @@
               <w:t>nT,A</w:t>
             </w:r>
             <w:proofErr w:type="spellEnd"/>
-            <w:proofErr w:type="gramEnd"/>
             <w:r>
               <w:rPr>
                 <w:rFonts w:ascii="Arial" w:hAnsi="Arial" w:cs="Arial"/>
@@ -5748,7 +5704,6 @@
               </w:rPr>
             </w:pPr>
             <w:proofErr w:type="spellStart"/>
-            <w:proofErr w:type="gramStart"/>
             <w:r>
               <w:rPr>
                 <w:rFonts w:ascii="Arial" w:hAnsi="Arial" w:cs="Arial"/>
@@ -5765,7 +5720,6 @@
               <w:t>nT,A</w:t>
             </w:r>
             <w:proofErr w:type="spellEnd"/>
-            <w:proofErr w:type="gramEnd"/>
             <w:r>
               <w:rPr>
                 <w:rFonts w:ascii="Arial" w:hAnsi="Arial" w:cs="Arial"/>
@@ -5919,7 +5873,6 @@
                 <w:color w:val="000000"/>
               </w:rPr>
             </w:pPr>
-            <w:proofErr w:type="gramStart"/>
             <w:r>
               <w:rPr>
                 <w:rFonts w:ascii="Arial" w:hAnsi="Arial" w:cs="Arial"/>
@@ -5927,7 +5880,6 @@
               </w:rPr>
               <w:t>éventuelles</w:t>
             </w:r>
-            <w:proofErr w:type="gramEnd"/>
           </w:p>
         </w:tc>
       </w:tr>
@@ -6061,21 +6013,12 @@
                 <w:color w:val="000000"/>
               </w:rPr>
             </w:pPr>
-            <w:proofErr w:type="gramStart"/>
-            <w:r>
-              <w:rPr>
-                <w:rFonts w:ascii="Arial" w:hAnsi="Arial" w:cs="Arial"/>
-                <w:color w:val="000000"/>
-              </w:rPr>
-              <w:t>ou</w:t>
-            </w:r>
-            <w:proofErr w:type="gramEnd"/>
-            <w:r>
-              <w:rPr>
-                <w:rFonts w:ascii="Arial" w:hAnsi="Arial" w:cs="Arial"/>
-                <w:color w:val="000000"/>
-              </w:rPr>
-              <w:t xml:space="preserve"> Escalier / </w:t>
+            <w:r>
+              <w:rPr>
+                <w:rFonts w:ascii="Arial" w:hAnsi="Arial" w:cs="Arial"/>
+                <w:color w:val="000000"/>
+              </w:rPr>
+              <w:t xml:space="preserve">ou Escalier / </w:t>
             </w:r>
             <w:proofErr w:type="spellStart"/>
             <w:r>
@@ -6170,21 +6113,12 @@
                 <w:color w:val="000000"/>
               </w:rPr>
             </w:pPr>
-            <w:proofErr w:type="gramStart"/>
-            <w:r>
-              <w:rPr>
-                <w:rFonts w:ascii="Arial" w:hAnsi="Arial" w:cs="Arial"/>
-                <w:color w:val="000000"/>
-              </w:rPr>
-              <w:t>ou</w:t>
-            </w:r>
-            <w:proofErr w:type="gramEnd"/>
-            <w:r>
-              <w:rPr>
-                <w:rFonts w:ascii="Arial" w:hAnsi="Arial" w:cs="Arial"/>
-                <w:color w:val="000000"/>
-              </w:rPr>
-              <w:t xml:space="preserve"> Escalier / </w:t>
+            <w:r>
+              <w:rPr>
+                <w:rFonts w:ascii="Arial" w:hAnsi="Arial" w:cs="Arial"/>
+                <w:color w:val="000000"/>
+              </w:rPr>
+              <w:t xml:space="preserve">ou Escalier / </w:t>
             </w:r>
             <w:proofErr w:type="spellStart"/>
             <w:r>
@@ -6695,7 +6629,6 @@
         <w:t xml:space="preserve">Plus la valeur de </w:t>
       </w:r>
       <w:proofErr w:type="spellStart"/>
-      <w:proofErr w:type="gramStart"/>
       <w:r>
         <w:rPr>
           <w:rFonts w:ascii="Arial" w:hAnsi="Arial" w:cs="Arial"/>
@@ -6709,16 +6642,7 @@
           <w:szCs w:val="20"/>
           <w:vertAlign w:val="subscript"/>
         </w:rPr>
-        <w:t>nT,A</w:t>
-      </w:r>
-      <w:proofErr w:type="gramEnd"/>
-      <w:r>
-        <w:rPr>
-          <w:rFonts w:ascii="Arial" w:hAnsi="Arial" w:cs="Arial"/>
-          <w:szCs w:val="20"/>
-          <w:vertAlign w:val="subscript"/>
-        </w:rPr>
-        <w:t>,tr</w:t>
+        <w:t>nT,A,tr</w:t>
       </w:r>
       <w:proofErr w:type="spellEnd"/>
       <w:r>
@@ -6901,7 +6825,6 @@
               </w:rPr>
             </w:pPr>
             <w:proofErr w:type="spellStart"/>
-            <w:proofErr w:type="gramStart"/>
             <w:r>
               <w:rPr>
                 <w:rFonts w:ascii="Arial" w:hAnsi="Arial" w:cs="Arial"/>
@@ -6915,16 +6838,7 @@
                 <w:color w:val="000000"/>
                 <w:vertAlign w:val="subscript"/>
               </w:rPr>
-              <w:t>nT,A</w:t>
-            </w:r>
-            <w:proofErr w:type="gramEnd"/>
-            <w:r>
-              <w:rPr>
-                <w:rFonts w:ascii="Arial" w:hAnsi="Arial" w:cs="Arial"/>
-                <w:color w:val="000000"/>
-                <w:vertAlign w:val="subscript"/>
-              </w:rPr>
-              <w:t>,tr</w:t>
+              <w:t>nT,A,tr</w:t>
             </w:r>
             <w:proofErr w:type="spellEnd"/>
             <w:r>
@@ -6964,7 +6878,6 @@
               </w:rPr>
             </w:pPr>
             <w:proofErr w:type="spellStart"/>
-            <w:proofErr w:type="gramStart"/>
             <w:r>
               <w:rPr>
                 <w:rFonts w:ascii="Arial" w:hAnsi="Arial" w:cs="Arial"/>
@@ -6978,16 +6891,7 @@
                 <w:color w:val="000000"/>
                 <w:vertAlign w:val="subscript"/>
               </w:rPr>
-              <w:t>nT,A</w:t>
-            </w:r>
-            <w:proofErr w:type="gramEnd"/>
-            <w:r>
-              <w:rPr>
-                <w:rFonts w:ascii="Arial" w:hAnsi="Arial" w:cs="Arial"/>
-                <w:color w:val="000000"/>
-                <w:vertAlign w:val="subscript"/>
-              </w:rPr>
-              <w:t>,tr</w:t>
+              <w:t>nT,A,tr</w:t>
             </w:r>
             <w:proofErr w:type="spellEnd"/>
             <w:r>
@@ -7269,23 +7173,7 @@
                 <w:rFonts w:ascii="Arial" w:hAnsi="Arial" w:cs="Arial"/>
                 <w:color w:val="000000"/>
               </w:rPr>
-              <w:t>(</w:t>
-            </w:r>
-            <w:proofErr w:type="gramStart"/>
-            <w:r>
-              <w:rPr>
-                <w:rFonts w:ascii="Arial" w:hAnsi="Arial" w:cs="Arial"/>
-                <w:color w:val="000000"/>
-              </w:rPr>
-              <w:t>mesurée</w:t>
-            </w:r>
-            <w:proofErr w:type="gramEnd"/>
-            <w:r>
-              <w:rPr>
-                <w:rFonts w:ascii="Arial" w:hAnsi="Arial" w:cs="Arial"/>
-                <w:color w:val="000000"/>
-              </w:rPr>
-              <w:t xml:space="preserve"> à 2m)</w:t>
+              <w:t>(mesurée à 2m)</w:t>
             </w:r>
           </w:p>
         </w:tc>
@@ -7364,21 +7252,12 @@
                 <w:color w:val="000000"/>
               </w:rPr>
             </w:pPr>
-            <w:proofErr w:type="gramStart"/>
-            <w:r>
-              <w:rPr>
-                <w:rFonts w:ascii="Arial" w:hAnsi="Arial" w:cs="Arial"/>
-                <w:color w:val="000000"/>
-              </w:rPr>
-              <w:t>ou</w:t>
-            </w:r>
-            <w:proofErr w:type="gramEnd"/>
-            <w:r>
-              <w:rPr>
-                <w:rFonts w:ascii="Arial" w:hAnsi="Arial" w:cs="Arial"/>
-                <w:color w:val="000000"/>
-              </w:rPr>
-              <w:t xml:space="preserve"> Escalier / </w:t>
+            <w:r>
+              <w:rPr>
+                <w:rFonts w:ascii="Arial" w:hAnsi="Arial" w:cs="Arial"/>
+                <w:color w:val="000000"/>
+              </w:rPr>
+              <w:t xml:space="preserve">ou Escalier / </w:t>
             </w:r>
             <w:proofErr w:type="spellStart"/>
             <w:r>
@@ -7880,14 +7759,7 @@
         <w:rPr>
           <w:szCs w:val="20"/>
         </w:rPr>
-        <w:t xml:space="preserve">Plus la valeur de </w:t>
-      </w:r>
-      <w:proofErr w:type="gramStart"/>
-      <w:r>
-        <w:rPr>
-          <w:szCs w:val="20"/>
-        </w:rPr>
-        <w:t>L’</w:t>
+        <w:t>Plus la valeur de L’</w:t>
       </w:r>
       <w:proofErr w:type="spellStart"/>
       <w:r>
@@ -7898,7 +7770,6 @@
         <w:t>nT,w</w:t>
       </w:r>
       <w:proofErr w:type="spellEnd"/>
-      <w:proofErr w:type="gramEnd"/>
       <w:r>
         <w:rPr>
           <w:szCs w:val="20"/>
@@ -8073,7 +7944,6 @@
                 <w:color w:val="000000"/>
               </w:rPr>
             </w:pPr>
-            <w:proofErr w:type="gramStart"/>
             <w:r>
               <w:rPr>
                 <w:rFonts w:ascii="Arial" w:hAnsi="Arial" w:cs="Arial"/>
@@ -8091,7 +7961,6 @@
               <w:t>nT,w</w:t>
             </w:r>
             <w:proofErr w:type="spellEnd"/>
-            <w:proofErr w:type="gramEnd"/>
             <w:r>
               <w:rPr>
                 <w:rFonts w:ascii="Arial" w:hAnsi="Arial" w:cs="Arial"/>
@@ -8127,7 +7996,6 @@
                 <w:color w:val="000000"/>
               </w:rPr>
             </w:pPr>
-            <w:proofErr w:type="gramStart"/>
             <w:r>
               <w:rPr>
                 <w:rFonts w:ascii="Arial" w:hAnsi="Arial" w:cs="Arial"/>
@@ -8145,7 +8013,6 @@
               <w:t>nT,w</w:t>
             </w:r>
             <w:proofErr w:type="spellEnd"/>
-            <w:proofErr w:type="gramEnd"/>
             <w:r>
               <w:rPr>
                 <w:rFonts w:ascii="Arial" w:hAnsi="Arial" w:cs="Arial"/>
@@ -8295,7 +8162,6 @@
                 <w:color w:val="000000"/>
               </w:rPr>
             </w:pPr>
-            <w:proofErr w:type="gramStart"/>
             <w:r>
               <w:rPr>
                 <w:rFonts w:ascii="Arial" w:hAnsi="Arial" w:cs="Arial"/>
@@ -8303,7 +8169,6 @@
               </w:rPr>
               <w:t>et</w:t>
             </w:r>
-            <w:proofErr w:type="gramEnd"/>
           </w:p>
           <w:p>
             <w:pPr>
@@ -8456,21 +8321,12 @@
                 <w:color w:val="000000"/>
               </w:rPr>
             </w:pPr>
-            <w:proofErr w:type="gramStart"/>
-            <w:r>
-              <w:rPr>
-                <w:rFonts w:ascii="Arial" w:hAnsi="Arial" w:cs="Arial"/>
-                <w:color w:val="000000"/>
-              </w:rPr>
-              <w:t>ou</w:t>
-            </w:r>
-            <w:proofErr w:type="gramEnd"/>
-            <w:r>
-              <w:rPr>
-                <w:rFonts w:ascii="Arial" w:hAnsi="Arial" w:cs="Arial"/>
-                <w:color w:val="000000"/>
-              </w:rPr>
-              <w:t xml:space="preserve"> Escalier / </w:t>
+            <w:r>
+              <w:rPr>
+                <w:rFonts w:ascii="Arial" w:hAnsi="Arial" w:cs="Arial"/>
+                <w:color w:val="000000"/>
+              </w:rPr>
+              <w:t xml:space="preserve">ou Escalier / </w:t>
             </w:r>
             <w:proofErr w:type="spellStart"/>
             <w:r>
@@ -8565,21 +8421,12 @@
                 <w:color w:val="000000"/>
               </w:rPr>
             </w:pPr>
-            <w:proofErr w:type="gramStart"/>
-            <w:r>
-              <w:rPr>
-                <w:rFonts w:ascii="Arial" w:hAnsi="Arial" w:cs="Arial"/>
-                <w:color w:val="000000"/>
-              </w:rPr>
-              <w:t>ou</w:t>
-            </w:r>
-            <w:proofErr w:type="gramEnd"/>
-            <w:r>
-              <w:rPr>
-                <w:rFonts w:ascii="Arial" w:hAnsi="Arial" w:cs="Arial"/>
-                <w:color w:val="000000"/>
-              </w:rPr>
-              <w:t xml:space="preserve"> Escalier / </w:t>
+            <w:r>
+              <w:rPr>
+                <w:rFonts w:ascii="Arial" w:hAnsi="Arial" w:cs="Arial"/>
+                <w:color w:val="000000"/>
+              </w:rPr>
+              <w:t xml:space="preserve">ou Escalier / </w:t>
             </w:r>
             <w:proofErr w:type="spellStart"/>
             <w:r>
@@ -9528,7 +9375,6 @@
                 <w:color w:val="000000"/>
               </w:rPr>
             </w:pPr>
-            <w:proofErr w:type="gramStart"/>
             <w:r>
               <w:rPr>
                 <w:rFonts w:ascii="Arial" w:hAnsi="Arial" w:cs="Arial"/>
@@ -9536,7 +9382,6 @@
               </w:rPr>
               <w:t>éventuelles</w:t>
             </w:r>
-            <w:proofErr w:type="gramEnd"/>
           </w:p>
         </w:tc>
       </w:tr>
@@ -9615,7 +9460,6 @@
                 <w:color w:val="000000"/>
               </w:rPr>
             </w:pPr>
-            <w:proofErr w:type="gramStart"/>
             <w:r>
               <w:rPr>
                 <w:rFonts w:ascii="Arial" w:hAnsi="Arial" w:cs="Arial"/>
@@ -9623,7 +9467,6 @@
               </w:rPr>
               <w:t>et</w:t>
             </w:r>
-            <w:proofErr w:type="gramEnd"/>
           </w:p>
           <w:p>
             <w:pPr>
@@ -9637,7 +9480,6 @@
                 <w:color w:val="000000"/>
               </w:rPr>
             </w:pPr>
-            <w:proofErr w:type="gramStart"/>
             <w:r>
               <w:rPr>
                 <w:rFonts w:ascii="Arial" w:hAnsi="Arial" w:cs="Arial"/>
@@ -9645,7 +9487,6 @@
               </w:rPr>
               <w:t>position</w:t>
             </w:r>
-            <w:proofErr w:type="gramEnd"/>
           </w:p>
           <w:p>
             <w:pPr>
@@ -9727,21 +9568,12 @@
                 <w:color w:val="000000"/>
               </w:rPr>
             </w:pPr>
-            <w:proofErr w:type="gramStart"/>
-            <w:r>
-              <w:rPr>
-                <w:rFonts w:ascii="Arial" w:hAnsi="Arial" w:cs="Arial"/>
-                <w:color w:val="000000"/>
-              </w:rPr>
-              <w:t>ou</w:t>
-            </w:r>
-            <w:proofErr w:type="gramEnd"/>
-            <w:r>
-              <w:rPr>
-                <w:rFonts w:ascii="Arial" w:hAnsi="Arial" w:cs="Arial"/>
-                <w:color w:val="000000"/>
-              </w:rPr>
-              <w:t xml:space="preserve"> Escalier / </w:t>
+            <w:r>
+              <w:rPr>
+                <w:rFonts w:ascii="Arial" w:hAnsi="Arial" w:cs="Arial"/>
+                <w:color w:val="000000"/>
+              </w:rPr>
+              <w:t xml:space="preserve">ou Escalier / </w:t>
             </w:r>
             <w:proofErr w:type="spellStart"/>
             <w:r>
@@ -10659,7 +10491,6 @@
                 <w:color w:val="000000"/>
               </w:rPr>
             </w:pPr>
-            <w:proofErr w:type="gramStart"/>
             <w:r>
               <w:rPr>
                 <w:rFonts w:ascii="Arial" w:hAnsi="Arial" w:cs="Arial"/>
@@ -10667,7 +10498,6 @@
               </w:rPr>
               <w:t>éventuelles</w:t>
             </w:r>
-            <w:proofErr w:type="gramEnd"/>
           </w:p>
         </w:tc>
       </w:tr>
@@ -10746,7 +10576,6 @@
                 <w:color w:val="000000"/>
               </w:rPr>
             </w:pPr>
-            <w:proofErr w:type="gramStart"/>
             <w:r>
               <w:rPr>
                 <w:rFonts w:ascii="Arial" w:hAnsi="Arial" w:cs="Arial"/>
@@ -10754,7 +10583,6 @@
               </w:rPr>
               <w:t>et</w:t>
             </w:r>
-            <w:proofErr w:type="gramEnd"/>
           </w:p>
           <w:p>
             <w:pPr>
@@ -10768,7 +10596,6 @@
                 <w:color w:val="000000"/>
               </w:rPr>
             </w:pPr>
-            <w:proofErr w:type="gramStart"/>
             <w:r>
               <w:rPr>
                 <w:rFonts w:ascii="Arial" w:hAnsi="Arial" w:cs="Arial"/>
@@ -10776,7 +10603,6 @@
               </w:rPr>
               <w:t>position</w:t>
             </w:r>
-            <w:proofErr w:type="gramEnd"/>
           </w:p>
           <w:p>
             <w:pPr>
@@ -10858,21 +10684,12 @@
                 <w:color w:val="000000"/>
               </w:rPr>
             </w:pPr>
-            <w:proofErr w:type="gramStart"/>
-            <w:r>
-              <w:rPr>
-                <w:rFonts w:ascii="Arial" w:hAnsi="Arial" w:cs="Arial"/>
-                <w:color w:val="000000"/>
-              </w:rPr>
-              <w:t>ou</w:t>
-            </w:r>
-            <w:proofErr w:type="gramEnd"/>
-            <w:r>
-              <w:rPr>
-                <w:rFonts w:ascii="Arial" w:hAnsi="Arial" w:cs="Arial"/>
-                <w:color w:val="000000"/>
-              </w:rPr>
-              <w:t xml:space="preserve"> Escalier / </w:t>
+            <w:r>
+              <w:rPr>
+                <w:rFonts w:ascii="Arial" w:hAnsi="Arial" w:cs="Arial"/>
+                <w:color w:val="000000"/>
+              </w:rPr>
+              <w:t xml:space="preserve">ou Escalier / </w:t>
             </w:r>
             <w:proofErr w:type="spellStart"/>
             <w:r>
@@ -11759,7 +11576,6 @@
                 <w:color w:val="000000"/>
               </w:rPr>
             </w:pPr>
-            <w:proofErr w:type="gramStart"/>
             <w:r>
               <w:rPr>
                 <w:rFonts w:ascii="Arial" w:hAnsi="Arial" w:cs="Arial"/>
@@ -11767,7 +11583,6 @@
               </w:rPr>
               <w:t>éventuelles</w:t>
             </w:r>
-            <w:proofErr w:type="gramEnd"/>
           </w:p>
         </w:tc>
       </w:tr>
@@ -11846,7 +11661,6 @@
                 <w:color w:val="000000"/>
               </w:rPr>
             </w:pPr>
-            <w:proofErr w:type="gramStart"/>
             <w:r>
               <w:rPr>
                 <w:rFonts w:ascii="Arial" w:hAnsi="Arial" w:cs="Arial"/>
@@ -11854,7 +11668,6 @@
               </w:rPr>
               <w:t>et</w:t>
             </w:r>
-            <w:proofErr w:type="gramEnd"/>
           </w:p>
           <w:p>
             <w:pPr>
@@ -11868,7 +11681,6 @@
                 <w:color w:val="000000"/>
               </w:rPr>
             </w:pPr>
-            <w:proofErr w:type="gramStart"/>
             <w:r>
               <w:rPr>
                 <w:rFonts w:ascii="Arial" w:hAnsi="Arial" w:cs="Arial"/>
@@ -11876,7 +11688,6 @@
               </w:rPr>
               <w:t>position</w:t>
             </w:r>
-            <w:proofErr w:type="gramEnd"/>
           </w:p>
           <w:p>
             <w:pPr>
@@ -11958,21 +11769,12 @@
                 <w:color w:val="000000"/>
               </w:rPr>
             </w:pPr>
-            <w:proofErr w:type="gramStart"/>
-            <w:r>
-              <w:rPr>
-                <w:rFonts w:ascii="Arial" w:hAnsi="Arial" w:cs="Arial"/>
-                <w:color w:val="000000"/>
-              </w:rPr>
-              <w:t>ou</w:t>
-            </w:r>
-            <w:proofErr w:type="gramEnd"/>
-            <w:r>
-              <w:rPr>
-                <w:rFonts w:ascii="Arial" w:hAnsi="Arial" w:cs="Arial"/>
-                <w:color w:val="000000"/>
-              </w:rPr>
-              <w:t xml:space="preserve"> Escalier / </w:t>
+            <w:r>
+              <w:rPr>
+                <w:rFonts w:ascii="Arial" w:hAnsi="Arial" w:cs="Arial"/>
+                <w:color w:val="000000"/>
+              </w:rPr>
+              <w:t xml:space="preserve">ou Escalier / </w:t>
             </w:r>
             <w:proofErr w:type="spellStart"/>
             <w:r>
@@ -12950,7 +12752,6 @@
                 <w:color w:val="000000"/>
               </w:rPr>
             </w:pPr>
-            <w:proofErr w:type="gramStart"/>
             <w:r>
               <w:rPr>
                 <w:rFonts w:ascii="Arial" w:hAnsi="Arial" w:cs="Arial"/>
@@ -12958,7 +12759,6 @@
               </w:rPr>
               <w:t>et</w:t>
             </w:r>
-            <w:proofErr w:type="gramEnd"/>
           </w:p>
           <w:p>
             <w:pPr>
@@ -12972,7 +12772,6 @@
                 <w:color w:val="000000"/>
               </w:rPr>
             </w:pPr>
-            <w:proofErr w:type="gramStart"/>
             <w:r>
               <w:rPr>
                 <w:rFonts w:ascii="Arial" w:hAnsi="Arial" w:cs="Arial"/>
@@ -12980,7 +12779,6 @@
               </w:rPr>
               <w:t>position</w:t>
             </w:r>
-            <w:proofErr w:type="gramEnd"/>
           </w:p>
           <w:p>
             <w:pPr>
@@ -13062,21 +12860,12 @@
                 <w:color w:val="000000"/>
               </w:rPr>
             </w:pPr>
-            <w:proofErr w:type="gramStart"/>
-            <w:r>
-              <w:rPr>
-                <w:rFonts w:ascii="Arial" w:hAnsi="Arial" w:cs="Arial"/>
-                <w:color w:val="000000"/>
-              </w:rPr>
-              <w:t>ou</w:t>
-            </w:r>
-            <w:proofErr w:type="gramEnd"/>
-            <w:r>
-              <w:rPr>
-                <w:rFonts w:ascii="Arial" w:hAnsi="Arial" w:cs="Arial"/>
-                <w:color w:val="000000"/>
-              </w:rPr>
-              <w:t xml:space="preserve"> Escalier / </w:t>
+            <w:r>
+              <w:rPr>
+                <w:rFonts w:ascii="Arial" w:hAnsi="Arial" w:cs="Arial"/>
+                <w:color w:val="000000"/>
+              </w:rPr>
+              <w:t xml:space="preserve">ou Escalier / </w:t>
             </w:r>
             <w:proofErr w:type="spellStart"/>
             <w:r>
@@ -16262,7 +16051,6 @@
           <w:szCs w:val="18"/>
         </w:rPr>
       </w:pPr>
-      <w:proofErr w:type="gramStart"/>
       <w:r>
         <w:rPr>
           <w:i/>
@@ -16270,17 +16058,7 @@
           <w:sz w:val="18"/>
           <w:szCs w:val="18"/>
         </w:rPr>
-        <w:t>ils</w:t>
-      </w:r>
-      <w:proofErr w:type="gramEnd"/>
-      <w:r>
-        <w:rPr>
-          <w:i/>
-          <w:iCs/>
-          <w:sz w:val="18"/>
-          <w:szCs w:val="18"/>
-        </w:rPr>
-        <w:t xml:space="preserve"> sont auto</w:t>
+        <w:t>ils sont auto</w:t>
       </w:r>
       <w:r>
         <w:rPr>
@@ -16324,7 +16102,6 @@
           <w:szCs w:val="18"/>
         </w:rPr>
       </w:pPr>
-      <w:proofErr w:type="gramStart"/>
       <w:r>
         <w:rPr>
           <w:i/>
@@ -16332,17 +16109,7 @@
           <w:sz w:val="18"/>
           <w:szCs w:val="18"/>
         </w:rPr>
-        <w:t>ils</w:t>
-      </w:r>
-      <w:proofErr w:type="gramEnd"/>
-      <w:r>
-        <w:rPr>
-          <w:i/>
-          <w:iCs/>
-          <w:sz w:val="18"/>
-          <w:szCs w:val="18"/>
-        </w:rPr>
-        <w:t xml:space="preserve"> font l’objet d’une vérification périodique par un laboratoire agréé et les résultats de cette vérification sont consignés dans leur carnet métrologique.</w:t>
+        <w:t>ils font l’objet d’une vérification périodique par un laboratoire agréé et les résultats de cette vérification sont consignés dans leur carnet métrologique.</w:t>
       </w:r>
     </w:p>
     <w:p>
@@ -22034,7 +21801,6 @@
               </w:rPr>
             </w:pPr>
             <w:proofErr w:type="spellStart"/>
-            <w:proofErr w:type="gramStart"/>
             <w:r>
               <w:rPr>
                 <w:rFonts w:ascii="Arial" w:hAnsi="Arial" w:cs="Arial"/>
@@ -22059,7 +21825,6 @@
               <w:t>nT,A</w:t>
             </w:r>
             <w:proofErr w:type="spellEnd"/>
-            <w:proofErr w:type="gramEnd"/>
             <w:r>
               <w:rPr>
                 <w:rFonts w:ascii="Arial" w:hAnsi="Arial" w:cs="Arial"/>
@@ -22156,7 +21921,6 @@
               </w:rPr>
             </w:pPr>
             <w:proofErr w:type="spellStart"/>
-            <w:proofErr w:type="gramStart"/>
             <w:r>
               <w:rPr>
                 <w:rFonts w:ascii="Arial" w:hAnsi="Arial" w:cs="Arial"/>
@@ -22179,7 +21943,6 @@
               <w:t>nT,A</w:t>
             </w:r>
             <w:proofErr w:type="spellEnd"/>
-            <w:proofErr w:type="gramEnd"/>
             <w:r>
               <w:rPr>
                 <w:rFonts w:ascii="Arial" w:hAnsi="Arial" w:cs="Arial"/>
@@ -22316,20 +22079,7 @@
                 <w:szCs w:val="18"/>
                 <w:u w:color="000000"/>
               </w:rPr>
-              <w:t>${APassRa</w:t>
-            </w:r>
-            <w:proofErr w:type="gramStart"/>
-            <w:r>
-              <w:rPr>
-                <w:rFonts w:ascii="Arial" w:hAnsi="Arial" w:cs="Arial"/>
-                <w:b/>
-                <w:bCs/>
-                <w:color w:val="0082DE" w:themeColor="accent2"/>
-                <w:sz w:val="18"/>
-                <w:szCs w:val="18"/>
-                <w:u w:color="000000"/>
-              </w:rPr>
-              <w:t>1999}</w:t>
+              <w:t>${APassRa1999}</w:t>
             </w:r>
             <w:r>
               <w:rPr>
@@ -22341,20 +22091,7 @@
                 <w:szCs w:val="18"/>
                 <w:u w:color="000000"/>
               </w:rPr>
-              <w:t>$</w:t>
-            </w:r>
-            <w:proofErr w:type="gramEnd"/>
-            <w:r>
-              <w:rPr>
-                <w:rFonts w:ascii="Arial" w:hAnsi="Arial" w:cs="Arial"/>
-                <w:b/>
-                <w:bCs/>
-                <w:color w:val="FF0000"/>
-                <w:sz w:val="18"/>
-                <w:szCs w:val="18"/>
-                <w:u w:color="000000"/>
-              </w:rPr>
-              <w:t>{A</w:t>
+              <w:t>${A</w:t>
             </w:r>
             <w:r>
               <w:rPr>
@@ -22419,7 +22156,6 @@
               <w:t xml:space="preserve">* L'isolement acoustique standardisé pondéré </w:t>
             </w:r>
             <w:proofErr w:type="spellStart"/>
-            <w:proofErr w:type="gramStart"/>
             <w:r>
               <w:rPr>
                 <w:rFonts w:ascii="Arial" w:hAnsi="Arial" w:cs="Arial"/>
@@ -22440,7 +22176,6 @@
               <w:t>nT,A</w:t>
             </w:r>
             <w:proofErr w:type="spellEnd"/>
-            <w:proofErr w:type="gramEnd"/>
             <w:r>
               <w:rPr>
                 <w:rFonts w:ascii="Arial" w:hAnsi="Arial" w:cs="Arial"/>
@@ -28569,7 +28304,6 @@
               </w:rPr>
             </w:pPr>
             <w:proofErr w:type="spellStart"/>
-            <w:proofErr w:type="gramStart"/>
             <w:r>
               <w:rPr>
                 <w:rFonts w:ascii="Arial" w:hAnsi="Arial" w:cs="Arial"/>
@@ -28591,20 +28325,7 @@
                 <w:szCs w:val="13"/>
                 <w:vertAlign w:val="subscript"/>
               </w:rPr>
-              <w:t>nT,A</w:t>
-            </w:r>
-            <w:proofErr w:type="gramEnd"/>
-            <w:r>
-              <w:rPr>
-                <w:rFonts w:ascii="Arial" w:hAnsi="Arial" w:cs="Arial"/>
-                <w:b/>
-                <w:bCs/>
-                <w:color w:val="0082DE" w:themeColor="accent2"/>
-                <w:sz w:val="13"/>
-                <w:szCs w:val="13"/>
-                <w:vertAlign w:val="subscript"/>
-              </w:rPr>
-              <w:t>,tr</w:t>
+              <w:t>nT,A,tr</w:t>
             </w:r>
             <w:proofErr w:type="spellEnd"/>
             <w:r>
@@ -28704,7 +28425,6 @@
               </w:rPr>
             </w:pPr>
             <w:proofErr w:type="spellStart"/>
-            <w:proofErr w:type="gramStart"/>
             <w:r>
               <w:rPr>
                 <w:rFonts w:ascii="Arial" w:hAnsi="Arial" w:cs="Arial"/>
@@ -28724,19 +28444,7 @@
                 <w:szCs w:val="18"/>
                 <w:vertAlign w:val="subscript"/>
               </w:rPr>
-              <w:t>nT,A</w:t>
-            </w:r>
-            <w:proofErr w:type="gramEnd"/>
-            <w:r>
-              <w:rPr>
-                <w:rFonts w:ascii="Arial" w:hAnsi="Arial" w:cs="Arial"/>
-                <w:b/>
-                <w:bCs/>
-                <w:sz w:val="15"/>
-                <w:szCs w:val="18"/>
-                <w:vertAlign w:val="subscript"/>
-              </w:rPr>
-              <w:t>,tr</w:t>
+              <w:t>nT,A,tr</w:t>
             </w:r>
             <w:proofErr w:type="spellEnd"/>
             <w:r>
@@ -28894,19 +28602,7 @@
                 <w:sz w:val="18"/>
                 <w:szCs w:val="18"/>
               </w:rPr>
-              <w:t>${FPassRa</w:t>
-            </w:r>
-            <w:proofErr w:type="gramStart"/>
-            <w:r>
-              <w:rPr>
-                <w:rFonts w:ascii="Arial" w:hAnsi="Arial" w:cs="Arial"/>
-                <w:b/>
-                <w:bCs/>
-                <w:color w:val="0082DE" w:themeColor="accent2"/>
-                <w:sz w:val="18"/>
-                <w:szCs w:val="18"/>
-              </w:rPr>
-              <w:t>1999}</w:t>
+              <w:t>${FPassRa1999}</w:t>
             </w:r>
             <w:r>
               <w:rPr>
@@ -28917,19 +28613,7 @@
                 <w:sz w:val="18"/>
                 <w:szCs w:val="18"/>
               </w:rPr>
-              <w:t>$</w:t>
-            </w:r>
-            <w:proofErr w:type="gramEnd"/>
-            <w:r>
-              <w:rPr>
-                <w:rFonts w:ascii="Arial" w:hAnsi="Arial" w:cs="Arial"/>
-                <w:b/>
-                <w:bCs/>
-                <w:color w:val="FF0000"/>
-                <w:sz w:val="18"/>
-                <w:szCs w:val="18"/>
-              </w:rPr>
-              <w:t>{FNotPassRa1999}</w:t>
+              <w:t>${FNotPassRa1999}</w:t>
             </w:r>
           </w:p>
         </w:tc>
@@ -28973,7 +28657,6 @@
               <w:t xml:space="preserve">* L'isolement acoustique standardisé pondéré </w:t>
             </w:r>
             <w:proofErr w:type="spellStart"/>
-            <w:proofErr w:type="gramStart"/>
             <w:r>
               <w:rPr>
                 <w:rFonts w:ascii="Arial" w:hAnsi="Arial" w:cs="Arial"/>
@@ -28991,18 +28674,7 @@
                 <w:szCs w:val="13"/>
                 <w:vertAlign w:val="subscript"/>
               </w:rPr>
-              <w:t>nT,A</w:t>
-            </w:r>
-            <w:proofErr w:type="gramEnd"/>
-            <w:r>
-              <w:rPr>
-                <w:rFonts w:ascii="Arial" w:hAnsi="Arial" w:cs="Arial"/>
-                <w:bCs/>
-                <w:sz w:val="11"/>
-                <w:szCs w:val="13"/>
-                <w:vertAlign w:val="subscript"/>
-              </w:rPr>
-              <w:t>,tr</w:t>
+              <w:t>nT,A,tr</w:t>
             </w:r>
             <w:proofErr w:type="spellEnd"/>
             <w:r>
@@ -34561,7 +34233,6 @@
                 <w:szCs w:val="18"/>
               </w:rPr>
             </w:pPr>
-            <w:proofErr w:type="gramStart"/>
             <w:r>
               <w:rPr>
                 <w:rFonts w:ascii="Arial" w:hAnsi="Arial" w:cs="Arial"/>
@@ -34587,7 +34258,6 @@
               <w:t>nT,w</w:t>
             </w:r>
             <w:proofErr w:type="spellEnd"/>
-            <w:proofErr w:type="gramEnd"/>
             <w:r>
               <w:rPr>
                 <w:rFonts w:ascii="Arial" w:hAnsi="Arial" w:cs="Arial"/>
@@ -34709,7 +34379,6 @@
                 <w:szCs w:val="18"/>
               </w:rPr>
             </w:pPr>
-            <w:proofErr w:type="gramStart"/>
             <w:r>
               <w:rPr>
                 <w:rFonts w:ascii="Arial" w:hAnsi="Arial" w:cs="Arial"/>
@@ -34733,7 +34402,6 @@
               <w:t>nT,w</w:t>
             </w:r>
             <w:proofErr w:type="spellEnd"/>
-            <w:proofErr w:type="gramEnd"/>
             <w:r>
               <w:rPr>
                 <w:rFonts w:ascii="Arial" w:hAnsi="Arial" w:cs="Arial"/>
@@ -34914,19 +34582,7 @@
                 <w:sz w:val="18"/>
                 <w:szCs w:val="18"/>
               </w:rPr>
-              <w:t>${CPassRa</w:t>
-            </w:r>
-            <w:proofErr w:type="gramStart"/>
-            <w:r>
-              <w:rPr>
-                <w:rFonts w:ascii="Arial" w:hAnsi="Arial" w:cs="Arial"/>
-                <w:b/>
-                <w:bCs/>
-                <w:color w:val="0082DE" w:themeColor="accent2"/>
-                <w:sz w:val="18"/>
-                <w:szCs w:val="18"/>
-              </w:rPr>
-              <w:t>1999}</w:t>
+              <w:t>${CPassRa1999}</w:t>
             </w:r>
             <w:r>
               <w:rPr>
@@ -34937,19 +34593,7 @@
                 <w:sz w:val="18"/>
                 <w:szCs w:val="18"/>
               </w:rPr>
-              <w:t>$</w:t>
-            </w:r>
-            <w:proofErr w:type="gramEnd"/>
-            <w:r>
-              <w:rPr>
-                <w:rFonts w:ascii="Arial" w:hAnsi="Arial" w:cs="Arial"/>
-                <w:b/>
-                <w:bCs/>
-                <w:color w:val="FF0000"/>
-                <w:sz w:val="18"/>
-                <w:szCs w:val="18"/>
-              </w:rPr>
-              <w:t>{</w:t>
+              <w:t>${</w:t>
             </w:r>
             <w:r>
               <w:rPr>
@@ -35035,17 +34679,7 @@
                 <w:sz w:val="11"/>
                 <w:szCs w:val="13"/>
               </w:rPr>
-              <w:t xml:space="preserve">* Le niveau de pression pondéré du bruit de choc standardisé </w:t>
-            </w:r>
-            <w:proofErr w:type="gramStart"/>
-            <w:r>
-              <w:rPr>
-                <w:rFonts w:ascii="Arial" w:hAnsi="Arial" w:cs="Arial"/>
-                <w:bCs/>
-                <w:sz w:val="11"/>
-                <w:szCs w:val="13"/>
-              </w:rPr>
-              <w:t>L'</w:t>
+              <w:t>* Le niveau de pression pondéré du bruit de choc standardisé L'</w:t>
             </w:r>
             <w:proofErr w:type="spellStart"/>
             <w:r>
@@ -35059,7 +34693,6 @@
               <w:t>nT,w</w:t>
             </w:r>
             <w:proofErr w:type="spellEnd"/>
-            <w:proofErr w:type="gramEnd"/>
             <w:r>
               <w:rPr>
                 <w:rFonts w:ascii="Arial" w:hAnsi="Arial" w:cs="Arial"/>
@@ -35282,15 +34915,7 @@
               </w:rPr>
             </w:pPr>
             <w:r>
-              <w:t>(</w:t>
-            </w:r>
-            <w:proofErr w:type="gramStart"/>
-            <w:r>
-              <w:t>le</w:t>
-            </w:r>
-            <w:proofErr w:type="gramEnd"/>
-            <w:r>
-              <w:t xml:space="preserve"> résultat de mesure est la moyenne énergétique de 3 essais)</w:t>
+              <w:t>(le résultat de mesure est la moyenne énergétique de 3 essais)</w:t>
             </w:r>
           </w:p>
         </w:tc>
@@ -35411,7 +35036,6 @@
               <w:jc w:val="center"/>
             </w:pPr>
             <w:proofErr w:type="spellStart"/>
-            <w:proofErr w:type="gramStart"/>
             <w:r>
               <w:t>L</w:t>
             </w:r>
@@ -35432,7 +35056,6 @@
               <w:t>max</w:t>
             </w:r>
             <w:proofErr w:type="spellEnd"/>
-            <w:proofErr w:type="gramEnd"/>
             <w:r>
               <w:rPr>
                 <w:sz w:val="13"/>
@@ -35463,7 +35086,6 @@
               <w:jc w:val="center"/>
             </w:pPr>
             <w:proofErr w:type="spellStart"/>
-            <w:proofErr w:type="gramStart"/>
             <w:r>
               <w:t>L</w:t>
             </w:r>
@@ -35481,7 +35103,6 @@
               <w:t>moyen</w:t>
             </w:r>
             <w:proofErr w:type="spellEnd"/>
-            <w:proofErr w:type="gramEnd"/>
             <w:r>
               <w:t xml:space="preserve"> en </w:t>
             </w:r>
@@ -35634,7 +35255,6 @@
               <w:jc w:val="center"/>
             </w:pPr>
             <w:proofErr w:type="spellStart"/>
-            <w:proofErr w:type="gramStart"/>
             <w:r>
               <w:rPr>
                 <w:b/>
@@ -35649,7 +35269,6 @@
               <w:t>nA,T</w:t>
             </w:r>
             <w:proofErr w:type="spellEnd"/>
-            <w:proofErr w:type="gramEnd"/>
             <w:r>
               <w:rPr>
                 <w:b/>
@@ -35692,7 +35311,6 @@
               <w:jc w:val="center"/>
             </w:pPr>
             <w:proofErr w:type="spellStart"/>
-            <w:proofErr w:type="gramStart"/>
             <w:r>
               <w:t>L</w:t>
             </w:r>
@@ -35703,7 +35321,6 @@
               <w:t>nA,T</w:t>
             </w:r>
             <w:proofErr w:type="spellEnd"/>
-            <w:proofErr w:type="gramEnd"/>
             <w:r>
               <w:rPr>
                 <w:vertAlign w:val="subscript"/>
@@ -36339,17 +35956,7 @@
                 <w:sz w:val="13"/>
                 <w:szCs w:val="13"/>
               </w:rPr>
-              <w:t>${EQ1</w:t>
-            </w:r>
-            <w:proofErr w:type="gramStart"/>
-            <w:r>
-              <w:rPr>
-                <w:b/>
-                <w:color w:val="0082DE" w:themeColor="accent2"/>
-                <w:sz w:val="13"/>
-                <w:szCs w:val="13"/>
-              </w:rPr>
-              <w:t>W}</w:t>
+              <w:t>${EQ1W}</w:t>
             </w:r>
             <w:r>
               <w:rPr>
@@ -36358,17 +35965,7 @@
                 <w:sz w:val="13"/>
                 <w:szCs w:val="13"/>
               </w:rPr>
-              <w:t>$</w:t>
-            </w:r>
-            <w:proofErr w:type="gramEnd"/>
-            <w:r>
-              <w:rPr>
-                <w:b/>
-                <w:color w:val="FF0000"/>
-                <w:sz w:val="13"/>
-                <w:szCs w:val="13"/>
-              </w:rPr>
-              <w:t>{NOTEQ1W}</w:t>
+              <w:t>${NOTEQ1W}</w:t>
             </w:r>
           </w:p>
         </w:tc>
@@ -36552,15 +36149,7 @@
               </w:rPr>
             </w:pPr>
             <w:r>
-              <w:t>(</w:t>
-            </w:r>
-            <w:proofErr w:type="gramStart"/>
-            <w:r>
-              <w:t>le</w:t>
-            </w:r>
-            <w:proofErr w:type="gramEnd"/>
-            <w:r>
-              <w:t xml:space="preserve"> résultat de mesure est la valeur d'un seul essai)</w:t>
+              <w:t>(le résultat de mesure est la valeur d'un seul essai)</w:t>
             </w:r>
           </w:p>
         </w:tc>
@@ -37159,7 +36748,6 @@
               </w:rPr>
             </w:pPr>
             <w:proofErr w:type="spellStart"/>
-            <w:proofErr w:type="gramStart"/>
             <w:r>
               <w:rPr>
                 <w:rFonts w:ascii="Arial" w:hAnsi="Arial" w:cs="Arial"/>
@@ -37180,7 +36768,6 @@
               <w:t>nA,T</w:t>
             </w:r>
             <w:proofErr w:type="spellEnd"/>
-            <w:proofErr w:type="gramEnd"/>
             <w:r>
               <w:rPr>
                 <w:rFonts w:ascii="Arial" w:hAnsi="Arial" w:cs="Arial"/>
@@ -37244,7 +36831,6 @@
               </w:rPr>
             </w:pPr>
             <w:proofErr w:type="spellStart"/>
-            <w:proofErr w:type="gramStart"/>
             <w:r>
               <w:rPr>
                 <w:rFonts w:ascii="Arial" w:hAnsi="Arial" w:cs="Arial"/>
@@ -37261,7 +36847,6 @@
               <w:t>nA,T</w:t>
             </w:r>
             <w:proofErr w:type="spellEnd"/>
-            <w:proofErr w:type="gramEnd"/>
             <w:r>
               <w:rPr>
                 <w:rFonts w:ascii="Arial" w:hAnsi="Arial" w:cs="Arial"/>
@@ -37705,17 +37290,7 @@
                 <w:sz w:val="15"/>
                 <w:szCs w:val="15"/>
               </w:rPr>
-              <w:t>${EQ2</w:t>
-            </w:r>
-            <w:proofErr w:type="gramStart"/>
-            <w:r>
-              <w:rPr>
-                <w:b/>
-                <w:color w:val="0082DE" w:themeColor="accent2"/>
-                <w:sz w:val="15"/>
-                <w:szCs w:val="15"/>
-              </w:rPr>
-              <w:t>W}</w:t>
+              <w:t>${EQ2W}</w:t>
             </w:r>
             <w:r>
               <w:rPr>
@@ -37724,17 +37299,7 @@
                 <w:sz w:val="15"/>
                 <w:szCs w:val="15"/>
               </w:rPr>
-              <w:t>$</w:t>
-            </w:r>
-            <w:proofErr w:type="gramEnd"/>
-            <w:r>
-              <w:rPr>
-                <w:b/>
-                <w:color w:val="FF0000"/>
-                <w:sz w:val="15"/>
-                <w:szCs w:val="15"/>
-              </w:rPr>
-              <w:t>{NOTEQ2W}</w:t>
+              <w:t>${NOTEQ2W}</w:t>
             </w:r>
           </w:p>
         </w:tc>
@@ -38073,21 +37638,12 @@
                 <w:color w:val="353535"/>
               </w:rPr>
             </w:pPr>
-            <w:proofErr w:type="gramStart"/>
             <w:r>
               <w:rPr>
                 <w:rFonts w:ascii="Arial" w:hAnsi="Arial" w:cs="Arial"/>
                 <w:color w:val="353535"/>
               </w:rPr>
-              <w:t>mis</w:t>
-            </w:r>
-            <w:proofErr w:type="gramEnd"/>
-            <w:r>
-              <w:rPr>
-                <w:rFonts w:ascii="Arial" w:hAnsi="Arial" w:cs="Arial"/>
-                <w:color w:val="353535"/>
-              </w:rPr>
-              <w:t xml:space="preserve"> en place</w:t>
+              <w:t>mis en place</w:t>
             </w:r>
             <w:r>
               <w:rPr>
@@ -38113,23 +37669,7 @@
                 <w:rFonts w:ascii="Arial" w:hAnsi="Arial" w:cs="Arial"/>
                 <w:color w:val="353535"/>
               </w:rPr>
-              <w:t>(</w:t>
-            </w:r>
-            <w:proofErr w:type="gramStart"/>
-            <w:r>
-              <w:rPr>
-                <w:rFonts w:ascii="Arial" w:hAnsi="Arial" w:cs="Arial"/>
-                <w:color w:val="353535"/>
-              </w:rPr>
-              <w:t>α</w:t>
-            </w:r>
-            <w:proofErr w:type="gramEnd"/>
-            <w:r>
-              <w:rPr>
-                <w:rFonts w:ascii="Arial" w:hAnsi="Arial" w:cs="Arial"/>
-                <w:color w:val="353535"/>
-              </w:rPr>
-              <w:t>w ≥ 0,1)</w:t>
+              <w:t>(αw ≥ 0,1)</w:t>
             </w:r>
           </w:p>
         </w:tc>
@@ -38240,19 +37780,11 @@
                 <w:rFonts w:ascii="Arial" w:hAnsi="Arial" w:cs="Arial"/>
               </w:rPr>
             </w:pPr>
-            <w:proofErr w:type="gramStart"/>
-            <w:r>
-              <w:rPr>
-                <w:rFonts w:ascii="Arial" w:hAnsi="Arial" w:cs="Arial"/>
-              </w:rPr>
-              <w:t>en</w:t>
-            </w:r>
-            <w:proofErr w:type="gramEnd"/>
-            <w:r>
-              <w:rPr>
-                <w:rFonts w:ascii="Arial" w:hAnsi="Arial" w:cs="Arial"/>
-              </w:rPr>
-              <w:t xml:space="preserve"> m2</w:t>
+            <w:r>
+              <w:rPr>
+                <w:rFonts w:ascii="Arial" w:hAnsi="Arial" w:cs="Arial"/>
+              </w:rPr>
+              <w:t>en m2</w:t>
             </w:r>
           </w:p>
         </w:tc>
@@ -38482,13 +38014,8 @@
             <w:pPr>
               <w:jc w:val="center"/>
             </w:pPr>
-            <w:proofErr w:type="gramStart"/>
-            <w:r>
-              <w:t>α</w:t>
-            </w:r>
-            <w:proofErr w:type="gramEnd"/>
-            <w:r>
-              <w:t>w1 =</w:t>
+            <w:r>
+              <w:t>αw1 =</w:t>
             </w:r>
           </w:p>
         </w:tc>
@@ -38636,17 +38163,7 @@
                 <w:sz w:val="15"/>
                 <w:szCs w:val="15"/>
               </w:rPr>
-              <w:t>${AAE</w:t>
-            </w:r>
-            <w:proofErr w:type="gramStart"/>
-            <w:r>
-              <w:rPr>
-                <w:b/>
-                <w:color w:val="0082DE" w:themeColor="accent2"/>
-                <w:sz w:val="15"/>
-                <w:szCs w:val="15"/>
-              </w:rPr>
-              <w:t>11}</w:t>
+              <w:t>${AAE11}</w:t>
             </w:r>
             <w:r>
               <w:rPr>
@@ -38655,17 +38172,7 @@
                 <w:sz w:val="15"/>
                 <w:szCs w:val="15"/>
               </w:rPr>
-              <w:t>$</w:t>
-            </w:r>
-            <w:proofErr w:type="gramEnd"/>
-            <w:r>
-              <w:rPr>
-                <w:b/>
-                <w:color w:val="FF0000"/>
-                <w:sz w:val="15"/>
-                <w:szCs w:val="15"/>
-              </w:rPr>
-              <w:t>{NOTAAE11}</w:t>
+              <w:t>${NOTAAE11}</w:t>
             </w:r>
           </w:p>
         </w:tc>
@@ -38732,13 +38239,8 @@
             <w:pPr>
               <w:jc w:val="center"/>
             </w:pPr>
-            <w:proofErr w:type="gramStart"/>
-            <w:r>
-              <w:t>α</w:t>
-            </w:r>
-            <w:proofErr w:type="gramEnd"/>
-            <w:r>
-              <w:t>w2</w:t>
+            <w:r>
+              <w:t>αw2</w:t>
             </w:r>
             <w:r>
               <w:t xml:space="preserve"> =</w:t>
@@ -38898,13 +38400,8 @@
             <w:pPr>
               <w:jc w:val="center"/>
             </w:pPr>
-            <w:proofErr w:type="gramStart"/>
-            <w:r>
-              <w:t>α</w:t>
-            </w:r>
-            <w:proofErr w:type="gramEnd"/>
-            <w:r>
-              <w:t>w3</w:t>
+            <w:r>
+              <w:t>αw3</w:t>
             </w:r>
             <w:r>
               <w:t xml:space="preserve"> =</w:t>
@@ -39002,7 +38499,6 @@
       <w:pPr>
         <w:sectPr>
           <w:headerReference w:type="default" r:id="rId19"/>
-          <w:footerReference w:type="default" r:id="rId20"/>
           <w:pgSz w:w="16838" w:h="11906" w:orient="landscape" w:code="9"/>
           <w:pgMar w:top="851" w:right="851" w:bottom="1106" w:left="539" w:header="340" w:footer="340" w:gutter="0"/>
           <w:cols w:space="708"/>
@@ -39167,10 +38663,9 @@
     </w:tbl>
     <w:p/>
     <w:sectPr>
-      <w:headerReference w:type="default" r:id="rId21"/>
-      <w:footerReference w:type="default" r:id="rId22"/>
-      <w:headerReference w:type="first" r:id="rId23"/>
-      <w:footerReference w:type="first" r:id="rId24"/>
+      <w:headerReference w:type="default" r:id="rId20"/>
+      <w:headerReference w:type="first" r:id="rId21"/>
+      <w:footerReference w:type="first" r:id="rId22"/>
       <w:pgSz w:w="11906" w:h="16838" w:code="9"/>
       <w:pgMar w:top="539" w:right="851" w:bottom="851" w:left="1106" w:header="340" w:footer="340" w:gutter="0"/>
       <w:cols w:space="708"/>
@@ -39215,10 +38710,12 @@
     <w:pPr>
       <w:pStyle w:val="Pieddepage"/>
     </w:pPr>
+    <w:bookmarkStart w:id="0" w:name="_GoBack"/>
+    <w:bookmarkEnd w:id="0"/>
   </w:p>
   <w:tbl>
     <w:tblPr>
-      <w:tblW w:w="15309" w:type="dxa"/>
+      <w:tblW w:w="5000" w:type="pct"/>
       <w:tblLayout w:type="fixed"/>
       <w:tblCellMar>
         <w:left w:w="70" w:type="dxa"/>
@@ -39227,10 +38724,9 @@
       <w:tblLook w:val="0000" w:firstRow="0" w:lastRow="0" w:firstColumn="0" w:lastColumn="0" w:noHBand="0" w:noVBand="0"/>
     </w:tblPr>
     <w:tblGrid>
-      <w:gridCol w:w="4163"/>
-      <w:gridCol w:w="160"/>
-      <w:gridCol w:w="4536"/>
-      <w:gridCol w:w="6450"/>
+      <w:gridCol w:w="3979"/>
+      <w:gridCol w:w="3980"/>
+      <w:gridCol w:w="1990"/>
     </w:tblGrid>
     <w:tr>
       <w:trPr>
@@ -39238,13 +38734,13 @@
       </w:trPr>
       <w:tc>
         <w:tcPr>
-          <w:tcW w:w="4163" w:type="dxa"/>
+          <w:tcW w:w="2000" w:type="pct"/>
         </w:tcPr>
         <w:p>
           <w:pPr>
             <w:pStyle w:val="Pieddepage"/>
-            <w:spacing w:before="80" w:after="40"/>
-            <w:ind w:right="357"/>
+            <w:spacing w:before="80"/>
+            <w:ind w:right="360"/>
           </w:pPr>
           <w:r>
             <w:t>N° de dossier : ${CASEREF}</w:t>
@@ -39253,19 +38749,7 @@
       </w:tc>
       <w:tc>
         <w:tcPr>
-          <w:tcW w:w="160" w:type="dxa"/>
-        </w:tcPr>
-        <w:p>
-          <w:pPr>
-            <w:pStyle w:val="Pieddepage"/>
-            <w:spacing w:before="80"/>
-            <w:ind w:right="360"/>
-          </w:pPr>
-        </w:p>
-      </w:tc>
-      <w:tc>
-        <w:tcPr>
-          <w:tcW w:w="4536" w:type="dxa"/>
+          <w:tcW w:w="2000" w:type="pct"/>
         </w:tcPr>
         <w:p>
           <w:pPr>
@@ -39276,21 +38760,13 @@
             </w:rPr>
           </w:pPr>
           <w:r>
-            <w:t>N° de rapport : ${</w:t>
-          </w:r>
-          <w:bookmarkStart w:id="0" w:name="_GoBack"/>
-          <w:r>
-            <w:t>REPORTREF</w:t>
-          </w:r>
-          <w:bookmarkEnd w:id="0"/>
-          <w:r>
-            <w:t>}</w:t>
+            <w:t>N° de rapport : ${REPORTREF}</w:t>
           </w:r>
         </w:p>
       </w:tc>
       <w:tc>
         <w:tcPr>
-          <w:tcW w:w="6450" w:type="dxa"/>
+          <w:tcW w:w="1000" w:type="pct"/>
         </w:tcPr>
         <w:p>
           <w:pPr>
@@ -39300,6 +38776,7 @@
               <w:tab w:val="right" w:pos="6310"/>
             </w:tabs>
             <w:spacing w:before="80"/>
+            <w:jc w:val="right"/>
             <w:rPr>
               <w:rStyle w:val="Numrodepage"/>
             </w:rPr>
@@ -39555,335 +39032,6 @@
 </file>
 
 <file path=word/footer5.xml><?xml version="1.0" encoding="utf-8"?>
-<w:ftr xmlns:wpc="http://schemas.microsoft.com/office/word/2010/wordprocessingCanvas" xmlns:cx="http://schemas.microsoft.com/office/drawing/2014/chartex" xmlns:cx1="http://schemas.microsoft.com/office/drawing/2015/9/8/chartex" xmlns:cx2="http://schemas.microsoft.com/office/drawing/2015/10/21/chartex" xmlns:cx3="http://schemas.microsoft.com/office/drawing/2016/5/9/chartex" xmlns:cx4="http://schemas.microsoft.com/office/drawing/2016/5/10/chartex" xmlns:cx5="http://schemas.microsoft.com/office/drawing/2016/5/11/chartex" xmlns:cx6="http://schemas.microsoft.com/office/drawing/2016/5/12/chartex" xmlns:cx7="http://schemas.microsoft.com/office/drawing/2016/5/13/chartex" xmlns:cx8="http://schemas.microsoft.com/office/drawing/2016/5/14/chartex" xmlns:mc="http://schemas.openxmlformats.org/markup-compatibility/2006" xmlns:aink="http://schemas.microsoft.com/office/drawing/2016/ink" xmlns:am3d="http://schemas.microsoft.com/office/drawing/2017/model3d" xmlns:o="urn:schemas-microsoft-com:office:office" xmlns:r="http://schemas.openxmlformats.org/officeDocument/2006/relationships" xmlns:m="http://schemas.openxmlformats.org/officeDocument/2006/math" xmlns:v="urn:schemas-microsoft-com:vml" xmlns:wp14="http://schemas.microsoft.com/office/word/2010/wordprocessingDrawing" xmlns:wp="http://schemas.openxmlformats.org/drawingml/2006/wordprocessingDrawing" xmlns:w10="urn:schemas-microsoft-com:office:word" xmlns:w="http://schemas.openxmlformats.org/wordprocessingml/2006/main" xmlns:w14="http://schemas.microsoft.com/office/word/2010/wordml" xmlns:w15="http://schemas.microsoft.com/office/word/2012/wordml" xmlns:w16cid="http://schemas.microsoft.com/office/word/2016/wordml/cid" xmlns:w16se="http://schemas.microsoft.com/office/word/2015/wordml/symex" xmlns:wpg="http://schemas.microsoft.com/office/word/2010/wordprocessingGroup" xmlns:wpi="http://schemas.microsoft.com/office/word/2010/wordprocessingInk" xmlns:wne="http://schemas.microsoft.com/office/word/2006/wordml" xmlns:wps="http://schemas.microsoft.com/office/word/2010/wordprocessingShape" mc:Ignorable="w14 w15 w16se w16cid wp14">
-  <w:p>
-    <w:pPr>
-      <w:pStyle w:val="Pieddepage"/>
-    </w:pPr>
-  </w:p>
-  <w:tbl>
-    <w:tblPr>
-      <w:tblW w:w="15027" w:type="dxa"/>
-      <w:tblLayout w:type="fixed"/>
-      <w:tblCellMar>
-        <w:left w:w="70" w:type="dxa"/>
-        <w:right w:w="70" w:type="dxa"/>
-      </w:tblCellMar>
-      <w:tblLook w:val="0000" w:firstRow="0" w:lastRow="0" w:firstColumn="0" w:lastColumn="0" w:noHBand="0" w:noVBand="0"/>
-    </w:tblPr>
-    <w:tblGrid>
-      <w:gridCol w:w="4962"/>
-      <w:gridCol w:w="2409"/>
-      <w:gridCol w:w="5316"/>
-      <w:gridCol w:w="2340"/>
-    </w:tblGrid>
-    <w:tr>
-      <w:trPr>
-        <w:trHeight w:val="266"/>
-      </w:trPr>
-      <w:tc>
-        <w:tcPr>
-          <w:tcW w:w="4962" w:type="dxa"/>
-        </w:tcPr>
-        <w:p>
-          <w:pPr>
-            <w:pStyle w:val="Pieddepage"/>
-            <w:spacing w:before="80" w:after="40"/>
-            <w:ind w:right="357"/>
-          </w:pPr>
-          <w:r>
-            <w:t>N° de dossier : ${CASEREF}</w:t>
-          </w:r>
-        </w:p>
-      </w:tc>
-      <w:tc>
-        <w:tcPr>
-          <w:tcW w:w="2409" w:type="dxa"/>
-        </w:tcPr>
-        <w:p>
-          <w:pPr>
-            <w:pStyle w:val="Pieddepage"/>
-            <w:spacing w:before="80"/>
-            <w:ind w:right="360"/>
-          </w:pPr>
-        </w:p>
-      </w:tc>
-      <w:tc>
-        <w:tcPr>
-          <w:tcW w:w="5316" w:type="dxa"/>
-        </w:tcPr>
-        <w:p>
-          <w:pPr>
-            <w:pStyle w:val="Pieddepage"/>
-            <w:spacing w:before="80"/>
-            <w:rPr>
-              <w:rStyle w:val="Numrodepage"/>
-            </w:rPr>
-          </w:pPr>
-          <w:r>
-            <w:t>N° de rapport : ${REPORTREF}</w:t>
-          </w:r>
-        </w:p>
-      </w:tc>
-      <w:tc>
-        <w:tcPr>
-          <w:tcW w:w="2340" w:type="dxa"/>
-        </w:tcPr>
-        <w:p>
-          <w:pPr>
-            <w:pStyle w:val="Pieddepage"/>
-            <w:spacing w:before="80"/>
-            <w:jc w:val="right"/>
-            <w:rPr>
-              <w:rStyle w:val="Numrodepage"/>
-            </w:rPr>
-          </w:pPr>
-          <w:r>
-            <w:rPr>
-              <w:rStyle w:val="Numrodepage"/>
-            </w:rPr>
-            <w:fldChar w:fldCharType="begin"/>
-          </w:r>
-          <w:r>
-            <w:rPr>
-              <w:rStyle w:val="Numrodepage"/>
-            </w:rPr>
-            <w:instrText xml:space="preserve">PAGE  </w:instrText>
-          </w:r>
-          <w:r>
-            <w:rPr>
-              <w:rStyle w:val="Numrodepage"/>
-            </w:rPr>
-            <w:fldChar w:fldCharType="separate"/>
-          </w:r>
-          <w:r>
-            <w:rPr>
-              <w:rStyle w:val="Numrodepage"/>
-              <w:noProof/>
-            </w:rPr>
-            <w:t>2</w:t>
-          </w:r>
-          <w:r>
-            <w:rPr>
-              <w:rStyle w:val="Numrodepage"/>
-            </w:rPr>
-            <w:fldChar w:fldCharType="end"/>
-          </w:r>
-          <w:r>
-            <w:rPr>
-              <w:rStyle w:val="Numrodepage"/>
-            </w:rPr>
-            <w:t>/</w:t>
-          </w:r>
-          <w:r>
-            <w:rPr>
-              <w:rStyle w:val="Numrodepage"/>
-            </w:rPr>
-            <w:fldChar w:fldCharType="begin"/>
-          </w:r>
-          <w:r>
-            <w:rPr>
-              <w:rStyle w:val="Numrodepage"/>
-            </w:rPr>
-            <w:instrText xml:space="preserve"> NUMPAGES </w:instrText>
-          </w:r>
-          <w:r>
-            <w:rPr>
-              <w:rStyle w:val="Numrodepage"/>
-            </w:rPr>
-            <w:fldChar w:fldCharType="separate"/>
-          </w:r>
-          <w:r>
-            <w:rPr>
-              <w:rStyle w:val="Numrodepage"/>
-              <w:noProof/>
-            </w:rPr>
-            <w:t>6</w:t>
-          </w:r>
-          <w:r>
-            <w:rPr>
-              <w:rStyle w:val="Numrodepage"/>
-            </w:rPr>
-            <w:fldChar w:fldCharType="end"/>
-          </w:r>
-        </w:p>
-      </w:tc>
-    </w:tr>
-  </w:tbl>
-  <w:p>
-    <w:pPr>
-      <w:pStyle w:val="Pieddepage"/>
-    </w:pPr>
-  </w:p>
-</w:ftr>
-</file>
-
-<file path=word/footer6.xml><?xml version="1.0" encoding="utf-8"?>
-<w:ftr xmlns:wpc="http://schemas.microsoft.com/office/word/2010/wordprocessingCanvas" xmlns:cx="http://schemas.microsoft.com/office/drawing/2014/chartex" xmlns:cx1="http://schemas.microsoft.com/office/drawing/2015/9/8/chartex" xmlns:cx2="http://schemas.microsoft.com/office/drawing/2015/10/21/chartex" xmlns:cx3="http://schemas.microsoft.com/office/drawing/2016/5/9/chartex" xmlns:cx4="http://schemas.microsoft.com/office/drawing/2016/5/10/chartex" xmlns:cx5="http://schemas.microsoft.com/office/drawing/2016/5/11/chartex" xmlns:cx6="http://schemas.microsoft.com/office/drawing/2016/5/12/chartex" xmlns:cx7="http://schemas.microsoft.com/office/drawing/2016/5/13/chartex" xmlns:cx8="http://schemas.microsoft.com/office/drawing/2016/5/14/chartex" xmlns:mc="http://schemas.openxmlformats.org/markup-compatibility/2006" xmlns:aink="http://schemas.microsoft.com/office/drawing/2016/ink" xmlns:am3d="http://schemas.microsoft.com/office/drawing/2017/model3d" xmlns:o="urn:schemas-microsoft-com:office:office" xmlns:r="http://schemas.openxmlformats.org/officeDocument/2006/relationships" xmlns:m="http://schemas.openxmlformats.org/officeDocument/2006/math" xmlns:v="urn:schemas-microsoft-com:vml" xmlns:wp14="http://schemas.microsoft.com/office/word/2010/wordprocessingDrawing" xmlns:wp="http://schemas.openxmlformats.org/drawingml/2006/wordprocessingDrawing" xmlns:w10="urn:schemas-microsoft-com:office:word" xmlns:w="http://schemas.openxmlformats.org/wordprocessingml/2006/main" xmlns:w14="http://schemas.microsoft.com/office/word/2010/wordml" xmlns:w15="http://schemas.microsoft.com/office/word/2012/wordml" xmlns:w16cid="http://schemas.microsoft.com/office/word/2016/wordml/cid" xmlns:w16se="http://schemas.microsoft.com/office/word/2015/wordml/symex" xmlns:wpg="http://schemas.microsoft.com/office/word/2010/wordprocessingGroup" xmlns:wpi="http://schemas.microsoft.com/office/word/2010/wordprocessingInk" xmlns:wne="http://schemas.microsoft.com/office/word/2006/wordml" xmlns:wps="http://schemas.microsoft.com/office/word/2010/wordprocessingShape" mc:Ignorable="w14 w15 w16se w16cid wp14">
-  <w:p>
-    <w:pPr>
-      <w:pStyle w:val="Pieddepage"/>
-    </w:pPr>
-  </w:p>
-  <w:tbl>
-    <w:tblPr>
-      <w:tblW w:w="15309" w:type="dxa"/>
-      <w:tblLayout w:type="fixed"/>
-      <w:tblCellMar>
-        <w:left w:w="70" w:type="dxa"/>
-        <w:right w:w="70" w:type="dxa"/>
-      </w:tblCellMar>
-      <w:tblLook w:val="0000" w:firstRow="0" w:lastRow="0" w:firstColumn="0" w:lastColumn="0" w:noHBand="0" w:noVBand="0"/>
-    </w:tblPr>
-    <w:tblGrid>
-      <w:gridCol w:w="4163"/>
-      <w:gridCol w:w="160"/>
-      <w:gridCol w:w="4536"/>
-      <w:gridCol w:w="6450"/>
-    </w:tblGrid>
-    <w:tr>
-      <w:trPr>
-        <w:trHeight w:val="266"/>
-      </w:trPr>
-      <w:tc>
-        <w:tcPr>
-          <w:tcW w:w="4163" w:type="dxa"/>
-        </w:tcPr>
-        <w:p>
-          <w:pPr>
-            <w:pStyle w:val="Pieddepage"/>
-            <w:spacing w:before="80" w:after="40"/>
-            <w:ind w:right="357"/>
-          </w:pPr>
-          <w:r>
-            <w:t>N° de dossier : ${CASEREF}</w:t>
-          </w:r>
-        </w:p>
-      </w:tc>
-      <w:tc>
-        <w:tcPr>
-          <w:tcW w:w="160" w:type="dxa"/>
-        </w:tcPr>
-        <w:p>
-          <w:pPr>
-            <w:pStyle w:val="Pieddepage"/>
-            <w:spacing w:before="80"/>
-            <w:ind w:right="360"/>
-          </w:pPr>
-        </w:p>
-      </w:tc>
-      <w:tc>
-        <w:tcPr>
-          <w:tcW w:w="4536" w:type="dxa"/>
-        </w:tcPr>
-        <w:p>
-          <w:pPr>
-            <w:pStyle w:val="Pieddepage"/>
-            <w:spacing w:before="80"/>
-            <w:rPr>
-              <w:rStyle w:val="Numrodepage"/>
-            </w:rPr>
-          </w:pPr>
-          <w:r>
-            <w:t>N° de rapport : ${REPORTREF}</w:t>
-          </w:r>
-        </w:p>
-      </w:tc>
-      <w:tc>
-        <w:tcPr>
-          <w:tcW w:w="6450" w:type="dxa"/>
-        </w:tcPr>
-        <w:p>
-          <w:pPr>
-            <w:pStyle w:val="Pieddepage"/>
-            <w:tabs>
-              <w:tab w:val="left" w:pos="267"/>
-              <w:tab w:val="right" w:pos="6310"/>
-            </w:tabs>
-            <w:spacing w:before="80"/>
-            <w:rPr>
-              <w:rStyle w:val="Numrodepage"/>
-            </w:rPr>
-          </w:pPr>
-          <w:r>
-            <w:rPr>
-              <w:rStyle w:val="Numrodepage"/>
-            </w:rPr>
-            <w:fldChar w:fldCharType="begin"/>
-          </w:r>
-          <w:r>
-            <w:rPr>
-              <w:rStyle w:val="Numrodepage"/>
-            </w:rPr>
-            <w:instrText xml:space="preserve">PAGE  </w:instrText>
-          </w:r>
-          <w:r>
-            <w:rPr>
-              <w:rStyle w:val="Numrodepage"/>
-            </w:rPr>
-            <w:fldChar w:fldCharType="separate"/>
-          </w:r>
-          <w:r>
-            <w:rPr>
-              <w:rStyle w:val="Numrodepage"/>
-            </w:rPr>
-            <w:t>16</w:t>
-          </w:r>
-          <w:r>
-            <w:rPr>
-              <w:rStyle w:val="Numrodepage"/>
-            </w:rPr>
-            <w:fldChar w:fldCharType="end"/>
-          </w:r>
-          <w:r>
-            <w:rPr>
-              <w:rStyle w:val="Numrodepage"/>
-            </w:rPr>
-            <w:t>/</w:t>
-          </w:r>
-          <w:r>
-            <w:rPr>
-              <w:rStyle w:val="Numrodepage"/>
-            </w:rPr>
-            <w:fldChar w:fldCharType="begin"/>
-          </w:r>
-          <w:r>
-            <w:rPr>
-              <w:rStyle w:val="Numrodepage"/>
-            </w:rPr>
-            <w:instrText xml:space="preserve"> NUMPAGES </w:instrText>
-          </w:r>
-          <w:r>
-            <w:rPr>
-              <w:rStyle w:val="Numrodepage"/>
-            </w:rPr>
-            <w:fldChar w:fldCharType="separate"/>
-          </w:r>
-          <w:r>
-            <w:rPr>
-              <w:rStyle w:val="Numrodepage"/>
-            </w:rPr>
-            <w:t>19</w:t>
-          </w:r>
-          <w:r>
-            <w:rPr>
-              <w:rStyle w:val="Numrodepage"/>
-            </w:rPr>
-            <w:fldChar w:fldCharType="end"/>
-          </w:r>
-        </w:p>
-      </w:tc>
-    </w:tr>
-  </w:tbl>
-  <w:p>
-    <w:pPr>
-      <w:pStyle w:val="Pieddepage"/>
-    </w:pPr>
-  </w:p>
-</w:ftr>
-</file>
-
-<file path=word/footer7.xml><?xml version="1.0" encoding="utf-8"?>
 <w:ftr xmlns:wpc="http://schemas.microsoft.com/office/word/2010/wordprocessingCanvas" xmlns:cx="http://schemas.microsoft.com/office/drawing/2014/chartex" xmlns:cx1="http://schemas.microsoft.com/office/drawing/2015/9/8/chartex" xmlns:cx2="http://schemas.microsoft.com/office/drawing/2015/10/21/chartex" xmlns:cx3="http://schemas.microsoft.com/office/drawing/2016/5/9/chartex" xmlns:cx4="http://schemas.microsoft.com/office/drawing/2016/5/10/chartex" xmlns:cx5="http://schemas.microsoft.com/office/drawing/2016/5/11/chartex" xmlns:cx6="http://schemas.microsoft.com/office/drawing/2016/5/12/chartex" xmlns:cx7="http://schemas.microsoft.com/office/drawing/2016/5/13/chartex" xmlns:cx8="http://schemas.microsoft.com/office/drawing/2016/5/14/chartex" xmlns:mc="http://schemas.openxmlformats.org/markup-compatibility/2006" xmlns:aink="http://schemas.microsoft.com/office/drawing/2016/ink" xmlns:am3d="http://schemas.microsoft.com/office/drawing/2017/model3d" xmlns:o="urn:schemas-microsoft-com:office:office" xmlns:r="http://schemas.openxmlformats.org/officeDocument/2006/relationships" xmlns:m="http://schemas.openxmlformats.org/officeDocument/2006/math" xmlns:v="urn:schemas-microsoft-com:vml" xmlns:wp14="http://schemas.microsoft.com/office/word/2010/wordprocessingDrawing" xmlns:wp="http://schemas.openxmlformats.org/drawingml/2006/wordprocessingDrawing" xmlns:w10="urn:schemas-microsoft-com:office:word" xmlns:w="http://schemas.openxmlformats.org/wordprocessingml/2006/main" xmlns:w14="http://schemas.microsoft.com/office/word/2010/wordml" xmlns:w15="http://schemas.microsoft.com/office/word/2012/wordml" xmlns:w16cid="http://schemas.microsoft.com/office/word/2016/wordml/cid" xmlns:w16se="http://schemas.microsoft.com/office/word/2015/wordml/symex" xmlns:wpg="http://schemas.microsoft.com/office/word/2010/wordprocessingGroup" xmlns:wpi="http://schemas.microsoft.com/office/word/2010/wordprocessingInk" xmlns:wne="http://schemas.microsoft.com/office/word/2006/wordml" xmlns:wps="http://schemas.microsoft.com/office/word/2010/wordprocessingShape" mc:Ignorable="w14 w15 w16se w16cid wp14">
   <w:p>
     <w:pPr>
@@ -49409,7 +48557,7 @@
 </file>
 
 <file path=customXml/itemProps1.xml><?xml version="1.0" encoding="utf-8"?>
-<ds:datastoreItem xmlns:ds="http://schemas.openxmlformats.org/officeDocument/2006/customXml" ds:itemID="{6F581F6D-7B2F-8842-947B-AAA0BFF1720E}">
+<ds:datastoreItem xmlns:ds="http://schemas.openxmlformats.org/officeDocument/2006/customXml" ds:itemID="{F32AEA26-AFFC-6C4C-8830-BA10C1BE7D54}">
   <ds:schemaRefs>
     <ds:schemaRef ds:uri="http://schemas.openxmlformats.org/officeDocument/2006/bibliography"/>
   </ds:schemaRefs>

</xml_diff>